<commit_message>
create model.py and utils.py
</commit_message>
<xml_diff>
--- a/notebooks/Progress Notes.docx
+++ b/notebooks/Progress Notes.docx
@@ -111,8 +111,199 @@
                 <w:color w:val="000000"/>
                 <w:lang w:val="en-GB"/>
               </w:rPr>
-              <w:t>Implement CI and CD’</w:t>
-            </w:r>
+              <w:t>Test pickle files</w:t>
+            </w:r>
+          </w:p>
+          <w:p>
+            <w:pPr>
+              <w:rPr>
+                <w:rFonts w:cstheme="minorHAnsi"/>
+                <w:color w:val="000000"/>
+                <w:lang w:val="en-GB"/>
+              </w:rPr>
+            </w:pPr>
+            <w:r>
+              <w:rPr>
+                <w:rFonts w:cstheme="minorHAnsi"/>
+                <w:color w:val="000000"/>
+                <w:lang w:val="en-GB"/>
+              </w:rPr>
+              <w:t>Create tests for</w:t>
+            </w:r>
+            <w:r>
+              <w:rPr>
+                <w:rFonts w:cstheme="minorHAnsi"/>
+                <w:color w:val="000000"/>
+                <w:lang w:val="en-GB"/>
+              </w:rPr>
+              <w:t>:</w:t>
+            </w:r>
+          </w:p>
+          <w:p>
+            <w:pPr>
+              <w:pStyle w:val="ListParagraph"/>
+              <w:numPr>
+                <w:ilvl w:val="0"/>
+                <w:numId w:val="2"/>
+              </w:numPr>
+              <w:rPr>
+                <w:rFonts w:cstheme="minorHAnsi"/>
+                <w:color w:val="000000"/>
+                <w:lang w:val="en-GB"/>
+              </w:rPr>
+            </w:pPr>
+            <w:proofErr w:type="spellStart"/>
+            <w:proofErr w:type="gramStart"/>
+            <w:r>
+              <w:rPr>
+                <w:rFonts w:cstheme="minorHAnsi"/>
+                <w:color w:val="000000"/>
+                <w:lang w:val="en-GB"/>
+              </w:rPr>
+              <w:t>utils.array</w:t>
+            </w:r>
+            <w:proofErr w:type="gramEnd"/>
+            <w:r>
+              <w:rPr>
+                <w:rFonts w:cstheme="minorHAnsi"/>
+                <w:color w:val="000000"/>
+                <w:lang w:val="en-GB"/>
+              </w:rPr>
+              <w:t>_to_tensor</w:t>
+            </w:r>
+            <w:proofErr w:type="spellEnd"/>
+            <w:r>
+              <w:rPr>
+                <w:rFonts w:cstheme="minorHAnsi"/>
+                <w:color w:val="000000"/>
+                <w:lang w:val="en-GB"/>
+              </w:rPr>
+              <w:t>()</w:t>
+            </w:r>
+          </w:p>
+          <w:p>
+            <w:pPr>
+              <w:pStyle w:val="ListParagraph"/>
+              <w:numPr>
+                <w:ilvl w:val="0"/>
+                <w:numId w:val="2"/>
+              </w:numPr>
+              <w:rPr>
+                <w:rFonts w:cstheme="minorHAnsi"/>
+                <w:color w:val="000000"/>
+                <w:lang w:val="en-GB"/>
+              </w:rPr>
+            </w:pPr>
+            <w:proofErr w:type="spellStart"/>
+            <w:proofErr w:type="gramStart"/>
+            <w:r>
+              <w:rPr>
+                <w:rFonts w:cstheme="minorHAnsi"/>
+                <w:color w:val="000000"/>
+                <w:lang w:val="en-GB"/>
+              </w:rPr>
+              <w:t>model.init</w:t>
+            </w:r>
+            <w:proofErr w:type="gramEnd"/>
+            <w:r>
+              <w:rPr>
+                <w:rFonts w:cstheme="minorHAnsi"/>
+                <w:color w:val="000000"/>
+                <w:lang w:val="en-GB"/>
+              </w:rPr>
+              <w:t>_model</w:t>
+            </w:r>
+            <w:proofErr w:type="spellEnd"/>
+            <w:r>
+              <w:rPr>
+                <w:rFonts w:cstheme="minorHAnsi"/>
+                <w:color w:val="000000"/>
+                <w:lang w:val="en-GB"/>
+              </w:rPr>
+              <w:t>()</w:t>
+            </w:r>
+          </w:p>
+          <w:p>
+            <w:pPr>
+              <w:pStyle w:val="ListParagraph"/>
+              <w:numPr>
+                <w:ilvl w:val="0"/>
+                <w:numId w:val="2"/>
+              </w:numPr>
+              <w:rPr>
+                <w:rFonts w:cstheme="minorHAnsi"/>
+                <w:color w:val="000000"/>
+                <w:lang w:val="en-GB"/>
+              </w:rPr>
+            </w:pPr>
+            <w:r>
+              <w:rPr>
+                <w:rFonts w:cstheme="minorHAnsi"/>
+                <w:color w:val="000000"/>
+                <w:lang w:val="en-GB"/>
+              </w:rPr>
+              <w:t>data.model_to_pickle()</w:t>
+            </w:r>
+          </w:p>
+          <w:p>
+            <w:pPr>
+              <w:rPr>
+                <w:rFonts w:cstheme="minorHAnsi"/>
+                <w:color w:val="000000"/>
+                <w:lang w:val="en-GB"/>
+              </w:rPr>
+            </w:pPr>
+            <w:r>
+              <w:rPr>
+                <w:rFonts w:cstheme="minorHAnsi"/>
+                <w:color w:val="000000"/>
+                <w:lang w:val="en-GB"/>
+              </w:rPr>
+              <w:t>Implement CI and CD</w:t>
+            </w:r>
+          </w:p>
+          <w:p>
+            <w:pPr>
+              <w:rPr>
+                <w:rFonts w:cstheme="minorHAnsi"/>
+                <w:color w:val="000000"/>
+                <w:lang w:val="en-GB"/>
+              </w:rPr>
+            </w:pPr>
+            <w:r>
+              <w:rPr>
+                <w:rFonts w:cstheme="minorHAnsi"/>
+                <w:color w:val="000000"/>
+                <w:lang w:val="en-GB"/>
+              </w:rPr>
+              <w:t>Run model and predict locally</w:t>
+            </w:r>
+          </w:p>
+          <w:p>
+            <w:pPr>
+              <w:rPr>
+                <w:rFonts w:cstheme="minorHAnsi"/>
+                <w:color w:val="000000"/>
+                <w:lang w:val="en-GB"/>
+              </w:rPr>
+            </w:pPr>
+            <w:r>
+              <w:rPr>
+                <w:rFonts w:cstheme="minorHAnsi"/>
+                <w:color w:val="000000"/>
+                <w:lang w:val="en-GB"/>
+              </w:rPr>
+              <w:t>Look at containerisation and loading on to GCP</w:t>
+            </w:r>
+          </w:p>
+          <w:p>
+            <w:pPr>
+              <w:rPr>
+                <w:rFonts w:cstheme="minorHAnsi"/>
+                <w:color w:val="000000"/>
+                <w:lang w:val="en-GB"/>
+              </w:rPr>
+            </w:pPr>
           </w:p>
           <w:p>
             <w:pPr>
@@ -505,6 +696,241 @@
     </w:sectPr>
   </w:body>
 </w:document>
+</file>
+
+<file path=word/numbering.xml><?xml version="1.0" encoding="utf-8"?>
+<w:numbering xmlns:wpc="http://schemas.microsoft.com/office/word/2010/wordprocessingCanvas" xmlns:cx="http://schemas.microsoft.com/office/drawing/2014/chartex" xmlns:cx1="http://schemas.microsoft.com/office/drawing/2015/9/8/chartex" xmlns:cx2="http://schemas.microsoft.com/office/drawing/2015/10/21/chartex" xmlns:cx3="http://schemas.microsoft.com/office/drawing/2016/5/9/chartex" xmlns:cx4="http://schemas.microsoft.com/office/drawing/2016/5/10/chartex" xmlns:cx5="http://schemas.microsoft.com/office/drawing/2016/5/11/chartex" xmlns:cx6="http://schemas.microsoft.com/office/drawing/2016/5/12/chartex" xmlns:cx7="http://schemas.microsoft.com/office/drawing/2016/5/13/chartex" xmlns:cx8="http://schemas.microsoft.com/office/drawing/2016/5/14/chartex" xmlns:mc="http://schemas.openxmlformats.org/markup-compatibility/2006" xmlns:aink="http://schemas.microsoft.com/office/drawing/2016/ink" xmlns:am3d="http://schemas.microsoft.com/office/drawing/2017/model3d" xmlns:o="urn:schemas-microsoft-com:office:office" xmlns:r="http://schemas.openxmlformats.org/officeDocument/2006/relationships" xmlns:m="http://schemas.openxmlformats.org/officeDocument/2006/math" xmlns:v="urn:schemas-microsoft-com:vml" xmlns:wp14="http://schemas.microsoft.com/office/word/2010/wordprocessingDrawing" xmlns:wp="http://schemas.openxmlformats.org/drawingml/2006/wordprocessingDrawing" xmlns:w10="urn:schemas-microsoft-com:office:word" xmlns:w="http://schemas.openxmlformats.org/wordprocessingml/2006/main" xmlns:w14="http://schemas.microsoft.com/office/word/2010/wordml" xmlns:w15="http://schemas.microsoft.com/office/word/2012/wordml" xmlns:w16cex="http://schemas.microsoft.com/office/word/2018/wordml/cex" xmlns:w16cid="http://schemas.microsoft.com/office/word/2016/wordml/cid" xmlns:w16="http://schemas.microsoft.com/office/word/2018/wordml" xmlns:w16sdtdh="http://schemas.microsoft.com/office/word/2020/wordml/sdtdatahash" xmlns:w16se="http://schemas.microsoft.com/office/word/2015/wordml/symex" xmlns:wpg="http://schemas.microsoft.com/office/word/2010/wordprocessingGroup" xmlns:wpi="http://schemas.microsoft.com/office/word/2010/wordprocessingInk" xmlns:wne="http://schemas.microsoft.com/office/word/2006/wordml" xmlns:wps="http://schemas.microsoft.com/office/word/2010/wordprocessingShape" mc:Ignorable="w14 w15 w16se w16cid w16 w16cex w16sdtdh wp14">
+  <w:abstractNum w:abstractNumId="0" w15:restartNumberingAfterBreak="0">
+    <w:nsid w:val="15004FF4"/>
+    <w:multiLevelType w:val="hybridMultilevel"/>
+    <w:tmpl w:val="6E6CC204"/>
+    <w:lvl w:ilvl="0" w:tplc="A0B4C8E4">
+      <w:numFmt w:val="bullet"/>
+      <w:lvlText w:val="-"/>
+      <w:lvlJc w:val="left"/>
+      <w:pPr>
+        <w:ind w:left="720" w:hanging="360"/>
+      </w:pPr>
+      <w:rPr>
+        <w:rFonts w:ascii="Calibri" w:eastAsiaTheme="minorHAnsi" w:hAnsi="Calibri" w:cs="Calibri" w:hint="default"/>
+      </w:rPr>
+    </w:lvl>
+    <w:lvl w:ilvl="1" w:tplc="08090003" w:tentative="1">
+      <w:start w:val="1"/>
+      <w:numFmt w:val="bullet"/>
+      <w:lvlText w:val="o"/>
+      <w:lvlJc w:val="left"/>
+      <w:pPr>
+        <w:ind w:left="1440" w:hanging="360"/>
+      </w:pPr>
+      <w:rPr>
+        <w:rFonts w:ascii="Courier New" w:hAnsi="Courier New" w:hint="default"/>
+      </w:rPr>
+    </w:lvl>
+    <w:lvl w:ilvl="2" w:tplc="08090005" w:tentative="1">
+      <w:start w:val="1"/>
+      <w:numFmt w:val="bullet"/>
+      <w:lvlText w:val=""/>
+      <w:lvlJc w:val="left"/>
+      <w:pPr>
+        <w:ind w:left="2160" w:hanging="360"/>
+      </w:pPr>
+      <w:rPr>
+        <w:rFonts w:ascii="Wingdings" w:hAnsi="Wingdings" w:hint="default"/>
+      </w:rPr>
+    </w:lvl>
+    <w:lvl w:ilvl="3" w:tplc="08090001" w:tentative="1">
+      <w:start w:val="1"/>
+      <w:numFmt w:val="bullet"/>
+      <w:lvlText w:val=""/>
+      <w:lvlJc w:val="left"/>
+      <w:pPr>
+        <w:ind w:left="2880" w:hanging="360"/>
+      </w:pPr>
+      <w:rPr>
+        <w:rFonts w:ascii="Symbol" w:hAnsi="Symbol" w:hint="default"/>
+      </w:rPr>
+    </w:lvl>
+    <w:lvl w:ilvl="4" w:tplc="08090003" w:tentative="1">
+      <w:start w:val="1"/>
+      <w:numFmt w:val="bullet"/>
+      <w:lvlText w:val="o"/>
+      <w:lvlJc w:val="left"/>
+      <w:pPr>
+        <w:ind w:left="3600" w:hanging="360"/>
+      </w:pPr>
+      <w:rPr>
+        <w:rFonts w:ascii="Courier New" w:hAnsi="Courier New" w:hint="default"/>
+      </w:rPr>
+    </w:lvl>
+    <w:lvl w:ilvl="5" w:tplc="08090005" w:tentative="1">
+      <w:start w:val="1"/>
+      <w:numFmt w:val="bullet"/>
+      <w:lvlText w:val=""/>
+      <w:lvlJc w:val="left"/>
+      <w:pPr>
+        <w:ind w:left="4320" w:hanging="360"/>
+      </w:pPr>
+      <w:rPr>
+        <w:rFonts w:ascii="Wingdings" w:hAnsi="Wingdings" w:hint="default"/>
+      </w:rPr>
+    </w:lvl>
+    <w:lvl w:ilvl="6" w:tplc="08090001" w:tentative="1">
+      <w:start w:val="1"/>
+      <w:numFmt w:val="bullet"/>
+      <w:lvlText w:val=""/>
+      <w:lvlJc w:val="left"/>
+      <w:pPr>
+        <w:ind w:left="5040" w:hanging="360"/>
+      </w:pPr>
+      <w:rPr>
+        <w:rFonts w:ascii="Symbol" w:hAnsi="Symbol" w:hint="default"/>
+      </w:rPr>
+    </w:lvl>
+    <w:lvl w:ilvl="7" w:tplc="08090003" w:tentative="1">
+      <w:start w:val="1"/>
+      <w:numFmt w:val="bullet"/>
+      <w:lvlText w:val="o"/>
+      <w:lvlJc w:val="left"/>
+      <w:pPr>
+        <w:ind w:left="5760" w:hanging="360"/>
+      </w:pPr>
+      <w:rPr>
+        <w:rFonts w:ascii="Courier New" w:hAnsi="Courier New" w:hint="default"/>
+      </w:rPr>
+    </w:lvl>
+    <w:lvl w:ilvl="8" w:tplc="08090005" w:tentative="1">
+      <w:start w:val="1"/>
+      <w:numFmt w:val="bullet"/>
+      <w:lvlText w:val=""/>
+      <w:lvlJc w:val="left"/>
+      <w:pPr>
+        <w:ind w:left="6480" w:hanging="360"/>
+      </w:pPr>
+      <w:rPr>
+        <w:rFonts w:ascii="Wingdings" w:hAnsi="Wingdings" w:hint="default"/>
+      </w:rPr>
+    </w:lvl>
+  </w:abstractNum>
+  <w:abstractNum w:abstractNumId="1" w15:restartNumberingAfterBreak="0">
+    <w:nsid w:val="76EF1079"/>
+    <w:multiLevelType w:val="hybridMultilevel"/>
+    <w:tmpl w:val="0DB67532"/>
+    <w:lvl w:ilvl="0" w:tplc="36A496A0">
+      <w:numFmt w:val="bullet"/>
+      <w:lvlText w:val="-"/>
+      <w:lvlJc w:val="left"/>
+      <w:pPr>
+        <w:ind w:left="720" w:hanging="360"/>
+      </w:pPr>
+      <w:rPr>
+        <w:rFonts w:ascii="Calibri" w:eastAsiaTheme="minorHAnsi" w:hAnsi="Calibri" w:cs="Calibri" w:hint="default"/>
+      </w:rPr>
+    </w:lvl>
+    <w:lvl w:ilvl="1" w:tplc="08090003" w:tentative="1">
+      <w:start w:val="1"/>
+      <w:numFmt w:val="bullet"/>
+      <w:lvlText w:val="o"/>
+      <w:lvlJc w:val="left"/>
+      <w:pPr>
+        <w:ind w:left="1440" w:hanging="360"/>
+      </w:pPr>
+      <w:rPr>
+        <w:rFonts w:ascii="Courier New" w:hAnsi="Courier New" w:hint="default"/>
+      </w:rPr>
+    </w:lvl>
+    <w:lvl w:ilvl="2" w:tplc="08090005" w:tentative="1">
+      <w:start w:val="1"/>
+      <w:numFmt w:val="bullet"/>
+      <w:lvlText w:val=""/>
+      <w:lvlJc w:val="left"/>
+      <w:pPr>
+        <w:ind w:left="2160" w:hanging="360"/>
+      </w:pPr>
+      <w:rPr>
+        <w:rFonts w:ascii="Wingdings" w:hAnsi="Wingdings" w:hint="default"/>
+      </w:rPr>
+    </w:lvl>
+    <w:lvl w:ilvl="3" w:tplc="08090001" w:tentative="1">
+      <w:start w:val="1"/>
+      <w:numFmt w:val="bullet"/>
+      <w:lvlText w:val=""/>
+      <w:lvlJc w:val="left"/>
+      <w:pPr>
+        <w:ind w:left="2880" w:hanging="360"/>
+      </w:pPr>
+      <w:rPr>
+        <w:rFonts w:ascii="Symbol" w:hAnsi="Symbol" w:hint="default"/>
+      </w:rPr>
+    </w:lvl>
+    <w:lvl w:ilvl="4" w:tplc="08090003" w:tentative="1">
+      <w:start w:val="1"/>
+      <w:numFmt w:val="bullet"/>
+      <w:lvlText w:val="o"/>
+      <w:lvlJc w:val="left"/>
+      <w:pPr>
+        <w:ind w:left="3600" w:hanging="360"/>
+      </w:pPr>
+      <w:rPr>
+        <w:rFonts w:ascii="Courier New" w:hAnsi="Courier New" w:hint="default"/>
+      </w:rPr>
+    </w:lvl>
+    <w:lvl w:ilvl="5" w:tplc="08090005" w:tentative="1">
+      <w:start w:val="1"/>
+      <w:numFmt w:val="bullet"/>
+      <w:lvlText w:val=""/>
+      <w:lvlJc w:val="left"/>
+      <w:pPr>
+        <w:ind w:left="4320" w:hanging="360"/>
+      </w:pPr>
+      <w:rPr>
+        <w:rFonts w:ascii="Wingdings" w:hAnsi="Wingdings" w:hint="default"/>
+      </w:rPr>
+    </w:lvl>
+    <w:lvl w:ilvl="6" w:tplc="08090001" w:tentative="1">
+      <w:start w:val="1"/>
+      <w:numFmt w:val="bullet"/>
+      <w:lvlText w:val=""/>
+      <w:lvlJc w:val="left"/>
+      <w:pPr>
+        <w:ind w:left="5040" w:hanging="360"/>
+      </w:pPr>
+      <w:rPr>
+        <w:rFonts w:ascii="Symbol" w:hAnsi="Symbol" w:hint="default"/>
+      </w:rPr>
+    </w:lvl>
+    <w:lvl w:ilvl="7" w:tplc="08090003" w:tentative="1">
+      <w:start w:val="1"/>
+      <w:numFmt w:val="bullet"/>
+      <w:lvlText w:val="o"/>
+      <w:lvlJc w:val="left"/>
+      <w:pPr>
+        <w:ind w:left="5760" w:hanging="360"/>
+      </w:pPr>
+      <w:rPr>
+        <w:rFonts w:ascii="Courier New" w:hAnsi="Courier New" w:hint="default"/>
+      </w:rPr>
+    </w:lvl>
+    <w:lvl w:ilvl="8" w:tplc="08090005" w:tentative="1">
+      <w:start w:val="1"/>
+      <w:numFmt w:val="bullet"/>
+      <w:lvlText w:val=""/>
+      <w:lvlJc w:val="left"/>
+      <w:pPr>
+        <w:ind w:left="6480" w:hanging="360"/>
+      </w:pPr>
+      <w:rPr>
+        <w:rFonts w:ascii="Wingdings" w:hAnsi="Wingdings" w:hint="default"/>
+      </w:rPr>
+    </w:lvl>
+  </w:abstractNum>
+  <w:num w:numId="1">
+    <w:abstractNumId w:val="1"/>
+  </w:num>
+  <w:num w:numId="2">
+    <w:abstractNumId w:val="0"/>
+  </w:num>
+</w:numbering>
 </file>
 
 <file path=word/styles.xml><?xml version="1.0" encoding="utf-8"?>
@@ -945,6 +1371,17 @@
       </w:tblBorders>
     </w:tblPr>
   </w:style>
+  <w:style w:type="paragraph" w:styleId="ListParagraph">
+    <w:name w:val="List Paragraph"/>
+    <w:basedOn w:val="Normal"/>
+    <w:uiPriority w:val="34"/>
+    <w:qFormat/>
+    <w:rsid w:val="001D518A"/>
+    <w:pPr>
+      <w:ind w:left="720"/>
+      <w:contextualSpacing/>
+    </w:pPr>
+  </w:style>
 </w:styles>
 </file>
 

</xml_diff>

<commit_message>
Create predict function within utils
</commit_message>
<xml_diff>
--- a/notebooks/Progress Notes.docx
+++ b/notebooks/Progress Notes.docx
@@ -236,13 +236,139 @@
                 <w:lang w:val="en-GB"/>
               </w:rPr>
             </w:pPr>
-            <w:r>
-              <w:rPr>
-                <w:rFonts w:cstheme="minorHAnsi"/>
-                <w:color w:val="000000"/>
-                <w:lang w:val="en-GB"/>
-              </w:rPr>
-              <w:t>data.model_to_pickle()</w:t>
+            <w:proofErr w:type="spellStart"/>
+            <w:proofErr w:type="gramStart"/>
+            <w:r>
+              <w:rPr>
+                <w:rFonts w:cstheme="minorHAnsi"/>
+                <w:color w:val="000000"/>
+                <w:lang w:val="en-GB"/>
+              </w:rPr>
+              <w:t>data.model</w:t>
+            </w:r>
+            <w:proofErr w:type="gramEnd"/>
+            <w:r>
+              <w:rPr>
+                <w:rFonts w:cstheme="minorHAnsi"/>
+                <w:color w:val="000000"/>
+                <w:lang w:val="en-GB"/>
+              </w:rPr>
+              <w:t>_to_pickle</w:t>
+            </w:r>
+            <w:proofErr w:type="spellEnd"/>
+            <w:r>
+              <w:rPr>
+                <w:rFonts w:cstheme="minorHAnsi"/>
+                <w:color w:val="000000"/>
+                <w:lang w:val="en-GB"/>
+              </w:rPr>
+              <w:t>()</w:t>
+            </w:r>
+          </w:p>
+          <w:p>
+            <w:pPr>
+              <w:pStyle w:val="ListParagraph"/>
+              <w:numPr>
+                <w:ilvl w:val="0"/>
+                <w:numId w:val="2"/>
+              </w:numPr>
+              <w:rPr>
+                <w:rFonts w:cstheme="minorHAnsi"/>
+                <w:color w:val="000000"/>
+                <w:lang w:val="en-GB"/>
+              </w:rPr>
+            </w:pPr>
+            <w:proofErr w:type="spellStart"/>
+            <w:proofErr w:type="gramStart"/>
+            <w:r>
+              <w:rPr>
+                <w:rFonts w:cstheme="minorHAnsi"/>
+                <w:color w:val="000000"/>
+                <w:lang w:val="en-GB"/>
+              </w:rPr>
+              <w:t>data.model</w:t>
+            </w:r>
+            <w:proofErr w:type="gramEnd"/>
+            <w:r>
+              <w:rPr>
+                <w:rFonts w:cstheme="minorHAnsi"/>
+                <w:color w:val="000000"/>
+                <w:lang w:val="en-GB"/>
+              </w:rPr>
+              <w:t>_from_pickle</w:t>
+            </w:r>
+            <w:proofErr w:type="spellEnd"/>
+            <w:r>
+              <w:rPr>
+                <w:rFonts w:cstheme="minorHAnsi"/>
+                <w:color w:val="000000"/>
+                <w:lang w:val="en-GB"/>
+              </w:rPr>
+              <w:t>()</w:t>
+            </w:r>
+          </w:p>
+          <w:p>
+            <w:pPr>
+              <w:pStyle w:val="ListParagraph"/>
+              <w:numPr>
+                <w:ilvl w:val="0"/>
+                <w:numId w:val="2"/>
+              </w:numPr>
+              <w:rPr>
+                <w:rFonts w:cstheme="minorHAnsi"/>
+                <w:color w:val="000000"/>
+                <w:lang w:val="en-GB"/>
+              </w:rPr>
+            </w:pPr>
+            <w:proofErr w:type="spellStart"/>
+            <w:proofErr w:type="gramStart"/>
+            <w:r>
+              <w:rPr>
+                <w:rFonts w:cstheme="minorHAnsi"/>
+                <w:color w:val="000000"/>
+                <w:lang w:val="en-GB"/>
+              </w:rPr>
+              <w:t>utils.predict</w:t>
+            </w:r>
+            <w:proofErr w:type="gramEnd"/>
+            <w:r>
+              <w:rPr>
+                <w:rFonts w:cstheme="minorHAnsi"/>
+                <w:color w:val="000000"/>
+                <w:lang w:val="en-GB"/>
+              </w:rPr>
+              <w:t>_breed</w:t>
+            </w:r>
+            <w:proofErr w:type="spellEnd"/>
+            <w:r>
+              <w:rPr>
+                <w:rFonts w:cstheme="minorHAnsi"/>
+                <w:color w:val="000000"/>
+                <w:lang w:val="en-GB"/>
+              </w:rPr>
+              <w:t>()</w:t>
+            </w:r>
+          </w:p>
+          <w:p>
+            <w:pPr>
+              <w:pStyle w:val="ListParagraph"/>
+              <w:numPr>
+                <w:ilvl w:val="0"/>
+                <w:numId w:val="2"/>
+              </w:numPr>
+              <w:rPr>
+                <w:rFonts w:cstheme="minorHAnsi"/>
+                <w:color w:val="000000"/>
+                <w:lang w:val="en-GB"/>
+              </w:rPr>
+            </w:pPr>
+            <w:r>
+              <w:rPr>
+                <w:rFonts w:cstheme="minorHAnsi"/>
+                <w:color w:val="000000"/>
+                <w:lang w:val="en-GB"/>
+              </w:rPr>
+              <w:t>trainer.py</w:t>
             </w:r>
           </w:p>
           <w:p>
@@ -326,23 +452,6 @@
           <w:tcPr>
             <w:tcW w:w="10456" w:type="dxa"/>
           </w:tcPr>
-          <w:p>
-            <w:pPr>
-              <w:rPr>
-                <w:rFonts w:cstheme="minorHAnsi"/>
-                <w:b/>
-                <w:bCs/>
-              </w:rPr>
-            </w:pPr>
-            <w:r>
-              <w:rPr>
-                <w:rFonts w:cstheme="minorHAnsi"/>
-                <w:b/>
-                <w:bCs/>
-              </w:rPr>
-              <w:t>26-02-2022</w:t>
-            </w:r>
-          </w:p>
           <w:p>
             <w:pPr>
               <w:tabs>
@@ -364,50 +473,6 @@
               <w:adjustRightInd w:val="0"/>
               <w:rPr>
                 <w:rFonts w:cstheme="minorHAnsi"/>
-                <w:color w:val="000000"/>
-                <w:lang w:val="en-GB"/>
-              </w:rPr>
-            </w:pPr>
-            <w:r>
-              <w:rPr>
-                <w:rFonts w:cstheme="minorHAnsi"/>
-                <w:color w:val="000000"/>
-                <w:lang w:val="en-GB"/>
-              </w:rPr>
-              <w:t>Continue to build trainer.py</w:t>
-            </w:r>
-          </w:p>
-          <w:p>
-            <w:pPr>
-              <w:rPr>
-                <w:rFonts w:cstheme="minorHAnsi"/>
-              </w:rPr>
-            </w:pPr>
-            <w:r>
-              <w:rPr>
-                <w:rFonts w:cstheme="minorHAnsi"/>
-              </w:rPr>
-              <w:t>Test and build test for trainer.py</w:t>
-            </w:r>
-          </w:p>
-          <w:p>
-            <w:pPr>
-              <w:rPr>
-                <w:rFonts w:cstheme="minorHAnsi"/>
-              </w:rPr>
-            </w:pPr>
-          </w:p>
-        </w:tc>
-      </w:tr>
-      <w:tr>
-        <w:tc>
-          <w:tcPr>
-            <w:tcW w:w="10456" w:type="dxa"/>
-          </w:tcPr>
-          <w:p>
-            <w:pPr>
-              <w:rPr>
-                <w:rFonts w:cstheme="minorHAnsi"/>
                 <w:b/>
                 <w:bCs/>
               </w:rPr>
@@ -418,17 +483,8 @@
                 <w:b/>
                 <w:bCs/>
               </w:rPr>
-              <w:t>History</w:t>
-            </w:r>
-          </w:p>
-          <w:p>
-            <w:pPr>
-              <w:rPr>
-                <w:rFonts w:cstheme="minorHAnsi"/>
-                <w:b/>
-                <w:bCs/>
-              </w:rPr>
-            </w:pPr>
+              <w:t>27-02-2022</w:t>
+            </w:r>
           </w:p>
           <w:p>
             <w:pPr>
@@ -451,10 +507,28 @@
               <w:adjustRightInd w:val="0"/>
               <w:rPr>
                 <w:rFonts w:cstheme="minorHAnsi"/>
+              </w:rPr>
+            </w:pPr>
+            <w:r>
+              <w:rPr>
+                <w:rFonts w:cstheme="minorHAnsi"/>
+              </w:rPr>
+              <w:t>Build predictor for a single image</w:t>
+            </w:r>
+          </w:p>
+        </w:tc>
+      </w:tr>
+      <w:tr>
+        <w:tc>
+          <w:tcPr>
+            <w:tcW w:w="10456" w:type="dxa"/>
+          </w:tcPr>
+          <w:p>
+            <w:pPr>
+              <w:rPr>
+                <w:rFonts w:cstheme="minorHAnsi"/>
                 <w:b/>
                 <w:bCs/>
-                <w:color w:val="000000"/>
-                <w:lang w:val="en-GB"/>
               </w:rPr>
             </w:pPr>
             <w:r>
@@ -462,10 +536,8 @@
                 <w:rFonts w:cstheme="minorHAnsi"/>
                 <w:b/>
                 <w:bCs/>
-                <w:color w:val="000000"/>
-                <w:lang w:val="en-GB"/>
-              </w:rPr>
-              <w:t>25-02-22</w:t>
+              </w:rPr>
+              <w:t>History</w:t>
             </w:r>
           </w:p>
           <w:p>
@@ -474,31 +546,127 @@
                 <w:rFonts w:cstheme="minorHAnsi"/>
                 <w:b/>
                 <w:bCs/>
-                <w:color w:val="000000"/>
-                <w:lang w:val="en-GB"/>
-              </w:rPr>
-            </w:pPr>
-            <w:r>
+              </w:rPr>
+            </w:pPr>
+          </w:p>
+          <w:p>
+            <w:pPr>
               <w:rPr>
                 <w:rFonts w:cstheme="minorHAnsi"/>
                 <w:b/>
                 <w:bCs/>
-                <w:color w:val="000000"/>
-                <w:lang w:val="en-GB"/>
-              </w:rPr>
-              <w:t>Start making trainer.py</w:t>
-            </w:r>
-          </w:p>
-          <w:p>
-            <w:pPr>
+              </w:rPr>
+            </w:pPr>
+            <w:r>
               <w:rPr>
                 <w:rFonts w:cstheme="minorHAnsi"/>
                 <w:b/>
                 <w:bCs/>
-                <w:color w:val="000000"/>
-                <w:lang w:val="en-GB"/>
-              </w:rPr>
-            </w:pPr>
+              </w:rPr>
+              <w:t>26-02-2022</w:t>
+            </w:r>
+          </w:p>
+          <w:p>
+            <w:pPr>
+              <w:tabs>
+                <w:tab w:val="left" w:pos="560"/>
+                <w:tab w:val="left" w:pos="1120"/>
+                <w:tab w:val="left" w:pos="1680"/>
+                <w:tab w:val="left" w:pos="2240"/>
+                <w:tab w:val="left" w:pos="2800"/>
+                <w:tab w:val="left" w:pos="3360"/>
+                <w:tab w:val="left" w:pos="3920"/>
+                <w:tab w:val="left" w:pos="4480"/>
+                <w:tab w:val="left" w:pos="5040"/>
+                <w:tab w:val="left" w:pos="5600"/>
+                <w:tab w:val="left" w:pos="6160"/>
+                <w:tab w:val="left" w:pos="6720"/>
+              </w:tabs>
+              <w:autoSpaceDE w:val="0"/>
+              <w:autoSpaceDN w:val="0"/>
+              <w:adjustRightInd w:val="0"/>
+              <w:rPr>
+                <w:rFonts w:cstheme="minorHAnsi"/>
+                <w:color w:val="000000"/>
+                <w:lang w:val="en-GB"/>
+              </w:rPr>
+            </w:pPr>
+            <w:r>
+              <w:rPr>
+                <w:rFonts w:cstheme="minorHAnsi"/>
+                <w:color w:val="000000"/>
+                <w:lang w:val="en-GB"/>
+              </w:rPr>
+              <w:t>Continue to build trainer.py</w:t>
+            </w:r>
+          </w:p>
+          <w:p>
+            <w:pPr>
+              <w:rPr>
+                <w:rFonts w:cstheme="minorHAnsi"/>
+                <w:b/>
+                <w:bCs/>
+              </w:rPr>
+            </w:pPr>
+          </w:p>
+          <w:p>
+            <w:pPr>
+              <w:tabs>
+                <w:tab w:val="left" w:pos="560"/>
+                <w:tab w:val="left" w:pos="1120"/>
+                <w:tab w:val="left" w:pos="1680"/>
+                <w:tab w:val="left" w:pos="2240"/>
+                <w:tab w:val="left" w:pos="2800"/>
+                <w:tab w:val="left" w:pos="3360"/>
+                <w:tab w:val="left" w:pos="3920"/>
+                <w:tab w:val="left" w:pos="4480"/>
+                <w:tab w:val="left" w:pos="5040"/>
+                <w:tab w:val="left" w:pos="5600"/>
+                <w:tab w:val="left" w:pos="6160"/>
+                <w:tab w:val="left" w:pos="6720"/>
+              </w:tabs>
+              <w:autoSpaceDE w:val="0"/>
+              <w:autoSpaceDN w:val="0"/>
+              <w:adjustRightInd w:val="0"/>
+              <w:rPr>
+                <w:rFonts w:cstheme="minorHAnsi"/>
+                <w:b/>
+                <w:bCs/>
+                <w:color w:val="000000"/>
+                <w:lang w:val="en-GB"/>
+              </w:rPr>
+            </w:pPr>
+            <w:r>
+              <w:rPr>
+                <w:rFonts w:cstheme="minorHAnsi"/>
+                <w:b/>
+                <w:bCs/>
+                <w:color w:val="000000"/>
+                <w:lang w:val="en-GB"/>
+              </w:rPr>
+              <w:t>25-02-22</w:t>
+            </w:r>
+          </w:p>
+          <w:p>
+            <w:pPr>
+              <w:rPr>
+                <w:rFonts w:cstheme="minorHAnsi"/>
+                <w:b/>
+                <w:bCs/>
+                <w:color w:val="000000"/>
+                <w:lang w:val="en-GB"/>
+              </w:rPr>
+            </w:pPr>
+            <w:r>
+              <w:rPr>
+                <w:rFonts w:cstheme="minorHAnsi"/>
+                <w:b/>
+                <w:bCs/>
+                <w:color w:val="000000"/>
+                <w:lang w:val="en-GB"/>
+              </w:rPr>
+              <w:t>Start making trainer.py</w:t>
+            </w:r>
           </w:p>
           <w:p>
             <w:pPr>

</xml_diff>

<commit_message>
Created a .slugingore file
</commit_message>
<xml_diff>
--- a/notebooks/Progress Notes.docx
+++ b/notebooks/Progress Notes.docx
@@ -68,39 +68,6 @@
                 <w:color w:val="000000"/>
                 <w:lang w:val="en-GB"/>
               </w:rPr>
-              <w:t xml:space="preserve">Continue to build out </w:t>
-            </w:r>
-            <w:r>
-              <w:rPr>
-                <w:rFonts w:cstheme="minorHAnsi"/>
-                <w:color w:val="000000"/>
-                <w:lang w:val="en-GB"/>
-              </w:rPr>
-              <w:t>.</w:t>
-            </w:r>
-            <w:r>
-              <w:rPr>
-                <w:rFonts w:cstheme="minorHAnsi"/>
-                <w:color w:val="000000"/>
-                <w:lang w:val="en-GB"/>
-              </w:rPr>
-              <w:t>py files</w:t>
-            </w:r>
-          </w:p>
-          <w:p>
-            <w:pPr>
-              <w:rPr>
-                <w:rFonts w:cstheme="minorHAnsi"/>
-                <w:color w:val="000000"/>
-                <w:lang w:val="en-GB"/>
-              </w:rPr>
-            </w:pPr>
-            <w:r>
-              <w:rPr>
-                <w:rFonts w:cstheme="minorHAnsi"/>
-                <w:color w:val="000000"/>
-                <w:lang w:val="en-GB"/>
-              </w:rPr>
               <w:t>Test pickle files</w:t>
             </w:r>
           </w:p>
@@ -142,13 +109,33 @@
                 <w:lang w:val="en-GB"/>
               </w:rPr>
             </w:pPr>
-            <w:r>
-              <w:rPr>
-                <w:rFonts w:cstheme="minorHAnsi"/>
-                <w:color w:val="000000"/>
-                <w:lang w:val="en-GB"/>
-              </w:rPr>
-              <w:t>utils.array_to_tensor()</w:t>
+            <w:proofErr w:type="spellStart"/>
+            <w:proofErr w:type="gramStart"/>
+            <w:r>
+              <w:rPr>
+                <w:rFonts w:cstheme="minorHAnsi"/>
+                <w:color w:val="000000"/>
+                <w:lang w:val="en-GB"/>
+              </w:rPr>
+              <w:t>utils.array</w:t>
+            </w:r>
+            <w:proofErr w:type="gramEnd"/>
+            <w:r>
+              <w:rPr>
+                <w:rFonts w:cstheme="minorHAnsi"/>
+                <w:color w:val="000000"/>
+                <w:lang w:val="en-GB"/>
+              </w:rPr>
+              <w:t>_to_tensor</w:t>
+            </w:r>
+            <w:proofErr w:type="spellEnd"/>
+            <w:r>
+              <w:rPr>
+                <w:rFonts w:cstheme="minorHAnsi"/>
+                <w:color w:val="000000"/>
+                <w:lang w:val="en-GB"/>
+              </w:rPr>
+              <w:t>()</w:t>
             </w:r>
           </w:p>
           <w:p>
@@ -164,13 +151,33 @@
                 <w:lang w:val="en-GB"/>
               </w:rPr>
             </w:pPr>
-            <w:r>
-              <w:rPr>
-                <w:rFonts w:cstheme="minorHAnsi"/>
-                <w:color w:val="000000"/>
-                <w:lang w:val="en-GB"/>
-              </w:rPr>
-              <w:t>model.init_model()</w:t>
+            <w:proofErr w:type="spellStart"/>
+            <w:proofErr w:type="gramStart"/>
+            <w:r>
+              <w:rPr>
+                <w:rFonts w:cstheme="minorHAnsi"/>
+                <w:color w:val="000000"/>
+                <w:lang w:val="en-GB"/>
+              </w:rPr>
+              <w:t>model.init</w:t>
+            </w:r>
+            <w:proofErr w:type="gramEnd"/>
+            <w:r>
+              <w:rPr>
+                <w:rFonts w:cstheme="minorHAnsi"/>
+                <w:color w:val="000000"/>
+                <w:lang w:val="en-GB"/>
+              </w:rPr>
+              <w:t>_model</w:t>
+            </w:r>
+            <w:proofErr w:type="spellEnd"/>
+            <w:r>
+              <w:rPr>
+                <w:rFonts w:cstheme="minorHAnsi"/>
+                <w:color w:val="000000"/>
+                <w:lang w:val="en-GB"/>
+              </w:rPr>
+              <w:t>()</w:t>
             </w:r>
           </w:p>
           <w:p>
@@ -186,13 +193,33 @@
                 <w:lang w:val="en-GB"/>
               </w:rPr>
             </w:pPr>
-            <w:r>
-              <w:rPr>
-                <w:rFonts w:cstheme="minorHAnsi"/>
-                <w:color w:val="000000"/>
-                <w:lang w:val="en-GB"/>
-              </w:rPr>
-              <w:t>data.model_to_pickle()</w:t>
+            <w:proofErr w:type="spellStart"/>
+            <w:proofErr w:type="gramStart"/>
+            <w:r>
+              <w:rPr>
+                <w:rFonts w:cstheme="minorHAnsi"/>
+                <w:color w:val="000000"/>
+                <w:lang w:val="en-GB"/>
+              </w:rPr>
+              <w:t>data.model</w:t>
+            </w:r>
+            <w:proofErr w:type="gramEnd"/>
+            <w:r>
+              <w:rPr>
+                <w:rFonts w:cstheme="minorHAnsi"/>
+                <w:color w:val="000000"/>
+                <w:lang w:val="en-GB"/>
+              </w:rPr>
+              <w:t>_to_pickle</w:t>
+            </w:r>
+            <w:proofErr w:type="spellEnd"/>
+            <w:r>
+              <w:rPr>
+                <w:rFonts w:cstheme="minorHAnsi"/>
+                <w:color w:val="000000"/>
+                <w:lang w:val="en-GB"/>
+              </w:rPr>
+              <w:t>()</w:t>
             </w:r>
           </w:p>
           <w:p>
@@ -208,13 +235,33 @@
                 <w:lang w:val="en-GB"/>
               </w:rPr>
             </w:pPr>
-            <w:r>
-              <w:rPr>
-                <w:rFonts w:cstheme="minorHAnsi"/>
-                <w:color w:val="000000"/>
-                <w:lang w:val="en-GB"/>
-              </w:rPr>
-              <w:t>data.model_from_pickle()</w:t>
+            <w:proofErr w:type="spellStart"/>
+            <w:proofErr w:type="gramStart"/>
+            <w:r>
+              <w:rPr>
+                <w:rFonts w:cstheme="minorHAnsi"/>
+                <w:color w:val="000000"/>
+                <w:lang w:val="en-GB"/>
+              </w:rPr>
+              <w:t>data.model</w:t>
+            </w:r>
+            <w:proofErr w:type="gramEnd"/>
+            <w:r>
+              <w:rPr>
+                <w:rFonts w:cstheme="minorHAnsi"/>
+                <w:color w:val="000000"/>
+                <w:lang w:val="en-GB"/>
+              </w:rPr>
+              <w:t>_from_pickle</w:t>
+            </w:r>
+            <w:proofErr w:type="spellEnd"/>
+            <w:r>
+              <w:rPr>
+                <w:rFonts w:cstheme="minorHAnsi"/>
+                <w:color w:val="000000"/>
+                <w:lang w:val="en-GB"/>
+              </w:rPr>
+              <w:t>()</w:t>
             </w:r>
           </w:p>
           <w:p>
@@ -230,13 +277,33 @@
                 <w:lang w:val="en-GB"/>
               </w:rPr>
             </w:pPr>
-            <w:r>
-              <w:rPr>
-                <w:rFonts w:cstheme="minorHAnsi"/>
-                <w:color w:val="000000"/>
-                <w:lang w:val="en-GB"/>
-              </w:rPr>
-              <w:t>utils.predict_breed()</w:t>
+            <w:proofErr w:type="spellStart"/>
+            <w:proofErr w:type="gramStart"/>
+            <w:r>
+              <w:rPr>
+                <w:rFonts w:cstheme="minorHAnsi"/>
+                <w:color w:val="000000"/>
+                <w:lang w:val="en-GB"/>
+              </w:rPr>
+              <w:t>utils.predict</w:t>
+            </w:r>
+            <w:proofErr w:type="gramEnd"/>
+            <w:r>
+              <w:rPr>
+                <w:rFonts w:cstheme="minorHAnsi"/>
+                <w:color w:val="000000"/>
+                <w:lang w:val="en-GB"/>
+              </w:rPr>
+              <w:t>_breed</w:t>
+            </w:r>
+            <w:proofErr w:type="spellEnd"/>
+            <w:r>
+              <w:rPr>
+                <w:rFonts w:cstheme="minorHAnsi"/>
+                <w:color w:val="000000"/>
+                <w:lang w:val="en-GB"/>
+              </w:rPr>
+              <w:t>()</w:t>
             </w:r>
           </w:p>
           <w:p>
@@ -259,23 +326,6 @@
                 <w:lang w:val="en-GB"/>
               </w:rPr>
               <w:t>trainer.py</w:t>
-            </w:r>
-          </w:p>
-          <w:p>
-            <w:pPr>
-              <w:rPr>
-                <w:rFonts w:cstheme="minorHAnsi"/>
-                <w:color w:val="000000"/>
-                <w:lang w:val="en-GB"/>
-              </w:rPr>
-            </w:pPr>
-            <w:r>
-              <w:rPr>
-                <w:rFonts w:cstheme="minorHAnsi"/>
-                <w:color w:val="000000"/>
-                <w:lang w:val="en-GB"/>
-              </w:rPr>
-              <w:t>Implement CI and CD</w:t>
             </w:r>
           </w:p>
           <w:p>
@@ -390,7 +440,7 @@
                 <w:b/>
                 <w:bCs/>
               </w:rPr>
-              <w:t>27-02-2022</w:t>
+              <w:t>28-02-2022</w:t>
             </w:r>
           </w:p>
           <w:p>
@@ -420,57 +470,7 @@
               <w:rPr>
                 <w:rFonts w:cstheme="minorHAnsi"/>
               </w:rPr>
-              <w:t>Build predictor for a single image</w:t>
-            </w:r>
-          </w:p>
-        </w:tc>
-      </w:tr>
-      <w:tr>
-        <w:tc>
-          <w:tcPr>
-            <w:tcW w:w="10456" w:type="dxa"/>
-          </w:tcPr>
-          <w:p>
-            <w:pPr>
-              <w:rPr>
-                <w:rFonts w:cstheme="minorHAnsi"/>
-                <w:b/>
-                <w:bCs/>
-              </w:rPr>
-            </w:pPr>
-            <w:r>
-              <w:rPr>
-                <w:rFonts w:cstheme="minorHAnsi"/>
-                <w:b/>
-                <w:bCs/>
-              </w:rPr>
-              <w:t>History</w:t>
-            </w:r>
-          </w:p>
-          <w:p>
-            <w:pPr>
-              <w:rPr>
-                <w:rFonts w:cstheme="minorHAnsi"/>
-                <w:b/>
-                <w:bCs/>
-              </w:rPr>
-            </w:pPr>
-          </w:p>
-          <w:p>
-            <w:pPr>
-              <w:rPr>
-                <w:rFonts w:cstheme="minorHAnsi"/>
-                <w:b/>
-                <w:bCs/>
-              </w:rPr>
-            </w:pPr>
-            <w:r>
-              <w:rPr>
-                <w:rFonts w:cstheme="minorHAnsi"/>
-                <w:b/>
-                <w:bCs/>
-              </w:rPr>
-              <w:t>26-02-2022</w:t>
+              <w:t>Troubleshoot this step</w:t>
             </w:r>
           </w:p>
           <w:p>
@@ -494,27 +494,18 @@
               <w:adjustRightInd w:val="0"/>
               <w:rPr>
                 <w:rFonts w:cstheme="minorHAnsi"/>
-                <w:color w:val="000000"/>
-                <w:lang w:val="en-GB"/>
-              </w:rPr>
-            </w:pPr>
-            <w:r>
-              <w:rPr>
-                <w:rFonts w:cstheme="minorHAnsi"/>
-                <w:color w:val="000000"/>
-                <w:lang w:val="en-GB"/>
-              </w:rPr>
-              <w:t>Continue to build trainer.py</w:t>
-            </w:r>
-          </w:p>
-          <w:p>
-            <w:pPr>
-              <w:rPr>
-                <w:rFonts w:cstheme="minorHAnsi"/>
-                <w:b/>
-                <w:bCs/>
-              </w:rPr>
-            </w:pPr>
+              </w:rPr>
+            </w:pPr>
+            <w:r>
+              <w:rPr>
+                <w:rFonts w:ascii="Menlo" w:hAnsi="Menlo" w:cs="Menlo"/>
+                <w:color w:val="000000"/>
+                <w:sz w:val="22"/>
+                <w:szCs w:val="22"/>
+                <w:lang w:val="en-GB"/>
+              </w:rPr>
+              <w:t>Compiled slug size: 746.1M is too large (max is 500M).</w:t>
+            </w:r>
           </w:p>
           <w:p>
             <w:pPr>
@@ -537,6 +528,311 @@
               <w:adjustRightInd w:val="0"/>
               <w:rPr>
                 <w:rFonts w:cstheme="minorHAnsi"/>
+              </w:rPr>
+            </w:pPr>
+            <w:r>
+              <w:rPr>
+                <w:rFonts w:ascii="Menlo" w:hAnsi="Menlo" w:cs="Menlo"/>
+                <w:color w:val="000000"/>
+                <w:sz w:val="22"/>
+                <w:szCs w:val="22"/>
+                <w:lang w:val="en-GB"/>
+              </w:rPr>
+              <w:t>See: http://devcenter.heroku.com/articles/slug-size</w:t>
+            </w:r>
+          </w:p>
+          <w:p>
+            <w:pPr>
+              <w:tabs>
+                <w:tab w:val="left" w:pos="560"/>
+                <w:tab w:val="left" w:pos="1120"/>
+                <w:tab w:val="left" w:pos="1680"/>
+                <w:tab w:val="left" w:pos="2240"/>
+                <w:tab w:val="left" w:pos="2800"/>
+                <w:tab w:val="left" w:pos="3360"/>
+                <w:tab w:val="left" w:pos="3920"/>
+                <w:tab w:val="left" w:pos="4480"/>
+                <w:tab w:val="left" w:pos="5040"/>
+                <w:tab w:val="left" w:pos="5600"/>
+                <w:tab w:val="left" w:pos="6160"/>
+                <w:tab w:val="left" w:pos="6720"/>
+              </w:tabs>
+              <w:autoSpaceDE w:val="0"/>
+              <w:autoSpaceDN w:val="0"/>
+              <w:adjustRightInd w:val="0"/>
+              <w:rPr>
+                <w:rFonts w:cstheme="minorHAnsi"/>
+                <w:b/>
+                <w:bCs/>
+              </w:rPr>
+            </w:pPr>
+          </w:p>
+          <w:p>
+            <w:pPr>
+              <w:tabs>
+                <w:tab w:val="left" w:pos="560"/>
+                <w:tab w:val="left" w:pos="1120"/>
+                <w:tab w:val="left" w:pos="1680"/>
+                <w:tab w:val="left" w:pos="2240"/>
+                <w:tab w:val="left" w:pos="2800"/>
+                <w:tab w:val="left" w:pos="3360"/>
+                <w:tab w:val="left" w:pos="3920"/>
+                <w:tab w:val="left" w:pos="4480"/>
+                <w:tab w:val="left" w:pos="5040"/>
+                <w:tab w:val="left" w:pos="5600"/>
+                <w:tab w:val="left" w:pos="6160"/>
+                <w:tab w:val="left" w:pos="6720"/>
+              </w:tabs>
+              <w:autoSpaceDE w:val="0"/>
+              <w:autoSpaceDN w:val="0"/>
+              <w:adjustRightInd w:val="0"/>
+              <w:rPr>
+                <w:rFonts w:cstheme="minorHAnsi"/>
+              </w:rPr>
+            </w:pPr>
+            <w:r>
+              <w:rPr>
+                <w:rFonts w:cstheme="minorHAnsi"/>
+              </w:rPr>
+              <w:t>Continue with the implementation of “Your first CD”</w:t>
+            </w:r>
+          </w:p>
+          <w:p>
+            <w:pPr>
+              <w:tabs>
+                <w:tab w:val="left" w:pos="560"/>
+                <w:tab w:val="left" w:pos="1120"/>
+                <w:tab w:val="left" w:pos="1680"/>
+                <w:tab w:val="left" w:pos="2240"/>
+                <w:tab w:val="left" w:pos="2800"/>
+                <w:tab w:val="left" w:pos="3360"/>
+                <w:tab w:val="left" w:pos="3920"/>
+                <w:tab w:val="left" w:pos="4480"/>
+                <w:tab w:val="left" w:pos="5040"/>
+                <w:tab w:val="left" w:pos="5600"/>
+                <w:tab w:val="left" w:pos="6160"/>
+                <w:tab w:val="left" w:pos="6720"/>
+              </w:tabs>
+              <w:autoSpaceDE w:val="0"/>
+              <w:autoSpaceDN w:val="0"/>
+              <w:adjustRightInd w:val="0"/>
+              <w:rPr>
+                <w:rFonts w:cstheme="minorHAnsi"/>
+              </w:rPr>
+            </w:pPr>
+          </w:p>
+          <w:p>
+            <w:pPr>
+              <w:tabs>
+                <w:tab w:val="left" w:pos="560"/>
+                <w:tab w:val="left" w:pos="1120"/>
+                <w:tab w:val="left" w:pos="1680"/>
+                <w:tab w:val="left" w:pos="2240"/>
+                <w:tab w:val="left" w:pos="2800"/>
+                <w:tab w:val="left" w:pos="3360"/>
+                <w:tab w:val="left" w:pos="3920"/>
+                <w:tab w:val="left" w:pos="4480"/>
+                <w:tab w:val="left" w:pos="5040"/>
+                <w:tab w:val="left" w:pos="5600"/>
+                <w:tab w:val="left" w:pos="6160"/>
+                <w:tab w:val="left" w:pos="6720"/>
+              </w:tabs>
+              <w:autoSpaceDE w:val="0"/>
+              <w:autoSpaceDN w:val="0"/>
+              <w:adjustRightInd w:val="0"/>
+              <w:rPr>
+                <w:rFonts w:cstheme="minorHAnsi"/>
+              </w:rPr>
+            </w:pPr>
+          </w:p>
+        </w:tc>
+      </w:tr>
+      <w:tr>
+        <w:tc>
+          <w:tcPr>
+            <w:tcW w:w="10456" w:type="dxa"/>
+          </w:tcPr>
+          <w:p>
+            <w:pPr>
+              <w:rPr>
+                <w:rFonts w:cstheme="minorHAnsi"/>
+                <w:b/>
+                <w:bCs/>
+              </w:rPr>
+            </w:pPr>
+            <w:r>
+              <w:rPr>
+                <w:rFonts w:cstheme="minorHAnsi"/>
+                <w:b/>
+                <w:bCs/>
+              </w:rPr>
+              <w:t>History</w:t>
+            </w:r>
+          </w:p>
+          <w:p>
+            <w:pPr>
+              <w:tabs>
+                <w:tab w:val="left" w:pos="560"/>
+                <w:tab w:val="left" w:pos="1120"/>
+                <w:tab w:val="left" w:pos="1680"/>
+                <w:tab w:val="left" w:pos="2240"/>
+                <w:tab w:val="left" w:pos="2800"/>
+                <w:tab w:val="left" w:pos="3360"/>
+                <w:tab w:val="left" w:pos="3920"/>
+                <w:tab w:val="left" w:pos="4480"/>
+                <w:tab w:val="left" w:pos="5040"/>
+                <w:tab w:val="left" w:pos="5600"/>
+                <w:tab w:val="left" w:pos="6160"/>
+                <w:tab w:val="left" w:pos="6720"/>
+              </w:tabs>
+              <w:autoSpaceDE w:val="0"/>
+              <w:autoSpaceDN w:val="0"/>
+              <w:adjustRightInd w:val="0"/>
+              <w:rPr>
+                <w:rFonts w:cstheme="minorHAnsi"/>
+                <w:b/>
+                <w:bCs/>
+              </w:rPr>
+            </w:pPr>
+            <w:r>
+              <w:rPr>
+                <w:rFonts w:cstheme="minorHAnsi"/>
+                <w:b/>
+                <w:bCs/>
+              </w:rPr>
+              <w:t>27-02-2022</w:t>
+            </w:r>
+          </w:p>
+          <w:p>
+            <w:pPr>
+              <w:rPr>
+                <w:rFonts w:cstheme="minorHAnsi"/>
+                <w:color w:val="000000"/>
+                <w:lang w:val="en-GB"/>
+              </w:rPr>
+            </w:pPr>
+            <w:r>
+              <w:rPr>
+                <w:rFonts w:cstheme="minorHAnsi"/>
+                <w:color w:val="000000"/>
+                <w:lang w:val="en-GB"/>
+              </w:rPr>
+              <w:t xml:space="preserve">Start to </w:t>
+            </w:r>
+            <w:r>
+              <w:rPr>
+                <w:rFonts w:cstheme="minorHAnsi"/>
+                <w:color w:val="000000"/>
+                <w:lang w:val="en-GB"/>
+              </w:rPr>
+              <w:t>Implement CI and CD</w:t>
+            </w:r>
+          </w:p>
+          <w:p>
+            <w:pPr>
+              <w:rPr>
+                <w:rFonts w:cstheme="minorHAnsi"/>
+                <w:b/>
+                <w:bCs/>
+              </w:rPr>
+            </w:pPr>
+            <w:r>
+              <w:rPr>
+                <w:rFonts w:cstheme="minorHAnsi"/>
+              </w:rPr>
+              <w:t>Build predictor for a single image</w:t>
+            </w:r>
+          </w:p>
+          <w:p>
+            <w:pPr>
+              <w:rPr>
+                <w:rFonts w:cstheme="minorHAnsi"/>
+                <w:b/>
+                <w:bCs/>
+              </w:rPr>
+            </w:pPr>
+          </w:p>
+          <w:p>
+            <w:pPr>
+              <w:rPr>
+                <w:rFonts w:cstheme="minorHAnsi"/>
+                <w:b/>
+                <w:bCs/>
+              </w:rPr>
+            </w:pPr>
+            <w:r>
+              <w:rPr>
+                <w:rFonts w:cstheme="minorHAnsi"/>
+                <w:b/>
+                <w:bCs/>
+              </w:rPr>
+              <w:t>26-02-2022</w:t>
+            </w:r>
+          </w:p>
+          <w:p>
+            <w:pPr>
+              <w:tabs>
+                <w:tab w:val="left" w:pos="560"/>
+                <w:tab w:val="left" w:pos="1120"/>
+                <w:tab w:val="left" w:pos="1680"/>
+                <w:tab w:val="left" w:pos="2240"/>
+                <w:tab w:val="left" w:pos="2800"/>
+                <w:tab w:val="left" w:pos="3360"/>
+                <w:tab w:val="left" w:pos="3920"/>
+                <w:tab w:val="left" w:pos="4480"/>
+                <w:tab w:val="left" w:pos="5040"/>
+                <w:tab w:val="left" w:pos="5600"/>
+                <w:tab w:val="left" w:pos="6160"/>
+                <w:tab w:val="left" w:pos="6720"/>
+              </w:tabs>
+              <w:autoSpaceDE w:val="0"/>
+              <w:autoSpaceDN w:val="0"/>
+              <w:adjustRightInd w:val="0"/>
+              <w:rPr>
+                <w:rFonts w:cstheme="minorHAnsi"/>
+                <w:color w:val="000000"/>
+                <w:lang w:val="en-GB"/>
+              </w:rPr>
+            </w:pPr>
+            <w:r>
+              <w:rPr>
+                <w:rFonts w:cstheme="minorHAnsi"/>
+                <w:color w:val="000000"/>
+                <w:lang w:val="en-GB"/>
+              </w:rPr>
+              <w:t>Continue to build trainer.py</w:t>
+            </w:r>
+          </w:p>
+          <w:p>
+            <w:pPr>
+              <w:rPr>
+                <w:rFonts w:cstheme="minorHAnsi"/>
+                <w:b/>
+                <w:bCs/>
+              </w:rPr>
+            </w:pPr>
+          </w:p>
+          <w:p>
+            <w:pPr>
+              <w:tabs>
+                <w:tab w:val="left" w:pos="560"/>
+                <w:tab w:val="left" w:pos="1120"/>
+                <w:tab w:val="left" w:pos="1680"/>
+                <w:tab w:val="left" w:pos="2240"/>
+                <w:tab w:val="left" w:pos="2800"/>
+                <w:tab w:val="left" w:pos="3360"/>
+                <w:tab w:val="left" w:pos="3920"/>
+                <w:tab w:val="left" w:pos="4480"/>
+                <w:tab w:val="left" w:pos="5040"/>
+                <w:tab w:val="left" w:pos="5600"/>
+                <w:tab w:val="left" w:pos="6160"/>
+                <w:tab w:val="left" w:pos="6720"/>
+              </w:tabs>
+              <w:autoSpaceDE w:val="0"/>
+              <w:autoSpaceDN w:val="0"/>
+              <w:adjustRightInd w:val="0"/>
+              <w:rPr>
+                <w:rFonts w:cstheme="minorHAnsi"/>
                 <w:b/>
                 <w:bCs/>
                 <w:color w:val="000000"/>
@@ -610,7 +906,61 @@
                 <w:color w:val="000000"/>
                 <w:lang w:val="en-GB"/>
               </w:rPr>
-              <w:t xml:space="preserve"> I’m having trouble creating a test file for the pickle tests- it seems to to be able to see the test folder. Does a makefile run the tests from the makefile location or the test folder? </w:t>
+              <w:t xml:space="preserve"> I’m having trouble creating a test file for the pickle tests- it seems to </w:t>
+            </w:r>
+            <w:proofErr w:type="spellStart"/>
+            <w:r>
+              <w:rPr>
+                <w:rFonts w:cstheme="minorHAnsi"/>
+                <w:color w:val="000000"/>
+                <w:lang w:val="en-GB"/>
+              </w:rPr>
+              <w:t>to</w:t>
+            </w:r>
+            <w:proofErr w:type="spellEnd"/>
+            <w:r>
+              <w:rPr>
+                <w:rFonts w:cstheme="minorHAnsi"/>
+                <w:color w:val="000000"/>
+                <w:lang w:val="en-GB"/>
+              </w:rPr>
+              <w:t xml:space="preserve"> be able to see the test folder. Does a </w:t>
+            </w:r>
+            <w:proofErr w:type="spellStart"/>
+            <w:r>
+              <w:rPr>
+                <w:rFonts w:cstheme="minorHAnsi"/>
+                <w:color w:val="000000"/>
+                <w:lang w:val="en-GB"/>
+              </w:rPr>
+              <w:t>makefile</w:t>
+            </w:r>
+            <w:proofErr w:type="spellEnd"/>
+            <w:r>
+              <w:rPr>
+                <w:rFonts w:cstheme="minorHAnsi"/>
+                <w:color w:val="000000"/>
+                <w:lang w:val="en-GB"/>
+              </w:rPr>
+              <w:t xml:space="preserve"> run the tests from the </w:t>
+            </w:r>
+            <w:proofErr w:type="spellStart"/>
+            <w:r>
+              <w:rPr>
+                <w:rFonts w:cstheme="minorHAnsi"/>
+                <w:color w:val="000000"/>
+                <w:lang w:val="en-GB"/>
+              </w:rPr>
+              <w:t>makefile</w:t>
+            </w:r>
+            <w:proofErr w:type="spellEnd"/>
+            <w:r>
+              <w:rPr>
+                <w:rFonts w:cstheme="minorHAnsi"/>
+                <w:color w:val="000000"/>
+                <w:lang w:val="en-GB"/>
+              </w:rPr>
+              <w:t xml:space="preserve"> location or the test folder? </w:t>
             </w:r>
           </w:p>
           <w:p>
@@ -637,7 +987,43 @@
                 <w:color w:val="000000"/>
                 <w:lang w:val="en-GB"/>
               </w:rPr>
-              <w:t>I changed the pickle_path. It looks like the file is run from the makefile location</w:t>
+              <w:t xml:space="preserve">I changed the </w:t>
+            </w:r>
+            <w:proofErr w:type="spellStart"/>
+            <w:r>
+              <w:rPr>
+                <w:rFonts w:cstheme="minorHAnsi"/>
+                <w:color w:val="000000"/>
+                <w:lang w:val="en-GB"/>
+              </w:rPr>
+              <w:t>pickle_path</w:t>
+            </w:r>
+            <w:proofErr w:type="spellEnd"/>
+            <w:r>
+              <w:rPr>
+                <w:rFonts w:cstheme="minorHAnsi"/>
+                <w:color w:val="000000"/>
+                <w:lang w:val="en-GB"/>
+              </w:rPr>
+              <w:t xml:space="preserve">. It looks like the file is run from the </w:t>
+            </w:r>
+            <w:proofErr w:type="spellStart"/>
+            <w:r>
+              <w:rPr>
+                <w:rFonts w:cstheme="minorHAnsi"/>
+                <w:color w:val="000000"/>
+                <w:lang w:val="en-GB"/>
+              </w:rPr>
+              <w:t>makefile</w:t>
+            </w:r>
+            <w:proofErr w:type="spellEnd"/>
+            <w:r>
+              <w:rPr>
+                <w:rFonts w:cstheme="minorHAnsi"/>
+                <w:color w:val="000000"/>
+                <w:lang w:val="en-GB"/>
+              </w:rPr>
+              <w:t xml:space="preserve"> location</w:t>
             </w:r>
           </w:p>
           <w:p>

</xml_diff>

<commit_message>
Update requirements.txt to add back in machine learning requirements
</commit_message>
<xml_diff>
--- a/notebooks/Progress Notes.docx
+++ b/notebooks/Progress Notes.docx
@@ -55,20 +55,6 @@
             </w:r>
           </w:p>
           <w:p>
-            <w:r>
-              <w:rPr>
-                <w:rFonts w:cstheme="minorHAnsi"/>
-              </w:rPr>
-              <w:t xml:space="preserve">Continue with the implementation of “Your first CD”- </w:t>
-            </w:r>
-            <w:r>
-              <w:rPr>
-                <w:rFonts w:cstheme="minorHAnsi"/>
-              </w:rPr>
-              <w:t>Deploy on a free Heroku dyno</w:t>
-            </w:r>
-          </w:p>
-          <w:p>
             <w:pPr>
               <w:tabs>
                 <w:tab w:val="left" w:pos="560"/>
@@ -354,6 +340,26 @@
             </w:r>
           </w:p>
           <w:p>
+            <w:r>
+              <w:rPr>
+                <w:rFonts w:cstheme="minorHAnsi"/>
+              </w:rPr>
+              <w:t xml:space="preserve">Continue with the implementation of “Your first CD”- </w:t>
+            </w:r>
+            <w:r>
+              <w:rPr>
+                <w:rFonts w:cstheme="minorHAnsi"/>
+              </w:rPr>
+              <w:t>Deploy on a free Heroku dyno</w:t>
+            </w:r>
+            <w:r>
+              <w:rPr>
+                <w:rFonts w:cstheme="minorHAnsi"/>
+              </w:rPr>
+              <w:t xml:space="preserve"> when building the front end. </w:t>
+            </w:r>
+          </w:p>
+          <w:p>
             <w:pPr>
               <w:rPr>
                 <w:rFonts w:cstheme="minorHAnsi"/>
@@ -386,22 +392,6 @@
               </w:rPr>
               <w:t>Update readme file</w:t>
             </w:r>
-          </w:p>
-          <w:p>
-            <w:pPr>
-              <w:rPr>
-                <w:rFonts w:cstheme="minorHAnsi"/>
-                <w:color w:val="000000"/>
-                <w:lang w:val="en-GB"/>
-              </w:rPr>
-            </w:pPr>
-          </w:p>
-          <w:p>
-            <w:pPr>
-              <w:rPr>
-                <w:rFonts w:cstheme="minorHAnsi"/>
-              </w:rPr>
-            </w:pPr>
           </w:p>
           <w:p>
             <w:pPr>
@@ -474,15 +464,39 @@
                 <w:b/>
                 <w:bCs/>
               </w:rPr>
-              <w:t>01</w:t>
-            </w:r>
+              <w:t>01-03-2022</w:t>
+            </w:r>
+          </w:p>
+          <w:p>
+            <w:pPr>
+              <w:tabs>
+                <w:tab w:val="left" w:pos="560"/>
+                <w:tab w:val="left" w:pos="1120"/>
+                <w:tab w:val="left" w:pos="1680"/>
+                <w:tab w:val="left" w:pos="2240"/>
+                <w:tab w:val="left" w:pos="2800"/>
+                <w:tab w:val="left" w:pos="3360"/>
+                <w:tab w:val="left" w:pos="3920"/>
+                <w:tab w:val="left" w:pos="4480"/>
+                <w:tab w:val="left" w:pos="5040"/>
+                <w:tab w:val="left" w:pos="5600"/>
+                <w:tab w:val="left" w:pos="6160"/>
+                <w:tab w:val="left" w:pos="6720"/>
+              </w:tabs>
+              <w:autoSpaceDE w:val="0"/>
+              <w:autoSpaceDN w:val="0"/>
+              <w:adjustRightInd w:val="0"/>
+              <w:rPr>
+                <w:rFonts w:cstheme="minorHAnsi"/>
+              </w:rPr>
+            </w:pPr>
             <w:r>
               <w:rPr>
                 <w:rFonts w:cstheme="minorHAnsi"/>
                 <w:b/>
                 <w:bCs/>
               </w:rPr>
-              <w:t>-0</w:t>
+              <w:t>Learning:</w:t>
             </w:r>
             <w:r>
               <w:rPr>
@@ -490,15 +504,137 @@
                 <w:b/>
                 <w:bCs/>
               </w:rPr>
-              <w:t>3</w:t>
-            </w:r>
+              <w:t xml:space="preserve"> </w:t>
+            </w:r>
+            <w:r>
+              <w:rPr>
+                <w:rFonts w:cstheme="minorHAnsi"/>
+              </w:rPr>
+              <w:t xml:space="preserve">When I remove the machine learning requirements of the </w:t>
+            </w:r>
+            <w:proofErr w:type="gramStart"/>
+            <w:r>
+              <w:rPr>
+                <w:rFonts w:cstheme="minorHAnsi"/>
+              </w:rPr>
+              <w:t>package,  I</w:t>
+            </w:r>
+            <w:proofErr w:type="gramEnd"/>
+            <w:r>
+              <w:rPr>
+                <w:rFonts w:cstheme="minorHAnsi"/>
+              </w:rPr>
+              <w:t xml:space="preserve"> am able to deploy to Heroku. </w:t>
+            </w:r>
+            <w:proofErr w:type="gramStart"/>
+            <w:r>
+              <w:rPr>
+                <w:rFonts w:cstheme="minorHAnsi"/>
+              </w:rPr>
+              <w:t>So</w:t>
+            </w:r>
+            <w:proofErr w:type="gramEnd"/>
+            <w:r>
+              <w:rPr>
+                <w:rFonts w:cstheme="minorHAnsi"/>
+              </w:rPr>
+              <w:t xml:space="preserve"> it looks like the machine learning requirements are what is taking up space. I will need to deploy Heroku only for the front end it seems. For </w:t>
+            </w:r>
+            <w:proofErr w:type="gramStart"/>
+            <w:r>
+              <w:rPr>
+                <w:rFonts w:cstheme="minorHAnsi"/>
+              </w:rPr>
+              <w:t>now</w:t>
+            </w:r>
+            <w:proofErr w:type="gramEnd"/>
+            <w:r>
+              <w:rPr>
+                <w:rFonts w:cstheme="minorHAnsi"/>
+              </w:rPr>
+              <w:t xml:space="preserve"> I will delete the Heroku file.</w:t>
+            </w:r>
+          </w:p>
+          <w:p>
+            <w:pPr>
+              <w:tabs>
+                <w:tab w:val="left" w:pos="560"/>
+                <w:tab w:val="left" w:pos="1120"/>
+                <w:tab w:val="left" w:pos="1680"/>
+                <w:tab w:val="left" w:pos="2240"/>
+                <w:tab w:val="left" w:pos="2800"/>
+                <w:tab w:val="left" w:pos="3360"/>
+                <w:tab w:val="left" w:pos="3920"/>
+                <w:tab w:val="left" w:pos="4480"/>
+                <w:tab w:val="left" w:pos="5040"/>
+                <w:tab w:val="left" w:pos="5600"/>
+                <w:tab w:val="left" w:pos="6160"/>
+                <w:tab w:val="left" w:pos="6720"/>
+              </w:tabs>
+              <w:autoSpaceDE w:val="0"/>
+              <w:autoSpaceDN w:val="0"/>
+              <w:adjustRightInd w:val="0"/>
+              <w:rPr>
+                <w:rFonts w:cstheme="minorHAnsi"/>
+              </w:rPr>
+            </w:pPr>
+          </w:p>
+          <w:p>
+            <w:pPr>
+              <w:tabs>
+                <w:tab w:val="left" w:pos="560"/>
+                <w:tab w:val="left" w:pos="1120"/>
+                <w:tab w:val="left" w:pos="1680"/>
+                <w:tab w:val="left" w:pos="2240"/>
+                <w:tab w:val="left" w:pos="2800"/>
+                <w:tab w:val="left" w:pos="3360"/>
+                <w:tab w:val="left" w:pos="3920"/>
+                <w:tab w:val="left" w:pos="4480"/>
+                <w:tab w:val="left" w:pos="5040"/>
+                <w:tab w:val="left" w:pos="5600"/>
+                <w:tab w:val="left" w:pos="6160"/>
+                <w:tab w:val="left" w:pos="6720"/>
+              </w:tabs>
+              <w:autoSpaceDE w:val="0"/>
+              <w:autoSpaceDN w:val="0"/>
+              <w:adjustRightInd w:val="0"/>
+              <w:rPr>
+                <w:rFonts w:cstheme="minorHAnsi"/>
+              </w:rPr>
+            </w:pPr>
             <w:r>
               <w:rPr>
                 <w:rFonts w:cstheme="minorHAnsi"/>
                 <w:b/>
                 <w:bCs/>
               </w:rPr>
-              <w:t>-2022</w:t>
+              <w:t xml:space="preserve">Update: </w:t>
+            </w:r>
+            <w:r>
+              <w:rPr>
+                <w:rFonts w:cstheme="minorHAnsi"/>
+              </w:rPr>
+              <w:t>It looks like the issue isn’t with the pickle file or the images file. It has something to do with the packages being installed.</w:t>
+            </w:r>
+            <w:r>
+              <w:rPr>
+                <w:rFonts w:cstheme="minorHAnsi"/>
+              </w:rPr>
+              <w:t xml:space="preserve"> Looking at </w:t>
+            </w:r>
+            <w:proofErr w:type="spellStart"/>
+            <w:r>
+              <w:rPr>
+                <w:rFonts w:cstheme="minorHAnsi"/>
+              </w:rPr>
+              <w:t>rebeccas</w:t>
+            </w:r>
+            <w:proofErr w:type="spellEnd"/>
+            <w:r>
+              <w:rPr>
+                <w:rFonts w:cstheme="minorHAnsi"/>
+              </w:rPr>
+              <w:t xml:space="preserve"> code, it looks like only the front end is uploaded, not the back end. This could be the root cause.</w:t>
             </w:r>
           </w:p>
           <w:p>
@@ -1730,6 +1866,7 @@
                 <w:sz w:val="22"/>
                 <w:szCs w:val="22"/>
               </w:rPr>
+              <w:lastRenderedPageBreak/>
               <w:t xml:space="preserve">Learning: Add files </w:t>
             </w:r>
             <w:proofErr w:type="gramStart"/>
@@ -1909,7 +2046,6 @@
               <w:rPr>
                 <w:rFonts w:cstheme="minorHAnsi"/>
               </w:rPr>
-              <w:lastRenderedPageBreak/>
               <w:t>Build predictor for a single image</w:t>
             </w:r>
           </w:p>

</xml_diff>

<commit_message>
Update Makefile with GCP credentials
</commit_message>
<xml_diff>
--- a/notebooks/Progress Notes.docx
+++ b/notebooks/Progress Notes.docx
@@ -373,23 +373,6 @@
                 <w:color w:val="000000"/>
                 <w:lang w:val="en-GB"/>
               </w:rPr>
-              <w:t>Look at containerisation and loading on to GCP</w:t>
-            </w:r>
-          </w:p>
-          <w:p>
-            <w:pPr>
-              <w:rPr>
-                <w:rFonts w:cstheme="minorHAnsi"/>
-                <w:color w:val="000000"/>
-                <w:lang w:val="en-GB"/>
-              </w:rPr>
-            </w:pPr>
-            <w:r>
-              <w:rPr>
-                <w:rFonts w:cstheme="minorHAnsi"/>
-                <w:color w:val="000000"/>
-                <w:lang w:val="en-GB"/>
-              </w:rPr>
               <w:t>Update readme file</w:t>
             </w:r>
           </w:p>
@@ -432,1046 +415,92 @@
                 <w:bCs/>
               </w:rPr>
             </w:pPr>
-          </w:p>
-          <w:p>
-            <w:pPr>
-              <w:tabs>
-                <w:tab w:val="left" w:pos="560"/>
-                <w:tab w:val="left" w:pos="1120"/>
-                <w:tab w:val="left" w:pos="1680"/>
-                <w:tab w:val="left" w:pos="2240"/>
-                <w:tab w:val="left" w:pos="2800"/>
-                <w:tab w:val="left" w:pos="3360"/>
-                <w:tab w:val="left" w:pos="3920"/>
-                <w:tab w:val="left" w:pos="4480"/>
-                <w:tab w:val="left" w:pos="5040"/>
-                <w:tab w:val="left" w:pos="5600"/>
-                <w:tab w:val="left" w:pos="6160"/>
-                <w:tab w:val="left" w:pos="6720"/>
-              </w:tabs>
-              <w:autoSpaceDE w:val="0"/>
-              <w:autoSpaceDN w:val="0"/>
-              <w:adjustRightInd w:val="0"/>
+            <w:r>
               <w:rPr>
                 <w:rFonts w:cstheme="minorHAnsi"/>
                 <w:b/>
                 <w:bCs/>
               </w:rPr>
-            </w:pPr>
+              <w:t>0</w:t>
+            </w:r>
             <w:r>
               <w:rPr>
                 <w:rFonts w:cstheme="minorHAnsi"/>
                 <w:b/>
                 <w:bCs/>
               </w:rPr>
-              <w:t>01-03-2022</w:t>
-            </w:r>
-          </w:p>
-          <w:p>
-            <w:pPr>
-              <w:tabs>
-                <w:tab w:val="left" w:pos="560"/>
-                <w:tab w:val="left" w:pos="1120"/>
-                <w:tab w:val="left" w:pos="1680"/>
-                <w:tab w:val="left" w:pos="2240"/>
-                <w:tab w:val="left" w:pos="2800"/>
-                <w:tab w:val="left" w:pos="3360"/>
-                <w:tab w:val="left" w:pos="3920"/>
-                <w:tab w:val="left" w:pos="4480"/>
-                <w:tab w:val="left" w:pos="5040"/>
-                <w:tab w:val="left" w:pos="5600"/>
-                <w:tab w:val="left" w:pos="6160"/>
-                <w:tab w:val="left" w:pos="6720"/>
-              </w:tabs>
-              <w:autoSpaceDE w:val="0"/>
-              <w:autoSpaceDN w:val="0"/>
-              <w:adjustRightInd w:val="0"/>
-              <w:rPr>
-                <w:rFonts w:cstheme="minorHAnsi"/>
-              </w:rPr>
-            </w:pPr>
+              <w:t>2</w:t>
+            </w:r>
             <w:r>
               <w:rPr>
                 <w:rFonts w:cstheme="minorHAnsi"/>
                 <w:b/>
                 <w:bCs/>
               </w:rPr>
-              <w:t>Learning:</w:t>
-            </w:r>
-            <w:r>
+              <w:t>-03-2022</w:t>
+            </w:r>
+          </w:p>
+          <w:p>
+            <w:pPr>
+              <w:tabs>
+                <w:tab w:val="left" w:pos="560"/>
+                <w:tab w:val="left" w:pos="1120"/>
+                <w:tab w:val="left" w:pos="1680"/>
+                <w:tab w:val="left" w:pos="2240"/>
+                <w:tab w:val="left" w:pos="2800"/>
+                <w:tab w:val="left" w:pos="3360"/>
+                <w:tab w:val="left" w:pos="3920"/>
+                <w:tab w:val="left" w:pos="4480"/>
+                <w:tab w:val="left" w:pos="5040"/>
+                <w:tab w:val="left" w:pos="5600"/>
+                <w:tab w:val="left" w:pos="6160"/>
+                <w:tab w:val="left" w:pos="6720"/>
+              </w:tabs>
+              <w:autoSpaceDE w:val="0"/>
+              <w:autoSpaceDN w:val="0"/>
+              <w:adjustRightInd w:val="0"/>
+              <w:rPr>
+                <w:rFonts w:cstheme="minorHAnsi"/>
+              </w:rPr>
+            </w:pPr>
+            <w:r>
+              <w:rPr>
+                <w:rFonts w:cstheme="minorHAnsi"/>
+              </w:rPr>
+              <w:t>Continue with</w:t>
+            </w:r>
+            <w:r>
+              <w:rPr>
+                <w:rFonts w:cstheme="minorHAnsi"/>
+              </w:rPr>
+              <w:t xml:space="preserve"> creating a bucket in GCP</w:t>
+            </w:r>
+          </w:p>
+          <w:p>
+            <w:pPr>
+              <w:tabs>
+                <w:tab w:val="left" w:pos="560"/>
+                <w:tab w:val="left" w:pos="1120"/>
+                <w:tab w:val="left" w:pos="1680"/>
+                <w:tab w:val="left" w:pos="2240"/>
+                <w:tab w:val="left" w:pos="2800"/>
+                <w:tab w:val="left" w:pos="3360"/>
+                <w:tab w:val="left" w:pos="3920"/>
+                <w:tab w:val="left" w:pos="4480"/>
+                <w:tab w:val="left" w:pos="5040"/>
+                <w:tab w:val="left" w:pos="5600"/>
+                <w:tab w:val="left" w:pos="6160"/>
+                <w:tab w:val="left" w:pos="6720"/>
+              </w:tabs>
+              <w:autoSpaceDE w:val="0"/>
+              <w:autoSpaceDN w:val="0"/>
+              <w:adjustRightInd w:val="0"/>
               <w:rPr>
                 <w:rFonts w:cstheme="minorHAnsi"/>
                 <w:b/>
                 <w:bCs/>
               </w:rPr>
-              <w:t xml:space="preserve"> </w:t>
-            </w:r>
-            <w:r>
-              <w:rPr>
-                <w:rFonts w:cstheme="minorHAnsi"/>
-              </w:rPr>
-              <w:t xml:space="preserve">When I remove the machine learning requirements of the </w:t>
-            </w:r>
-            <w:proofErr w:type="gramStart"/>
-            <w:r>
-              <w:rPr>
-                <w:rFonts w:cstheme="minorHAnsi"/>
-              </w:rPr>
-              <w:t>package,  I</w:t>
-            </w:r>
-            <w:proofErr w:type="gramEnd"/>
-            <w:r>
-              <w:rPr>
-                <w:rFonts w:cstheme="minorHAnsi"/>
-              </w:rPr>
-              <w:t xml:space="preserve"> am able to deploy to Heroku. </w:t>
-            </w:r>
-            <w:proofErr w:type="gramStart"/>
-            <w:r>
-              <w:rPr>
-                <w:rFonts w:cstheme="minorHAnsi"/>
-              </w:rPr>
-              <w:t>So</w:t>
-            </w:r>
-            <w:proofErr w:type="gramEnd"/>
-            <w:r>
-              <w:rPr>
-                <w:rFonts w:cstheme="minorHAnsi"/>
-              </w:rPr>
-              <w:t xml:space="preserve"> it looks like the machine learning requirements are what is taking up space. I will need to deploy Heroku only for the front end it seems. For </w:t>
-            </w:r>
-            <w:proofErr w:type="gramStart"/>
-            <w:r>
-              <w:rPr>
-                <w:rFonts w:cstheme="minorHAnsi"/>
-              </w:rPr>
-              <w:t>now</w:t>
-            </w:r>
-            <w:proofErr w:type="gramEnd"/>
-            <w:r>
-              <w:rPr>
-                <w:rFonts w:cstheme="minorHAnsi"/>
-              </w:rPr>
-              <w:t xml:space="preserve"> I will delete the Heroku file.</w:t>
-            </w:r>
-          </w:p>
-          <w:p>
-            <w:pPr>
-              <w:tabs>
-                <w:tab w:val="left" w:pos="560"/>
-                <w:tab w:val="left" w:pos="1120"/>
-                <w:tab w:val="left" w:pos="1680"/>
-                <w:tab w:val="left" w:pos="2240"/>
-                <w:tab w:val="left" w:pos="2800"/>
-                <w:tab w:val="left" w:pos="3360"/>
-                <w:tab w:val="left" w:pos="3920"/>
-                <w:tab w:val="left" w:pos="4480"/>
-                <w:tab w:val="left" w:pos="5040"/>
-                <w:tab w:val="left" w:pos="5600"/>
-                <w:tab w:val="left" w:pos="6160"/>
-                <w:tab w:val="left" w:pos="6720"/>
-              </w:tabs>
-              <w:autoSpaceDE w:val="0"/>
-              <w:autoSpaceDN w:val="0"/>
-              <w:adjustRightInd w:val="0"/>
-              <w:rPr>
-                <w:rFonts w:cstheme="minorHAnsi"/>
-              </w:rPr>
-            </w:pPr>
-          </w:p>
-          <w:p>
-            <w:pPr>
-              <w:tabs>
-                <w:tab w:val="left" w:pos="560"/>
-                <w:tab w:val="left" w:pos="1120"/>
-                <w:tab w:val="left" w:pos="1680"/>
-                <w:tab w:val="left" w:pos="2240"/>
-                <w:tab w:val="left" w:pos="2800"/>
-                <w:tab w:val="left" w:pos="3360"/>
-                <w:tab w:val="left" w:pos="3920"/>
-                <w:tab w:val="left" w:pos="4480"/>
-                <w:tab w:val="left" w:pos="5040"/>
-                <w:tab w:val="left" w:pos="5600"/>
-                <w:tab w:val="left" w:pos="6160"/>
-                <w:tab w:val="left" w:pos="6720"/>
-              </w:tabs>
-              <w:autoSpaceDE w:val="0"/>
-              <w:autoSpaceDN w:val="0"/>
-              <w:adjustRightInd w:val="0"/>
-              <w:rPr>
-                <w:rFonts w:cstheme="minorHAnsi"/>
-              </w:rPr>
-            </w:pPr>
-            <w:r>
-              <w:rPr>
-                <w:rFonts w:cstheme="minorHAnsi"/>
-                <w:b/>
-                <w:bCs/>
-              </w:rPr>
-              <w:t xml:space="preserve">Update: </w:t>
-            </w:r>
-            <w:r>
-              <w:rPr>
-                <w:rFonts w:cstheme="minorHAnsi"/>
-              </w:rPr>
-              <w:t>It looks like the issue isn’t with the pickle file or the images file. It has something to do with the packages being installed.</w:t>
-            </w:r>
-            <w:r>
-              <w:rPr>
-                <w:rFonts w:cstheme="minorHAnsi"/>
-              </w:rPr>
-              <w:t xml:space="preserve"> Looking at </w:t>
-            </w:r>
-            <w:proofErr w:type="spellStart"/>
-            <w:r>
-              <w:rPr>
-                <w:rFonts w:cstheme="minorHAnsi"/>
-              </w:rPr>
-              <w:t>rebeccas</w:t>
-            </w:r>
-            <w:proofErr w:type="spellEnd"/>
-            <w:r>
-              <w:rPr>
-                <w:rFonts w:cstheme="minorHAnsi"/>
-              </w:rPr>
-              <w:t xml:space="preserve"> code, it looks like only the front end is uploaded, not the back end. This could be the root cause.</w:t>
-            </w:r>
-          </w:p>
-          <w:p>
-            <w:pPr>
-              <w:tabs>
-                <w:tab w:val="left" w:pos="560"/>
-                <w:tab w:val="left" w:pos="1120"/>
-                <w:tab w:val="left" w:pos="1680"/>
-                <w:tab w:val="left" w:pos="2240"/>
-                <w:tab w:val="left" w:pos="2800"/>
-                <w:tab w:val="left" w:pos="3360"/>
-                <w:tab w:val="left" w:pos="3920"/>
-                <w:tab w:val="left" w:pos="4480"/>
-                <w:tab w:val="left" w:pos="5040"/>
-                <w:tab w:val="left" w:pos="5600"/>
-                <w:tab w:val="left" w:pos="6160"/>
-                <w:tab w:val="left" w:pos="6720"/>
-              </w:tabs>
-              <w:autoSpaceDE w:val="0"/>
-              <w:autoSpaceDN w:val="0"/>
-              <w:adjustRightInd w:val="0"/>
-              <w:rPr>
-                <w:rFonts w:cstheme="minorHAnsi"/>
-              </w:rPr>
-            </w:pPr>
-            <w:r>
-              <w:rPr>
-                <w:rFonts w:cstheme="minorHAnsi"/>
-              </w:rPr>
-              <w:t>Troubleshoot this step- slug size still too large, investigate what else is taking up space</w:t>
-            </w:r>
-          </w:p>
-          <w:p>
-            <w:pPr>
-              <w:tabs>
-                <w:tab w:val="left" w:pos="560"/>
-                <w:tab w:val="left" w:pos="1120"/>
-                <w:tab w:val="left" w:pos="1680"/>
-                <w:tab w:val="left" w:pos="2240"/>
-                <w:tab w:val="left" w:pos="2800"/>
-                <w:tab w:val="left" w:pos="3360"/>
-                <w:tab w:val="left" w:pos="3920"/>
-                <w:tab w:val="left" w:pos="4480"/>
-                <w:tab w:val="left" w:pos="5040"/>
-                <w:tab w:val="left" w:pos="5600"/>
-                <w:tab w:val="left" w:pos="6160"/>
-                <w:tab w:val="left" w:pos="6720"/>
-              </w:tabs>
-              <w:autoSpaceDE w:val="0"/>
-              <w:autoSpaceDN w:val="0"/>
-              <w:adjustRightInd w:val="0"/>
-              <w:rPr>
-                <w:rFonts w:cstheme="minorHAnsi"/>
-              </w:rPr>
-            </w:pPr>
-            <w:r>
-              <w:rPr>
-                <w:rFonts w:cstheme="minorHAnsi"/>
-              </w:rPr>
-              <w:t xml:space="preserve">Add back in the image folder and the </w:t>
-            </w:r>
-            <w:proofErr w:type="spellStart"/>
-            <w:proofErr w:type="gramStart"/>
-            <w:r>
-              <w:rPr>
-                <w:rFonts w:cstheme="minorHAnsi"/>
-              </w:rPr>
-              <w:t>X.pickle</w:t>
-            </w:r>
-            <w:proofErr w:type="spellEnd"/>
-            <w:proofErr w:type="gramEnd"/>
-            <w:r>
-              <w:rPr>
-                <w:rFonts w:cstheme="minorHAnsi"/>
-              </w:rPr>
-              <w:t xml:space="preserve"> file, to see which one is pushing it over the limit.</w:t>
-            </w:r>
-          </w:p>
-          <w:p>
-            <w:pPr>
-              <w:tabs>
-                <w:tab w:val="left" w:pos="560"/>
-                <w:tab w:val="left" w:pos="1120"/>
-                <w:tab w:val="left" w:pos="1680"/>
-                <w:tab w:val="left" w:pos="2240"/>
-                <w:tab w:val="left" w:pos="2800"/>
-                <w:tab w:val="left" w:pos="3360"/>
-                <w:tab w:val="left" w:pos="3920"/>
-                <w:tab w:val="left" w:pos="4480"/>
-                <w:tab w:val="left" w:pos="5040"/>
-                <w:tab w:val="left" w:pos="5600"/>
-                <w:tab w:val="left" w:pos="6160"/>
-                <w:tab w:val="left" w:pos="6720"/>
-              </w:tabs>
-              <w:autoSpaceDE w:val="0"/>
-              <w:autoSpaceDN w:val="0"/>
-              <w:adjustRightInd w:val="0"/>
-              <w:rPr>
-                <w:rFonts w:cstheme="minorHAnsi"/>
-              </w:rPr>
-            </w:pPr>
-            <w:r>
-              <w:rPr>
-                <w:rFonts w:cstheme="minorHAnsi"/>
-              </w:rPr>
-              <w:t xml:space="preserve">Figure out </w:t>
-            </w:r>
-            <w:proofErr w:type="gramStart"/>
-            <w:r>
-              <w:rPr>
-                <w:rFonts w:cstheme="minorHAnsi"/>
-              </w:rPr>
-              <w:t>why .</w:t>
-            </w:r>
-            <w:proofErr w:type="spellStart"/>
-            <w:r>
-              <w:rPr>
-                <w:rFonts w:cstheme="minorHAnsi"/>
-              </w:rPr>
-              <w:t>slugignore</w:t>
-            </w:r>
-            <w:proofErr w:type="spellEnd"/>
-            <w:proofErr w:type="gramEnd"/>
-            <w:r>
-              <w:rPr>
-                <w:rFonts w:cstheme="minorHAnsi"/>
-              </w:rPr>
-              <w:t xml:space="preserve"> isn’t working.</w:t>
-            </w:r>
-          </w:p>
-          <w:p>
-            <w:pPr>
-              <w:tabs>
-                <w:tab w:val="left" w:pos="560"/>
-                <w:tab w:val="left" w:pos="1120"/>
-                <w:tab w:val="left" w:pos="1680"/>
-                <w:tab w:val="left" w:pos="2240"/>
-                <w:tab w:val="left" w:pos="2800"/>
-                <w:tab w:val="left" w:pos="3360"/>
-                <w:tab w:val="left" w:pos="3920"/>
-                <w:tab w:val="left" w:pos="4480"/>
-                <w:tab w:val="left" w:pos="5040"/>
-                <w:tab w:val="left" w:pos="5600"/>
-                <w:tab w:val="left" w:pos="6160"/>
-                <w:tab w:val="left" w:pos="6720"/>
-              </w:tabs>
-              <w:autoSpaceDE w:val="0"/>
-              <w:autoSpaceDN w:val="0"/>
-              <w:adjustRightInd w:val="0"/>
-              <w:rPr>
-                <w:rFonts w:cstheme="minorHAnsi"/>
-              </w:rPr>
-            </w:pPr>
-          </w:p>
-          <w:p>
-            <w:pPr>
-              <w:tabs>
-                <w:tab w:val="left" w:pos="560"/>
-                <w:tab w:val="left" w:pos="1120"/>
-                <w:tab w:val="left" w:pos="1680"/>
-                <w:tab w:val="left" w:pos="2240"/>
-                <w:tab w:val="left" w:pos="2800"/>
-                <w:tab w:val="left" w:pos="3360"/>
-                <w:tab w:val="left" w:pos="3920"/>
-                <w:tab w:val="left" w:pos="4480"/>
-                <w:tab w:val="left" w:pos="5040"/>
-                <w:tab w:val="left" w:pos="5600"/>
-                <w:tab w:val="left" w:pos="6160"/>
-                <w:tab w:val="left" w:pos="6720"/>
-              </w:tabs>
-              <w:autoSpaceDE w:val="0"/>
-              <w:autoSpaceDN w:val="0"/>
-              <w:adjustRightInd w:val="0"/>
-              <w:rPr>
-                <w:rFonts w:ascii="Menlo" w:hAnsi="Menlo" w:cs="Menlo"/>
-                <w:color w:val="000000"/>
-                <w:sz w:val="22"/>
-                <w:szCs w:val="22"/>
-                <w:lang w:val="en-GB"/>
-              </w:rPr>
-            </w:pPr>
-            <w:r>
-              <w:rPr>
-                <w:rFonts w:ascii="Menlo" w:hAnsi="Menlo" w:cs="Menlo"/>
-                <w:color w:val="000000"/>
-                <w:sz w:val="22"/>
-                <w:szCs w:val="22"/>
-                <w:lang w:val="en-GB"/>
-              </w:rPr>
-              <w:t>## Warning - The same version of this code has already been built: 553cdf8d698cfb45cae0cf39df1b5c44fe20325c</w:t>
-            </w:r>
-          </w:p>
-          <w:p>
-            <w:pPr>
-              <w:tabs>
-                <w:tab w:val="left" w:pos="560"/>
-                <w:tab w:val="left" w:pos="1120"/>
-                <w:tab w:val="left" w:pos="1680"/>
-                <w:tab w:val="left" w:pos="2240"/>
-                <w:tab w:val="left" w:pos="2800"/>
-                <w:tab w:val="left" w:pos="3360"/>
-                <w:tab w:val="left" w:pos="3920"/>
-                <w:tab w:val="left" w:pos="4480"/>
-                <w:tab w:val="left" w:pos="5040"/>
-                <w:tab w:val="left" w:pos="5600"/>
-                <w:tab w:val="left" w:pos="6160"/>
-                <w:tab w:val="left" w:pos="6720"/>
-              </w:tabs>
-              <w:autoSpaceDE w:val="0"/>
-              <w:autoSpaceDN w:val="0"/>
-              <w:adjustRightInd w:val="0"/>
-              <w:rPr>
-                <w:rFonts w:ascii="Menlo" w:hAnsi="Menlo" w:cs="Menlo"/>
-                <w:color w:val="000000"/>
-                <w:sz w:val="22"/>
-                <w:szCs w:val="22"/>
-                <w:lang w:val="en-GB"/>
-              </w:rPr>
-            </w:pPr>
-            <w:r>
-              <w:rPr>
-                <w:rFonts w:ascii="Menlo" w:hAnsi="Menlo" w:cs="Menlo"/>
-                <w:color w:val="000000"/>
-                <w:sz w:val="22"/>
-                <w:szCs w:val="22"/>
-                <w:lang w:val="en-GB"/>
-              </w:rPr>
-              <w:t>remote:</w:t>
-            </w:r>
-            <w:proofErr w:type="gramStart"/>
-            <w:r>
-              <w:rPr>
-                <w:rFonts w:ascii="Menlo" w:hAnsi="Menlo" w:cs="Menlo"/>
-                <w:color w:val="000000"/>
-                <w:sz w:val="22"/>
-                <w:szCs w:val="22"/>
-                <w:lang w:val="en-GB"/>
-              </w:rPr>
-              <w:t xml:space="preserve">  !</w:t>
-            </w:r>
-            <w:proofErr w:type="gramEnd"/>
-          </w:p>
-          <w:p>
-            <w:pPr>
-              <w:tabs>
-                <w:tab w:val="left" w:pos="560"/>
-                <w:tab w:val="left" w:pos="1120"/>
-                <w:tab w:val="left" w:pos="1680"/>
-                <w:tab w:val="left" w:pos="2240"/>
-                <w:tab w:val="left" w:pos="2800"/>
-                <w:tab w:val="left" w:pos="3360"/>
-                <w:tab w:val="left" w:pos="3920"/>
-                <w:tab w:val="left" w:pos="4480"/>
-                <w:tab w:val="left" w:pos="5040"/>
-                <w:tab w:val="left" w:pos="5600"/>
-                <w:tab w:val="left" w:pos="6160"/>
-                <w:tab w:val="left" w:pos="6720"/>
-              </w:tabs>
-              <w:autoSpaceDE w:val="0"/>
-              <w:autoSpaceDN w:val="0"/>
-              <w:adjustRightInd w:val="0"/>
-              <w:rPr>
-                <w:rFonts w:ascii="Menlo" w:hAnsi="Menlo" w:cs="Menlo"/>
-                <w:color w:val="000000"/>
-                <w:sz w:val="22"/>
-                <w:szCs w:val="22"/>
-                <w:lang w:val="en-GB"/>
-              </w:rPr>
-            </w:pPr>
-            <w:r>
-              <w:rPr>
-                <w:rFonts w:ascii="Menlo" w:hAnsi="Menlo" w:cs="Menlo"/>
-                <w:color w:val="000000"/>
-                <w:sz w:val="22"/>
-                <w:szCs w:val="22"/>
-                <w:lang w:val="en-GB"/>
-              </w:rPr>
-              <w:t>remote:</w:t>
-            </w:r>
-            <w:proofErr w:type="gramStart"/>
-            <w:r>
-              <w:rPr>
-                <w:rFonts w:ascii="Menlo" w:hAnsi="Menlo" w:cs="Menlo"/>
-                <w:color w:val="000000"/>
-                <w:sz w:val="22"/>
-                <w:szCs w:val="22"/>
-                <w:lang w:val="en-GB"/>
-              </w:rPr>
-              <w:t xml:space="preserve">  !</w:t>
-            </w:r>
-            <w:proofErr w:type="gramEnd"/>
-            <w:r>
-              <w:rPr>
-                <w:rFonts w:ascii="Menlo" w:hAnsi="Menlo" w:cs="Menlo"/>
-                <w:color w:val="000000"/>
-                <w:sz w:val="22"/>
-                <w:szCs w:val="22"/>
-                <w:lang w:val="en-GB"/>
-              </w:rPr>
-              <w:t xml:space="preserve"> We have detected that you have triggered a build from source code with version 553cdf8d698cfb45cae0cf39df1b5c44fe20325c</w:t>
-            </w:r>
-          </w:p>
-          <w:p>
-            <w:pPr>
-              <w:tabs>
-                <w:tab w:val="left" w:pos="560"/>
-                <w:tab w:val="left" w:pos="1120"/>
-                <w:tab w:val="left" w:pos="1680"/>
-                <w:tab w:val="left" w:pos="2240"/>
-                <w:tab w:val="left" w:pos="2800"/>
-                <w:tab w:val="left" w:pos="3360"/>
-                <w:tab w:val="left" w:pos="3920"/>
-                <w:tab w:val="left" w:pos="4480"/>
-                <w:tab w:val="left" w:pos="5040"/>
-                <w:tab w:val="left" w:pos="5600"/>
-                <w:tab w:val="left" w:pos="6160"/>
-                <w:tab w:val="left" w:pos="6720"/>
-              </w:tabs>
-              <w:autoSpaceDE w:val="0"/>
-              <w:autoSpaceDN w:val="0"/>
-              <w:adjustRightInd w:val="0"/>
-              <w:rPr>
-                <w:rFonts w:ascii="Menlo" w:hAnsi="Menlo" w:cs="Menlo"/>
-                <w:color w:val="000000"/>
-                <w:sz w:val="22"/>
-                <w:szCs w:val="22"/>
-                <w:lang w:val="en-GB"/>
-              </w:rPr>
-            </w:pPr>
-            <w:r>
-              <w:rPr>
-                <w:rFonts w:ascii="Menlo" w:hAnsi="Menlo" w:cs="Menlo"/>
-                <w:color w:val="000000"/>
-                <w:sz w:val="22"/>
-                <w:szCs w:val="22"/>
-                <w:lang w:val="en-GB"/>
-              </w:rPr>
-              <w:t>remote:</w:t>
-            </w:r>
-            <w:proofErr w:type="gramStart"/>
-            <w:r>
-              <w:rPr>
-                <w:rFonts w:ascii="Menlo" w:hAnsi="Menlo" w:cs="Menlo"/>
-                <w:color w:val="000000"/>
-                <w:sz w:val="22"/>
-                <w:szCs w:val="22"/>
-                <w:lang w:val="en-GB"/>
-              </w:rPr>
-              <w:t xml:space="preserve">  !</w:t>
-            </w:r>
-            <w:proofErr w:type="gramEnd"/>
-            <w:r>
-              <w:rPr>
-                <w:rFonts w:ascii="Menlo" w:hAnsi="Menlo" w:cs="Menlo"/>
-                <w:color w:val="000000"/>
-                <w:sz w:val="22"/>
-                <w:szCs w:val="22"/>
-                <w:lang w:val="en-GB"/>
-              </w:rPr>
-              <w:t xml:space="preserve"> at least twice. One common cause of this </w:t>
-            </w:r>
-            <w:proofErr w:type="spellStart"/>
-            <w:r>
-              <w:rPr>
-                <w:rFonts w:ascii="Menlo" w:hAnsi="Menlo" w:cs="Menlo"/>
-                <w:color w:val="000000"/>
-                <w:sz w:val="22"/>
-                <w:szCs w:val="22"/>
-                <w:lang w:val="en-GB"/>
-              </w:rPr>
-              <w:t>behavior</w:t>
-            </w:r>
-            <w:proofErr w:type="spellEnd"/>
-            <w:r>
-              <w:rPr>
-                <w:rFonts w:ascii="Menlo" w:hAnsi="Menlo" w:cs="Menlo"/>
-                <w:color w:val="000000"/>
-                <w:sz w:val="22"/>
-                <w:szCs w:val="22"/>
-                <w:lang w:val="en-GB"/>
-              </w:rPr>
-              <w:t xml:space="preserve"> is attempting to deploy code from a different branch.</w:t>
-            </w:r>
-          </w:p>
-          <w:p>
-            <w:pPr>
-              <w:tabs>
-                <w:tab w:val="left" w:pos="560"/>
-                <w:tab w:val="left" w:pos="1120"/>
-                <w:tab w:val="left" w:pos="1680"/>
-                <w:tab w:val="left" w:pos="2240"/>
-                <w:tab w:val="left" w:pos="2800"/>
-                <w:tab w:val="left" w:pos="3360"/>
-                <w:tab w:val="left" w:pos="3920"/>
-                <w:tab w:val="left" w:pos="4480"/>
-                <w:tab w:val="left" w:pos="5040"/>
-                <w:tab w:val="left" w:pos="5600"/>
-                <w:tab w:val="left" w:pos="6160"/>
-                <w:tab w:val="left" w:pos="6720"/>
-              </w:tabs>
-              <w:autoSpaceDE w:val="0"/>
-              <w:autoSpaceDN w:val="0"/>
-              <w:adjustRightInd w:val="0"/>
-              <w:rPr>
-                <w:rFonts w:ascii="Menlo" w:hAnsi="Menlo" w:cs="Menlo"/>
-                <w:color w:val="000000"/>
-                <w:sz w:val="22"/>
-                <w:szCs w:val="22"/>
-                <w:lang w:val="en-GB"/>
-              </w:rPr>
-            </w:pPr>
-            <w:r>
-              <w:rPr>
-                <w:rFonts w:ascii="Menlo" w:hAnsi="Menlo" w:cs="Menlo"/>
-                <w:color w:val="000000"/>
-                <w:sz w:val="22"/>
-                <w:szCs w:val="22"/>
-                <w:lang w:val="en-GB"/>
-              </w:rPr>
-              <w:t>remote:</w:t>
-            </w:r>
-            <w:proofErr w:type="gramStart"/>
-            <w:r>
-              <w:rPr>
-                <w:rFonts w:ascii="Menlo" w:hAnsi="Menlo" w:cs="Menlo"/>
-                <w:color w:val="000000"/>
-                <w:sz w:val="22"/>
-                <w:szCs w:val="22"/>
-                <w:lang w:val="en-GB"/>
-              </w:rPr>
-              <w:t xml:space="preserve">  !</w:t>
-            </w:r>
-            <w:proofErr w:type="gramEnd"/>
-          </w:p>
-          <w:p>
-            <w:pPr>
-              <w:tabs>
-                <w:tab w:val="left" w:pos="560"/>
-                <w:tab w:val="left" w:pos="1120"/>
-                <w:tab w:val="left" w:pos="1680"/>
-                <w:tab w:val="left" w:pos="2240"/>
-                <w:tab w:val="left" w:pos="2800"/>
-                <w:tab w:val="left" w:pos="3360"/>
-                <w:tab w:val="left" w:pos="3920"/>
-                <w:tab w:val="left" w:pos="4480"/>
-                <w:tab w:val="left" w:pos="5040"/>
-                <w:tab w:val="left" w:pos="5600"/>
-                <w:tab w:val="left" w:pos="6160"/>
-                <w:tab w:val="left" w:pos="6720"/>
-              </w:tabs>
-              <w:autoSpaceDE w:val="0"/>
-              <w:autoSpaceDN w:val="0"/>
-              <w:adjustRightInd w:val="0"/>
-              <w:rPr>
-                <w:rFonts w:ascii="Menlo" w:hAnsi="Menlo" w:cs="Menlo"/>
-                <w:color w:val="000000"/>
-                <w:sz w:val="22"/>
-                <w:szCs w:val="22"/>
-                <w:lang w:val="en-GB"/>
-              </w:rPr>
-            </w:pPr>
-            <w:r>
-              <w:rPr>
-                <w:rFonts w:ascii="Menlo" w:hAnsi="Menlo" w:cs="Menlo"/>
-                <w:color w:val="000000"/>
-                <w:sz w:val="22"/>
-                <w:szCs w:val="22"/>
-                <w:lang w:val="en-GB"/>
-              </w:rPr>
-              <w:t>remote:</w:t>
-            </w:r>
-            <w:proofErr w:type="gramStart"/>
-            <w:r>
-              <w:rPr>
-                <w:rFonts w:ascii="Menlo" w:hAnsi="Menlo" w:cs="Menlo"/>
-                <w:color w:val="000000"/>
-                <w:sz w:val="22"/>
-                <w:szCs w:val="22"/>
-                <w:lang w:val="en-GB"/>
-              </w:rPr>
-              <w:t xml:space="preserve">  !</w:t>
-            </w:r>
-            <w:proofErr w:type="gramEnd"/>
-            <w:r>
-              <w:rPr>
-                <w:rFonts w:ascii="Menlo" w:hAnsi="Menlo" w:cs="Menlo"/>
-                <w:color w:val="000000"/>
-                <w:sz w:val="22"/>
-                <w:szCs w:val="22"/>
-                <w:lang w:val="en-GB"/>
-              </w:rPr>
-              <w:t xml:space="preserve"> If you are developing on a branch and deploying via git you must run</w:t>
-            </w:r>
-          </w:p>
-          <w:p>
-            <w:pPr>
-              <w:tabs>
-                <w:tab w:val="left" w:pos="560"/>
-                <w:tab w:val="left" w:pos="1120"/>
-                <w:tab w:val="left" w:pos="1680"/>
-                <w:tab w:val="left" w:pos="2240"/>
-                <w:tab w:val="left" w:pos="2800"/>
-                <w:tab w:val="left" w:pos="3360"/>
-                <w:tab w:val="left" w:pos="3920"/>
-                <w:tab w:val="left" w:pos="4480"/>
-                <w:tab w:val="left" w:pos="5040"/>
-                <w:tab w:val="left" w:pos="5600"/>
-                <w:tab w:val="left" w:pos="6160"/>
-                <w:tab w:val="left" w:pos="6720"/>
-              </w:tabs>
-              <w:autoSpaceDE w:val="0"/>
-              <w:autoSpaceDN w:val="0"/>
-              <w:adjustRightInd w:val="0"/>
-              <w:rPr>
-                <w:rFonts w:ascii="Menlo" w:hAnsi="Menlo" w:cs="Menlo"/>
-                <w:color w:val="000000"/>
-                <w:sz w:val="22"/>
-                <w:szCs w:val="22"/>
-                <w:lang w:val="en-GB"/>
-              </w:rPr>
-            </w:pPr>
-            <w:r>
-              <w:rPr>
-                <w:rFonts w:ascii="Menlo" w:hAnsi="Menlo" w:cs="Menlo"/>
-                <w:color w:val="000000"/>
-                <w:sz w:val="22"/>
-                <w:szCs w:val="22"/>
-                <w:lang w:val="en-GB"/>
-              </w:rPr>
-              <w:t>remote:</w:t>
-            </w:r>
-            <w:proofErr w:type="gramStart"/>
-            <w:r>
-              <w:rPr>
-                <w:rFonts w:ascii="Menlo" w:hAnsi="Menlo" w:cs="Menlo"/>
-                <w:color w:val="000000"/>
-                <w:sz w:val="22"/>
-                <w:szCs w:val="22"/>
-                <w:lang w:val="en-GB"/>
-              </w:rPr>
-              <w:t xml:space="preserve">  !</w:t>
-            </w:r>
-            <w:proofErr w:type="gramEnd"/>
-          </w:p>
-          <w:p>
-            <w:pPr>
-              <w:tabs>
-                <w:tab w:val="left" w:pos="560"/>
-                <w:tab w:val="left" w:pos="1120"/>
-                <w:tab w:val="left" w:pos="1680"/>
-                <w:tab w:val="left" w:pos="2240"/>
-                <w:tab w:val="left" w:pos="2800"/>
-                <w:tab w:val="left" w:pos="3360"/>
-                <w:tab w:val="left" w:pos="3920"/>
-                <w:tab w:val="left" w:pos="4480"/>
-                <w:tab w:val="left" w:pos="5040"/>
-                <w:tab w:val="left" w:pos="5600"/>
-                <w:tab w:val="left" w:pos="6160"/>
-                <w:tab w:val="left" w:pos="6720"/>
-              </w:tabs>
-              <w:autoSpaceDE w:val="0"/>
-              <w:autoSpaceDN w:val="0"/>
-              <w:adjustRightInd w:val="0"/>
-              <w:rPr>
-                <w:rFonts w:ascii="Menlo" w:hAnsi="Menlo" w:cs="Menlo"/>
-                <w:color w:val="000000"/>
-                <w:sz w:val="22"/>
-                <w:szCs w:val="22"/>
-                <w:lang w:val="en-GB"/>
-              </w:rPr>
-            </w:pPr>
-            <w:r>
-              <w:rPr>
-                <w:rFonts w:ascii="Menlo" w:hAnsi="Menlo" w:cs="Menlo"/>
-                <w:color w:val="000000"/>
-                <w:sz w:val="22"/>
-                <w:szCs w:val="22"/>
-                <w:lang w:val="en-GB"/>
-              </w:rPr>
-              <w:t>remote:</w:t>
-            </w:r>
-            <w:proofErr w:type="gramStart"/>
-            <w:r>
-              <w:rPr>
-                <w:rFonts w:ascii="Menlo" w:hAnsi="Menlo" w:cs="Menlo"/>
-                <w:color w:val="000000"/>
-                <w:sz w:val="22"/>
-                <w:szCs w:val="22"/>
-                <w:lang w:val="en-GB"/>
-              </w:rPr>
-              <w:t xml:space="preserve">  !</w:t>
-            </w:r>
-            <w:proofErr w:type="gramEnd"/>
-            <w:r>
-              <w:rPr>
-                <w:rFonts w:ascii="Menlo" w:hAnsi="Menlo" w:cs="Menlo"/>
-                <w:color w:val="000000"/>
-                <w:sz w:val="22"/>
-                <w:szCs w:val="22"/>
-                <w:lang w:val="en-GB"/>
-              </w:rPr>
-              <w:t xml:space="preserve">     git push </w:t>
-            </w:r>
-            <w:proofErr w:type="spellStart"/>
-            <w:r>
-              <w:rPr>
-                <w:rFonts w:ascii="Menlo" w:hAnsi="Menlo" w:cs="Menlo"/>
-                <w:color w:val="000000"/>
-                <w:sz w:val="22"/>
-                <w:szCs w:val="22"/>
-                <w:lang w:val="en-GB"/>
-              </w:rPr>
-              <w:t>heroku</w:t>
-            </w:r>
-            <w:proofErr w:type="spellEnd"/>
-            <w:r>
-              <w:rPr>
-                <w:rFonts w:ascii="Menlo" w:hAnsi="Menlo" w:cs="Menlo"/>
-                <w:color w:val="000000"/>
-                <w:sz w:val="22"/>
-                <w:szCs w:val="22"/>
-                <w:lang w:val="en-GB"/>
-              </w:rPr>
-              <w:t xml:space="preserve"> &lt;</w:t>
-            </w:r>
-            <w:proofErr w:type="spellStart"/>
-            <w:r>
-              <w:rPr>
-                <w:rFonts w:ascii="Menlo" w:hAnsi="Menlo" w:cs="Menlo"/>
-                <w:color w:val="000000"/>
-                <w:sz w:val="22"/>
-                <w:szCs w:val="22"/>
-                <w:lang w:val="en-GB"/>
-              </w:rPr>
-              <w:t>branchname</w:t>
-            </w:r>
-            <w:proofErr w:type="spellEnd"/>
-            <w:proofErr w:type="gramStart"/>
-            <w:r>
-              <w:rPr>
-                <w:rFonts w:ascii="Menlo" w:hAnsi="Menlo" w:cs="Menlo"/>
-                <w:color w:val="000000"/>
-                <w:sz w:val="22"/>
-                <w:szCs w:val="22"/>
-                <w:lang w:val="en-GB"/>
-              </w:rPr>
-              <w:t>&gt;:main</w:t>
-            </w:r>
-            <w:proofErr w:type="gramEnd"/>
-          </w:p>
-          <w:p>
-            <w:pPr>
-              <w:tabs>
-                <w:tab w:val="left" w:pos="560"/>
-                <w:tab w:val="left" w:pos="1120"/>
-                <w:tab w:val="left" w:pos="1680"/>
-                <w:tab w:val="left" w:pos="2240"/>
-                <w:tab w:val="left" w:pos="2800"/>
-                <w:tab w:val="left" w:pos="3360"/>
-                <w:tab w:val="left" w:pos="3920"/>
-                <w:tab w:val="left" w:pos="4480"/>
-                <w:tab w:val="left" w:pos="5040"/>
-                <w:tab w:val="left" w:pos="5600"/>
-                <w:tab w:val="left" w:pos="6160"/>
-                <w:tab w:val="left" w:pos="6720"/>
-              </w:tabs>
-              <w:autoSpaceDE w:val="0"/>
-              <w:autoSpaceDN w:val="0"/>
-              <w:adjustRightInd w:val="0"/>
-              <w:rPr>
-                <w:rFonts w:ascii="Menlo" w:hAnsi="Menlo" w:cs="Menlo"/>
-                <w:color w:val="000000"/>
-                <w:sz w:val="22"/>
-                <w:szCs w:val="22"/>
-                <w:lang w:val="en-GB"/>
-              </w:rPr>
-            </w:pPr>
-            <w:r>
-              <w:rPr>
-                <w:rFonts w:ascii="Menlo" w:hAnsi="Menlo" w:cs="Menlo"/>
-                <w:color w:val="000000"/>
-                <w:sz w:val="22"/>
-                <w:szCs w:val="22"/>
-                <w:lang w:val="en-GB"/>
-              </w:rPr>
-              <w:t>remote:</w:t>
-            </w:r>
-            <w:proofErr w:type="gramStart"/>
-            <w:r>
-              <w:rPr>
-                <w:rFonts w:ascii="Menlo" w:hAnsi="Menlo" w:cs="Menlo"/>
-                <w:color w:val="000000"/>
-                <w:sz w:val="22"/>
-                <w:szCs w:val="22"/>
-                <w:lang w:val="en-GB"/>
-              </w:rPr>
-              <w:t xml:space="preserve">  !</w:t>
-            </w:r>
-            <w:proofErr w:type="gramEnd"/>
-          </w:p>
-          <w:p>
-            <w:pPr>
-              <w:tabs>
-                <w:tab w:val="left" w:pos="560"/>
-                <w:tab w:val="left" w:pos="1120"/>
-                <w:tab w:val="left" w:pos="1680"/>
-                <w:tab w:val="left" w:pos="2240"/>
-                <w:tab w:val="left" w:pos="2800"/>
-                <w:tab w:val="left" w:pos="3360"/>
-                <w:tab w:val="left" w:pos="3920"/>
-                <w:tab w:val="left" w:pos="4480"/>
-                <w:tab w:val="left" w:pos="5040"/>
-                <w:tab w:val="left" w:pos="5600"/>
-                <w:tab w:val="left" w:pos="6160"/>
-                <w:tab w:val="left" w:pos="6720"/>
-              </w:tabs>
-              <w:autoSpaceDE w:val="0"/>
-              <w:autoSpaceDN w:val="0"/>
-              <w:adjustRightInd w:val="0"/>
-              <w:rPr>
-                <w:rFonts w:ascii="Menlo" w:hAnsi="Menlo" w:cs="Menlo"/>
-                <w:color w:val="000000"/>
-                <w:sz w:val="22"/>
-                <w:szCs w:val="22"/>
-                <w:lang w:val="en-GB"/>
-              </w:rPr>
-            </w:pPr>
-            <w:r>
-              <w:rPr>
-                <w:rFonts w:ascii="Menlo" w:hAnsi="Menlo" w:cs="Menlo"/>
-                <w:color w:val="000000"/>
-                <w:sz w:val="22"/>
-                <w:szCs w:val="22"/>
-                <w:lang w:val="en-GB"/>
-              </w:rPr>
-              <w:t>remote:</w:t>
-            </w:r>
-            <w:proofErr w:type="gramStart"/>
-            <w:r>
-              <w:rPr>
-                <w:rFonts w:ascii="Menlo" w:hAnsi="Menlo" w:cs="Menlo"/>
-                <w:color w:val="000000"/>
-                <w:sz w:val="22"/>
-                <w:szCs w:val="22"/>
-                <w:lang w:val="en-GB"/>
-              </w:rPr>
-              <w:t xml:space="preserve">  !</w:t>
-            </w:r>
-            <w:proofErr w:type="gramEnd"/>
-            <w:r>
-              <w:rPr>
-                <w:rFonts w:ascii="Menlo" w:hAnsi="Menlo" w:cs="Menlo"/>
-                <w:color w:val="000000"/>
-                <w:sz w:val="22"/>
-                <w:szCs w:val="22"/>
-                <w:lang w:val="en-GB"/>
-              </w:rPr>
-              <w:t xml:space="preserve"> This article goes into details on the </w:t>
-            </w:r>
-            <w:proofErr w:type="spellStart"/>
-            <w:r>
-              <w:rPr>
-                <w:rFonts w:ascii="Menlo" w:hAnsi="Menlo" w:cs="Menlo"/>
-                <w:color w:val="000000"/>
-                <w:sz w:val="22"/>
-                <w:szCs w:val="22"/>
-                <w:lang w:val="en-GB"/>
-              </w:rPr>
-              <w:t>behavior</w:t>
-            </w:r>
-            <w:proofErr w:type="spellEnd"/>
-            <w:r>
-              <w:rPr>
-                <w:rFonts w:ascii="Menlo" w:hAnsi="Menlo" w:cs="Menlo"/>
-                <w:color w:val="000000"/>
-                <w:sz w:val="22"/>
-                <w:szCs w:val="22"/>
-                <w:lang w:val="en-GB"/>
-              </w:rPr>
-              <w:t>:</w:t>
-            </w:r>
-          </w:p>
-          <w:p>
-            <w:pPr>
-              <w:tabs>
-                <w:tab w:val="left" w:pos="560"/>
-                <w:tab w:val="left" w:pos="1120"/>
-                <w:tab w:val="left" w:pos="1680"/>
-                <w:tab w:val="left" w:pos="2240"/>
-                <w:tab w:val="left" w:pos="2800"/>
-                <w:tab w:val="left" w:pos="3360"/>
-                <w:tab w:val="left" w:pos="3920"/>
-                <w:tab w:val="left" w:pos="4480"/>
-                <w:tab w:val="left" w:pos="5040"/>
-                <w:tab w:val="left" w:pos="5600"/>
-                <w:tab w:val="left" w:pos="6160"/>
-                <w:tab w:val="left" w:pos="6720"/>
-              </w:tabs>
-              <w:autoSpaceDE w:val="0"/>
-              <w:autoSpaceDN w:val="0"/>
-              <w:adjustRightInd w:val="0"/>
-              <w:rPr>
-                <w:rFonts w:cstheme="minorHAnsi"/>
-              </w:rPr>
-            </w:pPr>
-            <w:r>
-              <w:rPr>
-                <w:rFonts w:ascii="Menlo" w:hAnsi="Menlo" w:cs="Menlo"/>
-                <w:color w:val="000000"/>
-                <w:sz w:val="22"/>
-                <w:szCs w:val="22"/>
-                <w:lang w:val="en-GB"/>
-              </w:rPr>
-              <w:t>remote:</w:t>
-            </w:r>
-            <w:proofErr w:type="gramStart"/>
-            <w:r>
-              <w:rPr>
-                <w:rFonts w:ascii="Menlo" w:hAnsi="Menlo" w:cs="Menlo"/>
-                <w:color w:val="000000"/>
-                <w:sz w:val="22"/>
-                <w:szCs w:val="22"/>
-                <w:lang w:val="en-GB"/>
-              </w:rPr>
-              <w:t xml:space="preserve">  !</w:t>
-            </w:r>
-            <w:proofErr w:type="gramEnd"/>
-            <w:r>
-              <w:rPr>
-                <w:rFonts w:ascii="Menlo" w:hAnsi="Menlo" w:cs="Menlo"/>
-                <w:color w:val="000000"/>
-                <w:sz w:val="22"/>
-                <w:szCs w:val="22"/>
-                <w:lang w:val="en-GB"/>
-              </w:rPr>
-              <w:t xml:space="preserve">   https://devcenter.heroku.com/articles/duplicate-build-version</w:t>
-            </w:r>
+            </w:pPr>
           </w:p>
           <w:p>
             <w:pPr>
@@ -1600,6 +629,1110 @@
                 <w:b/>
                 <w:bCs/>
               </w:rPr>
+              <w:t>01-03-2022</w:t>
+            </w:r>
+          </w:p>
+          <w:p>
+            <w:pPr>
+              <w:tabs>
+                <w:tab w:val="left" w:pos="560"/>
+                <w:tab w:val="left" w:pos="1120"/>
+                <w:tab w:val="left" w:pos="1680"/>
+                <w:tab w:val="left" w:pos="2240"/>
+                <w:tab w:val="left" w:pos="2800"/>
+                <w:tab w:val="left" w:pos="3360"/>
+                <w:tab w:val="left" w:pos="3920"/>
+                <w:tab w:val="left" w:pos="4480"/>
+                <w:tab w:val="left" w:pos="5040"/>
+                <w:tab w:val="left" w:pos="5600"/>
+                <w:tab w:val="left" w:pos="6160"/>
+                <w:tab w:val="left" w:pos="6720"/>
+              </w:tabs>
+              <w:autoSpaceDE w:val="0"/>
+              <w:autoSpaceDN w:val="0"/>
+              <w:adjustRightInd w:val="0"/>
+              <w:rPr>
+                <w:rFonts w:cstheme="minorHAnsi"/>
+              </w:rPr>
+            </w:pPr>
+            <w:r>
+              <w:rPr>
+                <w:rFonts w:cstheme="minorHAnsi"/>
+              </w:rPr>
+              <w:t>Started looking at GCP setup</w:t>
+            </w:r>
+            <w:r>
+              <w:rPr>
+                <w:rFonts w:cstheme="minorHAnsi"/>
+              </w:rPr>
+              <w:t>.</w:t>
+            </w:r>
+          </w:p>
+          <w:p>
+            <w:pPr>
+              <w:tabs>
+                <w:tab w:val="left" w:pos="560"/>
+                <w:tab w:val="left" w:pos="1120"/>
+                <w:tab w:val="left" w:pos="1680"/>
+                <w:tab w:val="left" w:pos="2240"/>
+                <w:tab w:val="left" w:pos="2800"/>
+                <w:tab w:val="left" w:pos="3360"/>
+                <w:tab w:val="left" w:pos="3920"/>
+                <w:tab w:val="left" w:pos="4480"/>
+                <w:tab w:val="left" w:pos="5040"/>
+                <w:tab w:val="left" w:pos="5600"/>
+                <w:tab w:val="left" w:pos="6160"/>
+                <w:tab w:val="left" w:pos="6720"/>
+              </w:tabs>
+              <w:autoSpaceDE w:val="0"/>
+              <w:autoSpaceDN w:val="0"/>
+              <w:adjustRightInd w:val="0"/>
+              <w:rPr>
+                <w:rFonts w:cstheme="minorHAnsi"/>
+              </w:rPr>
+            </w:pPr>
+          </w:p>
+          <w:p>
+            <w:pPr>
+              <w:tabs>
+                <w:tab w:val="left" w:pos="560"/>
+                <w:tab w:val="left" w:pos="1120"/>
+                <w:tab w:val="left" w:pos="1680"/>
+                <w:tab w:val="left" w:pos="2240"/>
+                <w:tab w:val="left" w:pos="2800"/>
+                <w:tab w:val="left" w:pos="3360"/>
+                <w:tab w:val="left" w:pos="3920"/>
+                <w:tab w:val="left" w:pos="4480"/>
+                <w:tab w:val="left" w:pos="5040"/>
+                <w:tab w:val="left" w:pos="5600"/>
+                <w:tab w:val="left" w:pos="6160"/>
+                <w:tab w:val="left" w:pos="6720"/>
+              </w:tabs>
+              <w:autoSpaceDE w:val="0"/>
+              <w:autoSpaceDN w:val="0"/>
+              <w:adjustRightInd w:val="0"/>
+              <w:rPr>
+                <w:rFonts w:cstheme="minorHAnsi"/>
+              </w:rPr>
+            </w:pPr>
+            <w:r>
+              <w:rPr>
+                <w:rFonts w:cstheme="minorHAnsi"/>
+                <w:b/>
+                <w:bCs/>
+              </w:rPr>
+              <w:t xml:space="preserve">Learning: </w:t>
+            </w:r>
+            <w:r>
+              <w:rPr>
+                <w:rFonts w:cstheme="minorHAnsi"/>
+              </w:rPr>
+              <w:t xml:space="preserve">When I remove the machine learning requirements of the </w:t>
+            </w:r>
+            <w:proofErr w:type="gramStart"/>
+            <w:r>
+              <w:rPr>
+                <w:rFonts w:cstheme="minorHAnsi"/>
+              </w:rPr>
+              <w:t>package,  I</w:t>
+            </w:r>
+            <w:proofErr w:type="gramEnd"/>
+            <w:r>
+              <w:rPr>
+                <w:rFonts w:cstheme="minorHAnsi"/>
+              </w:rPr>
+              <w:t xml:space="preserve"> am able to deploy to Heroku. </w:t>
+            </w:r>
+            <w:proofErr w:type="gramStart"/>
+            <w:r>
+              <w:rPr>
+                <w:rFonts w:cstheme="minorHAnsi"/>
+              </w:rPr>
+              <w:t>So</w:t>
+            </w:r>
+            <w:proofErr w:type="gramEnd"/>
+            <w:r>
+              <w:rPr>
+                <w:rFonts w:cstheme="minorHAnsi"/>
+              </w:rPr>
+              <w:t xml:space="preserve"> it looks like the machine learning requirements are what is taking up space. I will need to deploy Heroku only for the front end it seems. For </w:t>
+            </w:r>
+            <w:proofErr w:type="gramStart"/>
+            <w:r>
+              <w:rPr>
+                <w:rFonts w:cstheme="minorHAnsi"/>
+              </w:rPr>
+              <w:t>now</w:t>
+            </w:r>
+            <w:proofErr w:type="gramEnd"/>
+            <w:r>
+              <w:rPr>
+                <w:rFonts w:cstheme="minorHAnsi"/>
+              </w:rPr>
+              <w:t xml:space="preserve"> I will delete the Heroku file.</w:t>
+            </w:r>
+          </w:p>
+          <w:p>
+            <w:pPr>
+              <w:tabs>
+                <w:tab w:val="left" w:pos="560"/>
+                <w:tab w:val="left" w:pos="1120"/>
+                <w:tab w:val="left" w:pos="1680"/>
+                <w:tab w:val="left" w:pos="2240"/>
+                <w:tab w:val="left" w:pos="2800"/>
+                <w:tab w:val="left" w:pos="3360"/>
+                <w:tab w:val="left" w:pos="3920"/>
+                <w:tab w:val="left" w:pos="4480"/>
+                <w:tab w:val="left" w:pos="5040"/>
+                <w:tab w:val="left" w:pos="5600"/>
+                <w:tab w:val="left" w:pos="6160"/>
+                <w:tab w:val="left" w:pos="6720"/>
+              </w:tabs>
+              <w:autoSpaceDE w:val="0"/>
+              <w:autoSpaceDN w:val="0"/>
+              <w:adjustRightInd w:val="0"/>
+              <w:rPr>
+                <w:rFonts w:cstheme="minorHAnsi"/>
+              </w:rPr>
+            </w:pPr>
+          </w:p>
+          <w:p>
+            <w:pPr>
+              <w:tabs>
+                <w:tab w:val="left" w:pos="560"/>
+                <w:tab w:val="left" w:pos="1120"/>
+                <w:tab w:val="left" w:pos="1680"/>
+                <w:tab w:val="left" w:pos="2240"/>
+                <w:tab w:val="left" w:pos="2800"/>
+                <w:tab w:val="left" w:pos="3360"/>
+                <w:tab w:val="left" w:pos="3920"/>
+                <w:tab w:val="left" w:pos="4480"/>
+                <w:tab w:val="left" w:pos="5040"/>
+                <w:tab w:val="left" w:pos="5600"/>
+                <w:tab w:val="left" w:pos="6160"/>
+                <w:tab w:val="left" w:pos="6720"/>
+              </w:tabs>
+              <w:autoSpaceDE w:val="0"/>
+              <w:autoSpaceDN w:val="0"/>
+              <w:adjustRightInd w:val="0"/>
+              <w:rPr>
+                <w:rFonts w:cstheme="minorHAnsi"/>
+              </w:rPr>
+            </w:pPr>
+            <w:r>
+              <w:rPr>
+                <w:rFonts w:cstheme="minorHAnsi"/>
+                <w:b/>
+                <w:bCs/>
+              </w:rPr>
+              <w:t xml:space="preserve">Update: </w:t>
+            </w:r>
+            <w:r>
+              <w:rPr>
+                <w:rFonts w:cstheme="minorHAnsi"/>
+              </w:rPr>
+              <w:t xml:space="preserve">It looks like the issue isn’t with the pickle file or the images file. It has something to do with the packages being installed. Looking at </w:t>
+            </w:r>
+            <w:proofErr w:type="spellStart"/>
+            <w:r>
+              <w:rPr>
+                <w:rFonts w:cstheme="minorHAnsi"/>
+              </w:rPr>
+              <w:t>rebeccas</w:t>
+            </w:r>
+            <w:proofErr w:type="spellEnd"/>
+            <w:r>
+              <w:rPr>
+                <w:rFonts w:cstheme="minorHAnsi"/>
+              </w:rPr>
+              <w:t xml:space="preserve"> code, it looks like only the front end is uploaded, not the back end. This could be the root cause.</w:t>
+            </w:r>
+          </w:p>
+          <w:p>
+            <w:pPr>
+              <w:tabs>
+                <w:tab w:val="left" w:pos="560"/>
+                <w:tab w:val="left" w:pos="1120"/>
+                <w:tab w:val="left" w:pos="1680"/>
+                <w:tab w:val="left" w:pos="2240"/>
+                <w:tab w:val="left" w:pos="2800"/>
+                <w:tab w:val="left" w:pos="3360"/>
+                <w:tab w:val="left" w:pos="3920"/>
+                <w:tab w:val="left" w:pos="4480"/>
+                <w:tab w:val="left" w:pos="5040"/>
+                <w:tab w:val="left" w:pos="5600"/>
+                <w:tab w:val="left" w:pos="6160"/>
+                <w:tab w:val="left" w:pos="6720"/>
+              </w:tabs>
+              <w:autoSpaceDE w:val="0"/>
+              <w:autoSpaceDN w:val="0"/>
+              <w:adjustRightInd w:val="0"/>
+              <w:rPr>
+                <w:rFonts w:cstheme="minorHAnsi"/>
+              </w:rPr>
+            </w:pPr>
+            <w:r>
+              <w:rPr>
+                <w:rFonts w:cstheme="minorHAnsi"/>
+              </w:rPr>
+              <w:t>Troubleshoot this step- slug size still too large, investigate what else is taking up space</w:t>
+            </w:r>
+          </w:p>
+          <w:p>
+            <w:pPr>
+              <w:tabs>
+                <w:tab w:val="left" w:pos="560"/>
+                <w:tab w:val="left" w:pos="1120"/>
+                <w:tab w:val="left" w:pos="1680"/>
+                <w:tab w:val="left" w:pos="2240"/>
+                <w:tab w:val="left" w:pos="2800"/>
+                <w:tab w:val="left" w:pos="3360"/>
+                <w:tab w:val="left" w:pos="3920"/>
+                <w:tab w:val="left" w:pos="4480"/>
+                <w:tab w:val="left" w:pos="5040"/>
+                <w:tab w:val="left" w:pos="5600"/>
+                <w:tab w:val="left" w:pos="6160"/>
+                <w:tab w:val="left" w:pos="6720"/>
+              </w:tabs>
+              <w:autoSpaceDE w:val="0"/>
+              <w:autoSpaceDN w:val="0"/>
+              <w:adjustRightInd w:val="0"/>
+              <w:rPr>
+                <w:rFonts w:cstheme="minorHAnsi"/>
+              </w:rPr>
+            </w:pPr>
+            <w:r>
+              <w:rPr>
+                <w:rFonts w:cstheme="minorHAnsi"/>
+              </w:rPr>
+              <w:t xml:space="preserve">Add back in the image folder and the </w:t>
+            </w:r>
+            <w:proofErr w:type="spellStart"/>
+            <w:proofErr w:type="gramStart"/>
+            <w:r>
+              <w:rPr>
+                <w:rFonts w:cstheme="minorHAnsi"/>
+              </w:rPr>
+              <w:t>X.pickle</w:t>
+            </w:r>
+            <w:proofErr w:type="spellEnd"/>
+            <w:proofErr w:type="gramEnd"/>
+            <w:r>
+              <w:rPr>
+                <w:rFonts w:cstheme="minorHAnsi"/>
+              </w:rPr>
+              <w:t xml:space="preserve"> file, to see which one is pushing it over the limit.</w:t>
+            </w:r>
+          </w:p>
+          <w:p>
+            <w:pPr>
+              <w:tabs>
+                <w:tab w:val="left" w:pos="560"/>
+                <w:tab w:val="left" w:pos="1120"/>
+                <w:tab w:val="left" w:pos="1680"/>
+                <w:tab w:val="left" w:pos="2240"/>
+                <w:tab w:val="left" w:pos="2800"/>
+                <w:tab w:val="left" w:pos="3360"/>
+                <w:tab w:val="left" w:pos="3920"/>
+                <w:tab w:val="left" w:pos="4480"/>
+                <w:tab w:val="left" w:pos="5040"/>
+                <w:tab w:val="left" w:pos="5600"/>
+                <w:tab w:val="left" w:pos="6160"/>
+                <w:tab w:val="left" w:pos="6720"/>
+              </w:tabs>
+              <w:autoSpaceDE w:val="0"/>
+              <w:autoSpaceDN w:val="0"/>
+              <w:adjustRightInd w:val="0"/>
+              <w:rPr>
+                <w:rFonts w:cstheme="minorHAnsi"/>
+              </w:rPr>
+            </w:pPr>
+            <w:r>
+              <w:rPr>
+                <w:rFonts w:cstheme="minorHAnsi"/>
+              </w:rPr>
+              <w:t xml:space="preserve">Figure out </w:t>
+            </w:r>
+            <w:proofErr w:type="gramStart"/>
+            <w:r>
+              <w:rPr>
+                <w:rFonts w:cstheme="minorHAnsi"/>
+              </w:rPr>
+              <w:t>why .</w:t>
+            </w:r>
+            <w:proofErr w:type="spellStart"/>
+            <w:r>
+              <w:rPr>
+                <w:rFonts w:cstheme="minorHAnsi"/>
+              </w:rPr>
+              <w:t>slugignore</w:t>
+            </w:r>
+            <w:proofErr w:type="spellEnd"/>
+            <w:proofErr w:type="gramEnd"/>
+            <w:r>
+              <w:rPr>
+                <w:rFonts w:cstheme="minorHAnsi"/>
+              </w:rPr>
+              <w:t xml:space="preserve"> isn’t working.</w:t>
+            </w:r>
+          </w:p>
+          <w:p>
+            <w:pPr>
+              <w:tabs>
+                <w:tab w:val="left" w:pos="560"/>
+                <w:tab w:val="left" w:pos="1120"/>
+                <w:tab w:val="left" w:pos="1680"/>
+                <w:tab w:val="left" w:pos="2240"/>
+                <w:tab w:val="left" w:pos="2800"/>
+                <w:tab w:val="left" w:pos="3360"/>
+                <w:tab w:val="left" w:pos="3920"/>
+                <w:tab w:val="left" w:pos="4480"/>
+                <w:tab w:val="left" w:pos="5040"/>
+                <w:tab w:val="left" w:pos="5600"/>
+                <w:tab w:val="left" w:pos="6160"/>
+                <w:tab w:val="left" w:pos="6720"/>
+              </w:tabs>
+              <w:autoSpaceDE w:val="0"/>
+              <w:autoSpaceDN w:val="0"/>
+              <w:adjustRightInd w:val="0"/>
+              <w:rPr>
+                <w:rFonts w:cstheme="minorHAnsi"/>
+              </w:rPr>
+            </w:pPr>
+          </w:p>
+          <w:p>
+            <w:pPr>
+              <w:tabs>
+                <w:tab w:val="left" w:pos="560"/>
+                <w:tab w:val="left" w:pos="1120"/>
+                <w:tab w:val="left" w:pos="1680"/>
+                <w:tab w:val="left" w:pos="2240"/>
+                <w:tab w:val="left" w:pos="2800"/>
+                <w:tab w:val="left" w:pos="3360"/>
+                <w:tab w:val="left" w:pos="3920"/>
+                <w:tab w:val="left" w:pos="4480"/>
+                <w:tab w:val="left" w:pos="5040"/>
+                <w:tab w:val="left" w:pos="5600"/>
+                <w:tab w:val="left" w:pos="6160"/>
+                <w:tab w:val="left" w:pos="6720"/>
+              </w:tabs>
+              <w:autoSpaceDE w:val="0"/>
+              <w:autoSpaceDN w:val="0"/>
+              <w:adjustRightInd w:val="0"/>
+              <w:rPr>
+                <w:rFonts w:ascii="Menlo" w:hAnsi="Menlo" w:cs="Menlo"/>
+                <w:color w:val="000000"/>
+                <w:sz w:val="22"/>
+                <w:szCs w:val="22"/>
+                <w:lang w:val="en-GB"/>
+              </w:rPr>
+            </w:pPr>
+            <w:r>
+              <w:rPr>
+                <w:rFonts w:ascii="Menlo" w:hAnsi="Menlo" w:cs="Menlo"/>
+                <w:color w:val="000000"/>
+                <w:sz w:val="22"/>
+                <w:szCs w:val="22"/>
+                <w:lang w:val="en-GB"/>
+              </w:rPr>
+              <w:t>## Warning - The same version of this code has already been built: 553cdf8d698cfb45cae0cf39df1b5c44fe20325c</w:t>
+            </w:r>
+          </w:p>
+          <w:p>
+            <w:pPr>
+              <w:tabs>
+                <w:tab w:val="left" w:pos="560"/>
+                <w:tab w:val="left" w:pos="1120"/>
+                <w:tab w:val="left" w:pos="1680"/>
+                <w:tab w:val="left" w:pos="2240"/>
+                <w:tab w:val="left" w:pos="2800"/>
+                <w:tab w:val="left" w:pos="3360"/>
+                <w:tab w:val="left" w:pos="3920"/>
+                <w:tab w:val="left" w:pos="4480"/>
+                <w:tab w:val="left" w:pos="5040"/>
+                <w:tab w:val="left" w:pos="5600"/>
+                <w:tab w:val="left" w:pos="6160"/>
+                <w:tab w:val="left" w:pos="6720"/>
+              </w:tabs>
+              <w:autoSpaceDE w:val="0"/>
+              <w:autoSpaceDN w:val="0"/>
+              <w:adjustRightInd w:val="0"/>
+              <w:rPr>
+                <w:rFonts w:ascii="Menlo" w:hAnsi="Menlo" w:cs="Menlo"/>
+                <w:color w:val="000000"/>
+                <w:sz w:val="22"/>
+                <w:szCs w:val="22"/>
+                <w:lang w:val="en-GB"/>
+              </w:rPr>
+            </w:pPr>
+            <w:r>
+              <w:rPr>
+                <w:rFonts w:ascii="Menlo" w:hAnsi="Menlo" w:cs="Menlo"/>
+                <w:color w:val="000000"/>
+                <w:sz w:val="22"/>
+                <w:szCs w:val="22"/>
+                <w:lang w:val="en-GB"/>
+              </w:rPr>
+              <w:t>remote:</w:t>
+            </w:r>
+            <w:proofErr w:type="gramStart"/>
+            <w:r>
+              <w:rPr>
+                <w:rFonts w:ascii="Menlo" w:hAnsi="Menlo" w:cs="Menlo"/>
+                <w:color w:val="000000"/>
+                <w:sz w:val="22"/>
+                <w:szCs w:val="22"/>
+                <w:lang w:val="en-GB"/>
+              </w:rPr>
+              <w:t xml:space="preserve">  !</w:t>
+            </w:r>
+            <w:proofErr w:type="gramEnd"/>
+          </w:p>
+          <w:p>
+            <w:pPr>
+              <w:tabs>
+                <w:tab w:val="left" w:pos="560"/>
+                <w:tab w:val="left" w:pos="1120"/>
+                <w:tab w:val="left" w:pos="1680"/>
+                <w:tab w:val="left" w:pos="2240"/>
+                <w:tab w:val="left" w:pos="2800"/>
+                <w:tab w:val="left" w:pos="3360"/>
+                <w:tab w:val="left" w:pos="3920"/>
+                <w:tab w:val="left" w:pos="4480"/>
+                <w:tab w:val="left" w:pos="5040"/>
+                <w:tab w:val="left" w:pos="5600"/>
+                <w:tab w:val="left" w:pos="6160"/>
+                <w:tab w:val="left" w:pos="6720"/>
+              </w:tabs>
+              <w:autoSpaceDE w:val="0"/>
+              <w:autoSpaceDN w:val="0"/>
+              <w:adjustRightInd w:val="0"/>
+              <w:rPr>
+                <w:rFonts w:ascii="Menlo" w:hAnsi="Menlo" w:cs="Menlo"/>
+                <w:color w:val="000000"/>
+                <w:sz w:val="22"/>
+                <w:szCs w:val="22"/>
+                <w:lang w:val="en-GB"/>
+              </w:rPr>
+            </w:pPr>
+            <w:r>
+              <w:rPr>
+                <w:rFonts w:ascii="Menlo" w:hAnsi="Menlo" w:cs="Menlo"/>
+                <w:color w:val="000000"/>
+                <w:sz w:val="22"/>
+                <w:szCs w:val="22"/>
+                <w:lang w:val="en-GB"/>
+              </w:rPr>
+              <w:t>remote:</w:t>
+            </w:r>
+            <w:proofErr w:type="gramStart"/>
+            <w:r>
+              <w:rPr>
+                <w:rFonts w:ascii="Menlo" w:hAnsi="Menlo" w:cs="Menlo"/>
+                <w:color w:val="000000"/>
+                <w:sz w:val="22"/>
+                <w:szCs w:val="22"/>
+                <w:lang w:val="en-GB"/>
+              </w:rPr>
+              <w:t xml:space="preserve">  !</w:t>
+            </w:r>
+            <w:proofErr w:type="gramEnd"/>
+            <w:r>
+              <w:rPr>
+                <w:rFonts w:ascii="Menlo" w:hAnsi="Menlo" w:cs="Menlo"/>
+                <w:color w:val="000000"/>
+                <w:sz w:val="22"/>
+                <w:szCs w:val="22"/>
+                <w:lang w:val="en-GB"/>
+              </w:rPr>
+              <w:t xml:space="preserve"> We have detected that you have triggered a build from source code with version 553cdf8d698cfb45cae0cf39df1b5c44fe20325c</w:t>
+            </w:r>
+          </w:p>
+          <w:p>
+            <w:pPr>
+              <w:tabs>
+                <w:tab w:val="left" w:pos="560"/>
+                <w:tab w:val="left" w:pos="1120"/>
+                <w:tab w:val="left" w:pos="1680"/>
+                <w:tab w:val="left" w:pos="2240"/>
+                <w:tab w:val="left" w:pos="2800"/>
+                <w:tab w:val="left" w:pos="3360"/>
+                <w:tab w:val="left" w:pos="3920"/>
+                <w:tab w:val="left" w:pos="4480"/>
+                <w:tab w:val="left" w:pos="5040"/>
+                <w:tab w:val="left" w:pos="5600"/>
+                <w:tab w:val="left" w:pos="6160"/>
+                <w:tab w:val="left" w:pos="6720"/>
+              </w:tabs>
+              <w:autoSpaceDE w:val="0"/>
+              <w:autoSpaceDN w:val="0"/>
+              <w:adjustRightInd w:val="0"/>
+              <w:rPr>
+                <w:rFonts w:ascii="Menlo" w:hAnsi="Menlo" w:cs="Menlo"/>
+                <w:color w:val="000000"/>
+                <w:sz w:val="22"/>
+                <w:szCs w:val="22"/>
+                <w:lang w:val="en-GB"/>
+              </w:rPr>
+            </w:pPr>
+            <w:r>
+              <w:rPr>
+                <w:rFonts w:ascii="Menlo" w:hAnsi="Menlo" w:cs="Menlo"/>
+                <w:color w:val="000000"/>
+                <w:sz w:val="22"/>
+                <w:szCs w:val="22"/>
+                <w:lang w:val="en-GB"/>
+              </w:rPr>
+              <w:t>remote:</w:t>
+            </w:r>
+            <w:proofErr w:type="gramStart"/>
+            <w:r>
+              <w:rPr>
+                <w:rFonts w:ascii="Menlo" w:hAnsi="Menlo" w:cs="Menlo"/>
+                <w:color w:val="000000"/>
+                <w:sz w:val="22"/>
+                <w:szCs w:val="22"/>
+                <w:lang w:val="en-GB"/>
+              </w:rPr>
+              <w:t xml:space="preserve">  !</w:t>
+            </w:r>
+            <w:proofErr w:type="gramEnd"/>
+            <w:r>
+              <w:rPr>
+                <w:rFonts w:ascii="Menlo" w:hAnsi="Menlo" w:cs="Menlo"/>
+                <w:color w:val="000000"/>
+                <w:sz w:val="22"/>
+                <w:szCs w:val="22"/>
+                <w:lang w:val="en-GB"/>
+              </w:rPr>
+              <w:t xml:space="preserve"> at least twice. One common cause of this </w:t>
+            </w:r>
+            <w:proofErr w:type="spellStart"/>
+            <w:r>
+              <w:rPr>
+                <w:rFonts w:ascii="Menlo" w:hAnsi="Menlo" w:cs="Menlo"/>
+                <w:color w:val="000000"/>
+                <w:sz w:val="22"/>
+                <w:szCs w:val="22"/>
+                <w:lang w:val="en-GB"/>
+              </w:rPr>
+              <w:t>behavior</w:t>
+            </w:r>
+            <w:proofErr w:type="spellEnd"/>
+            <w:r>
+              <w:rPr>
+                <w:rFonts w:ascii="Menlo" w:hAnsi="Menlo" w:cs="Menlo"/>
+                <w:color w:val="000000"/>
+                <w:sz w:val="22"/>
+                <w:szCs w:val="22"/>
+                <w:lang w:val="en-GB"/>
+              </w:rPr>
+              <w:t xml:space="preserve"> is attempting to deploy code from a different branch.</w:t>
+            </w:r>
+          </w:p>
+          <w:p>
+            <w:pPr>
+              <w:tabs>
+                <w:tab w:val="left" w:pos="560"/>
+                <w:tab w:val="left" w:pos="1120"/>
+                <w:tab w:val="left" w:pos="1680"/>
+                <w:tab w:val="left" w:pos="2240"/>
+                <w:tab w:val="left" w:pos="2800"/>
+                <w:tab w:val="left" w:pos="3360"/>
+                <w:tab w:val="left" w:pos="3920"/>
+                <w:tab w:val="left" w:pos="4480"/>
+                <w:tab w:val="left" w:pos="5040"/>
+                <w:tab w:val="left" w:pos="5600"/>
+                <w:tab w:val="left" w:pos="6160"/>
+                <w:tab w:val="left" w:pos="6720"/>
+              </w:tabs>
+              <w:autoSpaceDE w:val="0"/>
+              <w:autoSpaceDN w:val="0"/>
+              <w:adjustRightInd w:val="0"/>
+              <w:rPr>
+                <w:rFonts w:ascii="Menlo" w:hAnsi="Menlo" w:cs="Menlo"/>
+                <w:color w:val="000000"/>
+                <w:sz w:val="22"/>
+                <w:szCs w:val="22"/>
+                <w:lang w:val="en-GB"/>
+              </w:rPr>
+            </w:pPr>
+            <w:r>
+              <w:rPr>
+                <w:rFonts w:ascii="Menlo" w:hAnsi="Menlo" w:cs="Menlo"/>
+                <w:color w:val="000000"/>
+                <w:sz w:val="22"/>
+                <w:szCs w:val="22"/>
+                <w:lang w:val="en-GB"/>
+              </w:rPr>
+              <w:t>remote:</w:t>
+            </w:r>
+            <w:proofErr w:type="gramStart"/>
+            <w:r>
+              <w:rPr>
+                <w:rFonts w:ascii="Menlo" w:hAnsi="Menlo" w:cs="Menlo"/>
+                <w:color w:val="000000"/>
+                <w:sz w:val="22"/>
+                <w:szCs w:val="22"/>
+                <w:lang w:val="en-GB"/>
+              </w:rPr>
+              <w:t xml:space="preserve">  !</w:t>
+            </w:r>
+            <w:proofErr w:type="gramEnd"/>
+          </w:p>
+          <w:p>
+            <w:pPr>
+              <w:tabs>
+                <w:tab w:val="left" w:pos="560"/>
+                <w:tab w:val="left" w:pos="1120"/>
+                <w:tab w:val="left" w:pos="1680"/>
+                <w:tab w:val="left" w:pos="2240"/>
+                <w:tab w:val="left" w:pos="2800"/>
+                <w:tab w:val="left" w:pos="3360"/>
+                <w:tab w:val="left" w:pos="3920"/>
+                <w:tab w:val="left" w:pos="4480"/>
+                <w:tab w:val="left" w:pos="5040"/>
+                <w:tab w:val="left" w:pos="5600"/>
+                <w:tab w:val="left" w:pos="6160"/>
+                <w:tab w:val="left" w:pos="6720"/>
+              </w:tabs>
+              <w:autoSpaceDE w:val="0"/>
+              <w:autoSpaceDN w:val="0"/>
+              <w:adjustRightInd w:val="0"/>
+              <w:rPr>
+                <w:rFonts w:ascii="Menlo" w:hAnsi="Menlo" w:cs="Menlo"/>
+                <w:color w:val="000000"/>
+                <w:sz w:val="22"/>
+                <w:szCs w:val="22"/>
+                <w:lang w:val="en-GB"/>
+              </w:rPr>
+            </w:pPr>
+            <w:r>
+              <w:rPr>
+                <w:rFonts w:ascii="Menlo" w:hAnsi="Menlo" w:cs="Menlo"/>
+                <w:color w:val="000000"/>
+                <w:sz w:val="22"/>
+                <w:szCs w:val="22"/>
+                <w:lang w:val="en-GB"/>
+              </w:rPr>
+              <w:t>remote:</w:t>
+            </w:r>
+            <w:proofErr w:type="gramStart"/>
+            <w:r>
+              <w:rPr>
+                <w:rFonts w:ascii="Menlo" w:hAnsi="Menlo" w:cs="Menlo"/>
+                <w:color w:val="000000"/>
+                <w:sz w:val="22"/>
+                <w:szCs w:val="22"/>
+                <w:lang w:val="en-GB"/>
+              </w:rPr>
+              <w:t xml:space="preserve">  !</w:t>
+            </w:r>
+            <w:proofErr w:type="gramEnd"/>
+            <w:r>
+              <w:rPr>
+                <w:rFonts w:ascii="Menlo" w:hAnsi="Menlo" w:cs="Menlo"/>
+                <w:color w:val="000000"/>
+                <w:sz w:val="22"/>
+                <w:szCs w:val="22"/>
+                <w:lang w:val="en-GB"/>
+              </w:rPr>
+              <w:t xml:space="preserve"> If you are developing on a branch and deploying via git you must run</w:t>
+            </w:r>
+          </w:p>
+          <w:p>
+            <w:pPr>
+              <w:tabs>
+                <w:tab w:val="left" w:pos="560"/>
+                <w:tab w:val="left" w:pos="1120"/>
+                <w:tab w:val="left" w:pos="1680"/>
+                <w:tab w:val="left" w:pos="2240"/>
+                <w:tab w:val="left" w:pos="2800"/>
+                <w:tab w:val="left" w:pos="3360"/>
+                <w:tab w:val="left" w:pos="3920"/>
+                <w:tab w:val="left" w:pos="4480"/>
+                <w:tab w:val="left" w:pos="5040"/>
+                <w:tab w:val="left" w:pos="5600"/>
+                <w:tab w:val="left" w:pos="6160"/>
+                <w:tab w:val="left" w:pos="6720"/>
+              </w:tabs>
+              <w:autoSpaceDE w:val="0"/>
+              <w:autoSpaceDN w:val="0"/>
+              <w:adjustRightInd w:val="0"/>
+              <w:rPr>
+                <w:rFonts w:ascii="Menlo" w:hAnsi="Menlo" w:cs="Menlo"/>
+                <w:color w:val="000000"/>
+                <w:sz w:val="22"/>
+                <w:szCs w:val="22"/>
+                <w:lang w:val="en-GB"/>
+              </w:rPr>
+            </w:pPr>
+            <w:r>
+              <w:rPr>
+                <w:rFonts w:ascii="Menlo" w:hAnsi="Menlo" w:cs="Menlo"/>
+                <w:color w:val="000000"/>
+                <w:sz w:val="22"/>
+                <w:szCs w:val="22"/>
+                <w:lang w:val="en-GB"/>
+              </w:rPr>
+              <w:t>remote:</w:t>
+            </w:r>
+            <w:proofErr w:type="gramStart"/>
+            <w:r>
+              <w:rPr>
+                <w:rFonts w:ascii="Menlo" w:hAnsi="Menlo" w:cs="Menlo"/>
+                <w:color w:val="000000"/>
+                <w:sz w:val="22"/>
+                <w:szCs w:val="22"/>
+                <w:lang w:val="en-GB"/>
+              </w:rPr>
+              <w:t xml:space="preserve">  !</w:t>
+            </w:r>
+            <w:proofErr w:type="gramEnd"/>
+          </w:p>
+          <w:p>
+            <w:pPr>
+              <w:tabs>
+                <w:tab w:val="left" w:pos="560"/>
+                <w:tab w:val="left" w:pos="1120"/>
+                <w:tab w:val="left" w:pos="1680"/>
+                <w:tab w:val="left" w:pos="2240"/>
+                <w:tab w:val="left" w:pos="2800"/>
+                <w:tab w:val="left" w:pos="3360"/>
+                <w:tab w:val="left" w:pos="3920"/>
+                <w:tab w:val="left" w:pos="4480"/>
+                <w:tab w:val="left" w:pos="5040"/>
+                <w:tab w:val="left" w:pos="5600"/>
+                <w:tab w:val="left" w:pos="6160"/>
+                <w:tab w:val="left" w:pos="6720"/>
+              </w:tabs>
+              <w:autoSpaceDE w:val="0"/>
+              <w:autoSpaceDN w:val="0"/>
+              <w:adjustRightInd w:val="0"/>
+              <w:rPr>
+                <w:rFonts w:ascii="Menlo" w:hAnsi="Menlo" w:cs="Menlo"/>
+                <w:color w:val="000000"/>
+                <w:sz w:val="22"/>
+                <w:szCs w:val="22"/>
+                <w:lang w:val="en-GB"/>
+              </w:rPr>
+            </w:pPr>
+            <w:r>
+              <w:rPr>
+                <w:rFonts w:ascii="Menlo" w:hAnsi="Menlo" w:cs="Menlo"/>
+                <w:color w:val="000000"/>
+                <w:sz w:val="22"/>
+                <w:szCs w:val="22"/>
+                <w:lang w:val="en-GB"/>
+              </w:rPr>
+              <w:t>remote:</w:t>
+            </w:r>
+            <w:proofErr w:type="gramStart"/>
+            <w:r>
+              <w:rPr>
+                <w:rFonts w:ascii="Menlo" w:hAnsi="Menlo" w:cs="Menlo"/>
+                <w:color w:val="000000"/>
+                <w:sz w:val="22"/>
+                <w:szCs w:val="22"/>
+                <w:lang w:val="en-GB"/>
+              </w:rPr>
+              <w:t xml:space="preserve">  !</w:t>
+            </w:r>
+            <w:proofErr w:type="gramEnd"/>
+            <w:r>
+              <w:rPr>
+                <w:rFonts w:ascii="Menlo" w:hAnsi="Menlo" w:cs="Menlo"/>
+                <w:color w:val="000000"/>
+                <w:sz w:val="22"/>
+                <w:szCs w:val="22"/>
+                <w:lang w:val="en-GB"/>
+              </w:rPr>
+              <w:t xml:space="preserve">     git push </w:t>
+            </w:r>
+            <w:proofErr w:type="spellStart"/>
+            <w:r>
+              <w:rPr>
+                <w:rFonts w:ascii="Menlo" w:hAnsi="Menlo" w:cs="Menlo"/>
+                <w:color w:val="000000"/>
+                <w:sz w:val="22"/>
+                <w:szCs w:val="22"/>
+                <w:lang w:val="en-GB"/>
+              </w:rPr>
+              <w:t>heroku</w:t>
+            </w:r>
+            <w:proofErr w:type="spellEnd"/>
+            <w:r>
+              <w:rPr>
+                <w:rFonts w:ascii="Menlo" w:hAnsi="Menlo" w:cs="Menlo"/>
+                <w:color w:val="000000"/>
+                <w:sz w:val="22"/>
+                <w:szCs w:val="22"/>
+                <w:lang w:val="en-GB"/>
+              </w:rPr>
+              <w:t xml:space="preserve"> &lt;</w:t>
+            </w:r>
+            <w:proofErr w:type="spellStart"/>
+            <w:r>
+              <w:rPr>
+                <w:rFonts w:ascii="Menlo" w:hAnsi="Menlo" w:cs="Menlo"/>
+                <w:color w:val="000000"/>
+                <w:sz w:val="22"/>
+                <w:szCs w:val="22"/>
+                <w:lang w:val="en-GB"/>
+              </w:rPr>
+              <w:t>branchname</w:t>
+            </w:r>
+            <w:proofErr w:type="spellEnd"/>
+            <w:proofErr w:type="gramStart"/>
+            <w:r>
+              <w:rPr>
+                <w:rFonts w:ascii="Menlo" w:hAnsi="Menlo" w:cs="Menlo"/>
+                <w:color w:val="000000"/>
+                <w:sz w:val="22"/>
+                <w:szCs w:val="22"/>
+                <w:lang w:val="en-GB"/>
+              </w:rPr>
+              <w:t>&gt;:main</w:t>
+            </w:r>
+            <w:proofErr w:type="gramEnd"/>
+          </w:p>
+          <w:p>
+            <w:pPr>
+              <w:tabs>
+                <w:tab w:val="left" w:pos="560"/>
+                <w:tab w:val="left" w:pos="1120"/>
+                <w:tab w:val="left" w:pos="1680"/>
+                <w:tab w:val="left" w:pos="2240"/>
+                <w:tab w:val="left" w:pos="2800"/>
+                <w:tab w:val="left" w:pos="3360"/>
+                <w:tab w:val="left" w:pos="3920"/>
+                <w:tab w:val="left" w:pos="4480"/>
+                <w:tab w:val="left" w:pos="5040"/>
+                <w:tab w:val="left" w:pos="5600"/>
+                <w:tab w:val="left" w:pos="6160"/>
+                <w:tab w:val="left" w:pos="6720"/>
+              </w:tabs>
+              <w:autoSpaceDE w:val="0"/>
+              <w:autoSpaceDN w:val="0"/>
+              <w:adjustRightInd w:val="0"/>
+              <w:rPr>
+                <w:rFonts w:ascii="Menlo" w:hAnsi="Menlo" w:cs="Menlo"/>
+                <w:color w:val="000000"/>
+                <w:sz w:val="22"/>
+                <w:szCs w:val="22"/>
+                <w:lang w:val="en-GB"/>
+              </w:rPr>
+            </w:pPr>
+            <w:r>
+              <w:rPr>
+                <w:rFonts w:ascii="Menlo" w:hAnsi="Menlo" w:cs="Menlo"/>
+                <w:color w:val="000000"/>
+                <w:sz w:val="22"/>
+                <w:szCs w:val="22"/>
+                <w:lang w:val="en-GB"/>
+              </w:rPr>
+              <w:t>remote:</w:t>
+            </w:r>
+            <w:proofErr w:type="gramStart"/>
+            <w:r>
+              <w:rPr>
+                <w:rFonts w:ascii="Menlo" w:hAnsi="Menlo" w:cs="Menlo"/>
+                <w:color w:val="000000"/>
+                <w:sz w:val="22"/>
+                <w:szCs w:val="22"/>
+                <w:lang w:val="en-GB"/>
+              </w:rPr>
+              <w:t xml:space="preserve">  !</w:t>
+            </w:r>
+            <w:proofErr w:type="gramEnd"/>
+          </w:p>
+          <w:p>
+            <w:pPr>
+              <w:tabs>
+                <w:tab w:val="left" w:pos="560"/>
+                <w:tab w:val="left" w:pos="1120"/>
+                <w:tab w:val="left" w:pos="1680"/>
+                <w:tab w:val="left" w:pos="2240"/>
+                <w:tab w:val="left" w:pos="2800"/>
+                <w:tab w:val="left" w:pos="3360"/>
+                <w:tab w:val="left" w:pos="3920"/>
+                <w:tab w:val="left" w:pos="4480"/>
+                <w:tab w:val="left" w:pos="5040"/>
+                <w:tab w:val="left" w:pos="5600"/>
+                <w:tab w:val="left" w:pos="6160"/>
+                <w:tab w:val="left" w:pos="6720"/>
+              </w:tabs>
+              <w:autoSpaceDE w:val="0"/>
+              <w:autoSpaceDN w:val="0"/>
+              <w:adjustRightInd w:val="0"/>
+              <w:rPr>
+                <w:rFonts w:ascii="Menlo" w:hAnsi="Menlo" w:cs="Menlo"/>
+                <w:color w:val="000000"/>
+                <w:sz w:val="22"/>
+                <w:szCs w:val="22"/>
+                <w:lang w:val="en-GB"/>
+              </w:rPr>
+            </w:pPr>
+            <w:r>
+              <w:rPr>
+                <w:rFonts w:ascii="Menlo" w:hAnsi="Menlo" w:cs="Menlo"/>
+                <w:color w:val="000000"/>
+                <w:sz w:val="22"/>
+                <w:szCs w:val="22"/>
+                <w:lang w:val="en-GB"/>
+              </w:rPr>
+              <w:t>remote:</w:t>
+            </w:r>
+            <w:proofErr w:type="gramStart"/>
+            <w:r>
+              <w:rPr>
+                <w:rFonts w:ascii="Menlo" w:hAnsi="Menlo" w:cs="Menlo"/>
+                <w:color w:val="000000"/>
+                <w:sz w:val="22"/>
+                <w:szCs w:val="22"/>
+                <w:lang w:val="en-GB"/>
+              </w:rPr>
+              <w:t xml:space="preserve">  !</w:t>
+            </w:r>
+            <w:proofErr w:type="gramEnd"/>
+            <w:r>
+              <w:rPr>
+                <w:rFonts w:ascii="Menlo" w:hAnsi="Menlo" w:cs="Menlo"/>
+                <w:color w:val="000000"/>
+                <w:sz w:val="22"/>
+                <w:szCs w:val="22"/>
+                <w:lang w:val="en-GB"/>
+              </w:rPr>
+              <w:t xml:space="preserve"> This article goes into details on the </w:t>
+            </w:r>
+            <w:proofErr w:type="spellStart"/>
+            <w:r>
+              <w:rPr>
+                <w:rFonts w:ascii="Menlo" w:hAnsi="Menlo" w:cs="Menlo"/>
+                <w:color w:val="000000"/>
+                <w:sz w:val="22"/>
+                <w:szCs w:val="22"/>
+                <w:lang w:val="en-GB"/>
+              </w:rPr>
+              <w:t>behavior</w:t>
+            </w:r>
+            <w:proofErr w:type="spellEnd"/>
+            <w:r>
+              <w:rPr>
+                <w:rFonts w:ascii="Menlo" w:hAnsi="Menlo" w:cs="Menlo"/>
+                <w:color w:val="000000"/>
+                <w:sz w:val="22"/>
+                <w:szCs w:val="22"/>
+                <w:lang w:val="en-GB"/>
+              </w:rPr>
+              <w:t>:</w:t>
+            </w:r>
+          </w:p>
+          <w:p>
+            <w:pPr>
+              <w:tabs>
+                <w:tab w:val="left" w:pos="560"/>
+                <w:tab w:val="left" w:pos="1120"/>
+                <w:tab w:val="left" w:pos="1680"/>
+                <w:tab w:val="left" w:pos="2240"/>
+                <w:tab w:val="left" w:pos="2800"/>
+                <w:tab w:val="left" w:pos="3360"/>
+                <w:tab w:val="left" w:pos="3920"/>
+                <w:tab w:val="left" w:pos="4480"/>
+                <w:tab w:val="left" w:pos="5040"/>
+                <w:tab w:val="left" w:pos="5600"/>
+                <w:tab w:val="left" w:pos="6160"/>
+                <w:tab w:val="left" w:pos="6720"/>
+              </w:tabs>
+              <w:autoSpaceDE w:val="0"/>
+              <w:autoSpaceDN w:val="0"/>
+              <w:adjustRightInd w:val="0"/>
+              <w:rPr>
+                <w:rFonts w:cstheme="minorHAnsi"/>
+              </w:rPr>
+            </w:pPr>
+            <w:r>
+              <w:rPr>
+                <w:rFonts w:ascii="Menlo" w:hAnsi="Menlo" w:cs="Menlo"/>
+                <w:color w:val="000000"/>
+                <w:sz w:val="22"/>
+                <w:szCs w:val="22"/>
+                <w:lang w:val="en-GB"/>
+              </w:rPr>
+              <w:t>remote:</w:t>
+            </w:r>
+            <w:proofErr w:type="gramStart"/>
+            <w:r>
+              <w:rPr>
+                <w:rFonts w:ascii="Menlo" w:hAnsi="Menlo" w:cs="Menlo"/>
+                <w:color w:val="000000"/>
+                <w:sz w:val="22"/>
+                <w:szCs w:val="22"/>
+                <w:lang w:val="en-GB"/>
+              </w:rPr>
+              <w:t xml:space="preserve">  !</w:t>
+            </w:r>
+            <w:proofErr w:type="gramEnd"/>
+            <w:r>
+              <w:rPr>
+                <w:rFonts w:ascii="Menlo" w:hAnsi="Menlo" w:cs="Menlo"/>
+                <w:color w:val="000000"/>
+                <w:sz w:val="22"/>
+                <w:szCs w:val="22"/>
+                <w:lang w:val="en-GB"/>
+              </w:rPr>
+              <w:t xml:space="preserve">   https://devcenter.heroku.com/articles/duplicate-build-version</w:t>
+            </w:r>
+          </w:p>
+          <w:p>
+            <w:pPr>
+              <w:rPr>
+                <w:rFonts w:cstheme="minorHAnsi"/>
+                <w:b/>
+                <w:bCs/>
+              </w:rPr>
+            </w:pPr>
+          </w:p>
+          <w:p>
+            <w:pPr>
+              <w:rPr>
+                <w:rFonts w:cstheme="minorHAnsi"/>
+                <w:b/>
+                <w:bCs/>
+              </w:rPr>
+            </w:pPr>
+          </w:p>
+          <w:p>
+            <w:pPr>
+              <w:tabs>
+                <w:tab w:val="left" w:pos="560"/>
+                <w:tab w:val="left" w:pos="1120"/>
+                <w:tab w:val="left" w:pos="1680"/>
+                <w:tab w:val="left" w:pos="2240"/>
+                <w:tab w:val="left" w:pos="2800"/>
+                <w:tab w:val="left" w:pos="3360"/>
+                <w:tab w:val="left" w:pos="3920"/>
+                <w:tab w:val="left" w:pos="4480"/>
+                <w:tab w:val="left" w:pos="5040"/>
+                <w:tab w:val="left" w:pos="5600"/>
+                <w:tab w:val="left" w:pos="6160"/>
+                <w:tab w:val="left" w:pos="6720"/>
+              </w:tabs>
+              <w:autoSpaceDE w:val="0"/>
+              <w:autoSpaceDN w:val="0"/>
+              <w:adjustRightInd w:val="0"/>
+              <w:rPr>
+                <w:rFonts w:cstheme="minorHAnsi"/>
+                <w:b/>
+                <w:bCs/>
+              </w:rPr>
+            </w:pPr>
+            <w:r>
+              <w:rPr>
+                <w:rFonts w:cstheme="minorHAnsi"/>
+                <w:b/>
+                <w:bCs/>
+              </w:rPr>
               <w:t>28-02-2022</w:t>
             </w:r>
           </w:p>
@@ -1660,6 +1793,7 @@
               <w:rPr>
                 <w:rFonts w:cstheme="minorHAnsi"/>
               </w:rPr>
+              <w:lastRenderedPageBreak/>
               <w:t xml:space="preserve">Update: When I </w:t>
             </w:r>
             <w:proofErr w:type="spellStart"/>
@@ -1866,7 +2000,6 @@
                 <w:sz w:val="22"/>
                 <w:szCs w:val="22"/>
               </w:rPr>
-              <w:lastRenderedPageBreak/>
               <w:t xml:space="preserve">Learning: Add files </w:t>
             </w:r>
             <w:proofErr w:type="gramStart"/>

</xml_diff>

<commit_message>
Create .py files to allow data to be uploaded to GCP
</commit_message>
<xml_diff>
--- a/notebooks/Progress Notes.docx
+++ b/notebooks/Progress Notes.docx
@@ -75,6 +75,234 @@
               <w:adjustRightInd w:val="0"/>
               <w:rPr>
                 <w:rFonts w:cstheme="minorHAnsi"/>
+                <w:color w:val="000000"/>
+                <w:lang w:val="en-GB"/>
+              </w:rPr>
+            </w:pPr>
+            <w:r>
+              <w:rPr>
+                <w:rFonts w:cstheme="minorHAnsi"/>
+                <w:color w:val="000000"/>
+                <w:lang w:val="en-GB"/>
+              </w:rPr>
+              <w:t xml:space="preserve">- upload training pickle to </w:t>
+            </w:r>
+            <w:proofErr w:type="spellStart"/>
+            <w:r>
+              <w:rPr>
+                <w:rFonts w:cstheme="minorHAnsi"/>
+                <w:color w:val="000000"/>
+                <w:lang w:val="en-GB"/>
+              </w:rPr>
+              <w:t>gcp</w:t>
+            </w:r>
+            <w:proofErr w:type="spellEnd"/>
+          </w:p>
+          <w:p>
+            <w:pPr>
+              <w:tabs>
+                <w:tab w:val="left" w:pos="560"/>
+                <w:tab w:val="left" w:pos="1120"/>
+                <w:tab w:val="left" w:pos="1680"/>
+                <w:tab w:val="left" w:pos="2240"/>
+                <w:tab w:val="left" w:pos="2800"/>
+                <w:tab w:val="left" w:pos="3360"/>
+                <w:tab w:val="left" w:pos="3920"/>
+                <w:tab w:val="left" w:pos="4480"/>
+                <w:tab w:val="left" w:pos="5040"/>
+                <w:tab w:val="left" w:pos="5600"/>
+                <w:tab w:val="left" w:pos="6160"/>
+                <w:tab w:val="left" w:pos="6720"/>
+              </w:tabs>
+              <w:autoSpaceDE w:val="0"/>
+              <w:autoSpaceDN w:val="0"/>
+              <w:adjustRightInd w:val="0"/>
+              <w:rPr>
+                <w:rFonts w:cstheme="minorHAnsi"/>
+                <w:color w:val="000000"/>
+                <w:lang w:val="en-GB"/>
+              </w:rPr>
+            </w:pPr>
+            <w:r>
+              <w:rPr>
+                <w:rFonts w:cstheme="minorHAnsi"/>
+                <w:color w:val="000000"/>
+                <w:lang w:val="en-GB"/>
+              </w:rPr>
+              <w:t xml:space="preserve">- Create ‘pickle from </w:t>
+            </w:r>
+            <w:proofErr w:type="spellStart"/>
+            <w:r>
+              <w:rPr>
+                <w:rFonts w:cstheme="minorHAnsi"/>
+                <w:color w:val="000000"/>
+                <w:lang w:val="en-GB"/>
+              </w:rPr>
+              <w:t>gcp</w:t>
+            </w:r>
+            <w:proofErr w:type="spellEnd"/>
+            <w:r>
+              <w:rPr>
+                <w:rFonts w:cstheme="minorHAnsi"/>
+                <w:color w:val="000000"/>
+                <w:lang w:val="en-GB"/>
+              </w:rPr>
+              <w:t>’ function that can return a certain number of rows</w:t>
+            </w:r>
+          </w:p>
+          <w:p>
+            <w:pPr>
+              <w:tabs>
+                <w:tab w:val="left" w:pos="560"/>
+                <w:tab w:val="left" w:pos="1120"/>
+                <w:tab w:val="left" w:pos="1680"/>
+                <w:tab w:val="left" w:pos="2240"/>
+                <w:tab w:val="left" w:pos="2800"/>
+                <w:tab w:val="left" w:pos="3360"/>
+                <w:tab w:val="left" w:pos="3920"/>
+                <w:tab w:val="left" w:pos="4480"/>
+                <w:tab w:val="left" w:pos="5040"/>
+                <w:tab w:val="left" w:pos="5600"/>
+                <w:tab w:val="left" w:pos="6160"/>
+                <w:tab w:val="left" w:pos="6720"/>
+              </w:tabs>
+              <w:autoSpaceDE w:val="0"/>
+              <w:autoSpaceDN w:val="0"/>
+              <w:adjustRightInd w:val="0"/>
+              <w:rPr>
+                <w:rFonts w:cstheme="minorHAnsi"/>
+                <w:color w:val="000000"/>
+                <w:lang w:val="en-GB"/>
+              </w:rPr>
+            </w:pPr>
+            <w:r>
+              <w:rPr>
+                <w:rFonts w:cstheme="minorHAnsi"/>
+                <w:color w:val="000000"/>
+                <w:lang w:val="en-GB"/>
+              </w:rPr>
+              <w:t xml:space="preserve">- modify trainer.py to be able to download pickle from </w:t>
+            </w:r>
+            <w:proofErr w:type="spellStart"/>
+            <w:r>
+              <w:rPr>
+                <w:rFonts w:cstheme="minorHAnsi"/>
+                <w:color w:val="000000"/>
+                <w:lang w:val="en-GB"/>
+              </w:rPr>
+              <w:t>gcp</w:t>
+            </w:r>
+            <w:proofErr w:type="spellEnd"/>
+          </w:p>
+          <w:p>
+            <w:pPr>
+              <w:tabs>
+                <w:tab w:val="left" w:pos="560"/>
+                <w:tab w:val="left" w:pos="1120"/>
+                <w:tab w:val="left" w:pos="1680"/>
+                <w:tab w:val="left" w:pos="2240"/>
+                <w:tab w:val="left" w:pos="2800"/>
+                <w:tab w:val="left" w:pos="3360"/>
+                <w:tab w:val="left" w:pos="3920"/>
+                <w:tab w:val="left" w:pos="4480"/>
+                <w:tab w:val="left" w:pos="5040"/>
+                <w:tab w:val="left" w:pos="5600"/>
+                <w:tab w:val="left" w:pos="6160"/>
+                <w:tab w:val="left" w:pos="6720"/>
+              </w:tabs>
+              <w:autoSpaceDE w:val="0"/>
+              <w:autoSpaceDN w:val="0"/>
+              <w:adjustRightInd w:val="0"/>
+              <w:rPr>
+                <w:rFonts w:cstheme="minorHAnsi"/>
+                <w:color w:val="000000"/>
+                <w:lang w:val="en-GB"/>
+              </w:rPr>
+            </w:pPr>
+            <w:r>
+              <w:rPr>
+                <w:rFonts w:cstheme="minorHAnsi"/>
+                <w:color w:val="000000"/>
+                <w:lang w:val="en-GB"/>
+              </w:rPr>
+              <w:t>-create model locally</w:t>
+            </w:r>
+          </w:p>
+          <w:p>
+            <w:pPr>
+              <w:tabs>
+                <w:tab w:val="left" w:pos="560"/>
+                <w:tab w:val="left" w:pos="1120"/>
+                <w:tab w:val="left" w:pos="1680"/>
+                <w:tab w:val="left" w:pos="2240"/>
+                <w:tab w:val="left" w:pos="2800"/>
+                <w:tab w:val="left" w:pos="3360"/>
+                <w:tab w:val="left" w:pos="3920"/>
+                <w:tab w:val="left" w:pos="4480"/>
+                <w:tab w:val="left" w:pos="5040"/>
+                <w:tab w:val="left" w:pos="5600"/>
+                <w:tab w:val="left" w:pos="6160"/>
+                <w:tab w:val="left" w:pos="6720"/>
+              </w:tabs>
+              <w:autoSpaceDE w:val="0"/>
+              <w:autoSpaceDN w:val="0"/>
+              <w:adjustRightInd w:val="0"/>
+              <w:rPr>
+                <w:rFonts w:cstheme="minorHAnsi"/>
+                <w:color w:val="000000"/>
+                <w:lang w:val="en-GB"/>
+              </w:rPr>
+            </w:pPr>
+          </w:p>
+          <w:p>
+            <w:pPr>
+              <w:tabs>
+                <w:tab w:val="left" w:pos="560"/>
+                <w:tab w:val="left" w:pos="1120"/>
+                <w:tab w:val="left" w:pos="1680"/>
+                <w:tab w:val="left" w:pos="2240"/>
+                <w:tab w:val="left" w:pos="2800"/>
+                <w:tab w:val="left" w:pos="3360"/>
+                <w:tab w:val="left" w:pos="3920"/>
+                <w:tab w:val="left" w:pos="4480"/>
+                <w:tab w:val="left" w:pos="5040"/>
+                <w:tab w:val="left" w:pos="5600"/>
+                <w:tab w:val="left" w:pos="6160"/>
+                <w:tab w:val="left" w:pos="6720"/>
+              </w:tabs>
+              <w:autoSpaceDE w:val="0"/>
+              <w:autoSpaceDN w:val="0"/>
+              <w:adjustRightInd w:val="0"/>
+              <w:rPr>
+                <w:rFonts w:cstheme="minorHAnsi"/>
+                <w:b/>
+                <w:bCs/>
+                <w:color w:val="000000"/>
+                <w:lang w:val="en-GB"/>
+              </w:rPr>
+            </w:pPr>
+          </w:p>
+          <w:p>
+            <w:pPr>
+              <w:tabs>
+                <w:tab w:val="left" w:pos="560"/>
+                <w:tab w:val="left" w:pos="1120"/>
+                <w:tab w:val="left" w:pos="1680"/>
+                <w:tab w:val="left" w:pos="2240"/>
+                <w:tab w:val="left" w:pos="2800"/>
+                <w:tab w:val="left" w:pos="3360"/>
+                <w:tab w:val="left" w:pos="3920"/>
+                <w:tab w:val="left" w:pos="4480"/>
+                <w:tab w:val="left" w:pos="5040"/>
+                <w:tab w:val="left" w:pos="5600"/>
+                <w:tab w:val="left" w:pos="6160"/>
+                <w:tab w:val="left" w:pos="6720"/>
+              </w:tabs>
+              <w:autoSpaceDE w:val="0"/>
+              <w:autoSpaceDN w:val="0"/>
+              <w:adjustRightInd w:val="0"/>
+              <w:rPr>
+                <w:rFonts w:cstheme="minorHAnsi"/>
                 <w:b/>
                 <w:bCs/>
                 <w:color w:val="000000"/>
@@ -375,6 +603,24 @@
               </w:rPr>
               <w:t>Update readme file</w:t>
             </w:r>
+            <w:r>
+              <w:rPr>
+                <w:rFonts w:cstheme="minorHAnsi"/>
+                <w:color w:val="000000"/>
+                <w:lang w:val="en-GB"/>
+              </w:rPr>
+              <w:t xml:space="preserve"> on </w:t>
+            </w:r>
+            <w:proofErr w:type="spellStart"/>
+            <w:r>
+              <w:rPr>
+                <w:rFonts w:cstheme="minorHAnsi"/>
+                <w:color w:val="000000"/>
+                <w:lang w:val="en-GB"/>
+              </w:rPr>
+              <w:t>github</w:t>
+            </w:r>
+            <w:proofErr w:type="spellEnd"/>
           </w:p>
           <w:p>
             <w:pPr>
@@ -421,250 +667,43 @@
                 <w:b/>
                 <w:bCs/>
               </w:rPr>
-              <w:t>02-03-2022</w:t>
-            </w:r>
-          </w:p>
-          <w:p>
-            <w:pPr>
-              <w:tabs>
-                <w:tab w:val="left" w:pos="560"/>
-                <w:tab w:val="left" w:pos="1120"/>
-                <w:tab w:val="left" w:pos="1680"/>
-                <w:tab w:val="left" w:pos="2240"/>
-                <w:tab w:val="left" w:pos="2800"/>
-                <w:tab w:val="left" w:pos="3360"/>
-                <w:tab w:val="left" w:pos="3920"/>
-                <w:tab w:val="left" w:pos="4480"/>
-                <w:tab w:val="left" w:pos="5040"/>
-                <w:tab w:val="left" w:pos="5600"/>
-                <w:tab w:val="left" w:pos="6160"/>
-                <w:tab w:val="left" w:pos="6720"/>
-              </w:tabs>
-              <w:autoSpaceDE w:val="0"/>
-              <w:autoSpaceDN w:val="0"/>
-              <w:adjustRightInd w:val="0"/>
-              <w:rPr>
-                <w:rFonts w:cstheme="minorHAnsi"/>
-              </w:rPr>
-            </w:pPr>
-            <w:r>
-              <w:rPr>
-                <w:rFonts w:cstheme="minorHAnsi"/>
-              </w:rPr>
-              <w:t>Continue with</w:t>
-            </w:r>
-            <w:r>
-              <w:rPr>
-                <w:rFonts w:cstheme="minorHAnsi"/>
-              </w:rPr>
-              <w:t xml:space="preserve"> creating a bucket in GCP</w:t>
-            </w:r>
-          </w:p>
-          <w:p>
-            <w:pPr>
-              <w:tabs>
-                <w:tab w:val="left" w:pos="560"/>
-                <w:tab w:val="left" w:pos="1120"/>
-                <w:tab w:val="left" w:pos="1680"/>
-                <w:tab w:val="left" w:pos="2240"/>
-                <w:tab w:val="left" w:pos="2800"/>
-                <w:tab w:val="left" w:pos="3360"/>
-                <w:tab w:val="left" w:pos="3920"/>
-                <w:tab w:val="left" w:pos="4480"/>
-                <w:tab w:val="left" w:pos="5040"/>
-                <w:tab w:val="left" w:pos="5600"/>
-                <w:tab w:val="left" w:pos="6160"/>
-                <w:tab w:val="left" w:pos="6720"/>
-              </w:tabs>
-              <w:autoSpaceDE w:val="0"/>
-              <w:autoSpaceDN w:val="0"/>
-              <w:adjustRightInd w:val="0"/>
-              <w:rPr>
-                <w:rFonts w:cstheme="minorHAnsi"/>
-              </w:rPr>
-            </w:pPr>
-            <w:r>
-              <w:rPr>
-                <w:rFonts w:cstheme="minorHAnsi"/>
-                <w:b/>
-                <w:bCs/>
-              </w:rPr>
-              <w:t xml:space="preserve">Issue: </w:t>
-            </w:r>
-            <w:r>
-              <w:rPr>
-                <w:rFonts w:cstheme="minorHAnsi"/>
-              </w:rPr>
-              <w:t xml:space="preserve">Not able to run the make file, </w:t>
-            </w:r>
-            <w:r>
-              <w:rPr>
-                <w:rFonts w:cstheme="minorHAnsi"/>
-              </w:rPr>
-              <w:t xml:space="preserve">the following error pops up: </w:t>
-            </w:r>
-          </w:p>
-          <w:p>
-            <w:pPr>
-              <w:tabs>
-                <w:tab w:val="left" w:pos="560"/>
-                <w:tab w:val="left" w:pos="1120"/>
-                <w:tab w:val="left" w:pos="1680"/>
-                <w:tab w:val="left" w:pos="2240"/>
-                <w:tab w:val="left" w:pos="2800"/>
-                <w:tab w:val="left" w:pos="3360"/>
-                <w:tab w:val="left" w:pos="3920"/>
-                <w:tab w:val="left" w:pos="4480"/>
-                <w:tab w:val="left" w:pos="5040"/>
-                <w:tab w:val="left" w:pos="5600"/>
-                <w:tab w:val="left" w:pos="6160"/>
-                <w:tab w:val="left" w:pos="6720"/>
-              </w:tabs>
-              <w:autoSpaceDE w:val="0"/>
-              <w:autoSpaceDN w:val="0"/>
-              <w:adjustRightInd w:val="0"/>
-              <w:rPr>
-                <w:rFonts w:ascii="Menlo" w:hAnsi="Menlo" w:cs="Menlo"/>
-                <w:color w:val="000000"/>
-                <w:sz w:val="22"/>
-                <w:szCs w:val="22"/>
-                <w:lang w:val="en-GB"/>
-              </w:rPr>
-            </w:pPr>
-            <w:proofErr w:type="spellStart"/>
-            <w:r>
-              <w:rPr>
-                <w:rFonts w:ascii="Menlo" w:hAnsi="Menlo" w:cs="Menlo"/>
-                <w:color w:val="000000"/>
-                <w:sz w:val="22"/>
-                <w:szCs w:val="22"/>
-                <w:lang w:val="en-GB"/>
-              </w:rPr>
-              <w:t>gcloud</w:t>
-            </w:r>
-            <w:proofErr w:type="spellEnd"/>
-            <w:r>
-              <w:rPr>
-                <w:rFonts w:ascii="Menlo" w:hAnsi="Menlo" w:cs="Menlo"/>
-                <w:color w:val="000000"/>
-                <w:sz w:val="22"/>
-                <w:szCs w:val="22"/>
-                <w:lang w:val="en-GB"/>
-              </w:rPr>
-              <w:t>: No such file or directory</w:t>
-            </w:r>
-          </w:p>
-          <w:p>
-            <w:pPr>
-              <w:tabs>
-                <w:tab w:val="left" w:pos="560"/>
-                <w:tab w:val="left" w:pos="1120"/>
-                <w:tab w:val="left" w:pos="1680"/>
-                <w:tab w:val="left" w:pos="2240"/>
-                <w:tab w:val="left" w:pos="2800"/>
-                <w:tab w:val="left" w:pos="3360"/>
-                <w:tab w:val="left" w:pos="3920"/>
-                <w:tab w:val="left" w:pos="4480"/>
-                <w:tab w:val="left" w:pos="5040"/>
-                <w:tab w:val="left" w:pos="5600"/>
-                <w:tab w:val="left" w:pos="6160"/>
-                <w:tab w:val="left" w:pos="6720"/>
-              </w:tabs>
-              <w:autoSpaceDE w:val="0"/>
-              <w:autoSpaceDN w:val="0"/>
-              <w:adjustRightInd w:val="0"/>
-              <w:rPr>
-                <w:rFonts w:cstheme="minorHAnsi"/>
-              </w:rPr>
-            </w:pPr>
-            <w:r>
-              <w:rPr>
-                <w:rFonts w:cstheme="minorHAnsi"/>
-                <w:b/>
-                <w:bCs/>
-              </w:rPr>
-              <w:t xml:space="preserve">Update: </w:t>
-            </w:r>
-            <w:r>
-              <w:rPr>
-                <w:rFonts w:cstheme="minorHAnsi"/>
-              </w:rPr>
-              <w:t>It looks like I had to do some of the initial set up to be able to run in GCP</w:t>
-            </w:r>
-          </w:p>
-          <w:p>
-            <w:pPr>
-              <w:tabs>
-                <w:tab w:val="left" w:pos="560"/>
-                <w:tab w:val="left" w:pos="1120"/>
-                <w:tab w:val="left" w:pos="1680"/>
-                <w:tab w:val="left" w:pos="2240"/>
-                <w:tab w:val="left" w:pos="2800"/>
-                <w:tab w:val="left" w:pos="3360"/>
-                <w:tab w:val="left" w:pos="3920"/>
-                <w:tab w:val="left" w:pos="4480"/>
-                <w:tab w:val="left" w:pos="5040"/>
-                <w:tab w:val="left" w:pos="5600"/>
-                <w:tab w:val="left" w:pos="6160"/>
-                <w:tab w:val="left" w:pos="6720"/>
-              </w:tabs>
-              <w:autoSpaceDE w:val="0"/>
-              <w:autoSpaceDN w:val="0"/>
-              <w:adjustRightInd w:val="0"/>
-              <w:rPr>
-                <w:rFonts w:cstheme="minorHAnsi"/>
-              </w:rPr>
-            </w:pPr>
-          </w:p>
-          <w:p>
-            <w:pPr>
-              <w:tabs>
-                <w:tab w:val="left" w:pos="560"/>
-                <w:tab w:val="left" w:pos="1120"/>
-                <w:tab w:val="left" w:pos="1680"/>
-                <w:tab w:val="left" w:pos="2240"/>
-                <w:tab w:val="left" w:pos="2800"/>
-                <w:tab w:val="left" w:pos="3360"/>
-                <w:tab w:val="left" w:pos="3920"/>
-                <w:tab w:val="left" w:pos="4480"/>
-                <w:tab w:val="left" w:pos="5040"/>
-                <w:tab w:val="left" w:pos="5600"/>
-                <w:tab w:val="left" w:pos="6160"/>
-                <w:tab w:val="left" w:pos="6720"/>
-              </w:tabs>
-              <w:autoSpaceDE w:val="0"/>
-              <w:autoSpaceDN w:val="0"/>
-              <w:adjustRightInd w:val="0"/>
-              <w:rPr>
-                <w:rFonts w:cstheme="minorHAnsi"/>
-                <w:b/>
-                <w:bCs/>
-              </w:rPr>
-            </w:pPr>
-          </w:p>
-          <w:p>
-            <w:pPr>
-              <w:tabs>
-                <w:tab w:val="left" w:pos="560"/>
-                <w:tab w:val="left" w:pos="1120"/>
-                <w:tab w:val="left" w:pos="1680"/>
-                <w:tab w:val="left" w:pos="2240"/>
-                <w:tab w:val="left" w:pos="2800"/>
-                <w:tab w:val="left" w:pos="3360"/>
-                <w:tab w:val="left" w:pos="3920"/>
-                <w:tab w:val="left" w:pos="4480"/>
-                <w:tab w:val="left" w:pos="5040"/>
-                <w:tab w:val="left" w:pos="5600"/>
-                <w:tab w:val="left" w:pos="6160"/>
-                <w:tab w:val="left" w:pos="6720"/>
-              </w:tabs>
-              <w:autoSpaceDE w:val="0"/>
-              <w:autoSpaceDN w:val="0"/>
-              <w:adjustRightInd w:val="0"/>
-              <w:rPr>
-                <w:rFonts w:cstheme="minorHAnsi"/>
-              </w:rPr>
-            </w:pPr>
+              <w:t>03-02-2022</w:t>
+            </w:r>
+          </w:p>
+          <w:p>
+            <w:pPr>
+              <w:pStyle w:val="ListParagraph"/>
+              <w:numPr>
+                <w:ilvl w:val="0"/>
+                <w:numId w:val="2"/>
+              </w:numPr>
+              <w:tabs>
+                <w:tab w:val="left" w:pos="560"/>
+                <w:tab w:val="left" w:pos="1120"/>
+                <w:tab w:val="left" w:pos="1680"/>
+                <w:tab w:val="left" w:pos="2240"/>
+                <w:tab w:val="left" w:pos="2800"/>
+                <w:tab w:val="left" w:pos="3360"/>
+                <w:tab w:val="left" w:pos="3920"/>
+                <w:tab w:val="left" w:pos="4480"/>
+                <w:tab w:val="left" w:pos="5040"/>
+                <w:tab w:val="left" w:pos="5600"/>
+                <w:tab w:val="left" w:pos="6160"/>
+                <w:tab w:val="left" w:pos="6720"/>
+              </w:tabs>
+              <w:autoSpaceDE w:val="0"/>
+              <w:autoSpaceDN w:val="0"/>
+              <w:adjustRightInd w:val="0"/>
+              <w:rPr>
+                <w:rFonts w:cstheme="minorHAnsi"/>
+              </w:rPr>
+            </w:pPr>
+            <w:r>
+              <w:rPr>
+                <w:rFonts w:cstheme="minorHAnsi"/>
+              </w:rPr>
+              <w:t>Continue to work on pickle to GCP. Note that the pickle file will first have to be saved locally before it is uploaded to GCP</w:t>
+            </w:r>
           </w:p>
           <w:p>
             <w:pPr>
@@ -769,68 +808,82 @@
                 <w:b/>
                 <w:bCs/>
               </w:rPr>
-              <w:t>01-03-2022</w:t>
-            </w:r>
-          </w:p>
-          <w:p>
-            <w:pPr>
-              <w:tabs>
-                <w:tab w:val="left" w:pos="560"/>
-                <w:tab w:val="left" w:pos="1120"/>
-                <w:tab w:val="left" w:pos="1680"/>
-                <w:tab w:val="left" w:pos="2240"/>
-                <w:tab w:val="left" w:pos="2800"/>
-                <w:tab w:val="left" w:pos="3360"/>
-                <w:tab w:val="left" w:pos="3920"/>
-                <w:tab w:val="left" w:pos="4480"/>
-                <w:tab w:val="left" w:pos="5040"/>
-                <w:tab w:val="left" w:pos="5600"/>
-                <w:tab w:val="left" w:pos="6160"/>
-                <w:tab w:val="left" w:pos="6720"/>
-              </w:tabs>
-              <w:autoSpaceDE w:val="0"/>
-              <w:autoSpaceDN w:val="0"/>
-              <w:adjustRightInd w:val="0"/>
-              <w:rPr>
-                <w:rFonts w:cstheme="minorHAnsi"/>
-              </w:rPr>
-            </w:pPr>
-            <w:r>
-              <w:rPr>
-                <w:rFonts w:cstheme="minorHAnsi"/>
-              </w:rPr>
-              <w:t>Started looking at GCP setup</w:t>
-            </w:r>
-            <w:r>
-              <w:rPr>
-                <w:rFonts w:cstheme="minorHAnsi"/>
-              </w:rPr>
-              <w:t>.</w:t>
-            </w:r>
-          </w:p>
-          <w:p>
-            <w:pPr>
-              <w:tabs>
-                <w:tab w:val="left" w:pos="560"/>
-                <w:tab w:val="left" w:pos="1120"/>
-                <w:tab w:val="left" w:pos="1680"/>
-                <w:tab w:val="left" w:pos="2240"/>
-                <w:tab w:val="left" w:pos="2800"/>
-                <w:tab w:val="left" w:pos="3360"/>
-                <w:tab w:val="left" w:pos="3920"/>
-                <w:tab w:val="left" w:pos="4480"/>
-                <w:tab w:val="left" w:pos="5040"/>
-                <w:tab w:val="left" w:pos="5600"/>
-                <w:tab w:val="left" w:pos="6160"/>
-                <w:tab w:val="left" w:pos="6720"/>
-              </w:tabs>
-              <w:autoSpaceDE w:val="0"/>
-              <w:autoSpaceDN w:val="0"/>
-              <w:adjustRightInd w:val="0"/>
-              <w:rPr>
-                <w:rFonts w:cstheme="minorHAnsi"/>
-              </w:rPr>
-            </w:pPr>
+              <w:t>02-03-2022</w:t>
+            </w:r>
+          </w:p>
+          <w:p>
+            <w:pPr>
+              <w:tabs>
+                <w:tab w:val="left" w:pos="560"/>
+                <w:tab w:val="left" w:pos="1120"/>
+                <w:tab w:val="left" w:pos="1680"/>
+                <w:tab w:val="left" w:pos="2240"/>
+                <w:tab w:val="left" w:pos="2800"/>
+                <w:tab w:val="left" w:pos="3360"/>
+                <w:tab w:val="left" w:pos="3920"/>
+                <w:tab w:val="left" w:pos="4480"/>
+                <w:tab w:val="left" w:pos="5040"/>
+                <w:tab w:val="left" w:pos="5600"/>
+                <w:tab w:val="left" w:pos="6160"/>
+                <w:tab w:val="left" w:pos="6720"/>
+              </w:tabs>
+              <w:autoSpaceDE w:val="0"/>
+              <w:autoSpaceDN w:val="0"/>
+              <w:adjustRightInd w:val="0"/>
+              <w:rPr>
+                <w:rFonts w:cstheme="minorHAnsi"/>
+              </w:rPr>
+            </w:pPr>
+            <w:r>
+              <w:rPr>
+                <w:rFonts w:cstheme="minorHAnsi"/>
+              </w:rPr>
+              <w:t xml:space="preserve">Started to create </w:t>
+            </w:r>
+            <w:proofErr w:type="spellStart"/>
+            <w:r>
+              <w:rPr>
+                <w:rFonts w:cstheme="minorHAnsi"/>
+              </w:rPr>
+              <w:t>py</w:t>
+            </w:r>
+            <w:proofErr w:type="spellEnd"/>
+            <w:r>
+              <w:rPr>
+                <w:rFonts w:cstheme="minorHAnsi"/>
+              </w:rPr>
+              <w:t xml:space="preserve"> files to upload into GCP</w:t>
+            </w:r>
+          </w:p>
+          <w:p>
+            <w:pPr>
+              <w:tabs>
+                <w:tab w:val="left" w:pos="560"/>
+                <w:tab w:val="left" w:pos="1120"/>
+                <w:tab w:val="left" w:pos="1680"/>
+                <w:tab w:val="left" w:pos="2240"/>
+                <w:tab w:val="left" w:pos="2800"/>
+                <w:tab w:val="left" w:pos="3360"/>
+                <w:tab w:val="left" w:pos="3920"/>
+                <w:tab w:val="left" w:pos="4480"/>
+                <w:tab w:val="left" w:pos="5040"/>
+                <w:tab w:val="left" w:pos="5600"/>
+                <w:tab w:val="left" w:pos="6160"/>
+                <w:tab w:val="left" w:pos="6720"/>
+              </w:tabs>
+              <w:autoSpaceDE w:val="0"/>
+              <w:autoSpaceDN w:val="0"/>
+              <w:adjustRightInd w:val="0"/>
+              <w:rPr>
+                <w:rFonts w:cstheme="minorHAnsi"/>
+              </w:rPr>
+            </w:pPr>
+            <w:r>
+              <w:rPr>
+                <w:rFonts w:cstheme="minorHAnsi"/>
+              </w:rPr>
+              <w:t>Continue with creating a bucket in GCP</w:t>
+            </w:r>
           </w:p>
           <w:p>
             <w:pPr>
@@ -861,80 +914,64 @@
                 <w:b/>
                 <w:bCs/>
               </w:rPr>
-              <w:t xml:space="preserve">Learning: </w:t>
-            </w:r>
-            <w:r>
-              <w:rPr>
-                <w:rFonts w:cstheme="minorHAnsi"/>
-              </w:rPr>
-              <w:t xml:space="preserve">When I remove the machine learning requirements of the </w:t>
-            </w:r>
-            <w:proofErr w:type="gramStart"/>
-            <w:r>
-              <w:rPr>
-                <w:rFonts w:cstheme="minorHAnsi"/>
-              </w:rPr>
-              <w:t>package,  I</w:t>
-            </w:r>
-            <w:proofErr w:type="gramEnd"/>
-            <w:r>
-              <w:rPr>
-                <w:rFonts w:cstheme="minorHAnsi"/>
-              </w:rPr>
-              <w:t xml:space="preserve"> am able to deploy to Heroku. </w:t>
-            </w:r>
-            <w:proofErr w:type="gramStart"/>
-            <w:r>
-              <w:rPr>
-                <w:rFonts w:cstheme="minorHAnsi"/>
-              </w:rPr>
-              <w:t>So</w:t>
-            </w:r>
-            <w:proofErr w:type="gramEnd"/>
-            <w:r>
-              <w:rPr>
-                <w:rFonts w:cstheme="minorHAnsi"/>
-              </w:rPr>
-              <w:t xml:space="preserve"> it looks like the machine learning requirements are what is taking up space. I will need to deploy Heroku only for the front end it seems. For </w:t>
-            </w:r>
-            <w:proofErr w:type="gramStart"/>
-            <w:r>
-              <w:rPr>
-                <w:rFonts w:cstheme="minorHAnsi"/>
-              </w:rPr>
-              <w:t>now</w:t>
-            </w:r>
-            <w:proofErr w:type="gramEnd"/>
-            <w:r>
-              <w:rPr>
-                <w:rFonts w:cstheme="minorHAnsi"/>
-              </w:rPr>
-              <w:t xml:space="preserve"> I will delete the Heroku file.</w:t>
-            </w:r>
-          </w:p>
-          <w:p>
-            <w:pPr>
-              <w:tabs>
-                <w:tab w:val="left" w:pos="560"/>
-                <w:tab w:val="left" w:pos="1120"/>
-                <w:tab w:val="left" w:pos="1680"/>
-                <w:tab w:val="left" w:pos="2240"/>
-                <w:tab w:val="left" w:pos="2800"/>
-                <w:tab w:val="left" w:pos="3360"/>
-                <w:tab w:val="left" w:pos="3920"/>
-                <w:tab w:val="left" w:pos="4480"/>
-                <w:tab w:val="left" w:pos="5040"/>
-                <w:tab w:val="left" w:pos="5600"/>
-                <w:tab w:val="left" w:pos="6160"/>
-                <w:tab w:val="left" w:pos="6720"/>
-              </w:tabs>
-              <w:autoSpaceDE w:val="0"/>
-              <w:autoSpaceDN w:val="0"/>
-              <w:adjustRightInd w:val="0"/>
-              <w:rPr>
-                <w:rFonts w:cstheme="minorHAnsi"/>
-              </w:rPr>
-            </w:pPr>
+              <w:t xml:space="preserve">Issue: </w:t>
+            </w:r>
+            <w:r>
+              <w:rPr>
+                <w:rFonts w:cstheme="minorHAnsi"/>
+              </w:rPr>
+              <w:t xml:space="preserve">Not able to run the make file, the following error pops up: </w:t>
+            </w:r>
+          </w:p>
+          <w:p>
+            <w:pPr>
+              <w:tabs>
+                <w:tab w:val="left" w:pos="560"/>
+                <w:tab w:val="left" w:pos="1120"/>
+                <w:tab w:val="left" w:pos="1680"/>
+                <w:tab w:val="left" w:pos="2240"/>
+                <w:tab w:val="left" w:pos="2800"/>
+                <w:tab w:val="left" w:pos="3360"/>
+                <w:tab w:val="left" w:pos="3920"/>
+                <w:tab w:val="left" w:pos="4480"/>
+                <w:tab w:val="left" w:pos="5040"/>
+                <w:tab w:val="left" w:pos="5600"/>
+                <w:tab w:val="left" w:pos="6160"/>
+                <w:tab w:val="left" w:pos="6720"/>
+              </w:tabs>
+              <w:autoSpaceDE w:val="0"/>
+              <w:autoSpaceDN w:val="0"/>
+              <w:adjustRightInd w:val="0"/>
+              <w:rPr>
+                <w:rFonts w:ascii="Menlo" w:hAnsi="Menlo" w:cs="Menlo"/>
+                <w:color w:val="000000"/>
+                <w:sz w:val="22"/>
+                <w:szCs w:val="22"/>
+                <w:lang w:val="en-GB"/>
+              </w:rPr>
+            </w:pPr>
+            <w:proofErr w:type="spellStart"/>
+            <w:r>
+              <w:rPr>
+                <w:rFonts w:ascii="Menlo" w:hAnsi="Menlo" w:cs="Menlo"/>
+                <w:color w:val="000000"/>
+                <w:sz w:val="22"/>
+                <w:szCs w:val="22"/>
+                <w:lang w:val="en-GB"/>
+              </w:rPr>
+              <w:t>gcloud</w:t>
+            </w:r>
+            <w:proofErr w:type="spellEnd"/>
+            <w:r>
+              <w:rPr>
+                <w:rFonts w:ascii="Menlo" w:hAnsi="Menlo" w:cs="Menlo"/>
+                <w:color w:val="000000"/>
+                <w:sz w:val="22"/>
+                <w:szCs w:val="22"/>
+                <w:lang w:val="en-GB"/>
+              </w:rPr>
+              <w:t>: No such file or directory</w:t>
+            </w:r>
           </w:p>
           <w:p>
             <w:pPr>
@@ -965,6 +1002,260 @@
                 <w:b/>
                 <w:bCs/>
               </w:rPr>
+              <w:t xml:space="preserve">Solution: </w:t>
+            </w:r>
+            <w:r>
+              <w:rPr>
+                <w:rFonts w:cstheme="minorHAnsi"/>
+              </w:rPr>
+              <w:t xml:space="preserve">It looks like I had to do some of the initial set up to be able to run in GCP. This included setting up the CLI, authentication and setting the project name. </w:t>
+            </w:r>
+          </w:p>
+          <w:p>
+            <w:pPr>
+              <w:rPr>
+                <w:rFonts w:cstheme="minorHAnsi"/>
+                <w:b/>
+                <w:bCs/>
+              </w:rPr>
+            </w:pPr>
+          </w:p>
+          <w:p>
+            <w:pPr>
+              <w:rPr>
+                <w:rFonts w:cstheme="minorHAnsi"/>
+                <w:b/>
+                <w:bCs/>
+              </w:rPr>
+            </w:pPr>
+          </w:p>
+          <w:p>
+            <w:pPr>
+              <w:tabs>
+                <w:tab w:val="left" w:pos="560"/>
+                <w:tab w:val="left" w:pos="1120"/>
+                <w:tab w:val="left" w:pos="1680"/>
+                <w:tab w:val="left" w:pos="2240"/>
+                <w:tab w:val="left" w:pos="2800"/>
+                <w:tab w:val="left" w:pos="3360"/>
+                <w:tab w:val="left" w:pos="3920"/>
+                <w:tab w:val="left" w:pos="4480"/>
+                <w:tab w:val="left" w:pos="5040"/>
+                <w:tab w:val="left" w:pos="5600"/>
+                <w:tab w:val="left" w:pos="6160"/>
+                <w:tab w:val="left" w:pos="6720"/>
+              </w:tabs>
+              <w:autoSpaceDE w:val="0"/>
+              <w:autoSpaceDN w:val="0"/>
+              <w:adjustRightInd w:val="0"/>
+              <w:rPr>
+                <w:rFonts w:cstheme="minorHAnsi"/>
+                <w:b/>
+                <w:bCs/>
+              </w:rPr>
+            </w:pPr>
+            <w:r>
+              <w:rPr>
+                <w:rFonts w:cstheme="minorHAnsi"/>
+                <w:b/>
+                <w:bCs/>
+              </w:rPr>
+              <w:t>01-03-2022</w:t>
+            </w:r>
+          </w:p>
+          <w:p>
+            <w:pPr>
+              <w:tabs>
+                <w:tab w:val="left" w:pos="560"/>
+                <w:tab w:val="left" w:pos="1120"/>
+                <w:tab w:val="left" w:pos="1680"/>
+                <w:tab w:val="left" w:pos="2240"/>
+                <w:tab w:val="left" w:pos="2800"/>
+                <w:tab w:val="left" w:pos="3360"/>
+                <w:tab w:val="left" w:pos="3920"/>
+                <w:tab w:val="left" w:pos="4480"/>
+                <w:tab w:val="left" w:pos="5040"/>
+                <w:tab w:val="left" w:pos="5600"/>
+                <w:tab w:val="left" w:pos="6160"/>
+                <w:tab w:val="left" w:pos="6720"/>
+              </w:tabs>
+              <w:autoSpaceDE w:val="0"/>
+              <w:autoSpaceDN w:val="0"/>
+              <w:adjustRightInd w:val="0"/>
+              <w:rPr>
+                <w:rFonts w:cstheme="minorHAnsi"/>
+              </w:rPr>
+            </w:pPr>
+            <w:r>
+              <w:rPr>
+                <w:rFonts w:cstheme="minorHAnsi"/>
+              </w:rPr>
+              <w:t>Started looking at GCP setup</w:t>
+            </w:r>
+            <w:r>
+              <w:rPr>
+                <w:rFonts w:cstheme="minorHAnsi"/>
+              </w:rPr>
+              <w:t>.</w:t>
+            </w:r>
+          </w:p>
+          <w:p>
+            <w:pPr>
+              <w:tabs>
+                <w:tab w:val="left" w:pos="560"/>
+                <w:tab w:val="left" w:pos="1120"/>
+                <w:tab w:val="left" w:pos="1680"/>
+                <w:tab w:val="left" w:pos="2240"/>
+                <w:tab w:val="left" w:pos="2800"/>
+                <w:tab w:val="left" w:pos="3360"/>
+                <w:tab w:val="left" w:pos="3920"/>
+                <w:tab w:val="left" w:pos="4480"/>
+                <w:tab w:val="left" w:pos="5040"/>
+                <w:tab w:val="left" w:pos="5600"/>
+                <w:tab w:val="left" w:pos="6160"/>
+                <w:tab w:val="left" w:pos="6720"/>
+              </w:tabs>
+              <w:autoSpaceDE w:val="0"/>
+              <w:autoSpaceDN w:val="0"/>
+              <w:adjustRightInd w:val="0"/>
+              <w:rPr>
+                <w:rFonts w:cstheme="minorHAnsi"/>
+              </w:rPr>
+            </w:pPr>
+          </w:p>
+          <w:p>
+            <w:pPr>
+              <w:tabs>
+                <w:tab w:val="left" w:pos="560"/>
+                <w:tab w:val="left" w:pos="1120"/>
+                <w:tab w:val="left" w:pos="1680"/>
+                <w:tab w:val="left" w:pos="2240"/>
+                <w:tab w:val="left" w:pos="2800"/>
+                <w:tab w:val="left" w:pos="3360"/>
+                <w:tab w:val="left" w:pos="3920"/>
+                <w:tab w:val="left" w:pos="4480"/>
+                <w:tab w:val="left" w:pos="5040"/>
+                <w:tab w:val="left" w:pos="5600"/>
+                <w:tab w:val="left" w:pos="6160"/>
+                <w:tab w:val="left" w:pos="6720"/>
+              </w:tabs>
+              <w:autoSpaceDE w:val="0"/>
+              <w:autoSpaceDN w:val="0"/>
+              <w:adjustRightInd w:val="0"/>
+              <w:rPr>
+                <w:rFonts w:cstheme="minorHAnsi"/>
+              </w:rPr>
+            </w:pPr>
+            <w:r>
+              <w:rPr>
+                <w:rFonts w:cstheme="minorHAnsi"/>
+                <w:b/>
+                <w:bCs/>
+              </w:rPr>
+              <w:t xml:space="preserve">Learning: </w:t>
+            </w:r>
+            <w:r>
+              <w:rPr>
+                <w:rFonts w:cstheme="minorHAnsi"/>
+              </w:rPr>
+              <w:t xml:space="preserve">When I remove the machine learning requirements of the </w:t>
+            </w:r>
+            <w:proofErr w:type="gramStart"/>
+            <w:r>
+              <w:rPr>
+                <w:rFonts w:cstheme="minorHAnsi"/>
+              </w:rPr>
+              <w:t>package,  I</w:t>
+            </w:r>
+            <w:proofErr w:type="gramEnd"/>
+            <w:r>
+              <w:rPr>
+                <w:rFonts w:cstheme="minorHAnsi"/>
+              </w:rPr>
+              <w:t xml:space="preserve"> am able to deploy to Heroku. </w:t>
+            </w:r>
+            <w:proofErr w:type="gramStart"/>
+            <w:r>
+              <w:rPr>
+                <w:rFonts w:cstheme="minorHAnsi"/>
+              </w:rPr>
+              <w:t>So</w:t>
+            </w:r>
+            <w:proofErr w:type="gramEnd"/>
+            <w:r>
+              <w:rPr>
+                <w:rFonts w:cstheme="minorHAnsi"/>
+              </w:rPr>
+              <w:t xml:space="preserve"> it looks like the machine learning requirements are what is taking up space. I will need to deploy Heroku only for the front end it seems. For </w:t>
+            </w:r>
+            <w:proofErr w:type="gramStart"/>
+            <w:r>
+              <w:rPr>
+                <w:rFonts w:cstheme="minorHAnsi"/>
+              </w:rPr>
+              <w:t>now</w:t>
+            </w:r>
+            <w:proofErr w:type="gramEnd"/>
+            <w:r>
+              <w:rPr>
+                <w:rFonts w:cstheme="minorHAnsi"/>
+              </w:rPr>
+              <w:t xml:space="preserve"> I will delete the Heroku file.</w:t>
+            </w:r>
+          </w:p>
+          <w:p>
+            <w:pPr>
+              <w:tabs>
+                <w:tab w:val="left" w:pos="560"/>
+                <w:tab w:val="left" w:pos="1120"/>
+                <w:tab w:val="left" w:pos="1680"/>
+                <w:tab w:val="left" w:pos="2240"/>
+                <w:tab w:val="left" w:pos="2800"/>
+                <w:tab w:val="left" w:pos="3360"/>
+                <w:tab w:val="left" w:pos="3920"/>
+                <w:tab w:val="left" w:pos="4480"/>
+                <w:tab w:val="left" w:pos="5040"/>
+                <w:tab w:val="left" w:pos="5600"/>
+                <w:tab w:val="left" w:pos="6160"/>
+                <w:tab w:val="left" w:pos="6720"/>
+              </w:tabs>
+              <w:autoSpaceDE w:val="0"/>
+              <w:autoSpaceDN w:val="0"/>
+              <w:adjustRightInd w:val="0"/>
+              <w:rPr>
+                <w:rFonts w:cstheme="minorHAnsi"/>
+              </w:rPr>
+            </w:pPr>
+          </w:p>
+          <w:p>
+            <w:pPr>
+              <w:tabs>
+                <w:tab w:val="left" w:pos="560"/>
+                <w:tab w:val="left" w:pos="1120"/>
+                <w:tab w:val="left" w:pos="1680"/>
+                <w:tab w:val="left" w:pos="2240"/>
+                <w:tab w:val="left" w:pos="2800"/>
+                <w:tab w:val="left" w:pos="3360"/>
+                <w:tab w:val="left" w:pos="3920"/>
+                <w:tab w:val="left" w:pos="4480"/>
+                <w:tab w:val="left" w:pos="5040"/>
+                <w:tab w:val="left" w:pos="5600"/>
+                <w:tab w:val="left" w:pos="6160"/>
+                <w:tab w:val="left" w:pos="6720"/>
+              </w:tabs>
+              <w:autoSpaceDE w:val="0"/>
+              <w:autoSpaceDN w:val="0"/>
+              <w:adjustRightInd w:val="0"/>
+              <w:rPr>
+                <w:rFonts w:cstheme="minorHAnsi"/>
+              </w:rPr>
+            </w:pPr>
+            <w:r>
+              <w:rPr>
+                <w:rFonts w:cstheme="minorHAnsi"/>
+                <w:b/>
+                <w:bCs/>
+              </w:rPr>
               <w:t xml:space="preserve">Update: </w:t>
             </w:r>
             <w:r>
@@ -1323,6 +1614,7 @@
                 <w:szCs w:val="22"/>
                 <w:lang w:val="en-GB"/>
               </w:rPr>
+              <w:lastRenderedPageBreak/>
               <w:t>remote:</w:t>
             </w:r>
             <w:proofErr w:type="gramStart"/>

</xml_diff>

<commit_message>
Create pickle to gcp function in data.py
</commit_message>
<xml_diff>
--- a/notebooks/Progress Notes.docx
+++ b/notebooks/Progress Notes.docx
@@ -75,17 +75,91 @@
               <w:adjustRightInd w:val="0"/>
               <w:rPr>
                 <w:rFonts w:cstheme="minorHAnsi"/>
-                <w:color w:val="000000"/>
-                <w:lang w:val="en-GB"/>
-              </w:rPr>
-            </w:pPr>
-            <w:r>
-              <w:rPr>
-                <w:rFonts w:cstheme="minorHAnsi"/>
-                <w:color w:val="000000"/>
-                <w:lang w:val="en-GB"/>
-              </w:rPr>
-              <w:t xml:space="preserve">- upload training pickle to </w:t>
+              </w:rPr>
+            </w:pPr>
+            <w:r>
+              <w:rPr>
+                <w:rFonts w:cstheme="minorHAnsi"/>
+                <w:b/>
+                <w:bCs/>
+                <w:color w:val="000000"/>
+                <w:lang w:val="en-GB"/>
+              </w:rPr>
+              <w:t>-</w:t>
+            </w:r>
+            <w:r>
+              <w:rPr>
+                <w:rFonts w:cstheme="minorHAnsi"/>
+              </w:rPr>
+              <w:t xml:space="preserve"> </w:t>
+            </w:r>
+            <w:r>
+              <w:rPr>
+                <w:rFonts w:cstheme="minorHAnsi"/>
+              </w:rPr>
+              <w:t>Continue to work on pickle to GCP. Note that the pickle file will first have to be saved locally before it is uploaded to GCP</w:t>
+            </w:r>
+          </w:p>
+          <w:p>
+            <w:pPr>
+              <w:tabs>
+                <w:tab w:val="left" w:pos="560"/>
+                <w:tab w:val="left" w:pos="1120"/>
+                <w:tab w:val="left" w:pos="1680"/>
+                <w:tab w:val="left" w:pos="2240"/>
+                <w:tab w:val="left" w:pos="2800"/>
+                <w:tab w:val="left" w:pos="3360"/>
+                <w:tab w:val="left" w:pos="3920"/>
+                <w:tab w:val="left" w:pos="4480"/>
+                <w:tab w:val="left" w:pos="5040"/>
+                <w:tab w:val="left" w:pos="5600"/>
+                <w:tab w:val="left" w:pos="6160"/>
+                <w:tab w:val="left" w:pos="6720"/>
+              </w:tabs>
+              <w:autoSpaceDE w:val="0"/>
+              <w:autoSpaceDN w:val="0"/>
+              <w:adjustRightInd w:val="0"/>
+              <w:rPr>
+                <w:rFonts w:cstheme="minorHAnsi"/>
+                <w:b/>
+                <w:bCs/>
+                <w:color w:val="000000"/>
+                <w:lang w:val="en-GB"/>
+              </w:rPr>
+            </w:pPr>
+          </w:p>
+          <w:p>
+            <w:pPr>
+              <w:tabs>
+                <w:tab w:val="left" w:pos="560"/>
+                <w:tab w:val="left" w:pos="1120"/>
+                <w:tab w:val="left" w:pos="1680"/>
+                <w:tab w:val="left" w:pos="2240"/>
+                <w:tab w:val="left" w:pos="2800"/>
+                <w:tab w:val="left" w:pos="3360"/>
+                <w:tab w:val="left" w:pos="3920"/>
+                <w:tab w:val="left" w:pos="4480"/>
+                <w:tab w:val="left" w:pos="5040"/>
+                <w:tab w:val="left" w:pos="5600"/>
+                <w:tab w:val="left" w:pos="6160"/>
+                <w:tab w:val="left" w:pos="6720"/>
+              </w:tabs>
+              <w:autoSpaceDE w:val="0"/>
+              <w:autoSpaceDN w:val="0"/>
+              <w:adjustRightInd w:val="0"/>
+              <w:rPr>
+                <w:rFonts w:cstheme="minorHAnsi"/>
+                <w:color w:val="000000"/>
+                <w:lang w:val="en-GB"/>
+              </w:rPr>
+            </w:pPr>
+            <w:r>
+              <w:rPr>
+                <w:rFonts w:cstheme="minorHAnsi"/>
+                <w:color w:val="000000"/>
+                <w:lang w:val="en-GB"/>
+              </w:rPr>
+              <w:t xml:space="preserve">- Create ‘pickle from </w:t>
             </w:r>
             <w:proofErr w:type="spellStart"/>
             <w:r>
@@ -97,39 +171,47 @@
               <w:t>gcp</w:t>
             </w:r>
             <w:proofErr w:type="spellEnd"/>
-          </w:p>
-          <w:p>
-            <w:pPr>
-              <w:tabs>
-                <w:tab w:val="left" w:pos="560"/>
-                <w:tab w:val="left" w:pos="1120"/>
-                <w:tab w:val="left" w:pos="1680"/>
-                <w:tab w:val="left" w:pos="2240"/>
-                <w:tab w:val="left" w:pos="2800"/>
-                <w:tab w:val="left" w:pos="3360"/>
-                <w:tab w:val="left" w:pos="3920"/>
-                <w:tab w:val="left" w:pos="4480"/>
-                <w:tab w:val="left" w:pos="5040"/>
-                <w:tab w:val="left" w:pos="5600"/>
-                <w:tab w:val="left" w:pos="6160"/>
-                <w:tab w:val="left" w:pos="6720"/>
-              </w:tabs>
-              <w:autoSpaceDE w:val="0"/>
-              <w:autoSpaceDN w:val="0"/>
-              <w:adjustRightInd w:val="0"/>
-              <w:rPr>
-                <w:rFonts w:cstheme="minorHAnsi"/>
-                <w:color w:val="000000"/>
-                <w:lang w:val="en-GB"/>
-              </w:rPr>
-            </w:pPr>
-            <w:r>
-              <w:rPr>
-                <w:rFonts w:cstheme="minorHAnsi"/>
-                <w:color w:val="000000"/>
-                <w:lang w:val="en-GB"/>
-              </w:rPr>
-              <w:t xml:space="preserve">- Create ‘pickle from </w:t>
+            <w:r>
+              <w:rPr>
+                <w:rFonts w:cstheme="minorHAnsi"/>
+                <w:color w:val="000000"/>
+                <w:lang w:val="en-GB"/>
+              </w:rPr>
+              <w:t>’ function that can return a certain number of rows</w:t>
+            </w:r>
+          </w:p>
+          <w:p>
+            <w:pPr>
+              <w:tabs>
+                <w:tab w:val="left" w:pos="560"/>
+                <w:tab w:val="left" w:pos="1120"/>
+                <w:tab w:val="left" w:pos="1680"/>
+                <w:tab w:val="left" w:pos="2240"/>
+                <w:tab w:val="left" w:pos="2800"/>
+                <w:tab w:val="left" w:pos="3360"/>
+                <w:tab w:val="left" w:pos="3920"/>
+                <w:tab w:val="left" w:pos="4480"/>
+                <w:tab w:val="left" w:pos="5040"/>
+                <w:tab w:val="left" w:pos="5600"/>
+                <w:tab w:val="left" w:pos="6160"/>
+                <w:tab w:val="left" w:pos="6720"/>
+              </w:tabs>
+              <w:autoSpaceDE w:val="0"/>
+              <w:autoSpaceDN w:val="0"/>
+              <w:adjustRightInd w:val="0"/>
+              <w:rPr>
+                <w:rFonts w:cstheme="minorHAnsi"/>
+                <w:color w:val="000000"/>
+                <w:lang w:val="en-GB"/>
+              </w:rPr>
+            </w:pPr>
+            <w:r>
+              <w:rPr>
+                <w:rFonts w:cstheme="minorHAnsi"/>
+                <w:color w:val="000000"/>
+                <w:lang w:val="en-GB"/>
+              </w:rPr>
+              <w:t xml:space="preserve">- modify trainer.py to be able to download pickle from </w:t>
             </w:r>
             <w:proofErr w:type="spellStart"/>
             <w:r>
@@ -141,58 +223,6 @@
               <w:t>gcp</w:t>
             </w:r>
             <w:proofErr w:type="spellEnd"/>
-            <w:r>
-              <w:rPr>
-                <w:rFonts w:cstheme="minorHAnsi"/>
-                <w:color w:val="000000"/>
-                <w:lang w:val="en-GB"/>
-              </w:rPr>
-              <w:t>’ function that can return a certain number of rows</w:t>
-            </w:r>
-          </w:p>
-          <w:p>
-            <w:pPr>
-              <w:tabs>
-                <w:tab w:val="left" w:pos="560"/>
-                <w:tab w:val="left" w:pos="1120"/>
-                <w:tab w:val="left" w:pos="1680"/>
-                <w:tab w:val="left" w:pos="2240"/>
-                <w:tab w:val="left" w:pos="2800"/>
-                <w:tab w:val="left" w:pos="3360"/>
-                <w:tab w:val="left" w:pos="3920"/>
-                <w:tab w:val="left" w:pos="4480"/>
-                <w:tab w:val="left" w:pos="5040"/>
-                <w:tab w:val="left" w:pos="5600"/>
-                <w:tab w:val="left" w:pos="6160"/>
-                <w:tab w:val="left" w:pos="6720"/>
-              </w:tabs>
-              <w:autoSpaceDE w:val="0"/>
-              <w:autoSpaceDN w:val="0"/>
-              <w:adjustRightInd w:val="0"/>
-              <w:rPr>
-                <w:rFonts w:cstheme="minorHAnsi"/>
-                <w:color w:val="000000"/>
-                <w:lang w:val="en-GB"/>
-              </w:rPr>
-            </w:pPr>
-            <w:r>
-              <w:rPr>
-                <w:rFonts w:cstheme="minorHAnsi"/>
-                <w:color w:val="000000"/>
-                <w:lang w:val="en-GB"/>
-              </w:rPr>
-              <w:t xml:space="preserve">- modify trainer.py to be able to download pickle from </w:t>
-            </w:r>
-            <w:proofErr w:type="spellStart"/>
-            <w:r>
-              <w:rPr>
-                <w:rFonts w:cstheme="minorHAnsi"/>
-                <w:color w:val="000000"/>
-                <w:lang w:val="en-GB"/>
-              </w:rPr>
-              <w:t>gcp</w:t>
-            </w:r>
-            <w:proofErr w:type="spellEnd"/>
           </w:p>
           <w:p>
             <w:pPr>
@@ -226,6 +256,40 @@
                 <w:lang w:val="en-GB"/>
               </w:rPr>
               <w:t>-create model locally</w:t>
+            </w:r>
+          </w:p>
+          <w:p>
+            <w:pPr>
+              <w:tabs>
+                <w:tab w:val="left" w:pos="560"/>
+                <w:tab w:val="left" w:pos="1120"/>
+                <w:tab w:val="left" w:pos="1680"/>
+                <w:tab w:val="left" w:pos="2240"/>
+                <w:tab w:val="left" w:pos="2800"/>
+                <w:tab w:val="left" w:pos="3360"/>
+                <w:tab w:val="left" w:pos="3920"/>
+                <w:tab w:val="left" w:pos="4480"/>
+                <w:tab w:val="left" w:pos="5040"/>
+                <w:tab w:val="left" w:pos="5600"/>
+                <w:tab w:val="left" w:pos="6160"/>
+                <w:tab w:val="left" w:pos="6720"/>
+              </w:tabs>
+              <w:autoSpaceDE w:val="0"/>
+              <w:autoSpaceDN w:val="0"/>
+              <w:adjustRightInd w:val="0"/>
+              <w:rPr>
+                <w:rFonts w:cstheme="minorHAnsi"/>
+                <w:color w:val="000000"/>
+                <w:lang w:val="en-GB"/>
+              </w:rPr>
+            </w:pPr>
+            <w:r>
+              <w:rPr>
+                <w:rFonts w:cstheme="minorHAnsi"/>
+                <w:color w:val="000000"/>
+                <w:lang w:val="en-GB"/>
+              </w:rPr>
+              <w:t>- Update “Upload model to GCP”</w:t>
             </w:r>
           </w:p>
           <w:p>
@@ -672,6 +736,46 @@
           </w:p>
           <w:p>
             <w:pPr>
+              <w:tabs>
+                <w:tab w:val="left" w:pos="560"/>
+                <w:tab w:val="left" w:pos="1120"/>
+                <w:tab w:val="left" w:pos="1680"/>
+                <w:tab w:val="left" w:pos="2240"/>
+                <w:tab w:val="left" w:pos="2800"/>
+                <w:tab w:val="left" w:pos="3360"/>
+                <w:tab w:val="left" w:pos="3920"/>
+                <w:tab w:val="left" w:pos="4480"/>
+                <w:tab w:val="left" w:pos="5040"/>
+                <w:tab w:val="left" w:pos="5600"/>
+                <w:tab w:val="left" w:pos="6160"/>
+                <w:tab w:val="left" w:pos="6720"/>
+              </w:tabs>
+              <w:autoSpaceDE w:val="0"/>
+              <w:autoSpaceDN w:val="0"/>
+              <w:adjustRightInd w:val="0"/>
+              <w:rPr>
+                <w:rFonts w:cstheme="minorHAnsi"/>
+              </w:rPr>
+            </w:pPr>
+            <w:r>
+              <w:rPr>
+                <w:rFonts w:cstheme="minorHAnsi"/>
+                <w:b/>
+                <w:bCs/>
+                <w:color w:val="000000"/>
+                <w:lang w:val="en-GB"/>
+              </w:rPr>
+              <w:t>-</w:t>
+            </w:r>
+            <w:r>
+              <w:rPr>
+                <w:rFonts w:cstheme="minorHAnsi"/>
+              </w:rPr>
+              <w:t xml:space="preserve"> Continue to work on pickle to GCP. Note that the pickle file will first have to be saved locally before it is uploaded to GCP</w:t>
+            </w:r>
+          </w:p>
+          <w:p>
+            <w:pPr>
               <w:pStyle w:val="ListParagraph"/>
               <w:numPr>
                 <w:ilvl w:val="0"/>
@@ -696,13 +800,352 @@
               <w:adjustRightInd w:val="0"/>
               <w:rPr>
                 <w:rFonts w:cstheme="minorHAnsi"/>
-              </w:rPr>
-            </w:pPr>
-            <w:r>
-              <w:rPr>
-                <w:rFonts w:cstheme="minorHAnsi"/>
-              </w:rPr>
-              <w:t>Continue to work on pickle to GCP. Note that the pickle file will first have to be saved locally before it is uploaded to GCP</w:t>
+                <w:b/>
+                <w:bCs/>
+              </w:rPr>
+            </w:pPr>
+          </w:p>
+          <w:p>
+            <w:pPr>
+              <w:tabs>
+                <w:tab w:val="left" w:pos="560"/>
+                <w:tab w:val="left" w:pos="1120"/>
+                <w:tab w:val="left" w:pos="1680"/>
+                <w:tab w:val="left" w:pos="2240"/>
+                <w:tab w:val="left" w:pos="2800"/>
+                <w:tab w:val="left" w:pos="3360"/>
+                <w:tab w:val="left" w:pos="3920"/>
+                <w:tab w:val="left" w:pos="4480"/>
+                <w:tab w:val="left" w:pos="5040"/>
+                <w:tab w:val="left" w:pos="5600"/>
+                <w:tab w:val="left" w:pos="6160"/>
+                <w:tab w:val="left" w:pos="6720"/>
+              </w:tabs>
+              <w:autoSpaceDE w:val="0"/>
+              <w:autoSpaceDN w:val="0"/>
+              <w:adjustRightInd w:val="0"/>
+              <w:rPr>
+                <w:rFonts w:cstheme="minorHAnsi"/>
+              </w:rPr>
+            </w:pPr>
+          </w:p>
+          <w:p>
+            <w:pPr>
+              <w:pStyle w:val="ListParagraph"/>
+              <w:numPr>
+                <w:ilvl w:val="0"/>
+                <w:numId w:val="2"/>
+              </w:numPr>
+              <w:tabs>
+                <w:tab w:val="left" w:pos="560"/>
+                <w:tab w:val="left" w:pos="1120"/>
+                <w:tab w:val="left" w:pos="1680"/>
+                <w:tab w:val="left" w:pos="2240"/>
+                <w:tab w:val="left" w:pos="2800"/>
+                <w:tab w:val="left" w:pos="3360"/>
+                <w:tab w:val="left" w:pos="3920"/>
+                <w:tab w:val="left" w:pos="4480"/>
+                <w:tab w:val="left" w:pos="5040"/>
+                <w:tab w:val="left" w:pos="5600"/>
+                <w:tab w:val="left" w:pos="6160"/>
+                <w:tab w:val="left" w:pos="6720"/>
+              </w:tabs>
+              <w:autoSpaceDE w:val="0"/>
+              <w:autoSpaceDN w:val="0"/>
+              <w:adjustRightInd w:val="0"/>
+              <w:rPr>
+                <w:rFonts w:cstheme="minorHAnsi"/>
+                <w:color w:val="FF0000"/>
+              </w:rPr>
+            </w:pPr>
+            <w:r>
+              <w:rPr>
+                <w:rFonts w:cstheme="minorHAnsi"/>
+                <w:color w:val="FF0000"/>
+              </w:rPr>
+              <w:t>Troubleshoot this error:</w:t>
+            </w:r>
+          </w:p>
+          <w:p>
+            <w:pPr>
+              <w:pStyle w:val="ListParagraph"/>
+              <w:tabs>
+                <w:tab w:val="left" w:pos="560"/>
+                <w:tab w:val="left" w:pos="1120"/>
+                <w:tab w:val="left" w:pos="1680"/>
+                <w:tab w:val="left" w:pos="2240"/>
+                <w:tab w:val="left" w:pos="2800"/>
+                <w:tab w:val="left" w:pos="3360"/>
+                <w:tab w:val="left" w:pos="3920"/>
+                <w:tab w:val="left" w:pos="4480"/>
+                <w:tab w:val="left" w:pos="5040"/>
+                <w:tab w:val="left" w:pos="5600"/>
+                <w:tab w:val="left" w:pos="6160"/>
+                <w:tab w:val="left" w:pos="6720"/>
+              </w:tabs>
+              <w:autoSpaceDE w:val="0"/>
+              <w:autoSpaceDN w:val="0"/>
+              <w:adjustRightInd w:val="0"/>
+              <w:rPr>
+                <w:rFonts w:ascii="Menlo" w:hAnsi="Menlo" w:cs="Menlo"/>
+                <w:color w:val="000000"/>
+                <w:sz w:val="22"/>
+                <w:szCs w:val="22"/>
+                <w:lang w:val="en-GB"/>
+              </w:rPr>
+            </w:pPr>
+            <w:proofErr w:type="spellStart"/>
+            <w:proofErr w:type="gramStart"/>
+            <w:r>
+              <w:rPr>
+                <w:rFonts w:ascii="Menlo" w:hAnsi="Menlo" w:cs="Menlo"/>
+                <w:color w:val="000000"/>
+                <w:sz w:val="22"/>
+                <w:szCs w:val="22"/>
+                <w:lang w:val="en-GB"/>
+              </w:rPr>
+              <w:t>google.auth</w:t>
+            </w:r>
+            <w:proofErr w:type="gramEnd"/>
+            <w:r>
+              <w:rPr>
+                <w:rFonts w:ascii="Menlo" w:hAnsi="Menlo" w:cs="Menlo"/>
+                <w:color w:val="000000"/>
+                <w:sz w:val="22"/>
+                <w:szCs w:val="22"/>
+                <w:lang w:val="en-GB"/>
+              </w:rPr>
+              <w:t>.exceptions.DefaultCredentialsError</w:t>
+            </w:r>
+            <w:proofErr w:type="spellEnd"/>
+            <w:r>
+              <w:rPr>
+                <w:rFonts w:ascii="Menlo" w:hAnsi="Menlo" w:cs="Menlo"/>
+                <w:color w:val="000000"/>
+                <w:sz w:val="22"/>
+                <w:szCs w:val="22"/>
+                <w:lang w:val="en-GB"/>
+              </w:rPr>
+              <w:t>: File /Users/</w:t>
+            </w:r>
+            <w:proofErr w:type="spellStart"/>
+            <w:r>
+              <w:rPr>
+                <w:rFonts w:ascii="Menlo" w:hAnsi="Menlo" w:cs="Menlo"/>
+                <w:color w:val="000000"/>
+                <w:sz w:val="22"/>
+                <w:szCs w:val="22"/>
+                <w:lang w:val="en-GB"/>
+              </w:rPr>
+              <w:t>josephgulay</w:t>
+            </w:r>
+            <w:proofErr w:type="spellEnd"/>
+            <w:r>
+              <w:rPr>
+                <w:rFonts w:ascii="Menlo" w:hAnsi="Menlo" w:cs="Menlo"/>
+                <w:color w:val="000000"/>
+                <w:sz w:val="22"/>
+                <w:szCs w:val="22"/>
+                <w:lang w:val="en-GB"/>
+              </w:rPr>
+              <w:t>/wagon-bootcamp-321000-ad8abda7e95e.json was not found.</w:t>
+            </w:r>
+          </w:p>
+          <w:p>
+            <w:pPr>
+              <w:pStyle w:val="ListParagraph"/>
+              <w:tabs>
+                <w:tab w:val="left" w:pos="560"/>
+                <w:tab w:val="left" w:pos="1120"/>
+                <w:tab w:val="left" w:pos="1680"/>
+                <w:tab w:val="left" w:pos="2240"/>
+                <w:tab w:val="left" w:pos="2800"/>
+                <w:tab w:val="left" w:pos="3360"/>
+                <w:tab w:val="left" w:pos="3920"/>
+                <w:tab w:val="left" w:pos="4480"/>
+                <w:tab w:val="left" w:pos="5040"/>
+                <w:tab w:val="left" w:pos="5600"/>
+                <w:tab w:val="left" w:pos="6160"/>
+                <w:tab w:val="left" w:pos="6720"/>
+              </w:tabs>
+              <w:autoSpaceDE w:val="0"/>
+              <w:autoSpaceDN w:val="0"/>
+              <w:adjustRightInd w:val="0"/>
+              <w:rPr>
+                <w:rFonts w:ascii="Menlo" w:hAnsi="Menlo" w:cs="Menlo"/>
+                <w:color w:val="000000"/>
+                <w:sz w:val="22"/>
+                <w:szCs w:val="22"/>
+                <w:lang w:val="en-GB"/>
+              </w:rPr>
+            </w:pPr>
+          </w:p>
+          <w:p>
+            <w:pPr>
+              <w:pStyle w:val="ListParagraph"/>
+              <w:tabs>
+                <w:tab w:val="left" w:pos="560"/>
+                <w:tab w:val="left" w:pos="1120"/>
+                <w:tab w:val="left" w:pos="1680"/>
+                <w:tab w:val="left" w:pos="2240"/>
+                <w:tab w:val="left" w:pos="2800"/>
+                <w:tab w:val="left" w:pos="3360"/>
+                <w:tab w:val="left" w:pos="3920"/>
+                <w:tab w:val="left" w:pos="4480"/>
+                <w:tab w:val="left" w:pos="5040"/>
+                <w:tab w:val="left" w:pos="5600"/>
+                <w:tab w:val="left" w:pos="6160"/>
+                <w:tab w:val="left" w:pos="6720"/>
+              </w:tabs>
+              <w:autoSpaceDE w:val="0"/>
+              <w:autoSpaceDN w:val="0"/>
+              <w:adjustRightInd w:val="0"/>
+              <w:rPr>
+                <w:rFonts w:cstheme="minorHAnsi"/>
+                <w:b/>
+                <w:bCs/>
+                <w:color w:val="00B050"/>
+              </w:rPr>
+            </w:pPr>
+            <w:r>
+              <w:rPr>
+                <w:rFonts w:cstheme="minorHAnsi"/>
+                <w:b/>
+                <w:bCs/>
+                <w:color w:val="00B050"/>
+              </w:rPr>
+              <w:t>Learning:</w:t>
+            </w:r>
+          </w:p>
+          <w:p>
+            <w:pPr>
+              <w:pStyle w:val="ListParagraph"/>
+              <w:numPr>
+                <w:ilvl w:val="0"/>
+                <w:numId w:val="2"/>
+              </w:numPr>
+              <w:tabs>
+                <w:tab w:val="left" w:pos="560"/>
+                <w:tab w:val="left" w:pos="1120"/>
+                <w:tab w:val="left" w:pos="1680"/>
+                <w:tab w:val="left" w:pos="2240"/>
+                <w:tab w:val="left" w:pos="2800"/>
+                <w:tab w:val="left" w:pos="3360"/>
+                <w:tab w:val="left" w:pos="3920"/>
+                <w:tab w:val="left" w:pos="4480"/>
+                <w:tab w:val="left" w:pos="5040"/>
+                <w:tab w:val="left" w:pos="5600"/>
+                <w:tab w:val="left" w:pos="6160"/>
+                <w:tab w:val="left" w:pos="6720"/>
+              </w:tabs>
+              <w:autoSpaceDE w:val="0"/>
+              <w:autoSpaceDN w:val="0"/>
+              <w:adjustRightInd w:val="0"/>
+              <w:rPr>
+                <w:rFonts w:cstheme="minorHAnsi"/>
+              </w:rPr>
+            </w:pPr>
+            <w:r>
+              <w:rPr>
+                <w:rFonts w:cstheme="minorHAnsi"/>
+              </w:rPr>
+              <w:t>I first had to Google Cloud Platform -&gt; Credentials -&gt; Under the heading “Service Accounts”, click the first project -&gt; Navigate to the “Keys” tab -&gt; Click “Add Key”</w:t>
+            </w:r>
+          </w:p>
+          <w:p>
+            <w:pPr>
+              <w:pStyle w:val="ListParagraph"/>
+              <w:numPr>
+                <w:ilvl w:val="0"/>
+                <w:numId w:val="2"/>
+              </w:numPr>
+              <w:tabs>
+                <w:tab w:val="left" w:pos="560"/>
+                <w:tab w:val="left" w:pos="1120"/>
+                <w:tab w:val="left" w:pos="1680"/>
+                <w:tab w:val="left" w:pos="2240"/>
+                <w:tab w:val="left" w:pos="2800"/>
+                <w:tab w:val="left" w:pos="3360"/>
+                <w:tab w:val="left" w:pos="3920"/>
+                <w:tab w:val="left" w:pos="4480"/>
+                <w:tab w:val="left" w:pos="5040"/>
+                <w:tab w:val="left" w:pos="5600"/>
+                <w:tab w:val="left" w:pos="6160"/>
+                <w:tab w:val="left" w:pos="6720"/>
+              </w:tabs>
+              <w:autoSpaceDE w:val="0"/>
+              <w:autoSpaceDN w:val="0"/>
+              <w:adjustRightInd w:val="0"/>
+              <w:rPr>
+                <w:rFonts w:cstheme="minorHAnsi"/>
+              </w:rPr>
+            </w:pPr>
+            <w:proofErr w:type="gramStart"/>
+            <w:r>
+              <w:rPr>
+                <w:rFonts w:cstheme="minorHAnsi"/>
+              </w:rPr>
+              <w:t>Next</w:t>
+            </w:r>
+            <w:proofErr w:type="gramEnd"/>
+            <w:r>
+              <w:rPr>
+                <w:rFonts w:cstheme="minorHAnsi"/>
+              </w:rPr>
+              <w:t xml:space="preserve"> I had to download the key. I saved it to “</w:t>
+            </w:r>
+            <w:r>
+              <w:rPr>
+                <w:rFonts w:cstheme="minorHAnsi"/>
+              </w:rPr>
+              <w:t>/Users/joe/code/keys/doggy-detector-2022-c42f18ed1a2f.json</w:t>
+            </w:r>
+            <w:r>
+              <w:rPr>
+                <w:rFonts w:cstheme="minorHAnsi"/>
+              </w:rPr>
+              <w:t>”</w:t>
+            </w:r>
+          </w:p>
+          <w:p>
+            <w:pPr>
+              <w:pStyle w:val="ListParagraph"/>
+              <w:numPr>
+                <w:ilvl w:val="0"/>
+                <w:numId w:val="2"/>
+              </w:numPr>
+              <w:tabs>
+                <w:tab w:val="left" w:pos="560"/>
+                <w:tab w:val="left" w:pos="1120"/>
+                <w:tab w:val="left" w:pos="1680"/>
+                <w:tab w:val="left" w:pos="2240"/>
+                <w:tab w:val="left" w:pos="2800"/>
+                <w:tab w:val="left" w:pos="3360"/>
+                <w:tab w:val="left" w:pos="3920"/>
+                <w:tab w:val="left" w:pos="4480"/>
+                <w:tab w:val="left" w:pos="5040"/>
+                <w:tab w:val="left" w:pos="5600"/>
+                <w:tab w:val="left" w:pos="6160"/>
+                <w:tab w:val="left" w:pos="6720"/>
+              </w:tabs>
+              <w:autoSpaceDE w:val="0"/>
+              <w:autoSpaceDN w:val="0"/>
+              <w:adjustRightInd w:val="0"/>
+              <w:rPr>
+                <w:rFonts w:cstheme="minorHAnsi"/>
+              </w:rPr>
+            </w:pPr>
+            <w:r>
+              <w:rPr>
+                <w:rFonts w:cstheme="minorHAnsi"/>
+              </w:rPr>
+              <w:t xml:space="preserve">Finally, I ran this code in terminal </w:t>
+            </w:r>
+            <w:r>
+              <w:rPr>
+                <w:rFonts w:cstheme="minorHAnsi"/>
+              </w:rPr>
+              <w:t>export GOOGLE_APPLICATION_CREDENTIALS=/Users/joe/code/keys/doggy-detector-2022-c42f18ed1a2f.json</w:t>
             </w:r>
           </w:p>
           <w:p>
@@ -1090,6 +1533,7 @@
               <w:rPr>
                 <w:rFonts w:cstheme="minorHAnsi"/>
               </w:rPr>
+              <w:lastRenderedPageBreak/>
               <w:t>Started looking at GCP setup</w:t>
             </w:r>
             <w:r>
@@ -1614,7 +2058,6 @@
                 <w:szCs w:val="22"/>
                 <w:lang w:val="en-GB"/>
               </w:rPr>
-              <w:lastRenderedPageBreak/>
               <w:t>remote:</w:t>
             </w:r>
             <w:proofErr w:type="gramStart"/>

</xml_diff>

<commit_message>
Create a data from gcp function within data.py
</commit_message>
<xml_diff>
--- a/notebooks/Progress Notes.docx
+++ b/notebooks/Progress Notes.docx
@@ -56,295 +56,44 @@
           </w:p>
           <w:p>
             <w:pPr>
-              <w:tabs>
-                <w:tab w:val="left" w:pos="560"/>
-                <w:tab w:val="left" w:pos="1120"/>
-                <w:tab w:val="left" w:pos="1680"/>
-                <w:tab w:val="left" w:pos="2240"/>
-                <w:tab w:val="left" w:pos="2800"/>
-                <w:tab w:val="left" w:pos="3360"/>
-                <w:tab w:val="left" w:pos="3920"/>
-                <w:tab w:val="left" w:pos="4480"/>
-                <w:tab w:val="left" w:pos="5040"/>
-                <w:tab w:val="left" w:pos="5600"/>
-                <w:tab w:val="left" w:pos="6160"/>
-                <w:tab w:val="left" w:pos="6720"/>
-              </w:tabs>
-              <w:autoSpaceDE w:val="0"/>
-              <w:autoSpaceDN w:val="0"/>
-              <w:adjustRightInd w:val="0"/>
-              <w:rPr>
-                <w:rFonts w:cstheme="minorHAnsi"/>
-              </w:rPr>
-            </w:pPr>
-            <w:r>
-              <w:rPr>
-                <w:rFonts w:cstheme="minorHAnsi"/>
-                <w:b/>
-                <w:bCs/>
-                <w:color w:val="000000"/>
-                <w:lang w:val="en-GB"/>
-              </w:rPr>
-              <w:t>-</w:t>
-            </w:r>
-            <w:r>
-              <w:rPr>
-                <w:rFonts w:cstheme="minorHAnsi"/>
-              </w:rPr>
-              <w:t xml:space="preserve"> </w:t>
-            </w:r>
-            <w:r>
-              <w:rPr>
-                <w:rFonts w:cstheme="minorHAnsi"/>
-              </w:rPr>
-              <w:t>Continue to work on pickle to GCP. Note that the pickle file will first have to be saved locally before it is uploaded to GCP</w:t>
-            </w:r>
-          </w:p>
-          <w:p>
-            <w:pPr>
-              <w:tabs>
-                <w:tab w:val="left" w:pos="560"/>
-                <w:tab w:val="left" w:pos="1120"/>
-                <w:tab w:val="left" w:pos="1680"/>
-                <w:tab w:val="left" w:pos="2240"/>
-                <w:tab w:val="left" w:pos="2800"/>
-                <w:tab w:val="left" w:pos="3360"/>
-                <w:tab w:val="left" w:pos="3920"/>
-                <w:tab w:val="left" w:pos="4480"/>
-                <w:tab w:val="left" w:pos="5040"/>
-                <w:tab w:val="left" w:pos="5600"/>
-                <w:tab w:val="left" w:pos="6160"/>
-                <w:tab w:val="left" w:pos="6720"/>
-              </w:tabs>
-              <w:autoSpaceDE w:val="0"/>
-              <w:autoSpaceDN w:val="0"/>
-              <w:adjustRightInd w:val="0"/>
-              <w:rPr>
-                <w:rFonts w:cstheme="minorHAnsi"/>
-                <w:b/>
-                <w:bCs/>
-                <w:color w:val="000000"/>
-                <w:lang w:val="en-GB"/>
-              </w:rPr>
-            </w:pPr>
-          </w:p>
-          <w:p>
-            <w:pPr>
-              <w:tabs>
-                <w:tab w:val="left" w:pos="560"/>
-                <w:tab w:val="left" w:pos="1120"/>
-                <w:tab w:val="left" w:pos="1680"/>
-                <w:tab w:val="left" w:pos="2240"/>
-                <w:tab w:val="left" w:pos="2800"/>
-                <w:tab w:val="left" w:pos="3360"/>
-                <w:tab w:val="left" w:pos="3920"/>
-                <w:tab w:val="left" w:pos="4480"/>
-                <w:tab w:val="left" w:pos="5040"/>
-                <w:tab w:val="left" w:pos="5600"/>
-                <w:tab w:val="left" w:pos="6160"/>
-                <w:tab w:val="left" w:pos="6720"/>
-              </w:tabs>
-              <w:autoSpaceDE w:val="0"/>
-              <w:autoSpaceDN w:val="0"/>
-              <w:adjustRightInd w:val="0"/>
-              <w:rPr>
-                <w:rFonts w:cstheme="minorHAnsi"/>
-                <w:color w:val="000000"/>
-                <w:lang w:val="en-GB"/>
-              </w:rPr>
-            </w:pPr>
-            <w:r>
-              <w:rPr>
-                <w:rFonts w:cstheme="minorHAnsi"/>
-                <w:color w:val="000000"/>
-                <w:lang w:val="en-GB"/>
-              </w:rPr>
-              <w:t xml:space="preserve">- Create ‘pickle from </w:t>
-            </w:r>
-            <w:proofErr w:type="spellStart"/>
-            <w:r>
-              <w:rPr>
-                <w:rFonts w:cstheme="minorHAnsi"/>
-                <w:color w:val="000000"/>
-                <w:lang w:val="en-GB"/>
-              </w:rPr>
-              <w:t>gcp</w:t>
-            </w:r>
-            <w:proofErr w:type="spellEnd"/>
-            <w:r>
-              <w:rPr>
-                <w:rFonts w:cstheme="minorHAnsi"/>
-                <w:color w:val="000000"/>
-                <w:lang w:val="en-GB"/>
-              </w:rPr>
-              <w:t>’ function that can return a certain number of rows</w:t>
-            </w:r>
-          </w:p>
-          <w:p>
-            <w:pPr>
-              <w:tabs>
-                <w:tab w:val="left" w:pos="560"/>
-                <w:tab w:val="left" w:pos="1120"/>
-                <w:tab w:val="left" w:pos="1680"/>
-                <w:tab w:val="left" w:pos="2240"/>
-                <w:tab w:val="left" w:pos="2800"/>
-                <w:tab w:val="left" w:pos="3360"/>
-                <w:tab w:val="left" w:pos="3920"/>
-                <w:tab w:val="left" w:pos="4480"/>
-                <w:tab w:val="left" w:pos="5040"/>
-                <w:tab w:val="left" w:pos="5600"/>
-                <w:tab w:val="left" w:pos="6160"/>
-                <w:tab w:val="left" w:pos="6720"/>
-              </w:tabs>
-              <w:autoSpaceDE w:val="0"/>
-              <w:autoSpaceDN w:val="0"/>
-              <w:adjustRightInd w:val="0"/>
-              <w:rPr>
-                <w:rFonts w:cstheme="minorHAnsi"/>
-                <w:color w:val="000000"/>
-                <w:lang w:val="en-GB"/>
-              </w:rPr>
-            </w:pPr>
-            <w:r>
-              <w:rPr>
-                <w:rFonts w:cstheme="minorHAnsi"/>
-                <w:color w:val="000000"/>
-                <w:lang w:val="en-GB"/>
-              </w:rPr>
-              <w:t xml:space="preserve">- modify trainer.py to be able to download pickle from </w:t>
-            </w:r>
-            <w:proofErr w:type="spellStart"/>
-            <w:r>
-              <w:rPr>
-                <w:rFonts w:cstheme="minorHAnsi"/>
-                <w:color w:val="000000"/>
-                <w:lang w:val="en-GB"/>
-              </w:rPr>
-              <w:t>gcp</w:t>
-            </w:r>
-            <w:proofErr w:type="spellEnd"/>
-          </w:p>
-          <w:p>
-            <w:pPr>
-              <w:tabs>
-                <w:tab w:val="left" w:pos="560"/>
-                <w:tab w:val="left" w:pos="1120"/>
-                <w:tab w:val="left" w:pos="1680"/>
-                <w:tab w:val="left" w:pos="2240"/>
-                <w:tab w:val="left" w:pos="2800"/>
-                <w:tab w:val="left" w:pos="3360"/>
-                <w:tab w:val="left" w:pos="3920"/>
-                <w:tab w:val="left" w:pos="4480"/>
-                <w:tab w:val="left" w:pos="5040"/>
-                <w:tab w:val="left" w:pos="5600"/>
-                <w:tab w:val="left" w:pos="6160"/>
-                <w:tab w:val="left" w:pos="6720"/>
-              </w:tabs>
-              <w:autoSpaceDE w:val="0"/>
-              <w:autoSpaceDN w:val="0"/>
-              <w:adjustRightInd w:val="0"/>
-              <w:rPr>
-                <w:rFonts w:cstheme="minorHAnsi"/>
-                <w:color w:val="000000"/>
-                <w:lang w:val="en-GB"/>
-              </w:rPr>
-            </w:pPr>
-            <w:r>
-              <w:rPr>
-                <w:rFonts w:cstheme="minorHAnsi"/>
-                <w:color w:val="000000"/>
-                <w:lang w:val="en-GB"/>
-              </w:rPr>
-              <w:t>-create model locally</w:t>
-            </w:r>
-          </w:p>
-          <w:p>
-            <w:pPr>
-              <w:tabs>
-                <w:tab w:val="left" w:pos="560"/>
-                <w:tab w:val="left" w:pos="1120"/>
-                <w:tab w:val="left" w:pos="1680"/>
-                <w:tab w:val="left" w:pos="2240"/>
-                <w:tab w:val="left" w:pos="2800"/>
-                <w:tab w:val="left" w:pos="3360"/>
-                <w:tab w:val="left" w:pos="3920"/>
-                <w:tab w:val="left" w:pos="4480"/>
-                <w:tab w:val="left" w:pos="5040"/>
-                <w:tab w:val="left" w:pos="5600"/>
-                <w:tab w:val="left" w:pos="6160"/>
-                <w:tab w:val="left" w:pos="6720"/>
-              </w:tabs>
-              <w:autoSpaceDE w:val="0"/>
-              <w:autoSpaceDN w:val="0"/>
-              <w:adjustRightInd w:val="0"/>
-              <w:rPr>
-                <w:rFonts w:cstheme="minorHAnsi"/>
-                <w:color w:val="000000"/>
-                <w:lang w:val="en-GB"/>
-              </w:rPr>
-            </w:pPr>
-            <w:r>
-              <w:rPr>
-                <w:rFonts w:cstheme="minorHAnsi"/>
-                <w:color w:val="000000"/>
-                <w:lang w:val="en-GB"/>
-              </w:rPr>
-              <w:t>- Update “Upload model to GCP”</w:t>
-            </w:r>
-          </w:p>
-          <w:p>
-            <w:pPr>
-              <w:tabs>
-                <w:tab w:val="left" w:pos="560"/>
-                <w:tab w:val="left" w:pos="1120"/>
-                <w:tab w:val="left" w:pos="1680"/>
-                <w:tab w:val="left" w:pos="2240"/>
-                <w:tab w:val="left" w:pos="2800"/>
-                <w:tab w:val="left" w:pos="3360"/>
-                <w:tab w:val="left" w:pos="3920"/>
-                <w:tab w:val="left" w:pos="4480"/>
-                <w:tab w:val="left" w:pos="5040"/>
-                <w:tab w:val="left" w:pos="5600"/>
-                <w:tab w:val="left" w:pos="6160"/>
-                <w:tab w:val="left" w:pos="6720"/>
-              </w:tabs>
-              <w:autoSpaceDE w:val="0"/>
-              <w:autoSpaceDN w:val="0"/>
-              <w:adjustRightInd w:val="0"/>
-              <w:rPr>
-                <w:rFonts w:cstheme="minorHAnsi"/>
-                <w:color w:val="000000"/>
-                <w:lang w:val="en-GB"/>
-              </w:rPr>
-            </w:pPr>
-          </w:p>
-          <w:p>
-            <w:pPr>
-              <w:tabs>
-                <w:tab w:val="left" w:pos="560"/>
-                <w:tab w:val="left" w:pos="1120"/>
-                <w:tab w:val="left" w:pos="1680"/>
-                <w:tab w:val="left" w:pos="2240"/>
-                <w:tab w:val="left" w:pos="2800"/>
-                <w:tab w:val="left" w:pos="3360"/>
-                <w:tab w:val="left" w:pos="3920"/>
-                <w:tab w:val="left" w:pos="4480"/>
-                <w:tab w:val="left" w:pos="5040"/>
-                <w:tab w:val="left" w:pos="5600"/>
-                <w:tab w:val="left" w:pos="6160"/>
-                <w:tab w:val="left" w:pos="6720"/>
-              </w:tabs>
-              <w:autoSpaceDE w:val="0"/>
-              <w:autoSpaceDN w:val="0"/>
-              <w:adjustRightInd w:val="0"/>
-              <w:rPr>
-                <w:rFonts w:cstheme="minorHAnsi"/>
-                <w:b/>
-                <w:bCs/>
-                <w:color w:val="000000"/>
-                <w:lang w:val="en-GB"/>
-              </w:rPr>
-            </w:pPr>
+              <w:pStyle w:val="ListParagraph"/>
+              <w:numPr>
+                <w:ilvl w:val="0"/>
+                <w:numId w:val="3"/>
+              </w:numPr>
+              <w:tabs>
+                <w:tab w:val="left" w:pos="560"/>
+                <w:tab w:val="left" w:pos="1120"/>
+                <w:tab w:val="left" w:pos="1680"/>
+                <w:tab w:val="left" w:pos="2240"/>
+                <w:tab w:val="left" w:pos="2800"/>
+                <w:tab w:val="left" w:pos="3360"/>
+                <w:tab w:val="left" w:pos="3920"/>
+                <w:tab w:val="left" w:pos="4480"/>
+                <w:tab w:val="left" w:pos="5040"/>
+                <w:tab w:val="left" w:pos="5600"/>
+                <w:tab w:val="left" w:pos="6160"/>
+                <w:tab w:val="left" w:pos="6720"/>
+              </w:tabs>
+              <w:autoSpaceDE w:val="0"/>
+              <w:autoSpaceDN w:val="0"/>
+              <w:adjustRightInd w:val="0"/>
+              <w:rPr>
+                <w:rFonts w:cstheme="minorHAnsi"/>
+                <w:b/>
+                <w:bCs/>
+                <w:color w:val="000000"/>
+                <w:lang w:val="en-GB"/>
+              </w:rPr>
+            </w:pPr>
+            <w:r>
+              <w:rPr>
+                <w:rFonts w:cstheme="minorHAnsi"/>
+                <w:color w:val="000000"/>
+                <w:lang w:val="en-GB"/>
+              </w:rPr>
+              <w:t>Continue working through “Train at scale”</w:t>
+            </w:r>
           </w:p>
           <w:p>
             <w:pPr>
@@ -731,446 +480,138 @@
                 <w:b/>
                 <w:bCs/>
               </w:rPr>
-              <w:t>03-02-2022</w:t>
-            </w:r>
-          </w:p>
-          <w:p>
-            <w:pPr>
-              <w:tabs>
-                <w:tab w:val="left" w:pos="560"/>
-                <w:tab w:val="left" w:pos="1120"/>
-                <w:tab w:val="left" w:pos="1680"/>
-                <w:tab w:val="left" w:pos="2240"/>
-                <w:tab w:val="left" w:pos="2800"/>
-                <w:tab w:val="left" w:pos="3360"/>
-                <w:tab w:val="left" w:pos="3920"/>
-                <w:tab w:val="left" w:pos="4480"/>
-                <w:tab w:val="left" w:pos="5040"/>
-                <w:tab w:val="left" w:pos="5600"/>
-                <w:tab w:val="left" w:pos="6160"/>
-                <w:tab w:val="left" w:pos="6720"/>
-              </w:tabs>
-              <w:autoSpaceDE w:val="0"/>
-              <w:autoSpaceDN w:val="0"/>
-              <w:adjustRightInd w:val="0"/>
-              <w:rPr>
-                <w:rFonts w:cstheme="minorHAnsi"/>
-              </w:rPr>
-            </w:pPr>
-            <w:r>
-              <w:rPr>
-                <w:rFonts w:cstheme="minorHAnsi"/>
-                <w:b/>
-                <w:bCs/>
-                <w:color w:val="000000"/>
-                <w:lang w:val="en-GB"/>
-              </w:rPr>
-              <w:t>-</w:t>
-            </w:r>
-            <w:r>
-              <w:rPr>
-                <w:rFonts w:cstheme="minorHAnsi"/>
-              </w:rPr>
-              <w:t xml:space="preserve"> Continue to work on pickle to GCP. Note that the pickle file will first have to be saved locally before it is uploaded to GCP</w:t>
-            </w:r>
-          </w:p>
-          <w:p>
-            <w:pPr>
-              <w:pStyle w:val="ListParagraph"/>
-              <w:numPr>
-                <w:ilvl w:val="0"/>
-                <w:numId w:val="2"/>
-              </w:numPr>
-              <w:tabs>
-                <w:tab w:val="left" w:pos="560"/>
-                <w:tab w:val="left" w:pos="1120"/>
-                <w:tab w:val="left" w:pos="1680"/>
-                <w:tab w:val="left" w:pos="2240"/>
-                <w:tab w:val="left" w:pos="2800"/>
-                <w:tab w:val="left" w:pos="3360"/>
-                <w:tab w:val="left" w:pos="3920"/>
-                <w:tab w:val="left" w:pos="4480"/>
-                <w:tab w:val="left" w:pos="5040"/>
-                <w:tab w:val="left" w:pos="5600"/>
-                <w:tab w:val="left" w:pos="6160"/>
-                <w:tab w:val="left" w:pos="6720"/>
-              </w:tabs>
-              <w:autoSpaceDE w:val="0"/>
-              <w:autoSpaceDN w:val="0"/>
-              <w:adjustRightInd w:val="0"/>
-              <w:rPr>
-                <w:rFonts w:cstheme="minorHAnsi"/>
-                <w:b/>
-                <w:bCs/>
-              </w:rPr>
-            </w:pPr>
-          </w:p>
-          <w:p>
-            <w:pPr>
-              <w:tabs>
-                <w:tab w:val="left" w:pos="560"/>
-                <w:tab w:val="left" w:pos="1120"/>
-                <w:tab w:val="left" w:pos="1680"/>
-                <w:tab w:val="left" w:pos="2240"/>
-                <w:tab w:val="left" w:pos="2800"/>
-                <w:tab w:val="left" w:pos="3360"/>
-                <w:tab w:val="left" w:pos="3920"/>
-                <w:tab w:val="left" w:pos="4480"/>
-                <w:tab w:val="left" w:pos="5040"/>
-                <w:tab w:val="left" w:pos="5600"/>
-                <w:tab w:val="left" w:pos="6160"/>
-                <w:tab w:val="left" w:pos="6720"/>
-              </w:tabs>
-              <w:autoSpaceDE w:val="0"/>
-              <w:autoSpaceDN w:val="0"/>
-              <w:adjustRightInd w:val="0"/>
-              <w:rPr>
-                <w:rFonts w:cstheme="minorHAnsi"/>
-              </w:rPr>
-            </w:pPr>
-          </w:p>
-          <w:p>
-            <w:pPr>
-              <w:pStyle w:val="ListParagraph"/>
-              <w:numPr>
-                <w:ilvl w:val="0"/>
-                <w:numId w:val="2"/>
-              </w:numPr>
-              <w:tabs>
-                <w:tab w:val="left" w:pos="560"/>
-                <w:tab w:val="left" w:pos="1120"/>
-                <w:tab w:val="left" w:pos="1680"/>
-                <w:tab w:val="left" w:pos="2240"/>
-                <w:tab w:val="left" w:pos="2800"/>
-                <w:tab w:val="left" w:pos="3360"/>
-                <w:tab w:val="left" w:pos="3920"/>
-                <w:tab w:val="left" w:pos="4480"/>
-                <w:tab w:val="left" w:pos="5040"/>
-                <w:tab w:val="left" w:pos="5600"/>
-                <w:tab w:val="left" w:pos="6160"/>
-                <w:tab w:val="left" w:pos="6720"/>
-              </w:tabs>
-              <w:autoSpaceDE w:val="0"/>
-              <w:autoSpaceDN w:val="0"/>
-              <w:adjustRightInd w:val="0"/>
-              <w:rPr>
-                <w:rFonts w:cstheme="minorHAnsi"/>
-                <w:color w:val="FF0000"/>
-              </w:rPr>
-            </w:pPr>
-            <w:r>
-              <w:rPr>
-                <w:rFonts w:cstheme="minorHAnsi"/>
-                <w:color w:val="FF0000"/>
-              </w:rPr>
-              <w:t>Troubleshoot this error:</w:t>
-            </w:r>
-          </w:p>
-          <w:p>
-            <w:pPr>
-              <w:pStyle w:val="ListParagraph"/>
-              <w:tabs>
-                <w:tab w:val="left" w:pos="560"/>
-                <w:tab w:val="left" w:pos="1120"/>
-                <w:tab w:val="left" w:pos="1680"/>
-                <w:tab w:val="left" w:pos="2240"/>
-                <w:tab w:val="left" w:pos="2800"/>
-                <w:tab w:val="left" w:pos="3360"/>
-                <w:tab w:val="left" w:pos="3920"/>
-                <w:tab w:val="left" w:pos="4480"/>
-                <w:tab w:val="left" w:pos="5040"/>
-                <w:tab w:val="left" w:pos="5600"/>
-                <w:tab w:val="left" w:pos="6160"/>
-                <w:tab w:val="left" w:pos="6720"/>
-              </w:tabs>
-              <w:autoSpaceDE w:val="0"/>
-              <w:autoSpaceDN w:val="0"/>
-              <w:adjustRightInd w:val="0"/>
-              <w:rPr>
-                <w:rFonts w:ascii="Menlo" w:hAnsi="Menlo" w:cs="Menlo"/>
-                <w:color w:val="000000"/>
-                <w:sz w:val="22"/>
-                <w:szCs w:val="22"/>
-                <w:lang w:val="en-GB"/>
-              </w:rPr>
-            </w:pPr>
+              <w:t>04-02-2022</w:t>
+            </w:r>
+          </w:p>
+          <w:p>
+            <w:pPr>
+              <w:tabs>
+                <w:tab w:val="left" w:pos="560"/>
+                <w:tab w:val="left" w:pos="1120"/>
+                <w:tab w:val="left" w:pos="1680"/>
+                <w:tab w:val="left" w:pos="2240"/>
+                <w:tab w:val="left" w:pos="2800"/>
+                <w:tab w:val="left" w:pos="3360"/>
+                <w:tab w:val="left" w:pos="3920"/>
+                <w:tab w:val="left" w:pos="4480"/>
+                <w:tab w:val="left" w:pos="5040"/>
+                <w:tab w:val="left" w:pos="5600"/>
+                <w:tab w:val="left" w:pos="6160"/>
+                <w:tab w:val="left" w:pos="6720"/>
+              </w:tabs>
+              <w:autoSpaceDE w:val="0"/>
+              <w:autoSpaceDN w:val="0"/>
+              <w:adjustRightInd w:val="0"/>
+              <w:rPr>
+                <w:rFonts w:cstheme="minorHAnsi"/>
+                <w:color w:val="000000"/>
+                <w:lang w:val="en-GB"/>
+              </w:rPr>
+            </w:pPr>
+            <w:r>
+              <w:rPr>
+                <w:rFonts w:cstheme="minorHAnsi"/>
+                <w:color w:val="000000"/>
+                <w:lang w:val="en-GB"/>
+              </w:rPr>
+              <w:t xml:space="preserve">- Create ‘pickle from </w:t>
+            </w:r>
             <w:proofErr w:type="spellStart"/>
-            <w:proofErr w:type="gramStart"/>
-            <w:r>
-              <w:rPr>
-                <w:rFonts w:ascii="Menlo" w:hAnsi="Menlo" w:cs="Menlo"/>
-                <w:color w:val="000000"/>
-                <w:sz w:val="22"/>
-                <w:szCs w:val="22"/>
-                <w:lang w:val="en-GB"/>
-              </w:rPr>
-              <w:t>google.auth</w:t>
-            </w:r>
-            <w:proofErr w:type="gramEnd"/>
-            <w:r>
-              <w:rPr>
-                <w:rFonts w:ascii="Menlo" w:hAnsi="Menlo" w:cs="Menlo"/>
-                <w:color w:val="000000"/>
-                <w:sz w:val="22"/>
-                <w:szCs w:val="22"/>
-                <w:lang w:val="en-GB"/>
-              </w:rPr>
-              <w:t>.exceptions.DefaultCredentialsError</w:t>
+            <w:r>
+              <w:rPr>
+                <w:rFonts w:cstheme="minorHAnsi"/>
+                <w:color w:val="000000"/>
+                <w:lang w:val="en-GB"/>
+              </w:rPr>
+              <w:t>gcp</w:t>
             </w:r>
             <w:proofErr w:type="spellEnd"/>
             <w:r>
               <w:rPr>
-                <w:rFonts w:ascii="Menlo" w:hAnsi="Menlo" w:cs="Menlo"/>
-                <w:color w:val="000000"/>
-                <w:sz w:val="22"/>
-                <w:szCs w:val="22"/>
-                <w:lang w:val="en-GB"/>
-              </w:rPr>
-              <w:t>: File /Users/</w:t>
+                <w:rFonts w:cstheme="minorHAnsi"/>
+                <w:color w:val="000000"/>
+                <w:lang w:val="en-GB"/>
+              </w:rPr>
+              <w:t xml:space="preserve">’ function, modify trainer.py to be able to download pickle from </w:t>
             </w:r>
             <w:proofErr w:type="spellStart"/>
             <w:r>
               <w:rPr>
-                <w:rFonts w:ascii="Menlo" w:hAnsi="Menlo" w:cs="Menlo"/>
-                <w:color w:val="000000"/>
-                <w:sz w:val="22"/>
-                <w:szCs w:val="22"/>
-                <w:lang w:val="en-GB"/>
-              </w:rPr>
-              <w:t>josephgulay</w:t>
+                <w:rFonts w:cstheme="minorHAnsi"/>
+                <w:color w:val="000000"/>
+                <w:lang w:val="en-GB"/>
+              </w:rPr>
+              <w:t>gcp</w:t>
             </w:r>
             <w:proofErr w:type="spellEnd"/>
-            <w:r>
-              <w:rPr>
-                <w:rFonts w:ascii="Menlo" w:hAnsi="Menlo" w:cs="Menlo"/>
-                <w:color w:val="000000"/>
-                <w:sz w:val="22"/>
-                <w:szCs w:val="22"/>
-                <w:lang w:val="en-GB"/>
-              </w:rPr>
-              <w:t>/wagon-bootcamp-321000-ad8abda7e95e.json was not found.</w:t>
-            </w:r>
-          </w:p>
-          <w:p>
-            <w:pPr>
-              <w:pStyle w:val="ListParagraph"/>
-              <w:tabs>
-                <w:tab w:val="left" w:pos="560"/>
-                <w:tab w:val="left" w:pos="1120"/>
-                <w:tab w:val="left" w:pos="1680"/>
-                <w:tab w:val="left" w:pos="2240"/>
-                <w:tab w:val="left" w:pos="2800"/>
-                <w:tab w:val="left" w:pos="3360"/>
-                <w:tab w:val="left" w:pos="3920"/>
-                <w:tab w:val="left" w:pos="4480"/>
-                <w:tab w:val="left" w:pos="5040"/>
-                <w:tab w:val="left" w:pos="5600"/>
-                <w:tab w:val="left" w:pos="6160"/>
-                <w:tab w:val="left" w:pos="6720"/>
-              </w:tabs>
-              <w:autoSpaceDE w:val="0"/>
-              <w:autoSpaceDN w:val="0"/>
-              <w:adjustRightInd w:val="0"/>
-              <w:rPr>
-                <w:rFonts w:ascii="Menlo" w:hAnsi="Menlo" w:cs="Menlo"/>
-                <w:color w:val="000000"/>
-                <w:sz w:val="22"/>
-                <w:szCs w:val="22"/>
-                <w:lang w:val="en-GB"/>
-              </w:rPr>
-            </w:pPr>
-          </w:p>
-          <w:p>
-            <w:pPr>
-              <w:pStyle w:val="ListParagraph"/>
-              <w:tabs>
-                <w:tab w:val="left" w:pos="560"/>
-                <w:tab w:val="left" w:pos="1120"/>
-                <w:tab w:val="left" w:pos="1680"/>
-                <w:tab w:val="left" w:pos="2240"/>
-                <w:tab w:val="left" w:pos="2800"/>
-                <w:tab w:val="left" w:pos="3360"/>
-                <w:tab w:val="left" w:pos="3920"/>
-                <w:tab w:val="left" w:pos="4480"/>
-                <w:tab w:val="left" w:pos="5040"/>
-                <w:tab w:val="left" w:pos="5600"/>
-                <w:tab w:val="left" w:pos="6160"/>
-                <w:tab w:val="left" w:pos="6720"/>
-              </w:tabs>
-              <w:autoSpaceDE w:val="0"/>
-              <w:autoSpaceDN w:val="0"/>
-              <w:adjustRightInd w:val="0"/>
-              <w:rPr>
-                <w:rFonts w:cstheme="minorHAnsi"/>
-                <w:b/>
-                <w:bCs/>
-                <w:color w:val="00B050"/>
-              </w:rPr>
-            </w:pPr>
-            <w:r>
-              <w:rPr>
-                <w:rFonts w:cstheme="minorHAnsi"/>
-                <w:b/>
-                <w:bCs/>
-                <w:color w:val="00B050"/>
-              </w:rPr>
-              <w:t>Learning:</w:t>
-            </w:r>
-          </w:p>
-          <w:p>
-            <w:pPr>
-              <w:pStyle w:val="ListParagraph"/>
-              <w:numPr>
-                <w:ilvl w:val="0"/>
-                <w:numId w:val="2"/>
-              </w:numPr>
-              <w:tabs>
-                <w:tab w:val="left" w:pos="560"/>
-                <w:tab w:val="left" w:pos="1120"/>
-                <w:tab w:val="left" w:pos="1680"/>
-                <w:tab w:val="left" w:pos="2240"/>
-                <w:tab w:val="left" w:pos="2800"/>
-                <w:tab w:val="left" w:pos="3360"/>
-                <w:tab w:val="left" w:pos="3920"/>
-                <w:tab w:val="left" w:pos="4480"/>
-                <w:tab w:val="left" w:pos="5040"/>
-                <w:tab w:val="left" w:pos="5600"/>
-                <w:tab w:val="left" w:pos="6160"/>
-                <w:tab w:val="left" w:pos="6720"/>
-              </w:tabs>
-              <w:autoSpaceDE w:val="0"/>
-              <w:autoSpaceDN w:val="0"/>
-              <w:adjustRightInd w:val="0"/>
-              <w:rPr>
-                <w:rFonts w:cstheme="minorHAnsi"/>
-              </w:rPr>
-            </w:pPr>
-            <w:r>
-              <w:rPr>
-                <w:rFonts w:cstheme="minorHAnsi"/>
-              </w:rPr>
-              <w:t>I first had to Google Cloud Platform -&gt; Credentials -&gt; Under the heading “Service Accounts”, click the first project -&gt; Navigate to the “Keys” tab -&gt; Click “Add Key”</w:t>
-            </w:r>
-          </w:p>
-          <w:p>
-            <w:pPr>
-              <w:pStyle w:val="ListParagraph"/>
-              <w:numPr>
-                <w:ilvl w:val="0"/>
-                <w:numId w:val="2"/>
-              </w:numPr>
-              <w:tabs>
-                <w:tab w:val="left" w:pos="560"/>
-                <w:tab w:val="left" w:pos="1120"/>
-                <w:tab w:val="left" w:pos="1680"/>
-                <w:tab w:val="left" w:pos="2240"/>
-                <w:tab w:val="left" w:pos="2800"/>
-                <w:tab w:val="left" w:pos="3360"/>
-                <w:tab w:val="left" w:pos="3920"/>
-                <w:tab w:val="left" w:pos="4480"/>
-                <w:tab w:val="left" w:pos="5040"/>
-                <w:tab w:val="left" w:pos="5600"/>
-                <w:tab w:val="left" w:pos="6160"/>
-                <w:tab w:val="left" w:pos="6720"/>
-              </w:tabs>
-              <w:autoSpaceDE w:val="0"/>
-              <w:autoSpaceDN w:val="0"/>
-              <w:adjustRightInd w:val="0"/>
-              <w:rPr>
-                <w:rFonts w:cstheme="minorHAnsi"/>
-              </w:rPr>
-            </w:pPr>
-            <w:proofErr w:type="gramStart"/>
-            <w:r>
-              <w:rPr>
-                <w:rFonts w:cstheme="minorHAnsi"/>
-              </w:rPr>
-              <w:t>Next</w:t>
-            </w:r>
-            <w:proofErr w:type="gramEnd"/>
-            <w:r>
-              <w:rPr>
-                <w:rFonts w:cstheme="minorHAnsi"/>
-              </w:rPr>
-              <w:t xml:space="preserve"> I had to download the key. I saved it to “</w:t>
-            </w:r>
-            <w:r>
-              <w:rPr>
-                <w:rFonts w:cstheme="minorHAnsi"/>
-              </w:rPr>
-              <w:t>/Users/joe/code/keys/doggy-detector-2022-c42f18ed1a2f.json</w:t>
-            </w:r>
-            <w:r>
-              <w:rPr>
-                <w:rFonts w:cstheme="minorHAnsi"/>
-              </w:rPr>
-              <w:t>”</w:t>
-            </w:r>
-          </w:p>
-          <w:p>
-            <w:pPr>
-              <w:pStyle w:val="ListParagraph"/>
-              <w:numPr>
-                <w:ilvl w:val="0"/>
-                <w:numId w:val="2"/>
-              </w:numPr>
-              <w:tabs>
-                <w:tab w:val="left" w:pos="560"/>
-                <w:tab w:val="left" w:pos="1120"/>
-                <w:tab w:val="left" w:pos="1680"/>
-                <w:tab w:val="left" w:pos="2240"/>
-                <w:tab w:val="left" w:pos="2800"/>
-                <w:tab w:val="left" w:pos="3360"/>
-                <w:tab w:val="left" w:pos="3920"/>
-                <w:tab w:val="left" w:pos="4480"/>
-                <w:tab w:val="left" w:pos="5040"/>
-                <w:tab w:val="left" w:pos="5600"/>
-                <w:tab w:val="left" w:pos="6160"/>
-                <w:tab w:val="left" w:pos="6720"/>
-              </w:tabs>
-              <w:autoSpaceDE w:val="0"/>
-              <w:autoSpaceDN w:val="0"/>
-              <w:adjustRightInd w:val="0"/>
-              <w:rPr>
-                <w:rFonts w:cstheme="minorHAnsi"/>
-              </w:rPr>
-            </w:pPr>
-            <w:r>
-              <w:rPr>
-                <w:rFonts w:cstheme="minorHAnsi"/>
-              </w:rPr>
-              <w:t xml:space="preserve">Finally, I ran this code in terminal </w:t>
-            </w:r>
-            <w:r>
-              <w:rPr>
-                <w:rFonts w:cstheme="minorHAnsi"/>
-              </w:rPr>
-              <w:t>export GOOGLE_APPLICATION_CREDENTIALS=/Users/joe/code/keys/doggy-detector-2022-c42f18ed1a2f.json</w:t>
-            </w:r>
-          </w:p>
-          <w:p>
-            <w:pPr>
-              <w:tabs>
-                <w:tab w:val="left" w:pos="560"/>
-                <w:tab w:val="left" w:pos="1120"/>
-                <w:tab w:val="left" w:pos="1680"/>
-                <w:tab w:val="left" w:pos="2240"/>
-                <w:tab w:val="left" w:pos="2800"/>
-                <w:tab w:val="left" w:pos="3360"/>
-                <w:tab w:val="left" w:pos="3920"/>
-                <w:tab w:val="left" w:pos="4480"/>
-                <w:tab w:val="left" w:pos="5040"/>
-                <w:tab w:val="left" w:pos="5600"/>
-                <w:tab w:val="left" w:pos="6160"/>
-                <w:tab w:val="left" w:pos="6720"/>
-              </w:tabs>
-              <w:autoSpaceDE w:val="0"/>
-              <w:autoSpaceDN w:val="0"/>
-              <w:adjustRightInd w:val="0"/>
-              <w:rPr>
-                <w:rFonts w:cstheme="minorHAnsi"/>
-              </w:rPr>
-            </w:pPr>
+          </w:p>
+          <w:p>
+            <w:pPr>
+              <w:tabs>
+                <w:tab w:val="left" w:pos="560"/>
+                <w:tab w:val="left" w:pos="1120"/>
+                <w:tab w:val="left" w:pos="1680"/>
+                <w:tab w:val="left" w:pos="2240"/>
+                <w:tab w:val="left" w:pos="2800"/>
+                <w:tab w:val="left" w:pos="3360"/>
+                <w:tab w:val="left" w:pos="3920"/>
+                <w:tab w:val="left" w:pos="4480"/>
+                <w:tab w:val="left" w:pos="5040"/>
+                <w:tab w:val="left" w:pos="5600"/>
+                <w:tab w:val="left" w:pos="6160"/>
+                <w:tab w:val="left" w:pos="6720"/>
+              </w:tabs>
+              <w:autoSpaceDE w:val="0"/>
+              <w:autoSpaceDN w:val="0"/>
+              <w:adjustRightInd w:val="0"/>
+              <w:rPr>
+                <w:rFonts w:cstheme="minorHAnsi"/>
+                <w:color w:val="000000"/>
+                <w:lang w:val="en-GB"/>
+              </w:rPr>
+            </w:pPr>
+            <w:r>
+              <w:rPr>
+                <w:rFonts w:cstheme="minorHAnsi"/>
+                <w:color w:val="000000"/>
+                <w:lang w:val="en-GB"/>
+              </w:rPr>
+              <w:t>-create model locally following directions on Kitt</w:t>
+            </w:r>
+          </w:p>
+          <w:p>
+            <w:pPr>
+              <w:tabs>
+                <w:tab w:val="left" w:pos="560"/>
+                <w:tab w:val="left" w:pos="1120"/>
+                <w:tab w:val="left" w:pos="1680"/>
+                <w:tab w:val="left" w:pos="2240"/>
+                <w:tab w:val="left" w:pos="2800"/>
+                <w:tab w:val="left" w:pos="3360"/>
+                <w:tab w:val="left" w:pos="3920"/>
+                <w:tab w:val="left" w:pos="4480"/>
+                <w:tab w:val="left" w:pos="5040"/>
+                <w:tab w:val="left" w:pos="5600"/>
+                <w:tab w:val="left" w:pos="6160"/>
+                <w:tab w:val="left" w:pos="6720"/>
+              </w:tabs>
+              <w:autoSpaceDE w:val="0"/>
+              <w:autoSpaceDN w:val="0"/>
+              <w:adjustRightInd w:val="0"/>
+              <w:rPr>
+                <w:rFonts w:cstheme="minorHAnsi"/>
+                <w:color w:val="000000"/>
+                <w:lang w:val="en-GB"/>
+              </w:rPr>
+            </w:pPr>
+            <w:r>
+              <w:rPr>
+                <w:rFonts w:cstheme="minorHAnsi"/>
+                <w:color w:val="000000"/>
+                <w:lang w:val="en-GB"/>
+              </w:rPr>
+              <w:t>- Update “Upload model to GCP”</w:t>
+            </w:r>
           </w:p>
           <w:p>
             <w:pPr>
@@ -1251,541 +692,953 @@
                 <w:b/>
                 <w:bCs/>
               </w:rPr>
-              <w:t>02-03-2022</w:t>
-            </w:r>
-          </w:p>
-          <w:p>
-            <w:pPr>
-              <w:tabs>
-                <w:tab w:val="left" w:pos="560"/>
-                <w:tab w:val="left" w:pos="1120"/>
-                <w:tab w:val="left" w:pos="1680"/>
-                <w:tab w:val="left" w:pos="2240"/>
-                <w:tab w:val="left" w:pos="2800"/>
-                <w:tab w:val="left" w:pos="3360"/>
-                <w:tab w:val="left" w:pos="3920"/>
-                <w:tab w:val="left" w:pos="4480"/>
-                <w:tab w:val="left" w:pos="5040"/>
-                <w:tab w:val="left" w:pos="5600"/>
-                <w:tab w:val="left" w:pos="6160"/>
-                <w:tab w:val="left" w:pos="6720"/>
-              </w:tabs>
-              <w:autoSpaceDE w:val="0"/>
-              <w:autoSpaceDN w:val="0"/>
-              <w:adjustRightInd w:val="0"/>
-              <w:rPr>
-                <w:rFonts w:cstheme="minorHAnsi"/>
-              </w:rPr>
-            </w:pPr>
-            <w:r>
-              <w:rPr>
-                <w:rFonts w:cstheme="minorHAnsi"/>
-              </w:rPr>
-              <w:t xml:space="preserve">Started to create </w:t>
-            </w:r>
-            <w:proofErr w:type="spellStart"/>
-            <w:r>
-              <w:rPr>
-                <w:rFonts w:cstheme="minorHAnsi"/>
-              </w:rPr>
-              <w:t>py</w:t>
-            </w:r>
-            <w:proofErr w:type="spellEnd"/>
-            <w:r>
-              <w:rPr>
-                <w:rFonts w:cstheme="minorHAnsi"/>
-              </w:rPr>
-              <w:t xml:space="preserve"> files to upload into GCP</w:t>
-            </w:r>
-          </w:p>
-          <w:p>
-            <w:pPr>
-              <w:tabs>
-                <w:tab w:val="left" w:pos="560"/>
-                <w:tab w:val="left" w:pos="1120"/>
-                <w:tab w:val="left" w:pos="1680"/>
-                <w:tab w:val="left" w:pos="2240"/>
-                <w:tab w:val="left" w:pos="2800"/>
-                <w:tab w:val="left" w:pos="3360"/>
-                <w:tab w:val="left" w:pos="3920"/>
-                <w:tab w:val="left" w:pos="4480"/>
-                <w:tab w:val="left" w:pos="5040"/>
-                <w:tab w:val="left" w:pos="5600"/>
-                <w:tab w:val="left" w:pos="6160"/>
-                <w:tab w:val="left" w:pos="6720"/>
-              </w:tabs>
-              <w:autoSpaceDE w:val="0"/>
-              <w:autoSpaceDN w:val="0"/>
-              <w:adjustRightInd w:val="0"/>
-              <w:rPr>
-                <w:rFonts w:cstheme="minorHAnsi"/>
-              </w:rPr>
-            </w:pPr>
-            <w:r>
-              <w:rPr>
-                <w:rFonts w:cstheme="minorHAnsi"/>
-              </w:rPr>
-              <w:t>Continue with creating a bucket in GCP</w:t>
-            </w:r>
-          </w:p>
-          <w:p>
-            <w:pPr>
-              <w:tabs>
-                <w:tab w:val="left" w:pos="560"/>
-                <w:tab w:val="left" w:pos="1120"/>
-                <w:tab w:val="left" w:pos="1680"/>
-                <w:tab w:val="left" w:pos="2240"/>
-                <w:tab w:val="left" w:pos="2800"/>
-                <w:tab w:val="left" w:pos="3360"/>
-                <w:tab w:val="left" w:pos="3920"/>
-                <w:tab w:val="left" w:pos="4480"/>
-                <w:tab w:val="left" w:pos="5040"/>
-                <w:tab w:val="left" w:pos="5600"/>
-                <w:tab w:val="left" w:pos="6160"/>
-                <w:tab w:val="left" w:pos="6720"/>
-              </w:tabs>
-              <w:autoSpaceDE w:val="0"/>
-              <w:autoSpaceDN w:val="0"/>
-              <w:adjustRightInd w:val="0"/>
-              <w:rPr>
-                <w:rFonts w:cstheme="minorHAnsi"/>
-              </w:rPr>
-            </w:pPr>
-            <w:r>
-              <w:rPr>
-                <w:rFonts w:cstheme="minorHAnsi"/>
-                <w:b/>
-                <w:bCs/>
-              </w:rPr>
-              <w:t xml:space="preserve">Issue: </w:t>
-            </w:r>
-            <w:r>
-              <w:rPr>
-                <w:rFonts w:cstheme="minorHAnsi"/>
-              </w:rPr>
-              <w:t xml:space="preserve">Not able to run the make file, the following error pops up: </w:t>
-            </w:r>
-          </w:p>
-          <w:p>
-            <w:pPr>
-              <w:tabs>
-                <w:tab w:val="left" w:pos="560"/>
-                <w:tab w:val="left" w:pos="1120"/>
-                <w:tab w:val="left" w:pos="1680"/>
-                <w:tab w:val="left" w:pos="2240"/>
-                <w:tab w:val="left" w:pos="2800"/>
-                <w:tab w:val="left" w:pos="3360"/>
-                <w:tab w:val="left" w:pos="3920"/>
-                <w:tab w:val="left" w:pos="4480"/>
-                <w:tab w:val="left" w:pos="5040"/>
-                <w:tab w:val="left" w:pos="5600"/>
-                <w:tab w:val="left" w:pos="6160"/>
-                <w:tab w:val="left" w:pos="6720"/>
-              </w:tabs>
-              <w:autoSpaceDE w:val="0"/>
-              <w:autoSpaceDN w:val="0"/>
-              <w:adjustRightInd w:val="0"/>
-              <w:rPr>
-                <w:rFonts w:ascii="Menlo" w:hAnsi="Menlo" w:cs="Menlo"/>
-                <w:color w:val="000000"/>
-                <w:sz w:val="22"/>
-                <w:szCs w:val="22"/>
-                <w:lang w:val="en-GB"/>
-              </w:rPr>
-            </w:pPr>
-            <w:proofErr w:type="spellStart"/>
-            <w:r>
-              <w:rPr>
-                <w:rFonts w:ascii="Menlo" w:hAnsi="Menlo" w:cs="Menlo"/>
-                <w:color w:val="000000"/>
-                <w:sz w:val="22"/>
-                <w:szCs w:val="22"/>
-                <w:lang w:val="en-GB"/>
-              </w:rPr>
-              <w:t>gcloud</w:t>
-            </w:r>
-            <w:proofErr w:type="spellEnd"/>
-            <w:r>
-              <w:rPr>
-                <w:rFonts w:ascii="Menlo" w:hAnsi="Menlo" w:cs="Menlo"/>
-                <w:color w:val="000000"/>
-                <w:sz w:val="22"/>
-                <w:szCs w:val="22"/>
-                <w:lang w:val="en-GB"/>
-              </w:rPr>
-              <w:t>: No such file or directory</w:t>
-            </w:r>
-          </w:p>
-          <w:p>
-            <w:pPr>
-              <w:tabs>
-                <w:tab w:val="left" w:pos="560"/>
-                <w:tab w:val="left" w:pos="1120"/>
-                <w:tab w:val="left" w:pos="1680"/>
-                <w:tab w:val="left" w:pos="2240"/>
-                <w:tab w:val="left" w:pos="2800"/>
-                <w:tab w:val="left" w:pos="3360"/>
-                <w:tab w:val="left" w:pos="3920"/>
-                <w:tab w:val="left" w:pos="4480"/>
-                <w:tab w:val="left" w:pos="5040"/>
-                <w:tab w:val="left" w:pos="5600"/>
-                <w:tab w:val="left" w:pos="6160"/>
-                <w:tab w:val="left" w:pos="6720"/>
-              </w:tabs>
-              <w:autoSpaceDE w:val="0"/>
-              <w:autoSpaceDN w:val="0"/>
-              <w:adjustRightInd w:val="0"/>
-              <w:rPr>
-                <w:rFonts w:cstheme="minorHAnsi"/>
-              </w:rPr>
-            </w:pPr>
-            <w:r>
-              <w:rPr>
-                <w:rFonts w:cstheme="minorHAnsi"/>
-                <w:b/>
-                <w:bCs/>
-              </w:rPr>
-              <w:t xml:space="preserve">Solution: </w:t>
-            </w:r>
-            <w:r>
-              <w:rPr>
-                <w:rFonts w:cstheme="minorHAnsi"/>
-              </w:rPr>
-              <w:t xml:space="preserve">It looks like I had to do some of the initial set up to be able to run in GCP. This included setting up the CLI, authentication and setting the project name. </w:t>
-            </w:r>
-          </w:p>
-          <w:p>
-            <w:pPr>
-              <w:rPr>
-                <w:rFonts w:cstheme="minorHAnsi"/>
-                <w:b/>
-                <w:bCs/>
-              </w:rPr>
-            </w:pPr>
-          </w:p>
-          <w:p>
-            <w:pPr>
-              <w:rPr>
-                <w:rFonts w:cstheme="minorHAnsi"/>
-                <w:b/>
-                <w:bCs/>
-              </w:rPr>
-            </w:pPr>
-          </w:p>
-          <w:p>
-            <w:pPr>
-              <w:tabs>
-                <w:tab w:val="left" w:pos="560"/>
-                <w:tab w:val="left" w:pos="1120"/>
-                <w:tab w:val="left" w:pos="1680"/>
-                <w:tab w:val="left" w:pos="2240"/>
-                <w:tab w:val="left" w:pos="2800"/>
-                <w:tab w:val="left" w:pos="3360"/>
-                <w:tab w:val="left" w:pos="3920"/>
-                <w:tab w:val="left" w:pos="4480"/>
-                <w:tab w:val="left" w:pos="5040"/>
-                <w:tab w:val="left" w:pos="5600"/>
-                <w:tab w:val="left" w:pos="6160"/>
-                <w:tab w:val="left" w:pos="6720"/>
-              </w:tabs>
-              <w:autoSpaceDE w:val="0"/>
-              <w:autoSpaceDN w:val="0"/>
-              <w:adjustRightInd w:val="0"/>
-              <w:rPr>
-                <w:rFonts w:cstheme="minorHAnsi"/>
-                <w:b/>
-                <w:bCs/>
-              </w:rPr>
-            </w:pPr>
-            <w:r>
-              <w:rPr>
-                <w:rFonts w:cstheme="minorHAnsi"/>
-                <w:b/>
-                <w:bCs/>
-              </w:rPr>
-              <w:t>01-03-2022</w:t>
-            </w:r>
-          </w:p>
-          <w:p>
-            <w:pPr>
-              <w:tabs>
-                <w:tab w:val="left" w:pos="560"/>
-                <w:tab w:val="left" w:pos="1120"/>
-                <w:tab w:val="left" w:pos="1680"/>
-                <w:tab w:val="left" w:pos="2240"/>
-                <w:tab w:val="left" w:pos="2800"/>
-                <w:tab w:val="left" w:pos="3360"/>
-                <w:tab w:val="left" w:pos="3920"/>
-                <w:tab w:val="left" w:pos="4480"/>
-                <w:tab w:val="left" w:pos="5040"/>
-                <w:tab w:val="left" w:pos="5600"/>
-                <w:tab w:val="left" w:pos="6160"/>
-                <w:tab w:val="left" w:pos="6720"/>
-              </w:tabs>
-              <w:autoSpaceDE w:val="0"/>
-              <w:autoSpaceDN w:val="0"/>
-              <w:adjustRightInd w:val="0"/>
-              <w:rPr>
-                <w:rFonts w:cstheme="minorHAnsi"/>
-              </w:rPr>
-            </w:pPr>
-            <w:r>
-              <w:rPr>
-                <w:rFonts w:cstheme="minorHAnsi"/>
-              </w:rPr>
-              <w:lastRenderedPageBreak/>
-              <w:t>Started looking at GCP setup</w:t>
-            </w:r>
-            <w:r>
-              <w:rPr>
-                <w:rFonts w:cstheme="minorHAnsi"/>
-              </w:rPr>
-              <w:t>.</w:t>
-            </w:r>
-          </w:p>
-          <w:p>
-            <w:pPr>
-              <w:tabs>
-                <w:tab w:val="left" w:pos="560"/>
-                <w:tab w:val="left" w:pos="1120"/>
-                <w:tab w:val="left" w:pos="1680"/>
-                <w:tab w:val="left" w:pos="2240"/>
-                <w:tab w:val="left" w:pos="2800"/>
-                <w:tab w:val="left" w:pos="3360"/>
-                <w:tab w:val="left" w:pos="3920"/>
-                <w:tab w:val="left" w:pos="4480"/>
-                <w:tab w:val="left" w:pos="5040"/>
-                <w:tab w:val="left" w:pos="5600"/>
-                <w:tab w:val="left" w:pos="6160"/>
-                <w:tab w:val="left" w:pos="6720"/>
-              </w:tabs>
-              <w:autoSpaceDE w:val="0"/>
-              <w:autoSpaceDN w:val="0"/>
-              <w:adjustRightInd w:val="0"/>
-              <w:rPr>
-                <w:rFonts w:cstheme="minorHAnsi"/>
-              </w:rPr>
-            </w:pPr>
-          </w:p>
-          <w:p>
-            <w:pPr>
-              <w:tabs>
-                <w:tab w:val="left" w:pos="560"/>
-                <w:tab w:val="left" w:pos="1120"/>
-                <w:tab w:val="left" w:pos="1680"/>
-                <w:tab w:val="left" w:pos="2240"/>
-                <w:tab w:val="left" w:pos="2800"/>
-                <w:tab w:val="left" w:pos="3360"/>
-                <w:tab w:val="left" w:pos="3920"/>
-                <w:tab w:val="left" w:pos="4480"/>
-                <w:tab w:val="left" w:pos="5040"/>
-                <w:tab w:val="left" w:pos="5600"/>
-                <w:tab w:val="left" w:pos="6160"/>
-                <w:tab w:val="left" w:pos="6720"/>
-              </w:tabs>
-              <w:autoSpaceDE w:val="0"/>
-              <w:autoSpaceDN w:val="0"/>
-              <w:adjustRightInd w:val="0"/>
-              <w:rPr>
-                <w:rFonts w:cstheme="minorHAnsi"/>
-              </w:rPr>
-            </w:pPr>
-            <w:r>
-              <w:rPr>
-                <w:rFonts w:cstheme="minorHAnsi"/>
-                <w:b/>
-                <w:bCs/>
-              </w:rPr>
-              <w:t xml:space="preserve">Learning: </w:t>
-            </w:r>
-            <w:r>
-              <w:rPr>
-                <w:rFonts w:cstheme="minorHAnsi"/>
-              </w:rPr>
-              <w:t xml:space="preserve">When I remove the machine learning requirements of the </w:t>
-            </w:r>
-            <w:proofErr w:type="gramStart"/>
-            <w:r>
-              <w:rPr>
-                <w:rFonts w:cstheme="minorHAnsi"/>
-              </w:rPr>
-              <w:t>package,  I</w:t>
-            </w:r>
-            <w:proofErr w:type="gramEnd"/>
-            <w:r>
-              <w:rPr>
-                <w:rFonts w:cstheme="minorHAnsi"/>
-              </w:rPr>
-              <w:t xml:space="preserve"> am able to deploy to Heroku. </w:t>
-            </w:r>
-            <w:proofErr w:type="gramStart"/>
-            <w:r>
-              <w:rPr>
-                <w:rFonts w:cstheme="minorHAnsi"/>
-              </w:rPr>
-              <w:t>So</w:t>
-            </w:r>
-            <w:proofErr w:type="gramEnd"/>
-            <w:r>
-              <w:rPr>
-                <w:rFonts w:cstheme="minorHAnsi"/>
-              </w:rPr>
-              <w:t xml:space="preserve"> it looks like the machine learning requirements are what is taking up space. I will need to deploy Heroku only for the front end it seems. For </w:t>
-            </w:r>
-            <w:proofErr w:type="gramStart"/>
-            <w:r>
-              <w:rPr>
-                <w:rFonts w:cstheme="minorHAnsi"/>
-              </w:rPr>
-              <w:t>now</w:t>
-            </w:r>
-            <w:proofErr w:type="gramEnd"/>
-            <w:r>
-              <w:rPr>
-                <w:rFonts w:cstheme="minorHAnsi"/>
-              </w:rPr>
-              <w:t xml:space="preserve"> I will delete the Heroku file.</w:t>
-            </w:r>
-          </w:p>
-          <w:p>
-            <w:pPr>
-              <w:tabs>
-                <w:tab w:val="left" w:pos="560"/>
-                <w:tab w:val="left" w:pos="1120"/>
-                <w:tab w:val="left" w:pos="1680"/>
-                <w:tab w:val="left" w:pos="2240"/>
-                <w:tab w:val="left" w:pos="2800"/>
-                <w:tab w:val="left" w:pos="3360"/>
-                <w:tab w:val="left" w:pos="3920"/>
-                <w:tab w:val="left" w:pos="4480"/>
-                <w:tab w:val="left" w:pos="5040"/>
-                <w:tab w:val="left" w:pos="5600"/>
-                <w:tab w:val="left" w:pos="6160"/>
-                <w:tab w:val="left" w:pos="6720"/>
-              </w:tabs>
-              <w:autoSpaceDE w:val="0"/>
-              <w:autoSpaceDN w:val="0"/>
-              <w:adjustRightInd w:val="0"/>
-              <w:rPr>
-                <w:rFonts w:cstheme="minorHAnsi"/>
-              </w:rPr>
-            </w:pPr>
-          </w:p>
-          <w:p>
-            <w:pPr>
-              <w:tabs>
-                <w:tab w:val="left" w:pos="560"/>
-                <w:tab w:val="left" w:pos="1120"/>
-                <w:tab w:val="left" w:pos="1680"/>
-                <w:tab w:val="left" w:pos="2240"/>
-                <w:tab w:val="left" w:pos="2800"/>
-                <w:tab w:val="left" w:pos="3360"/>
-                <w:tab w:val="left" w:pos="3920"/>
-                <w:tab w:val="left" w:pos="4480"/>
-                <w:tab w:val="left" w:pos="5040"/>
-                <w:tab w:val="left" w:pos="5600"/>
-                <w:tab w:val="left" w:pos="6160"/>
-                <w:tab w:val="left" w:pos="6720"/>
-              </w:tabs>
-              <w:autoSpaceDE w:val="0"/>
-              <w:autoSpaceDN w:val="0"/>
-              <w:adjustRightInd w:val="0"/>
-              <w:rPr>
-                <w:rFonts w:cstheme="minorHAnsi"/>
-              </w:rPr>
-            </w:pPr>
-            <w:r>
-              <w:rPr>
-                <w:rFonts w:cstheme="minorHAnsi"/>
-                <w:b/>
-                <w:bCs/>
-              </w:rPr>
-              <w:t xml:space="preserve">Update: </w:t>
-            </w:r>
-            <w:r>
-              <w:rPr>
-                <w:rFonts w:cstheme="minorHAnsi"/>
-              </w:rPr>
-              <w:t xml:space="preserve">It looks like the issue isn’t with the pickle file or the images file. It has something to do with the packages being installed. Looking at </w:t>
-            </w:r>
-            <w:proofErr w:type="spellStart"/>
-            <w:r>
-              <w:rPr>
-                <w:rFonts w:cstheme="minorHAnsi"/>
-              </w:rPr>
-              <w:t>rebeccas</w:t>
-            </w:r>
-            <w:proofErr w:type="spellEnd"/>
-            <w:r>
-              <w:rPr>
-                <w:rFonts w:cstheme="minorHAnsi"/>
-              </w:rPr>
-              <w:t xml:space="preserve"> code, it looks like only the front end is uploaded, not the back end. This could be the root cause.</w:t>
-            </w:r>
-          </w:p>
-          <w:p>
-            <w:pPr>
-              <w:tabs>
-                <w:tab w:val="left" w:pos="560"/>
-                <w:tab w:val="left" w:pos="1120"/>
-                <w:tab w:val="left" w:pos="1680"/>
-                <w:tab w:val="left" w:pos="2240"/>
-                <w:tab w:val="left" w:pos="2800"/>
-                <w:tab w:val="left" w:pos="3360"/>
-                <w:tab w:val="left" w:pos="3920"/>
-                <w:tab w:val="left" w:pos="4480"/>
-                <w:tab w:val="left" w:pos="5040"/>
-                <w:tab w:val="left" w:pos="5600"/>
-                <w:tab w:val="left" w:pos="6160"/>
-                <w:tab w:val="left" w:pos="6720"/>
-              </w:tabs>
-              <w:autoSpaceDE w:val="0"/>
-              <w:autoSpaceDN w:val="0"/>
-              <w:adjustRightInd w:val="0"/>
-              <w:rPr>
-                <w:rFonts w:cstheme="minorHAnsi"/>
-              </w:rPr>
-            </w:pPr>
-            <w:r>
-              <w:rPr>
-                <w:rFonts w:cstheme="minorHAnsi"/>
-              </w:rPr>
-              <w:t>Troubleshoot this step- slug size still too large, investigate what else is taking up space</w:t>
-            </w:r>
-          </w:p>
-          <w:p>
-            <w:pPr>
-              <w:tabs>
-                <w:tab w:val="left" w:pos="560"/>
-                <w:tab w:val="left" w:pos="1120"/>
-                <w:tab w:val="left" w:pos="1680"/>
-                <w:tab w:val="left" w:pos="2240"/>
-                <w:tab w:val="left" w:pos="2800"/>
-                <w:tab w:val="left" w:pos="3360"/>
-                <w:tab w:val="left" w:pos="3920"/>
-                <w:tab w:val="left" w:pos="4480"/>
-                <w:tab w:val="left" w:pos="5040"/>
-                <w:tab w:val="left" w:pos="5600"/>
-                <w:tab w:val="left" w:pos="6160"/>
-                <w:tab w:val="left" w:pos="6720"/>
-              </w:tabs>
-              <w:autoSpaceDE w:val="0"/>
-              <w:autoSpaceDN w:val="0"/>
-              <w:adjustRightInd w:val="0"/>
-              <w:rPr>
-                <w:rFonts w:cstheme="minorHAnsi"/>
-              </w:rPr>
-            </w:pPr>
-            <w:r>
-              <w:rPr>
-                <w:rFonts w:cstheme="minorHAnsi"/>
-              </w:rPr>
-              <w:t xml:space="preserve">Add back in the image folder and the </w:t>
-            </w:r>
+              <w:t>03-02-2022</w:t>
+            </w:r>
+          </w:p>
+          <w:p>
+            <w:pPr>
+              <w:tabs>
+                <w:tab w:val="left" w:pos="560"/>
+                <w:tab w:val="left" w:pos="1120"/>
+                <w:tab w:val="left" w:pos="1680"/>
+                <w:tab w:val="left" w:pos="2240"/>
+                <w:tab w:val="left" w:pos="2800"/>
+                <w:tab w:val="left" w:pos="3360"/>
+                <w:tab w:val="left" w:pos="3920"/>
+                <w:tab w:val="left" w:pos="4480"/>
+                <w:tab w:val="left" w:pos="5040"/>
+                <w:tab w:val="left" w:pos="5600"/>
+                <w:tab w:val="left" w:pos="6160"/>
+                <w:tab w:val="left" w:pos="6720"/>
+              </w:tabs>
+              <w:autoSpaceDE w:val="0"/>
+              <w:autoSpaceDN w:val="0"/>
+              <w:adjustRightInd w:val="0"/>
+              <w:rPr>
+                <w:rFonts w:cstheme="minorHAnsi"/>
+              </w:rPr>
+            </w:pPr>
+            <w:r>
+              <w:rPr>
+                <w:rFonts w:cstheme="minorHAnsi"/>
+                <w:b/>
+                <w:bCs/>
+                <w:color w:val="000000"/>
+                <w:lang w:val="en-GB"/>
+              </w:rPr>
+              <w:t>-</w:t>
+            </w:r>
+            <w:r>
+              <w:rPr>
+                <w:rFonts w:cstheme="minorHAnsi"/>
+              </w:rPr>
+              <w:t xml:space="preserve"> Continue to work on pickle to GCP. Note that the pickle file will first have to be saved locally before it is uploaded to GCP</w:t>
+            </w:r>
+          </w:p>
+          <w:p>
+            <w:pPr>
+              <w:pStyle w:val="ListParagraph"/>
+              <w:numPr>
+                <w:ilvl w:val="0"/>
+                <w:numId w:val="2"/>
+              </w:numPr>
+              <w:tabs>
+                <w:tab w:val="left" w:pos="560"/>
+                <w:tab w:val="left" w:pos="1120"/>
+                <w:tab w:val="left" w:pos="1680"/>
+                <w:tab w:val="left" w:pos="2240"/>
+                <w:tab w:val="left" w:pos="2800"/>
+                <w:tab w:val="left" w:pos="3360"/>
+                <w:tab w:val="left" w:pos="3920"/>
+                <w:tab w:val="left" w:pos="4480"/>
+                <w:tab w:val="left" w:pos="5040"/>
+                <w:tab w:val="left" w:pos="5600"/>
+                <w:tab w:val="left" w:pos="6160"/>
+                <w:tab w:val="left" w:pos="6720"/>
+              </w:tabs>
+              <w:autoSpaceDE w:val="0"/>
+              <w:autoSpaceDN w:val="0"/>
+              <w:adjustRightInd w:val="0"/>
+              <w:rPr>
+                <w:rFonts w:cstheme="minorHAnsi"/>
+                <w:color w:val="FF0000"/>
+              </w:rPr>
+            </w:pPr>
+            <w:r>
+              <w:rPr>
+                <w:rFonts w:cstheme="minorHAnsi"/>
+                <w:color w:val="FF0000"/>
+              </w:rPr>
+              <w:t>Troubleshoot this error:</w:t>
+            </w:r>
+          </w:p>
+          <w:p>
+            <w:pPr>
+              <w:pStyle w:val="ListParagraph"/>
+              <w:tabs>
+                <w:tab w:val="left" w:pos="560"/>
+                <w:tab w:val="left" w:pos="1120"/>
+                <w:tab w:val="left" w:pos="1680"/>
+                <w:tab w:val="left" w:pos="2240"/>
+                <w:tab w:val="left" w:pos="2800"/>
+                <w:tab w:val="left" w:pos="3360"/>
+                <w:tab w:val="left" w:pos="3920"/>
+                <w:tab w:val="left" w:pos="4480"/>
+                <w:tab w:val="left" w:pos="5040"/>
+                <w:tab w:val="left" w:pos="5600"/>
+                <w:tab w:val="left" w:pos="6160"/>
+                <w:tab w:val="left" w:pos="6720"/>
+              </w:tabs>
+              <w:autoSpaceDE w:val="0"/>
+              <w:autoSpaceDN w:val="0"/>
+              <w:adjustRightInd w:val="0"/>
+              <w:rPr>
+                <w:rFonts w:ascii="Menlo" w:hAnsi="Menlo" w:cs="Menlo"/>
+                <w:color w:val="000000"/>
+                <w:sz w:val="22"/>
+                <w:szCs w:val="22"/>
+                <w:lang w:val="en-GB"/>
+              </w:rPr>
+            </w:pPr>
             <w:proofErr w:type="spellStart"/>
             <w:proofErr w:type="gramStart"/>
             <w:r>
               <w:rPr>
+                <w:rFonts w:ascii="Menlo" w:hAnsi="Menlo" w:cs="Menlo"/>
+                <w:color w:val="000000"/>
+                <w:sz w:val="22"/>
+                <w:szCs w:val="22"/>
+                <w:lang w:val="en-GB"/>
+              </w:rPr>
+              <w:t>google.auth</w:t>
+            </w:r>
+            <w:proofErr w:type="gramEnd"/>
+            <w:r>
+              <w:rPr>
+                <w:rFonts w:ascii="Menlo" w:hAnsi="Menlo" w:cs="Menlo"/>
+                <w:color w:val="000000"/>
+                <w:sz w:val="22"/>
+                <w:szCs w:val="22"/>
+                <w:lang w:val="en-GB"/>
+              </w:rPr>
+              <w:t>.exceptions.DefaultCredentialsError</w:t>
+            </w:r>
+            <w:proofErr w:type="spellEnd"/>
+            <w:r>
+              <w:rPr>
+                <w:rFonts w:ascii="Menlo" w:hAnsi="Menlo" w:cs="Menlo"/>
+                <w:color w:val="000000"/>
+                <w:sz w:val="22"/>
+                <w:szCs w:val="22"/>
+                <w:lang w:val="en-GB"/>
+              </w:rPr>
+              <w:t>: File /Users/</w:t>
+            </w:r>
+            <w:proofErr w:type="spellStart"/>
+            <w:r>
+              <w:rPr>
+                <w:rFonts w:ascii="Menlo" w:hAnsi="Menlo" w:cs="Menlo"/>
+                <w:color w:val="000000"/>
+                <w:sz w:val="22"/>
+                <w:szCs w:val="22"/>
+                <w:lang w:val="en-GB"/>
+              </w:rPr>
+              <w:t>josephgulay</w:t>
+            </w:r>
+            <w:proofErr w:type="spellEnd"/>
+            <w:r>
+              <w:rPr>
+                <w:rFonts w:ascii="Menlo" w:hAnsi="Menlo" w:cs="Menlo"/>
+                <w:color w:val="000000"/>
+                <w:sz w:val="22"/>
+                <w:szCs w:val="22"/>
+                <w:lang w:val="en-GB"/>
+              </w:rPr>
+              <w:t>/wagon-bootcamp-321000-ad8abda7e95e.json was not found.</w:t>
+            </w:r>
+          </w:p>
+          <w:p>
+            <w:pPr>
+              <w:pStyle w:val="ListParagraph"/>
+              <w:tabs>
+                <w:tab w:val="left" w:pos="560"/>
+                <w:tab w:val="left" w:pos="1120"/>
+                <w:tab w:val="left" w:pos="1680"/>
+                <w:tab w:val="left" w:pos="2240"/>
+                <w:tab w:val="left" w:pos="2800"/>
+                <w:tab w:val="left" w:pos="3360"/>
+                <w:tab w:val="left" w:pos="3920"/>
+                <w:tab w:val="left" w:pos="4480"/>
+                <w:tab w:val="left" w:pos="5040"/>
+                <w:tab w:val="left" w:pos="5600"/>
+                <w:tab w:val="left" w:pos="6160"/>
+                <w:tab w:val="left" w:pos="6720"/>
+              </w:tabs>
+              <w:autoSpaceDE w:val="0"/>
+              <w:autoSpaceDN w:val="0"/>
+              <w:adjustRightInd w:val="0"/>
+              <w:rPr>
+                <w:rFonts w:ascii="Menlo" w:hAnsi="Menlo" w:cs="Menlo"/>
+                <w:color w:val="000000"/>
+                <w:sz w:val="22"/>
+                <w:szCs w:val="22"/>
+                <w:lang w:val="en-GB"/>
+              </w:rPr>
+            </w:pPr>
+          </w:p>
+          <w:p>
+            <w:pPr>
+              <w:pStyle w:val="ListParagraph"/>
+              <w:tabs>
+                <w:tab w:val="left" w:pos="560"/>
+                <w:tab w:val="left" w:pos="1120"/>
+                <w:tab w:val="left" w:pos="1680"/>
+                <w:tab w:val="left" w:pos="2240"/>
+                <w:tab w:val="left" w:pos="2800"/>
+                <w:tab w:val="left" w:pos="3360"/>
+                <w:tab w:val="left" w:pos="3920"/>
+                <w:tab w:val="left" w:pos="4480"/>
+                <w:tab w:val="left" w:pos="5040"/>
+                <w:tab w:val="left" w:pos="5600"/>
+                <w:tab w:val="left" w:pos="6160"/>
+                <w:tab w:val="left" w:pos="6720"/>
+              </w:tabs>
+              <w:autoSpaceDE w:val="0"/>
+              <w:autoSpaceDN w:val="0"/>
+              <w:adjustRightInd w:val="0"/>
+              <w:rPr>
+                <w:rFonts w:cstheme="minorHAnsi"/>
+                <w:b/>
+                <w:bCs/>
+                <w:color w:val="00B050"/>
+              </w:rPr>
+            </w:pPr>
+            <w:r>
+              <w:rPr>
+                <w:rFonts w:cstheme="minorHAnsi"/>
+                <w:b/>
+                <w:bCs/>
+                <w:color w:val="00B050"/>
+              </w:rPr>
+              <w:t>Learning:</w:t>
+            </w:r>
+          </w:p>
+          <w:p>
+            <w:pPr>
+              <w:pStyle w:val="ListParagraph"/>
+              <w:numPr>
+                <w:ilvl w:val="0"/>
+                <w:numId w:val="2"/>
+              </w:numPr>
+              <w:tabs>
+                <w:tab w:val="left" w:pos="560"/>
+                <w:tab w:val="left" w:pos="1120"/>
+                <w:tab w:val="left" w:pos="1680"/>
+                <w:tab w:val="left" w:pos="2240"/>
+                <w:tab w:val="left" w:pos="2800"/>
+                <w:tab w:val="left" w:pos="3360"/>
+                <w:tab w:val="left" w:pos="3920"/>
+                <w:tab w:val="left" w:pos="4480"/>
+                <w:tab w:val="left" w:pos="5040"/>
+                <w:tab w:val="left" w:pos="5600"/>
+                <w:tab w:val="left" w:pos="6160"/>
+                <w:tab w:val="left" w:pos="6720"/>
+              </w:tabs>
+              <w:autoSpaceDE w:val="0"/>
+              <w:autoSpaceDN w:val="0"/>
+              <w:adjustRightInd w:val="0"/>
+              <w:rPr>
+                <w:rFonts w:cstheme="minorHAnsi"/>
+              </w:rPr>
+            </w:pPr>
+            <w:r>
+              <w:rPr>
+                <w:rFonts w:cstheme="minorHAnsi"/>
+              </w:rPr>
+              <w:t>I first had to Google Cloud Platform -&gt; Credentials -&gt; Under the heading “Service Accounts”, click the first project -&gt; Navigate to the “Keys” tab -&gt; Click “Add Key”</w:t>
+            </w:r>
+          </w:p>
+          <w:p>
+            <w:pPr>
+              <w:pStyle w:val="ListParagraph"/>
+              <w:numPr>
+                <w:ilvl w:val="0"/>
+                <w:numId w:val="2"/>
+              </w:numPr>
+              <w:tabs>
+                <w:tab w:val="left" w:pos="560"/>
+                <w:tab w:val="left" w:pos="1120"/>
+                <w:tab w:val="left" w:pos="1680"/>
+                <w:tab w:val="left" w:pos="2240"/>
+                <w:tab w:val="left" w:pos="2800"/>
+                <w:tab w:val="left" w:pos="3360"/>
+                <w:tab w:val="left" w:pos="3920"/>
+                <w:tab w:val="left" w:pos="4480"/>
+                <w:tab w:val="left" w:pos="5040"/>
+                <w:tab w:val="left" w:pos="5600"/>
+                <w:tab w:val="left" w:pos="6160"/>
+                <w:tab w:val="left" w:pos="6720"/>
+              </w:tabs>
+              <w:autoSpaceDE w:val="0"/>
+              <w:autoSpaceDN w:val="0"/>
+              <w:adjustRightInd w:val="0"/>
+              <w:rPr>
+                <w:rFonts w:cstheme="minorHAnsi"/>
+              </w:rPr>
+            </w:pPr>
+            <w:proofErr w:type="gramStart"/>
+            <w:r>
+              <w:rPr>
+                <w:rFonts w:cstheme="minorHAnsi"/>
+              </w:rPr>
+              <w:t>Next</w:t>
+            </w:r>
+            <w:proofErr w:type="gramEnd"/>
+            <w:r>
+              <w:rPr>
+                <w:rFonts w:cstheme="minorHAnsi"/>
+              </w:rPr>
+              <w:t xml:space="preserve"> I had to download the key. I saved it to “</w:t>
+            </w:r>
+            <w:r>
+              <w:rPr>
+                <w:rFonts w:cstheme="minorHAnsi"/>
+              </w:rPr>
+              <w:t>/Users/joe/code/keys/doggy-detector-2022-c42f18ed1a2f.json</w:t>
+            </w:r>
+            <w:r>
+              <w:rPr>
+                <w:rFonts w:cstheme="minorHAnsi"/>
+              </w:rPr>
+              <w:t>”</w:t>
+            </w:r>
+          </w:p>
+          <w:p>
+            <w:pPr>
+              <w:pStyle w:val="ListParagraph"/>
+              <w:numPr>
+                <w:ilvl w:val="0"/>
+                <w:numId w:val="2"/>
+              </w:numPr>
+              <w:tabs>
+                <w:tab w:val="left" w:pos="560"/>
+                <w:tab w:val="left" w:pos="1120"/>
+                <w:tab w:val="left" w:pos="1680"/>
+                <w:tab w:val="left" w:pos="2240"/>
+                <w:tab w:val="left" w:pos="2800"/>
+                <w:tab w:val="left" w:pos="3360"/>
+                <w:tab w:val="left" w:pos="3920"/>
+                <w:tab w:val="left" w:pos="4480"/>
+                <w:tab w:val="left" w:pos="5040"/>
+                <w:tab w:val="left" w:pos="5600"/>
+                <w:tab w:val="left" w:pos="6160"/>
+                <w:tab w:val="left" w:pos="6720"/>
+              </w:tabs>
+              <w:autoSpaceDE w:val="0"/>
+              <w:autoSpaceDN w:val="0"/>
+              <w:adjustRightInd w:val="0"/>
+              <w:rPr>
+                <w:rFonts w:cstheme="minorHAnsi"/>
+              </w:rPr>
+            </w:pPr>
+            <w:r>
+              <w:rPr>
+                <w:rFonts w:cstheme="minorHAnsi"/>
+              </w:rPr>
+              <w:t xml:space="preserve">Finally, I ran this code in terminal </w:t>
+            </w:r>
+            <w:r>
+              <w:rPr>
+                <w:rFonts w:cstheme="minorHAnsi"/>
+              </w:rPr>
+              <w:t>export GOOGLE_APPLICATION_CREDENTIALS=/Users/joe/code/keys/doggy-detector-2022-c42f18ed1a2f.json</w:t>
+            </w:r>
+          </w:p>
+          <w:p>
+            <w:pPr>
+              <w:rPr>
+                <w:rFonts w:cstheme="minorHAnsi"/>
+                <w:b/>
+                <w:bCs/>
+              </w:rPr>
+            </w:pPr>
+          </w:p>
+          <w:p>
+            <w:pPr>
+              <w:tabs>
+                <w:tab w:val="left" w:pos="560"/>
+                <w:tab w:val="left" w:pos="1120"/>
+                <w:tab w:val="left" w:pos="1680"/>
+                <w:tab w:val="left" w:pos="2240"/>
+                <w:tab w:val="left" w:pos="2800"/>
+                <w:tab w:val="left" w:pos="3360"/>
+                <w:tab w:val="left" w:pos="3920"/>
+                <w:tab w:val="left" w:pos="4480"/>
+                <w:tab w:val="left" w:pos="5040"/>
+                <w:tab w:val="left" w:pos="5600"/>
+                <w:tab w:val="left" w:pos="6160"/>
+                <w:tab w:val="left" w:pos="6720"/>
+              </w:tabs>
+              <w:autoSpaceDE w:val="0"/>
+              <w:autoSpaceDN w:val="0"/>
+              <w:adjustRightInd w:val="0"/>
+              <w:rPr>
+                <w:rFonts w:cstheme="minorHAnsi"/>
+                <w:b/>
+                <w:bCs/>
+              </w:rPr>
+            </w:pPr>
+            <w:r>
+              <w:rPr>
+                <w:rFonts w:cstheme="minorHAnsi"/>
+                <w:b/>
+                <w:bCs/>
+              </w:rPr>
+              <w:t>02-03-2022</w:t>
+            </w:r>
+          </w:p>
+          <w:p>
+            <w:pPr>
+              <w:tabs>
+                <w:tab w:val="left" w:pos="560"/>
+                <w:tab w:val="left" w:pos="1120"/>
+                <w:tab w:val="left" w:pos="1680"/>
+                <w:tab w:val="left" w:pos="2240"/>
+                <w:tab w:val="left" w:pos="2800"/>
+                <w:tab w:val="left" w:pos="3360"/>
+                <w:tab w:val="left" w:pos="3920"/>
+                <w:tab w:val="left" w:pos="4480"/>
+                <w:tab w:val="left" w:pos="5040"/>
+                <w:tab w:val="left" w:pos="5600"/>
+                <w:tab w:val="left" w:pos="6160"/>
+                <w:tab w:val="left" w:pos="6720"/>
+              </w:tabs>
+              <w:autoSpaceDE w:val="0"/>
+              <w:autoSpaceDN w:val="0"/>
+              <w:adjustRightInd w:val="0"/>
+              <w:rPr>
+                <w:rFonts w:cstheme="minorHAnsi"/>
+              </w:rPr>
+            </w:pPr>
+            <w:r>
+              <w:rPr>
+                <w:rFonts w:cstheme="minorHAnsi"/>
+              </w:rPr>
+              <w:t xml:space="preserve">Started to create </w:t>
+            </w:r>
+            <w:proofErr w:type="spellStart"/>
+            <w:r>
+              <w:rPr>
+                <w:rFonts w:cstheme="minorHAnsi"/>
+              </w:rPr>
+              <w:t>py</w:t>
+            </w:r>
+            <w:proofErr w:type="spellEnd"/>
+            <w:r>
+              <w:rPr>
+                <w:rFonts w:cstheme="minorHAnsi"/>
+              </w:rPr>
+              <w:t xml:space="preserve"> files to upload into GCP</w:t>
+            </w:r>
+          </w:p>
+          <w:p>
+            <w:pPr>
+              <w:tabs>
+                <w:tab w:val="left" w:pos="560"/>
+                <w:tab w:val="left" w:pos="1120"/>
+                <w:tab w:val="left" w:pos="1680"/>
+                <w:tab w:val="left" w:pos="2240"/>
+                <w:tab w:val="left" w:pos="2800"/>
+                <w:tab w:val="left" w:pos="3360"/>
+                <w:tab w:val="left" w:pos="3920"/>
+                <w:tab w:val="left" w:pos="4480"/>
+                <w:tab w:val="left" w:pos="5040"/>
+                <w:tab w:val="left" w:pos="5600"/>
+                <w:tab w:val="left" w:pos="6160"/>
+                <w:tab w:val="left" w:pos="6720"/>
+              </w:tabs>
+              <w:autoSpaceDE w:val="0"/>
+              <w:autoSpaceDN w:val="0"/>
+              <w:adjustRightInd w:val="0"/>
+              <w:rPr>
+                <w:rFonts w:cstheme="minorHAnsi"/>
+              </w:rPr>
+            </w:pPr>
+            <w:r>
+              <w:rPr>
+                <w:rFonts w:cstheme="minorHAnsi"/>
+              </w:rPr>
+              <w:t>Continue with creating a bucket in GCP</w:t>
+            </w:r>
+          </w:p>
+          <w:p>
+            <w:pPr>
+              <w:tabs>
+                <w:tab w:val="left" w:pos="560"/>
+                <w:tab w:val="left" w:pos="1120"/>
+                <w:tab w:val="left" w:pos="1680"/>
+                <w:tab w:val="left" w:pos="2240"/>
+                <w:tab w:val="left" w:pos="2800"/>
+                <w:tab w:val="left" w:pos="3360"/>
+                <w:tab w:val="left" w:pos="3920"/>
+                <w:tab w:val="left" w:pos="4480"/>
+                <w:tab w:val="left" w:pos="5040"/>
+                <w:tab w:val="left" w:pos="5600"/>
+                <w:tab w:val="left" w:pos="6160"/>
+                <w:tab w:val="left" w:pos="6720"/>
+              </w:tabs>
+              <w:autoSpaceDE w:val="0"/>
+              <w:autoSpaceDN w:val="0"/>
+              <w:adjustRightInd w:val="0"/>
+              <w:rPr>
+                <w:rFonts w:cstheme="minorHAnsi"/>
+              </w:rPr>
+            </w:pPr>
+            <w:r>
+              <w:rPr>
+                <w:rFonts w:cstheme="minorHAnsi"/>
+                <w:b/>
+                <w:bCs/>
+                <w:color w:val="FF0000"/>
+              </w:rPr>
+              <w:t xml:space="preserve">Issue: </w:t>
+            </w:r>
+            <w:r>
+              <w:rPr>
+                <w:rFonts w:cstheme="minorHAnsi"/>
+              </w:rPr>
+              <w:t xml:space="preserve">Not able to run the make file, the following error pops up: </w:t>
+            </w:r>
+          </w:p>
+          <w:p>
+            <w:pPr>
+              <w:tabs>
+                <w:tab w:val="left" w:pos="560"/>
+                <w:tab w:val="left" w:pos="1120"/>
+                <w:tab w:val="left" w:pos="1680"/>
+                <w:tab w:val="left" w:pos="2240"/>
+                <w:tab w:val="left" w:pos="2800"/>
+                <w:tab w:val="left" w:pos="3360"/>
+                <w:tab w:val="left" w:pos="3920"/>
+                <w:tab w:val="left" w:pos="4480"/>
+                <w:tab w:val="left" w:pos="5040"/>
+                <w:tab w:val="left" w:pos="5600"/>
+                <w:tab w:val="left" w:pos="6160"/>
+                <w:tab w:val="left" w:pos="6720"/>
+              </w:tabs>
+              <w:autoSpaceDE w:val="0"/>
+              <w:autoSpaceDN w:val="0"/>
+              <w:adjustRightInd w:val="0"/>
+              <w:rPr>
+                <w:rFonts w:ascii="Menlo" w:hAnsi="Menlo" w:cs="Menlo"/>
+                <w:color w:val="000000"/>
+                <w:sz w:val="22"/>
+                <w:szCs w:val="22"/>
+                <w:lang w:val="en-GB"/>
+              </w:rPr>
+            </w:pPr>
+            <w:proofErr w:type="spellStart"/>
+            <w:r>
+              <w:rPr>
+                <w:rFonts w:ascii="Menlo" w:hAnsi="Menlo" w:cs="Menlo"/>
+                <w:color w:val="000000"/>
+                <w:sz w:val="22"/>
+                <w:szCs w:val="22"/>
+                <w:lang w:val="en-GB"/>
+              </w:rPr>
+              <w:t>gcloud</w:t>
+            </w:r>
+            <w:proofErr w:type="spellEnd"/>
+            <w:r>
+              <w:rPr>
+                <w:rFonts w:ascii="Menlo" w:hAnsi="Menlo" w:cs="Menlo"/>
+                <w:color w:val="000000"/>
+                <w:sz w:val="22"/>
+                <w:szCs w:val="22"/>
+                <w:lang w:val="en-GB"/>
+              </w:rPr>
+              <w:t>: No such file or directory</w:t>
+            </w:r>
+          </w:p>
+          <w:p>
+            <w:pPr>
+              <w:tabs>
+                <w:tab w:val="left" w:pos="560"/>
+                <w:tab w:val="left" w:pos="1120"/>
+                <w:tab w:val="left" w:pos="1680"/>
+                <w:tab w:val="left" w:pos="2240"/>
+                <w:tab w:val="left" w:pos="2800"/>
+                <w:tab w:val="left" w:pos="3360"/>
+                <w:tab w:val="left" w:pos="3920"/>
+                <w:tab w:val="left" w:pos="4480"/>
+                <w:tab w:val="left" w:pos="5040"/>
+                <w:tab w:val="left" w:pos="5600"/>
+                <w:tab w:val="left" w:pos="6160"/>
+                <w:tab w:val="left" w:pos="6720"/>
+              </w:tabs>
+              <w:autoSpaceDE w:val="0"/>
+              <w:autoSpaceDN w:val="0"/>
+              <w:adjustRightInd w:val="0"/>
+              <w:rPr>
+                <w:rFonts w:cstheme="minorHAnsi"/>
+              </w:rPr>
+            </w:pPr>
+            <w:r>
+              <w:rPr>
+                <w:rFonts w:cstheme="minorHAnsi"/>
+                <w:b/>
+                <w:bCs/>
+                <w:color w:val="00B050"/>
+              </w:rPr>
+              <w:t xml:space="preserve">Solution: </w:t>
+            </w:r>
+            <w:r>
+              <w:rPr>
+                <w:rFonts w:cstheme="minorHAnsi"/>
+              </w:rPr>
+              <w:t xml:space="preserve">It looks like I had to do some of the initial set up to be able to run in GCP. This included setting up the CLI, authentication and setting the project name. </w:t>
+            </w:r>
+          </w:p>
+          <w:p>
+            <w:pPr>
+              <w:rPr>
+                <w:rFonts w:cstheme="minorHAnsi"/>
+                <w:b/>
+                <w:bCs/>
+              </w:rPr>
+            </w:pPr>
+          </w:p>
+          <w:p>
+            <w:pPr>
+              <w:rPr>
+                <w:rFonts w:cstheme="minorHAnsi"/>
+                <w:b/>
+                <w:bCs/>
+              </w:rPr>
+            </w:pPr>
+          </w:p>
+          <w:p>
+            <w:pPr>
+              <w:tabs>
+                <w:tab w:val="left" w:pos="560"/>
+                <w:tab w:val="left" w:pos="1120"/>
+                <w:tab w:val="left" w:pos="1680"/>
+                <w:tab w:val="left" w:pos="2240"/>
+                <w:tab w:val="left" w:pos="2800"/>
+                <w:tab w:val="left" w:pos="3360"/>
+                <w:tab w:val="left" w:pos="3920"/>
+                <w:tab w:val="left" w:pos="4480"/>
+                <w:tab w:val="left" w:pos="5040"/>
+                <w:tab w:val="left" w:pos="5600"/>
+                <w:tab w:val="left" w:pos="6160"/>
+                <w:tab w:val="left" w:pos="6720"/>
+              </w:tabs>
+              <w:autoSpaceDE w:val="0"/>
+              <w:autoSpaceDN w:val="0"/>
+              <w:adjustRightInd w:val="0"/>
+              <w:rPr>
+                <w:rFonts w:cstheme="minorHAnsi"/>
+                <w:b/>
+                <w:bCs/>
+              </w:rPr>
+            </w:pPr>
+            <w:r>
+              <w:rPr>
+                <w:rFonts w:cstheme="minorHAnsi"/>
+                <w:b/>
+                <w:bCs/>
+              </w:rPr>
+              <w:t>01-03-2022</w:t>
+            </w:r>
+          </w:p>
+          <w:p>
+            <w:pPr>
+              <w:tabs>
+                <w:tab w:val="left" w:pos="560"/>
+                <w:tab w:val="left" w:pos="1120"/>
+                <w:tab w:val="left" w:pos="1680"/>
+                <w:tab w:val="left" w:pos="2240"/>
+                <w:tab w:val="left" w:pos="2800"/>
+                <w:tab w:val="left" w:pos="3360"/>
+                <w:tab w:val="left" w:pos="3920"/>
+                <w:tab w:val="left" w:pos="4480"/>
+                <w:tab w:val="left" w:pos="5040"/>
+                <w:tab w:val="left" w:pos="5600"/>
+                <w:tab w:val="left" w:pos="6160"/>
+                <w:tab w:val="left" w:pos="6720"/>
+              </w:tabs>
+              <w:autoSpaceDE w:val="0"/>
+              <w:autoSpaceDN w:val="0"/>
+              <w:adjustRightInd w:val="0"/>
+              <w:rPr>
+                <w:rFonts w:cstheme="minorHAnsi"/>
+              </w:rPr>
+            </w:pPr>
+            <w:r>
+              <w:rPr>
+                <w:rFonts w:cstheme="minorHAnsi"/>
+              </w:rPr>
+              <w:t>Started looking at GCP setup</w:t>
+            </w:r>
+            <w:r>
+              <w:rPr>
+                <w:rFonts w:cstheme="minorHAnsi"/>
+              </w:rPr>
+              <w:t>.</w:t>
+            </w:r>
+          </w:p>
+          <w:p>
+            <w:pPr>
+              <w:tabs>
+                <w:tab w:val="left" w:pos="560"/>
+                <w:tab w:val="left" w:pos="1120"/>
+                <w:tab w:val="left" w:pos="1680"/>
+                <w:tab w:val="left" w:pos="2240"/>
+                <w:tab w:val="left" w:pos="2800"/>
+                <w:tab w:val="left" w:pos="3360"/>
+                <w:tab w:val="left" w:pos="3920"/>
+                <w:tab w:val="left" w:pos="4480"/>
+                <w:tab w:val="left" w:pos="5040"/>
+                <w:tab w:val="left" w:pos="5600"/>
+                <w:tab w:val="left" w:pos="6160"/>
+                <w:tab w:val="left" w:pos="6720"/>
+              </w:tabs>
+              <w:autoSpaceDE w:val="0"/>
+              <w:autoSpaceDN w:val="0"/>
+              <w:adjustRightInd w:val="0"/>
+              <w:rPr>
+                <w:rFonts w:cstheme="minorHAnsi"/>
+              </w:rPr>
+            </w:pPr>
+          </w:p>
+          <w:p>
+            <w:pPr>
+              <w:tabs>
+                <w:tab w:val="left" w:pos="560"/>
+                <w:tab w:val="left" w:pos="1120"/>
+                <w:tab w:val="left" w:pos="1680"/>
+                <w:tab w:val="left" w:pos="2240"/>
+                <w:tab w:val="left" w:pos="2800"/>
+                <w:tab w:val="left" w:pos="3360"/>
+                <w:tab w:val="left" w:pos="3920"/>
+                <w:tab w:val="left" w:pos="4480"/>
+                <w:tab w:val="left" w:pos="5040"/>
+                <w:tab w:val="left" w:pos="5600"/>
+                <w:tab w:val="left" w:pos="6160"/>
+                <w:tab w:val="left" w:pos="6720"/>
+              </w:tabs>
+              <w:autoSpaceDE w:val="0"/>
+              <w:autoSpaceDN w:val="0"/>
+              <w:adjustRightInd w:val="0"/>
+              <w:rPr>
+                <w:rFonts w:cstheme="minorHAnsi"/>
+              </w:rPr>
+            </w:pPr>
+            <w:r>
+              <w:rPr>
+                <w:rFonts w:cstheme="minorHAnsi"/>
+                <w:b/>
+                <w:bCs/>
+                <w:color w:val="00B050"/>
+              </w:rPr>
+              <w:t xml:space="preserve">Learning: </w:t>
+            </w:r>
+            <w:r>
+              <w:rPr>
+                <w:rFonts w:cstheme="minorHAnsi"/>
+              </w:rPr>
+              <w:t xml:space="preserve">When I remove the machine learning requirements of the </w:t>
+            </w:r>
+            <w:proofErr w:type="gramStart"/>
+            <w:r>
+              <w:rPr>
+                <w:rFonts w:cstheme="minorHAnsi"/>
+              </w:rPr>
+              <w:t>package,  I</w:t>
+            </w:r>
+            <w:proofErr w:type="gramEnd"/>
+            <w:r>
+              <w:rPr>
+                <w:rFonts w:cstheme="minorHAnsi"/>
+              </w:rPr>
+              <w:t xml:space="preserve"> am able to deploy to Heroku. </w:t>
+            </w:r>
+            <w:proofErr w:type="gramStart"/>
+            <w:r>
+              <w:rPr>
+                <w:rFonts w:cstheme="minorHAnsi"/>
+              </w:rPr>
+              <w:t>So</w:t>
+            </w:r>
+            <w:proofErr w:type="gramEnd"/>
+            <w:r>
+              <w:rPr>
+                <w:rFonts w:cstheme="minorHAnsi"/>
+              </w:rPr>
+              <w:t xml:space="preserve"> it looks like the machine learning requirements are what is taking up space. I will need to deploy Heroku only for the front end it seems. For </w:t>
+            </w:r>
+            <w:proofErr w:type="gramStart"/>
+            <w:r>
+              <w:rPr>
+                <w:rFonts w:cstheme="minorHAnsi"/>
+              </w:rPr>
+              <w:t>now</w:t>
+            </w:r>
+            <w:proofErr w:type="gramEnd"/>
+            <w:r>
+              <w:rPr>
+                <w:rFonts w:cstheme="minorHAnsi"/>
+              </w:rPr>
+              <w:t xml:space="preserve"> I will delete the Heroku file.</w:t>
+            </w:r>
+          </w:p>
+          <w:p>
+            <w:pPr>
+              <w:tabs>
+                <w:tab w:val="left" w:pos="560"/>
+                <w:tab w:val="left" w:pos="1120"/>
+                <w:tab w:val="left" w:pos="1680"/>
+                <w:tab w:val="left" w:pos="2240"/>
+                <w:tab w:val="left" w:pos="2800"/>
+                <w:tab w:val="left" w:pos="3360"/>
+                <w:tab w:val="left" w:pos="3920"/>
+                <w:tab w:val="left" w:pos="4480"/>
+                <w:tab w:val="left" w:pos="5040"/>
+                <w:tab w:val="left" w:pos="5600"/>
+                <w:tab w:val="left" w:pos="6160"/>
+                <w:tab w:val="left" w:pos="6720"/>
+              </w:tabs>
+              <w:autoSpaceDE w:val="0"/>
+              <w:autoSpaceDN w:val="0"/>
+              <w:adjustRightInd w:val="0"/>
+              <w:rPr>
+                <w:rFonts w:cstheme="minorHAnsi"/>
+              </w:rPr>
+            </w:pPr>
+          </w:p>
+          <w:p>
+            <w:pPr>
+              <w:tabs>
+                <w:tab w:val="left" w:pos="560"/>
+                <w:tab w:val="left" w:pos="1120"/>
+                <w:tab w:val="left" w:pos="1680"/>
+                <w:tab w:val="left" w:pos="2240"/>
+                <w:tab w:val="left" w:pos="2800"/>
+                <w:tab w:val="left" w:pos="3360"/>
+                <w:tab w:val="left" w:pos="3920"/>
+                <w:tab w:val="left" w:pos="4480"/>
+                <w:tab w:val="left" w:pos="5040"/>
+                <w:tab w:val="left" w:pos="5600"/>
+                <w:tab w:val="left" w:pos="6160"/>
+                <w:tab w:val="left" w:pos="6720"/>
+              </w:tabs>
+              <w:autoSpaceDE w:val="0"/>
+              <w:autoSpaceDN w:val="0"/>
+              <w:adjustRightInd w:val="0"/>
+              <w:rPr>
+                <w:rFonts w:cstheme="minorHAnsi"/>
+              </w:rPr>
+            </w:pPr>
+            <w:r>
+              <w:rPr>
+                <w:rFonts w:cstheme="minorHAnsi"/>
+                <w:b/>
+                <w:bCs/>
+              </w:rPr>
+              <w:lastRenderedPageBreak/>
+              <w:t xml:space="preserve">Update: </w:t>
+            </w:r>
+            <w:r>
+              <w:rPr>
+                <w:rFonts w:cstheme="minorHAnsi"/>
+              </w:rPr>
+              <w:t xml:space="preserve">It looks like the issue isn’t with the pickle file or the images file. It has something to do with the packages being installed. Looking at </w:t>
+            </w:r>
+            <w:proofErr w:type="spellStart"/>
+            <w:r>
+              <w:rPr>
+                <w:rFonts w:cstheme="minorHAnsi"/>
+              </w:rPr>
+              <w:t>rebeccas</w:t>
+            </w:r>
+            <w:proofErr w:type="spellEnd"/>
+            <w:r>
+              <w:rPr>
+                <w:rFonts w:cstheme="minorHAnsi"/>
+              </w:rPr>
+              <w:t xml:space="preserve"> code, it looks like only the front end is uploaded, not the back end. This could be the root cause.</w:t>
+            </w:r>
+          </w:p>
+          <w:p>
+            <w:pPr>
+              <w:tabs>
+                <w:tab w:val="left" w:pos="560"/>
+                <w:tab w:val="left" w:pos="1120"/>
+                <w:tab w:val="left" w:pos="1680"/>
+                <w:tab w:val="left" w:pos="2240"/>
+                <w:tab w:val="left" w:pos="2800"/>
+                <w:tab w:val="left" w:pos="3360"/>
+                <w:tab w:val="left" w:pos="3920"/>
+                <w:tab w:val="left" w:pos="4480"/>
+                <w:tab w:val="left" w:pos="5040"/>
+                <w:tab w:val="left" w:pos="5600"/>
+                <w:tab w:val="left" w:pos="6160"/>
+                <w:tab w:val="left" w:pos="6720"/>
+              </w:tabs>
+              <w:autoSpaceDE w:val="0"/>
+              <w:autoSpaceDN w:val="0"/>
+              <w:adjustRightInd w:val="0"/>
+              <w:rPr>
+                <w:rFonts w:cstheme="minorHAnsi"/>
+              </w:rPr>
+            </w:pPr>
+            <w:r>
+              <w:rPr>
+                <w:rFonts w:cstheme="minorHAnsi"/>
+                <w:color w:val="FF0000"/>
+              </w:rPr>
+              <w:t xml:space="preserve">Troubleshoot this step- </w:t>
+            </w:r>
+            <w:r>
+              <w:rPr>
+                <w:rFonts w:cstheme="minorHAnsi"/>
+              </w:rPr>
+              <w:t>slug size still too large, investigate what else is taking up space</w:t>
+            </w:r>
+          </w:p>
+          <w:p>
+            <w:pPr>
+              <w:tabs>
+                <w:tab w:val="left" w:pos="560"/>
+                <w:tab w:val="left" w:pos="1120"/>
+                <w:tab w:val="left" w:pos="1680"/>
+                <w:tab w:val="left" w:pos="2240"/>
+                <w:tab w:val="left" w:pos="2800"/>
+                <w:tab w:val="left" w:pos="3360"/>
+                <w:tab w:val="left" w:pos="3920"/>
+                <w:tab w:val="left" w:pos="4480"/>
+                <w:tab w:val="left" w:pos="5040"/>
+                <w:tab w:val="left" w:pos="5600"/>
+                <w:tab w:val="left" w:pos="6160"/>
+                <w:tab w:val="left" w:pos="6720"/>
+              </w:tabs>
+              <w:autoSpaceDE w:val="0"/>
+              <w:autoSpaceDN w:val="0"/>
+              <w:adjustRightInd w:val="0"/>
+              <w:rPr>
+                <w:rFonts w:cstheme="minorHAnsi"/>
+              </w:rPr>
+            </w:pPr>
+            <w:r>
+              <w:rPr>
+                <w:rFonts w:cstheme="minorHAnsi"/>
+              </w:rPr>
+              <w:t xml:space="preserve">Add back in the image folder and the </w:t>
+            </w:r>
+            <w:proofErr w:type="spellStart"/>
+            <w:proofErr w:type="gramStart"/>
+            <w:r>
+              <w:rPr>
                 <w:rFonts w:cstheme="minorHAnsi"/>
               </w:rPr>
               <w:t>X.pickle</w:t>
@@ -2637,8 +2490,15 @@
             <w:r>
               <w:rPr>
                 <w:rFonts w:cstheme="minorHAnsi"/>
-              </w:rPr>
-              <w:t>Troubleshoot this step- slug size still too large, investigate what else is taking up space</w:t>
+                <w:color w:val="FF0000"/>
+              </w:rPr>
+              <w:t xml:space="preserve">Troubleshoot this step- </w:t>
+            </w:r>
+            <w:r>
+              <w:rPr>
+                <w:rFonts w:cstheme="minorHAnsi"/>
+              </w:rPr>
+              <w:t>slug size still too large, investigate what else is taking up space</w:t>
             </w:r>
           </w:p>
           <w:p>
@@ -2871,12 +2731,12 @@
                 <w:rFonts w:ascii="Menlo" w:hAnsi="Menlo" w:cs="Menlo"/>
                 <w:i/>
                 <w:iCs/>
-                <w:sz w:val="22"/>
-                <w:szCs w:val="22"/>
-              </w:rPr>
-              <w:t xml:space="preserve">Learning: Add files </w:t>
-            </w:r>
-            <w:proofErr w:type="gramStart"/>
+                <w:color w:val="00B050"/>
+                <w:sz w:val="22"/>
+                <w:szCs w:val="22"/>
+              </w:rPr>
+              <w:t xml:space="preserve">Learning: </w:t>
+            </w:r>
             <w:r>
               <w:rPr>
                 <w:rFonts w:ascii="Menlo" w:hAnsi="Menlo" w:cs="Menlo"/>
@@ -2885,9 +2745,9 @@
                 <w:sz w:val="22"/>
                 <w:szCs w:val="22"/>
               </w:rPr>
-              <w:t>to .</w:t>
-            </w:r>
-            <w:proofErr w:type="spellStart"/>
+              <w:t xml:space="preserve">Add files </w:t>
+            </w:r>
+            <w:proofErr w:type="gramStart"/>
             <w:r>
               <w:rPr>
                 <w:rFonts w:ascii="Menlo" w:hAnsi="Menlo" w:cs="Menlo"/>
@@ -2896,6 +2756,17 @@
                 <w:sz w:val="22"/>
                 <w:szCs w:val="22"/>
               </w:rPr>
+              <w:t>to .</w:t>
+            </w:r>
+            <w:proofErr w:type="spellStart"/>
+            <w:r>
+              <w:rPr>
+                <w:rFonts w:ascii="Menlo" w:hAnsi="Menlo" w:cs="Menlo"/>
+                <w:i/>
+                <w:iCs/>
+                <w:sz w:val="22"/>
+                <w:szCs w:val="22"/>
+              </w:rPr>
               <w:t>slugignore</w:t>
             </w:r>
             <w:proofErr w:type="spellEnd"/>
@@ -3247,7 +3118,7 @@
                 <w:bCs/>
                 <w:i/>
                 <w:iCs/>
-                <w:color w:val="000000"/>
+                <w:color w:val="FF0000"/>
                 <w:lang w:val="en-GB"/>
               </w:rPr>
               <w:t>Issue:</w:t>
@@ -3257,12 +3128,11 @@
                 <w:rFonts w:cstheme="minorHAnsi"/>
                 <w:i/>
                 <w:iCs/>
-                <w:color w:val="000000"/>
-                <w:lang w:val="en-GB"/>
-              </w:rPr>
-              <w:t xml:space="preserve"> I’m having trouble creating a test file for the pickle tests- it seems to </w:t>
-            </w:r>
-            <w:proofErr w:type="spellStart"/>
+                <w:color w:val="FF0000"/>
+                <w:lang w:val="en-GB"/>
+              </w:rPr>
+              <w:t xml:space="preserve"> </w:t>
+            </w:r>
             <w:r>
               <w:rPr>
                 <w:rFonts w:cstheme="minorHAnsi"/>
@@ -3271,9 +3141,9 @@
                 <w:color w:val="000000"/>
                 <w:lang w:val="en-GB"/>
               </w:rPr>
-              <w:t>to</w:t>
-            </w:r>
-            <w:proofErr w:type="spellEnd"/>
+              <w:t xml:space="preserve">I’m having trouble creating a test file for the pickle tests- it seems to </w:t>
+            </w:r>
+            <w:proofErr w:type="spellStart"/>
             <w:r>
               <w:rPr>
                 <w:rFonts w:cstheme="minorHAnsi"/>
@@ -3282,9 +3152,9 @@
                 <w:color w:val="000000"/>
                 <w:lang w:val="en-GB"/>
               </w:rPr>
-              <w:t xml:space="preserve"> be able to see the test folder. Does a </w:t>
-            </w:r>
-            <w:proofErr w:type="spellStart"/>
+              <w:t>to</w:t>
+            </w:r>
+            <w:proofErr w:type="spellEnd"/>
             <w:r>
               <w:rPr>
                 <w:rFonts w:cstheme="minorHAnsi"/>
@@ -3293,9 +3163,9 @@
                 <w:color w:val="000000"/>
                 <w:lang w:val="en-GB"/>
               </w:rPr>
-              <w:t>makefile</w:t>
-            </w:r>
-            <w:proofErr w:type="spellEnd"/>
+              <w:t xml:space="preserve"> be able to see the test folder. Does a </w:t>
+            </w:r>
+            <w:proofErr w:type="spellStart"/>
             <w:r>
               <w:rPr>
                 <w:rFonts w:cstheme="minorHAnsi"/>
@@ -3304,9 +3174,9 @@
                 <w:color w:val="000000"/>
                 <w:lang w:val="en-GB"/>
               </w:rPr>
-              <w:t xml:space="preserve"> run the tests from the </w:t>
-            </w:r>
-            <w:proofErr w:type="spellStart"/>
+              <w:t>makefile</w:t>
+            </w:r>
+            <w:proofErr w:type="spellEnd"/>
             <w:r>
               <w:rPr>
                 <w:rFonts w:cstheme="minorHAnsi"/>
@@ -3315,9 +3185,9 @@
                 <w:color w:val="000000"/>
                 <w:lang w:val="en-GB"/>
               </w:rPr>
-              <w:t>makefile</w:t>
-            </w:r>
-            <w:proofErr w:type="spellEnd"/>
+              <w:t xml:space="preserve"> run the tests from the </w:t>
+            </w:r>
+            <w:proofErr w:type="spellStart"/>
             <w:r>
               <w:rPr>
                 <w:rFonts w:cstheme="minorHAnsi"/>
@@ -3326,11 +3196,10 @@
                 <w:color w:val="000000"/>
                 <w:lang w:val="en-GB"/>
               </w:rPr>
-              <w:t xml:space="preserve"> location or the test folder? </w:t>
-            </w:r>
-          </w:p>
-          <w:p>
-            <w:pPr>
+              <w:t>makefile</w:t>
+            </w:r>
+            <w:proofErr w:type="spellEnd"/>
+            <w:r>
               <w:rPr>
                 <w:rFonts w:cstheme="minorHAnsi"/>
                 <w:i/>
@@ -3338,19 +3207,19 @@
                 <w:color w:val="000000"/>
                 <w:lang w:val="en-GB"/>
               </w:rPr>
-            </w:pPr>
-            <w:r>
-              <w:rPr>
-                <w:rFonts w:cstheme="minorHAnsi"/>
-                <w:b/>
-                <w:bCs/>
+              <w:t xml:space="preserve"> location or the test folder? </w:t>
+            </w:r>
+          </w:p>
+          <w:p>
+            <w:pPr>
+              <w:rPr>
+                <w:rFonts w:cstheme="minorHAnsi"/>
                 <w:i/>
                 <w:iCs/>
                 <w:color w:val="000000"/>
                 <w:lang w:val="en-GB"/>
               </w:rPr>
-              <w:t>Learning:</w:t>
-            </w:r>
+            </w:pPr>
             <w:r>
               <w:rPr>
                 <w:rFonts w:cstheme="minorHAnsi"/>
@@ -3358,7 +3227,19 @@
                 <w:bCs/>
                 <w:i/>
                 <w:iCs/>
-                <w:color w:val="000000"/>
+                <w:color w:val="00B050"/>
+                <w:lang w:val="en-GB"/>
+              </w:rPr>
+              <w:t>Learning:</w:t>
+            </w:r>
+            <w:r>
+              <w:rPr>
+                <w:rFonts w:cstheme="minorHAnsi"/>
+                <w:b/>
+                <w:bCs/>
+                <w:i/>
+                <w:iCs/>
+                <w:color w:val="00B050"/>
                 <w:lang w:val="en-GB"/>
               </w:rPr>
               <w:t xml:space="preserve"> </w:t>
@@ -3576,6 +3457,119 @@
     </w:lvl>
   </w:abstractNum>
   <w:abstractNum w:abstractNumId="1" w15:restartNumberingAfterBreak="0">
+    <w:nsid w:val="33661311"/>
+    <w:multiLevelType w:val="hybridMultilevel"/>
+    <w:tmpl w:val="DD6C11D0"/>
+    <w:lvl w:ilvl="0" w:tplc="5F721D00">
+      <w:start w:val="4"/>
+      <w:numFmt w:val="bullet"/>
+      <w:lvlText w:val="-"/>
+      <w:lvlJc w:val="left"/>
+      <w:pPr>
+        <w:ind w:left="720" w:hanging="360"/>
+      </w:pPr>
+      <w:rPr>
+        <w:rFonts w:ascii="Calibri" w:eastAsiaTheme="minorHAnsi" w:hAnsi="Calibri" w:cs="Calibri" w:hint="default"/>
+      </w:rPr>
+    </w:lvl>
+    <w:lvl w:ilvl="1" w:tplc="08090003" w:tentative="1">
+      <w:start w:val="1"/>
+      <w:numFmt w:val="bullet"/>
+      <w:lvlText w:val="o"/>
+      <w:lvlJc w:val="left"/>
+      <w:pPr>
+        <w:ind w:left="1440" w:hanging="360"/>
+      </w:pPr>
+      <w:rPr>
+        <w:rFonts w:ascii="Courier New" w:hAnsi="Courier New" w:cs="Courier New" w:hint="default"/>
+      </w:rPr>
+    </w:lvl>
+    <w:lvl w:ilvl="2" w:tplc="08090005" w:tentative="1">
+      <w:start w:val="1"/>
+      <w:numFmt w:val="bullet"/>
+      <w:lvlText w:val=""/>
+      <w:lvlJc w:val="left"/>
+      <w:pPr>
+        <w:ind w:left="2160" w:hanging="360"/>
+      </w:pPr>
+      <w:rPr>
+        <w:rFonts w:ascii="Wingdings" w:hAnsi="Wingdings" w:hint="default"/>
+      </w:rPr>
+    </w:lvl>
+    <w:lvl w:ilvl="3" w:tplc="08090001" w:tentative="1">
+      <w:start w:val="1"/>
+      <w:numFmt w:val="bullet"/>
+      <w:lvlText w:val=""/>
+      <w:lvlJc w:val="left"/>
+      <w:pPr>
+        <w:ind w:left="2880" w:hanging="360"/>
+      </w:pPr>
+      <w:rPr>
+        <w:rFonts w:ascii="Symbol" w:hAnsi="Symbol" w:hint="default"/>
+      </w:rPr>
+    </w:lvl>
+    <w:lvl w:ilvl="4" w:tplc="08090003" w:tentative="1">
+      <w:start w:val="1"/>
+      <w:numFmt w:val="bullet"/>
+      <w:lvlText w:val="o"/>
+      <w:lvlJc w:val="left"/>
+      <w:pPr>
+        <w:ind w:left="3600" w:hanging="360"/>
+      </w:pPr>
+      <w:rPr>
+        <w:rFonts w:ascii="Courier New" w:hAnsi="Courier New" w:cs="Courier New" w:hint="default"/>
+      </w:rPr>
+    </w:lvl>
+    <w:lvl w:ilvl="5" w:tplc="08090005" w:tentative="1">
+      <w:start w:val="1"/>
+      <w:numFmt w:val="bullet"/>
+      <w:lvlText w:val=""/>
+      <w:lvlJc w:val="left"/>
+      <w:pPr>
+        <w:ind w:left="4320" w:hanging="360"/>
+      </w:pPr>
+      <w:rPr>
+        <w:rFonts w:ascii="Wingdings" w:hAnsi="Wingdings" w:hint="default"/>
+      </w:rPr>
+    </w:lvl>
+    <w:lvl w:ilvl="6" w:tplc="08090001" w:tentative="1">
+      <w:start w:val="1"/>
+      <w:numFmt w:val="bullet"/>
+      <w:lvlText w:val=""/>
+      <w:lvlJc w:val="left"/>
+      <w:pPr>
+        <w:ind w:left="5040" w:hanging="360"/>
+      </w:pPr>
+      <w:rPr>
+        <w:rFonts w:ascii="Symbol" w:hAnsi="Symbol" w:hint="default"/>
+      </w:rPr>
+    </w:lvl>
+    <w:lvl w:ilvl="7" w:tplc="08090003" w:tentative="1">
+      <w:start w:val="1"/>
+      <w:numFmt w:val="bullet"/>
+      <w:lvlText w:val="o"/>
+      <w:lvlJc w:val="left"/>
+      <w:pPr>
+        <w:ind w:left="5760" w:hanging="360"/>
+      </w:pPr>
+      <w:rPr>
+        <w:rFonts w:ascii="Courier New" w:hAnsi="Courier New" w:cs="Courier New" w:hint="default"/>
+      </w:rPr>
+    </w:lvl>
+    <w:lvl w:ilvl="8" w:tplc="08090005" w:tentative="1">
+      <w:start w:val="1"/>
+      <w:numFmt w:val="bullet"/>
+      <w:lvlText w:val=""/>
+      <w:lvlJc w:val="left"/>
+      <w:pPr>
+        <w:ind w:left="6480" w:hanging="360"/>
+      </w:pPr>
+      <w:rPr>
+        <w:rFonts w:ascii="Wingdings" w:hAnsi="Wingdings" w:hint="default"/>
+      </w:rPr>
+    </w:lvl>
+  </w:abstractNum>
+  <w:abstractNum w:abstractNumId="2" w15:restartNumberingAfterBreak="0">
     <w:nsid w:val="76EF1079"/>
     <w:multiLevelType w:val="hybridMultilevel"/>
     <w:tmpl w:val="0DB67532"/>
@@ -3688,10 +3682,13 @@
     </w:lvl>
   </w:abstractNum>
   <w:num w:numId="1">
-    <w:abstractNumId w:val="1"/>
+    <w:abstractNumId w:val="2"/>
   </w:num>
   <w:num w:numId="2">
     <w:abstractNumId w:val="0"/>
+  </w:num>
+  <w:num w:numId="3">
+    <w:abstractNumId w:val="1"/>
   </w:num>
 </w:numbering>
 </file>

</xml_diff>

<commit_message>
edit all relevant .py files to allow absolute working directory reference to work
</commit_message>
<xml_diff>
--- a/notebooks/Progress Notes.docx
+++ b/notebooks/Progress Notes.docx
@@ -36,16 +36,16 @@
               <w:autoSpaceDN w:val="0"/>
               <w:adjustRightInd w:val="0"/>
               <w:rPr>
-                <w:rFonts w:cstheme="minorHAnsi"/>
-                <w:b/>
-                <w:bCs/>
-                <w:color w:val="000000"/>
-                <w:lang w:val="en-GB"/>
-              </w:rPr>
-            </w:pPr>
-            <w:r>
-              <w:rPr>
-                <w:rFonts w:cstheme="minorHAnsi"/>
+                <w:rFonts w:asciiTheme="minorHAnsi" w:hAnsiTheme="minorHAnsi" w:cstheme="minorHAnsi"/>
+                <w:b/>
+                <w:bCs/>
+                <w:color w:val="000000"/>
+                <w:lang w:val="en-GB"/>
+              </w:rPr>
+            </w:pPr>
+            <w:r>
+              <w:rPr>
+                <w:rFonts w:asciiTheme="minorHAnsi" w:hAnsiTheme="minorHAnsi" w:cstheme="minorHAnsi"/>
                 <w:b/>
                 <w:bCs/>
                 <w:color w:val="000000"/>
@@ -115,7 +115,7 @@
               <w:autoSpaceDN w:val="0"/>
               <w:adjustRightInd w:val="0"/>
               <w:rPr>
-                <w:rFonts w:cstheme="minorHAnsi"/>
+                <w:rFonts w:asciiTheme="minorHAnsi" w:hAnsiTheme="minorHAnsi" w:cstheme="minorHAnsi"/>
                 <w:b/>
                 <w:bCs/>
                 <w:color w:val="000000"/>
@@ -181,7 +181,7 @@
               <w:autoSpaceDN w:val="0"/>
               <w:adjustRightInd w:val="0"/>
               <w:rPr>
-                <w:rFonts w:ascii="Menlo" w:hAnsi="Menlo" w:cs="Menlo"/>
+                <w:rFonts w:cstheme="minorHAnsi"/>
                 <w:color w:val="000000"/>
                 <w:sz w:val="22"/>
                 <w:szCs w:val="22"/>
@@ -192,7 +192,7 @@
             <w:proofErr w:type="gramStart"/>
             <w:r>
               <w:rPr>
-                <w:rFonts w:ascii="Menlo" w:hAnsi="Menlo" w:cs="Menlo"/>
+                <w:rFonts w:cstheme="minorHAnsi"/>
                 <w:color w:val="000000"/>
                 <w:sz w:val="22"/>
                 <w:szCs w:val="22"/>
@@ -203,7 +203,7 @@
             <w:proofErr w:type="gramEnd"/>
             <w:r>
               <w:rPr>
-                <w:rFonts w:ascii="Menlo" w:hAnsi="Menlo" w:cs="Menlo"/>
+                <w:rFonts w:cstheme="minorHAnsi"/>
                 <w:color w:val="000000"/>
                 <w:sz w:val="22"/>
                 <w:szCs w:val="22"/>
@@ -214,7 +214,7 @@
             <w:proofErr w:type="spellEnd"/>
             <w:r>
               <w:rPr>
-                <w:rFonts w:ascii="Menlo" w:hAnsi="Menlo" w:cs="Menlo"/>
+                <w:rFonts w:cstheme="minorHAnsi"/>
                 <w:color w:val="000000"/>
                 <w:sz w:val="22"/>
                 <w:szCs w:val="22"/>
@@ -225,7 +225,7 @@
             <w:proofErr w:type="spellStart"/>
             <w:r>
               <w:rPr>
-                <w:rFonts w:ascii="Menlo" w:hAnsi="Menlo" w:cs="Menlo"/>
+                <w:rFonts w:cstheme="minorHAnsi"/>
                 <w:color w:val="000000"/>
                 <w:sz w:val="22"/>
                 <w:szCs w:val="22"/>
@@ -236,7 +236,7 @@
             <w:proofErr w:type="spellEnd"/>
             <w:r>
               <w:rPr>
-                <w:rFonts w:ascii="Menlo" w:hAnsi="Menlo" w:cs="Menlo"/>
+                <w:rFonts w:cstheme="minorHAnsi"/>
                 <w:color w:val="000000"/>
                 <w:sz w:val="22"/>
                 <w:szCs w:val="22"/>
@@ -266,16 +266,16 @@
               <w:autoSpaceDN w:val="0"/>
               <w:adjustRightInd w:val="0"/>
               <w:rPr>
-                <w:rFonts w:ascii="Menlo" w:hAnsi="Menlo" w:cs="Menlo"/>
-                <w:color w:val="000000"/>
-                <w:sz w:val="22"/>
-                <w:szCs w:val="22"/>
-                <w:lang w:val="en-GB"/>
-              </w:rPr>
-            </w:pPr>
-            <w:r>
-              <w:rPr>
-                <w:rFonts w:ascii="Menlo" w:hAnsi="Menlo" w:cs="Menlo"/>
+                <w:rFonts w:cstheme="minorHAnsi"/>
+                <w:color w:val="000000"/>
+                <w:sz w:val="22"/>
+                <w:szCs w:val="22"/>
+                <w:lang w:val="en-GB"/>
+              </w:rPr>
+            </w:pPr>
+            <w:r>
+              <w:rPr>
+                <w:rFonts w:cstheme="minorHAnsi"/>
                 <w:color w:val="000000"/>
                 <w:sz w:val="22"/>
                 <w:szCs w:val="22"/>
@@ -286,7 +286,7 @@
             <w:proofErr w:type="gramStart"/>
             <w:r>
               <w:rPr>
-                <w:rFonts w:ascii="Menlo" w:hAnsi="Menlo" w:cs="Menlo"/>
+                <w:rFonts w:cstheme="minorHAnsi"/>
                 <w:color w:val="000000"/>
                 <w:sz w:val="22"/>
                 <w:szCs w:val="22"/>
@@ -297,7 +297,7 @@
             <w:proofErr w:type="gramEnd"/>
             <w:r>
               <w:rPr>
-                <w:rFonts w:ascii="Menlo" w:hAnsi="Menlo" w:cs="Menlo"/>
+                <w:rFonts w:cstheme="minorHAnsi"/>
                 <w:color w:val="000000"/>
                 <w:sz w:val="22"/>
                 <w:szCs w:val="22"/>
@@ -326,25 +326,25 @@
               <w:autoSpaceDN w:val="0"/>
               <w:adjustRightInd w:val="0"/>
               <w:rPr>
-                <w:rFonts w:cstheme="minorHAnsi"/>
-                <w:b/>
-                <w:bCs/>
-                <w:color w:val="000000"/>
-                <w:lang w:val="en-GB"/>
-              </w:rPr>
-            </w:pPr>
-          </w:p>
-          <w:p>
-            <w:pPr>
-              <w:rPr>
-                <w:rFonts w:cstheme="minorHAnsi"/>
-                <w:color w:val="000000"/>
-                <w:lang w:val="en-GB"/>
-              </w:rPr>
-            </w:pPr>
-            <w:r>
-              <w:rPr>
-                <w:rFonts w:cstheme="minorHAnsi"/>
+                <w:rFonts w:asciiTheme="minorHAnsi" w:hAnsiTheme="minorHAnsi" w:cstheme="minorHAnsi"/>
+                <w:b/>
+                <w:bCs/>
+                <w:color w:val="000000"/>
+                <w:lang w:val="en-GB"/>
+              </w:rPr>
+            </w:pPr>
+          </w:p>
+          <w:p>
+            <w:pPr>
+              <w:rPr>
+                <w:rFonts w:asciiTheme="minorHAnsi" w:hAnsiTheme="minorHAnsi" w:cstheme="minorHAnsi"/>
+                <w:color w:val="000000"/>
+                <w:lang w:val="en-GB"/>
+              </w:rPr>
+            </w:pPr>
+            <w:r>
+              <w:rPr>
+                <w:rFonts w:asciiTheme="minorHAnsi" w:hAnsiTheme="minorHAnsi" w:cstheme="minorHAnsi"/>
                 <w:color w:val="000000"/>
                 <w:lang w:val="en-GB"/>
               </w:rPr>
@@ -352,7 +352,7 @@
             </w:r>
             <w:r>
               <w:rPr>
-                <w:rFonts w:cstheme="minorHAnsi"/>
+                <w:rFonts w:asciiTheme="minorHAnsi" w:hAnsiTheme="minorHAnsi" w:cstheme="minorHAnsi"/>
                 <w:color w:val="000000"/>
                 <w:lang w:val="en-GB"/>
               </w:rPr>
@@ -626,36 +626,29 @@
             </w:pPr>
           </w:p>
           <w:p>
-            <w:r>
-              <w:rPr>
-                <w:rFonts w:cstheme="minorHAnsi"/>
-              </w:rPr>
-              <w:t xml:space="preserve">Continue with the implementation of “Your first CD”- </w:t>
-            </w:r>
-            <w:r>
-              <w:rPr>
-                <w:rFonts w:cstheme="minorHAnsi"/>
-              </w:rPr>
-              <w:t>Deploy on a free Heroku dyno</w:t>
-            </w:r>
-            <w:r>
-              <w:rPr>
-                <w:rFonts w:cstheme="minorHAnsi"/>
-              </w:rPr>
-              <w:t xml:space="preserve"> when building the front end. </w:t>
-            </w:r>
-          </w:p>
-          <w:p>
-            <w:pPr>
-              <w:rPr>
-                <w:rFonts w:cstheme="minorHAnsi"/>
-                <w:color w:val="000000"/>
-                <w:lang w:val="en-GB"/>
-              </w:rPr>
-            </w:pPr>
-            <w:r>
-              <w:rPr>
-                <w:rFonts w:cstheme="minorHAnsi"/>
+            <w:pPr>
+              <w:rPr>
+                <w:rFonts w:asciiTheme="minorHAnsi" w:hAnsiTheme="minorHAnsi" w:cstheme="minorHAnsi"/>
+              </w:rPr>
+            </w:pPr>
+            <w:r>
+              <w:rPr>
+                <w:rFonts w:asciiTheme="minorHAnsi" w:hAnsiTheme="minorHAnsi" w:cstheme="minorHAnsi"/>
+              </w:rPr>
+              <w:t xml:space="preserve">Continue with the implementation of “Your first CD”- Deploy on a free Heroku dyno when building the front end. </w:t>
+            </w:r>
+          </w:p>
+          <w:p>
+            <w:pPr>
+              <w:rPr>
+                <w:rFonts w:asciiTheme="minorHAnsi" w:hAnsiTheme="minorHAnsi" w:cstheme="minorHAnsi"/>
+                <w:color w:val="000000"/>
+                <w:lang w:val="en-GB"/>
+              </w:rPr>
+            </w:pPr>
+            <w:r>
+              <w:rPr>
+                <w:rFonts w:asciiTheme="minorHAnsi" w:hAnsiTheme="minorHAnsi" w:cstheme="minorHAnsi"/>
                 <w:color w:val="000000"/>
                 <w:lang w:val="en-GB"/>
               </w:rPr>
@@ -663,7 +656,7 @@
             </w:r>
             <w:r>
               <w:rPr>
-                <w:rFonts w:cstheme="minorHAnsi"/>
+                <w:rFonts w:asciiTheme="minorHAnsi" w:hAnsiTheme="minorHAnsi" w:cstheme="minorHAnsi"/>
                 <w:color w:val="000000"/>
                 <w:lang w:val="en-GB"/>
               </w:rPr>
@@ -672,7 +665,7 @@
             <w:proofErr w:type="spellStart"/>
             <w:r>
               <w:rPr>
-                <w:rFonts w:cstheme="minorHAnsi"/>
+                <w:rFonts w:asciiTheme="minorHAnsi" w:hAnsiTheme="minorHAnsi" w:cstheme="minorHAnsi"/>
                 <w:color w:val="000000"/>
                 <w:lang w:val="en-GB"/>
               </w:rPr>
@@ -683,7 +676,7 @@
           <w:p>
             <w:pPr>
               <w:rPr>
-                <w:rFonts w:cstheme="minorHAnsi"/>
+                <w:rFonts w:asciiTheme="minorHAnsi" w:hAnsiTheme="minorHAnsi" w:cstheme="minorHAnsi"/>
               </w:rPr>
             </w:pPr>
           </w:p>
@@ -714,14 +707,14 @@
               <w:autoSpaceDN w:val="0"/>
               <w:adjustRightInd w:val="0"/>
               <w:rPr>
-                <w:rFonts w:cstheme="minorHAnsi"/>
-                <w:b/>
-                <w:bCs/>
-              </w:rPr>
-            </w:pPr>
-            <w:r>
-              <w:rPr>
-                <w:rFonts w:cstheme="minorHAnsi"/>
+                <w:rFonts w:asciiTheme="minorHAnsi" w:hAnsiTheme="minorHAnsi" w:cstheme="minorHAnsi"/>
+                <w:b/>
+                <w:bCs/>
+              </w:rPr>
+            </w:pPr>
+            <w:r>
+              <w:rPr>
+                <w:rFonts w:asciiTheme="minorHAnsi" w:hAnsiTheme="minorHAnsi" w:cstheme="minorHAnsi"/>
                 <w:b/>
                 <w:bCs/>
               </w:rPr>
@@ -748,14 +741,14 @@
               <w:autoSpaceDN w:val="0"/>
               <w:adjustRightInd w:val="0"/>
               <w:rPr>
-                <w:rFonts w:cstheme="minorHAnsi"/>
-                <w:b/>
-                <w:bCs/>
-              </w:rPr>
-            </w:pPr>
-            <w:r>
-              <w:rPr>
-                <w:rFonts w:cstheme="minorHAnsi"/>
+                <w:rFonts w:asciiTheme="minorHAnsi" w:hAnsiTheme="minorHAnsi" w:cstheme="minorHAnsi"/>
+                <w:b/>
+                <w:bCs/>
+              </w:rPr>
+            </w:pPr>
+            <w:r>
+              <w:rPr>
+                <w:rFonts w:asciiTheme="minorHAnsi" w:hAnsiTheme="minorHAnsi" w:cstheme="minorHAnsi"/>
                 <w:b/>
                 <w:bCs/>
               </w:rPr>
@@ -763,7 +756,7 @@
             </w:r>
             <w:r>
               <w:rPr>
-                <w:rFonts w:cstheme="minorHAnsi"/>
+                <w:rFonts w:asciiTheme="minorHAnsi" w:hAnsiTheme="minorHAnsi" w:cstheme="minorHAnsi"/>
                 <w:b/>
                 <w:bCs/>
               </w:rPr>
@@ -771,7 +764,7 @@
             </w:r>
             <w:r>
               <w:rPr>
-                <w:rFonts w:cstheme="minorHAnsi"/>
+                <w:rFonts w:asciiTheme="minorHAnsi" w:hAnsiTheme="minorHAnsi" w:cstheme="minorHAnsi"/>
                 <w:b/>
                 <w:bCs/>
               </w:rPr>
@@ -814,6 +807,1071 @@
               </w:rPr>
               <w:t>Continue with Run the code on the AI Platform</w:t>
             </w:r>
+          </w:p>
+          <w:p>
+            <w:pPr>
+              <w:tabs>
+                <w:tab w:val="left" w:pos="560"/>
+                <w:tab w:val="left" w:pos="1120"/>
+                <w:tab w:val="left" w:pos="1680"/>
+                <w:tab w:val="left" w:pos="2240"/>
+                <w:tab w:val="left" w:pos="2800"/>
+                <w:tab w:val="left" w:pos="3360"/>
+                <w:tab w:val="left" w:pos="3920"/>
+                <w:tab w:val="left" w:pos="4480"/>
+                <w:tab w:val="left" w:pos="5040"/>
+                <w:tab w:val="left" w:pos="5600"/>
+                <w:tab w:val="left" w:pos="6160"/>
+                <w:tab w:val="left" w:pos="6720"/>
+              </w:tabs>
+              <w:autoSpaceDE w:val="0"/>
+              <w:autoSpaceDN w:val="0"/>
+              <w:adjustRightInd w:val="0"/>
+              <w:rPr>
+                <w:rFonts w:asciiTheme="minorHAnsi" w:hAnsiTheme="minorHAnsi" w:cstheme="minorHAnsi"/>
+                <w:color w:val="000000"/>
+                <w:sz w:val="22"/>
+                <w:szCs w:val="22"/>
+                <w:lang w:val="en-GB"/>
+              </w:rPr>
+            </w:pPr>
+            <w:r>
+              <w:rPr>
+                <w:rFonts w:asciiTheme="minorHAnsi" w:hAnsiTheme="minorHAnsi" w:cstheme="minorHAnsi"/>
+                <w:b/>
+                <w:bCs/>
+                <w:color w:val="FF0000"/>
+              </w:rPr>
+              <w:t>Issue:</w:t>
+            </w:r>
+            <w:r>
+              <w:rPr>
+                <w:rFonts w:asciiTheme="minorHAnsi" w:hAnsiTheme="minorHAnsi" w:cstheme="minorHAnsi"/>
+                <w:b/>
+                <w:bCs/>
+                <w:color w:val="FF0000"/>
+              </w:rPr>
+              <w:t xml:space="preserve"> </w:t>
+            </w:r>
+            <w:r>
+              <w:rPr>
+                <w:rFonts w:asciiTheme="minorHAnsi" w:hAnsiTheme="minorHAnsi" w:cstheme="minorHAnsi"/>
+                <w:color w:val="000000" w:themeColor="text1"/>
+              </w:rPr>
+              <w:t xml:space="preserve">Not able to run the make file. </w:t>
+            </w:r>
+            <w:r>
+              <w:rPr>
+                <w:rFonts w:asciiTheme="minorHAnsi" w:hAnsiTheme="minorHAnsi" w:cstheme="minorHAnsi"/>
+                <w:color w:val="000000"/>
+                <w:sz w:val="22"/>
+                <w:szCs w:val="22"/>
+                <w:lang w:val="en-GB"/>
+              </w:rPr>
+              <w:t xml:space="preserve">File "/Users/joe/.pyenv/versions/lewagon/lib/python3.8/site-packages/google/cloud/storage/blob.py", line 1282, in </w:t>
+            </w:r>
+            <w:proofErr w:type="spellStart"/>
+            <w:r>
+              <w:rPr>
+                <w:rFonts w:asciiTheme="minorHAnsi" w:hAnsiTheme="minorHAnsi" w:cstheme="minorHAnsi"/>
+                <w:color w:val="000000"/>
+                <w:sz w:val="22"/>
+                <w:szCs w:val="22"/>
+                <w:lang w:val="en-GB"/>
+              </w:rPr>
+              <w:t>download_to_filename</w:t>
+            </w:r>
+            <w:proofErr w:type="spellEnd"/>
+          </w:p>
+          <w:p>
+            <w:pPr>
+              <w:tabs>
+                <w:tab w:val="left" w:pos="560"/>
+                <w:tab w:val="left" w:pos="1120"/>
+                <w:tab w:val="left" w:pos="1680"/>
+                <w:tab w:val="left" w:pos="2240"/>
+                <w:tab w:val="left" w:pos="2800"/>
+                <w:tab w:val="left" w:pos="3360"/>
+                <w:tab w:val="left" w:pos="3920"/>
+                <w:tab w:val="left" w:pos="4480"/>
+                <w:tab w:val="left" w:pos="5040"/>
+                <w:tab w:val="left" w:pos="5600"/>
+                <w:tab w:val="left" w:pos="6160"/>
+                <w:tab w:val="left" w:pos="6720"/>
+              </w:tabs>
+              <w:autoSpaceDE w:val="0"/>
+              <w:autoSpaceDN w:val="0"/>
+              <w:adjustRightInd w:val="0"/>
+              <w:rPr>
+                <w:rFonts w:asciiTheme="minorHAnsi" w:hAnsiTheme="minorHAnsi" w:cstheme="minorHAnsi"/>
+                <w:color w:val="000000"/>
+                <w:sz w:val="22"/>
+                <w:szCs w:val="22"/>
+                <w:lang w:val="en-GB"/>
+              </w:rPr>
+            </w:pPr>
+            <w:r>
+              <w:rPr>
+                <w:rFonts w:asciiTheme="minorHAnsi" w:hAnsiTheme="minorHAnsi" w:cstheme="minorHAnsi"/>
+                <w:color w:val="000000"/>
+                <w:sz w:val="22"/>
+                <w:szCs w:val="22"/>
+                <w:lang w:val="en-GB"/>
+              </w:rPr>
+              <w:t xml:space="preserve">    with </w:t>
+            </w:r>
+            <w:proofErr w:type="gramStart"/>
+            <w:r>
+              <w:rPr>
+                <w:rFonts w:asciiTheme="minorHAnsi" w:hAnsiTheme="minorHAnsi" w:cstheme="minorHAnsi"/>
+                <w:color w:val="000000"/>
+                <w:sz w:val="22"/>
+                <w:szCs w:val="22"/>
+                <w:lang w:val="en-GB"/>
+              </w:rPr>
+              <w:t>open(</w:t>
+            </w:r>
+            <w:proofErr w:type="gramEnd"/>
+            <w:r>
+              <w:rPr>
+                <w:rFonts w:asciiTheme="minorHAnsi" w:hAnsiTheme="minorHAnsi" w:cstheme="minorHAnsi"/>
+                <w:color w:val="000000"/>
+                <w:sz w:val="22"/>
+                <w:szCs w:val="22"/>
+                <w:lang w:val="en-GB"/>
+              </w:rPr>
+              <w:t>filename, "</w:t>
+            </w:r>
+            <w:proofErr w:type="spellStart"/>
+            <w:r>
+              <w:rPr>
+                <w:rFonts w:asciiTheme="minorHAnsi" w:hAnsiTheme="minorHAnsi" w:cstheme="minorHAnsi"/>
+                <w:color w:val="000000"/>
+                <w:sz w:val="22"/>
+                <w:szCs w:val="22"/>
+                <w:lang w:val="en-GB"/>
+              </w:rPr>
+              <w:t>wb</w:t>
+            </w:r>
+            <w:proofErr w:type="spellEnd"/>
+            <w:r>
+              <w:rPr>
+                <w:rFonts w:asciiTheme="minorHAnsi" w:hAnsiTheme="minorHAnsi" w:cstheme="minorHAnsi"/>
+                <w:color w:val="000000"/>
+                <w:sz w:val="22"/>
+                <w:szCs w:val="22"/>
+                <w:lang w:val="en-GB"/>
+              </w:rPr>
+              <w:t xml:space="preserve">") as </w:t>
+            </w:r>
+            <w:proofErr w:type="spellStart"/>
+            <w:r>
+              <w:rPr>
+                <w:rFonts w:asciiTheme="minorHAnsi" w:hAnsiTheme="minorHAnsi" w:cstheme="minorHAnsi"/>
+                <w:color w:val="000000"/>
+                <w:sz w:val="22"/>
+                <w:szCs w:val="22"/>
+                <w:lang w:val="en-GB"/>
+              </w:rPr>
+              <w:t>file_obj</w:t>
+            </w:r>
+            <w:proofErr w:type="spellEnd"/>
+            <w:r>
+              <w:rPr>
+                <w:rFonts w:asciiTheme="minorHAnsi" w:hAnsiTheme="minorHAnsi" w:cstheme="minorHAnsi"/>
+                <w:color w:val="000000"/>
+                <w:sz w:val="22"/>
+                <w:szCs w:val="22"/>
+                <w:lang w:val="en-GB"/>
+              </w:rPr>
+              <w:t>:</w:t>
+            </w:r>
+          </w:p>
+          <w:p>
+            <w:pPr>
+              <w:tabs>
+                <w:tab w:val="left" w:pos="560"/>
+                <w:tab w:val="left" w:pos="1120"/>
+                <w:tab w:val="left" w:pos="1680"/>
+                <w:tab w:val="left" w:pos="2240"/>
+                <w:tab w:val="left" w:pos="2800"/>
+                <w:tab w:val="left" w:pos="3360"/>
+                <w:tab w:val="left" w:pos="3920"/>
+                <w:tab w:val="left" w:pos="4480"/>
+                <w:tab w:val="left" w:pos="5040"/>
+                <w:tab w:val="left" w:pos="5600"/>
+                <w:tab w:val="left" w:pos="6160"/>
+                <w:tab w:val="left" w:pos="6720"/>
+              </w:tabs>
+              <w:autoSpaceDE w:val="0"/>
+              <w:autoSpaceDN w:val="0"/>
+              <w:adjustRightInd w:val="0"/>
+              <w:rPr>
+                <w:rFonts w:asciiTheme="minorHAnsi" w:hAnsiTheme="minorHAnsi" w:cstheme="minorHAnsi"/>
+                <w:color w:val="000000"/>
+                <w:sz w:val="22"/>
+                <w:szCs w:val="22"/>
+                <w:lang w:val="en-GB"/>
+              </w:rPr>
+            </w:pPr>
+            <w:proofErr w:type="spellStart"/>
+            <w:r>
+              <w:rPr>
+                <w:rFonts w:asciiTheme="minorHAnsi" w:hAnsiTheme="minorHAnsi" w:cstheme="minorHAnsi"/>
+                <w:color w:val="000000"/>
+                <w:sz w:val="22"/>
+                <w:szCs w:val="22"/>
+                <w:lang w:val="en-GB"/>
+              </w:rPr>
+              <w:t>FileNotFoundError</w:t>
+            </w:r>
+            <w:proofErr w:type="spellEnd"/>
+            <w:r>
+              <w:rPr>
+                <w:rFonts w:asciiTheme="minorHAnsi" w:hAnsiTheme="minorHAnsi" w:cstheme="minorHAnsi"/>
+                <w:color w:val="000000"/>
+                <w:sz w:val="22"/>
+                <w:szCs w:val="22"/>
+                <w:lang w:val="en-GB"/>
+              </w:rPr>
+              <w:t>: [</w:t>
+            </w:r>
+            <w:proofErr w:type="spellStart"/>
+            <w:r>
+              <w:rPr>
+                <w:rFonts w:asciiTheme="minorHAnsi" w:hAnsiTheme="minorHAnsi" w:cstheme="minorHAnsi"/>
+                <w:color w:val="000000"/>
+                <w:sz w:val="22"/>
+                <w:szCs w:val="22"/>
+                <w:lang w:val="en-GB"/>
+              </w:rPr>
+              <w:t>Errno</w:t>
+            </w:r>
+            <w:proofErr w:type="spellEnd"/>
+            <w:r>
+              <w:rPr>
+                <w:rFonts w:asciiTheme="minorHAnsi" w:hAnsiTheme="minorHAnsi" w:cstheme="minorHAnsi"/>
+                <w:color w:val="000000"/>
+                <w:sz w:val="22"/>
+                <w:szCs w:val="22"/>
+                <w:lang w:val="en-GB"/>
+              </w:rPr>
+              <w:t xml:space="preserve"> 2] No such file or directory: </w:t>
+            </w:r>
+            <w:proofErr w:type="gramStart"/>
+            <w:r>
+              <w:rPr>
+                <w:rFonts w:asciiTheme="minorHAnsi" w:hAnsiTheme="minorHAnsi" w:cstheme="minorHAnsi"/>
+                <w:color w:val="000000"/>
+                <w:sz w:val="22"/>
+                <w:szCs w:val="22"/>
+                <w:lang w:val="en-GB"/>
+              </w:rPr>
+              <w:t>'./</w:t>
+            </w:r>
+            <w:proofErr w:type="gramEnd"/>
+            <w:r>
+              <w:rPr>
+                <w:rFonts w:asciiTheme="minorHAnsi" w:hAnsiTheme="minorHAnsi" w:cstheme="minorHAnsi"/>
+                <w:color w:val="000000"/>
+                <w:sz w:val="22"/>
+                <w:szCs w:val="22"/>
+                <w:lang w:val="en-GB"/>
+              </w:rPr>
+              <w:t>data/Pickle Files/</w:t>
+            </w:r>
+            <w:proofErr w:type="spellStart"/>
+            <w:r>
+              <w:rPr>
+                <w:rFonts w:asciiTheme="minorHAnsi" w:hAnsiTheme="minorHAnsi" w:cstheme="minorHAnsi"/>
+                <w:color w:val="000000"/>
+                <w:sz w:val="22"/>
+                <w:szCs w:val="22"/>
+                <w:lang w:val="en-GB"/>
+              </w:rPr>
+              <w:t>y.pickle</w:t>
+            </w:r>
+            <w:proofErr w:type="spellEnd"/>
+            <w:r>
+              <w:rPr>
+                <w:rFonts w:asciiTheme="minorHAnsi" w:hAnsiTheme="minorHAnsi" w:cstheme="minorHAnsi"/>
+                <w:color w:val="000000"/>
+                <w:sz w:val="22"/>
+                <w:szCs w:val="22"/>
+                <w:lang w:val="en-GB"/>
+              </w:rPr>
+              <w:t>'</w:t>
+            </w:r>
+          </w:p>
+          <w:p>
+            <w:pPr>
+              <w:tabs>
+                <w:tab w:val="left" w:pos="560"/>
+                <w:tab w:val="left" w:pos="1120"/>
+                <w:tab w:val="left" w:pos="1680"/>
+                <w:tab w:val="left" w:pos="2240"/>
+                <w:tab w:val="left" w:pos="2800"/>
+                <w:tab w:val="left" w:pos="3360"/>
+                <w:tab w:val="left" w:pos="3920"/>
+                <w:tab w:val="left" w:pos="4480"/>
+                <w:tab w:val="left" w:pos="5040"/>
+                <w:tab w:val="left" w:pos="5600"/>
+                <w:tab w:val="left" w:pos="6160"/>
+                <w:tab w:val="left" w:pos="6720"/>
+              </w:tabs>
+              <w:autoSpaceDE w:val="0"/>
+              <w:autoSpaceDN w:val="0"/>
+              <w:adjustRightInd w:val="0"/>
+              <w:rPr>
+                <w:rFonts w:asciiTheme="minorHAnsi" w:hAnsiTheme="minorHAnsi" w:cstheme="minorHAnsi"/>
+                <w:color w:val="000000"/>
+                <w:sz w:val="22"/>
+                <w:szCs w:val="22"/>
+                <w:lang w:val="en-GB"/>
+              </w:rPr>
+            </w:pPr>
+          </w:p>
+          <w:p>
+            <w:pPr>
+              <w:tabs>
+                <w:tab w:val="left" w:pos="560"/>
+                <w:tab w:val="left" w:pos="1120"/>
+                <w:tab w:val="left" w:pos="1680"/>
+                <w:tab w:val="left" w:pos="2240"/>
+                <w:tab w:val="left" w:pos="2800"/>
+                <w:tab w:val="left" w:pos="3360"/>
+                <w:tab w:val="left" w:pos="3920"/>
+                <w:tab w:val="left" w:pos="4480"/>
+                <w:tab w:val="left" w:pos="5040"/>
+                <w:tab w:val="left" w:pos="5600"/>
+                <w:tab w:val="left" w:pos="6160"/>
+                <w:tab w:val="left" w:pos="6720"/>
+              </w:tabs>
+              <w:autoSpaceDE w:val="0"/>
+              <w:autoSpaceDN w:val="0"/>
+              <w:adjustRightInd w:val="0"/>
+              <w:rPr>
+                <w:rFonts w:asciiTheme="minorHAnsi" w:hAnsiTheme="minorHAnsi" w:cstheme="minorHAnsi"/>
+                <w:color w:val="000000" w:themeColor="text1"/>
+              </w:rPr>
+            </w:pPr>
+            <w:r>
+              <w:rPr>
+                <w:rFonts w:asciiTheme="minorHAnsi" w:hAnsiTheme="minorHAnsi" w:cstheme="minorHAnsi"/>
+                <w:color w:val="000000" w:themeColor="text1"/>
+              </w:rPr>
+              <w:t xml:space="preserve">What I think is happening is similar to what happened on 25-02-2022, when running the make file, the trainer.py file is running as if it is from the same location as the make file. I need to find a way to make it work such that it always works no matter where it is being run from. It needs to run according to an absolute path. </w:t>
+            </w:r>
+          </w:p>
+          <w:p>
+            <w:pPr>
+              <w:tabs>
+                <w:tab w:val="left" w:pos="560"/>
+                <w:tab w:val="left" w:pos="1120"/>
+                <w:tab w:val="left" w:pos="1680"/>
+                <w:tab w:val="left" w:pos="2240"/>
+                <w:tab w:val="left" w:pos="2800"/>
+                <w:tab w:val="left" w:pos="3360"/>
+                <w:tab w:val="left" w:pos="3920"/>
+                <w:tab w:val="left" w:pos="4480"/>
+                <w:tab w:val="left" w:pos="5040"/>
+                <w:tab w:val="left" w:pos="5600"/>
+                <w:tab w:val="left" w:pos="6160"/>
+                <w:tab w:val="left" w:pos="6720"/>
+              </w:tabs>
+              <w:autoSpaceDE w:val="0"/>
+              <w:autoSpaceDN w:val="0"/>
+              <w:adjustRightInd w:val="0"/>
+              <w:rPr>
+                <w:rFonts w:asciiTheme="minorHAnsi" w:hAnsiTheme="minorHAnsi" w:cstheme="minorHAnsi"/>
+                <w:color w:val="000000" w:themeColor="text1"/>
+              </w:rPr>
+            </w:pPr>
+          </w:p>
+          <w:p>
+            <w:pPr>
+              <w:tabs>
+                <w:tab w:val="left" w:pos="560"/>
+                <w:tab w:val="left" w:pos="1120"/>
+                <w:tab w:val="left" w:pos="1680"/>
+                <w:tab w:val="left" w:pos="2240"/>
+                <w:tab w:val="left" w:pos="2800"/>
+                <w:tab w:val="left" w:pos="3360"/>
+                <w:tab w:val="left" w:pos="3920"/>
+                <w:tab w:val="left" w:pos="4480"/>
+                <w:tab w:val="left" w:pos="5040"/>
+                <w:tab w:val="left" w:pos="5600"/>
+                <w:tab w:val="left" w:pos="6160"/>
+                <w:tab w:val="left" w:pos="6720"/>
+              </w:tabs>
+              <w:autoSpaceDE w:val="0"/>
+              <w:autoSpaceDN w:val="0"/>
+              <w:adjustRightInd w:val="0"/>
+              <w:rPr>
+                <w:rFonts w:asciiTheme="minorHAnsi" w:hAnsiTheme="minorHAnsi" w:cstheme="minorHAnsi"/>
+                <w:b/>
+                <w:bCs/>
+                <w:color w:val="00B050"/>
+              </w:rPr>
+            </w:pPr>
+            <w:r>
+              <w:rPr>
+                <w:rFonts w:asciiTheme="minorHAnsi" w:hAnsiTheme="minorHAnsi" w:cstheme="minorHAnsi"/>
+                <w:b/>
+                <w:bCs/>
+                <w:color w:val="00B050"/>
+              </w:rPr>
+              <w:t>Solution</w:t>
+            </w:r>
+            <w:r>
+              <w:rPr>
+                <w:rFonts w:asciiTheme="minorHAnsi" w:hAnsiTheme="minorHAnsi" w:cstheme="minorHAnsi"/>
+                <w:b/>
+                <w:bCs/>
+                <w:color w:val="00B050"/>
+              </w:rPr>
+              <w:t>:</w:t>
+            </w:r>
+            <w:r>
+              <w:rPr>
+                <w:rFonts w:asciiTheme="minorHAnsi" w:hAnsiTheme="minorHAnsi" w:cstheme="minorHAnsi"/>
+                <w:b/>
+                <w:bCs/>
+                <w:color w:val="00B050"/>
+              </w:rPr>
+              <w:t xml:space="preserve"> </w:t>
+            </w:r>
+          </w:p>
+          <w:p>
+            <w:pPr>
+              <w:tabs>
+                <w:tab w:val="left" w:pos="560"/>
+                <w:tab w:val="left" w:pos="1120"/>
+                <w:tab w:val="left" w:pos="1680"/>
+                <w:tab w:val="left" w:pos="2240"/>
+                <w:tab w:val="left" w:pos="2800"/>
+                <w:tab w:val="left" w:pos="3360"/>
+                <w:tab w:val="left" w:pos="3920"/>
+                <w:tab w:val="left" w:pos="4480"/>
+                <w:tab w:val="left" w:pos="5040"/>
+                <w:tab w:val="left" w:pos="5600"/>
+                <w:tab w:val="left" w:pos="6160"/>
+                <w:tab w:val="left" w:pos="6720"/>
+              </w:tabs>
+              <w:autoSpaceDE w:val="0"/>
+              <w:autoSpaceDN w:val="0"/>
+              <w:adjustRightInd w:val="0"/>
+              <w:rPr>
+                <w:rFonts w:asciiTheme="minorHAnsi" w:hAnsiTheme="minorHAnsi" w:cstheme="minorHAnsi"/>
+                <w:color w:val="002060"/>
+              </w:rPr>
+            </w:pPr>
+            <w:r>
+              <w:rPr>
+                <w:rFonts w:asciiTheme="minorHAnsi" w:hAnsiTheme="minorHAnsi" w:cstheme="minorHAnsi"/>
+                <w:color w:val="002060"/>
+              </w:rPr>
+              <w:t>I decided to implement the following pseudo code:</w:t>
+            </w:r>
+          </w:p>
+          <w:p>
+            <w:pPr>
+              <w:pStyle w:val="ListParagraph"/>
+              <w:numPr>
+                <w:ilvl w:val="0"/>
+                <w:numId w:val="4"/>
+              </w:numPr>
+              <w:tabs>
+                <w:tab w:val="left" w:pos="560"/>
+                <w:tab w:val="left" w:pos="1120"/>
+                <w:tab w:val="left" w:pos="1680"/>
+                <w:tab w:val="left" w:pos="2240"/>
+                <w:tab w:val="left" w:pos="2800"/>
+                <w:tab w:val="left" w:pos="3360"/>
+                <w:tab w:val="left" w:pos="3920"/>
+                <w:tab w:val="left" w:pos="4480"/>
+                <w:tab w:val="left" w:pos="5040"/>
+                <w:tab w:val="left" w:pos="5600"/>
+                <w:tab w:val="left" w:pos="6160"/>
+                <w:tab w:val="left" w:pos="6720"/>
+              </w:tabs>
+              <w:autoSpaceDE w:val="0"/>
+              <w:autoSpaceDN w:val="0"/>
+              <w:adjustRightInd w:val="0"/>
+              <w:rPr>
+                <w:rFonts w:cstheme="minorHAnsi"/>
+                <w:color w:val="002060"/>
+              </w:rPr>
+            </w:pPr>
+            <w:r>
+              <w:rPr>
+                <w:rFonts w:cstheme="minorHAnsi"/>
+                <w:color w:val="002060"/>
+              </w:rPr>
+              <w:t>Find the current location, and return it as a string</w:t>
+            </w:r>
+          </w:p>
+          <w:p>
+            <w:pPr>
+              <w:pStyle w:val="ListParagraph"/>
+              <w:numPr>
+                <w:ilvl w:val="0"/>
+                <w:numId w:val="4"/>
+              </w:numPr>
+              <w:tabs>
+                <w:tab w:val="left" w:pos="560"/>
+                <w:tab w:val="left" w:pos="1120"/>
+                <w:tab w:val="left" w:pos="1680"/>
+                <w:tab w:val="left" w:pos="2240"/>
+                <w:tab w:val="left" w:pos="2800"/>
+                <w:tab w:val="left" w:pos="3360"/>
+                <w:tab w:val="left" w:pos="3920"/>
+                <w:tab w:val="left" w:pos="4480"/>
+                <w:tab w:val="left" w:pos="5040"/>
+                <w:tab w:val="left" w:pos="5600"/>
+                <w:tab w:val="left" w:pos="6160"/>
+                <w:tab w:val="left" w:pos="6720"/>
+              </w:tabs>
+              <w:autoSpaceDE w:val="0"/>
+              <w:autoSpaceDN w:val="0"/>
+              <w:adjustRightInd w:val="0"/>
+              <w:rPr>
+                <w:rFonts w:cstheme="minorHAnsi"/>
+                <w:color w:val="002060"/>
+              </w:rPr>
+            </w:pPr>
+            <w:r>
+              <w:rPr>
+                <w:rFonts w:cstheme="minorHAnsi"/>
+                <w:color w:val="002060"/>
+              </w:rPr>
+              <w:t>Shorten the string to the first instance of “Doggy Detector”. This will be the single point of reference no matter where the code is being run from</w:t>
+            </w:r>
+          </w:p>
+          <w:p>
+            <w:pPr>
+              <w:pStyle w:val="ListParagraph"/>
+              <w:numPr>
+                <w:ilvl w:val="0"/>
+                <w:numId w:val="4"/>
+              </w:numPr>
+              <w:tabs>
+                <w:tab w:val="left" w:pos="560"/>
+                <w:tab w:val="left" w:pos="1120"/>
+                <w:tab w:val="left" w:pos="1680"/>
+                <w:tab w:val="left" w:pos="2240"/>
+                <w:tab w:val="left" w:pos="2800"/>
+                <w:tab w:val="left" w:pos="3360"/>
+                <w:tab w:val="left" w:pos="3920"/>
+                <w:tab w:val="left" w:pos="4480"/>
+                <w:tab w:val="left" w:pos="5040"/>
+                <w:tab w:val="left" w:pos="5600"/>
+                <w:tab w:val="left" w:pos="6160"/>
+                <w:tab w:val="left" w:pos="6720"/>
+              </w:tabs>
+              <w:autoSpaceDE w:val="0"/>
+              <w:autoSpaceDN w:val="0"/>
+              <w:adjustRightInd w:val="0"/>
+              <w:rPr>
+                <w:rFonts w:cstheme="minorHAnsi"/>
+                <w:color w:val="002060"/>
+              </w:rPr>
+            </w:pPr>
+            <w:r>
+              <w:rPr>
+                <w:rFonts w:cstheme="minorHAnsi"/>
+                <w:color w:val="002060"/>
+              </w:rPr>
+              <w:t>Make changes to the individual functions to reference this single point of reference</w:t>
+            </w:r>
+          </w:p>
+          <w:p>
+            <w:pPr>
+              <w:tabs>
+                <w:tab w:val="left" w:pos="560"/>
+                <w:tab w:val="left" w:pos="1120"/>
+                <w:tab w:val="left" w:pos="1680"/>
+                <w:tab w:val="left" w:pos="2240"/>
+                <w:tab w:val="left" w:pos="2800"/>
+                <w:tab w:val="left" w:pos="3360"/>
+                <w:tab w:val="left" w:pos="3920"/>
+                <w:tab w:val="left" w:pos="4480"/>
+                <w:tab w:val="left" w:pos="5040"/>
+                <w:tab w:val="left" w:pos="5600"/>
+                <w:tab w:val="left" w:pos="6160"/>
+                <w:tab w:val="left" w:pos="6720"/>
+              </w:tabs>
+              <w:autoSpaceDE w:val="0"/>
+              <w:autoSpaceDN w:val="0"/>
+              <w:adjustRightInd w:val="0"/>
+              <w:rPr>
+                <w:rFonts w:asciiTheme="minorHAnsi" w:hAnsiTheme="minorHAnsi" w:cstheme="minorHAnsi"/>
+                <w:color w:val="002060"/>
+              </w:rPr>
+            </w:pPr>
+          </w:p>
+          <w:p>
+            <w:pPr>
+              <w:tabs>
+                <w:tab w:val="left" w:pos="560"/>
+                <w:tab w:val="left" w:pos="1120"/>
+                <w:tab w:val="left" w:pos="1680"/>
+                <w:tab w:val="left" w:pos="2240"/>
+                <w:tab w:val="left" w:pos="2800"/>
+                <w:tab w:val="left" w:pos="3360"/>
+                <w:tab w:val="left" w:pos="3920"/>
+                <w:tab w:val="left" w:pos="4480"/>
+                <w:tab w:val="left" w:pos="5040"/>
+                <w:tab w:val="left" w:pos="5600"/>
+                <w:tab w:val="left" w:pos="6160"/>
+                <w:tab w:val="left" w:pos="6720"/>
+              </w:tabs>
+              <w:autoSpaceDE w:val="0"/>
+              <w:autoSpaceDN w:val="0"/>
+              <w:adjustRightInd w:val="0"/>
+              <w:rPr>
+                <w:rFonts w:asciiTheme="minorHAnsi" w:hAnsiTheme="minorHAnsi" w:cstheme="minorHAnsi"/>
+                <w:color w:val="002060"/>
+              </w:rPr>
+            </w:pPr>
+            <w:r>
+              <w:rPr>
+                <w:rFonts w:asciiTheme="minorHAnsi" w:hAnsiTheme="minorHAnsi" w:cstheme="minorHAnsi"/>
+                <w:color w:val="002060"/>
+              </w:rPr>
+              <w:t>The code itself is:</w:t>
+            </w:r>
+          </w:p>
+          <w:p>
+            <w:pPr>
+              <w:tabs>
+                <w:tab w:val="left" w:pos="560"/>
+                <w:tab w:val="left" w:pos="1120"/>
+                <w:tab w:val="left" w:pos="1680"/>
+                <w:tab w:val="left" w:pos="2240"/>
+                <w:tab w:val="left" w:pos="2800"/>
+                <w:tab w:val="left" w:pos="3360"/>
+                <w:tab w:val="left" w:pos="3920"/>
+                <w:tab w:val="left" w:pos="4480"/>
+                <w:tab w:val="left" w:pos="5040"/>
+                <w:tab w:val="left" w:pos="5600"/>
+                <w:tab w:val="left" w:pos="6160"/>
+                <w:tab w:val="left" w:pos="6720"/>
+              </w:tabs>
+              <w:autoSpaceDE w:val="0"/>
+              <w:autoSpaceDN w:val="0"/>
+              <w:adjustRightInd w:val="0"/>
+              <w:rPr>
+                <w:rFonts w:asciiTheme="minorHAnsi" w:hAnsiTheme="minorHAnsi" w:cstheme="minorHAnsi"/>
+                <w:color w:val="002060"/>
+              </w:rPr>
+            </w:pPr>
+          </w:p>
+          <w:p>
+            <w:pPr>
+              <w:tabs>
+                <w:tab w:val="left" w:pos="560"/>
+                <w:tab w:val="left" w:pos="1120"/>
+                <w:tab w:val="left" w:pos="1680"/>
+                <w:tab w:val="left" w:pos="2240"/>
+                <w:tab w:val="left" w:pos="2800"/>
+                <w:tab w:val="left" w:pos="3360"/>
+                <w:tab w:val="left" w:pos="3920"/>
+                <w:tab w:val="left" w:pos="4480"/>
+                <w:tab w:val="left" w:pos="5040"/>
+                <w:tab w:val="left" w:pos="5600"/>
+                <w:tab w:val="left" w:pos="6160"/>
+                <w:tab w:val="left" w:pos="6720"/>
+              </w:tabs>
+              <w:autoSpaceDE w:val="0"/>
+              <w:autoSpaceDN w:val="0"/>
+              <w:adjustRightInd w:val="0"/>
+              <w:rPr>
+                <w:rFonts w:asciiTheme="minorHAnsi" w:hAnsiTheme="minorHAnsi" w:cstheme="minorHAnsi"/>
+                <w:color w:val="002060"/>
+              </w:rPr>
+            </w:pPr>
+            <w:r>
+              <w:rPr>
+                <w:rFonts w:asciiTheme="minorHAnsi" w:hAnsiTheme="minorHAnsi" w:cstheme="minorHAnsi"/>
+                <w:color w:val="002060"/>
+              </w:rPr>
+              <w:t>#Convert the current working directory into a string</w:t>
+            </w:r>
+          </w:p>
+          <w:p>
+            <w:pPr>
+              <w:tabs>
+                <w:tab w:val="left" w:pos="560"/>
+                <w:tab w:val="left" w:pos="1120"/>
+                <w:tab w:val="left" w:pos="1680"/>
+                <w:tab w:val="left" w:pos="2240"/>
+                <w:tab w:val="left" w:pos="2800"/>
+                <w:tab w:val="left" w:pos="3360"/>
+                <w:tab w:val="left" w:pos="3920"/>
+                <w:tab w:val="left" w:pos="4480"/>
+                <w:tab w:val="left" w:pos="5040"/>
+                <w:tab w:val="left" w:pos="5600"/>
+                <w:tab w:val="left" w:pos="6160"/>
+                <w:tab w:val="left" w:pos="6720"/>
+              </w:tabs>
+              <w:autoSpaceDE w:val="0"/>
+              <w:autoSpaceDN w:val="0"/>
+              <w:adjustRightInd w:val="0"/>
+              <w:rPr>
+                <w:rFonts w:asciiTheme="minorHAnsi" w:hAnsiTheme="minorHAnsi" w:cstheme="minorHAnsi"/>
+                <w:color w:val="002060"/>
+              </w:rPr>
+            </w:pPr>
+            <w:r>
+              <w:rPr>
+                <w:rFonts w:asciiTheme="minorHAnsi" w:hAnsiTheme="minorHAnsi" w:cstheme="minorHAnsi"/>
+                <w:color w:val="002060"/>
+              </w:rPr>
+              <w:t xml:space="preserve">    </w:t>
+            </w:r>
+            <w:proofErr w:type="spellStart"/>
+            <w:r>
+              <w:rPr>
+                <w:rFonts w:asciiTheme="minorHAnsi" w:hAnsiTheme="minorHAnsi" w:cstheme="minorHAnsi"/>
+                <w:color w:val="002060"/>
+              </w:rPr>
+              <w:t>cwd</w:t>
+            </w:r>
+            <w:proofErr w:type="spellEnd"/>
+            <w:r>
+              <w:rPr>
+                <w:rFonts w:asciiTheme="minorHAnsi" w:hAnsiTheme="minorHAnsi" w:cstheme="minorHAnsi"/>
+                <w:color w:val="002060"/>
+              </w:rPr>
+              <w:t xml:space="preserve"> = str(</w:t>
+            </w:r>
+            <w:proofErr w:type="spellStart"/>
+            <w:proofErr w:type="gramStart"/>
+            <w:r>
+              <w:rPr>
+                <w:rFonts w:asciiTheme="minorHAnsi" w:hAnsiTheme="minorHAnsi" w:cstheme="minorHAnsi"/>
+                <w:color w:val="002060"/>
+              </w:rPr>
+              <w:t>os.getcwd</w:t>
+            </w:r>
+            <w:proofErr w:type="spellEnd"/>
+            <w:proofErr w:type="gramEnd"/>
+            <w:r>
+              <w:rPr>
+                <w:rFonts w:asciiTheme="minorHAnsi" w:hAnsiTheme="minorHAnsi" w:cstheme="minorHAnsi"/>
+                <w:color w:val="002060"/>
+              </w:rPr>
+              <w:t>())</w:t>
+            </w:r>
+          </w:p>
+          <w:p>
+            <w:pPr>
+              <w:tabs>
+                <w:tab w:val="left" w:pos="560"/>
+                <w:tab w:val="left" w:pos="1120"/>
+                <w:tab w:val="left" w:pos="1680"/>
+                <w:tab w:val="left" w:pos="2240"/>
+                <w:tab w:val="left" w:pos="2800"/>
+                <w:tab w:val="left" w:pos="3360"/>
+                <w:tab w:val="left" w:pos="3920"/>
+                <w:tab w:val="left" w:pos="4480"/>
+                <w:tab w:val="left" w:pos="5040"/>
+                <w:tab w:val="left" w:pos="5600"/>
+                <w:tab w:val="left" w:pos="6160"/>
+                <w:tab w:val="left" w:pos="6720"/>
+              </w:tabs>
+              <w:autoSpaceDE w:val="0"/>
+              <w:autoSpaceDN w:val="0"/>
+              <w:adjustRightInd w:val="0"/>
+              <w:rPr>
+                <w:rFonts w:asciiTheme="minorHAnsi" w:hAnsiTheme="minorHAnsi" w:cstheme="minorHAnsi"/>
+                <w:color w:val="002060"/>
+              </w:rPr>
+            </w:pPr>
+            <w:r>
+              <w:rPr>
+                <w:rFonts w:asciiTheme="minorHAnsi" w:hAnsiTheme="minorHAnsi" w:cstheme="minorHAnsi"/>
+                <w:color w:val="002060"/>
+              </w:rPr>
+              <w:t xml:space="preserve">    #Find the first </w:t>
+            </w:r>
+            <w:proofErr w:type="spellStart"/>
+            <w:r>
+              <w:rPr>
+                <w:rFonts w:asciiTheme="minorHAnsi" w:hAnsiTheme="minorHAnsi" w:cstheme="minorHAnsi"/>
+                <w:color w:val="002060"/>
+              </w:rPr>
+              <w:t>occurance</w:t>
+            </w:r>
+            <w:proofErr w:type="spellEnd"/>
+            <w:r>
+              <w:rPr>
+                <w:rFonts w:asciiTheme="minorHAnsi" w:hAnsiTheme="minorHAnsi" w:cstheme="minorHAnsi"/>
+                <w:color w:val="002060"/>
+              </w:rPr>
+              <w:t xml:space="preserve"> of </w:t>
+            </w:r>
+            <w:proofErr w:type="spellStart"/>
+            <w:r>
+              <w:rPr>
+                <w:rFonts w:asciiTheme="minorHAnsi" w:hAnsiTheme="minorHAnsi" w:cstheme="minorHAnsi"/>
+                <w:color w:val="002060"/>
+              </w:rPr>
+              <w:t>DoggyDetector</w:t>
+            </w:r>
+            <w:proofErr w:type="spellEnd"/>
+            <w:r>
+              <w:rPr>
+                <w:rFonts w:asciiTheme="minorHAnsi" w:hAnsiTheme="minorHAnsi" w:cstheme="minorHAnsi"/>
+                <w:color w:val="002060"/>
+              </w:rPr>
+              <w:t>, and add 13 to create slicer value</w:t>
+            </w:r>
+          </w:p>
+          <w:p>
+            <w:pPr>
+              <w:tabs>
+                <w:tab w:val="left" w:pos="560"/>
+                <w:tab w:val="left" w:pos="1120"/>
+                <w:tab w:val="left" w:pos="1680"/>
+                <w:tab w:val="left" w:pos="2240"/>
+                <w:tab w:val="left" w:pos="2800"/>
+                <w:tab w:val="left" w:pos="3360"/>
+                <w:tab w:val="left" w:pos="3920"/>
+                <w:tab w:val="left" w:pos="4480"/>
+                <w:tab w:val="left" w:pos="5040"/>
+                <w:tab w:val="left" w:pos="5600"/>
+                <w:tab w:val="left" w:pos="6160"/>
+                <w:tab w:val="left" w:pos="6720"/>
+              </w:tabs>
+              <w:autoSpaceDE w:val="0"/>
+              <w:autoSpaceDN w:val="0"/>
+              <w:adjustRightInd w:val="0"/>
+              <w:rPr>
+                <w:rFonts w:asciiTheme="minorHAnsi" w:hAnsiTheme="minorHAnsi" w:cstheme="minorHAnsi"/>
+                <w:color w:val="002060"/>
+              </w:rPr>
+            </w:pPr>
+            <w:r>
+              <w:rPr>
+                <w:rFonts w:asciiTheme="minorHAnsi" w:hAnsiTheme="minorHAnsi" w:cstheme="minorHAnsi"/>
+                <w:color w:val="002060"/>
+              </w:rPr>
+              <w:t xml:space="preserve">    slicer = </w:t>
+            </w:r>
+            <w:proofErr w:type="spellStart"/>
+            <w:proofErr w:type="gramStart"/>
+            <w:r>
+              <w:rPr>
+                <w:rFonts w:asciiTheme="minorHAnsi" w:hAnsiTheme="minorHAnsi" w:cstheme="minorHAnsi"/>
+                <w:color w:val="002060"/>
+              </w:rPr>
+              <w:t>cwd.index</w:t>
+            </w:r>
+            <w:proofErr w:type="spellEnd"/>
+            <w:proofErr w:type="gramEnd"/>
+            <w:r>
+              <w:rPr>
+                <w:rFonts w:asciiTheme="minorHAnsi" w:hAnsiTheme="minorHAnsi" w:cstheme="minorHAnsi"/>
+                <w:color w:val="002060"/>
+              </w:rPr>
+              <w:t>("</w:t>
+            </w:r>
+            <w:proofErr w:type="spellStart"/>
+            <w:r>
+              <w:rPr>
+                <w:rFonts w:asciiTheme="minorHAnsi" w:hAnsiTheme="minorHAnsi" w:cstheme="minorHAnsi"/>
+                <w:color w:val="002060"/>
+              </w:rPr>
+              <w:t>DoggyDetector</w:t>
+            </w:r>
+            <w:proofErr w:type="spellEnd"/>
+            <w:r>
+              <w:rPr>
+                <w:rFonts w:asciiTheme="minorHAnsi" w:hAnsiTheme="minorHAnsi" w:cstheme="minorHAnsi"/>
+                <w:color w:val="002060"/>
+              </w:rPr>
+              <w:t>") + 13</w:t>
+            </w:r>
+          </w:p>
+          <w:p>
+            <w:pPr>
+              <w:tabs>
+                <w:tab w:val="left" w:pos="560"/>
+                <w:tab w:val="left" w:pos="1120"/>
+                <w:tab w:val="left" w:pos="1680"/>
+                <w:tab w:val="left" w:pos="2240"/>
+                <w:tab w:val="left" w:pos="2800"/>
+                <w:tab w:val="left" w:pos="3360"/>
+                <w:tab w:val="left" w:pos="3920"/>
+                <w:tab w:val="left" w:pos="4480"/>
+                <w:tab w:val="left" w:pos="5040"/>
+                <w:tab w:val="left" w:pos="5600"/>
+                <w:tab w:val="left" w:pos="6160"/>
+                <w:tab w:val="left" w:pos="6720"/>
+              </w:tabs>
+              <w:autoSpaceDE w:val="0"/>
+              <w:autoSpaceDN w:val="0"/>
+              <w:adjustRightInd w:val="0"/>
+              <w:rPr>
+                <w:rFonts w:asciiTheme="minorHAnsi" w:hAnsiTheme="minorHAnsi" w:cstheme="minorHAnsi"/>
+                <w:color w:val="002060"/>
+              </w:rPr>
+            </w:pPr>
+            <w:r>
+              <w:rPr>
+                <w:rFonts w:asciiTheme="minorHAnsi" w:hAnsiTheme="minorHAnsi" w:cstheme="minorHAnsi"/>
+                <w:color w:val="002060"/>
+              </w:rPr>
+              <w:t xml:space="preserve">    #</w:t>
+            </w:r>
+            <w:proofErr w:type="gramStart"/>
+            <w:r>
+              <w:rPr>
+                <w:rFonts w:asciiTheme="minorHAnsi" w:hAnsiTheme="minorHAnsi" w:cstheme="minorHAnsi"/>
+                <w:color w:val="002060"/>
+              </w:rPr>
+              <w:t>create</w:t>
+            </w:r>
+            <w:proofErr w:type="gramEnd"/>
+            <w:r>
+              <w:rPr>
+                <w:rFonts w:asciiTheme="minorHAnsi" w:hAnsiTheme="minorHAnsi" w:cstheme="minorHAnsi"/>
+                <w:color w:val="002060"/>
+              </w:rPr>
+              <w:t xml:space="preserve"> absolute working directory</w:t>
+            </w:r>
+          </w:p>
+          <w:p>
+            <w:pPr>
+              <w:tabs>
+                <w:tab w:val="left" w:pos="560"/>
+                <w:tab w:val="left" w:pos="1120"/>
+                <w:tab w:val="left" w:pos="1680"/>
+                <w:tab w:val="left" w:pos="2240"/>
+                <w:tab w:val="left" w:pos="2800"/>
+                <w:tab w:val="left" w:pos="3360"/>
+                <w:tab w:val="left" w:pos="3920"/>
+                <w:tab w:val="left" w:pos="4480"/>
+                <w:tab w:val="left" w:pos="5040"/>
+                <w:tab w:val="left" w:pos="5600"/>
+                <w:tab w:val="left" w:pos="6160"/>
+                <w:tab w:val="left" w:pos="6720"/>
+              </w:tabs>
+              <w:autoSpaceDE w:val="0"/>
+              <w:autoSpaceDN w:val="0"/>
+              <w:adjustRightInd w:val="0"/>
+              <w:rPr>
+                <w:rFonts w:asciiTheme="minorHAnsi" w:hAnsiTheme="minorHAnsi" w:cstheme="minorHAnsi"/>
+                <w:color w:val="002060"/>
+              </w:rPr>
+            </w:pPr>
+            <w:r>
+              <w:rPr>
+                <w:rFonts w:asciiTheme="minorHAnsi" w:hAnsiTheme="minorHAnsi" w:cstheme="minorHAnsi"/>
+                <w:color w:val="002060"/>
+              </w:rPr>
+              <w:t xml:space="preserve">    </w:t>
+            </w:r>
+            <w:proofErr w:type="spellStart"/>
+            <w:r>
+              <w:rPr>
+                <w:rFonts w:asciiTheme="minorHAnsi" w:hAnsiTheme="minorHAnsi" w:cstheme="minorHAnsi"/>
+                <w:color w:val="002060"/>
+              </w:rPr>
+              <w:t>awd</w:t>
+            </w:r>
+            <w:proofErr w:type="spellEnd"/>
+            <w:r>
+              <w:rPr>
+                <w:rFonts w:asciiTheme="minorHAnsi" w:hAnsiTheme="minorHAnsi" w:cstheme="minorHAnsi"/>
+                <w:color w:val="002060"/>
+              </w:rPr>
+              <w:t xml:space="preserve"> = </w:t>
+            </w:r>
+            <w:proofErr w:type="spellStart"/>
+            <w:r>
+              <w:rPr>
+                <w:rFonts w:asciiTheme="minorHAnsi" w:hAnsiTheme="minorHAnsi" w:cstheme="minorHAnsi"/>
+                <w:color w:val="002060"/>
+              </w:rPr>
+              <w:t>cwd</w:t>
+            </w:r>
+            <w:proofErr w:type="spellEnd"/>
+            <w:r>
+              <w:rPr>
+                <w:rFonts w:asciiTheme="minorHAnsi" w:hAnsiTheme="minorHAnsi" w:cstheme="minorHAnsi"/>
+                <w:color w:val="002060"/>
+              </w:rPr>
+              <w:t>[</w:t>
+            </w:r>
+            <w:proofErr w:type="gramStart"/>
+            <w:r>
+              <w:rPr>
+                <w:rFonts w:asciiTheme="minorHAnsi" w:hAnsiTheme="minorHAnsi" w:cstheme="minorHAnsi"/>
+                <w:color w:val="002060"/>
+              </w:rPr>
+              <w:t>0:slicer</w:t>
+            </w:r>
+            <w:proofErr w:type="gramEnd"/>
+            <w:r>
+              <w:rPr>
+                <w:rFonts w:asciiTheme="minorHAnsi" w:hAnsiTheme="minorHAnsi" w:cstheme="minorHAnsi"/>
+                <w:color w:val="002060"/>
+              </w:rPr>
+              <w:t>]</w:t>
+            </w:r>
+          </w:p>
+          <w:p>
+            <w:pPr>
+              <w:tabs>
+                <w:tab w:val="left" w:pos="560"/>
+                <w:tab w:val="left" w:pos="1120"/>
+                <w:tab w:val="left" w:pos="1680"/>
+                <w:tab w:val="left" w:pos="2240"/>
+                <w:tab w:val="left" w:pos="2800"/>
+                <w:tab w:val="left" w:pos="3360"/>
+                <w:tab w:val="left" w:pos="3920"/>
+                <w:tab w:val="left" w:pos="4480"/>
+                <w:tab w:val="left" w:pos="5040"/>
+                <w:tab w:val="left" w:pos="5600"/>
+                <w:tab w:val="left" w:pos="6160"/>
+                <w:tab w:val="left" w:pos="6720"/>
+              </w:tabs>
+              <w:autoSpaceDE w:val="0"/>
+              <w:autoSpaceDN w:val="0"/>
+              <w:adjustRightInd w:val="0"/>
+              <w:rPr>
+                <w:rFonts w:asciiTheme="minorHAnsi" w:hAnsiTheme="minorHAnsi" w:cstheme="minorHAnsi"/>
+                <w:color w:val="002060"/>
+              </w:rPr>
+            </w:pPr>
+          </w:p>
+          <w:p>
+            <w:pPr>
+              <w:tabs>
+                <w:tab w:val="left" w:pos="560"/>
+                <w:tab w:val="left" w:pos="1120"/>
+                <w:tab w:val="left" w:pos="1680"/>
+                <w:tab w:val="left" w:pos="2240"/>
+                <w:tab w:val="left" w:pos="2800"/>
+                <w:tab w:val="left" w:pos="3360"/>
+                <w:tab w:val="left" w:pos="3920"/>
+                <w:tab w:val="left" w:pos="4480"/>
+                <w:tab w:val="left" w:pos="5040"/>
+                <w:tab w:val="left" w:pos="5600"/>
+                <w:tab w:val="left" w:pos="6160"/>
+                <w:tab w:val="left" w:pos="6720"/>
+              </w:tabs>
+              <w:autoSpaceDE w:val="0"/>
+              <w:autoSpaceDN w:val="0"/>
+              <w:adjustRightInd w:val="0"/>
+              <w:rPr>
+                <w:rFonts w:asciiTheme="minorHAnsi" w:hAnsiTheme="minorHAnsi" w:cstheme="minorHAnsi"/>
+                <w:color w:val="000000" w:themeColor="text1"/>
+              </w:rPr>
+            </w:pPr>
           </w:p>
           <w:p>
             <w:pPr>
@@ -852,17 +1910,18 @@
           <w:p>
             <w:pPr>
               <w:rPr>
-                <w:rFonts w:cstheme="minorHAnsi"/>
-                <w:b/>
-                <w:bCs/>
-              </w:rPr>
-            </w:pPr>
-            <w:r>
-              <w:rPr>
-                <w:rFonts w:cstheme="minorHAnsi"/>
-                <w:b/>
-                <w:bCs/>
-              </w:rPr>
+                <w:rFonts w:asciiTheme="minorHAnsi" w:hAnsiTheme="minorHAnsi" w:cstheme="minorHAnsi"/>
+                <w:b/>
+                <w:bCs/>
+              </w:rPr>
+            </w:pPr>
+            <w:r>
+              <w:rPr>
+                <w:rFonts w:asciiTheme="minorHAnsi" w:hAnsiTheme="minorHAnsi" w:cstheme="minorHAnsi"/>
+                <w:b/>
+                <w:bCs/>
+              </w:rPr>
+              <w:lastRenderedPageBreak/>
               <w:t>History</w:t>
             </w:r>
           </w:p>
@@ -886,14 +1945,14 @@
               <w:autoSpaceDN w:val="0"/>
               <w:adjustRightInd w:val="0"/>
               <w:rPr>
-                <w:rFonts w:cstheme="minorHAnsi"/>
-                <w:b/>
-                <w:bCs/>
-              </w:rPr>
-            </w:pPr>
-            <w:r>
-              <w:rPr>
-                <w:rFonts w:cstheme="minorHAnsi"/>
+                <w:rFonts w:asciiTheme="minorHAnsi" w:hAnsiTheme="minorHAnsi" w:cstheme="minorHAnsi"/>
+                <w:b/>
+                <w:bCs/>
+              </w:rPr>
+            </w:pPr>
+            <w:r>
+              <w:rPr>
+                <w:rFonts w:asciiTheme="minorHAnsi" w:hAnsiTheme="minorHAnsi" w:cstheme="minorHAnsi"/>
                 <w:b/>
                 <w:bCs/>
               </w:rPr>
@@ -920,14 +1979,14 @@
               <w:autoSpaceDN w:val="0"/>
               <w:adjustRightInd w:val="0"/>
               <w:rPr>
-                <w:rFonts w:cstheme="minorHAnsi"/>
-                <w:color w:val="000000"/>
-                <w:lang w:val="en-GB"/>
-              </w:rPr>
-            </w:pPr>
-            <w:r>
-              <w:rPr>
-                <w:rFonts w:cstheme="minorHAnsi"/>
+                <w:rFonts w:asciiTheme="minorHAnsi" w:hAnsiTheme="minorHAnsi" w:cstheme="minorHAnsi"/>
+                <w:color w:val="000000"/>
+                <w:lang w:val="en-GB"/>
+              </w:rPr>
+            </w:pPr>
+            <w:r>
+              <w:rPr>
+                <w:rFonts w:asciiTheme="minorHAnsi" w:hAnsiTheme="minorHAnsi" w:cstheme="minorHAnsi"/>
                 <w:color w:val="000000"/>
                 <w:lang w:val="en-GB"/>
               </w:rPr>
@@ -936,7 +1995,7 @@
             <w:proofErr w:type="spellStart"/>
             <w:r>
               <w:rPr>
-                <w:rFonts w:cstheme="minorHAnsi"/>
+                <w:rFonts w:asciiTheme="minorHAnsi" w:hAnsiTheme="minorHAnsi" w:cstheme="minorHAnsi"/>
                 <w:color w:val="000000"/>
                 <w:lang w:val="en-GB"/>
               </w:rPr>
@@ -945,7 +2004,7 @@
             <w:proofErr w:type="spellEnd"/>
             <w:r>
               <w:rPr>
-                <w:rFonts w:cstheme="minorHAnsi"/>
+                <w:rFonts w:asciiTheme="minorHAnsi" w:hAnsiTheme="minorHAnsi" w:cstheme="minorHAnsi"/>
                 <w:color w:val="000000"/>
                 <w:lang w:val="en-GB"/>
               </w:rPr>
@@ -954,7 +2013,7 @@
             <w:proofErr w:type="spellStart"/>
             <w:r>
               <w:rPr>
-                <w:rFonts w:cstheme="minorHAnsi"/>
+                <w:rFonts w:asciiTheme="minorHAnsi" w:hAnsiTheme="minorHAnsi" w:cstheme="minorHAnsi"/>
                 <w:color w:val="000000"/>
                 <w:lang w:val="en-GB"/>
               </w:rPr>
@@ -982,14 +2041,14 @@
               <w:autoSpaceDN w:val="0"/>
               <w:adjustRightInd w:val="0"/>
               <w:rPr>
-                <w:rFonts w:cstheme="minorHAnsi"/>
-                <w:color w:val="000000"/>
-                <w:lang w:val="en-GB"/>
-              </w:rPr>
-            </w:pPr>
-            <w:r>
-              <w:rPr>
-                <w:rFonts w:cstheme="minorHAnsi"/>
+                <w:rFonts w:asciiTheme="minorHAnsi" w:hAnsiTheme="minorHAnsi" w:cstheme="minorHAnsi"/>
+                <w:color w:val="000000"/>
+                <w:lang w:val="en-GB"/>
+              </w:rPr>
+            </w:pPr>
+            <w:r>
+              <w:rPr>
+                <w:rFonts w:asciiTheme="minorHAnsi" w:hAnsiTheme="minorHAnsi" w:cstheme="minorHAnsi"/>
                 <w:color w:val="000000"/>
                 <w:lang w:val="en-GB"/>
               </w:rPr>
@@ -1016,14 +2075,14 @@
               <w:autoSpaceDN w:val="0"/>
               <w:adjustRightInd w:val="0"/>
               <w:rPr>
-                <w:rFonts w:cstheme="minorHAnsi"/>
-                <w:color w:val="000000"/>
-                <w:lang w:val="en-GB"/>
-              </w:rPr>
-            </w:pPr>
-            <w:r>
-              <w:rPr>
-                <w:rFonts w:cstheme="minorHAnsi"/>
+                <w:rFonts w:asciiTheme="minorHAnsi" w:hAnsiTheme="minorHAnsi" w:cstheme="minorHAnsi"/>
+                <w:color w:val="000000"/>
+                <w:lang w:val="en-GB"/>
+              </w:rPr>
+            </w:pPr>
+            <w:r>
+              <w:rPr>
+                <w:rFonts w:asciiTheme="minorHAnsi" w:hAnsiTheme="minorHAnsi" w:cstheme="minorHAnsi"/>
                 <w:color w:val="000000"/>
                 <w:lang w:val="en-GB"/>
               </w:rPr>
@@ -1032,7 +2091,7 @@
             <w:proofErr w:type="spellStart"/>
             <w:r>
               <w:rPr>
-                <w:rFonts w:cstheme="minorHAnsi"/>
+                <w:rFonts w:asciiTheme="minorHAnsi" w:hAnsiTheme="minorHAnsi" w:cstheme="minorHAnsi"/>
                 <w:color w:val="000000"/>
                 <w:lang w:val="en-GB"/>
               </w:rPr>
@@ -1041,7 +2100,7 @@
             <w:proofErr w:type="spellEnd"/>
             <w:r>
               <w:rPr>
-                <w:rFonts w:cstheme="minorHAnsi"/>
+                <w:rFonts w:asciiTheme="minorHAnsi" w:hAnsiTheme="minorHAnsi" w:cstheme="minorHAnsi"/>
                 <w:color w:val="000000"/>
                 <w:lang w:val="en-GB"/>
               </w:rPr>
@@ -1051,40 +2110,40 @@
           <w:p>
             <w:pPr>
               <w:rPr>
-                <w:rFonts w:cstheme="minorHAnsi"/>
-                <w:b/>
-                <w:bCs/>
-              </w:rPr>
-            </w:pPr>
-          </w:p>
-          <w:p>
-            <w:pPr>
-              <w:tabs>
-                <w:tab w:val="left" w:pos="560"/>
-                <w:tab w:val="left" w:pos="1120"/>
-                <w:tab w:val="left" w:pos="1680"/>
-                <w:tab w:val="left" w:pos="2240"/>
-                <w:tab w:val="left" w:pos="2800"/>
-                <w:tab w:val="left" w:pos="3360"/>
-                <w:tab w:val="left" w:pos="3920"/>
-                <w:tab w:val="left" w:pos="4480"/>
-                <w:tab w:val="left" w:pos="5040"/>
-                <w:tab w:val="left" w:pos="5600"/>
-                <w:tab w:val="left" w:pos="6160"/>
-                <w:tab w:val="left" w:pos="6720"/>
-              </w:tabs>
-              <w:autoSpaceDE w:val="0"/>
-              <w:autoSpaceDN w:val="0"/>
-              <w:adjustRightInd w:val="0"/>
-              <w:rPr>
-                <w:rFonts w:cstheme="minorHAnsi"/>
-                <w:b/>
-                <w:bCs/>
-              </w:rPr>
-            </w:pPr>
-            <w:r>
-              <w:rPr>
-                <w:rFonts w:cstheme="minorHAnsi"/>
+                <w:rFonts w:asciiTheme="minorHAnsi" w:hAnsiTheme="minorHAnsi" w:cstheme="minorHAnsi"/>
+                <w:b/>
+                <w:bCs/>
+              </w:rPr>
+            </w:pPr>
+          </w:p>
+          <w:p>
+            <w:pPr>
+              <w:tabs>
+                <w:tab w:val="left" w:pos="560"/>
+                <w:tab w:val="left" w:pos="1120"/>
+                <w:tab w:val="left" w:pos="1680"/>
+                <w:tab w:val="left" w:pos="2240"/>
+                <w:tab w:val="left" w:pos="2800"/>
+                <w:tab w:val="left" w:pos="3360"/>
+                <w:tab w:val="left" w:pos="3920"/>
+                <w:tab w:val="left" w:pos="4480"/>
+                <w:tab w:val="left" w:pos="5040"/>
+                <w:tab w:val="left" w:pos="5600"/>
+                <w:tab w:val="left" w:pos="6160"/>
+                <w:tab w:val="left" w:pos="6720"/>
+              </w:tabs>
+              <w:autoSpaceDE w:val="0"/>
+              <w:autoSpaceDN w:val="0"/>
+              <w:adjustRightInd w:val="0"/>
+              <w:rPr>
+                <w:rFonts w:asciiTheme="minorHAnsi" w:hAnsiTheme="minorHAnsi" w:cstheme="minorHAnsi"/>
+                <w:b/>
+                <w:bCs/>
+              </w:rPr>
+            </w:pPr>
+            <w:r>
+              <w:rPr>
+                <w:rFonts w:asciiTheme="minorHAnsi" w:hAnsiTheme="minorHAnsi" w:cstheme="minorHAnsi"/>
                 <w:b/>
                 <w:bCs/>
               </w:rPr>
@@ -1092,7 +2151,7 @@
             </w:r>
             <w:r>
               <w:rPr>
-                <w:rFonts w:cstheme="minorHAnsi"/>
+                <w:rFonts w:asciiTheme="minorHAnsi" w:hAnsiTheme="minorHAnsi" w:cstheme="minorHAnsi"/>
                 <w:b/>
                 <w:bCs/>
               </w:rPr>
@@ -1119,12 +2178,12 @@
               <w:autoSpaceDN w:val="0"/>
               <w:adjustRightInd w:val="0"/>
               <w:rPr>
-                <w:rFonts w:cstheme="minorHAnsi"/>
-              </w:rPr>
-            </w:pPr>
-            <w:r>
-              <w:rPr>
-                <w:rFonts w:cstheme="minorHAnsi"/>
+                <w:rFonts w:asciiTheme="minorHAnsi" w:hAnsiTheme="minorHAnsi" w:cstheme="minorHAnsi"/>
+              </w:rPr>
+            </w:pPr>
+            <w:r>
+              <w:rPr>
+                <w:rFonts w:asciiTheme="minorHAnsi" w:hAnsiTheme="minorHAnsi" w:cstheme="minorHAnsi"/>
                 <w:b/>
                 <w:bCs/>
                 <w:color w:val="000000"/>
@@ -1134,9 +2193,75 @@
             </w:r>
             <w:r>
               <w:rPr>
-                <w:rFonts w:cstheme="minorHAnsi"/>
+                <w:rFonts w:asciiTheme="minorHAnsi" w:hAnsiTheme="minorHAnsi" w:cstheme="minorHAnsi"/>
               </w:rPr>
               <w:t xml:space="preserve"> Continue to work on pickle to GCP. Note that the pickle file will first have to be saved locally before it is uploaded to GCP</w:t>
+            </w:r>
+          </w:p>
+          <w:p>
+            <w:pPr>
+              <w:pStyle w:val="ListParagraph"/>
+              <w:tabs>
+                <w:tab w:val="left" w:pos="560"/>
+                <w:tab w:val="left" w:pos="1120"/>
+                <w:tab w:val="left" w:pos="1680"/>
+                <w:tab w:val="left" w:pos="2240"/>
+                <w:tab w:val="left" w:pos="2800"/>
+                <w:tab w:val="left" w:pos="3360"/>
+                <w:tab w:val="left" w:pos="3920"/>
+                <w:tab w:val="left" w:pos="4480"/>
+                <w:tab w:val="left" w:pos="5040"/>
+                <w:tab w:val="left" w:pos="5600"/>
+                <w:tab w:val="left" w:pos="6160"/>
+                <w:tab w:val="left" w:pos="6720"/>
+              </w:tabs>
+              <w:autoSpaceDE w:val="0"/>
+              <w:autoSpaceDN w:val="0"/>
+              <w:adjustRightInd w:val="0"/>
+              <w:rPr>
+                <w:rFonts w:cstheme="minorHAnsi"/>
+                <w:color w:val="000000"/>
+                <w:sz w:val="22"/>
+                <w:szCs w:val="22"/>
+                <w:lang w:val="en-GB"/>
+              </w:rPr>
+            </w:pPr>
+          </w:p>
+          <w:p>
+            <w:pPr>
+              <w:pStyle w:val="ListParagraph"/>
+              <w:tabs>
+                <w:tab w:val="left" w:pos="560"/>
+                <w:tab w:val="left" w:pos="1120"/>
+                <w:tab w:val="left" w:pos="1680"/>
+                <w:tab w:val="left" w:pos="2240"/>
+                <w:tab w:val="left" w:pos="2800"/>
+                <w:tab w:val="left" w:pos="3360"/>
+                <w:tab w:val="left" w:pos="3920"/>
+                <w:tab w:val="left" w:pos="4480"/>
+                <w:tab w:val="left" w:pos="5040"/>
+                <w:tab w:val="left" w:pos="5600"/>
+                <w:tab w:val="left" w:pos="6160"/>
+                <w:tab w:val="left" w:pos="6720"/>
+              </w:tabs>
+              <w:autoSpaceDE w:val="0"/>
+              <w:autoSpaceDN w:val="0"/>
+              <w:adjustRightInd w:val="0"/>
+              <w:rPr>
+                <w:rFonts w:cstheme="minorHAnsi"/>
+                <w:b/>
+                <w:bCs/>
+                <w:color w:val="00B050"/>
+              </w:rPr>
+            </w:pPr>
+            <w:r>
+              <w:rPr>
+                <w:rFonts w:cstheme="minorHAnsi"/>
+                <w:b/>
+                <w:bCs/>
+                <w:color w:val="00B050"/>
+              </w:rPr>
+              <w:t>Learning:</w:t>
             </w:r>
           </w:p>
           <w:p>
@@ -1165,166 +2290,13 @@
               <w:adjustRightInd w:val="0"/>
               <w:rPr>
                 <w:rFonts w:cstheme="minorHAnsi"/>
-                <w:color w:val="FF0000"/>
-              </w:rPr>
-            </w:pPr>
-            <w:r>
-              <w:rPr>
-                <w:rFonts w:cstheme="minorHAnsi"/>
-                <w:color w:val="FF0000"/>
-              </w:rPr>
-              <w:t>Troubleshoot this error:</w:t>
-            </w:r>
-          </w:p>
-          <w:p>
-            <w:pPr>
-              <w:pStyle w:val="ListParagraph"/>
-              <w:tabs>
-                <w:tab w:val="left" w:pos="560"/>
-                <w:tab w:val="left" w:pos="1120"/>
-                <w:tab w:val="left" w:pos="1680"/>
-                <w:tab w:val="left" w:pos="2240"/>
-                <w:tab w:val="left" w:pos="2800"/>
-                <w:tab w:val="left" w:pos="3360"/>
-                <w:tab w:val="left" w:pos="3920"/>
-                <w:tab w:val="left" w:pos="4480"/>
-                <w:tab w:val="left" w:pos="5040"/>
-                <w:tab w:val="left" w:pos="5600"/>
-                <w:tab w:val="left" w:pos="6160"/>
-                <w:tab w:val="left" w:pos="6720"/>
-              </w:tabs>
-              <w:autoSpaceDE w:val="0"/>
-              <w:autoSpaceDN w:val="0"/>
-              <w:adjustRightInd w:val="0"/>
-              <w:rPr>
-                <w:rFonts w:ascii="Menlo" w:hAnsi="Menlo" w:cs="Menlo"/>
-                <w:color w:val="000000"/>
-                <w:sz w:val="22"/>
-                <w:szCs w:val="22"/>
-                <w:lang w:val="en-GB"/>
-              </w:rPr>
-            </w:pPr>
-            <w:proofErr w:type="spellStart"/>
-            <w:proofErr w:type="gramStart"/>
-            <w:r>
-              <w:rPr>
-                <w:rFonts w:ascii="Menlo" w:hAnsi="Menlo" w:cs="Menlo"/>
-                <w:color w:val="000000"/>
-                <w:sz w:val="22"/>
-                <w:szCs w:val="22"/>
-                <w:lang w:val="en-GB"/>
-              </w:rPr>
-              <w:t>google.auth</w:t>
-            </w:r>
-            <w:proofErr w:type="gramEnd"/>
-            <w:r>
-              <w:rPr>
-                <w:rFonts w:ascii="Menlo" w:hAnsi="Menlo" w:cs="Menlo"/>
-                <w:color w:val="000000"/>
-                <w:sz w:val="22"/>
-                <w:szCs w:val="22"/>
-                <w:lang w:val="en-GB"/>
-              </w:rPr>
-              <w:t>.exceptions.DefaultCredentialsError</w:t>
-            </w:r>
-            <w:proofErr w:type="spellEnd"/>
-            <w:r>
-              <w:rPr>
-                <w:rFonts w:ascii="Menlo" w:hAnsi="Menlo" w:cs="Menlo"/>
-                <w:color w:val="000000"/>
-                <w:sz w:val="22"/>
-                <w:szCs w:val="22"/>
-                <w:lang w:val="en-GB"/>
-              </w:rPr>
-              <w:t>: File /Users/</w:t>
-            </w:r>
-            <w:proofErr w:type="spellStart"/>
-            <w:r>
-              <w:rPr>
-                <w:rFonts w:ascii="Menlo" w:hAnsi="Menlo" w:cs="Menlo"/>
-                <w:color w:val="000000"/>
-                <w:sz w:val="22"/>
-                <w:szCs w:val="22"/>
-                <w:lang w:val="en-GB"/>
-              </w:rPr>
-              <w:t>josephgulay</w:t>
-            </w:r>
-            <w:proofErr w:type="spellEnd"/>
-            <w:r>
-              <w:rPr>
-                <w:rFonts w:ascii="Menlo" w:hAnsi="Menlo" w:cs="Menlo"/>
-                <w:color w:val="000000"/>
-                <w:sz w:val="22"/>
-                <w:szCs w:val="22"/>
-                <w:lang w:val="en-GB"/>
-              </w:rPr>
-              <w:t>/wagon-bootcamp-321000-ad8abda7e95e.json was not found.</w:t>
-            </w:r>
-          </w:p>
-          <w:p>
-            <w:pPr>
-              <w:pStyle w:val="ListParagraph"/>
-              <w:tabs>
-                <w:tab w:val="left" w:pos="560"/>
-                <w:tab w:val="left" w:pos="1120"/>
-                <w:tab w:val="left" w:pos="1680"/>
-                <w:tab w:val="left" w:pos="2240"/>
-                <w:tab w:val="left" w:pos="2800"/>
-                <w:tab w:val="left" w:pos="3360"/>
-                <w:tab w:val="left" w:pos="3920"/>
-                <w:tab w:val="left" w:pos="4480"/>
-                <w:tab w:val="left" w:pos="5040"/>
-                <w:tab w:val="left" w:pos="5600"/>
-                <w:tab w:val="left" w:pos="6160"/>
-                <w:tab w:val="left" w:pos="6720"/>
-              </w:tabs>
-              <w:autoSpaceDE w:val="0"/>
-              <w:autoSpaceDN w:val="0"/>
-              <w:adjustRightInd w:val="0"/>
-              <w:rPr>
-                <w:rFonts w:ascii="Menlo" w:hAnsi="Menlo" w:cs="Menlo"/>
-                <w:color w:val="000000"/>
-                <w:sz w:val="22"/>
-                <w:szCs w:val="22"/>
-                <w:lang w:val="en-GB"/>
-              </w:rPr>
-            </w:pPr>
-          </w:p>
-          <w:p>
-            <w:pPr>
-              <w:pStyle w:val="ListParagraph"/>
-              <w:tabs>
-                <w:tab w:val="left" w:pos="560"/>
-                <w:tab w:val="left" w:pos="1120"/>
-                <w:tab w:val="left" w:pos="1680"/>
-                <w:tab w:val="left" w:pos="2240"/>
-                <w:tab w:val="left" w:pos="2800"/>
-                <w:tab w:val="left" w:pos="3360"/>
-                <w:tab w:val="left" w:pos="3920"/>
-                <w:tab w:val="left" w:pos="4480"/>
-                <w:tab w:val="left" w:pos="5040"/>
-                <w:tab w:val="left" w:pos="5600"/>
-                <w:tab w:val="left" w:pos="6160"/>
-                <w:tab w:val="left" w:pos="6720"/>
-              </w:tabs>
-              <w:autoSpaceDE w:val="0"/>
-              <w:autoSpaceDN w:val="0"/>
-              <w:adjustRightInd w:val="0"/>
-              <w:rPr>
-                <w:rFonts w:cstheme="minorHAnsi"/>
-                <w:b/>
-                <w:bCs/>
-                <w:color w:val="00B050"/>
-              </w:rPr>
-            </w:pPr>
-            <w:r>
-              <w:rPr>
-                <w:rFonts w:cstheme="minorHAnsi"/>
-                <w:b/>
-                <w:bCs/>
-                <w:color w:val="00B050"/>
-              </w:rPr>
-              <w:t>Learning:</w:t>
+              </w:rPr>
+            </w:pPr>
+            <w:r>
+              <w:rPr>
+                <w:rFonts w:cstheme="minorHAnsi"/>
+              </w:rPr>
+              <w:t>I first had to Google Cloud Platform -&gt; Credentials -&gt; Under the heading “Service Accounts”, click the first project -&gt; Navigate to the “Keys” tab -&gt; Click “Add Key”</w:t>
             </w:r>
           </w:p>
           <w:p>
@@ -1355,11 +2327,19 @@
                 <w:rFonts w:cstheme="minorHAnsi"/>
               </w:rPr>
             </w:pPr>
-            <w:r>
-              <w:rPr>
-                <w:rFonts w:cstheme="minorHAnsi"/>
-              </w:rPr>
-              <w:t>I first had to Google Cloud Platform -&gt; Credentials -&gt; Under the heading “Service Accounts”, click the first project -&gt; Navigate to the “Keys” tab -&gt; Click “Add Key”</w:t>
+            <w:proofErr w:type="gramStart"/>
+            <w:r>
+              <w:rPr>
+                <w:rFonts w:cstheme="minorHAnsi"/>
+              </w:rPr>
+              <w:t>Next</w:t>
+            </w:r>
+            <w:proofErr w:type="gramEnd"/>
+            <w:r>
+              <w:rPr>
+                <w:rFonts w:cstheme="minorHAnsi"/>
+              </w:rPr>
+              <w:t xml:space="preserve"> I had to download the key. I saved it to “/Users/joe/code/keys/doggy-detector-2022-c42f18ed1a2f.json”</w:t>
             </w:r>
           </w:p>
           <w:p>
@@ -1390,659 +2370,597 @@
                 <w:rFonts w:cstheme="minorHAnsi"/>
               </w:rPr>
             </w:pPr>
+            <w:r>
+              <w:rPr>
+                <w:rFonts w:cstheme="minorHAnsi"/>
+              </w:rPr>
+              <w:t>Finally, I ran this code in terminal</w:t>
+            </w:r>
+            <w:r>
+              <w:rPr>
+                <w:rFonts w:cstheme="minorHAnsi"/>
+              </w:rPr>
+              <w:t>:</w:t>
+            </w:r>
+            <w:r>
+              <w:rPr>
+                <w:rFonts w:cstheme="minorHAnsi"/>
+              </w:rPr>
+              <w:t xml:space="preserve"> </w:t>
+            </w:r>
+          </w:p>
+          <w:p>
+            <w:pPr>
+              <w:pStyle w:val="ListParagraph"/>
+              <w:tabs>
+                <w:tab w:val="left" w:pos="560"/>
+                <w:tab w:val="left" w:pos="1120"/>
+                <w:tab w:val="left" w:pos="1680"/>
+                <w:tab w:val="left" w:pos="2240"/>
+                <w:tab w:val="left" w:pos="2800"/>
+                <w:tab w:val="left" w:pos="3360"/>
+                <w:tab w:val="left" w:pos="3920"/>
+                <w:tab w:val="left" w:pos="4480"/>
+                <w:tab w:val="left" w:pos="5040"/>
+                <w:tab w:val="left" w:pos="5600"/>
+                <w:tab w:val="left" w:pos="6160"/>
+                <w:tab w:val="left" w:pos="6720"/>
+              </w:tabs>
+              <w:autoSpaceDE w:val="0"/>
+              <w:autoSpaceDN w:val="0"/>
+              <w:adjustRightInd w:val="0"/>
+              <w:rPr>
+                <w:rFonts w:cstheme="minorHAnsi"/>
+              </w:rPr>
+            </w:pPr>
+            <w:r>
+              <w:rPr>
+                <w:rFonts w:cstheme="minorHAnsi"/>
+              </w:rPr>
+              <w:t>export GOOGLE_APPLICATION_CREDENTIALS=/Users/joe/code/keys/doggy-detector-2022-c42f18ed1a2f.json</w:t>
+            </w:r>
+          </w:p>
+          <w:p>
+            <w:pPr>
+              <w:rPr>
+                <w:rFonts w:asciiTheme="minorHAnsi" w:hAnsiTheme="minorHAnsi" w:cstheme="minorHAnsi"/>
+                <w:b/>
+                <w:bCs/>
+              </w:rPr>
+            </w:pPr>
+          </w:p>
+          <w:p>
+            <w:pPr>
+              <w:tabs>
+                <w:tab w:val="left" w:pos="560"/>
+                <w:tab w:val="left" w:pos="1120"/>
+                <w:tab w:val="left" w:pos="1680"/>
+                <w:tab w:val="left" w:pos="2240"/>
+                <w:tab w:val="left" w:pos="2800"/>
+                <w:tab w:val="left" w:pos="3360"/>
+                <w:tab w:val="left" w:pos="3920"/>
+                <w:tab w:val="left" w:pos="4480"/>
+                <w:tab w:val="left" w:pos="5040"/>
+                <w:tab w:val="left" w:pos="5600"/>
+                <w:tab w:val="left" w:pos="6160"/>
+                <w:tab w:val="left" w:pos="6720"/>
+              </w:tabs>
+              <w:autoSpaceDE w:val="0"/>
+              <w:autoSpaceDN w:val="0"/>
+              <w:adjustRightInd w:val="0"/>
+              <w:rPr>
+                <w:rFonts w:asciiTheme="minorHAnsi" w:hAnsiTheme="minorHAnsi" w:cstheme="minorHAnsi"/>
+                <w:b/>
+                <w:bCs/>
+              </w:rPr>
+            </w:pPr>
+            <w:r>
+              <w:rPr>
+                <w:rFonts w:asciiTheme="minorHAnsi" w:hAnsiTheme="minorHAnsi" w:cstheme="minorHAnsi"/>
+                <w:b/>
+                <w:bCs/>
+              </w:rPr>
+              <w:t>02-03-2022</w:t>
+            </w:r>
+          </w:p>
+          <w:p>
+            <w:pPr>
+              <w:tabs>
+                <w:tab w:val="left" w:pos="560"/>
+                <w:tab w:val="left" w:pos="1120"/>
+                <w:tab w:val="left" w:pos="1680"/>
+                <w:tab w:val="left" w:pos="2240"/>
+                <w:tab w:val="left" w:pos="2800"/>
+                <w:tab w:val="left" w:pos="3360"/>
+                <w:tab w:val="left" w:pos="3920"/>
+                <w:tab w:val="left" w:pos="4480"/>
+                <w:tab w:val="left" w:pos="5040"/>
+                <w:tab w:val="left" w:pos="5600"/>
+                <w:tab w:val="left" w:pos="6160"/>
+                <w:tab w:val="left" w:pos="6720"/>
+              </w:tabs>
+              <w:autoSpaceDE w:val="0"/>
+              <w:autoSpaceDN w:val="0"/>
+              <w:adjustRightInd w:val="0"/>
+              <w:rPr>
+                <w:rFonts w:asciiTheme="minorHAnsi" w:hAnsiTheme="minorHAnsi" w:cstheme="minorHAnsi"/>
+              </w:rPr>
+            </w:pPr>
+            <w:r>
+              <w:rPr>
+                <w:rFonts w:asciiTheme="minorHAnsi" w:hAnsiTheme="minorHAnsi" w:cstheme="minorHAnsi"/>
+              </w:rPr>
+              <w:t xml:space="preserve">Started to create </w:t>
+            </w:r>
+            <w:proofErr w:type="spellStart"/>
+            <w:r>
+              <w:rPr>
+                <w:rFonts w:asciiTheme="minorHAnsi" w:hAnsiTheme="minorHAnsi" w:cstheme="minorHAnsi"/>
+              </w:rPr>
+              <w:t>py</w:t>
+            </w:r>
+            <w:proofErr w:type="spellEnd"/>
+            <w:r>
+              <w:rPr>
+                <w:rFonts w:asciiTheme="minorHAnsi" w:hAnsiTheme="minorHAnsi" w:cstheme="minorHAnsi"/>
+              </w:rPr>
+              <w:t xml:space="preserve"> files to upload into GCP</w:t>
+            </w:r>
+          </w:p>
+          <w:p>
+            <w:pPr>
+              <w:tabs>
+                <w:tab w:val="left" w:pos="560"/>
+                <w:tab w:val="left" w:pos="1120"/>
+                <w:tab w:val="left" w:pos="1680"/>
+                <w:tab w:val="left" w:pos="2240"/>
+                <w:tab w:val="left" w:pos="2800"/>
+                <w:tab w:val="left" w:pos="3360"/>
+                <w:tab w:val="left" w:pos="3920"/>
+                <w:tab w:val="left" w:pos="4480"/>
+                <w:tab w:val="left" w:pos="5040"/>
+                <w:tab w:val="left" w:pos="5600"/>
+                <w:tab w:val="left" w:pos="6160"/>
+                <w:tab w:val="left" w:pos="6720"/>
+              </w:tabs>
+              <w:autoSpaceDE w:val="0"/>
+              <w:autoSpaceDN w:val="0"/>
+              <w:adjustRightInd w:val="0"/>
+              <w:rPr>
+                <w:rFonts w:asciiTheme="minorHAnsi" w:hAnsiTheme="minorHAnsi" w:cstheme="minorHAnsi"/>
+              </w:rPr>
+            </w:pPr>
+            <w:r>
+              <w:rPr>
+                <w:rFonts w:asciiTheme="minorHAnsi" w:hAnsiTheme="minorHAnsi" w:cstheme="minorHAnsi"/>
+              </w:rPr>
+              <w:t>Continue with creating a bucket in GCP</w:t>
+            </w:r>
+          </w:p>
+          <w:p>
+            <w:pPr>
+              <w:tabs>
+                <w:tab w:val="left" w:pos="560"/>
+                <w:tab w:val="left" w:pos="1120"/>
+                <w:tab w:val="left" w:pos="1680"/>
+                <w:tab w:val="left" w:pos="2240"/>
+                <w:tab w:val="left" w:pos="2800"/>
+                <w:tab w:val="left" w:pos="3360"/>
+                <w:tab w:val="left" w:pos="3920"/>
+                <w:tab w:val="left" w:pos="4480"/>
+                <w:tab w:val="left" w:pos="5040"/>
+                <w:tab w:val="left" w:pos="5600"/>
+                <w:tab w:val="left" w:pos="6160"/>
+                <w:tab w:val="left" w:pos="6720"/>
+              </w:tabs>
+              <w:autoSpaceDE w:val="0"/>
+              <w:autoSpaceDN w:val="0"/>
+              <w:adjustRightInd w:val="0"/>
+              <w:rPr>
+                <w:rFonts w:asciiTheme="minorHAnsi" w:hAnsiTheme="minorHAnsi" w:cstheme="minorHAnsi"/>
+              </w:rPr>
+            </w:pPr>
+            <w:r>
+              <w:rPr>
+                <w:rFonts w:asciiTheme="minorHAnsi" w:hAnsiTheme="minorHAnsi" w:cstheme="minorHAnsi"/>
+                <w:b/>
+                <w:bCs/>
+                <w:color w:val="FF0000"/>
+              </w:rPr>
+              <w:t xml:space="preserve">Issue: </w:t>
+            </w:r>
+            <w:r>
+              <w:rPr>
+                <w:rFonts w:asciiTheme="minorHAnsi" w:hAnsiTheme="minorHAnsi" w:cstheme="minorHAnsi"/>
+              </w:rPr>
+              <w:t xml:space="preserve">Not able to run the make file, the following error pops up: </w:t>
+            </w:r>
+          </w:p>
+          <w:p>
+            <w:pPr>
+              <w:tabs>
+                <w:tab w:val="left" w:pos="560"/>
+                <w:tab w:val="left" w:pos="1120"/>
+                <w:tab w:val="left" w:pos="1680"/>
+                <w:tab w:val="left" w:pos="2240"/>
+                <w:tab w:val="left" w:pos="2800"/>
+                <w:tab w:val="left" w:pos="3360"/>
+                <w:tab w:val="left" w:pos="3920"/>
+                <w:tab w:val="left" w:pos="4480"/>
+                <w:tab w:val="left" w:pos="5040"/>
+                <w:tab w:val="left" w:pos="5600"/>
+                <w:tab w:val="left" w:pos="6160"/>
+                <w:tab w:val="left" w:pos="6720"/>
+              </w:tabs>
+              <w:autoSpaceDE w:val="0"/>
+              <w:autoSpaceDN w:val="0"/>
+              <w:adjustRightInd w:val="0"/>
+              <w:rPr>
+                <w:rFonts w:asciiTheme="minorHAnsi" w:hAnsiTheme="minorHAnsi" w:cstheme="minorHAnsi"/>
+                <w:color w:val="000000"/>
+                <w:sz w:val="22"/>
+                <w:szCs w:val="22"/>
+                <w:lang w:val="en-GB"/>
+              </w:rPr>
+            </w:pPr>
+            <w:proofErr w:type="spellStart"/>
+            <w:r>
+              <w:rPr>
+                <w:rFonts w:asciiTheme="minorHAnsi" w:hAnsiTheme="minorHAnsi" w:cstheme="minorHAnsi"/>
+                <w:color w:val="000000"/>
+                <w:sz w:val="22"/>
+                <w:szCs w:val="22"/>
+                <w:lang w:val="en-GB"/>
+              </w:rPr>
+              <w:t>gcloud</w:t>
+            </w:r>
+            <w:proofErr w:type="spellEnd"/>
+            <w:r>
+              <w:rPr>
+                <w:rFonts w:asciiTheme="minorHAnsi" w:hAnsiTheme="minorHAnsi" w:cstheme="minorHAnsi"/>
+                <w:color w:val="000000"/>
+                <w:sz w:val="22"/>
+                <w:szCs w:val="22"/>
+                <w:lang w:val="en-GB"/>
+              </w:rPr>
+              <w:t>: No such file or directory</w:t>
+            </w:r>
+          </w:p>
+          <w:p>
+            <w:pPr>
+              <w:tabs>
+                <w:tab w:val="left" w:pos="560"/>
+                <w:tab w:val="left" w:pos="1120"/>
+                <w:tab w:val="left" w:pos="1680"/>
+                <w:tab w:val="left" w:pos="2240"/>
+                <w:tab w:val="left" w:pos="2800"/>
+                <w:tab w:val="left" w:pos="3360"/>
+                <w:tab w:val="left" w:pos="3920"/>
+                <w:tab w:val="left" w:pos="4480"/>
+                <w:tab w:val="left" w:pos="5040"/>
+                <w:tab w:val="left" w:pos="5600"/>
+                <w:tab w:val="left" w:pos="6160"/>
+                <w:tab w:val="left" w:pos="6720"/>
+              </w:tabs>
+              <w:autoSpaceDE w:val="0"/>
+              <w:autoSpaceDN w:val="0"/>
+              <w:adjustRightInd w:val="0"/>
+              <w:rPr>
+                <w:rFonts w:asciiTheme="minorHAnsi" w:hAnsiTheme="minorHAnsi" w:cstheme="minorHAnsi"/>
+              </w:rPr>
+            </w:pPr>
+            <w:r>
+              <w:rPr>
+                <w:rFonts w:asciiTheme="minorHAnsi" w:hAnsiTheme="minorHAnsi" w:cstheme="minorHAnsi"/>
+                <w:b/>
+                <w:bCs/>
+                <w:color w:val="00B050"/>
+              </w:rPr>
+              <w:t xml:space="preserve">Solution: </w:t>
+            </w:r>
+            <w:r>
+              <w:rPr>
+                <w:rFonts w:asciiTheme="minorHAnsi" w:hAnsiTheme="minorHAnsi" w:cstheme="minorHAnsi"/>
+              </w:rPr>
+              <w:t xml:space="preserve">It looks like I had to do some of the initial set up to be able to run in GCP. This included setting up the CLI, authentication and setting the project name. </w:t>
+            </w:r>
+          </w:p>
+          <w:p>
+            <w:pPr>
+              <w:rPr>
+                <w:rFonts w:asciiTheme="minorHAnsi" w:hAnsiTheme="minorHAnsi" w:cstheme="minorHAnsi"/>
+                <w:b/>
+                <w:bCs/>
+              </w:rPr>
+            </w:pPr>
+          </w:p>
+          <w:p>
+            <w:pPr>
+              <w:rPr>
+                <w:rFonts w:asciiTheme="minorHAnsi" w:hAnsiTheme="minorHAnsi" w:cstheme="minorHAnsi"/>
+                <w:b/>
+                <w:bCs/>
+              </w:rPr>
+            </w:pPr>
+          </w:p>
+          <w:p>
+            <w:pPr>
+              <w:tabs>
+                <w:tab w:val="left" w:pos="560"/>
+                <w:tab w:val="left" w:pos="1120"/>
+                <w:tab w:val="left" w:pos="1680"/>
+                <w:tab w:val="left" w:pos="2240"/>
+                <w:tab w:val="left" w:pos="2800"/>
+                <w:tab w:val="left" w:pos="3360"/>
+                <w:tab w:val="left" w:pos="3920"/>
+                <w:tab w:val="left" w:pos="4480"/>
+                <w:tab w:val="left" w:pos="5040"/>
+                <w:tab w:val="left" w:pos="5600"/>
+                <w:tab w:val="left" w:pos="6160"/>
+                <w:tab w:val="left" w:pos="6720"/>
+              </w:tabs>
+              <w:autoSpaceDE w:val="0"/>
+              <w:autoSpaceDN w:val="0"/>
+              <w:adjustRightInd w:val="0"/>
+              <w:rPr>
+                <w:rFonts w:asciiTheme="minorHAnsi" w:hAnsiTheme="minorHAnsi" w:cstheme="minorHAnsi"/>
+                <w:b/>
+                <w:bCs/>
+              </w:rPr>
+            </w:pPr>
+            <w:r>
+              <w:rPr>
+                <w:rFonts w:asciiTheme="minorHAnsi" w:hAnsiTheme="minorHAnsi" w:cstheme="minorHAnsi"/>
+                <w:b/>
+                <w:bCs/>
+              </w:rPr>
+              <w:t>01-03-2022</w:t>
+            </w:r>
+          </w:p>
+          <w:p>
+            <w:pPr>
+              <w:tabs>
+                <w:tab w:val="left" w:pos="560"/>
+                <w:tab w:val="left" w:pos="1120"/>
+                <w:tab w:val="left" w:pos="1680"/>
+                <w:tab w:val="left" w:pos="2240"/>
+                <w:tab w:val="left" w:pos="2800"/>
+                <w:tab w:val="left" w:pos="3360"/>
+                <w:tab w:val="left" w:pos="3920"/>
+                <w:tab w:val="left" w:pos="4480"/>
+                <w:tab w:val="left" w:pos="5040"/>
+                <w:tab w:val="left" w:pos="5600"/>
+                <w:tab w:val="left" w:pos="6160"/>
+                <w:tab w:val="left" w:pos="6720"/>
+              </w:tabs>
+              <w:autoSpaceDE w:val="0"/>
+              <w:autoSpaceDN w:val="0"/>
+              <w:adjustRightInd w:val="0"/>
+              <w:rPr>
+                <w:rFonts w:asciiTheme="minorHAnsi" w:hAnsiTheme="minorHAnsi" w:cstheme="minorHAnsi"/>
+              </w:rPr>
+            </w:pPr>
+            <w:r>
+              <w:rPr>
+                <w:rFonts w:asciiTheme="minorHAnsi" w:hAnsiTheme="minorHAnsi" w:cstheme="minorHAnsi"/>
+              </w:rPr>
+              <w:t>Started looking at GCP setup.</w:t>
+            </w:r>
+          </w:p>
+          <w:p>
+            <w:pPr>
+              <w:tabs>
+                <w:tab w:val="left" w:pos="560"/>
+                <w:tab w:val="left" w:pos="1120"/>
+                <w:tab w:val="left" w:pos="1680"/>
+                <w:tab w:val="left" w:pos="2240"/>
+                <w:tab w:val="left" w:pos="2800"/>
+                <w:tab w:val="left" w:pos="3360"/>
+                <w:tab w:val="left" w:pos="3920"/>
+                <w:tab w:val="left" w:pos="4480"/>
+                <w:tab w:val="left" w:pos="5040"/>
+                <w:tab w:val="left" w:pos="5600"/>
+                <w:tab w:val="left" w:pos="6160"/>
+                <w:tab w:val="left" w:pos="6720"/>
+              </w:tabs>
+              <w:autoSpaceDE w:val="0"/>
+              <w:autoSpaceDN w:val="0"/>
+              <w:adjustRightInd w:val="0"/>
+              <w:rPr>
+                <w:rFonts w:asciiTheme="minorHAnsi" w:hAnsiTheme="minorHAnsi" w:cstheme="minorHAnsi"/>
+              </w:rPr>
+            </w:pPr>
+          </w:p>
+          <w:p>
+            <w:pPr>
+              <w:tabs>
+                <w:tab w:val="left" w:pos="560"/>
+                <w:tab w:val="left" w:pos="1120"/>
+                <w:tab w:val="left" w:pos="1680"/>
+                <w:tab w:val="left" w:pos="2240"/>
+                <w:tab w:val="left" w:pos="2800"/>
+                <w:tab w:val="left" w:pos="3360"/>
+                <w:tab w:val="left" w:pos="3920"/>
+                <w:tab w:val="left" w:pos="4480"/>
+                <w:tab w:val="left" w:pos="5040"/>
+                <w:tab w:val="left" w:pos="5600"/>
+                <w:tab w:val="left" w:pos="6160"/>
+                <w:tab w:val="left" w:pos="6720"/>
+              </w:tabs>
+              <w:autoSpaceDE w:val="0"/>
+              <w:autoSpaceDN w:val="0"/>
+              <w:adjustRightInd w:val="0"/>
+              <w:rPr>
+                <w:rFonts w:asciiTheme="minorHAnsi" w:hAnsiTheme="minorHAnsi" w:cstheme="minorHAnsi"/>
+              </w:rPr>
+            </w:pPr>
+            <w:r>
+              <w:rPr>
+                <w:rFonts w:asciiTheme="minorHAnsi" w:hAnsiTheme="minorHAnsi" w:cstheme="minorHAnsi"/>
+                <w:b/>
+                <w:bCs/>
+                <w:color w:val="00B050"/>
+              </w:rPr>
+              <w:t xml:space="preserve">Learning: </w:t>
+            </w:r>
+            <w:r>
+              <w:rPr>
+                <w:rFonts w:asciiTheme="minorHAnsi" w:hAnsiTheme="minorHAnsi" w:cstheme="minorHAnsi"/>
+              </w:rPr>
+              <w:t xml:space="preserve">When I remove the machine learning requirements of the </w:t>
+            </w:r>
             <w:proofErr w:type="gramStart"/>
             <w:r>
               <w:rPr>
-                <w:rFonts w:cstheme="minorHAnsi"/>
-              </w:rPr>
-              <w:t>Next</w:t>
+                <w:rFonts w:asciiTheme="minorHAnsi" w:hAnsiTheme="minorHAnsi" w:cstheme="minorHAnsi"/>
+              </w:rPr>
+              <w:t>package,  I</w:t>
             </w:r>
             <w:proofErr w:type="gramEnd"/>
             <w:r>
               <w:rPr>
-                <w:rFonts w:cstheme="minorHAnsi"/>
-              </w:rPr>
-              <w:t xml:space="preserve"> I had to download the key. I saved it to “</w:t>
-            </w:r>
-            <w:r>
-              <w:rPr>
-                <w:rFonts w:cstheme="minorHAnsi"/>
-              </w:rPr>
-              <w:t>/Users/joe/code/keys/doggy-detector-2022-c42f18ed1a2f.json</w:t>
-            </w:r>
-            <w:r>
-              <w:rPr>
-                <w:rFonts w:cstheme="minorHAnsi"/>
-              </w:rPr>
-              <w:t>”</w:t>
-            </w:r>
-          </w:p>
-          <w:p>
-            <w:pPr>
-              <w:pStyle w:val="ListParagraph"/>
-              <w:numPr>
-                <w:ilvl w:val="0"/>
-                <w:numId w:val="2"/>
-              </w:numPr>
-              <w:tabs>
-                <w:tab w:val="left" w:pos="560"/>
-                <w:tab w:val="left" w:pos="1120"/>
-                <w:tab w:val="left" w:pos="1680"/>
-                <w:tab w:val="left" w:pos="2240"/>
-                <w:tab w:val="left" w:pos="2800"/>
-                <w:tab w:val="left" w:pos="3360"/>
-                <w:tab w:val="left" w:pos="3920"/>
-                <w:tab w:val="left" w:pos="4480"/>
-                <w:tab w:val="left" w:pos="5040"/>
-                <w:tab w:val="left" w:pos="5600"/>
-                <w:tab w:val="left" w:pos="6160"/>
-                <w:tab w:val="left" w:pos="6720"/>
-              </w:tabs>
-              <w:autoSpaceDE w:val="0"/>
-              <w:autoSpaceDN w:val="0"/>
-              <w:adjustRightInd w:val="0"/>
-              <w:rPr>
-                <w:rFonts w:cstheme="minorHAnsi"/>
-              </w:rPr>
-            </w:pPr>
-            <w:r>
-              <w:rPr>
-                <w:rFonts w:cstheme="minorHAnsi"/>
-              </w:rPr>
-              <w:t>Finally, I ran this code in terminal</w:t>
-            </w:r>
-            <w:r>
-              <w:rPr>
-                <w:rFonts w:cstheme="minorHAnsi"/>
-              </w:rPr>
-              <w:t>:</w:t>
-            </w:r>
-            <w:r>
-              <w:rPr>
-                <w:rFonts w:cstheme="minorHAnsi"/>
-              </w:rPr>
-              <w:t xml:space="preserve"> </w:t>
-            </w:r>
-          </w:p>
-          <w:p>
-            <w:pPr>
-              <w:pStyle w:val="ListParagraph"/>
-              <w:tabs>
-                <w:tab w:val="left" w:pos="560"/>
-                <w:tab w:val="left" w:pos="1120"/>
-                <w:tab w:val="left" w:pos="1680"/>
-                <w:tab w:val="left" w:pos="2240"/>
-                <w:tab w:val="left" w:pos="2800"/>
-                <w:tab w:val="left" w:pos="3360"/>
-                <w:tab w:val="left" w:pos="3920"/>
-                <w:tab w:val="left" w:pos="4480"/>
-                <w:tab w:val="left" w:pos="5040"/>
-                <w:tab w:val="left" w:pos="5600"/>
-                <w:tab w:val="left" w:pos="6160"/>
-                <w:tab w:val="left" w:pos="6720"/>
-              </w:tabs>
-              <w:autoSpaceDE w:val="0"/>
-              <w:autoSpaceDN w:val="0"/>
-              <w:adjustRightInd w:val="0"/>
-              <w:rPr>
-                <w:rFonts w:cstheme="minorHAnsi"/>
-              </w:rPr>
-            </w:pPr>
-            <w:r>
-              <w:rPr>
-                <w:rFonts w:cstheme="minorHAnsi"/>
-              </w:rPr>
-              <w:t>export GOOGLE_APPLICATION_CREDENTIALS=/Users/joe/code/keys/doggy-detector-2022-c42f18ed1a2f.json</w:t>
-            </w:r>
-          </w:p>
-          <w:p>
-            <w:pPr>
-              <w:rPr>
-                <w:rFonts w:cstheme="minorHAnsi"/>
-                <w:b/>
-                <w:bCs/>
-              </w:rPr>
-            </w:pPr>
-          </w:p>
-          <w:p>
-            <w:pPr>
-              <w:tabs>
-                <w:tab w:val="left" w:pos="560"/>
-                <w:tab w:val="left" w:pos="1120"/>
-                <w:tab w:val="left" w:pos="1680"/>
-                <w:tab w:val="left" w:pos="2240"/>
-                <w:tab w:val="left" w:pos="2800"/>
-                <w:tab w:val="left" w:pos="3360"/>
-                <w:tab w:val="left" w:pos="3920"/>
-                <w:tab w:val="left" w:pos="4480"/>
-                <w:tab w:val="left" w:pos="5040"/>
-                <w:tab w:val="left" w:pos="5600"/>
-                <w:tab w:val="left" w:pos="6160"/>
-                <w:tab w:val="left" w:pos="6720"/>
-              </w:tabs>
-              <w:autoSpaceDE w:val="0"/>
-              <w:autoSpaceDN w:val="0"/>
-              <w:adjustRightInd w:val="0"/>
-              <w:rPr>
-                <w:rFonts w:cstheme="minorHAnsi"/>
-                <w:b/>
-                <w:bCs/>
-              </w:rPr>
-            </w:pPr>
-            <w:r>
-              <w:rPr>
-                <w:rFonts w:cstheme="minorHAnsi"/>
-                <w:b/>
-                <w:bCs/>
-              </w:rPr>
-              <w:t>02-03-2022</w:t>
-            </w:r>
-          </w:p>
-          <w:p>
-            <w:pPr>
-              <w:tabs>
-                <w:tab w:val="left" w:pos="560"/>
-                <w:tab w:val="left" w:pos="1120"/>
-                <w:tab w:val="left" w:pos="1680"/>
-                <w:tab w:val="left" w:pos="2240"/>
-                <w:tab w:val="left" w:pos="2800"/>
-                <w:tab w:val="left" w:pos="3360"/>
-                <w:tab w:val="left" w:pos="3920"/>
-                <w:tab w:val="left" w:pos="4480"/>
-                <w:tab w:val="left" w:pos="5040"/>
-                <w:tab w:val="left" w:pos="5600"/>
-                <w:tab w:val="left" w:pos="6160"/>
-                <w:tab w:val="left" w:pos="6720"/>
-              </w:tabs>
-              <w:autoSpaceDE w:val="0"/>
-              <w:autoSpaceDN w:val="0"/>
-              <w:adjustRightInd w:val="0"/>
-              <w:rPr>
-                <w:rFonts w:cstheme="minorHAnsi"/>
-              </w:rPr>
-            </w:pPr>
-            <w:r>
-              <w:rPr>
-                <w:rFonts w:cstheme="minorHAnsi"/>
-              </w:rPr>
-              <w:t xml:space="preserve">Started to create </w:t>
+                <w:rFonts w:asciiTheme="minorHAnsi" w:hAnsiTheme="minorHAnsi" w:cstheme="minorHAnsi"/>
+              </w:rPr>
+              <w:t xml:space="preserve"> am able to deploy to Heroku. </w:t>
+            </w:r>
+            <w:proofErr w:type="gramStart"/>
+            <w:r>
+              <w:rPr>
+                <w:rFonts w:asciiTheme="minorHAnsi" w:hAnsiTheme="minorHAnsi" w:cstheme="minorHAnsi"/>
+              </w:rPr>
+              <w:t>So</w:t>
+            </w:r>
+            <w:proofErr w:type="gramEnd"/>
+            <w:r>
+              <w:rPr>
+                <w:rFonts w:asciiTheme="minorHAnsi" w:hAnsiTheme="minorHAnsi" w:cstheme="minorHAnsi"/>
+              </w:rPr>
+              <w:t xml:space="preserve"> it looks like the machine learning requirements are what is taking up space. I will need to deploy Heroku only for the front end it seems. For </w:t>
+            </w:r>
+            <w:proofErr w:type="gramStart"/>
+            <w:r>
+              <w:rPr>
+                <w:rFonts w:asciiTheme="minorHAnsi" w:hAnsiTheme="minorHAnsi" w:cstheme="minorHAnsi"/>
+              </w:rPr>
+              <w:t>now</w:t>
+            </w:r>
+            <w:proofErr w:type="gramEnd"/>
+            <w:r>
+              <w:rPr>
+                <w:rFonts w:asciiTheme="minorHAnsi" w:hAnsiTheme="minorHAnsi" w:cstheme="minorHAnsi"/>
+              </w:rPr>
+              <w:t xml:space="preserve"> I will delete the Heroku file.</w:t>
+            </w:r>
+          </w:p>
+          <w:p>
+            <w:pPr>
+              <w:tabs>
+                <w:tab w:val="left" w:pos="560"/>
+                <w:tab w:val="left" w:pos="1120"/>
+                <w:tab w:val="left" w:pos="1680"/>
+                <w:tab w:val="left" w:pos="2240"/>
+                <w:tab w:val="left" w:pos="2800"/>
+                <w:tab w:val="left" w:pos="3360"/>
+                <w:tab w:val="left" w:pos="3920"/>
+                <w:tab w:val="left" w:pos="4480"/>
+                <w:tab w:val="left" w:pos="5040"/>
+                <w:tab w:val="left" w:pos="5600"/>
+                <w:tab w:val="left" w:pos="6160"/>
+                <w:tab w:val="left" w:pos="6720"/>
+              </w:tabs>
+              <w:autoSpaceDE w:val="0"/>
+              <w:autoSpaceDN w:val="0"/>
+              <w:adjustRightInd w:val="0"/>
+              <w:rPr>
+                <w:rFonts w:asciiTheme="minorHAnsi" w:hAnsiTheme="minorHAnsi" w:cstheme="minorHAnsi"/>
+              </w:rPr>
+            </w:pPr>
+          </w:p>
+          <w:p>
+            <w:pPr>
+              <w:tabs>
+                <w:tab w:val="left" w:pos="560"/>
+                <w:tab w:val="left" w:pos="1120"/>
+                <w:tab w:val="left" w:pos="1680"/>
+                <w:tab w:val="left" w:pos="2240"/>
+                <w:tab w:val="left" w:pos="2800"/>
+                <w:tab w:val="left" w:pos="3360"/>
+                <w:tab w:val="left" w:pos="3920"/>
+                <w:tab w:val="left" w:pos="4480"/>
+                <w:tab w:val="left" w:pos="5040"/>
+                <w:tab w:val="left" w:pos="5600"/>
+                <w:tab w:val="left" w:pos="6160"/>
+                <w:tab w:val="left" w:pos="6720"/>
+              </w:tabs>
+              <w:autoSpaceDE w:val="0"/>
+              <w:autoSpaceDN w:val="0"/>
+              <w:adjustRightInd w:val="0"/>
+              <w:rPr>
+                <w:rFonts w:asciiTheme="minorHAnsi" w:hAnsiTheme="minorHAnsi" w:cstheme="minorHAnsi"/>
+              </w:rPr>
+            </w:pPr>
+            <w:r>
+              <w:rPr>
+                <w:rFonts w:asciiTheme="minorHAnsi" w:hAnsiTheme="minorHAnsi" w:cstheme="minorHAnsi"/>
+                <w:b/>
+                <w:bCs/>
+              </w:rPr>
+              <w:t xml:space="preserve">Update: </w:t>
+            </w:r>
+            <w:r>
+              <w:rPr>
+                <w:rFonts w:asciiTheme="minorHAnsi" w:hAnsiTheme="minorHAnsi" w:cstheme="minorHAnsi"/>
+              </w:rPr>
+              <w:t xml:space="preserve">It looks like the issue isn’t with the pickle file or the images file. It has something to do with the packages being installed. Looking at </w:t>
             </w:r>
             <w:proofErr w:type="spellStart"/>
             <w:r>
               <w:rPr>
-                <w:rFonts w:cstheme="minorHAnsi"/>
-              </w:rPr>
-              <w:t>py</w:t>
+                <w:rFonts w:asciiTheme="minorHAnsi" w:hAnsiTheme="minorHAnsi" w:cstheme="minorHAnsi"/>
+              </w:rPr>
+              <w:t>rebeccas</w:t>
             </w:r>
             <w:proofErr w:type="spellEnd"/>
             <w:r>
               <w:rPr>
-                <w:rFonts w:cstheme="minorHAnsi"/>
-              </w:rPr>
-              <w:t xml:space="preserve"> files to upload into GCP</w:t>
-            </w:r>
-          </w:p>
-          <w:p>
-            <w:pPr>
-              <w:tabs>
-                <w:tab w:val="left" w:pos="560"/>
-                <w:tab w:val="left" w:pos="1120"/>
-                <w:tab w:val="left" w:pos="1680"/>
-                <w:tab w:val="left" w:pos="2240"/>
-                <w:tab w:val="left" w:pos="2800"/>
-                <w:tab w:val="left" w:pos="3360"/>
-                <w:tab w:val="left" w:pos="3920"/>
-                <w:tab w:val="left" w:pos="4480"/>
-                <w:tab w:val="left" w:pos="5040"/>
-                <w:tab w:val="left" w:pos="5600"/>
-                <w:tab w:val="left" w:pos="6160"/>
-                <w:tab w:val="left" w:pos="6720"/>
-              </w:tabs>
-              <w:autoSpaceDE w:val="0"/>
-              <w:autoSpaceDN w:val="0"/>
-              <w:adjustRightInd w:val="0"/>
-              <w:rPr>
-                <w:rFonts w:cstheme="minorHAnsi"/>
-              </w:rPr>
-            </w:pPr>
-            <w:r>
-              <w:rPr>
-                <w:rFonts w:cstheme="minorHAnsi"/>
-              </w:rPr>
-              <w:lastRenderedPageBreak/>
-              <w:t>Continue with creating a bucket in GCP</w:t>
-            </w:r>
-          </w:p>
-          <w:p>
-            <w:pPr>
-              <w:tabs>
-                <w:tab w:val="left" w:pos="560"/>
-                <w:tab w:val="left" w:pos="1120"/>
-                <w:tab w:val="left" w:pos="1680"/>
-                <w:tab w:val="left" w:pos="2240"/>
-                <w:tab w:val="left" w:pos="2800"/>
-                <w:tab w:val="left" w:pos="3360"/>
-                <w:tab w:val="left" w:pos="3920"/>
-                <w:tab w:val="left" w:pos="4480"/>
-                <w:tab w:val="left" w:pos="5040"/>
-                <w:tab w:val="left" w:pos="5600"/>
-                <w:tab w:val="left" w:pos="6160"/>
-                <w:tab w:val="left" w:pos="6720"/>
-              </w:tabs>
-              <w:autoSpaceDE w:val="0"/>
-              <w:autoSpaceDN w:val="0"/>
-              <w:adjustRightInd w:val="0"/>
-              <w:rPr>
-                <w:rFonts w:cstheme="minorHAnsi"/>
-              </w:rPr>
-            </w:pPr>
-            <w:r>
-              <w:rPr>
-                <w:rFonts w:cstheme="minorHAnsi"/>
-                <w:b/>
-                <w:bCs/>
+                <w:rFonts w:asciiTheme="minorHAnsi" w:hAnsiTheme="minorHAnsi" w:cstheme="minorHAnsi"/>
+              </w:rPr>
+              <w:t xml:space="preserve"> code, it looks like only the front end is uploaded, not the back end. This could be the root cause.</w:t>
+            </w:r>
+          </w:p>
+          <w:p>
+            <w:pPr>
+              <w:tabs>
+                <w:tab w:val="left" w:pos="560"/>
+                <w:tab w:val="left" w:pos="1120"/>
+                <w:tab w:val="left" w:pos="1680"/>
+                <w:tab w:val="left" w:pos="2240"/>
+                <w:tab w:val="left" w:pos="2800"/>
+                <w:tab w:val="left" w:pos="3360"/>
+                <w:tab w:val="left" w:pos="3920"/>
+                <w:tab w:val="left" w:pos="4480"/>
+                <w:tab w:val="left" w:pos="5040"/>
+                <w:tab w:val="left" w:pos="5600"/>
+                <w:tab w:val="left" w:pos="6160"/>
+                <w:tab w:val="left" w:pos="6720"/>
+              </w:tabs>
+              <w:autoSpaceDE w:val="0"/>
+              <w:autoSpaceDN w:val="0"/>
+              <w:adjustRightInd w:val="0"/>
+              <w:rPr>
+                <w:rFonts w:asciiTheme="minorHAnsi" w:hAnsiTheme="minorHAnsi" w:cstheme="minorHAnsi"/>
+              </w:rPr>
+            </w:pPr>
+            <w:r>
+              <w:rPr>
+                <w:rFonts w:asciiTheme="minorHAnsi" w:hAnsiTheme="minorHAnsi" w:cstheme="minorHAnsi"/>
                 <w:color w:val="FF0000"/>
               </w:rPr>
-              <w:t xml:space="preserve">Issue: </w:t>
-            </w:r>
-            <w:r>
-              <w:rPr>
-                <w:rFonts w:cstheme="minorHAnsi"/>
-              </w:rPr>
-              <w:t xml:space="preserve">Not able to run the make file, the following error pops up: </w:t>
-            </w:r>
-          </w:p>
-          <w:p>
-            <w:pPr>
-              <w:tabs>
-                <w:tab w:val="left" w:pos="560"/>
-                <w:tab w:val="left" w:pos="1120"/>
-                <w:tab w:val="left" w:pos="1680"/>
-                <w:tab w:val="left" w:pos="2240"/>
-                <w:tab w:val="left" w:pos="2800"/>
-                <w:tab w:val="left" w:pos="3360"/>
-                <w:tab w:val="left" w:pos="3920"/>
-                <w:tab w:val="left" w:pos="4480"/>
-                <w:tab w:val="left" w:pos="5040"/>
-                <w:tab w:val="left" w:pos="5600"/>
-                <w:tab w:val="left" w:pos="6160"/>
-                <w:tab w:val="left" w:pos="6720"/>
-              </w:tabs>
-              <w:autoSpaceDE w:val="0"/>
-              <w:autoSpaceDN w:val="0"/>
-              <w:adjustRightInd w:val="0"/>
-              <w:rPr>
-                <w:rFonts w:ascii="Menlo" w:hAnsi="Menlo" w:cs="Menlo"/>
-                <w:color w:val="000000"/>
-                <w:sz w:val="22"/>
-                <w:szCs w:val="22"/>
-                <w:lang w:val="en-GB"/>
-              </w:rPr>
-            </w:pPr>
-            <w:proofErr w:type="spellStart"/>
-            <w:r>
-              <w:rPr>
-                <w:rFonts w:ascii="Menlo" w:hAnsi="Menlo" w:cs="Menlo"/>
-                <w:color w:val="000000"/>
-                <w:sz w:val="22"/>
-                <w:szCs w:val="22"/>
-                <w:lang w:val="en-GB"/>
-              </w:rPr>
-              <w:t>gcloud</w:t>
-            </w:r>
-            <w:proofErr w:type="spellEnd"/>
-            <w:r>
-              <w:rPr>
-                <w:rFonts w:ascii="Menlo" w:hAnsi="Menlo" w:cs="Menlo"/>
-                <w:color w:val="000000"/>
-                <w:sz w:val="22"/>
-                <w:szCs w:val="22"/>
-                <w:lang w:val="en-GB"/>
-              </w:rPr>
-              <w:t>: No such file or directory</w:t>
-            </w:r>
-          </w:p>
-          <w:p>
-            <w:pPr>
-              <w:tabs>
-                <w:tab w:val="left" w:pos="560"/>
-                <w:tab w:val="left" w:pos="1120"/>
-                <w:tab w:val="left" w:pos="1680"/>
-                <w:tab w:val="left" w:pos="2240"/>
-                <w:tab w:val="left" w:pos="2800"/>
-                <w:tab w:val="left" w:pos="3360"/>
-                <w:tab w:val="left" w:pos="3920"/>
-                <w:tab w:val="left" w:pos="4480"/>
-                <w:tab w:val="left" w:pos="5040"/>
-                <w:tab w:val="left" w:pos="5600"/>
-                <w:tab w:val="left" w:pos="6160"/>
-                <w:tab w:val="left" w:pos="6720"/>
-              </w:tabs>
-              <w:autoSpaceDE w:val="0"/>
-              <w:autoSpaceDN w:val="0"/>
-              <w:adjustRightInd w:val="0"/>
-              <w:rPr>
-                <w:rFonts w:cstheme="minorHAnsi"/>
-              </w:rPr>
-            </w:pPr>
-            <w:r>
-              <w:rPr>
-                <w:rFonts w:cstheme="minorHAnsi"/>
-                <w:b/>
-                <w:bCs/>
-                <w:color w:val="00B050"/>
-              </w:rPr>
-              <w:t xml:space="preserve">Solution: </w:t>
-            </w:r>
-            <w:r>
-              <w:rPr>
-                <w:rFonts w:cstheme="minorHAnsi"/>
-              </w:rPr>
-              <w:t xml:space="preserve">It looks like I had to do some of the initial set up to be able to run in GCP. This included setting up the CLI, authentication and setting the project name. </w:t>
-            </w:r>
-          </w:p>
-          <w:p>
-            <w:pPr>
-              <w:rPr>
-                <w:rFonts w:cstheme="minorHAnsi"/>
-                <w:b/>
-                <w:bCs/>
-              </w:rPr>
-            </w:pPr>
-          </w:p>
-          <w:p>
-            <w:pPr>
-              <w:rPr>
-                <w:rFonts w:cstheme="minorHAnsi"/>
-                <w:b/>
-                <w:bCs/>
-              </w:rPr>
-            </w:pPr>
-          </w:p>
-          <w:p>
-            <w:pPr>
-              <w:tabs>
-                <w:tab w:val="left" w:pos="560"/>
-                <w:tab w:val="left" w:pos="1120"/>
-                <w:tab w:val="left" w:pos="1680"/>
-                <w:tab w:val="left" w:pos="2240"/>
-                <w:tab w:val="left" w:pos="2800"/>
-                <w:tab w:val="left" w:pos="3360"/>
-                <w:tab w:val="left" w:pos="3920"/>
-                <w:tab w:val="left" w:pos="4480"/>
-                <w:tab w:val="left" w:pos="5040"/>
-                <w:tab w:val="left" w:pos="5600"/>
-                <w:tab w:val="left" w:pos="6160"/>
-                <w:tab w:val="left" w:pos="6720"/>
-              </w:tabs>
-              <w:autoSpaceDE w:val="0"/>
-              <w:autoSpaceDN w:val="0"/>
-              <w:adjustRightInd w:val="0"/>
-              <w:rPr>
-                <w:rFonts w:cstheme="minorHAnsi"/>
-                <w:b/>
-                <w:bCs/>
-              </w:rPr>
-            </w:pPr>
-            <w:r>
-              <w:rPr>
-                <w:rFonts w:cstheme="minorHAnsi"/>
-                <w:b/>
-                <w:bCs/>
-              </w:rPr>
-              <w:t>01-03-2022</w:t>
-            </w:r>
-          </w:p>
-          <w:p>
-            <w:pPr>
-              <w:tabs>
-                <w:tab w:val="left" w:pos="560"/>
-                <w:tab w:val="left" w:pos="1120"/>
-                <w:tab w:val="left" w:pos="1680"/>
-                <w:tab w:val="left" w:pos="2240"/>
-                <w:tab w:val="left" w:pos="2800"/>
-                <w:tab w:val="left" w:pos="3360"/>
-                <w:tab w:val="left" w:pos="3920"/>
-                <w:tab w:val="left" w:pos="4480"/>
-                <w:tab w:val="left" w:pos="5040"/>
-                <w:tab w:val="left" w:pos="5600"/>
-                <w:tab w:val="left" w:pos="6160"/>
-                <w:tab w:val="left" w:pos="6720"/>
-              </w:tabs>
-              <w:autoSpaceDE w:val="0"/>
-              <w:autoSpaceDN w:val="0"/>
-              <w:adjustRightInd w:val="0"/>
-              <w:rPr>
-                <w:rFonts w:cstheme="minorHAnsi"/>
-              </w:rPr>
-            </w:pPr>
-            <w:r>
-              <w:rPr>
-                <w:rFonts w:cstheme="minorHAnsi"/>
-              </w:rPr>
-              <w:t>Started looking at GCP setup</w:t>
-            </w:r>
-            <w:r>
-              <w:rPr>
-                <w:rFonts w:cstheme="minorHAnsi"/>
-              </w:rPr>
-              <w:t>.</w:t>
-            </w:r>
-          </w:p>
-          <w:p>
-            <w:pPr>
-              <w:tabs>
-                <w:tab w:val="left" w:pos="560"/>
-                <w:tab w:val="left" w:pos="1120"/>
-                <w:tab w:val="left" w:pos="1680"/>
-                <w:tab w:val="left" w:pos="2240"/>
-                <w:tab w:val="left" w:pos="2800"/>
-                <w:tab w:val="left" w:pos="3360"/>
-                <w:tab w:val="left" w:pos="3920"/>
-                <w:tab w:val="left" w:pos="4480"/>
-                <w:tab w:val="left" w:pos="5040"/>
-                <w:tab w:val="left" w:pos="5600"/>
-                <w:tab w:val="left" w:pos="6160"/>
-                <w:tab w:val="left" w:pos="6720"/>
-              </w:tabs>
-              <w:autoSpaceDE w:val="0"/>
-              <w:autoSpaceDN w:val="0"/>
-              <w:adjustRightInd w:val="0"/>
-              <w:rPr>
-                <w:rFonts w:cstheme="minorHAnsi"/>
-              </w:rPr>
-            </w:pPr>
-          </w:p>
-          <w:p>
-            <w:pPr>
-              <w:tabs>
-                <w:tab w:val="left" w:pos="560"/>
-                <w:tab w:val="left" w:pos="1120"/>
-                <w:tab w:val="left" w:pos="1680"/>
-                <w:tab w:val="left" w:pos="2240"/>
-                <w:tab w:val="left" w:pos="2800"/>
-                <w:tab w:val="left" w:pos="3360"/>
-                <w:tab w:val="left" w:pos="3920"/>
-                <w:tab w:val="left" w:pos="4480"/>
-                <w:tab w:val="left" w:pos="5040"/>
-                <w:tab w:val="left" w:pos="5600"/>
-                <w:tab w:val="left" w:pos="6160"/>
-                <w:tab w:val="left" w:pos="6720"/>
-              </w:tabs>
-              <w:autoSpaceDE w:val="0"/>
-              <w:autoSpaceDN w:val="0"/>
-              <w:adjustRightInd w:val="0"/>
-              <w:rPr>
-                <w:rFonts w:cstheme="minorHAnsi"/>
-              </w:rPr>
-            </w:pPr>
-            <w:r>
-              <w:rPr>
-                <w:rFonts w:cstheme="minorHAnsi"/>
-                <w:b/>
-                <w:bCs/>
-                <w:color w:val="00B050"/>
-              </w:rPr>
-              <w:t xml:space="preserve">Learning: </w:t>
-            </w:r>
-            <w:r>
-              <w:rPr>
-                <w:rFonts w:cstheme="minorHAnsi"/>
-              </w:rPr>
-              <w:t xml:space="preserve">When I remove the machine learning requirements of the </w:t>
-            </w:r>
-            <w:proofErr w:type="gramStart"/>
-            <w:r>
-              <w:rPr>
-                <w:rFonts w:cstheme="minorHAnsi"/>
-              </w:rPr>
-              <w:t>package,  I</w:t>
-            </w:r>
-            <w:proofErr w:type="gramEnd"/>
-            <w:r>
-              <w:rPr>
-                <w:rFonts w:cstheme="minorHAnsi"/>
-              </w:rPr>
-              <w:t xml:space="preserve"> am able to deploy to Heroku. </w:t>
-            </w:r>
-            <w:proofErr w:type="gramStart"/>
-            <w:r>
-              <w:rPr>
-                <w:rFonts w:cstheme="minorHAnsi"/>
-              </w:rPr>
-              <w:t>So</w:t>
-            </w:r>
-            <w:proofErr w:type="gramEnd"/>
-            <w:r>
-              <w:rPr>
-                <w:rFonts w:cstheme="minorHAnsi"/>
-              </w:rPr>
-              <w:t xml:space="preserve"> it looks like the machine learning requirements are what is taking up space. I will need to deploy Heroku only for the front end it seems. For </w:t>
-            </w:r>
-            <w:proofErr w:type="gramStart"/>
-            <w:r>
-              <w:rPr>
-                <w:rFonts w:cstheme="minorHAnsi"/>
-              </w:rPr>
-              <w:t>now</w:t>
-            </w:r>
-            <w:proofErr w:type="gramEnd"/>
-            <w:r>
-              <w:rPr>
-                <w:rFonts w:cstheme="minorHAnsi"/>
-              </w:rPr>
-              <w:t xml:space="preserve"> I will delete the Heroku file.</w:t>
-            </w:r>
-          </w:p>
-          <w:p>
-            <w:pPr>
-              <w:tabs>
-                <w:tab w:val="left" w:pos="560"/>
-                <w:tab w:val="left" w:pos="1120"/>
-                <w:tab w:val="left" w:pos="1680"/>
-                <w:tab w:val="left" w:pos="2240"/>
-                <w:tab w:val="left" w:pos="2800"/>
-                <w:tab w:val="left" w:pos="3360"/>
-                <w:tab w:val="left" w:pos="3920"/>
-                <w:tab w:val="left" w:pos="4480"/>
-                <w:tab w:val="left" w:pos="5040"/>
-                <w:tab w:val="left" w:pos="5600"/>
-                <w:tab w:val="left" w:pos="6160"/>
-                <w:tab w:val="left" w:pos="6720"/>
-              </w:tabs>
-              <w:autoSpaceDE w:val="0"/>
-              <w:autoSpaceDN w:val="0"/>
-              <w:adjustRightInd w:val="0"/>
-              <w:rPr>
-                <w:rFonts w:cstheme="minorHAnsi"/>
-              </w:rPr>
-            </w:pPr>
-          </w:p>
-          <w:p>
-            <w:pPr>
-              <w:tabs>
-                <w:tab w:val="left" w:pos="560"/>
-                <w:tab w:val="left" w:pos="1120"/>
-                <w:tab w:val="left" w:pos="1680"/>
-                <w:tab w:val="left" w:pos="2240"/>
-                <w:tab w:val="left" w:pos="2800"/>
-                <w:tab w:val="left" w:pos="3360"/>
-                <w:tab w:val="left" w:pos="3920"/>
-                <w:tab w:val="left" w:pos="4480"/>
-                <w:tab w:val="left" w:pos="5040"/>
-                <w:tab w:val="left" w:pos="5600"/>
-                <w:tab w:val="left" w:pos="6160"/>
-                <w:tab w:val="left" w:pos="6720"/>
-              </w:tabs>
-              <w:autoSpaceDE w:val="0"/>
-              <w:autoSpaceDN w:val="0"/>
-              <w:adjustRightInd w:val="0"/>
-              <w:rPr>
-                <w:rFonts w:cstheme="minorHAnsi"/>
-              </w:rPr>
-            </w:pPr>
-            <w:r>
-              <w:rPr>
-                <w:rFonts w:cstheme="minorHAnsi"/>
-                <w:b/>
-                <w:bCs/>
-              </w:rPr>
-              <w:t xml:space="preserve">Update: </w:t>
-            </w:r>
-            <w:r>
-              <w:rPr>
-                <w:rFonts w:cstheme="minorHAnsi"/>
-              </w:rPr>
-              <w:t xml:space="preserve">It looks like the issue isn’t with the pickle file or the images file. It has something to do with the packages being installed. Looking at </w:t>
-            </w:r>
-            <w:proofErr w:type="spellStart"/>
-            <w:r>
-              <w:rPr>
-                <w:rFonts w:cstheme="minorHAnsi"/>
-              </w:rPr>
-              <w:t>rebeccas</w:t>
-            </w:r>
-            <w:proofErr w:type="spellEnd"/>
-            <w:r>
-              <w:rPr>
-                <w:rFonts w:cstheme="minorHAnsi"/>
-              </w:rPr>
-              <w:t xml:space="preserve"> code, it looks like only the front end is uploaded, not the back end. This could be the root cause.</w:t>
-            </w:r>
-          </w:p>
-          <w:p>
-            <w:pPr>
-              <w:tabs>
-                <w:tab w:val="left" w:pos="560"/>
-                <w:tab w:val="left" w:pos="1120"/>
-                <w:tab w:val="left" w:pos="1680"/>
-                <w:tab w:val="left" w:pos="2240"/>
-                <w:tab w:val="left" w:pos="2800"/>
-                <w:tab w:val="left" w:pos="3360"/>
-                <w:tab w:val="left" w:pos="3920"/>
-                <w:tab w:val="left" w:pos="4480"/>
-                <w:tab w:val="left" w:pos="5040"/>
-                <w:tab w:val="left" w:pos="5600"/>
-                <w:tab w:val="left" w:pos="6160"/>
-                <w:tab w:val="left" w:pos="6720"/>
-              </w:tabs>
-              <w:autoSpaceDE w:val="0"/>
-              <w:autoSpaceDN w:val="0"/>
-              <w:adjustRightInd w:val="0"/>
-              <w:rPr>
-                <w:rFonts w:cstheme="minorHAnsi"/>
-              </w:rPr>
-            </w:pPr>
-            <w:r>
-              <w:rPr>
-                <w:rFonts w:cstheme="minorHAnsi"/>
-                <w:color w:val="FF0000"/>
-              </w:rPr>
               <w:t xml:space="preserve">Troubleshoot this step- </w:t>
             </w:r>
             <w:r>
               <w:rPr>
-                <w:rFonts w:cstheme="minorHAnsi"/>
+                <w:rFonts w:asciiTheme="minorHAnsi" w:hAnsiTheme="minorHAnsi" w:cstheme="minorHAnsi"/>
               </w:rPr>
               <w:t>slug size still too large, investigate what else is taking up space</w:t>
             </w:r>
@@ -2067,12 +2985,12 @@
               <w:autoSpaceDN w:val="0"/>
               <w:adjustRightInd w:val="0"/>
               <w:rPr>
-                <w:rFonts w:cstheme="minorHAnsi"/>
-              </w:rPr>
-            </w:pPr>
-            <w:r>
-              <w:rPr>
-                <w:rFonts w:cstheme="minorHAnsi"/>
+                <w:rFonts w:asciiTheme="minorHAnsi" w:hAnsiTheme="minorHAnsi" w:cstheme="minorHAnsi"/>
+              </w:rPr>
+            </w:pPr>
+            <w:r>
+              <w:rPr>
+                <w:rFonts w:asciiTheme="minorHAnsi" w:hAnsiTheme="minorHAnsi" w:cstheme="minorHAnsi"/>
               </w:rPr>
               <w:t xml:space="preserve">Add back in the image folder and the </w:t>
             </w:r>
@@ -2080,7 +2998,7 @@
             <w:proofErr w:type="gramStart"/>
             <w:r>
               <w:rPr>
-                <w:rFonts w:cstheme="minorHAnsi"/>
+                <w:rFonts w:asciiTheme="minorHAnsi" w:hAnsiTheme="minorHAnsi" w:cstheme="minorHAnsi"/>
               </w:rPr>
               <w:t>X.pickle</w:t>
             </w:r>
@@ -2088,7 +3006,7 @@
             <w:proofErr w:type="gramEnd"/>
             <w:r>
               <w:rPr>
-                <w:rFonts w:cstheme="minorHAnsi"/>
+                <w:rFonts w:asciiTheme="minorHAnsi" w:hAnsiTheme="minorHAnsi" w:cstheme="minorHAnsi"/>
               </w:rPr>
               <w:t xml:space="preserve"> file, to see which one is pushing it over the limit.</w:t>
             </w:r>
@@ -2113,26 +3031,26 @@
               <w:autoSpaceDN w:val="0"/>
               <w:adjustRightInd w:val="0"/>
               <w:rPr>
-                <w:rFonts w:cstheme="minorHAnsi"/>
-              </w:rPr>
-            </w:pPr>
-            <w:r>
-              <w:rPr>
-                <w:rFonts w:cstheme="minorHAnsi"/>
+                <w:rFonts w:asciiTheme="minorHAnsi" w:hAnsiTheme="minorHAnsi" w:cstheme="minorHAnsi"/>
+              </w:rPr>
+            </w:pPr>
+            <w:r>
+              <w:rPr>
+                <w:rFonts w:asciiTheme="minorHAnsi" w:hAnsiTheme="minorHAnsi" w:cstheme="minorHAnsi"/>
               </w:rPr>
               <w:t xml:space="preserve">Figure out </w:t>
             </w:r>
             <w:proofErr w:type="gramStart"/>
             <w:r>
               <w:rPr>
-                <w:rFonts w:cstheme="minorHAnsi"/>
+                <w:rFonts w:asciiTheme="minorHAnsi" w:hAnsiTheme="minorHAnsi" w:cstheme="minorHAnsi"/>
               </w:rPr>
               <w:t>why .</w:t>
             </w:r>
             <w:proofErr w:type="spellStart"/>
             <w:r>
               <w:rPr>
-                <w:rFonts w:cstheme="minorHAnsi"/>
+                <w:rFonts w:asciiTheme="minorHAnsi" w:hAnsiTheme="minorHAnsi" w:cstheme="minorHAnsi"/>
               </w:rPr>
               <w:t>slugignore</w:t>
             </w:r>
@@ -2140,7 +3058,7 @@
             <w:proofErr w:type="gramEnd"/>
             <w:r>
               <w:rPr>
-                <w:rFonts w:cstheme="minorHAnsi"/>
+                <w:rFonts w:asciiTheme="minorHAnsi" w:hAnsiTheme="minorHAnsi" w:cstheme="minorHAnsi"/>
               </w:rPr>
               <w:t xml:space="preserve"> isn’t working.</w:t>
             </w:r>
@@ -2165,40 +3083,40 @@
               <w:autoSpaceDN w:val="0"/>
               <w:adjustRightInd w:val="0"/>
               <w:rPr>
-                <w:rFonts w:cstheme="minorHAnsi"/>
-              </w:rPr>
-            </w:pPr>
-          </w:p>
-          <w:p>
-            <w:pPr>
-              <w:tabs>
-                <w:tab w:val="left" w:pos="560"/>
-                <w:tab w:val="left" w:pos="1120"/>
-                <w:tab w:val="left" w:pos="1680"/>
-                <w:tab w:val="left" w:pos="2240"/>
-                <w:tab w:val="left" w:pos="2800"/>
-                <w:tab w:val="left" w:pos="3360"/>
-                <w:tab w:val="left" w:pos="3920"/>
-                <w:tab w:val="left" w:pos="4480"/>
-                <w:tab w:val="left" w:pos="5040"/>
-                <w:tab w:val="left" w:pos="5600"/>
-                <w:tab w:val="left" w:pos="6160"/>
-                <w:tab w:val="left" w:pos="6720"/>
-              </w:tabs>
-              <w:autoSpaceDE w:val="0"/>
-              <w:autoSpaceDN w:val="0"/>
-              <w:adjustRightInd w:val="0"/>
-              <w:rPr>
-                <w:rFonts w:ascii="Menlo" w:hAnsi="Menlo" w:cs="Menlo"/>
-                <w:color w:val="000000"/>
-                <w:sz w:val="22"/>
-                <w:szCs w:val="22"/>
-                <w:lang w:val="en-GB"/>
-              </w:rPr>
-            </w:pPr>
-            <w:r>
-              <w:rPr>
-                <w:rFonts w:ascii="Menlo" w:hAnsi="Menlo" w:cs="Menlo"/>
+                <w:rFonts w:asciiTheme="minorHAnsi" w:hAnsiTheme="minorHAnsi" w:cstheme="minorHAnsi"/>
+              </w:rPr>
+            </w:pPr>
+          </w:p>
+          <w:p>
+            <w:pPr>
+              <w:tabs>
+                <w:tab w:val="left" w:pos="560"/>
+                <w:tab w:val="left" w:pos="1120"/>
+                <w:tab w:val="left" w:pos="1680"/>
+                <w:tab w:val="left" w:pos="2240"/>
+                <w:tab w:val="left" w:pos="2800"/>
+                <w:tab w:val="left" w:pos="3360"/>
+                <w:tab w:val="left" w:pos="3920"/>
+                <w:tab w:val="left" w:pos="4480"/>
+                <w:tab w:val="left" w:pos="5040"/>
+                <w:tab w:val="left" w:pos="5600"/>
+                <w:tab w:val="left" w:pos="6160"/>
+                <w:tab w:val="left" w:pos="6720"/>
+              </w:tabs>
+              <w:autoSpaceDE w:val="0"/>
+              <w:autoSpaceDN w:val="0"/>
+              <w:adjustRightInd w:val="0"/>
+              <w:rPr>
+                <w:rFonts w:asciiTheme="minorHAnsi" w:hAnsiTheme="minorHAnsi" w:cstheme="minorHAnsi"/>
+                <w:color w:val="000000"/>
+                <w:sz w:val="22"/>
+                <w:szCs w:val="22"/>
+                <w:lang w:val="en-GB"/>
+              </w:rPr>
+            </w:pPr>
+            <w:r>
+              <w:rPr>
+                <w:rFonts w:asciiTheme="minorHAnsi" w:hAnsiTheme="minorHAnsi" w:cstheme="minorHAnsi"/>
                 <w:color w:val="000000"/>
                 <w:sz w:val="22"/>
                 <w:szCs w:val="22"/>
@@ -2227,16 +3145,16 @@
               <w:autoSpaceDN w:val="0"/>
               <w:adjustRightInd w:val="0"/>
               <w:rPr>
-                <w:rFonts w:ascii="Menlo" w:hAnsi="Menlo" w:cs="Menlo"/>
-                <w:color w:val="000000"/>
-                <w:sz w:val="22"/>
-                <w:szCs w:val="22"/>
-                <w:lang w:val="en-GB"/>
-              </w:rPr>
-            </w:pPr>
-            <w:r>
-              <w:rPr>
-                <w:rFonts w:ascii="Menlo" w:hAnsi="Menlo" w:cs="Menlo"/>
+                <w:rFonts w:asciiTheme="minorHAnsi" w:hAnsiTheme="minorHAnsi" w:cstheme="minorHAnsi"/>
+                <w:color w:val="000000"/>
+                <w:sz w:val="22"/>
+                <w:szCs w:val="22"/>
+                <w:lang w:val="en-GB"/>
+              </w:rPr>
+            </w:pPr>
+            <w:r>
+              <w:rPr>
+                <w:rFonts w:asciiTheme="minorHAnsi" w:hAnsiTheme="minorHAnsi" w:cstheme="minorHAnsi"/>
                 <w:color w:val="000000"/>
                 <w:sz w:val="22"/>
                 <w:szCs w:val="22"/>
@@ -2247,7 +3165,7 @@
             <w:proofErr w:type="gramStart"/>
             <w:r>
               <w:rPr>
-                <w:rFonts w:ascii="Menlo" w:hAnsi="Menlo" w:cs="Menlo"/>
+                <w:rFonts w:asciiTheme="minorHAnsi" w:hAnsiTheme="minorHAnsi" w:cstheme="minorHAnsi"/>
                 <w:color w:val="000000"/>
                 <w:sz w:val="22"/>
                 <w:szCs w:val="22"/>
@@ -2277,16 +3195,16 @@
               <w:autoSpaceDN w:val="0"/>
               <w:adjustRightInd w:val="0"/>
               <w:rPr>
-                <w:rFonts w:ascii="Menlo" w:hAnsi="Menlo" w:cs="Menlo"/>
-                <w:color w:val="000000"/>
-                <w:sz w:val="22"/>
-                <w:szCs w:val="22"/>
-                <w:lang w:val="en-GB"/>
-              </w:rPr>
-            </w:pPr>
-            <w:r>
-              <w:rPr>
-                <w:rFonts w:ascii="Menlo" w:hAnsi="Menlo" w:cs="Menlo"/>
+                <w:rFonts w:asciiTheme="minorHAnsi" w:hAnsiTheme="minorHAnsi" w:cstheme="minorHAnsi"/>
+                <w:color w:val="000000"/>
+                <w:sz w:val="22"/>
+                <w:szCs w:val="22"/>
+                <w:lang w:val="en-GB"/>
+              </w:rPr>
+            </w:pPr>
+            <w:r>
+              <w:rPr>
+                <w:rFonts w:asciiTheme="minorHAnsi" w:hAnsiTheme="minorHAnsi" w:cstheme="minorHAnsi"/>
                 <w:color w:val="000000"/>
                 <w:sz w:val="22"/>
                 <w:szCs w:val="22"/>
@@ -2297,7 +3215,7 @@
             <w:proofErr w:type="gramStart"/>
             <w:r>
               <w:rPr>
-                <w:rFonts w:ascii="Menlo" w:hAnsi="Menlo" w:cs="Menlo"/>
+                <w:rFonts w:asciiTheme="minorHAnsi" w:hAnsiTheme="minorHAnsi" w:cstheme="minorHAnsi"/>
                 <w:color w:val="000000"/>
                 <w:sz w:val="22"/>
                 <w:szCs w:val="22"/>
@@ -2308,7 +3226,7 @@
             <w:proofErr w:type="gramEnd"/>
             <w:r>
               <w:rPr>
-                <w:rFonts w:ascii="Menlo" w:hAnsi="Menlo" w:cs="Menlo"/>
+                <w:rFonts w:asciiTheme="minorHAnsi" w:hAnsiTheme="minorHAnsi" w:cstheme="minorHAnsi"/>
                 <w:color w:val="000000"/>
                 <w:sz w:val="22"/>
                 <w:szCs w:val="22"/>
@@ -2337,16 +3255,16 @@
               <w:autoSpaceDN w:val="0"/>
               <w:adjustRightInd w:val="0"/>
               <w:rPr>
-                <w:rFonts w:ascii="Menlo" w:hAnsi="Menlo" w:cs="Menlo"/>
-                <w:color w:val="000000"/>
-                <w:sz w:val="22"/>
-                <w:szCs w:val="22"/>
-                <w:lang w:val="en-GB"/>
-              </w:rPr>
-            </w:pPr>
-            <w:r>
-              <w:rPr>
-                <w:rFonts w:ascii="Menlo" w:hAnsi="Menlo" w:cs="Menlo"/>
+                <w:rFonts w:asciiTheme="minorHAnsi" w:hAnsiTheme="minorHAnsi" w:cstheme="minorHAnsi"/>
+                <w:color w:val="000000"/>
+                <w:sz w:val="22"/>
+                <w:szCs w:val="22"/>
+                <w:lang w:val="en-GB"/>
+              </w:rPr>
+            </w:pPr>
+            <w:r>
+              <w:rPr>
+                <w:rFonts w:asciiTheme="minorHAnsi" w:hAnsiTheme="minorHAnsi" w:cstheme="minorHAnsi"/>
                 <w:color w:val="000000"/>
                 <w:sz w:val="22"/>
                 <w:szCs w:val="22"/>
@@ -2357,7 +3275,7 @@
             <w:proofErr w:type="gramStart"/>
             <w:r>
               <w:rPr>
-                <w:rFonts w:ascii="Menlo" w:hAnsi="Menlo" w:cs="Menlo"/>
+                <w:rFonts w:asciiTheme="minorHAnsi" w:hAnsiTheme="minorHAnsi" w:cstheme="minorHAnsi"/>
                 <w:color w:val="000000"/>
                 <w:sz w:val="22"/>
                 <w:szCs w:val="22"/>
@@ -2368,7 +3286,7 @@
             <w:proofErr w:type="gramEnd"/>
             <w:r>
               <w:rPr>
-                <w:rFonts w:ascii="Menlo" w:hAnsi="Menlo" w:cs="Menlo"/>
+                <w:rFonts w:asciiTheme="minorHAnsi" w:hAnsiTheme="minorHAnsi" w:cstheme="minorHAnsi"/>
                 <w:color w:val="000000"/>
                 <w:sz w:val="22"/>
                 <w:szCs w:val="22"/>
@@ -2379,7 +3297,7 @@
             <w:proofErr w:type="spellStart"/>
             <w:r>
               <w:rPr>
-                <w:rFonts w:ascii="Menlo" w:hAnsi="Menlo" w:cs="Menlo"/>
+                <w:rFonts w:asciiTheme="minorHAnsi" w:hAnsiTheme="minorHAnsi" w:cstheme="minorHAnsi"/>
                 <w:color w:val="000000"/>
                 <w:sz w:val="22"/>
                 <w:szCs w:val="22"/>
@@ -2390,7 +3308,7 @@
             <w:proofErr w:type="spellEnd"/>
             <w:r>
               <w:rPr>
-                <w:rFonts w:ascii="Menlo" w:hAnsi="Menlo" w:cs="Menlo"/>
+                <w:rFonts w:asciiTheme="minorHAnsi" w:hAnsiTheme="minorHAnsi" w:cstheme="minorHAnsi"/>
                 <w:color w:val="000000"/>
                 <w:sz w:val="22"/>
                 <w:szCs w:val="22"/>
@@ -2419,16 +3337,16 @@
               <w:autoSpaceDN w:val="0"/>
               <w:adjustRightInd w:val="0"/>
               <w:rPr>
-                <w:rFonts w:ascii="Menlo" w:hAnsi="Menlo" w:cs="Menlo"/>
-                <w:color w:val="000000"/>
-                <w:sz w:val="22"/>
-                <w:szCs w:val="22"/>
-                <w:lang w:val="en-GB"/>
-              </w:rPr>
-            </w:pPr>
-            <w:r>
-              <w:rPr>
-                <w:rFonts w:ascii="Menlo" w:hAnsi="Menlo" w:cs="Menlo"/>
+                <w:rFonts w:asciiTheme="minorHAnsi" w:hAnsiTheme="minorHAnsi" w:cstheme="minorHAnsi"/>
+                <w:color w:val="000000"/>
+                <w:sz w:val="22"/>
+                <w:szCs w:val="22"/>
+                <w:lang w:val="en-GB"/>
+              </w:rPr>
+            </w:pPr>
+            <w:r>
+              <w:rPr>
+                <w:rFonts w:asciiTheme="minorHAnsi" w:hAnsiTheme="minorHAnsi" w:cstheme="minorHAnsi"/>
                 <w:color w:val="000000"/>
                 <w:sz w:val="22"/>
                 <w:szCs w:val="22"/>
@@ -2439,7 +3357,7 @@
             <w:proofErr w:type="gramStart"/>
             <w:r>
               <w:rPr>
-                <w:rFonts w:ascii="Menlo" w:hAnsi="Menlo" w:cs="Menlo"/>
+                <w:rFonts w:asciiTheme="minorHAnsi" w:hAnsiTheme="minorHAnsi" w:cstheme="minorHAnsi"/>
                 <w:color w:val="000000"/>
                 <w:sz w:val="22"/>
                 <w:szCs w:val="22"/>
@@ -2469,16 +3387,16 @@
               <w:autoSpaceDN w:val="0"/>
               <w:adjustRightInd w:val="0"/>
               <w:rPr>
-                <w:rFonts w:ascii="Menlo" w:hAnsi="Menlo" w:cs="Menlo"/>
-                <w:color w:val="000000"/>
-                <w:sz w:val="22"/>
-                <w:szCs w:val="22"/>
-                <w:lang w:val="en-GB"/>
-              </w:rPr>
-            </w:pPr>
-            <w:r>
-              <w:rPr>
-                <w:rFonts w:ascii="Menlo" w:hAnsi="Menlo" w:cs="Menlo"/>
+                <w:rFonts w:asciiTheme="minorHAnsi" w:hAnsiTheme="minorHAnsi" w:cstheme="minorHAnsi"/>
+                <w:color w:val="000000"/>
+                <w:sz w:val="22"/>
+                <w:szCs w:val="22"/>
+                <w:lang w:val="en-GB"/>
+              </w:rPr>
+            </w:pPr>
+            <w:r>
+              <w:rPr>
+                <w:rFonts w:asciiTheme="minorHAnsi" w:hAnsiTheme="minorHAnsi" w:cstheme="minorHAnsi"/>
                 <w:color w:val="000000"/>
                 <w:sz w:val="22"/>
                 <w:szCs w:val="22"/>
@@ -2489,7 +3407,7 @@
             <w:proofErr w:type="gramStart"/>
             <w:r>
               <w:rPr>
-                <w:rFonts w:ascii="Menlo" w:hAnsi="Menlo" w:cs="Menlo"/>
+                <w:rFonts w:asciiTheme="minorHAnsi" w:hAnsiTheme="minorHAnsi" w:cstheme="minorHAnsi"/>
                 <w:color w:val="000000"/>
                 <w:sz w:val="22"/>
                 <w:szCs w:val="22"/>
@@ -2500,7 +3418,7 @@
             <w:proofErr w:type="gramEnd"/>
             <w:r>
               <w:rPr>
-                <w:rFonts w:ascii="Menlo" w:hAnsi="Menlo" w:cs="Menlo"/>
+                <w:rFonts w:asciiTheme="minorHAnsi" w:hAnsiTheme="minorHAnsi" w:cstheme="minorHAnsi"/>
                 <w:color w:val="000000"/>
                 <w:sz w:val="22"/>
                 <w:szCs w:val="22"/>
@@ -2529,16 +3447,16 @@
               <w:autoSpaceDN w:val="0"/>
               <w:adjustRightInd w:val="0"/>
               <w:rPr>
-                <w:rFonts w:ascii="Menlo" w:hAnsi="Menlo" w:cs="Menlo"/>
-                <w:color w:val="000000"/>
-                <w:sz w:val="22"/>
-                <w:szCs w:val="22"/>
-                <w:lang w:val="en-GB"/>
-              </w:rPr>
-            </w:pPr>
-            <w:r>
-              <w:rPr>
-                <w:rFonts w:ascii="Menlo" w:hAnsi="Menlo" w:cs="Menlo"/>
+                <w:rFonts w:asciiTheme="minorHAnsi" w:hAnsiTheme="minorHAnsi" w:cstheme="minorHAnsi"/>
+                <w:color w:val="000000"/>
+                <w:sz w:val="22"/>
+                <w:szCs w:val="22"/>
+                <w:lang w:val="en-GB"/>
+              </w:rPr>
+            </w:pPr>
+            <w:r>
+              <w:rPr>
+                <w:rFonts w:asciiTheme="minorHAnsi" w:hAnsiTheme="minorHAnsi" w:cstheme="minorHAnsi"/>
                 <w:color w:val="000000"/>
                 <w:sz w:val="22"/>
                 <w:szCs w:val="22"/>
@@ -2549,7 +3467,7 @@
             <w:proofErr w:type="gramStart"/>
             <w:r>
               <w:rPr>
-                <w:rFonts w:ascii="Menlo" w:hAnsi="Menlo" w:cs="Menlo"/>
+                <w:rFonts w:asciiTheme="minorHAnsi" w:hAnsiTheme="minorHAnsi" w:cstheme="minorHAnsi"/>
                 <w:color w:val="000000"/>
                 <w:sz w:val="22"/>
                 <w:szCs w:val="22"/>
@@ -2579,16 +3497,16 @@
               <w:autoSpaceDN w:val="0"/>
               <w:adjustRightInd w:val="0"/>
               <w:rPr>
-                <w:rFonts w:ascii="Menlo" w:hAnsi="Menlo" w:cs="Menlo"/>
-                <w:color w:val="000000"/>
-                <w:sz w:val="22"/>
-                <w:szCs w:val="22"/>
-                <w:lang w:val="en-GB"/>
-              </w:rPr>
-            </w:pPr>
-            <w:r>
-              <w:rPr>
-                <w:rFonts w:ascii="Menlo" w:hAnsi="Menlo" w:cs="Menlo"/>
+                <w:rFonts w:asciiTheme="minorHAnsi" w:hAnsiTheme="minorHAnsi" w:cstheme="minorHAnsi"/>
+                <w:color w:val="000000"/>
+                <w:sz w:val="22"/>
+                <w:szCs w:val="22"/>
+                <w:lang w:val="en-GB"/>
+              </w:rPr>
+            </w:pPr>
+            <w:r>
+              <w:rPr>
+                <w:rFonts w:asciiTheme="minorHAnsi" w:hAnsiTheme="minorHAnsi" w:cstheme="minorHAnsi"/>
                 <w:color w:val="000000"/>
                 <w:sz w:val="22"/>
                 <w:szCs w:val="22"/>
@@ -2599,7 +3517,7 @@
             <w:proofErr w:type="gramStart"/>
             <w:r>
               <w:rPr>
-                <w:rFonts w:ascii="Menlo" w:hAnsi="Menlo" w:cs="Menlo"/>
+                <w:rFonts w:asciiTheme="minorHAnsi" w:hAnsiTheme="minorHAnsi" w:cstheme="minorHAnsi"/>
                 <w:color w:val="000000"/>
                 <w:sz w:val="22"/>
                 <w:szCs w:val="22"/>
@@ -2610,7 +3528,7 @@
             <w:proofErr w:type="gramEnd"/>
             <w:r>
               <w:rPr>
-                <w:rFonts w:ascii="Menlo" w:hAnsi="Menlo" w:cs="Menlo"/>
+                <w:rFonts w:asciiTheme="minorHAnsi" w:hAnsiTheme="minorHAnsi" w:cstheme="minorHAnsi"/>
                 <w:color w:val="000000"/>
                 <w:sz w:val="22"/>
                 <w:szCs w:val="22"/>
@@ -2621,7 +3539,7 @@
             <w:proofErr w:type="spellStart"/>
             <w:r>
               <w:rPr>
-                <w:rFonts w:ascii="Menlo" w:hAnsi="Menlo" w:cs="Menlo"/>
+                <w:rFonts w:asciiTheme="minorHAnsi" w:hAnsiTheme="minorHAnsi" w:cstheme="minorHAnsi"/>
                 <w:color w:val="000000"/>
                 <w:sz w:val="22"/>
                 <w:szCs w:val="22"/>
@@ -2632,7 +3550,7 @@
             <w:proofErr w:type="spellEnd"/>
             <w:r>
               <w:rPr>
-                <w:rFonts w:ascii="Menlo" w:hAnsi="Menlo" w:cs="Menlo"/>
+                <w:rFonts w:asciiTheme="minorHAnsi" w:hAnsiTheme="minorHAnsi" w:cstheme="minorHAnsi"/>
                 <w:color w:val="000000"/>
                 <w:sz w:val="22"/>
                 <w:szCs w:val="22"/>
@@ -2643,7 +3561,7 @@
             <w:proofErr w:type="spellStart"/>
             <w:r>
               <w:rPr>
-                <w:rFonts w:ascii="Menlo" w:hAnsi="Menlo" w:cs="Menlo"/>
+                <w:rFonts w:asciiTheme="minorHAnsi" w:hAnsiTheme="minorHAnsi" w:cstheme="minorHAnsi"/>
                 <w:color w:val="000000"/>
                 <w:sz w:val="22"/>
                 <w:szCs w:val="22"/>
@@ -2655,7 +3573,7 @@
             <w:proofErr w:type="gramStart"/>
             <w:r>
               <w:rPr>
-                <w:rFonts w:ascii="Menlo" w:hAnsi="Menlo" w:cs="Menlo"/>
+                <w:rFonts w:asciiTheme="minorHAnsi" w:hAnsiTheme="minorHAnsi" w:cstheme="minorHAnsi"/>
                 <w:color w:val="000000"/>
                 <w:sz w:val="22"/>
                 <w:szCs w:val="22"/>
@@ -2685,16 +3603,16 @@
               <w:autoSpaceDN w:val="0"/>
               <w:adjustRightInd w:val="0"/>
               <w:rPr>
-                <w:rFonts w:ascii="Menlo" w:hAnsi="Menlo" w:cs="Menlo"/>
-                <w:color w:val="000000"/>
-                <w:sz w:val="22"/>
-                <w:szCs w:val="22"/>
-                <w:lang w:val="en-GB"/>
-              </w:rPr>
-            </w:pPr>
-            <w:r>
-              <w:rPr>
-                <w:rFonts w:ascii="Menlo" w:hAnsi="Menlo" w:cs="Menlo"/>
+                <w:rFonts w:asciiTheme="minorHAnsi" w:hAnsiTheme="minorHAnsi" w:cstheme="minorHAnsi"/>
+                <w:color w:val="000000"/>
+                <w:sz w:val="22"/>
+                <w:szCs w:val="22"/>
+                <w:lang w:val="en-GB"/>
+              </w:rPr>
+            </w:pPr>
+            <w:r>
+              <w:rPr>
+                <w:rFonts w:asciiTheme="minorHAnsi" w:hAnsiTheme="minorHAnsi" w:cstheme="minorHAnsi"/>
                 <w:color w:val="000000"/>
                 <w:sz w:val="22"/>
                 <w:szCs w:val="22"/>
@@ -2705,7 +3623,7 @@
             <w:proofErr w:type="gramStart"/>
             <w:r>
               <w:rPr>
-                <w:rFonts w:ascii="Menlo" w:hAnsi="Menlo" w:cs="Menlo"/>
+                <w:rFonts w:asciiTheme="minorHAnsi" w:hAnsiTheme="minorHAnsi" w:cstheme="minorHAnsi"/>
                 <w:color w:val="000000"/>
                 <w:sz w:val="22"/>
                 <w:szCs w:val="22"/>
@@ -2735,27 +3653,28 @@
               <w:autoSpaceDN w:val="0"/>
               <w:adjustRightInd w:val="0"/>
               <w:rPr>
-                <w:rFonts w:ascii="Menlo" w:hAnsi="Menlo" w:cs="Menlo"/>
-                <w:color w:val="000000"/>
-                <w:sz w:val="22"/>
-                <w:szCs w:val="22"/>
-                <w:lang w:val="en-GB"/>
-              </w:rPr>
-            </w:pPr>
-            <w:r>
-              <w:rPr>
-                <w:rFonts w:ascii="Menlo" w:hAnsi="Menlo" w:cs="Menlo"/>
-                <w:color w:val="000000"/>
-                <w:sz w:val="22"/>
-                <w:szCs w:val="22"/>
-                <w:lang w:val="en-GB"/>
-              </w:rPr>
+                <w:rFonts w:asciiTheme="minorHAnsi" w:hAnsiTheme="minorHAnsi" w:cstheme="minorHAnsi"/>
+                <w:color w:val="000000"/>
+                <w:sz w:val="22"/>
+                <w:szCs w:val="22"/>
+                <w:lang w:val="en-GB"/>
+              </w:rPr>
+            </w:pPr>
+            <w:r>
+              <w:rPr>
+                <w:rFonts w:asciiTheme="minorHAnsi" w:hAnsiTheme="minorHAnsi" w:cstheme="minorHAnsi"/>
+                <w:color w:val="000000"/>
+                <w:sz w:val="22"/>
+                <w:szCs w:val="22"/>
+                <w:lang w:val="en-GB"/>
+              </w:rPr>
+              <w:lastRenderedPageBreak/>
               <w:t>remote:</w:t>
             </w:r>
             <w:proofErr w:type="gramStart"/>
             <w:r>
               <w:rPr>
-                <w:rFonts w:ascii="Menlo" w:hAnsi="Menlo" w:cs="Menlo"/>
+                <w:rFonts w:asciiTheme="minorHAnsi" w:hAnsiTheme="minorHAnsi" w:cstheme="minorHAnsi"/>
                 <w:color w:val="000000"/>
                 <w:sz w:val="22"/>
                 <w:szCs w:val="22"/>
@@ -2766,7 +3685,7 @@
             <w:proofErr w:type="gramEnd"/>
             <w:r>
               <w:rPr>
-                <w:rFonts w:ascii="Menlo" w:hAnsi="Menlo" w:cs="Menlo"/>
+                <w:rFonts w:asciiTheme="minorHAnsi" w:hAnsiTheme="minorHAnsi" w:cstheme="minorHAnsi"/>
                 <w:color w:val="000000"/>
                 <w:sz w:val="22"/>
                 <w:szCs w:val="22"/>
@@ -2777,7 +3696,7 @@
             <w:proofErr w:type="spellStart"/>
             <w:r>
               <w:rPr>
-                <w:rFonts w:ascii="Menlo" w:hAnsi="Menlo" w:cs="Menlo"/>
+                <w:rFonts w:asciiTheme="minorHAnsi" w:hAnsiTheme="minorHAnsi" w:cstheme="minorHAnsi"/>
                 <w:color w:val="000000"/>
                 <w:sz w:val="22"/>
                 <w:szCs w:val="22"/>
@@ -2788,7 +3707,7 @@
             <w:proofErr w:type="spellEnd"/>
             <w:r>
               <w:rPr>
-                <w:rFonts w:ascii="Menlo" w:hAnsi="Menlo" w:cs="Menlo"/>
+                <w:rFonts w:asciiTheme="minorHAnsi" w:hAnsiTheme="minorHAnsi" w:cstheme="minorHAnsi"/>
                 <w:color w:val="000000"/>
                 <w:sz w:val="22"/>
                 <w:szCs w:val="22"/>
@@ -2817,12 +3736,12 @@
               <w:autoSpaceDN w:val="0"/>
               <w:adjustRightInd w:val="0"/>
               <w:rPr>
-                <w:rFonts w:cstheme="minorHAnsi"/>
-              </w:rPr>
-            </w:pPr>
-            <w:r>
-              <w:rPr>
-                <w:rFonts w:ascii="Menlo" w:hAnsi="Menlo" w:cs="Menlo"/>
+                <w:rFonts w:asciiTheme="minorHAnsi" w:hAnsiTheme="minorHAnsi" w:cstheme="minorHAnsi"/>
+              </w:rPr>
+            </w:pPr>
+            <w:r>
+              <w:rPr>
+                <w:rFonts w:asciiTheme="minorHAnsi" w:hAnsiTheme="minorHAnsi" w:cstheme="minorHAnsi"/>
                 <w:color w:val="000000"/>
                 <w:sz w:val="22"/>
                 <w:szCs w:val="22"/>
@@ -2833,7 +3752,7 @@
             <w:proofErr w:type="gramStart"/>
             <w:r>
               <w:rPr>
-                <w:rFonts w:ascii="Menlo" w:hAnsi="Menlo" w:cs="Menlo"/>
+                <w:rFonts w:asciiTheme="minorHAnsi" w:hAnsiTheme="minorHAnsi" w:cstheme="minorHAnsi"/>
                 <w:color w:val="000000"/>
                 <w:sz w:val="22"/>
                 <w:szCs w:val="22"/>
@@ -2844,7 +3763,7 @@
             <w:proofErr w:type="gramEnd"/>
             <w:r>
               <w:rPr>
-                <w:rFonts w:ascii="Menlo" w:hAnsi="Menlo" w:cs="Menlo"/>
+                <w:rFonts w:asciiTheme="minorHAnsi" w:hAnsiTheme="minorHAnsi" w:cstheme="minorHAnsi"/>
                 <w:color w:val="000000"/>
                 <w:sz w:val="22"/>
                 <w:szCs w:val="22"/>
@@ -2856,49 +3775,49 @@
           <w:p>
             <w:pPr>
               <w:rPr>
-                <w:rFonts w:cstheme="minorHAnsi"/>
-                <w:b/>
-                <w:bCs/>
-              </w:rPr>
-            </w:pPr>
-          </w:p>
-          <w:p>
-            <w:pPr>
-              <w:rPr>
-                <w:rFonts w:cstheme="minorHAnsi"/>
-                <w:b/>
-                <w:bCs/>
-              </w:rPr>
-            </w:pPr>
-          </w:p>
-          <w:p>
-            <w:pPr>
-              <w:tabs>
-                <w:tab w:val="left" w:pos="560"/>
-                <w:tab w:val="left" w:pos="1120"/>
-                <w:tab w:val="left" w:pos="1680"/>
-                <w:tab w:val="left" w:pos="2240"/>
-                <w:tab w:val="left" w:pos="2800"/>
-                <w:tab w:val="left" w:pos="3360"/>
-                <w:tab w:val="left" w:pos="3920"/>
-                <w:tab w:val="left" w:pos="4480"/>
-                <w:tab w:val="left" w:pos="5040"/>
-                <w:tab w:val="left" w:pos="5600"/>
-                <w:tab w:val="left" w:pos="6160"/>
-                <w:tab w:val="left" w:pos="6720"/>
-              </w:tabs>
-              <w:autoSpaceDE w:val="0"/>
-              <w:autoSpaceDN w:val="0"/>
-              <w:adjustRightInd w:val="0"/>
-              <w:rPr>
-                <w:rFonts w:cstheme="minorHAnsi"/>
-                <w:b/>
-                <w:bCs/>
-              </w:rPr>
-            </w:pPr>
-            <w:r>
-              <w:rPr>
-                <w:rFonts w:cstheme="minorHAnsi"/>
+                <w:rFonts w:asciiTheme="minorHAnsi" w:hAnsiTheme="minorHAnsi" w:cstheme="minorHAnsi"/>
+                <w:b/>
+                <w:bCs/>
+              </w:rPr>
+            </w:pPr>
+          </w:p>
+          <w:p>
+            <w:pPr>
+              <w:rPr>
+                <w:rFonts w:asciiTheme="minorHAnsi" w:hAnsiTheme="minorHAnsi" w:cstheme="minorHAnsi"/>
+                <w:b/>
+                <w:bCs/>
+              </w:rPr>
+            </w:pPr>
+          </w:p>
+          <w:p>
+            <w:pPr>
+              <w:tabs>
+                <w:tab w:val="left" w:pos="560"/>
+                <w:tab w:val="left" w:pos="1120"/>
+                <w:tab w:val="left" w:pos="1680"/>
+                <w:tab w:val="left" w:pos="2240"/>
+                <w:tab w:val="left" w:pos="2800"/>
+                <w:tab w:val="left" w:pos="3360"/>
+                <w:tab w:val="left" w:pos="3920"/>
+                <w:tab w:val="left" w:pos="4480"/>
+                <w:tab w:val="left" w:pos="5040"/>
+                <w:tab w:val="left" w:pos="5600"/>
+                <w:tab w:val="left" w:pos="6160"/>
+                <w:tab w:val="left" w:pos="6720"/>
+              </w:tabs>
+              <w:autoSpaceDE w:val="0"/>
+              <w:autoSpaceDN w:val="0"/>
+              <w:adjustRightInd w:val="0"/>
+              <w:rPr>
+                <w:rFonts w:asciiTheme="minorHAnsi" w:hAnsiTheme="minorHAnsi" w:cstheme="minorHAnsi"/>
+                <w:b/>
+                <w:bCs/>
+              </w:rPr>
+            </w:pPr>
+            <w:r>
+              <w:rPr>
+                <w:rFonts w:asciiTheme="minorHAnsi" w:hAnsiTheme="minorHAnsi" w:cstheme="minorHAnsi"/>
                 <w:b/>
                 <w:bCs/>
               </w:rPr>
@@ -2925,19 +3844,19 @@
               <w:autoSpaceDN w:val="0"/>
               <w:adjustRightInd w:val="0"/>
               <w:rPr>
-                <w:rFonts w:cstheme="minorHAnsi"/>
-              </w:rPr>
-            </w:pPr>
-            <w:r>
-              <w:rPr>
-                <w:rFonts w:cstheme="minorHAnsi"/>
+                <w:rFonts w:asciiTheme="minorHAnsi" w:hAnsiTheme="minorHAnsi" w:cstheme="minorHAnsi"/>
+              </w:rPr>
+            </w:pPr>
+            <w:r>
+              <w:rPr>
+                <w:rFonts w:asciiTheme="minorHAnsi" w:hAnsiTheme="minorHAnsi" w:cstheme="minorHAnsi"/>
                 <w:color w:val="FF0000"/>
               </w:rPr>
               <w:t xml:space="preserve">Troubleshoot this step- </w:t>
             </w:r>
             <w:r>
               <w:rPr>
-                <w:rFonts w:cstheme="minorHAnsi"/>
+                <w:rFonts w:asciiTheme="minorHAnsi" w:hAnsiTheme="minorHAnsi" w:cstheme="minorHAnsi"/>
               </w:rPr>
               <w:t>slug size still too large, investigate what else is taking up space</w:t>
             </w:r>
@@ -2962,26 +3881,26 @@
               <w:autoSpaceDN w:val="0"/>
               <w:adjustRightInd w:val="0"/>
               <w:rPr>
-                <w:rFonts w:cstheme="minorHAnsi"/>
-              </w:rPr>
-            </w:pPr>
-            <w:r>
-              <w:rPr>
-                <w:rFonts w:cstheme="minorHAnsi"/>
+                <w:rFonts w:asciiTheme="minorHAnsi" w:hAnsiTheme="minorHAnsi" w:cstheme="minorHAnsi"/>
+              </w:rPr>
+            </w:pPr>
+            <w:r>
+              <w:rPr>
+                <w:rFonts w:asciiTheme="minorHAnsi" w:hAnsiTheme="minorHAnsi" w:cstheme="minorHAnsi"/>
               </w:rPr>
               <w:t xml:space="preserve">Update: When I </w:t>
             </w:r>
             <w:proofErr w:type="spellStart"/>
             <w:r>
               <w:rPr>
-                <w:rFonts w:cstheme="minorHAnsi"/>
+                <w:rFonts w:asciiTheme="minorHAnsi" w:hAnsiTheme="minorHAnsi" w:cstheme="minorHAnsi"/>
               </w:rPr>
               <w:t>remeove</w:t>
             </w:r>
             <w:proofErr w:type="spellEnd"/>
             <w:r>
               <w:rPr>
-                <w:rFonts w:cstheme="minorHAnsi"/>
+                <w:rFonts w:asciiTheme="minorHAnsi" w:hAnsiTheme="minorHAnsi" w:cstheme="minorHAnsi"/>
               </w:rPr>
               <w:t xml:space="preserve"> both the Image folder and the </w:t>
             </w:r>
@@ -2989,7 +3908,7 @@
             <w:proofErr w:type="gramStart"/>
             <w:r>
               <w:rPr>
-                <w:rFonts w:cstheme="minorHAnsi"/>
+                <w:rFonts w:asciiTheme="minorHAnsi" w:hAnsiTheme="minorHAnsi" w:cstheme="minorHAnsi"/>
               </w:rPr>
               <w:t>X.pickle</w:t>
             </w:r>
@@ -2997,7 +3916,7 @@
             <w:proofErr w:type="gramEnd"/>
             <w:r>
               <w:rPr>
-                <w:rFonts w:cstheme="minorHAnsi"/>
+                <w:rFonts w:asciiTheme="minorHAnsi" w:hAnsiTheme="minorHAnsi" w:cstheme="minorHAnsi"/>
               </w:rPr>
               <w:t xml:space="preserve"> file, the slug error disappears, but another error appears.</w:t>
             </w:r>
@@ -3022,12 +3941,12 @@
               <w:autoSpaceDN w:val="0"/>
               <w:adjustRightInd w:val="0"/>
               <w:rPr>
-                <w:rFonts w:cstheme="minorHAnsi"/>
-              </w:rPr>
-            </w:pPr>
-            <w:r>
-              <w:rPr>
-                <w:rFonts w:ascii="Menlo" w:hAnsi="Menlo" w:cs="Menlo"/>
+                <w:rFonts w:asciiTheme="minorHAnsi" w:hAnsiTheme="minorHAnsi" w:cstheme="minorHAnsi"/>
+              </w:rPr>
+            </w:pPr>
+            <w:r>
+              <w:rPr>
+                <w:rFonts w:asciiTheme="minorHAnsi" w:hAnsiTheme="minorHAnsi" w:cstheme="minorHAnsi"/>
                 <w:color w:val="000000"/>
                 <w:sz w:val="22"/>
                 <w:szCs w:val="22"/>
@@ -3057,15 +3976,15 @@
               <w:adjustRightInd w:val="0"/>
               <w:rPr>
                 <w:rStyle w:val="Hyperlink"/>
-                <w:rFonts w:ascii="Menlo" w:hAnsi="Menlo" w:cs="Menlo"/>
-                <w:sz w:val="22"/>
-                <w:szCs w:val="22"/>
-                <w:lang w:val="en-GB"/>
-              </w:rPr>
-            </w:pPr>
-            <w:r>
-              <w:rPr>
-                <w:rFonts w:ascii="Menlo" w:hAnsi="Menlo" w:cs="Menlo"/>
+                <w:rFonts w:asciiTheme="minorHAnsi" w:hAnsiTheme="minorHAnsi" w:cstheme="minorHAnsi"/>
+                <w:sz w:val="22"/>
+                <w:szCs w:val="22"/>
+                <w:lang w:val="en-GB"/>
+              </w:rPr>
+            </w:pPr>
+            <w:r>
+              <w:rPr>
+                <w:rFonts w:asciiTheme="minorHAnsi" w:hAnsiTheme="minorHAnsi" w:cstheme="minorHAnsi"/>
                 <w:color w:val="000000"/>
                 <w:sz w:val="22"/>
                 <w:szCs w:val="22"/>
@@ -3077,7 +3996,7 @@
               <w:r>
                 <w:rPr>
                   <w:rStyle w:val="Hyperlink"/>
-                  <w:rFonts w:ascii="Menlo" w:hAnsi="Menlo" w:cs="Menlo"/>
+                  <w:rFonts w:asciiTheme="minorHAnsi" w:hAnsiTheme="minorHAnsi" w:cstheme="minorHAnsi"/>
                   <w:sz w:val="22"/>
                   <w:szCs w:val="22"/>
                   <w:lang w:val="en-GB"/>
@@ -3106,7 +4025,7 @@
               <w:autoSpaceDN w:val="0"/>
               <w:adjustRightInd w:val="0"/>
               <w:rPr>
-                <w:rFonts w:ascii="Menlo" w:hAnsi="Menlo" w:cs="Menlo"/>
+                <w:rFonts w:asciiTheme="minorHAnsi" w:hAnsiTheme="minorHAnsi" w:cstheme="minorHAnsi"/>
                 <w:color w:val="000000"/>
                 <w:sz w:val="22"/>
                 <w:szCs w:val="22"/>
@@ -3116,6 +4035,7 @@
             <w:proofErr w:type="gramStart"/>
             <w:r>
               <w:rPr>
+                <w:rFonts w:asciiTheme="minorHAnsi" w:hAnsiTheme="minorHAnsi" w:cstheme="minorHAnsi"/>
                 <w:color w:val="000000"/>
               </w:rPr>
               <w:t>.</w:t>
@@ -3123,6 +4043,7 @@
             <w:proofErr w:type="spellStart"/>
             <w:r>
               <w:rPr>
+                <w:rFonts w:asciiTheme="minorHAnsi" w:hAnsiTheme="minorHAnsi" w:cstheme="minorHAnsi"/>
                 <w:color w:val="000000"/>
               </w:rPr>
               <w:t>slugignore</w:t>
@@ -3131,45 +4052,40 @@
             <w:proofErr w:type="gramEnd"/>
             <w:r>
               <w:rPr>
-                <w:color w:val="000000"/>
-              </w:rPr>
-              <w:t xml:space="preserve"> doe</w:t>
-            </w:r>
-            <w:r>
-              <w:rPr>
-                <w:color w:val="000000"/>
-              </w:rPr>
-              <w:t>sn’t seem to be having an impact</w:t>
-            </w:r>
-          </w:p>
-          <w:p>
-            <w:pPr>
-              <w:tabs>
-                <w:tab w:val="left" w:pos="560"/>
-                <w:tab w:val="left" w:pos="1120"/>
-                <w:tab w:val="left" w:pos="1680"/>
-                <w:tab w:val="left" w:pos="2240"/>
-                <w:tab w:val="left" w:pos="2800"/>
-                <w:tab w:val="left" w:pos="3360"/>
-                <w:tab w:val="left" w:pos="3920"/>
-                <w:tab w:val="left" w:pos="4480"/>
-                <w:tab w:val="left" w:pos="5040"/>
-                <w:tab w:val="left" w:pos="5600"/>
-                <w:tab w:val="left" w:pos="6160"/>
-                <w:tab w:val="left" w:pos="6720"/>
-              </w:tabs>
-              <w:autoSpaceDE w:val="0"/>
-              <w:autoSpaceDN w:val="0"/>
-              <w:adjustRightInd w:val="0"/>
-              <w:rPr>
-                <w:rFonts w:cstheme="minorHAnsi"/>
+                <w:rFonts w:asciiTheme="minorHAnsi" w:hAnsiTheme="minorHAnsi" w:cstheme="minorHAnsi"/>
+                <w:color w:val="000000"/>
+              </w:rPr>
+              <w:t xml:space="preserve"> doesn’t seem to be having an impact</w:t>
+            </w:r>
+          </w:p>
+          <w:p>
+            <w:pPr>
+              <w:tabs>
+                <w:tab w:val="left" w:pos="560"/>
+                <w:tab w:val="left" w:pos="1120"/>
+                <w:tab w:val="left" w:pos="1680"/>
+                <w:tab w:val="left" w:pos="2240"/>
+                <w:tab w:val="left" w:pos="2800"/>
+                <w:tab w:val="left" w:pos="3360"/>
+                <w:tab w:val="left" w:pos="3920"/>
+                <w:tab w:val="left" w:pos="4480"/>
+                <w:tab w:val="left" w:pos="5040"/>
+                <w:tab w:val="left" w:pos="5600"/>
+                <w:tab w:val="left" w:pos="6160"/>
+                <w:tab w:val="left" w:pos="6720"/>
+              </w:tabs>
+              <w:autoSpaceDE w:val="0"/>
+              <w:autoSpaceDN w:val="0"/>
+              <w:adjustRightInd w:val="0"/>
+              <w:rPr>
+                <w:rFonts w:asciiTheme="minorHAnsi" w:hAnsiTheme="minorHAnsi" w:cstheme="minorHAnsi"/>
                 <w:i/>
                 <w:iCs/>
               </w:rPr>
             </w:pPr>
             <w:r>
               <w:rPr>
-                <w:rFonts w:ascii="Menlo" w:hAnsi="Menlo" w:cs="Menlo"/>
+                <w:rFonts w:asciiTheme="minorHAnsi" w:hAnsiTheme="minorHAnsi" w:cstheme="minorHAnsi"/>
                 <w:i/>
                 <w:iCs/>
                 <w:color w:val="00B050"/>
@@ -3180,7 +4096,7 @@
             </w:r>
             <w:r>
               <w:rPr>
-                <w:rFonts w:ascii="Menlo" w:hAnsi="Menlo" w:cs="Menlo"/>
+                <w:rFonts w:asciiTheme="minorHAnsi" w:hAnsiTheme="minorHAnsi" w:cstheme="minorHAnsi"/>
                 <w:i/>
                 <w:iCs/>
                 <w:sz w:val="22"/>
@@ -3191,7 +4107,7 @@
             <w:proofErr w:type="gramStart"/>
             <w:r>
               <w:rPr>
-                <w:rFonts w:ascii="Menlo" w:hAnsi="Menlo" w:cs="Menlo"/>
+                <w:rFonts w:asciiTheme="minorHAnsi" w:hAnsiTheme="minorHAnsi" w:cstheme="minorHAnsi"/>
                 <w:i/>
                 <w:iCs/>
                 <w:sz w:val="22"/>
@@ -3202,7 +4118,7 @@
             <w:proofErr w:type="spellStart"/>
             <w:r>
               <w:rPr>
-                <w:rFonts w:ascii="Menlo" w:hAnsi="Menlo" w:cs="Menlo"/>
+                <w:rFonts w:asciiTheme="minorHAnsi" w:hAnsiTheme="minorHAnsi" w:cstheme="minorHAnsi"/>
                 <w:i/>
                 <w:iCs/>
                 <w:sz w:val="22"/>
@@ -3214,7 +4130,7 @@
             <w:proofErr w:type="gramEnd"/>
             <w:r>
               <w:rPr>
-                <w:rFonts w:ascii="Menlo" w:hAnsi="Menlo" w:cs="Menlo"/>
+                <w:rFonts w:asciiTheme="minorHAnsi" w:hAnsiTheme="minorHAnsi" w:cstheme="minorHAnsi"/>
                 <w:i/>
                 <w:iCs/>
                 <w:sz w:val="22"/>
@@ -3243,66 +4159,66 @@
               <w:autoSpaceDN w:val="0"/>
               <w:adjustRightInd w:val="0"/>
               <w:rPr>
-                <w:rFonts w:cstheme="minorHAnsi"/>
-                <w:b/>
-                <w:bCs/>
-              </w:rPr>
-            </w:pPr>
-          </w:p>
-          <w:p>
-            <w:pPr>
-              <w:tabs>
-                <w:tab w:val="left" w:pos="560"/>
-                <w:tab w:val="left" w:pos="1120"/>
-                <w:tab w:val="left" w:pos="1680"/>
-                <w:tab w:val="left" w:pos="2240"/>
-                <w:tab w:val="left" w:pos="2800"/>
-                <w:tab w:val="left" w:pos="3360"/>
-                <w:tab w:val="left" w:pos="3920"/>
-                <w:tab w:val="left" w:pos="4480"/>
-                <w:tab w:val="left" w:pos="5040"/>
-                <w:tab w:val="left" w:pos="5600"/>
-                <w:tab w:val="left" w:pos="6160"/>
-                <w:tab w:val="left" w:pos="6720"/>
-              </w:tabs>
-              <w:autoSpaceDE w:val="0"/>
-              <w:autoSpaceDN w:val="0"/>
-              <w:adjustRightInd w:val="0"/>
-              <w:rPr>
-                <w:rFonts w:cstheme="minorHAnsi"/>
-                <w:b/>
-                <w:bCs/>
-              </w:rPr>
-            </w:pPr>
-          </w:p>
-          <w:p>
-            <w:pPr>
-              <w:tabs>
-                <w:tab w:val="left" w:pos="560"/>
-                <w:tab w:val="left" w:pos="1120"/>
-                <w:tab w:val="left" w:pos="1680"/>
-                <w:tab w:val="left" w:pos="2240"/>
-                <w:tab w:val="left" w:pos="2800"/>
-                <w:tab w:val="left" w:pos="3360"/>
-                <w:tab w:val="left" w:pos="3920"/>
-                <w:tab w:val="left" w:pos="4480"/>
-                <w:tab w:val="left" w:pos="5040"/>
-                <w:tab w:val="left" w:pos="5600"/>
-                <w:tab w:val="left" w:pos="6160"/>
-                <w:tab w:val="left" w:pos="6720"/>
-              </w:tabs>
-              <w:autoSpaceDE w:val="0"/>
-              <w:autoSpaceDN w:val="0"/>
-              <w:adjustRightInd w:val="0"/>
-              <w:rPr>
-                <w:rFonts w:cstheme="minorHAnsi"/>
-                <w:b/>
-                <w:bCs/>
-              </w:rPr>
-            </w:pPr>
-            <w:r>
-              <w:rPr>
-                <w:rFonts w:cstheme="minorHAnsi"/>
+                <w:rFonts w:asciiTheme="minorHAnsi" w:hAnsiTheme="minorHAnsi" w:cstheme="minorHAnsi"/>
+                <w:b/>
+                <w:bCs/>
+              </w:rPr>
+            </w:pPr>
+          </w:p>
+          <w:p>
+            <w:pPr>
+              <w:tabs>
+                <w:tab w:val="left" w:pos="560"/>
+                <w:tab w:val="left" w:pos="1120"/>
+                <w:tab w:val="left" w:pos="1680"/>
+                <w:tab w:val="left" w:pos="2240"/>
+                <w:tab w:val="left" w:pos="2800"/>
+                <w:tab w:val="left" w:pos="3360"/>
+                <w:tab w:val="left" w:pos="3920"/>
+                <w:tab w:val="left" w:pos="4480"/>
+                <w:tab w:val="left" w:pos="5040"/>
+                <w:tab w:val="left" w:pos="5600"/>
+                <w:tab w:val="left" w:pos="6160"/>
+                <w:tab w:val="left" w:pos="6720"/>
+              </w:tabs>
+              <w:autoSpaceDE w:val="0"/>
+              <w:autoSpaceDN w:val="0"/>
+              <w:adjustRightInd w:val="0"/>
+              <w:rPr>
+                <w:rFonts w:asciiTheme="minorHAnsi" w:hAnsiTheme="minorHAnsi" w:cstheme="minorHAnsi"/>
+                <w:b/>
+                <w:bCs/>
+              </w:rPr>
+            </w:pPr>
+          </w:p>
+          <w:p>
+            <w:pPr>
+              <w:tabs>
+                <w:tab w:val="left" w:pos="560"/>
+                <w:tab w:val="left" w:pos="1120"/>
+                <w:tab w:val="left" w:pos="1680"/>
+                <w:tab w:val="left" w:pos="2240"/>
+                <w:tab w:val="left" w:pos="2800"/>
+                <w:tab w:val="left" w:pos="3360"/>
+                <w:tab w:val="left" w:pos="3920"/>
+                <w:tab w:val="left" w:pos="4480"/>
+                <w:tab w:val="left" w:pos="5040"/>
+                <w:tab w:val="left" w:pos="5600"/>
+                <w:tab w:val="left" w:pos="6160"/>
+                <w:tab w:val="left" w:pos="6720"/>
+              </w:tabs>
+              <w:autoSpaceDE w:val="0"/>
+              <w:autoSpaceDN w:val="0"/>
+              <w:adjustRightInd w:val="0"/>
+              <w:rPr>
+                <w:rFonts w:asciiTheme="minorHAnsi" w:hAnsiTheme="minorHAnsi" w:cstheme="minorHAnsi"/>
+                <w:b/>
+                <w:bCs/>
+              </w:rPr>
+            </w:pPr>
+            <w:r>
+              <w:rPr>
+                <w:rFonts w:asciiTheme="minorHAnsi" w:hAnsiTheme="minorHAnsi" w:cstheme="minorHAnsi"/>
                 <w:b/>
                 <w:bCs/>
               </w:rPr>
@@ -3312,32 +4228,24 @@
           <w:p>
             <w:pPr>
               <w:rPr>
-                <w:rFonts w:cstheme="minorHAnsi"/>
-                <w:color w:val="000000"/>
-                <w:lang w:val="en-GB"/>
-              </w:rPr>
-            </w:pPr>
-            <w:r>
-              <w:rPr>
-                <w:rFonts w:cstheme="minorHAnsi"/>
-                <w:color w:val="000000"/>
-                <w:lang w:val="en-GB"/>
-              </w:rPr>
-              <w:t xml:space="preserve">Start to </w:t>
-            </w:r>
-            <w:r>
-              <w:rPr>
-                <w:rFonts w:cstheme="minorHAnsi"/>
-                <w:color w:val="000000"/>
-                <w:lang w:val="en-GB"/>
-              </w:rPr>
-              <w:t>Implement CI and CD</w:t>
-            </w:r>
-          </w:p>
-          <w:p>
-            <w:pPr>
-              <w:rPr>
-                <w:rFonts w:cstheme="minorHAnsi"/>
+                <w:rFonts w:asciiTheme="minorHAnsi" w:hAnsiTheme="minorHAnsi" w:cstheme="minorHAnsi"/>
+                <w:color w:val="000000"/>
+                <w:lang w:val="en-GB"/>
+              </w:rPr>
+            </w:pPr>
+            <w:r>
+              <w:rPr>
+                <w:rFonts w:asciiTheme="minorHAnsi" w:hAnsiTheme="minorHAnsi" w:cstheme="minorHAnsi"/>
+                <w:color w:val="000000"/>
+                <w:lang w:val="en-GB"/>
+              </w:rPr>
+              <w:t>Start to Implement CI and CD</w:t>
+            </w:r>
+          </w:p>
+          <w:p>
+            <w:pPr>
+              <w:rPr>
+                <w:rFonts w:asciiTheme="minorHAnsi" w:hAnsiTheme="minorHAnsi" w:cstheme="minorHAnsi"/>
                 <w:i/>
                 <w:iCs/>
                 <w:color w:val="000000"/>
@@ -3346,7 +4254,7 @@
             </w:pPr>
             <w:r>
               <w:rPr>
-                <w:rFonts w:cstheme="minorHAnsi"/>
+                <w:rFonts w:asciiTheme="minorHAnsi" w:hAnsiTheme="minorHAnsi" w:cstheme="minorHAnsi"/>
                 <w:i/>
                 <w:iCs/>
                 <w:color w:val="000000"/>
@@ -3358,12 +4266,12 @@
           <w:p>
             <w:pPr>
               <w:rPr>
-                <w:rFonts w:cstheme="minorHAnsi"/>
-              </w:rPr>
-            </w:pPr>
-            <w:r>
-              <w:rPr>
-                <w:rFonts w:cstheme="minorHAnsi"/>
+                <w:rFonts w:asciiTheme="minorHAnsi" w:hAnsiTheme="minorHAnsi" w:cstheme="minorHAnsi"/>
+              </w:rPr>
+            </w:pPr>
+            <w:r>
+              <w:rPr>
+                <w:rFonts w:asciiTheme="minorHAnsi" w:hAnsiTheme="minorHAnsi" w:cstheme="minorHAnsi"/>
               </w:rPr>
               <w:t>Build predictor for a single image</w:t>
             </w:r>
@@ -3371,23 +4279,23 @@
           <w:p>
             <w:pPr>
               <w:rPr>
-                <w:rFonts w:cstheme="minorHAnsi"/>
-                <w:b/>
-                <w:bCs/>
-              </w:rPr>
-            </w:pPr>
-          </w:p>
-          <w:p>
-            <w:pPr>
-              <w:rPr>
-                <w:rFonts w:cstheme="minorHAnsi"/>
-                <w:color w:val="000000"/>
-                <w:lang w:val="en-GB"/>
-              </w:rPr>
-            </w:pPr>
-            <w:r>
-              <w:rPr>
-                <w:rFonts w:cstheme="minorHAnsi"/>
+                <w:rFonts w:asciiTheme="minorHAnsi" w:hAnsiTheme="minorHAnsi" w:cstheme="minorHAnsi"/>
+                <w:b/>
+                <w:bCs/>
+              </w:rPr>
+            </w:pPr>
+          </w:p>
+          <w:p>
+            <w:pPr>
+              <w:rPr>
+                <w:rFonts w:asciiTheme="minorHAnsi" w:hAnsiTheme="minorHAnsi" w:cstheme="minorHAnsi"/>
+                <w:color w:val="000000"/>
+                <w:lang w:val="en-GB"/>
+              </w:rPr>
+            </w:pPr>
+            <w:r>
+              <w:rPr>
+                <w:rFonts w:asciiTheme="minorHAnsi" w:hAnsiTheme="minorHAnsi" w:cstheme="minorHAnsi"/>
                 <w:color w:val="000000"/>
                 <w:lang w:val="en-GB"/>
               </w:rPr>
@@ -3397,23 +4305,23 @@
           <w:p>
             <w:pPr>
               <w:rPr>
-                <w:rFonts w:cstheme="minorHAnsi"/>
-                <w:b/>
-                <w:bCs/>
-              </w:rPr>
-            </w:pPr>
-          </w:p>
-          <w:p>
-            <w:pPr>
-              <w:rPr>
-                <w:rFonts w:cstheme="minorHAnsi"/>
-                <w:b/>
-                <w:bCs/>
-              </w:rPr>
-            </w:pPr>
-            <w:r>
-              <w:rPr>
-                <w:rFonts w:cstheme="minorHAnsi"/>
+                <w:rFonts w:asciiTheme="minorHAnsi" w:hAnsiTheme="minorHAnsi" w:cstheme="minorHAnsi"/>
+                <w:b/>
+                <w:bCs/>
+              </w:rPr>
+            </w:pPr>
+          </w:p>
+          <w:p>
+            <w:pPr>
+              <w:rPr>
+                <w:rFonts w:asciiTheme="minorHAnsi" w:hAnsiTheme="minorHAnsi" w:cstheme="minorHAnsi"/>
+                <w:b/>
+                <w:bCs/>
+              </w:rPr>
+            </w:pPr>
+            <w:r>
+              <w:rPr>
+                <w:rFonts w:asciiTheme="minorHAnsi" w:hAnsiTheme="minorHAnsi" w:cstheme="minorHAnsi"/>
                 <w:b/>
                 <w:bCs/>
               </w:rPr>
@@ -3440,14 +4348,14 @@
               <w:autoSpaceDN w:val="0"/>
               <w:adjustRightInd w:val="0"/>
               <w:rPr>
-                <w:rFonts w:cstheme="minorHAnsi"/>
-                <w:color w:val="000000"/>
-                <w:lang w:val="en-GB"/>
-              </w:rPr>
-            </w:pPr>
-            <w:r>
-              <w:rPr>
-                <w:rFonts w:cstheme="minorHAnsi"/>
+                <w:rFonts w:asciiTheme="minorHAnsi" w:hAnsiTheme="minorHAnsi" w:cstheme="minorHAnsi"/>
+                <w:color w:val="000000"/>
+                <w:lang w:val="en-GB"/>
+              </w:rPr>
+            </w:pPr>
+            <w:r>
+              <w:rPr>
+                <w:rFonts w:asciiTheme="minorHAnsi" w:hAnsiTheme="minorHAnsi" w:cstheme="minorHAnsi"/>
                 <w:color w:val="000000"/>
                 <w:lang w:val="en-GB"/>
               </w:rPr>
@@ -3457,42 +4365,42 @@
           <w:p>
             <w:pPr>
               <w:rPr>
-                <w:rFonts w:cstheme="minorHAnsi"/>
-                <w:b/>
-                <w:bCs/>
-              </w:rPr>
-            </w:pPr>
-          </w:p>
-          <w:p>
-            <w:pPr>
-              <w:tabs>
-                <w:tab w:val="left" w:pos="560"/>
-                <w:tab w:val="left" w:pos="1120"/>
-                <w:tab w:val="left" w:pos="1680"/>
-                <w:tab w:val="left" w:pos="2240"/>
-                <w:tab w:val="left" w:pos="2800"/>
-                <w:tab w:val="left" w:pos="3360"/>
-                <w:tab w:val="left" w:pos="3920"/>
-                <w:tab w:val="left" w:pos="4480"/>
-                <w:tab w:val="left" w:pos="5040"/>
-                <w:tab w:val="left" w:pos="5600"/>
-                <w:tab w:val="left" w:pos="6160"/>
-                <w:tab w:val="left" w:pos="6720"/>
-              </w:tabs>
-              <w:autoSpaceDE w:val="0"/>
-              <w:autoSpaceDN w:val="0"/>
-              <w:adjustRightInd w:val="0"/>
-              <w:rPr>
-                <w:rFonts w:cstheme="minorHAnsi"/>
-                <w:b/>
-                <w:bCs/>
-                <w:color w:val="000000"/>
-                <w:lang w:val="en-GB"/>
-              </w:rPr>
-            </w:pPr>
-            <w:r>
-              <w:rPr>
-                <w:rFonts w:cstheme="minorHAnsi"/>
+                <w:rFonts w:asciiTheme="minorHAnsi" w:hAnsiTheme="minorHAnsi" w:cstheme="minorHAnsi"/>
+                <w:b/>
+                <w:bCs/>
+              </w:rPr>
+            </w:pPr>
+          </w:p>
+          <w:p>
+            <w:pPr>
+              <w:tabs>
+                <w:tab w:val="left" w:pos="560"/>
+                <w:tab w:val="left" w:pos="1120"/>
+                <w:tab w:val="left" w:pos="1680"/>
+                <w:tab w:val="left" w:pos="2240"/>
+                <w:tab w:val="left" w:pos="2800"/>
+                <w:tab w:val="left" w:pos="3360"/>
+                <w:tab w:val="left" w:pos="3920"/>
+                <w:tab w:val="left" w:pos="4480"/>
+                <w:tab w:val="left" w:pos="5040"/>
+                <w:tab w:val="left" w:pos="5600"/>
+                <w:tab w:val="left" w:pos="6160"/>
+                <w:tab w:val="left" w:pos="6720"/>
+              </w:tabs>
+              <w:autoSpaceDE w:val="0"/>
+              <w:autoSpaceDN w:val="0"/>
+              <w:adjustRightInd w:val="0"/>
+              <w:rPr>
+                <w:rFonts w:asciiTheme="minorHAnsi" w:hAnsiTheme="minorHAnsi" w:cstheme="minorHAnsi"/>
+                <w:b/>
+                <w:bCs/>
+                <w:color w:val="000000"/>
+                <w:lang w:val="en-GB"/>
+              </w:rPr>
+            </w:pPr>
+            <w:r>
+              <w:rPr>
+                <w:rFonts w:asciiTheme="minorHAnsi" w:hAnsiTheme="minorHAnsi" w:cstheme="minorHAnsi"/>
                 <w:b/>
                 <w:bCs/>
                 <w:color w:val="000000"/>
@@ -3504,16 +4412,16 @@
           <w:p>
             <w:pPr>
               <w:rPr>
-                <w:rFonts w:cstheme="minorHAnsi"/>
-                <w:b/>
-                <w:bCs/>
-                <w:color w:val="000000"/>
-                <w:lang w:val="en-GB"/>
-              </w:rPr>
-            </w:pPr>
-            <w:r>
-              <w:rPr>
-                <w:rFonts w:cstheme="minorHAnsi"/>
+                <w:rFonts w:asciiTheme="minorHAnsi" w:hAnsiTheme="minorHAnsi" w:cstheme="minorHAnsi"/>
+                <w:b/>
+                <w:bCs/>
+                <w:color w:val="000000"/>
+                <w:lang w:val="en-GB"/>
+              </w:rPr>
+            </w:pPr>
+            <w:r>
+              <w:rPr>
+                <w:rFonts w:asciiTheme="minorHAnsi" w:hAnsiTheme="minorHAnsi" w:cstheme="minorHAnsi"/>
                 <w:b/>
                 <w:bCs/>
                 <w:color w:val="000000"/>
@@ -3525,18 +4433,18 @@
           <w:p>
             <w:pPr>
               <w:rPr>
-                <w:rFonts w:cstheme="minorHAnsi"/>
-                <w:b/>
-                <w:bCs/>
-                <w:color w:val="000000"/>
-                <w:lang w:val="en-GB"/>
-              </w:rPr>
-            </w:pPr>
-          </w:p>
-          <w:p>
-            <w:pPr>
-              <w:rPr>
-                <w:rFonts w:cstheme="minorHAnsi"/>
+                <w:rFonts w:asciiTheme="minorHAnsi" w:hAnsiTheme="minorHAnsi" w:cstheme="minorHAnsi"/>
+                <w:b/>
+                <w:bCs/>
+                <w:color w:val="000000"/>
+                <w:lang w:val="en-GB"/>
+              </w:rPr>
+            </w:pPr>
+          </w:p>
+          <w:p>
+            <w:pPr>
+              <w:rPr>
+                <w:rFonts w:asciiTheme="minorHAnsi" w:hAnsiTheme="minorHAnsi" w:cstheme="minorHAnsi"/>
                 <w:i/>
                 <w:iCs/>
                 <w:color w:val="000000"/>
@@ -3545,7 +4453,7 @@
             </w:pPr>
             <w:r>
               <w:rPr>
-                <w:rFonts w:cstheme="minorHAnsi"/>
+                <w:rFonts w:asciiTheme="minorHAnsi" w:hAnsiTheme="minorHAnsi" w:cstheme="minorHAnsi"/>
                 <w:b/>
                 <w:bCs/>
                 <w:i/>
@@ -3557,7 +4465,7 @@
             </w:r>
             <w:r>
               <w:rPr>
-                <w:rFonts w:cstheme="minorHAnsi"/>
+                <w:rFonts w:asciiTheme="minorHAnsi" w:hAnsiTheme="minorHAnsi" w:cstheme="minorHAnsi"/>
                 <w:i/>
                 <w:iCs/>
                 <w:color w:val="FF0000"/>
@@ -3567,7 +4475,7 @@
             </w:r>
             <w:r>
               <w:rPr>
-                <w:rFonts w:cstheme="minorHAnsi"/>
+                <w:rFonts w:asciiTheme="minorHAnsi" w:hAnsiTheme="minorHAnsi" w:cstheme="minorHAnsi"/>
                 <w:i/>
                 <w:iCs/>
                 <w:color w:val="000000"/>
@@ -3578,7 +4486,7 @@
             <w:proofErr w:type="spellStart"/>
             <w:r>
               <w:rPr>
-                <w:rFonts w:cstheme="minorHAnsi"/>
+                <w:rFonts w:asciiTheme="minorHAnsi" w:hAnsiTheme="minorHAnsi" w:cstheme="minorHAnsi"/>
                 <w:i/>
                 <w:iCs/>
                 <w:color w:val="000000"/>
@@ -3589,7 +4497,7 @@
             <w:proofErr w:type="spellEnd"/>
             <w:r>
               <w:rPr>
-                <w:rFonts w:cstheme="minorHAnsi"/>
+                <w:rFonts w:asciiTheme="minorHAnsi" w:hAnsiTheme="minorHAnsi" w:cstheme="minorHAnsi"/>
                 <w:i/>
                 <w:iCs/>
                 <w:color w:val="000000"/>
@@ -3600,7 +4508,7 @@
             <w:proofErr w:type="spellStart"/>
             <w:r>
               <w:rPr>
-                <w:rFonts w:cstheme="minorHAnsi"/>
+                <w:rFonts w:asciiTheme="minorHAnsi" w:hAnsiTheme="minorHAnsi" w:cstheme="minorHAnsi"/>
                 <w:i/>
                 <w:iCs/>
                 <w:color w:val="000000"/>
@@ -3611,7 +4519,7 @@
             <w:proofErr w:type="spellEnd"/>
             <w:r>
               <w:rPr>
-                <w:rFonts w:cstheme="minorHAnsi"/>
+                <w:rFonts w:asciiTheme="minorHAnsi" w:hAnsiTheme="minorHAnsi" w:cstheme="minorHAnsi"/>
                 <w:i/>
                 <w:iCs/>
                 <w:color w:val="000000"/>
@@ -3622,7 +4530,7 @@
             <w:proofErr w:type="spellStart"/>
             <w:r>
               <w:rPr>
-                <w:rFonts w:cstheme="minorHAnsi"/>
+                <w:rFonts w:asciiTheme="minorHAnsi" w:hAnsiTheme="minorHAnsi" w:cstheme="minorHAnsi"/>
                 <w:i/>
                 <w:iCs/>
                 <w:color w:val="000000"/>
@@ -3633,7 +4541,7 @@
             <w:proofErr w:type="spellEnd"/>
             <w:r>
               <w:rPr>
-                <w:rFonts w:cstheme="minorHAnsi"/>
+                <w:rFonts w:asciiTheme="minorHAnsi" w:hAnsiTheme="minorHAnsi" w:cstheme="minorHAnsi"/>
                 <w:i/>
                 <w:iCs/>
                 <w:color w:val="000000"/>
@@ -3645,7 +4553,7 @@
           <w:p>
             <w:pPr>
               <w:rPr>
-                <w:rFonts w:cstheme="minorHAnsi"/>
+                <w:rFonts w:asciiTheme="minorHAnsi" w:hAnsiTheme="minorHAnsi" w:cstheme="minorHAnsi"/>
                 <w:i/>
                 <w:iCs/>
                 <w:color w:val="000000"/>
@@ -3654,7 +4562,7 @@
             </w:pPr>
             <w:r>
               <w:rPr>
-                <w:rFonts w:cstheme="minorHAnsi"/>
+                <w:rFonts w:asciiTheme="minorHAnsi" w:hAnsiTheme="minorHAnsi" w:cstheme="minorHAnsi"/>
                 <w:b/>
                 <w:bCs/>
                 <w:i/>
@@ -3666,7 +4574,7 @@
             </w:r>
             <w:r>
               <w:rPr>
-                <w:rFonts w:cstheme="minorHAnsi"/>
+                <w:rFonts w:asciiTheme="minorHAnsi" w:hAnsiTheme="minorHAnsi" w:cstheme="minorHAnsi"/>
                 <w:b/>
                 <w:bCs/>
                 <w:i/>
@@ -3678,7 +4586,7 @@
             </w:r>
             <w:r>
               <w:rPr>
-                <w:rFonts w:cstheme="minorHAnsi"/>
+                <w:rFonts w:asciiTheme="minorHAnsi" w:hAnsiTheme="minorHAnsi" w:cstheme="minorHAnsi"/>
                 <w:i/>
                 <w:iCs/>
                 <w:color w:val="000000"/>
@@ -3689,7 +4597,7 @@
             <w:proofErr w:type="spellStart"/>
             <w:r>
               <w:rPr>
-                <w:rFonts w:cstheme="minorHAnsi"/>
+                <w:rFonts w:asciiTheme="minorHAnsi" w:hAnsiTheme="minorHAnsi" w:cstheme="minorHAnsi"/>
                 <w:i/>
                 <w:iCs/>
                 <w:color w:val="000000"/>
@@ -3700,7 +4608,7 @@
             <w:proofErr w:type="spellEnd"/>
             <w:r>
               <w:rPr>
-                <w:rFonts w:cstheme="minorHAnsi"/>
+                <w:rFonts w:asciiTheme="minorHAnsi" w:hAnsiTheme="minorHAnsi" w:cstheme="minorHAnsi"/>
                 <w:i/>
                 <w:iCs/>
                 <w:color w:val="000000"/>
@@ -3711,7 +4619,7 @@
             <w:proofErr w:type="spellStart"/>
             <w:r>
               <w:rPr>
-                <w:rFonts w:cstheme="minorHAnsi"/>
+                <w:rFonts w:asciiTheme="minorHAnsi" w:hAnsiTheme="minorHAnsi" w:cstheme="minorHAnsi"/>
                 <w:i/>
                 <w:iCs/>
                 <w:color w:val="000000"/>
@@ -3722,7 +4630,7 @@
             <w:proofErr w:type="spellEnd"/>
             <w:r>
               <w:rPr>
-                <w:rFonts w:cstheme="minorHAnsi"/>
+                <w:rFonts w:asciiTheme="minorHAnsi" w:hAnsiTheme="minorHAnsi" w:cstheme="minorHAnsi"/>
                 <w:i/>
                 <w:iCs/>
                 <w:color w:val="000000"/>
@@ -3734,7 +4642,7 @@
           <w:p>
             <w:pPr>
               <w:rPr>
-                <w:rFonts w:cstheme="minorHAnsi"/>
+                <w:rFonts w:asciiTheme="minorHAnsi" w:hAnsiTheme="minorHAnsi" w:cstheme="minorHAnsi"/>
               </w:rPr>
             </w:pPr>
           </w:p>
@@ -3744,7 +4652,7 @@
     <w:p>
       <w:pPr>
         <w:rPr>
-          <w:rFonts w:cstheme="minorHAnsi"/>
+          <w:rFonts w:asciiTheme="minorHAnsi" w:hAnsiTheme="minorHAnsi" w:cstheme="minorHAnsi"/>
         </w:rPr>
       </w:pPr>
     </w:p>
@@ -3986,6 +4894,95 @@
     </w:lvl>
   </w:abstractNum>
   <w:abstractNum w:abstractNumId="2" w15:restartNumberingAfterBreak="0">
+    <w:nsid w:val="5CB25CE4"/>
+    <w:multiLevelType w:val="hybridMultilevel"/>
+    <w:tmpl w:val="F40E5418"/>
+    <w:lvl w:ilvl="0" w:tplc="0809000F">
+      <w:start w:val="1"/>
+      <w:numFmt w:val="decimal"/>
+      <w:lvlText w:val="%1."/>
+      <w:lvlJc w:val="left"/>
+      <w:pPr>
+        <w:ind w:left="720" w:hanging="360"/>
+      </w:pPr>
+      <w:rPr>
+        <w:rFonts w:hint="default"/>
+      </w:rPr>
+    </w:lvl>
+    <w:lvl w:ilvl="1" w:tplc="08090019" w:tentative="1">
+      <w:start w:val="1"/>
+      <w:numFmt w:val="lowerLetter"/>
+      <w:lvlText w:val="%2."/>
+      <w:lvlJc w:val="left"/>
+      <w:pPr>
+        <w:ind w:left="1440" w:hanging="360"/>
+      </w:pPr>
+    </w:lvl>
+    <w:lvl w:ilvl="2" w:tplc="0809001B" w:tentative="1">
+      <w:start w:val="1"/>
+      <w:numFmt w:val="lowerRoman"/>
+      <w:lvlText w:val="%3."/>
+      <w:lvlJc w:val="right"/>
+      <w:pPr>
+        <w:ind w:left="2160" w:hanging="180"/>
+      </w:pPr>
+    </w:lvl>
+    <w:lvl w:ilvl="3" w:tplc="0809000F" w:tentative="1">
+      <w:start w:val="1"/>
+      <w:numFmt w:val="decimal"/>
+      <w:lvlText w:val="%4."/>
+      <w:lvlJc w:val="left"/>
+      <w:pPr>
+        <w:ind w:left="2880" w:hanging="360"/>
+      </w:pPr>
+    </w:lvl>
+    <w:lvl w:ilvl="4" w:tplc="08090019" w:tentative="1">
+      <w:start w:val="1"/>
+      <w:numFmt w:val="lowerLetter"/>
+      <w:lvlText w:val="%5."/>
+      <w:lvlJc w:val="left"/>
+      <w:pPr>
+        <w:ind w:left="3600" w:hanging="360"/>
+      </w:pPr>
+    </w:lvl>
+    <w:lvl w:ilvl="5" w:tplc="0809001B" w:tentative="1">
+      <w:start w:val="1"/>
+      <w:numFmt w:val="lowerRoman"/>
+      <w:lvlText w:val="%6."/>
+      <w:lvlJc w:val="right"/>
+      <w:pPr>
+        <w:ind w:left="4320" w:hanging="180"/>
+      </w:pPr>
+    </w:lvl>
+    <w:lvl w:ilvl="6" w:tplc="0809000F" w:tentative="1">
+      <w:start w:val="1"/>
+      <w:numFmt w:val="decimal"/>
+      <w:lvlText w:val="%7."/>
+      <w:lvlJc w:val="left"/>
+      <w:pPr>
+        <w:ind w:left="5040" w:hanging="360"/>
+      </w:pPr>
+    </w:lvl>
+    <w:lvl w:ilvl="7" w:tplc="08090019" w:tentative="1">
+      <w:start w:val="1"/>
+      <w:numFmt w:val="lowerLetter"/>
+      <w:lvlText w:val="%8."/>
+      <w:lvlJc w:val="left"/>
+      <w:pPr>
+        <w:ind w:left="5760" w:hanging="360"/>
+      </w:pPr>
+    </w:lvl>
+    <w:lvl w:ilvl="8" w:tplc="0809001B" w:tentative="1">
+      <w:start w:val="1"/>
+      <w:numFmt w:val="lowerRoman"/>
+      <w:lvlText w:val="%9."/>
+      <w:lvlJc w:val="right"/>
+      <w:pPr>
+        <w:ind w:left="6480" w:hanging="180"/>
+      </w:pPr>
+    </w:lvl>
+  </w:abstractNum>
+  <w:abstractNum w:abstractNumId="3" w15:restartNumberingAfterBreak="0">
     <w:nsid w:val="76EF1079"/>
     <w:multiLevelType w:val="hybridMultilevel"/>
     <w:tmpl w:val="0DB67532"/>
@@ -4098,13 +5095,16 @@
     </w:lvl>
   </w:abstractNum>
   <w:num w:numId="1">
-    <w:abstractNumId w:val="2"/>
+    <w:abstractNumId w:val="3"/>
   </w:num>
   <w:num w:numId="2">
     <w:abstractNumId w:val="0"/>
   </w:num>
   <w:num w:numId="3">
     <w:abstractNumId w:val="1"/>
+  </w:num>
+  <w:num w:numId="4">
+    <w:abstractNumId w:val="2"/>
   </w:num>
 </w:numbering>
 </file>
@@ -4503,7 +5503,11 @@
   <w:style w:type="paragraph" w:default="1" w:styleId="Normal">
     <w:name w:val="Normal"/>
     <w:qFormat/>
-    <w:rsid w:val="0035652E"/>
+    <w:rsid w:val="005F0F43"/>
+    <w:rPr>
+      <w:rFonts w:ascii="Times New Roman" w:eastAsia="Times New Roman" w:hAnsi="Times New Roman" w:cs="Times New Roman"/>
+      <w:lang w:eastAsia="en-GB"/>
+    </w:rPr>
   </w:style>
   <w:style w:type="character" w:default="1" w:styleId="DefaultParagraphFont">
     <w:name w:val="Default Paragraph Font"/>
@@ -4558,6 +5562,10 @@
       <w:ind w:left="720"/>
       <w:contextualSpacing/>
     </w:pPr>
+    <w:rPr>
+      <w:rFonts w:asciiTheme="minorHAnsi" w:eastAsiaTheme="minorHAnsi" w:hAnsiTheme="minorHAnsi" w:cstheme="minorBidi"/>
+      <w:lang w:eastAsia="en-US"/>
+    </w:rPr>
   </w:style>
   <w:style w:type="character" w:styleId="Hyperlink">
     <w:name w:val="Hyperlink"/>

</xml_diff>

<commit_message>
Edit Makefile to change region to 'australia=southeast1'
</commit_message>
<xml_diff>
--- a/notebooks/Progress Notes.docx
+++ b/notebooks/Progress Notes.docx
@@ -79,16 +79,16 @@
               <w:autoSpaceDN w:val="0"/>
               <w:adjustRightInd w:val="0"/>
               <w:rPr>
-                <w:rFonts w:cstheme="minorHAnsi"/>
-                <w:b/>
-                <w:bCs/>
-                <w:color w:val="000000"/>
-                <w:lang w:val="en-GB"/>
-              </w:rPr>
-            </w:pPr>
-            <w:r>
-              <w:rPr>
-                <w:rFonts w:cstheme="minorHAnsi"/>
+                <w:rFonts w:asciiTheme="minorHAnsi" w:hAnsiTheme="minorHAnsi" w:cstheme="minorHAnsi"/>
+                <w:b/>
+                <w:bCs/>
+                <w:color w:val="000000"/>
+                <w:lang w:val="en-GB"/>
+              </w:rPr>
+            </w:pPr>
+            <w:r>
+              <w:rPr>
+                <w:rFonts w:asciiTheme="minorHAnsi" w:hAnsiTheme="minorHAnsi" w:cstheme="minorHAnsi"/>
                 <w:color w:val="000000"/>
                 <w:lang w:val="en-GB"/>
               </w:rPr>
@@ -148,13 +148,13 @@
               <w:autoSpaceDN w:val="0"/>
               <w:adjustRightInd w:val="0"/>
               <w:rPr>
-                <w:rFonts w:cstheme="minorHAnsi"/>
+                <w:rFonts w:asciiTheme="minorHAnsi" w:hAnsiTheme="minorHAnsi" w:cstheme="minorHAnsi"/>
                 <w:color w:val="FF0000"/>
               </w:rPr>
             </w:pPr>
             <w:r>
               <w:rPr>
-                <w:rFonts w:cstheme="minorHAnsi"/>
+                <w:rFonts w:asciiTheme="minorHAnsi" w:hAnsiTheme="minorHAnsi" w:cstheme="minorHAnsi"/>
                 <w:color w:val="FF0000"/>
               </w:rPr>
               <w:t>Troubleshoot this error:</w:t>
@@ -181,7 +181,7 @@
               <w:autoSpaceDN w:val="0"/>
               <w:adjustRightInd w:val="0"/>
               <w:rPr>
-                <w:rFonts w:cstheme="minorHAnsi"/>
+                <w:rFonts w:asciiTheme="minorHAnsi" w:hAnsiTheme="minorHAnsi" w:cstheme="minorHAnsi"/>
                 <w:color w:val="000000"/>
                 <w:sz w:val="22"/>
                 <w:szCs w:val="22"/>
@@ -192,7 +192,7 @@
             <w:proofErr w:type="gramStart"/>
             <w:r>
               <w:rPr>
-                <w:rFonts w:cstheme="minorHAnsi"/>
+                <w:rFonts w:asciiTheme="minorHAnsi" w:hAnsiTheme="minorHAnsi" w:cstheme="minorHAnsi"/>
                 <w:color w:val="000000"/>
                 <w:sz w:val="22"/>
                 <w:szCs w:val="22"/>
@@ -203,7 +203,7 @@
             <w:proofErr w:type="gramEnd"/>
             <w:r>
               <w:rPr>
-                <w:rFonts w:cstheme="minorHAnsi"/>
+                <w:rFonts w:asciiTheme="minorHAnsi" w:hAnsiTheme="minorHAnsi" w:cstheme="minorHAnsi"/>
                 <w:color w:val="000000"/>
                 <w:sz w:val="22"/>
                 <w:szCs w:val="22"/>
@@ -214,7 +214,7 @@
             <w:proofErr w:type="spellEnd"/>
             <w:r>
               <w:rPr>
-                <w:rFonts w:cstheme="minorHAnsi"/>
+                <w:rFonts w:asciiTheme="minorHAnsi" w:hAnsiTheme="minorHAnsi" w:cstheme="minorHAnsi"/>
                 <w:color w:val="000000"/>
                 <w:sz w:val="22"/>
                 <w:szCs w:val="22"/>
@@ -225,7 +225,7 @@
             <w:proofErr w:type="spellStart"/>
             <w:r>
               <w:rPr>
-                <w:rFonts w:cstheme="minorHAnsi"/>
+                <w:rFonts w:asciiTheme="minorHAnsi" w:hAnsiTheme="minorHAnsi" w:cstheme="minorHAnsi"/>
                 <w:color w:val="000000"/>
                 <w:sz w:val="22"/>
                 <w:szCs w:val="22"/>
@@ -236,7 +236,7 @@
             <w:proofErr w:type="spellEnd"/>
             <w:r>
               <w:rPr>
-                <w:rFonts w:cstheme="minorHAnsi"/>
+                <w:rFonts w:asciiTheme="minorHAnsi" w:hAnsiTheme="minorHAnsi" w:cstheme="minorHAnsi"/>
                 <w:color w:val="000000"/>
                 <w:sz w:val="22"/>
                 <w:szCs w:val="22"/>
@@ -266,16 +266,16 @@
               <w:autoSpaceDN w:val="0"/>
               <w:adjustRightInd w:val="0"/>
               <w:rPr>
-                <w:rFonts w:cstheme="minorHAnsi"/>
-                <w:color w:val="000000"/>
-                <w:sz w:val="22"/>
-                <w:szCs w:val="22"/>
-                <w:lang w:val="en-GB"/>
-              </w:rPr>
-            </w:pPr>
-            <w:r>
-              <w:rPr>
-                <w:rFonts w:cstheme="minorHAnsi"/>
+                <w:rFonts w:asciiTheme="minorHAnsi" w:hAnsiTheme="minorHAnsi" w:cstheme="minorHAnsi"/>
+                <w:color w:val="000000"/>
+                <w:sz w:val="22"/>
+                <w:szCs w:val="22"/>
+                <w:lang w:val="en-GB"/>
+              </w:rPr>
+            </w:pPr>
+            <w:r>
+              <w:rPr>
+                <w:rFonts w:asciiTheme="minorHAnsi" w:hAnsiTheme="minorHAnsi" w:cstheme="minorHAnsi"/>
                 <w:color w:val="000000"/>
                 <w:sz w:val="22"/>
                 <w:szCs w:val="22"/>
@@ -286,7 +286,7 @@
             <w:proofErr w:type="gramStart"/>
             <w:r>
               <w:rPr>
-                <w:rFonts w:cstheme="minorHAnsi"/>
+                <w:rFonts w:asciiTheme="minorHAnsi" w:hAnsiTheme="minorHAnsi" w:cstheme="minorHAnsi"/>
                 <w:color w:val="000000"/>
                 <w:sz w:val="22"/>
                 <w:szCs w:val="22"/>
@@ -297,7 +297,7 @@
             <w:proofErr w:type="gramEnd"/>
             <w:r>
               <w:rPr>
-                <w:rFonts w:cstheme="minorHAnsi"/>
+                <w:rFonts w:asciiTheme="minorHAnsi" w:hAnsiTheme="minorHAnsi" w:cstheme="minorHAnsi"/>
                 <w:color w:val="000000"/>
                 <w:sz w:val="22"/>
                 <w:szCs w:val="22"/>
@@ -367,7 +367,7 @@
                 <w:numId w:val="2"/>
               </w:numPr>
               <w:rPr>
-                <w:rFonts w:cstheme="minorHAnsi"/>
+                <w:rFonts w:asciiTheme="minorHAnsi" w:hAnsiTheme="minorHAnsi" w:cstheme="minorHAnsi"/>
                 <w:color w:val="000000"/>
                 <w:lang w:val="en-GB"/>
               </w:rPr>
@@ -376,7 +376,7 @@
             <w:proofErr w:type="gramStart"/>
             <w:r>
               <w:rPr>
-                <w:rFonts w:cstheme="minorHAnsi"/>
+                <w:rFonts w:asciiTheme="minorHAnsi" w:hAnsiTheme="minorHAnsi" w:cstheme="minorHAnsi"/>
                 <w:color w:val="000000"/>
                 <w:lang w:val="en-GB"/>
               </w:rPr>
@@ -385,7 +385,7 @@
             <w:proofErr w:type="gramEnd"/>
             <w:r>
               <w:rPr>
-                <w:rFonts w:cstheme="minorHAnsi"/>
+                <w:rFonts w:asciiTheme="minorHAnsi" w:hAnsiTheme="minorHAnsi" w:cstheme="minorHAnsi"/>
                 <w:color w:val="000000"/>
                 <w:lang w:val="en-GB"/>
               </w:rPr>
@@ -394,7 +394,7 @@
             <w:proofErr w:type="spellEnd"/>
             <w:r>
               <w:rPr>
-                <w:rFonts w:cstheme="minorHAnsi"/>
+                <w:rFonts w:asciiTheme="minorHAnsi" w:hAnsiTheme="minorHAnsi" w:cstheme="minorHAnsi"/>
                 <w:color w:val="000000"/>
                 <w:lang w:val="en-GB"/>
               </w:rPr>
@@ -409,7 +409,7 @@
                 <w:numId w:val="2"/>
               </w:numPr>
               <w:rPr>
-                <w:rFonts w:cstheme="minorHAnsi"/>
+                <w:rFonts w:asciiTheme="minorHAnsi" w:hAnsiTheme="minorHAnsi" w:cstheme="minorHAnsi"/>
                 <w:color w:val="000000"/>
                 <w:lang w:val="en-GB"/>
               </w:rPr>
@@ -418,7 +418,7 @@
             <w:proofErr w:type="gramStart"/>
             <w:r>
               <w:rPr>
-                <w:rFonts w:cstheme="minorHAnsi"/>
+                <w:rFonts w:asciiTheme="minorHAnsi" w:hAnsiTheme="minorHAnsi" w:cstheme="minorHAnsi"/>
                 <w:color w:val="000000"/>
                 <w:lang w:val="en-GB"/>
               </w:rPr>
@@ -427,7 +427,7 @@
             <w:proofErr w:type="gramEnd"/>
             <w:r>
               <w:rPr>
-                <w:rFonts w:cstheme="minorHAnsi"/>
+                <w:rFonts w:asciiTheme="minorHAnsi" w:hAnsiTheme="minorHAnsi" w:cstheme="minorHAnsi"/>
                 <w:color w:val="000000"/>
                 <w:lang w:val="en-GB"/>
               </w:rPr>
@@ -436,7 +436,7 @@
             <w:proofErr w:type="spellEnd"/>
             <w:r>
               <w:rPr>
-                <w:rFonts w:cstheme="minorHAnsi"/>
+                <w:rFonts w:asciiTheme="minorHAnsi" w:hAnsiTheme="minorHAnsi" w:cstheme="minorHAnsi"/>
                 <w:color w:val="000000"/>
                 <w:lang w:val="en-GB"/>
               </w:rPr>
@@ -451,7 +451,7 @@
                 <w:numId w:val="2"/>
               </w:numPr>
               <w:rPr>
-                <w:rFonts w:cstheme="minorHAnsi"/>
+                <w:rFonts w:asciiTheme="minorHAnsi" w:hAnsiTheme="minorHAnsi" w:cstheme="minorHAnsi"/>
                 <w:color w:val="000000"/>
                 <w:lang w:val="en-GB"/>
               </w:rPr>
@@ -460,7 +460,7 @@
             <w:proofErr w:type="gramStart"/>
             <w:r>
               <w:rPr>
-                <w:rFonts w:cstheme="minorHAnsi"/>
+                <w:rFonts w:asciiTheme="minorHAnsi" w:hAnsiTheme="minorHAnsi" w:cstheme="minorHAnsi"/>
                 <w:color w:val="000000"/>
                 <w:lang w:val="en-GB"/>
               </w:rPr>
@@ -469,7 +469,7 @@
             <w:proofErr w:type="gramEnd"/>
             <w:r>
               <w:rPr>
-                <w:rFonts w:cstheme="minorHAnsi"/>
+                <w:rFonts w:asciiTheme="minorHAnsi" w:hAnsiTheme="minorHAnsi" w:cstheme="minorHAnsi"/>
                 <w:color w:val="000000"/>
                 <w:lang w:val="en-GB"/>
               </w:rPr>
@@ -478,7 +478,7 @@
             <w:proofErr w:type="spellEnd"/>
             <w:r>
               <w:rPr>
-                <w:rFonts w:cstheme="minorHAnsi"/>
+                <w:rFonts w:asciiTheme="minorHAnsi" w:hAnsiTheme="minorHAnsi" w:cstheme="minorHAnsi"/>
                 <w:color w:val="000000"/>
                 <w:lang w:val="en-GB"/>
               </w:rPr>
@@ -493,7 +493,7 @@
                 <w:numId w:val="2"/>
               </w:numPr>
               <w:rPr>
-                <w:rFonts w:cstheme="minorHAnsi"/>
+                <w:rFonts w:asciiTheme="minorHAnsi" w:hAnsiTheme="minorHAnsi" w:cstheme="minorHAnsi"/>
                 <w:color w:val="000000"/>
                 <w:lang w:val="en-GB"/>
               </w:rPr>
@@ -502,7 +502,7 @@
             <w:proofErr w:type="gramStart"/>
             <w:r>
               <w:rPr>
-                <w:rFonts w:cstheme="minorHAnsi"/>
+                <w:rFonts w:asciiTheme="minorHAnsi" w:hAnsiTheme="minorHAnsi" w:cstheme="minorHAnsi"/>
                 <w:color w:val="000000"/>
                 <w:lang w:val="en-GB"/>
               </w:rPr>
@@ -511,7 +511,7 @@
             <w:proofErr w:type="gramEnd"/>
             <w:r>
               <w:rPr>
-                <w:rFonts w:cstheme="minorHAnsi"/>
+                <w:rFonts w:asciiTheme="minorHAnsi" w:hAnsiTheme="minorHAnsi" w:cstheme="minorHAnsi"/>
                 <w:color w:val="000000"/>
                 <w:lang w:val="en-GB"/>
               </w:rPr>
@@ -520,7 +520,7 @@
             <w:proofErr w:type="spellEnd"/>
             <w:r>
               <w:rPr>
-                <w:rFonts w:cstheme="minorHAnsi"/>
+                <w:rFonts w:asciiTheme="minorHAnsi" w:hAnsiTheme="minorHAnsi" w:cstheme="minorHAnsi"/>
                 <w:color w:val="000000"/>
                 <w:lang w:val="en-GB"/>
               </w:rPr>
@@ -535,7 +535,7 @@
                 <w:numId w:val="2"/>
               </w:numPr>
               <w:rPr>
-                <w:rFonts w:cstheme="minorHAnsi"/>
+                <w:rFonts w:asciiTheme="minorHAnsi" w:hAnsiTheme="minorHAnsi" w:cstheme="minorHAnsi"/>
                 <w:color w:val="000000"/>
                 <w:lang w:val="en-GB"/>
               </w:rPr>
@@ -544,7 +544,7 @@
             <w:proofErr w:type="gramStart"/>
             <w:r>
               <w:rPr>
-                <w:rFonts w:cstheme="minorHAnsi"/>
+                <w:rFonts w:asciiTheme="minorHAnsi" w:hAnsiTheme="minorHAnsi" w:cstheme="minorHAnsi"/>
                 <w:color w:val="000000"/>
                 <w:lang w:val="en-GB"/>
               </w:rPr>
@@ -553,7 +553,7 @@
             <w:proofErr w:type="gramEnd"/>
             <w:r>
               <w:rPr>
-                <w:rFonts w:cstheme="minorHAnsi"/>
+                <w:rFonts w:asciiTheme="minorHAnsi" w:hAnsiTheme="minorHAnsi" w:cstheme="minorHAnsi"/>
                 <w:color w:val="000000"/>
                 <w:lang w:val="en-GB"/>
               </w:rPr>
@@ -562,7 +562,7 @@
             <w:proofErr w:type="spellEnd"/>
             <w:r>
               <w:rPr>
-                <w:rFonts w:cstheme="minorHAnsi"/>
+                <w:rFonts w:asciiTheme="minorHAnsi" w:hAnsiTheme="minorHAnsi" w:cstheme="minorHAnsi"/>
                 <w:color w:val="000000"/>
                 <w:lang w:val="en-GB"/>
               </w:rPr>
@@ -577,14 +577,14 @@
                 <w:numId w:val="2"/>
               </w:numPr>
               <w:rPr>
-                <w:rFonts w:cstheme="minorHAnsi"/>
-                <w:color w:val="000000"/>
-                <w:lang w:val="en-GB"/>
-              </w:rPr>
-            </w:pPr>
-            <w:r>
-              <w:rPr>
-                <w:rFonts w:cstheme="minorHAnsi"/>
+                <w:rFonts w:asciiTheme="minorHAnsi" w:hAnsiTheme="minorHAnsi" w:cstheme="minorHAnsi"/>
+                <w:color w:val="000000"/>
+                <w:lang w:val="en-GB"/>
+              </w:rPr>
+            </w:pPr>
+            <w:r>
+              <w:rPr>
+                <w:rFonts w:asciiTheme="minorHAnsi" w:hAnsiTheme="minorHAnsi" w:cstheme="minorHAnsi"/>
                 <w:color w:val="000000"/>
                 <w:lang w:val="en-GB"/>
               </w:rPr>
@@ -599,15 +599,15 @@
                 <w:numId w:val="2"/>
               </w:numPr>
               <w:rPr>
-                <w:rFonts w:cstheme="minorHAnsi"/>
-                <w:color w:val="000000"/>
-                <w:lang w:val="en-GB"/>
-              </w:rPr>
-            </w:pPr>
-            <w:proofErr w:type="spellStart"/>
-            <w:r>
-              <w:rPr>
-                <w:rFonts w:cstheme="minorHAnsi"/>
+                <w:rFonts w:asciiTheme="minorHAnsi" w:hAnsiTheme="minorHAnsi" w:cstheme="minorHAnsi"/>
+                <w:color w:val="000000"/>
+                <w:lang w:val="en-GB"/>
+              </w:rPr>
+            </w:pPr>
+            <w:proofErr w:type="spellStart"/>
+            <w:r>
+              <w:rPr>
+                <w:rFonts w:asciiTheme="minorHAnsi" w:hAnsiTheme="minorHAnsi" w:cstheme="minorHAnsi"/>
                 <w:color w:val="000000"/>
                 <w:lang w:val="en-GB"/>
               </w:rPr>
@@ -619,7 +619,7 @@
             <w:pPr>
               <w:pStyle w:val="ListParagraph"/>
               <w:rPr>
-                <w:rFonts w:cstheme="minorHAnsi"/>
+                <w:rFonts w:asciiTheme="minorHAnsi" w:hAnsiTheme="minorHAnsi" w:cstheme="minorHAnsi"/>
                 <w:color w:val="000000"/>
                 <w:lang w:val="en-GB"/>
               </w:rPr>
@@ -752,1149 +752,474 @@
                 <w:b/>
                 <w:bCs/>
               </w:rPr>
-              <w:t>0</w:t>
-            </w:r>
-            <w:r>
-              <w:rPr>
-                <w:rFonts w:asciiTheme="minorHAnsi" w:hAnsiTheme="minorHAnsi" w:cstheme="minorHAnsi"/>
-                <w:b/>
-                <w:bCs/>
-              </w:rPr>
-              <w:t>5</w:t>
-            </w:r>
-            <w:r>
-              <w:rPr>
-                <w:rFonts w:asciiTheme="minorHAnsi" w:hAnsiTheme="minorHAnsi" w:cstheme="minorHAnsi"/>
-                <w:b/>
-                <w:bCs/>
-              </w:rPr>
-              <w:t>-02-2022</w:t>
-            </w:r>
+              <w:t>06-03-2022</w:t>
+            </w:r>
+          </w:p>
+          <w:p>
+            <w:pPr>
+              <w:tabs>
+                <w:tab w:val="left" w:pos="560"/>
+                <w:tab w:val="left" w:pos="1120"/>
+                <w:tab w:val="left" w:pos="1680"/>
+                <w:tab w:val="left" w:pos="2240"/>
+                <w:tab w:val="left" w:pos="2800"/>
+                <w:tab w:val="left" w:pos="3360"/>
+                <w:tab w:val="left" w:pos="3920"/>
+                <w:tab w:val="left" w:pos="4480"/>
+                <w:tab w:val="left" w:pos="5040"/>
+                <w:tab w:val="left" w:pos="5600"/>
+                <w:tab w:val="left" w:pos="6160"/>
+                <w:tab w:val="left" w:pos="6720"/>
+              </w:tabs>
+              <w:autoSpaceDE w:val="0"/>
+              <w:autoSpaceDN w:val="0"/>
+              <w:adjustRightInd w:val="0"/>
+              <w:rPr>
+                <w:rFonts w:asciiTheme="minorHAnsi" w:hAnsiTheme="minorHAnsi" w:cstheme="minorHAnsi"/>
+                <w:color w:val="002060"/>
+              </w:rPr>
+            </w:pPr>
+            <w:r>
+              <w:rPr>
+                <w:rFonts w:asciiTheme="minorHAnsi" w:hAnsiTheme="minorHAnsi" w:cstheme="minorHAnsi"/>
+                <w:color w:val="002060"/>
+              </w:rPr>
+              <w:t>Troubleshoot this error:</w:t>
+            </w:r>
+          </w:p>
+          <w:p>
+            <w:pPr>
+              <w:pStyle w:val="HTMLPreformatted"/>
+              <w:shd w:val="clear" w:color="auto" w:fill="FFFFFF"/>
+              <w:textAlignment w:val="baseline"/>
+            </w:pPr>
+            <w:r>
+              <w:t xml:space="preserve">The replica master 0 exited with a non-zero status of 1. </w:t>
+            </w:r>
+          </w:p>
+          <w:p>
+            <w:pPr>
+              <w:pStyle w:val="HTMLPreformatted"/>
+              <w:shd w:val="clear" w:color="auto" w:fill="FFFFFF"/>
+              <w:textAlignment w:val="baseline"/>
+            </w:pPr>
+            <w:r>
+              <w:t>Traceback (most recent call last):</w:t>
+            </w:r>
+          </w:p>
+          <w:p>
+            <w:pPr>
+              <w:pStyle w:val="HTMLPreformatted"/>
+              <w:shd w:val="clear" w:color="auto" w:fill="FFFFFF"/>
+              <w:textAlignment w:val="baseline"/>
+            </w:pPr>
+            <w:r>
+              <w:t xml:space="preserve">  File "/</w:t>
+            </w:r>
+            <w:proofErr w:type="spellStart"/>
+            <w:r>
+              <w:t>usr</w:t>
+            </w:r>
+            <w:proofErr w:type="spellEnd"/>
+            <w:r>
+              <w:t>/lib/python3.7/runpy.py", line 193, in _</w:t>
+            </w:r>
+            <w:proofErr w:type="spellStart"/>
+            <w:r>
+              <w:t>run_module_as_main</w:t>
+            </w:r>
+            <w:proofErr w:type="spellEnd"/>
+          </w:p>
+          <w:p>
+            <w:pPr>
+              <w:pStyle w:val="HTMLPreformatted"/>
+              <w:shd w:val="clear" w:color="auto" w:fill="FFFFFF"/>
+              <w:textAlignment w:val="baseline"/>
+            </w:pPr>
+            <w:r>
+              <w:t xml:space="preserve">    "__main__", </w:t>
+            </w:r>
+            <w:proofErr w:type="spellStart"/>
+            <w:r>
+              <w:t>mod_spec</w:t>
+            </w:r>
+            <w:proofErr w:type="spellEnd"/>
+            <w:r>
+              <w:t>)</w:t>
+            </w:r>
+          </w:p>
+          <w:p>
+            <w:pPr>
+              <w:pStyle w:val="HTMLPreformatted"/>
+              <w:shd w:val="clear" w:color="auto" w:fill="FFFFFF"/>
+              <w:textAlignment w:val="baseline"/>
+            </w:pPr>
+            <w:r>
+              <w:t xml:space="preserve">  File "/</w:t>
+            </w:r>
+            <w:proofErr w:type="spellStart"/>
+            <w:r>
+              <w:t>usr</w:t>
+            </w:r>
+            <w:proofErr w:type="spellEnd"/>
+            <w:r>
+              <w:t>/lib/python3.7/runpy.py", line 85, in _</w:t>
+            </w:r>
+            <w:proofErr w:type="spellStart"/>
+            <w:r>
+              <w:t>run_code</w:t>
+            </w:r>
+            <w:proofErr w:type="spellEnd"/>
+          </w:p>
+          <w:p>
+            <w:pPr>
+              <w:pStyle w:val="HTMLPreformatted"/>
+              <w:shd w:val="clear" w:color="auto" w:fill="FFFFFF"/>
+              <w:textAlignment w:val="baseline"/>
+            </w:pPr>
+            <w:r>
+              <w:t xml:space="preserve">    </w:t>
+            </w:r>
+            <w:proofErr w:type="gramStart"/>
+            <w:r>
+              <w:t>exec(</w:t>
+            </w:r>
+            <w:proofErr w:type="gramEnd"/>
+            <w:r>
+              <w:t xml:space="preserve">code, </w:t>
+            </w:r>
+            <w:proofErr w:type="spellStart"/>
+            <w:r>
+              <w:t>run_globals</w:t>
+            </w:r>
+            <w:proofErr w:type="spellEnd"/>
+            <w:r>
+              <w:t>)</w:t>
+            </w:r>
+          </w:p>
+          <w:p>
+            <w:pPr>
+              <w:pStyle w:val="HTMLPreformatted"/>
+              <w:shd w:val="clear" w:color="auto" w:fill="FFFFFF"/>
+              <w:textAlignment w:val="baseline"/>
+            </w:pPr>
+            <w:r>
+              <w:t xml:space="preserve">  File "/root/.local/lib/python3.7/site-packages/DoggyDetector/trainer.py", line 2, in &lt;module&gt;</w:t>
+            </w:r>
+          </w:p>
+          <w:p>
+            <w:pPr>
+              <w:pStyle w:val="HTMLPreformatted"/>
+              <w:shd w:val="clear" w:color="auto" w:fill="FFFFFF"/>
+              <w:textAlignment w:val="baseline"/>
+            </w:pPr>
+            <w:r>
+              <w:t xml:space="preserve">    from </w:t>
+            </w:r>
+            <w:proofErr w:type="spellStart"/>
+            <w:r>
+              <w:t>DoggyDetector.data</w:t>
+            </w:r>
+            <w:proofErr w:type="spellEnd"/>
+            <w:r>
+              <w:t xml:space="preserve"> import </w:t>
+            </w:r>
+            <w:proofErr w:type="spellStart"/>
+            <w:r>
+              <w:t>category_list</w:t>
+            </w:r>
+            <w:proofErr w:type="spellEnd"/>
+            <w:r>
+              <w:t xml:space="preserve">, </w:t>
+            </w:r>
+            <w:proofErr w:type="spellStart"/>
+            <w:r>
+              <w:t>create_training_data</w:t>
+            </w:r>
+            <w:proofErr w:type="spellEnd"/>
+            <w:r>
+              <w:t xml:space="preserve">, </w:t>
+            </w:r>
+            <w:proofErr w:type="spellStart"/>
+            <w:r>
+              <w:t>data_from_pickle</w:t>
+            </w:r>
+            <w:proofErr w:type="spellEnd"/>
+            <w:r>
+              <w:t xml:space="preserve">, </w:t>
+            </w:r>
+            <w:proofErr w:type="spellStart"/>
+            <w:r>
+              <w:t>model_to_pickle</w:t>
+            </w:r>
+            <w:proofErr w:type="spellEnd"/>
+            <w:r>
+              <w:t xml:space="preserve">, </w:t>
+            </w:r>
+            <w:proofErr w:type="spellStart"/>
+            <w:r>
+              <w:t>data_to_pickle</w:t>
+            </w:r>
+            <w:proofErr w:type="spellEnd"/>
+            <w:r>
+              <w:t xml:space="preserve">, </w:t>
+            </w:r>
+            <w:proofErr w:type="spellStart"/>
+            <w:r>
+              <w:t>file_from_gcp</w:t>
+            </w:r>
+            <w:proofErr w:type="spellEnd"/>
+            <w:r>
+              <w:t xml:space="preserve">, </w:t>
+            </w:r>
+            <w:proofErr w:type="spellStart"/>
+            <w:r>
+              <w:t>file_to_gcp</w:t>
+            </w:r>
+            <w:proofErr w:type="spellEnd"/>
+          </w:p>
+          <w:p>
+            <w:pPr>
+              <w:pStyle w:val="HTMLPreformatted"/>
+              <w:shd w:val="clear" w:color="auto" w:fill="FFFFFF"/>
+              <w:textAlignment w:val="baseline"/>
+            </w:pPr>
+            <w:r>
+              <w:t xml:space="preserve">  File "/root/.local/lib/python3.7/site-packages/DoggyDetector/data.py", line 3, in &lt;module&gt;</w:t>
+            </w:r>
+          </w:p>
+          <w:p>
+            <w:pPr>
+              <w:pStyle w:val="HTMLPreformatted"/>
+              <w:shd w:val="clear" w:color="auto" w:fill="FFFFFF"/>
+              <w:textAlignment w:val="baseline"/>
+            </w:pPr>
+            <w:r>
+              <w:t xml:space="preserve">    import </w:t>
+            </w:r>
+            <w:proofErr w:type="spellStart"/>
+            <w:proofErr w:type="gramStart"/>
+            <w:r>
+              <w:t>matplotlib.pyplot</w:t>
+            </w:r>
+            <w:proofErr w:type="spellEnd"/>
+            <w:proofErr w:type="gramEnd"/>
+            <w:r>
+              <w:t xml:space="preserve"> as </w:t>
+            </w:r>
+            <w:proofErr w:type="spellStart"/>
+            <w:r>
+              <w:t>plt</w:t>
+            </w:r>
+            <w:proofErr w:type="spellEnd"/>
+          </w:p>
+          <w:p>
+            <w:pPr>
+              <w:pStyle w:val="HTMLPreformatted"/>
+              <w:shd w:val="clear" w:color="auto" w:fill="FFFFFF"/>
+              <w:textAlignment w:val="baseline"/>
+            </w:pPr>
+            <w:r>
+              <w:t xml:space="preserve">  File "/root/.local/lib/python3.7/site-packages/matplotlib/__init__.py", line 208, in &lt;module&gt;</w:t>
+            </w:r>
+          </w:p>
+          <w:p>
+            <w:pPr>
+              <w:pStyle w:val="HTMLPreformatted"/>
+              <w:shd w:val="clear" w:color="auto" w:fill="FFFFFF"/>
+              <w:textAlignment w:val="baseline"/>
+            </w:pPr>
+            <w:r>
+              <w:t xml:space="preserve">    _</w:t>
+            </w:r>
+            <w:proofErr w:type="spellStart"/>
+            <w:r>
+              <w:t>check_</w:t>
+            </w:r>
+            <w:proofErr w:type="gramStart"/>
+            <w:r>
+              <w:t>versions</w:t>
+            </w:r>
+            <w:proofErr w:type="spellEnd"/>
+            <w:r>
+              <w:t>(</w:t>
+            </w:r>
+            <w:proofErr w:type="gramEnd"/>
+            <w:r>
+              <w:t>)</w:t>
+            </w:r>
+          </w:p>
+          <w:p>
+            <w:pPr>
+              <w:pStyle w:val="HTMLPreformatted"/>
+              <w:shd w:val="clear" w:color="auto" w:fill="FFFFFF"/>
+              <w:textAlignment w:val="baseline"/>
+            </w:pPr>
+            <w:r>
+              <w:t xml:space="preserve">  File "/root/.local/lib/python3.7/site-packages/matplotlib/__init__.py", line 204, in _</w:t>
+            </w:r>
+            <w:proofErr w:type="spellStart"/>
+            <w:r>
+              <w:t>check_versions</w:t>
+            </w:r>
+            <w:proofErr w:type="spellEnd"/>
+          </w:p>
+          <w:p>
+            <w:pPr>
+              <w:pStyle w:val="HTMLPreformatted"/>
+              <w:shd w:val="clear" w:color="auto" w:fill="FFFFFF"/>
+              <w:textAlignment w:val="baseline"/>
+            </w:pPr>
+            <w:r>
+              <w:t xml:space="preserve">    raise </w:t>
+            </w:r>
+            <w:proofErr w:type="spellStart"/>
+            <w:proofErr w:type="gramStart"/>
+            <w:r>
+              <w:t>ImportError</w:t>
+            </w:r>
+            <w:proofErr w:type="spellEnd"/>
+            <w:r>
+              <w:t>(</w:t>
+            </w:r>
+            <w:proofErr w:type="spellStart"/>
+            <w:proofErr w:type="gramEnd"/>
+            <w:r>
+              <w:t>f"Matplotlib</w:t>
+            </w:r>
+            <w:proofErr w:type="spellEnd"/>
+            <w:r>
+              <w:t xml:space="preserve"> requires {</w:t>
+            </w:r>
+            <w:proofErr w:type="spellStart"/>
+            <w:r>
+              <w:t>modname</w:t>
+            </w:r>
+            <w:proofErr w:type="spellEnd"/>
+            <w:r>
+              <w:t>}&gt;={</w:t>
+            </w:r>
+            <w:proofErr w:type="spellStart"/>
+            <w:r>
+              <w:t>minver</w:t>
+            </w:r>
+            <w:proofErr w:type="spellEnd"/>
+            <w:r>
+              <w:t>}; "</w:t>
+            </w:r>
+          </w:p>
+          <w:p>
+            <w:pPr>
+              <w:pStyle w:val="HTMLPreformatted"/>
+              <w:shd w:val="clear" w:color="auto" w:fill="FFFFFF"/>
+              <w:textAlignment w:val="baseline"/>
+            </w:pPr>
+            <w:proofErr w:type="spellStart"/>
+            <w:r>
+              <w:t>ImportError</w:t>
+            </w:r>
+            <w:proofErr w:type="spellEnd"/>
+            <w:r>
+              <w:t xml:space="preserve">: Matplotlib requires </w:t>
+            </w:r>
+            <w:proofErr w:type="spellStart"/>
+            <w:r>
+              <w:t>numpy</w:t>
+            </w:r>
+            <w:proofErr w:type="spellEnd"/>
+            <w:r>
+              <w:t>&gt;=1.17; you have 1.16.5</w:t>
+            </w:r>
+          </w:p>
+          <w:p>
+            <w:pPr>
+              <w:pStyle w:val="HTMLPreformatted"/>
+              <w:shd w:val="clear" w:color="auto" w:fill="FFFFFF"/>
+              <w:textAlignment w:val="baseline"/>
+            </w:pPr>
+          </w:p>
+          <w:p>
+            <w:pPr>
+              <w:pStyle w:val="HTMLPreformatted"/>
+              <w:shd w:val="clear" w:color="auto" w:fill="FFFFFF"/>
+              <w:textAlignment w:val="baseline"/>
+            </w:pPr>
+            <w:r>
+              <w:t>To find out more about why your job exited please check the logs: https://console.cloud.google.com/logs/viewer?project=979213966914&amp;resource=ml_job%2Fjob_id%2Fdoggy_detector_training_pipeline_20220305_074612&amp;advancedFilter=resource.type%3D%22ml_job%22%0Aresource.labels.job_id%3D%22doggy_detector_training_pipeline_20220305_074612%22</w:t>
+            </w:r>
+          </w:p>
+          <w:p>
+            <w:pPr>
+              <w:tabs>
+                <w:tab w:val="left" w:pos="560"/>
+                <w:tab w:val="left" w:pos="1120"/>
+                <w:tab w:val="left" w:pos="1680"/>
+                <w:tab w:val="left" w:pos="2240"/>
+                <w:tab w:val="left" w:pos="2800"/>
+                <w:tab w:val="left" w:pos="3360"/>
+                <w:tab w:val="left" w:pos="3920"/>
+                <w:tab w:val="left" w:pos="4480"/>
+                <w:tab w:val="left" w:pos="5040"/>
+                <w:tab w:val="left" w:pos="5600"/>
+                <w:tab w:val="left" w:pos="6160"/>
+                <w:tab w:val="left" w:pos="6720"/>
+              </w:tabs>
+              <w:autoSpaceDE w:val="0"/>
+              <w:autoSpaceDN w:val="0"/>
+              <w:adjustRightInd w:val="0"/>
+              <w:rPr>
+                <w:rFonts w:asciiTheme="minorHAnsi" w:hAnsiTheme="minorHAnsi" w:cstheme="minorHAnsi"/>
+                <w:color w:val="002060"/>
+              </w:rPr>
+            </w:pPr>
+          </w:p>
+          <w:p>
+            <w:pPr>
+              <w:tabs>
+                <w:tab w:val="left" w:pos="560"/>
+                <w:tab w:val="left" w:pos="1120"/>
+                <w:tab w:val="left" w:pos="1680"/>
+                <w:tab w:val="left" w:pos="2240"/>
+                <w:tab w:val="left" w:pos="2800"/>
+                <w:tab w:val="left" w:pos="3360"/>
+                <w:tab w:val="left" w:pos="3920"/>
+                <w:tab w:val="left" w:pos="4480"/>
+                <w:tab w:val="left" w:pos="5040"/>
+                <w:tab w:val="left" w:pos="5600"/>
+                <w:tab w:val="left" w:pos="6160"/>
+                <w:tab w:val="left" w:pos="6720"/>
+              </w:tabs>
+              <w:autoSpaceDE w:val="0"/>
+              <w:autoSpaceDN w:val="0"/>
+              <w:adjustRightInd w:val="0"/>
+              <w:rPr>
+                <w:rFonts w:asciiTheme="minorHAnsi" w:hAnsiTheme="minorHAnsi" w:cstheme="minorHAnsi"/>
+                <w:color w:val="000000" w:themeColor="text1"/>
+              </w:rPr>
+            </w:pPr>
           </w:p>
           <w:p>
             <w:pPr>
               <w:pStyle w:val="ListParagraph"/>
-              <w:numPr>
-                <w:ilvl w:val="0"/>
-                <w:numId w:val="2"/>
-              </w:numPr>
-              <w:tabs>
-                <w:tab w:val="left" w:pos="560"/>
-                <w:tab w:val="left" w:pos="1120"/>
-                <w:tab w:val="left" w:pos="1680"/>
-                <w:tab w:val="left" w:pos="2240"/>
-                <w:tab w:val="left" w:pos="2800"/>
-                <w:tab w:val="left" w:pos="3360"/>
-                <w:tab w:val="left" w:pos="3920"/>
-                <w:tab w:val="left" w:pos="4480"/>
-                <w:tab w:val="left" w:pos="5040"/>
-                <w:tab w:val="left" w:pos="5600"/>
-                <w:tab w:val="left" w:pos="6160"/>
-                <w:tab w:val="left" w:pos="6720"/>
-              </w:tabs>
-              <w:autoSpaceDE w:val="0"/>
-              <w:autoSpaceDN w:val="0"/>
-              <w:adjustRightInd w:val="0"/>
-              <w:rPr>
-                <w:rFonts w:cstheme="minorHAnsi"/>
-                <w:b/>
-                <w:bCs/>
-              </w:rPr>
-            </w:pPr>
-            <w:r>
-              <w:rPr>
-                <w:rFonts w:cstheme="minorHAnsi"/>
-              </w:rPr>
-              <w:t>Continue with Run the code on the AI Platform</w:t>
-            </w:r>
-          </w:p>
-          <w:p>
-            <w:pPr>
-              <w:tabs>
-                <w:tab w:val="left" w:pos="560"/>
-                <w:tab w:val="left" w:pos="1120"/>
-                <w:tab w:val="left" w:pos="1680"/>
-                <w:tab w:val="left" w:pos="2240"/>
-                <w:tab w:val="left" w:pos="2800"/>
-                <w:tab w:val="left" w:pos="3360"/>
-                <w:tab w:val="left" w:pos="3920"/>
-                <w:tab w:val="left" w:pos="4480"/>
-                <w:tab w:val="left" w:pos="5040"/>
-                <w:tab w:val="left" w:pos="5600"/>
-                <w:tab w:val="left" w:pos="6160"/>
-                <w:tab w:val="left" w:pos="6720"/>
-              </w:tabs>
-              <w:autoSpaceDE w:val="0"/>
-              <w:autoSpaceDN w:val="0"/>
-              <w:adjustRightInd w:val="0"/>
-              <w:rPr>
-                <w:rFonts w:asciiTheme="minorHAnsi" w:hAnsiTheme="minorHAnsi" w:cstheme="minorHAnsi"/>
-                <w:color w:val="000000"/>
-                <w:sz w:val="22"/>
-                <w:szCs w:val="22"/>
-                <w:lang w:val="en-GB"/>
-              </w:rPr>
-            </w:pPr>
-            <w:r>
-              <w:rPr>
-                <w:rFonts w:asciiTheme="minorHAnsi" w:hAnsiTheme="minorHAnsi" w:cstheme="minorHAnsi"/>
-                <w:b/>
-                <w:bCs/>
-                <w:color w:val="FF0000"/>
-              </w:rPr>
-              <w:t>Issue:</w:t>
-            </w:r>
-            <w:r>
-              <w:rPr>
-                <w:rFonts w:asciiTheme="minorHAnsi" w:hAnsiTheme="minorHAnsi" w:cstheme="minorHAnsi"/>
-                <w:b/>
-                <w:bCs/>
-                <w:color w:val="FF0000"/>
-              </w:rPr>
-              <w:t xml:space="preserve"> </w:t>
-            </w:r>
-            <w:r>
-              <w:rPr>
-                <w:rFonts w:asciiTheme="minorHAnsi" w:hAnsiTheme="minorHAnsi" w:cstheme="minorHAnsi"/>
-                <w:color w:val="000000" w:themeColor="text1"/>
-              </w:rPr>
-              <w:t xml:space="preserve">Not able to run the make file. </w:t>
-            </w:r>
-            <w:r>
-              <w:rPr>
-                <w:rFonts w:asciiTheme="minorHAnsi" w:hAnsiTheme="minorHAnsi" w:cstheme="minorHAnsi"/>
-                <w:color w:val="000000"/>
-                <w:sz w:val="22"/>
-                <w:szCs w:val="22"/>
-                <w:lang w:val="en-GB"/>
-              </w:rPr>
-              <w:t xml:space="preserve">File "/Users/joe/.pyenv/versions/lewagon/lib/python3.8/site-packages/google/cloud/storage/blob.py", line 1282, in </w:t>
-            </w:r>
-            <w:proofErr w:type="spellStart"/>
-            <w:r>
-              <w:rPr>
-                <w:rFonts w:asciiTheme="minorHAnsi" w:hAnsiTheme="minorHAnsi" w:cstheme="minorHAnsi"/>
-                <w:color w:val="000000"/>
-                <w:sz w:val="22"/>
-                <w:szCs w:val="22"/>
-                <w:lang w:val="en-GB"/>
-              </w:rPr>
-              <w:t>download_to_filename</w:t>
-            </w:r>
-            <w:proofErr w:type="spellEnd"/>
-          </w:p>
-          <w:p>
-            <w:pPr>
-              <w:tabs>
-                <w:tab w:val="left" w:pos="560"/>
-                <w:tab w:val="left" w:pos="1120"/>
-                <w:tab w:val="left" w:pos="1680"/>
-                <w:tab w:val="left" w:pos="2240"/>
-                <w:tab w:val="left" w:pos="2800"/>
-                <w:tab w:val="left" w:pos="3360"/>
-                <w:tab w:val="left" w:pos="3920"/>
-                <w:tab w:val="left" w:pos="4480"/>
-                <w:tab w:val="left" w:pos="5040"/>
-                <w:tab w:val="left" w:pos="5600"/>
-                <w:tab w:val="left" w:pos="6160"/>
-                <w:tab w:val="left" w:pos="6720"/>
-              </w:tabs>
-              <w:autoSpaceDE w:val="0"/>
-              <w:autoSpaceDN w:val="0"/>
-              <w:adjustRightInd w:val="0"/>
-              <w:rPr>
-                <w:rFonts w:asciiTheme="minorHAnsi" w:hAnsiTheme="minorHAnsi" w:cstheme="minorHAnsi"/>
-                <w:color w:val="000000"/>
-                <w:sz w:val="22"/>
-                <w:szCs w:val="22"/>
-                <w:lang w:val="en-GB"/>
-              </w:rPr>
-            </w:pPr>
-            <w:r>
-              <w:rPr>
-                <w:rFonts w:asciiTheme="minorHAnsi" w:hAnsiTheme="minorHAnsi" w:cstheme="minorHAnsi"/>
-                <w:color w:val="000000"/>
-                <w:sz w:val="22"/>
-                <w:szCs w:val="22"/>
-                <w:lang w:val="en-GB"/>
-              </w:rPr>
-              <w:t xml:space="preserve">    with </w:t>
-            </w:r>
-            <w:proofErr w:type="gramStart"/>
-            <w:r>
-              <w:rPr>
-                <w:rFonts w:asciiTheme="minorHAnsi" w:hAnsiTheme="minorHAnsi" w:cstheme="minorHAnsi"/>
-                <w:color w:val="000000"/>
-                <w:sz w:val="22"/>
-                <w:szCs w:val="22"/>
-                <w:lang w:val="en-GB"/>
-              </w:rPr>
-              <w:t>open(</w:t>
-            </w:r>
-            <w:proofErr w:type="gramEnd"/>
-            <w:r>
-              <w:rPr>
-                <w:rFonts w:asciiTheme="minorHAnsi" w:hAnsiTheme="minorHAnsi" w:cstheme="minorHAnsi"/>
-                <w:color w:val="000000"/>
-                <w:sz w:val="22"/>
-                <w:szCs w:val="22"/>
-                <w:lang w:val="en-GB"/>
-              </w:rPr>
-              <w:t>filename, "</w:t>
-            </w:r>
-            <w:proofErr w:type="spellStart"/>
-            <w:r>
-              <w:rPr>
-                <w:rFonts w:asciiTheme="minorHAnsi" w:hAnsiTheme="minorHAnsi" w:cstheme="minorHAnsi"/>
-                <w:color w:val="000000"/>
-                <w:sz w:val="22"/>
-                <w:szCs w:val="22"/>
-                <w:lang w:val="en-GB"/>
-              </w:rPr>
-              <w:t>wb</w:t>
-            </w:r>
-            <w:proofErr w:type="spellEnd"/>
-            <w:r>
-              <w:rPr>
-                <w:rFonts w:asciiTheme="minorHAnsi" w:hAnsiTheme="minorHAnsi" w:cstheme="minorHAnsi"/>
-                <w:color w:val="000000"/>
-                <w:sz w:val="22"/>
-                <w:szCs w:val="22"/>
-                <w:lang w:val="en-GB"/>
-              </w:rPr>
-              <w:t xml:space="preserve">") as </w:t>
-            </w:r>
-            <w:proofErr w:type="spellStart"/>
-            <w:r>
-              <w:rPr>
-                <w:rFonts w:asciiTheme="minorHAnsi" w:hAnsiTheme="minorHAnsi" w:cstheme="minorHAnsi"/>
-                <w:color w:val="000000"/>
-                <w:sz w:val="22"/>
-                <w:szCs w:val="22"/>
-                <w:lang w:val="en-GB"/>
-              </w:rPr>
-              <w:t>file_obj</w:t>
-            </w:r>
-            <w:proofErr w:type="spellEnd"/>
-            <w:r>
-              <w:rPr>
-                <w:rFonts w:asciiTheme="minorHAnsi" w:hAnsiTheme="minorHAnsi" w:cstheme="minorHAnsi"/>
-                <w:color w:val="000000"/>
-                <w:sz w:val="22"/>
-                <w:szCs w:val="22"/>
-                <w:lang w:val="en-GB"/>
-              </w:rPr>
-              <w:t>:</w:t>
-            </w:r>
-          </w:p>
-          <w:p>
-            <w:pPr>
-              <w:tabs>
-                <w:tab w:val="left" w:pos="560"/>
-                <w:tab w:val="left" w:pos="1120"/>
-                <w:tab w:val="left" w:pos="1680"/>
-                <w:tab w:val="left" w:pos="2240"/>
-                <w:tab w:val="left" w:pos="2800"/>
-                <w:tab w:val="left" w:pos="3360"/>
-                <w:tab w:val="left" w:pos="3920"/>
-                <w:tab w:val="left" w:pos="4480"/>
-                <w:tab w:val="left" w:pos="5040"/>
-                <w:tab w:val="left" w:pos="5600"/>
-                <w:tab w:val="left" w:pos="6160"/>
-                <w:tab w:val="left" w:pos="6720"/>
-              </w:tabs>
-              <w:autoSpaceDE w:val="0"/>
-              <w:autoSpaceDN w:val="0"/>
-              <w:adjustRightInd w:val="0"/>
-              <w:rPr>
-                <w:rFonts w:asciiTheme="minorHAnsi" w:hAnsiTheme="minorHAnsi" w:cstheme="minorHAnsi"/>
-                <w:color w:val="000000"/>
-                <w:sz w:val="22"/>
-                <w:szCs w:val="22"/>
-                <w:lang w:val="en-GB"/>
-              </w:rPr>
-            </w:pPr>
-            <w:proofErr w:type="spellStart"/>
-            <w:r>
-              <w:rPr>
-                <w:rFonts w:asciiTheme="minorHAnsi" w:hAnsiTheme="minorHAnsi" w:cstheme="minorHAnsi"/>
-                <w:color w:val="000000"/>
-                <w:sz w:val="22"/>
-                <w:szCs w:val="22"/>
-                <w:lang w:val="en-GB"/>
-              </w:rPr>
-              <w:t>FileNotFoundError</w:t>
-            </w:r>
-            <w:proofErr w:type="spellEnd"/>
-            <w:r>
-              <w:rPr>
-                <w:rFonts w:asciiTheme="minorHAnsi" w:hAnsiTheme="minorHAnsi" w:cstheme="minorHAnsi"/>
-                <w:color w:val="000000"/>
-                <w:sz w:val="22"/>
-                <w:szCs w:val="22"/>
-                <w:lang w:val="en-GB"/>
-              </w:rPr>
-              <w:t>: [</w:t>
-            </w:r>
-            <w:proofErr w:type="spellStart"/>
-            <w:r>
-              <w:rPr>
-                <w:rFonts w:asciiTheme="minorHAnsi" w:hAnsiTheme="minorHAnsi" w:cstheme="minorHAnsi"/>
-                <w:color w:val="000000"/>
-                <w:sz w:val="22"/>
-                <w:szCs w:val="22"/>
-                <w:lang w:val="en-GB"/>
-              </w:rPr>
-              <w:t>Errno</w:t>
-            </w:r>
-            <w:proofErr w:type="spellEnd"/>
-            <w:r>
-              <w:rPr>
-                <w:rFonts w:asciiTheme="minorHAnsi" w:hAnsiTheme="minorHAnsi" w:cstheme="minorHAnsi"/>
-                <w:color w:val="000000"/>
-                <w:sz w:val="22"/>
-                <w:szCs w:val="22"/>
-                <w:lang w:val="en-GB"/>
-              </w:rPr>
-              <w:t xml:space="preserve"> 2] No such file or directory: </w:t>
-            </w:r>
-            <w:proofErr w:type="gramStart"/>
-            <w:r>
-              <w:rPr>
-                <w:rFonts w:asciiTheme="minorHAnsi" w:hAnsiTheme="minorHAnsi" w:cstheme="minorHAnsi"/>
-                <w:color w:val="000000"/>
-                <w:sz w:val="22"/>
-                <w:szCs w:val="22"/>
-                <w:lang w:val="en-GB"/>
-              </w:rPr>
-              <w:t>'./</w:t>
-            </w:r>
-            <w:proofErr w:type="gramEnd"/>
-            <w:r>
-              <w:rPr>
-                <w:rFonts w:asciiTheme="minorHAnsi" w:hAnsiTheme="minorHAnsi" w:cstheme="minorHAnsi"/>
-                <w:color w:val="000000"/>
-                <w:sz w:val="22"/>
-                <w:szCs w:val="22"/>
-                <w:lang w:val="en-GB"/>
-              </w:rPr>
-              <w:t>data/Pickle Files/</w:t>
-            </w:r>
-            <w:proofErr w:type="spellStart"/>
-            <w:r>
-              <w:rPr>
-                <w:rFonts w:asciiTheme="minorHAnsi" w:hAnsiTheme="minorHAnsi" w:cstheme="minorHAnsi"/>
-                <w:color w:val="000000"/>
-                <w:sz w:val="22"/>
-                <w:szCs w:val="22"/>
-                <w:lang w:val="en-GB"/>
-              </w:rPr>
-              <w:t>y.pickle</w:t>
-            </w:r>
-            <w:proofErr w:type="spellEnd"/>
-            <w:r>
-              <w:rPr>
-                <w:rFonts w:asciiTheme="minorHAnsi" w:hAnsiTheme="minorHAnsi" w:cstheme="minorHAnsi"/>
-                <w:color w:val="000000"/>
-                <w:sz w:val="22"/>
-                <w:szCs w:val="22"/>
-                <w:lang w:val="en-GB"/>
-              </w:rPr>
-              <w:t>'</w:t>
-            </w:r>
-          </w:p>
-          <w:p>
-            <w:pPr>
-              <w:tabs>
-                <w:tab w:val="left" w:pos="560"/>
-                <w:tab w:val="left" w:pos="1120"/>
-                <w:tab w:val="left" w:pos="1680"/>
-                <w:tab w:val="left" w:pos="2240"/>
-                <w:tab w:val="left" w:pos="2800"/>
-                <w:tab w:val="left" w:pos="3360"/>
-                <w:tab w:val="left" w:pos="3920"/>
-                <w:tab w:val="left" w:pos="4480"/>
-                <w:tab w:val="left" w:pos="5040"/>
-                <w:tab w:val="left" w:pos="5600"/>
-                <w:tab w:val="left" w:pos="6160"/>
-                <w:tab w:val="left" w:pos="6720"/>
-              </w:tabs>
-              <w:autoSpaceDE w:val="0"/>
-              <w:autoSpaceDN w:val="0"/>
-              <w:adjustRightInd w:val="0"/>
-              <w:rPr>
-                <w:rFonts w:asciiTheme="minorHAnsi" w:hAnsiTheme="minorHAnsi" w:cstheme="minorHAnsi"/>
-                <w:color w:val="000000"/>
-                <w:sz w:val="22"/>
-                <w:szCs w:val="22"/>
-                <w:lang w:val="en-GB"/>
-              </w:rPr>
-            </w:pPr>
-          </w:p>
-          <w:p>
-            <w:pPr>
-              <w:tabs>
-                <w:tab w:val="left" w:pos="560"/>
-                <w:tab w:val="left" w:pos="1120"/>
-                <w:tab w:val="left" w:pos="1680"/>
-                <w:tab w:val="left" w:pos="2240"/>
-                <w:tab w:val="left" w:pos="2800"/>
-                <w:tab w:val="left" w:pos="3360"/>
-                <w:tab w:val="left" w:pos="3920"/>
-                <w:tab w:val="left" w:pos="4480"/>
-                <w:tab w:val="left" w:pos="5040"/>
-                <w:tab w:val="left" w:pos="5600"/>
-                <w:tab w:val="left" w:pos="6160"/>
-                <w:tab w:val="left" w:pos="6720"/>
-              </w:tabs>
-              <w:autoSpaceDE w:val="0"/>
-              <w:autoSpaceDN w:val="0"/>
-              <w:adjustRightInd w:val="0"/>
-              <w:rPr>
-                <w:rFonts w:asciiTheme="minorHAnsi" w:hAnsiTheme="minorHAnsi" w:cstheme="minorHAnsi"/>
-                <w:color w:val="000000" w:themeColor="text1"/>
-              </w:rPr>
-            </w:pPr>
-            <w:r>
-              <w:rPr>
-                <w:rFonts w:asciiTheme="minorHAnsi" w:hAnsiTheme="minorHAnsi" w:cstheme="minorHAnsi"/>
-                <w:color w:val="000000" w:themeColor="text1"/>
-              </w:rPr>
-              <w:t xml:space="preserve">What I think is happening is similar to what happened on 25-02-2022, when running the make file, the trainer.py file is running as if it is from the same location as the make file. I need to find a way to make it work such that it always works no matter where it is being run from. It needs to run according to an absolute path. </w:t>
-            </w:r>
-          </w:p>
-          <w:p>
-            <w:pPr>
-              <w:tabs>
-                <w:tab w:val="left" w:pos="560"/>
-                <w:tab w:val="left" w:pos="1120"/>
-                <w:tab w:val="left" w:pos="1680"/>
-                <w:tab w:val="left" w:pos="2240"/>
-                <w:tab w:val="left" w:pos="2800"/>
-                <w:tab w:val="left" w:pos="3360"/>
-                <w:tab w:val="left" w:pos="3920"/>
-                <w:tab w:val="left" w:pos="4480"/>
-                <w:tab w:val="left" w:pos="5040"/>
-                <w:tab w:val="left" w:pos="5600"/>
-                <w:tab w:val="left" w:pos="6160"/>
-                <w:tab w:val="left" w:pos="6720"/>
-              </w:tabs>
-              <w:autoSpaceDE w:val="0"/>
-              <w:autoSpaceDN w:val="0"/>
-              <w:adjustRightInd w:val="0"/>
-              <w:rPr>
-                <w:rFonts w:asciiTheme="minorHAnsi" w:hAnsiTheme="minorHAnsi" w:cstheme="minorHAnsi"/>
-                <w:color w:val="000000" w:themeColor="text1"/>
-              </w:rPr>
-            </w:pPr>
-          </w:p>
-          <w:p>
-            <w:pPr>
-              <w:tabs>
-                <w:tab w:val="left" w:pos="560"/>
-                <w:tab w:val="left" w:pos="1120"/>
-                <w:tab w:val="left" w:pos="1680"/>
-                <w:tab w:val="left" w:pos="2240"/>
-                <w:tab w:val="left" w:pos="2800"/>
-                <w:tab w:val="left" w:pos="3360"/>
-                <w:tab w:val="left" w:pos="3920"/>
-                <w:tab w:val="left" w:pos="4480"/>
-                <w:tab w:val="left" w:pos="5040"/>
-                <w:tab w:val="left" w:pos="5600"/>
-                <w:tab w:val="left" w:pos="6160"/>
-                <w:tab w:val="left" w:pos="6720"/>
-              </w:tabs>
-              <w:autoSpaceDE w:val="0"/>
-              <w:autoSpaceDN w:val="0"/>
-              <w:adjustRightInd w:val="0"/>
-              <w:rPr>
-                <w:rFonts w:asciiTheme="minorHAnsi" w:hAnsiTheme="minorHAnsi" w:cstheme="minorHAnsi"/>
-                <w:b/>
-                <w:bCs/>
-                <w:color w:val="00B050"/>
-              </w:rPr>
-            </w:pPr>
-            <w:r>
-              <w:rPr>
-                <w:rFonts w:asciiTheme="minorHAnsi" w:hAnsiTheme="minorHAnsi" w:cstheme="minorHAnsi"/>
-                <w:b/>
-                <w:bCs/>
-                <w:color w:val="00B050"/>
-              </w:rPr>
-              <w:t>Solution</w:t>
-            </w:r>
-            <w:r>
-              <w:rPr>
-                <w:rFonts w:asciiTheme="minorHAnsi" w:hAnsiTheme="minorHAnsi" w:cstheme="minorHAnsi"/>
-                <w:b/>
-                <w:bCs/>
-                <w:color w:val="00B050"/>
-              </w:rPr>
-              <w:t>:</w:t>
-            </w:r>
-            <w:r>
-              <w:rPr>
-                <w:rFonts w:asciiTheme="minorHAnsi" w:hAnsiTheme="minorHAnsi" w:cstheme="minorHAnsi"/>
-                <w:b/>
-                <w:bCs/>
-                <w:color w:val="00B050"/>
-              </w:rPr>
-              <w:t xml:space="preserve"> </w:t>
-            </w:r>
-          </w:p>
-          <w:p>
-            <w:pPr>
-              <w:tabs>
-                <w:tab w:val="left" w:pos="560"/>
-                <w:tab w:val="left" w:pos="1120"/>
-                <w:tab w:val="left" w:pos="1680"/>
-                <w:tab w:val="left" w:pos="2240"/>
-                <w:tab w:val="left" w:pos="2800"/>
-                <w:tab w:val="left" w:pos="3360"/>
-                <w:tab w:val="left" w:pos="3920"/>
-                <w:tab w:val="left" w:pos="4480"/>
-                <w:tab w:val="left" w:pos="5040"/>
-                <w:tab w:val="left" w:pos="5600"/>
-                <w:tab w:val="left" w:pos="6160"/>
-                <w:tab w:val="left" w:pos="6720"/>
-              </w:tabs>
-              <w:autoSpaceDE w:val="0"/>
-              <w:autoSpaceDN w:val="0"/>
-              <w:adjustRightInd w:val="0"/>
-              <w:rPr>
-                <w:rFonts w:asciiTheme="minorHAnsi" w:hAnsiTheme="minorHAnsi" w:cstheme="minorHAnsi"/>
-                <w:color w:val="002060"/>
-              </w:rPr>
-            </w:pPr>
-            <w:r>
-              <w:rPr>
-                <w:rFonts w:asciiTheme="minorHAnsi" w:hAnsiTheme="minorHAnsi" w:cstheme="minorHAnsi"/>
-                <w:color w:val="002060"/>
-              </w:rPr>
-              <w:t>I decided to implement the following pseudo code:</w:t>
-            </w:r>
-          </w:p>
-          <w:p>
-            <w:pPr>
-              <w:pStyle w:val="ListParagraph"/>
-              <w:numPr>
-                <w:ilvl w:val="0"/>
-                <w:numId w:val="4"/>
-              </w:numPr>
-              <w:tabs>
-                <w:tab w:val="left" w:pos="560"/>
-                <w:tab w:val="left" w:pos="1120"/>
-                <w:tab w:val="left" w:pos="1680"/>
-                <w:tab w:val="left" w:pos="2240"/>
-                <w:tab w:val="left" w:pos="2800"/>
-                <w:tab w:val="left" w:pos="3360"/>
-                <w:tab w:val="left" w:pos="3920"/>
-                <w:tab w:val="left" w:pos="4480"/>
-                <w:tab w:val="left" w:pos="5040"/>
-                <w:tab w:val="left" w:pos="5600"/>
-                <w:tab w:val="left" w:pos="6160"/>
-                <w:tab w:val="left" w:pos="6720"/>
-              </w:tabs>
-              <w:autoSpaceDE w:val="0"/>
-              <w:autoSpaceDN w:val="0"/>
-              <w:adjustRightInd w:val="0"/>
-              <w:rPr>
-                <w:rFonts w:cstheme="minorHAnsi"/>
-                <w:color w:val="002060"/>
-              </w:rPr>
-            </w:pPr>
-            <w:r>
-              <w:rPr>
-                <w:rFonts w:cstheme="minorHAnsi"/>
-                <w:color w:val="002060"/>
-              </w:rPr>
-              <w:t>Find the current location, and return it as a string</w:t>
-            </w:r>
-          </w:p>
-          <w:p>
-            <w:pPr>
-              <w:pStyle w:val="ListParagraph"/>
-              <w:numPr>
-                <w:ilvl w:val="0"/>
-                <w:numId w:val="4"/>
-              </w:numPr>
-              <w:tabs>
-                <w:tab w:val="left" w:pos="560"/>
-                <w:tab w:val="left" w:pos="1120"/>
-                <w:tab w:val="left" w:pos="1680"/>
-                <w:tab w:val="left" w:pos="2240"/>
-                <w:tab w:val="left" w:pos="2800"/>
-                <w:tab w:val="left" w:pos="3360"/>
-                <w:tab w:val="left" w:pos="3920"/>
-                <w:tab w:val="left" w:pos="4480"/>
-                <w:tab w:val="left" w:pos="5040"/>
-                <w:tab w:val="left" w:pos="5600"/>
-                <w:tab w:val="left" w:pos="6160"/>
-                <w:tab w:val="left" w:pos="6720"/>
-              </w:tabs>
-              <w:autoSpaceDE w:val="0"/>
-              <w:autoSpaceDN w:val="0"/>
-              <w:adjustRightInd w:val="0"/>
-              <w:rPr>
-                <w:rFonts w:cstheme="minorHAnsi"/>
-                <w:color w:val="002060"/>
-              </w:rPr>
-            </w:pPr>
-            <w:r>
-              <w:rPr>
-                <w:rFonts w:cstheme="minorHAnsi"/>
-                <w:color w:val="002060"/>
-              </w:rPr>
-              <w:t>Shorten the string to the first instance of “Doggy Detector”. This will be the single point of reference no matter where the code is being run from</w:t>
-            </w:r>
-          </w:p>
-          <w:p>
-            <w:pPr>
-              <w:pStyle w:val="ListParagraph"/>
-              <w:numPr>
-                <w:ilvl w:val="0"/>
-                <w:numId w:val="4"/>
-              </w:numPr>
-              <w:tabs>
-                <w:tab w:val="left" w:pos="560"/>
-                <w:tab w:val="left" w:pos="1120"/>
-                <w:tab w:val="left" w:pos="1680"/>
-                <w:tab w:val="left" w:pos="2240"/>
-                <w:tab w:val="left" w:pos="2800"/>
-                <w:tab w:val="left" w:pos="3360"/>
-                <w:tab w:val="left" w:pos="3920"/>
-                <w:tab w:val="left" w:pos="4480"/>
-                <w:tab w:val="left" w:pos="5040"/>
-                <w:tab w:val="left" w:pos="5600"/>
-                <w:tab w:val="left" w:pos="6160"/>
-                <w:tab w:val="left" w:pos="6720"/>
-              </w:tabs>
-              <w:autoSpaceDE w:val="0"/>
-              <w:autoSpaceDN w:val="0"/>
-              <w:adjustRightInd w:val="0"/>
-              <w:rPr>
-                <w:rFonts w:cstheme="minorHAnsi"/>
-                <w:color w:val="002060"/>
-              </w:rPr>
-            </w:pPr>
-            <w:r>
-              <w:rPr>
-                <w:rFonts w:cstheme="minorHAnsi"/>
-                <w:color w:val="002060"/>
-              </w:rPr>
-              <w:t>Make changes to the individual functions to reference this single point of reference</w:t>
-            </w:r>
-          </w:p>
-          <w:p>
-            <w:pPr>
-              <w:tabs>
-                <w:tab w:val="left" w:pos="560"/>
-                <w:tab w:val="left" w:pos="1120"/>
-                <w:tab w:val="left" w:pos="1680"/>
-                <w:tab w:val="left" w:pos="2240"/>
-                <w:tab w:val="left" w:pos="2800"/>
-                <w:tab w:val="left" w:pos="3360"/>
-                <w:tab w:val="left" w:pos="3920"/>
-                <w:tab w:val="left" w:pos="4480"/>
-                <w:tab w:val="left" w:pos="5040"/>
-                <w:tab w:val="left" w:pos="5600"/>
-                <w:tab w:val="left" w:pos="6160"/>
-                <w:tab w:val="left" w:pos="6720"/>
-              </w:tabs>
-              <w:autoSpaceDE w:val="0"/>
-              <w:autoSpaceDN w:val="0"/>
-              <w:adjustRightInd w:val="0"/>
-              <w:rPr>
-                <w:rFonts w:asciiTheme="minorHAnsi" w:hAnsiTheme="minorHAnsi" w:cstheme="minorHAnsi"/>
-                <w:color w:val="002060"/>
-              </w:rPr>
-            </w:pPr>
-          </w:p>
-          <w:p>
-            <w:pPr>
-              <w:tabs>
-                <w:tab w:val="left" w:pos="560"/>
-                <w:tab w:val="left" w:pos="1120"/>
-                <w:tab w:val="left" w:pos="1680"/>
-                <w:tab w:val="left" w:pos="2240"/>
-                <w:tab w:val="left" w:pos="2800"/>
-                <w:tab w:val="left" w:pos="3360"/>
-                <w:tab w:val="left" w:pos="3920"/>
-                <w:tab w:val="left" w:pos="4480"/>
-                <w:tab w:val="left" w:pos="5040"/>
-                <w:tab w:val="left" w:pos="5600"/>
-                <w:tab w:val="left" w:pos="6160"/>
-                <w:tab w:val="left" w:pos="6720"/>
-              </w:tabs>
-              <w:autoSpaceDE w:val="0"/>
-              <w:autoSpaceDN w:val="0"/>
-              <w:adjustRightInd w:val="0"/>
-              <w:rPr>
-                <w:rFonts w:asciiTheme="minorHAnsi" w:hAnsiTheme="minorHAnsi" w:cstheme="minorHAnsi"/>
-                <w:color w:val="002060"/>
-              </w:rPr>
-            </w:pPr>
-            <w:r>
-              <w:rPr>
-                <w:rFonts w:asciiTheme="minorHAnsi" w:hAnsiTheme="minorHAnsi" w:cstheme="minorHAnsi"/>
-                <w:color w:val="002060"/>
-              </w:rPr>
-              <w:t>The code itself is:</w:t>
-            </w:r>
-          </w:p>
-          <w:p>
-            <w:pPr>
-              <w:tabs>
-                <w:tab w:val="left" w:pos="560"/>
-                <w:tab w:val="left" w:pos="1120"/>
-                <w:tab w:val="left" w:pos="1680"/>
-                <w:tab w:val="left" w:pos="2240"/>
-                <w:tab w:val="left" w:pos="2800"/>
-                <w:tab w:val="left" w:pos="3360"/>
-                <w:tab w:val="left" w:pos="3920"/>
-                <w:tab w:val="left" w:pos="4480"/>
-                <w:tab w:val="left" w:pos="5040"/>
-                <w:tab w:val="left" w:pos="5600"/>
-                <w:tab w:val="left" w:pos="6160"/>
-                <w:tab w:val="left" w:pos="6720"/>
-              </w:tabs>
-              <w:autoSpaceDE w:val="0"/>
-              <w:autoSpaceDN w:val="0"/>
-              <w:adjustRightInd w:val="0"/>
-              <w:rPr>
-                <w:rFonts w:asciiTheme="minorHAnsi" w:hAnsiTheme="minorHAnsi" w:cstheme="minorHAnsi"/>
-                <w:color w:val="002060"/>
-              </w:rPr>
-            </w:pPr>
-          </w:p>
-          <w:p>
-            <w:pPr>
-              <w:tabs>
-                <w:tab w:val="left" w:pos="560"/>
-                <w:tab w:val="left" w:pos="1120"/>
-                <w:tab w:val="left" w:pos="1680"/>
-                <w:tab w:val="left" w:pos="2240"/>
-                <w:tab w:val="left" w:pos="2800"/>
-                <w:tab w:val="left" w:pos="3360"/>
-                <w:tab w:val="left" w:pos="3920"/>
-                <w:tab w:val="left" w:pos="4480"/>
-                <w:tab w:val="left" w:pos="5040"/>
-                <w:tab w:val="left" w:pos="5600"/>
-                <w:tab w:val="left" w:pos="6160"/>
-                <w:tab w:val="left" w:pos="6720"/>
-              </w:tabs>
-              <w:autoSpaceDE w:val="0"/>
-              <w:autoSpaceDN w:val="0"/>
-              <w:adjustRightInd w:val="0"/>
-              <w:rPr>
-                <w:rFonts w:asciiTheme="minorHAnsi" w:hAnsiTheme="minorHAnsi" w:cstheme="minorHAnsi"/>
-                <w:color w:val="002060"/>
-              </w:rPr>
-            </w:pPr>
-            <w:r>
-              <w:rPr>
-                <w:rFonts w:asciiTheme="minorHAnsi" w:hAnsiTheme="minorHAnsi" w:cstheme="minorHAnsi"/>
-                <w:color w:val="002060"/>
-              </w:rPr>
-              <w:t>#Convert the current working directory into a string</w:t>
-            </w:r>
-          </w:p>
-          <w:p>
-            <w:pPr>
-              <w:tabs>
-                <w:tab w:val="left" w:pos="560"/>
-                <w:tab w:val="left" w:pos="1120"/>
-                <w:tab w:val="left" w:pos="1680"/>
-                <w:tab w:val="left" w:pos="2240"/>
-                <w:tab w:val="left" w:pos="2800"/>
-                <w:tab w:val="left" w:pos="3360"/>
-                <w:tab w:val="left" w:pos="3920"/>
-                <w:tab w:val="left" w:pos="4480"/>
-                <w:tab w:val="left" w:pos="5040"/>
-                <w:tab w:val="left" w:pos="5600"/>
-                <w:tab w:val="left" w:pos="6160"/>
-                <w:tab w:val="left" w:pos="6720"/>
-              </w:tabs>
-              <w:autoSpaceDE w:val="0"/>
-              <w:autoSpaceDN w:val="0"/>
-              <w:adjustRightInd w:val="0"/>
-              <w:rPr>
-                <w:rFonts w:asciiTheme="minorHAnsi" w:hAnsiTheme="minorHAnsi" w:cstheme="minorHAnsi"/>
-                <w:color w:val="002060"/>
-              </w:rPr>
-            </w:pPr>
-            <w:r>
-              <w:rPr>
-                <w:rFonts w:asciiTheme="minorHAnsi" w:hAnsiTheme="minorHAnsi" w:cstheme="minorHAnsi"/>
-                <w:color w:val="002060"/>
-              </w:rPr>
-              <w:t xml:space="preserve">    </w:t>
-            </w:r>
-            <w:proofErr w:type="spellStart"/>
-            <w:r>
-              <w:rPr>
-                <w:rFonts w:asciiTheme="minorHAnsi" w:hAnsiTheme="minorHAnsi" w:cstheme="minorHAnsi"/>
-                <w:color w:val="002060"/>
-              </w:rPr>
-              <w:t>cwd</w:t>
-            </w:r>
-            <w:proofErr w:type="spellEnd"/>
-            <w:r>
-              <w:rPr>
-                <w:rFonts w:asciiTheme="minorHAnsi" w:hAnsiTheme="minorHAnsi" w:cstheme="minorHAnsi"/>
-                <w:color w:val="002060"/>
-              </w:rPr>
-              <w:t xml:space="preserve"> = str(</w:t>
-            </w:r>
-            <w:proofErr w:type="spellStart"/>
-            <w:proofErr w:type="gramStart"/>
-            <w:r>
-              <w:rPr>
-                <w:rFonts w:asciiTheme="minorHAnsi" w:hAnsiTheme="minorHAnsi" w:cstheme="minorHAnsi"/>
-                <w:color w:val="002060"/>
-              </w:rPr>
-              <w:t>os.getcwd</w:t>
-            </w:r>
-            <w:proofErr w:type="spellEnd"/>
-            <w:proofErr w:type="gramEnd"/>
-            <w:r>
-              <w:rPr>
-                <w:rFonts w:asciiTheme="minorHAnsi" w:hAnsiTheme="minorHAnsi" w:cstheme="minorHAnsi"/>
-                <w:color w:val="002060"/>
-              </w:rPr>
-              <w:t>())</w:t>
-            </w:r>
-          </w:p>
-          <w:p>
-            <w:pPr>
-              <w:tabs>
-                <w:tab w:val="left" w:pos="560"/>
-                <w:tab w:val="left" w:pos="1120"/>
-                <w:tab w:val="left" w:pos="1680"/>
-                <w:tab w:val="left" w:pos="2240"/>
-                <w:tab w:val="left" w:pos="2800"/>
-                <w:tab w:val="left" w:pos="3360"/>
-                <w:tab w:val="left" w:pos="3920"/>
-                <w:tab w:val="left" w:pos="4480"/>
-                <w:tab w:val="left" w:pos="5040"/>
-                <w:tab w:val="left" w:pos="5600"/>
-                <w:tab w:val="left" w:pos="6160"/>
-                <w:tab w:val="left" w:pos="6720"/>
-              </w:tabs>
-              <w:autoSpaceDE w:val="0"/>
-              <w:autoSpaceDN w:val="0"/>
-              <w:adjustRightInd w:val="0"/>
-              <w:rPr>
-                <w:rFonts w:asciiTheme="minorHAnsi" w:hAnsiTheme="minorHAnsi" w:cstheme="minorHAnsi"/>
-                <w:color w:val="002060"/>
-              </w:rPr>
-            </w:pPr>
-            <w:r>
-              <w:rPr>
-                <w:rFonts w:asciiTheme="minorHAnsi" w:hAnsiTheme="minorHAnsi" w:cstheme="minorHAnsi"/>
-                <w:color w:val="002060"/>
-              </w:rPr>
-              <w:t xml:space="preserve">    #Find the first </w:t>
-            </w:r>
-            <w:proofErr w:type="spellStart"/>
-            <w:r>
-              <w:rPr>
-                <w:rFonts w:asciiTheme="minorHAnsi" w:hAnsiTheme="minorHAnsi" w:cstheme="minorHAnsi"/>
-                <w:color w:val="002060"/>
-              </w:rPr>
-              <w:t>occurance</w:t>
-            </w:r>
-            <w:proofErr w:type="spellEnd"/>
-            <w:r>
-              <w:rPr>
-                <w:rFonts w:asciiTheme="minorHAnsi" w:hAnsiTheme="minorHAnsi" w:cstheme="minorHAnsi"/>
-                <w:color w:val="002060"/>
-              </w:rPr>
-              <w:t xml:space="preserve"> of </w:t>
-            </w:r>
-            <w:proofErr w:type="spellStart"/>
-            <w:r>
-              <w:rPr>
-                <w:rFonts w:asciiTheme="minorHAnsi" w:hAnsiTheme="minorHAnsi" w:cstheme="minorHAnsi"/>
-                <w:color w:val="002060"/>
-              </w:rPr>
-              <w:t>DoggyDetector</w:t>
-            </w:r>
-            <w:proofErr w:type="spellEnd"/>
-            <w:r>
-              <w:rPr>
-                <w:rFonts w:asciiTheme="minorHAnsi" w:hAnsiTheme="minorHAnsi" w:cstheme="minorHAnsi"/>
-                <w:color w:val="002060"/>
-              </w:rPr>
-              <w:t>, and add 13 to create slicer value</w:t>
-            </w:r>
-          </w:p>
-          <w:p>
-            <w:pPr>
-              <w:tabs>
-                <w:tab w:val="left" w:pos="560"/>
-                <w:tab w:val="left" w:pos="1120"/>
-                <w:tab w:val="left" w:pos="1680"/>
-                <w:tab w:val="left" w:pos="2240"/>
-                <w:tab w:val="left" w:pos="2800"/>
-                <w:tab w:val="left" w:pos="3360"/>
-                <w:tab w:val="left" w:pos="3920"/>
-                <w:tab w:val="left" w:pos="4480"/>
-                <w:tab w:val="left" w:pos="5040"/>
-                <w:tab w:val="left" w:pos="5600"/>
-                <w:tab w:val="left" w:pos="6160"/>
-                <w:tab w:val="left" w:pos="6720"/>
-              </w:tabs>
-              <w:autoSpaceDE w:val="0"/>
-              <w:autoSpaceDN w:val="0"/>
-              <w:adjustRightInd w:val="0"/>
-              <w:rPr>
-                <w:rFonts w:asciiTheme="minorHAnsi" w:hAnsiTheme="minorHAnsi" w:cstheme="minorHAnsi"/>
-                <w:color w:val="002060"/>
-              </w:rPr>
-            </w:pPr>
-            <w:r>
-              <w:rPr>
-                <w:rFonts w:asciiTheme="minorHAnsi" w:hAnsiTheme="minorHAnsi" w:cstheme="minorHAnsi"/>
-                <w:color w:val="002060"/>
-              </w:rPr>
-              <w:t xml:space="preserve">    slicer = </w:t>
-            </w:r>
-            <w:proofErr w:type="spellStart"/>
-            <w:proofErr w:type="gramStart"/>
-            <w:r>
-              <w:rPr>
-                <w:rFonts w:asciiTheme="minorHAnsi" w:hAnsiTheme="minorHAnsi" w:cstheme="minorHAnsi"/>
-                <w:color w:val="002060"/>
-              </w:rPr>
-              <w:t>cwd.index</w:t>
-            </w:r>
-            <w:proofErr w:type="spellEnd"/>
-            <w:proofErr w:type="gramEnd"/>
-            <w:r>
-              <w:rPr>
-                <w:rFonts w:asciiTheme="minorHAnsi" w:hAnsiTheme="minorHAnsi" w:cstheme="minorHAnsi"/>
-                <w:color w:val="002060"/>
-              </w:rPr>
-              <w:t>("</w:t>
-            </w:r>
-            <w:proofErr w:type="spellStart"/>
-            <w:r>
-              <w:rPr>
-                <w:rFonts w:asciiTheme="minorHAnsi" w:hAnsiTheme="minorHAnsi" w:cstheme="minorHAnsi"/>
-                <w:color w:val="002060"/>
-              </w:rPr>
-              <w:t>DoggyDetector</w:t>
-            </w:r>
-            <w:proofErr w:type="spellEnd"/>
-            <w:r>
-              <w:rPr>
-                <w:rFonts w:asciiTheme="minorHAnsi" w:hAnsiTheme="minorHAnsi" w:cstheme="minorHAnsi"/>
-                <w:color w:val="002060"/>
-              </w:rPr>
-              <w:t>") + 13</w:t>
-            </w:r>
-          </w:p>
-          <w:p>
-            <w:pPr>
-              <w:tabs>
-                <w:tab w:val="left" w:pos="560"/>
-                <w:tab w:val="left" w:pos="1120"/>
-                <w:tab w:val="left" w:pos="1680"/>
-                <w:tab w:val="left" w:pos="2240"/>
-                <w:tab w:val="left" w:pos="2800"/>
-                <w:tab w:val="left" w:pos="3360"/>
-                <w:tab w:val="left" w:pos="3920"/>
-                <w:tab w:val="left" w:pos="4480"/>
-                <w:tab w:val="left" w:pos="5040"/>
-                <w:tab w:val="left" w:pos="5600"/>
-                <w:tab w:val="left" w:pos="6160"/>
-                <w:tab w:val="left" w:pos="6720"/>
-              </w:tabs>
-              <w:autoSpaceDE w:val="0"/>
-              <w:autoSpaceDN w:val="0"/>
-              <w:adjustRightInd w:val="0"/>
-              <w:rPr>
-                <w:rFonts w:asciiTheme="minorHAnsi" w:hAnsiTheme="minorHAnsi" w:cstheme="minorHAnsi"/>
-                <w:color w:val="002060"/>
-              </w:rPr>
-            </w:pPr>
-            <w:r>
-              <w:rPr>
-                <w:rFonts w:asciiTheme="minorHAnsi" w:hAnsiTheme="minorHAnsi" w:cstheme="minorHAnsi"/>
-                <w:color w:val="002060"/>
-              </w:rPr>
-              <w:t xml:space="preserve">    #</w:t>
-            </w:r>
-            <w:proofErr w:type="gramStart"/>
-            <w:r>
-              <w:rPr>
-                <w:rFonts w:asciiTheme="minorHAnsi" w:hAnsiTheme="minorHAnsi" w:cstheme="minorHAnsi"/>
-                <w:color w:val="002060"/>
-              </w:rPr>
-              <w:t>create</w:t>
-            </w:r>
-            <w:proofErr w:type="gramEnd"/>
-            <w:r>
-              <w:rPr>
-                <w:rFonts w:asciiTheme="minorHAnsi" w:hAnsiTheme="minorHAnsi" w:cstheme="minorHAnsi"/>
-                <w:color w:val="002060"/>
-              </w:rPr>
-              <w:t xml:space="preserve"> absolute working directory</w:t>
-            </w:r>
-          </w:p>
-          <w:p>
-            <w:pPr>
-              <w:tabs>
-                <w:tab w:val="left" w:pos="560"/>
-                <w:tab w:val="left" w:pos="1120"/>
-                <w:tab w:val="left" w:pos="1680"/>
-                <w:tab w:val="left" w:pos="2240"/>
-                <w:tab w:val="left" w:pos="2800"/>
-                <w:tab w:val="left" w:pos="3360"/>
-                <w:tab w:val="left" w:pos="3920"/>
-                <w:tab w:val="left" w:pos="4480"/>
-                <w:tab w:val="left" w:pos="5040"/>
-                <w:tab w:val="left" w:pos="5600"/>
-                <w:tab w:val="left" w:pos="6160"/>
-                <w:tab w:val="left" w:pos="6720"/>
-              </w:tabs>
-              <w:autoSpaceDE w:val="0"/>
-              <w:autoSpaceDN w:val="0"/>
-              <w:adjustRightInd w:val="0"/>
-              <w:rPr>
-                <w:rFonts w:asciiTheme="minorHAnsi" w:hAnsiTheme="minorHAnsi" w:cstheme="minorHAnsi"/>
-                <w:color w:val="002060"/>
-              </w:rPr>
-            </w:pPr>
-            <w:r>
-              <w:rPr>
-                <w:rFonts w:asciiTheme="minorHAnsi" w:hAnsiTheme="minorHAnsi" w:cstheme="minorHAnsi"/>
-                <w:color w:val="002060"/>
-              </w:rPr>
-              <w:t xml:space="preserve">    </w:t>
-            </w:r>
-            <w:proofErr w:type="spellStart"/>
-            <w:r>
-              <w:rPr>
-                <w:rFonts w:asciiTheme="minorHAnsi" w:hAnsiTheme="minorHAnsi" w:cstheme="minorHAnsi"/>
-                <w:color w:val="002060"/>
-              </w:rPr>
-              <w:t>awd</w:t>
-            </w:r>
-            <w:proofErr w:type="spellEnd"/>
-            <w:r>
-              <w:rPr>
-                <w:rFonts w:asciiTheme="minorHAnsi" w:hAnsiTheme="minorHAnsi" w:cstheme="minorHAnsi"/>
-                <w:color w:val="002060"/>
-              </w:rPr>
-              <w:t xml:space="preserve"> = </w:t>
-            </w:r>
-            <w:proofErr w:type="spellStart"/>
-            <w:r>
-              <w:rPr>
-                <w:rFonts w:asciiTheme="minorHAnsi" w:hAnsiTheme="minorHAnsi" w:cstheme="minorHAnsi"/>
-                <w:color w:val="002060"/>
-              </w:rPr>
-              <w:t>cwd</w:t>
-            </w:r>
-            <w:proofErr w:type="spellEnd"/>
-            <w:r>
-              <w:rPr>
-                <w:rFonts w:asciiTheme="minorHAnsi" w:hAnsiTheme="minorHAnsi" w:cstheme="minorHAnsi"/>
-                <w:color w:val="002060"/>
-              </w:rPr>
-              <w:t>[</w:t>
-            </w:r>
-            <w:proofErr w:type="gramStart"/>
-            <w:r>
-              <w:rPr>
-                <w:rFonts w:asciiTheme="minorHAnsi" w:hAnsiTheme="minorHAnsi" w:cstheme="minorHAnsi"/>
-                <w:color w:val="002060"/>
-              </w:rPr>
-              <w:t>0:slicer</w:t>
-            </w:r>
-            <w:proofErr w:type="gramEnd"/>
-            <w:r>
-              <w:rPr>
-                <w:rFonts w:asciiTheme="minorHAnsi" w:hAnsiTheme="minorHAnsi" w:cstheme="minorHAnsi"/>
-                <w:color w:val="002060"/>
-              </w:rPr>
-              <w:t>]</w:t>
-            </w:r>
-          </w:p>
-          <w:p>
-            <w:pPr>
-              <w:tabs>
-                <w:tab w:val="left" w:pos="560"/>
-                <w:tab w:val="left" w:pos="1120"/>
-                <w:tab w:val="left" w:pos="1680"/>
-                <w:tab w:val="left" w:pos="2240"/>
-                <w:tab w:val="left" w:pos="2800"/>
-                <w:tab w:val="left" w:pos="3360"/>
-                <w:tab w:val="left" w:pos="3920"/>
-                <w:tab w:val="left" w:pos="4480"/>
-                <w:tab w:val="left" w:pos="5040"/>
-                <w:tab w:val="left" w:pos="5600"/>
-                <w:tab w:val="left" w:pos="6160"/>
-                <w:tab w:val="left" w:pos="6720"/>
-              </w:tabs>
-              <w:autoSpaceDE w:val="0"/>
-              <w:autoSpaceDN w:val="0"/>
-              <w:adjustRightInd w:val="0"/>
-              <w:rPr>
-                <w:rFonts w:asciiTheme="minorHAnsi" w:hAnsiTheme="minorHAnsi" w:cstheme="minorHAnsi"/>
-                <w:color w:val="002060"/>
-              </w:rPr>
-            </w:pPr>
-          </w:p>
-          <w:p>
-            <w:pPr>
-              <w:tabs>
-                <w:tab w:val="left" w:pos="560"/>
-                <w:tab w:val="left" w:pos="1120"/>
-                <w:tab w:val="left" w:pos="1680"/>
-                <w:tab w:val="left" w:pos="2240"/>
-                <w:tab w:val="left" w:pos="2800"/>
-                <w:tab w:val="left" w:pos="3360"/>
-                <w:tab w:val="left" w:pos="3920"/>
-                <w:tab w:val="left" w:pos="4480"/>
-                <w:tab w:val="left" w:pos="5040"/>
-                <w:tab w:val="left" w:pos="5600"/>
-                <w:tab w:val="left" w:pos="6160"/>
-                <w:tab w:val="left" w:pos="6720"/>
-              </w:tabs>
-              <w:autoSpaceDE w:val="0"/>
-              <w:autoSpaceDN w:val="0"/>
-              <w:adjustRightInd w:val="0"/>
-              <w:rPr>
-                <w:rFonts w:asciiTheme="minorHAnsi" w:hAnsiTheme="minorHAnsi" w:cstheme="minorHAnsi"/>
-                <w:color w:val="000000" w:themeColor="text1"/>
-              </w:rPr>
-            </w:pPr>
-          </w:p>
-          <w:p>
-            <w:pPr>
-              <w:pStyle w:val="ListParagraph"/>
-              <w:tabs>
-                <w:tab w:val="left" w:pos="560"/>
-                <w:tab w:val="left" w:pos="1120"/>
-                <w:tab w:val="left" w:pos="1680"/>
-                <w:tab w:val="left" w:pos="2240"/>
-                <w:tab w:val="left" w:pos="2800"/>
-                <w:tab w:val="left" w:pos="3360"/>
-                <w:tab w:val="left" w:pos="3920"/>
-                <w:tab w:val="left" w:pos="4480"/>
-                <w:tab w:val="left" w:pos="5040"/>
-                <w:tab w:val="left" w:pos="5600"/>
-                <w:tab w:val="left" w:pos="6160"/>
-                <w:tab w:val="left" w:pos="6720"/>
-              </w:tabs>
-              <w:autoSpaceDE w:val="0"/>
-              <w:autoSpaceDN w:val="0"/>
-              <w:adjustRightInd w:val="0"/>
-              <w:rPr>
-                <w:rFonts w:cstheme="minorHAnsi"/>
+              <w:tabs>
+                <w:tab w:val="left" w:pos="560"/>
+                <w:tab w:val="left" w:pos="1120"/>
+                <w:tab w:val="left" w:pos="1680"/>
+                <w:tab w:val="left" w:pos="2240"/>
+                <w:tab w:val="left" w:pos="2800"/>
+                <w:tab w:val="left" w:pos="3360"/>
+                <w:tab w:val="left" w:pos="3920"/>
+                <w:tab w:val="left" w:pos="4480"/>
+                <w:tab w:val="left" w:pos="5040"/>
+                <w:tab w:val="left" w:pos="5600"/>
+                <w:tab w:val="left" w:pos="6160"/>
+                <w:tab w:val="left" w:pos="6720"/>
+              </w:tabs>
+              <w:autoSpaceDE w:val="0"/>
+              <w:autoSpaceDN w:val="0"/>
+              <w:adjustRightInd w:val="0"/>
+              <w:rPr>
+                <w:rFonts w:asciiTheme="minorHAnsi" w:hAnsiTheme="minorHAnsi" w:cstheme="minorHAnsi"/>
                 <w:b/>
                 <w:bCs/>
               </w:rPr>
@@ -1921,7 +1246,6 @@
                 <w:b/>
                 <w:bCs/>
               </w:rPr>
-              <w:lastRenderedPageBreak/>
               <w:t>History</w:t>
             </w:r>
           </w:p>
@@ -1956,312 +1280,23 @@
                 <w:b/>
                 <w:bCs/>
               </w:rPr>
-              <w:t>04-02-2022</w:t>
-            </w:r>
-          </w:p>
-          <w:p>
-            <w:pPr>
-              <w:tabs>
-                <w:tab w:val="left" w:pos="560"/>
-                <w:tab w:val="left" w:pos="1120"/>
-                <w:tab w:val="left" w:pos="1680"/>
-                <w:tab w:val="left" w:pos="2240"/>
-                <w:tab w:val="left" w:pos="2800"/>
-                <w:tab w:val="left" w:pos="3360"/>
-                <w:tab w:val="left" w:pos="3920"/>
-                <w:tab w:val="left" w:pos="4480"/>
-                <w:tab w:val="left" w:pos="5040"/>
-                <w:tab w:val="left" w:pos="5600"/>
-                <w:tab w:val="left" w:pos="6160"/>
-                <w:tab w:val="left" w:pos="6720"/>
-              </w:tabs>
-              <w:autoSpaceDE w:val="0"/>
-              <w:autoSpaceDN w:val="0"/>
-              <w:adjustRightInd w:val="0"/>
-              <w:rPr>
-                <w:rFonts w:asciiTheme="minorHAnsi" w:hAnsiTheme="minorHAnsi" w:cstheme="minorHAnsi"/>
-                <w:color w:val="000000"/>
-                <w:lang w:val="en-GB"/>
-              </w:rPr>
-            </w:pPr>
-            <w:r>
-              <w:rPr>
-                <w:rFonts w:asciiTheme="minorHAnsi" w:hAnsiTheme="minorHAnsi" w:cstheme="minorHAnsi"/>
-                <w:color w:val="000000"/>
-                <w:lang w:val="en-GB"/>
-              </w:rPr>
-              <w:t xml:space="preserve">- Create ‘pickle from </w:t>
-            </w:r>
-            <w:proofErr w:type="spellStart"/>
-            <w:r>
-              <w:rPr>
-                <w:rFonts w:asciiTheme="minorHAnsi" w:hAnsiTheme="minorHAnsi" w:cstheme="minorHAnsi"/>
-                <w:color w:val="000000"/>
-                <w:lang w:val="en-GB"/>
-              </w:rPr>
-              <w:t>gcp</w:t>
-            </w:r>
-            <w:proofErr w:type="spellEnd"/>
-            <w:r>
-              <w:rPr>
-                <w:rFonts w:asciiTheme="minorHAnsi" w:hAnsiTheme="minorHAnsi" w:cstheme="minorHAnsi"/>
-                <w:color w:val="000000"/>
-                <w:lang w:val="en-GB"/>
-              </w:rPr>
-              <w:t xml:space="preserve">’ function, modify trainer.py to be able to download pickle from </w:t>
-            </w:r>
-            <w:proofErr w:type="spellStart"/>
-            <w:r>
-              <w:rPr>
-                <w:rFonts w:asciiTheme="minorHAnsi" w:hAnsiTheme="minorHAnsi" w:cstheme="minorHAnsi"/>
-                <w:color w:val="000000"/>
-                <w:lang w:val="en-GB"/>
-              </w:rPr>
-              <w:t>gcp</w:t>
-            </w:r>
-            <w:proofErr w:type="spellEnd"/>
-          </w:p>
-          <w:p>
-            <w:pPr>
-              <w:tabs>
-                <w:tab w:val="left" w:pos="560"/>
-                <w:tab w:val="left" w:pos="1120"/>
-                <w:tab w:val="left" w:pos="1680"/>
-                <w:tab w:val="left" w:pos="2240"/>
-                <w:tab w:val="left" w:pos="2800"/>
-                <w:tab w:val="left" w:pos="3360"/>
-                <w:tab w:val="left" w:pos="3920"/>
-                <w:tab w:val="left" w:pos="4480"/>
-                <w:tab w:val="left" w:pos="5040"/>
-                <w:tab w:val="left" w:pos="5600"/>
-                <w:tab w:val="left" w:pos="6160"/>
-                <w:tab w:val="left" w:pos="6720"/>
-              </w:tabs>
-              <w:autoSpaceDE w:val="0"/>
-              <w:autoSpaceDN w:val="0"/>
-              <w:adjustRightInd w:val="0"/>
-              <w:rPr>
-                <w:rFonts w:asciiTheme="minorHAnsi" w:hAnsiTheme="minorHAnsi" w:cstheme="minorHAnsi"/>
-                <w:color w:val="000000"/>
-                <w:lang w:val="en-GB"/>
-              </w:rPr>
-            </w:pPr>
-            <w:r>
-              <w:rPr>
-                <w:rFonts w:asciiTheme="minorHAnsi" w:hAnsiTheme="minorHAnsi" w:cstheme="minorHAnsi"/>
-                <w:color w:val="000000"/>
-                <w:lang w:val="en-GB"/>
-              </w:rPr>
-              <w:t>-create model locally following directions on Kitt</w:t>
-            </w:r>
-          </w:p>
-          <w:p>
-            <w:pPr>
-              <w:tabs>
-                <w:tab w:val="left" w:pos="560"/>
-                <w:tab w:val="left" w:pos="1120"/>
-                <w:tab w:val="left" w:pos="1680"/>
-                <w:tab w:val="left" w:pos="2240"/>
-                <w:tab w:val="left" w:pos="2800"/>
-                <w:tab w:val="left" w:pos="3360"/>
-                <w:tab w:val="left" w:pos="3920"/>
-                <w:tab w:val="left" w:pos="4480"/>
-                <w:tab w:val="left" w:pos="5040"/>
-                <w:tab w:val="left" w:pos="5600"/>
-                <w:tab w:val="left" w:pos="6160"/>
-                <w:tab w:val="left" w:pos="6720"/>
-              </w:tabs>
-              <w:autoSpaceDE w:val="0"/>
-              <w:autoSpaceDN w:val="0"/>
-              <w:adjustRightInd w:val="0"/>
-              <w:rPr>
-                <w:rFonts w:asciiTheme="minorHAnsi" w:hAnsiTheme="minorHAnsi" w:cstheme="minorHAnsi"/>
-                <w:color w:val="000000"/>
-                <w:lang w:val="en-GB"/>
-              </w:rPr>
-            </w:pPr>
-            <w:r>
-              <w:rPr>
-                <w:rFonts w:asciiTheme="minorHAnsi" w:hAnsiTheme="minorHAnsi" w:cstheme="minorHAnsi"/>
-                <w:color w:val="000000"/>
-                <w:lang w:val="en-GB"/>
-              </w:rPr>
-              <w:t>- Update “</w:t>
-            </w:r>
-            <w:proofErr w:type="spellStart"/>
-            <w:r>
-              <w:rPr>
-                <w:rFonts w:asciiTheme="minorHAnsi" w:hAnsiTheme="minorHAnsi" w:cstheme="minorHAnsi"/>
-                <w:color w:val="000000"/>
-                <w:lang w:val="en-GB"/>
-              </w:rPr>
-              <w:t>file_to_gcp</w:t>
-            </w:r>
-            <w:proofErr w:type="spellEnd"/>
-            <w:r>
-              <w:rPr>
-                <w:rFonts w:asciiTheme="minorHAnsi" w:hAnsiTheme="minorHAnsi" w:cstheme="minorHAnsi"/>
-                <w:color w:val="000000"/>
-                <w:lang w:val="en-GB"/>
-              </w:rPr>
-              <w:t>”</w:t>
-            </w:r>
-          </w:p>
-          <w:p>
-            <w:pPr>
-              <w:rPr>
-                <w:rFonts w:asciiTheme="minorHAnsi" w:hAnsiTheme="minorHAnsi" w:cstheme="minorHAnsi"/>
-                <w:b/>
-                <w:bCs/>
-              </w:rPr>
-            </w:pPr>
-          </w:p>
-          <w:p>
-            <w:pPr>
-              <w:tabs>
-                <w:tab w:val="left" w:pos="560"/>
-                <w:tab w:val="left" w:pos="1120"/>
-                <w:tab w:val="left" w:pos="1680"/>
-                <w:tab w:val="left" w:pos="2240"/>
-                <w:tab w:val="left" w:pos="2800"/>
-                <w:tab w:val="left" w:pos="3360"/>
-                <w:tab w:val="left" w:pos="3920"/>
-                <w:tab w:val="left" w:pos="4480"/>
-                <w:tab w:val="left" w:pos="5040"/>
-                <w:tab w:val="left" w:pos="5600"/>
-                <w:tab w:val="left" w:pos="6160"/>
-                <w:tab w:val="left" w:pos="6720"/>
-              </w:tabs>
-              <w:autoSpaceDE w:val="0"/>
-              <w:autoSpaceDN w:val="0"/>
-              <w:adjustRightInd w:val="0"/>
-              <w:rPr>
-                <w:rFonts w:asciiTheme="minorHAnsi" w:hAnsiTheme="minorHAnsi" w:cstheme="minorHAnsi"/>
-                <w:b/>
-                <w:bCs/>
-              </w:rPr>
-            </w:pPr>
-            <w:r>
-              <w:rPr>
-                <w:rFonts w:asciiTheme="minorHAnsi" w:hAnsiTheme="minorHAnsi" w:cstheme="minorHAnsi"/>
-                <w:b/>
-                <w:bCs/>
-              </w:rPr>
-              <w:t>03-02-202</w:t>
-            </w:r>
-            <w:r>
-              <w:rPr>
-                <w:rFonts w:asciiTheme="minorHAnsi" w:hAnsiTheme="minorHAnsi" w:cstheme="minorHAnsi"/>
-                <w:b/>
-                <w:bCs/>
-              </w:rPr>
-              <w:t>2</w:t>
-            </w:r>
-          </w:p>
-          <w:p>
-            <w:pPr>
-              <w:tabs>
-                <w:tab w:val="left" w:pos="560"/>
-                <w:tab w:val="left" w:pos="1120"/>
-                <w:tab w:val="left" w:pos="1680"/>
-                <w:tab w:val="left" w:pos="2240"/>
-                <w:tab w:val="left" w:pos="2800"/>
-                <w:tab w:val="left" w:pos="3360"/>
-                <w:tab w:val="left" w:pos="3920"/>
-                <w:tab w:val="left" w:pos="4480"/>
-                <w:tab w:val="left" w:pos="5040"/>
-                <w:tab w:val="left" w:pos="5600"/>
-                <w:tab w:val="left" w:pos="6160"/>
-                <w:tab w:val="left" w:pos="6720"/>
-              </w:tabs>
-              <w:autoSpaceDE w:val="0"/>
-              <w:autoSpaceDN w:val="0"/>
-              <w:adjustRightInd w:val="0"/>
-              <w:rPr>
-                <w:rFonts w:asciiTheme="minorHAnsi" w:hAnsiTheme="minorHAnsi" w:cstheme="minorHAnsi"/>
-              </w:rPr>
-            </w:pPr>
-            <w:r>
-              <w:rPr>
-                <w:rFonts w:asciiTheme="minorHAnsi" w:hAnsiTheme="minorHAnsi" w:cstheme="minorHAnsi"/>
-                <w:b/>
-                <w:bCs/>
-                <w:color w:val="000000"/>
-                <w:lang w:val="en-GB"/>
-              </w:rPr>
-              <w:t>-</w:t>
-            </w:r>
-            <w:r>
-              <w:rPr>
-                <w:rFonts w:asciiTheme="minorHAnsi" w:hAnsiTheme="minorHAnsi" w:cstheme="minorHAnsi"/>
-              </w:rPr>
-              <w:t xml:space="preserve"> Continue to work on pickle to GCP. Note that the pickle file will first have to be saved locally before it is uploaded to GCP</w:t>
-            </w:r>
-          </w:p>
-          <w:p>
-            <w:pPr>
-              <w:pStyle w:val="ListParagraph"/>
-              <w:tabs>
-                <w:tab w:val="left" w:pos="560"/>
-                <w:tab w:val="left" w:pos="1120"/>
-                <w:tab w:val="left" w:pos="1680"/>
-                <w:tab w:val="left" w:pos="2240"/>
-                <w:tab w:val="left" w:pos="2800"/>
-                <w:tab w:val="left" w:pos="3360"/>
-                <w:tab w:val="left" w:pos="3920"/>
-                <w:tab w:val="left" w:pos="4480"/>
-                <w:tab w:val="left" w:pos="5040"/>
-                <w:tab w:val="left" w:pos="5600"/>
-                <w:tab w:val="left" w:pos="6160"/>
-                <w:tab w:val="left" w:pos="6720"/>
-              </w:tabs>
-              <w:autoSpaceDE w:val="0"/>
-              <w:autoSpaceDN w:val="0"/>
-              <w:adjustRightInd w:val="0"/>
-              <w:rPr>
-                <w:rFonts w:cstheme="minorHAnsi"/>
-                <w:color w:val="000000"/>
-                <w:sz w:val="22"/>
-                <w:szCs w:val="22"/>
-                <w:lang w:val="en-GB"/>
-              </w:rPr>
-            </w:pPr>
-          </w:p>
-          <w:p>
-            <w:pPr>
-              <w:pStyle w:val="ListParagraph"/>
-              <w:tabs>
-                <w:tab w:val="left" w:pos="560"/>
-                <w:tab w:val="left" w:pos="1120"/>
-                <w:tab w:val="left" w:pos="1680"/>
-                <w:tab w:val="left" w:pos="2240"/>
-                <w:tab w:val="left" w:pos="2800"/>
-                <w:tab w:val="left" w:pos="3360"/>
-                <w:tab w:val="left" w:pos="3920"/>
-                <w:tab w:val="left" w:pos="4480"/>
-                <w:tab w:val="left" w:pos="5040"/>
-                <w:tab w:val="left" w:pos="5600"/>
-                <w:tab w:val="left" w:pos="6160"/>
-                <w:tab w:val="left" w:pos="6720"/>
-              </w:tabs>
-              <w:autoSpaceDE w:val="0"/>
-              <w:autoSpaceDN w:val="0"/>
-              <w:adjustRightInd w:val="0"/>
-              <w:rPr>
-                <w:rFonts w:cstheme="minorHAnsi"/>
-                <w:b/>
-                <w:bCs/>
-                <w:color w:val="00B050"/>
-              </w:rPr>
-            </w:pPr>
-            <w:r>
-              <w:rPr>
-                <w:rFonts w:cstheme="minorHAnsi"/>
-                <w:b/>
-                <w:bCs/>
-                <w:color w:val="00B050"/>
-              </w:rPr>
-              <w:t>Learning:</w:t>
+              <w:t>05-0</w:t>
+            </w:r>
+            <w:r>
+              <w:rPr>
+                <w:rFonts w:asciiTheme="minorHAnsi" w:hAnsiTheme="minorHAnsi" w:cstheme="minorHAnsi"/>
+                <w:b/>
+                <w:bCs/>
+              </w:rPr>
+              <w:t>3</w:t>
+            </w:r>
+            <w:r>
+              <w:rPr>
+                <w:rFonts w:asciiTheme="minorHAnsi" w:hAnsiTheme="minorHAnsi" w:cstheme="minorHAnsi"/>
+                <w:b/>
+                <w:bCs/>
+              </w:rPr>
+              <w:t>-2022</w:t>
             </w:r>
           </w:p>
           <w:p>
@@ -2290,13 +1325,1630 @@
               <w:adjustRightInd w:val="0"/>
               <w:rPr>
                 <w:rFonts w:cstheme="minorHAnsi"/>
-              </w:rPr>
-            </w:pPr>
-            <w:r>
+                <w:b/>
+                <w:bCs/>
+              </w:rPr>
+            </w:pPr>
+            <w:r>
+              <w:rPr>
+                <w:rFonts w:asciiTheme="minorHAnsi" w:hAnsiTheme="minorHAnsi" w:cstheme="minorHAnsi"/>
+              </w:rPr>
+              <w:t>Continue with Run the code on the AI Platform</w:t>
+            </w:r>
+          </w:p>
+          <w:p>
+            <w:pPr>
+              <w:tabs>
+                <w:tab w:val="left" w:pos="560"/>
+                <w:tab w:val="left" w:pos="1120"/>
+                <w:tab w:val="left" w:pos="1680"/>
+                <w:tab w:val="left" w:pos="2240"/>
+                <w:tab w:val="left" w:pos="2800"/>
+                <w:tab w:val="left" w:pos="3360"/>
+                <w:tab w:val="left" w:pos="3920"/>
+                <w:tab w:val="left" w:pos="4480"/>
+                <w:tab w:val="left" w:pos="5040"/>
+                <w:tab w:val="left" w:pos="5600"/>
+                <w:tab w:val="left" w:pos="6160"/>
+                <w:tab w:val="left" w:pos="6720"/>
+              </w:tabs>
+              <w:autoSpaceDE w:val="0"/>
+              <w:autoSpaceDN w:val="0"/>
+              <w:adjustRightInd w:val="0"/>
               <w:rPr>
                 <w:rFonts w:cstheme="minorHAnsi"/>
-              </w:rPr>
-              <w:t>I first had to Google Cloud Platform -&gt; Credentials -&gt; Under the heading “Service Accounts”, click the first project -&gt; Navigate to the “Keys” tab -&gt; Click “Add Key”</w:t>
+                <w:b/>
+                <w:bCs/>
+              </w:rPr>
+            </w:pPr>
+          </w:p>
+          <w:p>
+            <w:pPr>
+              <w:tabs>
+                <w:tab w:val="left" w:pos="560"/>
+                <w:tab w:val="left" w:pos="1120"/>
+                <w:tab w:val="left" w:pos="1680"/>
+                <w:tab w:val="left" w:pos="2240"/>
+                <w:tab w:val="left" w:pos="2800"/>
+                <w:tab w:val="left" w:pos="3360"/>
+                <w:tab w:val="left" w:pos="3920"/>
+                <w:tab w:val="left" w:pos="4480"/>
+                <w:tab w:val="left" w:pos="5040"/>
+                <w:tab w:val="left" w:pos="5600"/>
+                <w:tab w:val="left" w:pos="6160"/>
+                <w:tab w:val="left" w:pos="6720"/>
+              </w:tabs>
+              <w:autoSpaceDE w:val="0"/>
+              <w:autoSpaceDN w:val="0"/>
+              <w:adjustRightInd w:val="0"/>
+              <w:rPr>
+                <w:rFonts w:ascii="Menlo" w:eastAsiaTheme="minorHAnsi" w:hAnsi="Menlo" w:cs="Menlo"/>
+                <w:color w:val="000000"/>
+                <w:sz w:val="22"/>
+                <w:szCs w:val="22"/>
+                <w:lang w:val="en-GB" w:eastAsia="en-US"/>
+              </w:rPr>
+            </w:pPr>
+            <w:r>
+              <w:rPr>
+                <w:rFonts w:asciiTheme="minorHAnsi" w:hAnsiTheme="minorHAnsi" w:cstheme="minorHAnsi"/>
+                <w:b/>
+                <w:bCs/>
+                <w:color w:val="FF0000"/>
+              </w:rPr>
+              <w:lastRenderedPageBreak/>
+              <w:t>Issue:</w:t>
+            </w:r>
+            <w:r>
+              <w:rPr>
+                <w:rFonts w:asciiTheme="minorHAnsi" w:hAnsiTheme="minorHAnsi" w:cstheme="minorHAnsi"/>
+                <w:b/>
+                <w:bCs/>
+                <w:color w:val="FF0000"/>
+              </w:rPr>
+              <w:t xml:space="preserve"> </w:t>
+            </w:r>
+            <w:r>
+              <w:rPr>
+                <w:rFonts w:ascii="Menlo" w:eastAsiaTheme="minorHAnsi" w:hAnsi="Menlo" w:cs="Menlo"/>
+                <w:color w:val="000000"/>
+                <w:sz w:val="22"/>
+                <w:szCs w:val="22"/>
+                <w:lang w:val="en-GB" w:eastAsia="en-US"/>
+              </w:rPr>
+              <w:t>Error: The provided GCE region 'AUSTRALIA-SOUTHEAST2' is not available, or your project needs to be whitelisted to use it.</w:t>
+            </w:r>
+          </w:p>
+          <w:p>
+            <w:pPr>
+              <w:tabs>
+                <w:tab w:val="left" w:pos="560"/>
+                <w:tab w:val="left" w:pos="1120"/>
+                <w:tab w:val="left" w:pos="1680"/>
+                <w:tab w:val="left" w:pos="2240"/>
+                <w:tab w:val="left" w:pos="2800"/>
+                <w:tab w:val="left" w:pos="3360"/>
+                <w:tab w:val="left" w:pos="3920"/>
+                <w:tab w:val="left" w:pos="4480"/>
+                <w:tab w:val="left" w:pos="5040"/>
+                <w:tab w:val="left" w:pos="5600"/>
+                <w:tab w:val="left" w:pos="6160"/>
+                <w:tab w:val="left" w:pos="6720"/>
+              </w:tabs>
+              <w:autoSpaceDE w:val="0"/>
+              <w:autoSpaceDN w:val="0"/>
+              <w:adjustRightInd w:val="0"/>
+              <w:rPr>
+                <w:rFonts w:ascii="Menlo" w:hAnsi="Menlo" w:cs="Menlo"/>
+                <w:color w:val="000000"/>
+                <w:sz w:val="22"/>
+                <w:szCs w:val="22"/>
+                <w:lang w:val="en-GB"/>
+              </w:rPr>
+            </w:pPr>
+          </w:p>
+          <w:p>
+            <w:pPr>
+              <w:tabs>
+                <w:tab w:val="left" w:pos="560"/>
+                <w:tab w:val="left" w:pos="1120"/>
+                <w:tab w:val="left" w:pos="1680"/>
+                <w:tab w:val="left" w:pos="2240"/>
+                <w:tab w:val="left" w:pos="2800"/>
+                <w:tab w:val="left" w:pos="3360"/>
+                <w:tab w:val="left" w:pos="3920"/>
+                <w:tab w:val="left" w:pos="4480"/>
+                <w:tab w:val="left" w:pos="5040"/>
+                <w:tab w:val="left" w:pos="5600"/>
+                <w:tab w:val="left" w:pos="6160"/>
+                <w:tab w:val="left" w:pos="6720"/>
+              </w:tabs>
+              <w:autoSpaceDE w:val="0"/>
+              <w:autoSpaceDN w:val="0"/>
+              <w:adjustRightInd w:val="0"/>
+              <w:rPr>
+                <w:rFonts w:asciiTheme="minorHAnsi" w:hAnsiTheme="minorHAnsi" w:cstheme="minorHAnsi"/>
+                <w:b/>
+                <w:bCs/>
+                <w:color w:val="00B050"/>
+              </w:rPr>
+            </w:pPr>
+            <w:r>
+              <w:rPr>
+                <w:rFonts w:asciiTheme="minorHAnsi" w:hAnsiTheme="minorHAnsi" w:cstheme="minorHAnsi"/>
+                <w:b/>
+                <w:bCs/>
+                <w:color w:val="00B050"/>
+              </w:rPr>
+              <w:t xml:space="preserve">Solution: </w:t>
+            </w:r>
+          </w:p>
+          <w:p>
+            <w:pPr>
+              <w:tabs>
+                <w:tab w:val="left" w:pos="560"/>
+                <w:tab w:val="left" w:pos="1120"/>
+                <w:tab w:val="left" w:pos="1680"/>
+                <w:tab w:val="left" w:pos="2240"/>
+                <w:tab w:val="left" w:pos="2800"/>
+                <w:tab w:val="left" w:pos="3360"/>
+                <w:tab w:val="left" w:pos="3920"/>
+                <w:tab w:val="left" w:pos="4480"/>
+                <w:tab w:val="left" w:pos="5040"/>
+                <w:tab w:val="left" w:pos="5600"/>
+                <w:tab w:val="left" w:pos="6160"/>
+                <w:tab w:val="left" w:pos="6720"/>
+              </w:tabs>
+              <w:autoSpaceDE w:val="0"/>
+              <w:autoSpaceDN w:val="0"/>
+              <w:adjustRightInd w:val="0"/>
+              <w:rPr>
+                <w:rFonts w:cstheme="minorHAnsi"/>
+              </w:rPr>
+            </w:pPr>
+            <w:r>
+              <w:rPr>
+                <w:rFonts w:cstheme="minorHAnsi"/>
+              </w:rPr>
+              <w:t>I changed the location to ‘australia-southeast1’ (note the lowercase) as it doesn’t look like Google AI platform is available on Australia Southeast 2. I also had to re-create the bucket.</w:t>
+            </w:r>
+          </w:p>
+          <w:p>
+            <w:pPr>
+              <w:tabs>
+                <w:tab w:val="left" w:pos="560"/>
+                <w:tab w:val="left" w:pos="1120"/>
+                <w:tab w:val="left" w:pos="1680"/>
+                <w:tab w:val="left" w:pos="2240"/>
+                <w:tab w:val="left" w:pos="2800"/>
+                <w:tab w:val="left" w:pos="3360"/>
+                <w:tab w:val="left" w:pos="3920"/>
+                <w:tab w:val="left" w:pos="4480"/>
+                <w:tab w:val="left" w:pos="5040"/>
+                <w:tab w:val="left" w:pos="5600"/>
+                <w:tab w:val="left" w:pos="6160"/>
+                <w:tab w:val="left" w:pos="6720"/>
+              </w:tabs>
+              <w:autoSpaceDE w:val="0"/>
+              <w:autoSpaceDN w:val="0"/>
+              <w:adjustRightInd w:val="0"/>
+              <w:rPr>
+                <w:rFonts w:cstheme="minorHAnsi"/>
+                <w:b/>
+                <w:bCs/>
+              </w:rPr>
+            </w:pPr>
+          </w:p>
+          <w:p>
+            <w:pPr>
+              <w:tabs>
+                <w:tab w:val="left" w:pos="560"/>
+                <w:tab w:val="left" w:pos="1120"/>
+                <w:tab w:val="left" w:pos="1680"/>
+                <w:tab w:val="left" w:pos="2240"/>
+                <w:tab w:val="left" w:pos="2800"/>
+                <w:tab w:val="left" w:pos="3360"/>
+                <w:tab w:val="left" w:pos="3920"/>
+                <w:tab w:val="left" w:pos="4480"/>
+                <w:tab w:val="left" w:pos="5040"/>
+                <w:tab w:val="left" w:pos="5600"/>
+                <w:tab w:val="left" w:pos="6160"/>
+                <w:tab w:val="left" w:pos="6720"/>
+              </w:tabs>
+              <w:autoSpaceDE w:val="0"/>
+              <w:autoSpaceDN w:val="0"/>
+              <w:adjustRightInd w:val="0"/>
+              <w:rPr>
+                <w:rFonts w:cstheme="minorHAnsi"/>
+                <w:b/>
+                <w:bCs/>
+              </w:rPr>
+            </w:pPr>
+          </w:p>
+          <w:p>
+            <w:pPr>
+              <w:tabs>
+                <w:tab w:val="left" w:pos="560"/>
+                <w:tab w:val="left" w:pos="1120"/>
+                <w:tab w:val="left" w:pos="1680"/>
+                <w:tab w:val="left" w:pos="2240"/>
+                <w:tab w:val="left" w:pos="2800"/>
+                <w:tab w:val="left" w:pos="3360"/>
+                <w:tab w:val="left" w:pos="3920"/>
+                <w:tab w:val="left" w:pos="4480"/>
+                <w:tab w:val="left" w:pos="5040"/>
+                <w:tab w:val="left" w:pos="5600"/>
+                <w:tab w:val="left" w:pos="6160"/>
+                <w:tab w:val="left" w:pos="6720"/>
+              </w:tabs>
+              <w:autoSpaceDE w:val="0"/>
+              <w:autoSpaceDN w:val="0"/>
+              <w:adjustRightInd w:val="0"/>
+              <w:rPr>
+                <w:rFonts w:asciiTheme="minorHAnsi" w:hAnsiTheme="minorHAnsi" w:cstheme="minorHAnsi"/>
+                <w:color w:val="000000"/>
+                <w:sz w:val="22"/>
+                <w:szCs w:val="22"/>
+                <w:lang w:val="en-GB"/>
+              </w:rPr>
+            </w:pPr>
+            <w:r>
+              <w:rPr>
+                <w:rFonts w:asciiTheme="minorHAnsi" w:hAnsiTheme="minorHAnsi" w:cstheme="minorHAnsi"/>
+                <w:b/>
+                <w:bCs/>
+                <w:color w:val="FF0000"/>
+              </w:rPr>
+              <w:t xml:space="preserve">Issue: </w:t>
+            </w:r>
+            <w:r>
+              <w:rPr>
+                <w:rFonts w:asciiTheme="minorHAnsi" w:hAnsiTheme="minorHAnsi" w:cstheme="minorHAnsi"/>
+                <w:color w:val="000000" w:themeColor="text1"/>
+              </w:rPr>
+              <w:t xml:space="preserve">Not able to run the make file. </w:t>
+            </w:r>
+            <w:r>
+              <w:rPr>
+                <w:rFonts w:asciiTheme="minorHAnsi" w:hAnsiTheme="minorHAnsi" w:cstheme="minorHAnsi"/>
+                <w:color w:val="000000"/>
+                <w:sz w:val="22"/>
+                <w:szCs w:val="22"/>
+                <w:lang w:val="en-GB"/>
+              </w:rPr>
+              <w:t xml:space="preserve">File "/Users/joe/.pyenv/versions/lewagon/lib/python3.8/site-packages/google/cloud/storage/blob.py", line 1282, in </w:t>
+            </w:r>
+            <w:proofErr w:type="spellStart"/>
+            <w:r>
+              <w:rPr>
+                <w:rFonts w:asciiTheme="minorHAnsi" w:hAnsiTheme="minorHAnsi" w:cstheme="minorHAnsi"/>
+                <w:color w:val="000000"/>
+                <w:sz w:val="22"/>
+                <w:szCs w:val="22"/>
+                <w:lang w:val="en-GB"/>
+              </w:rPr>
+              <w:t>download_to_filename</w:t>
+            </w:r>
+            <w:proofErr w:type="spellEnd"/>
+          </w:p>
+          <w:p>
+            <w:pPr>
+              <w:tabs>
+                <w:tab w:val="left" w:pos="560"/>
+                <w:tab w:val="left" w:pos="1120"/>
+                <w:tab w:val="left" w:pos="1680"/>
+                <w:tab w:val="left" w:pos="2240"/>
+                <w:tab w:val="left" w:pos="2800"/>
+                <w:tab w:val="left" w:pos="3360"/>
+                <w:tab w:val="left" w:pos="3920"/>
+                <w:tab w:val="left" w:pos="4480"/>
+                <w:tab w:val="left" w:pos="5040"/>
+                <w:tab w:val="left" w:pos="5600"/>
+                <w:tab w:val="left" w:pos="6160"/>
+                <w:tab w:val="left" w:pos="6720"/>
+              </w:tabs>
+              <w:autoSpaceDE w:val="0"/>
+              <w:autoSpaceDN w:val="0"/>
+              <w:adjustRightInd w:val="0"/>
+              <w:rPr>
+                <w:rFonts w:asciiTheme="minorHAnsi" w:hAnsiTheme="minorHAnsi" w:cstheme="minorHAnsi"/>
+                <w:color w:val="000000"/>
+                <w:sz w:val="22"/>
+                <w:szCs w:val="22"/>
+                <w:lang w:val="en-GB"/>
+              </w:rPr>
+            </w:pPr>
+            <w:r>
+              <w:rPr>
+                <w:rFonts w:asciiTheme="minorHAnsi" w:hAnsiTheme="minorHAnsi" w:cstheme="minorHAnsi"/>
+                <w:color w:val="000000"/>
+                <w:sz w:val="22"/>
+                <w:szCs w:val="22"/>
+                <w:lang w:val="en-GB"/>
+              </w:rPr>
+              <w:t xml:space="preserve">    with </w:t>
+            </w:r>
+            <w:proofErr w:type="gramStart"/>
+            <w:r>
+              <w:rPr>
+                <w:rFonts w:asciiTheme="minorHAnsi" w:hAnsiTheme="minorHAnsi" w:cstheme="minorHAnsi"/>
+                <w:color w:val="000000"/>
+                <w:sz w:val="22"/>
+                <w:szCs w:val="22"/>
+                <w:lang w:val="en-GB"/>
+              </w:rPr>
+              <w:t>open(</w:t>
+            </w:r>
+            <w:proofErr w:type="gramEnd"/>
+            <w:r>
+              <w:rPr>
+                <w:rFonts w:asciiTheme="minorHAnsi" w:hAnsiTheme="minorHAnsi" w:cstheme="minorHAnsi"/>
+                <w:color w:val="000000"/>
+                <w:sz w:val="22"/>
+                <w:szCs w:val="22"/>
+                <w:lang w:val="en-GB"/>
+              </w:rPr>
+              <w:t>filename, "</w:t>
+            </w:r>
+            <w:proofErr w:type="spellStart"/>
+            <w:r>
+              <w:rPr>
+                <w:rFonts w:asciiTheme="minorHAnsi" w:hAnsiTheme="minorHAnsi" w:cstheme="minorHAnsi"/>
+                <w:color w:val="000000"/>
+                <w:sz w:val="22"/>
+                <w:szCs w:val="22"/>
+                <w:lang w:val="en-GB"/>
+              </w:rPr>
+              <w:t>wb</w:t>
+            </w:r>
+            <w:proofErr w:type="spellEnd"/>
+            <w:r>
+              <w:rPr>
+                <w:rFonts w:asciiTheme="minorHAnsi" w:hAnsiTheme="minorHAnsi" w:cstheme="minorHAnsi"/>
+                <w:color w:val="000000"/>
+                <w:sz w:val="22"/>
+                <w:szCs w:val="22"/>
+                <w:lang w:val="en-GB"/>
+              </w:rPr>
+              <w:t xml:space="preserve">") as </w:t>
+            </w:r>
+            <w:proofErr w:type="spellStart"/>
+            <w:r>
+              <w:rPr>
+                <w:rFonts w:asciiTheme="minorHAnsi" w:hAnsiTheme="minorHAnsi" w:cstheme="minorHAnsi"/>
+                <w:color w:val="000000"/>
+                <w:sz w:val="22"/>
+                <w:szCs w:val="22"/>
+                <w:lang w:val="en-GB"/>
+              </w:rPr>
+              <w:t>file_obj</w:t>
+            </w:r>
+            <w:proofErr w:type="spellEnd"/>
+            <w:r>
+              <w:rPr>
+                <w:rFonts w:asciiTheme="minorHAnsi" w:hAnsiTheme="minorHAnsi" w:cstheme="minorHAnsi"/>
+                <w:color w:val="000000"/>
+                <w:sz w:val="22"/>
+                <w:szCs w:val="22"/>
+                <w:lang w:val="en-GB"/>
+              </w:rPr>
+              <w:t>:</w:t>
+            </w:r>
+          </w:p>
+          <w:p>
+            <w:pPr>
+              <w:tabs>
+                <w:tab w:val="left" w:pos="560"/>
+                <w:tab w:val="left" w:pos="1120"/>
+                <w:tab w:val="left" w:pos="1680"/>
+                <w:tab w:val="left" w:pos="2240"/>
+                <w:tab w:val="left" w:pos="2800"/>
+                <w:tab w:val="left" w:pos="3360"/>
+                <w:tab w:val="left" w:pos="3920"/>
+                <w:tab w:val="left" w:pos="4480"/>
+                <w:tab w:val="left" w:pos="5040"/>
+                <w:tab w:val="left" w:pos="5600"/>
+                <w:tab w:val="left" w:pos="6160"/>
+                <w:tab w:val="left" w:pos="6720"/>
+              </w:tabs>
+              <w:autoSpaceDE w:val="0"/>
+              <w:autoSpaceDN w:val="0"/>
+              <w:adjustRightInd w:val="0"/>
+              <w:rPr>
+                <w:rFonts w:asciiTheme="minorHAnsi" w:hAnsiTheme="minorHAnsi" w:cstheme="minorHAnsi"/>
+                <w:color w:val="000000"/>
+                <w:sz w:val="22"/>
+                <w:szCs w:val="22"/>
+                <w:lang w:val="en-GB"/>
+              </w:rPr>
+            </w:pPr>
+            <w:proofErr w:type="spellStart"/>
+            <w:r>
+              <w:rPr>
+                <w:rFonts w:asciiTheme="minorHAnsi" w:hAnsiTheme="minorHAnsi" w:cstheme="minorHAnsi"/>
+                <w:color w:val="000000"/>
+                <w:sz w:val="22"/>
+                <w:szCs w:val="22"/>
+                <w:lang w:val="en-GB"/>
+              </w:rPr>
+              <w:t>FileNotFoundError</w:t>
+            </w:r>
+            <w:proofErr w:type="spellEnd"/>
+            <w:r>
+              <w:rPr>
+                <w:rFonts w:asciiTheme="minorHAnsi" w:hAnsiTheme="minorHAnsi" w:cstheme="minorHAnsi"/>
+                <w:color w:val="000000"/>
+                <w:sz w:val="22"/>
+                <w:szCs w:val="22"/>
+                <w:lang w:val="en-GB"/>
+              </w:rPr>
+              <w:t>: [</w:t>
+            </w:r>
+            <w:proofErr w:type="spellStart"/>
+            <w:r>
+              <w:rPr>
+                <w:rFonts w:asciiTheme="minorHAnsi" w:hAnsiTheme="minorHAnsi" w:cstheme="minorHAnsi"/>
+                <w:color w:val="000000"/>
+                <w:sz w:val="22"/>
+                <w:szCs w:val="22"/>
+                <w:lang w:val="en-GB"/>
+              </w:rPr>
+              <w:t>Errno</w:t>
+            </w:r>
+            <w:proofErr w:type="spellEnd"/>
+            <w:r>
+              <w:rPr>
+                <w:rFonts w:asciiTheme="minorHAnsi" w:hAnsiTheme="minorHAnsi" w:cstheme="minorHAnsi"/>
+                <w:color w:val="000000"/>
+                <w:sz w:val="22"/>
+                <w:szCs w:val="22"/>
+                <w:lang w:val="en-GB"/>
+              </w:rPr>
+              <w:t xml:space="preserve"> 2] No such file or directory: </w:t>
+            </w:r>
+            <w:proofErr w:type="gramStart"/>
+            <w:r>
+              <w:rPr>
+                <w:rFonts w:asciiTheme="minorHAnsi" w:hAnsiTheme="minorHAnsi" w:cstheme="minorHAnsi"/>
+                <w:color w:val="000000"/>
+                <w:sz w:val="22"/>
+                <w:szCs w:val="22"/>
+                <w:lang w:val="en-GB"/>
+              </w:rPr>
+              <w:t>'./</w:t>
+            </w:r>
+            <w:proofErr w:type="gramEnd"/>
+            <w:r>
+              <w:rPr>
+                <w:rFonts w:asciiTheme="minorHAnsi" w:hAnsiTheme="minorHAnsi" w:cstheme="minorHAnsi"/>
+                <w:color w:val="000000"/>
+                <w:sz w:val="22"/>
+                <w:szCs w:val="22"/>
+                <w:lang w:val="en-GB"/>
+              </w:rPr>
+              <w:t>data/Pickle Files/</w:t>
+            </w:r>
+            <w:proofErr w:type="spellStart"/>
+            <w:r>
+              <w:rPr>
+                <w:rFonts w:asciiTheme="minorHAnsi" w:hAnsiTheme="minorHAnsi" w:cstheme="minorHAnsi"/>
+                <w:color w:val="000000"/>
+                <w:sz w:val="22"/>
+                <w:szCs w:val="22"/>
+                <w:lang w:val="en-GB"/>
+              </w:rPr>
+              <w:t>y.pickle</w:t>
+            </w:r>
+            <w:proofErr w:type="spellEnd"/>
+            <w:r>
+              <w:rPr>
+                <w:rFonts w:asciiTheme="minorHAnsi" w:hAnsiTheme="minorHAnsi" w:cstheme="minorHAnsi"/>
+                <w:color w:val="000000"/>
+                <w:sz w:val="22"/>
+                <w:szCs w:val="22"/>
+                <w:lang w:val="en-GB"/>
+              </w:rPr>
+              <w:t>'</w:t>
+            </w:r>
+          </w:p>
+          <w:p>
+            <w:pPr>
+              <w:tabs>
+                <w:tab w:val="left" w:pos="560"/>
+                <w:tab w:val="left" w:pos="1120"/>
+                <w:tab w:val="left" w:pos="1680"/>
+                <w:tab w:val="left" w:pos="2240"/>
+                <w:tab w:val="left" w:pos="2800"/>
+                <w:tab w:val="left" w:pos="3360"/>
+                <w:tab w:val="left" w:pos="3920"/>
+                <w:tab w:val="left" w:pos="4480"/>
+                <w:tab w:val="left" w:pos="5040"/>
+                <w:tab w:val="left" w:pos="5600"/>
+                <w:tab w:val="left" w:pos="6160"/>
+                <w:tab w:val="left" w:pos="6720"/>
+              </w:tabs>
+              <w:autoSpaceDE w:val="0"/>
+              <w:autoSpaceDN w:val="0"/>
+              <w:adjustRightInd w:val="0"/>
+              <w:rPr>
+                <w:rFonts w:asciiTheme="minorHAnsi" w:hAnsiTheme="minorHAnsi" w:cstheme="minorHAnsi"/>
+                <w:color w:val="000000"/>
+                <w:sz w:val="22"/>
+                <w:szCs w:val="22"/>
+                <w:lang w:val="en-GB"/>
+              </w:rPr>
+            </w:pPr>
+          </w:p>
+          <w:p>
+            <w:pPr>
+              <w:tabs>
+                <w:tab w:val="left" w:pos="560"/>
+                <w:tab w:val="left" w:pos="1120"/>
+                <w:tab w:val="left" w:pos="1680"/>
+                <w:tab w:val="left" w:pos="2240"/>
+                <w:tab w:val="left" w:pos="2800"/>
+                <w:tab w:val="left" w:pos="3360"/>
+                <w:tab w:val="left" w:pos="3920"/>
+                <w:tab w:val="left" w:pos="4480"/>
+                <w:tab w:val="left" w:pos="5040"/>
+                <w:tab w:val="left" w:pos="5600"/>
+                <w:tab w:val="left" w:pos="6160"/>
+                <w:tab w:val="left" w:pos="6720"/>
+              </w:tabs>
+              <w:autoSpaceDE w:val="0"/>
+              <w:autoSpaceDN w:val="0"/>
+              <w:adjustRightInd w:val="0"/>
+              <w:rPr>
+                <w:rFonts w:asciiTheme="minorHAnsi" w:hAnsiTheme="minorHAnsi" w:cstheme="minorHAnsi"/>
+                <w:color w:val="000000" w:themeColor="text1"/>
+              </w:rPr>
+            </w:pPr>
+            <w:r>
+              <w:rPr>
+                <w:rFonts w:asciiTheme="minorHAnsi" w:hAnsiTheme="minorHAnsi" w:cstheme="minorHAnsi"/>
+                <w:color w:val="000000" w:themeColor="text1"/>
+              </w:rPr>
+              <w:t xml:space="preserve">What I think is happening is similar to what happened on 25-02-2022, when running the make file, the trainer.py file is running as if it is from the same location as the make file. I need to find a way to make it work such that it always works no matter where it is being run from. It needs to run according to an absolute path. </w:t>
+            </w:r>
+          </w:p>
+          <w:p>
+            <w:pPr>
+              <w:tabs>
+                <w:tab w:val="left" w:pos="560"/>
+                <w:tab w:val="left" w:pos="1120"/>
+                <w:tab w:val="left" w:pos="1680"/>
+                <w:tab w:val="left" w:pos="2240"/>
+                <w:tab w:val="left" w:pos="2800"/>
+                <w:tab w:val="left" w:pos="3360"/>
+                <w:tab w:val="left" w:pos="3920"/>
+                <w:tab w:val="left" w:pos="4480"/>
+                <w:tab w:val="left" w:pos="5040"/>
+                <w:tab w:val="left" w:pos="5600"/>
+                <w:tab w:val="left" w:pos="6160"/>
+                <w:tab w:val="left" w:pos="6720"/>
+              </w:tabs>
+              <w:autoSpaceDE w:val="0"/>
+              <w:autoSpaceDN w:val="0"/>
+              <w:adjustRightInd w:val="0"/>
+              <w:rPr>
+                <w:rFonts w:asciiTheme="minorHAnsi" w:hAnsiTheme="minorHAnsi" w:cstheme="minorHAnsi"/>
+                <w:color w:val="000000" w:themeColor="text1"/>
+              </w:rPr>
+            </w:pPr>
+          </w:p>
+          <w:p>
+            <w:pPr>
+              <w:tabs>
+                <w:tab w:val="left" w:pos="560"/>
+                <w:tab w:val="left" w:pos="1120"/>
+                <w:tab w:val="left" w:pos="1680"/>
+                <w:tab w:val="left" w:pos="2240"/>
+                <w:tab w:val="left" w:pos="2800"/>
+                <w:tab w:val="left" w:pos="3360"/>
+                <w:tab w:val="left" w:pos="3920"/>
+                <w:tab w:val="left" w:pos="4480"/>
+                <w:tab w:val="left" w:pos="5040"/>
+                <w:tab w:val="left" w:pos="5600"/>
+                <w:tab w:val="left" w:pos="6160"/>
+                <w:tab w:val="left" w:pos="6720"/>
+              </w:tabs>
+              <w:autoSpaceDE w:val="0"/>
+              <w:autoSpaceDN w:val="0"/>
+              <w:adjustRightInd w:val="0"/>
+              <w:rPr>
+                <w:rFonts w:asciiTheme="minorHAnsi" w:hAnsiTheme="minorHAnsi" w:cstheme="minorHAnsi"/>
+                <w:b/>
+                <w:bCs/>
+                <w:color w:val="00B050"/>
+              </w:rPr>
+            </w:pPr>
+            <w:r>
+              <w:rPr>
+                <w:rFonts w:asciiTheme="minorHAnsi" w:hAnsiTheme="minorHAnsi" w:cstheme="minorHAnsi"/>
+                <w:b/>
+                <w:bCs/>
+                <w:color w:val="00B050"/>
+              </w:rPr>
+              <w:t xml:space="preserve">Solution: </w:t>
+            </w:r>
+          </w:p>
+          <w:p>
+            <w:pPr>
+              <w:tabs>
+                <w:tab w:val="left" w:pos="560"/>
+                <w:tab w:val="left" w:pos="1120"/>
+                <w:tab w:val="left" w:pos="1680"/>
+                <w:tab w:val="left" w:pos="2240"/>
+                <w:tab w:val="left" w:pos="2800"/>
+                <w:tab w:val="left" w:pos="3360"/>
+                <w:tab w:val="left" w:pos="3920"/>
+                <w:tab w:val="left" w:pos="4480"/>
+                <w:tab w:val="left" w:pos="5040"/>
+                <w:tab w:val="left" w:pos="5600"/>
+                <w:tab w:val="left" w:pos="6160"/>
+                <w:tab w:val="left" w:pos="6720"/>
+              </w:tabs>
+              <w:autoSpaceDE w:val="0"/>
+              <w:autoSpaceDN w:val="0"/>
+              <w:adjustRightInd w:val="0"/>
+              <w:rPr>
+                <w:rFonts w:asciiTheme="minorHAnsi" w:hAnsiTheme="minorHAnsi" w:cstheme="minorHAnsi"/>
+                <w:color w:val="002060"/>
+              </w:rPr>
+            </w:pPr>
+            <w:r>
+              <w:rPr>
+                <w:rFonts w:asciiTheme="minorHAnsi" w:hAnsiTheme="minorHAnsi" w:cstheme="minorHAnsi"/>
+                <w:color w:val="002060"/>
+              </w:rPr>
+              <w:t>I decided to implement the following pseudo code:</w:t>
+            </w:r>
+          </w:p>
+          <w:p>
+            <w:pPr>
+              <w:pStyle w:val="ListParagraph"/>
+              <w:numPr>
+                <w:ilvl w:val="0"/>
+                <w:numId w:val="4"/>
+              </w:numPr>
+              <w:tabs>
+                <w:tab w:val="left" w:pos="560"/>
+                <w:tab w:val="left" w:pos="1120"/>
+                <w:tab w:val="left" w:pos="1680"/>
+                <w:tab w:val="left" w:pos="2240"/>
+                <w:tab w:val="left" w:pos="2800"/>
+                <w:tab w:val="left" w:pos="3360"/>
+                <w:tab w:val="left" w:pos="3920"/>
+                <w:tab w:val="left" w:pos="4480"/>
+                <w:tab w:val="left" w:pos="5040"/>
+                <w:tab w:val="left" w:pos="5600"/>
+                <w:tab w:val="left" w:pos="6160"/>
+                <w:tab w:val="left" w:pos="6720"/>
+              </w:tabs>
+              <w:autoSpaceDE w:val="0"/>
+              <w:autoSpaceDN w:val="0"/>
+              <w:adjustRightInd w:val="0"/>
+              <w:rPr>
+                <w:rFonts w:asciiTheme="minorHAnsi" w:hAnsiTheme="minorHAnsi" w:cstheme="minorHAnsi"/>
+                <w:color w:val="002060"/>
+              </w:rPr>
+            </w:pPr>
+            <w:r>
+              <w:rPr>
+                <w:rFonts w:asciiTheme="minorHAnsi" w:hAnsiTheme="minorHAnsi" w:cstheme="minorHAnsi"/>
+                <w:color w:val="002060"/>
+              </w:rPr>
+              <w:t>Find the current location, and return it as a string</w:t>
+            </w:r>
+          </w:p>
+          <w:p>
+            <w:pPr>
+              <w:pStyle w:val="ListParagraph"/>
+              <w:numPr>
+                <w:ilvl w:val="0"/>
+                <w:numId w:val="4"/>
+              </w:numPr>
+              <w:tabs>
+                <w:tab w:val="left" w:pos="560"/>
+                <w:tab w:val="left" w:pos="1120"/>
+                <w:tab w:val="left" w:pos="1680"/>
+                <w:tab w:val="left" w:pos="2240"/>
+                <w:tab w:val="left" w:pos="2800"/>
+                <w:tab w:val="left" w:pos="3360"/>
+                <w:tab w:val="left" w:pos="3920"/>
+                <w:tab w:val="left" w:pos="4480"/>
+                <w:tab w:val="left" w:pos="5040"/>
+                <w:tab w:val="left" w:pos="5600"/>
+                <w:tab w:val="left" w:pos="6160"/>
+                <w:tab w:val="left" w:pos="6720"/>
+              </w:tabs>
+              <w:autoSpaceDE w:val="0"/>
+              <w:autoSpaceDN w:val="0"/>
+              <w:adjustRightInd w:val="0"/>
+              <w:rPr>
+                <w:rFonts w:asciiTheme="minorHAnsi" w:hAnsiTheme="minorHAnsi" w:cstheme="minorHAnsi"/>
+                <w:color w:val="002060"/>
+              </w:rPr>
+            </w:pPr>
+            <w:r>
+              <w:rPr>
+                <w:rFonts w:asciiTheme="minorHAnsi" w:hAnsiTheme="minorHAnsi" w:cstheme="minorHAnsi"/>
+                <w:color w:val="002060"/>
+              </w:rPr>
+              <w:t>Shorten the string to the first instance of “Doggy Detector”. This will be the single point of reference no matter where the code is being run from</w:t>
+            </w:r>
+          </w:p>
+          <w:p>
+            <w:pPr>
+              <w:pStyle w:val="ListParagraph"/>
+              <w:numPr>
+                <w:ilvl w:val="0"/>
+                <w:numId w:val="4"/>
+              </w:numPr>
+              <w:tabs>
+                <w:tab w:val="left" w:pos="560"/>
+                <w:tab w:val="left" w:pos="1120"/>
+                <w:tab w:val="left" w:pos="1680"/>
+                <w:tab w:val="left" w:pos="2240"/>
+                <w:tab w:val="left" w:pos="2800"/>
+                <w:tab w:val="left" w:pos="3360"/>
+                <w:tab w:val="left" w:pos="3920"/>
+                <w:tab w:val="left" w:pos="4480"/>
+                <w:tab w:val="left" w:pos="5040"/>
+                <w:tab w:val="left" w:pos="5600"/>
+                <w:tab w:val="left" w:pos="6160"/>
+                <w:tab w:val="left" w:pos="6720"/>
+              </w:tabs>
+              <w:autoSpaceDE w:val="0"/>
+              <w:autoSpaceDN w:val="0"/>
+              <w:adjustRightInd w:val="0"/>
+              <w:rPr>
+                <w:rFonts w:asciiTheme="minorHAnsi" w:hAnsiTheme="minorHAnsi" w:cstheme="minorHAnsi"/>
+                <w:color w:val="002060"/>
+              </w:rPr>
+            </w:pPr>
+            <w:r>
+              <w:rPr>
+                <w:rFonts w:asciiTheme="minorHAnsi" w:hAnsiTheme="minorHAnsi" w:cstheme="minorHAnsi"/>
+                <w:color w:val="002060"/>
+              </w:rPr>
+              <w:t>Make changes to the individual functions to reference this single point of reference</w:t>
+            </w:r>
+          </w:p>
+          <w:p>
+            <w:pPr>
+              <w:tabs>
+                <w:tab w:val="left" w:pos="560"/>
+                <w:tab w:val="left" w:pos="1120"/>
+                <w:tab w:val="left" w:pos="1680"/>
+                <w:tab w:val="left" w:pos="2240"/>
+                <w:tab w:val="left" w:pos="2800"/>
+                <w:tab w:val="left" w:pos="3360"/>
+                <w:tab w:val="left" w:pos="3920"/>
+                <w:tab w:val="left" w:pos="4480"/>
+                <w:tab w:val="left" w:pos="5040"/>
+                <w:tab w:val="left" w:pos="5600"/>
+                <w:tab w:val="left" w:pos="6160"/>
+                <w:tab w:val="left" w:pos="6720"/>
+              </w:tabs>
+              <w:autoSpaceDE w:val="0"/>
+              <w:autoSpaceDN w:val="0"/>
+              <w:adjustRightInd w:val="0"/>
+              <w:rPr>
+                <w:rFonts w:asciiTheme="minorHAnsi" w:hAnsiTheme="minorHAnsi" w:cstheme="minorHAnsi"/>
+                <w:color w:val="002060"/>
+              </w:rPr>
+            </w:pPr>
+          </w:p>
+          <w:p>
+            <w:pPr>
+              <w:tabs>
+                <w:tab w:val="left" w:pos="560"/>
+                <w:tab w:val="left" w:pos="1120"/>
+                <w:tab w:val="left" w:pos="1680"/>
+                <w:tab w:val="left" w:pos="2240"/>
+                <w:tab w:val="left" w:pos="2800"/>
+                <w:tab w:val="left" w:pos="3360"/>
+                <w:tab w:val="left" w:pos="3920"/>
+                <w:tab w:val="left" w:pos="4480"/>
+                <w:tab w:val="left" w:pos="5040"/>
+                <w:tab w:val="left" w:pos="5600"/>
+                <w:tab w:val="left" w:pos="6160"/>
+                <w:tab w:val="left" w:pos="6720"/>
+              </w:tabs>
+              <w:autoSpaceDE w:val="0"/>
+              <w:autoSpaceDN w:val="0"/>
+              <w:adjustRightInd w:val="0"/>
+              <w:rPr>
+                <w:rFonts w:asciiTheme="minorHAnsi" w:hAnsiTheme="minorHAnsi" w:cstheme="minorHAnsi"/>
+                <w:color w:val="002060"/>
+              </w:rPr>
+            </w:pPr>
+            <w:r>
+              <w:rPr>
+                <w:rFonts w:asciiTheme="minorHAnsi" w:hAnsiTheme="minorHAnsi" w:cstheme="minorHAnsi"/>
+                <w:color w:val="002060"/>
+              </w:rPr>
+              <w:t>The code itself is:</w:t>
+            </w:r>
+          </w:p>
+          <w:p>
+            <w:pPr>
+              <w:tabs>
+                <w:tab w:val="left" w:pos="560"/>
+                <w:tab w:val="left" w:pos="1120"/>
+                <w:tab w:val="left" w:pos="1680"/>
+                <w:tab w:val="left" w:pos="2240"/>
+                <w:tab w:val="left" w:pos="2800"/>
+                <w:tab w:val="left" w:pos="3360"/>
+                <w:tab w:val="left" w:pos="3920"/>
+                <w:tab w:val="left" w:pos="4480"/>
+                <w:tab w:val="left" w:pos="5040"/>
+                <w:tab w:val="left" w:pos="5600"/>
+                <w:tab w:val="left" w:pos="6160"/>
+                <w:tab w:val="left" w:pos="6720"/>
+              </w:tabs>
+              <w:autoSpaceDE w:val="0"/>
+              <w:autoSpaceDN w:val="0"/>
+              <w:adjustRightInd w:val="0"/>
+              <w:rPr>
+                <w:rFonts w:asciiTheme="minorHAnsi" w:hAnsiTheme="minorHAnsi" w:cstheme="minorHAnsi"/>
+                <w:color w:val="002060"/>
+              </w:rPr>
+            </w:pPr>
+          </w:p>
+          <w:p>
+            <w:pPr>
+              <w:tabs>
+                <w:tab w:val="left" w:pos="560"/>
+                <w:tab w:val="left" w:pos="1120"/>
+                <w:tab w:val="left" w:pos="1680"/>
+                <w:tab w:val="left" w:pos="2240"/>
+                <w:tab w:val="left" w:pos="2800"/>
+                <w:tab w:val="left" w:pos="3360"/>
+                <w:tab w:val="left" w:pos="3920"/>
+                <w:tab w:val="left" w:pos="4480"/>
+                <w:tab w:val="left" w:pos="5040"/>
+                <w:tab w:val="left" w:pos="5600"/>
+                <w:tab w:val="left" w:pos="6160"/>
+                <w:tab w:val="left" w:pos="6720"/>
+              </w:tabs>
+              <w:autoSpaceDE w:val="0"/>
+              <w:autoSpaceDN w:val="0"/>
+              <w:adjustRightInd w:val="0"/>
+              <w:rPr>
+                <w:rFonts w:asciiTheme="minorHAnsi" w:hAnsiTheme="minorHAnsi" w:cstheme="minorHAnsi"/>
+                <w:color w:val="002060"/>
+              </w:rPr>
+            </w:pPr>
+            <w:r>
+              <w:rPr>
+                <w:rFonts w:asciiTheme="minorHAnsi" w:hAnsiTheme="minorHAnsi" w:cstheme="minorHAnsi"/>
+                <w:color w:val="002060"/>
+              </w:rPr>
+              <w:t>#Convert the current working directory into a string</w:t>
+            </w:r>
+          </w:p>
+          <w:p>
+            <w:pPr>
+              <w:tabs>
+                <w:tab w:val="left" w:pos="560"/>
+                <w:tab w:val="left" w:pos="1120"/>
+                <w:tab w:val="left" w:pos="1680"/>
+                <w:tab w:val="left" w:pos="2240"/>
+                <w:tab w:val="left" w:pos="2800"/>
+                <w:tab w:val="left" w:pos="3360"/>
+                <w:tab w:val="left" w:pos="3920"/>
+                <w:tab w:val="left" w:pos="4480"/>
+                <w:tab w:val="left" w:pos="5040"/>
+                <w:tab w:val="left" w:pos="5600"/>
+                <w:tab w:val="left" w:pos="6160"/>
+                <w:tab w:val="left" w:pos="6720"/>
+              </w:tabs>
+              <w:autoSpaceDE w:val="0"/>
+              <w:autoSpaceDN w:val="0"/>
+              <w:adjustRightInd w:val="0"/>
+              <w:rPr>
+                <w:rFonts w:asciiTheme="minorHAnsi" w:hAnsiTheme="minorHAnsi" w:cstheme="minorHAnsi"/>
+                <w:color w:val="002060"/>
+              </w:rPr>
+            </w:pPr>
+            <w:r>
+              <w:rPr>
+                <w:rFonts w:asciiTheme="minorHAnsi" w:hAnsiTheme="minorHAnsi" w:cstheme="minorHAnsi"/>
+                <w:color w:val="002060"/>
+              </w:rPr>
+              <w:t xml:space="preserve">    </w:t>
+            </w:r>
+            <w:proofErr w:type="spellStart"/>
+            <w:r>
+              <w:rPr>
+                <w:rFonts w:asciiTheme="minorHAnsi" w:hAnsiTheme="minorHAnsi" w:cstheme="minorHAnsi"/>
+                <w:color w:val="002060"/>
+              </w:rPr>
+              <w:t>cwd</w:t>
+            </w:r>
+            <w:proofErr w:type="spellEnd"/>
+            <w:r>
+              <w:rPr>
+                <w:rFonts w:asciiTheme="minorHAnsi" w:hAnsiTheme="minorHAnsi" w:cstheme="minorHAnsi"/>
+                <w:color w:val="002060"/>
+              </w:rPr>
+              <w:t xml:space="preserve"> = str(</w:t>
+            </w:r>
+            <w:proofErr w:type="spellStart"/>
+            <w:proofErr w:type="gramStart"/>
+            <w:r>
+              <w:rPr>
+                <w:rFonts w:asciiTheme="minorHAnsi" w:hAnsiTheme="minorHAnsi" w:cstheme="minorHAnsi"/>
+                <w:color w:val="002060"/>
+              </w:rPr>
+              <w:t>os.getcwd</w:t>
+            </w:r>
+            <w:proofErr w:type="spellEnd"/>
+            <w:proofErr w:type="gramEnd"/>
+            <w:r>
+              <w:rPr>
+                <w:rFonts w:asciiTheme="minorHAnsi" w:hAnsiTheme="minorHAnsi" w:cstheme="minorHAnsi"/>
+                <w:color w:val="002060"/>
+              </w:rPr>
+              <w:t>())</w:t>
+            </w:r>
+          </w:p>
+          <w:p>
+            <w:pPr>
+              <w:tabs>
+                <w:tab w:val="left" w:pos="560"/>
+                <w:tab w:val="left" w:pos="1120"/>
+                <w:tab w:val="left" w:pos="1680"/>
+                <w:tab w:val="left" w:pos="2240"/>
+                <w:tab w:val="left" w:pos="2800"/>
+                <w:tab w:val="left" w:pos="3360"/>
+                <w:tab w:val="left" w:pos="3920"/>
+                <w:tab w:val="left" w:pos="4480"/>
+                <w:tab w:val="left" w:pos="5040"/>
+                <w:tab w:val="left" w:pos="5600"/>
+                <w:tab w:val="left" w:pos="6160"/>
+                <w:tab w:val="left" w:pos="6720"/>
+              </w:tabs>
+              <w:autoSpaceDE w:val="0"/>
+              <w:autoSpaceDN w:val="0"/>
+              <w:adjustRightInd w:val="0"/>
+              <w:rPr>
+                <w:rFonts w:asciiTheme="minorHAnsi" w:hAnsiTheme="minorHAnsi" w:cstheme="minorHAnsi"/>
+                <w:color w:val="002060"/>
+              </w:rPr>
+            </w:pPr>
+            <w:r>
+              <w:rPr>
+                <w:rFonts w:asciiTheme="minorHAnsi" w:hAnsiTheme="minorHAnsi" w:cstheme="minorHAnsi"/>
+                <w:color w:val="002060"/>
+              </w:rPr>
+              <w:t xml:space="preserve">    #Find the first </w:t>
+            </w:r>
+            <w:proofErr w:type="spellStart"/>
+            <w:r>
+              <w:rPr>
+                <w:rFonts w:asciiTheme="minorHAnsi" w:hAnsiTheme="minorHAnsi" w:cstheme="minorHAnsi"/>
+                <w:color w:val="002060"/>
+              </w:rPr>
+              <w:t>occurance</w:t>
+            </w:r>
+            <w:proofErr w:type="spellEnd"/>
+            <w:r>
+              <w:rPr>
+                <w:rFonts w:asciiTheme="minorHAnsi" w:hAnsiTheme="minorHAnsi" w:cstheme="minorHAnsi"/>
+                <w:color w:val="002060"/>
+              </w:rPr>
+              <w:t xml:space="preserve"> of </w:t>
+            </w:r>
+            <w:proofErr w:type="spellStart"/>
+            <w:r>
+              <w:rPr>
+                <w:rFonts w:asciiTheme="minorHAnsi" w:hAnsiTheme="minorHAnsi" w:cstheme="minorHAnsi"/>
+                <w:color w:val="002060"/>
+              </w:rPr>
+              <w:t>DoggyDetector</w:t>
+            </w:r>
+            <w:proofErr w:type="spellEnd"/>
+            <w:r>
+              <w:rPr>
+                <w:rFonts w:asciiTheme="minorHAnsi" w:hAnsiTheme="minorHAnsi" w:cstheme="minorHAnsi"/>
+                <w:color w:val="002060"/>
+              </w:rPr>
+              <w:t>, and add 13 to create slicer value</w:t>
+            </w:r>
+          </w:p>
+          <w:p>
+            <w:pPr>
+              <w:tabs>
+                <w:tab w:val="left" w:pos="560"/>
+                <w:tab w:val="left" w:pos="1120"/>
+                <w:tab w:val="left" w:pos="1680"/>
+                <w:tab w:val="left" w:pos="2240"/>
+                <w:tab w:val="left" w:pos="2800"/>
+                <w:tab w:val="left" w:pos="3360"/>
+                <w:tab w:val="left" w:pos="3920"/>
+                <w:tab w:val="left" w:pos="4480"/>
+                <w:tab w:val="left" w:pos="5040"/>
+                <w:tab w:val="left" w:pos="5600"/>
+                <w:tab w:val="left" w:pos="6160"/>
+                <w:tab w:val="left" w:pos="6720"/>
+              </w:tabs>
+              <w:autoSpaceDE w:val="0"/>
+              <w:autoSpaceDN w:val="0"/>
+              <w:adjustRightInd w:val="0"/>
+              <w:rPr>
+                <w:rFonts w:asciiTheme="minorHAnsi" w:hAnsiTheme="minorHAnsi" w:cstheme="minorHAnsi"/>
+                <w:color w:val="002060"/>
+              </w:rPr>
+            </w:pPr>
+            <w:r>
+              <w:rPr>
+                <w:rFonts w:asciiTheme="minorHAnsi" w:hAnsiTheme="minorHAnsi" w:cstheme="minorHAnsi"/>
+                <w:color w:val="002060"/>
+              </w:rPr>
+              <w:t xml:space="preserve">    slicer = </w:t>
+            </w:r>
+            <w:proofErr w:type="spellStart"/>
+            <w:proofErr w:type="gramStart"/>
+            <w:r>
+              <w:rPr>
+                <w:rFonts w:asciiTheme="minorHAnsi" w:hAnsiTheme="minorHAnsi" w:cstheme="minorHAnsi"/>
+                <w:color w:val="002060"/>
+              </w:rPr>
+              <w:t>cwd.index</w:t>
+            </w:r>
+            <w:proofErr w:type="spellEnd"/>
+            <w:proofErr w:type="gramEnd"/>
+            <w:r>
+              <w:rPr>
+                <w:rFonts w:asciiTheme="minorHAnsi" w:hAnsiTheme="minorHAnsi" w:cstheme="minorHAnsi"/>
+                <w:color w:val="002060"/>
+              </w:rPr>
+              <w:t>("</w:t>
+            </w:r>
+            <w:proofErr w:type="spellStart"/>
+            <w:r>
+              <w:rPr>
+                <w:rFonts w:asciiTheme="minorHAnsi" w:hAnsiTheme="minorHAnsi" w:cstheme="minorHAnsi"/>
+                <w:color w:val="002060"/>
+              </w:rPr>
+              <w:t>DoggyDetector</w:t>
+            </w:r>
+            <w:proofErr w:type="spellEnd"/>
+            <w:r>
+              <w:rPr>
+                <w:rFonts w:asciiTheme="minorHAnsi" w:hAnsiTheme="minorHAnsi" w:cstheme="minorHAnsi"/>
+                <w:color w:val="002060"/>
+              </w:rPr>
+              <w:t>") + 13</w:t>
+            </w:r>
+          </w:p>
+          <w:p>
+            <w:pPr>
+              <w:tabs>
+                <w:tab w:val="left" w:pos="560"/>
+                <w:tab w:val="left" w:pos="1120"/>
+                <w:tab w:val="left" w:pos="1680"/>
+                <w:tab w:val="left" w:pos="2240"/>
+                <w:tab w:val="left" w:pos="2800"/>
+                <w:tab w:val="left" w:pos="3360"/>
+                <w:tab w:val="left" w:pos="3920"/>
+                <w:tab w:val="left" w:pos="4480"/>
+                <w:tab w:val="left" w:pos="5040"/>
+                <w:tab w:val="left" w:pos="5600"/>
+                <w:tab w:val="left" w:pos="6160"/>
+                <w:tab w:val="left" w:pos="6720"/>
+              </w:tabs>
+              <w:autoSpaceDE w:val="0"/>
+              <w:autoSpaceDN w:val="0"/>
+              <w:adjustRightInd w:val="0"/>
+              <w:rPr>
+                <w:rFonts w:asciiTheme="minorHAnsi" w:hAnsiTheme="minorHAnsi" w:cstheme="minorHAnsi"/>
+                <w:color w:val="002060"/>
+              </w:rPr>
+            </w:pPr>
+            <w:r>
+              <w:rPr>
+                <w:rFonts w:asciiTheme="minorHAnsi" w:hAnsiTheme="minorHAnsi" w:cstheme="minorHAnsi"/>
+                <w:color w:val="002060"/>
+              </w:rPr>
+              <w:t xml:space="preserve">    #</w:t>
+            </w:r>
+            <w:proofErr w:type="gramStart"/>
+            <w:r>
+              <w:rPr>
+                <w:rFonts w:asciiTheme="minorHAnsi" w:hAnsiTheme="minorHAnsi" w:cstheme="minorHAnsi"/>
+                <w:color w:val="002060"/>
+              </w:rPr>
+              <w:t>create</w:t>
+            </w:r>
+            <w:proofErr w:type="gramEnd"/>
+            <w:r>
+              <w:rPr>
+                <w:rFonts w:asciiTheme="minorHAnsi" w:hAnsiTheme="minorHAnsi" w:cstheme="minorHAnsi"/>
+                <w:color w:val="002060"/>
+              </w:rPr>
+              <w:t xml:space="preserve"> absolute working directory</w:t>
+            </w:r>
+          </w:p>
+          <w:p>
+            <w:pPr>
+              <w:tabs>
+                <w:tab w:val="left" w:pos="560"/>
+                <w:tab w:val="left" w:pos="1120"/>
+                <w:tab w:val="left" w:pos="1680"/>
+                <w:tab w:val="left" w:pos="2240"/>
+                <w:tab w:val="left" w:pos="2800"/>
+                <w:tab w:val="left" w:pos="3360"/>
+                <w:tab w:val="left" w:pos="3920"/>
+                <w:tab w:val="left" w:pos="4480"/>
+                <w:tab w:val="left" w:pos="5040"/>
+                <w:tab w:val="left" w:pos="5600"/>
+                <w:tab w:val="left" w:pos="6160"/>
+                <w:tab w:val="left" w:pos="6720"/>
+              </w:tabs>
+              <w:autoSpaceDE w:val="0"/>
+              <w:autoSpaceDN w:val="0"/>
+              <w:adjustRightInd w:val="0"/>
+              <w:rPr>
+                <w:rFonts w:asciiTheme="minorHAnsi" w:hAnsiTheme="minorHAnsi" w:cstheme="minorHAnsi"/>
+                <w:color w:val="002060"/>
+              </w:rPr>
+            </w:pPr>
+            <w:r>
+              <w:rPr>
+                <w:rFonts w:asciiTheme="minorHAnsi" w:hAnsiTheme="minorHAnsi" w:cstheme="minorHAnsi"/>
+                <w:color w:val="002060"/>
+              </w:rPr>
+              <w:t xml:space="preserve">    </w:t>
+            </w:r>
+            <w:proofErr w:type="spellStart"/>
+            <w:r>
+              <w:rPr>
+                <w:rFonts w:asciiTheme="minorHAnsi" w:hAnsiTheme="minorHAnsi" w:cstheme="minorHAnsi"/>
+                <w:color w:val="002060"/>
+              </w:rPr>
+              <w:t>awd</w:t>
+            </w:r>
+            <w:proofErr w:type="spellEnd"/>
+            <w:r>
+              <w:rPr>
+                <w:rFonts w:asciiTheme="minorHAnsi" w:hAnsiTheme="minorHAnsi" w:cstheme="minorHAnsi"/>
+                <w:color w:val="002060"/>
+              </w:rPr>
+              <w:t xml:space="preserve"> = </w:t>
+            </w:r>
+            <w:proofErr w:type="spellStart"/>
+            <w:r>
+              <w:rPr>
+                <w:rFonts w:asciiTheme="minorHAnsi" w:hAnsiTheme="minorHAnsi" w:cstheme="minorHAnsi"/>
+                <w:color w:val="002060"/>
+              </w:rPr>
+              <w:t>cwd</w:t>
+            </w:r>
+            <w:proofErr w:type="spellEnd"/>
+            <w:r>
+              <w:rPr>
+                <w:rFonts w:asciiTheme="minorHAnsi" w:hAnsiTheme="minorHAnsi" w:cstheme="minorHAnsi"/>
+                <w:color w:val="002060"/>
+              </w:rPr>
+              <w:t>[</w:t>
+            </w:r>
+            <w:proofErr w:type="gramStart"/>
+            <w:r>
+              <w:rPr>
+                <w:rFonts w:asciiTheme="minorHAnsi" w:hAnsiTheme="minorHAnsi" w:cstheme="minorHAnsi"/>
+                <w:color w:val="002060"/>
+              </w:rPr>
+              <w:t>0:slicer</w:t>
+            </w:r>
+            <w:proofErr w:type="gramEnd"/>
+            <w:r>
+              <w:rPr>
+                <w:rFonts w:asciiTheme="minorHAnsi" w:hAnsiTheme="minorHAnsi" w:cstheme="minorHAnsi"/>
+                <w:color w:val="002060"/>
+              </w:rPr>
+              <w:t>]</w:t>
+            </w:r>
+          </w:p>
+          <w:p>
+            <w:pPr>
+              <w:rPr>
+                <w:rFonts w:asciiTheme="minorHAnsi" w:hAnsiTheme="minorHAnsi" w:cstheme="minorHAnsi"/>
+                <w:b/>
+                <w:bCs/>
+              </w:rPr>
+            </w:pPr>
+          </w:p>
+          <w:p>
+            <w:pPr>
+              <w:rPr>
+                <w:rFonts w:asciiTheme="minorHAnsi" w:hAnsiTheme="minorHAnsi" w:cstheme="minorHAnsi"/>
+                <w:b/>
+                <w:bCs/>
+              </w:rPr>
+            </w:pPr>
+          </w:p>
+          <w:p>
+            <w:pPr>
+              <w:rPr>
+                <w:rFonts w:asciiTheme="minorHAnsi" w:hAnsiTheme="minorHAnsi" w:cstheme="minorHAnsi"/>
+                <w:b/>
+                <w:bCs/>
+              </w:rPr>
+            </w:pPr>
+          </w:p>
+          <w:p>
+            <w:pPr>
+              <w:tabs>
+                <w:tab w:val="left" w:pos="560"/>
+                <w:tab w:val="left" w:pos="1120"/>
+                <w:tab w:val="left" w:pos="1680"/>
+                <w:tab w:val="left" w:pos="2240"/>
+                <w:tab w:val="left" w:pos="2800"/>
+                <w:tab w:val="left" w:pos="3360"/>
+                <w:tab w:val="left" w:pos="3920"/>
+                <w:tab w:val="left" w:pos="4480"/>
+                <w:tab w:val="left" w:pos="5040"/>
+                <w:tab w:val="left" w:pos="5600"/>
+                <w:tab w:val="left" w:pos="6160"/>
+                <w:tab w:val="left" w:pos="6720"/>
+              </w:tabs>
+              <w:autoSpaceDE w:val="0"/>
+              <w:autoSpaceDN w:val="0"/>
+              <w:adjustRightInd w:val="0"/>
+              <w:rPr>
+                <w:rFonts w:asciiTheme="minorHAnsi" w:hAnsiTheme="minorHAnsi" w:cstheme="minorHAnsi"/>
+                <w:b/>
+                <w:bCs/>
+              </w:rPr>
+            </w:pPr>
+            <w:r>
+              <w:rPr>
+                <w:rFonts w:asciiTheme="minorHAnsi" w:hAnsiTheme="minorHAnsi" w:cstheme="minorHAnsi"/>
+                <w:b/>
+                <w:bCs/>
+              </w:rPr>
+              <w:t>04-0</w:t>
+            </w:r>
+            <w:r>
+              <w:rPr>
+                <w:rFonts w:asciiTheme="minorHAnsi" w:hAnsiTheme="minorHAnsi" w:cstheme="minorHAnsi"/>
+                <w:b/>
+                <w:bCs/>
+              </w:rPr>
+              <w:t>3</w:t>
+            </w:r>
+            <w:r>
+              <w:rPr>
+                <w:rFonts w:asciiTheme="minorHAnsi" w:hAnsiTheme="minorHAnsi" w:cstheme="minorHAnsi"/>
+                <w:b/>
+                <w:bCs/>
+              </w:rPr>
+              <w:t>-2022</w:t>
+            </w:r>
+          </w:p>
+          <w:p>
+            <w:pPr>
+              <w:tabs>
+                <w:tab w:val="left" w:pos="560"/>
+                <w:tab w:val="left" w:pos="1120"/>
+                <w:tab w:val="left" w:pos="1680"/>
+                <w:tab w:val="left" w:pos="2240"/>
+                <w:tab w:val="left" w:pos="2800"/>
+                <w:tab w:val="left" w:pos="3360"/>
+                <w:tab w:val="left" w:pos="3920"/>
+                <w:tab w:val="left" w:pos="4480"/>
+                <w:tab w:val="left" w:pos="5040"/>
+                <w:tab w:val="left" w:pos="5600"/>
+                <w:tab w:val="left" w:pos="6160"/>
+                <w:tab w:val="left" w:pos="6720"/>
+              </w:tabs>
+              <w:autoSpaceDE w:val="0"/>
+              <w:autoSpaceDN w:val="0"/>
+              <w:adjustRightInd w:val="0"/>
+              <w:rPr>
+                <w:rFonts w:asciiTheme="minorHAnsi" w:hAnsiTheme="minorHAnsi" w:cstheme="minorHAnsi"/>
+                <w:color w:val="000000"/>
+                <w:lang w:val="en-GB"/>
+              </w:rPr>
+            </w:pPr>
+            <w:r>
+              <w:rPr>
+                <w:rFonts w:asciiTheme="minorHAnsi" w:hAnsiTheme="minorHAnsi" w:cstheme="minorHAnsi"/>
+                <w:color w:val="000000"/>
+                <w:lang w:val="en-GB"/>
+              </w:rPr>
+              <w:t xml:space="preserve">- Create ‘pickle from </w:t>
+            </w:r>
+            <w:proofErr w:type="spellStart"/>
+            <w:r>
+              <w:rPr>
+                <w:rFonts w:asciiTheme="minorHAnsi" w:hAnsiTheme="minorHAnsi" w:cstheme="minorHAnsi"/>
+                <w:color w:val="000000"/>
+                <w:lang w:val="en-GB"/>
+              </w:rPr>
+              <w:t>gcp</w:t>
+            </w:r>
+            <w:proofErr w:type="spellEnd"/>
+            <w:r>
+              <w:rPr>
+                <w:rFonts w:asciiTheme="minorHAnsi" w:hAnsiTheme="minorHAnsi" w:cstheme="minorHAnsi"/>
+                <w:color w:val="000000"/>
+                <w:lang w:val="en-GB"/>
+              </w:rPr>
+              <w:t xml:space="preserve">’ function, modify trainer.py to be able to download pickle from </w:t>
+            </w:r>
+            <w:proofErr w:type="spellStart"/>
+            <w:r>
+              <w:rPr>
+                <w:rFonts w:asciiTheme="minorHAnsi" w:hAnsiTheme="minorHAnsi" w:cstheme="minorHAnsi"/>
+                <w:color w:val="000000"/>
+                <w:lang w:val="en-GB"/>
+              </w:rPr>
+              <w:t>gcp</w:t>
+            </w:r>
+            <w:proofErr w:type="spellEnd"/>
+          </w:p>
+          <w:p>
+            <w:pPr>
+              <w:tabs>
+                <w:tab w:val="left" w:pos="560"/>
+                <w:tab w:val="left" w:pos="1120"/>
+                <w:tab w:val="left" w:pos="1680"/>
+                <w:tab w:val="left" w:pos="2240"/>
+                <w:tab w:val="left" w:pos="2800"/>
+                <w:tab w:val="left" w:pos="3360"/>
+                <w:tab w:val="left" w:pos="3920"/>
+                <w:tab w:val="left" w:pos="4480"/>
+                <w:tab w:val="left" w:pos="5040"/>
+                <w:tab w:val="left" w:pos="5600"/>
+                <w:tab w:val="left" w:pos="6160"/>
+                <w:tab w:val="left" w:pos="6720"/>
+              </w:tabs>
+              <w:autoSpaceDE w:val="0"/>
+              <w:autoSpaceDN w:val="0"/>
+              <w:adjustRightInd w:val="0"/>
+              <w:rPr>
+                <w:rFonts w:asciiTheme="minorHAnsi" w:hAnsiTheme="minorHAnsi" w:cstheme="minorHAnsi"/>
+                <w:color w:val="000000"/>
+                <w:lang w:val="en-GB"/>
+              </w:rPr>
+            </w:pPr>
+            <w:r>
+              <w:rPr>
+                <w:rFonts w:asciiTheme="minorHAnsi" w:hAnsiTheme="minorHAnsi" w:cstheme="minorHAnsi"/>
+                <w:color w:val="000000"/>
+                <w:lang w:val="en-GB"/>
+              </w:rPr>
+              <w:t>-create model locally following directions on Kitt</w:t>
+            </w:r>
+          </w:p>
+          <w:p>
+            <w:pPr>
+              <w:tabs>
+                <w:tab w:val="left" w:pos="560"/>
+                <w:tab w:val="left" w:pos="1120"/>
+                <w:tab w:val="left" w:pos="1680"/>
+                <w:tab w:val="left" w:pos="2240"/>
+                <w:tab w:val="left" w:pos="2800"/>
+                <w:tab w:val="left" w:pos="3360"/>
+                <w:tab w:val="left" w:pos="3920"/>
+                <w:tab w:val="left" w:pos="4480"/>
+                <w:tab w:val="left" w:pos="5040"/>
+                <w:tab w:val="left" w:pos="5600"/>
+                <w:tab w:val="left" w:pos="6160"/>
+                <w:tab w:val="left" w:pos="6720"/>
+              </w:tabs>
+              <w:autoSpaceDE w:val="0"/>
+              <w:autoSpaceDN w:val="0"/>
+              <w:adjustRightInd w:val="0"/>
+              <w:rPr>
+                <w:rFonts w:asciiTheme="minorHAnsi" w:hAnsiTheme="minorHAnsi" w:cstheme="minorHAnsi"/>
+                <w:color w:val="000000"/>
+                <w:lang w:val="en-GB"/>
+              </w:rPr>
+            </w:pPr>
+            <w:r>
+              <w:rPr>
+                <w:rFonts w:asciiTheme="minorHAnsi" w:hAnsiTheme="minorHAnsi" w:cstheme="minorHAnsi"/>
+                <w:color w:val="000000"/>
+                <w:lang w:val="en-GB"/>
+              </w:rPr>
+              <w:t>- Update “</w:t>
+            </w:r>
+            <w:proofErr w:type="spellStart"/>
+            <w:r>
+              <w:rPr>
+                <w:rFonts w:asciiTheme="minorHAnsi" w:hAnsiTheme="minorHAnsi" w:cstheme="minorHAnsi"/>
+                <w:color w:val="000000"/>
+                <w:lang w:val="en-GB"/>
+              </w:rPr>
+              <w:t>file_to_gcp</w:t>
+            </w:r>
+            <w:proofErr w:type="spellEnd"/>
+            <w:r>
+              <w:rPr>
+                <w:rFonts w:asciiTheme="minorHAnsi" w:hAnsiTheme="minorHAnsi" w:cstheme="minorHAnsi"/>
+                <w:color w:val="000000"/>
+                <w:lang w:val="en-GB"/>
+              </w:rPr>
+              <w:t>”</w:t>
+            </w:r>
+          </w:p>
+          <w:p>
+            <w:pPr>
+              <w:rPr>
+                <w:rFonts w:asciiTheme="minorHAnsi" w:hAnsiTheme="minorHAnsi" w:cstheme="minorHAnsi"/>
+                <w:b/>
+                <w:bCs/>
+              </w:rPr>
+            </w:pPr>
+          </w:p>
+          <w:p>
+            <w:pPr>
+              <w:tabs>
+                <w:tab w:val="left" w:pos="560"/>
+                <w:tab w:val="left" w:pos="1120"/>
+                <w:tab w:val="left" w:pos="1680"/>
+                <w:tab w:val="left" w:pos="2240"/>
+                <w:tab w:val="left" w:pos="2800"/>
+                <w:tab w:val="left" w:pos="3360"/>
+                <w:tab w:val="left" w:pos="3920"/>
+                <w:tab w:val="left" w:pos="4480"/>
+                <w:tab w:val="left" w:pos="5040"/>
+                <w:tab w:val="left" w:pos="5600"/>
+                <w:tab w:val="left" w:pos="6160"/>
+                <w:tab w:val="left" w:pos="6720"/>
+              </w:tabs>
+              <w:autoSpaceDE w:val="0"/>
+              <w:autoSpaceDN w:val="0"/>
+              <w:adjustRightInd w:val="0"/>
+              <w:rPr>
+                <w:rFonts w:asciiTheme="minorHAnsi" w:hAnsiTheme="minorHAnsi" w:cstheme="minorHAnsi"/>
+                <w:b/>
+                <w:bCs/>
+              </w:rPr>
+            </w:pPr>
+            <w:r>
+              <w:rPr>
+                <w:rFonts w:asciiTheme="minorHAnsi" w:hAnsiTheme="minorHAnsi" w:cstheme="minorHAnsi"/>
+                <w:b/>
+                <w:bCs/>
+              </w:rPr>
+              <w:t>03-0</w:t>
+            </w:r>
+            <w:r>
+              <w:rPr>
+                <w:rFonts w:asciiTheme="minorHAnsi" w:hAnsiTheme="minorHAnsi" w:cstheme="minorHAnsi"/>
+                <w:b/>
+                <w:bCs/>
+              </w:rPr>
+              <w:t>3</w:t>
+            </w:r>
+            <w:r>
+              <w:rPr>
+                <w:rFonts w:asciiTheme="minorHAnsi" w:hAnsiTheme="minorHAnsi" w:cstheme="minorHAnsi"/>
+                <w:b/>
+                <w:bCs/>
+              </w:rPr>
+              <w:t>-202</w:t>
+            </w:r>
+            <w:r>
+              <w:rPr>
+                <w:rFonts w:asciiTheme="minorHAnsi" w:hAnsiTheme="minorHAnsi" w:cstheme="minorHAnsi"/>
+                <w:b/>
+                <w:bCs/>
+              </w:rPr>
+              <w:t>2</w:t>
+            </w:r>
+          </w:p>
+          <w:p>
+            <w:pPr>
+              <w:tabs>
+                <w:tab w:val="left" w:pos="560"/>
+                <w:tab w:val="left" w:pos="1120"/>
+                <w:tab w:val="left" w:pos="1680"/>
+                <w:tab w:val="left" w:pos="2240"/>
+                <w:tab w:val="left" w:pos="2800"/>
+                <w:tab w:val="left" w:pos="3360"/>
+                <w:tab w:val="left" w:pos="3920"/>
+                <w:tab w:val="left" w:pos="4480"/>
+                <w:tab w:val="left" w:pos="5040"/>
+                <w:tab w:val="left" w:pos="5600"/>
+                <w:tab w:val="left" w:pos="6160"/>
+                <w:tab w:val="left" w:pos="6720"/>
+              </w:tabs>
+              <w:autoSpaceDE w:val="0"/>
+              <w:autoSpaceDN w:val="0"/>
+              <w:adjustRightInd w:val="0"/>
+              <w:rPr>
+                <w:rFonts w:asciiTheme="minorHAnsi" w:hAnsiTheme="minorHAnsi" w:cstheme="minorHAnsi"/>
+              </w:rPr>
+            </w:pPr>
+            <w:r>
+              <w:rPr>
+                <w:rFonts w:asciiTheme="minorHAnsi" w:hAnsiTheme="minorHAnsi" w:cstheme="minorHAnsi"/>
+                <w:b/>
+                <w:bCs/>
+                <w:color w:val="000000"/>
+                <w:lang w:val="en-GB"/>
+              </w:rPr>
+              <w:t>-</w:t>
+            </w:r>
+            <w:r>
+              <w:rPr>
+                <w:rFonts w:asciiTheme="minorHAnsi" w:hAnsiTheme="minorHAnsi" w:cstheme="minorHAnsi"/>
+              </w:rPr>
+              <w:t xml:space="preserve"> Continue to work on pickle to GCP. Note that the pickle file will first have to be saved locally before it is uploaded to GCP</w:t>
+            </w:r>
+          </w:p>
+          <w:p>
+            <w:pPr>
+              <w:pStyle w:val="ListParagraph"/>
+              <w:tabs>
+                <w:tab w:val="left" w:pos="560"/>
+                <w:tab w:val="left" w:pos="1120"/>
+                <w:tab w:val="left" w:pos="1680"/>
+                <w:tab w:val="left" w:pos="2240"/>
+                <w:tab w:val="left" w:pos="2800"/>
+                <w:tab w:val="left" w:pos="3360"/>
+                <w:tab w:val="left" w:pos="3920"/>
+                <w:tab w:val="left" w:pos="4480"/>
+                <w:tab w:val="left" w:pos="5040"/>
+                <w:tab w:val="left" w:pos="5600"/>
+                <w:tab w:val="left" w:pos="6160"/>
+                <w:tab w:val="left" w:pos="6720"/>
+              </w:tabs>
+              <w:autoSpaceDE w:val="0"/>
+              <w:autoSpaceDN w:val="0"/>
+              <w:adjustRightInd w:val="0"/>
+              <w:rPr>
+                <w:rFonts w:asciiTheme="minorHAnsi" w:hAnsiTheme="minorHAnsi" w:cstheme="minorHAnsi"/>
+                <w:color w:val="000000"/>
+                <w:sz w:val="22"/>
+                <w:szCs w:val="22"/>
+                <w:lang w:val="en-GB"/>
+              </w:rPr>
+            </w:pPr>
+          </w:p>
+          <w:p>
+            <w:pPr>
+              <w:pStyle w:val="ListParagraph"/>
+              <w:tabs>
+                <w:tab w:val="left" w:pos="560"/>
+                <w:tab w:val="left" w:pos="1120"/>
+                <w:tab w:val="left" w:pos="1680"/>
+                <w:tab w:val="left" w:pos="2240"/>
+                <w:tab w:val="left" w:pos="2800"/>
+                <w:tab w:val="left" w:pos="3360"/>
+                <w:tab w:val="left" w:pos="3920"/>
+                <w:tab w:val="left" w:pos="4480"/>
+                <w:tab w:val="left" w:pos="5040"/>
+                <w:tab w:val="left" w:pos="5600"/>
+                <w:tab w:val="left" w:pos="6160"/>
+                <w:tab w:val="left" w:pos="6720"/>
+              </w:tabs>
+              <w:autoSpaceDE w:val="0"/>
+              <w:autoSpaceDN w:val="0"/>
+              <w:adjustRightInd w:val="0"/>
+              <w:rPr>
+                <w:rFonts w:asciiTheme="minorHAnsi" w:hAnsiTheme="minorHAnsi" w:cstheme="minorHAnsi"/>
+                <w:b/>
+                <w:bCs/>
+                <w:color w:val="00B050"/>
+              </w:rPr>
+            </w:pPr>
+            <w:r>
+              <w:rPr>
+                <w:rFonts w:asciiTheme="minorHAnsi" w:hAnsiTheme="minorHAnsi" w:cstheme="minorHAnsi"/>
+                <w:b/>
+                <w:bCs/>
+                <w:color w:val="00B050"/>
+              </w:rPr>
+              <w:t>Learning:</w:t>
             </w:r>
           </w:p>
           <w:p>
@@ -2324,22 +2976,14 @@
               <w:autoSpaceDN w:val="0"/>
               <w:adjustRightInd w:val="0"/>
               <w:rPr>
-                <w:rFonts w:cstheme="minorHAnsi"/>
-              </w:rPr>
-            </w:pPr>
-            <w:proofErr w:type="gramStart"/>
-            <w:r>
-              <w:rPr>
-                <w:rFonts w:cstheme="minorHAnsi"/>
-              </w:rPr>
-              <w:t>Next</w:t>
-            </w:r>
-            <w:proofErr w:type="gramEnd"/>
-            <w:r>
-              <w:rPr>
-                <w:rFonts w:cstheme="minorHAnsi"/>
-              </w:rPr>
-              <w:t xml:space="preserve"> I had to download the key. I saved it to “/Users/joe/code/keys/doggy-detector-2022-c42f18ed1a2f.json”</w:t>
+                <w:rFonts w:asciiTheme="minorHAnsi" w:hAnsiTheme="minorHAnsi" w:cstheme="minorHAnsi"/>
+              </w:rPr>
+            </w:pPr>
+            <w:r>
+              <w:rPr>
+                <w:rFonts w:asciiTheme="minorHAnsi" w:hAnsiTheme="minorHAnsi" w:cstheme="minorHAnsi"/>
+              </w:rPr>
+              <w:t>I first had to Google Cloud Platform -&gt; Credentials -&gt; Under the heading “Service Accounts”, click the first project -&gt; Navigate to the “Keys” tab -&gt; Click “Add Key”</w:t>
             </w:r>
           </w:p>
           <w:p>
@@ -2367,24 +3011,67 @@
               <w:autoSpaceDN w:val="0"/>
               <w:adjustRightInd w:val="0"/>
               <w:rPr>
-                <w:rFonts w:cstheme="minorHAnsi"/>
-              </w:rPr>
-            </w:pPr>
-            <w:r>
-              <w:rPr>
-                <w:rFonts w:cstheme="minorHAnsi"/>
+                <w:rFonts w:asciiTheme="minorHAnsi" w:hAnsiTheme="minorHAnsi" w:cstheme="minorHAnsi"/>
+              </w:rPr>
+            </w:pPr>
+            <w:proofErr w:type="gramStart"/>
+            <w:r>
+              <w:rPr>
+                <w:rFonts w:asciiTheme="minorHAnsi" w:hAnsiTheme="minorHAnsi" w:cstheme="minorHAnsi"/>
+              </w:rPr>
+              <w:t>Next</w:t>
+            </w:r>
+            <w:proofErr w:type="gramEnd"/>
+            <w:r>
+              <w:rPr>
+                <w:rFonts w:asciiTheme="minorHAnsi" w:hAnsiTheme="minorHAnsi" w:cstheme="minorHAnsi"/>
+              </w:rPr>
+              <w:t xml:space="preserve"> I had to download the key. I saved it to “/Users/joe/code/keys/doggy-detector-2022-c42f18ed1a2f.json”</w:t>
+            </w:r>
+          </w:p>
+          <w:p>
+            <w:pPr>
+              <w:pStyle w:val="ListParagraph"/>
+              <w:numPr>
+                <w:ilvl w:val="0"/>
+                <w:numId w:val="2"/>
+              </w:numPr>
+              <w:tabs>
+                <w:tab w:val="left" w:pos="560"/>
+                <w:tab w:val="left" w:pos="1120"/>
+                <w:tab w:val="left" w:pos="1680"/>
+                <w:tab w:val="left" w:pos="2240"/>
+                <w:tab w:val="left" w:pos="2800"/>
+                <w:tab w:val="left" w:pos="3360"/>
+                <w:tab w:val="left" w:pos="3920"/>
+                <w:tab w:val="left" w:pos="4480"/>
+                <w:tab w:val="left" w:pos="5040"/>
+                <w:tab w:val="left" w:pos="5600"/>
+                <w:tab w:val="left" w:pos="6160"/>
+                <w:tab w:val="left" w:pos="6720"/>
+              </w:tabs>
+              <w:autoSpaceDE w:val="0"/>
+              <w:autoSpaceDN w:val="0"/>
+              <w:adjustRightInd w:val="0"/>
+              <w:rPr>
+                <w:rFonts w:asciiTheme="minorHAnsi" w:hAnsiTheme="minorHAnsi" w:cstheme="minorHAnsi"/>
+              </w:rPr>
+            </w:pPr>
+            <w:r>
+              <w:rPr>
+                <w:rFonts w:asciiTheme="minorHAnsi" w:hAnsiTheme="minorHAnsi" w:cstheme="minorHAnsi"/>
               </w:rPr>
               <w:t>Finally, I ran this code in terminal</w:t>
             </w:r>
             <w:r>
               <w:rPr>
-                <w:rFonts w:cstheme="minorHAnsi"/>
+                <w:rFonts w:asciiTheme="minorHAnsi" w:hAnsiTheme="minorHAnsi" w:cstheme="minorHAnsi"/>
               </w:rPr>
               <w:t>:</w:t>
             </w:r>
             <w:r>
               <w:rPr>
-                <w:rFonts w:cstheme="minorHAnsi"/>
+                <w:rFonts w:asciiTheme="minorHAnsi" w:hAnsiTheme="minorHAnsi" w:cstheme="minorHAnsi"/>
               </w:rPr>
               <w:t xml:space="preserve"> </w:t>
             </w:r>
@@ -2410,12 +3097,12 @@
               <w:autoSpaceDN w:val="0"/>
               <w:adjustRightInd w:val="0"/>
               <w:rPr>
-                <w:rFonts w:cstheme="minorHAnsi"/>
-              </w:rPr>
-            </w:pPr>
-            <w:r>
-              <w:rPr>
-                <w:rFonts w:cstheme="minorHAnsi"/>
+                <w:rFonts w:asciiTheme="minorHAnsi" w:hAnsiTheme="minorHAnsi" w:cstheme="minorHAnsi"/>
+              </w:rPr>
+            </w:pPr>
+            <w:r>
+              <w:rPr>
+                <w:rFonts w:asciiTheme="minorHAnsi" w:hAnsiTheme="minorHAnsi" w:cstheme="minorHAnsi"/>
               </w:rPr>
               <w:t>export GOOGLE_APPLICATION_CREDENTIALS=/Users/joe/code/keys/doggy-detector-2022-c42f18ed1a2f.json</w:t>
             </w:r>
@@ -3668,7 +4355,6 @@
                 <w:szCs w:val="22"/>
                 <w:lang w:val="en-GB"/>
               </w:rPr>
-              <w:lastRenderedPageBreak/>
               <w:t>remote:</w:t>
             </w:r>
             <w:proofErr w:type="gramStart"/>
@@ -5562,10 +6248,6 @@
       <w:ind w:left="720"/>
       <w:contextualSpacing/>
     </w:pPr>
-    <w:rPr>
-      <w:rFonts w:asciiTheme="minorHAnsi" w:eastAsiaTheme="minorHAnsi" w:hAnsiTheme="minorHAnsi" w:cstheme="minorBidi"/>
-      <w:lang w:eastAsia="en-US"/>
-    </w:rPr>
   </w:style>
   <w:style w:type="character" w:styleId="Hyperlink">
     <w:name w:val="Hyperlink"/>
@@ -5600,6 +6282,54 @@
     <w:rPr>
       <w:color w:val="954F72" w:themeColor="followedHyperlink"/>
       <w:u w:val="single"/>
+    </w:rPr>
+  </w:style>
+  <w:style w:type="paragraph" w:styleId="HTMLPreformatted">
+    <w:name w:val="HTML Preformatted"/>
+    <w:basedOn w:val="Normal"/>
+    <w:link w:val="HTMLPreformattedChar"/>
+    <w:uiPriority w:val="99"/>
+    <w:semiHidden/>
+    <w:unhideWhenUsed/>
+    <w:rsid w:val="00365FE5"/>
+    <w:pPr>
+      <w:tabs>
+        <w:tab w:val="left" w:pos="916"/>
+        <w:tab w:val="left" w:pos="1832"/>
+        <w:tab w:val="left" w:pos="2748"/>
+        <w:tab w:val="left" w:pos="3664"/>
+        <w:tab w:val="left" w:pos="4580"/>
+        <w:tab w:val="left" w:pos="5496"/>
+        <w:tab w:val="left" w:pos="6412"/>
+        <w:tab w:val="left" w:pos="7328"/>
+        <w:tab w:val="left" w:pos="8244"/>
+        <w:tab w:val="left" w:pos="9160"/>
+        <w:tab w:val="left" w:pos="10076"/>
+        <w:tab w:val="left" w:pos="10992"/>
+        <w:tab w:val="left" w:pos="11908"/>
+        <w:tab w:val="left" w:pos="12824"/>
+        <w:tab w:val="left" w:pos="13740"/>
+        <w:tab w:val="left" w:pos="14656"/>
+      </w:tabs>
+    </w:pPr>
+    <w:rPr>
+      <w:rFonts w:ascii="Courier New" w:hAnsi="Courier New" w:cs="Courier New"/>
+      <w:sz w:val="20"/>
+      <w:szCs w:val="20"/>
+    </w:rPr>
+  </w:style>
+  <w:style w:type="character" w:customStyle="1" w:styleId="HTMLPreformattedChar">
+    <w:name w:val="HTML Preformatted Char"/>
+    <w:basedOn w:val="DefaultParagraphFont"/>
+    <w:link w:val="HTMLPreformatted"/>
+    <w:uiPriority w:val="99"/>
+    <w:semiHidden/>
+    <w:rsid w:val="00365FE5"/>
+    <w:rPr>
+      <w:rFonts w:ascii="Courier New" w:eastAsia="Times New Roman" w:hAnsi="Courier New" w:cs="Courier New"/>
+      <w:sz w:val="20"/>
+      <w:szCs w:val="20"/>
+      <w:lang w:eastAsia="en-GB"/>
     </w:rPr>
   </w:style>
 </w:styles>

</xml_diff>

<commit_message>
edit code to include a make_file = True arguement
</commit_message>
<xml_diff>
--- a/notebooks/Progress Notes.docx
+++ b/notebooks/Progress Notes.docx
@@ -432,7 +432,7 @@
               </w:rPr>
               <w:t xml:space="preserve"> here: </w:t>
             </w:r>
-            <w:hyperlink r:id="rId5" w:history="1">
+            <w:hyperlink r:id="rId5" w:anchor="passing_variable" w:history="1">
               <w:r>
                 <w:rPr>
                   <w:rStyle w:val="Hyperlink"/>
@@ -440,16 +440,7 @@
                   <w:sz w:val="22"/>
                   <w:szCs w:val="22"/>
                 </w:rPr>
-                <w:t>https://cloud.google.com/docs/authentication/production#passing_variabl</w:t>
-              </w:r>
-              <w:r>
-                <w:rPr>
-                  <w:rStyle w:val="Hyperlink"/>
-                  <w:rFonts w:asciiTheme="majorHAnsi" w:hAnsiTheme="majorHAnsi" w:cstheme="majorHAnsi"/>
-                  <w:sz w:val="22"/>
-                  <w:szCs w:val="22"/>
-                </w:rPr>
-                <w:t>e</w:t>
+                <w:t>https://cloud.google.com/docs/authentication/production#passing_variable</w:t>
               </w:r>
             </w:hyperlink>
           </w:p>
@@ -1051,6 +1042,7 @@
               <w:pStyle w:val="Heading1"/>
             </w:pPr>
             <w:r>
+              <w:lastRenderedPageBreak/>
               <w:t>Today</w:t>
             </w:r>
           </w:p>
@@ -1066,6 +1058,94 @@
             </w:r>
             <w:r>
               <w:t>-03-2022</w:t>
+            </w:r>
+          </w:p>
+          <w:p>
+            <w:pPr>
+              <w:tabs>
+                <w:tab w:val="left" w:pos="560"/>
+                <w:tab w:val="left" w:pos="1120"/>
+                <w:tab w:val="left" w:pos="1680"/>
+                <w:tab w:val="left" w:pos="2240"/>
+                <w:tab w:val="left" w:pos="2800"/>
+                <w:tab w:val="left" w:pos="3360"/>
+                <w:tab w:val="left" w:pos="3920"/>
+                <w:tab w:val="left" w:pos="4480"/>
+                <w:tab w:val="left" w:pos="5040"/>
+                <w:tab w:val="left" w:pos="5600"/>
+                <w:tab w:val="left" w:pos="6160"/>
+                <w:tab w:val="left" w:pos="6720"/>
+              </w:tabs>
+              <w:autoSpaceDE w:val="0"/>
+              <w:autoSpaceDN w:val="0"/>
+              <w:adjustRightInd w:val="0"/>
+              <w:rPr>
+                <w:rFonts w:asciiTheme="majorHAnsi" w:hAnsiTheme="majorHAnsi" w:cstheme="majorHAnsi"/>
+                <w:b/>
+                <w:bCs/>
+                <w:sz w:val="22"/>
+                <w:szCs w:val="22"/>
+              </w:rPr>
+            </w:pPr>
+          </w:p>
+          <w:p>
+            <w:pPr>
+              <w:tabs>
+                <w:tab w:val="left" w:pos="560"/>
+                <w:tab w:val="left" w:pos="1120"/>
+                <w:tab w:val="left" w:pos="1680"/>
+                <w:tab w:val="left" w:pos="2240"/>
+                <w:tab w:val="left" w:pos="2800"/>
+                <w:tab w:val="left" w:pos="3360"/>
+                <w:tab w:val="left" w:pos="3920"/>
+                <w:tab w:val="left" w:pos="4480"/>
+                <w:tab w:val="left" w:pos="5040"/>
+                <w:tab w:val="left" w:pos="5600"/>
+                <w:tab w:val="left" w:pos="6160"/>
+                <w:tab w:val="left" w:pos="6720"/>
+              </w:tabs>
+              <w:autoSpaceDE w:val="0"/>
+              <w:autoSpaceDN w:val="0"/>
+              <w:adjustRightInd w:val="0"/>
+              <w:rPr>
+                <w:rFonts w:asciiTheme="majorHAnsi" w:hAnsiTheme="majorHAnsi" w:cstheme="majorHAnsi"/>
+                <w:b/>
+                <w:bCs/>
+                <w:sz w:val="22"/>
+                <w:szCs w:val="22"/>
+              </w:rPr>
+            </w:pPr>
+            <w:r>
+              <w:rPr>
+                <w:rFonts w:asciiTheme="majorHAnsi" w:hAnsiTheme="majorHAnsi" w:cstheme="majorHAnsi"/>
+                <w:b/>
+                <w:bCs/>
+                <w:sz w:val="22"/>
+                <w:szCs w:val="22"/>
+              </w:rPr>
+              <w:t xml:space="preserve">Implement </w:t>
+            </w:r>
+            <w:proofErr w:type="spellStart"/>
+            <w:r>
+              <w:rPr>
+                <w:rFonts w:asciiTheme="majorHAnsi" w:hAnsiTheme="majorHAnsi" w:cstheme="majorHAnsi"/>
+                <w:b/>
+                <w:bCs/>
+                <w:sz w:val="22"/>
+                <w:szCs w:val="22"/>
+              </w:rPr>
+              <w:t>makefile</w:t>
+            </w:r>
+            <w:proofErr w:type="spellEnd"/>
+            <w:r>
+              <w:rPr>
+                <w:rFonts w:asciiTheme="majorHAnsi" w:hAnsiTheme="majorHAnsi" w:cstheme="majorHAnsi"/>
+                <w:b/>
+                <w:bCs/>
+                <w:sz w:val="22"/>
+                <w:szCs w:val="22"/>
+              </w:rPr>
+              <w:t xml:space="preserve"> = True arguement</w:t>
             </w:r>
           </w:p>
           <w:p>
@@ -2348,23 +2428,7 @@
                 <w:sz w:val="22"/>
                 <w:szCs w:val="22"/>
               </w:rPr>
-              <w:t xml:space="preserve">Troubleshooting option </w:t>
-            </w:r>
-            <w:r>
-              <w:rPr>
-                <w:rFonts w:asciiTheme="majorHAnsi" w:hAnsiTheme="majorHAnsi" w:cstheme="majorHAnsi"/>
-                <w:sz w:val="22"/>
-                <w:szCs w:val="22"/>
-              </w:rPr>
-              <w:t>1</w:t>
-            </w:r>
-            <w:r>
-              <w:rPr>
-                <w:rFonts w:asciiTheme="majorHAnsi" w:hAnsiTheme="majorHAnsi" w:cstheme="majorHAnsi"/>
-                <w:sz w:val="22"/>
-                <w:szCs w:val="22"/>
-              </w:rPr>
-              <w:t>:</w:t>
+              <w:t>Troubleshooting option 1:</w:t>
             </w:r>
           </w:p>
           <w:p>
@@ -2520,23 +2584,7 @@
                 <w:sz w:val="22"/>
                 <w:szCs w:val="22"/>
               </w:rPr>
-              <w:t xml:space="preserve">Troubleshooting option </w:t>
-            </w:r>
-            <w:r>
-              <w:rPr>
-                <w:rFonts w:asciiTheme="majorHAnsi" w:hAnsiTheme="majorHAnsi" w:cstheme="majorHAnsi"/>
-                <w:sz w:val="22"/>
-                <w:szCs w:val="22"/>
-              </w:rPr>
-              <w:t>2</w:t>
-            </w:r>
-            <w:r>
-              <w:rPr>
-                <w:rFonts w:asciiTheme="majorHAnsi" w:hAnsiTheme="majorHAnsi" w:cstheme="majorHAnsi"/>
-                <w:sz w:val="22"/>
-                <w:szCs w:val="22"/>
-              </w:rPr>
-              <w:t xml:space="preserve">. Try to run it as a package locally from somewhere else in the system. I suspect that when being run as a package it doesn’t “know” that the package name is </w:t>
+              <w:t xml:space="preserve">Troubleshooting option 2. Try to run it as a package locally from somewhere else in the system. I suspect that when being run as a package it doesn’t “know” that the package name is </w:t>
             </w:r>
             <w:proofErr w:type="spellStart"/>
             <w:r>
@@ -2614,23 +2662,7 @@
                 <w:sz w:val="22"/>
                 <w:szCs w:val="22"/>
               </w:rPr>
-              <w:t xml:space="preserve">Troubleshooting option </w:t>
-            </w:r>
-            <w:r>
-              <w:rPr>
-                <w:rFonts w:asciiTheme="majorHAnsi" w:hAnsiTheme="majorHAnsi" w:cstheme="majorHAnsi"/>
-                <w:sz w:val="22"/>
-                <w:szCs w:val="22"/>
-              </w:rPr>
-              <w:t>3</w:t>
-            </w:r>
-            <w:r>
-              <w:rPr>
-                <w:rFonts w:asciiTheme="majorHAnsi" w:hAnsiTheme="majorHAnsi" w:cstheme="majorHAnsi"/>
-                <w:sz w:val="22"/>
-                <w:szCs w:val="22"/>
-              </w:rPr>
-              <w:t>:</w:t>
+              <w:t>Troubleshooting option 3:</w:t>
             </w:r>
           </w:p>
           <w:p>
@@ -7340,15 +7372,7 @@
                 <w:sz w:val="22"/>
                 <w:szCs w:val="22"/>
               </w:rPr>
-              <w:t xml:space="preserve"> code, it looks like only the front end is uploaded, not the back end. This could be the root cause.</w:t>
-            </w:r>
-            <w:r>
-              <w:rPr>
-                <w:rFonts w:asciiTheme="majorHAnsi" w:hAnsiTheme="majorHAnsi" w:cstheme="majorHAnsi"/>
-                <w:sz w:val="22"/>
-                <w:szCs w:val="22"/>
-              </w:rPr>
-              <w:t xml:space="preserve"> I’ll continue with building the back end an only upload the front end to Heroku</w:t>
+              <w:t xml:space="preserve"> code, it looks like only the front end is uploaded, not the back end. This could be the root cause. I’ll continue with building the back end an only upload the front end to Heroku</w:t>
             </w:r>
           </w:p>
           <w:p>

</xml_diff>

<commit_message>
Continue to make changes to allow model to be loaded into the cloud
</commit_message>
<xml_diff>
--- a/notebooks/Progress Notes.docx
+++ b/notebooks/Progress Notes.docx
@@ -1042,139 +1042,18 @@
               <w:pStyle w:val="Heading1"/>
             </w:pPr>
             <w:r>
-              <w:lastRenderedPageBreak/>
               <w:t>Today</w:t>
             </w:r>
           </w:p>
           <w:p>
-            <w:pPr>
-              <w:pStyle w:val="Heading2"/>
-            </w:pPr>
-            <w:r>
-              <w:t>0</w:t>
-            </w:r>
-            <w:r>
-              <w:t>7</w:t>
-            </w:r>
-            <w:r>
-              <w:t>-03-2022</w:t>
-            </w:r>
-          </w:p>
-          <w:p>
-            <w:pPr>
-              <w:tabs>
-                <w:tab w:val="left" w:pos="560"/>
-                <w:tab w:val="left" w:pos="1120"/>
-                <w:tab w:val="left" w:pos="1680"/>
-                <w:tab w:val="left" w:pos="2240"/>
-                <w:tab w:val="left" w:pos="2800"/>
-                <w:tab w:val="left" w:pos="3360"/>
-                <w:tab w:val="left" w:pos="3920"/>
-                <w:tab w:val="left" w:pos="4480"/>
-                <w:tab w:val="left" w:pos="5040"/>
-                <w:tab w:val="left" w:pos="5600"/>
-                <w:tab w:val="left" w:pos="6160"/>
-                <w:tab w:val="left" w:pos="6720"/>
-              </w:tabs>
-              <w:autoSpaceDE w:val="0"/>
-              <w:autoSpaceDN w:val="0"/>
-              <w:adjustRightInd w:val="0"/>
-              <w:rPr>
-                <w:rFonts w:asciiTheme="majorHAnsi" w:hAnsiTheme="majorHAnsi" w:cstheme="majorHAnsi"/>
-                <w:b/>
-                <w:bCs/>
-                <w:sz w:val="22"/>
-                <w:szCs w:val="22"/>
-              </w:rPr>
-            </w:pPr>
-          </w:p>
-          <w:p>
-            <w:pPr>
-              <w:tabs>
-                <w:tab w:val="left" w:pos="560"/>
-                <w:tab w:val="left" w:pos="1120"/>
-                <w:tab w:val="left" w:pos="1680"/>
-                <w:tab w:val="left" w:pos="2240"/>
-                <w:tab w:val="left" w:pos="2800"/>
-                <w:tab w:val="left" w:pos="3360"/>
-                <w:tab w:val="left" w:pos="3920"/>
-                <w:tab w:val="left" w:pos="4480"/>
-                <w:tab w:val="left" w:pos="5040"/>
-                <w:tab w:val="left" w:pos="5600"/>
-                <w:tab w:val="left" w:pos="6160"/>
-                <w:tab w:val="left" w:pos="6720"/>
-              </w:tabs>
-              <w:autoSpaceDE w:val="0"/>
-              <w:autoSpaceDN w:val="0"/>
-              <w:adjustRightInd w:val="0"/>
-              <w:rPr>
-                <w:rFonts w:asciiTheme="majorHAnsi" w:hAnsiTheme="majorHAnsi" w:cstheme="majorHAnsi"/>
-                <w:b/>
-                <w:bCs/>
-                <w:sz w:val="22"/>
-                <w:szCs w:val="22"/>
-              </w:rPr>
-            </w:pPr>
-            <w:r>
-              <w:rPr>
-                <w:rFonts w:asciiTheme="majorHAnsi" w:hAnsiTheme="majorHAnsi" w:cstheme="majorHAnsi"/>
-                <w:b/>
-                <w:bCs/>
-                <w:sz w:val="22"/>
-                <w:szCs w:val="22"/>
-              </w:rPr>
-              <w:t xml:space="preserve">Implement </w:t>
-            </w:r>
-            <w:proofErr w:type="spellStart"/>
-            <w:r>
-              <w:rPr>
-                <w:rFonts w:asciiTheme="majorHAnsi" w:hAnsiTheme="majorHAnsi" w:cstheme="majorHAnsi"/>
-                <w:b/>
-                <w:bCs/>
-                <w:sz w:val="22"/>
-                <w:szCs w:val="22"/>
-              </w:rPr>
-              <w:t>makefile</w:t>
-            </w:r>
-            <w:proofErr w:type="spellEnd"/>
-            <w:r>
-              <w:rPr>
-                <w:rFonts w:asciiTheme="majorHAnsi" w:hAnsiTheme="majorHAnsi" w:cstheme="majorHAnsi"/>
-                <w:b/>
-                <w:bCs/>
-                <w:sz w:val="22"/>
-                <w:szCs w:val="22"/>
-              </w:rPr>
-              <w:t xml:space="preserve"> = True arguement</w:t>
-            </w:r>
-          </w:p>
-          <w:p>
-            <w:pPr>
-              <w:tabs>
-                <w:tab w:val="left" w:pos="560"/>
-                <w:tab w:val="left" w:pos="1120"/>
-                <w:tab w:val="left" w:pos="1680"/>
-                <w:tab w:val="left" w:pos="2240"/>
-                <w:tab w:val="left" w:pos="2800"/>
-                <w:tab w:val="left" w:pos="3360"/>
-                <w:tab w:val="left" w:pos="3920"/>
-                <w:tab w:val="left" w:pos="4480"/>
-                <w:tab w:val="left" w:pos="5040"/>
-                <w:tab w:val="left" w:pos="5600"/>
-                <w:tab w:val="left" w:pos="6160"/>
-                <w:tab w:val="left" w:pos="6720"/>
-              </w:tabs>
-              <w:autoSpaceDE w:val="0"/>
-              <w:autoSpaceDN w:val="0"/>
-              <w:adjustRightInd w:val="0"/>
-              <w:rPr>
-                <w:rFonts w:asciiTheme="majorHAnsi" w:hAnsiTheme="majorHAnsi" w:cstheme="majorHAnsi"/>
-                <w:b/>
-                <w:bCs/>
-                <w:sz w:val="22"/>
-                <w:szCs w:val="22"/>
-              </w:rPr>
-            </w:pPr>
+            <w:r>
+              <w:t>11- 03-2022</w:t>
+            </w:r>
+          </w:p>
+          <w:p>
+            <w:r>
+              <w:t xml:space="preserve"> </w:t>
+            </w:r>
           </w:p>
           <w:p>
             <w:pPr>
@@ -1217,58 +1096,30 @@
             </w:r>
           </w:p>
           <w:p>
-            <w:pPr>
-              <w:tabs>
-                <w:tab w:val="left" w:pos="560"/>
-                <w:tab w:val="left" w:pos="1120"/>
-                <w:tab w:val="left" w:pos="1680"/>
-                <w:tab w:val="left" w:pos="2240"/>
-                <w:tab w:val="left" w:pos="2800"/>
-                <w:tab w:val="left" w:pos="3360"/>
-                <w:tab w:val="left" w:pos="3920"/>
-                <w:tab w:val="left" w:pos="4480"/>
-                <w:tab w:val="left" w:pos="5040"/>
-                <w:tab w:val="left" w:pos="5600"/>
-                <w:tab w:val="left" w:pos="6160"/>
-                <w:tab w:val="left" w:pos="6720"/>
-              </w:tabs>
-              <w:autoSpaceDE w:val="0"/>
-              <w:autoSpaceDN w:val="0"/>
-              <w:adjustRightInd w:val="0"/>
-              <w:rPr>
-                <w:rFonts w:asciiTheme="majorHAnsi" w:hAnsiTheme="majorHAnsi" w:cstheme="majorHAnsi"/>
-                <w:color w:val="002060"/>
-                <w:sz w:val="22"/>
-                <w:szCs w:val="22"/>
-              </w:rPr>
-            </w:pPr>
-            <w:r>
-              <w:rPr>
-                <w:rFonts w:asciiTheme="majorHAnsi" w:hAnsiTheme="majorHAnsi" w:cstheme="majorHAnsi"/>
-                <w:color w:val="002060"/>
-                <w:sz w:val="22"/>
-                <w:szCs w:val="22"/>
-              </w:rPr>
-              <w:t>Troubleshoot this error:</w:t>
-            </w:r>
-          </w:p>
-          <w:p>
+            <w:r>
+              <w:t xml:space="preserve">Troubleshoot this. I suspect the pickle file is for some reason being loaded in as a Boolean. Need to correct this by investigating the data type. </w:t>
+            </w:r>
+          </w:p>
+          <w:p>
+            <w:r>
+              <w:br/>
+            </w:r>
             <w:r>
               <w:rPr>
                 <w:rFonts w:ascii="Courier New" w:hAnsi="Courier New" w:cs="Courier New"/>
-                <w:color w:val="174EA6"/>
-                <w:sz w:val="17"/>
-                <w:szCs w:val="17"/>
-              </w:rPr>
-              <w:t>"Traceback (most recent call last): File "/</w:t>
+                <w:sz w:val="20"/>
+                <w:szCs w:val="20"/>
+                <w:shd w:val="clear" w:color="auto" w:fill="FFFFFF"/>
+              </w:rPr>
+              <w:t>The replica master 0 exited with a non-zero status of 1. Traceback (most recent call last): File "/</w:t>
             </w:r>
             <w:proofErr w:type="spellStart"/>
             <w:r>
               <w:rPr>
                 <w:rFonts w:ascii="Courier New" w:hAnsi="Courier New" w:cs="Courier New"/>
-                <w:color w:val="174EA6"/>
-                <w:sz w:val="17"/>
-                <w:szCs w:val="17"/>
+                <w:sz w:val="20"/>
+                <w:szCs w:val="20"/>
+                <w:shd w:val="clear" w:color="auto" w:fill="FFFFFF"/>
               </w:rPr>
               <w:t>usr</w:t>
             </w:r>
@@ -1276,9 +1127,9 @@
             <w:r>
               <w:rPr>
                 <w:rFonts w:ascii="Courier New" w:hAnsi="Courier New" w:cs="Courier New"/>
-                <w:color w:val="174EA6"/>
-                <w:sz w:val="17"/>
-                <w:szCs w:val="17"/>
+                <w:sz w:val="20"/>
+                <w:szCs w:val="20"/>
+                <w:shd w:val="clear" w:color="auto" w:fill="FFFFFF"/>
               </w:rPr>
               <w:t>/lib/python3.7/runpy.py", line 193, in _</w:t>
             </w:r>
@@ -1286,9 +1137,9 @@
             <w:r>
               <w:rPr>
                 <w:rFonts w:ascii="Courier New" w:hAnsi="Courier New" w:cs="Courier New"/>
-                <w:color w:val="174EA6"/>
-                <w:sz w:val="17"/>
-                <w:szCs w:val="17"/>
+                <w:sz w:val="20"/>
+                <w:szCs w:val="20"/>
+                <w:shd w:val="clear" w:color="auto" w:fill="FFFFFF"/>
               </w:rPr>
               <w:t>run_module_as_main</w:t>
             </w:r>
@@ -1296,9 +1147,9 @@
             <w:r>
               <w:rPr>
                 <w:rFonts w:ascii="Courier New" w:hAnsi="Courier New" w:cs="Courier New"/>
-                <w:color w:val="174EA6"/>
-                <w:sz w:val="17"/>
-                <w:szCs w:val="17"/>
+                <w:sz w:val="20"/>
+                <w:szCs w:val="20"/>
+                <w:shd w:val="clear" w:color="auto" w:fill="FFFFFF"/>
               </w:rPr>
               <w:t xml:space="preserve"> "__main__", </w:t>
             </w:r>
@@ -1306,9 +1157,9 @@
             <w:r>
               <w:rPr>
                 <w:rFonts w:ascii="Courier New" w:hAnsi="Courier New" w:cs="Courier New"/>
-                <w:color w:val="174EA6"/>
-                <w:sz w:val="17"/>
-                <w:szCs w:val="17"/>
+                <w:sz w:val="20"/>
+                <w:szCs w:val="20"/>
+                <w:shd w:val="clear" w:color="auto" w:fill="FFFFFF"/>
               </w:rPr>
               <w:t>mod_spec</w:t>
             </w:r>
@@ -1316,9 +1167,9 @@
             <w:r>
               <w:rPr>
                 <w:rFonts w:ascii="Courier New" w:hAnsi="Courier New" w:cs="Courier New"/>
-                <w:color w:val="174EA6"/>
-                <w:sz w:val="17"/>
-                <w:szCs w:val="17"/>
+                <w:sz w:val="20"/>
+                <w:szCs w:val="20"/>
+                <w:shd w:val="clear" w:color="auto" w:fill="FFFFFF"/>
               </w:rPr>
               <w:t>) File "/</w:t>
             </w:r>
@@ -1326,9 +1177,9 @@
             <w:r>
               <w:rPr>
                 <w:rFonts w:ascii="Courier New" w:hAnsi="Courier New" w:cs="Courier New"/>
-                <w:color w:val="174EA6"/>
-                <w:sz w:val="17"/>
-                <w:szCs w:val="17"/>
+                <w:sz w:val="20"/>
+                <w:szCs w:val="20"/>
+                <w:shd w:val="clear" w:color="auto" w:fill="FFFFFF"/>
               </w:rPr>
               <w:t>usr</w:t>
             </w:r>
@@ -1336,9 +1187,9 @@
             <w:r>
               <w:rPr>
                 <w:rFonts w:ascii="Courier New" w:hAnsi="Courier New" w:cs="Courier New"/>
-                <w:color w:val="174EA6"/>
-                <w:sz w:val="17"/>
-                <w:szCs w:val="17"/>
+                <w:sz w:val="20"/>
+                <w:szCs w:val="20"/>
+                <w:shd w:val="clear" w:color="auto" w:fill="FFFFFF"/>
               </w:rPr>
               <w:t>/lib/python3.7/runpy.py", line 85, in _</w:t>
             </w:r>
@@ -1346,9 +1197,9 @@
             <w:r>
               <w:rPr>
                 <w:rFonts w:ascii="Courier New" w:hAnsi="Courier New" w:cs="Courier New"/>
-                <w:color w:val="174EA6"/>
-                <w:sz w:val="17"/>
-                <w:szCs w:val="17"/>
+                <w:sz w:val="20"/>
+                <w:szCs w:val="20"/>
+                <w:shd w:val="clear" w:color="auto" w:fill="FFFFFF"/>
               </w:rPr>
               <w:t>run_code</w:t>
             </w:r>
@@ -1356,9 +1207,9 @@
             <w:r>
               <w:rPr>
                 <w:rFonts w:ascii="Courier New" w:hAnsi="Courier New" w:cs="Courier New"/>
-                <w:color w:val="174EA6"/>
-                <w:sz w:val="17"/>
-                <w:szCs w:val="17"/>
+                <w:sz w:val="20"/>
+                <w:szCs w:val="20"/>
+                <w:shd w:val="clear" w:color="auto" w:fill="FFFFFF"/>
               </w:rPr>
               <w:t xml:space="preserve"> exec(code, </w:t>
             </w:r>
@@ -1366,9 +1217,9 @@
             <w:r>
               <w:rPr>
                 <w:rFonts w:ascii="Courier New" w:hAnsi="Courier New" w:cs="Courier New"/>
-                <w:color w:val="174EA6"/>
-                <w:sz w:val="17"/>
-                <w:szCs w:val="17"/>
+                <w:sz w:val="20"/>
+                <w:szCs w:val="20"/>
+                <w:shd w:val="clear" w:color="auto" w:fill="FFFFFF"/>
               </w:rPr>
               <w:t>run_globals</w:t>
             </w:r>
@@ -1376,19 +1227,19 @@
             <w:r>
               <w:rPr>
                 <w:rFonts w:ascii="Courier New" w:hAnsi="Courier New" w:cs="Courier New"/>
-                <w:color w:val="174EA6"/>
-                <w:sz w:val="17"/>
-                <w:szCs w:val="17"/>
-              </w:rPr>
-              <w:t xml:space="preserve">) File "/root/.local/lib/python3.7/site-packages/DoggyDetector/trainer.py", line 217, in &lt;module&gt; </w:t>
+                <w:sz w:val="20"/>
+                <w:szCs w:val="20"/>
+                <w:shd w:val="clear" w:color="auto" w:fill="FFFFFF"/>
+              </w:rPr>
+              <w:t xml:space="preserve">) File "/root/.local/lib/python3.7/site-packages/DoggyDetector/trainer.py", line 214, in &lt;module&gt; </w:t>
             </w:r>
             <w:proofErr w:type="spellStart"/>
             <w:r>
               <w:rPr>
                 <w:rFonts w:ascii="Courier New" w:hAnsi="Courier New" w:cs="Courier New"/>
-                <w:color w:val="174EA6"/>
-                <w:sz w:val="17"/>
-                <w:szCs w:val="17"/>
+                <w:sz w:val="20"/>
+                <w:szCs w:val="20"/>
+                <w:shd w:val="clear" w:color="auto" w:fill="FFFFFF"/>
               </w:rPr>
               <w:t>trainer.train_GCP_data</w:t>
             </w:r>
@@ -1396,19 +1247,39 @@
             <w:r>
               <w:rPr>
                 <w:rFonts w:ascii="Courier New" w:hAnsi="Courier New" w:cs="Courier New"/>
-                <w:color w:val="174EA6"/>
-                <w:sz w:val="17"/>
-                <w:szCs w:val="17"/>
-              </w:rPr>
-              <w:t xml:space="preserve">( n=1000, pickle=True) File "/root/.local/lib/python3.7/site-packages/DoggyDetector/trainer.py", line 94, in </w:t>
+                <w:sz w:val="20"/>
+                <w:szCs w:val="20"/>
+                <w:shd w:val="clear" w:color="auto" w:fill="FFFFFF"/>
+              </w:rPr>
+              <w:t xml:space="preserve">(n=1000, pickle=True, </w:t>
             </w:r>
             <w:proofErr w:type="spellStart"/>
             <w:r>
               <w:rPr>
                 <w:rFonts w:ascii="Courier New" w:hAnsi="Courier New" w:cs="Courier New"/>
-                <w:color w:val="174EA6"/>
-                <w:sz w:val="17"/>
-                <w:szCs w:val="17"/>
+                <w:sz w:val="20"/>
+                <w:szCs w:val="20"/>
+                <w:shd w:val="clear" w:color="auto" w:fill="FFFFFF"/>
+              </w:rPr>
+              <w:t>make_file</w:t>
+            </w:r>
+            <w:proofErr w:type="spellEnd"/>
+            <w:r>
+              <w:rPr>
+                <w:rFonts w:ascii="Courier New" w:hAnsi="Courier New" w:cs="Courier New"/>
+                <w:sz w:val="20"/>
+                <w:szCs w:val="20"/>
+                <w:shd w:val="clear" w:color="auto" w:fill="FFFFFF"/>
+              </w:rPr>
+              <w:t xml:space="preserve">=True) File "/root/.local/lib/python3.7/site-packages/DoggyDetector/trainer.py", line 105, in </w:t>
+            </w:r>
+            <w:proofErr w:type="spellStart"/>
+            <w:r>
+              <w:rPr>
+                <w:rFonts w:ascii="Courier New" w:hAnsi="Courier New" w:cs="Courier New"/>
+                <w:sz w:val="20"/>
+                <w:szCs w:val="20"/>
+                <w:shd w:val="clear" w:color="auto" w:fill="FFFFFF"/>
               </w:rPr>
               <w:t>train_GCP_data</w:t>
             </w:r>
@@ -1416,409 +1287,74 @@
             <w:r>
               <w:rPr>
                 <w:rFonts w:ascii="Courier New" w:hAnsi="Courier New" w:cs="Courier New"/>
-                <w:color w:val="174EA6"/>
-                <w:sz w:val="17"/>
-                <w:szCs w:val="17"/>
-              </w:rPr>
-              <w:t xml:space="preserve"> slicer = </w:t>
+                <w:sz w:val="20"/>
+                <w:szCs w:val="20"/>
+                <w:shd w:val="clear" w:color="auto" w:fill="FFFFFF"/>
+              </w:rPr>
+              <w:t xml:space="preserve"> y = </w:t>
             </w:r>
             <w:proofErr w:type="spellStart"/>
             <w:r>
               <w:rPr>
                 <w:rFonts w:ascii="Courier New" w:hAnsi="Courier New" w:cs="Courier New"/>
-                <w:color w:val="174EA6"/>
-                <w:sz w:val="17"/>
-                <w:szCs w:val="17"/>
-              </w:rPr>
-              <w:t>cwd.index</w:t>
+                <w:sz w:val="20"/>
+                <w:szCs w:val="20"/>
+                <w:shd w:val="clear" w:color="auto" w:fill="FFFFFF"/>
+              </w:rPr>
+              <w:t>pickle.load</w:t>
             </w:r>
             <w:proofErr w:type="spellEnd"/>
             <w:r>
               <w:rPr>
                 <w:rFonts w:ascii="Courier New" w:hAnsi="Courier New" w:cs="Courier New"/>
-                <w:color w:val="174EA6"/>
-                <w:sz w:val="17"/>
-                <w:szCs w:val="17"/>
-              </w:rPr>
-              <w:t>("</w:t>
+                <w:sz w:val="20"/>
+                <w:szCs w:val="20"/>
+                <w:shd w:val="clear" w:color="auto" w:fill="FFFFFF"/>
+              </w:rPr>
+              <w:t>(</w:t>
             </w:r>
             <w:proofErr w:type="spellStart"/>
             <w:r>
               <w:rPr>
                 <w:rFonts w:ascii="Courier New" w:hAnsi="Courier New" w:cs="Courier New"/>
-                <w:color w:val="174EA6"/>
-                <w:sz w:val="17"/>
-                <w:szCs w:val="17"/>
-              </w:rPr>
-              <w:t>DoggyDetector</w:t>
+                <w:sz w:val="20"/>
+                <w:szCs w:val="20"/>
+                <w:shd w:val="clear" w:color="auto" w:fill="FFFFFF"/>
+              </w:rPr>
+              <w:t>y_pickle_in</w:t>
             </w:r>
             <w:proofErr w:type="spellEnd"/>
             <w:r>
               <w:rPr>
                 <w:rFonts w:ascii="Courier New" w:hAnsi="Courier New" w:cs="Courier New"/>
-                <w:color w:val="174EA6"/>
-                <w:sz w:val="17"/>
-                <w:szCs w:val="17"/>
-              </w:rPr>
-              <w:t xml:space="preserve">") + 13 </w:t>
+                <w:sz w:val="20"/>
+                <w:szCs w:val="20"/>
+                <w:shd w:val="clear" w:color="auto" w:fill="FFFFFF"/>
+              </w:rPr>
+              <w:t xml:space="preserve">) </w:t>
             </w:r>
             <w:proofErr w:type="spellStart"/>
             <w:r>
               <w:rPr>
                 <w:rFonts w:ascii="Courier New" w:hAnsi="Courier New" w:cs="Courier New"/>
-                <w:color w:val="174EA6"/>
-                <w:sz w:val="17"/>
-                <w:szCs w:val="17"/>
-              </w:rPr>
-              <w:t>ValueError</w:t>
+                <w:sz w:val="20"/>
+                <w:szCs w:val="20"/>
+                <w:shd w:val="clear" w:color="auto" w:fill="FFFFFF"/>
+              </w:rPr>
+              <w:t>AttributeError</w:t>
             </w:r>
             <w:proofErr w:type="spellEnd"/>
             <w:r>
               <w:rPr>
                 <w:rFonts w:ascii="Courier New" w:hAnsi="Courier New" w:cs="Courier New"/>
-                <w:color w:val="174EA6"/>
-                <w:sz w:val="17"/>
-                <w:szCs w:val="17"/>
-              </w:rPr>
-              <w:t>: substring not found</w:t>
-            </w:r>
-          </w:p>
-          <w:p>
-            <w:pPr>
-              <w:tabs>
-                <w:tab w:val="left" w:pos="560"/>
-                <w:tab w:val="left" w:pos="1120"/>
-                <w:tab w:val="left" w:pos="1680"/>
-                <w:tab w:val="left" w:pos="2240"/>
-                <w:tab w:val="left" w:pos="2800"/>
-                <w:tab w:val="left" w:pos="3360"/>
-                <w:tab w:val="left" w:pos="3920"/>
-                <w:tab w:val="left" w:pos="4480"/>
-                <w:tab w:val="left" w:pos="5040"/>
-                <w:tab w:val="left" w:pos="5600"/>
-                <w:tab w:val="left" w:pos="6160"/>
-                <w:tab w:val="left" w:pos="6720"/>
-              </w:tabs>
-              <w:autoSpaceDE w:val="0"/>
-              <w:autoSpaceDN w:val="0"/>
-              <w:adjustRightInd w:val="0"/>
-              <w:rPr>
-                <w:rFonts w:asciiTheme="majorHAnsi" w:hAnsiTheme="majorHAnsi" w:cstheme="majorHAnsi"/>
-                <w:b/>
-                <w:bCs/>
-                <w:sz w:val="22"/>
-                <w:szCs w:val="22"/>
-              </w:rPr>
-            </w:pPr>
-          </w:p>
-          <w:p>
-            <w:pPr>
-              <w:tabs>
-                <w:tab w:val="left" w:pos="560"/>
-                <w:tab w:val="left" w:pos="1120"/>
-                <w:tab w:val="left" w:pos="1680"/>
-                <w:tab w:val="left" w:pos="2240"/>
-                <w:tab w:val="left" w:pos="2800"/>
-                <w:tab w:val="left" w:pos="3360"/>
-                <w:tab w:val="left" w:pos="3920"/>
-                <w:tab w:val="left" w:pos="4480"/>
-                <w:tab w:val="left" w:pos="5040"/>
-                <w:tab w:val="left" w:pos="5600"/>
-                <w:tab w:val="left" w:pos="6160"/>
-                <w:tab w:val="left" w:pos="6720"/>
-              </w:tabs>
-              <w:autoSpaceDE w:val="0"/>
-              <w:autoSpaceDN w:val="0"/>
-              <w:adjustRightInd w:val="0"/>
-              <w:rPr>
-                <w:rFonts w:asciiTheme="majorHAnsi" w:hAnsiTheme="majorHAnsi" w:cstheme="majorHAnsi"/>
-                <w:sz w:val="22"/>
-                <w:szCs w:val="22"/>
-              </w:rPr>
-            </w:pPr>
-            <w:r>
-              <w:rPr>
-                <w:rFonts w:asciiTheme="majorHAnsi" w:hAnsiTheme="majorHAnsi" w:cstheme="majorHAnsi"/>
-                <w:sz w:val="22"/>
-                <w:szCs w:val="22"/>
-              </w:rPr>
-              <w:t xml:space="preserve">It looks like </w:t>
-            </w:r>
-            <w:r>
-              <w:rPr>
-                <w:rFonts w:asciiTheme="majorHAnsi" w:hAnsiTheme="majorHAnsi" w:cstheme="majorHAnsi"/>
-                <w:sz w:val="22"/>
-                <w:szCs w:val="22"/>
-              </w:rPr>
-              <w:t xml:space="preserve">the current working directory doesn’t have </w:t>
-            </w:r>
-            <w:proofErr w:type="spellStart"/>
-            <w:r>
-              <w:rPr>
-                <w:rFonts w:asciiTheme="majorHAnsi" w:hAnsiTheme="majorHAnsi" w:cstheme="majorHAnsi"/>
-                <w:sz w:val="22"/>
-                <w:szCs w:val="22"/>
-              </w:rPr>
-              <w:t>DoggyDetector</w:t>
-            </w:r>
-            <w:proofErr w:type="spellEnd"/>
-            <w:r>
-              <w:rPr>
-                <w:rFonts w:asciiTheme="majorHAnsi" w:hAnsiTheme="majorHAnsi" w:cstheme="majorHAnsi"/>
-                <w:sz w:val="22"/>
-                <w:szCs w:val="22"/>
-              </w:rPr>
-              <w:t xml:space="preserve"> in it.</w:t>
-            </w:r>
-            <w:r>
-              <w:rPr>
-                <w:rFonts w:asciiTheme="majorHAnsi" w:hAnsiTheme="majorHAnsi" w:cstheme="majorHAnsi"/>
-                <w:sz w:val="22"/>
-                <w:szCs w:val="22"/>
-              </w:rPr>
-              <w:t xml:space="preserve"> This may be an issue that </w:t>
-            </w:r>
-            <w:r>
-              <w:rPr>
-                <w:rFonts w:asciiTheme="majorHAnsi" w:hAnsiTheme="majorHAnsi" w:cstheme="majorHAnsi"/>
-                <w:sz w:val="22"/>
-                <w:szCs w:val="22"/>
-              </w:rPr>
-              <w:t xml:space="preserve">was caused by me trying to have a root folder. </w:t>
-            </w:r>
-          </w:p>
-          <w:p>
-            <w:pPr>
-              <w:tabs>
-                <w:tab w:val="left" w:pos="560"/>
-                <w:tab w:val="left" w:pos="1120"/>
-                <w:tab w:val="left" w:pos="1680"/>
-                <w:tab w:val="left" w:pos="2240"/>
-                <w:tab w:val="left" w:pos="2800"/>
-                <w:tab w:val="left" w:pos="3360"/>
-                <w:tab w:val="left" w:pos="3920"/>
-                <w:tab w:val="left" w:pos="4480"/>
-                <w:tab w:val="left" w:pos="5040"/>
-                <w:tab w:val="left" w:pos="5600"/>
-                <w:tab w:val="left" w:pos="6160"/>
-                <w:tab w:val="left" w:pos="6720"/>
-              </w:tabs>
-              <w:autoSpaceDE w:val="0"/>
-              <w:autoSpaceDN w:val="0"/>
-              <w:adjustRightInd w:val="0"/>
-              <w:rPr>
-                <w:rFonts w:asciiTheme="majorHAnsi" w:hAnsiTheme="majorHAnsi" w:cstheme="majorHAnsi"/>
-                <w:sz w:val="22"/>
-                <w:szCs w:val="22"/>
-              </w:rPr>
-            </w:pPr>
-          </w:p>
-          <w:p>
-            <w:pPr>
-              <w:tabs>
-                <w:tab w:val="left" w:pos="560"/>
-                <w:tab w:val="left" w:pos="1120"/>
-                <w:tab w:val="left" w:pos="1680"/>
-                <w:tab w:val="left" w:pos="2240"/>
-                <w:tab w:val="left" w:pos="2800"/>
-                <w:tab w:val="left" w:pos="3360"/>
-                <w:tab w:val="left" w:pos="3920"/>
-                <w:tab w:val="left" w:pos="4480"/>
-                <w:tab w:val="left" w:pos="5040"/>
-                <w:tab w:val="left" w:pos="5600"/>
-                <w:tab w:val="left" w:pos="6160"/>
-                <w:tab w:val="left" w:pos="6720"/>
-              </w:tabs>
-              <w:autoSpaceDE w:val="0"/>
-              <w:autoSpaceDN w:val="0"/>
-              <w:adjustRightInd w:val="0"/>
-              <w:rPr>
-                <w:rFonts w:asciiTheme="majorHAnsi" w:hAnsiTheme="majorHAnsi" w:cstheme="majorHAnsi"/>
-                <w:sz w:val="22"/>
-                <w:szCs w:val="22"/>
-              </w:rPr>
-            </w:pPr>
-            <w:r>
-              <w:rPr>
-                <w:rFonts w:asciiTheme="majorHAnsi" w:hAnsiTheme="majorHAnsi" w:cstheme="majorHAnsi"/>
-                <w:sz w:val="22"/>
-                <w:szCs w:val="22"/>
-              </w:rPr>
-              <w:t xml:space="preserve">Troubleshooting option 0. Try to run it as a package locally from somewhere else in the system. I suspect that when being run as a package it doesn’t “know” that the package name is </w:t>
-            </w:r>
-            <w:proofErr w:type="spellStart"/>
-            <w:r>
-              <w:rPr>
-                <w:rFonts w:asciiTheme="majorHAnsi" w:hAnsiTheme="majorHAnsi" w:cstheme="majorHAnsi"/>
-                <w:sz w:val="22"/>
-                <w:szCs w:val="22"/>
-              </w:rPr>
-              <w:t>DoggyDetector</w:t>
-            </w:r>
-            <w:proofErr w:type="spellEnd"/>
-            <w:r>
-              <w:rPr>
-                <w:rFonts w:asciiTheme="majorHAnsi" w:hAnsiTheme="majorHAnsi" w:cstheme="majorHAnsi"/>
-                <w:sz w:val="22"/>
-                <w:szCs w:val="22"/>
-              </w:rPr>
-              <w:t>, hence why the root system thing isn’t working.</w:t>
-            </w:r>
-          </w:p>
-          <w:p>
-            <w:pPr>
-              <w:tabs>
-                <w:tab w:val="left" w:pos="560"/>
-                <w:tab w:val="left" w:pos="1120"/>
-                <w:tab w:val="left" w:pos="1680"/>
-                <w:tab w:val="left" w:pos="2240"/>
-                <w:tab w:val="left" w:pos="2800"/>
-                <w:tab w:val="left" w:pos="3360"/>
-                <w:tab w:val="left" w:pos="3920"/>
-                <w:tab w:val="left" w:pos="4480"/>
-                <w:tab w:val="left" w:pos="5040"/>
-                <w:tab w:val="left" w:pos="5600"/>
-                <w:tab w:val="left" w:pos="6160"/>
-                <w:tab w:val="left" w:pos="6720"/>
-              </w:tabs>
-              <w:autoSpaceDE w:val="0"/>
-              <w:autoSpaceDN w:val="0"/>
-              <w:adjustRightInd w:val="0"/>
-              <w:rPr>
-                <w:rFonts w:asciiTheme="majorHAnsi" w:hAnsiTheme="majorHAnsi" w:cstheme="majorHAnsi"/>
-                <w:sz w:val="22"/>
-                <w:szCs w:val="22"/>
-              </w:rPr>
-            </w:pPr>
-          </w:p>
-          <w:p>
-            <w:pPr>
-              <w:tabs>
-                <w:tab w:val="left" w:pos="560"/>
-                <w:tab w:val="left" w:pos="1120"/>
-                <w:tab w:val="left" w:pos="1680"/>
-                <w:tab w:val="left" w:pos="2240"/>
-                <w:tab w:val="left" w:pos="2800"/>
-                <w:tab w:val="left" w:pos="3360"/>
-                <w:tab w:val="left" w:pos="3920"/>
-                <w:tab w:val="left" w:pos="4480"/>
-                <w:tab w:val="left" w:pos="5040"/>
-                <w:tab w:val="left" w:pos="5600"/>
-                <w:tab w:val="left" w:pos="6160"/>
-                <w:tab w:val="left" w:pos="6720"/>
-              </w:tabs>
-              <w:autoSpaceDE w:val="0"/>
-              <w:autoSpaceDN w:val="0"/>
-              <w:adjustRightInd w:val="0"/>
-              <w:rPr>
-                <w:rFonts w:asciiTheme="majorHAnsi" w:hAnsiTheme="majorHAnsi" w:cstheme="majorHAnsi"/>
-                <w:sz w:val="22"/>
-                <w:szCs w:val="22"/>
-              </w:rPr>
-            </w:pPr>
-            <w:r>
-              <w:rPr>
-                <w:rFonts w:asciiTheme="majorHAnsi" w:hAnsiTheme="majorHAnsi" w:cstheme="majorHAnsi"/>
-                <w:sz w:val="22"/>
-                <w:szCs w:val="22"/>
-              </w:rPr>
-              <w:t>Troubleshooting option 1:</w:t>
-            </w:r>
-          </w:p>
-          <w:p>
-            <w:pPr>
-              <w:tabs>
-                <w:tab w:val="left" w:pos="560"/>
-                <w:tab w:val="left" w:pos="1120"/>
-                <w:tab w:val="left" w:pos="1680"/>
-                <w:tab w:val="left" w:pos="2240"/>
-                <w:tab w:val="left" w:pos="2800"/>
-                <w:tab w:val="left" w:pos="3360"/>
-                <w:tab w:val="left" w:pos="3920"/>
-                <w:tab w:val="left" w:pos="4480"/>
-                <w:tab w:val="left" w:pos="5040"/>
-                <w:tab w:val="left" w:pos="5600"/>
-                <w:tab w:val="left" w:pos="6160"/>
-                <w:tab w:val="left" w:pos="6720"/>
-              </w:tabs>
-              <w:autoSpaceDE w:val="0"/>
-              <w:autoSpaceDN w:val="0"/>
-              <w:adjustRightInd w:val="0"/>
-              <w:rPr>
-                <w:rFonts w:asciiTheme="majorHAnsi" w:hAnsiTheme="majorHAnsi" w:cstheme="majorHAnsi"/>
-                <w:sz w:val="22"/>
-                <w:szCs w:val="22"/>
-              </w:rPr>
-            </w:pPr>
-            <w:r>
-              <w:rPr>
-                <w:rFonts w:asciiTheme="majorHAnsi" w:hAnsiTheme="majorHAnsi" w:cstheme="majorHAnsi"/>
-                <w:sz w:val="22"/>
-                <w:szCs w:val="22"/>
-              </w:rPr>
-              <w:t>Find</w:t>
-            </w:r>
-            <w:r>
-              <w:rPr>
-                <w:rFonts w:asciiTheme="majorHAnsi" w:hAnsiTheme="majorHAnsi" w:cstheme="majorHAnsi"/>
-                <w:sz w:val="22"/>
-                <w:szCs w:val="22"/>
-              </w:rPr>
-              <w:t xml:space="preserve"> a way to export the string to google cloud.</w:t>
-            </w:r>
-          </w:p>
-          <w:p>
-            <w:pPr>
-              <w:tabs>
-                <w:tab w:val="left" w:pos="560"/>
-                <w:tab w:val="left" w:pos="1120"/>
-                <w:tab w:val="left" w:pos="1680"/>
-                <w:tab w:val="left" w:pos="2240"/>
-                <w:tab w:val="left" w:pos="2800"/>
-                <w:tab w:val="left" w:pos="3360"/>
-                <w:tab w:val="left" w:pos="3920"/>
-                <w:tab w:val="left" w:pos="4480"/>
-                <w:tab w:val="left" w:pos="5040"/>
-                <w:tab w:val="left" w:pos="5600"/>
-                <w:tab w:val="left" w:pos="6160"/>
-                <w:tab w:val="left" w:pos="6720"/>
-              </w:tabs>
-              <w:autoSpaceDE w:val="0"/>
-              <w:autoSpaceDN w:val="0"/>
-              <w:adjustRightInd w:val="0"/>
-              <w:rPr>
-                <w:rFonts w:asciiTheme="majorHAnsi" w:hAnsiTheme="majorHAnsi" w:cstheme="majorHAnsi"/>
-                <w:sz w:val="22"/>
-                <w:szCs w:val="22"/>
-              </w:rPr>
-            </w:pPr>
-          </w:p>
-          <w:p>
-            <w:pPr>
-              <w:tabs>
-                <w:tab w:val="left" w:pos="560"/>
-                <w:tab w:val="left" w:pos="1120"/>
-                <w:tab w:val="left" w:pos="1680"/>
-                <w:tab w:val="left" w:pos="2240"/>
-                <w:tab w:val="left" w:pos="2800"/>
-                <w:tab w:val="left" w:pos="3360"/>
-                <w:tab w:val="left" w:pos="3920"/>
-                <w:tab w:val="left" w:pos="4480"/>
-                <w:tab w:val="left" w:pos="5040"/>
-                <w:tab w:val="left" w:pos="5600"/>
-                <w:tab w:val="left" w:pos="6160"/>
-                <w:tab w:val="left" w:pos="6720"/>
-              </w:tabs>
-              <w:autoSpaceDE w:val="0"/>
-              <w:autoSpaceDN w:val="0"/>
-              <w:adjustRightInd w:val="0"/>
-              <w:rPr>
-                <w:rFonts w:asciiTheme="majorHAnsi" w:hAnsiTheme="majorHAnsi" w:cstheme="majorHAnsi"/>
-                <w:sz w:val="22"/>
-                <w:szCs w:val="22"/>
-              </w:rPr>
-            </w:pPr>
-          </w:p>
+                <w:sz w:val="20"/>
+                <w:szCs w:val="20"/>
+                <w:shd w:val="clear" w:color="auto" w:fill="FFFFFF"/>
+              </w:rPr>
+              <w:t>: 'bool' object has no attribute 'load'</w:t>
+            </w:r>
+          </w:p>
+          <w:p/>
           <w:p>
             <w:pPr>
               <w:tabs>
@@ -1859,34 +1395,8 @@
               <w:t xml:space="preserve">Solution: </w:t>
             </w:r>
           </w:p>
-          <w:p>
-            <w:pPr>
-              <w:tabs>
-                <w:tab w:val="left" w:pos="560"/>
-                <w:tab w:val="left" w:pos="1120"/>
-                <w:tab w:val="left" w:pos="1680"/>
-                <w:tab w:val="left" w:pos="2240"/>
-                <w:tab w:val="left" w:pos="2800"/>
-                <w:tab w:val="left" w:pos="3360"/>
-                <w:tab w:val="left" w:pos="3920"/>
-                <w:tab w:val="left" w:pos="4480"/>
-                <w:tab w:val="left" w:pos="5040"/>
-                <w:tab w:val="left" w:pos="5600"/>
-                <w:tab w:val="left" w:pos="6160"/>
-                <w:tab w:val="left" w:pos="6720"/>
-              </w:tabs>
-              <w:autoSpaceDE w:val="0"/>
-              <w:autoSpaceDN w:val="0"/>
-              <w:adjustRightInd w:val="0"/>
-              <w:rPr>
-                <w:rFonts w:asciiTheme="majorHAnsi" w:hAnsiTheme="majorHAnsi" w:cstheme="majorHAnsi"/>
-                <w:b/>
-                <w:bCs/>
-                <w:sz w:val="22"/>
-                <w:szCs w:val="22"/>
-              </w:rPr>
-            </w:pPr>
-          </w:p>
+          <w:p/>
+          <w:p/>
           <w:p>
             <w:pPr>
               <w:tabs>
@@ -1937,7 +1447,450 @@
               <w:pStyle w:val="Heading2"/>
             </w:pPr>
             <w:r>
-              <w:t>06-03-2022</w:t>
+              <w:t>10</w:t>
+            </w:r>
+            <w:r>
+              <w:t>-03-2022</w:t>
+            </w:r>
+          </w:p>
+          <w:p>
+            <w:pPr>
+              <w:tabs>
+                <w:tab w:val="left" w:pos="560"/>
+                <w:tab w:val="left" w:pos="1120"/>
+                <w:tab w:val="left" w:pos="1680"/>
+                <w:tab w:val="left" w:pos="2240"/>
+                <w:tab w:val="left" w:pos="2800"/>
+                <w:tab w:val="left" w:pos="3360"/>
+                <w:tab w:val="left" w:pos="3920"/>
+                <w:tab w:val="left" w:pos="4480"/>
+                <w:tab w:val="left" w:pos="5040"/>
+                <w:tab w:val="left" w:pos="5600"/>
+                <w:tab w:val="left" w:pos="6160"/>
+                <w:tab w:val="left" w:pos="6720"/>
+              </w:tabs>
+              <w:autoSpaceDE w:val="0"/>
+              <w:autoSpaceDN w:val="0"/>
+              <w:adjustRightInd w:val="0"/>
+              <w:rPr>
+                <w:rFonts w:asciiTheme="majorHAnsi" w:hAnsiTheme="majorHAnsi" w:cstheme="majorHAnsi"/>
+                <w:b/>
+                <w:bCs/>
+                <w:sz w:val="22"/>
+                <w:szCs w:val="22"/>
+              </w:rPr>
+            </w:pPr>
+          </w:p>
+          <w:p>
+            <w:pPr>
+              <w:tabs>
+                <w:tab w:val="left" w:pos="560"/>
+                <w:tab w:val="left" w:pos="1120"/>
+                <w:tab w:val="left" w:pos="1680"/>
+                <w:tab w:val="left" w:pos="2240"/>
+                <w:tab w:val="left" w:pos="2800"/>
+                <w:tab w:val="left" w:pos="3360"/>
+                <w:tab w:val="left" w:pos="3920"/>
+                <w:tab w:val="left" w:pos="4480"/>
+                <w:tab w:val="left" w:pos="5040"/>
+                <w:tab w:val="left" w:pos="5600"/>
+                <w:tab w:val="left" w:pos="6160"/>
+                <w:tab w:val="left" w:pos="6720"/>
+              </w:tabs>
+              <w:autoSpaceDE w:val="0"/>
+              <w:autoSpaceDN w:val="0"/>
+              <w:adjustRightInd w:val="0"/>
+              <w:rPr>
+                <w:rFonts w:asciiTheme="majorHAnsi" w:hAnsiTheme="majorHAnsi" w:cstheme="majorHAnsi"/>
+                <w:b/>
+                <w:bCs/>
+                <w:color w:val="FF0000"/>
+                <w:sz w:val="22"/>
+                <w:szCs w:val="22"/>
+              </w:rPr>
+            </w:pPr>
+            <w:r>
+              <w:rPr>
+                <w:rFonts w:asciiTheme="majorHAnsi" w:hAnsiTheme="majorHAnsi" w:cstheme="majorHAnsi"/>
+                <w:b/>
+                <w:bCs/>
+                <w:color w:val="FF0000"/>
+                <w:sz w:val="22"/>
+                <w:szCs w:val="22"/>
+              </w:rPr>
+              <w:t>Issue:</w:t>
+            </w:r>
+          </w:p>
+          <w:p>
+            <w:pPr>
+              <w:tabs>
+                <w:tab w:val="left" w:pos="560"/>
+                <w:tab w:val="left" w:pos="1120"/>
+                <w:tab w:val="left" w:pos="1680"/>
+                <w:tab w:val="left" w:pos="2240"/>
+                <w:tab w:val="left" w:pos="2800"/>
+                <w:tab w:val="left" w:pos="3360"/>
+                <w:tab w:val="left" w:pos="3920"/>
+                <w:tab w:val="left" w:pos="4480"/>
+                <w:tab w:val="left" w:pos="5040"/>
+                <w:tab w:val="left" w:pos="5600"/>
+                <w:tab w:val="left" w:pos="6160"/>
+                <w:tab w:val="left" w:pos="6720"/>
+              </w:tabs>
+              <w:autoSpaceDE w:val="0"/>
+              <w:autoSpaceDN w:val="0"/>
+              <w:adjustRightInd w:val="0"/>
+              <w:rPr>
+                <w:rFonts w:asciiTheme="majorHAnsi" w:hAnsiTheme="majorHAnsi" w:cstheme="majorHAnsi"/>
+                <w:sz w:val="22"/>
+                <w:szCs w:val="22"/>
+              </w:rPr>
+            </w:pPr>
+            <w:r>
+              <w:rPr>
+                <w:rFonts w:asciiTheme="majorHAnsi" w:hAnsiTheme="majorHAnsi" w:cstheme="majorHAnsi"/>
+                <w:sz w:val="22"/>
+                <w:szCs w:val="22"/>
+              </w:rPr>
+              <w:t>GCP doesn’t seem to be able to find the pickle file locally.</w:t>
+            </w:r>
+          </w:p>
+          <w:p>
+            <w:pPr>
+              <w:tabs>
+                <w:tab w:val="left" w:pos="560"/>
+                <w:tab w:val="left" w:pos="1120"/>
+                <w:tab w:val="left" w:pos="1680"/>
+                <w:tab w:val="left" w:pos="2240"/>
+                <w:tab w:val="left" w:pos="2800"/>
+                <w:tab w:val="left" w:pos="3360"/>
+                <w:tab w:val="left" w:pos="3920"/>
+                <w:tab w:val="left" w:pos="4480"/>
+                <w:tab w:val="left" w:pos="5040"/>
+                <w:tab w:val="left" w:pos="5600"/>
+                <w:tab w:val="left" w:pos="6160"/>
+                <w:tab w:val="left" w:pos="6720"/>
+              </w:tabs>
+              <w:autoSpaceDE w:val="0"/>
+              <w:autoSpaceDN w:val="0"/>
+              <w:adjustRightInd w:val="0"/>
+              <w:rPr>
+                <w:rFonts w:asciiTheme="majorHAnsi" w:hAnsiTheme="majorHAnsi" w:cstheme="majorHAnsi"/>
+                <w:sz w:val="22"/>
+                <w:szCs w:val="22"/>
+              </w:rPr>
+            </w:pPr>
+          </w:p>
+          <w:p>
+            <w:pPr>
+              <w:tabs>
+                <w:tab w:val="left" w:pos="560"/>
+                <w:tab w:val="left" w:pos="1120"/>
+                <w:tab w:val="left" w:pos="1680"/>
+                <w:tab w:val="left" w:pos="2240"/>
+                <w:tab w:val="left" w:pos="2800"/>
+                <w:tab w:val="left" w:pos="3360"/>
+                <w:tab w:val="left" w:pos="3920"/>
+                <w:tab w:val="left" w:pos="4480"/>
+                <w:tab w:val="left" w:pos="5040"/>
+                <w:tab w:val="left" w:pos="5600"/>
+                <w:tab w:val="left" w:pos="6160"/>
+                <w:tab w:val="left" w:pos="6720"/>
+              </w:tabs>
+              <w:autoSpaceDE w:val="0"/>
+              <w:autoSpaceDN w:val="0"/>
+              <w:adjustRightInd w:val="0"/>
+              <w:rPr>
+                <w:rFonts w:asciiTheme="majorHAnsi" w:hAnsiTheme="majorHAnsi" w:cstheme="majorHAnsi"/>
+                <w:b/>
+                <w:bCs/>
+                <w:color w:val="00B050"/>
+                <w:sz w:val="22"/>
+                <w:szCs w:val="22"/>
+              </w:rPr>
+            </w:pPr>
+            <w:r>
+              <w:rPr>
+                <w:rFonts w:asciiTheme="majorHAnsi" w:hAnsiTheme="majorHAnsi" w:cstheme="majorHAnsi"/>
+                <w:b/>
+                <w:bCs/>
+                <w:color w:val="00B050"/>
+                <w:sz w:val="22"/>
+                <w:szCs w:val="22"/>
+              </w:rPr>
+              <w:t xml:space="preserve">Solution: </w:t>
+            </w:r>
+          </w:p>
+          <w:p>
+            <w:pPr>
+              <w:tabs>
+                <w:tab w:val="left" w:pos="560"/>
+                <w:tab w:val="left" w:pos="1120"/>
+                <w:tab w:val="left" w:pos="1680"/>
+                <w:tab w:val="left" w:pos="2240"/>
+                <w:tab w:val="left" w:pos="2800"/>
+                <w:tab w:val="left" w:pos="3360"/>
+                <w:tab w:val="left" w:pos="3920"/>
+                <w:tab w:val="left" w:pos="4480"/>
+                <w:tab w:val="left" w:pos="5040"/>
+                <w:tab w:val="left" w:pos="5600"/>
+                <w:tab w:val="left" w:pos="6160"/>
+                <w:tab w:val="left" w:pos="6720"/>
+              </w:tabs>
+              <w:autoSpaceDE w:val="0"/>
+              <w:autoSpaceDN w:val="0"/>
+              <w:adjustRightInd w:val="0"/>
+              <w:rPr>
+                <w:rFonts w:asciiTheme="majorHAnsi" w:hAnsiTheme="majorHAnsi" w:cstheme="majorHAnsi"/>
+                <w:sz w:val="22"/>
+                <w:szCs w:val="22"/>
+              </w:rPr>
+            </w:pPr>
+            <w:r>
+              <w:rPr>
+                <w:rFonts w:asciiTheme="majorHAnsi" w:hAnsiTheme="majorHAnsi" w:cstheme="majorHAnsi"/>
+                <w:sz w:val="22"/>
+                <w:szCs w:val="22"/>
+              </w:rPr>
+              <w:t xml:space="preserve">Have utilised </w:t>
+            </w:r>
+          </w:p>
+          <w:p>
+            <w:pPr>
+              <w:tabs>
+                <w:tab w:val="left" w:pos="560"/>
+                <w:tab w:val="left" w:pos="1120"/>
+                <w:tab w:val="left" w:pos="1680"/>
+                <w:tab w:val="left" w:pos="2240"/>
+                <w:tab w:val="left" w:pos="2800"/>
+                <w:tab w:val="left" w:pos="3360"/>
+                <w:tab w:val="left" w:pos="3920"/>
+                <w:tab w:val="left" w:pos="4480"/>
+                <w:tab w:val="left" w:pos="5040"/>
+                <w:tab w:val="left" w:pos="5600"/>
+                <w:tab w:val="left" w:pos="6160"/>
+                <w:tab w:val="left" w:pos="6720"/>
+              </w:tabs>
+              <w:autoSpaceDE w:val="0"/>
+              <w:autoSpaceDN w:val="0"/>
+              <w:adjustRightInd w:val="0"/>
+              <w:rPr>
+                <w:rFonts w:asciiTheme="majorHAnsi" w:hAnsiTheme="majorHAnsi" w:cstheme="majorHAnsi"/>
+                <w:sz w:val="22"/>
+                <w:szCs w:val="22"/>
+              </w:rPr>
+            </w:pPr>
+            <w:proofErr w:type="spellStart"/>
+            <w:r>
+              <w:rPr>
+                <w:rFonts w:asciiTheme="majorHAnsi" w:hAnsiTheme="majorHAnsi" w:cstheme="majorHAnsi"/>
+                <w:sz w:val="22"/>
+                <w:szCs w:val="22"/>
+              </w:rPr>
+              <w:t>pickle_in</w:t>
+            </w:r>
+            <w:proofErr w:type="spellEnd"/>
+            <w:r>
+              <w:rPr>
+                <w:rFonts w:asciiTheme="majorHAnsi" w:hAnsiTheme="majorHAnsi" w:cstheme="majorHAnsi"/>
+                <w:sz w:val="22"/>
+                <w:szCs w:val="22"/>
+              </w:rPr>
+              <w:t xml:space="preserve"> = </w:t>
+            </w:r>
+            <w:proofErr w:type="spellStart"/>
+            <w:proofErr w:type="gramStart"/>
+            <w:r>
+              <w:rPr>
+                <w:rFonts w:asciiTheme="majorHAnsi" w:hAnsiTheme="majorHAnsi" w:cstheme="majorHAnsi"/>
+                <w:sz w:val="22"/>
+                <w:szCs w:val="22"/>
+              </w:rPr>
+              <w:t>blob.download</w:t>
+            </w:r>
+            <w:proofErr w:type="gramEnd"/>
+            <w:r>
+              <w:rPr>
+                <w:rFonts w:asciiTheme="majorHAnsi" w:hAnsiTheme="majorHAnsi" w:cstheme="majorHAnsi"/>
+                <w:sz w:val="22"/>
+                <w:szCs w:val="22"/>
+              </w:rPr>
+              <w:t>_as_string</w:t>
+            </w:r>
+            <w:proofErr w:type="spellEnd"/>
+            <w:r>
+              <w:rPr>
+                <w:rFonts w:asciiTheme="majorHAnsi" w:hAnsiTheme="majorHAnsi" w:cstheme="majorHAnsi"/>
+                <w:sz w:val="22"/>
+                <w:szCs w:val="22"/>
+              </w:rPr>
+              <w:t>()</w:t>
+            </w:r>
+          </w:p>
+          <w:p>
+            <w:pPr>
+              <w:tabs>
+                <w:tab w:val="left" w:pos="560"/>
+                <w:tab w:val="left" w:pos="1120"/>
+                <w:tab w:val="left" w:pos="1680"/>
+                <w:tab w:val="left" w:pos="2240"/>
+                <w:tab w:val="left" w:pos="2800"/>
+                <w:tab w:val="left" w:pos="3360"/>
+                <w:tab w:val="left" w:pos="3920"/>
+                <w:tab w:val="left" w:pos="4480"/>
+                <w:tab w:val="left" w:pos="5040"/>
+                <w:tab w:val="left" w:pos="5600"/>
+                <w:tab w:val="left" w:pos="6160"/>
+                <w:tab w:val="left" w:pos="6720"/>
+              </w:tabs>
+              <w:autoSpaceDE w:val="0"/>
+              <w:autoSpaceDN w:val="0"/>
+              <w:adjustRightInd w:val="0"/>
+              <w:rPr>
+                <w:rFonts w:asciiTheme="majorHAnsi" w:hAnsiTheme="majorHAnsi" w:cstheme="majorHAnsi"/>
+                <w:sz w:val="22"/>
+                <w:szCs w:val="22"/>
+              </w:rPr>
+            </w:pPr>
+            <w:r>
+              <w:rPr>
+                <w:rFonts w:asciiTheme="majorHAnsi" w:hAnsiTheme="majorHAnsi" w:cstheme="majorHAnsi"/>
+                <w:sz w:val="22"/>
+                <w:szCs w:val="22"/>
+              </w:rPr>
+              <w:t xml:space="preserve">to try and install the pickle file in the </w:t>
+            </w:r>
+            <w:proofErr w:type="gramStart"/>
+            <w:r>
+              <w:rPr>
+                <w:rFonts w:asciiTheme="majorHAnsi" w:hAnsiTheme="majorHAnsi" w:cstheme="majorHAnsi"/>
+                <w:sz w:val="22"/>
+                <w:szCs w:val="22"/>
+              </w:rPr>
+              <w:t>RAM</w:t>
+            </w:r>
+            <w:proofErr w:type="gramEnd"/>
+            <w:r>
+              <w:rPr>
+                <w:rFonts w:asciiTheme="majorHAnsi" w:hAnsiTheme="majorHAnsi" w:cstheme="majorHAnsi"/>
+                <w:sz w:val="22"/>
+                <w:szCs w:val="22"/>
+              </w:rPr>
+              <w:t xml:space="preserve"> I guess?</w:t>
+            </w:r>
+          </w:p>
+          <w:p>
+            <w:pPr>
+              <w:tabs>
+                <w:tab w:val="left" w:pos="560"/>
+                <w:tab w:val="left" w:pos="1120"/>
+                <w:tab w:val="left" w:pos="1680"/>
+                <w:tab w:val="left" w:pos="2240"/>
+                <w:tab w:val="left" w:pos="2800"/>
+                <w:tab w:val="left" w:pos="3360"/>
+                <w:tab w:val="left" w:pos="3920"/>
+                <w:tab w:val="left" w:pos="4480"/>
+                <w:tab w:val="left" w:pos="5040"/>
+                <w:tab w:val="left" w:pos="5600"/>
+                <w:tab w:val="left" w:pos="6160"/>
+                <w:tab w:val="left" w:pos="6720"/>
+              </w:tabs>
+              <w:autoSpaceDE w:val="0"/>
+              <w:autoSpaceDN w:val="0"/>
+              <w:adjustRightInd w:val="0"/>
+              <w:rPr>
+                <w:rFonts w:asciiTheme="majorHAnsi" w:hAnsiTheme="majorHAnsi" w:cstheme="majorHAnsi"/>
+                <w:sz w:val="22"/>
+                <w:szCs w:val="22"/>
+              </w:rPr>
+            </w:pPr>
+          </w:p>
+          <w:p>
+            <w:pPr>
+              <w:tabs>
+                <w:tab w:val="left" w:pos="560"/>
+                <w:tab w:val="left" w:pos="1120"/>
+                <w:tab w:val="left" w:pos="1680"/>
+                <w:tab w:val="left" w:pos="2240"/>
+                <w:tab w:val="left" w:pos="2800"/>
+                <w:tab w:val="left" w:pos="3360"/>
+                <w:tab w:val="left" w:pos="3920"/>
+                <w:tab w:val="left" w:pos="4480"/>
+                <w:tab w:val="left" w:pos="5040"/>
+                <w:tab w:val="left" w:pos="5600"/>
+                <w:tab w:val="left" w:pos="6160"/>
+                <w:tab w:val="left" w:pos="6720"/>
+              </w:tabs>
+              <w:autoSpaceDE w:val="0"/>
+              <w:autoSpaceDN w:val="0"/>
+              <w:adjustRightInd w:val="0"/>
+              <w:rPr>
+                <w:rFonts w:asciiTheme="majorHAnsi" w:hAnsiTheme="majorHAnsi" w:cstheme="majorHAnsi"/>
+                <w:b/>
+                <w:bCs/>
+                <w:sz w:val="22"/>
+                <w:szCs w:val="22"/>
+              </w:rPr>
+            </w:pPr>
+          </w:p>
+          <w:p>
+            <w:pPr>
+              <w:tabs>
+                <w:tab w:val="left" w:pos="560"/>
+                <w:tab w:val="left" w:pos="1120"/>
+                <w:tab w:val="left" w:pos="1680"/>
+                <w:tab w:val="left" w:pos="2240"/>
+                <w:tab w:val="left" w:pos="2800"/>
+                <w:tab w:val="left" w:pos="3360"/>
+                <w:tab w:val="left" w:pos="3920"/>
+                <w:tab w:val="left" w:pos="4480"/>
+                <w:tab w:val="left" w:pos="5040"/>
+                <w:tab w:val="left" w:pos="5600"/>
+                <w:tab w:val="left" w:pos="6160"/>
+                <w:tab w:val="left" w:pos="6720"/>
+              </w:tabs>
+              <w:autoSpaceDE w:val="0"/>
+              <w:autoSpaceDN w:val="0"/>
+              <w:adjustRightInd w:val="0"/>
+              <w:rPr>
+                <w:rFonts w:asciiTheme="majorHAnsi" w:hAnsiTheme="majorHAnsi" w:cstheme="majorHAnsi"/>
+                <w:b/>
+                <w:bCs/>
+                <w:sz w:val="22"/>
+                <w:szCs w:val="22"/>
+              </w:rPr>
+            </w:pPr>
+            <w:r>
+              <w:rPr>
+                <w:rFonts w:asciiTheme="majorHAnsi" w:hAnsiTheme="majorHAnsi" w:cstheme="majorHAnsi"/>
+                <w:b/>
+                <w:bCs/>
+                <w:sz w:val="22"/>
+                <w:szCs w:val="22"/>
+              </w:rPr>
+              <w:t xml:space="preserve">Implement </w:t>
+            </w:r>
+            <w:proofErr w:type="spellStart"/>
+            <w:r>
+              <w:rPr>
+                <w:rFonts w:asciiTheme="majorHAnsi" w:hAnsiTheme="majorHAnsi" w:cstheme="majorHAnsi"/>
+                <w:b/>
+                <w:bCs/>
+                <w:sz w:val="22"/>
+                <w:szCs w:val="22"/>
+              </w:rPr>
+              <w:t>makefile</w:t>
+            </w:r>
+            <w:proofErr w:type="spellEnd"/>
+            <w:r>
+              <w:rPr>
+                <w:rFonts w:asciiTheme="majorHAnsi" w:hAnsiTheme="majorHAnsi" w:cstheme="majorHAnsi"/>
+                <w:b/>
+                <w:bCs/>
+                <w:sz w:val="22"/>
+                <w:szCs w:val="22"/>
+              </w:rPr>
+              <w:t xml:space="preserve"> = True argument</w:t>
             </w:r>
           </w:p>
           <w:p>
@@ -2428,6 +2381,84 @@
                 <w:sz w:val="22"/>
                 <w:szCs w:val="22"/>
               </w:rPr>
+              <w:t xml:space="preserve">Troubleshooting option 0. Try to run it as a package locally from somewhere else in the system. I suspect that when being run as a package it doesn’t “know” that the package name is </w:t>
+            </w:r>
+            <w:proofErr w:type="spellStart"/>
+            <w:r>
+              <w:rPr>
+                <w:rFonts w:asciiTheme="majorHAnsi" w:hAnsiTheme="majorHAnsi" w:cstheme="majorHAnsi"/>
+                <w:sz w:val="22"/>
+                <w:szCs w:val="22"/>
+              </w:rPr>
+              <w:t>DoggyDetector</w:t>
+            </w:r>
+            <w:proofErr w:type="spellEnd"/>
+            <w:r>
+              <w:rPr>
+                <w:rFonts w:asciiTheme="majorHAnsi" w:hAnsiTheme="majorHAnsi" w:cstheme="majorHAnsi"/>
+                <w:sz w:val="22"/>
+                <w:szCs w:val="22"/>
+              </w:rPr>
+              <w:t>, hence why the root system thing isn’t working.</w:t>
+            </w:r>
+          </w:p>
+          <w:p>
+            <w:pPr>
+              <w:tabs>
+                <w:tab w:val="left" w:pos="560"/>
+                <w:tab w:val="left" w:pos="1120"/>
+                <w:tab w:val="left" w:pos="1680"/>
+                <w:tab w:val="left" w:pos="2240"/>
+                <w:tab w:val="left" w:pos="2800"/>
+                <w:tab w:val="left" w:pos="3360"/>
+                <w:tab w:val="left" w:pos="3920"/>
+                <w:tab w:val="left" w:pos="4480"/>
+                <w:tab w:val="left" w:pos="5040"/>
+                <w:tab w:val="left" w:pos="5600"/>
+                <w:tab w:val="left" w:pos="6160"/>
+                <w:tab w:val="left" w:pos="6720"/>
+              </w:tabs>
+              <w:autoSpaceDE w:val="0"/>
+              <w:autoSpaceDN w:val="0"/>
+              <w:adjustRightInd w:val="0"/>
+              <w:rPr>
+                <w:rFonts w:asciiTheme="majorHAnsi" w:hAnsiTheme="majorHAnsi" w:cstheme="majorHAnsi"/>
+                <w:sz w:val="22"/>
+                <w:szCs w:val="22"/>
+              </w:rPr>
+            </w:pPr>
+          </w:p>
+          <w:p>
+            <w:pPr>
+              <w:tabs>
+                <w:tab w:val="left" w:pos="560"/>
+                <w:tab w:val="left" w:pos="1120"/>
+                <w:tab w:val="left" w:pos="1680"/>
+                <w:tab w:val="left" w:pos="2240"/>
+                <w:tab w:val="left" w:pos="2800"/>
+                <w:tab w:val="left" w:pos="3360"/>
+                <w:tab w:val="left" w:pos="3920"/>
+                <w:tab w:val="left" w:pos="4480"/>
+                <w:tab w:val="left" w:pos="5040"/>
+                <w:tab w:val="left" w:pos="5600"/>
+                <w:tab w:val="left" w:pos="6160"/>
+                <w:tab w:val="left" w:pos="6720"/>
+              </w:tabs>
+              <w:autoSpaceDE w:val="0"/>
+              <w:autoSpaceDN w:val="0"/>
+              <w:adjustRightInd w:val="0"/>
+              <w:rPr>
+                <w:rFonts w:asciiTheme="majorHAnsi" w:hAnsiTheme="majorHAnsi" w:cstheme="majorHAnsi"/>
+                <w:sz w:val="22"/>
+                <w:szCs w:val="22"/>
+              </w:rPr>
+            </w:pPr>
+            <w:r>
+              <w:rPr>
+                <w:rFonts w:asciiTheme="majorHAnsi" w:hAnsiTheme="majorHAnsi" w:cstheme="majorHAnsi"/>
+                <w:sz w:val="22"/>
+                <w:szCs w:val="22"/>
+              </w:rPr>
               <w:t>Troubleshooting option 1:</w:t>
             </w:r>
           </w:p>
@@ -2462,242 +2493,34 @@
                 <w:sz w:val="22"/>
                 <w:szCs w:val="22"/>
               </w:rPr>
-              <w:t xml:space="preserve">The option might be to re-run the code as if it is running from the make file. The default location could be the </w:t>
-            </w:r>
-            <w:proofErr w:type="spellStart"/>
-            <w:r>
-              <w:rPr>
-                <w:rFonts w:asciiTheme="majorHAnsi" w:hAnsiTheme="majorHAnsi" w:cstheme="majorHAnsi"/>
-                <w:sz w:val="22"/>
-                <w:szCs w:val="22"/>
-              </w:rPr>
-              <w:t>makefile</w:t>
-            </w:r>
-            <w:proofErr w:type="spellEnd"/>
-            <w:r>
-              <w:rPr>
-                <w:rFonts w:asciiTheme="majorHAnsi" w:hAnsiTheme="majorHAnsi" w:cstheme="majorHAnsi"/>
-                <w:sz w:val="22"/>
-                <w:szCs w:val="22"/>
-              </w:rPr>
-              <w:t>, and could add an argument when testing the .</w:t>
-            </w:r>
-            <w:proofErr w:type="spellStart"/>
-            <w:r>
-              <w:rPr>
-                <w:rFonts w:asciiTheme="majorHAnsi" w:hAnsiTheme="majorHAnsi" w:cstheme="majorHAnsi"/>
-                <w:sz w:val="22"/>
-                <w:szCs w:val="22"/>
-              </w:rPr>
-              <w:t>py</w:t>
-            </w:r>
-            <w:proofErr w:type="spellEnd"/>
-            <w:r>
-              <w:rPr>
-                <w:rFonts w:asciiTheme="majorHAnsi" w:hAnsiTheme="majorHAnsi" w:cstheme="majorHAnsi"/>
-                <w:sz w:val="22"/>
-                <w:szCs w:val="22"/>
-              </w:rPr>
-              <w:t xml:space="preserve"> files to run locally.</w:t>
-            </w:r>
-          </w:p>
-          <w:p>
-            <w:pPr>
-              <w:tabs>
-                <w:tab w:val="left" w:pos="560"/>
-                <w:tab w:val="left" w:pos="1120"/>
-                <w:tab w:val="left" w:pos="1680"/>
-                <w:tab w:val="left" w:pos="2240"/>
-                <w:tab w:val="left" w:pos="2800"/>
-                <w:tab w:val="left" w:pos="3360"/>
-                <w:tab w:val="left" w:pos="3920"/>
-                <w:tab w:val="left" w:pos="4480"/>
-                <w:tab w:val="left" w:pos="5040"/>
-                <w:tab w:val="left" w:pos="5600"/>
-                <w:tab w:val="left" w:pos="6160"/>
-                <w:tab w:val="left" w:pos="6720"/>
-              </w:tabs>
-              <w:autoSpaceDE w:val="0"/>
-              <w:autoSpaceDN w:val="0"/>
-              <w:adjustRightInd w:val="0"/>
-              <w:rPr>
-                <w:rFonts w:asciiTheme="majorHAnsi" w:hAnsiTheme="majorHAnsi" w:cstheme="majorHAnsi"/>
-                <w:sz w:val="22"/>
-                <w:szCs w:val="22"/>
-              </w:rPr>
-            </w:pPr>
-          </w:p>
-          <w:p>
-            <w:pPr>
-              <w:tabs>
-                <w:tab w:val="left" w:pos="560"/>
-                <w:tab w:val="left" w:pos="1120"/>
-                <w:tab w:val="left" w:pos="1680"/>
-                <w:tab w:val="left" w:pos="2240"/>
-                <w:tab w:val="left" w:pos="2800"/>
-                <w:tab w:val="left" w:pos="3360"/>
-                <w:tab w:val="left" w:pos="3920"/>
-                <w:tab w:val="left" w:pos="4480"/>
-                <w:tab w:val="left" w:pos="5040"/>
-                <w:tab w:val="left" w:pos="5600"/>
-                <w:tab w:val="left" w:pos="6160"/>
-                <w:tab w:val="left" w:pos="6720"/>
-              </w:tabs>
-              <w:autoSpaceDE w:val="0"/>
-              <w:autoSpaceDN w:val="0"/>
-              <w:adjustRightInd w:val="0"/>
-              <w:rPr>
-                <w:rFonts w:asciiTheme="majorHAnsi" w:hAnsiTheme="majorHAnsi" w:cstheme="majorHAnsi"/>
-                <w:sz w:val="22"/>
-                <w:szCs w:val="22"/>
-              </w:rPr>
-            </w:pPr>
-          </w:p>
-          <w:p>
-            <w:pPr>
-              <w:tabs>
-                <w:tab w:val="left" w:pos="560"/>
-                <w:tab w:val="left" w:pos="1120"/>
-                <w:tab w:val="left" w:pos="1680"/>
-                <w:tab w:val="left" w:pos="2240"/>
-                <w:tab w:val="left" w:pos="2800"/>
-                <w:tab w:val="left" w:pos="3360"/>
-                <w:tab w:val="left" w:pos="3920"/>
-                <w:tab w:val="left" w:pos="4480"/>
-                <w:tab w:val="left" w:pos="5040"/>
-                <w:tab w:val="left" w:pos="5600"/>
-                <w:tab w:val="left" w:pos="6160"/>
-                <w:tab w:val="left" w:pos="6720"/>
-              </w:tabs>
-              <w:autoSpaceDE w:val="0"/>
-              <w:autoSpaceDN w:val="0"/>
-              <w:adjustRightInd w:val="0"/>
-              <w:rPr>
-                <w:rFonts w:asciiTheme="majorHAnsi" w:hAnsiTheme="majorHAnsi" w:cstheme="majorHAnsi"/>
-                <w:sz w:val="22"/>
-                <w:szCs w:val="22"/>
-              </w:rPr>
-            </w:pPr>
-            <w:r>
-              <w:rPr>
-                <w:rFonts w:asciiTheme="majorHAnsi" w:hAnsiTheme="majorHAnsi" w:cstheme="majorHAnsi"/>
-                <w:sz w:val="22"/>
-                <w:szCs w:val="22"/>
-              </w:rPr>
-              <w:t xml:space="preserve">Troubleshooting option 2. Try to run it as a package locally from somewhere else in the system. I suspect that when being run as a package it doesn’t “know” that the package name is </w:t>
-            </w:r>
-            <w:proofErr w:type="spellStart"/>
-            <w:r>
-              <w:rPr>
-                <w:rFonts w:asciiTheme="majorHAnsi" w:hAnsiTheme="majorHAnsi" w:cstheme="majorHAnsi"/>
-                <w:sz w:val="22"/>
-                <w:szCs w:val="22"/>
-              </w:rPr>
-              <w:t>DoggyDetector</w:t>
-            </w:r>
-            <w:proofErr w:type="spellEnd"/>
-            <w:r>
-              <w:rPr>
-                <w:rFonts w:asciiTheme="majorHAnsi" w:hAnsiTheme="majorHAnsi" w:cstheme="majorHAnsi"/>
-                <w:sz w:val="22"/>
-                <w:szCs w:val="22"/>
-              </w:rPr>
-              <w:t>, hence why the root system thing isn’t working.</w:t>
-            </w:r>
-          </w:p>
-          <w:p>
-            <w:pPr>
-              <w:tabs>
-                <w:tab w:val="left" w:pos="560"/>
-                <w:tab w:val="left" w:pos="1120"/>
-                <w:tab w:val="left" w:pos="1680"/>
-                <w:tab w:val="left" w:pos="2240"/>
-                <w:tab w:val="left" w:pos="2800"/>
-                <w:tab w:val="left" w:pos="3360"/>
-                <w:tab w:val="left" w:pos="3920"/>
-                <w:tab w:val="left" w:pos="4480"/>
-                <w:tab w:val="left" w:pos="5040"/>
-                <w:tab w:val="left" w:pos="5600"/>
-                <w:tab w:val="left" w:pos="6160"/>
-                <w:tab w:val="left" w:pos="6720"/>
-              </w:tabs>
-              <w:autoSpaceDE w:val="0"/>
-              <w:autoSpaceDN w:val="0"/>
-              <w:adjustRightInd w:val="0"/>
-              <w:rPr>
-                <w:rFonts w:asciiTheme="majorHAnsi" w:hAnsiTheme="majorHAnsi" w:cstheme="majorHAnsi"/>
-                <w:sz w:val="22"/>
-                <w:szCs w:val="22"/>
-              </w:rPr>
-            </w:pPr>
-          </w:p>
-          <w:p>
-            <w:pPr>
-              <w:tabs>
-                <w:tab w:val="left" w:pos="560"/>
-                <w:tab w:val="left" w:pos="1120"/>
-                <w:tab w:val="left" w:pos="1680"/>
-                <w:tab w:val="left" w:pos="2240"/>
-                <w:tab w:val="left" w:pos="2800"/>
-                <w:tab w:val="left" w:pos="3360"/>
-                <w:tab w:val="left" w:pos="3920"/>
-                <w:tab w:val="left" w:pos="4480"/>
-                <w:tab w:val="left" w:pos="5040"/>
-                <w:tab w:val="left" w:pos="5600"/>
-                <w:tab w:val="left" w:pos="6160"/>
-                <w:tab w:val="left" w:pos="6720"/>
-              </w:tabs>
-              <w:autoSpaceDE w:val="0"/>
-              <w:autoSpaceDN w:val="0"/>
-              <w:adjustRightInd w:val="0"/>
-              <w:rPr>
-                <w:rFonts w:asciiTheme="majorHAnsi" w:hAnsiTheme="majorHAnsi" w:cstheme="majorHAnsi"/>
-                <w:sz w:val="22"/>
-                <w:szCs w:val="22"/>
-              </w:rPr>
-            </w:pPr>
-            <w:r>
-              <w:rPr>
-                <w:rFonts w:asciiTheme="majorHAnsi" w:hAnsiTheme="majorHAnsi" w:cstheme="majorHAnsi"/>
-                <w:sz w:val="22"/>
-                <w:szCs w:val="22"/>
-              </w:rPr>
-              <w:t>Troubleshooting option 3:</w:t>
-            </w:r>
-          </w:p>
-          <w:p>
-            <w:pPr>
-              <w:tabs>
-                <w:tab w:val="left" w:pos="560"/>
-                <w:tab w:val="left" w:pos="1120"/>
-                <w:tab w:val="left" w:pos="1680"/>
-                <w:tab w:val="left" w:pos="2240"/>
-                <w:tab w:val="left" w:pos="2800"/>
-                <w:tab w:val="left" w:pos="3360"/>
-                <w:tab w:val="left" w:pos="3920"/>
-                <w:tab w:val="left" w:pos="4480"/>
-                <w:tab w:val="left" w:pos="5040"/>
-                <w:tab w:val="left" w:pos="5600"/>
-                <w:tab w:val="left" w:pos="6160"/>
-                <w:tab w:val="left" w:pos="6720"/>
-              </w:tabs>
-              <w:autoSpaceDE w:val="0"/>
-              <w:autoSpaceDN w:val="0"/>
-              <w:adjustRightInd w:val="0"/>
-              <w:rPr>
-                <w:rFonts w:asciiTheme="majorHAnsi" w:hAnsiTheme="majorHAnsi" w:cstheme="majorHAnsi"/>
-                <w:sz w:val="22"/>
-                <w:szCs w:val="22"/>
-              </w:rPr>
-            </w:pPr>
-            <w:r>
-              <w:rPr>
-                <w:rFonts w:asciiTheme="majorHAnsi" w:hAnsiTheme="majorHAnsi" w:cstheme="majorHAnsi"/>
-                <w:sz w:val="22"/>
-                <w:szCs w:val="22"/>
-              </w:rPr>
               <w:t>Find a way to export the string to google cloud.</w:t>
             </w:r>
+          </w:p>
+          <w:p>
+            <w:pPr>
+              <w:tabs>
+                <w:tab w:val="left" w:pos="560"/>
+                <w:tab w:val="left" w:pos="1120"/>
+                <w:tab w:val="left" w:pos="1680"/>
+                <w:tab w:val="left" w:pos="2240"/>
+                <w:tab w:val="left" w:pos="2800"/>
+                <w:tab w:val="left" w:pos="3360"/>
+                <w:tab w:val="left" w:pos="3920"/>
+                <w:tab w:val="left" w:pos="4480"/>
+                <w:tab w:val="left" w:pos="5040"/>
+                <w:tab w:val="left" w:pos="5600"/>
+                <w:tab w:val="left" w:pos="6160"/>
+                <w:tab w:val="left" w:pos="6720"/>
+              </w:tabs>
+              <w:autoSpaceDE w:val="0"/>
+              <w:autoSpaceDN w:val="0"/>
+              <w:adjustRightInd w:val="0"/>
+              <w:rPr>
+                <w:rFonts w:asciiTheme="majorHAnsi" w:hAnsiTheme="majorHAnsi" w:cstheme="majorHAnsi"/>
+                <w:sz w:val="22"/>
+                <w:szCs w:val="22"/>
+              </w:rPr>
+            </w:pPr>
           </w:p>
           <w:p>
             <w:pPr>
@@ -2786,6 +2609,110 @@
               <w:adjustRightInd w:val="0"/>
               <w:rPr>
                 <w:rFonts w:asciiTheme="majorHAnsi" w:hAnsiTheme="majorHAnsi" w:cstheme="majorHAnsi"/>
+                <w:sz w:val="22"/>
+                <w:szCs w:val="22"/>
+              </w:rPr>
+            </w:pPr>
+            <w:r>
+              <w:rPr>
+                <w:rFonts w:asciiTheme="majorHAnsi" w:hAnsiTheme="majorHAnsi" w:cstheme="majorHAnsi"/>
+                <w:sz w:val="22"/>
+                <w:szCs w:val="22"/>
+              </w:rPr>
+              <w:t xml:space="preserve">Option 0 seems to have worked. </w:t>
+            </w:r>
+          </w:p>
+          <w:p/>
+          <w:p/>
+          <w:p>
+            <w:pPr>
+              <w:pStyle w:val="Heading2"/>
+            </w:pPr>
+            <w:r>
+              <w:t>0</w:t>
+            </w:r>
+            <w:r>
+              <w:t>9</w:t>
+            </w:r>
+            <w:r>
+              <w:t>-03-2022</w:t>
+            </w:r>
+          </w:p>
+          <w:p>
+            <w:r>
+              <w:t>Didn’t code</w:t>
+            </w:r>
+          </w:p>
+          <w:p/>
+          <w:p>
+            <w:pPr>
+              <w:pStyle w:val="Heading2"/>
+            </w:pPr>
+            <w:r>
+              <w:t>0</w:t>
+            </w:r>
+            <w:r>
+              <w:t>8</w:t>
+            </w:r>
+            <w:r>
+              <w:t>-03-2022</w:t>
+            </w:r>
+          </w:p>
+          <w:p>
+            <w:r>
+              <w:t>Didn’t code</w:t>
+            </w:r>
+          </w:p>
+          <w:p/>
+          <w:p>
+            <w:pPr>
+              <w:pStyle w:val="Heading2"/>
+            </w:pPr>
+            <w:r>
+              <w:t>0</w:t>
+            </w:r>
+            <w:r>
+              <w:t>7</w:t>
+            </w:r>
+            <w:r>
+              <w:t>-03-2022</w:t>
+            </w:r>
+          </w:p>
+          <w:p>
+            <w:r>
+              <w:t>Didn’t code</w:t>
+            </w:r>
+          </w:p>
+          <w:p/>
+          <w:p>
+            <w:pPr>
+              <w:pStyle w:val="Heading2"/>
+            </w:pPr>
+            <w:r>
+              <w:t>06-03-2022</w:t>
+            </w:r>
+          </w:p>
+          <w:p>
+            <w:pPr>
+              <w:tabs>
+                <w:tab w:val="left" w:pos="560"/>
+                <w:tab w:val="left" w:pos="1120"/>
+                <w:tab w:val="left" w:pos="1680"/>
+                <w:tab w:val="left" w:pos="2240"/>
+                <w:tab w:val="left" w:pos="2800"/>
+                <w:tab w:val="left" w:pos="3360"/>
+                <w:tab w:val="left" w:pos="3920"/>
+                <w:tab w:val="left" w:pos="4480"/>
+                <w:tab w:val="left" w:pos="5040"/>
+                <w:tab w:val="left" w:pos="5600"/>
+                <w:tab w:val="left" w:pos="6160"/>
+                <w:tab w:val="left" w:pos="6720"/>
+              </w:tabs>
+              <w:autoSpaceDE w:val="0"/>
+              <w:autoSpaceDN w:val="0"/>
+              <w:adjustRightInd w:val="0"/>
+              <w:rPr>
+                <w:rFonts w:asciiTheme="majorHAnsi" w:hAnsiTheme="majorHAnsi" w:cstheme="majorHAnsi"/>
                 <w:b/>
                 <w:bCs/>
                 <w:sz w:val="22"/>
@@ -2812,15 +2739,6 @@
               <w:autoSpaceDE w:val="0"/>
               <w:autoSpaceDN w:val="0"/>
               <w:adjustRightInd w:val="0"/>
-              <w:rPr>
-                <w:rFonts w:asciiTheme="majorHAnsi" w:hAnsiTheme="majorHAnsi" w:cstheme="majorHAnsi"/>
-                <w:b/>
-                <w:bCs/>
-                <w:sz w:val="22"/>
-                <w:szCs w:val="22"/>
-              </w:rPr>
-            </w:pPr>
-            <w:r>
               <w:rPr>
                 <w:rFonts w:asciiTheme="majorHAnsi" w:hAnsiTheme="majorHAnsi" w:cstheme="majorHAnsi"/>
                 <w:b/>
@@ -2829,6 +2747,850 @@
                 <w:sz w:val="22"/>
                 <w:szCs w:val="22"/>
               </w:rPr>
+            </w:pPr>
+            <w:r>
+              <w:rPr>
+                <w:rFonts w:asciiTheme="majorHAnsi" w:hAnsiTheme="majorHAnsi" w:cstheme="majorHAnsi"/>
+                <w:b/>
+                <w:bCs/>
+                <w:color w:val="FF0000"/>
+                <w:sz w:val="22"/>
+                <w:szCs w:val="22"/>
+              </w:rPr>
+              <w:t>Issue:</w:t>
+            </w:r>
+          </w:p>
+          <w:p>
+            <w:pPr>
+              <w:tabs>
+                <w:tab w:val="left" w:pos="560"/>
+                <w:tab w:val="left" w:pos="1120"/>
+                <w:tab w:val="left" w:pos="1680"/>
+                <w:tab w:val="left" w:pos="2240"/>
+                <w:tab w:val="left" w:pos="2800"/>
+                <w:tab w:val="left" w:pos="3360"/>
+                <w:tab w:val="left" w:pos="3920"/>
+                <w:tab w:val="left" w:pos="4480"/>
+                <w:tab w:val="left" w:pos="5040"/>
+                <w:tab w:val="left" w:pos="5600"/>
+                <w:tab w:val="left" w:pos="6160"/>
+                <w:tab w:val="left" w:pos="6720"/>
+              </w:tabs>
+              <w:autoSpaceDE w:val="0"/>
+              <w:autoSpaceDN w:val="0"/>
+              <w:adjustRightInd w:val="0"/>
+              <w:rPr>
+                <w:rFonts w:asciiTheme="majorHAnsi" w:hAnsiTheme="majorHAnsi" w:cstheme="majorHAnsi"/>
+                <w:color w:val="002060"/>
+                <w:sz w:val="22"/>
+                <w:szCs w:val="22"/>
+              </w:rPr>
+            </w:pPr>
+            <w:r>
+              <w:rPr>
+                <w:rFonts w:asciiTheme="majorHAnsi" w:hAnsiTheme="majorHAnsi" w:cstheme="majorHAnsi"/>
+                <w:color w:val="002060"/>
+                <w:sz w:val="22"/>
+                <w:szCs w:val="22"/>
+              </w:rPr>
+              <w:t>Troubleshoot this error:</w:t>
+            </w:r>
+          </w:p>
+          <w:p>
+            <w:r>
+              <w:rPr>
+                <w:rFonts w:ascii="Courier New" w:hAnsi="Courier New" w:cs="Courier New"/>
+                <w:color w:val="174EA6"/>
+                <w:sz w:val="17"/>
+                <w:szCs w:val="17"/>
+              </w:rPr>
+              <w:t>"Traceback (most recent call last): File "/</w:t>
+            </w:r>
+            <w:proofErr w:type="spellStart"/>
+            <w:r>
+              <w:rPr>
+                <w:rFonts w:ascii="Courier New" w:hAnsi="Courier New" w:cs="Courier New"/>
+                <w:color w:val="174EA6"/>
+                <w:sz w:val="17"/>
+                <w:szCs w:val="17"/>
+              </w:rPr>
+              <w:t>usr</w:t>
+            </w:r>
+            <w:proofErr w:type="spellEnd"/>
+            <w:r>
+              <w:rPr>
+                <w:rFonts w:ascii="Courier New" w:hAnsi="Courier New" w:cs="Courier New"/>
+                <w:color w:val="174EA6"/>
+                <w:sz w:val="17"/>
+                <w:szCs w:val="17"/>
+              </w:rPr>
+              <w:t>/lib/python3.7/runpy.py", line 193, in _</w:t>
+            </w:r>
+            <w:proofErr w:type="spellStart"/>
+            <w:r>
+              <w:rPr>
+                <w:rFonts w:ascii="Courier New" w:hAnsi="Courier New" w:cs="Courier New"/>
+                <w:color w:val="174EA6"/>
+                <w:sz w:val="17"/>
+                <w:szCs w:val="17"/>
+              </w:rPr>
+              <w:t>run_module_as_main</w:t>
+            </w:r>
+            <w:proofErr w:type="spellEnd"/>
+            <w:r>
+              <w:rPr>
+                <w:rFonts w:ascii="Courier New" w:hAnsi="Courier New" w:cs="Courier New"/>
+                <w:color w:val="174EA6"/>
+                <w:sz w:val="17"/>
+                <w:szCs w:val="17"/>
+              </w:rPr>
+              <w:t xml:space="preserve"> "__main__", </w:t>
+            </w:r>
+            <w:proofErr w:type="spellStart"/>
+            <w:r>
+              <w:rPr>
+                <w:rFonts w:ascii="Courier New" w:hAnsi="Courier New" w:cs="Courier New"/>
+                <w:color w:val="174EA6"/>
+                <w:sz w:val="17"/>
+                <w:szCs w:val="17"/>
+              </w:rPr>
+              <w:t>mod_spec</w:t>
+            </w:r>
+            <w:proofErr w:type="spellEnd"/>
+            <w:r>
+              <w:rPr>
+                <w:rFonts w:ascii="Courier New" w:hAnsi="Courier New" w:cs="Courier New"/>
+                <w:color w:val="174EA6"/>
+                <w:sz w:val="17"/>
+                <w:szCs w:val="17"/>
+              </w:rPr>
+              <w:t>) File "/</w:t>
+            </w:r>
+            <w:proofErr w:type="spellStart"/>
+            <w:r>
+              <w:rPr>
+                <w:rFonts w:ascii="Courier New" w:hAnsi="Courier New" w:cs="Courier New"/>
+                <w:color w:val="174EA6"/>
+                <w:sz w:val="17"/>
+                <w:szCs w:val="17"/>
+              </w:rPr>
+              <w:t>usr</w:t>
+            </w:r>
+            <w:proofErr w:type="spellEnd"/>
+            <w:r>
+              <w:rPr>
+                <w:rFonts w:ascii="Courier New" w:hAnsi="Courier New" w:cs="Courier New"/>
+                <w:color w:val="174EA6"/>
+                <w:sz w:val="17"/>
+                <w:szCs w:val="17"/>
+              </w:rPr>
+              <w:t>/lib/python3.7/runpy.py", line 85, in _</w:t>
+            </w:r>
+            <w:proofErr w:type="spellStart"/>
+            <w:r>
+              <w:rPr>
+                <w:rFonts w:ascii="Courier New" w:hAnsi="Courier New" w:cs="Courier New"/>
+                <w:color w:val="174EA6"/>
+                <w:sz w:val="17"/>
+                <w:szCs w:val="17"/>
+              </w:rPr>
+              <w:t>run_code</w:t>
+            </w:r>
+            <w:proofErr w:type="spellEnd"/>
+            <w:r>
+              <w:rPr>
+                <w:rFonts w:ascii="Courier New" w:hAnsi="Courier New" w:cs="Courier New"/>
+                <w:color w:val="174EA6"/>
+                <w:sz w:val="17"/>
+                <w:szCs w:val="17"/>
+              </w:rPr>
+              <w:t xml:space="preserve"> exec(code, </w:t>
+            </w:r>
+            <w:proofErr w:type="spellStart"/>
+            <w:r>
+              <w:rPr>
+                <w:rFonts w:ascii="Courier New" w:hAnsi="Courier New" w:cs="Courier New"/>
+                <w:color w:val="174EA6"/>
+                <w:sz w:val="17"/>
+                <w:szCs w:val="17"/>
+              </w:rPr>
+              <w:t>run_globals</w:t>
+            </w:r>
+            <w:proofErr w:type="spellEnd"/>
+            <w:r>
+              <w:rPr>
+                <w:rFonts w:ascii="Courier New" w:hAnsi="Courier New" w:cs="Courier New"/>
+                <w:color w:val="174EA6"/>
+                <w:sz w:val="17"/>
+                <w:szCs w:val="17"/>
+              </w:rPr>
+              <w:t xml:space="preserve">) File "/root/.local/lib/python3.7/site-packages/DoggyDetector/trainer.py", line 217, in &lt;module&gt; </w:t>
+            </w:r>
+            <w:proofErr w:type="spellStart"/>
+            <w:r>
+              <w:rPr>
+                <w:rFonts w:ascii="Courier New" w:hAnsi="Courier New" w:cs="Courier New"/>
+                <w:color w:val="174EA6"/>
+                <w:sz w:val="17"/>
+                <w:szCs w:val="17"/>
+              </w:rPr>
+              <w:t>trainer.train_GCP_data</w:t>
+            </w:r>
+            <w:proofErr w:type="spellEnd"/>
+            <w:r>
+              <w:rPr>
+                <w:rFonts w:ascii="Courier New" w:hAnsi="Courier New" w:cs="Courier New"/>
+                <w:color w:val="174EA6"/>
+                <w:sz w:val="17"/>
+                <w:szCs w:val="17"/>
+              </w:rPr>
+              <w:t xml:space="preserve">( n=1000, pickle=True) File </w:t>
+            </w:r>
+            <w:r>
+              <w:rPr>
+                <w:rFonts w:ascii="Courier New" w:hAnsi="Courier New" w:cs="Courier New"/>
+                <w:color w:val="174EA6"/>
+                <w:sz w:val="17"/>
+                <w:szCs w:val="17"/>
+              </w:rPr>
+              <w:lastRenderedPageBreak/>
+              <w:t xml:space="preserve">"/root/.local/lib/python3.7/site-packages/DoggyDetector/trainer.py", line 94, in </w:t>
+            </w:r>
+            <w:proofErr w:type="spellStart"/>
+            <w:r>
+              <w:rPr>
+                <w:rFonts w:ascii="Courier New" w:hAnsi="Courier New" w:cs="Courier New"/>
+                <w:color w:val="174EA6"/>
+                <w:sz w:val="17"/>
+                <w:szCs w:val="17"/>
+              </w:rPr>
+              <w:t>train_GCP_data</w:t>
+            </w:r>
+            <w:proofErr w:type="spellEnd"/>
+            <w:r>
+              <w:rPr>
+                <w:rFonts w:ascii="Courier New" w:hAnsi="Courier New" w:cs="Courier New"/>
+                <w:color w:val="174EA6"/>
+                <w:sz w:val="17"/>
+                <w:szCs w:val="17"/>
+              </w:rPr>
+              <w:t xml:space="preserve"> slicer = </w:t>
+            </w:r>
+            <w:proofErr w:type="spellStart"/>
+            <w:r>
+              <w:rPr>
+                <w:rFonts w:ascii="Courier New" w:hAnsi="Courier New" w:cs="Courier New"/>
+                <w:color w:val="174EA6"/>
+                <w:sz w:val="17"/>
+                <w:szCs w:val="17"/>
+              </w:rPr>
+              <w:t>cwd.index</w:t>
+            </w:r>
+            <w:proofErr w:type="spellEnd"/>
+            <w:r>
+              <w:rPr>
+                <w:rFonts w:ascii="Courier New" w:hAnsi="Courier New" w:cs="Courier New"/>
+                <w:color w:val="174EA6"/>
+                <w:sz w:val="17"/>
+                <w:szCs w:val="17"/>
+              </w:rPr>
+              <w:t>("</w:t>
+            </w:r>
+            <w:proofErr w:type="spellStart"/>
+            <w:r>
+              <w:rPr>
+                <w:rFonts w:ascii="Courier New" w:hAnsi="Courier New" w:cs="Courier New"/>
+                <w:color w:val="174EA6"/>
+                <w:sz w:val="17"/>
+                <w:szCs w:val="17"/>
+              </w:rPr>
+              <w:t>DoggyDetector</w:t>
+            </w:r>
+            <w:proofErr w:type="spellEnd"/>
+            <w:r>
+              <w:rPr>
+                <w:rFonts w:ascii="Courier New" w:hAnsi="Courier New" w:cs="Courier New"/>
+                <w:color w:val="174EA6"/>
+                <w:sz w:val="17"/>
+                <w:szCs w:val="17"/>
+              </w:rPr>
+              <w:t xml:space="preserve">") + 13 </w:t>
+            </w:r>
+            <w:proofErr w:type="spellStart"/>
+            <w:r>
+              <w:rPr>
+                <w:rFonts w:ascii="Courier New" w:hAnsi="Courier New" w:cs="Courier New"/>
+                <w:color w:val="174EA6"/>
+                <w:sz w:val="17"/>
+                <w:szCs w:val="17"/>
+              </w:rPr>
+              <w:t>ValueError</w:t>
+            </w:r>
+            <w:proofErr w:type="spellEnd"/>
+            <w:r>
+              <w:rPr>
+                <w:rFonts w:ascii="Courier New" w:hAnsi="Courier New" w:cs="Courier New"/>
+                <w:color w:val="174EA6"/>
+                <w:sz w:val="17"/>
+                <w:szCs w:val="17"/>
+              </w:rPr>
+              <w:t>: substring not found</w:t>
+            </w:r>
+          </w:p>
+          <w:p>
+            <w:pPr>
+              <w:tabs>
+                <w:tab w:val="left" w:pos="560"/>
+                <w:tab w:val="left" w:pos="1120"/>
+                <w:tab w:val="left" w:pos="1680"/>
+                <w:tab w:val="left" w:pos="2240"/>
+                <w:tab w:val="left" w:pos="2800"/>
+                <w:tab w:val="left" w:pos="3360"/>
+                <w:tab w:val="left" w:pos="3920"/>
+                <w:tab w:val="left" w:pos="4480"/>
+                <w:tab w:val="left" w:pos="5040"/>
+                <w:tab w:val="left" w:pos="5600"/>
+                <w:tab w:val="left" w:pos="6160"/>
+                <w:tab w:val="left" w:pos="6720"/>
+              </w:tabs>
+              <w:autoSpaceDE w:val="0"/>
+              <w:autoSpaceDN w:val="0"/>
+              <w:adjustRightInd w:val="0"/>
+              <w:rPr>
+                <w:rFonts w:asciiTheme="majorHAnsi" w:hAnsiTheme="majorHAnsi" w:cstheme="majorHAnsi"/>
+                <w:b/>
+                <w:bCs/>
+                <w:sz w:val="22"/>
+                <w:szCs w:val="22"/>
+              </w:rPr>
+            </w:pPr>
+          </w:p>
+          <w:p>
+            <w:pPr>
+              <w:tabs>
+                <w:tab w:val="left" w:pos="560"/>
+                <w:tab w:val="left" w:pos="1120"/>
+                <w:tab w:val="left" w:pos="1680"/>
+                <w:tab w:val="left" w:pos="2240"/>
+                <w:tab w:val="left" w:pos="2800"/>
+                <w:tab w:val="left" w:pos="3360"/>
+                <w:tab w:val="left" w:pos="3920"/>
+                <w:tab w:val="left" w:pos="4480"/>
+                <w:tab w:val="left" w:pos="5040"/>
+                <w:tab w:val="left" w:pos="5600"/>
+                <w:tab w:val="left" w:pos="6160"/>
+                <w:tab w:val="left" w:pos="6720"/>
+              </w:tabs>
+              <w:autoSpaceDE w:val="0"/>
+              <w:autoSpaceDN w:val="0"/>
+              <w:adjustRightInd w:val="0"/>
+              <w:rPr>
+                <w:rFonts w:asciiTheme="majorHAnsi" w:hAnsiTheme="majorHAnsi" w:cstheme="majorHAnsi"/>
+                <w:sz w:val="22"/>
+                <w:szCs w:val="22"/>
+              </w:rPr>
+            </w:pPr>
+            <w:r>
+              <w:rPr>
+                <w:rFonts w:asciiTheme="majorHAnsi" w:hAnsiTheme="majorHAnsi" w:cstheme="majorHAnsi"/>
+                <w:sz w:val="22"/>
+                <w:szCs w:val="22"/>
+              </w:rPr>
+              <w:t xml:space="preserve">It looks like </w:t>
+            </w:r>
+            <w:r>
+              <w:rPr>
+                <w:rFonts w:asciiTheme="majorHAnsi" w:hAnsiTheme="majorHAnsi" w:cstheme="majorHAnsi"/>
+                <w:sz w:val="22"/>
+                <w:szCs w:val="22"/>
+              </w:rPr>
+              <w:t xml:space="preserve">the current working directory doesn’t have </w:t>
+            </w:r>
+            <w:proofErr w:type="spellStart"/>
+            <w:r>
+              <w:rPr>
+                <w:rFonts w:asciiTheme="majorHAnsi" w:hAnsiTheme="majorHAnsi" w:cstheme="majorHAnsi"/>
+                <w:sz w:val="22"/>
+                <w:szCs w:val="22"/>
+              </w:rPr>
+              <w:t>DoggyDetector</w:t>
+            </w:r>
+            <w:proofErr w:type="spellEnd"/>
+            <w:r>
+              <w:rPr>
+                <w:rFonts w:asciiTheme="majorHAnsi" w:hAnsiTheme="majorHAnsi" w:cstheme="majorHAnsi"/>
+                <w:sz w:val="22"/>
+                <w:szCs w:val="22"/>
+              </w:rPr>
+              <w:t xml:space="preserve"> in it.</w:t>
+            </w:r>
+            <w:r>
+              <w:rPr>
+                <w:rFonts w:asciiTheme="majorHAnsi" w:hAnsiTheme="majorHAnsi" w:cstheme="majorHAnsi"/>
+                <w:sz w:val="22"/>
+                <w:szCs w:val="22"/>
+              </w:rPr>
+              <w:t xml:space="preserve"> This may be an issue that was caused by me trying to have a root folder. </w:t>
+            </w:r>
+          </w:p>
+          <w:p>
+            <w:pPr>
+              <w:tabs>
+                <w:tab w:val="left" w:pos="560"/>
+                <w:tab w:val="left" w:pos="1120"/>
+                <w:tab w:val="left" w:pos="1680"/>
+                <w:tab w:val="left" w:pos="2240"/>
+                <w:tab w:val="left" w:pos="2800"/>
+                <w:tab w:val="left" w:pos="3360"/>
+                <w:tab w:val="left" w:pos="3920"/>
+                <w:tab w:val="left" w:pos="4480"/>
+                <w:tab w:val="left" w:pos="5040"/>
+                <w:tab w:val="left" w:pos="5600"/>
+                <w:tab w:val="left" w:pos="6160"/>
+                <w:tab w:val="left" w:pos="6720"/>
+              </w:tabs>
+              <w:autoSpaceDE w:val="0"/>
+              <w:autoSpaceDN w:val="0"/>
+              <w:adjustRightInd w:val="0"/>
+              <w:rPr>
+                <w:rFonts w:asciiTheme="majorHAnsi" w:hAnsiTheme="majorHAnsi" w:cstheme="majorHAnsi"/>
+                <w:sz w:val="22"/>
+                <w:szCs w:val="22"/>
+              </w:rPr>
+            </w:pPr>
+          </w:p>
+          <w:p>
+            <w:pPr>
+              <w:tabs>
+                <w:tab w:val="left" w:pos="560"/>
+                <w:tab w:val="left" w:pos="1120"/>
+                <w:tab w:val="left" w:pos="1680"/>
+                <w:tab w:val="left" w:pos="2240"/>
+                <w:tab w:val="left" w:pos="2800"/>
+                <w:tab w:val="left" w:pos="3360"/>
+                <w:tab w:val="left" w:pos="3920"/>
+                <w:tab w:val="left" w:pos="4480"/>
+                <w:tab w:val="left" w:pos="5040"/>
+                <w:tab w:val="left" w:pos="5600"/>
+                <w:tab w:val="left" w:pos="6160"/>
+                <w:tab w:val="left" w:pos="6720"/>
+              </w:tabs>
+              <w:autoSpaceDE w:val="0"/>
+              <w:autoSpaceDN w:val="0"/>
+              <w:adjustRightInd w:val="0"/>
+              <w:rPr>
+                <w:rFonts w:asciiTheme="majorHAnsi" w:hAnsiTheme="majorHAnsi" w:cstheme="majorHAnsi"/>
+                <w:sz w:val="22"/>
+                <w:szCs w:val="22"/>
+              </w:rPr>
+            </w:pPr>
+            <w:r>
+              <w:rPr>
+                <w:rFonts w:asciiTheme="majorHAnsi" w:hAnsiTheme="majorHAnsi" w:cstheme="majorHAnsi"/>
+                <w:sz w:val="22"/>
+                <w:szCs w:val="22"/>
+              </w:rPr>
+              <w:t>Troubleshooting option 1:</w:t>
+            </w:r>
+          </w:p>
+          <w:p>
+            <w:pPr>
+              <w:tabs>
+                <w:tab w:val="left" w:pos="560"/>
+                <w:tab w:val="left" w:pos="1120"/>
+                <w:tab w:val="left" w:pos="1680"/>
+                <w:tab w:val="left" w:pos="2240"/>
+                <w:tab w:val="left" w:pos="2800"/>
+                <w:tab w:val="left" w:pos="3360"/>
+                <w:tab w:val="left" w:pos="3920"/>
+                <w:tab w:val="left" w:pos="4480"/>
+                <w:tab w:val="left" w:pos="5040"/>
+                <w:tab w:val="left" w:pos="5600"/>
+                <w:tab w:val="left" w:pos="6160"/>
+                <w:tab w:val="left" w:pos="6720"/>
+              </w:tabs>
+              <w:autoSpaceDE w:val="0"/>
+              <w:autoSpaceDN w:val="0"/>
+              <w:adjustRightInd w:val="0"/>
+              <w:rPr>
+                <w:rFonts w:asciiTheme="majorHAnsi" w:hAnsiTheme="majorHAnsi" w:cstheme="majorHAnsi"/>
+                <w:sz w:val="22"/>
+                <w:szCs w:val="22"/>
+              </w:rPr>
+            </w:pPr>
+            <w:r>
+              <w:rPr>
+                <w:rFonts w:asciiTheme="majorHAnsi" w:hAnsiTheme="majorHAnsi" w:cstheme="majorHAnsi"/>
+                <w:sz w:val="22"/>
+                <w:szCs w:val="22"/>
+              </w:rPr>
+              <w:t xml:space="preserve">The option might be to re-run the code as if it is running from the make file. The default location could be the </w:t>
+            </w:r>
+            <w:proofErr w:type="spellStart"/>
+            <w:r>
+              <w:rPr>
+                <w:rFonts w:asciiTheme="majorHAnsi" w:hAnsiTheme="majorHAnsi" w:cstheme="majorHAnsi"/>
+                <w:sz w:val="22"/>
+                <w:szCs w:val="22"/>
+              </w:rPr>
+              <w:t>makefile</w:t>
+            </w:r>
+            <w:proofErr w:type="spellEnd"/>
+            <w:r>
+              <w:rPr>
+                <w:rFonts w:asciiTheme="majorHAnsi" w:hAnsiTheme="majorHAnsi" w:cstheme="majorHAnsi"/>
+                <w:sz w:val="22"/>
+                <w:szCs w:val="22"/>
+              </w:rPr>
+              <w:t>, and could add an argument when testing the .</w:t>
+            </w:r>
+            <w:proofErr w:type="spellStart"/>
+            <w:r>
+              <w:rPr>
+                <w:rFonts w:asciiTheme="majorHAnsi" w:hAnsiTheme="majorHAnsi" w:cstheme="majorHAnsi"/>
+                <w:sz w:val="22"/>
+                <w:szCs w:val="22"/>
+              </w:rPr>
+              <w:t>py</w:t>
+            </w:r>
+            <w:proofErr w:type="spellEnd"/>
+            <w:r>
+              <w:rPr>
+                <w:rFonts w:asciiTheme="majorHAnsi" w:hAnsiTheme="majorHAnsi" w:cstheme="majorHAnsi"/>
+                <w:sz w:val="22"/>
+                <w:szCs w:val="22"/>
+              </w:rPr>
+              <w:t xml:space="preserve"> files to run locally.</w:t>
+            </w:r>
+          </w:p>
+          <w:p>
+            <w:pPr>
+              <w:tabs>
+                <w:tab w:val="left" w:pos="560"/>
+                <w:tab w:val="left" w:pos="1120"/>
+                <w:tab w:val="left" w:pos="1680"/>
+                <w:tab w:val="left" w:pos="2240"/>
+                <w:tab w:val="left" w:pos="2800"/>
+                <w:tab w:val="left" w:pos="3360"/>
+                <w:tab w:val="left" w:pos="3920"/>
+                <w:tab w:val="left" w:pos="4480"/>
+                <w:tab w:val="left" w:pos="5040"/>
+                <w:tab w:val="left" w:pos="5600"/>
+                <w:tab w:val="left" w:pos="6160"/>
+                <w:tab w:val="left" w:pos="6720"/>
+              </w:tabs>
+              <w:autoSpaceDE w:val="0"/>
+              <w:autoSpaceDN w:val="0"/>
+              <w:adjustRightInd w:val="0"/>
+              <w:rPr>
+                <w:rFonts w:asciiTheme="majorHAnsi" w:hAnsiTheme="majorHAnsi" w:cstheme="majorHAnsi"/>
+                <w:sz w:val="22"/>
+                <w:szCs w:val="22"/>
+              </w:rPr>
+            </w:pPr>
+          </w:p>
+          <w:p>
+            <w:pPr>
+              <w:tabs>
+                <w:tab w:val="left" w:pos="560"/>
+                <w:tab w:val="left" w:pos="1120"/>
+                <w:tab w:val="left" w:pos="1680"/>
+                <w:tab w:val="left" w:pos="2240"/>
+                <w:tab w:val="left" w:pos="2800"/>
+                <w:tab w:val="left" w:pos="3360"/>
+                <w:tab w:val="left" w:pos="3920"/>
+                <w:tab w:val="left" w:pos="4480"/>
+                <w:tab w:val="left" w:pos="5040"/>
+                <w:tab w:val="left" w:pos="5600"/>
+                <w:tab w:val="left" w:pos="6160"/>
+                <w:tab w:val="left" w:pos="6720"/>
+              </w:tabs>
+              <w:autoSpaceDE w:val="0"/>
+              <w:autoSpaceDN w:val="0"/>
+              <w:adjustRightInd w:val="0"/>
+              <w:rPr>
+                <w:rFonts w:asciiTheme="majorHAnsi" w:hAnsiTheme="majorHAnsi" w:cstheme="majorHAnsi"/>
+                <w:sz w:val="22"/>
+                <w:szCs w:val="22"/>
+              </w:rPr>
+            </w:pPr>
+          </w:p>
+          <w:p>
+            <w:pPr>
+              <w:tabs>
+                <w:tab w:val="left" w:pos="560"/>
+                <w:tab w:val="left" w:pos="1120"/>
+                <w:tab w:val="left" w:pos="1680"/>
+                <w:tab w:val="left" w:pos="2240"/>
+                <w:tab w:val="left" w:pos="2800"/>
+                <w:tab w:val="left" w:pos="3360"/>
+                <w:tab w:val="left" w:pos="3920"/>
+                <w:tab w:val="left" w:pos="4480"/>
+                <w:tab w:val="left" w:pos="5040"/>
+                <w:tab w:val="left" w:pos="5600"/>
+                <w:tab w:val="left" w:pos="6160"/>
+                <w:tab w:val="left" w:pos="6720"/>
+              </w:tabs>
+              <w:autoSpaceDE w:val="0"/>
+              <w:autoSpaceDN w:val="0"/>
+              <w:adjustRightInd w:val="0"/>
+              <w:rPr>
+                <w:rFonts w:asciiTheme="majorHAnsi" w:hAnsiTheme="majorHAnsi" w:cstheme="majorHAnsi"/>
+                <w:sz w:val="22"/>
+                <w:szCs w:val="22"/>
+              </w:rPr>
+            </w:pPr>
+            <w:r>
+              <w:rPr>
+                <w:rFonts w:asciiTheme="majorHAnsi" w:hAnsiTheme="majorHAnsi" w:cstheme="majorHAnsi"/>
+                <w:sz w:val="22"/>
+                <w:szCs w:val="22"/>
+              </w:rPr>
+              <w:t xml:space="preserve">Troubleshooting option 2. Try to run it as a package locally from somewhere else in the system. I suspect that when being run as a package it doesn’t “know” that the package name is </w:t>
+            </w:r>
+            <w:proofErr w:type="spellStart"/>
+            <w:r>
+              <w:rPr>
+                <w:rFonts w:asciiTheme="majorHAnsi" w:hAnsiTheme="majorHAnsi" w:cstheme="majorHAnsi"/>
+                <w:sz w:val="22"/>
+                <w:szCs w:val="22"/>
+              </w:rPr>
+              <w:t>DoggyDetector</w:t>
+            </w:r>
+            <w:proofErr w:type="spellEnd"/>
+            <w:r>
+              <w:rPr>
+                <w:rFonts w:asciiTheme="majorHAnsi" w:hAnsiTheme="majorHAnsi" w:cstheme="majorHAnsi"/>
+                <w:sz w:val="22"/>
+                <w:szCs w:val="22"/>
+              </w:rPr>
+              <w:t>, hence why the root system thing isn’t working.</w:t>
+            </w:r>
+          </w:p>
+          <w:p>
+            <w:pPr>
+              <w:tabs>
+                <w:tab w:val="left" w:pos="560"/>
+                <w:tab w:val="left" w:pos="1120"/>
+                <w:tab w:val="left" w:pos="1680"/>
+                <w:tab w:val="left" w:pos="2240"/>
+                <w:tab w:val="left" w:pos="2800"/>
+                <w:tab w:val="left" w:pos="3360"/>
+                <w:tab w:val="left" w:pos="3920"/>
+                <w:tab w:val="left" w:pos="4480"/>
+                <w:tab w:val="left" w:pos="5040"/>
+                <w:tab w:val="left" w:pos="5600"/>
+                <w:tab w:val="left" w:pos="6160"/>
+                <w:tab w:val="left" w:pos="6720"/>
+              </w:tabs>
+              <w:autoSpaceDE w:val="0"/>
+              <w:autoSpaceDN w:val="0"/>
+              <w:adjustRightInd w:val="0"/>
+              <w:rPr>
+                <w:rFonts w:asciiTheme="majorHAnsi" w:hAnsiTheme="majorHAnsi" w:cstheme="majorHAnsi"/>
+                <w:sz w:val="22"/>
+                <w:szCs w:val="22"/>
+              </w:rPr>
+            </w:pPr>
+          </w:p>
+          <w:p>
+            <w:pPr>
+              <w:tabs>
+                <w:tab w:val="left" w:pos="560"/>
+                <w:tab w:val="left" w:pos="1120"/>
+                <w:tab w:val="left" w:pos="1680"/>
+                <w:tab w:val="left" w:pos="2240"/>
+                <w:tab w:val="left" w:pos="2800"/>
+                <w:tab w:val="left" w:pos="3360"/>
+                <w:tab w:val="left" w:pos="3920"/>
+                <w:tab w:val="left" w:pos="4480"/>
+                <w:tab w:val="left" w:pos="5040"/>
+                <w:tab w:val="left" w:pos="5600"/>
+                <w:tab w:val="left" w:pos="6160"/>
+                <w:tab w:val="left" w:pos="6720"/>
+              </w:tabs>
+              <w:autoSpaceDE w:val="0"/>
+              <w:autoSpaceDN w:val="0"/>
+              <w:adjustRightInd w:val="0"/>
+              <w:rPr>
+                <w:rFonts w:asciiTheme="majorHAnsi" w:hAnsiTheme="majorHAnsi" w:cstheme="majorHAnsi"/>
+                <w:sz w:val="22"/>
+                <w:szCs w:val="22"/>
+              </w:rPr>
+            </w:pPr>
+            <w:r>
+              <w:rPr>
+                <w:rFonts w:asciiTheme="majorHAnsi" w:hAnsiTheme="majorHAnsi" w:cstheme="majorHAnsi"/>
+                <w:sz w:val="22"/>
+                <w:szCs w:val="22"/>
+              </w:rPr>
+              <w:t>Troubleshooting option 3:</w:t>
+            </w:r>
+          </w:p>
+          <w:p>
+            <w:pPr>
+              <w:tabs>
+                <w:tab w:val="left" w:pos="560"/>
+                <w:tab w:val="left" w:pos="1120"/>
+                <w:tab w:val="left" w:pos="1680"/>
+                <w:tab w:val="left" w:pos="2240"/>
+                <w:tab w:val="left" w:pos="2800"/>
+                <w:tab w:val="left" w:pos="3360"/>
+                <w:tab w:val="left" w:pos="3920"/>
+                <w:tab w:val="left" w:pos="4480"/>
+                <w:tab w:val="left" w:pos="5040"/>
+                <w:tab w:val="left" w:pos="5600"/>
+                <w:tab w:val="left" w:pos="6160"/>
+                <w:tab w:val="left" w:pos="6720"/>
+              </w:tabs>
+              <w:autoSpaceDE w:val="0"/>
+              <w:autoSpaceDN w:val="0"/>
+              <w:adjustRightInd w:val="0"/>
+              <w:rPr>
+                <w:rFonts w:asciiTheme="majorHAnsi" w:hAnsiTheme="majorHAnsi" w:cstheme="majorHAnsi"/>
+                <w:sz w:val="22"/>
+                <w:szCs w:val="22"/>
+              </w:rPr>
+            </w:pPr>
+            <w:r>
+              <w:rPr>
+                <w:rFonts w:asciiTheme="majorHAnsi" w:hAnsiTheme="majorHAnsi" w:cstheme="majorHAnsi"/>
+                <w:sz w:val="22"/>
+                <w:szCs w:val="22"/>
+              </w:rPr>
+              <w:t>Find a way to export the string to google cloud.</w:t>
+            </w:r>
+          </w:p>
+          <w:p>
+            <w:pPr>
+              <w:tabs>
+                <w:tab w:val="left" w:pos="560"/>
+                <w:tab w:val="left" w:pos="1120"/>
+                <w:tab w:val="left" w:pos="1680"/>
+                <w:tab w:val="left" w:pos="2240"/>
+                <w:tab w:val="left" w:pos="2800"/>
+                <w:tab w:val="left" w:pos="3360"/>
+                <w:tab w:val="left" w:pos="3920"/>
+                <w:tab w:val="left" w:pos="4480"/>
+                <w:tab w:val="left" w:pos="5040"/>
+                <w:tab w:val="left" w:pos="5600"/>
+                <w:tab w:val="left" w:pos="6160"/>
+                <w:tab w:val="left" w:pos="6720"/>
+              </w:tabs>
+              <w:autoSpaceDE w:val="0"/>
+              <w:autoSpaceDN w:val="0"/>
+              <w:adjustRightInd w:val="0"/>
+              <w:rPr>
+                <w:rFonts w:asciiTheme="majorHAnsi" w:hAnsiTheme="majorHAnsi" w:cstheme="majorHAnsi"/>
+                <w:sz w:val="22"/>
+                <w:szCs w:val="22"/>
+              </w:rPr>
+            </w:pPr>
+          </w:p>
+          <w:p>
+            <w:pPr>
+              <w:tabs>
+                <w:tab w:val="left" w:pos="560"/>
+                <w:tab w:val="left" w:pos="1120"/>
+                <w:tab w:val="left" w:pos="1680"/>
+                <w:tab w:val="left" w:pos="2240"/>
+                <w:tab w:val="left" w:pos="2800"/>
+                <w:tab w:val="left" w:pos="3360"/>
+                <w:tab w:val="left" w:pos="3920"/>
+                <w:tab w:val="left" w:pos="4480"/>
+                <w:tab w:val="left" w:pos="5040"/>
+                <w:tab w:val="left" w:pos="5600"/>
+                <w:tab w:val="left" w:pos="6160"/>
+                <w:tab w:val="left" w:pos="6720"/>
+              </w:tabs>
+              <w:autoSpaceDE w:val="0"/>
+              <w:autoSpaceDN w:val="0"/>
+              <w:adjustRightInd w:val="0"/>
+              <w:rPr>
+                <w:rFonts w:asciiTheme="majorHAnsi" w:hAnsiTheme="majorHAnsi" w:cstheme="majorHAnsi"/>
+                <w:b/>
+                <w:bCs/>
+                <w:color w:val="00B050"/>
+                <w:sz w:val="22"/>
+                <w:szCs w:val="22"/>
+              </w:rPr>
+            </w:pPr>
+            <w:r>
+              <w:rPr>
+                <w:rFonts w:asciiTheme="majorHAnsi" w:hAnsiTheme="majorHAnsi" w:cstheme="majorHAnsi"/>
+                <w:b/>
+                <w:bCs/>
+                <w:color w:val="00B050"/>
+                <w:sz w:val="22"/>
+                <w:szCs w:val="22"/>
+              </w:rPr>
+              <w:t xml:space="preserve">Solution: </w:t>
+            </w:r>
+          </w:p>
+          <w:p>
+            <w:pPr>
+              <w:tabs>
+                <w:tab w:val="left" w:pos="560"/>
+                <w:tab w:val="left" w:pos="1120"/>
+                <w:tab w:val="left" w:pos="1680"/>
+                <w:tab w:val="left" w:pos="2240"/>
+                <w:tab w:val="left" w:pos="2800"/>
+                <w:tab w:val="left" w:pos="3360"/>
+                <w:tab w:val="left" w:pos="3920"/>
+                <w:tab w:val="left" w:pos="4480"/>
+                <w:tab w:val="left" w:pos="5040"/>
+                <w:tab w:val="left" w:pos="5600"/>
+                <w:tab w:val="left" w:pos="6160"/>
+                <w:tab w:val="left" w:pos="6720"/>
+              </w:tabs>
+              <w:autoSpaceDE w:val="0"/>
+              <w:autoSpaceDN w:val="0"/>
+              <w:adjustRightInd w:val="0"/>
+              <w:rPr>
+                <w:rFonts w:asciiTheme="majorHAnsi" w:hAnsiTheme="majorHAnsi" w:cstheme="majorHAnsi"/>
+                <w:b/>
+                <w:bCs/>
+                <w:sz w:val="22"/>
+                <w:szCs w:val="22"/>
+              </w:rPr>
+            </w:pPr>
+          </w:p>
+          <w:p>
+            <w:pPr>
+              <w:tabs>
+                <w:tab w:val="left" w:pos="560"/>
+                <w:tab w:val="left" w:pos="1120"/>
+                <w:tab w:val="left" w:pos="1680"/>
+                <w:tab w:val="left" w:pos="2240"/>
+                <w:tab w:val="left" w:pos="2800"/>
+                <w:tab w:val="left" w:pos="3360"/>
+                <w:tab w:val="left" w:pos="3920"/>
+                <w:tab w:val="left" w:pos="4480"/>
+                <w:tab w:val="left" w:pos="5040"/>
+                <w:tab w:val="left" w:pos="5600"/>
+                <w:tab w:val="left" w:pos="6160"/>
+                <w:tab w:val="left" w:pos="6720"/>
+              </w:tabs>
+              <w:autoSpaceDE w:val="0"/>
+              <w:autoSpaceDN w:val="0"/>
+              <w:adjustRightInd w:val="0"/>
+              <w:rPr>
+                <w:rFonts w:asciiTheme="majorHAnsi" w:hAnsiTheme="majorHAnsi" w:cstheme="majorHAnsi"/>
+                <w:b/>
+                <w:bCs/>
+                <w:sz w:val="22"/>
+                <w:szCs w:val="22"/>
+              </w:rPr>
+            </w:pPr>
+            <w:r>
+              <w:rPr>
+                <w:rFonts w:asciiTheme="majorHAnsi" w:hAnsiTheme="majorHAnsi" w:cstheme="majorHAnsi"/>
+                <w:b/>
+                <w:bCs/>
+                <w:color w:val="FF0000"/>
+                <w:sz w:val="22"/>
+                <w:szCs w:val="22"/>
+              </w:rPr>
               <w:t>Issue:</w:t>
             </w:r>
           </w:p>
@@ -3862,7 +4624,6 @@
                 <w:sz w:val="22"/>
                 <w:szCs w:val="22"/>
               </w:rPr>
-              <w:lastRenderedPageBreak/>
               <w:t xml:space="preserve">. Note: It’s interesting that these errors are happening on google cloud and not when deploying to local file. </w:t>
             </w:r>
           </w:p>
@@ -4090,6 +4851,7 @@
                 <w:sz w:val="22"/>
                 <w:szCs w:val="22"/>
               </w:rPr>
+              <w:lastRenderedPageBreak/>
               <w:t xml:space="preserve">Solution: </w:t>
             </w:r>
           </w:p>
@@ -5904,7 +6666,6 @@
                 <w:sz w:val="22"/>
                 <w:szCs w:val="22"/>
               </w:rPr>
-              <w:lastRenderedPageBreak/>
               <w:t>export GOOGLE_APPLICATION_CREDENTIALS=/Users/joe/code/keys/doggy-detector-2022-c42f18ed1a2f.json</w:t>
             </w:r>
           </w:p>
@@ -7996,7 +8757,6 @@
                 <w:sz w:val="22"/>
                 <w:szCs w:val="22"/>
               </w:rPr>
-              <w:lastRenderedPageBreak/>
               <w:t>26-02-2022</w:t>
             </w:r>
           </w:p>
@@ -9231,7 +9991,7 @@
   <w:style w:type="paragraph" w:default="1" w:styleId="Normal">
     <w:name w:val="Normal"/>
     <w:qFormat/>
-    <w:rsid w:val="005F0F43"/>
+    <w:rsid w:val="006A4217"/>
     <w:rPr>
       <w:rFonts w:ascii="Times New Roman" w:eastAsia="Times New Roman" w:hAnsi="Times New Roman" w:cs="Times New Roman"/>
       <w:lang w:eastAsia="en-GB"/>

</xml_diff>

<commit_message>
Modify data.py and trainer.py to be able to train on GCP
</commit_message>
<xml_diff>
--- a/notebooks/Progress Notes.docx
+++ b/notebooks/Progress Notes.docx
@@ -32,51 +32,6 @@
           </w:p>
           <w:p>
             <w:pPr>
-              <w:pStyle w:val="ListParagraph"/>
-              <w:numPr>
-                <w:ilvl w:val="0"/>
-                <w:numId w:val="3"/>
-              </w:numPr>
-              <w:tabs>
-                <w:tab w:val="left" w:pos="560"/>
-                <w:tab w:val="left" w:pos="1120"/>
-                <w:tab w:val="left" w:pos="1680"/>
-                <w:tab w:val="left" w:pos="2240"/>
-                <w:tab w:val="left" w:pos="2800"/>
-                <w:tab w:val="left" w:pos="3360"/>
-                <w:tab w:val="left" w:pos="3920"/>
-                <w:tab w:val="left" w:pos="4480"/>
-                <w:tab w:val="left" w:pos="5040"/>
-                <w:tab w:val="left" w:pos="5600"/>
-                <w:tab w:val="left" w:pos="6160"/>
-                <w:tab w:val="left" w:pos="6720"/>
-              </w:tabs>
-              <w:autoSpaceDE w:val="0"/>
-              <w:autoSpaceDN w:val="0"/>
-              <w:adjustRightInd w:val="0"/>
-              <w:rPr>
-                <w:rFonts w:asciiTheme="majorHAnsi" w:hAnsiTheme="majorHAnsi" w:cstheme="majorHAnsi"/>
-                <w:b/>
-                <w:bCs/>
-                <w:color w:val="000000"/>
-                <w:sz w:val="22"/>
-                <w:szCs w:val="22"/>
-                <w:lang w:val="en-GB"/>
-              </w:rPr>
-            </w:pPr>
-            <w:r>
-              <w:rPr>
-                <w:rFonts w:asciiTheme="majorHAnsi" w:hAnsiTheme="majorHAnsi" w:cstheme="majorHAnsi"/>
-                <w:color w:val="000000"/>
-                <w:sz w:val="22"/>
-                <w:szCs w:val="22"/>
-                <w:lang w:val="en-GB"/>
-              </w:rPr>
-              <w:t>Continue working through “Train at scale”</w:t>
-            </w:r>
-          </w:p>
-          <w:p>
-            <w:pPr>
               <w:tabs>
                 <w:tab w:val="left" w:pos="560"/>
                 <w:tab w:val="left" w:pos="1120"/>
@@ -616,6 +571,72 @@
           </w:p>
           <w:p>
             <w:pPr>
+              <w:tabs>
+                <w:tab w:val="left" w:pos="560"/>
+                <w:tab w:val="left" w:pos="1120"/>
+                <w:tab w:val="left" w:pos="1680"/>
+                <w:tab w:val="left" w:pos="2240"/>
+                <w:tab w:val="left" w:pos="2800"/>
+                <w:tab w:val="left" w:pos="3360"/>
+                <w:tab w:val="left" w:pos="3920"/>
+                <w:tab w:val="left" w:pos="4480"/>
+                <w:tab w:val="left" w:pos="5040"/>
+                <w:tab w:val="left" w:pos="5600"/>
+                <w:tab w:val="left" w:pos="6160"/>
+                <w:tab w:val="left" w:pos="6720"/>
+              </w:tabs>
+              <w:autoSpaceDE w:val="0"/>
+              <w:autoSpaceDN w:val="0"/>
+              <w:adjustRightInd w:val="0"/>
+              <w:rPr>
+                <w:rFonts w:asciiTheme="majorHAnsi" w:hAnsiTheme="majorHAnsi" w:cstheme="majorHAnsi"/>
+                <w:color w:val="000000"/>
+                <w:sz w:val="22"/>
+                <w:szCs w:val="22"/>
+                <w:lang w:val="en-GB"/>
+              </w:rPr>
+            </w:pPr>
+            <w:r>
+              <w:rPr>
+                <w:rFonts w:asciiTheme="majorHAnsi" w:hAnsiTheme="majorHAnsi" w:cstheme="majorHAnsi"/>
+                <w:color w:val="000000"/>
+                <w:sz w:val="22"/>
+                <w:szCs w:val="22"/>
+                <w:lang w:val="en-GB"/>
+              </w:rPr>
+              <w:t xml:space="preserve">Create a params file </w:t>
+            </w:r>
+          </w:p>
+          <w:p>
+            <w:pPr>
+              <w:tabs>
+                <w:tab w:val="left" w:pos="560"/>
+                <w:tab w:val="left" w:pos="1120"/>
+                <w:tab w:val="left" w:pos="1680"/>
+                <w:tab w:val="left" w:pos="2240"/>
+                <w:tab w:val="left" w:pos="2800"/>
+                <w:tab w:val="left" w:pos="3360"/>
+                <w:tab w:val="left" w:pos="3920"/>
+                <w:tab w:val="left" w:pos="4480"/>
+                <w:tab w:val="left" w:pos="5040"/>
+                <w:tab w:val="left" w:pos="5600"/>
+                <w:tab w:val="left" w:pos="6160"/>
+                <w:tab w:val="left" w:pos="6720"/>
+              </w:tabs>
+              <w:autoSpaceDE w:val="0"/>
+              <w:autoSpaceDN w:val="0"/>
+              <w:adjustRightInd w:val="0"/>
+              <w:rPr>
+                <w:rFonts w:asciiTheme="majorHAnsi" w:hAnsiTheme="majorHAnsi" w:cstheme="majorHAnsi"/>
+                <w:color w:val="000000"/>
+                <w:sz w:val="22"/>
+                <w:szCs w:val="22"/>
+                <w:lang w:val="en-GB"/>
+              </w:rPr>
+            </w:pPr>
+          </w:p>
+          <w:p>
+            <w:pPr>
               <w:rPr>
                 <w:rFonts w:asciiTheme="majorHAnsi" w:hAnsiTheme="majorHAnsi" w:cstheme="majorHAnsi"/>
                 <w:color w:val="000000"/>
@@ -1046,353 +1067,96 @@
             </w:r>
           </w:p>
           <w:p>
-            <w:r>
-              <w:t>11- 03-2022</w:t>
-            </w:r>
-          </w:p>
-          <w:p>
+            <w:pPr>
+              <w:pStyle w:val="Heading2"/>
+            </w:pPr>
+            <w:r>
+              <w:t>1</w:t>
+            </w:r>
+            <w:r>
+              <w:t>2</w:t>
+            </w:r>
+            <w:r>
+              <w:t>- 03-2022</w:t>
+            </w:r>
+          </w:p>
+          <w:p>
+            <w:pPr>
+              <w:tabs>
+                <w:tab w:val="left" w:pos="560"/>
+                <w:tab w:val="left" w:pos="1120"/>
+                <w:tab w:val="left" w:pos="1680"/>
+                <w:tab w:val="left" w:pos="2240"/>
+                <w:tab w:val="left" w:pos="2800"/>
+                <w:tab w:val="left" w:pos="3360"/>
+                <w:tab w:val="left" w:pos="3920"/>
+                <w:tab w:val="left" w:pos="4480"/>
+                <w:tab w:val="left" w:pos="5040"/>
+                <w:tab w:val="left" w:pos="5600"/>
+                <w:tab w:val="left" w:pos="6160"/>
+                <w:tab w:val="left" w:pos="6720"/>
+              </w:tabs>
+              <w:autoSpaceDE w:val="0"/>
+              <w:autoSpaceDN w:val="0"/>
+              <w:adjustRightInd w:val="0"/>
+              <w:rPr>
+                <w:rFonts w:asciiTheme="majorHAnsi" w:hAnsiTheme="majorHAnsi" w:cstheme="majorHAnsi"/>
+                <w:color w:val="000000"/>
+                <w:sz w:val="22"/>
+                <w:szCs w:val="22"/>
+                <w:lang w:val="en-GB"/>
+              </w:rPr>
+            </w:pPr>
             <w:r>
               <w:t xml:space="preserve"> </w:t>
             </w:r>
-          </w:p>
-          <w:p>
-            <w:pPr>
-              <w:tabs>
-                <w:tab w:val="left" w:pos="560"/>
-                <w:tab w:val="left" w:pos="1120"/>
-                <w:tab w:val="left" w:pos="1680"/>
-                <w:tab w:val="left" w:pos="2240"/>
-                <w:tab w:val="left" w:pos="2800"/>
-                <w:tab w:val="left" w:pos="3360"/>
-                <w:tab w:val="left" w:pos="3920"/>
-                <w:tab w:val="left" w:pos="4480"/>
-                <w:tab w:val="left" w:pos="5040"/>
-                <w:tab w:val="left" w:pos="5600"/>
-                <w:tab w:val="left" w:pos="6160"/>
-                <w:tab w:val="left" w:pos="6720"/>
-              </w:tabs>
-              <w:autoSpaceDE w:val="0"/>
-              <w:autoSpaceDN w:val="0"/>
-              <w:adjustRightInd w:val="0"/>
-              <w:rPr>
-                <w:rFonts w:asciiTheme="majorHAnsi" w:hAnsiTheme="majorHAnsi" w:cstheme="majorHAnsi"/>
-                <w:b/>
-                <w:bCs/>
-                <w:color w:val="FF0000"/>
-                <w:sz w:val="22"/>
-                <w:szCs w:val="22"/>
-              </w:rPr>
-            </w:pPr>
-            <w:r>
-              <w:rPr>
-                <w:rFonts w:asciiTheme="majorHAnsi" w:hAnsiTheme="majorHAnsi" w:cstheme="majorHAnsi"/>
-                <w:b/>
-                <w:bCs/>
-                <w:color w:val="FF0000"/>
-                <w:sz w:val="22"/>
-                <w:szCs w:val="22"/>
-              </w:rPr>
-              <w:t>Issue:</w:t>
-            </w:r>
-          </w:p>
-          <w:p>
-            <w:r>
-              <w:t xml:space="preserve">Troubleshoot this. I suspect the pickle file is for some reason being loaded in as a Boolean. Need to correct this by investigating the data type. </w:t>
-            </w:r>
-          </w:p>
-          <w:p>
-            <w:r>
-              <w:br/>
-            </w:r>
-            <w:r>
-              <w:rPr>
-                <w:rFonts w:ascii="Courier New" w:hAnsi="Courier New" w:cs="Courier New"/>
-                <w:sz w:val="20"/>
-                <w:szCs w:val="20"/>
-                <w:shd w:val="clear" w:color="auto" w:fill="FFFFFF"/>
-              </w:rPr>
-              <w:t>The replica master 0 exited with a non-zero status of 1. Traceback (most recent call last): File "/</w:t>
-            </w:r>
-            <w:proofErr w:type="spellStart"/>
-            <w:r>
-              <w:rPr>
-                <w:rFonts w:ascii="Courier New" w:hAnsi="Courier New" w:cs="Courier New"/>
-                <w:sz w:val="20"/>
-                <w:szCs w:val="20"/>
-                <w:shd w:val="clear" w:color="auto" w:fill="FFFFFF"/>
-              </w:rPr>
-              <w:t>usr</w:t>
-            </w:r>
-            <w:proofErr w:type="spellEnd"/>
-            <w:r>
-              <w:rPr>
-                <w:rFonts w:ascii="Courier New" w:hAnsi="Courier New" w:cs="Courier New"/>
-                <w:sz w:val="20"/>
-                <w:szCs w:val="20"/>
-                <w:shd w:val="clear" w:color="auto" w:fill="FFFFFF"/>
-              </w:rPr>
-              <w:t>/lib/python3.7/runpy.py", line 193, in _</w:t>
-            </w:r>
-            <w:proofErr w:type="spellStart"/>
-            <w:r>
-              <w:rPr>
-                <w:rFonts w:ascii="Courier New" w:hAnsi="Courier New" w:cs="Courier New"/>
-                <w:sz w:val="20"/>
-                <w:szCs w:val="20"/>
-                <w:shd w:val="clear" w:color="auto" w:fill="FFFFFF"/>
-              </w:rPr>
-              <w:t>run_module_as_main</w:t>
-            </w:r>
-            <w:proofErr w:type="spellEnd"/>
-            <w:r>
-              <w:rPr>
-                <w:rFonts w:ascii="Courier New" w:hAnsi="Courier New" w:cs="Courier New"/>
-                <w:sz w:val="20"/>
-                <w:szCs w:val="20"/>
-                <w:shd w:val="clear" w:color="auto" w:fill="FFFFFF"/>
-              </w:rPr>
-              <w:t xml:space="preserve"> "__main__", </w:t>
-            </w:r>
-            <w:proofErr w:type="spellStart"/>
-            <w:r>
-              <w:rPr>
-                <w:rFonts w:ascii="Courier New" w:hAnsi="Courier New" w:cs="Courier New"/>
-                <w:sz w:val="20"/>
-                <w:szCs w:val="20"/>
-                <w:shd w:val="clear" w:color="auto" w:fill="FFFFFF"/>
-              </w:rPr>
-              <w:t>mod_spec</w:t>
-            </w:r>
-            <w:proofErr w:type="spellEnd"/>
-            <w:r>
-              <w:rPr>
-                <w:rFonts w:ascii="Courier New" w:hAnsi="Courier New" w:cs="Courier New"/>
-                <w:sz w:val="20"/>
-                <w:szCs w:val="20"/>
-                <w:shd w:val="clear" w:color="auto" w:fill="FFFFFF"/>
-              </w:rPr>
-              <w:t>) File "/</w:t>
-            </w:r>
-            <w:proofErr w:type="spellStart"/>
-            <w:r>
-              <w:rPr>
-                <w:rFonts w:ascii="Courier New" w:hAnsi="Courier New" w:cs="Courier New"/>
-                <w:sz w:val="20"/>
-                <w:szCs w:val="20"/>
-                <w:shd w:val="clear" w:color="auto" w:fill="FFFFFF"/>
-              </w:rPr>
-              <w:t>usr</w:t>
-            </w:r>
-            <w:proofErr w:type="spellEnd"/>
-            <w:r>
-              <w:rPr>
-                <w:rFonts w:ascii="Courier New" w:hAnsi="Courier New" w:cs="Courier New"/>
-                <w:sz w:val="20"/>
-                <w:szCs w:val="20"/>
-                <w:shd w:val="clear" w:color="auto" w:fill="FFFFFF"/>
-              </w:rPr>
-              <w:t>/lib/python3.7/runpy.py", line 85, in _</w:t>
-            </w:r>
-            <w:proofErr w:type="spellStart"/>
-            <w:r>
-              <w:rPr>
-                <w:rFonts w:ascii="Courier New" w:hAnsi="Courier New" w:cs="Courier New"/>
-                <w:sz w:val="20"/>
-                <w:szCs w:val="20"/>
-                <w:shd w:val="clear" w:color="auto" w:fill="FFFFFF"/>
-              </w:rPr>
-              <w:t>run_code</w:t>
-            </w:r>
-            <w:proofErr w:type="spellEnd"/>
-            <w:r>
-              <w:rPr>
-                <w:rFonts w:ascii="Courier New" w:hAnsi="Courier New" w:cs="Courier New"/>
-                <w:sz w:val="20"/>
-                <w:szCs w:val="20"/>
-                <w:shd w:val="clear" w:color="auto" w:fill="FFFFFF"/>
-              </w:rPr>
-              <w:t xml:space="preserve"> exec(code, </w:t>
-            </w:r>
-            <w:proofErr w:type="spellStart"/>
-            <w:r>
-              <w:rPr>
-                <w:rFonts w:ascii="Courier New" w:hAnsi="Courier New" w:cs="Courier New"/>
-                <w:sz w:val="20"/>
-                <w:szCs w:val="20"/>
-                <w:shd w:val="clear" w:color="auto" w:fill="FFFFFF"/>
-              </w:rPr>
-              <w:t>run_globals</w:t>
-            </w:r>
-            <w:proofErr w:type="spellEnd"/>
-            <w:r>
-              <w:rPr>
-                <w:rFonts w:ascii="Courier New" w:hAnsi="Courier New" w:cs="Courier New"/>
-                <w:sz w:val="20"/>
-                <w:szCs w:val="20"/>
-                <w:shd w:val="clear" w:color="auto" w:fill="FFFFFF"/>
-              </w:rPr>
-              <w:t xml:space="preserve">) File "/root/.local/lib/python3.7/site-packages/DoggyDetector/trainer.py", line 214, in &lt;module&gt; </w:t>
-            </w:r>
-            <w:proofErr w:type="spellStart"/>
-            <w:r>
-              <w:rPr>
-                <w:rFonts w:ascii="Courier New" w:hAnsi="Courier New" w:cs="Courier New"/>
-                <w:sz w:val="20"/>
-                <w:szCs w:val="20"/>
-                <w:shd w:val="clear" w:color="auto" w:fill="FFFFFF"/>
-              </w:rPr>
-              <w:t>trainer.train_GCP_data</w:t>
-            </w:r>
-            <w:proofErr w:type="spellEnd"/>
-            <w:r>
-              <w:rPr>
-                <w:rFonts w:ascii="Courier New" w:hAnsi="Courier New" w:cs="Courier New"/>
-                <w:sz w:val="20"/>
-                <w:szCs w:val="20"/>
-                <w:shd w:val="clear" w:color="auto" w:fill="FFFFFF"/>
-              </w:rPr>
-              <w:t xml:space="preserve">(n=1000, pickle=True, </w:t>
-            </w:r>
-            <w:proofErr w:type="spellStart"/>
-            <w:r>
-              <w:rPr>
-                <w:rFonts w:ascii="Courier New" w:hAnsi="Courier New" w:cs="Courier New"/>
-                <w:sz w:val="20"/>
-                <w:szCs w:val="20"/>
-                <w:shd w:val="clear" w:color="auto" w:fill="FFFFFF"/>
-              </w:rPr>
-              <w:t>make_file</w:t>
-            </w:r>
-            <w:proofErr w:type="spellEnd"/>
-            <w:r>
-              <w:rPr>
-                <w:rFonts w:ascii="Courier New" w:hAnsi="Courier New" w:cs="Courier New"/>
-                <w:sz w:val="20"/>
-                <w:szCs w:val="20"/>
-                <w:shd w:val="clear" w:color="auto" w:fill="FFFFFF"/>
-              </w:rPr>
-              <w:t xml:space="preserve">=True) File "/root/.local/lib/python3.7/site-packages/DoggyDetector/trainer.py", line 105, in </w:t>
-            </w:r>
-            <w:proofErr w:type="spellStart"/>
-            <w:r>
-              <w:rPr>
-                <w:rFonts w:ascii="Courier New" w:hAnsi="Courier New" w:cs="Courier New"/>
-                <w:sz w:val="20"/>
-                <w:szCs w:val="20"/>
-                <w:shd w:val="clear" w:color="auto" w:fill="FFFFFF"/>
-              </w:rPr>
-              <w:t>train_GCP_data</w:t>
-            </w:r>
-            <w:proofErr w:type="spellEnd"/>
-            <w:r>
-              <w:rPr>
-                <w:rFonts w:ascii="Courier New" w:hAnsi="Courier New" w:cs="Courier New"/>
-                <w:sz w:val="20"/>
-                <w:szCs w:val="20"/>
-                <w:shd w:val="clear" w:color="auto" w:fill="FFFFFF"/>
-              </w:rPr>
-              <w:t xml:space="preserve"> y = </w:t>
-            </w:r>
-            <w:proofErr w:type="spellStart"/>
-            <w:r>
-              <w:rPr>
-                <w:rFonts w:ascii="Courier New" w:hAnsi="Courier New" w:cs="Courier New"/>
-                <w:sz w:val="20"/>
-                <w:szCs w:val="20"/>
-                <w:shd w:val="clear" w:color="auto" w:fill="FFFFFF"/>
-              </w:rPr>
-              <w:t>pickle.load</w:t>
-            </w:r>
-            <w:proofErr w:type="spellEnd"/>
-            <w:r>
-              <w:rPr>
-                <w:rFonts w:ascii="Courier New" w:hAnsi="Courier New" w:cs="Courier New"/>
-                <w:sz w:val="20"/>
-                <w:szCs w:val="20"/>
-                <w:shd w:val="clear" w:color="auto" w:fill="FFFFFF"/>
-              </w:rPr>
-              <w:t>(</w:t>
-            </w:r>
-            <w:proofErr w:type="spellStart"/>
-            <w:r>
-              <w:rPr>
-                <w:rFonts w:ascii="Courier New" w:hAnsi="Courier New" w:cs="Courier New"/>
-                <w:sz w:val="20"/>
-                <w:szCs w:val="20"/>
-                <w:shd w:val="clear" w:color="auto" w:fill="FFFFFF"/>
-              </w:rPr>
-              <w:t>y_pickle_in</w:t>
-            </w:r>
-            <w:proofErr w:type="spellEnd"/>
-            <w:r>
-              <w:rPr>
-                <w:rFonts w:ascii="Courier New" w:hAnsi="Courier New" w:cs="Courier New"/>
-                <w:sz w:val="20"/>
-                <w:szCs w:val="20"/>
-                <w:shd w:val="clear" w:color="auto" w:fill="FFFFFF"/>
-              </w:rPr>
-              <w:t xml:space="preserve">) </w:t>
-            </w:r>
-            <w:proofErr w:type="spellStart"/>
-            <w:r>
-              <w:rPr>
-                <w:rFonts w:ascii="Courier New" w:hAnsi="Courier New" w:cs="Courier New"/>
-                <w:sz w:val="20"/>
-                <w:szCs w:val="20"/>
-                <w:shd w:val="clear" w:color="auto" w:fill="FFFFFF"/>
-              </w:rPr>
-              <w:t>AttributeError</w:t>
-            </w:r>
-            <w:proofErr w:type="spellEnd"/>
-            <w:r>
-              <w:rPr>
-                <w:rFonts w:ascii="Courier New" w:hAnsi="Courier New" w:cs="Courier New"/>
-                <w:sz w:val="20"/>
-                <w:szCs w:val="20"/>
-                <w:shd w:val="clear" w:color="auto" w:fill="FFFFFF"/>
-              </w:rPr>
-              <w:t>: 'bool' object has no attribute 'load'</w:t>
-            </w:r>
-          </w:p>
-          <w:p/>
-          <w:p>
-            <w:pPr>
-              <w:tabs>
-                <w:tab w:val="left" w:pos="560"/>
-                <w:tab w:val="left" w:pos="1120"/>
-                <w:tab w:val="left" w:pos="1680"/>
-                <w:tab w:val="left" w:pos="2240"/>
-                <w:tab w:val="left" w:pos="2800"/>
-                <w:tab w:val="left" w:pos="3360"/>
-                <w:tab w:val="left" w:pos="3920"/>
-                <w:tab w:val="left" w:pos="4480"/>
-                <w:tab w:val="left" w:pos="5040"/>
-                <w:tab w:val="left" w:pos="5600"/>
-                <w:tab w:val="left" w:pos="6160"/>
-                <w:tab w:val="left" w:pos="6720"/>
-              </w:tabs>
-              <w:autoSpaceDE w:val="0"/>
-              <w:autoSpaceDN w:val="0"/>
-              <w:adjustRightInd w:val="0"/>
-              <w:rPr>
-                <w:rFonts w:asciiTheme="majorHAnsi" w:hAnsiTheme="majorHAnsi" w:cstheme="majorHAnsi"/>
-                <w:b/>
-                <w:bCs/>
-                <w:color w:val="00B050"/>
-                <w:sz w:val="22"/>
-                <w:szCs w:val="22"/>
-              </w:rPr>
-            </w:pPr>
-            <w:r>
-              <w:rPr>
-                <w:rFonts w:asciiTheme="majorHAnsi" w:hAnsiTheme="majorHAnsi" w:cstheme="majorHAnsi"/>
-                <w:b/>
-                <w:bCs/>
-                <w:color w:val="00B050"/>
-                <w:sz w:val="22"/>
-                <w:szCs w:val="22"/>
-              </w:rPr>
-              <w:t xml:space="preserve">Solution: </w:t>
+            <w:r>
+              <w:rPr>
+                <w:rFonts w:asciiTheme="majorHAnsi" w:hAnsiTheme="majorHAnsi" w:cstheme="majorHAnsi"/>
+                <w:color w:val="000000"/>
+                <w:sz w:val="22"/>
+                <w:szCs w:val="22"/>
+                <w:lang w:val="en-GB"/>
+              </w:rPr>
+              <w:t xml:space="preserve">Create a params file </w:t>
+            </w:r>
+          </w:p>
+          <w:p>
+            <w:pPr>
+              <w:tabs>
+                <w:tab w:val="left" w:pos="560"/>
+                <w:tab w:val="left" w:pos="1120"/>
+                <w:tab w:val="left" w:pos="1680"/>
+                <w:tab w:val="left" w:pos="2240"/>
+                <w:tab w:val="left" w:pos="2800"/>
+                <w:tab w:val="left" w:pos="3360"/>
+                <w:tab w:val="left" w:pos="3920"/>
+                <w:tab w:val="left" w:pos="4480"/>
+                <w:tab w:val="left" w:pos="5040"/>
+                <w:tab w:val="left" w:pos="5600"/>
+                <w:tab w:val="left" w:pos="6160"/>
+                <w:tab w:val="left" w:pos="6720"/>
+              </w:tabs>
+              <w:autoSpaceDE w:val="0"/>
+              <w:autoSpaceDN w:val="0"/>
+              <w:adjustRightInd w:val="0"/>
+              <w:rPr>
+                <w:rFonts w:asciiTheme="majorHAnsi" w:hAnsiTheme="majorHAnsi" w:cstheme="majorHAnsi"/>
+                <w:color w:val="000000"/>
+                <w:sz w:val="22"/>
+                <w:szCs w:val="22"/>
+                <w:lang w:val="en-GB"/>
+              </w:rPr>
+            </w:pPr>
+            <w:r>
+              <w:rPr>
+                <w:rFonts w:asciiTheme="majorHAnsi" w:hAnsiTheme="majorHAnsi" w:cstheme="majorHAnsi"/>
+                <w:color w:val="000000"/>
+                <w:sz w:val="22"/>
+                <w:szCs w:val="22"/>
+                <w:lang w:val="en-GB"/>
+              </w:rPr>
+              <w:t>Integrate into ML Flow, the iterate with ML flow</w:t>
             </w:r>
           </w:p>
           <w:p/>
@@ -1441,6 +1205,418 @@
               <w:t>History</w:t>
             </w:r>
           </w:p>
+          <w:p>
+            <w:pPr>
+              <w:pStyle w:val="Heading2"/>
+            </w:pPr>
+            <w:r>
+              <w:t>11- 03-2022</w:t>
+            </w:r>
+          </w:p>
+          <w:p>
+            <w:r>
+              <w:t xml:space="preserve"> </w:t>
+            </w:r>
+          </w:p>
+          <w:p>
+            <w:pPr>
+              <w:tabs>
+                <w:tab w:val="left" w:pos="560"/>
+                <w:tab w:val="left" w:pos="1120"/>
+                <w:tab w:val="left" w:pos="1680"/>
+                <w:tab w:val="left" w:pos="2240"/>
+                <w:tab w:val="left" w:pos="2800"/>
+                <w:tab w:val="left" w:pos="3360"/>
+                <w:tab w:val="left" w:pos="3920"/>
+                <w:tab w:val="left" w:pos="4480"/>
+                <w:tab w:val="left" w:pos="5040"/>
+                <w:tab w:val="left" w:pos="5600"/>
+                <w:tab w:val="left" w:pos="6160"/>
+                <w:tab w:val="left" w:pos="6720"/>
+              </w:tabs>
+              <w:autoSpaceDE w:val="0"/>
+              <w:autoSpaceDN w:val="0"/>
+              <w:adjustRightInd w:val="0"/>
+              <w:rPr>
+                <w:rFonts w:asciiTheme="majorHAnsi" w:hAnsiTheme="majorHAnsi" w:cstheme="majorHAnsi"/>
+                <w:b/>
+                <w:bCs/>
+                <w:color w:val="FF0000"/>
+                <w:sz w:val="22"/>
+                <w:szCs w:val="22"/>
+              </w:rPr>
+            </w:pPr>
+            <w:r>
+              <w:rPr>
+                <w:rFonts w:asciiTheme="majorHAnsi" w:hAnsiTheme="majorHAnsi" w:cstheme="majorHAnsi"/>
+                <w:b/>
+                <w:bCs/>
+                <w:color w:val="FF0000"/>
+                <w:sz w:val="22"/>
+                <w:szCs w:val="22"/>
+              </w:rPr>
+              <w:t>Issue:</w:t>
+            </w:r>
+          </w:p>
+          <w:p>
+            <w:r>
+              <w:t xml:space="preserve">Troubleshoot this. I suspect the pickle file is for some reason being loaded in as a Boolean. Need to correct this by investigating the data type. </w:t>
+            </w:r>
+          </w:p>
+          <w:p>
+            <w:r>
+              <w:br/>
+            </w:r>
+            <w:r>
+              <w:rPr>
+                <w:rFonts w:ascii="Courier New" w:hAnsi="Courier New" w:cs="Courier New"/>
+                <w:sz w:val="20"/>
+                <w:szCs w:val="20"/>
+                <w:shd w:val="clear" w:color="auto" w:fill="FFFFFF"/>
+              </w:rPr>
+              <w:t>The replica master 0 exited with a non-zero status of 1. Traceback (most recent call last): File "/</w:t>
+            </w:r>
+            <w:proofErr w:type="spellStart"/>
+            <w:r>
+              <w:rPr>
+                <w:rFonts w:ascii="Courier New" w:hAnsi="Courier New" w:cs="Courier New"/>
+                <w:sz w:val="20"/>
+                <w:szCs w:val="20"/>
+                <w:shd w:val="clear" w:color="auto" w:fill="FFFFFF"/>
+              </w:rPr>
+              <w:t>usr</w:t>
+            </w:r>
+            <w:proofErr w:type="spellEnd"/>
+            <w:r>
+              <w:rPr>
+                <w:rFonts w:ascii="Courier New" w:hAnsi="Courier New" w:cs="Courier New"/>
+                <w:sz w:val="20"/>
+                <w:szCs w:val="20"/>
+                <w:shd w:val="clear" w:color="auto" w:fill="FFFFFF"/>
+              </w:rPr>
+              <w:t>/lib/python3.7/runpy.py", line 193, in _</w:t>
+            </w:r>
+            <w:proofErr w:type="spellStart"/>
+            <w:r>
+              <w:rPr>
+                <w:rFonts w:ascii="Courier New" w:hAnsi="Courier New" w:cs="Courier New"/>
+                <w:sz w:val="20"/>
+                <w:szCs w:val="20"/>
+                <w:shd w:val="clear" w:color="auto" w:fill="FFFFFF"/>
+              </w:rPr>
+              <w:t>run_module_as_main</w:t>
+            </w:r>
+            <w:proofErr w:type="spellEnd"/>
+            <w:r>
+              <w:rPr>
+                <w:rFonts w:ascii="Courier New" w:hAnsi="Courier New" w:cs="Courier New"/>
+                <w:sz w:val="20"/>
+                <w:szCs w:val="20"/>
+                <w:shd w:val="clear" w:color="auto" w:fill="FFFFFF"/>
+              </w:rPr>
+              <w:t xml:space="preserve"> "__main__", </w:t>
+            </w:r>
+            <w:proofErr w:type="spellStart"/>
+            <w:r>
+              <w:rPr>
+                <w:rFonts w:ascii="Courier New" w:hAnsi="Courier New" w:cs="Courier New"/>
+                <w:sz w:val="20"/>
+                <w:szCs w:val="20"/>
+                <w:shd w:val="clear" w:color="auto" w:fill="FFFFFF"/>
+              </w:rPr>
+              <w:t>mod_spec</w:t>
+            </w:r>
+            <w:proofErr w:type="spellEnd"/>
+            <w:r>
+              <w:rPr>
+                <w:rFonts w:ascii="Courier New" w:hAnsi="Courier New" w:cs="Courier New"/>
+                <w:sz w:val="20"/>
+                <w:szCs w:val="20"/>
+                <w:shd w:val="clear" w:color="auto" w:fill="FFFFFF"/>
+              </w:rPr>
+              <w:t>) File "/</w:t>
+            </w:r>
+            <w:proofErr w:type="spellStart"/>
+            <w:r>
+              <w:rPr>
+                <w:rFonts w:ascii="Courier New" w:hAnsi="Courier New" w:cs="Courier New"/>
+                <w:sz w:val="20"/>
+                <w:szCs w:val="20"/>
+                <w:shd w:val="clear" w:color="auto" w:fill="FFFFFF"/>
+              </w:rPr>
+              <w:t>usr</w:t>
+            </w:r>
+            <w:proofErr w:type="spellEnd"/>
+            <w:r>
+              <w:rPr>
+                <w:rFonts w:ascii="Courier New" w:hAnsi="Courier New" w:cs="Courier New"/>
+                <w:sz w:val="20"/>
+                <w:szCs w:val="20"/>
+                <w:shd w:val="clear" w:color="auto" w:fill="FFFFFF"/>
+              </w:rPr>
+              <w:t>/lib/python3.7/runpy.py", line 85, in _</w:t>
+            </w:r>
+            <w:proofErr w:type="spellStart"/>
+            <w:r>
+              <w:rPr>
+                <w:rFonts w:ascii="Courier New" w:hAnsi="Courier New" w:cs="Courier New"/>
+                <w:sz w:val="20"/>
+                <w:szCs w:val="20"/>
+                <w:shd w:val="clear" w:color="auto" w:fill="FFFFFF"/>
+              </w:rPr>
+              <w:t>run_code</w:t>
+            </w:r>
+            <w:proofErr w:type="spellEnd"/>
+            <w:r>
+              <w:rPr>
+                <w:rFonts w:ascii="Courier New" w:hAnsi="Courier New" w:cs="Courier New"/>
+                <w:sz w:val="20"/>
+                <w:szCs w:val="20"/>
+                <w:shd w:val="clear" w:color="auto" w:fill="FFFFFF"/>
+              </w:rPr>
+              <w:t xml:space="preserve"> exec(code, </w:t>
+            </w:r>
+            <w:proofErr w:type="spellStart"/>
+            <w:r>
+              <w:rPr>
+                <w:rFonts w:ascii="Courier New" w:hAnsi="Courier New" w:cs="Courier New"/>
+                <w:sz w:val="20"/>
+                <w:szCs w:val="20"/>
+                <w:shd w:val="clear" w:color="auto" w:fill="FFFFFF"/>
+              </w:rPr>
+              <w:t>run_globals</w:t>
+            </w:r>
+            <w:proofErr w:type="spellEnd"/>
+            <w:r>
+              <w:rPr>
+                <w:rFonts w:ascii="Courier New" w:hAnsi="Courier New" w:cs="Courier New"/>
+                <w:sz w:val="20"/>
+                <w:szCs w:val="20"/>
+                <w:shd w:val="clear" w:color="auto" w:fill="FFFFFF"/>
+              </w:rPr>
+              <w:t xml:space="preserve">) File "/root/.local/lib/python3.7/site-packages/DoggyDetector/trainer.py", line 214, in &lt;module&gt; </w:t>
+            </w:r>
+            <w:proofErr w:type="spellStart"/>
+            <w:r>
+              <w:rPr>
+                <w:rFonts w:ascii="Courier New" w:hAnsi="Courier New" w:cs="Courier New"/>
+                <w:sz w:val="20"/>
+                <w:szCs w:val="20"/>
+                <w:shd w:val="clear" w:color="auto" w:fill="FFFFFF"/>
+              </w:rPr>
+              <w:t>trainer.train_GCP_data</w:t>
+            </w:r>
+            <w:proofErr w:type="spellEnd"/>
+            <w:r>
+              <w:rPr>
+                <w:rFonts w:ascii="Courier New" w:hAnsi="Courier New" w:cs="Courier New"/>
+                <w:sz w:val="20"/>
+                <w:szCs w:val="20"/>
+                <w:shd w:val="clear" w:color="auto" w:fill="FFFFFF"/>
+              </w:rPr>
+              <w:t xml:space="preserve">(n=1000, pickle=True, </w:t>
+            </w:r>
+            <w:proofErr w:type="spellStart"/>
+            <w:r>
+              <w:rPr>
+                <w:rFonts w:ascii="Courier New" w:hAnsi="Courier New" w:cs="Courier New"/>
+                <w:sz w:val="20"/>
+                <w:szCs w:val="20"/>
+                <w:shd w:val="clear" w:color="auto" w:fill="FFFFFF"/>
+              </w:rPr>
+              <w:t>make_file</w:t>
+            </w:r>
+            <w:proofErr w:type="spellEnd"/>
+            <w:r>
+              <w:rPr>
+                <w:rFonts w:ascii="Courier New" w:hAnsi="Courier New" w:cs="Courier New"/>
+                <w:sz w:val="20"/>
+                <w:szCs w:val="20"/>
+                <w:shd w:val="clear" w:color="auto" w:fill="FFFFFF"/>
+              </w:rPr>
+              <w:t xml:space="preserve">=True) File "/root/.local/lib/python3.7/site-packages/DoggyDetector/trainer.py", line 105, in </w:t>
+            </w:r>
+            <w:proofErr w:type="spellStart"/>
+            <w:r>
+              <w:rPr>
+                <w:rFonts w:ascii="Courier New" w:hAnsi="Courier New" w:cs="Courier New"/>
+                <w:sz w:val="20"/>
+                <w:szCs w:val="20"/>
+                <w:shd w:val="clear" w:color="auto" w:fill="FFFFFF"/>
+              </w:rPr>
+              <w:t>train_GCP_data</w:t>
+            </w:r>
+            <w:proofErr w:type="spellEnd"/>
+            <w:r>
+              <w:rPr>
+                <w:rFonts w:ascii="Courier New" w:hAnsi="Courier New" w:cs="Courier New"/>
+                <w:sz w:val="20"/>
+                <w:szCs w:val="20"/>
+                <w:shd w:val="clear" w:color="auto" w:fill="FFFFFF"/>
+              </w:rPr>
+              <w:t xml:space="preserve"> y = </w:t>
+            </w:r>
+            <w:proofErr w:type="spellStart"/>
+            <w:r>
+              <w:rPr>
+                <w:rFonts w:ascii="Courier New" w:hAnsi="Courier New" w:cs="Courier New"/>
+                <w:sz w:val="20"/>
+                <w:szCs w:val="20"/>
+                <w:shd w:val="clear" w:color="auto" w:fill="FFFFFF"/>
+              </w:rPr>
+              <w:t>pickle.load</w:t>
+            </w:r>
+            <w:proofErr w:type="spellEnd"/>
+            <w:r>
+              <w:rPr>
+                <w:rFonts w:ascii="Courier New" w:hAnsi="Courier New" w:cs="Courier New"/>
+                <w:sz w:val="20"/>
+                <w:szCs w:val="20"/>
+                <w:shd w:val="clear" w:color="auto" w:fill="FFFFFF"/>
+              </w:rPr>
+              <w:t>(</w:t>
+            </w:r>
+            <w:proofErr w:type="spellStart"/>
+            <w:r>
+              <w:rPr>
+                <w:rFonts w:ascii="Courier New" w:hAnsi="Courier New" w:cs="Courier New"/>
+                <w:sz w:val="20"/>
+                <w:szCs w:val="20"/>
+                <w:shd w:val="clear" w:color="auto" w:fill="FFFFFF"/>
+              </w:rPr>
+              <w:t>y_pickle_in</w:t>
+            </w:r>
+            <w:proofErr w:type="spellEnd"/>
+            <w:r>
+              <w:rPr>
+                <w:rFonts w:ascii="Courier New" w:hAnsi="Courier New" w:cs="Courier New"/>
+                <w:sz w:val="20"/>
+                <w:szCs w:val="20"/>
+                <w:shd w:val="clear" w:color="auto" w:fill="FFFFFF"/>
+              </w:rPr>
+              <w:t xml:space="preserve">) </w:t>
+            </w:r>
+            <w:proofErr w:type="spellStart"/>
+            <w:r>
+              <w:rPr>
+                <w:rFonts w:ascii="Courier New" w:hAnsi="Courier New" w:cs="Courier New"/>
+                <w:sz w:val="20"/>
+                <w:szCs w:val="20"/>
+                <w:shd w:val="clear" w:color="auto" w:fill="FFFFFF"/>
+              </w:rPr>
+              <w:t>AttributeError</w:t>
+            </w:r>
+            <w:proofErr w:type="spellEnd"/>
+            <w:r>
+              <w:rPr>
+                <w:rFonts w:ascii="Courier New" w:hAnsi="Courier New" w:cs="Courier New"/>
+                <w:sz w:val="20"/>
+                <w:szCs w:val="20"/>
+                <w:shd w:val="clear" w:color="auto" w:fill="FFFFFF"/>
+              </w:rPr>
+              <w:t>: 'bool' object has no attribute 'load'</w:t>
+            </w:r>
+          </w:p>
+          <w:p/>
+          <w:p>
+            <w:pPr>
+              <w:tabs>
+                <w:tab w:val="left" w:pos="560"/>
+                <w:tab w:val="left" w:pos="1120"/>
+                <w:tab w:val="left" w:pos="1680"/>
+                <w:tab w:val="left" w:pos="2240"/>
+                <w:tab w:val="left" w:pos="2800"/>
+                <w:tab w:val="left" w:pos="3360"/>
+                <w:tab w:val="left" w:pos="3920"/>
+                <w:tab w:val="left" w:pos="4480"/>
+                <w:tab w:val="left" w:pos="5040"/>
+                <w:tab w:val="left" w:pos="5600"/>
+                <w:tab w:val="left" w:pos="6160"/>
+                <w:tab w:val="left" w:pos="6720"/>
+              </w:tabs>
+              <w:autoSpaceDE w:val="0"/>
+              <w:autoSpaceDN w:val="0"/>
+              <w:adjustRightInd w:val="0"/>
+              <w:rPr>
+                <w:rFonts w:asciiTheme="majorHAnsi" w:hAnsiTheme="majorHAnsi" w:cstheme="majorHAnsi"/>
+                <w:b/>
+                <w:bCs/>
+                <w:color w:val="00B050"/>
+                <w:sz w:val="22"/>
+                <w:szCs w:val="22"/>
+              </w:rPr>
+            </w:pPr>
+            <w:r>
+              <w:rPr>
+                <w:rFonts w:asciiTheme="majorHAnsi" w:hAnsiTheme="majorHAnsi" w:cstheme="majorHAnsi"/>
+                <w:b/>
+                <w:bCs/>
+                <w:color w:val="00B050"/>
+                <w:sz w:val="22"/>
+                <w:szCs w:val="22"/>
+              </w:rPr>
+              <w:t xml:space="preserve">Solution: </w:t>
+            </w:r>
+          </w:p>
+          <w:p>
+            <w:r>
+              <w:t>I needed to use “</w:t>
+            </w:r>
+            <w:proofErr w:type="spellStart"/>
+            <w:proofErr w:type="gramStart"/>
+            <w:r>
+              <w:t>pickle.loads</w:t>
+            </w:r>
+            <w:proofErr w:type="spellEnd"/>
+            <w:proofErr w:type="gramEnd"/>
+            <w:r>
+              <w:t>()” instead of “</w:t>
+            </w:r>
+            <w:proofErr w:type="spellStart"/>
+            <w:r>
+              <w:t>pickle.load</w:t>
+            </w:r>
+            <w:proofErr w:type="spellEnd"/>
+            <w:r>
+              <w:t>()”. Pickle was taken as an argument (</w:t>
+            </w:r>
+            <w:proofErr w:type="spellStart"/>
+            <w:r>
+              <w:t>boolean</w:t>
+            </w:r>
+            <w:proofErr w:type="spellEnd"/>
+            <w:r>
+              <w:t xml:space="preserve">). I renamed the argument </w:t>
+            </w:r>
+            <w:proofErr w:type="spellStart"/>
+            <w:r>
+              <w:t>pickle_source</w:t>
+            </w:r>
+            <w:proofErr w:type="spellEnd"/>
+            <w:r>
+              <w:t xml:space="preserve">, and also imported “pickle”. I also had to change how it saved the model (creating a </w:t>
+            </w:r>
+            <w:proofErr w:type="spellStart"/>
+            <w:proofErr w:type="gramStart"/>
+            <w:r>
+              <w:t>model.joblib</w:t>
+            </w:r>
+            <w:proofErr w:type="spellEnd"/>
+            <w:proofErr w:type="gramEnd"/>
+            <w:r>
+              <w:t xml:space="preserve"> file), then uploaded this </w:t>
+            </w:r>
+            <w:proofErr w:type="spellStart"/>
+            <w:r>
+              <w:t>joblib</w:t>
+            </w:r>
+            <w:proofErr w:type="spellEnd"/>
+            <w:r>
+              <w:t xml:space="preserve"> file up to google.</w:t>
+            </w:r>
+          </w:p>
+          <w:p/>
+          <w:p/>
           <w:p/>
           <w:p>
             <w:pPr>
@@ -2619,6 +2795,7 @@
                 <w:sz w:val="22"/>
                 <w:szCs w:val="22"/>
               </w:rPr>
+              <w:lastRenderedPageBreak/>
               <w:t xml:space="preserve">Option 0 seems to have worked. </w:t>
             </w:r>
           </w:p>
@@ -2944,8 +3121,9 @@
                 <w:sz w:val="17"/>
                 <w:szCs w:val="17"/>
               </w:rPr>
-              <w:t xml:space="preserve">( n=1000, pickle=True) File </w:t>
-            </w:r>
+              <w:t xml:space="preserve">( n=1000, pickle=True) File "/root/.local/lib/python3.7/site-packages/DoggyDetector/trainer.py", line 94, in </w:t>
+            </w:r>
+            <w:proofErr w:type="spellStart"/>
             <w:r>
               <w:rPr>
                 <w:rFonts w:ascii="Courier New" w:hAnsi="Courier New" w:cs="Courier New"/>
@@ -2953,10 +3131,9 @@
                 <w:sz w:val="17"/>
                 <w:szCs w:val="17"/>
               </w:rPr>
-              <w:lastRenderedPageBreak/>
-              <w:t xml:space="preserve">"/root/.local/lib/python3.7/site-packages/DoggyDetector/trainer.py", line 94, in </w:t>
-            </w:r>
-            <w:proofErr w:type="spellStart"/>
+              <w:t>train_GCP_data</w:t>
+            </w:r>
+            <w:proofErr w:type="spellEnd"/>
             <w:r>
               <w:rPr>
                 <w:rFonts w:ascii="Courier New" w:hAnsi="Courier New" w:cs="Courier New"/>
@@ -2964,9 +3141,9 @@
                 <w:sz w:val="17"/>
                 <w:szCs w:val="17"/>
               </w:rPr>
-              <w:t>train_GCP_data</w:t>
-            </w:r>
-            <w:proofErr w:type="spellEnd"/>
+              <w:t xml:space="preserve"> slicer = </w:t>
+            </w:r>
+            <w:proofErr w:type="spellStart"/>
             <w:r>
               <w:rPr>
                 <w:rFonts w:ascii="Courier New" w:hAnsi="Courier New" w:cs="Courier New"/>
@@ -2974,9 +3151,9 @@
                 <w:sz w:val="17"/>
                 <w:szCs w:val="17"/>
               </w:rPr>
-              <w:t xml:space="preserve"> slicer = </w:t>
-            </w:r>
-            <w:proofErr w:type="spellStart"/>
+              <w:t>cwd.index</w:t>
+            </w:r>
+            <w:proofErr w:type="spellEnd"/>
             <w:r>
               <w:rPr>
                 <w:rFonts w:ascii="Courier New" w:hAnsi="Courier New" w:cs="Courier New"/>
@@ -2984,9 +3161,9 @@
                 <w:sz w:val="17"/>
                 <w:szCs w:val="17"/>
               </w:rPr>
-              <w:t>cwd.index</w:t>
-            </w:r>
-            <w:proofErr w:type="spellEnd"/>
+              <w:t>("</w:t>
+            </w:r>
+            <w:proofErr w:type="spellStart"/>
             <w:r>
               <w:rPr>
                 <w:rFonts w:ascii="Courier New" w:hAnsi="Courier New" w:cs="Courier New"/>
@@ -2994,9 +3171,9 @@
                 <w:sz w:val="17"/>
                 <w:szCs w:val="17"/>
               </w:rPr>
-              <w:t>("</w:t>
-            </w:r>
-            <w:proofErr w:type="spellStart"/>
+              <w:t>DoggyDetector</w:t>
+            </w:r>
+            <w:proofErr w:type="spellEnd"/>
             <w:r>
               <w:rPr>
                 <w:rFonts w:ascii="Courier New" w:hAnsi="Courier New" w:cs="Courier New"/>
@@ -3004,9 +3181,9 @@
                 <w:sz w:val="17"/>
                 <w:szCs w:val="17"/>
               </w:rPr>
-              <w:t>DoggyDetector</w:t>
-            </w:r>
-            <w:proofErr w:type="spellEnd"/>
+              <w:t xml:space="preserve">") + 13 </w:t>
+            </w:r>
+            <w:proofErr w:type="spellStart"/>
             <w:r>
               <w:rPr>
                 <w:rFonts w:ascii="Courier New" w:hAnsi="Courier New" w:cs="Courier New"/>
@@ -3014,9 +3191,9 @@
                 <w:sz w:val="17"/>
                 <w:szCs w:val="17"/>
               </w:rPr>
-              <w:t xml:space="preserve">") + 13 </w:t>
-            </w:r>
-            <w:proofErr w:type="spellStart"/>
+              <w:t>ValueError</w:t>
+            </w:r>
+            <w:proofErr w:type="spellEnd"/>
             <w:r>
               <w:rPr>
                 <w:rFonts w:ascii="Courier New" w:hAnsi="Courier New" w:cs="Courier New"/>
@@ -3024,16 +3201,6 @@
                 <w:sz w:val="17"/>
                 <w:szCs w:val="17"/>
               </w:rPr>
-              <w:t>ValueError</w:t>
-            </w:r>
-            <w:proofErr w:type="spellEnd"/>
-            <w:r>
-              <w:rPr>
-                <w:rFonts w:ascii="Courier New" w:hAnsi="Courier New" w:cs="Courier New"/>
-                <w:color w:val="174EA6"/>
-                <w:sz w:val="17"/>
-                <w:szCs w:val="17"/>
-              </w:rPr>
               <w:t>: substring not found</w:t>
             </w:r>
           </w:p>
@@ -4324,6 +4491,7 @@
                 <w:sz w:val="22"/>
                 <w:szCs w:val="22"/>
               </w:rPr>
+              <w:lastRenderedPageBreak/>
               <w:t>ImportError</w:t>
             </w:r>
             <w:proofErr w:type="spellEnd"/>
@@ -4851,7 +5019,6 @@
                 <w:sz w:val="22"/>
                 <w:szCs w:val="22"/>
               </w:rPr>
-              <w:lastRenderedPageBreak/>
               <w:t xml:space="preserve">Solution: </w:t>
             </w:r>
           </w:p>
@@ -6342,6 +6509,7 @@
                 <w:sz w:val="22"/>
                 <w:szCs w:val="22"/>
               </w:rPr>
+              <w:lastRenderedPageBreak/>
               <w:t>03-0</w:t>
             </w:r>
             <w:r>

</xml_diff>

<commit_message>
Create ML flow .py file
</commit_message>
<xml_diff>
--- a/notebooks/Progress Notes.docx
+++ b/notebooks/Progress Notes.docx
@@ -1074,48 +1074,10 @@
               <w:t>1</w:t>
             </w:r>
             <w:r>
-              <w:t>2</w:t>
+              <w:t>3</w:t>
             </w:r>
             <w:r>
               <w:t>- 03-2022</w:t>
-            </w:r>
-          </w:p>
-          <w:p>
-            <w:pPr>
-              <w:tabs>
-                <w:tab w:val="left" w:pos="560"/>
-                <w:tab w:val="left" w:pos="1120"/>
-                <w:tab w:val="left" w:pos="1680"/>
-                <w:tab w:val="left" w:pos="2240"/>
-                <w:tab w:val="left" w:pos="2800"/>
-                <w:tab w:val="left" w:pos="3360"/>
-                <w:tab w:val="left" w:pos="3920"/>
-                <w:tab w:val="left" w:pos="4480"/>
-                <w:tab w:val="left" w:pos="5040"/>
-                <w:tab w:val="left" w:pos="5600"/>
-                <w:tab w:val="left" w:pos="6160"/>
-                <w:tab w:val="left" w:pos="6720"/>
-              </w:tabs>
-              <w:autoSpaceDE w:val="0"/>
-              <w:autoSpaceDN w:val="0"/>
-              <w:adjustRightInd w:val="0"/>
-              <w:rPr>
-                <w:rFonts w:asciiTheme="majorHAnsi" w:hAnsiTheme="majorHAnsi" w:cstheme="majorHAnsi"/>
-                <w:color w:val="000000"/>
-                <w:sz w:val="22"/>
-                <w:szCs w:val="22"/>
-                <w:lang w:val="en-GB"/>
-              </w:rPr>
-            </w:pPr>
-            <w:r>
-              <w:rPr>
-                <w:rFonts w:asciiTheme="majorHAnsi" w:hAnsiTheme="majorHAnsi" w:cstheme="majorHAnsi"/>
-                <w:color w:val="000000"/>
-                <w:sz w:val="22"/>
-                <w:szCs w:val="22"/>
-                <w:lang w:val="en-GB"/>
-              </w:rPr>
-              <w:t xml:space="preserve">Create a params file </w:t>
             </w:r>
           </w:p>
           <w:p>
@@ -1212,6 +1174,31 @@
           </w:p>
           <w:p>
             <w:r>
+              <w:t xml:space="preserve">Create starting </w:t>
+            </w:r>
+            <w:proofErr w:type="spellStart"/>
+            <w:r>
+              <w:t>ml_flow</w:t>
+            </w:r>
+            <w:proofErr w:type="spellEnd"/>
+            <w:r>
+              <w:t xml:space="preserve"> file</w:t>
+            </w:r>
+          </w:p>
+          <w:p>
+            <w:r>
+              <w:rPr>
+                <w:rFonts w:asciiTheme="majorHAnsi" w:hAnsiTheme="majorHAnsi" w:cstheme="majorHAnsi"/>
+                <w:color w:val="000000"/>
+                <w:sz w:val="22"/>
+                <w:szCs w:val="22"/>
+                <w:lang w:val="en-GB"/>
+              </w:rPr>
+              <w:t>Create a params file</w:t>
+            </w:r>
+          </w:p>
+          <w:p>
+            <w:r>
               <w:t>Resolve git pull request conflict</w:t>
             </w:r>
           </w:p>
@@ -1220,8 +1207,6 @@
               <w:t>Update git for the laptop</w:t>
             </w:r>
           </w:p>
-          <w:p/>
-          <w:p/>
           <w:p/>
           <w:p>
             <w:pPr>

</xml_diff>

<commit_message>
Create ML FLow.py files
</commit_message>
<xml_diff>
--- a/notebooks/Progress Notes.docx
+++ b/notebooks/Progress Notes.docx
@@ -95,6 +95,320 @@
                 <w:szCs w:val="22"/>
                 <w:lang w:val="en-GB"/>
               </w:rPr>
+              <w:t>Run trainer.py locally, to see if it evaluates.</w:t>
+            </w:r>
+          </w:p>
+          <w:p>
+            <w:pPr>
+              <w:tabs>
+                <w:tab w:val="left" w:pos="560"/>
+                <w:tab w:val="left" w:pos="1120"/>
+                <w:tab w:val="left" w:pos="1680"/>
+                <w:tab w:val="left" w:pos="2240"/>
+                <w:tab w:val="left" w:pos="2800"/>
+                <w:tab w:val="left" w:pos="3360"/>
+                <w:tab w:val="left" w:pos="3920"/>
+                <w:tab w:val="left" w:pos="4480"/>
+                <w:tab w:val="left" w:pos="5040"/>
+                <w:tab w:val="left" w:pos="5600"/>
+                <w:tab w:val="left" w:pos="6160"/>
+                <w:tab w:val="left" w:pos="6720"/>
+              </w:tabs>
+              <w:autoSpaceDE w:val="0"/>
+              <w:autoSpaceDN w:val="0"/>
+              <w:adjustRightInd w:val="0"/>
+              <w:rPr>
+                <w:rFonts w:asciiTheme="majorHAnsi" w:hAnsiTheme="majorHAnsi" w:cstheme="majorHAnsi"/>
+                <w:color w:val="000000"/>
+                <w:sz w:val="22"/>
+                <w:szCs w:val="22"/>
+                <w:lang w:val="en-GB"/>
+              </w:rPr>
+            </w:pPr>
+            <w:r>
+              <w:rPr>
+                <w:rFonts w:asciiTheme="majorHAnsi" w:hAnsiTheme="majorHAnsi" w:cstheme="majorHAnsi"/>
+                <w:color w:val="000000"/>
+                <w:sz w:val="22"/>
+                <w:szCs w:val="22"/>
+                <w:lang w:val="en-GB"/>
+              </w:rPr>
+              <w:t xml:space="preserve">Assign the metric name and the metric value to </w:t>
+            </w:r>
+            <w:r>
+              <w:rPr>
+                <w:rFonts w:asciiTheme="majorHAnsi" w:hAnsiTheme="majorHAnsi" w:cstheme="majorHAnsi"/>
+                <w:color w:val="000000"/>
+                <w:sz w:val="22"/>
+                <w:szCs w:val="22"/>
+                <w:lang w:val="en-GB"/>
+              </w:rPr>
+              <w:t>variables</w:t>
+            </w:r>
+          </w:p>
+          <w:p>
+            <w:pPr>
+              <w:tabs>
+                <w:tab w:val="left" w:pos="560"/>
+                <w:tab w:val="left" w:pos="1120"/>
+                <w:tab w:val="left" w:pos="1680"/>
+                <w:tab w:val="left" w:pos="2240"/>
+                <w:tab w:val="left" w:pos="2800"/>
+                <w:tab w:val="left" w:pos="3360"/>
+                <w:tab w:val="left" w:pos="3920"/>
+                <w:tab w:val="left" w:pos="4480"/>
+                <w:tab w:val="left" w:pos="5040"/>
+                <w:tab w:val="left" w:pos="5600"/>
+                <w:tab w:val="left" w:pos="6160"/>
+                <w:tab w:val="left" w:pos="6720"/>
+              </w:tabs>
+              <w:autoSpaceDE w:val="0"/>
+              <w:autoSpaceDN w:val="0"/>
+              <w:adjustRightInd w:val="0"/>
+              <w:rPr>
+                <w:rFonts w:asciiTheme="majorHAnsi" w:hAnsiTheme="majorHAnsi" w:cstheme="majorHAnsi"/>
+                <w:color w:val="000000"/>
+                <w:sz w:val="22"/>
+                <w:szCs w:val="22"/>
+                <w:lang w:val="en-GB"/>
+              </w:rPr>
+            </w:pPr>
+            <w:r>
+              <w:rPr>
+                <w:rFonts w:asciiTheme="majorHAnsi" w:hAnsiTheme="majorHAnsi" w:cstheme="majorHAnsi"/>
+                <w:color w:val="000000"/>
+                <w:sz w:val="22"/>
+                <w:szCs w:val="22"/>
+                <w:lang w:val="en-GB"/>
+              </w:rPr>
+              <w:t>Integrate</w:t>
+            </w:r>
+            <w:r>
+              <w:rPr>
+                <w:rFonts w:asciiTheme="majorHAnsi" w:hAnsiTheme="majorHAnsi" w:cstheme="majorHAnsi"/>
+                <w:color w:val="000000"/>
+                <w:sz w:val="22"/>
+                <w:szCs w:val="22"/>
+                <w:lang w:val="en-GB"/>
+              </w:rPr>
+              <w:t xml:space="preserve"> local</w:t>
+            </w:r>
+            <w:r>
+              <w:rPr>
+                <w:rFonts w:asciiTheme="majorHAnsi" w:hAnsiTheme="majorHAnsi" w:cstheme="majorHAnsi"/>
+                <w:color w:val="000000"/>
+                <w:sz w:val="22"/>
+                <w:szCs w:val="22"/>
+                <w:lang w:val="en-GB"/>
+              </w:rPr>
+              <w:t xml:space="preserve"> into ML Flow, the iterate with ML flow </w:t>
+            </w:r>
+            <w:proofErr w:type="spellStart"/>
+            <w:r>
+              <w:rPr>
+                <w:rFonts w:asciiTheme="majorHAnsi" w:hAnsiTheme="majorHAnsi" w:cstheme="majorHAnsi"/>
+                <w:color w:val="000000"/>
+                <w:sz w:val="22"/>
+                <w:szCs w:val="22"/>
+                <w:lang w:val="en-GB"/>
+              </w:rPr>
+              <w:t>LeWagon</w:t>
+            </w:r>
+            <w:proofErr w:type="spellEnd"/>
+          </w:p>
+          <w:p>
+            <w:pPr>
+              <w:tabs>
+                <w:tab w:val="left" w:pos="560"/>
+                <w:tab w:val="left" w:pos="1120"/>
+                <w:tab w:val="left" w:pos="1680"/>
+                <w:tab w:val="left" w:pos="2240"/>
+                <w:tab w:val="left" w:pos="2800"/>
+                <w:tab w:val="left" w:pos="3360"/>
+                <w:tab w:val="left" w:pos="3920"/>
+                <w:tab w:val="left" w:pos="4480"/>
+                <w:tab w:val="left" w:pos="5040"/>
+                <w:tab w:val="left" w:pos="5600"/>
+                <w:tab w:val="left" w:pos="6160"/>
+                <w:tab w:val="left" w:pos="6720"/>
+              </w:tabs>
+              <w:autoSpaceDE w:val="0"/>
+              <w:autoSpaceDN w:val="0"/>
+              <w:adjustRightInd w:val="0"/>
+              <w:rPr>
+                <w:rFonts w:asciiTheme="majorHAnsi" w:hAnsiTheme="majorHAnsi" w:cstheme="majorHAnsi"/>
+                <w:color w:val="000000"/>
+                <w:sz w:val="22"/>
+                <w:szCs w:val="22"/>
+                <w:lang w:val="en-GB"/>
+              </w:rPr>
+            </w:pPr>
+            <w:r>
+              <w:rPr>
+                <w:rFonts w:asciiTheme="majorHAnsi" w:hAnsiTheme="majorHAnsi" w:cstheme="majorHAnsi"/>
+                <w:color w:val="000000"/>
+                <w:sz w:val="22"/>
+                <w:szCs w:val="22"/>
+                <w:lang w:val="en-GB"/>
+              </w:rPr>
+              <w:t xml:space="preserve">Integrate GCP into ML Flow, and iterate with ML flow </w:t>
+            </w:r>
+            <w:proofErr w:type="spellStart"/>
+            <w:r>
+              <w:rPr>
+                <w:rFonts w:asciiTheme="majorHAnsi" w:hAnsiTheme="majorHAnsi" w:cstheme="majorHAnsi"/>
+                <w:color w:val="000000"/>
+                <w:sz w:val="22"/>
+                <w:szCs w:val="22"/>
+                <w:lang w:val="en-GB"/>
+              </w:rPr>
+              <w:t>LeWagon</w:t>
+            </w:r>
+            <w:proofErr w:type="spellEnd"/>
+          </w:p>
+          <w:p>
+            <w:pPr>
+              <w:tabs>
+                <w:tab w:val="left" w:pos="560"/>
+                <w:tab w:val="left" w:pos="1120"/>
+                <w:tab w:val="left" w:pos="1680"/>
+                <w:tab w:val="left" w:pos="2240"/>
+                <w:tab w:val="left" w:pos="2800"/>
+                <w:tab w:val="left" w:pos="3360"/>
+                <w:tab w:val="left" w:pos="3920"/>
+                <w:tab w:val="left" w:pos="4480"/>
+                <w:tab w:val="left" w:pos="5040"/>
+                <w:tab w:val="left" w:pos="5600"/>
+                <w:tab w:val="left" w:pos="6160"/>
+                <w:tab w:val="left" w:pos="6720"/>
+              </w:tabs>
+              <w:autoSpaceDE w:val="0"/>
+              <w:autoSpaceDN w:val="0"/>
+              <w:adjustRightInd w:val="0"/>
+              <w:rPr>
+                <w:rFonts w:asciiTheme="majorHAnsi" w:hAnsiTheme="majorHAnsi" w:cstheme="majorHAnsi"/>
+                <w:color w:val="000000"/>
+                <w:sz w:val="22"/>
+                <w:szCs w:val="22"/>
+                <w:lang w:val="en-GB"/>
+              </w:rPr>
+            </w:pPr>
+            <w:r>
+              <w:rPr>
+                <w:rFonts w:asciiTheme="majorHAnsi" w:hAnsiTheme="majorHAnsi" w:cstheme="majorHAnsi"/>
+                <w:color w:val="000000"/>
+                <w:sz w:val="22"/>
+                <w:szCs w:val="22"/>
+                <w:lang w:val="en-GB"/>
+              </w:rPr>
+              <w:t xml:space="preserve">(optional) Find a way to create my own server and upload </w:t>
+            </w:r>
+            <w:r>
+              <w:rPr>
+                <w:rFonts w:asciiTheme="majorHAnsi" w:hAnsiTheme="majorHAnsi" w:cstheme="majorHAnsi"/>
+                <w:color w:val="000000"/>
+                <w:sz w:val="22"/>
+                <w:szCs w:val="22"/>
+                <w:lang w:val="en-GB"/>
+              </w:rPr>
+              <w:t>results to ML Flow using the below link</w:t>
+            </w:r>
+          </w:p>
+          <w:p>
+            <w:pPr>
+              <w:tabs>
+                <w:tab w:val="left" w:pos="560"/>
+                <w:tab w:val="left" w:pos="1120"/>
+                <w:tab w:val="left" w:pos="1680"/>
+                <w:tab w:val="left" w:pos="2240"/>
+                <w:tab w:val="left" w:pos="2800"/>
+                <w:tab w:val="left" w:pos="3360"/>
+                <w:tab w:val="left" w:pos="3920"/>
+                <w:tab w:val="left" w:pos="4480"/>
+                <w:tab w:val="left" w:pos="5040"/>
+                <w:tab w:val="left" w:pos="5600"/>
+                <w:tab w:val="left" w:pos="6160"/>
+                <w:tab w:val="left" w:pos="6720"/>
+              </w:tabs>
+              <w:autoSpaceDE w:val="0"/>
+              <w:autoSpaceDN w:val="0"/>
+              <w:adjustRightInd w:val="0"/>
+              <w:rPr>
+                <w:rFonts w:asciiTheme="majorHAnsi" w:hAnsiTheme="majorHAnsi" w:cstheme="majorHAnsi"/>
+                <w:b/>
+                <w:bCs/>
+                <w:color w:val="000000"/>
+                <w:sz w:val="22"/>
+                <w:szCs w:val="22"/>
+                <w:lang w:val="en-GB"/>
+              </w:rPr>
+            </w:pPr>
+          </w:p>
+          <w:p>
+            <w:pPr>
+              <w:tabs>
+                <w:tab w:val="left" w:pos="560"/>
+                <w:tab w:val="left" w:pos="1120"/>
+                <w:tab w:val="left" w:pos="1680"/>
+                <w:tab w:val="left" w:pos="2240"/>
+                <w:tab w:val="left" w:pos="2800"/>
+                <w:tab w:val="left" w:pos="3360"/>
+                <w:tab w:val="left" w:pos="3920"/>
+                <w:tab w:val="left" w:pos="4480"/>
+                <w:tab w:val="left" w:pos="5040"/>
+                <w:tab w:val="left" w:pos="5600"/>
+                <w:tab w:val="left" w:pos="6160"/>
+                <w:tab w:val="left" w:pos="6720"/>
+              </w:tabs>
+              <w:autoSpaceDE w:val="0"/>
+              <w:autoSpaceDN w:val="0"/>
+              <w:adjustRightInd w:val="0"/>
+              <w:rPr>
+                <w:rFonts w:asciiTheme="majorHAnsi" w:hAnsiTheme="majorHAnsi" w:cstheme="majorHAnsi"/>
+                <w:b/>
+                <w:bCs/>
+                <w:color w:val="000000"/>
+                <w:sz w:val="22"/>
+                <w:szCs w:val="22"/>
+                <w:lang w:val="en-GB"/>
+              </w:rPr>
+            </w:pPr>
+          </w:p>
+          <w:p>
+            <w:pPr>
+              <w:tabs>
+                <w:tab w:val="left" w:pos="560"/>
+                <w:tab w:val="left" w:pos="1120"/>
+                <w:tab w:val="left" w:pos="1680"/>
+                <w:tab w:val="left" w:pos="2240"/>
+                <w:tab w:val="left" w:pos="2800"/>
+                <w:tab w:val="left" w:pos="3360"/>
+                <w:tab w:val="left" w:pos="3920"/>
+                <w:tab w:val="left" w:pos="4480"/>
+                <w:tab w:val="left" w:pos="5040"/>
+                <w:tab w:val="left" w:pos="5600"/>
+                <w:tab w:val="left" w:pos="6160"/>
+                <w:tab w:val="left" w:pos="6720"/>
+              </w:tabs>
+              <w:autoSpaceDE w:val="0"/>
+              <w:autoSpaceDN w:val="0"/>
+              <w:adjustRightInd w:val="0"/>
+              <w:rPr>
+                <w:rFonts w:asciiTheme="majorHAnsi" w:hAnsiTheme="majorHAnsi" w:cstheme="majorHAnsi"/>
+                <w:color w:val="000000"/>
+                <w:sz w:val="22"/>
+                <w:szCs w:val="22"/>
+                <w:lang w:val="en-GB"/>
+              </w:rPr>
+            </w:pPr>
+            <w:r>
+              <w:rPr>
+                <w:rFonts w:asciiTheme="majorHAnsi" w:hAnsiTheme="majorHAnsi" w:cstheme="majorHAnsi"/>
+                <w:color w:val="000000"/>
+                <w:sz w:val="22"/>
+                <w:szCs w:val="22"/>
+                <w:lang w:val="en-GB"/>
+              </w:rPr>
               <w:t>Figure out how to deploy ML flow to GCP</w:t>
             </w:r>
             <w:r>
@@ -1231,30 +1545,74 @@
                 <w:szCs w:val="22"/>
                 <w:lang w:val="en-GB"/>
               </w:rPr>
-              <w:t>Integrate into ML Flow, the iterate with ML flow</w:t>
-            </w:r>
-            <w:r>
-              <w:rPr>
-                <w:rFonts w:asciiTheme="majorHAnsi" w:hAnsiTheme="majorHAnsi" w:cstheme="majorHAnsi"/>
-                <w:color w:val="000000"/>
-                <w:sz w:val="22"/>
-                <w:szCs w:val="22"/>
-                <w:lang w:val="en-GB"/>
-              </w:rPr>
-              <w:t xml:space="preserve"> </w:t>
-            </w:r>
-            <w:proofErr w:type="spellStart"/>
-            <w:r>
-              <w:rPr>
-                <w:rFonts w:asciiTheme="majorHAnsi" w:hAnsiTheme="majorHAnsi" w:cstheme="majorHAnsi"/>
-                <w:color w:val="000000"/>
-                <w:sz w:val="22"/>
-                <w:szCs w:val="22"/>
-                <w:lang w:val="en-GB"/>
-              </w:rPr>
-              <w:t>LeWagon</w:t>
-            </w:r>
-            <w:proofErr w:type="spellEnd"/>
+              <w:t>Copy the “</w:t>
+            </w:r>
+            <w:proofErr w:type="spellStart"/>
+            <w:r>
+              <w:rPr>
+                <w:rFonts w:asciiTheme="majorHAnsi" w:hAnsiTheme="majorHAnsi" w:cstheme="majorHAnsi"/>
+                <w:color w:val="000000"/>
+                <w:sz w:val="22"/>
+                <w:szCs w:val="22"/>
+                <w:lang w:val="en-GB"/>
+              </w:rPr>
+              <w:t>MLFlow</w:t>
+            </w:r>
+            <w:proofErr w:type="spellEnd"/>
+            <w:r>
+              <w:rPr>
+                <w:rFonts w:asciiTheme="majorHAnsi" w:hAnsiTheme="majorHAnsi" w:cstheme="majorHAnsi"/>
+                <w:color w:val="000000"/>
+                <w:sz w:val="22"/>
+                <w:szCs w:val="22"/>
+                <w:lang w:val="en-GB"/>
+              </w:rPr>
+              <w:t>-for-</w:t>
+            </w:r>
+            <w:proofErr w:type="spellStart"/>
+            <w:r>
+              <w:rPr>
+                <w:rFonts w:asciiTheme="majorHAnsi" w:hAnsiTheme="majorHAnsi" w:cstheme="majorHAnsi"/>
+                <w:color w:val="000000"/>
+                <w:sz w:val="22"/>
+                <w:szCs w:val="22"/>
+                <w:lang w:val="en-GB"/>
+              </w:rPr>
+              <w:t>gcp</w:t>
+            </w:r>
+            <w:proofErr w:type="spellEnd"/>
+            <w:r>
+              <w:rPr>
+                <w:rFonts w:asciiTheme="majorHAnsi" w:hAnsiTheme="majorHAnsi" w:cstheme="majorHAnsi"/>
+                <w:color w:val="000000"/>
+                <w:sz w:val="22"/>
+                <w:szCs w:val="22"/>
+                <w:lang w:val="en-GB"/>
+              </w:rPr>
+              <w:t xml:space="preserve">” into my personal </w:t>
+            </w:r>
+            <w:proofErr w:type="spellStart"/>
+            <w:r>
+              <w:rPr>
+                <w:rFonts w:asciiTheme="majorHAnsi" w:hAnsiTheme="majorHAnsi" w:cstheme="majorHAnsi"/>
+                <w:color w:val="000000"/>
+                <w:sz w:val="22"/>
+                <w:szCs w:val="22"/>
+                <w:lang w:val="en-GB"/>
+              </w:rPr>
+              <w:t>github</w:t>
+            </w:r>
+            <w:proofErr w:type="spellEnd"/>
+            <w:r>
+              <w:rPr>
+                <w:rFonts w:asciiTheme="majorHAnsi" w:hAnsiTheme="majorHAnsi" w:cstheme="majorHAnsi"/>
+                <w:color w:val="000000"/>
+                <w:sz w:val="22"/>
+                <w:szCs w:val="22"/>
+                <w:lang w:val="en-GB"/>
+              </w:rPr>
+              <w:t xml:space="preserve"> repository</w:t>
+            </w:r>
           </w:p>
           <w:p/>
           <w:p/>

</xml_diff>

<commit_message>
Updated Trainer.py file such that MLFlow can be logged when run locally
</commit_message>
<xml_diff>
--- a/notebooks/Progress Notes.docx
+++ b/notebooks/Progress Notes.docx
@@ -1501,120 +1501,85 @@
               <w:pStyle w:val="Heading2"/>
             </w:pPr>
             <w:r>
-              <w:t>1</w:t>
-            </w:r>
-            <w:r>
-              <w:t>3</w:t>
-            </w:r>
-            <w:r>
-              <w:t>- 03-2022</w:t>
-            </w:r>
-          </w:p>
-          <w:p>
-            <w:pPr>
-              <w:tabs>
-                <w:tab w:val="left" w:pos="560"/>
-                <w:tab w:val="left" w:pos="1120"/>
-                <w:tab w:val="left" w:pos="1680"/>
-                <w:tab w:val="left" w:pos="2240"/>
-                <w:tab w:val="left" w:pos="2800"/>
-                <w:tab w:val="left" w:pos="3360"/>
-                <w:tab w:val="left" w:pos="3920"/>
-                <w:tab w:val="left" w:pos="4480"/>
-                <w:tab w:val="left" w:pos="5040"/>
-                <w:tab w:val="left" w:pos="5600"/>
-                <w:tab w:val="left" w:pos="6160"/>
-                <w:tab w:val="left" w:pos="6720"/>
-              </w:tabs>
-              <w:autoSpaceDE w:val="0"/>
-              <w:autoSpaceDN w:val="0"/>
-              <w:adjustRightInd w:val="0"/>
-              <w:rPr>
-                <w:rFonts w:asciiTheme="majorHAnsi" w:hAnsiTheme="majorHAnsi" w:cstheme="majorHAnsi"/>
-                <w:color w:val="000000"/>
-                <w:sz w:val="22"/>
-                <w:szCs w:val="22"/>
-                <w:lang w:val="en-GB"/>
-              </w:rPr>
-            </w:pPr>
-            <w:r>
-              <w:rPr>
-                <w:rFonts w:asciiTheme="majorHAnsi" w:hAnsiTheme="majorHAnsi" w:cstheme="majorHAnsi"/>
-                <w:color w:val="000000"/>
-                <w:sz w:val="22"/>
-                <w:szCs w:val="22"/>
-                <w:lang w:val="en-GB"/>
-              </w:rPr>
-              <w:t>Copy the “</w:t>
-            </w:r>
-            <w:proofErr w:type="spellStart"/>
-            <w:r>
-              <w:rPr>
-                <w:rFonts w:asciiTheme="majorHAnsi" w:hAnsiTheme="majorHAnsi" w:cstheme="majorHAnsi"/>
-                <w:color w:val="000000"/>
-                <w:sz w:val="22"/>
-                <w:szCs w:val="22"/>
-                <w:lang w:val="en-GB"/>
-              </w:rPr>
-              <w:t>MLFlow</w:t>
-            </w:r>
-            <w:proofErr w:type="spellEnd"/>
-            <w:r>
-              <w:rPr>
-                <w:rFonts w:asciiTheme="majorHAnsi" w:hAnsiTheme="majorHAnsi" w:cstheme="majorHAnsi"/>
-                <w:color w:val="000000"/>
-                <w:sz w:val="22"/>
-                <w:szCs w:val="22"/>
-                <w:lang w:val="en-GB"/>
-              </w:rPr>
-              <w:t>-for-</w:t>
-            </w:r>
-            <w:proofErr w:type="spellStart"/>
-            <w:r>
-              <w:rPr>
-                <w:rFonts w:asciiTheme="majorHAnsi" w:hAnsiTheme="majorHAnsi" w:cstheme="majorHAnsi"/>
-                <w:color w:val="000000"/>
-                <w:sz w:val="22"/>
-                <w:szCs w:val="22"/>
-                <w:lang w:val="en-GB"/>
-              </w:rPr>
-              <w:t>gcp</w:t>
-            </w:r>
-            <w:proofErr w:type="spellEnd"/>
-            <w:r>
-              <w:rPr>
-                <w:rFonts w:asciiTheme="majorHAnsi" w:hAnsiTheme="majorHAnsi" w:cstheme="majorHAnsi"/>
-                <w:color w:val="000000"/>
-                <w:sz w:val="22"/>
-                <w:szCs w:val="22"/>
-                <w:lang w:val="en-GB"/>
-              </w:rPr>
-              <w:t xml:space="preserve">” into my personal </w:t>
-            </w:r>
-            <w:proofErr w:type="spellStart"/>
-            <w:r>
-              <w:rPr>
-                <w:rFonts w:asciiTheme="majorHAnsi" w:hAnsiTheme="majorHAnsi" w:cstheme="majorHAnsi"/>
-                <w:color w:val="000000"/>
-                <w:sz w:val="22"/>
-                <w:szCs w:val="22"/>
-                <w:lang w:val="en-GB"/>
-              </w:rPr>
-              <w:t>github</w:t>
-            </w:r>
-            <w:proofErr w:type="spellEnd"/>
-            <w:r>
-              <w:rPr>
-                <w:rFonts w:asciiTheme="majorHAnsi" w:hAnsiTheme="majorHAnsi" w:cstheme="majorHAnsi"/>
-                <w:color w:val="000000"/>
-                <w:sz w:val="22"/>
-                <w:szCs w:val="22"/>
-                <w:lang w:val="en-GB"/>
-              </w:rPr>
-              <w:t xml:space="preserve"> repository</w:t>
-            </w:r>
-          </w:p>
-          <w:p/>
+              <w:t>14-03-2022</w:t>
+            </w:r>
+          </w:p>
+          <w:p>
+            <w:pPr>
+              <w:tabs>
+                <w:tab w:val="left" w:pos="560"/>
+                <w:tab w:val="left" w:pos="1120"/>
+                <w:tab w:val="left" w:pos="1680"/>
+                <w:tab w:val="left" w:pos="2240"/>
+                <w:tab w:val="left" w:pos="2800"/>
+                <w:tab w:val="left" w:pos="3360"/>
+                <w:tab w:val="left" w:pos="3920"/>
+                <w:tab w:val="left" w:pos="4480"/>
+                <w:tab w:val="left" w:pos="5040"/>
+                <w:tab w:val="left" w:pos="5600"/>
+                <w:tab w:val="left" w:pos="6160"/>
+                <w:tab w:val="left" w:pos="6720"/>
+              </w:tabs>
+              <w:autoSpaceDE w:val="0"/>
+              <w:autoSpaceDN w:val="0"/>
+              <w:adjustRightInd w:val="0"/>
+              <w:rPr>
+                <w:rFonts w:asciiTheme="majorHAnsi" w:hAnsiTheme="majorHAnsi" w:cstheme="majorHAnsi"/>
+                <w:color w:val="000000"/>
+                <w:sz w:val="22"/>
+                <w:szCs w:val="22"/>
+                <w:lang w:val="en-GB"/>
+              </w:rPr>
+            </w:pPr>
+            <w:r>
+              <w:rPr>
+                <w:rFonts w:asciiTheme="majorHAnsi" w:hAnsiTheme="majorHAnsi" w:cstheme="majorHAnsi"/>
+                <w:color w:val="000000"/>
+                <w:sz w:val="22"/>
+                <w:szCs w:val="22"/>
+                <w:lang w:val="en-GB"/>
+              </w:rPr>
+              <w:t>Run trainer.py locally, to see if it evaluates.</w:t>
+            </w:r>
+          </w:p>
+          <w:p>
+            <w:pPr>
+              <w:tabs>
+                <w:tab w:val="left" w:pos="560"/>
+                <w:tab w:val="left" w:pos="1120"/>
+                <w:tab w:val="left" w:pos="1680"/>
+                <w:tab w:val="left" w:pos="2240"/>
+                <w:tab w:val="left" w:pos="2800"/>
+                <w:tab w:val="left" w:pos="3360"/>
+                <w:tab w:val="left" w:pos="3920"/>
+                <w:tab w:val="left" w:pos="4480"/>
+                <w:tab w:val="left" w:pos="5040"/>
+                <w:tab w:val="left" w:pos="5600"/>
+                <w:tab w:val="left" w:pos="6160"/>
+                <w:tab w:val="left" w:pos="6720"/>
+              </w:tabs>
+              <w:autoSpaceDE w:val="0"/>
+              <w:autoSpaceDN w:val="0"/>
+              <w:adjustRightInd w:val="0"/>
+              <w:rPr>
+                <w:rFonts w:asciiTheme="majorHAnsi" w:hAnsiTheme="majorHAnsi" w:cstheme="majorHAnsi"/>
+                <w:color w:val="000000"/>
+                <w:sz w:val="22"/>
+                <w:szCs w:val="22"/>
+                <w:lang w:val="en-GB"/>
+              </w:rPr>
+            </w:pPr>
+            <w:r>
+              <w:rPr>
+                <w:rFonts w:asciiTheme="majorHAnsi" w:hAnsiTheme="majorHAnsi" w:cstheme="majorHAnsi"/>
+                <w:color w:val="000000"/>
+                <w:sz w:val="22"/>
+                <w:szCs w:val="22"/>
+                <w:lang w:val="en-GB"/>
+              </w:rPr>
+              <w:t>Assign the metric name and the metric value to variables</w:t>
+            </w:r>
+          </w:p>
           <w:p/>
           <w:p>
             <w:pPr>
@@ -1665,6 +1630,119 @@
               <w:pStyle w:val="Heading2"/>
             </w:pPr>
             <w:r>
+              <w:t>13- 03-2022</w:t>
+            </w:r>
+          </w:p>
+          <w:p>
+            <w:pPr>
+              <w:tabs>
+                <w:tab w:val="left" w:pos="560"/>
+                <w:tab w:val="left" w:pos="1120"/>
+                <w:tab w:val="left" w:pos="1680"/>
+                <w:tab w:val="left" w:pos="2240"/>
+                <w:tab w:val="left" w:pos="2800"/>
+                <w:tab w:val="left" w:pos="3360"/>
+                <w:tab w:val="left" w:pos="3920"/>
+                <w:tab w:val="left" w:pos="4480"/>
+                <w:tab w:val="left" w:pos="5040"/>
+                <w:tab w:val="left" w:pos="5600"/>
+                <w:tab w:val="left" w:pos="6160"/>
+                <w:tab w:val="left" w:pos="6720"/>
+              </w:tabs>
+              <w:autoSpaceDE w:val="0"/>
+              <w:autoSpaceDN w:val="0"/>
+              <w:adjustRightInd w:val="0"/>
+              <w:rPr>
+                <w:rFonts w:asciiTheme="majorHAnsi" w:hAnsiTheme="majorHAnsi" w:cstheme="majorHAnsi"/>
+                <w:color w:val="000000"/>
+                <w:sz w:val="22"/>
+                <w:szCs w:val="22"/>
+                <w:lang w:val="en-GB"/>
+              </w:rPr>
+            </w:pPr>
+            <w:r>
+              <w:rPr>
+                <w:rFonts w:asciiTheme="majorHAnsi" w:hAnsiTheme="majorHAnsi" w:cstheme="majorHAnsi"/>
+                <w:color w:val="000000"/>
+                <w:sz w:val="22"/>
+                <w:szCs w:val="22"/>
+                <w:lang w:val="en-GB"/>
+              </w:rPr>
+              <w:t>Copy the “</w:t>
+            </w:r>
+            <w:proofErr w:type="spellStart"/>
+            <w:r>
+              <w:rPr>
+                <w:rFonts w:asciiTheme="majorHAnsi" w:hAnsiTheme="majorHAnsi" w:cstheme="majorHAnsi"/>
+                <w:color w:val="000000"/>
+                <w:sz w:val="22"/>
+                <w:szCs w:val="22"/>
+                <w:lang w:val="en-GB"/>
+              </w:rPr>
+              <w:t>MLFlow</w:t>
+            </w:r>
+            <w:proofErr w:type="spellEnd"/>
+            <w:r>
+              <w:rPr>
+                <w:rFonts w:asciiTheme="majorHAnsi" w:hAnsiTheme="majorHAnsi" w:cstheme="majorHAnsi"/>
+                <w:color w:val="000000"/>
+                <w:sz w:val="22"/>
+                <w:szCs w:val="22"/>
+                <w:lang w:val="en-GB"/>
+              </w:rPr>
+              <w:t>-for-</w:t>
+            </w:r>
+            <w:proofErr w:type="spellStart"/>
+            <w:r>
+              <w:rPr>
+                <w:rFonts w:asciiTheme="majorHAnsi" w:hAnsiTheme="majorHAnsi" w:cstheme="majorHAnsi"/>
+                <w:color w:val="000000"/>
+                <w:sz w:val="22"/>
+                <w:szCs w:val="22"/>
+                <w:lang w:val="en-GB"/>
+              </w:rPr>
+              <w:t>gcp</w:t>
+            </w:r>
+            <w:proofErr w:type="spellEnd"/>
+            <w:r>
+              <w:rPr>
+                <w:rFonts w:asciiTheme="majorHAnsi" w:hAnsiTheme="majorHAnsi" w:cstheme="majorHAnsi"/>
+                <w:color w:val="000000"/>
+                <w:sz w:val="22"/>
+                <w:szCs w:val="22"/>
+                <w:lang w:val="en-GB"/>
+              </w:rPr>
+              <w:t xml:space="preserve">” into my personal </w:t>
+            </w:r>
+            <w:proofErr w:type="spellStart"/>
+            <w:r>
+              <w:rPr>
+                <w:rFonts w:asciiTheme="majorHAnsi" w:hAnsiTheme="majorHAnsi" w:cstheme="majorHAnsi"/>
+                <w:color w:val="000000"/>
+                <w:sz w:val="22"/>
+                <w:szCs w:val="22"/>
+                <w:lang w:val="en-GB"/>
+              </w:rPr>
+              <w:t>github</w:t>
+            </w:r>
+            <w:proofErr w:type="spellEnd"/>
+            <w:r>
+              <w:rPr>
+                <w:rFonts w:asciiTheme="majorHAnsi" w:hAnsiTheme="majorHAnsi" w:cstheme="majorHAnsi"/>
+                <w:color w:val="000000"/>
+                <w:sz w:val="22"/>
+                <w:szCs w:val="22"/>
+                <w:lang w:val="en-GB"/>
+              </w:rPr>
+              <w:t xml:space="preserve"> repository</w:t>
+            </w:r>
+          </w:p>
+          <w:p/>
+          <w:p>
+            <w:pPr>
+              <w:pStyle w:val="Heading2"/>
+            </w:pPr>
+            <w:r>
               <w:t>12- 03-2022</w:t>
             </w:r>
           </w:p>
@@ -3051,6 +3129,7 @@
                 <w:sz w:val="22"/>
                 <w:szCs w:val="22"/>
               </w:rPr>
+              <w:lastRenderedPageBreak/>
               <w:t xml:space="preserve">Troubleshooting option 0. Try to run it as a package locally from somewhere else in the system. I suspect that when being run as a package it doesn’t “know” that the package name is </w:t>
             </w:r>
             <w:proofErr w:type="spellStart"/>
@@ -4537,6 +4616,7 @@
                 <w:sz w:val="22"/>
                 <w:szCs w:val="22"/>
               </w:rPr>
+              <w:lastRenderedPageBreak/>
               <w:t xml:space="preserve">  File "/root/.local/lib/python3.7/site-packages/DoggyDetector/trainer.py", line 2, in &lt;module&gt;</w:t>
             </w:r>
           </w:p>
@@ -4713,7 +4793,6 @@
                 <w:sz w:val="22"/>
                 <w:szCs w:val="22"/>
               </w:rPr>
-              <w:lastRenderedPageBreak/>
               <w:t xml:space="preserve">  File "/root/.local/lib/python3.7/site-packages/DoggyDetector/data.py", line 3, in &lt;module&gt;</w:t>
             </w:r>
           </w:p>
@@ -6632,6 +6711,7 @@
                 <w:sz w:val="22"/>
                 <w:szCs w:val="22"/>
               </w:rPr>
+              <w:lastRenderedPageBreak/>
               <w:t xml:space="preserve">    </w:t>
             </w:r>
             <w:proofErr w:type="spellStart"/>
@@ -8930,7 +9010,6 @@
                 <w:sz w:val="22"/>
                 <w:szCs w:val="22"/>
               </w:rPr>
-              <w:lastRenderedPageBreak/>
               <w:t xml:space="preserve">Update: When I </w:t>
             </w:r>
             <w:proofErr w:type="spellStart"/>

</xml_diff>

<commit_message>
Troubleshoot the GCP upload
</commit_message>
<xml_diff>
--- a/notebooks/Progress Notes.docx
+++ b/notebooks/Progress Notes.docx
@@ -80,71 +80,75 @@
               <w:autoSpaceDN w:val="0"/>
               <w:adjustRightInd w:val="0"/>
               <w:rPr>
-                <w:rFonts w:asciiTheme="majorHAnsi" w:hAnsiTheme="majorHAnsi" w:cstheme="majorHAnsi"/>
-                <w:color w:val="000000"/>
-                <w:sz w:val="22"/>
-                <w:szCs w:val="22"/>
-                <w:lang w:val="en-GB"/>
-              </w:rPr>
-            </w:pPr>
-            <w:r>
-              <w:rPr>
-                <w:rFonts w:asciiTheme="majorHAnsi" w:hAnsiTheme="majorHAnsi" w:cstheme="majorHAnsi"/>
-                <w:color w:val="000000"/>
-                <w:sz w:val="22"/>
-                <w:szCs w:val="22"/>
-                <w:lang w:val="en-GB"/>
-              </w:rPr>
-              <w:t>Run trainer.py locally, to see if it evaluates.</w:t>
-            </w:r>
-          </w:p>
-          <w:p>
-            <w:pPr>
-              <w:tabs>
-                <w:tab w:val="left" w:pos="560"/>
-                <w:tab w:val="left" w:pos="1120"/>
-                <w:tab w:val="left" w:pos="1680"/>
-                <w:tab w:val="left" w:pos="2240"/>
-                <w:tab w:val="left" w:pos="2800"/>
-                <w:tab w:val="left" w:pos="3360"/>
-                <w:tab w:val="left" w:pos="3920"/>
-                <w:tab w:val="left" w:pos="4480"/>
-                <w:tab w:val="left" w:pos="5040"/>
-                <w:tab w:val="left" w:pos="5600"/>
-                <w:tab w:val="left" w:pos="6160"/>
-                <w:tab w:val="left" w:pos="6720"/>
-              </w:tabs>
-              <w:autoSpaceDE w:val="0"/>
-              <w:autoSpaceDN w:val="0"/>
-              <w:adjustRightInd w:val="0"/>
-              <w:rPr>
-                <w:rFonts w:asciiTheme="majorHAnsi" w:hAnsiTheme="majorHAnsi" w:cstheme="majorHAnsi"/>
-                <w:color w:val="000000"/>
-                <w:sz w:val="22"/>
-                <w:szCs w:val="22"/>
-                <w:lang w:val="en-GB"/>
-              </w:rPr>
-            </w:pPr>
-            <w:r>
-              <w:rPr>
-                <w:rFonts w:asciiTheme="majorHAnsi" w:hAnsiTheme="majorHAnsi" w:cstheme="majorHAnsi"/>
-                <w:color w:val="000000"/>
-                <w:sz w:val="22"/>
-                <w:szCs w:val="22"/>
-                <w:lang w:val="en-GB"/>
-              </w:rPr>
-              <w:t xml:space="preserve">Assign the metric name and the metric value to </w:t>
-            </w:r>
-            <w:r>
-              <w:rPr>
-                <w:rFonts w:asciiTheme="majorHAnsi" w:hAnsiTheme="majorHAnsi" w:cstheme="majorHAnsi"/>
-                <w:color w:val="000000"/>
-                <w:sz w:val="22"/>
-                <w:szCs w:val="22"/>
-                <w:lang w:val="en-GB"/>
-              </w:rPr>
-              <w:t>variables</w:t>
-            </w:r>
+                <w:rFonts w:ascii="Menlo" w:eastAsiaTheme="minorHAnsi" w:hAnsi="Menlo" w:cs="Menlo"/>
+                <w:color w:val="000000"/>
+                <w:sz w:val="22"/>
+                <w:szCs w:val="22"/>
+                <w:lang w:val="en-GB" w:eastAsia="en-US"/>
+              </w:rPr>
+            </w:pPr>
+            <w:r>
+              <w:rPr>
+                <w:rFonts w:ascii="Menlo" w:eastAsiaTheme="minorHAnsi" w:hAnsi="Menlo" w:cs="Menlo"/>
+                <w:color w:val="39C026"/>
+                <w:sz w:val="22"/>
+                <w:szCs w:val="22"/>
+                <w:lang w:val="en-GB" w:eastAsia="en-US"/>
+              </w:rPr>
+              <w:t xml:space="preserve">Run </w:t>
+            </w:r>
+            <w:proofErr w:type="spellStart"/>
+            <w:r>
+              <w:rPr>
+                <w:rFonts w:ascii="Menlo" w:eastAsiaTheme="minorHAnsi" w:hAnsi="Menlo" w:cs="Menlo"/>
+                <w:color w:val="39C026"/>
+                <w:sz w:val="22"/>
+                <w:szCs w:val="22"/>
+                <w:lang w:val="en-GB" w:eastAsia="en-US"/>
+              </w:rPr>
+              <w:t>gcloud</w:t>
+            </w:r>
+            <w:proofErr w:type="spellEnd"/>
+            <w:r>
+              <w:rPr>
+                <w:rFonts w:ascii="Menlo" w:eastAsiaTheme="minorHAnsi" w:hAnsi="Menlo" w:cs="Menlo"/>
+                <w:color w:val="000000"/>
+                <w:sz w:val="22"/>
+                <w:szCs w:val="22"/>
+                <w:lang w:val="en-GB" w:eastAsia="en-US"/>
+              </w:rPr>
+              <w:t xml:space="preserve"> components update</w:t>
+            </w:r>
+          </w:p>
+          <w:p>
+            <w:pPr>
+              <w:tabs>
+                <w:tab w:val="left" w:pos="560"/>
+                <w:tab w:val="left" w:pos="1120"/>
+                <w:tab w:val="left" w:pos="1680"/>
+                <w:tab w:val="left" w:pos="2240"/>
+                <w:tab w:val="left" w:pos="2800"/>
+                <w:tab w:val="left" w:pos="3360"/>
+                <w:tab w:val="left" w:pos="3920"/>
+                <w:tab w:val="left" w:pos="4480"/>
+                <w:tab w:val="left" w:pos="5040"/>
+                <w:tab w:val="left" w:pos="5600"/>
+                <w:tab w:val="left" w:pos="6160"/>
+                <w:tab w:val="left" w:pos="6720"/>
+              </w:tabs>
+              <w:autoSpaceDE w:val="0"/>
+              <w:autoSpaceDN w:val="0"/>
+              <w:adjustRightInd w:val="0"/>
+              <w:rPr>
+                <w:rFonts w:asciiTheme="majorHAnsi" w:hAnsiTheme="majorHAnsi" w:cstheme="majorHAnsi"/>
+                <w:b/>
+                <w:bCs/>
+                <w:color w:val="000000"/>
+                <w:sz w:val="22"/>
+                <w:szCs w:val="22"/>
+                <w:lang w:val="en-GB"/>
+              </w:rPr>
+            </w:pPr>
           </w:p>
           <w:p>
             <w:pPr>
@@ -1493,6 +1497,7 @@
               <w:pStyle w:val="Heading1"/>
             </w:pPr>
             <w:r>
+              <w:lastRenderedPageBreak/>
               <w:t>Today</w:t>
             </w:r>
           </w:p>
@@ -1501,105 +1506,324 @@
               <w:pStyle w:val="Heading2"/>
             </w:pPr>
             <w:r>
-              <w:t>14-03-2022</w:t>
-            </w:r>
-          </w:p>
-          <w:p>
-            <w:pPr>
-              <w:tabs>
-                <w:tab w:val="left" w:pos="560"/>
-                <w:tab w:val="left" w:pos="1120"/>
-                <w:tab w:val="left" w:pos="1680"/>
-                <w:tab w:val="left" w:pos="2240"/>
-                <w:tab w:val="left" w:pos="2800"/>
-                <w:tab w:val="left" w:pos="3360"/>
-                <w:tab w:val="left" w:pos="3920"/>
-                <w:tab w:val="left" w:pos="4480"/>
-                <w:tab w:val="left" w:pos="5040"/>
-                <w:tab w:val="left" w:pos="5600"/>
-                <w:tab w:val="left" w:pos="6160"/>
-                <w:tab w:val="left" w:pos="6720"/>
-              </w:tabs>
-              <w:autoSpaceDE w:val="0"/>
-              <w:autoSpaceDN w:val="0"/>
-              <w:adjustRightInd w:val="0"/>
-              <w:rPr>
-                <w:rFonts w:asciiTheme="majorHAnsi" w:hAnsiTheme="majorHAnsi" w:cstheme="majorHAnsi"/>
-                <w:color w:val="000000"/>
-                <w:sz w:val="22"/>
-                <w:szCs w:val="22"/>
-                <w:lang w:val="en-GB"/>
-              </w:rPr>
-            </w:pPr>
-            <w:r>
-              <w:rPr>
-                <w:rFonts w:asciiTheme="majorHAnsi" w:hAnsiTheme="majorHAnsi" w:cstheme="majorHAnsi"/>
-                <w:color w:val="000000"/>
-                <w:sz w:val="22"/>
-                <w:szCs w:val="22"/>
-                <w:lang w:val="en-GB"/>
-              </w:rPr>
-              <w:t>Run trainer.py locally, to see if it evaluates.</w:t>
-            </w:r>
-          </w:p>
-          <w:p>
-            <w:pPr>
-              <w:tabs>
-                <w:tab w:val="left" w:pos="560"/>
-                <w:tab w:val="left" w:pos="1120"/>
-                <w:tab w:val="left" w:pos="1680"/>
-                <w:tab w:val="left" w:pos="2240"/>
-                <w:tab w:val="left" w:pos="2800"/>
-                <w:tab w:val="left" w:pos="3360"/>
-                <w:tab w:val="left" w:pos="3920"/>
-                <w:tab w:val="left" w:pos="4480"/>
-                <w:tab w:val="left" w:pos="5040"/>
-                <w:tab w:val="left" w:pos="5600"/>
-                <w:tab w:val="left" w:pos="6160"/>
-                <w:tab w:val="left" w:pos="6720"/>
-              </w:tabs>
-              <w:autoSpaceDE w:val="0"/>
-              <w:autoSpaceDN w:val="0"/>
-              <w:adjustRightInd w:val="0"/>
-              <w:rPr>
-                <w:rFonts w:asciiTheme="majorHAnsi" w:hAnsiTheme="majorHAnsi" w:cstheme="majorHAnsi"/>
-                <w:color w:val="000000"/>
-                <w:sz w:val="22"/>
-                <w:szCs w:val="22"/>
-                <w:lang w:val="en-GB"/>
-              </w:rPr>
-            </w:pPr>
-            <w:r>
-              <w:rPr>
-                <w:rFonts w:asciiTheme="majorHAnsi" w:hAnsiTheme="majorHAnsi" w:cstheme="majorHAnsi"/>
-                <w:color w:val="000000"/>
-                <w:sz w:val="22"/>
-                <w:szCs w:val="22"/>
-                <w:lang w:val="en-GB"/>
-              </w:rPr>
-              <w:t>Assign the metric name and the metric value to variables</w:t>
-            </w:r>
-          </w:p>
-          <w:p/>
-          <w:p>
-            <w:pPr>
-              <w:tabs>
-                <w:tab w:val="left" w:pos="560"/>
-                <w:tab w:val="left" w:pos="1120"/>
-                <w:tab w:val="left" w:pos="1680"/>
-                <w:tab w:val="left" w:pos="2240"/>
-                <w:tab w:val="left" w:pos="2800"/>
-                <w:tab w:val="left" w:pos="3360"/>
-                <w:tab w:val="left" w:pos="3920"/>
-                <w:tab w:val="left" w:pos="4480"/>
-                <w:tab w:val="left" w:pos="5040"/>
-                <w:tab w:val="left" w:pos="5600"/>
-                <w:tab w:val="left" w:pos="6160"/>
-                <w:tab w:val="left" w:pos="6720"/>
-              </w:tabs>
-              <w:autoSpaceDE w:val="0"/>
-              <w:autoSpaceDN w:val="0"/>
-              <w:adjustRightInd w:val="0"/>
+              <w:t>1</w:t>
+            </w:r>
+            <w:r>
+              <w:t>5</w:t>
+            </w:r>
+            <w:r>
+              <w:t>-03-2022</w:t>
+            </w:r>
+          </w:p>
+          <w:p>
+            <w:pPr>
+              <w:rPr>
+                <w:rFonts w:asciiTheme="minorHAnsi" w:hAnsiTheme="minorHAnsi" w:cstheme="minorHAnsi"/>
+                <w:b/>
+                <w:bCs/>
+                <w:color w:val="FF0000"/>
+              </w:rPr>
+            </w:pPr>
+            <w:r>
+              <w:rPr>
+                <w:rFonts w:asciiTheme="minorHAnsi" w:hAnsiTheme="minorHAnsi" w:cstheme="minorHAnsi"/>
+                <w:b/>
+                <w:bCs/>
+                <w:color w:val="FF0000"/>
+              </w:rPr>
+              <w:t>Issue</w:t>
+            </w:r>
+          </w:p>
+          <w:p>
+            <w:pPr>
+              <w:tabs>
+                <w:tab w:val="left" w:pos="560"/>
+                <w:tab w:val="left" w:pos="1120"/>
+                <w:tab w:val="left" w:pos="1680"/>
+                <w:tab w:val="left" w:pos="2240"/>
+                <w:tab w:val="left" w:pos="2800"/>
+                <w:tab w:val="left" w:pos="3360"/>
+                <w:tab w:val="left" w:pos="3920"/>
+                <w:tab w:val="left" w:pos="4480"/>
+                <w:tab w:val="left" w:pos="5040"/>
+                <w:tab w:val="left" w:pos="5600"/>
+                <w:tab w:val="left" w:pos="6160"/>
+                <w:tab w:val="left" w:pos="6720"/>
+              </w:tabs>
+              <w:autoSpaceDE w:val="0"/>
+              <w:autoSpaceDN w:val="0"/>
+              <w:adjustRightInd w:val="0"/>
+              <w:rPr>
+                <w:rFonts w:ascii="Menlo" w:eastAsiaTheme="minorHAnsi" w:hAnsi="Menlo" w:cs="Menlo"/>
+                <w:color w:val="000000"/>
+                <w:sz w:val="22"/>
+                <w:szCs w:val="22"/>
+                <w:lang w:val="en-GB" w:eastAsia="en-US"/>
+              </w:rPr>
+            </w:pPr>
+            <w:r>
+              <w:rPr>
+                <w:rFonts w:ascii="Menlo" w:eastAsiaTheme="minorHAnsi" w:hAnsi="Menlo" w:cs="Menlo"/>
+                <w:color w:val="000000"/>
+                <w:sz w:val="22"/>
+                <w:szCs w:val="22"/>
+                <w:lang w:val="en-GB" w:eastAsia="en-US"/>
+              </w:rPr>
+              <w:t>(gcloud.ai-</w:t>
+            </w:r>
+            <w:proofErr w:type="spellStart"/>
+            <w:r>
+              <w:rPr>
+                <w:rFonts w:ascii="Menlo" w:eastAsiaTheme="minorHAnsi" w:hAnsi="Menlo" w:cs="Menlo"/>
+                <w:color w:val="000000"/>
+                <w:sz w:val="22"/>
+                <w:szCs w:val="22"/>
+                <w:lang w:val="en-GB" w:eastAsia="en-US"/>
+              </w:rPr>
+              <w:t>platform.</w:t>
+            </w:r>
+            <w:proofErr w:type="gramStart"/>
+            <w:r>
+              <w:rPr>
+                <w:rFonts w:ascii="Menlo" w:eastAsiaTheme="minorHAnsi" w:hAnsi="Menlo" w:cs="Menlo"/>
+                <w:color w:val="000000"/>
+                <w:sz w:val="22"/>
+                <w:szCs w:val="22"/>
+                <w:lang w:val="en-GB" w:eastAsia="en-US"/>
+              </w:rPr>
+              <w:t>jobs.submit</w:t>
+            </w:r>
+            <w:proofErr w:type="gramEnd"/>
+            <w:r>
+              <w:rPr>
+                <w:rFonts w:ascii="Menlo" w:eastAsiaTheme="minorHAnsi" w:hAnsi="Menlo" w:cs="Menlo"/>
+                <w:color w:val="000000"/>
+                <w:sz w:val="22"/>
+                <w:szCs w:val="22"/>
+                <w:lang w:val="en-GB" w:eastAsia="en-US"/>
+              </w:rPr>
+              <w:t>.training</w:t>
+            </w:r>
+            <w:proofErr w:type="spellEnd"/>
+            <w:r>
+              <w:rPr>
+                <w:rFonts w:ascii="Menlo" w:eastAsiaTheme="minorHAnsi" w:hAnsi="Menlo" w:cs="Menlo"/>
+                <w:color w:val="000000"/>
+                <w:sz w:val="22"/>
+                <w:szCs w:val="22"/>
+                <w:lang w:val="en-GB" w:eastAsia="en-US"/>
+              </w:rPr>
+              <w:t xml:space="preserve">) 403 Could not upload file [/var/folders/hl/mxkcyvl567x5q4rj2mwx3yp40000gn/T/tmp5sno5184/output/DoggyDetector-1.0.tar.gz] to [doggy-detector-2022-bucket-v2/training/packages/e846fa167fcbdb7c9f4fb9760b8a604179d3ac8ba7bcdbed5b4897b967ffb1f3/DoggyDetector-1.0.tar.gz]: joegulay@gmail.com does not have </w:t>
+            </w:r>
+            <w:proofErr w:type="spellStart"/>
+            <w:r>
+              <w:rPr>
+                <w:rFonts w:ascii="Menlo" w:eastAsiaTheme="minorHAnsi" w:hAnsi="Menlo" w:cs="Menlo"/>
+                <w:color w:val="000000"/>
+                <w:sz w:val="22"/>
+                <w:szCs w:val="22"/>
+                <w:lang w:val="en-GB" w:eastAsia="en-US"/>
+              </w:rPr>
+              <w:t>storage.objects.create</w:t>
+            </w:r>
+            <w:proofErr w:type="spellEnd"/>
+            <w:r>
+              <w:rPr>
+                <w:rFonts w:ascii="Menlo" w:eastAsiaTheme="minorHAnsi" w:hAnsi="Menlo" w:cs="Menlo"/>
+                <w:color w:val="000000"/>
+                <w:sz w:val="22"/>
+                <w:szCs w:val="22"/>
+                <w:lang w:val="en-GB" w:eastAsia="en-US"/>
+              </w:rPr>
+              <w:t xml:space="preserve"> access to the Google Cloud Storage object.</w:t>
+            </w:r>
+          </w:p>
+          <w:p>
+            <w:pPr>
+              <w:rPr>
+                <w:rFonts w:ascii="Menlo" w:eastAsiaTheme="minorHAnsi" w:hAnsi="Menlo" w:cs="Menlo"/>
+                <w:color w:val="000000"/>
+                <w:sz w:val="22"/>
+                <w:szCs w:val="22"/>
+                <w:lang w:val="en-GB" w:eastAsia="en-US"/>
+              </w:rPr>
+            </w:pPr>
+            <w:r>
+              <w:rPr>
+                <w:rFonts w:ascii="Menlo" w:eastAsiaTheme="minorHAnsi" w:hAnsi="Menlo" w:cs="Menlo"/>
+                <w:color w:val="000000"/>
+                <w:sz w:val="22"/>
+                <w:szCs w:val="22"/>
+                <w:lang w:val="en-GB" w:eastAsia="en-US"/>
+              </w:rPr>
+              <w:t>make: *** [</w:t>
+            </w:r>
+            <w:proofErr w:type="spellStart"/>
+            <w:r>
+              <w:rPr>
+                <w:rFonts w:ascii="Menlo" w:eastAsiaTheme="minorHAnsi" w:hAnsi="Menlo" w:cs="Menlo"/>
+                <w:color w:val="000000"/>
+                <w:sz w:val="22"/>
+                <w:szCs w:val="22"/>
+                <w:lang w:val="en-GB" w:eastAsia="en-US"/>
+              </w:rPr>
+              <w:t>gcp_submit_training</w:t>
+            </w:r>
+            <w:proofErr w:type="spellEnd"/>
+            <w:r>
+              <w:rPr>
+                <w:rFonts w:ascii="Menlo" w:eastAsiaTheme="minorHAnsi" w:hAnsi="Menlo" w:cs="Menlo"/>
+                <w:color w:val="000000"/>
+                <w:sz w:val="22"/>
+                <w:szCs w:val="22"/>
+                <w:lang w:val="en-GB" w:eastAsia="en-US"/>
+              </w:rPr>
+              <w:t>] Error 1</w:t>
+            </w:r>
+          </w:p>
+          <w:p>
+            <w:pPr>
+              <w:rPr>
+                <w:rFonts w:ascii="Menlo" w:hAnsi="Menlo" w:cs="Menlo"/>
+                <w:color w:val="2E74B5" w:themeColor="accent5" w:themeShade="BF"/>
+              </w:rPr>
+            </w:pPr>
+          </w:p>
+          <w:p>
+            <w:pPr>
+              <w:rPr>
+                <w:rFonts w:ascii="Menlo" w:hAnsi="Menlo" w:cs="Menlo"/>
+                <w:color w:val="2E74B5" w:themeColor="accent5" w:themeShade="BF"/>
+              </w:rPr>
+            </w:pPr>
+            <w:r>
+              <w:rPr>
+                <w:rFonts w:ascii="Menlo" w:hAnsi="Menlo" w:cs="Menlo"/>
+                <w:color w:val="2E74B5" w:themeColor="accent5" w:themeShade="BF"/>
+              </w:rPr>
+              <w:t>Lead</w:t>
+            </w:r>
+          </w:p>
+          <w:p>
+            <w:pPr>
+              <w:rPr>
+                <w:rFonts w:asciiTheme="minorHAnsi" w:hAnsiTheme="minorHAnsi" w:cstheme="minorHAnsi"/>
+                <w:color w:val="000000" w:themeColor="text1"/>
+              </w:rPr>
+            </w:pPr>
+            <w:r>
+              <w:rPr>
+                <w:rFonts w:asciiTheme="minorHAnsi" w:hAnsiTheme="minorHAnsi" w:cstheme="minorHAnsi"/>
+                <w:color w:val="000000" w:themeColor="text1"/>
+              </w:rPr>
+              <w:t xml:space="preserve">I suspect that it may be because </w:t>
+            </w:r>
+            <w:proofErr w:type="gramStart"/>
+            <w:r>
+              <w:rPr>
+                <w:rFonts w:asciiTheme="minorHAnsi" w:hAnsiTheme="minorHAnsi" w:cstheme="minorHAnsi"/>
+                <w:color w:val="000000" w:themeColor="text1"/>
+              </w:rPr>
+              <w:t>somehow</w:t>
+            </w:r>
+            <w:proofErr w:type="gramEnd"/>
+            <w:r>
+              <w:rPr>
+                <w:rFonts w:asciiTheme="minorHAnsi" w:hAnsiTheme="minorHAnsi" w:cstheme="minorHAnsi"/>
+                <w:color w:val="000000" w:themeColor="text1"/>
+              </w:rPr>
+              <w:t xml:space="preserve"> I haven’t enabled permissions from this laptop. I need to see what is happening in this folder, and see if there is an equivalent for </w:t>
+            </w:r>
+            <w:hyperlink r:id="rId6" w:history="1">
+              <w:r>
+                <w:rPr>
+                  <w:rStyle w:val="Hyperlink"/>
+                  <w:rFonts w:asciiTheme="minorHAnsi" w:hAnsiTheme="minorHAnsi" w:cstheme="minorHAnsi"/>
+                </w:rPr>
+                <w:t>gulayimports@gmail.com</w:t>
+              </w:r>
+            </w:hyperlink>
+            <w:r>
+              <w:rPr>
+                <w:rFonts w:asciiTheme="minorHAnsi" w:hAnsiTheme="minorHAnsi" w:cstheme="minorHAnsi"/>
+                <w:color w:val="000000" w:themeColor="text1"/>
+              </w:rPr>
+              <w:t xml:space="preserve"> on my iMac.</w:t>
+            </w:r>
+          </w:p>
+          <w:p>
+            <w:pPr>
+              <w:tabs>
+                <w:tab w:val="left" w:pos="560"/>
+                <w:tab w:val="left" w:pos="1120"/>
+                <w:tab w:val="left" w:pos="1680"/>
+                <w:tab w:val="left" w:pos="2240"/>
+                <w:tab w:val="left" w:pos="2800"/>
+                <w:tab w:val="left" w:pos="3360"/>
+                <w:tab w:val="left" w:pos="3920"/>
+                <w:tab w:val="left" w:pos="4480"/>
+                <w:tab w:val="left" w:pos="5040"/>
+                <w:tab w:val="left" w:pos="5600"/>
+                <w:tab w:val="left" w:pos="6160"/>
+                <w:tab w:val="left" w:pos="6720"/>
+              </w:tabs>
+              <w:autoSpaceDE w:val="0"/>
+              <w:autoSpaceDN w:val="0"/>
+              <w:adjustRightInd w:val="0"/>
+              <w:rPr>
+                <w:rFonts w:ascii="Menlo" w:eastAsiaTheme="minorHAnsi" w:hAnsi="Menlo" w:cs="Menlo"/>
+                <w:color w:val="000000"/>
+                <w:sz w:val="22"/>
+                <w:szCs w:val="22"/>
+                <w:lang w:val="en-GB" w:eastAsia="en-US"/>
+              </w:rPr>
+            </w:pPr>
+            <w:r>
+              <w:rPr>
+                <w:rFonts w:ascii="Menlo" w:eastAsiaTheme="minorHAnsi" w:hAnsi="Menlo" w:cs="Menlo"/>
+                <w:color w:val="AAAB25"/>
+                <w:sz w:val="22"/>
+                <w:szCs w:val="22"/>
+                <w:lang w:val="en-GB" w:eastAsia="en-US"/>
+              </w:rPr>
+              <w:t>"/Users/josephgulay/.config/gcloud/legacy_credentials/joegulay@gmail.com"</w:t>
+            </w:r>
+          </w:p>
+          <w:p>
+            <w:pPr>
+              <w:rPr>
+                <w:rFonts w:ascii="Menlo" w:hAnsi="Menlo" w:cs="Menlo"/>
+              </w:rPr>
+            </w:pPr>
+          </w:p>
+          <w:p>
+            <w:pPr>
+              <w:rPr>
+                <w:rFonts w:ascii="Menlo" w:hAnsi="Menlo" w:cs="Menlo"/>
+              </w:rPr>
+            </w:pPr>
+          </w:p>
+          <w:p>
+            <w:pPr>
+              <w:rPr>
+                <w:rFonts w:asciiTheme="minorHAnsi" w:hAnsiTheme="minorHAnsi" w:cstheme="minorHAnsi"/>
+                <w:b/>
+                <w:bCs/>
+                <w:color w:val="00B050"/>
+              </w:rPr>
+            </w:pPr>
+            <w:r>
+              <w:rPr>
+                <w:rFonts w:asciiTheme="minorHAnsi" w:hAnsiTheme="minorHAnsi" w:cstheme="minorHAnsi"/>
+                <w:b/>
+                <w:bCs/>
+                <w:color w:val="00B050"/>
+              </w:rPr>
+              <w:t>Solution</w:t>
+            </w:r>
+          </w:p>
+          <w:p>
+            <w:pPr>
               <w:rPr>
                 <w:rFonts w:asciiTheme="majorHAnsi" w:hAnsiTheme="majorHAnsi" w:cstheme="majorHAnsi"/>
                 <w:b/>
@@ -1630,6 +1854,130 @@
               <w:pStyle w:val="Heading2"/>
             </w:pPr>
             <w:r>
+              <w:t>14-03-2022</w:t>
+            </w:r>
+          </w:p>
+          <w:p>
+            <w:pPr>
+              <w:tabs>
+                <w:tab w:val="left" w:pos="560"/>
+                <w:tab w:val="left" w:pos="1120"/>
+                <w:tab w:val="left" w:pos="1680"/>
+                <w:tab w:val="left" w:pos="2240"/>
+                <w:tab w:val="left" w:pos="2800"/>
+                <w:tab w:val="left" w:pos="3360"/>
+                <w:tab w:val="left" w:pos="3920"/>
+                <w:tab w:val="left" w:pos="4480"/>
+                <w:tab w:val="left" w:pos="5040"/>
+                <w:tab w:val="left" w:pos="5600"/>
+                <w:tab w:val="left" w:pos="6160"/>
+                <w:tab w:val="left" w:pos="6720"/>
+              </w:tabs>
+              <w:autoSpaceDE w:val="0"/>
+              <w:autoSpaceDN w:val="0"/>
+              <w:adjustRightInd w:val="0"/>
+              <w:rPr>
+                <w:rFonts w:asciiTheme="majorHAnsi" w:hAnsiTheme="majorHAnsi" w:cstheme="majorHAnsi"/>
+                <w:color w:val="000000"/>
+                <w:sz w:val="22"/>
+                <w:szCs w:val="22"/>
+                <w:lang w:val="en-GB"/>
+              </w:rPr>
+            </w:pPr>
+            <w:r>
+              <w:rPr>
+                <w:rFonts w:asciiTheme="majorHAnsi" w:hAnsiTheme="majorHAnsi" w:cstheme="majorHAnsi"/>
+                <w:color w:val="000000"/>
+                <w:sz w:val="22"/>
+                <w:szCs w:val="22"/>
+                <w:lang w:val="en-GB"/>
+              </w:rPr>
+              <w:t>Run trainer.py locally, to see if it evaluates.</w:t>
+            </w:r>
+          </w:p>
+          <w:p>
+            <w:pPr>
+              <w:tabs>
+                <w:tab w:val="left" w:pos="560"/>
+                <w:tab w:val="left" w:pos="1120"/>
+                <w:tab w:val="left" w:pos="1680"/>
+                <w:tab w:val="left" w:pos="2240"/>
+                <w:tab w:val="left" w:pos="2800"/>
+                <w:tab w:val="left" w:pos="3360"/>
+                <w:tab w:val="left" w:pos="3920"/>
+                <w:tab w:val="left" w:pos="4480"/>
+                <w:tab w:val="left" w:pos="5040"/>
+                <w:tab w:val="left" w:pos="5600"/>
+                <w:tab w:val="left" w:pos="6160"/>
+                <w:tab w:val="left" w:pos="6720"/>
+              </w:tabs>
+              <w:autoSpaceDE w:val="0"/>
+              <w:autoSpaceDN w:val="0"/>
+              <w:adjustRightInd w:val="0"/>
+              <w:rPr>
+                <w:rFonts w:asciiTheme="majorHAnsi" w:hAnsiTheme="majorHAnsi" w:cstheme="majorHAnsi"/>
+                <w:color w:val="000000"/>
+                <w:sz w:val="22"/>
+                <w:szCs w:val="22"/>
+                <w:lang w:val="en-GB"/>
+              </w:rPr>
+            </w:pPr>
+            <w:r>
+              <w:rPr>
+                <w:rFonts w:asciiTheme="majorHAnsi" w:hAnsiTheme="majorHAnsi" w:cstheme="majorHAnsi"/>
+                <w:color w:val="000000"/>
+                <w:sz w:val="22"/>
+                <w:szCs w:val="22"/>
+                <w:lang w:val="en-GB"/>
+              </w:rPr>
+              <w:t>Assign the metric name and the metric value to variables when run locally</w:t>
+            </w:r>
+          </w:p>
+          <w:p>
+            <w:pPr>
+              <w:tabs>
+                <w:tab w:val="left" w:pos="560"/>
+                <w:tab w:val="left" w:pos="1120"/>
+                <w:tab w:val="left" w:pos="1680"/>
+                <w:tab w:val="left" w:pos="2240"/>
+                <w:tab w:val="left" w:pos="2800"/>
+                <w:tab w:val="left" w:pos="3360"/>
+                <w:tab w:val="left" w:pos="3920"/>
+                <w:tab w:val="left" w:pos="4480"/>
+                <w:tab w:val="left" w:pos="5040"/>
+                <w:tab w:val="left" w:pos="5600"/>
+                <w:tab w:val="left" w:pos="6160"/>
+                <w:tab w:val="left" w:pos="6720"/>
+              </w:tabs>
+              <w:autoSpaceDE w:val="0"/>
+              <w:autoSpaceDN w:val="0"/>
+              <w:adjustRightInd w:val="0"/>
+              <w:rPr>
+                <w:rFonts w:asciiTheme="majorHAnsi" w:hAnsiTheme="majorHAnsi" w:cstheme="majorHAnsi"/>
+                <w:color w:val="000000"/>
+                <w:sz w:val="22"/>
+                <w:szCs w:val="22"/>
+                <w:lang w:val="en-GB"/>
+              </w:rPr>
+            </w:pPr>
+            <w:r>
+              <w:rPr>
+                <w:rFonts w:asciiTheme="majorHAnsi" w:hAnsiTheme="majorHAnsi" w:cstheme="majorHAnsi"/>
+                <w:color w:val="000000"/>
+                <w:sz w:val="22"/>
+                <w:szCs w:val="22"/>
+                <w:lang w:val="en-GB"/>
+              </w:rPr>
+              <w:t>Start to test the ML flow with the upload to GCP part</w:t>
+            </w:r>
+          </w:p>
+          <w:p/>
+          <w:p/>
+          <w:p>
+            <w:pPr>
+              <w:pStyle w:val="Heading2"/>
+            </w:pPr>
+            <w:r>
               <w:t>13- 03-2022</w:t>
             </w:r>
           </w:p>
@@ -2873,9 +3221,8 @@
                 <w:sz w:val="17"/>
                 <w:szCs w:val="17"/>
               </w:rPr>
-              <w:t xml:space="preserve">) File "/root/.local/lib/python3.7/site-packages/DoggyDetector/trainer.py", line 217, in &lt;module&gt; </w:t>
-            </w:r>
-            <w:proofErr w:type="spellStart"/>
+              <w:t xml:space="preserve">) File "/root/.local/lib/python3.7/site-packages/DoggyDetector/trainer.py", </w:t>
+            </w:r>
             <w:r>
               <w:rPr>
                 <w:rFonts w:ascii="Courier New" w:hAnsi="Courier New" w:cs="Courier New"/>
@@ -2883,9 +3230,10 @@
                 <w:sz w:val="17"/>
                 <w:szCs w:val="17"/>
               </w:rPr>
-              <w:t>trainer.train_GCP_data</w:t>
-            </w:r>
-            <w:proofErr w:type="spellEnd"/>
+              <w:lastRenderedPageBreak/>
+              <w:t xml:space="preserve">line 217, in &lt;module&gt; </w:t>
+            </w:r>
+            <w:proofErr w:type="spellStart"/>
             <w:r>
               <w:rPr>
                 <w:rFonts w:ascii="Courier New" w:hAnsi="Courier New" w:cs="Courier New"/>
@@ -2893,9 +3241,9 @@
                 <w:sz w:val="17"/>
                 <w:szCs w:val="17"/>
               </w:rPr>
-              <w:t xml:space="preserve">( n=1000, pickle=True) File "/root/.local/lib/python3.7/site-packages/DoggyDetector/trainer.py", line 94, in </w:t>
-            </w:r>
-            <w:proofErr w:type="spellStart"/>
+              <w:t>trainer.train_GCP_data</w:t>
+            </w:r>
+            <w:proofErr w:type="spellEnd"/>
             <w:r>
               <w:rPr>
                 <w:rFonts w:ascii="Courier New" w:hAnsi="Courier New" w:cs="Courier New"/>
@@ -2903,9 +3251,9 @@
                 <w:sz w:val="17"/>
                 <w:szCs w:val="17"/>
               </w:rPr>
-              <w:t>train_GCP_data</w:t>
-            </w:r>
-            <w:proofErr w:type="spellEnd"/>
+              <w:t xml:space="preserve">( n=1000, pickle=True) File "/root/.local/lib/python3.7/site-packages/DoggyDetector/trainer.py", line 94, in </w:t>
+            </w:r>
+            <w:proofErr w:type="spellStart"/>
             <w:r>
               <w:rPr>
                 <w:rFonts w:ascii="Courier New" w:hAnsi="Courier New" w:cs="Courier New"/>
@@ -2913,9 +3261,9 @@
                 <w:sz w:val="17"/>
                 <w:szCs w:val="17"/>
               </w:rPr>
-              <w:t xml:space="preserve"> slicer = </w:t>
-            </w:r>
-            <w:proofErr w:type="spellStart"/>
+              <w:t>train_GCP_data</w:t>
+            </w:r>
+            <w:proofErr w:type="spellEnd"/>
             <w:r>
               <w:rPr>
                 <w:rFonts w:ascii="Courier New" w:hAnsi="Courier New" w:cs="Courier New"/>
@@ -2923,9 +3271,9 @@
                 <w:sz w:val="17"/>
                 <w:szCs w:val="17"/>
               </w:rPr>
-              <w:t>cwd.index</w:t>
-            </w:r>
-            <w:proofErr w:type="spellEnd"/>
+              <w:t xml:space="preserve"> slicer = </w:t>
+            </w:r>
+            <w:proofErr w:type="spellStart"/>
             <w:r>
               <w:rPr>
                 <w:rFonts w:ascii="Courier New" w:hAnsi="Courier New" w:cs="Courier New"/>
@@ -2933,9 +3281,9 @@
                 <w:sz w:val="17"/>
                 <w:szCs w:val="17"/>
               </w:rPr>
-              <w:t>("</w:t>
-            </w:r>
-            <w:proofErr w:type="spellStart"/>
+              <w:t>cwd.index</w:t>
+            </w:r>
+            <w:proofErr w:type="spellEnd"/>
             <w:r>
               <w:rPr>
                 <w:rFonts w:ascii="Courier New" w:hAnsi="Courier New" w:cs="Courier New"/>
@@ -2943,9 +3291,9 @@
                 <w:sz w:val="17"/>
                 <w:szCs w:val="17"/>
               </w:rPr>
-              <w:t>DoggyDetector</w:t>
-            </w:r>
-            <w:proofErr w:type="spellEnd"/>
+              <w:t>("</w:t>
+            </w:r>
+            <w:proofErr w:type="spellStart"/>
             <w:r>
               <w:rPr>
                 <w:rFonts w:ascii="Courier New" w:hAnsi="Courier New" w:cs="Courier New"/>
@@ -2953,9 +3301,9 @@
                 <w:sz w:val="17"/>
                 <w:szCs w:val="17"/>
               </w:rPr>
-              <w:t xml:space="preserve">") + 13 </w:t>
-            </w:r>
-            <w:proofErr w:type="spellStart"/>
+              <w:t>DoggyDetector</w:t>
+            </w:r>
+            <w:proofErr w:type="spellEnd"/>
             <w:r>
               <w:rPr>
                 <w:rFonts w:ascii="Courier New" w:hAnsi="Courier New" w:cs="Courier New"/>
@@ -2963,9 +3311,9 @@
                 <w:sz w:val="17"/>
                 <w:szCs w:val="17"/>
               </w:rPr>
-              <w:t>ValueError</w:t>
-            </w:r>
-            <w:proofErr w:type="spellEnd"/>
+              <w:t xml:space="preserve">") + 13 </w:t>
+            </w:r>
+            <w:proofErr w:type="spellStart"/>
             <w:r>
               <w:rPr>
                 <w:rFonts w:ascii="Courier New" w:hAnsi="Courier New" w:cs="Courier New"/>
@@ -2973,579 +3321,9 @@
                 <w:sz w:val="17"/>
                 <w:szCs w:val="17"/>
               </w:rPr>
-              <w:t>: substring not found</w:t>
-            </w:r>
-          </w:p>
-          <w:p>
-            <w:pPr>
-              <w:tabs>
-                <w:tab w:val="left" w:pos="560"/>
-                <w:tab w:val="left" w:pos="1120"/>
-                <w:tab w:val="left" w:pos="1680"/>
-                <w:tab w:val="left" w:pos="2240"/>
-                <w:tab w:val="left" w:pos="2800"/>
-                <w:tab w:val="left" w:pos="3360"/>
-                <w:tab w:val="left" w:pos="3920"/>
-                <w:tab w:val="left" w:pos="4480"/>
-                <w:tab w:val="left" w:pos="5040"/>
-                <w:tab w:val="left" w:pos="5600"/>
-                <w:tab w:val="left" w:pos="6160"/>
-                <w:tab w:val="left" w:pos="6720"/>
-              </w:tabs>
-              <w:autoSpaceDE w:val="0"/>
-              <w:autoSpaceDN w:val="0"/>
-              <w:adjustRightInd w:val="0"/>
-              <w:rPr>
-                <w:rFonts w:asciiTheme="majorHAnsi" w:hAnsiTheme="majorHAnsi" w:cstheme="majorHAnsi"/>
-                <w:b/>
-                <w:bCs/>
-                <w:sz w:val="22"/>
-                <w:szCs w:val="22"/>
-              </w:rPr>
-            </w:pPr>
-          </w:p>
-          <w:p>
-            <w:pPr>
-              <w:tabs>
-                <w:tab w:val="left" w:pos="560"/>
-                <w:tab w:val="left" w:pos="1120"/>
-                <w:tab w:val="left" w:pos="1680"/>
-                <w:tab w:val="left" w:pos="2240"/>
-                <w:tab w:val="left" w:pos="2800"/>
-                <w:tab w:val="left" w:pos="3360"/>
-                <w:tab w:val="left" w:pos="3920"/>
-                <w:tab w:val="left" w:pos="4480"/>
-                <w:tab w:val="left" w:pos="5040"/>
-                <w:tab w:val="left" w:pos="5600"/>
-                <w:tab w:val="left" w:pos="6160"/>
-                <w:tab w:val="left" w:pos="6720"/>
-              </w:tabs>
-              <w:autoSpaceDE w:val="0"/>
-              <w:autoSpaceDN w:val="0"/>
-              <w:adjustRightInd w:val="0"/>
-              <w:rPr>
-                <w:rFonts w:asciiTheme="majorHAnsi" w:hAnsiTheme="majorHAnsi" w:cstheme="majorHAnsi"/>
-                <w:sz w:val="22"/>
-                <w:szCs w:val="22"/>
-              </w:rPr>
-            </w:pPr>
-            <w:r>
-              <w:rPr>
-                <w:rFonts w:asciiTheme="majorHAnsi" w:hAnsiTheme="majorHAnsi" w:cstheme="majorHAnsi"/>
-                <w:sz w:val="22"/>
-                <w:szCs w:val="22"/>
-              </w:rPr>
-              <w:t xml:space="preserve">It looks like </w:t>
-            </w:r>
-            <w:r>
-              <w:rPr>
-                <w:rFonts w:asciiTheme="majorHAnsi" w:hAnsiTheme="majorHAnsi" w:cstheme="majorHAnsi"/>
-                <w:sz w:val="22"/>
-                <w:szCs w:val="22"/>
-              </w:rPr>
-              <w:t xml:space="preserve">the current working directory doesn’t have </w:t>
-            </w:r>
-            <w:proofErr w:type="spellStart"/>
-            <w:r>
-              <w:rPr>
-                <w:rFonts w:asciiTheme="majorHAnsi" w:hAnsiTheme="majorHAnsi" w:cstheme="majorHAnsi"/>
-                <w:sz w:val="22"/>
-                <w:szCs w:val="22"/>
-              </w:rPr>
-              <w:t>DoggyDetector</w:t>
-            </w:r>
-            <w:proofErr w:type="spellEnd"/>
-            <w:r>
-              <w:rPr>
-                <w:rFonts w:asciiTheme="majorHAnsi" w:hAnsiTheme="majorHAnsi" w:cstheme="majorHAnsi"/>
-                <w:sz w:val="22"/>
-                <w:szCs w:val="22"/>
-              </w:rPr>
-              <w:t xml:space="preserve"> in it.</w:t>
-            </w:r>
-            <w:r>
-              <w:rPr>
-                <w:rFonts w:asciiTheme="majorHAnsi" w:hAnsiTheme="majorHAnsi" w:cstheme="majorHAnsi"/>
-                <w:sz w:val="22"/>
-                <w:szCs w:val="22"/>
-              </w:rPr>
-              <w:t xml:space="preserve"> This may be an issue that was caused by me trying to have a root folder. </w:t>
-            </w:r>
-          </w:p>
-          <w:p>
-            <w:pPr>
-              <w:tabs>
-                <w:tab w:val="left" w:pos="560"/>
-                <w:tab w:val="left" w:pos="1120"/>
-                <w:tab w:val="left" w:pos="1680"/>
-                <w:tab w:val="left" w:pos="2240"/>
-                <w:tab w:val="left" w:pos="2800"/>
-                <w:tab w:val="left" w:pos="3360"/>
-                <w:tab w:val="left" w:pos="3920"/>
-                <w:tab w:val="left" w:pos="4480"/>
-                <w:tab w:val="left" w:pos="5040"/>
-                <w:tab w:val="left" w:pos="5600"/>
-                <w:tab w:val="left" w:pos="6160"/>
-                <w:tab w:val="left" w:pos="6720"/>
-              </w:tabs>
-              <w:autoSpaceDE w:val="0"/>
-              <w:autoSpaceDN w:val="0"/>
-              <w:adjustRightInd w:val="0"/>
-              <w:rPr>
-                <w:rFonts w:asciiTheme="majorHAnsi" w:hAnsiTheme="majorHAnsi" w:cstheme="majorHAnsi"/>
-                <w:sz w:val="22"/>
-                <w:szCs w:val="22"/>
-              </w:rPr>
-            </w:pPr>
-          </w:p>
-          <w:p>
-            <w:pPr>
-              <w:tabs>
-                <w:tab w:val="left" w:pos="560"/>
-                <w:tab w:val="left" w:pos="1120"/>
-                <w:tab w:val="left" w:pos="1680"/>
-                <w:tab w:val="left" w:pos="2240"/>
-                <w:tab w:val="left" w:pos="2800"/>
-                <w:tab w:val="left" w:pos="3360"/>
-                <w:tab w:val="left" w:pos="3920"/>
-                <w:tab w:val="left" w:pos="4480"/>
-                <w:tab w:val="left" w:pos="5040"/>
-                <w:tab w:val="left" w:pos="5600"/>
-                <w:tab w:val="left" w:pos="6160"/>
-                <w:tab w:val="left" w:pos="6720"/>
-              </w:tabs>
-              <w:autoSpaceDE w:val="0"/>
-              <w:autoSpaceDN w:val="0"/>
-              <w:adjustRightInd w:val="0"/>
-              <w:rPr>
-                <w:rFonts w:asciiTheme="majorHAnsi" w:hAnsiTheme="majorHAnsi" w:cstheme="majorHAnsi"/>
-                <w:sz w:val="22"/>
-                <w:szCs w:val="22"/>
-              </w:rPr>
-            </w:pPr>
-            <w:r>
-              <w:rPr>
-                <w:rFonts w:asciiTheme="majorHAnsi" w:hAnsiTheme="majorHAnsi" w:cstheme="majorHAnsi"/>
-                <w:sz w:val="22"/>
-                <w:szCs w:val="22"/>
-              </w:rPr>
-              <w:lastRenderedPageBreak/>
-              <w:t xml:space="preserve">Troubleshooting option 0. Try to run it as a package locally from somewhere else in the system. I suspect that when being run as a package it doesn’t “know” that the package name is </w:t>
-            </w:r>
-            <w:proofErr w:type="spellStart"/>
-            <w:r>
-              <w:rPr>
-                <w:rFonts w:asciiTheme="majorHAnsi" w:hAnsiTheme="majorHAnsi" w:cstheme="majorHAnsi"/>
-                <w:sz w:val="22"/>
-                <w:szCs w:val="22"/>
-              </w:rPr>
-              <w:t>DoggyDetector</w:t>
-            </w:r>
-            <w:proofErr w:type="spellEnd"/>
-            <w:r>
-              <w:rPr>
-                <w:rFonts w:asciiTheme="majorHAnsi" w:hAnsiTheme="majorHAnsi" w:cstheme="majorHAnsi"/>
-                <w:sz w:val="22"/>
-                <w:szCs w:val="22"/>
-              </w:rPr>
-              <w:t>, hence why the root system thing isn’t working.</w:t>
-            </w:r>
-          </w:p>
-          <w:p>
-            <w:pPr>
-              <w:tabs>
-                <w:tab w:val="left" w:pos="560"/>
-                <w:tab w:val="left" w:pos="1120"/>
-                <w:tab w:val="left" w:pos="1680"/>
-                <w:tab w:val="left" w:pos="2240"/>
-                <w:tab w:val="left" w:pos="2800"/>
-                <w:tab w:val="left" w:pos="3360"/>
-                <w:tab w:val="left" w:pos="3920"/>
-                <w:tab w:val="left" w:pos="4480"/>
-                <w:tab w:val="left" w:pos="5040"/>
-                <w:tab w:val="left" w:pos="5600"/>
-                <w:tab w:val="left" w:pos="6160"/>
-                <w:tab w:val="left" w:pos="6720"/>
-              </w:tabs>
-              <w:autoSpaceDE w:val="0"/>
-              <w:autoSpaceDN w:val="0"/>
-              <w:adjustRightInd w:val="0"/>
-              <w:rPr>
-                <w:rFonts w:asciiTheme="majorHAnsi" w:hAnsiTheme="majorHAnsi" w:cstheme="majorHAnsi"/>
-                <w:sz w:val="22"/>
-                <w:szCs w:val="22"/>
-              </w:rPr>
-            </w:pPr>
-          </w:p>
-          <w:p>
-            <w:pPr>
-              <w:tabs>
-                <w:tab w:val="left" w:pos="560"/>
-                <w:tab w:val="left" w:pos="1120"/>
-                <w:tab w:val="left" w:pos="1680"/>
-                <w:tab w:val="left" w:pos="2240"/>
-                <w:tab w:val="left" w:pos="2800"/>
-                <w:tab w:val="left" w:pos="3360"/>
-                <w:tab w:val="left" w:pos="3920"/>
-                <w:tab w:val="left" w:pos="4480"/>
-                <w:tab w:val="left" w:pos="5040"/>
-                <w:tab w:val="left" w:pos="5600"/>
-                <w:tab w:val="left" w:pos="6160"/>
-                <w:tab w:val="left" w:pos="6720"/>
-              </w:tabs>
-              <w:autoSpaceDE w:val="0"/>
-              <w:autoSpaceDN w:val="0"/>
-              <w:adjustRightInd w:val="0"/>
-              <w:rPr>
-                <w:rFonts w:asciiTheme="majorHAnsi" w:hAnsiTheme="majorHAnsi" w:cstheme="majorHAnsi"/>
-                <w:sz w:val="22"/>
-                <w:szCs w:val="22"/>
-              </w:rPr>
-            </w:pPr>
-            <w:r>
-              <w:rPr>
-                <w:rFonts w:asciiTheme="majorHAnsi" w:hAnsiTheme="majorHAnsi" w:cstheme="majorHAnsi"/>
-                <w:sz w:val="22"/>
-                <w:szCs w:val="22"/>
-              </w:rPr>
-              <w:t>Troubleshooting option 1:</w:t>
-            </w:r>
-          </w:p>
-          <w:p>
-            <w:pPr>
-              <w:tabs>
-                <w:tab w:val="left" w:pos="560"/>
-                <w:tab w:val="left" w:pos="1120"/>
-                <w:tab w:val="left" w:pos="1680"/>
-                <w:tab w:val="left" w:pos="2240"/>
-                <w:tab w:val="left" w:pos="2800"/>
-                <w:tab w:val="left" w:pos="3360"/>
-                <w:tab w:val="left" w:pos="3920"/>
-                <w:tab w:val="left" w:pos="4480"/>
-                <w:tab w:val="left" w:pos="5040"/>
-                <w:tab w:val="left" w:pos="5600"/>
-                <w:tab w:val="left" w:pos="6160"/>
-                <w:tab w:val="left" w:pos="6720"/>
-              </w:tabs>
-              <w:autoSpaceDE w:val="0"/>
-              <w:autoSpaceDN w:val="0"/>
-              <w:adjustRightInd w:val="0"/>
-              <w:rPr>
-                <w:rFonts w:asciiTheme="majorHAnsi" w:hAnsiTheme="majorHAnsi" w:cstheme="majorHAnsi"/>
-                <w:sz w:val="22"/>
-                <w:szCs w:val="22"/>
-              </w:rPr>
-            </w:pPr>
-            <w:r>
-              <w:rPr>
-                <w:rFonts w:asciiTheme="majorHAnsi" w:hAnsiTheme="majorHAnsi" w:cstheme="majorHAnsi"/>
-                <w:sz w:val="22"/>
-                <w:szCs w:val="22"/>
-              </w:rPr>
-              <w:t>Find a way to export the string to google cloud.</w:t>
-            </w:r>
-          </w:p>
-          <w:p>
-            <w:pPr>
-              <w:tabs>
-                <w:tab w:val="left" w:pos="560"/>
-                <w:tab w:val="left" w:pos="1120"/>
-                <w:tab w:val="left" w:pos="1680"/>
-                <w:tab w:val="left" w:pos="2240"/>
-                <w:tab w:val="left" w:pos="2800"/>
-                <w:tab w:val="left" w:pos="3360"/>
-                <w:tab w:val="left" w:pos="3920"/>
-                <w:tab w:val="left" w:pos="4480"/>
-                <w:tab w:val="left" w:pos="5040"/>
-                <w:tab w:val="left" w:pos="5600"/>
-                <w:tab w:val="left" w:pos="6160"/>
-                <w:tab w:val="left" w:pos="6720"/>
-              </w:tabs>
-              <w:autoSpaceDE w:val="0"/>
-              <w:autoSpaceDN w:val="0"/>
-              <w:adjustRightInd w:val="0"/>
-              <w:rPr>
-                <w:rFonts w:asciiTheme="majorHAnsi" w:hAnsiTheme="majorHAnsi" w:cstheme="majorHAnsi"/>
-                <w:sz w:val="22"/>
-                <w:szCs w:val="22"/>
-              </w:rPr>
-            </w:pPr>
-          </w:p>
-          <w:p>
-            <w:pPr>
-              <w:tabs>
-                <w:tab w:val="left" w:pos="560"/>
-                <w:tab w:val="left" w:pos="1120"/>
-                <w:tab w:val="left" w:pos="1680"/>
-                <w:tab w:val="left" w:pos="2240"/>
-                <w:tab w:val="left" w:pos="2800"/>
-                <w:tab w:val="left" w:pos="3360"/>
-                <w:tab w:val="left" w:pos="3920"/>
-                <w:tab w:val="left" w:pos="4480"/>
-                <w:tab w:val="left" w:pos="5040"/>
-                <w:tab w:val="left" w:pos="5600"/>
-                <w:tab w:val="left" w:pos="6160"/>
-                <w:tab w:val="left" w:pos="6720"/>
-              </w:tabs>
-              <w:autoSpaceDE w:val="0"/>
-              <w:autoSpaceDN w:val="0"/>
-              <w:adjustRightInd w:val="0"/>
-              <w:rPr>
-                <w:rFonts w:asciiTheme="majorHAnsi" w:hAnsiTheme="majorHAnsi" w:cstheme="majorHAnsi"/>
-                <w:sz w:val="22"/>
-                <w:szCs w:val="22"/>
-              </w:rPr>
-            </w:pPr>
-          </w:p>
-          <w:p>
-            <w:pPr>
-              <w:tabs>
-                <w:tab w:val="left" w:pos="560"/>
-                <w:tab w:val="left" w:pos="1120"/>
-                <w:tab w:val="left" w:pos="1680"/>
-                <w:tab w:val="left" w:pos="2240"/>
-                <w:tab w:val="left" w:pos="2800"/>
-                <w:tab w:val="left" w:pos="3360"/>
-                <w:tab w:val="left" w:pos="3920"/>
-                <w:tab w:val="left" w:pos="4480"/>
-                <w:tab w:val="left" w:pos="5040"/>
-                <w:tab w:val="left" w:pos="5600"/>
-                <w:tab w:val="left" w:pos="6160"/>
-                <w:tab w:val="left" w:pos="6720"/>
-              </w:tabs>
-              <w:autoSpaceDE w:val="0"/>
-              <w:autoSpaceDN w:val="0"/>
-              <w:adjustRightInd w:val="0"/>
-              <w:rPr>
-                <w:rFonts w:asciiTheme="majorHAnsi" w:hAnsiTheme="majorHAnsi" w:cstheme="majorHAnsi"/>
-                <w:b/>
-                <w:bCs/>
-                <w:color w:val="00B050"/>
-                <w:sz w:val="22"/>
-                <w:szCs w:val="22"/>
-              </w:rPr>
-            </w:pPr>
-            <w:r>
-              <w:rPr>
-                <w:rFonts w:asciiTheme="majorHAnsi" w:hAnsiTheme="majorHAnsi" w:cstheme="majorHAnsi"/>
-                <w:b/>
-                <w:bCs/>
-                <w:color w:val="00B050"/>
-                <w:sz w:val="22"/>
-                <w:szCs w:val="22"/>
-              </w:rPr>
-              <w:t xml:space="preserve">Solution: </w:t>
-            </w:r>
-          </w:p>
-          <w:p>
-            <w:pPr>
-              <w:tabs>
-                <w:tab w:val="left" w:pos="560"/>
-                <w:tab w:val="left" w:pos="1120"/>
-                <w:tab w:val="left" w:pos="1680"/>
-                <w:tab w:val="left" w:pos="2240"/>
-                <w:tab w:val="left" w:pos="2800"/>
-                <w:tab w:val="left" w:pos="3360"/>
-                <w:tab w:val="left" w:pos="3920"/>
-                <w:tab w:val="left" w:pos="4480"/>
-                <w:tab w:val="left" w:pos="5040"/>
-                <w:tab w:val="left" w:pos="5600"/>
-                <w:tab w:val="left" w:pos="6160"/>
-                <w:tab w:val="left" w:pos="6720"/>
-              </w:tabs>
-              <w:autoSpaceDE w:val="0"/>
-              <w:autoSpaceDN w:val="0"/>
-              <w:adjustRightInd w:val="0"/>
-              <w:rPr>
-                <w:rFonts w:asciiTheme="majorHAnsi" w:hAnsiTheme="majorHAnsi" w:cstheme="majorHAnsi"/>
-                <w:sz w:val="22"/>
-                <w:szCs w:val="22"/>
-              </w:rPr>
-            </w:pPr>
-            <w:r>
-              <w:rPr>
-                <w:rFonts w:asciiTheme="majorHAnsi" w:hAnsiTheme="majorHAnsi" w:cstheme="majorHAnsi"/>
-                <w:sz w:val="22"/>
-                <w:szCs w:val="22"/>
-              </w:rPr>
-              <w:t xml:space="preserve">Option 0 seems to have worked. </w:t>
-            </w:r>
-          </w:p>
-          <w:p/>
-          <w:p/>
-          <w:p>
-            <w:pPr>
-              <w:pStyle w:val="Heading2"/>
-            </w:pPr>
-            <w:r>
-              <w:t>0</w:t>
-            </w:r>
-            <w:r>
-              <w:t>9</w:t>
-            </w:r>
-            <w:r>
-              <w:t>-03-2022</w:t>
-            </w:r>
-          </w:p>
-          <w:p>
-            <w:r>
-              <w:t>Didn’t code</w:t>
-            </w:r>
-          </w:p>
-          <w:p/>
-          <w:p>
-            <w:pPr>
-              <w:pStyle w:val="Heading2"/>
-            </w:pPr>
-            <w:r>
-              <w:t>0</w:t>
-            </w:r>
-            <w:r>
-              <w:t>8</w:t>
-            </w:r>
-            <w:r>
-              <w:t>-03-2022</w:t>
-            </w:r>
-          </w:p>
-          <w:p>
-            <w:r>
-              <w:t>Didn’t code</w:t>
-            </w:r>
-          </w:p>
-          <w:p/>
-          <w:p>
-            <w:pPr>
-              <w:pStyle w:val="Heading2"/>
-            </w:pPr>
-            <w:r>
-              <w:t>0</w:t>
-            </w:r>
-            <w:r>
-              <w:t>7</w:t>
-            </w:r>
-            <w:r>
-              <w:t>-03-2022</w:t>
-            </w:r>
-          </w:p>
-          <w:p>
-            <w:r>
-              <w:t>Didn’t code</w:t>
-            </w:r>
-          </w:p>
-          <w:p/>
-          <w:p>
-            <w:pPr>
-              <w:pStyle w:val="Heading2"/>
-            </w:pPr>
-            <w:r>
-              <w:t>06-03-2022</w:t>
-            </w:r>
-          </w:p>
-          <w:p>
-            <w:pPr>
-              <w:tabs>
-                <w:tab w:val="left" w:pos="560"/>
-                <w:tab w:val="left" w:pos="1120"/>
-                <w:tab w:val="left" w:pos="1680"/>
-                <w:tab w:val="left" w:pos="2240"/>
-                <w:tab w:val="left" w:pos="2800"/>
-                <w:tab w:val="left" w:pos="3360"/>
-                <w:tab w:val="left" w:pos="3920"/>
-                <w:tab w:val="left" w:pos="4480"/>
-                <w:tab w:val="left" w:pos="5040"/>
-                <w:tab w:val="left" w:pos="5600"/>
-                <w:tab w:val="left" w:pos="6160"/>
-                <w:tab w:val="left" w:pos="6720"/>
-              </w:tabs>
-              <w:autoSpaceDE w:val="0"/>
-              <w:autoSpaceDN w:val="0"/>
-              <w:adjustRightInd w:val="0"/>
-              <w:rPr>
-                <w:rFonts w:asciiTheme="majorHAnsi" w:hAnsiTheme="majorHAnsi" w:cstheme="majorHAnsi"/>
-                <w:b/>
-                <w:bCs/>
-                <w:sz w:val="22"/>
-                <w:szCs w:val="22"/>
-              </w:rPr>
-            </w:pPr>
-          </w:p>
-          <w:p>
-            <w:pPr>
-              <w:tabs>
-                <w:tab w:val="left" w:pos="560"/>
-                <w:tab w:val="left" w:pos="1120"/>
-                <w:tab w:val="left" w:pos="1680"/>
-                <w:tab w:val="left" w:pos="2240"/>
-                <w:tab w:val="left" w:pos="2800"/>
-                <w:tab w:val="left" w:pos="3360"/>
-                <w:tab w:val="left" w:pos="3920"/>
-                <w:tab w:val="left" w:pos="4480"/>
-                <w:tab w:val="left" w:pos="5040"/>
-                <w:tab w:val="left" w:pos="5600"/>
-                <w:tab w:val="left" w:pos="6160"/>
-                <w:tab w:val="left" w:pos="6720"/>
-              </w:tabs>
-              <w:autoSpaceDE w:val="0"/>
-              <w:autoSpaceDN w:val="0"/>
-              <w:adjustRightInd w:val="0"/>
-              <w:rPr>
-                <w:rFonts w:asciiTheme="majorHAnsi" w:hAnsiTheme="majorHAnsi" w:cstheme="majorHAnsi"/>
-                <w:b/>
-                <w:bCs/>
-                <w:color w:val="FF0000"/>
-                <w:sz w:val="22"/>
-                <w:szCs w:val="22"/>
-              </w:rPr>
-            </w:pPr>
-            <w:r>
-              <w:rPr>
-                <w:rFonts w:asciiTheme="majorHAnsi" w:hAnsiTheme="majorHAnsi" w:cstheme="majorHAnsi"/>
-                <w:b/>
-                <w:bCs/>
-                <w:color w:val="FF0000"/>
-                <w:sz w:val="22"/>
-                <w:szCs w:val="22"/>
-              </w:rPr>
-              <w:t>Issue:</w:t>
-            </w:r>
-          </w:p>
-          <w:p>
-            <w:pPr>
-              <w:tabs>
-                <w:tab w:val="left" w:pos="560"/>
-                <w:tab w:val="left" w:pos="1120"/>
-                <w:tab w:val="left" w:pos="1680"/>
-                <w:tab w:val="left" w:pos="2240"/>
-                <w:tab w:val="left" w:pos="2800"/>
-                <w:tab w:val="left" w:pos="3360"/>
-                <w:tab w:val="left" w:pos="3920"/>
-                <w:tab w:val="left" w:pos="4480"/>
-                <w:tab w:val="left" w:pos="5040"/>
-                <w:tab w:val="left" w:pos="5600"/>
-                <w:tab w:val="left" w:pos="6160"/>
-                <w:tab w:val="left" w:pos="6720"/>
-              </w:tabs>
-              <w:autoSpaceDE w:val="0"/>
-              <w:autoSpaceDN w:val="0"/>
-              <w:adjustRightInd w:val="0"/>
-              <w:rPr>
-                <w:rFonts w:asciiTheme="majorHAnsi" w:hAnsiTheme="majorHAnsi" w:cstheme="majorHAnsi"/>
-                <w:color w:val="002060"/>
-                <w:sz w:val="22"/>
-                <w:szCs w:val="22"/>
-              </w:rPr>
-            </w:pPr>
-            <w:r>
-              <w:rPr>
-                <w:rFonts w:asciiTheme="majorHAnsi" w:hAnsiTheme="majorHAnsi" w:cstheme="majorHAnsi"/>
-                <w:color w:val="002060"/>
-                <w:sz w:val="22"/>
-                <w:szCs w:val="22"/>
-              </w:rPr>
-              <w:t>Troubleshoot this error:</w:t>
-            </w:r>
-          </w:p>
-          <w:p>
+              <w:t>ValueError</w:t>
+            </w:r>
+            <w:proofErr w:type="spellEnd"/>
             <w:r>
               <w:rPr>
                 <w:rFonts w:ascii="Courier New" w:hAnsi="Courier New" w:cs="Courier New"/>
@@ -3553,9 +3331,578 @@
                 <w:sz w:val="17"/>
                 <w:szCs w:val="17"/>
               </w:rPr>
-              <w:t>"Traceback (most recent call last): File "/</w:t>
-            </w:r>
-            <w:proofErr w:type="spellStart"/>
+              <w:t>: substring not found</w:t>
+            </w:r>
+          </w:p>
+          <w:p>
+            <w:pPr>
+              <w:tabs>
+                <w:tab w:val="left" w:pos="560"/>
+                <w:tab w:val="left" w:pos="1120"/>
+                <w:tab w:val="left" w:pos="1680"/>
+                <w:tab w:val="left" w:pos="2240"/>
+                <w:tab w:val="left" w:pos="2800"/>
+                <w:tab w:val="left" w:pos="3360"/>
+                <w:tab w:val="left" w:pos="3920"/>
+                <w:tab w:val="left" w:pos="4480"/>
+                <w:tab w:val="left" w:pos="5040"/>
+                <w:tab w:val="left" w:pos="5600"/>
+                <w:tab w:val="left" w:pos="6160"/>
+                <w:tab w:val="left" w:pos="6720"/>
+              </w:tabs>
+              <w:autoSpaceDE w:val="0"/>
+              <w:autoSpaceDN w:val="0"/>
+              <w:adjustRightInd w:val="0"/>
+              <w:rPr>
+                <w:rFonts w:asciiTheme="majorHAnsi" w:hAnsiTheme="majorHAnsi" w:cstheme="majorHAnsi"/>
+                <w:b/>
+                <w:bCs/>
+                <w:sz w:val="22"/>
+                <w:szCs w:val="22"/>
+              </w:rPr>
+            </w:pPr>
+          </w:p>
+          <w:p>
+            <w:pPr>
+              <w:tabs>
+                <w:tab w:val="left" w:pos="560"/>
+                <w:tab w:val="left" w:pos="1120"/>
+                <w:tab w:val="left" w:pos="1680"/>
+                <w:tab w:val="left" w:pos="2240"/>
+                <w:tab w:val="left" w:pos="2800"/>
+                <w:tab w:val="left" w:pos="3360"/>
+                <w:tab w:val="left" w:pos="3920"/>
+                <w:tab w:val="left" w:pos="4480"/>
+                <w:tab w:val="left" w:pos="5040"/>
+                <w:tab w:val="left" w:pos="5600"/>
+                <w:tab w:val="left" w:pos="6160"/>
+                <w:tab w:val="left" w:pos="6720"/>
+              </w:tabs>
+              <w:autoSpaceDE w:val="0"/>
+              <w:autoSpaceDN w:val="0"/>
+              <w:adjustRightInd w:val="0"/>
+              <w:rPr>
+                <w:rFonts w:asciiTheme="majorHAnsi" w:hAnsiTheme="majorHAnsi" w:cstheme="majorHAnsi"/>
+                <w:sz w:val="22"/>
+                <w:szCs w:val="22"/>
+              </w:rPr>
+            </w:pPr>
+            <w:r>
+              <w:rPr>
+                <w:rFonts w:asciiTheme="majorHAnsi" w:hAnsiTheme="majorHAnsi" w:cstheme="majorHAnsi"/>
+                <w:sz w:val="22"/>
+                <w:szCs w:val="22"/>
+              </w:rPr>
+              <w:t xml:space="preserve">It looks like </w:t>
+            </w:r>
+            <w:r>
+              <w:rPr>
+                <w:rFonts w:asciiTheme="majorHAnsi" w:hAnsiTheme="majorHAnsi" w:cstheme="majorHAnsi"/>
+                <w:sz w:val="22"/>
+                <w:szCs w:val="22"/>
+              </w:rPr>
+              <w:t xml:space="preserve">the current working directory doesn’t have </w:t>
+            </w:r>
+            <w:proofErr w:type="spellStart"/>
+            <w:r>
+              <w:rPr>
+                <w:rFonts w:asciiTheme="majorHAnsi" w:hAnsiTheme="majorHAnsi" w:cstheme="majorHAnsi"/>
+                <w:sz w:val="22"/>
+                <w:szCs w:val="22"/>
+              </w:rPr>
+              <w:t>DoggyDetector</w:t>
+            </w:r>
+            <w:proofErr w:type="spellEnd"/>
+            <w:r>
+              <w:rPr>
+                <w:rFonts w:asciiTheme="majorHAnsi" w:hAnsiTheme="majorHAnsi" w:cstheme="majorHAnsi"/>
+                <w:sz w:val="22"/>
+                <w:szCs w:val="22"/>
+              </w:rPr>
+              <w:t xml:space="preserve"> in it.</w:t>
+            </w:r>
+            <w:r>
+              <w:rPr>
+                <w:rFonts w:asciiTheme="majorHAnsi" w:hAnsiTheme="majorHAnsi" w:cstheme="majorHAnsi"/>
+                <w:sz w:val="22"/>
+                <w:szCs w:val="22"/>
+              </w:rPr>
+              <w:t xml:space="preserve"> This may be an issue that was caused by me trying to have a root folder. </w:t>
+            </w:r>
+          </w:p>
+          <w:p>
+            <w:pPr>
+              <w:tabs>
+                <w:tab w:val="left" w:pos="560"/>
+                <w:tab w:val="left" w:pos="1120"/>
+                <w:tab w:val="left" w:pos="1680"/>
+                <w:tab w:val="left" w:pos="2240"/>
+                <w:tab w:val="left" w:pos="2800"/>
+                <w:tab w:val="left" w:pos="3360"/>
+                <w:tab w:val="left" w:pos="3920"/>
+                <w:tab w:val="left" w:pos="4480"/>
+                <w:tab w:val="left" w:pos="5040"/>
+                <w:tab w:val="left" w:pos="5600"/>
+                <w:tab w:val="left" w:pos="6160"/>
+                <w:tab w:val="left" w:pos="6720"/>
+              </w:tabs>
+              <w:autoSpaceDE w:val="0"/>
+              <w:autoSpaceDN w:val="0"/>
+              <w:adjustRightInd w:val="0"/>
+              <w:rPr>
+                <w:rFonts w:asciiTheme="majorHAnsi" w:hAnsiTheme="majorHAnsi" w:cstheme="majorHAnsi"/>
+                <w:sz w:val="22"/>
+                <w:szCs w:val="22"/>
+              </w:rPr>
+            </w:pPr>
+          </w:p>
+          <w:p>
+            <w:pPr>
+              <w:tabs>
+                <w:tab w:val="left" w:pos="560"/>
+                <w:tab w:val="left" w:pos="1120"/>
+                <w:tab w:val="left" w:pos="1680"/>
+                <w:tab w:val="left" w:pos="2240"/>
+                <w:tab w:val="left" w:pos="2800"/>
+                <w:tab w:val="left" w:pos="3360"/>
+                <w:tab w:val="left" w:pos="3920"/>
+                <w:tab w:val="left" w:pos="4480"/>
+                <w:tab w:val="left" w:pos="5040"/>
+                <w:tab w:val="left" w:pos="5600"/>
+                <w:tab w:val="left" w:pos="6160"/>
+                <w:tab w:val="left" w:pos="6720"/>
+              </w:tabs>
+              <w:autoSpaceDE w:val="0"/>
+              <w:autoSpaceDN w:val="0"/>
+              <w:adjustRightInd w:val="0"/>
+              <w:rPr>
+                <w:rFonts w:asciiTheme="majorHAnsi" w:hAnsiTheme="majorHAnsi" w:cstheme="majorHAnsi"/>
+                <w:sz w:val="22"/>
+                <w:szCs w:val="22"/>
+              </w:rPr>
+            </w:pPr>
+            <w:r>
+              <w:rPr>
+                <w:rFonts w:asciiTheme="majorHAnsi" w:hAnsiTheme="majorHAnsi" w:cstheme="majorHAnsi"/>
+                <w:sz w:val="22"/>
+                <w:szCs w:val="22"/>
+              </w:rPr>
+              <w:t xml:space="preserve">Troubleshooting option 0. Try to run it as a package locally from somewhere else in the system. I suspect that when being run as a package it doesn’t “know” that the package name is </w:t>
+            </w:r>
+            <w:proofErr w:type="spellStart"/>
+            <w:r>
+              <w:rPr>
+                <w:rFonts w:asciiTheme="majorHAnsi" w:hAnsiTheme="majorHAnsi" w:cstheme="majorHAnsi"/>
+                <w:sz w:val="22"/>
+                <w:szCs w:val="22"/>
+              </w:rPr>
+              <w:t>DoggyDetector</w:t>
+            </w:r>
+            <w:proofErr w:type="spellEnd"/>
+            <w:r>
+              <w:rPr>
+                <w:rFonts w:asciiTheme="majorHAnsi" w:hAnsiTheme="majorHAnsi" w:cstheme="majorHAnsi"/>
+                <w:sz w:val="22"/>
+                <w:szCs w:val="22"/>
+              </w:rPr>
+              <w:t>, hence why the root system thing isn’t working.</w:t>
+            </w:r>
+          </w:p>
+          <w:p>
+            <w:pPr>
+              <w:tabs>
+                <w:tab w:val="left" w:pos="560"/>
+                <w:tab w:val="left" w:pos="1120"/>
+                <w:tab w:val="left" w:pos="1680"/>
+                <w:tab w:val="left" w:pos="2240"/>
+                <w:tab w:val="left" w:pos="2800"/>
+                <w:tab w:val="left" w:pos="3360"/>
+                <w:tab w:val="left" w:pos="3920"/>
+                <w:tab w:val="left" w:pos="4480"/>
+                <w:tab w:val="left" w:pos="5040"/>
+                <w:tab w:val="left" w:pos="5600"/>
+                <w:tab w:val="left" w:pos="6160"/>
+                <w:tab w:val="left" w:pos="6720"/>
+              </w:tabs>
+              <w:autoSpaceDE w:val="0"/>
+              <w:autoSpaceDN w:val="0"/>
+              <w:adjustRightInd w:val="0"/>
+              <w:rPr>
+                <w:rFonts w:asciiTheme="majorHAnsi" w:hAnsiTheme="majorHAnsi" w:cstheme="majorHAnsi"/>
+                <w:sz w:val="22"/>
+                <w:szCs w:val="22"/>
+              </w:rPr>
+            </w:pPr>
+          </w:p>
+          <w:p>
+            <w:pPr>
+              <w:tabs>
+                <w:tab w:val="left" w:pos="560"/>
+                <w:tab w:val="left" w:pos="1120"/>
+                <w:tab w:val="left" w:pos="1680"/>
+                <w:tab w:val="left" w:pos="2240"/>
+                <w:tab w:val="left" w:pos="2800"/>
+                <w:tab w:val="left" w:pos="3360"/>
+                <w:tab w:val="left" w:pos="3920"/>
+                <w:tab w:val="left" w:pos="4480"/>
+                <w:tab w:val="left" w:pos="5040"/>
+                <w:tab w:val="left" w:pos="5600"/>
+                <w:tab w:val="left" w:pos="6160"/>
+                <w:tab w:val="left" w:pos="6720"/>
+              </w:tabs>
+              <w:autoSpaceDE w:val="0"/>
+              <w:autoSpaceDN w:val="0"/>
+              <w:adjustRightInd w:val="0"/>
+              <w:rPr>
+                <w:rFonts w:asciiTheme="majorHAnsi" w:hAnsiTheme="majorHAnsi" w:cstheme="majorHAnsi"/>
+                <w:sz w:val="22"/>
+                <w:szCs w:val="22"/>
+              </w:rPr>
+            </w:pPr>
+            <w:r>
+              <w:rPr>
+                <w:rFonts w:asciiTheme="majorHAnsi" w:hAnsiTheme="majorHAnsi" w:cstheme="majorHAnsi"/>
+                <w:sz w:val="22"/>
+                <w:szCs w:val="22"/>
+              </w:rPr>
+              <w:t>Troubleshooting option 1:</w:t>
+            </w:r>
+          </w:p>
+          <w:p>
+            <w:pPr>
+              <w:tabs>
+                <w:tab w:val="left" w:pos="560"/>
+                <w:tab w:val="left" w:pos="1120"/>
+                <w:tab w:val="left" w:pos="1680"/>
+                <w:tab w:val="left" w:pos="2240"/>
+                <w:tab w:val="left" w:pos="2800"/>
+                <w:tab w:val="left" w:pos="3360"/>
+                <w:tab w:val="left" w:pos="3920"/>
+                <w:tab w:val="left" w:pos="4480"/>
+                <w:tab w:val="left" w:pos="5040"/>
+                <w:tab w:val="left" w:pos="5600"/>
+                <w:tab w:val="left" w:pos="6160"/>
+                <w:tab w:val="left" w:pos="6720"/>
+              </w:tabs>
+              <w:autoSpaceDE w:val="0"/>
+              <w:autoSpaceDN w:val="0"/>
+              <w:adjustRightInd w:val="0"/>
+              <w:rPr>
+                <w:rFonts w:asciiTheme="majorHAnsi" w:hAnsiTheme="majorHAnsi" w:cstheme="majorHAnsi"/>
+                <w:sz w:val="22"/>
+                <w:szCs w:val="22"/>
+              </w:rPr>
+            </w:pPr>
+            <w:r>
+              <w:rPr>
+                <w:rFonts w:asciiTheme="majorHAnsi" w:hAnsiTheme="majorHAnsi" w:cstheme="majorHAnsi"/>
+                <w:sz w:val="22"/>
+                <w:szCs w:val="22"/>
+              </w:rPr>
+              <w:t>Find a way to export the string to google cloud.</w:t>
+            </w:r>
+          </w:p>
+          <w:p>
+            <w:pPr>
+              <w:tabs>
+                <w:tab w:val="left" w:pos="560"/>
+                <w:tab w:val="left" w:pos="1120"/>
+                <w:tab w:val="left" w:pos="1680"/>
+                <w:tab w:val="left" w:pos="2240"/>
+                <w:tab w:val="left" w:pos="2800"/>
+                <w:tab w:val="left" w:pos="3360"/>
+                <w:tab w:val="left" w:pos="3920"/>
+                <w:tab w:val="left" w:pos="4480"/>
+                <w:tab w:val="left" w:pos="5040"/>
+                <w:tab w:val="left" w:pos="5600"/>
+                <w:tab w:val="left" w:pos="6160"/>
+                <w:tab w:val="left" w:pos="6720"/>
+              </w:tabs>
+              <w:autoSpaceDE w:val="0"/>
+              <w:autoSpaceDN w:val="0"/>
+              <w:adjustRightInd w:val="0"/>
+              <w:rPr>
+                <w:rFonts w:asciiTheme="majorHAnsi" w:hAnsiTheme="majorHAnsi" w:cstheme="majorHAnsi"/>
+                <w:sz w:val="22"/>
+                <w:szCs w:val="22"/>
+              </w:rPr>
+            </w:pPr>
+          </w:p>
+          <w:p>
+            <w:pPr>
+              <w:tabs>
+                <w:tab w:val="left" w:pos="560"/>
+                <w:tab w:val="left" w:pos="1120"/>
+                <w:tab w:val="left" w:pos="1680"/>
+                <w:tab w:val="left" w:pos="2240"/>
+                <w:tab w:val="left" w:pos="2800"/>
+                <w:tab w:val="left" w:pos="3360"/>
+                <w:tab w:val="left" w:pos="3920"/>
+                <w:tab w:val="left" w:pos="4480"/>
+                <w:tab w:val="left" w:pos="5040"/>
+                <w:tab w:val="left" w:pos="5600"/>
+                <w:tab w:val="left" w:pos="6160"/>
+                <w:tab w:val="left" w:pos="6720"/>
+              </w:tabs>
+              <w:autoSpaceDE w:val="0"/>
+              <w:autoSpaceDN w:val="0"/>
+              <w:adjustRightInd w:val="0"/>
+              <w:rPr>
+                <w:rFonts w:asciiTheme="majorHAnsi" w:hAnsiTheme="majorHAnsi" w:cstheme="majorHAnsi"/>
+                <w:sz w:val="22"/>
+                <w:szCs w:val="22"/>
+              </w:rPr>
+            </w:pPr>
+          </w:p>
+          <w:p>
+            <w:pPr>
+              <w:tabs>
+                <w:tab w:val="left" w:pos="560"/>
+                <w:tab w:val="left" w:pos="1120"/>
+                <w:tab w:val="left" w:pos="1680"/>
+                <w:tab w:val="left" w:pos="2240"/>
+                <w:tab w:val="left" w:pos="2800"/>
+                <w:tab w:val="left" w:pos="3360"/>
+                <w:tab w:val="left" w:pos="3920"/>
+                <w:tab w:val="left" w:pos="4480"/>
+                <w:tab w:val="left" w:pos="5040"/>
+                <w:tab w:val="left" w:pos="5600"/>
+                <w:tab w:val="left" w:pos="6160"/>
+                <w:tab w:val="left" w:pos="6720"/>
+              </w:tabs>
+              <w:autoSpaceDE w:val="0"/>
+              <w:autoSpaceDN w:val="0"/>
+              <w:adjustRightInd w:val="0"/>
+              <w:rPr>
+                <w:rFonts w:asciiTheme="majorHAnsi" w:hAnsiTheme="majorHAnsi" w:cstheme="majorHAnsi"/>
+                <w:b/>
+                <w:bCs/>
+                <w:color w:val="00B050"/>
+                <w:sz w:val="22"/>
+                <w:szCs w:val="22"/>
+              </w:rPr>
+            </w:pPr>
+            <w:r>
+              <w:rPr>
+                <w:rFonts w:asciiTheme="majorHAnsi" w:hAnsiTheme="majorHAnsi" w:cstheme="majorHAnsi"/>
+                <w:b/>
+                <w:bCs/>
+                <w:color w:val="00B050"/>
+                <w:sz w:val="22"/>
+                <w:szCs w:val="22"/>
+              </w:rPr>
+              <w:t xml:space="preserve">Solution: </w:t>
+            </w:r>
+          </w:p>
+          <w:p>
+            <w:pPr>
+              <w:tabs>
+                <w:tab w:val="left" w:pos="560"/>
+                <w:tab w:val="left" w:pos="1120"/>
+                <w:tab w:val="left" w:pos="1680"/>
+                <w:tab w:val="left" w:pos="2240"/>
+                <w:tab w:val="left" w:pos="2800"/>
+                <w:tab w:val="left" w:pos="3360"/>
+                <w:tab w:val="left" w:pos="3920"/>
+                <w:tab w:val="left" w:pos="4480"/>
+                <w:tab w:val="left" w:pos="5040"/>
+                <w:tab w:val="left" w:pos="5600"/>
+                <w:tab w:val="left" w:pos="6160"/>
+                <w:tab w:val="left" w:pos="6720"/>
+              </w:tabs>
+              <w:autoSpaceDE w:val="0"/>
+              <w:autoSpaceDN w:val="0"/>
+              <w:adjustRightInd w:val="0"/>
+              <w:rPr>
+                <w:rFonts w:asciiTheme="majorHAnsi" w:hAnsiTheme="majorHAnsi" w:cstheme="majorHAnsi"/>
+                <w:sz w:val="22"/>
+                <w:szCs w:val="22"/>
+              </w:rPr>
+            </w:pPr>
+            <w:r>
+              <w:rPr>
+                <w:rFonts w:asciiTheme="majorHAnsi" w:hAnsiTheme="majorHAnsi" w:cstheme="majorHAnsi"/>
+                <w:sz w:val="22"/>
+                <w:szCs w:val="22"/>
+              </w:rPr>
+              <w:t xml:space="preserve">Option 0 seems to have worked. </w:t>
+            </w:r>
+          </w:p>
+          <w:p/>
+          <w:p/>
+          <w:p>
+            <w:pPr>
+              <w:pStyle w:val="Heading2"/>
+            </w:pPr>
+            <w:r>
+              <w:t>0</w:t>
+            </w:r>
+            <w:r>
+              <w:t>9</w:t>
+            </w:r>
+            <w:r>
+              <w:t>-03-2022</w:t>
+            </w:r>
+          </w:p>
+          <w:p>
+            <w:r>
+              <w:t>Didn’t code</w:t>
+            </w:r>
+          </w:p>
+          <w:p/>
+          <w:p>
+            <w:pPr>
+              <w:pStyle w:val="Heading2"/>
+            </w:pPr>
+            <w:r>
+              <w:t>0</w:t>
+            </w:r>
+            <w:r>
+              <w:t>8</w:t>
+            </w:r>
+            <w:r>
+              <w:t>-03-2022</w:t>
+            </w:r>
+          </w:p>
+          <w:p>
+            <w:r>
+              <w:t>Didn’t code</w:t>
+            </w:r>
+          </w:p>
+          <w:p/>
+          <w:p>
+            <w:pPr>
+              <w:pStyle w:val="Heading2"/>
+            </w:pPr>
+            <w:r>
+              <w:t>0</w:t>
+            </w:r>
+            <w:r>
+              <w:t>7</w:t>
+            </w:r>
+            <w:r>
+              <w:t>-03-2022</w:t>
+            </w:r>
+          </w:p>
+          <w:p>
+            <w:r>
+              <w:t>Didn’t code</w:t>
+            </w:r>
+          </w:p>
+          <w:p/>
+          <w:p>
+            <w:pPr>
+              <w:pStyle w:val="Heading2"/>
+            </w:pPr>
+            <w:r>
+              <w:t>06-03-2022</w:t>
+            </w:r>
+          </w:p>
+          <w:p>
+            <w:pPr>
+              <w:tabs>
+                <w:tab w:val="left" w:pos="560"/>
+                <w:tab w:val="left" w:pos="1120"/>
+                <w:tab w:val="left" w:pos="1680"/>
+                <w:tab w:val="left" w:pos="2240"/>
+                <w:tab w:val="left" w:pos="2800"/>
+                <w:tab w:val="left" w:pos="3360"/>
+                <w:tab w:val="left" w:pos="3920"/>
+                <w:tab w:val="left" w:pos="4480"/>
+                <w:tab w:val="left" w:pos="5040"/>
+                <w:tab w:val="left" w:pos="5600"/>
+                <w:tab w:val="left" w:pos="6160"/>
+                <w:tab w:val="left" w:pos="6720"/>
+              </w:tabs>
+              <w:autoSpaceDE w:val="0"/>
+              <w:autoSpaceDN w:val="0"/>
+              <w:adjustRightInd w:val="0"/>
+              <w:rPr>
+                <w:rFonts w:asciiTheme="majorHAnsi" w:hAnsiTheme="majorHAnsi" w:cstheme="majorHAnsi"/>
+                <w:b/>
+                <w:bCs/>
+                <w:sz w:val="22"/>
+                <w:szCs w:val="22"/>
+              </w:rPr>
+            </w:pPr>
+          </w:p>
+          <w:p>
+            <w:pPr>
+              <w:tabs>
+                <w:tab w:val="left" w:pos="560"/>
+                <w:tab w:val="left" w:pos="1120"/>
+                <w:tab w:val="left" w:pos="1680"/>
+                <w:tab w:val="left" w:pos="2240"/>
+                <w:tab w:val="left" w:pos="2800"/>
+                <w:tab w:val="left" w:pos="3360"/>
+                <w:tab w:val="left" w:pos="3920"/>
+                <w:tab w:val="left" w:pos="4480"/>
+                <w:tab w:val="left" w:pos="5040"/>
+                <w:tab w:val="left" w:pos="5600"/>
+                <w:tab w:val="left" w:pos="6160"/>
+                <w:tab w:val="left" w:pos="6720"/>
+              </w:tabs>
+              <w:autoSpaceDE w:val="0"/>
+              <w:autoSpaceDN w:val="0"/>
+              <w:adjustRightInd w:val="0"/>
+              <w:rPr>
+                <w:rFonts w:asciiTheme="majorHAnsi" w:hAnsiTheme="majorHAnsi" w:cstheme="majorHAnsi"/>
+                <w:b/>
+                <w:bCs/>
+                <w:color w:val="FF0000"/>
+                <w:sz w:val="22"/>
+                <w:szCs w:val="22"/>
+              </w:rPr>
+            </w:pPr>
+            <w:r>
+              <w:rPr>
+                <w:rFonts w:asciiTheme="majorHAnsi" w:hAnsiTheme="majorHAnsi" w:cstheme="majorHAnsi"/>
+                <w:b/>
+                <w:bCs/>
+                <w:color w:val="FF0000"/>
+                <w:sz w:val="22"/>
+                <w:szCs w:val="22"/>
+              </w:rPr>
+              <w:t>Issue:</w:t>
+            </w:r>
+          </w:p>
+          <w:p>
+            <w:pPr>
+              <w:tabs>
+                <w:tab w:val="left" w:pos="560"/>
+                <w:tab w:val="left" w:pos="1120"/>
+                <w:tab w:val="left" w:pos="1680"/>
+                <w:tab w:val="left" w:pos="2240"/>
+                <w:tab w:val="left" w:pos="2800"/>
+                <w:tab w:val="left" w:pos="3360"/>
+                <w:tab w:val="left" w:pos="3920"/>
+                <w:tab w:val="left" w:pos="4480"/>
+                <w:tab w:val="left" w:pos="5040"/>
+                <w:tab w:val="left" w:pos="5600"/>
+                <w:tab w:val="left" w:pos="6160"/>
+                <w:tab w:val="left" w:pos="6720"/>
+              </w:tabs>
+              <w:autoSpaceDE w:val="0"/>
+              <w:autoSpaceDN w:val="0"/>
+              <w:adjustRightInd w:val="0"/>
+              <w:rPr>
+                <w:rFonts w:asciiTheme="majorHAnsi" w:hAnsiTheme="majorHAnsi" w:cstheme="majorHAnsi"/>
+                <w:color w:val="002060"/>
+                <w:sz w:val="22"/>
+                <w:szCs w:val="22"/>
+              </w:rPr>
+            </w:pPr>
+            <w:r>
+              <w:rPr>
+                <w:rFonts w:asciiTheme="majorHAnsi" w:hAnsiTheme="majorHAnsi" w:cstheme="majorHAnsi"/>
+                <w:color w:val="002060"/>
+                <w:sz w:val="22"/>
+                <w:szCs w:val="22"/>
+              </w:rPr>
+              <w:t>Troubleshoot this error:</w:t>
+            </w:r>
+          </w:p>
+          <w:p>
             <w:r>
               <w:rPr>
                 <w:rFonts w:ascii="Courier New" w:hAnsi="Courier New" w:cs="Courier New"/>
@@ -3563,9 +3910,9 @@
                 <w:sz w:val="17"/>
                 <w:szCs w:val="17"/>
               </w:rPr>
-              <w:t>usr</w:t>
-            </w:r>
-            <w:proofErr w:type="spellEnd"/>
+              <w:t>"Traceback (most recent call last): File "/</w:t>
+            </w:r>
+            <w:proofErr w:type="spellStart"/>
             <w:r>
               <w:rPr>
                 <w:rFonts w:ascii="Courier New" w:hAnsi="Courier New" w:cs="Courier New"/>
@@ -3573,9 +3920,9 @@
                 <w:sz w:val="17"/>
                 <w:szCs w:val="17"/>
               </w:rPr>
-              <w:t>/lib/python3.7/runpy.py", line 193, in _</w:t>
-            </w:r>
-            <w:proofErr w:type="spellStart"/>
+              <w:t>usr</w:t>
+            </w:r>
+            <w:proofErr w:type="spellEnd"/>
             <w:r>
               <w:rPr>
                 <w:rFonts w:ascii="Courier New" w:hAnsi="Courier New" w:cs="Courier New"/>
@@ -3583,9 +3930,9 @@
                 <w:sz w:val="17"/>
                 <w:szCs w:val="17"/>
               </w:rPr>
-              <w:t>run_module_as_main</w:t>
-            </w:r>
-            <w:proofErr w:type="spellEnd"/>
+              <w:t>/lib/python3.7/runpy.py", line 193, in _</w:t>
+            </w:r>
+            <w:proofErr w:type="spellStart"/>
             <w:r>
               <w:rPr>
                 <w:rFonts w:ascii="Courier New" w:hAnsi="Courier New" w:cs="Courier New"/>
@@ -3593,9 +3940,9 @@
                 <w:sz w:val="17"/>
                 <w:szCs w:val="17"/>
               </w:rPr>
-              <w:t xml:space="preserve"> "__main__", </w:t>
-            </w:r>
-            <w:proofErr w:type="spellStart"/>
+              <w:t>run_module_as_main</w:t>
+            </w:r>
+            <w:proofErr w:type="spellEnd"/>
             <w:r>
               <w:rPr>
                 <w:rFonts w:ascii="Courier New" w:hAnsi="Courier New" w:cs="Courier New"/>
@@ -3603,9 +3950,9 @@
                 <w:sz w:val="17"/>
                 <w:szCs w:val="17"/>
               </w:rPr>
-              <w:t>mod_spec</w:t>
-            </w:r>
-            <w:proofErr w:type="spellEnd"/>
+              <w:t xml:space="preserve"> "__main__", </w:t>
+            </w:r>
+            <w:proofErr w:type="spellStart"/>
             <w:r>
               <w:rPr>
                 <w:rFonts w:ascii="Courier New" w:hAnsi="Courier New" w:cs="Courier New"/>
@@ -3613,9 +3960,9 @@
                 <w:sz w:val="17"/>
                 <w:szCs w:val="17"/>
               </w:rPr>
-              <w:t>) File "/</w:t>
-            </w:r>
-            <w:proofErr w:type="spellStart"/>
+              <w:t>mod_spec</w:t>
+            </w:r>
+            <w:proofErr w:type="spellEnd"/>
             <w:r>
               <w:rPr>
                 <w:rFonts w:ascii="Courier New" w:hAnsi="Courier New" w:cs="Courier New"/>
@@ -3623,9 +3970,9 @@
                 <w:sz w:val="17"/>
                 <w:szCs w:val="17"/>
               </w:rPr>
-              <w:t>usr</w:t>
-            </w:r>
-            <w:proofErr w:type="spellEnd"/>
+              <w:t>) File "/</w:t>
+            </w:r>
+            <w:proofErr w:type="spellStart"/>
             <w:r>
               <w:rPr>
                 <w:rFonts w:ascii="Courier New" w:hAnsi="Courier New" w:cs="Courier New"/>
@@ -3633,9 +3980,9 @@
                 <w:sz w:val="17"/>
                 <w:szCs w:val="17"/>
               </w:rPr>
-              <w:t>/lib/python3.7/runpy.py", line 85, in _</w:t>
-            </w:r>
-            <w:proofErr w:type="spellStart"/>
+              <w:t>usr</w:t>
+            </w:r>
+            <w:proofErr w:type="spellEnd"/>
             <w:r>
               <w:rPr>
                 <w:rFonts w:ascii="Courier New" w:hAnsi="Courier New" w:cs="Courier New"/>
@@ -3643,9 +3990,9 @@
                 <w:sz w:val="17"/>
                 <w:szCs w:val="17"/>
               </w:rPr>
-              <w:t>run_code</w:t>
-            </w:r>
-            <w:proofErr w:type="spellEnd"/>
+              <w:t>/lib/python3.7/runpy.py", line 85, in _</w:t>
+            </w:r>
+            <w:proofErr w:type="spellStart"/>
             <w:r>
               <w:rPr>
                 <w:rFonts w:ascii="Courier New" w:hAnsi="Courier New" w:cs="Courier New"/>
@@ -3653,9 +4000,9 @@
                 <w:sz w:val="17"/>
                 <w:szCs w:val="17"/>
               </w:rPr>
-              <w:t xml:space="preserve"> exec(code, </w:t>
-            </w:r>
-            <w:proofErr w:type="spellStart"/>
+              <w:t>run_code</w:t>
+            </w:r>
+            <w:proofErr w:type="spellEnd"/>
             <w:r>
               <w:rPr>
                 <w:rFonts w:ascii="Courier New" w:hAnsi="Courier New" w:cs="Courier New"/>
@@ -3663,9 +4010,9 @@
                 <w:sz w:val="17"/>
                 <w:szCs w:val="17"/>
               </w:rPr>
-              <w:t>run_globals</w:t>
-            </w:r>
-            <w:proofErr w:type="spellEnd"/>
+              <w:t xml:space="preserve"> exec(code, </w:t>
+            </w:r>
+            <w:proofErr w:type="spellStart"/>
             <w:r>
               <w:rPr>
                 <w:rFonts w:ascii="Courier New" w:hAnsi="Courier New" w:cs="Courier New"/>
@@ -3673,9 +4020,9 @@
                 <w:sz w:val="17"/>
                 <w:szCs w:val="17"/>
               </w:rPr>
-              <w:t xml:space="preserve">) File "/root/.local/lib/python3.7/site-packages/DoggyDetector/trainer.py", line 217, in &lt;module&gt; </w:t>
-            </w:r>
-            <w:proofErr w:type="spellStart"/>
+              <w:t>run_globals</w:t>
+            </w:r>
+            <w:proofErr w:type="spellEnd"/>
             <w:r>
               <w:rPr>
                 <w:rFonts w:ascii="Courier New" w:hAnsi="Courier New" w:cs="Courier New"/>
@@ -3683,9 +4030,9 @@
                 <w:sz w:val="17"/>
                 <w:szCs w:val="17"/>
               </w:rPr>
-              <w:t>trainer.train_GCP_data</w:t>
-            </w:r>
-            <w:proofErr w:type="spellEnd"/>
+              <w:t xml:space="preserve">) File "/root/.local/lib/python3.7/site-packages/DoggyDetector/trainer.py", line 217, in &lt;module&gt; </w:t>
+            </w:r>
+            <w:proofErr w:type="spellStart"/>
             <w:r>
               <w:rPr>
                 <w:rFonts w:ascii="Courier New" w:hAnsi="Courier New" w:cs="Courier New"/>
@@ -3693,9 +4040,9 @@
                 <w:sz w:val="17"/>
                 <w:szCs w:val="17"/>
               </w:rPr>
-              <w:t xml:space="preserve">( n=1000, pickle=True) File "/root/.local/lib/python3.7/site-packages/DoggyDetector/trainer.py", line 94, in </w:t>
-            </w:r>
-            <w:proofErr w:type="spellStart"/>
+              <w:t>trainer.train_GCP_data</w:t>
+            </w:r>
+            <w:proofErr w:type="spellEnd"/>
             <w:r>
               <w:rPr>
                 <w:rFonts w:ascii="Courier New" w:hAnsi="Courier New" w:cs="Courier New"/>
@@ -3703,9 +4050,9 @@
                 <w:sz w:val="17"/>
                 <w:szCs w:val="17"/>
               </w:rPr>
-              <w:t>train_GCP_data</w:t>
-            </w:r>
-            <w:proofErr w:type="spellEnd"/>
+              <w:t xml:space="preserve">( n=1000, pickle=True) File "/root/.local/lib/python3.7/site-packages/DoggyDetector/trainer.py", line 94, in </w:t>
+            </w:r>
+            <w:proofErr w:type="spellStart"/>
             <w:r>
               <w:rPr>
                 <w:rFonts w:ascii="Courier New" w:hAnsi="Courier New" w:cs="Courier New"/>
@@ -3713,9 +4060,9 @@
                 <w:sz w:val="17"/>
                 <w:szCs w:val="17"/>
               </w:rPr>
-              <w:t xml:space="preserve"> slicer = </w:t>
-            </w:r>
-            <w:proofErr w:type="spellStart"/>
+              <w:t>train_GCP_data</w:t>
+            </w:r>
+            <w:proofErr w:type="spellEnd"/>
             <w:r>
               <w:rPr>
                 <w:rFonts w:ascii="Courier New" w:hAnsi="Courier New" w:cs="Courier New"/>
@@ -3723,9 +4070,9 @@
                 <w:sz w:val="17"/>
                 <w:szCs w:val="17"/>
               </w:rPr>
-              <w:t>cwd.index</w:t>
-            </w:r>
-            <w:proofErr w:type="spellEnd"/>
+              <w:t xml:space="preserve"> slicer = </w:t>
+            </w:r>
+            <w:proofErr w:type="spellStart"/>
             <w:r>
               <w:rPr>
                 <w:rFonts w:ascii="Courier New" w:hAnsi="Courier New" w:cs="Courier New"/>
@@ -3733,9 +4080,9 @@
                 <w:sz w:val="17"/>
                 <w:szCs w:val="17"/>
               </w:rPr>
-              <w:t>("</w:t>
-            </w:r>
-            <w:proofErr w:type="spellStart"/>
+              <w:t>cwd.index</w:t>
+            </w:r>
+            <w:proofErr w:type="spellEnd"/>
             <w:r>
               <w:rPr>
                 <w:rFonts w:ascii="Courier New" w:hAnsi="Courier New" w:cs="Courier New"/>
@@ -3743,9 +4090,9 @@
                 <w:sz w:val="17"/>
                 <w:szCs w:val="17"/>
               </w:rPr>
-              <w:t>DoggyDetector</w:t>
-            </w:r>
-            <w:proofErr w:type="spellEnd"/>
+              <w:t>("</w:t>
+            </w:r>
+            <w:proofErr w:type="spellStart"/>
             <w:r>
               <w:rPr>
                 <w:rFonts w:ascii="Courier New" w:hAnsi="Courier New" w:cs="Courier New"/>
@@ -3753,9 +4100,9 @@
                 <w:sz w:val="17"/>
                 <w:szCs w:val="17"/>
               </w:rPr>
-              <w:t xml:space="preserve">") + 13 </w:t>
-            </w:r>
-            <w:proofErr w:type="spellStart"/>
+              <w:t>DoggyDetector</w:t>
+            </w:r>
+            <w:proofErr w:type="spellEnd"/>
             <w:r>
               <w:rPr>
                 <w:rFonts w:ascii="Courier New" w:hAnsi="Courier New" w:cs="Courier New"/>
@@ -3763,9 +4110,9 @@
                 <w:sz w:val="17"/>
                 <w:szCs w:val="17"/>
               </w:rPr>
-              <w:t>ValueError</w:t>
-            </w:r>
-            <w:proofErr w:type="spellEnd"/>
+              <w:t xml:space="preserve">") + 13 </w:t>
+            </w:r>
+            <w:proofErr w:type="spellStart"/>
             <w:r>
               <w:rPr>
                 <w:rFonts w:ascii="Courier New" w:hAnsi="Courier New" w:cs="Courier New"/>
@@ -3773,6 +4120,16 @@
                 <w:sz w:val="17"/>
                 <w:szCs w:val="17"/>
               </w:rPr>
+              <w:t>ValueError</w:t>
+            </w:r>
+            <w:proofErr w:type="spellEnd"/>
+            <w:r>
+              <w:rPr>
+                <w:rFonts w:ascii="Courier New" w:hAnsi="Courier New" w:cs="Courier New"/>
+                <w:color w:val="174EA6"/>
+                <w:sz w:val="17"/>
+                <w:szCs w:val="17"/>
+              </w:rPr>
               <w:t>: substring not found</w:t>
             </w:r>
           </w:p>
@@ -4386,6 +4743,7 @@
                 <w:sz w:val="22"/>
                 <w:szCs w:val="22"/>
               </w:rPr>
+              <w:lastRenderedPageBreak/>
               <w:t xml:space="preserve">The replica master 0 exited with a non-zero status of 1. </w:t>
             </w:r>
           </w:p>
@@ -4616,7 +4974,6 @@
                 <w:sz w:val="22"/>
                 <w:szCs w:val="22"/>
               </w:rPr>
-              <w:lastRenderedPageBreak/>
               <w:t xml:space="preserve">  File "/root/.local/lib/python3.7/site-packages/DoggyDetector/trainer.py", line 2, in &lt;module&gt;</w:t>
             </w:r>
           </w:p>
@@ -6711,7 +7068,6 @@
                 <w:sz w:val="22"/>
                 <w:szCs w:val="22"/>
               </w:rPr>
-              <w:lastRenderedPageBreak/>
               <w:t xml:space="preserve">    </w:t>
             </w:r>
             <w:proofErr w:type="spellStart"/>
@@ -8676,7 +9032,7 @@
               </w:rPr>
               <w:t xml:space="preserve">   </w:t>
             </w:r>
-            <w:hyperlink r:id="rId6" w:history="1">
+            <w:hyperlink r:id="rId7" w:history="1">
               <w:r>
                 <w:rPr>
                   <w:rStyle w:val="Hyperlink"/>
@@ -8723,6 +9079,7 @@
                 <w:sz w:val="22"/>
                 <w:szCs w:val="22"/>
               </w:rPr>
+              <w:lastRenderedPageBreak/>
               <w:t xml:space="preserve">Learning: </w:t>
             </w:r>
             <w:r>
@@ -9124,7 +9481,7 @@
               </w:rPr>
               <w:t xml:space="preserve">See: </w:t>
             </w:r>
-            <w:hyperlink r:id="rId7" w:history="1">
+            <w:hyperlink r:id="rId8" w:history="1">
               <w:r>
                 <w:rPr>
                   <w:rStyle w:val="Hyperlink"/>
@@ -10731,7 +11088,7 @@
   <w:style w:type="paragraph" w:default="1" w:styleId="Normal">
     <w:name w:val="Normal"/>
     <w:qFormat/>
-    <w:rsid w:val="006A4217"/>
+    <w:rsid w:val="004B18C2"/>
     <w:rPr>
       <w:rFonts w:ascii="Times New Roman" w:eastAsia="Times New Roman" w:hAnsi="Times New Roman" w:cs="Times New Roman"/>
       <w:lang w:eastAsia="en-GB"/>

</xml_diff>

<commit_message>
Added capability to upload onto ML Flow
</commit_message>
<xml_diff>
--- a/notebooks/Progress Notes.docx
+++ b/notebooks/Progress Notes.docx
@@ -80,65 +80,24 @@
               <w:autoSpaceDN w:val="0"/>
               <w:adjustRightInd w:val="0"/>
               <w:rPr>
-                <w:rFonts w:ascii="Menlo" w:eastAsiaTheme="minorHAnsi" w:hAnsi="Menlo" w:cs="Menlo"/>
-                <w:color w:val="000000"/>
-                <w:sz w:val="22"/>
-                <w:szCs w:val="22"/>
-                <w:lang w:val="en-GB" w:eastAsia="en-US"/>
-              </w:rPr>
-            </w:pPr>
-            <w:r>
-              <w:rPr>
-                <w:rFonts w:ascii="Menlo" w:eastAsiaTheme="minorHAnsi" w:hAnsi="Menlo" w:cs="Menlo"/>
-                <w:color w:val="39C026"/>
-                <w:sz w:val="22"/>
-                <w:szCs w:val="22"/>
-                <w:lang w:val="en-GB" w:eastAsia="en-US"/>
-              </w:rPr>
-              <w:t xml:space="preserve">Run </w:t>
-            </w:r>
-            <w:proofErr w:type="spellStart"/>
-            <w:r>
-              <w:rPr>
-                <w:rFonts w:ascii="Menlo" w:eastAsiaTheme="minorHAnsi" w:hAnsi="Menlo" w:cs="Menlo"/>
-                <w:color w:val="39C026"/>
-                <w:sz w:val="22"/>
-                <w:szCs w:val="22"/>
-                <w:lang w:val="en-GB" w:eastAsia="en-US"/>
-              </w:rPr>
-              <w:t>gcloud</w:t>
-            </w:r>
-            <w:proofErr w:type="spellEnd"/>
-            <w:r>
-              <w:rPr>
-                <w:rFonts w:ascii="Menlo" w:eastAsiaTheme="minorHAnsi" w:hAnsi="Menlo" w:cs="Menlo"/>
-                <w:color w:val="000000"/>
-                <w:sz w:val="22"/>
-                <w:szCs w:val="22"/>
-                <w:lang w:val="en-GB" w:eastAsia="en-US"/>
-              </w:rPr>
-              <w:t xml:space="preserve"> components update</w:t>
-            </w:r>
-          </w:p>
-          <w:p>
-            <w:pPr>
-              <w:tabs>
-                <w:tab w:val="left" w:pos="560"/>
-                <w:tab w:val="left" w:pos="1120"/>
-                <w:tab w:val="left" w:pos="1680"/>
-                <w:tab w:val="left" w:pos="2240"/>
-                <w:tab w:val="left" w:pos="2800"/>
-                <w:tab w:val="left" w:pos="3360"/>
-                <w:tab w:val="left" w:pos="3920"/>
-                <w:tab w:val="left" w:pos="4480"/>
-                <w:tab w:val="left" w:pos="5040"/>
-                <w:tab w:val="left" w:pos="5600"/>
-                <w:tab w:val="left" w:pos="6160"/>
-                <w:tab w:val="left" w:pos="6720"/>
-              </w:tabs>
-              <w:autoSpaceDE w:val="0"/>
-              <w:autoSpaceDN w:val="0"/>
-              <w:adjustRightInd w:val="0"/>
+                <w:rFonts w:asciiTheme="majorHAnsi" w:hAnsiTheme="majorHAnsi" w:cstheme="majorHAnsi"/>
+                <w:color w:val="000000"/>
+                <w:sz w:val="22"/>
+                <w:szCs w:val="22"/>
+                <w:lang w:val="en-GB"/>
+              </w:rPr>
+            </w:pPr>
+            <w:r>
+              <w:rPr>
+                <w:rFonts w:asciiTheme="majorHAnsi" w:hAnsiTheme="majorHAnsi" w:cstheme="majorHAnsi"/>
+                <w:color w:val="000000"/>
+                <w:sz w:val="22"/>
+                <w:szCs w:val="22"/>
+                <w:lang w:val="en-GB"/>
+              </w:rPr>
+              <w:t xml:space="preserve">Start </w:t>
+            </w:r>
+            <w:r>
               <w:rPr>
                 <w:rFonts w:asciiTheme="majorHAnsi" w:hAnsiTheme="majorHAnsi" w:cstheme="majorHAnsi"/>
                 <w:b/>
@@ -148,321 +107,8 @@
                 <w:szCs w:val="22"/>
                 <w:lang w:val="en-GB"/>
               </w:rPr>
-            </w:pPr>
-          </w:p>
-          <w:p>
-            <w:pPr>
-              <w:tabs>
-                <w:tab w:val="left" w:pos="560"/>
-                <w:tab w:val="left" w:pos="1120"/>
-                <w:tab w:val="left" w:pos="1680"/>
-                <w:tab w:val="left" w:pos="2240"/>
-                <w:tab w:val="left" w:pos="2800"/>
-                <w:tab w:val="left" w:pos="3360"/>
-                <w:tab w:val="left" w:pos="3920"/>
-                <w:tab w:val="left" w:pos="4480"/>
-                <w:tab w:val="left" w:pos="5040"/>
-                <w:tab w:val="left" w:pos="5600"/>
-                <w:tab w:val="left" w:pos="6160"/>
-                <w:tab w:val="left" w:pos="6720"/>
-              </w:tabs>
-              <w:autoSpaceDE w:val="0"/>
-              <w:autoSpaceDN w:val="0"/>
-              <w:adjustRightInd w:val="0"/>
-              <w:rPr>
-                <w:rFonts w:asciiTheme="majorHAnsi" w:hAnsiTheme="majorHAnsi" w:cstheme="majorHAnsi"/>
-                <w:color w:val="000000"/>
-                <w:sz w:val="22"/>
-                <w:szCs w:val="22"/>
-                <w:lang w:val="en-GB"/>
-              </w:rPr>
-            </w:pPr>
-            <w:r>
-              <w:rPr>
-                <w:rFonts w:asciiTheme="majorHAnsi" w:hAnsiTheme="majorHAnsi" w:cstheme="majorHAnsi"/>
-                <w:color w:val="000000"/>
-                <w:sz w:val="22"/>
-                <w:szCs w:val="22"/>
-                <w:lang w:val="en-GB"/>
-              </w:rPr>
-              <w:t>Integrate</w:t>
-            </w:r>
-            <w:r>
-              <w:rPr>
-                <w:rFonts w:asciiTheme="majorHAnsi" w:hAnsiTheme="majorHAnsi" w:cstheme="majorHAnsi"/>
-                <w:color w:val="000000"/>
-                <w:sz w:val="22"/>
-                <w:szCs w:val="22"/>
-                <w:lang w:val="en-GB"/>
-              </w:rPr>
-              <w:t xml:space="preserve"> local</w:t>
-            </w:r>
-            <w:r>
-              <w:rPr>
-                <w:rFonts w:asciiTheme="majorHAnsi" w:hAnsiTheme="majorHAnsi" w:cstheme="majorHAnsi"/>
-                <w:color w:val="000000"/>
-                <w:sz w:val="22"/>
-                <w:szCs w:val="22"/>
-                <w:lang w:val="en-GB"/>
-              </w:rPr>
-              <w:t xml:space="preserve"> into ML Flow, the iterate with ML flow </w:t>
-            </w:r>
-            <w:proofErr w:type="spellStart"/>
-            <w:r>
-              <w:rPr>
-                <w:rFonts w:asciiTheme="majorHAnsi" w:hAnsiTheme="majorHAnsi" w:cstheme="majorHAnsi"/>
-                <w:color w:val="000000"/>
-                <w:sz w:val="22"/>
-                <w:szCs w:val="22"/>
-                <w:lang w:val="en-GB"/>
-              </w:rPr>
-              <w:t>LeWagon</w:t>
-            </w:r>
-            <w:proofErr w:type="spellEnd"/>
-          </w:p>
-          <w:p>
-            <w:pPr>
-              <w:tabs>
-                <w:tab w:val="left" w:pos="560"/>
-                <w:tab w:val="left" w:pos="1120"/>
-                <w:tab w:val="left" w:pos="1680"/>
-                <w:tab w:val="left" w:pos="2240"/>
-                <w:tab w:val="left" w:pos="2800"/>
-                <w:tab w:val="left" w:pos="3360"/>
-                <w:tab w:val="left" w:pos="3920"/>
-                <w:tab w:val="left" w:pos="4480"/>
-                <w:tab w:val="left" w:pos="5040"/>
-                <w:tab w:val="left" w:pos="5600"/>
-                <w:tab w:val="left" w:pos="6160"/>
-                <w:tab w:val="left" w:pos="6720"/>
-              </w:tabs>
-              <w:autoSpaceDE w:val="0"/>
-              <w:autoSpaceDN w:val="0"/>
-              <w:adjustRightInd w:val="0"/>
-              <w:rPr>
-                <w:rFonts w:asciiTheme="majorHAnsi" w:hAnsiTheme="majorHAnsi" w:cstheme="majorHAnsi"/>
-                <w:color w:val="000000"/>
-                <w:sz w:val="22"/>
-                <w:szCs w:val="22"/>
-                <w:lang w:val="en-GB"/>
-              </w:rPr>
-            </w:pPr>
-            <w:r>
-              <w:rPr>
-                <w:rFonts w:asciiTheme="majorHAnsi" w:hAnsiTheme="majorHAnsi" w:cstheme="majorHAnsi"/>
-                <w:color w:val="000000"/>
-                <w:sz w:val="22"/>
-                <w:szCs w:val="22"/>
-                <w:lang w:val="en-GB"/>
-              </w:rPr>
-              <w:t xml:space="preserve">Integrate GCP into ML Flow, and iterate with ML flow </w:t>
-            </w:r>
-            <w:proofErr w:type="spellStart"/>
-            <w:r>
-              <w:rPr>
-                <w:rFonts w:asciiTheme="majorHAnsi" w:hAnsiTheme="majorHAnsi" w:cstheme="majorHAnsi"/>
-                <w:color w:val="000000"/>
-                <w:sz w:val="22"/>
-                <w:szCs w:val="22"/>
-                <w:lang w:val="en-GB"/>
-              </w:rPr>
-              <w:t>LeWagon</w:t>
-            </w:r>
-            <w:proofErr w:type="spellEnd"/>
-          </w:p>
-          <w:p>
-            <w:pPr>
-              <w:tabs>
-                <w:tab w:val="left" w:pos="560"/>
-                <w:tab w:val="left" w:pos="1120"/>
-                <w:tab w:val="left" w:pos="1680"/>
-                <w:tab w:val="left" w:pos="2240"/>
-                <w:tab w:val="left" w:pos="2800"/>
-                <w:tab w:val="left" w:pos="3360"/>
-                <w:tab w:val="left" w:pos="3920"/>
-                <w:tab w:val="left" w:pos="4480"/>
-                <w:tab w:val="left" w:pos="5040"/>
-                <w:tab w:val="left" w:pos="5600"/>
-                <w:tab w:val="left" w:pos="6160"/>
-                <w:tab w:val="left" w:pos="6720"/>
-              </w:tabs>
-              <w:autoSpaceDE w:val="0"/>
-              <w:autoSpaceDN w:val="0"/>
-              <w:adjustRightInd w:val="0"/>
-              <w:rPr>
-                <w:rFonts w:asciiTheme="majorHAnsi" w:hAnsiTheme="majorHAnsi" w:cstheme="majorHAnsi"/>
-                <w:color w:val="000000"/>
-                <w:sz w:val="22"/>
-                <w:szCs w:val="22"/>
-                <w:lang w:val="en-GB"/>
-              </w:rPr>
-            </w:pPr>
-            <w:r>
-              <w:rPr>
-                <w:rFonts w:asciiTheme="majorHAnsi" w:hAnsiTheme="majorHAnsi" w:cstheme="majorHAnsi"/>
-                <w:color w:val="000000"/>
-                <w:sz w:val="22"/>
-                <w:szCs w:val="22"/>
-                <w:lang w:val="en-GB"/>
-              </w:rPr>
-              <w:t xml:space="preserve">(optional) Find a way to create my own server and upload </w:t>
-            </w:r>
-            <w:r>
-              <w:rPr>
-                <w:rFonts w:asciiTheme="majorHAnsi" w:hAnsiTheme="majorHAnsi" w:cstheme="majorHAnsi"/>
-                <w:color w:val="000000"/>
-                <w:sz w:val="22"/>
-                <w:szCs w:val="22"/>
-                <w:lang w:val="en-GB"/>
-              </w:rPr>
-              <w:t>results to ML Flow using the below link</w:t>
-            </w:r>
-          </w:p>
-          <w:p>
-            <w:pPr>
-              <w:tabs>
-                <w:tab w:val="left" w:pos="560"/>
-                <w:tab w:val="left" w:pos="1120"/>
-                <w:tab w:val="left" w:pos="1680"/>
-                <w:tab w:val="left" w:pos="2240"/>
-                <w:tab w:val="left" w:pos="2800"/>
-                <w:tab w:val="left" w:pos="3360"/>
-                <w:tab w:val="left" w:pos="3920"/>
-                <w:tab w:val="left" w:pos="4480"/>
-                <w:tab w:val="left" w:pos="5040"/>
-                <w:tab w:val="left" w:pos="5600"/>
-                <w:tab w:val="left" w:pos="6160"/>
-                <w:tab w:val="left" w:pos="6720"/>
-              </w:tabs>
-              <w:autoSpaceDE w:val="0"/>
-              <w:autoSpaceDN w:val="0"/>
-              <w:adjustRightInd w:val="0"/>
-              <w:rPr>
-                <w:rFonts w:asciiTheme="majorHAnsi" w:hAnsiTheme="majorHAnsi" w:cstheme="majorHAnsi"/>
-                <w:b/>
-                <w:bCs/>
-                <w:color w:val="000000"/>
-                <w:sz w:val="22"/>
-                <w:szCs w:val="22"/>
-                <w:lang w:val="en-GB"/>
-              </w:rPr>
-            </w:pPr>
-          </w:p>
-          <w:p>
-            <w:pPr>
-              <w:tabs>
-                <w:tab w:val="left" w:pos="560"/>
-                <w:tab w:val="left" w:pos="1120"/>
-                <w:tab w:val="left" w:pos="1680"/>
-                <w:tab w:val="left" w:pos="2240"/>
-                <w:tab w:val="left" w:pos="2800"/>
-                <w:tab w:val="left" w:pos="3360"/>
-                <w:tab w:val="left" w:pos="3920"/>
-                <w:tab w:val="left" w:pos="4480"/>
-                <w:tab w:val="left" w:pos="5040"/>
-                <w:tab w:val="left" w:pos="5600"/>
-                <w:tab w:val="left" w:pos="6160"/>
-                <w:tab w:val="left" w:pos="6720"/>
-              </w:tabs>
-              <w:autoSpaceDE w:val="0"/>
-              <w:autoSpaceDN w:val="0"/>
-              <w:adjustRightInd w:val="0"/>
-              <w:rPr>
-                <w:rFonts w:asciiTheme="majorHAnsi" w:hAnsiTheme="majorHAnsi" w:cstheme="majorHAnsi"/>
-                <w:b/>
-                <w:bCs/>
-                <w:color w:val="000000"/>
-                <w:sz w:val="22"/>
-                <w:szCs w:val="22"/>
-                <w:lang w:val="en-GB"/>
-              </w:rPr>
-            </w:pPr>
-          </w:p>
-          <w:p>
-            <w:pPr>
-              <w:tabs>
-                <w:tab w:val="left" w:pos="560"/>
-                <w:tab w:val="left" w:pos="1120"/>
-                <w:tab w:val="left" w:pos="1680"/>
-                <w:tab w:val="left" w:pos="2240"/>
-                <w:tab w:val="left" w:pos="2800"/>
-                <w:tab w:val="left" w:pos="3360"/>
-                <w:tab w:val="left" w:pos="3920"/>
-                <w:tab w:val="left" w:pos="4480"/>
-                <w:tab w:val="left" w:pos="5040"/>
-                <w:tab w:val="left" w:pos="5600"/>
-                <w:tab w:val="left" w:pos="6160"/>
-                <w:tab w:val="left" w:pos="6720"/>
-              </w:tabs>
-              <w:autoSpaceDE w:val="0"/>
-              <w:autoSpaceDN w:val="0"/>
-              <w:adjustRightInd w:val="0"/>
-              <w:rPr>
-                <w:rFonts w:asciiTheme="majorHAnsi" w:hAnsiTheme="majorHAnsi" w:cstheme="majorHAnsi"/>
-                <w:color w:val="000000"/>
-                <w:sz w:val="22"/>
-                <w:szCs w:val="22"/>
-                <w:lang w:val="en-GB"/>
-              </w:rPr>
-            </w:pPr>
-            <w:r>
-              <w:rPr>
-                <w:rFonts w:asciiTheme="majorHAnsi" w:hAnsiTheme="majorHAnsi" w:cstheme="majorHAnsi"/>
-                <w:color w:val="000000"/>
-                <w:sz w:val="22"/>
-                <w:szCs w:val="22"/>
-                <w:lang w:val="en-GB"/>
-              </w:rPr>
-              <w:t>Figure out how to deploy ML flow to GCP</w:t>
-            </w:r>
-            <w:r>
-              <w:rPr>
-                <w:rFonts w:asciiTheme="majorHAnsi" w:hAnsiTheme="majorHAnsi" w:cstheme="majorHAnsi"/>
-                <w:color w:val="000000"/>
-                <w:sz w:val="22"/>
-                <w:szCs w:val="22"/>
-                <w:lang w:val="en-GB"/>
-              </w:rPr>
-              <w:t xml:space="preserve"> on this website: </w:t>
-            </w:r>
-            <w:r>
-              <w:rPr>
-                <w:rFonts w:asciiTheme="majorHAnsi" w:hAnsiTheme="majorHAnsi" w:cstheme="majorHAnsi"/>
-                <w:color w:val="000000"/>
-                <w:sz w:val="22"/>
-                <w:szCs w:val="22"/>
-                <w:lang w:val="en-GB"/>
-              </w:rPr>
-              <w:t>https://dlabs.ai/blog/a-step-by-step-guide-to-setting-up-mlflow-on-the-google-cloud-platform/</w:t>
-            </w:r>
-          </w:p>
-          <w:p>
-            <w:pPr>
-              <w:tabs>
-                <w:tab w:val="left" w:pos="560"/>
-                <w:tab w:val="left" w:pos="1120"/>
-                <w:tab w:val="left" w:pos="1680"/>
-                <w:tab w:val="left" w:pos="2240"/>
-                <w:tab w:val="left" w:pos="2800"/>
-                <w:tab w:val="left" w:pos="3360"/>
-                <w:tab w:val="left" w:pos="3920"/>
-                <w:tab w:val="left" w:pos="4480"/>
-                <w:tab w:val="left" w:pos="5040"/>
-                <w:tab w:val="left" w:pos="5600"/>
-                <w:tab w:val="left" w:pos="6160"/>
-                <w:tab w:val="left" w:pos="6720"/>
-              </w:tabs>
-              <w:autoSpaceDE w:val="0"/>
-              <w:autoSpaceDN w:val="0"/>
-              <w:adjustRightInd w:val="0"/>
-              <w:rPr>
-                <w:rFonts w:asciiTheme="majorHAnsi" w:hAnsiTheme="majorHAnsi" w:cstheme="majorHAnsi"/>
-                <w:color w:val="000000"/>
-                <w:sz w:val="22"/>
-                <w:szCs w:val="22"/>
-                <w:lang w:val="en-GB"/>
-              </w:rPr>
-            </w:pPr>
+              <w:t>Predict in Production</w:t>
+            </w:r>
           </w:p>
           <w:p>
             <w:pPr>
@@ -1497,8 +1143,312 @@
               <w:pStyle w:val="Heading1"/>
             </w:pPr>
             <w:r>
+              <w:t>Today</w:t>
+            </w:r>
+          </w:p>
+          <w:p>
+            <w:pPr>
+              <w:pStyle w:val="Heading2"/>
+            </w:pPr>
+            <w:r>
+              <w:t>1</w:t>
+            </w:r>
+            <w:r>
+              <w:t>7</w:t>
+            </w:r>
+            <w:r>
+              <w:t>-03-2022</w:t>
+            </w:r>
+          </w:p>
+          <w:p>
+            <w:pPr>
+              <w:tabs>
+                <w:tab w:val="left" w:pos="560"/>
+                <w:tab w:val="left" w:pos="1120"/>
+                <w:tab w:val="left" w:pos="1680"/>
+                <w:tab w:val="left" w:pos="2240"/>
+                <w:tab w:val="left" w:pos="2800"/>
+                <w:tab w:val="left" w:pos="3360"/>
+                <w:tab w:val="left" w:pos="3920"/>
+                <w:tab w:val="left" w:pos="4480"/>
+                <w:tab w:val="left" w:pos="5040"/>
+                <w:tab w:val="left" w:pos="5600"/>
+                <w:tab w:val="left" w:pos="6160"/>
+                <w:tab w:val="left" w:pos="6720"/>
+              </w:tabs>
+              <w:autoSpaceDE w:val="0"/>
+              <w:autoSpaceDN w:val="0"/>
+              <w:adjustRightInd w:val="0"/>
+              <w:rPr>
+                <w:rFonts w:ascii="Menlo" w:eastAsiaTheme="minorHAnsi" w:hAnsi="Menlo" w:cs="Menlo"/>
+                <w:color w:val="000000"/>
+                <w:sz w:val="22"/>
+                <w:szCs w:val="22"/>
+                <w:lang w:val="en-GB" w:eastAsia="en-US"/>
+              </w:rPr>
+            </w:pPr>
+            <w:r>
+              <w:rPr>
+                <w:rFonts w:ascii="Menlo" w:eastAsiaTheme="minorHAnsi" w:hAnsi="Menlo" w:cs="Menlo"/>
+                <w:color w:val="39C026"/>
+                <w:sz w:val="22"/>
+                <w:szCs w:val="22"/>
+                <w:lang w:val="en-GB" w:eastAsia="en-US"/>
+              </w:rPr>
+              <w:t xml:space="preserve">Run </w:t>
+            </w:r>
+            <w:proofErr w:type="spellStart"/>
+            <w:r>
+              <w:rPr>
+                <w:rFonts w:ascii="Menlo" w:eastAsiaTheme="minorHAnsi" w:hAnsi="Menlo" w:cs="Menlo"/>
+                <w:color w:val="39C026"/>
+                <w:sz w:val="22"/>
+                <w:szCs w:val="22"/>
+                <w:lang w:val="en-GB" w:eastAsia="en-US"/>
+              </w:rPr>
+              <w:t>gcloud</w:t>
+            </w:r>
+            <w:proofErr w:type="spellEnd"/>
+            <w:r>
+              <w:rPr>
+                <w:rFonts w:ascii="Menlo" w:eastAsiaTheme="minorHAnsi" w:hAnsi="Menlo" w:cs="Menlo"/>
+                <w:color w:val="000000"/>
+                <w:sz w:val="22"/>
+                <w:szCs w:val="22"/>
+                <w:lang w:val="en-GB" w:eastAsia="en-US"/>
+              </w:rPr>
+              <w:t xml:space="preserve"> components update</w:t>
+            </w:r>
+          </w:p>
+          <w:p>
+            <w:pPr>
+              <w:tabs>
+                <w:tab w:val="left" w:pos="560"/>
+                <w:tab w:val="left" w:pos="1120"/>
+                <w:tab w:val="left" w:pos="1680"/>
+                <w:tab w:val="left" w:pos="2240"/>
+                <w:tab w:val="left" w:pos="2800"/>
+                <w:tab w:val="left" w:pos="3360"/>
+                <w:tab w:val="left" w:pos="3920"/>
+                <w:tab w:val="left" w:pos="4480"/>
+                <w:tab w:val="left" w:pos="5040"/>
+                <w:tab w:val="left" w:pos="5600"/>
+                <w:tab w:val="left" w:pos="6160"/>
+                <w:tab w:val="left" w:pos="6720"/>
+              </w:tabs>
+              <w:autoSpaceDE w:val="0"/>
+              <w:autoSpaceDN w:val="0"/>
+              <w:adjustRightInd w:val="0"/>
+              <w:rPr>
+                <w:rFonts w:asciiTheme="majorHAnsi" w:hAnsiTheme="majorHAnsi" w:cstheme="majorHAnsi"/>
+                <w:b/>
+                <w:bCs/>
+                <w:color w:val="000000"/>
+                <w:sz w:val="22"/>
+                <w:szCs w:val="22"/>
+                <w:lang w:val="en-GB"/>
+              </w:rPr>
+            </w:pPr>
+          </w:p>
+          <w:p>
+            <w:pPr>
+              <w:tabs>
+                <w:tab w:val="left" w:pos="560"/>
+                <w:tab w:val="left" w:pos="1120"/>
+                <w:tab w:val="left" w:pos="1680"/>
+                <w:tab w:val="left" w:pos="2240"/>
+                <w:tab w:val="left" w:pos="2800"/>
+                <w:tab w:val="left" w:pos="3360"/>
+                <w:tab w:val="left" w:pos="3920"/>
+                <w:tab w:val="left" w:pos="4480"/>
+                <w:tab w:val="left" w:pos="5040"/>
+                <w:tab w:val="left" w:pos="5600"/>
+                <w:tab w:val="left" w:pos="6160"/>
+                <w:tab w:val="left" w:pos="6720"/>
+              </w:tabs>
+              <w:autoSpaceDE w:val="0"/>
+              <w:autoSpaceDN w:val="0"/>
+              <w:adjustRightInd w:val="0"/>
+              <w:rPr>
+                <w:rFonts w:asciiTheme="majorHAnsi" w:hAnsiTheme="majorHAnsi" w:cstheme="majorHAnsi"/>
+                <w:color w:val="000000"/>
+                <w:sz w:val="22"/>
+                <w:szCs w:val="22"/>
+                <w:lang w:val="en-GB"/>
+              </w:rPr>
+            </w:pPr>
+            <w:r>
+              <w:rPr>
+                <w:rFonts w:asciiTheme="majorHAnsi" w:hAnsiTheme="majorHAnsi" w:cstheme="majorHAnsi"/>
+                <w:color w:val="000000"/>
+                <w:sz w:val="22"/>
+                <w:szCs w:val="22"/>
+                <w:lang w:val="en-GB"/>
+              </w:rPr>
+              <w:t>(optional) Find a way to create my own server and upload results to ML Flow using the below link</w:t>
+            </w:r>
+          </w:p>
+          <w:p>
+            <w:pPr>
+              <w:tabs>
+                <w:tab w:val="left" w:pos="560"/>
+                <w:tab w:val="left" w:pos="1120"/>
+                <w:tab w:val="left" w:pos="1680"/>
+                <w:tab w:val="left" w:pos="2240"/>
+                <w:tab w:val="left" w:pos="2800"/>
+                <w:tab w:val="left" w:pos="3360"/>
+                <w:tab w:val="left" w:pos="3920"/>
+                <w:tab w:val="left" w:pos="4480"/>
+                <w:tab w:val="left" w:pos="5040"/>
+                <w:tab w:val="left" w:pos="5600"/>
+                <w:tab w:val="left" w:pos="6160"/>
+                <w:tab w:val="left" w:pos="6720"/>
+              </w:tabs>
+              <w:autoSpaceDE w:val="0"/>
+              <w:autoSpaceDN w:val="0"/>
+              <w:adjustRightInd w:val="0"/>
+              <w:rPr>
+                <w:rFonts w:asciiTheme="majorHAnsi" w:hAnsiTheme="majorHAnsi" w:cstheme="majorHAnsi"/>
+                <w:b/>
+                <w:bCs/>
+                <w:color w:val="000000"/>
+                <w:sz w:val="22"/>
+                <w:szCs w:val="22"/>
+                <w:lang w:val="en-GB"/>
+              </w:rPr>
+            </w:pPr>
+          </w:p>
+          <w:p>
+            <w:pPr>
+              <w:tabs>
+                <w:tab w:val="left" w:pos="560"/>
+                <w:tab w:val="left" w:pos="1120"/>
+                <w:tab w:val="left" w:pos="1680"/>
+                <w:tab w:val="left" w:pos="2240"/>
+                <w:tab w:val="left" w:pos="2800"/>
+                <w:tab w:val="left" w:pos="3360"/>
+                <w:tab w:val="left" w:pos="3920"/>
+                <w:tab w:val="left" w:pos="4480"/>
+                <w:tab w:val="left" w:pos="5040"/>
+                <w:tab w:val="left" w:pos="5600"/>
+                <w:tab w:val="left" w:pos="6160"/>
+                <w:tab w:val="left" w:pos="6720"/>
+              </w:tabs>
+              <w:autoSpaceDE w:val="0"/>
+              <w:autoSpaceDN w:val="0"/>
+              <w:adjustRightInd w:val="0"/>
+              <w:rPr>
+                <w:rFonts w:asciiTheme="majorHAnsi" w:hAnsiTheme="majorHAnsi" w:cstheme="majorHAnsi"/>
+                <w:b/>
+                <w:bCs/>
+                <w:color w:val="000000"/>
+                <w:sz w:val="22"/>
+                <w:szCs w:val="22"/>
+                <w:lang w:val="en-GB"/>
+              </w:rPr>
+            </w:pPr>
+          </w:p>
+          <w:p>
+            <w:pPr>
+              <w:tabs>
+                <w:tab w:val="left" w:pos="560"/>
+                <w:tab w:val="left" w:pos="1120"/>
+                <w:tab w:val="left" w:pos="1680"/>
+                <w:tab w:val="left" w:pos="2240"/>
+                <w:tab w:val="left" w:pos="2800"/>
+                <w:tab w:val="left" w:pos="3360"/>
+                <w:tab w:val="left" w:pos="3920"/>
+                <w:tab w:val="left" w:pos="4480"/>
+                <w:tab w:val="left" w:pos="5040"/>
+                <w:tab w:val="left" w:pos="5600"/>
+                <w:tab w:val="left" w:pos="6160"/>
+                <w:tab w:val="left" w:pos="6720"/>
+              </w:tabs>
+              <w:autoSpaceDE w:val="0"/>
+              <w:autoSpaceDN w:val="0"/>
+              <w:adjustRightInd w:val="0"/>
+              <w:rPr>
+                <w:rFonts w:asciiTheme="majorHAnsi" w:hAnsiTheme="majorHAnsi" w:cstheme="majorHAnsi"/>
+                <w:color w:val="000000"/>
+                <w:sz w:val="22"/>
+                <w:szCs w:val="22"/>
+                <w:lang w:val="en-GB"/>
+              </w:rPr>
+            </w:pPr>
+            <w:r>
+              <w:rPr>
+                <w:rFonts w:asciiTheme="majorHAnsi" w:hAnsiTheme="majorHAnsi" w:cstheme="majorHAnsi"/>
+                <w:color w:val="000000"/>
+                <w:sz w:val="22"/>
+                <w:szCs w:val="22"/>
+                <w:lang w:val="en-GB"/>
+              </w:rPr>
+              <w:t xml:space="preserve">Figure out how to deploy ML flow to GCP on this website: </w:t>
+            </w:r>
+            <w:r>
+              <w:rPr>
+                <w:rFonts w:asciiTheme="majorHAnsi" w:hAnsiTheme="majorHAnsi" w:cstheme="majorHAnsi"/>
+                <w:color w:val="000000"/>
+                <w:sz w:val="22"/>
+                <w:szCs w:val="22"/>
+                <w:lang w:val="en-GB"/>
+              </w:rPr>
+              <w:t>https://dlabs.ai/blog/a-step-by-step-guide-to-setting-up-mlflow-on-the-google-cloud-platform/</w:t>
+            </w:r>
+          </w:p>
+          <w:p>
+            <w:pPr>
+              <w:tabs>
+                <w:tab w:val="left" w:pos="560"/>
+                <w:tab w:val="left" w:pos="1120"/>
+                <w:tab w:val="left" w:pos="1680"/>
+                <w:tab w:val="left" w:pos="2240"/>
+                <w:tab w:val="left" w:pos="2800"/>
+                <w:tab w:val="left" w:pos="3360"/>
+                <w:tab w:val="left" w:pos="3920"/>
+                <w:tab w:val="left" w:pos="4480"/>
+                <w:tab w:val="left" w:pos="5040"/>
+                <w:tab w:val="left" w:pos="5600"/>
+                <w:tab w:val="left" w:pos="6160"/>
+                <w:tab w:val="left" w:pos="6720"/>
+              </w:tabs>
+              <w:autoSpaceDE w:val="0"/>
+              <w:autoSpaceDN w:val="0"/>
+              <w:adjustRightInd w:val="0"/>
+              <w:rPr>
+                <w:rFonts w:asciiTheme="majorHAnsi" w:hAnsiTheme="majorHAnsi" w:cstheme="majorHAnsi"/>
+                <w:color w:val="000000"/>
+                <w:sz w:val="22"/>
+                <w:szCs w:val="22"/>
+                <w:lang w:val="en-GB"/>
+              </w:rPr>
+            </w:pPr>
+          </w:p>
+          <w:p>
+            <w:pPr>
+              <w:rPr>
+                <w:rFonts w:asciiTheme="majorHAnsi" w:hAnsiTheme="majorHAnsi" w:cstheme="majorHAnsi"/>
+                <w:b/>
+                <w:bCs/>
+                <w:sz w:val="22"/>
+                <w:szCs w:val="22"/>
+              </w:rPr>
+            </w:pPr>
+          </w:p>
+        </w:tc>
+      </w:tr>
+      <w:tr>
+        <w:tc>
+          <w:tcPr>
+            <w:tcW w:w="10456" w:type="dxa"/>
+          </w:tcPr>
+          <w:p>
+            <w:pPr>
+              <w:pStyle w:val="Heading1"/>
+            </w:pPr>
+            <w:r>
               <w:lastRenderedPageBreak/>
-              <w:t>Today</w:t>
+              <w:t>History</w:t>
             </w:r>
           </w:p>
           <w:p>
@@ -1506,15 +1456,110 @@
               <w:pStyle w:val="Heading2"/>
             </w:pPr>
             <w:r>
-              <w:t>1</w:t>
-            </w:r>
-            <w:r>
-              <w:t>5</w:t>
-            </w:r>
-            <w:r>
-              <w:t>-03-2022</w:t>
-            </w:r>
-          </w:p>
+              <w:t>16-03-2022</w:t>
+            </w:r>
+          </w:p>
+          <w:p>
+            <w:pPr>
+              <w:tabs>
+                <w:tab w:val="left" w:pos="560"/>
+                <w:tab w:val="left" w:pos="1120"/>
+                <w:tab w:val="left" w:pos="1680"/>
+                <w:tab w:val="left" w:pos="2240"/>
+                <w:tab w:val="left" w:pos="2800"/>
+                <w:tab w:val="left" w:pos="3360"/>
+                <w:tab w:val="left" w:pos="3920"/>
+                <w:tab w:val="left" w:pos="4480"/>
+                <w:tab w:val="left" w:pos="5040"/>
+                <w:tab w:val="left" w:pos="5600"/>
+                <w:tab w:val="left" w:pos="6160"/>
+                <w:tab w:val="left" w:pos="6720"/>
+              </w:tabs>
+              <w:autoSpaceDE w:val="0"/>
+              <w:autoSpaceDN w:val="0"/>
+              <w:adjustRightInd w:val="0"/>
+              <w:rPr>
+                <w:rFonts w:asciiTheme="majorHAnsi" w:hAnsiTheme="majorHAnsi" w:cstheme="majorHAnsi"/>
+                <w:color w:val="000000"/>
+                <w:sz w:val="22"/>
+                <w:szCs w:val="22"/>
+                <w:lang w:val="en-GB"/>
+              </w:rPr>
+            </w:pPr>
+            <w:r>
+              <w:rPr>
+                <w:rFonts w:asciiTheme="majorHAnsi" w:hAnsiTheme="majorHAnsi" w:cstheme="majorHAnsi"/>
+                <w:color w:val="000000"/>
+                <w:sz w:val="22"/>
+                <w:szCs w:val="22"/>
+                <w:lang w:val="en-GB"/>
+              </w:rPr>
+              <w:t xml:space="preserve">Integrate local into ML Flow, the iterate with ML flow </w:t>
+            </w:r>
+            <w:proofErr w:type="spellStart"/>
+            <w:r>
+              <w:rPr>
+                <w:rFonts w:asciiTheme="majorHAnsi" w:hAnsiTheme="majorHAnsi" w:cstheme="majorHAnsi"/>
+                <w:color w:val="000000"/>
+                <w:sz w:val="22"/>
+                <w:szCs w:val="22"/>
+                <w:lang w:val="en-GB"/>
+              </w:rPr>
+              <w:t>LeWagon</w:t>
+            </w:r>
+            <w:proofErr w:type="spellEnd"/>
+          </w:p>
+          <w:p>
+            <w:pPr>
+              <w:tabs>
+                <w:tab w:val="left" w:pos="560"/>
+                <w:tab w:val="left" w:pos="1120"/>
+                <w:tab w:val="left" w:pos="1680"/>
+                <w:tab w:val="left" w:pos="2240"/>
+                <w:tab w:val="left" w:pos="2800"/>
+                <w:tab w:val="left" w:pos="3360"/>
+                <w:tab w:val="left" w:pos="3920"/>
+                <w:tab w:val="left" w:pos="4480"/>
+                <w:tab w:val="left" w:pos="5040"/>
+                <w:tab w:val="left" w:pos="5600"/>
+                <w:tab w:val="left" w:pos="6160"/>
+                <w:tab w:val="left" w:pos="6720"/>
+              </w:tabs>
+              <w:autoSpaceDE w:val="0"/>
+              <w:autoSpaceDN w:val="0"/>
+              <w:adjustRightInd w:val="0"/>
+              <w:rPr>
+                <w:rFonts w:asciiTheme="majorHAnsi" w:hAnsiTheme="majorHAnsi" w:cstheme="majorHAnsi"/>
+                <w:color w:val="000000"/>
+                <w:sz w:val="22"/>
+                <w:szCs w:val="22"/>
+                <w:lang w:val="en-GB"/>
+              </w:rPr>
+            </w:pPr>
+            <w:r>
+              <w:rPr>
+                <w:rFonts w:asciiTheme="majorHAnsi" w:hAnsiTheme="majorHAnsi" w:cstheme="majorHAnsi"/>
+                <w:color w:val="000000"/>
+                <w:sz w:val="22"/>
+                <w:szCs w:val="22"/>
+                <w:lang w:val="en-GB"/>
+              </w:rPr>
+              <w:t xml:space="preserve">Integrate GCP into ML Flow, and iterate with ML flow </w:t>
+            </w:r>
+            <w:proofErr w:type="spellStart"/>
+            <w:r>
+              <w:rPr>
+                <w:rFonts w:asciiTheme="majorHAnsi" w:hAnsiTheme="majorHAnsi" w:cstheme="majorHAnsi"/>
+                <w:color w:val="000000"/>
+                <w:sz w:val="22"/>
+                <w:szCs w:val="22"/>
+                <w:lang w:val="en-GB"/>
+              </w:rPr>
+              <w:t>LeWagon</w:t>
+            </w:r>
+            <w:proofErr w:type="spellEnd"/>
+          </w:p>
+          <w:p/>
           <w:p>
             <w:pPr>
               <w:rPr>
@@ -1823,7 +1868,7 @@
             </w:r>
           </w:p>
           <w:p>
-            <w:pPr>
+            <w:r>
               <w:rPr>
                 <w:rFonts w:asciiTheme="majorHAnsi" w:hAnsiTheme="majorHAnsi" w:cstheme="majorHAnsi"/>
                 <w:b/>
@@ -1831,24 +1876,30 @@
                 <w:sz w:val="22"/>
                 <w:szCs w:val="22"/>
               </w:rPr>
-            </w:pPr>
-          </w:p>
-        </w:tc>
-      </w:tr>
-      <w:tr>
-        <w:tc>
-          <w:tcPr>
-            <w:tcW w:w="10456" w:type="dxa"/>
-          </w:tcPr>
-          <w:p>
-            <w:pPr>
-              <w:pStyle w:val="Heading1"/>
-            </w:pPr>
-            <w:r>
-              <w:lastRenderedPageBreak/>
-              <w:t>History</w:t>
-            </w:r>
-          </w:p>
+              <w:t>This seems to have worked with my iMac- the issue must have been with my laptop for some reason.</w:t>
+            </w:r>
+          </w:p>
+          <w:p/>
+          <w:p>
+            <w:pPr>
+              <w:pStyle w:val="Heading2"/>
+            </w:pPr>
+            <w:r>
+              <w:t>1</w:t>
+            </w:r>
+            <w:r>
+              <w:t>5</w:t>
+            </w:r>
+            <w:r>
+              <w:t>-03-2022</w:t>
+            </w:r>
+          </w:p>
+          <w:p>
+            <w:r>
+              <w:t>Did not code</w:t>
+            </w:r>
+          </w:p>
+          <w:p/>
           <w:p>
             <w:pPr>
               <w:pStyle w:val="Heading2"/>
@@ -2364,6 +2415,7 @@
                 <w:szCs w:val="20"/>
                 <w:shd w:val="clear" w:color="auto" w:fill="FFFFFF"/>
               </w:rPr>
+              <w:lastRenderedPageBreak/>
               <w:t>train_GCP_data</w:t>
             </w:r>
             <w:proofErr w:type="spellEnd"/>
@@ -3221,8 +3273,9 @@
                 <w:sz w:val="17"/>
                 <w:szCs w:val="17"/>
               </w:rPr>
-              <w:t xml:space="preserve">) File "/root/.local/lib/python3.7/site-packages/DoggyDetector/trainer.py", </w:t>
-            </w:r>
+              <w:t xml:space="preserve">) File "/root/.local/lib/python3.7/site-packages/DoggyDetector/trainer.py", line 217, in &lt;module&gt; </w:t>
+            </w:r>
+            <w:proofErr w:type="spellStart"/>
             <w:r>
               <w:rPr>
                 <w:rFonts w:ascii="Courier New" w:hAnsi="Courier New" w:cs="Courier New"/>
@@ -3230,10 +3283,9 @@
                 <w:sz w:val="17"/>
                 <w:szCs w:val="17"/>
               </w:rPr>
-              <w:lastRenderedPageBreak/>
-              <w:t xml:space="preserve">line 217, in &lt;module&gt; </w:t>
-            </w:r>
-            <w:proofErr w:type="spellStart"/>
+              <w:t>trainer.train_GCP_data</w:t>
+            </w:r>
+            <w:proofErr w:type="spellEnd"/>
             <w:r>
               <w:rPr>
                 <w:rFonts w:ascii="Courier New" w:hAnsi="Courier New" w:cs="Courier New"/>
@@ -3241,9 +3293,9 @@
                 <w:sz w:val="17"/>
                 <w:szCs w:val="17"/>
               </w:rPr>
-              <w:t>trainer.train_GCP_data</w:t>
-            </w:r>
-            <w:proofErr w:type="spellEnd"/>
+              <w:t xml:space="preserve">( n=1000, pickle=True) File "/root/.local/lib/python3.7/site-packages/DoggyDetector/trainer.py", line 94, in </w:t>
+            </w:r>
+            <w:proofErr w:type="spellStart"/>
             <w:r>
               <w:rPr>
                 <w:rFonts w:ascii="Courier New" w:hAnsi="Courier New" w:cs="Courier New"/>
@@ -3251,9 +3303,9 @@
                 <w:sz w:val="17"/>
                 <w:szCs w:val="17"/>
               </w:rPr>
-              <w:t xml:space="preserve">( n=1000, pickle=True) File "/root/.local/lib/python3.7/site-packages/DoggyDetector/trainer.py", line 94, in </w:t>
-            </w:r>
-            <w:proofErr w:type="spellStart"/>
+              <w:t>train_GCP_data</w:t>
+            </w:r>
+            <w:proofErr w:type="spellEnd"/>
             <w:r>
               <w:rPr>
                 <w:rFonts w:ascii="Courier New" w:hAnsi="Courier New" w:cs="Courier New"/>
@@ -3261,9 +3313,9 @@
                 <w:sz w:val="17"/>
                 <w:szCs w:val="17"/>
               </w:rPr>
-              <w:t>train_GCP_data</w:t>
-            </w:r>
-            <w:proofErr w:type="spellEnd"/>
+              <w:t xml:space="preserve"> slicer = </w:t>
+            </w:r>
+            <w:proofErr w:type="spellStart"/>
             <w:r>
               <w:rPr>
                 <w:rFonts w:ascii="Courier New" w:hAnsi="Courier New" w:cs="Courier New"/>
@@ -3271,9 +3323,9 @@
                 <w:sz w:val="17"/>
                 <w:szCs w:val="17"/>
               </w:rPr>
-              <w:t xml:space="preserve"> slicer = </w:t>
-            </w:r>
-            <w:proofErr w:type="spellStart"/>
+              <w:t>cwd.index</w:t>
+            </w:r>
+            <w:proofErr w:type="spellEnd"/>
             <w:r>
               <w:rPr>
                 <w:rFonts w:ascii="Courier New" w:hAnsi="Courier New" w:cs="Courier New"/>
@@ -3281,9 +3333,9 @@
                 <w:sz w:val="17"/>
                 <w:szCs w:val="17"/>
               </w:rPr>
-              <w:t>cwd.index</w:t>
-            </w:r>
-            <w:proofErr w:type="spellEnd"/>
+              <w:t>("</w:t>
+            </w:r>
+            <w:proofErr w:type="spellStart"/>
             <w:r>
               <w:rPr>
                 <w:rFonts w:ascii="Courier New" w:hAnsi="Courier New" w:cs="Courier New"/>
@@ -3291,9 +3343,9 @@
                 <w:sz w:val="17"/>
                 <w:szCs w:val="17"/>
               </w:rPr>
-              <w:t>("</w:t>
-            </w:r>
-            <w:proofErr w:type="spellStart"/>
+              <w:t>DoggyDetector</w:t>
+            </w:r>
+            <w:proofErr w:type="spellEnd"/>
             <w:r>
               <w:rPr>
                 <w:rFonts w:ascii="Courier New" w:hAnsi="Courier New" w:cs="Courier New"/>
@@ -3301,9 +3353,9 @@
                 <w:sz w:val="17"/>
                 <w:szCs w:val="17"/>
               </w:rPr>
-              <w:t>DoggyDetector</w:t>
-            </w:r>
-            <w:proofErr w:type="spellEnd"/>
+              <w:t xml:space="preserve">") + 13 </w:t>
+            </w:r>
+            <w:proofErr w:type="spellStart"/>
             <w:r>
               <w:rPr>
                 <w:rFonts w:ascii="Courier New" w:hAnsi="Courier New" w:cs="Courier New"/>
@@ -3311,9 +3363,9 @@
                 <w:sz w:val="17"/>
                 <w:szCs w:val="17"/>
               </w:rPr>
-              <w:t xml:space="preserve">") + 13 </w:t>
-            </w:r>
-            <w:proofErr w:type="spellStart"/>
+              <w:t>ValueError</w:t>
+            </w:r>
+            <w:proofErr w:type="spellEnd"/>
             <w:r>
               <w:rPr>
                 <w:rFonts w:ascii="Courier New" w:hAnsi="Courier New" w:cs="Courier New"/>
@@ -3321,9 +3373,579 @@
                 <w:sz w:val="17"/>
                 <w:szCs w:val="17"/>
               </w:rPr>
-              <w:t>ValueError</w:t>
-            </w:r>
-            <w:proofErr w:type="spellEnd"/>
+              <w:t>: substring not found</w:t>
+            </w:r>
+          </w:p>
+          <w:p>
+            <w:pPr>
+              <w:tabs>
+                <w:tab w:val="left" w:pos="560"/>
+                <w:tab w:val="left" w:pos="1120"/>
+                <w:tab w:val="left" w:pos="1680"/>
+                <w:tab w:val="left" w:pos="2240"/>
+                <w:tab w:val="left" w:pos="2800"/>
+                <w:tab w:val="left" w:pos="3360"/>
+                <w:tab w:val="left" w:pos="3920"/>
+                <w:tab w:val="left" w:pos="4480"/>
+                <w:tab w:val="left" w:pos="5040"/>
+                <w:tab w:val="left" w:pos="5600"/>
+                <w:tab w:val="left" w:pos="6160"/>
+                <w:tab w:val="left" w:pos="6720"/>
+              </w:tabs>
+              <w:autoSpaceDE w:val="0"/>
+              <w:autoSpaceDN w:val="0"/>
+              <w:adjustRightInd w:val="0"/>
+              <w:rPr>
+                <w:rFonts w:asciiTheme="majorHAnsi" w:hAnsiTheme="majorHAnsi" w:cstheme="majorHAnsi"/>
+                <w:b/>
+                <w:bCs/>
+                <w:sz w:val="22"/>
+                <w:szCs w:val="22"/>
+              </w:rPr>
+            </w:pPr>
+          </w:p>
+          <w:p>
+            <w:pPr>
+              <w:tabs>
+                <w:tab w:val="left" w:pos="560"/>
+                <w:tab w:val="left" w:pos="1120"/>
+                <w:tab w:val="left" w:pos="1680"/>
+                <w:tab w:val="left" w:pos="2240"/>
+                <w:tab w:val="left" w:pos="2800"/>
+                <w:tab w:val="left" w:pos="3360"/>
+                <w:tab w:val="left" w:pos="3920"/>
+                <w:tab w:val="left" w:pos="4480"/>
+                <w:tab w:val="left" w:pos="5040"/>
+                <w:tab w:val="left" w:pos="5600"/>
+                <w:tab w:val="left" w:pos="6160"/>
+                <w:tab w:val="left" w:pos="6720"/>
+              </w:tabs>
+              <w:autoSpaceDE w:val="0"/>
+              <w:autoSpaceDN w:val="0"/>
+              <w:adjustRightInd w:val="0"/>
+              <w:rPr>
+                <w:rFonts w:asciiTheme="majorHAnsi" w:hAnsiTheme="majorHAnsi" w:cstheme="majorHAnsi"/>
+                <w:sz w:val="22"/>
+                <w:szCs w:val="22"/>
+              </w:rPr>
+            </w:pPr>
+            <w:r>
+              <w:rPr>
+                <w:rFonts w:asciiTheme="majorHAnsi" w:hAnsiTheme="majorHAnsi" w:cstheme="majorHAnsi"/>
+                <w:sz w:val="22"/>
+                <w:szCs w:val="22"/>
+              </w:rPr>
+              <w:t xml:space="preserve">It looks like </w:t>
+            </w:r>
+            <w:r>
+              <w:rPr>
+                <w:rFonts w:asciiTheme="majorHAnsi" w:hAnsiTheme="majorHAnsi" w:cstheme="majorHAnsi"/>
+                <w:sz w:val="22"/>
+                <w:szCs w:val="22"/>
+              </w:rPr>
+              <w:t xml:space="preserve">the current working directory doesn’t have </w:t>
+            </w:r>
+            <w:proofErr w:type="spellStart"/>
+            <w:r>
+              <w:rPr>
+                <w:rFonts w:asciiTheme="majorHAnsi" w:hAnsiTheme="majorHAnsi" w:cstheme="majorHAnsi"/>
+                <w:sz w:val="22"/>
+                <w:szCs w:val="22"/>
+              </w:rPr>
+              <w:t>DoggyDetector</w:t>
+            </w:r>
+            <w:proofErr w:type="spellEnd"/>
+            <w:r>
+              <w:rPr>
+                <w:rFonts w:asciiTheme="majorHAnsi" w:hAnsiTheme="majorHAnsi" w:cstheme="majorHAnsi"/>
+                <w:sz w:val="22"/>
+                <w:szCs w:val="22"/>
+              </w:rPr>
+              <w:t xml:space="preserve"> in it.</w:t>
+            </w:r>
+            <w:r>
+              <w:rPr>
+                <w:rFonts w:asciiTheme="majorHAnsi" w:hAnsiTheme="majorHAnsi" w:cstheme="majorHAnsi"/>
+                <w:sz w:val="22"/>
+                <w:szCs w:val="22"/>
+              </w:rPr>
+              <w:t xml:space="preserve"> This may be an issue that was caused by me trying to have a root folder. </w:t>
+            </w:r>
+          </w:p>
+          <w:p>
+            <w:pPr>
+              <w:tabs>
+                <w:tab w:val="left" w:pos="560"/>
+                <w:tab w:val="left" w:pos="1120"/>
+                <w:tab w:val="left" w:pos="1680"/>
+                <w:tab w:val="left" w:pos="2240"/>
+                <w:tab w:val="left" w:pos="2800"/>
+                <w:tab w:val="left" w:pos="3360"/>
+                <w:tab w:val="left" w:pos="3920"/>
+                <w:tab w:val="left" w:pos="4480"/>
+                <w:tab w:val="left" w:pos="5040"/>
+                <w:tab w:val="left" w:pos="5600"/>
+                <w:tab w:val="left" w:pos="6160"/>
+                <w:tab w:val="left" w:pos="6720"/>
+              </w:tabs>
+              <w:autoSpaceDE w:val="0"/>
+              <w:autoSpaceDN w:val="0"/>
+              <w:adjustRightInd w:val="0"/>
+              <w:rPr>
+                <w:rFonts w:asciiTheme="majorHAnsi" w:hAnsiTheme="majorHAnsi" w:cstheme="majorHAnsi"/>
+                <w:sz w:val="22"/>
+                <w:szCs w:val="22"/>
+              </w:rPr>
+            </w:pPr>
+          </w:p>
+          <w:p>
+            <w:pPr>
+              <w:tabs>
+                <w:tab w:val="left" w:pos="560"/>
+                <w:tab w:val="left" w:pos="1120"/>
+                <w:tab w:val="left" w:pos="1680"/>
+                <w:tab w:val="left" w:pos="2240"/>
+                <w:tab w:val="left" w:pos="2800"/>
+                <w:tab w:val="left" w:pos="3360"/>
+                <w:tab w:val="left" w:pos="3920"/>
+                <w:tab w:val="left" w:pos="4480"/>
+                <w:tab w:val="left" w:pos="5040"/>
+                <w:tab w:val="left" w:pos="5600"/>
+                <w:tab w:val="left" w:pos="6160"/>
+                <w:tab w:val="left" w:pos="6720"/>
+              </w:tabs>
+              <w:autoSpaceDE w:val="0"/>
+              <w:autoSpaceDN w:val="0"/>
+              <w:adjustRightInd w:val="0"/>
+              <w:rPr>
+                <w:rFonts w:asciiTheme="majorHAnsi" w:hAnsiTheme="majorHAnsi" w:cstheme="majorHAnsi"/>
+                <w:sz w:val="22"/>
+                <w:szCs w:val="22"/>
+              </w:rPr>
+            </w:pPr>
+            <w:r>
+              <w:rPr>
+                <w:rFonts w:asciiTheme="majorHAnsi" w:hAnsiTheme="majorHAnsi" w:cstheme="majorHAnsi"/>
+                <w:sz w:val="22"/>
+                <w:szCs w:val="22"/>
+              </w:rPr>
+              <w:t xml:space="preserve">Troubleshooting option 0. Try to run it as a package locally from somewhere else in the system. I suspect that when being run as a package it doesn’t “know” that the package name is </w:t>
+            </w:r>
+            <w:proofErr w:type="spellStart"/>
+            <w:r>
+              <w:rPr>
+                <w:rFonts w:asciiTheme="majorHAnsi" w:hAnsiTheme="majorHAnsi" w:cstheme="majorHAnsi"/>
+                <w:sz w:val="22"/>
+                <w:szCs w:val="22"/>
+              </w:rPr>
+              <w:t>DoggyDetector</w:t>
+            </w:r>
+            <w:proofErr w:type="spellEnd"/>
+            <w:r>
+              <w:rPr>
+                <w:rFonts w:asciiTheme="majorHAnsi" w:hAnsiTheme="majorHAnsi" w:cstheme="majorHAnsi"/>
+                <w:sz w:val="22"/>
+                <w:szCs w:val="22"/>
+              </w:rPr>
+              <w:t>, hence why the root system thing isn’t working.</w:t>
+            </w:r>
+          </w:p>
+          <w:p>
+            <w:pPr>
+              <w:tabs>
+                <w:tab w:val="left" w:pos="560"/>
+                <w:tab w:val="left" w:pos="1120"/>
+                <w:tab w:val="left" w:pos="1680"/>
+                <w:tab w:val="left" w:pos="2240"/>
+                <w:tab w:val="left" w:pos="2800"/>
+                <w:tab w:val="left" w:pos="3360"/>
+                <w:tab w:val="left" w:pos="3920"/>
+                <w:tab w:val="left" w:pos="4480"/>
+                <w:tab w:val="left" w:pos="5040"/>
+                <w:tab w:val="left" w:pos="5600"/>
+                <w:tab w:val="left" w:pos="6160"/>
+                <w:tab w:val="left" w:pos="6720"/>
+              </w:tabs>
+              <w:autoSpaceDE w:val="0"/>
+              <w:autoSpaceDN w:val="0"/>
+              <w:adjustRightInd w:val="0"/>
+              <w:rPr>
+                <w:rFonts w:asciiTheme="majorHAnsi" w:hAnsiTheme="majorHAnsi" w:cstheme="majorHAnsi"/>
+                <w:sz w:val="22"/>
+                <w:szCs w:val="22"/>
+              </w:rPr>
+            </w:pPr>
+          </w:p>
+          <w:p>
+            <w:pPr>
+              <w:tabs>
+                <w:tab w:val="left" w:pos="560"/>
+                <w:tab w:val="left" w:pos="1120"/>
+                <w:tab w:val="left" w:pos="1680"/>
+                <w:tab w:val="left" w:pos="2240"/>
+                <w:tab w:val="left" w:pos="2800"/>
+                <w:tab w:val="left" w:pos="3360"/>
+                <w:tab w:val="left" w:pos="3920"/>
+                <w:tab w:val="left" w:pos="4480"/>
+                <w:tab w:val="left" w:pos="5040"/>
+                <w:tab w:val="left" w:pos="5600"/>
+                <w:tab w:val="left" w:pos="6160"/>
+                <w:tab w:val="left" w:pos="6720"/>
+              </w:tabs>
+              <w:autoSpaceDE w:val="0"/>
+              <w:autoSpaceDN w:val="0"/>
+              <w:adjustRightInd w:val="0"/>
+              <w:rPr>
+                <w:rFonts w:asciiTheme="majorHAnsi" w:hAnsiTheme="majorHAnsi" w:cstheme="majorHAnsi"/>
+                <w:sz w:val="22"/>
+                <w:szCs w:val="22"/>
+              </w:rPr>
+            </w:pPr>
+            <w:r>
+              <w:rPr>
+                <w:rFonts w:asciiTheme="majorHAnsi" w:hAnsiTheme="majorHAnsi" w:cstheme="majorHAnsi"/>
+                <w:sz w:val="22"/>
+                <w:szCs w:val="22"/>
+              </w:rPr>
+              <w:t>Troubleshooting option 1:</w:t>
+            </w:r>
+          </w:p>
+          <w:p>
+            <w:pPr>
+              <w:tabs>
+                <w:tab w:val="left" w:pos="560"/>
+                <w:tab w:val="left" w:pos="1120"/>
+                <w:tab w:val="left" w:pos="1680"/>
+                <w:tab w:val="left" w:pos="2240"/>
+                <w:tab w:val="left" w:pos="2800"/>
+                <w:tab w:val="left" w:pos="3360"/>
+                <w:tab w:val="left" w:pos="3920"/>
+                <w:tab w:val="left" w:pos="4480"/>
+                <w:tab w:val="left" w:pos="5040"/>
+                <w:tab w:val="left" w:pos="5600"/>
+                <w:tab w:val="left" w:pos="6160"/>
+                <w:tab w:val="left" w:pos="6720"/>
+              </w:tabs>
+              <w:autoSpaceDE w:val="0"/>
+              <w:autoSpaceDN w:val="0"/>
+              <w:adjustRightInd w:val="0"/>
+              <w:rPr>
+                <w:rFonts w:asciiTheme="majorHAnsi" w:hAnsiTheme="majorHAnsi" w:cstheme="majorHAnsi"/>
+                <w:sz w:val="22"/>
+                <w:szCs w:val="22"/>
+              </w:rPr>
+            </w:pPr>
+            <w:r>
+              <w:rPr>
+                <w:rFonts w:asciiTheme="majorHAnsi" w:hAnsiTheme="majorHAnsi" w:cstheme="majorHAnsi"/>
+                <w:sz w:val="22"/>
+                <w:szCs w:val="22"/>
+              </w:rPr>
+              <w:t>Find a way to export the string to google cloud.</w:t>
+            </w:r>
+          </w:p>
+          <w:p>
+            <w:pPr>
+              <w:tabs>
+                <w:tab w:val="left" w:pos="560"/>
+                <w:tab w:val="left" w:pos="1120"/>
+                <w:tab w:val="left" w:pos="1680"/>
+                <w:tab w:val="left" w:pos="2240"/>
+                <w:tab w:val="left" w:pos="2800"/>
+                <w:tab w:val="left" w:pos="3360"/>
+                <w:tab w:val="left" w:pos="3920"/>
+                <w:tab w:val="left" w:pos="4480"/>
+                <w:tab w:val="left" w:pos="5040"/>
+                <w:tab w:val="left" w:pos="5600"/>
+                <w:tab w:val="left" w:pos="6160"/>
+                <w:tab w:val="left" w:pos="6720"/>
+              </w:tabs>
+              <w:autoSpaceDE w:val="0"/>
+              <w:autoSpaceDN w:val="0"/>
+              <w:adjustRightInd w:val="0"/>
+              <w:rPr>
+                <w:rFonts w:asciiTheme="majorHAnsi" w:hAnsiTheme="majorHAnsi" w:cstheme="majorHAnsi"/>
+                <w:sz w:val="22"/>
+                <w:szCs w:val="22"/>
+              </w:rPr>
+            </w:pPr>
+          </w:p>
+          <w:p>
+            <w:pPr>
+              <w:tabs>
+                <w:tab w:val="left" w:pos="560"/>
+                <w:tab w:val="left" w:pos="1120"/>
+                <w:tab w:val="left" w:pos="1680"/>
+                <w:tab w:val="left" w:pos="2240"/>
+                <w:tab w:val="left" w:pos="2800"/>
+                <w:tab w:val="left" w:pos="3360"/>
+                <w:tab w:val="left" w:pos="3920"/>
+                <w:tab w:val="left" w:pos="4480"/>
+                <w:tab w:val="left" w:pos="5040"/>
+                <w:tab w:val="left" w:pos="5600"/>
+                <w:tab w:val="left" w:pos="6160"/>
+                <w:tab w:val="left" w:pos="6720"/>
+              </w:tabs>
+              <w:autoSpaceDE w:val="0"/>
+              <w:autoSpaceDN w:val="0"/>
+              <w:adjustRightInd w:val="0"/>
+              <w:rPr>
+                <w:rFonts w:asciiTheme="majorHAnsi" w:hAnsiTheme="majorHAnsi" w:cstheme="majorHAnsi"/>
+                <w:sz w:val="22"/>
+                <w:szCs w:val="22"/>
+              </w:rPr>
+            </w:pPr>
+          </w:p>
+          <w:p>
+            <w:pPr>
+              <w:tabs>
+                <w:tab w:val="left" w:pos="560"/>
+                <w:tab w:val="left" w:pos="1120"/>
+                <w:tab w:val="left" w:pos="1680"/>
+                <w:tab w:val="left" w:pos="2240"/>
+                <w:tab w:val="left" w:pos="2800"/>
+                <w:tab w:val="left" w:pos="3360"/>
+                <w:tab w:val="left" w:pos="3920"/>
+                <w:tab w:val="left" w:pos="4480"/>
+                <w:tab w:val="left" w:pos="5040"/>
+                <w:tab w:val="left" w:pos="5600"/>
+                <w:tab w:val="left" w:pos="6160"/>
+                <w:tab w:val="left" w:pos="6720"/>
+              </w:tabs>
+              <w:autoSpaceDE w:val="0"/>
+              <w:autoSpaceDN w:val="0"/>
+              <w:adjustRightInd w:val="0"/>
+              <w:rPr>
+                <w:rFonts w:asciiTheme="majorHAnsi" w:hAnsiTheme="majorHAnsi" w:cstheme="majorHAnsi"/>
+                <w:b/>
+                <w:bCs/>
+                <w:color w:val="00B050"/>
+                <w:sz w:val="22"/>
+                <w:szCs w:val="22"/>
+              </w:rPr>
+            </w:pPr>
+            <w:r>
+              <w:rPr>
+                <w:rFonts w:asciiTheme="majorHAnsi" w:hAnsiTheme="majorHAnsi" w:cstheme="majorHAnsi"/>
+                <w:b/>
+                <w:bCs/>
+                <w:color w:val="00B050"/>
+                <w:sz w:val="22"/>
+                <w:szCs w:val="22"/>
+              </w:rPr>
+              <w:t xml:space="preserve">Solution: </w:t>
+            </w:r>
+          </w:p>
+          <w:p>
+            <w:pPr>
+              <w:tabs>
+                <w:tab w:val="left" w:pos="560"/>
+                <w:tab w:val="left" w:pos="1120"/>
+                <w:tab w:val="left" w:pos="1680"/>
+                <w:tab w:val="left" w:pos="2240"/>
+                <w:tab w:val="left" w:pos="2800"/>
+                <w:tab w:val="left" w:pos="3360"/>
+                <w:tab w:val="left" w:pos="3920"/>
+                <w:tab w:val="left" w:pos="4480"/>
+                <w:tab w:val="left" w:pos="5040"/>
+                <w:tab w:val="left" w:pos="5600"/>
+                <w:tab w:val="left" w:pos="6160"/>
+                <w:tab w:val="left" w:pos="6720"/>
+              </w:tabs>
+              <w:autoSpaceDE w:val="0"/>
+              <w:autoSpaceDN w:val="0"/>
+              <w:adjustRightInd w:val="0"/>
+              <w:rPr>
+                <w:rFonts w:asciiTheme="majorHAnsi" w:hAnsiTheme="majorHAnsi" w:cstheme="majorHAnsi"/>
+                <w:sz w:val="22"/>
+                <w:szCs w:val="22"/>
+              </w:rPr>
+            </w:pPr>
+            <w:r>
+              <w:rPr>
+                <w:rFonts w:asciiTheme="majorHAnsi" w:hAnsiTheme="majorHAnsi" w:cstheme="majorHAnsi"/>
+                <w:sz w:val="22"/>
+                <w:szCs w:val="22"/>
+              </w:rPr>
+              <w:t xml:space="preserve">Option 0 seems to have worked. </w:t>
+            </w:r>
+          </w:p>
+          <w:p/>
+          <w:p/>
+          <w:p>
+            <w:pPr>
+              <w:pStyle w:val="Heading2"/>
+            </w:pPr>
+            <w:r>
+              <w:t>0</w:t>
+            </w:r>
+            <w:r>
+              <w:t>9</w:t>
+            </w:r>
+            <w:r>
+              <w:t>-03-2022</w:t>
+            </w:r>
+          </w:p>
+          <w:p>
+            <w:r>
+              <w:t>Didn’t code</w:t>
+            </w:r>
+          </w:p>
+          <w:p/>
+          <w:p>
+            <w:pPr>
+              <w:pStyle w:val="Heading2"/>
+            </w:pPr>
+            <w:r>
+              <w:t>0</w:t>
+            </w:r>
+            <w:r>
+              <w:t>8</w:t>
+            </w:r>
+            <w:r>
+              <w:t>-03-2022</w:t>
+            </w:r>
+          </w:p>
+          <w:p>
+            <w:r>
+              <w:t>Didn’t code</w:t>
+            </w:r>
+          </w:p>
+          <w:p/>
+          <w:p>
+            <w:pPr>
+              <w:pStyle w:val="Heading2"/>
+            </w:pPr>
+            <w:r>
+              <w:t>0</w:t>
+            </w:r>
+            <w:r>
+              <w:t>7</w:t>
+            </w:r>
+            <w:r>
+              <w:t>-03-2022</w:t>
+            </w:r>
+          </w:p>
+          <w:p>
+            <w:r>
+              <w:t>Didn’t code</w:t>
+            </w:r>
+          </w:p>
+          <w:p/>
+          <w:p>
+            <w:pPr>
+              <w:pStyle w:val="Heading2"/>
+            </w:pPr>
+            <w:r>
+              <w:lastRenderedPageBreak/>
+              <w:t>06-03-2022</w:t>
+            </w:r>
+          </w:p>
+          <w:p>
+            <w:pPr>
+              <w:tabs>
+                <w:tab w:val="left" w:pos="560"/>
+                <w:tab w:val="left" w:pos="1120"/>
+                <w:tab w:val="left" w:pos="1680"/>
+                <w:tab w:val="left" w:pos="2240"/>
+                <w:tab w:val="left" w:pos="2800"/>
+                <w:tab w:val="left" w:pos="3360"/>
+                <w:tab w:val="left" w:pos="3920"/>
+                <w:tab w:val="left" w:pos="4480"/>
+                <w:tab w:val="left" w:pos="5040"/>
+                <w:tab w:val="left" w:pos="5600"/>
+                <w:tab w:val="left" w:pos="6160"/>
+                <w:tab w:val="left" w:pos="6720"/>
+              </w:tabs>
+              <w:autoSpaceDE w:val="0"/>
+              <w:autoSpaceDN w:val="0"/>
+              <w:adjustRightInd w:val="0"/>
+              <w:rPr>
+                <w:rFonts w:asciiTheme="majorHAnsi" w:hAnsiTheme="majorHAnsi" w:cstheme="majorHAnsi"/>
+                <w:b/>
+                <w:bCs/>
+                <w:sz w:val="22"/>
+                <w:szCs w:val="22"/>
+              </w:rPr>
+            </w:pPr>
+          </w:p>
+          <w:p>
+            <w:pPr>
+              <w:tabs>
+                <w:tab w:val="left" w:pos="560"/>
+                <w:tab w:val="left" w:pos="1120"/>
+                <w:tab w:val="left" w:pos="1680"/>
+                <w:tab w:val="left" w:pos="2240"/>
+                <w:tab w:val="left" w:pos="2800"/>
+                <w:tab w:val="left" w:pos="3360"/>
+                <w:tab w:val="left" w:pos="3920"/>
+                <w:tab w:val="left" w:pos="4480"/>
+                <w:tab w:val="left" w:pos="5040"/>
+                <w:tab w:val="left" w:pos="5600"/>
+                <w:tab w:val="left" w:pos="6160"/>
+                <w:tab w:val="left" w:pos="6720"/>
+              </w:tabs>
+              <w:autoSpaceDE w:val="0"/>
+              <w:autoSpaceDN w:val="0"/>
+              <w:adjustRightInd w:val="0"/>
+              <w:rPr>
+                <w:rFonts w:asciiTheme="majorHAnsi" w:hAnsiTheme="majorHAnsi" w:cstheme="majorHAnsi"/>
+                <w:b/>
+                <w:bCs/>
+                <w:color w:val="FF0000"/>
+                <w:sz w:val="22"/>
+                <w:szCs w:val="22"/>
+              </w:rPr>
+            </w:pPr>
+            <w:r>
+              <w:rPr>
+                <w:rFonts w:asciiTheme="majorHAnsi" w:hAnsiTheme="majorHAnsi" w:cstheme="majorHAnsi"/>
+                <w:b/>
+                <w:bCs/>
+                <w:color w:val="FF0000"/>
+                <w:sz w:val="22"/>
+                <w:szCs w:val="22"/>
+              </w:rPr>
+              <w:t>Issue:</w:t>
+            </w:r>
+          </w:p>
+          <w:p>
+            <w:pPr>
+              <w:tabs>
+                <w:tab w:val="left" w:pos="560"/>
+                <w:tab w:val="left" w:pos="1120"/>
+                <w:tab w:val="left" w:pos="1680"/>
+                <w:tab w:val="left" w:pos="2240"/>
+                <w:tab w:val="left" w:pos="2800"/>
+                <w:tab w:val="left" w:pos="3360"/>
+                <w:tab w:val="left" w:pos="3920"/>
+                <w:tab w:val="left" w:pos="4480"/>
+                <w:tab w:val="left" w:pos="5040"/>
+                <w:tab w:val="left" w:pos="5600"/>
+                <w:tab w:val="left" w:pos="6160"/>
+                <w:tab w:val="left" w:pos="6720"/>
+              </w:tabs>
+              <w:autoSpaceDE w:val="0"/>
+              <w:autoSpaceDN w:val="0"/>
+              <w:adjustRightInd w:val="0"/>
+              <w:rPr>
+                <w:rFonts w:asciiTheme="majorHAnsi" w:hAnsiTheme="majorHAnsi" w:cstheme="majorHAnsi"/>
+                <w:color w:val="002060"/>
+                <w:sz w:val="22"/>
+                <w:szCs w:val="22"/>
+              </w:rPr>
+            </w:pPr>
+            <w:r>
+              <w:rPr>
+                <w:rFonts w:asciiTheme="majorHAnsi" w:hAnsiTheme="majorHAnsi" w:cstheme="majorHAnsi"/>
+                <w:color w:val="002060"/>
+                <w:sz w:val="22"/>
+                <w:szCs w:val="22"/>
+              </w:rPr>
+              <w:t>Troubleshoot this error:</w:t>
+            </w:r>
+          </w:p>
+          <w:p>
             <w:r>
               <w:rPr>
                 <w:rFonts w:ascii="Courier New" w:hAnsi="Courier New" w:cs="Courier New"/>
@@ -3331,578 +3953,9 @@
                 <w:sz w:val="17"/>
                 <w:szCs w:val="17"/>
               </w:rPr>
-              <w:t>: substring not found</w:t>
-            </w:r>
-          </w:p>
-          <w:p>
-            <w:pPr>
-              <w:tabs>
-                <w:tab w:val="left" w:pos="560"/>
-                <w:tab w:val="left" w:pos="1120"/>
-                <w:tab w:val="left" w:pos="1680"/>
-                <w:tab w:val="left" w:pos="2240"/>
-                <w:tab w:val="left" w:pos="2800"/>
-                <w:tab w:val="left" w:pos="3360"/>
-                <w:tab w:val="left" w:pos="3920"/>
-                <w:tab w:val="left" w:pos="4480"/>
-                <w:tab w:val="left" w:pos="5040"/>
-                <w:tab w:val="left" w:pos="5600"/>
-                <w:tab w:val="left" w:pos="6160"/>
-                <w:tab w:val="left" w:pos="6720"/>
-              </w:tabs>
-              <w:autoSpaceDE w:val="0"/>
-              <w:autoSpaceDN w:val="0"/>
-              <w:adjustRightInd w:val="0"/>
-              <w:rPr>
-                <w:rFonts w:asciiTheme="majorHAnsi" w:hAnsiTheme="majorHAnsi" w:cstheme="majorHAnsi"/>
-                <w:b/>
-                <w:bCs/>
-                <w:sz w:val="22"/>
-                <w:szCs w:val="22"/>
-              </w:rPr>
-            </w:pPr>
-          </w:p>
-          <w:p>
-            <w:pPr>
-              <w:tabs>
-                <w:tab w:val="left" w:pos="560"/>
-                <w:tab w:val="left" w:pos="1120"/>
-                <w:tab w:val="left" w:pos="1680"/>
-                <w:tab w:val="left" w:pos="2240"/>
-                <w:tab w:val="left" w:pos="2800"/>
-                <w:tab w:val="left" w:pos="3360"/>
-                <w:tab w:val="left" w:pos="3920"/>
-                <w:tab w:val="left" w:pos="4480"/>
-                <w:tab w:val="left" w:pos="5040"/>
-                <w:tab w:val="left" w:pos="5600"/>
-                <w:tab w:val="left" w:pos="6160"/>
-                <w:tab w:val="left" w:pos="6720"/>
-              </w:tabs>
-              <w:autoSpaceDE w:val="0"/>
-              <w:autoSpaceDN w:val="0"/>
-              <w:adjustRightInd w:val="0"/>
-              <w:rPr>
-                <w:rFonts w:asciiTheme="majorHAnsi" w:hAnsiTheme="majorHAnsi" w:cstheme="majorHAnsi"/>
-                <w:sz w:val="22"/>
-                <w:szCs w:val="22"/>
-              </w:rPr>
-            </w:pPr>
-            <w:r>
-              <w:rPr>
-                <w:rFonts w:asciiTheme="majorHAnsi" w:hAnsiTheme="majorHAnsi" w:cstheme="majorHAnsi"/>
-                <w:sz w:val="22"/>
-                <w:szCs w:val="22"/>
-              </w:rPr>
-              <w:t xml:space="preserve">It looks like </w:t>
-            </w:r>
-            <w:r>
-              <w:rPr>
-                <w:rFonts w:asciiTheme="majorHAnsi" w:hAnsiTheme="majorHAnsi" w:cstheme="majorHAnsi"/>
-                <w:sz w:val="22"/>
-                <w:szCs w:val="22"/>
-              </w:rPr>
-              <w:t xml:space="preserve">the current working directory doesn’t have </w:t>
-            </w:r>
-            <w:proofErr w:type="spellStart"/>
-            <w:r>
-              <w:rPr>
-                <w:rFonts w:asciiTheme="majorHAnsi" w:hAnsiTheme="majorHAnsi" w:cstheme="majorHAnsi"/>
-                <w:sz w:val="22"/>
-                <w:szCs w:val="22"/>
-              </w:rPr>
-              <w:t>DoggyDetector</w:t>
-            </w:r>
-            <w:proofErr w:type="spellEnd"/>
-            <w:r>
-              <w:rPr>
-                <w:rFonts w:asciiTheme="majorHAnsi" w:hAnsiTheme="majorHAnsi" w:cstheme="majorHAnsi"/>
-                <w:sz w:val="22"/>
-                <w:szCs w:val="22"/>
-              </w:rPr>
-              <w:t xml:space="preserve"> in it.</w:t>
-            </w:r>
-            <w:r>
-              <w:rPr>
-                <w:rFonts w:asciiTheme="majorHAnsi" w:hAnsiTheme="majorHAnsi" w:cstheme="majorHAnsi"/>
-                <w:sz w:val="22"/>
-                <w:szCs w:val="22"/>
-              </w:rPr>
-              <w:t xml:space="preserve"> This may be an issue that was caused by me trying to have a root folder. </w:t>
-            </w:r>
-          </w:p>
-          <w:p>
-            <w:pPr>
-              <w:tabs>
-                <w:tab w:val="left" w:pos="560"/>
-                <w:tab w:val="left" w:pos="1120"/>
-                <w:tab w:val="left" w:pos="1680"/>
-                <w:tab w:val="left" w:pos="2240"/>
-                <w:tab w:val="left" w:pos="2800"/>
-                <w:tab w:val="left" w:pos="3360"/>
-                <w:tab w:val="left" w:pos="3920"/>
-                <w:tab w:val="left" w:pos="4480"/>
-                <w:tab w:val="left" w:pos="5040"/>
-                <w:tab w:val="left" w:pos="5600"/>
-                <w:tab w:val="left" w:pos="6160"/>
-                <w:tab w:val="left" w:pos="6720"/>
-              </w:tabs>
-              <w:autoSpaceDE w:val="0"/>
-              <w:autoSpaceDN w:val="0"/>
-              <w:adjustRightInd w:val="0"/>
-              <w:rPr>
-                <w:rFonts w:asciiTheme="majorHAnsi" w:hAnsiTheme="majorHAnsi" w:cstheme="majorHAnsi"/>
-                <w:sz w:val="22"/>
-                <w:szCs w:val="22"/>
-              </w:rPr>
-            </w:pPr>
-          </w:p>
-          <w:p>
-            <w:pPr>
-              <w:tabs>
-                <w:tab w:val="left" w:pos="560"/>
-                <w:tab w:val="left" w:pos="1120"/>
-                <w:tab w:val="left" w:pos="1680"/>
-                <w:tab w:val="left" w:pos="2240"/>
-                <w:tab w:val="left" w:pos="2800"/>
-                <w:tab w:val="left" w:pos="3360"/>
-                <w:tab w:val="left" w:pos="3920"/>
-                <w:tab w:val="left" w:pos="4480"/>
-                <w:tab w:val="left" w:pos="5040"/>
-                <w:tab w:val="left" w:pos="5600"/>
-                <w:tab w:val="left" w:pos="6160"/>
-                <w:tab w:val="left" w:pos="6720"/>
-              </w:tabs>
-              <w:autoSpaceDE w:val="0"/>
-              <w:autoSpaceDN w:val="0"/>
-              <w:adjustRightInd w:val="0"/>
-              <w:rPr>
-                <w:rFonts w:asciiTheme="majorHAnsi" w:hAnsiTheme="majorHAnsi" w:cstheme="majorHAnsi"/>
-                <w:sz w:val="22"/>
-                <w:szCs w:val="22"/>
-              </w:rPr>
-            </w:pPr>
-            <w:r>
-              <w:rPr>
-                <w:rFonts w:asciiTheme="majorHAnsi" w:hAnsiTheme="majorHAnsi" w:cstheme="majorHAnsi"/>
-                <w:sz w:val="22"/>
-                <w:szCs w:val="22"/>
-              </w:rPr>
-              <w:t xml:space="preserve">Troubleshooting option 0. Try to run it as a package locally from somewhere else in the system. I suspect that when being run as a package it doesn’t “know” that the package name is </w:t>
-            </w:r>
-            <w:proofErr w:type="spellStart"/>
-            <w:r>
-              <w:rPr>
-                <w:rFonts w:asciiTheme="majorHAnsi" w:hAnsiTheme="majorHAnsi" w:cstheme="majorHAnsi"/>
-                <w:sz w:val="22"/>
-                <w:szCs w:val="22"/>
-              </w:rPr>
-              <w:t>DoggyDetector</w:t>
-            </w:r>
-            <w:proofErr w:type="spellEnd"/>
-            <w:r>
-              <w:rPr>
-                <w:rFonts w:asciiTheme="majorHAnsi" w:hAnsiTheme="majorHAnsi" w:cstheme="majorHAnsi"/>
-                <w:sz w:val="22"/>
-                <w:szCs w:val="22"/>
-              </w:rPr>
-              <w:t>, hence why the root system thing isn’t working.</w:t>
-            </w:r>
-          </w:p>
-          <w:p>
-            <w:pPr>
-              <w:tabs>
-                <w:tab w:val="left" w:pos="560"/>
-                <w:tab w:val="left" w:pos="1120"/>
-                <w:tab w:val="left" w:pos="1680"/>
-                <w:tab w:val="left" w:pos="2240"/>
-                <w:tab w:val="left" w:pos="2800"/>
-                <w:tab w:val="left" w:pos="3360"/>
-                <w:tab w:val="left" w:pos="3920"/>
-                <w:tab w:val="left" w:pos="4480"/>
-                <w:tab w:val="left" w:pos="5040"/>
-                <w:tab w:val="left" w:pos="5600"/>
-                <w:tab w:val="left" w:pos="6160"/>
-                <w:tab w:val="left" w:pos="6720"/>
-              </w:tabs>
-              <w:autoSpaceDE w:val="0"/>
-              <w:autoSpaceDN w:val="0"/>
-              <w:adjustRightInd w:val="0"/>
-              <w:rPr>
-                <w:rFonts w:asciiTheme="majorHAnsi" w:hAnsiTheme="majorHAnsi" w:cstheme="majorHAnsi"/>
-                <w:sz w:val="22"/>
-                <w:szCs w:val="22"/>
-              </w:rPr>
-            </w:pPr>
-          </w:p>
-          <w:p>
-            <w:pPr>
-              <w:tabs>
-                <w:tab w:val="left" w:pos="560"/>
-                <w:tab w:val="left" w:pos="1120"/>
-                <w:tab w:val="left" w:pos="1680"/>
-                <w:tab w:val="left" w:pos="2240"/>
-                <w:tab w:val="left" w:pos="2800"/>
-                <w:tab w:val="left" w:pos="3360"/>
-                <w:tab w:val="left" w:pos="3920"/>
-                <w:tab w:val="left" w:pos="4480"/>
-                <w:tab w:val="left" w:pos="5040"/>
-                <w:tab w:val="left" w:pos="5600"/>
-                <w:tab w:val="left" w:pos="6160"/>
-                <w:tab w:val="left" w:pos="6720"/>
-              </w:tabs>
-              <w:autoSpaceDE w:val="0"/>
-              <w:autoSpaceDN w:val="0"/>
-              <w:adjustRightInd w:val="0"/>
-              <w:rPr>
-                <w:rFonts w:asciiTheme="majorHAnsi" w:hAnsiTheme="majorHAnsi" w:cstheme="majorHAnsi"/>
-                <w:sz w:val="22"/>
-                <w:szCs w:val="22"/>
-              </w:rPr>
-            </w:pPr>
-            <w:r>
-              <w:rPr>
-                <w:rFonts w:asciiTheme="majorHAnsi" w:hAnsiTheme="majorHAnsi" w:cstheme="majorHAnsi"/>
-                <w:sz w:val="22"/>
-                <w:szCs w:val="22"/>
-              </w:rPr>
-              <w:t>Troubleshooting option 1:</w:t>
-            </w:r>
-          </w:p>
-          <w:p>
-            <w:pPr>
-              <w:tabs>
-                <w:tab w:val="left" w:pos="560"/>
-                <w:tab w:val="left" w:pos="1120"/>
-                <w:tab w:val="left" w:pos="1680"/>
-                <w:tab w:val="left" w:pos="2240"/>
-                <w:tab w:val="left" w:pos="2800"/>
-                <w:tab w:val="left" w:pos="3360"/>
-                <w:tab w:val="left" w:pos="3920"/>
-                <w:tab w:val="left" w:pos="4480"/>
-                <w:tab w:val="left" w:pos="5040"/>
-                <w:tab w:val="left" w:pos="5600"/>
-                <w:tab w:val="left" w:pos="6160"/>
-                <w:tab w:val="left" w:pos="6720"/>
-              </w:tabs>
-              <w:autoSpaceDE w:val="0"/>
-              <w:autoSpaceDN w:val="0"/>
-              <w:adjustRightInd w:val="0"/>
-              <w:rPr>
-                <w:rFonts w:asciiTheme="majorHAnsi" w:hAnsiTheme="majorHAnsi" w:cstheme="majorHAnsi"/>
-                <w:sz w:val="22"/>
-                <w:szCs w:val="22"/>
-              </w:rPr>
-            </w:pPr>
-            <w:r>
-              <w:rPr>
-                <w:rFonts w:asciiTheme="majorHAnsi" w:hAnsiTheme="majorHAnsi" w:cstheme="majorHAnsi"/>
-                <w:sz w:val="22"/>
-                <w:szCs w:val="22"/>
-              </w:rPr>
-              <w:t>Find a way to export the string to google cloud.</w:t>
-            </w:r>
-          </w:p>
-          <w:p>
-            <w:pPr>
-              <w:tabs>
-                <w:tab w:val="left" w:pos="560"/>
-                <w:tab w:val="left" w:pos="1120"/>
-                <w:tab w:val="left" w:pos="1680"/>
-                <w:tab w:val="left" w:pos="2240"/>
-                <w:tab w:val="left" w:pos="2800"/>
-                <w:tab w:val="left" w:pos="3360"/>
-                <w:tab w:val="left" w:pos="3920"/>
-                <w:tab w:val="left" w:pos="4480"/>
-                <w:tab w:val="left" w:pos="5040"/>
-                <w:tab w:val="left" w:pos="5600"/>
-                <w:tab w:val="left" w:pos="6160"/>
-                <w:tab w:val="left" w:pos="6720"/>
-              </w:tabs>
-              <w:autoSpaceDE w:val="0"/>
-              <w:autoSpaceDN w:val="0"/>
-              <w:adjustRightInd w:val="0"/>
-              <w:rPr>
-                <w:rFonts w:asciiTheme="majorHAnsi" w:hAnsiTheme="majorHAnsi" w:cstheme="majorHAnsi"/>
-                <w:sz w:val="22"/>
-                <w:szCs w:val="22"/>
-              </w:rPr>
-            </w:pPr>
-          </w:p>
-          <w:p>
-            <w:pPr>
-              <w:tabs>
-                <w:tab w:val="left" w:pos="560"/>
-                <w:tab w:val="left" w:pos="1120"/>
-                <w:tab w:val="left" w:pos="1680"/>
-                <w:tab w:val="left" w:pos="2240"/>
-                <w:tab w:val="left" w:pos="2800"/>
-                <w:tab w:val="left" w:pos="3360"/>
-                <w:tab w:val="left" w:pos="3920"/>
-                <w:tab w:val="left" w:pos="4480"/>
-                <w:tab w:val="left" w:pos="5040"/>
-                <w:tab w:val="left" w:pos="5600"/>
-                <w:tab w:val="left" w:pos="6160"/>
-                <w:tab w:val="left" w:pos="6720"/>
-              </w:tabs>
-              <w:autoSpaceDE w:val="0"/>
-              <w:autoSpaceDN w:val="0"/>
-              <w:adjustRightInd w:val="0"/>
-              <w:rPr>
-                <w:rFonts w:asciiTheme="majorHAnsi" w:hAnsiTheme="majorHAnsi" w:cstheme="majorHAnsi"/>
-                <w:sz w:val="22"/>
-                <w:szCs w:val="22"/>
-              </w:rPr>
-            </w:pPr>
-          </w:p>
-          <w:p>
-            <w:pPr>
-              <w:tabs>
-                <w:tab w:val="left" w:pos="560"/>
-                <w:tab w:val="left" w:pos="1120"/>
-                <w:tab w:val="left" w:pos="1680"/>
-                <w:tab w:val="left" w:pos="2240"/>
-                <w:tab w:val="left" w:pos="2800"/>
-                <w:tab w:val="left" w:pos="3360"/>
-                <w:tab w:val="left" w:pos="3920"/>
-                <w:tab w:val="left" w:pos="4480"/>
-                <w:tab w:val="left" w:pos="5040"/>
-                <w:tab w:val="left" w:pos="5600"/>
-                <w:tab w:val="left" w:pos="6160"/>
-                <w:tab w:val="left" w:pos="6720"/>
-              </w:tabs>
-              <w:autoSpaceDE w:val="0"/>
-              <w:autoSpaceDN w:val="0"/>
-              <w:adjustRightInd w:val="0"/>
-              <w:rPr>
-                <w:rFonts w:asciiTheme="majorHAnsi" w:hAnsiTheme="majorHAnsi" w:cstheme="majorHAnsi"/>
-                <w:b/>
-                <w:bCs/>
-                <w:color w:val="00B050"/>
-                <w:sz w:val="22"/>
-                <w:szCs w:val="22"/>
-              </w:rPr>
-            </w:pPr>
-            <w:r>
-              <w:rPr>
-                <w:rFonts w:asciiTheme="majorHAnsi" w:hAnsiTheme="majorHAnsi" w:cstheme="majorHAnsi"/>
-                <w:b/>
-                <w:bCs/>
-                <w:color w:val="00B050"/>
-                <w:sz w:val="22"/>
-                <w:szCs w:val="22"/>
-              </w:rPr>
-              <w:t xml:space="preserve">Solution: </w:t>
-            </w:r>
-          </w:p>
-          <w:p>
-            <w:pPr>
-              <w:tabs>
-                <w:tab w:val="left" w:pos="560"/>
-                <w:tab w:val="left" w:pos="1120"/>
-                <w:tab w:val="left" w:pos="1680"/>
-                <w:tab w:val="left" w:pos="2240"/>
-                <w:tab w:val="left" w:pos="2800"/>
-                <w:tab w:val="left" w:pos="3360"/>
-                <w:tab w:val="left" w:pos="3920"/>
-                <w:tab w:val="left" w:pos="4480"/>
-                <w:tab w:val="left" w:pos="5040"/>
-                <w:tab w:val="left" w:pos="5600"/>
-                <w:tab w:val="left" w:pos="6160"/>
-                <w:tab w:val="left" w:pos="6720"/>
-              </w:tabs>
-              <w:autoSpaceDE w:val="0"/>
-              <w:autoSpaceDN w:val="0"/>
-              <w:adjustRightInd w:val="0"/>
-              <w:rPr>
-                <w:rFonts w:asciiTheme="majorHAnsi" w:hAnsiTheme="majorHAnsi" w:cstheme="majorHAnsi"/>
-                <w:sz w:val="22"/>
-                <w:szCs w:val="22"/>
-              </w:rPr>
-            </w:pPr>
-            <w:r>
-              <w:rPr>
-                <w:rFonts w:asciiTheme="majorHAnsi" w:hAnsiTheme="majorHAnsi" w:cstheme="majorHAnsi"/>
-                <w:sz w:val="22"/>
-                <w:szCs w:val="22"/>
-              </w:rPr>
-              <w:t xml:space="preserve">Option 0 seems to have worked. </w:t>
-            </w:r>
-          </w:p>
-          <w:p/>
-          <w:p/>
-          <w:p>
-            <w:pPr>
-              <w:pStyle w:val="Heading2"/>
-            </w:pPr>
-            <w:r>
-              <w:t>0</w:t>
-            </w:r>
-            <w:r>
-              <w:t>9</w:t>
-            </w:r>
-            <w:r>
-              <w:t>-03-2022</w:t>
-            </w:r>
-          </w:p>
-          <w:p>
-            <w:r>
-              <w:t>Didn’t code</w:t>
-            </w:r>
-          </w:p>
-          <w:p/>
-          <w:p>
-            <w:pPr>
-              <w:pStyle w:val="Heading2"/>
-            </w:pPr>
-            <w:r>
-              <w:t>0</w:t>
-            </w:r>
-            <w:r>
-              <w:t>8</w:t>
-            </w:r>
-            <w:r>
-              <w:t>-03-2022</w:t>
-            </w:r>
-          </w:p>
-          <w:p>
-            <w:r>
-              <w:t>Didn’t code</w:t>
-            </w:r>
-          </w:p>
-          <w:p/>
-          <w:p>
-            <w:pPr>
-              <w:pStyle w:val="Heading2"/>
-            </w:pPr>
-            <w:r>
-              <w:t>0</w:t>
-            </w:r>
-            <w:r>
-              <w:t>7</w:t>
-            </w:r>
-            <w:r>
-              <w:t>-03-2022</w:t>
-            </w:r>
-          </w:p>
-          <w:p>
-            <w:r>
-              <w:t>Didn’t code</w:t>
-            </w:r>
-          </w:p>
-          <w:p/>
-          <w:p>
-            <w:pPr>
-              <w:pStyle w:val="Heading2"/>
-            </w:pPr>
-            <w:r>
-              <w:t>06-03-2022</w:t>
-            </w:r>
-          </w:p>
-          <w:p>
-            <w:pPr>
-              <w:tabs>
-                <w:tab w:val="left" w:pos="560"/>
-                <w:tab w:val="left" w:pos="1120"/>
-                <w:tab w:val="left" w:pos="1680"/>
-                <w:tab w:val="left" w:pos="2240"/>
-                <w:tab w:val="left" w:pos="2800"/>
-                <w:tab w:val="left" w:pos="3360"/>
-                <w:tab w:val="left" w:pos="3920"/>
-                <w:tab w:val="left" w:pos="4480"/>
-                <w:tab w:val="left" w:pos="5040"/>
-                <w:tab w:val="left" w:pos="5600"/>
-                <w:tab w:val="left" w:pos="6160"/>
-                <w:tab w:val="left" w:pos="6720"/>
-              </w:tabs>
-              <w:autoSpaceDE w:val="0"/>
-              <w:autoSpaceDN w:val="0"/>
-              <w:adjustRightInd w:val="0"/>
-              <w:rPr>
-                <w:rFonts w:asciiTheme="majorHAnsi" w:hAnsiTheme="majorHAnsi" w:cstheme="majorHAnsi"/>
-                <w:b/>
-                <w:bCs/>
-                <w:sz w:val="22"/>
-                <w:szCs w:val="22"/>
-              </w:rPr>
-            </w:pPr>
-          </w:p>
-          <w:p>
-            <w:pPr>
-              <w:tabs>
-                <w:tab w:val="left" w:pos="560"/>
-                <w:tab w:val="left" w:pos="1120"/>
-                <w:tab w:val="left" w:pos="1680"/>
-                <w:tab w:val="left" w:pos="2240"/>
-                <w:tab w:val="left" w:pos="2800"/>
-                <w:tab w:val="left" w:pos="3360"/>
-                <w:tab w:val="left" w:pos="3920"/>
-                <w:tab w:val="left" w:pos="4480"/>
-                <w:tab w:val="left" w:pos="5040"/>
-                <w:tab w:val="left" w:pos="5600"/>
-                <w:tab w:val="left" w:pos="6160"/>
-                <w:tab w:val="left" w:pos="6720"/>
-              </w:tabs>
-              <w:autoSpaceDE w:val="0"/>
-              <w:autoSpaceDN w:val="0"/>
-              <w:adjustRightInd w:val="0"/>
-              <w:rPr>
-                <w:rFonts w:asciiTheme="majorHAnsi" w:hAnsiTheme="majorHAnsi" w:cstheme="majorHAnsi"/>
-                <w:b/>
-                <w:bCs/>
-                <w:color w:val="FF0000"/>
-                <w:sz w:val="22"/>
-                <w:szCs w:val="22"/>
-              </w:rPr>
-            </w:pPr>
-            <w:r>
-              <w:rPr>
-                <w:rFonts w:asciiTheme="majorHAnsi" w:hAnsiTheme="majorHAnsi" w:cstheme="majorHAnsi"/>
-                <w:b/>
-                <w:bCs/>
-                <w:color w:val="FF0000"/>
-                <w:sz w:val="22"/>
-                <w:szCs w:val="22"/>
-              </w:rPr>
-              <w:t>Issue:</w:t>
-            </w:r>
-          </w:p>
-          <w:p>
-            <w:pPr>
-              <w:tabs>
-                <w:tab w:val="left" w:pos="560"/>
-                <w:tab w:val="left" w:pos="1120"/>
-                <w:tab w:val="left" w:pos="1680"/>
-                <w:tab w:val="left" w:pos="2240"/>
-                <w:tab w:val="left" w:pos="2800"/>
-                <w:tab w:val="left" w:pos="3360"/>
-                <w:tab w:val="left" w:pos="3920"/>
-                <w:tab w:val="left" w:pos="4480"/>
-                <w:tab w:val="left" w:pos="5040"/>
-                <w:tab w:val="left" w:pos="5600"/>
-                <w:tab w:val="left" w:pos="6160"/>
-                <w:tab w:val="left" w:pos="6720"/>
-              </w:tabs>
-              <w:autoSpaceDE w:val="0"/>
-              <w:autoSpaceDN w:val="0"/>
-              <w:adjustRightInd w:val="0"/>
-              <w:rPr>
-                <w:rFonts w:asciiTheme="majorHAnsi" w:hAnsiTheme="majorHAnsi" w:cstheme="majorHAnsi"/>
-                <w:color w:val="002060"/>
-                <w:sz w:val="22"/>
-                <w:szCs w:val="22"/>
-              </w:rPr>
-            </w:pPr>
-            <w:r>
-              <w:rPr>
-                <w:rFonts w:asciiTheme="majorHAnsi" w:hAnsiTheme="majorHAnsi" w:cstheme="majorHAnsi"/>
-                <w:color w:val="002060"/>
-                <w:sz w:val="22"/>
-                <w:szCs w:val="22"/>
-              </w:rPr>
-              <w:t>Troubleshoot this error:</w:t>
-            </w:r>
-          </w:p>
-          <w:p>
+              <w:t>"Traceback (most recent call last): File "/</w:t>
+            </w:r>
+            <w:proofErr w:type="spellStart"/>
             <w:r>
               <w:rPr>
                 <w:rFonts w:ascii="Courier New" w:hAnsi="Courier New" w:cs="Courier New"/>
@@ -3910,9 +3963,9 @@
                 <w:sz w:val="17"/>
                 <w:szCs w:val="17"/>
               </w:rPr>
-              <w:t>"Traceback (most recent call last): File "/</w:t>
-            </w:r>
-            <w:proofErr w:type="spellStart"/>
+              <w:t>usr</w:t>
+            </w:r>
+            <w:proofErr w:type="spellEnd"/>
             <w:r>
               <w:rPr>
                 <w:rFonts w:ascii="Courier New" w:hAnsi="Courier New" w:cs="Courier New"/>
@@ -3920,9 +3973,9 @@
                 <w:sz w:val="17"/>
                 <w:szCs w:val="17"/>
               </w:rPr>
-              <w:t>usr</w:t>
-            </w:r>
-            <w:proofErr w:type="spellEnd"/>
+              <w:t>/lib/python3.7/runpy.py", line 193, in _</w:t>
+            </w:r>
+            <w:proofErr w:type="spellStart"/>
             <w:r>
               <w:rPr>
                 <w:rFonts w:ascii="Courier New" w:hAnsi="Courier New" w:cs="Courier New"/>
@@ -3930,9 +3983,9 @@
                 <w:sz w:val="17"/>
                 <w:szCs w:val="17"/>
               </w:rPr>
-              <w:t>/lib/python3.7/runpy.py", line 193, in _</w:t>
-            </w:r>
-            <w:proofErr w:type="spellStart"/>
+              <w:t>run_module_as_main</w:t>
+            </w:r>
+            <w:proofErr w:type="spellEnd"/>
             <w:r>
               <w:rPr>
                 <w:rFonts w:ascii="Courier New" w:hAnsi="Courier New" w:cs="Courier New"/>
@@ -3940,9 +3993,9 @@
                 <w:sz w:val="17"/>
                 <w:szCs w:val="17"/>
               </w:rPr>
-              <w:t>run_module_as_main</w:t>
-            </w:r>
-            <w:proofErr w:type="spellEnd"/>
+              <w:t xml:space="preserve"> "__main__", </w:t>
+            </w:r>
+            <w:proofErr w:type="spellStart"/>
             <w:r>
               <w:rPr>
                 <w:rFonts w:ascii="Courier New" w:hAnsi="Courier New" w:cs="Courier New"/>
@@ -3950,9 +4003,9 @@
                 <w:sz w:val="17"/>
                 <w:szCs w:val="17"/>
               </w:rPr>
-              <w:t xml:space="preserve"> "__main__", </w:t>
-            </w:r>
-            <w:proofErr w:type="spellStart"/>
+              <w:t>mod_spec</w:t>
+            </w:r>
+            <w:proofErr w:type="spellEnd"/>
             <w:r>
               <w:rPr>
                 <w:rFonts w:ascii="Courier New" w:hAnsi="Courier New" w:cs="Courier New"/>
@@ -3960,9 +4013,9 @@
                 <w:sz w:val="17"/>
                 <w:szCs w:val="17"/>
               </w:rPr>
-              <w:t>mod_spec</w:t>
-            </w:r>
-            <w:proofErr w:type="spellEnd"/>
+              <w:t>) File "/</w:t>
+            </w:r>
+            <w:proofErr w:type="spellStart"/>
             <w:r>
               <w:rPr>
                 <w:rFonts w:ascii="Courier New" w:hAnsi="Courier New" w:cs="Courier New"/>
@@ -3970,9 +4023,9 @@
                 <w:sz w:val="17"/>
                 <w:szCs w:val="17"/>
               </w:rPr>
-              <w:t>) File "/</w:t>
-            </w:r>
-            <w:proofErr w:type="spellStart"/>
+              <w:t>usr</w:t>
+            </w:r>
+            <w:proofErr w:type="spellEnd"/>
             <w:r>
               <w:rPr>
                 <w:rFonts w:ascii="Courier New" w:hAnsi="Courier New" w:cs="Courier New"/>
@@ -3980,9 +4033,9 @@
                 <w:sz w:val="17"/>
                 <w:szCs w:val="17"/>
               </w:rPr>
-              <w:t>usr</w:t>
-            </w:r>
-            <w:proofErr w:type="spellEnd"/>
+              <w:t>/lib/python3.7/runpy.py", line 85, in _</w:t>
+            </w:r>
+            <w:proofErr w:type="spellStart"/>
             <w:r>
               <w:rPr>
                 <w:rFonts w:ascii="Courier New" w:hAnsi="Courier New" w:cs="Courier New"/>
@@ -3990,9 +4043,9 @@
                 <w:sz w:val="17"/>
                 <w:szCs w:val="17"/>
               </w:rPr>
-              <w:t>/lib/python3.7/runpy.py", line 85, in _</w:t>
-            </w:r>
-            <w:proofErr w:type="spellStart"/>
+              <w:t>run_code</w:t>
+            </w:r>
+            <w:proofErr w:type="spellEnd"/>
             <w:r>
               <w:rPr>
                 <w:rFonts w:ascii="Courier New" w:hAnsi="Courier New" w:cs="Courier New"/>
@@ -4000,9 +4053,9 @@
                 <w:sz w:val="17"/>
                 <w:szCs w:val="17"/>
               </w:rPr>
-              <w:t>run_code</w:t>
-            </w:r>
-            <w:proofErr w:type="spellEnd"/>
+              <w:t xml:space="preserve"> exec(code, </w:t>
+            </w:r>
+            <w:proofErr w:type="spellStart"/>
             <w:r>
               <w:rPr>
                 <w:rFonts w:ascii="Courier New" w:hAnsi="Courier New" w:cs="Courier New"/>
@@ -4010,9 +4063,9 @@
                 <w:sz w:val="17"/>
                 <w:szCs w:val="17"/>
               </w:rPr>
-              <w:t xml:space="preserve"> exec(code, </w:t>
-            </w:r>
-            <w:proofErr w:type="spellStart"/>
+              <w:t>run_globals</w:t>
+            </w:r>
+            <w:proofErr w:type="spellEnd"/>
             <w:r>
               <w:rPr>
                 <w:rFonts w:ascii="Courier New" w:hAnsi="Courier New" w:cs="Courier New"/>
@@ -4020,9 +4073,9 @@
                 <w:sz w:val="17"/>
                 <w:szCs w:val="17"/>
               </w:rPr>
-              <w:t>run_globals</w:t>
-            </w:r>
-            <w:proofErr w:type="spellEnd"/>
+              <w:t xml:space="preserve">) File "/root/.local/lib/python3.7/site-packages/DoggyDetector/trainer.py", line 217, in &lt;module&gt; </w:t>
+            </w:r>
+            <w:proofErr w:type="spellStart"/>
             <w:r>
               <w:rPr>
                 <w:rFonts w:ascii="Courier New" w:hAnsi="Courier New" w:cs="Courier New"/>
@@ -4030,9 +4083,9 @@
                 <w:sz w:val="17"/>
                 <w:szCs w:val="17"/>
               </w:rPr>
-              <w:t xml:space="preserve">) File "/root/.local/lib/python3.7/site-packages/DoggyDetector/trainer.py", line 217, in &lt;module&gt; </w:t>
-            </w:r>
-            <w:proofErr w:type="spellStart"/>
+              <w:t>trainer.train_GCP_data</w:t>
+            </w:r>
+            <w:proofErr w:type="spellEnd"/>
             <w:r>
               <w:rPr>
                 <w:rFonts w:ascii="Courier New" w:hAnsi="Courier New" w:cs="Courier New"/>
@@ -4040,9 +4093,9 @@
                 <w:sz w:val="17"/>
                 <w:szCs w:val="17"/>
               </w:rPr>
-              <w:t>trainer.train_GCP_data</w:t>
-            </w:r>
-            <w:proofErr w:type="spellEnd"/>
+              <w:t xml:space="preserve">( n=1000, pickle=True) File "/root/.local/lib/python3.7/site-packages/DoggyDetector/trainer.py", line 94, in </w:t>
+            </w:r>
+            <w:proofErr w:type="spellStart"/>
             <w:r>
               <w:rPr>
                 <w:rFonts w:ascii="Courier New" w:hAnsi="Courier New" w:cs="Courier New"/>
@@ -4050,9 +4103,9 @@
                 <w:sz w:val="17"/>
                 <w:szCs w:val="17"/>
               </w:rPr>
-              <w:t xml:space="preserve">( n=1000, pickle=True) File "/root/.local/lib/python3.7/site-packages/DoggyDetector/trainer.py", line 94, in </w:t>
-            </w:r>
-            <w:proofErr w:type="spellStart"/>
+              <w:t>train_GCP_data</w:t>
+            </w:r>
+            <w:proofErr w:type="spellEnd"/>
             <w:r>
               <w:rPr>
                 <w:rFonts w:ascii="Courier New" w:hAnsi="Courier New" w:cs="Courier New"/>
@@ -4060,9 +4113,9 @@
                 <w:sz w:val="17"/>
                 <w:szCs w:val="17"/>
               </w:rPr>
-              <w:t>train_GCP_data</w:t>
-            </w:r>
-            <w:proofErr w:type="spellEnd"/>
+              <w:t xml:space="preserve"> slicer = </w:t>
+            </w:r>
+            <w:proofErr w:type="spellStart"/>
             <w:r>
               <w:rPr>
                 <w:rFonts w:ascii="Courier New" w:hAnsi="Courier New" w:cs="Courier New"/>
@@ -4070,9 +4123,9 @@
                 <w:sz w:val="17"/>
                 <w:szCs w:val="17"/>
               </w:rPr>
-              <w:t xml:space="preserve"> slicer = </w:t>
-            </w:r>
-            <w:proofErr w:type="spellStart"/>
+              <w:t>cwd.index</w:t>
+            </w:r>
+            <w:proofErr w:type="spellEnd"/>
             <w:r>
               <w:rPr>
                 <w:rFonts w:ascii="Courier New" w:hAnsi="Courier New" w:cs="Courier New"/>
@@ -4080,9 +4133,9 @@
                 <w:sz w:val="17"/>
                 <w:szCs w:val="17"/>
               </w:rPr>
-              <w:t>cwd.index</w:t>
-            </w:r>
-            <w:proofErr w:type="spellEnd"/>
+              <w:t>("</w:t>
+            </w:r>
+            <w:proofErr w:type="spellStart"/>
             <w:r>
               <w:rPr>
                 <w:rFonts w:ascii="Courier New" w:hAnsi="Courier New" w:cs="Courier New"/>
@@ -4090,9 +4143,9 @@
                 <w:sz w:val="17"/>
                 <w:szCs w:val="17"/>
               </w:rPr>
-              <w:t>("</w:t>
-            </w:r>
-            <w:proofErr w:type="spellStart"/>
+              <w:t>DoggyDetector</w:t>
+            </w:r>
+            <w:proofErr w:type="spellEnd"/>
             <w:r>
               <w:rPr>
                 <w:rFonts w:ascii="Courier New" w:hAnsi="Courier New" w:cs="Courier New"/>
@@ -4100,9 +4153,9 @@
                 <w:sz w:val="17"/>
                 <w:szCs w:val="17"/>
               </w:rPr>
-              <w:t>DoggyDetector</w:t>
-            </w:r>
-            <w:proofErr w:type="spellEnd"/>
+              <w:t xml:space="preserve">") + 13 </w:t>
+            </w:r>
+            <w:proofErr w:type="spellStart"/>
             <w:r>
               <w:rPr>
                 <w:rFonts w:ascii="Courier New" w:hAnsi="Courier New" w:cs="Courier New"/>
@@ -4110,9 +4163,9 @@
                 <w:sz w:val="17"/>
                 <w:szCs w:val="17"/>
               </w:rPr>
-              <w:t xml:space="preserve">") + 13 </w:t>
-            </w:r>
-            <w:proofErr w:type="spellStart"/>
+              <w:t>ValueError</w:t>
+            </w:r>
+            <w:proofErr w:type="spellEnd"/>
             <w:r>
               <w:rPr>
                 <w:rFonts w:ascii="Courier New" w:hAnsi="Courier New" w:cs="Courier New"/>
@@ -4120,16 +4173,6 @@
                 <w:sz w:val="17"/>
                 <w:szCs w:val="17"/>
               </w:rPr>
-              <w:t>ValueError</w:t>
-            </w:r>
-            <w:proofErr w:type="spellEnd"/>
-            <w:r>
-              <w:rPr>
-                <w:rFonts w:ascii="Courier New" w:hAnsi="Courier New" w:cs="Courier New"/>
-                <w:color w:val="174EA6"/>
-                <w:sz w:val="17"/>
-                <w:szCs w:val="17"/>
-              </w:rPr>
               <w:t>: substring not found</w:t>
             </w:r>
           </w:p>
@@ -4743,7 +4786,6 @@
                 <w:sz w:val="22"/>
                 <w:szCs w:val="22"/>
               </w:rPr>
-              <w:lastRenderedPageBreak/>
               <w:t xml:space="preserve">The replica master 0 exited with a non-zero status of 1. </w:t>
             </w:r>
           </w:p>
@@ -7845,6 +7887,7 @@
                 <w:sz w:val="22"/>
                 <w:szCs w:val="22"/>
               </w:rPr>
+              <w:lastRenderedPageBreak/>
               <w:t xml:space="preserve">Started to create </w:t>
             </w:r>
             <w:proofErr w:type="spellStart"/>
@@ -9079,7 +9122,6 @@
                 <w:sz w:val="22"/>
                 <w:szCs w:val="22"/>
               </w:rPr>
-              <w:lastRenderedPageBreak/>
               <w:t xml:space="preserve">Learning: </w:t>
             </w:r>
             <w:r>
@@ -9970,6 +10012,7 @@
                 <w:szCs w:val="22"/>
                 <w:lang w:val="en-GB"/>
               </w:rPr>
+              <w:lastRenderedPageBreak/>
               <w:t>Start making trainer.py</w:t>
             </w:r>
           </w:p>
@@ -10679,16 +10722,16 @@
       </w:rPr>
     </w:lvl>
   </w:abstractNum>
-  <w:num w:numId="1">
+  <w:num w:numId="1" w16cid:durableId="839731108">
     <w:abstractNumId w:val="3"/>
   </w:num>
-  <w:num w:numId="2">
+  <w:num w:numId="2" w16cid:durableId="341905597">
     <w:abstractNumId w:val="0"/>
   </w:num>
-  <w:num w:numId="3">
+  <w:num w:numId="3" w16cid:durableId="2058893726">
     <w:abstractNumId w:val="1"/>
   </w:num>
-  <w:num w:numId="4">
+  <w:num w:numId="4" w16cid:durableId="868228361">
     <w:abstractNumId w:val="2"/>
   </w:num>
 </w:numbering>

</xml_diff>

<commit_message>
Started to create fast.py file
</commit_message>
<xml_diff>
--- a/notebooks/Progress Notes.docx
+++ b/notebooks/Progress Notes.docx
@@ -81,56 +81,6 @@
               <w:adjustRightInd w:val="0"/>
               <w:rPr>
                 <w:rFonts w:asciiTheme="majorHAnsi" w:hAnsiTheme="majorHAnsi" w:cstheme="majorHAnsi"/>
-                <w:color w:val="000000"/>
-                <w:sz w:val="22"/>
-                <w:szCs w:val="22"/>
-                <w:lang w:val="en-GB"/>
-              </w:rPr>
-            </w:pPr>
-            <w:r>
-              <w:rPr>
-                <w:rFonts w:asciiTheme="majorHAnsi" w:hAnsiTheme="majorHAnsi" w:cstheme="majorHAnsi"/>
-                <w:color w:val="000000"/>
-                <w:sz w:val="22"/>
-                <w:szCs w:val="22"/>
-                <w:lang w:val="en-GB"/>
-              </w:rPr>
-              <w:t xml:space="preserve">Start </w:t>
-            </w:r>
-            <w:r>
-              <w:rPr>
-                <w:rFonts w:asciiTheme="majorHAnsi" w:hAnsiTheme="majorHAnsi" w:cstheme="majorHAnsi"/>
-                <w:b/>
-                <w:bCs/>
-                <w:color w:val="000000"/>
-                <w:sz w:val="22"/>
-                <w:szCs w:val="22"/>
-                <w:lang w:val="en-GB"/>
-              </w:rPr>
-              <w:t>Predict in Production</w:t>
-            </w:r>
-          </w:p>
-          <w:p>
-            <w:pPr>
-              <w:tabs>
-                <w:tab w:val="left" w:pos="560"/>
-                <w:tab w:val="left" w:pos="1120"/>
-                <w:tab w:val="left" w:pos="1680"/>
-                <w:tab w:val="left" w:pos="2240"/>
-                <w:tab w:val="left" w:pos="2800"/>
-                <w:tab w:val="left" w:pos="3360"/>
-                <w:tab w:val="left" w:pos="3920"/>
-                <w:tab w:val="left" w:pos="4480"/>
-                <w:tab w:val="left" w:pos="5040"/>
-                <w:tab w:val="left" w:pos="5600"/>
-                <w:tab w:val="left" w:pos="6160"/>
-                <w:tab w:val="left" w:pos="6720"/>
-              </w:tabs>
-              <w:autoSpaceDE w:val="0"/>
-              <w:autoSpaceDN w:val="0"/>
-              <w:adjustRightInd w:val="0"/>
-              <w:rPr>
-                <w:rFonts w:asciiTheme="majorHAnsi" w:hAnsiTheme="majorHAnsi" w:cstheme="majorHAnsi"/>
                 <w:b/>
                 <w:bCs/>
                 <w:color w:val="000000"/>
@@ -640,6 +590,180 @@
               <w:adjustRightInd w:val="0"/>
               <w:rPr>
                 <w:rFonts w:asciiTheme="majorHAnsi" w:hAnsiTheme="majorHAnsi" w:cstheme="majorHAnsi"/>
+                <w:color w:val="000000"/>
+                <w:sz w:val="22"/>
+                <w:szCs w:val="22"/>
+                <w:lang w:val="en-GB"/>
+              </w:rPr>
+            </w:pPr>
+            <w:r>
+              <w:rPr>
+                <w:rFonts w:asciiTheme="majorHAnsi" w:hAnsiTheme="majorHAnsi" w:cstheme="majorHAnsi"/>
+                <w:color w:val="000000"/>
+                <w:sz w:val="22"/>
+                <w:szCs w:val="22"/>
+                <w:lang w:val="en-GB"/>
+              </w:rPr>
+              <w:t>(optional) Find a way to create my own server and upload results to ML Flow using the below link</w:t>
+            </w:r>
+          </w:p>
+          <w:p>
+            <w:pPr>
+              <w:tabs>
+                <w:tab w:val="left" w:pos="560"/>
+                <w:tab w:val="left" w:pos="1120"/>
+                <w:tab w:val="left" w:pos="1680"/>
+                <w:tab w:val="left" w:pos="2240"/>
+                <w:tab w:val="left" w:pos="2800"/>
+                <w:tab w:val="left" w:pos="3360"/>
+                <w:tab w:val="left" w:pos="3920"/>
+                <w:tab w:val="left" w:pos="4480"/>
+                <w:tab w:val="left" w:pos="5040"/>
+                <w:tab w:val="left" w:pos="5600"/>
+                <w:tab w:val="left" w:pos="6160"/>
+                <w:tab w:val="left" w:pos="6720"/>
+              </w:tabs>
+              <w:autoSpaceDE w:val="0"/>
+              <w:autoSpaceDN w:val="0"/>
+              <w:adjustRightInd w:val="0"/>
+              <w:rPr>
+                <w:rFonts w:asciiTheme="majorHAnsi" w:hAnsiTheme="majorHAnsi" w:cstheme="majorHAnsi"/>
+                <w:b/>
+                <w:bCs/>
+                <w:color w:val="000000"/>
+                <w:sz w:val="22"/>
+                <w:szCs w:val="22"/>
+                <w:lang w:val="en-GB"/>
+              </w:rPr>
+            </w:pPr>
+          </w:p>
+          <w:p>
+            <w:pPr>
+              <w:tabs>
+                <w:tab w:val="left" w:pos="560"/>
+                <w:tab w:val="left" w:pos="1120"/>
+                <w:tab w:val="left" w:pos="1680"/>
+                <w:tab w:val="left" w:pos="2240"/>
+                <w:tab w:val="left" w:pos="2800"/>
+                <w:tab w:val="left" w:pos="3360"/>
+                <w:tab w:val="left" w:pos="3920"/>
+                <w:tab w:val="left" w:pos="4480"/>
+                <w:tab w:val="left" w:pos="5040"/>
+                <w:tab w:val="left" w:pos="5600"/>
+                <w:tab w:val="left" w:pos="6160"/>
+                <w:tab w:val="left" w:pos="6720"/>
+              </w:tabs>
+              <w:autoSpaceDE w:val="0"/>
+              <w:autoSpaceDN w:val="0"/>
+              <w:adjustRightInd w:val="0"/>
+              <w:rPr>
+                <w:rFonts w:asciiTheme="majorHAnsi" w:hAnsiTheme="majorHAnsi" w:cstheme="majorHAnsi"/>
+                <w:b/>
+                <w:bCs/>
+                <w:color w:val="000000"/>
+                <w:sz w:val="22"/>
+                <w:szCs w:val="22"/>
+                <w:lang w:val="en-GB"/>
+              </w:rPr>
+            </w:pPr>
+          </w:p>
+          <w:p>
+            <w:pPr>
+              <w:tabs>
+                <w:tab w:val="left" w:pos="560"/>
+                <w:tab w:val="left" w:pos="1120"/>
+                <w:tab w:val="left" w:pos="1680"/>
+                <w:tab w:val="left" w:pos="2240"/>
+                <w:tab w:val="left" w:pos="2800"/>
+                <w:tab w:val="left" w:pos="3360"/>
+                <w:tab w:val="left" w:pos="3920"/>
+                <w:tab w:val="left" w:pos="4480"/>
+                <w:tab w:val="left" w:pos="5040"/>
+                <w:tab w:val="left" w:pos="5600"/>
+                <w:tab w:val="left" w:pos="6160"/>
+                <w:tab w:val="left" w:pos="6720"/>
+              </w:tabs>
+              <w:autoSpaceDE w:val="0"/>
+              <w:autoSpaceDN w:val="0"/>
+              <w:adjustRightInd w:val="0"/>
+              <w:rPr>
+                <w:rFonts w:asciiTheme="majorHAnsi" w:hAnsiTheme="majorHAnsi" w:cstheme="majorHAnsi"/>
+                <w:color w:val="000000"/>
+                <w:sz w:val="22"/>
+                <w:szCs w:val="22"/>
+                <w:lang w:val="en-GB"/>
+              </w:rPr>
+            </w:pPr>
+            <w:r>
+              <w:rPr>
+                <w:rFonts w:asciiTheme="majorHAnsi" w:hAnsiTheme="majorHAnsi" w:cstheme="majorHAnsi"/>
+                <w:color w:val="000000"/>
+                <w:sz w:val="22"/>
+                <w:szCs w:val="22"/>
+                <w:lang w:val="en-GB"/>
+              </w:rPr>
+              <w:t xml:space="preserve">Figure out how to deploy ML flow to GCP on this website: </w:t>
+            </w:r>
+            <w:r>
+              <w:rPr>
+                <w:rFonts w:asciiTheme="majorHAnsi" w:hAnsiTheme="majorHAnsi" w:cstheme="majorHAnsi"/>
+                <w:color w:val="000000"/>
+                <w:sz w:val="22"/>
+                <w:szCs w:val="22"/>
+                <w:lang w:val="en-GB"/>
+              </w:rPr>
+              <w:t>https://dlabs.ai/blog/a-step-by-step-guide-to-setting-up-mlflow-on-the-google-cloud-platform/</w:t>
+            </w:r>
+          </w:p>
+          <w:p>
+            <w:pPr>
+              <w:tabs>
+                <w:tab w:val="left" w:pos="560"/>
+                <w:tab w:val="left" w:pos="1120"/>
+                <w:tab w:val="left" w:pos="1680"/>
+                <w:tab w:val="left" w:pos="2240"/>
+                <w:tab w:val="left" w:pos="2800"/>
+                <w:tab w:val="left" w:pos="3360"/>
+                <w:tab w:val="left" w:pos="3920"/>
+                <w:tab w:val="left" w:pos="4480"/>
+                <w:tab w:val="left" w:pos="5040"/>
+                <w:tab w:val="left" w:pos="5600"/>
+                <w:tab w:val="left" w:pos="6160"/>
+                <w:tab w:val="left" w:pos="6720"/>
+              </w:tabs>
+              <w:autoSpaceDE w:val="0"/>
+              <w:autoSpaceDN w:val="0"/>
+              <w:adjustRightInd w:val="0"/>
+              <w:rPr>
+                <w:rFonts w:asciiTheme="majorHAnsi" w:hAnsiTheme="majorHAnsi" w:cstheme="majorHAnsi"/>
+                <w:color w:val="000000"/>
+                <w:sz w:val="22"/>
+                <w:szCs w:val="22"/>
+                <w:lang w:val="en-GB"/>
+              </w:rPr>
+            </w:pPr>
+          </w:p>
+          <w:p>
+            <w:pPr>
+              <w:tabs>
+                <w:tab w:val="left" w:pos="560"/>
+                <w:tab w:val="left" w:pos="1120"/>
+                <w:tab w:val="left" w:pos="1680"/>
+                <w:tab w:val="left" w:pos="2240"/>
+                <w:tab w:val="left" w:pos="2800"/>
+                <w:tab w:val="left" w:pos="3360"/>
+                <w:tab w:val="left" w:pos="3920"/>
+                <w:tab w:val="left" w:pos="4480"/>
+                <w:tab w:val="left" w:pos="5040"/>
+                <w:tab w:val="left" w:pos="5600"/>
+                <w:tab w:val="left" w:pos="6160"/>
+                <w:tab w:val="left" w:pos="6720"/>
+              </w:tabs>
+              <w:autoSpaceDE w:val="0"/>
+              <w:autoSpaceDN w:val="0"/>
+              <w:adjustRightInd w:val="0"/>
+              <w:rPr>
+                <w:rFonts w:asciiTheme="majorHAnsi" w:hAnsiTheme="majorHAnsi" w:cstheme="majorHAnsi"/>
                 <w:b/>
                 <w:bCs/>
                 <w:color w:val="000000"/>
@@ -1151,94 +1275,40 @@
               <w:pStyle w:val="Heading2"/>
             </w:pPr>
             <w:r>
-              <w:t>1</w:t>
-            </w:r>
-            <w:r>
-              <w:t>7</w:t>
-            </w:r>
-            <w:r>
-              <w:t>-03-2022</w:t>
-            </w:r>
-          </w:p>
-          <w:p>
-            <w:pPr>
-              <w:tabs>
-                <w:tab w:val="left" w:pos="560"/>
-                <w:tab w:val="left" w:pos="1120"/>
-                <w:tab w:val="left" w:pos="1680"/>
-                <w:tab w:val="left" w:pos="2240"/>
-                <w:tab w:val="left" w:pos="2800"/>
-                <w:tab w:val="left" w:pos="3360"/>
-                <w:tab w:val="left" w:pos="3920"/>
-                <w:tab w:val="left" w:pos="4480"/>
-                <w:tab w:val="left" w:pos="5040"/>
-                <w:tab w:val="left" w:pos="5600"/>
-                <w:tab w:val="left" w:pos="6160"/>
-                <w:tab w:val="left" w:pos="6720"/>
-              </w:tabs>
-              <w:autoSpaceDE w:val="0"/>
-              <w:autoSpaceDN w:val="0"/>
-              <w:adjustRightInd w:val="0"/>
-              <w:rPr>
-                <w:rFonts w:ascii="Menlo" w:eastAsiaTheme="minorHAnsi" w:hAnsi="Menlo" w:cs="Menlo"/>
-                <w:color w:val="000000"/>
-                <w:sz w:val="22"/>
-                <w:szCs w:val="22"/>
-                <w:lang w:val="en-GB" w:eastAsia="en-US"/>
-              </w:rPr>
-            </w:pPr>
-            <w:r>
-              <w:rPr>
-                <w:rFonts w:ascii="Menlo" w:eastAsiaTheme="minorHAnsi" w:hAnsi="Menlo" w:cs="Menlo"/>
-                <w:color w:val="39C026"/>
-                <w:sz w:val="22"/>
-                <w:szCs w:val="22"/>
-                <w:lang w:val="en-GB" w:eastAsia="en-US"/>
-              </w:rPr>
-              <w:t xml:space="preserve">Run </w:t>
-            </w:r>
-            <w:proofErr w:type="spellStart"/>
-            <w:r>
-              <w:rPr>
-                <w:rFonts w:ascii="Menlo" w:eastAsiaTheme="minorHAnsi" w:hAnsi="Menlo" w:cs="Menlo"/>
-                <w:color w:val="39C026"/>
-                <w:sz w:val="22"/>
-                <w:szCs w:val="22"/>
-                <w:lang w:val="en-GB" w:eastAsia="en-US"/>
-              </w:rPr>
-              <w:t>gcloud</w:t>
-            </w:r>
-            <w:proofErr w:type="spellEnd"/>
-            <w:r>
-              <w:rPr>
-                <w:rFonts w:ascii="Menlo" w:eastAsiaTheme="minorHAnsi" w:hAnsi="Menlo" w:cs="Menlo"/>
-                <w:color w:val="000000"/>
-                <w:sz w:val="22"/>
-                <w:szCs w:val="22"/>
-                <w:lang w:val="en-GB" w:eastAsia="en-US"/>
-              </w:rPr>
-              <w:t xml:space="preserve"> components update</w:t>
-            </w:r>
-          </w:p>
-          <w:p>
-            <w:pPr>
-              <w:tabs>
-                <w:tab w:val="left" w:pos="560"/>
-                <w:tab w:val="left" w:pos="1120"/>
-                <w:tab w:val="left" w:pos="1680"/>
-                <w:tab w:val="left" w:pos="2240"/>
-                <w:tab w:val="left" w:pos="2800"/>
-                <w:tab w:val="left" w:pos="3360"/>
-                <w:tab w:val="left" w:pos="3920"/>
-                <w:tab w:val="left" w:pos="4480"/>
-                <w:tab w:val="left" w:pos="5040"/>
-                <w:tab w:val="left" w:pos="5600"/>
-                <w:tab w:val="left" w:pos="6160"/>
-                <w:tab w:val="left" w:pos="6720"/>
-              </w:tabs>
-              <w:autoSpaceDE w:val="0"/>
-              <w:autoSpaceDN w:val="0"/>
-              <w:adjustRightInd w:val="0"/>
+              <w:t>18-03-2022</w:t>
+            </w:r>
+          </w:p>
+          <w:p>
+            <w:pPr>
+              <w:tabs>
+                <w:tab w:val="left" w:pos="560"/>
+                <w:tab w:val="left" w:pos="1120"/>
+                <w:tab w:val="left" w:pos="1680"/>
+                <w:tab w:val="left" w:pos="2240"/>
+                <w:tab w:val="left" w:pos="2800"/>
+                <w:tab w:val="left" w:pos="3360"/>
+                <w:tab w:val="left" w:pos="3920"/>
+                <w:tab w:val="left" w:pos="4480"/>
+                <w:tab w:val="left" w:pos="5040"/>
+                <w:tab w:val="left" w:pos="5600"/>
+                <w:tab w:val="left" w:pos="6160"/>
+                <w:tab w:val="left" w:pos="6720"/>
+              </w:tabs>
+              <w:autoSpaceDE w:val="0"/>
+              <w:autoSpaceDN w:val="0"/>
+              <w:adjustRightInd w:val="0"/>
+              <w:rPr>
+                <w:rFonts w:asciiTheme="majorHAnsi" w:hAnsiTheme="majorHAnsi" w:cstheme="majorHAnsi"/>
+                <w:color w:val="000000"/>
+                <w:sz w:val="22"/>
+                <w:szCs w:val="22"/>
+                <w:lang w:val="en-GB"/>
+              </w:rPr>
+            </w:pPr>
+            <w:r>
+              <w:t xml:space="preserve">Start working through example </w:t>
+            </w:r>
+            <w:r>
               <w:rPr>
                 <w:rFonts w:asciiTheme="majorHAnsi" w:hAnsiTheme="majorHAnsi" w:cstheme="majorHAnsi"/>
                 <w:b/>
@@ -1248,154 +1318,10 @@
                 <w:szCs w:val="22"/>
                 <w:lang w:val="en-GB"/>
               </w:rPr>
-            </w:pPr>
-          </w:p>
-          <w:p>
-            <w:pPr>
-              <w:tabs>
-                <w:tab w:val="left" w:pos="560"/>
-                <w:tab w:val="left" w:pos="1120"/>
-                <w:tab w:val="left" w:pos="1680"/>
-                <w:tab w:val="left" w:pos="2240"/>
-                <w:tab w:val="left" w:pos="2800"/>
-                <w:tab w:val="left" w:pos="3360"/>
-                <w:tab w:val="left" w:pos="3920"/>
-                <w:tab w:val="left" w:pos="4480"/>
-                <w:tab w:val="left" w:pos="5040"/>
-                <w:tab w:val="left" w:pos="5600"/>
-                <w:tab w:val="left" w:pos="6160"/>
-                <w:tab w:val="left" w:pos="6720"/>
-              </w:tabs>
-              <w:autoSpaceDE w:val="0"/>
-              <w:autoSpaceDN w:val="0"/>
-              <w:adjustRightInd w:val="0"/>
-              <w:rPr>
-                <w:rFonts w:asciiTheme="majorHAnsi" w:hAnsiTheme="majorHAnsi" w:cstheme="majorHAnsi"/>
-                <w:color w:val="000000"/>
-                <w:sz w:val="22"/>
-                <w:szCs w:val="22"/>
-                <w:lang w:val="en-GB"/>
-              </w:rPr>
-            </w:pPr>
-            <w:r>
-              <w:rPr>
-                <w:rFonts w:asciiTheme="majorHAnsi" w:hAnsiTheme="majorHAnsi" w:cstheme="majorHAnsi"/>
-                <w:color w:val="000000"/>
-                <w:sz w:val="22"/>
-                <w:szCs w:val="22"/>
-                <w:lang w:val="en-GB"/>
-              </w:rPr>
-              <w:t>(optional) Find a way to create my own server and upload results to ML Flow using the below link</w:t>
-            </w:r>
-          </w:p>
-          <w:p>
-            <w:pPr>
-              <w:tabs>
-                <w:tab w:val="left" w:pos="560"/>
-                <w:tab w:val="left" w:pos="1120"/>
-                <w:tab w:val="left" w:pos="1680"/>
-                <w:tab w:val="left" w:pos="2240"/>
-                <w:tab w:val="left" w:pos="2800"/>
-                <w:tab w:val="left" w:pos="3360"/>
-                <w:tab w:val="left" w:pos="3920"/>
-                <w:tab w:val="left" w:pos="4480"/>
-                <w:tab w:val="left" w:pos="5040"/>
-                <w:tab w:val="left" w:pos="5600"/>
-                <w:tab w:val="left" w:pos="6160"/>
-                <w:tab w:val="left" w:pos="6720"/>
-              </w:tabs>
-              <w:autoSpaceDE w:val="0"/>
-              <w:autoSpaceDN w:val="0"/>
-              <w:adjustRightInd w:val="0"/>
-              <w:rPr>
-                <w:rFonts w:asciiTheme="majorHAnsi" w:hAnsiTheme="majorHAnsi" w:cstheme="majorHAnsi"/>
-                <w:b/>
-                <w:bCs/>
-                <w:color w:val="000000"/>
-                <w:sz w:val="22"/>
-                <w:szCs w:val="22"/>
-                <w:lang w:val="en-GB"/>
-              </w:rPr>
-            </w:pPr>
-          </w:p>
-          <w:p>
-            <w:pPr>
-              <w:tabs>
-                <w:tab w:val="left" w:pos="560"/>
-                <w:tab w:val="left" w:pos="1120"/>
-                <w:tab w:val="left" w:pos="1680"/>
-                <w:tab w:val="left" w:pos="2240"/>
-                <w:tab w:val="left" w:pos="2800"/>
-                <w:tab w:val="left" w:pos="3360"/>
-                <w:tab w:val="left" w:pos="3920"/>
-                <w:tab w:val="left" w:pos="4480"/>
-                <w:tab w:val="left" w:pos="5040"/>
-                <w:tab w:val="left" w:pos="5600"/>
-                <w:tab w:val="left" w:pos="6160"/>
-                <w:tab w:val="left" w:pos="6720"/>
-              </w:tabs>
-              <w:autoSpaceDE w:val="0"/>
-              <w:autoSpaceDN w:val="0"/>
-              <w:adjustRightInd w:val="0"/>
-              <w:rPr>
-                <w:rFonts w:asciiTheme="majorHAnsi" w:hAnsiTheme="majorHAnsi" w:cstheme="majorHAnsi"/>
-                <w:b/>
-                <w:bCs/>
-                <w:color w:val="000000"/>
-                <w:sz w:val="22"/>
-                <w:szCs w:val="22"/>
-                <w:lang w:val="en-GB"/>
-              </w:rPr>
-            </w:pPr>
-          </w:p>
-          <w:p>
-            <w:pPr>
-              <w:tabs>
-                <w:tab w:val="left" w:pos="560"/>
-                <w:tab w:val="left" w:pos="1120"/>
-                <w:tab w:val="left" w:pos="1680"/>
-                <w:tab w:val="left" w:pos="2240"/>
-                <w:tab w:val="left" w:pos="2800"/>
-                <w:tab w:val="left" w:pos="3360"/>
-                <w:tab w:val="left" w:pos="3920"/>
-                <w:tab w:val="left" w:pos="4480"/>
-                <w:tab w:val="left" w:pos="5040"/>
-                <w:tab w:val="left" w:pos="5600"/>
-                <w:tab w:val="left" w:pos="6160"/>
-                <w:tab w:val="left" w:pos="6720"/>
-              </w:tabs>
-              <w:autoSpaceDE w:val="0"/>
-              <w:autoSpaceDN w:val="0"/>
-              <w:adjustRightInd w:val="0"/>
-              <w:rPr>
-                <w:rFonts w:asciiTheme="majorHAnsi" w:hAnsiTheme="majorHAnsi" w:cstheme="majorHAnsi"/>
-                <w:color w:val="000000"/>
-                <w:sz w:val="22"/>
-                <w:szCs w:val="22"/>
-                <w:lang w:val="en-GB"/>
-              </w:rPr>
-            </w:pPr>
-            <w:r>
-              <w:rPr>
-                <w:rFonts w:asciiTheme="majorHAnsi" w:hAnsiTheme="majorHAnsi" w:cstheme="majorHAnsi"/>
-                <w:color w:val="000000"/>
-                <w:sz w:val="22"/>
-                <w:szCs w:val="22"/>
-                <w:lang w:val="en-GB"/>
-              </w:rPr>
-              <w:t xml:space="preserve">Figure out how to deploy ML flow to GCP on this website: </w:t>
-            </w:r>
-            <w:r>
-              <w:rPr>
-                <w:rFonts w:asciiTheme="majorHAnsi" w:hAnsiTheme="majorHAnsi" w:cstheme="majorHAnsi"/>
-                <w:color w:val="000000"/>
-                <w:sz w:val="22"/>
-                <w:szCs w:val="22"/>
-                <w:lang w:val="en-GB"/>
-              </w:rPr>
-              <w:t>https://dlabs.ai/blog/a-step-by-step-guide-to-setting-up-mlflow-on-the-google-cloud-platform/</w:t>
-            </w:r>
-          </w:p>
+              <w:t>Predict in Production</w:t>
+            </w:r>
+          </w:p>
+          <w:p/>
           <w:p>
             <w:pPr>
               <w:tabs>
@@ -1451,6 +1377,68 @@
               <w:t>History</w:t>
             </w:r>
           </w:p>
+          <w:p>
+            <w:pPr>
+              <w:pStyle w:val="Heading2"/>
+            </w:pPr>
+            <w:r>
+              <w:t>17-03-2022</w:t>
+            </w:r>
+          </w:p>
+          <w:p>
+            <w:pPr>
+              <w:tabs>
+                <w:tab w:val="left" w:pos="560"/>
+                <w:tab w:val="left" w:pos="1120"/>
+                <w:tab w:val="left" w:pos="1680"/>
+                <w:tab w:val="left" w:pos="2240"/>
+                <w:tab w:val="left" w:pos="2800"/>
+                <w:tab w:val="left" w:pos="3360"/>
+                <w:tab w:val="left" w:pos="3920"/>
+                <w:tab w:val="left" w:pos="4480"/>
+                <w:tab w:val="left" w:pos="5040"/>
+                <w:tab w:val="left" w:pos="5600"/>
+                <w:tab w:val="left" w:pos="6160"/>
+                <w:tab w:val="left" w:pos="6720"/>
+              </w:tabs>
+              <w:autoSpaceDE w:val="0"/>
+              <w:autoSpaceDN w:val="0"/>
+              <w:adjustRightInd w:val="0"/>
+              <w:rPr>
+                <w:rFonts w:asciiTheme="majorHAnsi" w:hAnsiTheme="majorHAnsi" w:cstheme="majorHAnsi"/>
+                <w:b/>
+                <w:bCs/>
+                <w:color w:val="000000"/>
+                <w:sz w:val="22"/>
+                <w:szCs w:val="22"/>
+                <w:lang w:val="en-GB"/>
+              </w:rPr>
+            </w:pPr>
+            <w:r>
+              <w:rPr>
+                <w:rFonts w:ascii="Menlo" w:eastAsiaTheme="minorHAnsi" w:hAnsi="Menlo" w:cs="Menlo"/>
+                <w:color w:val="39C026"/>
+                <w:sz w:val="22"/>
+                <w:szCs w:val="22"/>
+                <w:lang w:val="en-GB" w:eastAsia="en-US"/>
+              </w:rPr>
+              <w:t xml:space="preserve">Gave up on trying to install MLFLOW on google </w:t>
+            </w:r>
+            <w:proofErr w:type="spellStart"/>
+            <w:r>
+              <w:rPr>
+                <w:rFonts w:ascii="Menlo" w:eastAsiaTheme="minorHAnsi" w:hAnsi="Menlo" w:cs="Menlo"/>
+                <w:color w:val="39C026"/>
+                <w:sz w:val="22"/>
+                <w:szCs w:val="22"/>
+                <w:lang w:val="en-GB" w:eastAsia="en-US"/>
+              </w:rPr>
+              <w:t>cloude</w:t>
+            </w:r>
+            <w:proofErr w:type="spellEnd"/>
+          </w:p>
+          <w:p/>
+          <w:p/>
           <w:p>
             <w:pPr>
               <w:pStyle w:val="Heading2"/>
@@ -1885,13 +1873,7 @@
               <w:pStyle w:val="Heading2"/>
             </w:pPr>
             <w:r>
-              <w:t>1</w:t>
-            </w:r>
-            <w:r>
-              <w:t>5</w:t>
-            </w:r>
-            <w:r>
-              <w:t>-03-2022</w:t>
+              <w:t>15-03-2022</w:t>
             </w:r>
           </w:p>
           <w:p>
@@ -2285,9 +2267,8 @@
                 <w:szCs w:val="20"/>
                 <w:shd w:val="clear" w:color="auto" w:fill="FFFFFF"/>
               </w:rPr>
-              <w:t xml:space="preserve"> "__main__", </w:t>
-            </w:r>
-            <w:proofErr w:type="spellStart"/>
+              <w:t xml:space="preserve"> </w:t>
+            </w:r>
             <w:r>
               <w:rPr>
                 <w:rFonts w:ascii="Courier New" w:hAnsi="Courier New" w:cs="Courier New"/>
@@ -2295,9 +2276,10 @@
                 <w:szCs w:val="20"/>
                 <w:shd w:val="clear" w:color="auto" w:fill="FFFFFF"/>
               </w:rPr>
-              <w:t>mod_spec</w:t>
-            </w:r>
-            <w:proofErr w:type="spellEnd"/>
+              <w:lastRenderedPageBreak/>
+              <w:t xml:space="preserve">"__main__", </w:t>
+            </w:r>
+            <w:proofErr w:type="spellStart"/>
             <w:r>
               <w:rPr>
                 <w:rFonts w:ascii="Courier New" w:hAnsi="Courier New" w:cs="Courier New"/>
@@ -2305,9 +2287,9 @@
                 <w:szCs w:val="20"/>
                 <w:shd w:val="clear" w:color="auto" w:fill="FFFFFF"/>
               </w:rPr>
-              <w:t>) File "/</w:t>
-            </w:r>
-            <w:proofErr w:type="spellStart"/>
+              <w:t>mod_spec</w:t>
+            </w:r>
+            <w:proofErr w:type="spellEnd"/>
             <w:r>
               <w:rPr>
                 <w:rFonts w:ascii="Courier New" w:hAnsi="Courier New" w:cs="Courier New"/>
@@ -2315,9 +2297,9 @@
                 <w:szCs w:val="20"/>
                 <w:shd w:val="clear" w:color="auto" w:fill="FFFFFF"/>
               </w:rPr>
-              <w:t>usr</w:t>
-            </w:r>
-            <w:proofErr w:type="spellEnd"/>
+              <w:t>) File "/</w:t>
+            </w:r>
+            <w:proofErr w:type="spellStart"/>
             <w:r>
               <w:rPr>
                 <w:rFonts w:ascii="Courier New" w:hAnsi="Courier New" w:cs="Courier New"/>
@@ -2325,9 +2307,9 @@
                 <w:szCs w:val="20"/>
                 <w:shd w:val="clear" w:color="auto" w:fill="FFFFFF"/>
               </w:rPr>
-              <w:t>/lib/python3.7/runpy.py", line 85, in _</w:t>
-            </w:r>
-            <w:proofErr w:type="spellStart"/>
+              <w:t>usr</w:t>
+            </w:r>
+            <w:proofErr w:type="spellEnd"/>
             <w:r>
               <w:rPr>
                 <w:rFonts w:ascii="Courier New" w:hAnsi="Courier New" w:cs="Courier New"/>
@@ -2335,9 +2317,9 @@
                 <w:szCs w:val="20"/>
                 <w:shd w:val="clear" w:color="auto" w:fill="FFFFFF"/>
               </w:rPr>
-              <w:t>run_code</w:t>
-            </w:r>
-            <w:proofErr w:type="spellEnd"/>
+              <w:t>/lib/python3.7/runpy.py", line 85, in _</w:t>
+            </w:r>
+            <w:proofErr w:type="spellStart"/>
             <w:r>
               <w:rPr>
                 <w:rFonts w:ascii="Courier New" w:hAnsi="Courier New" w:cs="Courier New"/>
@@ -2345,9 +2327,9 @@
                 <w:szCs w:val="20"/>
                 <w:shd w:val="clear" w:color="auto" w:fill="FFFFFF"/>
               </w:rPr>
-              <w:t xml:space="preserve"> exec(code, </w:t>
-            </w:r>
-            <w:proofErr w:type="spellStart"/>
+              <w:t>run_code</w:t>
+            </w:r>
+            <w:proofErr w:type="spellEnd"/>
             <w:r>
               <w:rPr>
                 <w:rFonts w:ascii="Courier New" w:hAnsi="Courier New" w:cs="Courier New"/>
@@ -2355,9 +2337,9 @@
                 <w:szCs w:val="20"/>
                 <w:shd w:val="clear" w:color="auto" w:fill="FFFFFF"/>
               </w:rPr>
-              <w:t>run_globals</w:t>
-            </w:r>
-            <w:proofErr w:type="spellEnd"/>
+              <w:t xml:space="preserve"> exec(code, </w:t>
+            </w:r>
+            <w:proofErr w:type="spellStart"/>
             <w:r>
               <w:rPr>
                 <w:rFonts w:ascii="Courier New" w:hAnsi="Courier New" w:cs="Courier New"/>
@@ -2365,9 +2347,9 @@
                 <w:szCs w:val="20"/>
                 <w:shd w:val="clear" w:color="auto" w:fill="FFFFFF"/>
               </w:rPr>
-              <w:t xml:space="preserve">) File "/root/.local/lib/python3.7/site-packages/DoggyDetector/trainer.py", line 214, in &lt;module&gt; </w:t>
-            </w:r>
-            <w:proofErr w:type="spellStart"/>
+              <w:t>run_globals</w:t>
+            </w:r>
+            <w:proofErr w:type="spellEnd"/>
             <w:r>
               <w:rPr>
                 <w:rFonts w:ascii="Courier New" w:hAnsi="Courier New" w:cs="Courier New"/>
@@ -2375,9 +2357,9 @@
                 <w:szCs w:val="20"/>
                 <w:shd w:val="clear" w:color="auto" w:fill="FFFFFF"/>
               </w:rPr>
-              <w:t>trainer.train_GCP_data</w:t>
-            </w:r>
-            <w:proofErr w:type="spellEnd"/>
+              <w:t xml:space="preserve">) File "/root/.local/lib/python3.7/site-packages/DoggyDetector/trainer.py", line 214, in &lt;module&gt; </w:t>
+            </w:r>
+            <w:proofErr w:type="spellStart"/>
             <w:r>
               <w:rPr>
                 <w:rFonts w:ascii="Courier New" w:hAnsi="Courier New" w:cs="Courier New"/>
@@ -2385,9 +2367,9 @@
                 <w:szCs w:val="20"/>
                 <w:shd w:val="clear" w:color="auto" w:fill="FFFFFF"/>
               </w:rPr>
-              <w:t xml:space="preserve">(n=1000, pickle=True, </w:t>
-            </w:r>
-            <w:proofErr w:type="spellStart"/>
+              <w:t>trainer.train_GCP_data</w:t>
+            </w:r>
+            <w:proofErr w:type="spellEnd"/>
             <w:r>
               <w:rPr>
                 <w:rFonts w:ascii="Courier New" w:hAnsi="Courier New" w:cs="Courier New"/>
@@ -2395,9 +2377,9 @@
                 <w:szCs w:val="20"/>
                 <w:shd w:val="clear" w:color="auto" w:fill="FFFFFF"/>
               </w:rPr>
-              <w:t>make_file</w:t>
-            </w:r>
-            <w:proofErr w:type="spellEnd"/>
+              <w:t xml:space="preserve">(n=1000, pickle=True, </w:t>
+            </w:r>
+            <w:proofErr w:type="spellStart"/>
             <w:r>
               <w:rPr>
                 <w:rFonts w:ascii="Courier New" w:hAnsi="Courier New" w:cs="Courier New"/>
@@ -2405,9 +2387,9 @@
                 <w:szCs w:val="20"/>
                 <w:shd w:val="clear" w:color="auto" w:fill="FFFFFF"/>
               </w:rPr>
-              <w:t xml:space="preserve">=True) File "/root/.local/lib/python3.7/site-packages/DoggyDetector/trainer.py", line 105, in </w:t>
-            </w:r>
-            <w:proofErr w:type="spellStart"/>
+              <w:t>make_file</w:t>
+            </w:r>
+            <w:proofErr w:type="spellEnd"/>
             <w:r>
               <w:rPr>
                 <w:rFonts w:ascii="Courier New" w:hAnsi="Courier New" w:cs="Courier New"/>
@@ -2415,10 +2397,9 @@
                 <w:szCs w:val="20"/>
                 <w:shd w:val="clear" w:color="auto" w:fill="FFFFFF"/>
               </w:rPr>
-              <w:lastRenderedPageBreak/>
-              <w:t>train_GCP_data</w:t>
-            </w:r>
-            <w:proofErr w:type="spellEnd"/>
+              <w:t xml:space="preserve">=True) File "/root/.local/lib/python3.7/site-packages/DoggyDetector/trainer.py", line 105, in </w:t>
+            </w:r>
+            <w:proofErr w:type="spellStart"/>
             <w:r>
               <w:rPr>
                 <w:rFonts w:ascii="Courier New" w:hAnsi="Courier New" w:cs="Courier New"/>
@@ -2426,9 +2407,9 @@
                 <w:szCs w:val="20"/>
                 <w:shd w:val="clear" w:color="auto" w:fill="FFFFFF"/>
               </w:rPr>
-              <w:t xml:space="preserve"> y = </w:t>
-            </w:r>
-            <w:proofErr w:type="spellStart"/>
+              <w:t>train_GCP_data</w:t>
+            </w:r>
+            <w:proofErr w:type="spellEnd"/>
             <w:r>
               <w:rPr>
                 <w:rFonts w:ascii="Courier New" w:hAnsi="Courier New" w:cs="Courier New"/>
@@ -2436,9 +2417,9 @@
                 <w:szCs w:val="20"/>
                 <w:shd w:val="clear" w:color="auto" w:fill="FFFFFF"/>
               </w:rPr>
-              <w:t>pickle.load</w:t>
-            </w:r>
-            <w:proofErr w:type="spellEnd"/>
+              <w:t xml:space="preserve"> y = </w:t>
+            </w:r>
+            <w:proofErr w:type="spellStart"/>
             <w:r>
               <w:rPr>
                 <w:rFonts w:ascii="Courier New" w:hAnsi="Courier New" w:cs="Courier New"/>
@@ -2446,9 +2427,9 @@
                 <w:szCs w:val="20"/>
                 <w:shd w:val="clear" w:color="auto" w:fill="FFFFFF"/>
               </w:rPr>
-              <w:t>(</w:t>
-            </w:r>
-            <w:proofErr w:type="spellStart"/>
+              <w:t>pickle.load</w:t>
+            </w:r>
+            <w:proofErr w:type="spellEnd"/>
             <w:r>
               <w:rPr>
                 <w:rFonts w:ascii="Courier New" w:hAnsi="Courier New" w:cs="Courier New"/>
@@ -2456,9 +2437,9 @@
                 <w:szCs w:val="20"/>
                 <w:shd w:val="clear" w:color="auto" w:fill="FFFFFF"/>
               </w:rPr>
-              <w:t>y_pickle_in</w:t>
-            </w:r>
-            <w:proofErr w:type="spellEnd"/>
+              <w:t>(</w:t>
+            </w:r>
+            <w:proofErr w:type="spellStart"/>
             <w:r>
               <w:rPr>
                 <w:rFonts w:ascii="Courier New" w:hAnsi="Courier New" w:cs="Courier New"/>
@@ -2466,9 +2447,9 @@
                 <w:szCs w:val="20"/>
                 <w:shd w:val="clear" w:color="auto" w:fill="FFFFFF"/>
               </w:rPr>
-              <w:t xml:space="preserve">) </w:t>
-            </w:r>
-            <w:proofErr w:type="spellStart"/>
+              <w:t>y_pickle_in</w:t>
+            </w:r>
+            <w:proofErr w:type="spellEnd"/>
             <w:r>
               <w:rPr>
                 <w:rFonts w:ascii="Courier New" w:hAnsi="Courier New" w:cs="Courier New"/>
@@ -2476,9 +2457,9 @@
                 <w:szCs w:val="20"/>
                 <w:shd w:val="clear" w:color="auto" w:fill="FFFFFF"/>
               </w:rPr>
-              <w:t>AttributeError</w:t>
-            </w:r>
-            <w:proofErr w:type="spellEnd"/>
+              <w:t xml:space="preserve">) </w:t>
+            </w:r>
+            <w:proofErr w:type="spellStart"/>
             <w:r>
               <w:rPr>
                 <w:rFonts w:ascii="Courier New" w:hAnsi="Courier New" w:cs="Courier New"/>
@@ -2486,6 +2467,16 @@
                 <w:szCs w:val="20"/>
                 <w:shd w:val="clear" w:color="auto" w:fill="FFFFFF"/>
               </w:rPr>
+              <w:t>AttributeError</w:t>
+            </w:r>
+            <w:proofErr w:type="spellEnd"/>
+            <w:r>
+              <w:rPr>
+                <w:rFonts w:ascii="Courier New" w:hAnsi="Courier New" w:cs="Courier New"/>
+                <w:sz w:val="20"/>
+                <w:szCs w:val="20"/>
+                <w:shd w:val="clear" w:color="auto" w:fill="FFFFFF"/>
+              </w:rPr>
               <w:t>: 'bool' object has no attribute 'load'</w:t>
             </w:r>
           </w:p>
@@ -3817,6 +3808,7 @@
               <w:pStyle w:val="Heading2"/>
             </w:pPr>
             <w:r>
+              <w:lastRenderedPageBreak/>
               <w:t>0</w:t>
             </w:r>
             <w:r>
@@ -3837,7 +3829,6 @@
               <w:pStyle w:val="Heading2"/>
             </w:pPr>
             <w:r>
-              <w:lastRenderedPageBreak/>
               <w:t>06-03-2022</w:t>
             </w:r>
           </w:p>
@@ -5763,6 +5754,7 @@
                 <w:sz w:val="22"/>
                 <w:szCs w:val="22"/>
               </w:rPr>
+              <w:lastRenderedPageBreak/>
               <w:t xml:space="preserve">. Note: It’s interesting that these errors are happening on google cloud and not when deploying to local file. </w:t>
             </w:r>
           </w:p>
@@ -7804,6 +7796,7 @@
                 <w:sz w:val="22"/>
                 <w:szCs w:val="22"/>
               </w:rPr>
+              <w:lastRenderedPageBreak/>
               <w:t>export GOOGLE_APPLICATION_CREDENTIALS=/Users/joe/code/keys/doggy-detector-2022-c42f18ed1a2f.json</w:t>
             </w:r>
           </w:p>
@@ -7887,7 +7880,6 @@
                 <w:sz w:val="22"/>
                 <w:szCs w:val="22"/>
               </w:rPr>
-              <w:lastRenderedPageBreak/>
               <w:t xml:space="preserve">Started to create </w:t>
             </w:r>
             <w:proofErr w:type="spellStart"/>
@@ -9896,6 +9888,7 @@
                 <w:sz w:val="22"/>
                 <w:szCs w:val="22"/>
               </w:rPr>
+              <w:lastRenderedPageBreak/>
               <w:t>26-02-2022</w:t>
             </w:r>
           </w:p>
@@ -10012,7 +10005,6 @@
                 <w:szCs w:val="22"/>
                 <w:lang w:val="en-GB"/>
               </w:rPr>
-              <w:lastRenderedPageBreak/>
               <w:t>Start making trainer.py</w:t>
             </w:r>
           </w:p>

</xml_diff>

<commit_message>
Create initial image retrieval capable in fast.py
</commit_message>
<xml_diff>
--- a/notebooks/Progress Notes.docx
+++ b/notebooks/Progress Notes.docx
@@ -18,16 +18,23 @@
           </w:tcPr>
           <w:p>
             <w:pPr>
-              <w:pStyle w:val="Heading1"/>
-              <w:rPr>
-                <w:lang w:val="en-GB"/>
-              </w:rPr>
-            </w:pPr>
-            <w:r>
-              <w:rPr>
-                <w:lang w:val="en-GB"/>
-              </w:rPr>
-              <w:t>Next steps for Doggy Detector</w:t>
+              <w:pStyle w:val="Heading2"/>
+            </w:pPr>
+            <w:r>
+              <w:t>Today</w:t>
+            </w:r>
+          </w:p>
+          <w:p>
+            <w:pPr>
+              <w:pStyle w:val="Heading2"/>
+            </w:pPr>
+            <w:r>
+              <w:t>21-03-2022</w:t>
+            </w:r>
+          </w:p>
+          <w:p>
+            <w:r>
+              <w:t>Troubleshoot this</w:t>
             </w:r>
           </w:p>
           <w:p>
@@ -53,159 +60,163 @@
                 <w:rFonts w:asciiTheme="majorHAnsi" w:hAnsiTheme="majorHAnsi" w:cstheme="majorHAnsi"/>
                 <w:b/>
                 <w:bCs/>
-                <w:color w:val="000000"/>
-                <w:sz w:val="22"/>
-                <w:szCs w:val="22"/>
-                <w:lang w:val="en-GB"/>
-              </w:rPr>
-            </w:pPr>
-          </w:p>
-          <w:p>
-            <w:pPr>
-              <w:tabs>
-                <w:tab w:val="left" w:pos="560"/>
-                <w:tab w:val="left" w:pos="1120"/>
-                <w:tab w:val="left" w:pos="1680"/>
-                <w:tab w:val="left" w:pos="2240"/>
-                <w:tab w:val="left" w:pos="2800"/>
-                <w:tab w:val="left" w:pos="3360"/>
-                <w:tab w:val="left" w:pos="3920"/>
-                <w:tab w:val="left" w:pos="4480"/>
-                <w:tab w:val="left" w:pos="5040"/>
-                <w:tab w:val="left" w:pos="5600"/>
-                <w:tab w:val="left" w:pos="6160"/>
-                <w:tab w:val="left" w:pos="6720"/>
-              </w:tabs>
-              <w:autoSpaceDE w:val="0"/>
-              <w:autoSpaceDN w:val="0"/>
-              <w:adjustRightInd w:val="0"/>
+                <w:color w:val="FF0000"/>
+                <w:sz w:val="22"/>
+                <w:szCs w:val="22"/>
+                <w:lang w:val="en-GB"/>
+              </w:rPr>
+            </w:pPr>
+            <w:r>
               <w:rPr>
                 <w:rFonts w:asciiTheme="majorHAnsi" w:hAnsiTheme="majorHAnsi" w:cstheme="majorHAnsi"/>
                 <w:b/>
                 <w:bCs/>
-                <w:color w:val="000000"/>
-                <w:sz w:val="22"/>
-                <w:szCs w:val="22"/>
-                <w:lang w:val="en-GB"/>
-              </w:rPr>
-            </w:pPr>
-          </w:p>
-          <w:p>
-            <w:pPr>
-              <w:tabs>
-                <w:tab w:val="left" w:pos="560"/>
-                <w:tab w:val="left" w:pos="1120"/>
-                <w:tab w:val="left" w:pos="1680"/>
-                <w:tab w:val="left" w:pos="2240"/>
-                <w:tab w:val="left" w:pos="2800"/>
-                <w:tab w:val="left" w:pos="3360"/>
-                <w:tab w:val="left" w:pos="3920"/>
-                <w:tab w:val="left" w:pos="4480"/>
-                <w:tab w:val="left" w:pos="5040"/>
-                <w:tab w:val="left" w:pos="5600"/>
-                <w:tab w:val="left" w:pos="6160"/>
-                <w:tab w:val="left" w:pos="6720"/>
-              </w:tabs>
-              <w:autoSpaceDE w:val="0"/>
-              <w:autoSpaceDN w:val="0"/>
-              <w:adjustRightInd w:val="0"/>
-              <w:rPr>
-                <w:rFonts w:asciiTheme="majorHAnsi" w:hAnsiTheme="majorHAnsi" w:cstheme="majorHAnsi"/>
                 <w:color w:val="FF0000"/>
                 <w:sz w:val="22"/>
                 <w:szCs w:val="22"/>
-              </w:rPr>
-            </w:pPr>
-            <w:r>
-              <w:rPr>
-                <w:rFonts w:asciiTheme="majorHAnsi" w:hAnsiTheme="majorHAnsi" w:cstheme="majorHAnsi"/>
-                <w:color w:val="FF0000"/>
-                <w:sz w:val="22"/>
-                <w:szCs w:val="22"/>
-              </w:rPr>
-              <w:t>Troubleshoot this error:</w:t>
-            </w:r>
-          </w:p>
-          <w:p>
-            <w:pPr>
-              <w:tabs>
-                <w:tab w:val="left" w:pos="560"/>
-                <w:tab w:val="left" w:pos="1120"/>
-                <w:tab w:val="left" w:pos="1680"/>
-                <w:tab w:val="left" w:pos="2240"/>
-                <w:tab w:val="left" w:pos="2800"/>
-                <w:tab w:val="left" w:pos="3360"/>
-                <w:tab w:val="left" w:pos="3920"/>
-                <w:tab w:val="left" w:pos="4480"/>
-                <w:tab w:val="left" w:pos="5040"/>
-                <w:tab w:val="left" w:pos="5600"/>
-                <w:tab w:val="left" w:pos="6160"/>
-                <w:tab w:val="left" w:pos="6720"/>
-              </w:tabs>
-              <w:autoSpaceDE w:val="0"/>
-              <w:autoSpaceDN w:val="0"/>
-              <w:adjustRightInd w:val="0"/>
-              <w:rPr>
-                <w:rFonts w:asciiTheme="majorHAnsi" w:hAnsiTheme="majorHAnsi" w:cstheme="majorHAnsi"/>
-                <w:color w:val="000000"/>
-                <w:sz w:val="22"/>
-                <w:szCs w:val="22"/>
-                <w:lang w:val="en-GB"/>
-              </w:rPr>
-            </w:pPr>
-            <w:proofErr w:type="spellStart"/>
-            <w:proofErr w:type="gramStart"/>
-            <w:r>
-              <w:rPr>
-                <w:rFonts w:asciiTheme="majorHAnsi" w:hAnsiTheme="majorHAnsi" w:cstheme="majorHAnsi"/>
-                <w:color w:val="000000"/>
-                <w:sz w:val="22"/>
-                <w:szCs w:val="22"/>
-                <w:lang w:val="en-GB"/>
-              </w:rPr>
-              <w:t>google.auth</w:t>
-            </w:r>
-            <w:proofErr w:type="gramEnd"/>
-            <w:r>
-              <w:rPr>
-                <w:rFonts w:asciiTheme="majorHAnsi" w:hAnsiTheme="majorHAnsi" w:cstheme="majorHAnsi"/>
-                <w:color w:val="000000"/>
-                <w:sz w:val="22"/>
-                <w:szCs w:val="22"/>
-                <w:lang w:val="en-GB"/>
-              </w:rPr>
-              <w:t>.exceptions.DefaultCredentialsError</w:t>
-            </w:r>
-            <w:proofErr w:type="spellEnd"/>
-            <w:r>
-              <w:rPr>
-                <w:rFonts w:asciiTheme="majorHAnsi" w:hAnsiTheme="majorHAnsi" w:cstheme="majorHAnsi"/>
-                <w:color w:val="000000"/>
-                <w:sz w:val="22"/>
-                <w:szCs w:val="22"/>
-                <w:lang w:val="en-GB"/>
-              </w:rPr>
-              <w:t>: File /Users/</w:t>
-            </w:r>
-            <w:proofErr w:type="spellStart"/>
-            <w:r>
-              <w:rPr>
-                <w:rFonts w:asciiTheme="majorHAnsi" w:hAnsiTheme="majorHAnsi" w:cstheme="majorHAnsi"/>
-                <w:color w:val="000000"/>
-                <w:sz w:val="22"/>
-                <w:szCs w:val="22"/>
-                <w:lang w:val="en-GB"/>
+                <w:lang w:val="en-GB"/>
+              </w:rPr>
+              <w:t>Issue</w:t>
+            </w:r>
+          </w:p>
+          <w:p>
+            <w:pPr>
+              <w:tabs>
+                <w:tab w:val="left" w:pos="560"/>
+                <w:tab w:val="left" w:pos="1120"/>
+                <w:tab w:val="left" w:pos="1680"/>
+                <w:tab w:val="left" w:pos="2240"/>
+                <w:tab w:val="left" w:pos="2800"/>
+                <w:tab w:val="left" w:pos="3360"/>
+                <w:tab w:val="left" w:pos="3920"/>
+                <w:tab w:val="left" w:pos="4480"/>
+                <w:tab w:val="left" w:pos="5040"/>
+                <w:tab w:val="left" w:pos="5600"/>
+                <w:tab w:val="left" w:pos="6160"/>
+                <w:tab w:val="left" w:pos="6720"/>
+              </w:tabs>
+              <w:autoSpaceDE w:val="0"/>
+              <w:autoSpaceDN w:val="0"/>
+              <w:adjustRightInd w:val="0"/>
+              <w:rPr>
+                <w:rFonts w:asciiTheme="majorHAnsi" w:hAnsiTheme="majorHAnsi" w:cstheme="majorHAnsi"/>
+                <w:b/>
+                <w:bCs/>
+                <w:color w:val="000000"/>
+                <w:sz w:val="22"/>
+                <w:szCs w:val="22"/>
+                <w:lang w:val="en-GB"/>
+              </w:rPr>
+            </w:pPr>
+            <w:r>
+              <w:rPr>
+                <w:rFonts w:asciiTheme="majorHAnsi" w:hAnsiTheme="majorHAnsi" w:cstheme="majorHAnsi"/>
+                <w:b/>
+                <w:bCs/>
+                <w:color w:val="000000"/>
+                <w:sz w:val="22"/>
+                <w:szCs w:val="22"/>
+                <w:lang w:val="en-GB"/>
+              </w:rPr>
+              <w:t>I’ve built the .</w:t>
+            </w:r>
+            <w:proofErr w:type="spellStart"/>
+            <w:r>
+              <w:rPr>
+                <w:rFonts w:asciiTheme="majorHAnsi" w:hAnsiTheme="majorHAnsi" w:cstheme="majorHAnsi"/>
+                <w:b/>
+                <w:bCs/>
+                <w:color w:val="000000"/>
+                <w:sz w:val="22"/>
+                <w:szCs w:val="22"/>
+                <w:lang w:val="en-GB"/>
+              </w:rPr>
+              <w:t>py</w:t>
+            </w:r>
+            <w:proofErr w:type="spellEnd"/>
+            <w:r>
+              <w:rPr>
+                <w:rFonts w:asciiTheme="majorHAnsi" w:hAnsiTheme="majorHAnsi" w:cstheme="majorHAnsi"/>
+                <w:b/>
+                <w:bCs/>
+                <w:color w:val="000000"/>
+                <w:sz w:val="22"/>
+                <w:szCs w:val="22"/>
+                <w:lang w:val="en-GB"/>
+              </w:rPr>
+              <w:t xml:space="preserve"> file, but I’m still getting an error when I try to run it using the </w:t>
+            </w:r>
+            <w:proofErr w:type="spellStart"/>
+            <w:r>
+              <w:rPr>
+                <w:rFonts w:asciiTheme="majorHAnsi" w:hAnsiTheme="majorHAnsi" w:cstheme="majorHAnsi"/>
+                <w:b/>
+                <w:bCs/>
+                <w:color w:val="000000"/>
+                <w:sz w:val="22"/>
+                <w:szCs w:val="22"/>
+                <w:lang w:val="en-GB"/>
+              </w:rPr>
+              <w:t>api</w:t>
+            </w:r>
+            <w:proofErr w:type="spellEnd"/>
+          </w:p>
+          <w:p>
+            <w:pPr>
+              <w:tabs>
+                <w:tab w:val="left" w:pos="560"/>
+                <w:tab w:val="left" w:pos="1120"/>
+                <w:tab w:val="left" w:pos="1680"/>
+                <w:tab w:val="left" w:pos="2240"/>
+                <w:tab w:val="left" w:pos="2800"/>
+                <w:tab w:val="left" w:pos="3360"/>
+                <w:tab w:val="left" w:pos="3920"/>
+                <w:tab w:val="left" w:pos="4480"/>
+                <w:tab w:val="left" w:pos="5040"/>
+                <w:tab w:val="left" w:pos="5600"/>
+                <w:tab w:val="left" w:pos="6160"/>
+                <w:tab w:val="left" w:pos="6720"/>
+              </w:tabs>
+              <w:autoSpaceDE w:val="0"/>
+              <w:autoSpaceDN w:val="0"/>
+              <w:adjustRightInd w:val="0"/>
+              <w:rPr>
+                <w:rFonts w:ascii="Menlo" w:eastAsiaTheme="minorHAnsi" w:hAnsi="Menlo" w:cs="Menlo"/>
+                <w:color w:val="000000"/>
+                <w:sz w:val="22"/>
+                <w:szCs w:val="22"/>
+                <w:lang w:val="en-GB" w:eastAsia="en-US"/>
+              </w:rPr>
+            </w:pPr>
+            <w:r>
+              <w:rPr>
+                <w:rFonts w:ascii="Menlo" w:eastAsiaTheme="minorHAnsi" w:hAnsi="Menlo" w:cs="Menlo"/>
+                <w:color w:val="000000"/>
+                <w:sz w:val="22"/>
+                <w:szCs w:val="22"/>
+                <w:lang w:val="en-GB" w:eastAsia="en-US"/>
+              </w:rPr>
+              <w:t>File /Users/</w:t>
+            </w:r>
+            <w:proofErr w:type="spellStart"/>
+            <w:r>
+              <w:rPr>
+                <w:rFonts w:ascii="Menlo" w:eastAsiaTheme="minorHAnsi" w:hAnsi="Menlo" w:cs="Menlo"/>
+                <w:color w:val="000000"/>
+                <w:sz w:val="22"/>
+                <w:szCs w:val="22"/>
+                <w:lang w:val="en-GB" w:eastAsia="en-US"/>
               </w:rPr>
               <w:t>josephgulay</w:t>
             </w:r>
             <w:proofErr w:type="spellEnd"/>
             <w:r>
               <w:rPr>
-                <w:rFonts w:asciiTheme="majorHAnsi" w:hAnsiTheme="majorHAnsi" w:cstheme="majorHAnsi"/>
-                <w:color w:val="000000"/>
-                <w:sz w:val="22"/>
-                <w:szCs w:val="22"/>
-                <w:lang w:val="en-GB"/>
+                <w:rFonts w:ascii="Menlo" w:eastAsiaTheme="minorHAnsi" w:hAnsi="Menlo" w:cs="Menlo"/>
+                <w:color w:val="000000"/>
+                <w:sz w:val="22"/>
+                <w:szCs w:val="22"/>
+                <w:lang w:val="en-GB" w:eastAsia="en-US"/>
               </w:rPr>
               <w:t>/wagon-bootcamp-321000-ad8abda7e95e.json was not found.</w:t>
             </w:r>
@@ -230,95 +241,7 @@
               <w:autoSpaceDN w:val="0"/>
               <w:adjustRightInd w:val="0"/>
               <w:rPr>
-                <w:rFonts w:asciiTheme="majorHAnsi" w:hAnsiTheme="majorHAnsi" w:cstheme="majorHAnsi"/>
-                <w:color w:val="000000"/>
-                <w:sz w:val="22"/>
-                <w:szCs w:val="22"/>
-                <w:lang w:val="en-GB"/>
-              </w:rPr>
-            </w:pPr>
-          </w:p>
-          <w:p>
-            <w:pPr>
-              <w:tabs>
-                <w:tab w:val="left" w:pos="560"/>
-                <w:tab w:val="left" w:pos="1120"/>
-                <w:tab w:val="left" w:pos="1680"/>
-                <w:tab w:val="left" w:pos="2240"/>
-                <w:tab w:val="left" w:pos="2800"/>
-                <w:tab w:val="left" w:pos="3360"/>
-                <w:tab w:val="left" w:pos="3920"/>
-                <w:tab w:val="left" w:pos="4480"/>
-                <w:tab w:val="left" w:pos="5040"/>
-                <w:tab w:val="left" w:pos="5600"/>
-                <w:tab w:val="left" w:pos="6160"/>
-                <w:tab w:val="left" w:pos="6720"/>
-              </w:tabs>
-              <w:autoSpaceDE w:val="0"/>
-              <w:autoSpaceDN w:val="0"/>
-              <w:adjustRightInd w:val="0"/>
-              <w:rPr>
-                <w:rFonts w:asciiTheme="majorHAnsi" w:hAnsiTheme="majorHAnsi" w:cstheme="majorHAnsi"/>
-                <w:color w:val="000000"/>
-                <w:sz w:val="22"/>
-                <w:szCs w:val="22"/>
-                <w:lang w:val="en-GB"/>
-              </w:rPr>
-            </w:pPr>
-            <w:r>
-              <w:rPr>
-                <w:rFonts w:asciiTheme="majorHAnsi" w:hAnsiTheme="majorHAnsi" w:cstheme="majorHAnsi"/>
-                <w:color w:val="000000"/>
-                <w:sz w:val="22"/>
-                <w:szCs w:val="22"/>
-                <w:lang w:val="en-GB"/>
-              </w:rPr>
-              <w:t xml:space="preserve">I have a </w:t>
-            </w:r>
-            <w:proofErr w:type="gramStart"/>
-            <w:r>
-              <w:rPr>
-                <w:rFonts w:asciiTheme="majorHAnsi" w:hAnsiTheme="majorHAnsi" w:cstheme="majorHAnsi"/>
-                <w:color w:val="000000"/>
-                <w:sz w:val="22"/>
-                <w:szCs w:val="22"/>
-                <w:lang w:val="en-GB"/>
-              </w:rPr>
-              <w:t>short term</w:t>
-            </w:r>
-            <w:proofErr w:type="gramEnd"/>
-            <w:r>
-              <w:rPr>
-                <w:rFonts w:asciiTheme="majorHAnsi" w:hAnsiTheme="majorHAnsi" w:cstheme="majorHAnsi"/>
-                <w:color w:val="000000"/>
-                <w:sz w:val="22"/>
-                <w:szCs w:val="22"/>
-                <w:lang w:val="en-GB"/>
-              </w:rPr>
-              <w:t xml:space="preserve"> fix, but need to work out the long term fix. Need to figure out why it is trying to load that .json file as a default, and change it to the doggy detector one. </w:t>
-            </w:r>
-          </w:p>
-          <w:p>
-            <w:pPr>
-              <w:tabs>
-                <w:tab w:val="left" w:pos="560"/>
-                <w:tab w:val="left" w:pos="1120"/>
-                <w:tab w:val="left" w:pos="1680"/>
-                <w:tab w:val="left" w:pos="2240"/>
-                <w:tab w:val="left" w:pos="2800"/>
-                <w:tab w:val="left" w:pos="3360"/>
-                <w:tab w:val="left" w:pos="3920"/>
-                <w:tab w:val="left" w:pos="4480"/>
-                <w:tab w:val="left" w:pos="5040"/>
-                <w:tab w:val="left" w:pos="5600"/>
-                <w:tab w:val="left" w:pos="6160"/>
-                <w:tab w:val="left" w:pos="6720"/>
-              </w:tabs>
-              <w:autoSpaceDE w:val="0"/>
-              <w:autoSpaceDN w:val="0"/>
-              <w:adjustRightInd w:val="0"/>
-              <w:rPr>
-                <w:rFonts w:asciiTheme="majorHAnsi" w:hAnsiTheme="majorHAnsi" w:cstheme="majorHAnsi"/>
+                <w:rFonts w:ascii="Menlo" w:hAnsi="Menlo" w:cs="Menlo"/>
                 <w:color w:val="000000"/>
                 <w:sz w:val="22"/>
                 <w:szCs w:val="22"/>
@@ -368,6 +291,500 @@
           </w:p>
           <w:p>
             <w:pPr>
+              <w:tabs>
+                <w:tab w:val="left" w:pos="560"/>
+                <w:tab w:val="left" w:pos="1120"/>
+                <w:tab w:val="left" w:pos="1680"/>
+                <w:tab w:val="left" w:pos="2240"/>
+                <w:tab w:val="left" w:pos="2800"/>
+                <w:tab w:val="left" w:pos="3360"/>
+                <w:tab w:val="left" w:pos="3920"/>
+                <w:tab w:val="left" w:pos="4480"/>
+                <w:tab w:val="left" w:pos="5040"/>
+                <w:tab w:val="left" w:pos="5600"/>
+                <w:tab w:val="left" w:pos="6160"/>
+                <w:tab w:val="left" w:pos="6720"/>
+              </w:tabs>
+              <w:autoSpaceDE w:val="0"/>
+              <w:autoSpaceDN w:val="0"/>
+              <w:adjustRightInd w:val="0"/>
+              <w:rPr>
+                <w:rFonts w:asciiTheme="majorHAnsi" w:hAnsiTheme="majorHAnsi" w:cstheme="majorHAnsi"/>
+                <w:color w:val="000000"/>
+                <w:sz w:val="22"/>
+                <w:szCs w:val="22"/>
+                <w:lang w:val="en-GB"/>
+              </w:rPr>
+            </w:pPr>
+            <w:r>
+              <w:rPr>
+                <w:rFonts w:asciiTheme="majorHAnsi" w:hAnsiTheme="majorHAnsi" w:cstheme="majorHAnsi"/>
+                <w:color w:val="000000"/>
+                <w:sz w:val="22"/>
+                <w:szCs w:val="22"/>
+                <w:lang w:val="en-GB"/>
+              </w:rPr>
+              <w:t>Running this code doesn’t seem to work.</w:t>
+            </w:r>
+          </w:p>
+          <w:p>
+            <w:pPr>
+              <w:tabs>
+                <w:tab w:val="left" w:pos="560"/>
+                <w:tab w:val="left" w:pos="1120"/>
+                <w:tab w:val="left" w:pos="1680"/>
+                <w:tab w:val="left" w:pos="2240"/>
+                <w:tab w:val="left" w:pos="2800"/>
+                <w:tab w:val="left" w:pos="3360"/>
+                <w:tab w:val="left" w:pos="3920"/>
+                <w:tab w:val="left" w:pos="4480"/>
+                <w:tab w:val="left" w:pos="5040"/>
+                <w:tab w:val="left" w:pos="5600"/>
+                <w:tab w:val="left" w:pos="6160"/>
+                <w:tab w:val="left" w:pos="6720"/>
+              </w:tabs>
+              <w:autoSpaceDE w:val="0"/>
+              <w:autoSpaceDN w:val="0"/>
+              <w:adjustRightInd w:val="0"/>
+              <w:rPr>
+                <w:rFonts w:asciiTheme="majorHAnsi" w:hAnsiTheme="majorHAnsi" w:cstheme="majorHAnsi"/>
+                <w:color w:val="000000"/>
+                <w:sz w:val="22"/>
+                <w:szCs w:val="22"/>
+                <w:lang w:val="en-GB"/>
+              </w:rPr>
+            </w:pPr>
+          </w:p>
+          <w:p>
+            <w:pPr>
+              <w:tabs>
+                <w:tab w:val="left" w:pos="560"/>
+                <w:tab w:val="left" w:pos="1120"/>
+                <w:tab w:val="left" w:pos="1680"/>
+                <w:tab w:val="left" w:pos="2240"/>
+                <w:tab w:val="left" w:pos="2800"/>
+                <w:tab w:val="left" w:pos="3360"/>
+                <w:tab w:val="left" w:pos="3920"/>
+                <w:tab w:val="left" w:pos="4480"/>
+                <w:tab w:val="left" w:pos="5040"/>
+                <w:tab w:val="left" w:pos="5600"/>
+                <w:tab w:val="left" w:pos="6160"/>
+                <w:tab w:val="left" w:pos="6720"/>
+              </w:tabs>
+              <w:autoSpaceDE w:val="0"/>
+              <w:autoSpaceDN w:val="0"/>
+              <w:adjustRightInd w:val="0"/>
+              <w:rPr>
+                <w:rFonts w:asciiTheme="majorHAnsi" w:hAnsiTheme="majorHAnsi" w:cstheme="majorHAnsi"/>
+                <w:sz w:val="22"/>
+                <w:szCs w:val="22"/>
+              </w:rPr>
+            </w:pPr>
+            <w:r>
+              <w:rPr>
+                <w:rFonts w:asciiTheme="majorHAnsi" w:hAnsiTheme="majorHAnsi" w:cstheme="majorHAnsi"/>
+                <w:sz w:val="22"/>
+                <w:szCs w:val="22"/>
+              </w:rPr>
+              <w:t>export GOOGLE_APPLICATION_CREDENTIALS=/Users/joe/code/keys/doggy-detector-2022-c42f18ed1a2f.json</w:t>
+            </w:r>
+          </w:p>
+          <w:p>
+            <w:pPr>
+              <w:tabs>
+                <w:tab w:val="left" w:pos="560"/>
+                <w:tab w:val="left" w:pos="1120"/>
+                <w:tab w:val="left" w:pos="1680"/>
+                <w:tab w:val="left" w:pos="2240"/>
+                <w:tab w:val="left" w:pos="2800"/>
+                <w:tab w:val="left" w:pos="3360"/>
+                <w:tab w:val="left" w:pos="3920"/>
+                <w:tab w:val="left" w:pos="4480"/>
+                <w:tab w:val="left" w:pos="5040"/>
+                <w:tab w:val="left" w:pos="5600"/>
+                <w:tab w:val="left" w:pos="6160"/>
+                <w:tab w:val="left" w:pos="6720"/>
+              </w:tabs>
+              <w:autoSpaceDE w:val="0"/>
+              <w:autoSpaceDN w:val="0"/>
+              <w:adjustRightInd w:val="0"/>
+              <w:rPr>
+                <w:rFonts w:asciiTheme="majorHAnsi" w:hAnsiTheme="majorHAnsi" w:cstheme="majorHAnsi"/>
+                <w:color w:val="000000"/>
+                <w:sz w:val="22"/>
+                <w:szCs w:val="22"/>
+                <w:lang w:val="en-GB"/>
+              </w:rPr>
+            </w:pPr>
+          </w:p>
+          <w:p>
+            <w:pPr>
+              <w:pStyle w:val="Heading1"/>
+              <w:rPr>
+                <w:lang w:val="en-GB"/>
+              </w:rPr>
+            </w:pPr>
+            <w:r>
+              <w:rPr>
+                <w:rFonts w:cstheme="majorHAnsi"/>
+                <w:color w:val="000000"/>
+                <w:sz w:val="22"/>
+                <w:szCs w:val="22"/>
+                <w:lang w:val="en-GB"/>
+              </w:rPr>
+              <w:t>I need to troubleshoot this further. Or I can just load the image from a different location</w:t>
+            </w:r>
+            <w:r>
+              <w:rPr>
+                <w:lang w:val="en-GB"/>
+              </w:rPr>
+              <w:t xml:space="preserve"> </w:t>
+            </w:r>
+          </w:p>
+          <w:p>
+            <w:pPr>
+              <w:rPr>
+                <w:rFonts w:asciiTheme="majorHAnsi" w:hAnsiTheme="majorHAnsi" w:cstheme="majorHAnsi"/>
+                <w:sz w:val="22"/>
+                <w:szCs w:val="22"/>
+              </w:rPr>
+            </w:pPr>
+          </w:p>
+        </w:tc>
+      </w:tr>
+      <w:tr>
+        <w:tc>
+          <w:tcPr>
+            <w:tcW w:w="10456" w:type="dxa"/>
+          </w:tcPr>
+          <w:p>
+            <w:pPr>
+              <w:pStyle w:val="Heading1"/>
+              <w:rPr>
+                <w:lang w:val="en-GB"/>
+              </w:rPr>
+            </w:pPr>
+            <w:r>
+              <w:rPr>
+                <w:lang w:val="en-GB"/>
+              </w:rPr>
+              <w:t>Future</w:t>
+            </w:r>
+            <w:r>
+              <w:rPr>
+                <w:lang w:val="en-GB"/>
+              </w:rPr>
+              <w:t xml:space="preserve"> steps for Doggy Detector</w:t>
+            </w:r>
+          </w:p>
+          <w:p>
+            <w:pPr>
+              <w:tabs>
+                <w:tab w:val="left" w:pos="560"/>
+                <w:tab w:val="left" w:pos="1120"/>
+                <w:tab w:val="left" w:pos="1680"/>
+                <w:tab w:val="left" w:pos="2240"/>
+                <w:tab w:val="left" w:pos="2800"/>
+                <w:tab w:val="left" w:pos="3360"/>
+                <w:tab w:val="left" w:pos="3920"/>
+                <w:tab w:val="left" w:pos="4480"/>
+                <w:tab w:val="left" w:pos="5040"/>
+                <w:tab w:val="left" w:pos="5600"/>
+                <w:tab w:val="left" w:pos="6160"/>
+                <w:tab w:val="left" w:pos="6720"/>
+              </w:tabs>
+              <w:autoSpaceDE w:val="0"/>
+              <w:autoSpaceDN w:val="0"/>
+              <w:adjustRightInd w:val="0"/>
+              <w:rPr>
+                <w:rFonts w:asciiTheme="majorHAnsi" w:hAnsiTheme="majorHAnsi" w:cstheme="majorHAnsi"/>
+                <w:b/>
+                <w:bCs/>
+                <w:color w:val="000000"/>
+                <w:sz w:val="22"/>
+                <w:szCs w:val="22"/>
+                <w:lang w:val="en-GB"/>
+              </w:rPr>
+            </w:pPr>
+          </w:p>
+          <w:p>
+            <w:pPr>
+              <w:tabs>
+                <w:tab w:val="left" w:pos="560"/>
+                <w:tab w:val="left" w:pos="1120"/>
+                <w:tab w:val="left" w:pos="1680"/>
+                <w:tab w:val="left" w:pos="2240"/>
+                <w:tab w:val="left" w:pos="2800"/>
+                <w:tab w:val="left" w:pos="3360"/>
+                <w:tab w:val="left" w:pos="3920"/>
+                <w:tab w:val="left" w:pos="4480"/>
+                <w:tab w:val="left" w:pos="5040"/>
+                <w:tab w:val="left" w:pos="5600"/>
+                <w:tab w:val="left" w:pos="6160"/>
+                <w:tab w:val="left" w:pos="6720"/>
+              </w:tabs>
+              <w:autoSpaceDE w:val="0"/>
+              <w:autoSpaceDN w:val="0"/>
+              <w:adjustRightInd w:val="0"/>
+              <w:rPr>
+                <w:rFonts w:asciiTheme="majorHAnsi" w:hAnsiTheme="majorHAnsi" w:cstheme="majorHAnsi"/>
+                <w:color w:val="FF0000"/>
+                <w:sz w:val="22"/>
+                <w:szCs w:val="22"/>
+              </w:rPr>
+            </w:pPr>
+            <w:r>
+              <w:rPr>
+                <w:rFonts w:asciiTheme="majorHAnsi" w:hAnsiTheme="majorHAnsi" w:cstheme="majorHAnsi"/>
+                <w:color w:val="FF0000"/>
+                <w:sz w:val="22"/>
+                <w:szCs w:val="22"/>
+              </w:rPr>
+              <w:t>Troubleshoot this error:</w:t>
+            </w:r>
+          </w:p>
+          <w:p>
+            <w:pPr>
+              <w:tabs>
+                <w:tab w:val="left" w:pos="560"/>
+                <w:tab w:val="left" w:pos="1120"/>
+                <w:tab w:val="left" w:pos="1680"/>
+                <w:tab w:val="left" w:pos="2240"/>
+                <w:tab w:val="left" w:pos="2800"/>
+                <w:tab w:val="left" w:pos="3360"/>
+                <w:tab w:val="left" w:pos="3920"/>
+                <w:tab w:val="left" w:pos="4480"/>
+                <w:tab w:val="left" w:pos="5040"/>
+                <w:tab w:val="left" w:pos="5600"/>
+                <w:tab w:val="left" w:pos="6160"/>
+                <w:tab w:val="left" w:pos="6720"/>
+              </w:tabs>
+              <w:autoSpaceDE w:val="0"/>
+              <w:autoSpaceDN w:val="0"/>
+              <w:adjustRightInd w:val="0"/>
+              <w:rPr>
+                <w:rFonts w:asciiTheme="majorHAnsi" w:hAnsiTheme="majorHAnsi" w:cstheme="majorHAnsi"/>
+                <w:color w:val="000000"/>
+                <w:sz w:val="22"/>
+                <w:szCs w:val="22"/>
+                <w:lang w:val="en-GB"/>
+              </w:rPr>
+            </w:pPr>
+            <w:proofErr w:type="spellStart"/>
+            <w:proofErr w:type="gramStart"/>
+            <w:r>
+              <w:rPr>
+                <w:rFonts w:asciiTheme="majorHAnsi" w:hAnsiTheme="majorHAnsi" w:cstheme="majorHAnsi"/>
+                <w:color w:val="000000"/>
+                <w:sz w:val="22"/>
+                <w:szCs w:val="22"/>
+                <w:lang w:val="en-GB"/>
+              </w:rPr>
+              <w:t>google.auth</w:t>
+            </w:r>
+            <w:proofErr w:type="gramEnd"/>
+            <w:r>
+              <w:rPr>
+                <w:rFonts w:asciiTheme="majorHAnsi" w:hAnsiTheme="majorHAnsi" w:cstheme="majorHAnsi"/>
+                <w:color w:val="000000"/>
+                <w:sz w:val="22"/>
+                <w:szCs w:val="22"/>
+                <w:lang w:val="en-GB"/>
+              </w:rPr>
+              <w:t>.exceptions.DefaultCredentialsError</w:t>
+            </w:r>
+            <w:proofErr w:type="spellEnd"/>
+            <w:r>
+              <w:rPr>
+                <w:rFonts w:asciiTheme="majorHAnsi" w:hAnsiTheme="majorHAnsi" w:cstheme="majorHAnsi"/>
+                <w:color w:val="000000"/>
+                <w:sz w:val="22"/>
+                <w:szCs w:val="22"/>
+                <w:lang w:val="en-GB"/>
+              </w:rPr>
+              <w:t>: File /Users/</w:t>
+            </w:r>
+            <w:proofErr w:type="spellStart"/>
+            <w:r>
+              <w:rPr>
+                <w:rFonts w:asciiTheme="majorHAnsi" w:hAnsiTheme="majorHAnsi" w:cstheme="majorHAnsi"/>
+                <w:color w:val="000000"/>
+                <w:sz w:val="22"/>
+                <w:szCs w:val="22"/>
+                <w:lang w:val="en-GB"/>
+              </w:rPr>
+              <w:t>josephgulay</w:t>
+            </w:r>
+            <w:proofErr w:type="spellEnd"/>
+            <w:r>
+              <w:rPr>
+                <w:rFonts w:asciiTheme="majorHAnsi" w:hAnsiTheme="majorHAnsi" w:cstheme="majorHAnsi"/>
+                <w:color w:val="000000"/>
+                <w:sz w:val="22"/>
+                <w:szCs w:val="22"/>
+                <w:lang w:val="en-GB"/>
+              </w:rPr>
+              <w:t>/wagon-bootcamp-321000-ad8abda7e95e.json was not found.</w:t>
+            </w:r>
+          </w:p>
+          <w:p>
+            <w:pPr>
+              <w:tabs>
+                <w:tab w:val="left" w:pos="560"/>
+                <w:tab w:val="left" w:pos="1120"/>
+                <w:tab w:val="left" w:pos="1680"/>
+                <w:tab w:val="left" w:pos="2240"/>
+                <w:tab w:val="left" w:pos="2800"/>
+                <w:tab w:val="left" w:pos="3360"/>
+                <w:tab w:val="left" w:pos="3920"/>
+                <w:tab w:val="left" w:pos="4480"/>
+                <w:tab w:val="left" w:pos="5040"/>
+                <w:tab w:val="left" w:pos="5600"/>
+                <w:tab w:val="left" w:pos="6160"/>
+                <w:tab w:val="left" w:pos="6720"/>
+              </w:tabs>
+              <w:autoSpaceDE w:val="0"/>
+              <w:autoSpaceDN w:val="0"/>
+              <w:adjustRightInd w:val="0"/>
+              <w:rPr>
+                <w:rFonts w:asciiTheme="majorHAnsi" w:hAnsiTheme="majorHAnsi" w:cstheme="majorHAnsi"/>
+                <w:color w:val="000000"/>
+                <w:sz w:val="22"/>
+                <w:szCs w:val="22"/>
+                <w:lang w:val="en-GB"/>
+              </w:rPr>
+            </w:pPr>
+          </w:p>
+          <w:p>
+            <w:pPr>
+              <w:tabs>
+                <w:tab w:val="left" w:pos="560"/>
+                <w:tab w:val="left" w:pos="1120"/>
+                <w:tab w:val="left" w:pos="1680"/>
+                <w:tab w:val="left" w:pos="2240"/>
+                <w:tab w:val="left" w:pos="2800"/>
+                <w:tab w:val="left" w:pos="3360"/>
+                <w:tab w:val="left" w:pos="3920"/>
+                <w:tab w:val="left" w:pos="4480"/>
+                <w:tab w:val="left" w:pos="5040"/>
+                <w:tab w:val="left" w:pos="5600"/>
+                <w:tab w:val="left" w:pos="6160"/>
+                <w:tab w:val="left" w:pos="6720"/>
+              </w:tabs>
+              <w:autoSpaceDE w:val="0"/>
+              <w:autoSpaceDN w:val="0"/>
+              <w:adjustRightInd w:val="0"/>
+              <w:rPr>
+                <w:rFonts w:asciiTheme="majorHAnsi" w:hAnsiTheme="majorHAnsi" w:cstheme="majorHAnsi"/>
+                <w:color w:val="000000"/>
+                <w:sz w:val="22"/>
+                <w:szCs w:val="22"/>
+                <w:lang w:val="en-GB"/>
+              </w:rPr>
+            </w:pPr>
+            <w:r>
+              <w:rPr>
+                <w:rFonts w:asciiTheme="majorHAnsi" w:hAnsiTheme="majorHAnsi" w:cstheme="majorHAnsi"/>
+                <w:color w:val="000000"/>
+                <w:sz w:val="22"/>
+                <w:szCs w:val="22"/>
+                <w:lang w:val="en-GB"/>
+              </w:rPr>
+              <w:t xml:space="preserve">I have a </w:t>
+            </w:r>
+            <w:proofErr w:type="gramStart"/>
+            <w:r>
+              <w:rPr>
+                <w:rFonts w:asciiTheme="majorHAnsi" w:hAnsiTheme="majorHAnsi" w:cstheme="majorHAnsi"/>
+                <w:color w:val="000000"/>
+                <w:sz w:val="22"/>
+                <w:szCs w:val="22"/>
+                <w:lang w:val="en-GB"/>
+              </w:rPr>
+              <w:t>short term</w:t>
+            </w:r>
+            <w:proofErr w:type="gramEnd"/>
+            <w:r>
+              <w:rPr>
+                <w:rFonts w:asciiTheme="majorHAnsi" w:hAnsiTheme="majorHAnsi" w:cstheme="majorHAnsi"/>
+                <w:color w:val="000000"/>
+                <w:sz w:val="22"/>
+                <w:szCs w:val="22"/>
+                <w:lang w:val="en-GB"/>
+              </w:rPr>
+              <w:t xml:space="preserve"> fix, but need to work out the long term fix. Need to figure out why it is trying to load that .json file as a default, and change it to the doggy detector one. </w:t>
+            </w:r>
+          </w:p>
+          <w:p>
+            <w:pPr>
+              <w:tabs>
+                <w:tab w:val="left" w:pos="560"/>
+                <w:tab w:val="left" w:pos="1120"/>
+                <w:tab w:val="left" w:pos="1680"/>
+                <w:tab w:val="left" w:pos="2240"/>
+                <w:tab w:val="left" w:pos="2800"/>
+                <w:tab w:val="left" w:pos="3360"/>
+                <w:tab w:val="left" w:pos="3920"/>
+                <w:tab w:val="left" w:pos="4480"/>
+                <w:tab w:val="left" w:pos="5040"/>
+                <w:tab w:val="left" w:pos="5600"/>
+                <w:tab w:val="left" w:pos="6160"/>
+                <w:tab w:val="left" w:pos="6720"/>
+              </w:tabs>
+              <w:autoSpaceDE w:val="0"/>
+              <w:autoSpaceDN w:val="0"/>
+              <w:adjustRightInd w:val="0"/>
+              <w:rPr>
+                <w:rFonts w:asciiTheme="majorHAnsi" w:hAnsiTheme="majorHAnsi" w:cstheme="majorHAnsi"/>
+                <w:color w:val="000000"/>
+                <w:sz w:val="22"/>
+                <w:szCs w:val="22"/>
+                <w:lang w:val="en-GB"/>
+              </w:rPr>
+            </w:pPr>
+          </w:p>
+          <w:p>
+            <w:pPr>
+              <w:tabs>
+                <w:tab w:val="left" w:pos="560"/>
+                <w:tab w:val="left" w:pos="1120"/>
+                <w:tab w:val="left" w:pos="1680"/>
+                <w:tab w:val="left" w:pos="2240"/>
+                <w:tab w:val="left" w:pos="2800"/>
+                <w:tab w:val="left" w:pos="3360"/>
+                <w:tab w:val="left" w:pos="3920"/>
+                <w:tab w:val="left" w:pos="4480"/>
+                <w:tab w:val="left" w:pos="5040"/>
+                <w:tab w:val="left" w:pos="5600"/>
+                <w:tab w:val="left" w:pos="6160"/>
+                <w:tab w:val="left" w:pos="6720"/>
+              </w:tabs>
+              <w:autoSpaceDE w:val="0"/>
+              <w:autoSpaceDN w:val="0"/>
+              <w:adjustRightInd w:val="0"/>
+              <w:rPr>
+                <w:rFonts w:asciiTheme="majorHAnsi" w:hAnsiTheme="majorHAnsi" w:cstheme="majorHAnsi"/>
+                <w:b/>
+                <w:bCs/>
+                <w:color w:val="00B050"/>
+                <w:sz w:val="22"/>
+                <w:szCs w:val="22"/>
+              </w:rPr>
+            </w:pPr>
+            <w:r>
+              <w:rPr>
+                <w:rFonts w:asciiTheme="majorHAnsi" w:hAnsiTheme="majorHAnsi" w:cstheme="majorHAnsi"/>
+                <w:b/>
+                <w:bCs/>
+                <w:color w:val="00B050"/>
+                <w:sz w:val="22"/>
+                <w:szCs w:val="22"/>
+              </w:rPr>
+              <w:t xml:space="preserve">Potential Solution: </w:t>
+            </w:r>
+          </w:p>
+          <w:p>
+            <w:pPr>
               <w:pStyle w:val="HTMLPreformatted"/>
               <w:rPr>
                 <w:rFonts w:asciiTheme="majorHAnsi" w:hAnsiTheme="majorHAnsi" w:cstheme="majorHAnsi"/>
@@ -383,17 +800,7 @@
                 <w:szCs w:val="22"/>
                 <w:lang w:val="en-GB"/>
               </w:rPr>
-              <w:t>I think the solution is</w:t>
-            </w:r>
-            <w:r>
-              <w:rPr>
-                <w:rFonts w:asciiTheme="majorHAnsi" w:hAnsiTheme="majorHAnsi" w:cstheme="majorHAnsi"/>
-                <w:color w:val="000000"/>
-                <w:sz w:val="22"/>
-                <w:szCs w:val="22"/>
-                <w:lang w:val="en-GB"/>
-              </w:rPr>
-              <w:t xml:space="preserve"> </w:t>
+              <w:t xml:space="preserve">I think the solution is </w:t>
             </w:r>
             <w:proofErr w:type="spellStart"/>
             <w:r>
@@ -532,6 +939,32 @@
                 <w:szCs w:val="22"/>
               </w:rPr>
             </w:pPr>
+          </w:p>
+          <w:p>
+            <w:pPr>
+              <w:tabs>
+                <w:tab w:val="left" w:pos="560"/>
+                <w:tab w:val="left" w:pos="1120"/>
+                <w:tab w:val="left" w:pos="1680"/>
+                <w:tab w:val="left" w:pos="2240"/>
+                <w:tab w:val="left" w:pos="2800"/>
+                <w:tab w:val="left" w:pos="3360"/>
+                <w:tab w:val="left" w:pos="3920"/>
+                <w:tab w:val="left" w:pos="4480"/>
+                <w:tab w:val="left" w:pos="5040"/>
+                <w:tab w:val="left" w:pos="5600"/>
+                <w:tab w:val="left" w:pos="6160"/>
+                <w:tab w:val="left" w:pos="6720"/>
+              </w:tabs>
+              <w:autoSpaceDE w:val="0"/>
+              <w:autoSpaceDN w:val="0"/>
+              <w:adjustRightInd w:val="0"/>
+              <w:rPr>
+                <w:rFonts w:asciiTheme="majorHAnsi" w:hAnsiTheme="majorHAnsi" w:cstheme="majorHAnsi"/>
+                <w:sz w:val="22"/>
+                <w:szCs w:val="22"/>
+              </w:rPr>
+            </w:pPr>
             <w:r>
               <w:rPr>
                 <w:rFonts w:asciiTheme="majorHAnsi" w:hAnsiTheme="majorHAnsi" w:cstheme="majorHAnsi"/>
@@ -857,17 +1290,7 @@
                 <w:szCs w:val="22"/>
                 <w:lang w:val="en-GB"/>
               </w:rPr>
-              <w:t>Create tests for</w:t>
-            </w:r>
-            <w:r>
-              <w:rPr>
-                <w:rFonts w:asciiTheme="majorHAnsi" w:hAnsiTheme="majorHAnsi" w:cstheme="majorHAnsi"/>
-                <w:color w:val="000000"/>
-                <w:sz w:val="22"/>
-                <w:szCs w:val="22"/>
-                <w:lang w:val="en-GB"/>
-              </w:rPr>
-              <w:t>:</w:t>
+              <w:t>Create tests for:</w:t>
             </w:r>
           </w:p>
           <w:p>
@@ -1221,17 +1644,7 @@
                 <w:szCs w:val="22"/>
                 <w:lang w:val="en-GB"/>
               </w:rPr>
-              <w:t>Update readme file</w:t>
-            </w:r>
-            <w:r>
-              <w:rPr>
-                <w:rFonts w:asciiTheme="majorHAnsi" w:hAnsiTheme="majorHAnsi" w:cstheme="majorHAnsi"/>
-                <w:color w:val="000000"/>
-                <w:sz w:val="22"/>
-                <w:szCs w:val="22"/>
-                <w:lang w:val="en-GB"/>
-              </w:rPr>
-              <w:t xml:space="preserve"> on </w:t>
+              <w:t xml:space="preserve">Update readme file on </w:t>
             </w:r>
             <w:proofErr w:type="spellStart"/>
             <w:r>
@@ -1248,10 +1661,29 @@
           </w:p>
           <w:p>
             <w:pPr>
-              <w:rPr>
-                <w:rFonts w:asciiTheme="majorHAnsi" w:hAnsiTheme="majorHAnsi" w:cstheme="majorHAnsi"/>
-                <w:sz w:val="22"/>
-                <w:szCs w:val="22"/>
+              <w:tabs>
+                <w:tab w:val="left" w:pos="560"/>
+                <w:tab w:val="left" w:pos="1120"/>
+                <w:tab w:val="left" w:pos="1680"/>
+                <w:tab w:val="left" w:pos="2240"/>
+                <w:tab w:val="left" w:pos="2800"/>
+                <w:tab w:val="left" w:pos="3360"/>
+                <w:tab w:val="left" w:pos="3920"/>
+                <w:tab w:val="left" w:pos="4480"/>
+                <w:tab w:val="left" w:pos="5040"/>
+                <w:tab w:val="left" w:pos="5600"/>
+                <w:tab w:val="left" w:pos="6160"/>
+                <w:tab w:val="left" w:pos="6720"/>
+              </w:tabs>
+              <w:autoSpaceDE w:val="0"/>
+              <w:autoSpaceDN w:val="0"/>
+              <w:adjustRightInd w:val="0"/>
+              <w:rPr>
+                <w:rFonts w:asciiTheme="majorHAnsi" w:hAnsiTheme="majorHAnsi" w:cstheme="majorHAnsi"/>
+                <w:color w:val="000000"/>
+                <w:sz w:val="22"/>
+                <w:szCs w:val="22"/>
+                <w:lang w:val="en-GB"/>
               </w:rPr>
             </w:pPr>
           </w:p>
@@ -1267,7 +1699,8 @@
               <w:pStyle w:val="Heading1"/>
             </w:pPr>
             <w:r>
-              <w:t>Today</w:t>
+              <w:lastRenderedPageBreak/>
+              <w:t>History</w:t>
             </w:r>
           </w:p>
           <w:p>
@@ -1275,40 +1708,28 @@
               <w:pStyle w:val="Heading2"/>
             </w:pPr>
             <w:r>
-              <w:t>18-03-2022</w:t>
-            </w:r>
-          </w:p>
-          <w:p>
-            <w:pPr>
-              <w:tabs>
-                <w:tab w:val="left" w:pos="560"/>
-                <w:tab w:val="left" w:pos="1120"/>
-                <w:tab w:val="left" w:pos="1680"/>
-                <w:tab w:val="left" w:pos="2240"/>
-                <w:tab w:val="left" w:pos="2800"/>
-                <w:tab w:val="left" w:pos="3360"/>
-                <w:tab w:val="left" w:pos="3920"/>
-                <w:tab w:val="left" w:pos="4480"/>
-                <w:tab w:val="left" w:pos="5040"/>
-                <w:tab w:val="left" w:pos="5600"/>
-                <w:tab w:val="left" w:pos="6160"/>
-                <w:tab w:val="left" w:pos="6720"/>
-              </w:tabs>
-              <w:autoSpaceDE w:val="0"/>
-              <w:autoSpaceDN w:val="0"/>
-              <w:adjustRightInd w:val="0"/>
-              <w:rPr>
-                <w:rFonts w:asciiTheme="majorHAnsi" w:hAnsiTheme="majorHAnsi" w:cstheme="majorHAnsi"/>
-                <w:color w:val="000000"/>
-                <w:sz w:val="22"/>
-                <w:szCs w:val="22"/>
-                <w:lang w:val="en-GB"/>
-              </w:rPr>
-            </w:pPr>
-            <w:r>
-              <w:t xml:space="preserve">Start working through example </w:t>
-            </w:r>
-            <w:r>
+              <w:t>20-03-2022</w:t>
+            </w:r>
+          </w:p>
+          <w:p>
+            <w:pPr>
+              <w:tabs>
+                <w:tab w:val="left" w:pos="560"/>
+                <w:tab w:val="left" w:pos="1120"/>
+                <w:tab w:val="left" w:pos="1680"/>
+                <w:tab w:val="left" w:pos="2240"/>
+                <w:tab w:val="left" w:pos="2800"/>
+                <w:tab w:val="left" w:pos="3360"/>
+                <w:tab w:val="left" w:pos="3920"/>
+                <w:tab w:val="left" w:pos="4480"/>
+                <w:tab w:val="left" w:pos="5040"/>
+                <w:tab w:val="left" w:pos="5600"/>
+                <w:tab w:val="left" w:pos="6160"/>
+                <w:tab w:val="left" w:pos="6720"/>
+              </w:tabs>
+              <w:autoSpaceDE w:val="0"/>
+              <w:autoSpaceDN w:val="0"/>
+              <w:adjustRightInd w:val="0"/>
               <w:rPr>
                 <w:rFonts w:asciiTheme="majorHAnsi" w:hAnsiTheme="majorHAnsi" w:cstheme="majorHAnsi"/>
                 <w:b/>
@@ -1318,65 +1739,558 @@
                 <w:szCs w:val="22"/>
                 <w:lang w:val="en-GB"/>
               </w:rPr>
-              <w:t>Predict in Production</w:t>
-            </w:r>
-          </w:p>
-          <w:p/>
-          <w:p>
-            <w:pPr>
-              <w:tabs>
-                <w:tab w:val="left" w:pos="560"/>
-                <w:tab w:val="left" w:pos="1120"/>
-                <w:tab w:val="left" w:pos="1680"/>
-                <w:tab w:val="left" w:pos="2240"/>
-                <w:tab w:val="left" w:pos="2800"/>
-                <w:tab w:val="left" w:pos="3360"/>
-                <w:tab w:val="left" w:pos="3920"/>
-                <w:tab w:val="left" w:pos="4480"/>
-                <w:tab w:val="left" w:pos="5040"/>
-                <w:tab w:val="left" w:pos="5600"/>
-                <w:tab w:val="left" w:pos="6160"/>
-                <w:tab w:val="left" w:pos="6720"/>
-              </w:tabs>
-              <w:autoSpaceDE w:val="0"/>
-              <w:autoSpaceDN w:val="0"/>
-              <w:adjustRightInd w:val="0"/>
-              <w:rPr>
-                <w:rFonts w:asciiTheme="majorHAnsi" w:hAnsiTheme="majorHAnsi" w:cstheme="majorHAnsi"/>
-                <w:color w:val="000000"/>
-                <w:sz w:val="22"/>
-                <w:szCs w:val="22"/>
-                <w:lang w:val="en-GB"/>
-              </w:rPr>
-            </w:pPr>
-          </w:p>
-          <w:p>
-            <w:pPr>
+            </w:pPr>
+            <w:r>
+              <w:t xml:space="preserve">Start working through example </w:t>
+            </w:r>
+            <w:r>
               <w:rPr>
                 <w:rFonts w:asciiTheme="majorHAnsi" w:hAnsiTheme="majorHAnsi" w:cstheme="majorHAnsi"/>
                 <w:b/>
                 <w:bCs/>
-                <w:sz w:val="22"/>
-                <w:szCs w:val="22"/>
-              </w:rPr>
-            </w:pPr>
-          </w:p>
-        </w:tc>
-      </w:tr>
-      <w:tr>
-        <w:tc>
-          <w:tcPr>
-            <w:tcW w:w="10456" w:type="dxa"/>
-          </w:tcPr>
-          <w:p>
-            <w:pPr>
-              <w:pStyle w:val="Heading1"/>
-            </w:pPr>
-            <w:r>
-              <w:lastRenderedPageBreak/>
-              <w:t>History</w:t>
-            </w:r>
-          </w:p>
+                <w:color w:val="000000"/>
+                <w:sz w:val="22"/>
+                <w:szCs w:val="22"/>
+                <w:lang w:val="en-GB"/>
+              </w:rPr>
+              <w:t>Predict in Production</w:t>
+            </w:r>
+          </w:p>
+          <w:p>
+            <w:pPr>
+              <w:tabs>
+                <w:tab w:val="left" w:pos="560"/>
+                <w:tab w:val="left" w:pos="1120"/>
+                <w:tab w:val="left" w:pos="1680"/>
+                <w:tab w:val="left" w:pos="2240"/>
+                <w:tab w:val="left" w:pos="2800"/>
+                <w:tab w:val="left" w:pos="3360"/>
+                <w:tab w:val="left" w:pos="3920"/>
+                <w:tab w:val="left" w:pos="4480"/>
+                <w:tab w:val="left" w:pos="5040"/>
+                <w:tab w:val="left" w:pos="5600"/>
+                <w:tab w:val="left" w:pos="6160"/>
+                <w:tab w:val="left" w:pos="6720"/>
+              </w:tabs>
+              <w:autoSpaceDE w:val="0"/>
+              <w:autoSpaceDN w:val="0"/>
+              <w:adjustRightInd w:val="0"/>
+              <w:rPr>
+                <w:rFonts w:asciiTheme="majorHAnsi" w:hAnsiTheme="majorHAnsi" w:cstheme="majorHAnsi"/>
+                <w:b/>
+                <w:bCs/>
+                <w:color w:val="000000"/>
+                <w:sz w:val="22"/>
+                <w:szCs w:val="22"/>
+                <w:lang w:val="en-GB"/>
+              </w:rPr>
+            </w:pPr>
+          </w:p>
+          <w:p>
+            <w:pPr>
+              <w:tabs>
+                <w:tab w:val="left" w:pos="560"/>
+                <w:tab w:val="left" w:pos="1120"/>
+                <w:tab w:val="left" w:pos="1680"/>
+                <w:tab w:val="left" w:pos="2240"/>
+                <w:tab w:val="left" w:pos="2800"/>
+                <w:tab w:val="left" w:pos="3360"/>
+                <w:tab w:val="left" w:pos="3920"/>
+                <w:tab w:val="left" w:pos="4480"/>
+                <w:tab w:val="left" w:pos="5040"/>
+                <w:tab w:val="left" w:pos="5600"/>
+                <w:tab w:val="left" w:pos="6160"/>
+                <w:tab w:val="left" w:pos="6720"/>
+              </w:tabs>
+              <w:autoSpaceDE w:val="0"/>
+              <w:autoSpaceDN w:val="0"/>
+              <w:adjustRightInd w:val="0"/>
+              <w:rPr>
+                <w:rFonts w:asciiTheme="majorHAnsi" w:hAnsiTheme="majorHAnsi" w:cstheme="majorHAnsi"/>
+                <w:b/>
+                <w:bCs/>
+                <w:color w:val="FF0000"/>
+                <w:sz w:val="22"/>
+                <w:szCs w:val="22"/>
+                <w:lang w:val="en-GB"/>
+              </w:rPr>
+            </w:pPr>
+            <w:r>
+              <w:rPr>
+                <w:rFonts w:asciiTheme="majorHAnsi" w:hAnsiTheme="majorHAnsi" w:cstheme="majorHAnsi"/>
+                <w:b/>
+                <w:bCs/>
+                <w:color w:val="FF0000"/>
+                <w:sz w:val="22"/>
+                <w:szCs w:val="22"/>
+                <w:lang w:val="en-GB"/>
+              </w:rPr>
+              <w:t>Issue</w:t>
+            </w:r>
+          </w:p>
+          <w:p>
+            <w:pPr>
+              <w:tabs>
+                <w:tab w:val="left" w:pos="560"/>
+                <w:tab w:val="left" w:pos="1120"/>
+                <w:tab w:val="left" w:pos="1680"/>
+                <w:tab w:val="left" w:pos="2240"/>
+                <w:tab w:val="left" w:pos="2800"/>
+                <w:tab w:val="left" w:pos="3360"/>
+                <w:tab w:val="left" w:pos="3920"/>
+                <w:tab w:val="left" w:pos="4480"/>
+                <w:tab w:val="left" w:pos="5040"/>
+                <w:tab w:val="left" w:pos="5600"/>
+                <w:tab w:val="left" w:pos="6160"/>
+                <w:tab w:val="left" w:pos="6720"/>
+              </w:tabs>
+              <w:autoSpaceDE w:val="0"/>
+              <w:autoSpaceDN w:val="0"/>
+              <w:adjustRightInd w:val="0"/>
+              <w:rPr>
+                <w:rFonts w:asciiTheme="majorHAnsi" w:hAnsiTheme="majorHAnsi" w:cstheme="majorHAnsi"/>
+                <w:b/>
+                <w:bCs/>
+                <w:color w:val="000000"/>
+                <w:sz w:val="22"/>
+                <w:szCs w:val="22"/>
+                <w:lang w:val="en-GB"/>
+              </w:rPr>
+            </w:pPr>
+            <w:r>
+              <w:rPr>
+                <w:rFonts w:asciiTheme="majorHAnsi" w:hAnsiTheme="majorHAnsi" w:cstheme="majorHAnsi"/>
+                <w:b/>
+                <w:bCs/>
+                <w:color w:val="000000"/>
+                <w:sz w:val="22"/>
+                <w:szCs w:val="22"/>
+                <w:lang w:val="en-GB"/>
+              </w:rPr>
+              <w:t>I’ve built the .</w:t>
+            </w:r>
+            <w:proofErr w:type="spellStart"/>
+            <w:r>
+              <w:rPr>
+                <w:rFonts w:asciiTheme="majorHAnsi" w:hAnsiTheme="majorHAnsi" w:cstheme="majorHAnsi"/>
+                <w:b/>
+                <w:bCs/>
+                <w:color w:val="000000"/>
+                <w:sz w:val="22"/>
+                <w:szCs w:val="22"/>
+                <w:lang w:val="en-GB"/>
+              </w:rPr>
+              <w:t>py</w:t>
+            </w:r>
+            <w:proofErr w:type="spellEnd"/>
+            <w:r>
+              <w:rPr>
+                <w:rFonts w:asciiTheme="majorHAnsi" w:hAnsiTheme="majorHAnsi" w:cstheme="majorHAnsi"/>
+                <w:b/>
+                <w:bCs/>
+                <w:color w:val="000000"/>
+                <w:sz w:val="22"/>
+                <w:szCs w:val="22"/>
+                <w:lang w:val="en-GB"/>
+              </w:rPr>
+              <w:t xml:space="preserve"> file, but I’m still getting an error when I try to run it using the </w:t>
+            </w:r>
+            <w:proofErr w:type="spellStart"/>
+            <w:r>
+              <w:rPr>
+                <w:rFonts w:asciiTheme="majorHAnsi" w:hAnsiTheme="majorHAnsi" w:cstheme="majorHAnsi"/>
+                <w:b/>
+                <w:bCs/>
+                <w:color w:val="000000"/>
+                <w:sz w:val="22"/>
+                <w:szCs w:val="22"/>
+                <w:lang w:val="en-GB"/>
+              </w:rPr>
+              <w:t>api</w:t>
+            </w:r>
+            <w:proofErr w:type="spellEnd"/>
+          </w:p>
+          <w:p>
+            <w:pPr>
+              <w:tabs>
+                <w:tab w:val="left" w:pos="560"/>
+                <w:tab w:val="left" w:pos="1120"/>
+                <w:tab w:val="left" w:pos="1680"/>
+                <w:tab w:val="left" w:pos="2240"/>
+                <w:tab w:val="left" w:pos="2800"/>
+                <w:tab w:val="left" w:pos="3360"/>
+                <w:tab w:val="left" w:pos="3920"/>
+                <w:tab w:val="left" w:pos="4480"/>
+                <w:tab w:val="left" w:pos="5040"/>
+                <w:tab w:val="left" w:pos="5600"/>
+                <w:tab w:val="left" w:pos="6160"/>
+                <w:tab w:val="left" w:pos="6720"/>
+              </w:tabs>
+              <w:autoSpaceDE w:val="0"/>
+              <w:autoSpaceDN w:val="0"/>
+              <w:adjustRightInd w:val="0"/>
+              <w:rPr>
+                <w:rFonts w:ascii="Menlo" w:eastAsiaTheme="minorHAnsi" w:hAnsi="Menlo" w:cs="Menlo"/>
+                <w:color w:val="000000"/>
+                <w:sz w:val="22"/>
+                <w:szCs w:val="22"/>
+                <w:lang w:val="en-GB" w:eastAsia="en-US"/>
+              </w:rPr>
+            </w:pPr>
+            <w:r>
+              <w:rPr>
+                <w:rFonts w:ascii="Menlo" w:eastAsiaTheme="minorHAnsi" w:hAnsi="Menlo" w:cs="Menlo"/>
+                <w:color w:val="000000"/>
+                <w:sz w:val="22"/>
+                <w:szCs w:val="22"/>
+                <w:lang w:val="en-GB" w:eastAsia="en-US"/>
+              </w:rPr>
+              <w:t>File /Users/</w:t>
+            </w:r>
+            <w:proofErr w:type="spellStart"/>
+            <w:r>
+              <w:rPr>
+                <w:rFonts w:ascii="Menlo" w:eastAsiaTheme="minorHAnsi" w:hAnsi="Menlo" w:cs="Menlo"/>
+                <w:color w:val="000000"/>
+                <w:sz w:val="22"/>
+                <w:szCs w:val="22"/>
+                <w:lang w:val="en-GB" w:eastAsia="en-US"/>
+              </w:rPr>
+              <w:t>josephgulay</w:t>
+            </w:r>
+            <w:proofErr w:type="spellEnd"/>
+            <w:r>
+              <w:rPr>
+                <w:rFonts w:ascii="Menlo" w:eastAsiaTheme="minorHAnsi" w:hAnsi="Menlo" w:cs="Menlo"/>
+                <w:color w:val="000000"/>
+                <w:sz w:val="22"/>
+                <w:szCs w:val="22"/>
+                <w:lang w:val="en-GB" w:eastAsia="en-US"/>
+              </w:rPr>
+              <w:t>/wagon-bootcamp-321000-ad8abda7e95e.json was not found.</w:t>
+            </w:r>
+          </w:p>
+          <w:p>
+            <w:pPr>
+              <w:tabs>
+                <w:tab w:val="left" w:pos="560"/>
+                <w:tab w:val="left" w:pos="1120"/>
+                <w:tab w:val="left" w:pos="1680"/>
+                <w:tab w:val="left" w:pos="2240"/>
+                <w:tab w:val="left" w:pos="2800"/>
+                <w:tab w:val="left" w:pos="3360"/>
+                <w:tab w:val="left" w:pos="3920"/>
+                <w:tab w:val="left" w:pos="4480"/>
+                <w:tab w:val="left" w:pos="5040"/>
+                <w:tab w:val="left" w:pos="5600"/>
+                <w:tab w:val="left" w:pos="6160"/>
+                <w:tab w:val="left" w:pos="6720"/>
+              </w:tabs>
+              <w:autoSpaceDE w:val="0"/>
+              <w:autoSpaceDN w:val="0"/>
+              <w:adjustRightInd w:val="0"/>
+              <w:rPr>
+                <w:rFonts w:ascii="Menlo" w:hAnsi="Menlo" w:cs="Menlo"/>
+                <w:color w:val="000000"/>
+                <w:sz w:val="22"/>
+                <w:szCs w:val="22"/>
+                <w:lang w:val="en-GB"/>
+              </w:rPr>
+            </w:pPr>
+          </w:p>
+          <w:p>
+            <w:pPr>
+              <w:tabs>
+                <w:tab w:val="left" w:pos="560"/>
+                <w:tab w:val="left" w:pos="1120"/>
+                <w:tab w:val="left" w:pos="1680"/>
+                <w:tab w:val="left" w:pos="2240"/>
+                <w:tab w:val="left" w:pos="2800"/>
+                <w:tab w:val="left" w:pos="3360"/>
+                <w:tab w:val="left" w:pos="3920"/>
+                <w:tab w:val="left" w:pos="4480"/>
+                <w:tab w:val="left" w:pos="5040"/>
+                <w:tab w:val="left" w:pos="5600"/>
+                <w:tab w:val="left" w:pos="6160"/>
+                <w:tab w:val="left" w:pos="6720"/>
+              </w:tabs>
+              <w:autoSpaceDE w:val="0"/>
+              <w:autoSpaceDN w:val="0"/>
+              <w:adjustRightInd w:val="0"/>
+              <w:rPr>
+                <w:rFonts w:asciiTheme="majorHAnsi" w:hAnsiTheme="majorHAnsi" w:cstheme="majorHAnsi"/>
+                <w:b/>
+                <w:bCs/>
+                <w:color w:val="00B050"/>
+                <w:sz w:val="22"/>
+                <w:szCs w:val="22"/>
+              </w:rPr>
+            </w:pPr>
+            <w:r>
+              <w:rPr>
+                <w:rFonts w:asciiTheme="majorHAnsi" w:hAnsiTheme="majorHAnsi" w:cstheme="majorHAnsi"/>
+                <w:b/>
+                <w:bCs/>
+                <w:color w:val="00B050"/>
+                <w:sz w:val="22"/>
+                <w:szCs w:val="22"/>
+              </w:rPr>
+              <w:t xml:space="preserve">Potential Solution: </w:t>
+            </w:r>
+          </w:p>
+          <w:p>
+            <w:pPr>
+              <w:tabs>
+                <w:tab w:val="left" w:pos="560"/>
+                <w:tab w:val="left" w:pos="1120"/>
+                <w:tab w:val="left" w:pos="1680"/>
+                <w:tab w:val="left" w:pos="2240"/>
+                <w:tab w:val="left" w:pos="2800"/>
+                <w:tab w:val="left" w:pos="3360"/>
+                <w:tab w:val="left" w:pos="3920"/>
+                <w:tab w:val="left" w:pos="4480"/>
+                <w:tab w:val="left" w:pos="5040"/>
+                <w:tab w:val="left" w:pos="5600"/>
+                <w:tab w:val="left" w:pos="6160"/>
+                <w:tab w:val="left" w:pos="6720"/>
+              </w:tabs>
+              <w:autoSpaceDE w:val="0"/>
+              <w:autoSpaceDN w:val="0"/>
+              <w:adjustRightInd w:val="0"/>
+              <w:rPr>
+                <w:rFonts w:asciiTheme="majorHAnsi" w:hAnsiTheme="majorHAnsi" w:cstheme="majorHAnsi"/>
+                <w:color w:val="000000"/>
+                <w:sz w:val="22"/>
+                <w:szCs w:val="22"/>
+                <w:lang w:val="en-GB"/>
+              </w:rPr>
+            </w:pPr>
+            <w:r>
+              <w:rPr>
+                <w:rFonts w:asciiTheme="majorHAnsi" w:hAnsiTheme="majorHAnsi" w:cstheme="majorHAnsi"/>
+                <w:color w:val="000000"/>
+                <w:sz w:val="22"/>
+                <w:szCs w:val="22"/>
+                <w:lang w:val="en-GB"/>
+              </w:rPr>
+              <w:t>Running this code doesn’t seem to work.</w:t>
+            </w:r>
+          </w:p>
+          <w:p>
+            <w:pPr>
+              <w:tabs>
+                <w:tab w:val="left" w:pos="560"/>
+                <w:tab w:val="left" w:pos="1120"/>
+                <w:tab w:val="left" w:pos="1680"/>
+                <w:tab w:val="left" w:pos="2240"/>
+                <w:tab w:val="left" w:pos="2800"/>
+                <w:tab w:val="left" w:pos="3360"/>
+                <w:tab w:val="left" w:pos="3920"/>
+                <w:tab w:val="left" w:pos="4480"/>
+                <w:tab w:val="left" w:pos="5040"/>
+                <w:tab w:val="left" w:pos="5600"/>
+                <w:tab w:val="left" w:pos="6160"/>
+                <w:tab w:val="left" w:pos="6720"/>
+              </w:tabs>
+              <w:autoSpaceDE w:val="0"/>
+              <w:autoSpaceDN w:val="0"/>
+              <w:adjustRightInd w:val="0"/>
+              <w:rPr>
+                <w:rFonts w:asciiTheme="majorHAnsi" w:hAnsiTheme="majorHAnsi" w:cstheme="majorHAnsi"/>
+                <w:color w:val="000000"/>
+                <w:sz w:val="22"/>
+                <w:szCs w:val="22"/>
+                <w:lang w:val="en-GB"/>
+              </w:rPr>
+            </w:pPr>
+          </w:p>
+          <w:p>
+            <w:pPr>
+              <w:tabs>
+                <w:tab w:val="left" w:pos="560"/>
+                <w:tab w:val="left" w:pos="1120"/>
+                <w:tab w:val="left" w:pos="1680"/>
+                <w:tab w:val="left" w:pos="2240"/>
+                <w:tab w:val="left" w:pos="2800"/>
+                <w:tab w:val="left" w:pos="3360"/>
+                <w:tab w:val="left" w:pos="3920"/>
+                <w:tab w:val="left" w:pos="4480"/>
+                <w:tab w:val="left" w:pos="5040"/>
+                <w:tab w:val="left" w:pos="5600"/>
+                <w:tab w:val="left" w:pos="6160"/>
+                <w:tab w:val="left" w:pos="6720"/>
+              </w:tabs>
+              <w:autoSpaceDE w:val="0"/>
+              <w:autoSpaceDN w:val="0"/>
+              <w:adjustRightInd w:val="0"/>
+              <w:rPr>
+                <w:rFonts w:asciiTheme="majorHAnsi" w:hAnsiTheme="majorHAnsi" w:cstheme="majorHAnsi"/>
+                <w:sz w:val="22"/>
+                <w:szCs w:val="22"/>
+              </w:rPr>
+            </w:pPr>
+            <w:r>
+              <w:rPr>
+                <w:rFonts w:asciiTheme="majorHAnsi" w:hAnsiTheme="majorHAnsi" w:cstheme="majorHAnsi"/>
+                <w:sz w:val="22"/>
+                <w:szCs w:val="22"/>
+              </w:rPr>
+              <w:t>export GOOGLE_APPLICATION_CREDENTIALS=/Users/joe/code/keys/doggy-detector-2022-c42f18ed1a2f.json</w:t>
+            </w:r>
+          </w:p>
+          <w:p>
+            <w:pPr>
+              <w:tabs>
+                <w:tab w:val="left" w:pos="560"/>
+                <w:tab w:val="left" w:pos="1120"/>
+                <w:tab w:val="left" w:pos="1680"/>
+                <w:tab w:val="left" w:pos="2240"/>
+                <w:tab w:val="left" w:pos="2800"/>
+                <w:tab w:val="left" w:pos="3360"/>
+                <w:tab w:val="left" w:pos="3920"/>
+                <w:tab w:val="left" w:pos="4480"/>
+                <w:tab w:val="left" w:pos="5040"/>
+                <w:tab w:val="left" w:pos="5600"/>
+                <w:tab w:val="left" w:pos="6160"/>
+                <w:tab w:val="left" w:pos="6720"/>
+              </w:tabs>
+              <w:autoSpaceDE w:val="0"/>
+              <w:autoSpaceDN w:val="0"/>
+              <w:adjustRightInd w:val="0"/>
+              <w:rPr>
+                <w:rFonts w:asciiTheme="majorHAnsi" w:hAnsiTheme="majorHAnsi" w:cstheme="majorHAnsi"/>
+                <w:color w:val="000000"/>
+                <w:sz w:val="22"/>
+                <w:szCs w:val="22"/>
+                <w:lang w:val="en-GB"/>
+              </w:rPr>
+            </w:pPr>
+          </w:p>
+          <w:p>
+            <w:pPr>
+              <w:tabs>
+                <w:tab w:val="left" w:pos="560"/>
+                <w:tab w:val="left" w:pos="1120"/>
+                <w:tab w:val="left" w:pos="1680"/>
+                <w:tab w:val="left" w:pos="2240"/>
+                <w:tab w:val="left" w:pos="2800"/>
+                <w:tab w:val="left" w:pos="3360"/>
+                <w:tab w:val="left" w:pos="3920"/>
+                <w:tab w:val="left" w:pos="4480"/>
+                <w:tab w:val="left" w:pos="5040"/>
+                <w:tab w:val="left" w:pos="5600"/>
+                <w:tab w:val="left" w:pos="6160"/>
+                <w:tab w:val="left" w:pos="6720"/>
+              </w:tabs>
+              <w:autoSpaceDE w:val="0"/>
+              <w:autoSpaceDN w:val="0"/>
+              <w:adjustRightInd w:val="0"/>
+              <w:rPr>
+                <w:rFonts w:asciiTheme="majorHAnsi" w:hAnsiTheme="majorHAnsi" w:cstheme="majorHAnsi"/>
+                <w:color w:val="000000"/>
+                <w:sz w:val="22"/>
+                <w:szCs w:val="22"/>
+                <w:lang w:val="en-GB"/>
+              </w:rPr>
+            </w:pPr>
+            <w:r>
+              <w:rPr>
+                <w:rFonts w:asciiTheme="majorHAnsi" w:hAnsiTheme="majorHAnsi" w:cstheme="majorHAnsi"/>
+                <w:color w:val="000000"/>
+                <w:sz w:val="22"/>
+                <w:szCs w:val="22"/>
+                <w:lang w:val="en-GB"/>
+              </w:rPr>
+              <w:t>I need to troubleshoot this further. Or I can just load the image from a different location</w:t>
+            </w:r>
+          </w:p>
+          <w:p/>
+          <w:p>
+            <w:pPr>
+              <w:pStyle w:val="Heading2"/>
+            </w:pPr>
+            <w:r>
+              <w:t>1</w:t>
+            </w:r>
+            <w:r>
+              <w:t>9</w:t>
+            </w:r>
+            <w:r>
+              <w:t>-03-2022</w:t>
+            </w:r>
+          </w:p>
+          <w:p>
+            <w:pPr>
+              <w:tabs>
+                <w:tab w:val="left" w:pos="560"/>
+                <w:tab w:val="left" w:pos="1120"/>
+                <w:tab w:val="left" w:pos="1680"/>
+                <w:tab w:val="left" w:pos="2240"/>
+                <w:tab w:val="left" w:pos="2800"/>
+                <w:tab w:val="left" w:pos="3360"/>
+                <w:tab w:val="left" w:pos="3920"/>
+                <w:tab w:val="left" w:pos="4480"/>
+                <w:tab w:val="left" w:pos="5040"/>
+                <w:tab w:val="left" w:pos="5600"/>
+                <w:tab w:val="left" w:pos="6160"/>
+                <w:tab w:val="left" w:pos="6720"/>
+              </w:tabs>
+              <w:autoSpaceDE w:val="0"/>
+              <w:autoSpaceDN w:val="0"/>
+              <w:adjustRightInd w:val="0"/>
+              <w:rPr>
+                <w:rFonts w:asciiTheme="majorHAnsi" w:hAnsiTheme="majorHAnsi" w:cstheme="majorHAnsi"/>
+                <w:color w:val="000000"/>
+                <w:sz w:val="22"/>
+                <w:szCs w:val="22"/>
+                <w:lang w:val="en-GB"/>
+              </w:rPr>
+            </w:pPr>
+            <w:r>
+              <w:t>Did not code</w:t>
+            </w:r>
+          </w:p>
+          <w:p/>
+          <w:p>
+            <w:pPr>
+              <w:pStyle w:val="Heading2"/>
+            </w:pPr>
+            <w:r>
+              <w:t>18-03-2022</w:t>
+            </w:r>
+          </w:p>
+          <w:p>
+            <w:pPr>
+              <w:tabs>
+                <w:tab w:val="left" w:pos="560"/>
+                <w:tab w:val="left" w:pos="1120"/>
+                <w:tab w:val="left" w:pos="1680"/>
+                <w:tab w:val="left" w:pos="2240"/>
+                <w:tab w:val="left" w:pos="2800"/>
+                <w:tab w:val="left" w:pos="3360"/>
+                <w:tab w:val="left" w:pos="3920"/>
+                <w:tab w:val="left" w:pos="4480"/>
+                <w:tab w:val="left" w:pos="5040"/>
+                <w:tab w:val="left" w:pos="5600"/>
+                <w:tab w:val="left" w:pos="6160"/>
+                <w:tab w:val="left" w:pos="6720"/>
+              </w:tabs>
+              <w:autoSpaceDE w:val="0"/>
+              <w:autoSpaceDN w:val="0"/>
+              <w:adjustRightInd w:val="0"/>
+              <w:rPr>
+                <w:rFonts w:asciiTheme="majorHAnsi" w:hAnsiTheme="majorHAnsi" w:cstheme="majorHAnsi"/>
+                <w:color w:val="000000"/>
+                <w:sz w:val="22"/>
+                <w:szCs w:val="22"/>
+                <w:lang w:val="en-GB"/>
+              </w:rPr>
+            </w:pPr>
+            <w:r>
+              <w:t>Did not code</w:t>
+            </w:r>
+          </w:p>
+          <w:p/>
           <w:p>
             <w:pPr>
               <w:pStyle w:val="Heading2"/>
@@ -1925,6 +2839,7 @@
                 <w:szCs w:val="22"/>
                 <w:lang w:val="en-GB"/>
               </w:rPr>
+              <w:lastRenderedPageBreak/>
               <w:t>Run trainer.py locally, to see if it evaluates.</w:t>
             </w:r>
           </w:p>
@@ -2267,8 +3182,9 @@
                 <w:szCs w:val="20"/>
                 <w:shd w:val="clear" w:color="auto" w:fill="FFFFFF"/>
               </w:rPr>
-              <w:t xml:space="preserve"> </w:t>
-            </w:r>
+              <w:t xml:space="preserve"> "__main__", </w:t>
+            </w:r>
+            <w:proofErr w:type="spellStart"/>
             <w:r>
               <w:rPr>
                 <w:rFonts w:ascii="Courier New" w:hAnsi="Courier New" w:cs="Courier New"/>
@@ -2276,10 +3192,9 @@
                 <w:szCs w:val="20"/>
                 <w:shd w:val="clear" w:color="auto" w:fill="FFFFFF"/>
               </w:rPr>
-              <w:lastRenderedPageBreak/>
-              <w:t xml:space="preserve">"__main__", </w:t>
-            </w:r>
-            <w:proofErr w:type="spellStart"/>
+              <w:t>mod_spec</w:t>
+            </w:r>
+            <w:proofErr w:type="spellEnd"/>
             <w:r>
               <w:rPr>
                 <w:rFonts w:ascii="Courier New" w:hAnsi="Courier New" w:cs="Courier New"/>
@@ -2287,9 +3202,9 @@
                 <w:szCs w:val="20"/>
                 <w:shd w:val="clear" w:color="auto" w:fill="FFFFFF"/>
               </w:rPr>
-              <w:t>mod_spec</w:t>
-            </w:r>
-            <w:proofErr w:type="spellEnd"/>
+              <w:t>) File "/</w:t>
+            </w:r>
+            <w:proofErr w:type="spellStart"/>
             <w:r>
               <w:rPr>
                 <w:rFonts w:ascii="Courier New" w:hAnsi="Courier New" w:cs="Courier New"/>
@@ -2297,9 +3212,9 @@
                 <w:szCs w:val="20"/>
                 <w:shd w:val="clear" w:color="auto" w:fill="FFFFFF"/>
               </w:rPr>
-              <w:t>) File "/</w:t>
-            </w:r>
-            <w:proofErr w:type="spellStart"/>
+              <w:t>usr</w:t>
+            </w:r>
+            <w:proofErr w:type="spellEnd"/>
             <w:r>
               <w:rPr>
                 <w:rFonts w:ascii="Courier New" w:hAnsi="Courier New" w:cs="Courier New"/>
@@ -2307,9 +3222,9 @@
                 <w:szCs w:val="20"/>
                 <w:shd w:val="clear" w:color="auto" w:fill="FFFFFF"/>
               </w:rPr>
-              <w:t>usr</w:t>
-            </w:r>
-            <w:proofErr w:type="spellEnd"/>
+              <w:t>/lib/python3.7/runpy.py", line 85, in _</w:t>
+            </w:r>
+            <w:proofErr w:type="spellStart"/>
             <w:r>
               <w:rPr>
                 <w:rFonts w:ascii="Courier New" w:hAnsi="Courier New" w:cs="Courier New"/>
@@ -2317,9 +3232,9 @@
                 <w:szCs w:val="20"/>
                 <w:shd w:val="clear" w:color="auto" w:fill="FFFFFF"/>
               </w:rPr>
-              <w:t>/lib/python3.7/runpy.py", line 85, in _</w:t>
-            </w:r>
-            <w:proofErr w:type="spellStart"/>
+              <w:t>run_code</w:t>
+            </w:r>
+            <w:proofErr w:type="spellEnd"/>
             <w:r>
               <w:rPr>
                 <w:rFonts w:ascii="Courier New" w:hAnsi="Courier New" w:cs="Courier New"/>
@@ -2327,9 +3242,9 @@
                 <w:szCs w:val="20"/>
                 <w:shd w:val="clear" w:color="auto" w:fill="FFFFFF"/>
               </w:rPr>
-              <w:t>run_code</w:t>
-            </w:r>
-            <w:proofErr w:type="spellEnd"/>
+              <w:t xml:space="preserve"> exec(code, </w:t>
+            </w:r>
+            <w:proofErr w:type="spellStart"/>
             <w:r>
               <w:rPr>
                 <w:rFonts w:ascii="Courier New" w:hAnsi="Courier New" w:cs="Courier New"/>
@@ -2337,9 +3252,9 @@
                 <w:szCs w:val="20"/>
                 <w:shd w:val="clear" w:color="auto" w:fill="FFFFFF"/>
               </w:rPr>
-              <w:t xml:space="preserve"> exec(code, </w:t>
-            </w:r>
-            <w:proofErr w:type="spellStart"/>
+              <w:t>run_globals</w:t>
+            </w:r>
+            <w:proofErr w:type="spellEnd"/>
             <w:r>
               <w:rPr>
                 <w:rFonts w:ascii="Courier New" w:hAnsi="Courier New" w:cs="Courier New"/>
@@ -2347,9 +3262,9 @@
                 <w:szCs w:val="20"/>
                 <w:shd w:val="clear" w:color="auto" w:fill="FFFFFF"/>
               </w:rPr>
-              <w:t>run_globals</w:t>
-            </w:r>
-            <w:proofErr w:type="spellEnd"/>
+              <w:t xml:space="preserve">) File "/root/.local/lib/python3.7/site-packages/DoggyDetector/trainer.py", line 214, in &lt;module&gt; </w:t>
+            </w:r>
+            <w:proofErr w:type="spellStart"/>
             <w:r>
               <w:rPr>
                 <w:rFonts w:ascii="Courier New" w:hAnsi="Courier New" w:cs="Courier New"/>
@@ -2357,9 +3272,9 @@
                 <w:szCs w:val="20"/>
                 <w:shd w:val="clear" w:color="auto" w:fill="FFFFFF"/>
               </w:rPr>
-              <w:t xml:space="preserve">) File "/root/.local/lib/python3.7/site-packages/DoggyDetector/trainer.py", line 214, in &lt;module&gt; </w:t>
-            </w:r>
-            <w:proofErr w:type="spellStart"/>
+              <w:t>trainer.train_GCP_data</w:t>
+            </w:r>
+            <w:proofErr w:type="spellEnd"/>
             <w:r>
               <w:rPr>
                 <w:rFonts w:ascii="Courier New" w:hAnsi="Courier New" w:cs="Courier New"/>
@@ -2367,9 +3282,9 @@
                 <w:szCs w:val="20"/>
                 <w:shd w:val="clear" w:color="auto" w:fill="FFFFFF"/>
               </w:rPr>
-              <w:t>trainer.train_GCP_data</w:t>
-            </w:r>
-            <w:proofErr w:type="spellEnd"/>
+              <w:t xml:space="preserve">(n=1000, pickle=True, </w:t>
+            </w:r>
+            <w:proofErr w:type="spellStart"/>
             <w:r>
               <w:rPr>
                 <w:rFonts w:ascii="Courier New" w:hAnsi="Courier New" w:cs="Courier New"/>
@@ -2377,9 +3292,9 @@
                 <w:szCs w:val="20"/>
                 <w:shd w:val="clear" w:color="auto" w:fill="FFFFFF"/>
               </w:rPr>
-              <w:t xml:space="preserve">(n=1000, pickle=True, </w:t>
-            </w:r>
-            <w:proofErr w:type="spellStart"/>
+              <w:t>make_file</w:t>
+            </w:r>
+            <w:proofErr w:type="spellEnd"/>
             <w:r>
               <w:rPr>
                 <w:rFonts w:ascii="Courier New" w:hAnsi="Courier New" w:cs="Courier New"/>
@@ -2387,9 +3302,9 @@
                 <w:szCs w:val="20"/>
                 <w:shd w:val="clear" w:color="auto" w:fill="FFFFFF"/>
               </w:rPr>
-              <w:t>make_file</w:t>
-            </w:r>
-            <w:proofErr w:type="spellEnd"/>
+              <w:t xml:space="preserve">=True) File "/root/.local/lib/python3.7/site-packages/DoggyDetector/trainer.py", line 105, in </w:t>
+            </w:r>
+            <w:proofErr w:type="spellStart"/>
             <w:r>
               <w:rPr>
                 <w:rFonts w:ascii="Courier New" w:hAnsi="Courier New" w:cs="Courier New"/>
@@ -2397,9 +3312,9 @@
                 <w:szCs w:val="20"/>
                 <w:shd w:val="clear" w:color="auto" w:fill="FFFFFF"/>
               </w:rPr>
-              <w:t xml:space="preserve">=True) File "/root/.local/lib/python3.7/site-packages/DoggyDetector/trainer.py", line 105, in </w:t>
-            </w:r>
-            <w:proofErr w:type="spellStart"/>
+              <w:t>train_GCP_data</w:t>
+            </w:r>
+            <w:proofErr w:type="spellEnd"/>
             <w:r>
               <w:rPr>
                 <w:rFonts w:ascii="Courier New" w:hAnsi="Courier New" w:cs="Courier New"/>
@@ -2407,9 +3322,9 @@
                 <w:szCs w:val="20"/>
                 <w:shd w:val="clear" w:color="auto" w:fill="FFFFFF"/>
               </w:rPr>
-              <w:t>train_GCP_data</w:t>
-            </w:r>
-            <w:proofErr w:type="spellEnd"/>
+              <w:t xml:space="preserve"> y = </w:t>
+            </w:r>
+            <w:proofErr w:type="spellStart"/>
             <w:r>
               <w:rPr>
                 <w:rFonts w:ascii="Courier New" w:hAnsi="Courier New" w:cs="Courier New"/>
@@ -2417,9 +3332,9 @@
                 <w:szCs w:val="20"/>
                 <w:shd w:val="clear" w:color="auto" w:fill="FFFFFF"/>
               </w:rPr>
-              <w:t xml:space="preserve"> y = </w:t>
-            </w:r>
-            <w:proofErr w:type="spellStart"/>
+              <w:t>pickle.load</w:t>
+            </w:r>
+            <w:proofErr w:type="spellEnd"/>
             <w:r>
               <w:rPr>
                 <w:rFonts w:ascii="Courier New" w:hAnsi="Courier New" w:cs="Courier New"/>
@@ -2427,9 +3342,9 @@
                 <w:szCs w:val="20"/>
                 <w:shd w:val="clear" w:color="auto" w:fill="FFFFFF"/>
               </w:rPr>
-              <w:t>pickle.load</w:t>
-            </w:r>
-            <w:proofErr w:type="spellEnd"/>
+              <w:t>(</w:t>
+            </w:r>
+            <w:proofErr w:type="spellStart"/>
             <w:r>
               <w:rPr>
                 <w:rFonts w:ascii="Courier New" w:hAnsi="Courier New" w:cs="Courier New"/>
@@ -2437,9 +3352,9 @@
                 <w:szCs w:val="20"/>
                 <w:shd w:val="clear" w:color="auto" w:fill="FFFFFF"/>
               </w:rPr>
-              <w:t>(</w:t>
-            </w:r>
-            <w:proofErr w:type="spellStart"/>
+              <w:t>y_pickle_in</w:t>
+            </w:r>
+            <w:proofErr w:type="spellEnd"/>
             <w:r>
               <w:rPr>
                 <w:rFonts w:ascii="Courier New" w:hAnsi="Courier New" w:cs="Courier New"/>
@@ -2447,9 +3362,9 @@
                 <w:szCs w:val="20"/>
                 <w:shd w:val="clear" w:color="auto" w:fill="FFFFFF"/>
               </w:rPr>
-              <w:t>y_pickle_in</w:t>
-            </w:r>
-            <w:proofErr w:type="spellEnd"/>
+              <w:t xml:space="preserve">) </w:t>
+            </w:r>
+            <w:proofErr w:type="spellStart"/>
             <w:r>
               <w:rPr>
                 <w:rFonts w:ascii="Courier New" w:hAnsi="Courier New" w:cs="Courier New"/>
@@ -2457,9 +3372,9 @@
                 <w:szCs w:val="20"/>
                 <w:shd w:val="clear" w:color="auto" w:fill="FFFFFF"/>
               </w:rPr>
-              <w:t xml:space="preserve">) </w:t>
-            </w:r>
-            <w:proofErr w:type="spellStart"/>
+              <w:t>AttributeError</w:t>
+            </w:r>
+            <w:proofErr w:type="spellEnd"/>
             <w:r>
               <w:rPr>
                 <w:rFonts w:ascii="Courier New" w:hAnsi="Courier New" w:cs="Courier New"/>
@@ -2467,16 +3382,6 @@
                 <w:szCs w:val="20"/>
                 <w:shd w:val="clear" w:color="auto" w:fill="FFFFFF"/>
               </w:rPr>
-              <w:t>AttributeError</w:t>
-            </w:r>
-            <w:proofErr w:type="spellEnd"/>
-            <w:r>
-              <w:rPr>
-                <w:rFonts w:ascii="Courier New" w:hAnsi="Courier New" w:cs="Courier New"/>
-                <w:sz w:val="20"/>
-                <w:szCs w:val="20"/>
-                <w:shd w:val="clear" w:color="auto" w:fill="FFFFFF"/>
-              </w:rPr>
               <w:t>: 'bool' object has no attribute 'load'</w:t>
             </w:r>
           </w:p>
@@ -3426,6 +4331,7 @@
                 <w:sz w:val="22"/>
                 <w:szCs w:val="22"/>
               </w:rPr>
+              <w:lastRenderedPageBreak/>
               <w:t xml:space="preserve">It looks like </w:t>
             </w:r>
             <w:r>
@@ -3808,7 +4714,6 @@
               <w:pStyle w:val="Heading2"/>
             </w:pPr>
             <w:r>
-              <w:lastRenderedPageBreak/>
               <w:t>0</w:t>
             </w:r>
             <w:r>
@@ -4865,6 +5770,7 @@
                 <w:sz w:val="22"/>
                 <w:szCs w:val="22"/>
               </w:rPr>
+              <w:lastRenderedPageBreak/>
               <w:t xml:space="preserve">    "__main__", </w:t>
             </w:r>
             <w:proofErr w:type="spellStart"/>
@@ -5754,7 +6660,6 @@
                 <w:sz w:val="22"/>
                 <w:szCs w:val="22"/>
               </w:rPr>
-              <w:lastRenderedPageBreak/>
               <w:t xml:space="preserve">. Note: It’s interesting that these errors are happening on google cloud and not when deploying to local file. </w:t>
             </w:r>
           </w:p>
@@ -6892,6 +7797,7 @@
                 <w:sz w:val="22"/>
                 <w:szCs w:val="22"/>
               </w:rPr>
+              <w:lastRenderedPageBreak/>
               <w:t xml:space="preserve">    #Find the first </w:t>
             </w:r>
             <w:proofErr w:type="spellStart"/>
@@ -7796,7 +8702,6 @@
                 <w:sz w:val="22"/>
                 <w:szCs w:val="22"/>
               </w:rPr>
-              <w:lastRenderedPageBreak/>
               <w:t>export GOOGLE_APPLICATION_CREDENTIALS=/Users/joe/code/keys/doggy-detector-2022-c42f18ed1a2f.json</w:t>
             </w:r>
           </w:p>
@@ -9238,6 +10143,7 @@
                 <w:sz w:val="22"/>
                 <w:szCs w:val="22"/>
               </w:rPr>
+              <w:lastRenderedPageBreak/>
               <w:t xml:space="preserve">Update: </w:t>
             </w:r>
             <w:r>
@@ -9888,7 +10794,6 @@
                 <w:sz w:val="22"/>
                 <w:szCs w:val="22"/>
               </w:rPr>
-              <w:lastRenderedPageBreak/>
               <w:t>26-02-2022</w:t>
             </w:r>
           </w:p>

</xml_diff>

<commit_message>
Modify docker file to try and resolve issue around not detecting app
</commit_message>
<xml_diff>
--- a/notebooks/Progress Notes.docx
+++ b/notebooks/Progress Notes.docx
@@ -103,6 +103,376 @@
               </w:rPr>
               <w:t>Begin Building a Docker Image</w:t>
             </w:r>
+          </w:p>
+          <w:p>
+            <w:pPr>
+              <w:tabs>
+                <w:tab w:val="left" w:pos="560"/>
+                <w:tab w:val="left" w:pos="1120"/>
+                <w:tab w:val="left" w:pos="1680"/>
+                <w:tab w:val="left" w:pos="2240"/>
+                <w:tab w:val="left" w:pos="2800"/>
+                <w:tab w:val="left" w:pos="3360"/>
+                <w:tab w:val="left" w:pos="3920"/>
+                <w:tab w:val="left" w:pos="4480"/>
+                <w:tab w:val="left" w:pos="5040"/>
+                <w:tab w:val="left" w:pos="5600"/>
+                <w:tab w:val="left" w:pos="6160"/>
+                <w:tab w:val="left" w:pos="6720"/>
+              </w:tabs>
+              <w:autoSpaceDE w:val="0"/>
+              <w:autoSpaceDN w:val="0"/>
+              <w:adjustRightInd w:val="0"/>
+              <w:rPr>
+                <w:rFonts w:asciiTheme="minorHAnsi" w:hAnsiTheme="minorHAnsi" w:cstheme="minorHAnsi"/>
+                <w:b/>
+                <w:bCs/>
+                <w:color w:val="FF0000"/>
+                <w:sz w:val="20"/>
+                <w:szCs w:val="20"/>
+              </w:rPr>
+            </w:pPr>
+            <w:r>
+              <w:rPr>
+                <w:rFonts w:asciiTheme="minorHAnsi" w:hAnsiTheme="minorHAnsi" w:cstheme="minorHAnsi"/>
+                <w:b/>
+                <w:bCs/>
+                <w:color w:val="FF0000"/>
+                <w:sz w:val="20"/>
+                <w:szCs w:val="20"/>
+              </w:rPr>
+              <w:t>Issue:</w:t>
+            </w:r>
+          </w:p>
+          <w:p>
+            <w:pPr>
+              <w:tabs>
+                <w:tab w:val="left" w:pos="560"/>
+                <w:tab w:val="left" w:pos="1120"/>
+                <w:tab w:val="left" w:pos="1680"/>
+                <w:tab w:val="left" w:pos="2240"/>
+                <w:tab w:val="left" w:pos="2800"/>
+                <w:tab w:val="left" w:pos="3360"/>
+                <w:tab w:val="left" w:pos="3920"/>
+                <w:tab w:val="left" w:pos="4480"/>
+                <w:tab w:val="left" w:pos="5040"/>
+                <w:tab w:val="left" w:pos="5600"/>
+                <w:tab w:val="left" w:pos="6160"/>
+                <w:tab w:val="left" w:pos="6720"/>
+              </w:tabs>
+              <w:autoSpaceDE w:val="0"/>
+              <w:autoSpaceDN w:val="0"/>
+              <w:adjustRightInd w:val="0"/>
+              <w:rPr>
+                <w:rFonts w:asciiTheme="minorHAnsi" w:hAnsiTheme="minorHAnsi" w:cstheme="minorHAnsi"/>
+                <w:color w:val="000000" w:themeColor="text1"/>
+                <w:sz w:val="20"/>
+                <w:szCs w:val="20"/>
+              </w:rPr>
+            </w:pPr>
+            <w:r>
+              <w:rPr>
+                <w:rFonts w:asciiTheme="minorHAnsi" w:hAnsiTheme="minorHAnsi" w:cstheme="minorHAnsi"/>
+                <w:color w:val="000000" w:themeColor="text1"/>
+                <w:sz w:val="20"/>
+                <w:szCs w:val="20"/>
+              </w:rPr>
+              <w:t xml:space="preserve">When trying to run the Docker image without interactivity, </w:t>
+            </w:r>
+          </w:p>
+          <w:p>
+            <w:pPr>
+              <w:tabs>
+                <w:tab w:val="left" w:pos="560"/>
+                <w:tab w:val="left" w:pos="1120"/>
+                <w:tab w:val="left" w:pos="1680"/>
+                <w:tab w:val="left" w:pos="2240"/>
+                <w:tab w:val="left" w:pos="2800"/>
+                <w:tab w:val="left" w:pos="3360"/>
+                <w:tab w:val="left" w:pos="3920"/>
+                <w:tab w:val="left" w:pos="4480"/>
+                <w:tab w:val="left" w:pos="5040"/>
+                <w:tab w:val="left" w:pos="5600"/>
+                <w:tab w:val="left" w:pos="6160"/>
+                <w:tab w:val="left" w:pos="6720"/>
+              </w:tabs>
+              <w:autoSpaceDE w:val="0"/>
+              <w:autoSpaceDN w:val="0"/>
+              <w:adjustRightInd w:val="0"/>
+              <w:rPr>
+                <w:rFonts w:asciiTheme="minorHAnsi" w:hAnsiTheme="minorHAnsi" w:cstheme="minorHAnsi"/>
+                <w:color w:val="000000" w:themeColor="text1"/>
+                <w:sz w:val="20"/>
+                <w:szCs w:val="20"/>
+              </w:rPr>
+            </w:pPr>
+            <w:r>
+              <w:rPr>
+                <w:rFonts w:asciiTheme="minorHAnsi" w:hAnsiTheme="minorHAnsi" w:cstheme="minorHAnsi"/>
+                <w:color w:val="000000" w:themeColor="text1"/>
+                <w:sz w:val="20"/>
+                <w:szCs w:val="20"/>
+              </w:rPr>
+              <w:t>docker run -e PORT=8000 -p 8000:8000 image-name</w:t>
+            </w:r>
+          </w:p>
+          <w:p>
+            <w:pPr>
+              <w:tabs>
+                <w:tab w:val="left" w:pos="560"/>
+                <w:tab w:val="left" w:pos="1120"/>
+                <w:tab w:val="left" w:pos="1680"/>
+                <w:tab w:val="left" w:pos="2240"/>
+                <w:tab w:val="left" w:pos="2800"/>
+                <w:tab w:val="left" w:pos="3360"/>
+                <w:tab w:val="left" w:pos="3920"/>
+                <w:tab w:val="left" w:pos="4480"/>
+                <w:tab w:val="left" w:pos="5040"/>
+                <w:tab w:val="left" w:pos="5600"/>
+                <w:tab w:val="left" w:pos="6160"/>
+                <w:tab w:val="left" w:pos="6720"/>
+              </w:tabs>
+              <w:autoSpaceDE w:val="0"/>
+              <w:autoSpaceDN w:val="0"/>
+              <w:adjustRightInd w:val="0"/>
+              <w:rPr>
+                <w:rFonts w:asciiTheme="minorHAnsi" w:hAnsiTheme="minorHAnsi" w:cstheme="minorHAnsi"/>
+                <w:color w:val="000000" w:themeColor="text1"/>
+                <w:sz w:val="20"/>
+                <w:szCs w:val="20"/>
+              </w:rPr>
+            </w:pPr>
+          </w:p>
+          <w:p>
+            <w:pPr>
+              <w:tabs>
+                <w:tab w:val="left" w:pos="560"/>
+                <w:tab w:val="left" w:pos="1120"/>
+                <w:tab w:val="left" w:pos="1680"/>
+                <w:tab w:val="left" w:pos="2240"/>
+                <w:tab w:val="left" w:pos="2800"/>
+                <w:tab w:val="left" w:pos="3360"/>
+                <w:tab w:val="left" w:pos="3920"/>
+                <w:tab w:val="left" w:pos="4480"/>
+                <w:tab w:val="left" w:pos="5040"/>
+                <w:tab w:val="left" w:pos="5600"/>
+                <w:tab w:val="left" w:pos="6160"/>
+                <w:tab w:val="left" w:pos="6720"/>
+              </w:tabs>
+              <w:autoSpaceDE w:val="0"/>
+              <w:autoSpaceDN w:val="0"/>
+              <w:adjustRightInd w:val="0"/>
+              <w:rPr>
+                <w:rFonts w:asciiTheme="minorHAnsi" w:hAnsiTheme="minorHAnsi" w:cstheme="minorHAnsi"/>
+                <w:color w:val="000000" w:themeColor="text1"/>
+                <w:sz w:val="20"/>
+                <w:szCs w:val="20"/>
+              </w:rPr>
+            </w:pPr>
+            <w:r>
+              <w:rPr>
+                <w:rFonts w:asciiTheme="minorHAnsi" w:hAnsiTheme="minorHAnsi" w:cstheme="minorHAnsi"/>
+                <w:color w:val="000000" w:themeColor="text1"/>
+                <w:sz w:val="20"/>
+                <w:szCs w:val="20"/>
+              </w:rPr>
+              <w:t>I get the following error:</w:t>
+            </w:r>
+          </w:p>
+          <w:p>
+            <w:pPr>
+              <w:tabs>
+                <w:tab w:val="left" w:pos="560"/>
+                <w:tab w:val="left" w:pos="1120"/>
+                <w:tab w:val="left" w:pos="1680"/>
+                <w:tab w:val="left" w:pos="2240"/>
+                <w:tab w:val="left" w:pos="2800"/>
+                <w:tab w:val="left" w:pos="3360"/>
+                <w:tab w:val="left" w:pos="3920"/>
+                <w:tab w:val="left" w:pos="4480"/>
+                <w:tab w:val="left" w:pos="5040"/>
+                <w:tab w:val="left" w:pos="5600"/>
+                <w:tab w:val="left" w:pos="6160"/>
+                <w:tab w:val="left" w:pos="6720"/>
+              </w:tabs>
+              <w:autoSpaceDE w:val="0"/>
+              <w:autoSpaceDN w:val="0"/>
+              <w:adjustRightInd w:val="0"/>
+              <w:rPr>
+                <w:rFonts w:asciiTheme="minorHAnsi" w:hAnsiTheme="minorHAnsi" w:cstheme="minorHAnsi"/>
+                <w:color w:val="000000" w:themeColor="text1"/>
+                <w:sz w:val="20"/>
+                <w:szCs w:val="20"/>
+              </w:rPr>
+            </w:pPr>
+            <w:proofErr w:type="spellStart"/>
+            <w:r>
+              <w:rPr>
+                <w:rFonts w:asciiTheme="minorHAnsi" w:hAnsiTheme="minorHAnsi" w:cstheme="minorHAnsi"/>
+                <w:color w:val="000000" w:themeColor="text1"/>
+                <w:sz w:val="20"/>
+                <w:szCs w:val="20"/>
+              </w:rPr>
+              <w:t>ModuleNotFoundError</w:t>
+            </w:r>
+            <w:proofErr w:type="spellEnd"/>
+            <w:r>
+              <w:rPr>
+                <w:rFonts w:asciiTheme="minorHAnsi" w:hAnsiTheme="minorHAnsi" w:cstheme="minorHAnsi"/>
+                <w:color w:val="000000" w:themeColor="text1"/>
+                <w:sz w:val="20"/>
+                <w:szCs w:val="20"/>
+              </w:rPr>
+              <w:t>: No module named 'app'</w:t>
+            </w:r>
+          </w:p>
+          <w:p>
+            <w:pPr>
+              <w:tabs>
+                <w:tab w:val="left" w:pos="560"/>
+                <w:tab w:val="left" w:pos="1120"/>
+                <w:tab w:val="left" w:pos="1680"/>
+                <w:tab w:val="left" w:pos="2240"/>
+                <w:tab w:val="left" w:pos="2800"/>
+                <w:tab w:val="left" w:pos="3360"/>
+                <w:tab w:val="left" w:pos="3920"/>
+                <w:tab w:val="left" w:pos="4480"/>
+                <w:tab w:val="left" w:pos="5040"/>
+                <w:tab w:val="left" w:pos="5600"/>
+                <w:tab w:val="left" w:pos="6160"/>
+                <w:tab w:val="left" w:pos="6720"/>
+              </w:tabs>
+              <w:autoSpaceDE w:val="0"/>
+              <w:autoSpaceDN w:val="0"/>
+              <w:adjustRightInd w:val="0"/>
+              <w:rPr>
+                <w:rFonts w:asciiTheme="minorHAnsi" w:hAnsiTheme="minorHAnsi" w:cstheme="minorHAnsi"/>
+                <w:color w:val="000000" w:themeColor="text1"/>
+                <w:sz w:val="20"/>
+                <w:szCs w:val="20"/>
+              </w:rPr>
+            </w:pPr>
+          </w:p>
+          <w:p>
+            <w:pPr>
+              <w:tabs>
+                <w:tab w:val="left" w:pos="560"/>
+                <w:tab w:val="left" w:pos="1120"/>
+                <w:tab w:val="left" w:pos="1680"/>
+                <w:tab w:val="left" w:pos="2240"/>
+                <w:tab w:val="left" w:pos="2800"/>
+                <w:tab w:val="left" w:pos="3360"/>
+                <w:tab w:val="left" w:pos="3920"/>
+                <w:tab w:val="left" w:pos="4480"/>
+                <w:tab w:val="left" w:pos="5040"/>
+                <w:tab w:val="left" w:pos="5600"/>
+                <w:tab w:val="left" w:pos="6160"/>
+                <w:tab w:val="left" w:pos="6720"/>
+              </w:tabs>
+              <w:autoSpaceDE w:val="0"/>
+              <w:autoSpaceDN w:val="0"/>
+              <w:adjustRightInd w:val="0"/>
+              <w:rPr>
+                <w:rFonts w:asciiTheme="minorHAnsi" w:hAnsiTheme="minorHAnsi" w:cstheme="minorHAnsi"/>
+                <w:color w:val="FF0000"/>
+                <w:sz w:val="20"/>
+                <w:szCs w:val="20"/>
+              </w:rPr>
+            </w:pPr>
+          </w:p>
+          <w:p>
+            <w:pPr>
+              <w:tabs>
+                <w:tab w:val="left" w:pos="560"/>
+                <w:tab w:val="left" w:pos="1120"/>
+                <w:tab w:val="left" w:pos="1680"/>
+                <w:tab w:val="left" w:pos="2240"/>
+                <w:tab w:val="left" w:pos="2800"/>
+                <w:tab w:val="left" w:pos="3360"/>
+                <w:tab w:val="left" w:pos="3920"/>
+                <w:tab w:val="left" w:pos="4480"/>
+                <w:tab w:val="left" w:pos="5040"/>
+                <w:tab w:val="left" w:pos="5600"/>
+                <w:tab w:val="left" w:pos="6160"/>
+                <w:tab w:val="left" w:pos="6720"/>
+              </w:tabs>
+              <w:autoSpaceDE w:val="0"/>
+              <w:autoSpaceDN w:val="0"/>
+              <w:adjustRightInd w:val="0"/>
+              <w:rPr>
+                <w:rFonts w:asciiTheme="minorHAnsi" w:hAnsiTheme="minorHAnsi" w:cstheme="minorHAnsi"/>
+                <w:b/>
+                <w:bCs/>
+                <w:color w:val="00B050"/>
+                <w:sz w:val="20"/>
+                <w:szCs w:val="20"/>
+              </w:rPr>
+            </w:pPr>
+            <w:r>
+              <w:rPr>
+                <w:rFonts w:asciiTheme="minorHAnsi" w:hAnsiTheme="minorHAnsi" w:cstheme="minorHAnsi"/>
+                <w:b/>
+                <w:bCs/>
+                <w:color w:val="00B050"/>
+                <w:sz w:val="20"/>
+                <w:szCs w:val="20"/>
+              </w:rPr>
+              <w:t>Solution:</w:t>
+            </w:r>
+          </w:p>
+          <w:p>
+            <w:pPr>
+              <w:tabs>
+                <w:tab w:val="left" w:pos="560"/>
+                <w:tab w:val="left" w:pos="1120"/>
+                <w:tab w:val="left" w:pos="1680"/>
+                <w:tab w:val="left" w:pos="2240"/>
+                <w:tab w:val="left" w:pos="2800"/>
+                <w:tab w:val="left" w:pos="3360"/>
+                <w:tab w:val="left" w:pos="3920"/>
+                <w:tab w:val="left" w:pos="4480"/>
+                <w:tab w:val="left" w:pos="5040"/>
+                <w:tab w:val="left" w:pos="5600"/>
+                <w:tab w:val="left" w:pos="6160"/>
+                <w:tab w:val="left" w:pos="6720"/>
+              </w:tabs>
+              <w:autoSpaceDE w:val="0"/>
+              <w:autoSpaceDN w:val="0"/>
+              <w:adjustRightInd w:val="0"/>
+              <w:rPr>
+                <w:rFonts w:asciiTheme="minorHAnsi" w:hAnsiTheme="minorHAnsi" w:cstheme="minorHAnsi"/>
+                <w:color w:val="FF0000"/>
+                <w:sz w:val="20"/>
+                <w:szCs w:val="20"/>
+              </w:rPr>
+            </w:pPr>
+          </w:p>
+          <w:p>
+            <w:pPr>
+              <w:tabs>
+                <w:tab w:val="left" w:pos="560"/>
+                <w:tab w:val="left" w:pos="1120"/>
+                <w:tab w:val="left" w:pos="1680"/>
+                <w:tab w:val="left" w:pos="2240"/>
+                <w:tab w:val="left" w:pos="2800"/>
+                <w:tab w:val="left" w:pos="3360"/>
+                <w:tab w:val="left" w:pos="3920"/>
+                <w:tab w:val="left" w:pos="4480"/>
+                <w:tab w:val="left" w:pos="5040"/>
+                <w:tab w:val="left" w:pos="5600"/>
+                <w:tab w:val="left" w:pos="6160"/>
+                <w:tab w:val="left" w:pos="6720"/>
+              </w:tabs>
+              <w:autoSpaceDE w:val="0"/>
+              <w:autoSpaceDN w:val="0"/>
+              <w:adjustRightInd w:val="0"/>
+              <w:rPr>
+                <w:rFonts w:asciiTheme="minorHAnsi" w:hAnsiTheme="minorHAnsi" w:cstheme="minorHAnsi"/>
+                <w:color w:val="000000" w:themeColor="text1"/>
+                <w:sz w:val="20"/>
+                <w:szCs w:val="20"/>
+              </w:rPr>
+            </w:pPr>
           </w:p>
           <w:p>
             <w:pPr>

</xml_diff>

<commit_message>
Try a different docker image with inbuilt open cv
</commit_message>
<xml_diff>
--- a/notebooks/Progress Notes.docx
+++ b/notebooks/Progress Notes.docx
@@ -441,11 +441,148 @@
               <w:adjustRightInd w:val="0"/>
               <w:rPr>
                 <w:rFonts w:asciiTheme="minorHAnsi" w:hAnsiTheme="minorHAnsi" w:cstheme="minorHAnsi"/>
-                <w:color w:val="FF0000"/>
-                <w:sz w:val="20"/>
-                <w:szCs w:val="20"/>
-              </w:rPr>
-            </w:pPr>
+                <w:color w:val="000000" w:themeColor="text1"/>
+                <w:sz w:val="20"/>
+                <w:szCs w:val="20"/>
+              </w:rPr>
+            </w:pPr>
+            <w:r>
+              <w:rPr>
+                <w:rFonts w:asciiTheme="minorHAnsi" w:hAnsiTheme="minorHAnsi" w:cstheme="minorHAnsi"/>
+                <w:color w:val="000000" w:themeColor="text1"/>
+                <w:sz w:val="20"/>
+                <w:szCs w:val="20"/>
+              </w:rPr>
+              <w:t>Looking around, it seems like for some reason my python environment file isn’t being set up correctly</w:t>
+            </w:r>
+          </w:p>
+          <w:p>
+            <w:pPr>
+              <w:tabs>
+                <w:tab w:val="left" w:pos="560"/>
+                <w:tab w:val="left" w:pos="1120"/>
+                <w:tab w:val="left" w:pos="1680"/>
+                <w:tab w:val="left" w:pos="2240"/>
+                <w:tab w:val="left" w:pos="2800"/>
+                <w:tab w:val="left" w:pos="3360"/>
+                <w:tab w:val="left" w:pos="3920"/>
+                <w:tab w:val="left" w:pos="4480"/>
+                <w:tab w:val="left" w:pos="5040"/>
+                <w:tab w:val="left" w:pos="5600"/>
+                <w:tab w:val="left" w:pos="6160"/>
+                <w:tab w:val="left" w:pos="6720"/>
+              </w:tabs>
+              <w:autoSpaceDE w:val="0"/>
+              <w:autoSpaceDN w:val="0"/>
+              <w:adjustRightInd w:val="0"/>
+              <w:rPr>
+                <w:rFonts w:asciiTheme="minorHAnsi" w:hAnsiTheme="minorHAnsi" w:cstheme="minorHAnsi"/>
+                <w:color w:val="000000" w:themeColor="text1"/>
+                <w:sz w:val="20"/>
+                <w:szCs w:val="20"/>
+              </w:rPr>
+            </w:pPr>
+            <w:r>
+              <w:rPr>
+                <w:rFonts w:asciiTheme="minorHAnsi" w:hAnsiTheme="minorHAnsi" w:cstheme="minorHAnsi"/>
+                <w:color w:val="000000" w:themeColor="text1"/>
+                <w:sz w:val="20"/>
+                <w:szCs w:val="20"/>
+              </w:rPr>
+              <w:t>I added the following code to my docker image file:</w:t>
+            </w:r>
+          </w:p>
+          <w:p>
+            <w:pPr>
+              <w:tabs>
+                <w:tab w:val="left" w:pos="560"/>
+                <w:tab w:val="left" w:pos="1120"/>
+                <w:tab w:val="left" w:pos="1680"/>
+                <w:tab w:val="left" w:pos="2240"/>
+                <w:tab w:val="left" w:pos="2800"/>
+                <w:tab w:val="left" w:pos="3360"/>
+                <w:tab w:val="left" w:pos="3920"/>
+                <w:tab w:val="left" w:pos="4480"/>
+                <w:tab w:val="left" w:pos="5040"/>
+                <w:tab w:val="left" w:pos="5600"/>
+                <w:tab w:val="left" w:pos="6160"/>
+                <w:tab w:val="left" w:pos="6720"/>
+              </w:tabs>
+              <w:autoSpaceDE w:val="0"/>
+              <w:autoSpaceDN w:val="0"/>
+              <w:adjustRightInd w:val="0"/>
+              <w:rPr>
+                <w:rFonts w:asciiTheme="minorHAnsi" w:hAnsiTheme="minorHAnsi" w:cstheme="minorHAnsi"/>
+                <w:color w:val="000000" w:themeColor="text1"/>
+                <w:sz w:val="20"/>
+                <w:szCs w:val="20"/>
+              </w:rPr>
+            </w:pPr>
+            <w:r>
+              <w:rPr>
+                <w:rFonts w:asciiTheme="minorHAnsi" w:hAnsiTheme="minorHAnsi" w:cstheme="minorHAnsi"/>
+                <w:color w:val="000000" w:themeColor="text1"/>
+                <w:sz w:val="20"/>
+                <w:szCs w:val="20"/>
+              </w:rPr>
+              <w:t>RUN export PYTHONPATH="$PYTHONPATH:/</w:t>
+            </w:r>
+            <w:proofErr w:type="spellStart"/>
+            <w:r>
+              <w:rPr>
+                <w:rFonts w:asciiTheme="minorHAnsi" w:hAnsiTheme="minorHAnsi" w:cstheme="minorHAnsi"/>
+                <w:color w:val="000000" w:themeColor="text1"/>
+                <w:sz w:val="20"/>
+                <w:szCs w:val="20"/>
+              </w:rPr>
+              <w:t>DoggyDetector</w:t>
+            </w:r>
+            <w:proofErr w:type="spellEnd"/>
+            <w:r>
+              <w:rPr>
+                <w:rFonts w:asciiTheme="minorHAnsi" w:hAnsiTheme="minorHAnsi" w:cstheme="minorHAnsi"/>
+                <w:color w:val="000000" w:themeColor="text1"/>
+                <w:sz w:val="20"/>
+                <w:szCs w:val="20"/>
+              </w:rPr>
+              <w:t>"</w:t>
+            </w:r>
+          </w:p>
+          <w:p>
+            <w:pPr>
+              <w:tabs>
+                <w:tab w:val="left" w:pos="560"/>
+                <w:tab w:val="left" w:pos="1120"/>
+                <w:tab w:val="left" w:pos="1680"/>
+                <w:tab w:val="left" w:pos="2240"/>
+                <w:tab w:val="left" w:pos="2800"/>
+                <w:tab w:val="left" w:pos="3360"/>
+                <w:tab w:val="left" w:pos="3920"/>
+                <w:tab w:val="left" w:pos="4480"/>
+                <w:tab w:val="left" w:pos="5040"/>
+                <w:tab w:val="left" w:pos="5600"/>
+                <w:tab w:val="left" w:pos="6160"/>
+                <w:tab w:val="left" w:pos="6720"/>
+              </w:tabs>
+              <w:autoSpaceDE w:val="0"/>
+              <w:autoSpaceDN w:val="0"/>
+              <w:adjustRightInd w:val="0"/>
+              <w:rPr>
+                <w:rFonts w:asciiTheme="minorHAnsi" w:hAnsiTheme="minorHAnsi" w:cstheme="minorHAnsi"/>
+                <w:color w:val="000000" w:themeColor="text1"/>
+                <w:sz w:val="20"/>
+                <w:szCs w:val="20"/>
+              </w:rPr>
+            </w:pPr>
+            <w:r>
+              <w:rPr>
+                <w:rFonts w:asciiTheme="minorHAnsi" w:hAnsiTheme="minorHAnsi" w:cstheme="minorHAnsi"/>
+                <w:color w:val="000000" w:themeColor="text1"/>
+                <w:sz w:val="20"/>
+                <w:szCs w:val="20"/>
+              </w:rPr>
+              <w:t>And that seems to have fixed it. But now I’m getting another error:</w:t>
+            </w:r>
           </w:p>
           <w:p>
             <w:pPr>

</xml_diff>

<commit_message>
Update requirements with opencv-python-headless
</commit_message>
<xml_diff>
--- a/notebooks/Progress Notes.docx
+++ b/notebooks/Progress Notes.docx
@@ -125,6 +125,1199 @@
               <w:adjustRightInd w:val="0"/>
               <w:rPr>
                 <w:rFonts w:asciiTheme="minorHAnsi" w:hAnsiTheme="minorHAnsi" w:cstheme="minorHAnsi"/>
+                <w:color w:val="000000" w:themeColor="text1"/>
+                <w:sz w:val="20"/>
+                <w:szCs w:val="20"/>
+              </w:rPr>
+            </w:pPr>
+          </w:p>
+          <w:p>
+            <w:pPr>
+              <w:tabs>
+                <w:tab w:val="left" w:pos="560"/>
+                <w:tab w:val="left" w:pos="1120"/>
+                <w:tab w:val="left" w:pos="1680"/>
+                <w:tab w:val="left" w:pos="2240"/>
+                <w:tab w:val="left" w:pos="2800"/>
+                <w:tab w:val="left" w:pos="3360"/>
+                <w:tab w:val="left" w:pos="3920"/>
+                <w:tab w:val="left" w:pos="4480"/>
+                <w:tab w:val="left" w:pos="5040"/>
+                <w:tab w:val="left" w:pos="5600"/>
+                <w:tab w:val="left" w:pos="6160"/>
+                <w:tab w:val="left" w:pos="6720"/>
+              </w:tabs>
+              <w:autoSpaceDE w:val="0"/>
+              <w:autoSpaceDN w:val="0"/>
+              <w:adjustRightInd w:val="0"/>
+              <w:rPr>
+                <w:rFonts w:asciiTheme="minorHAnsi" w:hAnsiTheme="minorHAnsi" w:cstheme="minorHAnsi"/>
+                <w:b/>
+                <w:bCs/>
+                <w:color w:val="FF0000"/>
+                <w:sz w:val="20"/>
+                <w:szCs w:val="20"/>
+              </w:rPr>
+            </w:pPr>
+            <w:r>
+              <w:rPr>
+                <w:rFonts w:asciiTheme="minorHAnsi" w:hAnsiTheme="minorHAnsi" w:cstheme="minorHAnsi"/>
+                <w:b/>
+                <w:bCs/>
+                <w:color w:val="FF0000"/>
+                <w:sz w:val="20"/>
+                <w:szCs w:val="20"/>
+              </w:rPr>
+              <w:t>Issue:</w:t>
+            </w:r>
+          </w:p>
+          <w:p>
+            <w:pPr>
+              <w:tabs>
+                <w:tab w:val="left" w:pos="560"/>
+                <w:tab w:val="left" w:pos="1120"/>
+                <w:tab w:val="left" w:pos="1680"/>
+                <w:tab w:val="left" w:pos="2240"/>
+                <w:tab w:val="left" w:pos="2800"/>
+                <w:tab w:val="left" w:pos="3360"/>
+                <w:tab w:val="left" w:pos="3920"/>
+                <w:tab w:val="left" w:pos="4480"/>
+                <w:tab w:val="left" w:pos="5040"/>
+                <w:tab w:val="left" w:pos="5600"/>
+                <w:tab w:val="left" w:pos="6160"/>
+                <w:tab w:val="left" w:pos="6720"/>
+              </w:tabs>
+              <w:autoSpaceDE w:val="0"/>
+              <w:autoSpaceDN w:val="0"/>
+              <w:adjustRightInd w:val="0"/>
+              <w:rPr>
+                <w:rFonts w:asciiTheme="minorHAnsi" w:hAnsiTheme="minorHAnsi" w:cstheme="minorHAnsi"/>
+                <w:color w:val="000000" w:themeColor="text1"/>
+                <w:sz w:val="20"/>
+                <w:szCs w:val="20"/>
+              </w:rPr>
+            </w:pPr>
+            <w:r>
+              <w:rPr>
+                <w:rFonts w:asciiTheme="minorHAnsi" w:hAnsiTheme="minorHAnsi" w:cstheme="minorHAnsi"/>
+                <w:color w:val="000000" w:themeColor="text1"/>
+                <w:sz w:val="20"/>
+                <w:szCs w:val="20"/>
+              </w:rPr>
+              <w:t xml:space="preserve">Getting issues when trying to load with </w:t>
+            </w:r>
+            <w:proofErr w:type="spellStart"/>
+            <w:r>
+              <w:rPr>
+                <w:rFonts w:asciiTheme="minorHAnsi" w:hAnsiTheme="minorHAnsi" w:cstheme="minorHAnsi"/>
+                <w:color w:val="000000" w:themeColor="text1"/>
+                <w:sz w:val="20"/>
+                <w:szCs w:val="20"/>
+              </w:rPr>
+              <w:t>opencv</w:t>
+            </w:r>
+            <w:proofErr w:type="spellEnd"/>
+            <w:r>
+              <w:rPr>
+                <w:rFonts w:asciiTheme="minorHAnsi" w:hAnsiTheme="minorHAnsi" w:cstheme="minorHAnsi"/>
+                <w:color w:val="000000" w:themeColor="text1"/>
+                <w:sz w:val="20"/>
+                <w:szCs w:val="20"/>
+              </w:rPr>
+              <w:t>:</w:t>
+            </w:r>
+          </w:p>
+          <w:p>
+            <w:pPr>
+              <w:tabs>
+                <w:tab w:val="left" w:pos="560"/>
+                <w:tab w:val="left" w:pos="1120"/>
+                <w:tab w:val="left" w:pos="1680"/>
+                <w:tab w:val="left" w:pos="2240"/>
+                <w:tab w:val="left" w:pos="2800"/>
+                <w:tab w:val="left" w:pos="3360"/>
+                <w:tab w:val="left" w:pos="3920"/>
+                <w:tab w:val="left" w:pos="4480"/>
+                <w:tab w:val="left" w:pos="5040"/>
+                <w:tab w:val="left" w:pos="5600"/>
+                <w:tab w:val="left" w:pos="6160"/>
+                <w:tab w:val="left" w:pos="6720"/>
+              </w:tabs>
+              <w:autoSpaceDE w:val="0"/>
+              <w:autoSpaceDN w:val="0"/>
+              <w:adjustRightInd w:val="0"/>
+              <w:rPr>
+                <w:rFonts w:asciiTheme="minorHAnsi" w:hAnsiTheme="minorHAnsi" w:cstheme="minorHAnsi"/>
+                <w:color w:val="000000" w:themeColor="text1"/>
+              </w:rPr>
+            </w:pPr>
+            <w:r>
+              <w:rPr>
+                <w:rFonts w:asciiTheme="minorHAnsi" w:hAnsiTheme="minorHAnsi" w:cstheme="minorHAnsi"/>
+                <w:color w:val="000000" w:themeColor="text1"/>
+                <w:sz w:val="20"/>
+                <w:szCs w:val="20"/>
+              </w:rPr>
+              <w:t>from</w:t>
+            </w:r>
+            <w:r>
+              <w:rPr>
+                <w:rFonts w:asciiTheme="minorHAnsi" w:hAnsiTheme="minorHAnsi" w:cstheme="minorHAnsi"/>
+                <w:color w:val="000000" w:themeColor="text1"/>
+              </w:rPr>
+              <w:t xml:space="preserve"> .cv2 </w:t>
+            </w:r>
+            <w:r>
+              <w:rPr>
+                <w:rFonts w:asciiTheme="minorHAnsi" w:hAnsiTheme="minorHAnsi" w:cstheme="minorHAnsi"/>
+                <w:color w:val="000000" w:themeColor="text1"/>
+                <w:sz w:val="20"/>
+                <w:szCs w:val="20"/>
+              </w:rPr>
+              <w:t>import</w:t>
+            </w:r>
+            <w:r>
+              <w:rPr>
+                <w:rFonts w:asciiTheme="minorHAnsi" w:hAnsiTheme="minorHAnsi" w:cstheme="minorHAnsi"/>
+                <w:color w:val="000000" w:themeColor="text1"/>
+              </w:rPr>
+              <w:t xml:space="preserve"> *</w:t>
+            </w:r>
+          </w:p>
+          <w:p>
+            <w:pPr>
+              <w:tabs>
+                <w:tab w:val="left" w:pos="560"/>
+                <w:tab w:val="left" w:pos="1120"/>
+                <w:tab w:val="left" w:pos="1680"/>
+                <w:tab w:val="left" w:pos="2240"/>
+                <w:tab w:val="left" w:pos="2800"/>
+                <w:tab w:val="left" w:pos="3360"/>
+                <w:tab w:val="left" w:pos="3920"/>
+                <w:tab w:val="left" w:pos="4480"/>
+                <w:tab w:val="left" w:pos="5040"/>
+                <w:tab w:val="left" w:pos="5600"/>
+                <w:tab w:val="left" w:pos="6160"/>
+                <w:tab w:val="left" w:pos="6720"/>
+              </w:tabs>
+              <w:autoSpaceDE w:val="0"/>
+              <w:autoSpaceDN w:val="0"/>
+              <w:adjustRightInd w:val="0"/>
+              <w:rPr>
+                <w:rFonts w:asciiTheme="minorHAnsi" w:hAnsiTheme="minorHAnsi" w:cstheme="minorHAnsi"/>
+                <w:color w:val="000000" w:themeColor="text1"/>
+                <w:sz w:val="20"/>
+                <w:szCs w:val="20"/>
+              </w:rPr>
+            </w:pPr>
+            <w:proofErr w:type="spellStart"/>
+            <w:r>
+              <w:rPr>
+                <w:rFonts w:asciiTheme="minorHAnsi" w:hAnsiTheme="minorHAnsi" w:cstheme="minorHAnsi"/>
+                <w:color w:val="000000" w:themeColor="text1"/>
+              </w:rPr>
+              <w:t>ImportError</w:t>
+            </w:r>
+            <w:proofErr w:type="spellEnd"/>
+            <w:r>
+              <w:rPr>
+                <w:rFonts w:asciiTheme="minorHAnsi" w:hAnsiTheme="minorHAnsi" w:cstheme="minorHAnsi"/>
+                <w:color w:val="000000" w:themeColor="text1"/>
+              </w:rPr>
+              <w:t>: libgthread-</w:t>
+            </w:r>
+            <w:r>
+              <w:rPr>
+                <w:rFonts w:asciiTheme="minorHAnsi" w:hAnsiTheme="minorHAnsi" w:cstheme="minorHAnsi"/>
+                <w:color w:val="000000" w:themeColor="text1"/>
+                <w:sz w:val="20"/>
+                <w:szCs w:val="20"/>
+              </w:rPr>
+              <w:t>2.0</w:t>
+            </w:r>
+            <w:r>
+              <w:rPr>
+                <w:rFonts w:asciiTheme="minorHAnsi" w:hAnsiTheme="minorHAnsi" w:cstheme="minorHAnsi"/>
+                <w:color w:val="000000" w:themeColor="text1"/>
+              </w:rPr>
+              <w:t>.so</w:t>
+            </w:r>
+            <w:r>
+              <w:rPr>
+                <w:rFonts w:asciiTheme="minorHAnsi" w:hAnsiTheme="minorHAnsi" w:cstheme="minorHAnsi"/>
+                <w:color w:val="000000" w:themeColor="text1"/>
+                <w:sz w:val="20"/>
+                <w:szCs w:val="20"/>
+              </w:rPr>
+              <w:t>.0</w:t>
+            </w:r>
+            <w:r>
+              <w:rPr>
+                <w:rFonts w:asciiTheme="minorHAnsi" w:hAnsiTheme="minorHAnsi" w:cstheme="minorHAnsi"/>
+                <w:color w:val="000000" w:themeColor="text1"/>
+              </w:rPr>
+              <w:t xml:space="preserve">: cannot </w:t>
+            </w:r>
+            <w:r>
+              <w:rPr>
+                <w:rFonts w:asciiTheme="minorHAnsi" w:hAnsiTheme="minorHAnsi" w:cstheme="minorHAnsi"/>
+                <w:color w:val="000000" w:themeColor="text1"/>
+                <w:sz w:val="20"/>
+                <w:szCs w:val="20"/>
+              </w:rPr>
+              <w:t>open</w:t>
+            </w:r>
+            <w:r>
+              <w:rPr>
+                <w:rFonts w:asciiTheme="minorHAnsi" w:hAnsiTheme="minorHAnsi" w:cstheme="minorHAnsi"/>
+                <w:color w:val="000000" w:themeColor="text1"/>
+              </w:rPr>
+              <w:t xml:space="preserve"> shared </w:t>
+            </w:r>
+            <w:r>
+              <w:rPr>
+                <w:rFonts w:asciiTheme="minorHAnsi" w:hAnsiTheme="minorHAnsi" w:cstheme="minorHAnsi"/>
+                <w:color w:val="000000" w:themeColor="text1"/>
+                <w:sz w:val="20"/>
+                <w:szCs w:val="20"/>
+              </w:rPr>
+              <w:t>object</w:t>
+            </w:r>
+            <w:r>
+              <w:rPr>
+                <w:rFonts w:asciiTheme="minorHAnsi" w:hAnsiTheme="minorHAnsi" w:cstheme="minorHAnsi"/>
+                <w:color w:val="000000" w:themeColor="text1"/>
+              </w:rPr>
+              <w:t xml:space="preserve"> file: No such file </w:t>
+            </w:r>
+            <w:r>
+              <w:rPr>
+                <w:rFonts w:asciiTheme="minorHAnsi" w:hAnsiTheme="minorHAnsi" w:cstheme="minorHAnsi"/>
+                <w:color w:val="000000" w:themeColor="text1"/>
+                <w:sz w:val="20"/>
+                <w:szCs w:val="20"/>
+              </w:rPr>
+              <w:t>or</w:t>
+            </w:r>
+            <w:r>
+              <w:rPr>
+                <w:rFonts w:asciiTheme="minorHAnsi" w:hAnsiTheme="minorHAnsi" w:cstheme="minorHAnsi"/>
+                <w:color w:val="000000" w:themeColor="text1"/>
+              </w:rPr>
+              <w:t xml:space="preserve"> directory</w:t>
+            </w:r>
+          </w:p>
+          <w:p>
+            <w:pPr>
+              <w:tabs>
+                <w:tab w:val="left" w:pos="560"/>
+                <w:tab w:val="left" w:pos="1120"/>
+                <w:tab w:val="left" w:pos="1680"/>
+                <w:tab w:val="left" w:pos="2240"/>
+                <w:tab w:val="left" w:pos="2800"/>
+                <w:tab w:val="left" w:pos="3360"/>
+                <w:tab w:val="left" w:pos="3920"/>
+                <w:tab w:val="left" w:pos="4480"/>
+                <w:tab w:val="left" w:pos="5040"/>
+                <w:tab w:val="left" w:pos="5600"/>
+                <w:tab w:val="left" w:pos="6160"/>
+                <w:tab w:val="left" w:pos="6720"/>
+              </w:tabs>
+              <w:autoSpaceDE w:val="0"/>
+              <w:autoSpaceDN w:val="0"/>
+              <w:adjustRightInd w:val="0"/>
+              <w:rPr>
+                <w:rFonts w:asciiTheme="minorHAnsi" w:hAnsiTheme="minorHAnsi" w:cstheme="minorHAnsi"/>
+                <w:color w:val="000000" w:themeColor="text1"/>
+                <w:sz w:val="20"/>
+                <w:szCs w:val="20"/>
+              </w:rPr>
+            </w:pPr>
+          </w:p>
+          <w:p>
+            <w:pPr>
+              <w:tabs>
+                <w:tab w:val="left" w:pos="560"/>
+                <w:tab w:val="left" w:pos="1120"/>
+                <w:tab w:val="left" w:pos="1680"/>
+                <w:tab w:val="left" w:pos="2240"/>
+                <w:tab w:val="left" w:pos="2800"/>
+                <w:tab w:val="left" w:pos="3360"/>
+                <w:tab w:val="left" w:pos="3920"/>
+                <w:tab w:val="left" w:pos="4480"/>
+                <w:tab w:val="left" w:pos="5040"/>
+                <w:tab w:val="left" w:pos="5600"/>
+                <w:tab w:val="left" w:pos="6160"/>
+                <w:tab w:val="left" w:pos="6720"/>
+              </w:tabs>
+              <w:autoSpaceDE w:val="0"/>
+              <w:autoSpaceDN w:val="0"/>
+              <w:adjustRightInd w:val="0"/>
+              <w:rPr>
+                <w:rFonts w:asciiTheme="minorHAnsi" w:hAnsiTheme="minorHAnsi" w:cstheme="minorHAnsi"/>
+                <w:b/>
+                <w:bCs/>
+                <w:color w:val="00B050"/>
+                <w:sz w:val="20"/>
+                <w:szCs w:val="20"/>
+              </w:rPr>
+            </w:pPr>
+            <w:r>
+              <w:rPr>
+                <w:rFonts w:asciiTheme="minorHAnsi" w:hAnsiTheme="minorHAnsi" w:cstheme="minorHAnsi"/>
+                <w:b/>
+                <w:bCs/>
+                <w:color w:val="00B050"/>
+                <w:sz w:val="20"/>
+                <w:szCs w:val="20"/>
+              </w:rPr>
+              <w:t>Solution:</w:t>
+            </w:r>
+          </w:p>
+          <w:p>
+            <w:pPr>
+              <w:tabs>
+                <w:tab w:val="left" w:pos="560"/>
+                <w:tab w:val="left" w:pos="1120"/>
+                <w:tab w:val="left" w:pos="1680"/>
+                <w:tab w:val="left" w:pos="2240"/>
+                <w:tab w:val="left" w:pos="2800"/>
+                <w:tab w:val="left" w:pos="3360"/>
+                <w:tab w:val="left" w:pos="3920"/>
+                <w:tab w:val="left" w:pos="4480"/>
+                <w:tab w:val="left" w:pos="5040"/>
+                <w:tab w:val="left" w:pos="5600"/>
+                <w:tab w:val="left" w:pos="6160"/>
+                <w:tab w:val="left" w:pos="6720"/>
+              </w:tabs>
+              <w:autoSpaceDE w:val="0"/>
+              <w:autoSpaceDN w:val="0"/>
+              <w:adjustRightInd w:val="0"/>
+              <w:rPr>
+                <w:rFonts w:asciiTheme="minorHAnsi" w:hAnsiTheme="minorHAnsi" w:cstheme="minorHAnsi"/>
+                <w:color w:val="000000" w:themeColor="text1"/>
+                <w:sz w:val="20"/>
+                <w:szCs w:val="20"/>
+              </w:rPr>
+            </w:pPr>
+            <w:r>
+              <w:rPr>
+                <w:rFonts w:asciiTheme="minorHAnsi" w:hAnsiTheme="minorHAnsi" w:cstheme="minorHAnsi"/>
+                <w:color w:val="000000" w:themeColor="text1"/>
+                <w:sz w:val="20"/>
+                <w:szCs w:val="20"/>
+              </w:rPr>
+              <w:t>I’m trying this:</w:t>
+            </w:r>
+          </w:p>
+          <w:p>
+            <w:pPr>
+              <w:tabs>
+                <w:tab w:val="left" w:pos="560"/>
+                <w:tab w:val="left" w:pos="1120"/>
+                <w:tab w:val="left" w:pos="1680"/>
+                <w:tab w:val="left" w:pos="2240"/>
+                <w:tab w:val="left" w:pos="2800"/>
+                <w:tab w:val="left" w:pos="3360"/>
+                <w:tab w:val="left" w:pos="3920"/>
+                <w:tab w:val="left" w:pos="4480"/>
+                <w:tab w:val="left" w:pos="5040"/>
+                <w:tab w:val="left" w:pos="5600"/>
+                <w:tab w:val="left" w:pos="6160"/>
+                <w:tab w:val="left" w:pos="6720"/>
+              </w:tabs>
+              <w:autoSpaceDE w:val="0"/>
+              <w:autoSpaceDN w:val="0"/>
+              <w:adjustRightInd w:val="0"/>
+              <w:rPr>
+                <w:rFonts w:asciiTheme="minorHAnsi" w:hAnsiTheme="minorHAnsi" w:cstheme="minorHAnsi"/>
+                <w:color w:val="000000" w:themeColor="text1"/>
+                <w:sz w:val="20"/>
+                <w:szCs w:val="20"/>
+              </w:rPr>
+            </w:pPr>
+            <w:hyperlink r:id="rId5" w:history="1">
+              <w:r>
+                <w:rPr>
+                  <w:rStyle w:val="Hyperlink"/>
+                  <w:rFonts w:asciiTheme="minorHAnsi" w:hAnsiTheme="minorHAnsi" w:cstheme="minorHAnsi"/>
+                  <w:sz w:val="20"/>
+                  <w:szCs w:val="20"/>
+                </w:rPr>
+                <w:t>https://stackoverflow.com/questions/53350876/unable-to-install-run-docker-with-opencv</w:t>
+              </w:r>
+            </w:hyperlink>
+          </w:p>
+          <w:p>
+            <w:pPr>
+              <w:tabs>
+                <w:tab w:val="left" w:pos="560"/>
+                <w:tab w:val="left" w:pos="1120"/>
+                <w:tab w:val="left" w:pos="1680"/>
+                <w:tab w:val="left" w:pos="2240"/>
+                <w:tab w:val="left" w:pos="2800"/>
+                <w:tab w:val="left" w:pos="3360"/>
+                <w:tab w:val="left" w:pos="3920"/>
+                <w:tab w:val="left" w:pos="4480"/>
+                <w:tab w:val="left" w:pos="5040"/>
+                <w:tab w:val="left" w:pos="5600"/>
+                <w:tab w:val="left" w:pos="6160"/>
+                <w:tab w:val="left" w:pos="6720"/>
+              </w:tabs>
+              <w:autoSpaceDE w:val="0"/>
+              <w:autoSpaceDN w:val="0"/>
+              <w:adjustRightInd w:val="0"/>
+              <w:rPr>
+                <w:rFonts w:asciiTheme="minorHAnsi" w:hAnsiTheme="minorHAnsi" w:cstheme="minorHAnsi"/>
+                <w:color w:val="000000" w:themeColor="text1"/>
+              </w:rPr>
+            </w:pPr>
+            <w:r>
+              <w:rPr>
+                <w:rFonts w:asciiTheme="minorHAnsi" w:hAnsiTheme="minorHAnsi" w:cstheme="minorHAnsi"/>
+                <w:color w:val="000000" w:themeColor="text1"/>
+              </w:rPr>
+              <w:t xml:space="preserve">I copied </w:t>
+            </w:r>
+            <w:proofErr w:type="spellStart"/>
+            <w:r>
+              <w:rPr>
+                <w:rFonts w:asciiTheme="minorHAnsi" w:hAnsiTheme="minorHAnsi" w:cstheme="minorHAnsi"/>
+                <w:color w:val="000000" w:themeColor="text1"/>
+              </w:rPr>
+              <w:t>jjanzic</w:t>
+            </w:r>
+            <w:proofErr w:type="spellEnd"/>
+            <w:r>
+              <w:rPr>
+                <w:rFonts w:asciiTheme="minorHAnsi" w:hAnsiTheme="minorHAnsi" w:cstheme="minorHAnsi"/>
+                <w:color w:val="000000" w:themeColor="text1"/>
+              </w:rPr>
+              <w:t>/docker-python3-opencv into Docker</w:t>
+            </w:r>
+            <w:r>
+              <w:rPr>
+                <w:rFonts w:asciiTheme="minorHAnsi" w:hAnsiTheme="minorHAnsi" w:cstheme="minorHAnsi"/>
+                <w:color w:val="000000" w:themeColor="text1"/>
+              </w:rPr>
+              <w:t xml:space="preserve">. That didn’t seem to work. </w:t>
+            </w:r>
+            <w:proofErr w:type="gramStart"/>
+            <w:r>
+              <w:rPr>
+                <w:rFonts w:asciiTheme="minorHAnsi" w:hAnsiTheme="minorHAnsi" w:cstheme="minorHAnsi"/>
+                <w:color w:val="000000" w:themeColor="text1"/>
+              </w:rPr>
+              <w:t>So</w:t>
+            </w:r>
+            <w:proofErr w:type="gramEnd"/>
+            <w:r>
+              <w:rPr>
+                <w:rFonts w:asciiTheme="minorHAnsi" w:hAnsiTheme="minorHAnsi" w:cstheme="minorHAnsi"/>
+                <w:color w:val="000000" w:themeColor="text1"/>
+              </w:rPr>
+              <w:t xml:space="preserve"> I changed the requirements text to contain </w:t>
+            </w:r>
+            <w:r>
+              <w:rPr>
+                <w:rFonts w:asciiTheme="minorHAnsi" w:hAnsiTheme="minorHAnsi" w:cstheme="minorHAnsi"/>
+                <w:color w:val="000000" w:themeColor="text1"/>
+              </w:rPr>
+              <w:t>[</w:t>
+            </w:r>
+            <w:proofErr w:type="spellStart"/>
+            <w:r>
+              <w:rPr>
+                <w:rFonts w:asciiTheme="minorHAnsi" w:hAnsiTheme="minorHAnsi" w:cstheme="minorHAnsi"/>
+                <w:color w:val="000000" w:themeColor="text1"/>
+              </w:rPr>
+              <w:t>opencv</w:t>
+            </w:r>
+            <w:proofErr w:type="spellEnd"/>
+            <w:r>
+              <w:rPr>
+                <w:rFonts w:asciiTheme="minorHAnsi" w:hAnsiTheme="minorHAnsi" w:cstheme="minorHAnsi"/>
+                <w:color w:val="000000" w:themeColor="text1"/>
+              </w:rPr>
+              <w:t>-python-headless</w:t>
+            </w:r>
+            <w:r>
+              <w:rPr>
+                <w:rFonts w:asciiTheme="minorHAnsi" w:hAnsiTheme="minorHAnsi" w:cstheme="minorHAnsi"/>
+                <w:color w:val="000000" w:themeColor="text1"/>
+              </w:rPr>
+              <w:t>]</w:t>
+            </w:r>
+            <w:r>
+              <w:rPr>
+                <w:rFonts w:asciiTheme="minorHAnsi" w:hAnsiTheme="minorHAnsi" w:cstheme="minorHAnsi"/>
+                <w:color w:val="000000" w:themeColor="text1"/>
+              </w:rPr>
+              <w:t xml:space="preserve"> </w:t>
+            </w:r>
+          </w:p>
+          <w:p>
+            <w:pPr>
+              <w:tabs>
+                <w:tab w:val="left" w:pos="560"/>
+                <w:tab w:val="left" w:pos="1120"/>
+                <w:tab w:val="left" w:pos="1680"/>
+                <w:tab w:val="left" w:pos="2240"/>
+                <w:tab w:val="left" w:pos="2800"/>
+                <w:tab w:val="left" w:pos="3360"/>
+                <w:tab w:val="left" w:pos="3920"/>
+                <w:tab w:val="left" w:pos="4480"/>
+                <w:tab w:val="left" w:pos="5040"/>
+                <w:tab w:val="left" w:pos="5600"/>
+                <w:tab w:val="left" w:pos="6160"/>
+                <w:tab w:val="left" w:pos="6720"/>
+              </w:tabs>
+              <w:autoSpaceDE w:val="0"/>
+              <w:autoSpaceDN w:val="0"/>
+              <w:adjustRightInd w:val="0"/>
+              <w:rPr>
+                <w:rFonts w:asciiTheme="minorHAnsi" w:hAnsiTheme="minorHAnsi" w:cstheme="minorHAnsi"/>
+                <w:color w:val="000000" w:themeColor="text1"/>
+              </w:rPr>
+            </w:pPr>
+            <w:r>
+              <w:rPr>
+                <w:rFonts w:asciiTheme="minorHAnsi" w:hAnsiTheme="minorHAnsi" w:cstheme="minorHAnsi"/>
+                <w:color w:val="000000" w:themeColor="text1"/>
+              </w:rPr>
+              <w:t xml:space="preserve">instead of </w:t>
+            </w:r>
+            <w:r>
+              <w:rPr>
+                <w:rFonts w:asciiTheme="minorHAnsi" w:hAnsiTheme="minorHAnsi" w:cstheme="minorHAnsi"/>
+                <w:color w:val="000000" w:themeColor="text1"/>
+              </w:rPr>
+              <w:t>[</w:t>
+            </w:r>
+            <w:r>
+              <w:rPr>
+                <w:rFonts w:asciiTheme="minorHAnsi" w:hAnsiTheme="minorHAnsi" w:cstheme="minorHAnsi"/>
+                <w:color w:val="000000" w:themeColor="text1"/>
+              </w:rPr>
+              <w:t>open cv</w:t>
+            </w:r>
+            <w:r>
+              <w:rPr>
+                <w:rFonts w:asciiTheme="minorHAnsi" w:hAnsiTheme="minorHAnsi" w:cstheme="minorHAnsi"/>
+                <w:color w:val="000000" w:themeColor="text1"/>
+              </w:rPr>
+              <w:t>]</w:t>
+            </w:r>
+          </w:p>
+          <w:p>
+            <w:pPr>
+              <w:tabs>
+                <w:tab w:val="left" w:pos="560"/>
+                <w:tab w:val="left" w:pos="1120"/>
+                <w:tab w:val="left" w:pos="1680"/>
+                <w:tab w:val="left" w:pos="2240"/>
+                <w:tab w:val="left" w:pos="2800"/>
+                <w:tab w:val="left" w:pos="3360"/>
+                <w:tab w:val="left" w:pos="3920"/>
+                <w:tab w:val="left" w:pos="4480"/>
+                <w:tab w:val="left" w:pos="5040"/>
+                <w:tab w:val="left" w:pos="5600"/>
+                <w:tab w:val="left" w:pos="6160"/>
+                <w:tab w:val="left" w:pos="6720"/>
+              </w:tabs>
+              <w:autoSpaceDE w:val="0"/>
+              <w:autoSpaceDN w:val="0"/>
+              <w:adjustRightInd w:val="0"/>
+              <w:rPr>
+                <w:rFonts w:asciiTheme="minorHAnsi" w:hAnsiTheme="minorHAnsi" w:cstheme="minorHAnsi"/>
+                <w:color w:val="000000" w:themeColor="text1"/>
+                <w:sz w:val="20"/>
+                <w:szCs w:val="20"/>
+              </w:rPr>
+            </w:pPr>
+          </w:p>
+          <w:p>
+            <w:pPr>
+              <w:tabs>
+                <w:tab w:val="left" w:pos="560"/>
+                <w:tab w:val="left" w:pos="1120"/>
+                <w:tab w:val="left" w:pos="1680"/>
+                <w:tab w:val="left" w:pos="2240"/>
+                <w:tab w:val="left" w:pos="2800"/>
+                <w:tab w:val="left" w:pos="3360"/>
+                <w:tab w:val="left" w:pos="3920"/>
+                <w:tab w:val="left" w:pos="4480"/>
+                <w:tab w:val="left" w:pos="5040"/>
+                <w:tab w:val="left" w:pos="5600"/>
+                <w:tab w:val="left" w:pos="6160"/>
+                <w:tab w:val="left" w:pos="6720"/>
+              </w:tabs>
+              <w:autoSpaceDE w:val="0"/>
+              <w:autoSpaceDN w:val="0"/>
+              <w:adjustRightInd w:val="0"/>
+              <w:rPr>
+                <w:rFonts w:asciiTheme="minorHAnsi" w:hAnsiTheme="minorHAnsi" w:cstheme="minorHAnsi"/>
+                <w:b/>
+                <w:bCs/>
+                <w:color w:val="FF0000"/>
+                <w:sz w:val="20"/>
+                <w:szCs w:val="20"/>
+              </w:rPr>
+            </w:pPr>
+            <w:r>
+              <w:rPr>
+                <w:rFonts w:asciiTheme="minorHAnsi" w:hAnsiTheme="minorHAnsi" w:cstheme="minorHAnsi"/>
+                <w:b/>
+                <w:bCs/>
+                <w:color w:val="FF0000"/>
+                <w:sz w:val="20"/>
+                <w:szCs w:val="20"/>
+              </w:rPr>
+              <w:t>Issue:</w:t>
+            </w:r>
+          </w:p>
+          <w:p>
+            <w:pPr>
+              <w:tabs>
+                <w:tab w:val="left" w:pos="560"/>
+                <w:tab w:val="left" w:pos="1120"/>
+                <w:tab w:val="left" w:pos="1680"/>
+                <w:tab w:val="left" w:pos="2240"/>
+                <w:tab w:val="left" w:pos="2800"/>
+                <w:tab w:val="left" w:pos="3360"/>
+                <w:tab w:val="left" w:pos="3920"/>
+                <w:tab w:val="left" w:pos="4480"/>
+                <w:tab w:val="left" w:pos="5040"/>
+                <w:tab w:val="left" w:pos="5600"/>
+                <w:tab w:val="left" w:pos="6160"/>
+                <w:tab w:val="left" w:pos="6720"/>
+              </w:tabs>
+              <w:autoSpaceDE w:val="0"/>
+              <w:autoSpaceDN w:val="0"/>
+              <w:adjustRightInd w:val="0"/>
+              <w:rPr>
+                <w:rFonts w:asciiTheme="minorHAnsi" w:hAnsiTheme="minorHAnsi" w:cstheme="minorHAnsi"/>
+                <w:color w:val="000000" w:themeColor="text1"/>
+                <w:sz w:val="20"/>
+                <w:szCs w:val="20"/>
+              </w:rPr>
+            </w:pPr>
+            <w:r>
+              <w:rPr>
+                <w:rFonts w:asciiTheme="minorHAnsi" w:hAnsiTheme="minorHAnsi" w:cstheme="minorHAnsi"/>
+                <w:color w:val="000000" w:themeColor="text1"/>
+                <w:sz w:val="20"/>
+                <w:szCs w:val="20"/>
+              </w:rPr>
+              <w:t xml:space="preserve">When trying to run the Docker image without interactivity, </w:t>
+            </w:r>
+          </w:p>
+          <w:p>
+            <w:pPr>
+              <w:tabs>
+                <w:tab w:val="left" w:pos="560"/>
+                <w:tab w:val="left" w:pos="1120"/>
+                <w:tab w:val="left" w:pos="1680"/>
+                <w:tab w:val="left" w:pos="2240"/>
+                <w:tab w:val="left" w:pos="2800"/>
+                <w:tab w:val="left" w:pos="3360"/>
+                <w:tab w:val="left" w:pos="3920"/>
+                <w:tab w:val="left" w:pos="4480"/>
+                <w:tab w:val="left" w:pos="5040"/>
+                <w:tab w:val="left" w:pos="5600"/>
+                <w:tab w:val="left" w:pos="6160"/>
+                <w:tab w:val="left" w:pos="6720"/>
+              </w:tabs>
+              <w:autoSpaceDE w:val="0"/>
+              <w:autoSpaceDN w:val="0"/>
+              <w:adjustRightInd w:val="0"/>
+              <w:rPr>
+                <w:rFonts w:asciiTheme="minorHAnsi" w:hAnsiTheme="minorHAnsi" w:cstheme="minorHAnsi"/>
+                <w:color w:val="000000" w:themeColor="text1"/>
+                <w:sz w:val="20"/>
+                <w:szCs w:val="20"/>
+              </w:rPr>
+            </w:pPr>
+            <w:r>
+              <w:rPr>
+                <w:rFonts w:asciiTheme="minorHAnsi" w:hAnsiTheme="minorHAnsi" w:cstheme="minorHAnsi"/>
+                <w:color w:val="000000" w:themeColor="text1"/>
+                <w:sz w:val="20"/>
+                <w:szCs w:val="20"/>
+              </w:rPr>
+              <w:t>docker run -e PORT=8000 -p 8000:8000 image-name</w:t>
+            </w:r>
+          </w:p>
+          <w:p>
+            <w:pPr>
+              <w:tabs>
+                <w:tab w:val="left" w:pos="560"/>
+                <w:tab w:val="left" w:pos="1120"/>
+                <w:tab w:val="left" w:pos="1680"/>
+                <w:tab w:val="left" w:pos="2240"/>
+                <w:tab w:val="left" w:pos="2800"/>
+                <w:tab w:val="left" w:pos="3360"/>
+                <w:tab w:val="left" w:pos="3920"/>
+                <w:tab w:val="left" w:pos="4480"/>
+                <w:tab w:val="left" w:pos="5040"/>
+                <w:tab w:val="left" w:pos="5600"/>
+                <w:tab w:val="left" w:pos="6160"/>
+                <w:tab w:val="left" w:pos="6720"/>
+              </w:tabs>
+              <w:autoSpaceDE w:val="0"/>
+              <w:autoSpaceDN w:val="0"/>
+              <w:adjustRightInd w:val="0"/>
+              <w:rPr>
+                <w:rFonts w:asciiTheme="minorHAnsi" w:hAnsiTheme="minorHAnsi" w:cstheme="minorHAnsi"/>
+                <w:color w:val="000000" w:themeColor="text1"/>
+                <w:sz w:val="20"/>
+                <w:szCs w:val="20"/>
+              </w:rPr>
+            </w:pPr>
+          </w:p>
+          <w:p>
+            <w:pPr>
+              <w:tabs>
+                <w:tab w:val="left" w:pos="560"/>
+                <w:tab w:val="left" w:pos="1120"/>
+                <w:tab w:val="left" w:pos="1680"/>
+                <w:tab w:val="left" w:pos="2240"/>
+                <w:tab w:val="left" w:pos="2800"/>
+                <w:tab w:val="left" w:pos="3360"/>
+                <w:tab w:val="left" w:pos="3920"/>
+                <w:tab w:val="left" w:pos="4480"/>
+                <w:tab w:val="left" w:pos="5040"/>
+                <w:tab w:val="left" w:pos="5600"/>
+                <w:tab w:val="left" w:pos="6160"/>
+                <w:tab w:val="left" w:pos="6720"/>
+              </w:tabs>
+              <w:autoSpaceDE w:val="0"/>
+              <w:autoSpaceDN w:val="0"/>
+              <w:adjustRightInd w:val="0"/>
+              <w:rPr>
+                <w:rFonts w:asciiTheme="minorHAnsi" w:hAnsiTheme="minorHAnsi" w:cstheme="minorHAnsi"/>
+                <w:color w:val="000000" w:themeColor="text1"/>
+                <w:sz w:val="20"/>
+                <w:szCs w:val="20"/>
+              </w:rPr>
+            </w:pPr>
+            <w:r>
+              <w:rPr>
+                <w:rFonts w:asciiTheme="minorHAnsi" w:hAnsiTheme="minorHAnsi" w:cstheme="minorHAnsi"/>
+                <w:color w:val="000000" w:themeColor="text1"/>
+                <w:sz w:val="20"/>
+                <w:szCs w:val="20"/>
+              </w:rPr>
+              <w:t>I get the following error:</w:t>
+            </w:r>
+          </w:p>
+          <w:p>
+            <w:pPr>
+              <w:tabs>
+                <w:tab w:val="left" w:pos="560"/>
+                <w:tab w:val="left" w:pos="1120"/>
+                <w:tab w:val="left" w:pos="1680"/>
+                <w:tab w:val="left" w:pos="2240"/>
+                <w:tab w:val="left" w:pos="2800"/>
+                <w:tab w:val="left" w:pos="3360"/>
+                <w:tab w:val="left" w:pos="3920"/>
+                <w:tab w:val="left" w:pos="4480"/>
+                <w:tab w:val="left" w:pos="5040"/>
+                <w:tab w:val="left" w:pos="5600"/>
+                <w:tab w:val="left" w:pos="6160"/>
+                <w:tab w:val="left" w:pos="6720"/>
+              </w:tabs>
+              <w:autoSpaceDE w:val="0"/>
+              <w:autoSpaceDN w:val="0"/>
+              <w:adjustRightInd w:val="0"/>
+              <w:rPr>
+                <w:rFonts w:asciiTheme="minorHAnsi" w:hAnsiTheme="minorHAnsi" w:cstheme="minorHAnsi"/>
+                <w:color w:val="000000" w:themeColor="text1"/>
+                <w:sz w:val="20"/>
+                <w:szCs w:val="20"/>
+              </w:rPr>
+            </w:pPr>
+            <w:proofErr w:type="spellStart"/>
+            <w:r>
+              <w:rPr>
+                <w:rFonts w:asciiTheme="minorHAnsi" w:hAnsiTheme="minorHAnsi" w:cstheme="minorHAnsi"/>
+                <w:color w:val="000000" w:themeColor="text1"/>
+                <w:sz w:val="20"/>
+                <w:szCs w:val="20"/>
+              </w:rPr>
+              <w:t>ModuleNotFoundError</w:t>
+            </w:r>
+            <w:proofErr w:type="spellEnd"/>
+            <w:r>
+              <w:rPr>
+                <w:rFonts w:asciiTheme="minorHAnsi" w:hAnsiTheme="minorHAnsi" w:cstheme="minorHAnsi"/>
+                <w:color w:val="000000" w:themeColor="text1"/>
+                <w:sz w:val="20"/>
+                <w:szCs w:val="20"/>
+              </w:rPr>
+              <w:t>: No module named 'app'</w:t>
+            </w:r>
+          </w:p>
+          <w:p>
+            <w:pPr>
+              <w:tabs>
+                <w:tab w:val="left" w:pos="560"/>
+                <w:tab w:val="left" w:pos="1120"/>
+                <w:tab w:val="left" w:pos="1680"/>
+                <w:tab w:val="left" w:pos="2240"/>
+                <w:tab w:val="left" w:pos="2800"/>
+                <w:tab w:val="left" w:pos="3360"/>
+                <w:tab w:val="left" w:pos="3920"/>
+                <w:tab w:val="left" w:pos="4480"/>
+                <w:tab w:val="left" w:pos="5040"/>
+                <w:tab w:val="left" w:pos="5600"/>
+                <w:tab w:val="left" w:pos="6160"/>
+                <w:tab w:val="left" w:pos="6720"/>
+              </w:tabs>
+              <w:autoSpaceDE w:val="0"/>
+              <w:autoSpaceDN w:val="0"/>
+              <w:adjustRightInd w:val="0"/>
+              <w:rPr>
+                <w:rFonts w:asciiTheme="minorHAnsi" w:hAnsiTheme="minorHAnsi" w:cstheme="minorHAnsi"/>
+                <w:color w:val="000000" w:themeColor="text1"/>
+                <w:sz w:val="20"/>
+                <w:szCs w:val="20"/>
+              </w:rPr>
+            </w:pPr>
+          </w:p>
+          <w:p>
+            <w:pPr>
+              <w:tabs>
+                <w:tab w:val="left" w:pos="560"/>
+                <w:tab w:val="left" w:pos="1120"/>
+                <w:tab w:val="left" w:pos="1680"/>
+                <w:tab w:val="left" w:pos="2240"/>
+                <w:tab w:val="left" w:pos="2800"/>
+                <w:tab w:val="left" w:pos="3360"/>
+                <w:tab w:val="left" w:pos="3920"/>
+                <w:tab w:val="left" w:pos="4480"/>
+                <w:tab w:val="left" w:pos="5040"/>
+                <w:tab w:val="left" w:pos="5600"/>
+                <w:tab w:val="left" w:pos="6160"/>
+                <w:tab w:val="left" w:pos="6720"/>
+              </w:tabs>
+              <w:autoSpaceDE w:val="0"/>
+              <w:autoSpaceDN w:val="0"/>
+              <w:adjustRightInd w:val="0"/>
+              <w:rPr>
+                <w:rFonts w:asciiTheme="minorHAnsi" w:hAnsiTheme="minorHAnsi" w:cstheme="minorHAnsi"/>
+                <w:color w:val="FF0000"/>
+                <w:sz w:val="20"/>
+                <w:szCs w:val="20"/>
+              </w:rPr>
+            </w:pPr>
+          </w:p>
+          <w:p>
+            <w:pPr>
+              <w:tabs>
+                <w:tab w:val="left" w:pos="560"/>
+                <w:tab w:val="left" w:pos="1120"/>
+                <w:tab w:val="left" w:pos="1680"/>
+                <w:tab w:val="left" w:pos="2240"/>
+                <w:tab w:val="left" w:pos="2800"/>
+                <w:tab w:val="left" w:pos="3360"/>
+                <w:tab w:val="left" w:pos="3920"/>
+                <w:tab w:val="left" w:pos="4480"/>
+                <w:tab w:val="left" w:pos="5040"/>
+                <w:tab w:val="left" w:pos="5600"/>
+                <w:tab w:val="left" w:pos="6160"/>
+                <w:tab w:val="left" w:pos="6720"/>
+              </w:tabs>
+              <w:autoSpaceDE w:val="0"/>
+              <w:autoSpaceDN w:val="0"/>
+              <w:adjustRightInd w:val="0"/>
+              <w:rPr>
+                <w:rFonts w:asciiTheme="minorHAnsi" w:hAnsiTheme="minorHAnsi" w:cstheme="minorHAnsi"/>
+                <w:b/>
+                <w:bCs/>
+                <w:color w:val="00B050"/>
+                <w:sz w:val="20"/>
+                <w:szCs w:val="20"/>
+              </w:rPr>
+            </w:pPr>
+            <w:r>
+              <w:rPr>
+                <w:rFonts w:asciiTheme="minorHAnsi" w:hAnsiTheme="minorHAnsi" w:cstheme="minorHAnsi"/>
+                <w:b/>
+                <w:bCs/>
+                <w:color w:val="00B050"/>
+                <w:sz w:val="20"/>
+                <w:szCs w:val="20"/>
+              </w:rPr>
+              <w:t>Solution:</w:t>
+            </w:r>
+          </w:p>
+          <w:p>
+            <w:pPr>
+              <w:tabs>
+                <w:tab w:val="left" w:pos="560"/>
+                <w:tab w:val="left" w:pos="1120"/>
+                <w:tab w:val="left" w:pos="1680"/>
+                <w:tab w:val="left" w:pos="2240"/>
+                <w:tab w:val="left" w:pos="2800"/>
+                <w:tab w:val="left" w:pos="3360"/>
+                <w:tab w:val="left" w:pos="3920"/>
+                <w:tab w:val="left" w:pos="4480"/>
+                <w:tab w:val="left" w:pos="5040"/>
+                <w:tab w:val="left" w:pos="5600"/>
+                <w:tab w:val="left" w:pos="6160"/>
+                <w:tab w:val="left" w:pos="6720"/>
+              </w:tabs>
+              <w:autoSpaceDE w:val="0"/>
+              <w:autoSpaceDN w:val="0"/>
+              <w:adjustRightInd w:val="0"/>
+              <w:rPr>
+                <w:rFonts w:asciiTheme="minorHAnsi" w:hAnsiTheme="minorHAnsi" w:cstheme="minorHAnsi"/>
+                <w:color w:val="000000" w:themeColor="text1"/>
+                <w:sz w:val="20"/>
+                <w:szCs w:val="20"/>
+              </w:rPr>
+            </w:pPr>
+            <w:r>
+              <w:rPr>
+                <w:rFonts w:asciiTheme="minorHAnsi" w:hAnsiTheme="minorHAnsi" w:cstheme="minorHAnsi"/>
+                <w:color w:val="000000" w:themeColor="text1"/>
+                <w:sz w:val="20"/>
+                <w:szCs w:val="20"/>
+              </w:rPr>
+              <w:t>Looking around, it seems like for some reason my python environment file isn’t being set up correctly</w:t>
+            </w:r>
+          </w:p>
+          <w:p>
+            <w:pPr>
+              <w:tabs>
+                <w:tab w:val="left" w:pos="560"/>
+                <w:tab w:val="left" w:pos="1120"/>
+                <w:tab w:val="left" w:pos="1680"/>
+                <w:tab w:val="left" w:pos="2240"/>
+                <w:tab w:val="left" w:pos="2800"/>
+                <w:tab w:val="left" w:pos="3360"/>
+                <w:tab w:val="left" w:pos="3920"/>
+                <w:tab w:val="left" w:pos="4480"/>
+                <w:tab w:val="left" w:pos="5040"/>
+                <w:tab w:val="left" w:pos="5600"/>
+                <w:tab w:val="left" w:pos="6160"/>
+                <w:tab w:val="left" w:pos="6720"/>
+              </w:tabs>
+              <w:autoSpaceDE w:val="0"/>
+              <w:autoSpaceDN w:val="0"/>
+              <w:adjustRightInd w:val="0"/>
+              <w:rPr>
+                <w:rFonts w:asciiTheme="minorHAnsi" w:hAnsiTheme="minorHAnsi" w:cstheme="minorHAnsi"/>
+                <w:color w:val="000000" w:themeColor="text1"/>
+                <w:sz w:val="20"/>
+                <w:szCs w:val="20"/>
+              </w:rPr>
+            </w:pPr>
+            <w:r>
+              <w:rPr>
+                <w:rFonts w:asciiTheme="minorHAnsi" w:hAnsiTheme="minorHAnsi" w:cstheme="minorHAnsi"/>
+                <w:color w:val="000000" w:themeColor="text1"/>
+                <w:sz w:val="20"/>
+                <w:szCs w:val="20"/>
+              </w:rPr>
+              <w:t>I added the following code to my docker image file:</w:t>
+            </w:r>
+          </w:p>
+          <w:p>
+            <w:pPr>
+              <w:tabs>
+                <w:tab w:val="left" w:pos="560"/>
+                <w:tab w:val="left" w:pos="1120"/>
+                <w:tab w:val="left" w:pos="1680"/>
+                <w:tab w:val="left" w:pos="2240"/>
+                <w:tab w:val="left" w:pos="2800"/>
+                <w:tab w:val="left" w:pos="3360"/>
+                <w:tab w:val="left" w:pos="3920"/>
+                <w:tab w:val="left" w:pos="4480"/>
+                <w:tab w:val="left" w:pos="5040"/>
+                <w:tab w:val="left" w:pos="5600"/>
+                <w:tab w:val="left" w:pos="6160"/>
+                <w:tab w:val="left" w:pos="6720"/>
+              </w:tabs>
+              <w:autoSpaceDE w:val="0"/>
+              <w:autoSpaceDN w:val="0"/>
+              <w:adjustRightInd w:val="0"/>
+              <w:rPr>
+                <w:rFonts w:asciiTheme="minorHAnsi" w:hAnsiTheme="minorHAnsi" w:cstheme="minorHAnsi"/>
+                <w:color w:val="000000" w:themeColor="text1"/>
+                <w:sz w:val="20"/>
+                <w:szCs w:val="20"/>
+              </w:rPr>
+            </w:pPr>
+            <w:r>
+              <w:rPr>
+                <w:rFonts w:asciiTheme="minorHAnsi" w:hAnsiTheme="minorHAnsi" w:cstheme="minorHAnsi"/>
+                <w:color w:val="000000" w:themeColor="text1"/>
+                <w:sz w:val="20"/>
+                <w:szCs w:val="20"/>
+              </w:rPr>
+              <w:t>RUN export PYTHONPATH="$PYTHONPATH:/</w:t>
+            </w:r>
+            <w:proofErr w:type="spellStart"/>
+            <w:r>
+              <w:rPr>
+                <w:rFonts w:asciiTheme="minorHAnsi" w:hAnsiTheme="minorHAnsi" w:cstheme="minorHAnsi"/>
+                <w:color w:val="000000" w:themeColor="text1"/>
+                <w:sz w:val="20"/>
+                <w:szCs w:val="20"/>
+              </w:rPr>
+              <w:t>DoggyDetector</w:t>
+            </w:r>
+            <w:proofErr w:type="spellEnd"/>
+            <w:r>
+              <w:rPr>
+                <w:rFonts w:asciiTheme="minorHAnsi" w:hAnsiTheme="minorHAnsi" w:cstheme="minorHAnsi"/>
+                <w:color w:val="000000" w:themeColor="text1"/>
+                <w:sz w:val="20"/>
+                <w:szCs w:val="20"/>
+              </w:rPr>
+              <w:t>"</w:t>
+            </w:r>
+          </w:p>
+          <w:p>
+            <w:pPr>
+              <w:tabs>
+                <w:tab w:val="left" w:pos="560"/>
+                <w:tab w:val="left" w:pos="1120"/>
+                <w:tab w:val="left" w:pos="1680"/>
+                <w:tab w:val="left" w:pos="2240"/>
+                <w:tab w:val="left" w:pos="2800"/>
+                <w:tab w:val="left" w:pos="3360"/>
+                <w:tab w:val="left" w:pos="3920"/>
+                <w:tab w:val="left" w:pos="4480"/>
+                <w:tab w:val="left" w:pos="5040"/>
+                <w:tab w:val="left" w:pos="5600"/>
+                <w:tab w:val="left" w:pos="6160"/>
+                <w:tab w:val="left" w:pos="6720"/>
+              </w:tabs>
+              <w:autoSpaceDE w:val="0"/>
+              <w:autoSpaceDN w:val="0"/>
+              <w:adjustRightInd w:val="0"/>
+              <w:rPr>
+                <w:rFonts w:asciiTheme="minorHAnsi" w:hAnsiTheme="minorHAnsi" w:cstheme="minorHAnsi"/>
+                <w:color w:val="000000" w:themeColor="text1"/>
+                <w:sz w:val="20"/>
+                <w:szCs w:val="20"/>
+              </w:rPr>
+            </w:pPr>
+            <w:r>
+              <w:rPr>
+                <w:rFonts w:asciiTheme="minorHAnsi" w:hAnsiTheme="minorHAnsi" w:cstheme="minorHAnsi"/>
+                <w:color w:val="000000" w:themeColor="text1"/>
+                <w:sz w:val="20"/>
+                <w:szCs w:val="20"/>
+              </w:rPr>
+              <w:t>And that seems to have fixed it. But now I’m getting another error:</w:t>
+            </w:r>
+          </w:p>
+          <w:p>
+            <w:pPr>
+              <w:tabs>
+                <w:tab w:val="left" w:pos="560"/>
+                <w:tab w:val="left" w:pos="1120"/>
+                <w:tab w:val="left" w:pos="1680"/>
+                <w:tab w:val="left" w:pos="2240"/>
+                <w:tab w:val="left" w:pos="2800"/>
+                <w:tab w:val="left" w:pos="3360"/>
+                <w:tab w:val="left" w:pos="3920"/>
+                <w:tab w:val="left" w:pos="4480"/>
+                <w:tab w:val="left" w:pos="5040"/>
+                <w:tab w:val="left" w:pos="5600"/>
+                <w:tab w:val="left" w:pos="6160"/>
+                <w:tab w:val="left" w:pos="6720"/>
+              </w:tabs>
+              <w:autoSpaceDE w:val="0"/>
+              <w:autoSpaceDN w:val="0"/>
+              <w:adjustRightInd w:val="0"/>
+              <w:rPr>
+                <w:rFonts w:asciiTheme="minorHAnsi" w:hAnsiTheme="minorHAnsi" w:cstheme="minorHAnsi"/>
+                <w:color w:val="000000" w:themeColor="text1"/>
+                <w:sz w:val="20"/>
+                <w:szCs w:val="20"/>
+              </w:rPr>
+            </w:pPr>
+          </w:p>
+          <w:p>
+            <w:pPr>
+              <w:tabs>
+                <w:tab w:val="left" w:pos="560"/>
+                <w:tab w:val="left" w:pos="1120"/>
+                <w:tab w:val="left" w:pos="1680"/>
+                <w:tab w:val="left" w:pos="2240"/>
+                <w:tab w:val="left" w:pos="2800"/>
+                <w:tab w:val="left" w:pos="3360"/>
+                <w:tab w:val="left" w:pos="3920"/>
+                <w:tab w:val="left" w:pos="4480"/>
+                <w:tab w:val="left" w:pos="5040"/>
+                <w:tab w:val="left" w:pos="5600"/>
+                <w:tab w:val="left" w:pos="6160"/>
+                <w:tab w:val="left" w:pos="6720"/>
+              </w:tabs>
+              <w:autoSpaceDE w:val="0"/>
+              <w:autoSpaceDN w:val="0"/>
+              <w:adjustRightInd w:val="0"/>
+              <w:rPr>
+                <w:rFonts w:asciiTheme="minorHAnsi" w:hAnsiTheme="minorHAnsi" w:cstheme="minorHAnsi"/>
+                <w:color w:val="000000" w:themeColor="text1"/>
+                <w:sz w:val="20"/>
+                <w:szCs w:val="20"/>
+              </w:rPr>
+            </w:pPr>
+          </w:p>
+          <w:p>
+            <w:pPr>
+              <w:tabs>
+                <w:tab w:val="left" w:pos="560"/>
+                <w:tab w:val="left" w:pos="1120"/>
+                <w:tab w:val="left" w:pos="1680"/>
+                <w:tab w:val="left" w:pos="2240"/>
+                <w:tab w:val="left" w:pos="2800"/>
+                <w:tab w:val="left" w:pos="3360"/>
+                <w:tab w:val="left" w:pos="3920"/>
+                <w:tab w:val="left" w:pos="4480"/>
+                <w:tab w:val="left" w:pos="5040"/>
+                <w:tab w:val="left" w:pos="5600"/>
+                <w:tab w:val="left" w:pos="6160"/>
+                <w:tab w:val="left" w:pos="6720"/>
+              </w:tabs>
+              <w:autoSpaceDE w:val="0"/>
+              <w:autoSpaceDN w:val="0"/>
+              <w:adjustRightInd w:val="0"/>
+              <w:rPr>
+                <w:rFonts w:asciiTheme="minorHAnsi" w:hAnsiTheme="minorHAnsi" w:cstheme="minorHAnsi"/>
+                <w:color w:val="000000" w:themeColor="text1"/>
+                <w:sz w:val="20"/>
+                <w:szCs w:val="20"/>
+              </w:rPr>
+            </w:pPr>
+          </w:p>
+          <w:p>
+            <w:pPr>
+              <w:tabs>
+                <w:tab w:val="left" w:pos="560"/>
+                <w:tab w:val="left" w:pos="1120"/>
+                <w:tab w:val="left" w:pos="1680"/>
+                <w:tab w:val="left" w:pos="2240"/>
+                <w:tab w:val="left" w:pos="2800"/>
+                <w:tab w:val="left" w:pos="3360"/>
+                <w:tab w:val="left" w:pos="3920"/>
+                <w:tab w:val="left" w:pos="4480"/>
+                <w:tab w:val="left" w:pos="5040"/>
+                <w:tab w:val="left" w:pos="5600"/>
+                <w:tab w:val="left" w:pos="6160"/>
+                <w:tab w:val="left" w:pos="6720"/>
+              </w:tabs>
+              <w:autoSpaceDE w:val="0"/>
+              <w:autoSpaceDN w:val="0"/>
+              <w:adjustRightInd w:val="0"/>
+              <w:rPr>
+                <w:rFonts w:asciiTheme="minorHAnsi" w:hAnsiTheme="minorHAnsi" w:cstheme="minorHAnsi"/>
                 <w:b/>
                 <w:bCs/>
                 <w:color w:val="FF0000"/>
@@ -662,6 +1855,7 @@
                 <w:szCs w:val="20"/>
                 <w:lang w:val="en-GB"/>
               </w:rPr>
+              <w:lastRenderedPageBreak/>
               <w:t>Future steps for Doggy Detector</w:t>
             </w:r>
           </w:p>
@@ -1004,7 +2198,7 @@
               </w:rPr>
               <w:t xml:space="preserve"> here: </w:t>
             </w:r>
-            <w:hyperlink r:id="rId5" w:anchor="passing_variable" w:history="1">
+            <w:hyperlink r:id="rId6" w:anchor="passing_variable" w:history="1">
               <w:r>
                 <w:rPr>
                   <w:rStyle w:val="Hyperlink"/>
@@ -2018,7 +3212,7 @@
                 <w:lang w:val="en-GB" w:eastAsia="en-US"/>
               </w:rPr>
             </w:pPr>
-            <w:hyperlink r:id="rId6" w:history="1">
+            <w:hyperlink r:id="rId7" w:history="1">
               <w:r>
                 <w:rPr>
                   <w:rStyle w:val="Hyperlink"/>
@@ -3795,7 +4989,7 @@
               </w:rPr>
               <w:t xml:space="preserve"> I haven’t enabled permissions from this laptop. I need to see what is happening in this folder, and see if there is an equivalent for </w:t>
             </w:r>
-            <w:hyperlink r:id="rId7" w:history="1">
+            <w:hyperlink r:id="rId8" w:history="1">
               <w:r>
                 <w:rPr>
                   <w:rStyle w:val="Hyperlink"/>
@@ -11315,7 +12509,7 @@
               </w:rPr>
               <w:t xml:space="preserve">   </w:t>
             </w:r>
-            <w:hyperlink r:id="rId8" w:history="1">
+            <w:hyperlink r:id="rId9" w:history="1">
               <w:r>
                 <w:rPr>
                   <w:rStyle w:val="Hyperlink"/>
@@ -11763,7 +12957,7 @@
               </w:rPr>
               <w:t xml:space="preserve">See: </w:t>
             </w:r>
-            <w:hyperlink r:id="rId9" w:history="1">
+            <w:hyperlink r:id="rId10" w:history="1">
               <w:r>
                 <w:rPr>
                   <w:rStyle w:val="Hyperlink"/>
@@ -13596,6 +14790,21 @@
       <w:lang w:eastAsia="en-GB"/>
     </w:rPr>
   </w:style>
+  <w:style w:type="character" w:customStyle="1" w:styleId="hljs-keyword">
+    <w:name w:val="hljs-keyword"/>
+    <w:basedOn w:val="DefaultParagraphFont"/>
+    <w:rsid w:val="00A023D8"/>
+  </w:style>
+  <w:style w:type="character" w:customStyle="1" w:styleId="hljs-number">
+    <w:name w:val="hljs-number"/>
+    <w:basedOn w:val="DefaultParagraphFont"/>
+    <w:rsid w:val="00A023D8"/>
+  </w:style>
+  <w:style w:type="character" w:customStyle="1" w:styleId="hljs-builtin">
+    <w:name w:val="hljs-built_in"/>
+    <w:basedOn w:val="DefaultParagraphFont"/>
+    <w:rsid w:val="00A023D8"/>
+  </w:style>
 </w:styles>
 </file>
 

</xml_diff>

<commit_message>
Continue to work on fast.py
</commit_message>
<xml_diff>
--- a/notebooks/Progress Notes.docx
+++ b/notebooks/Progress Notes.docx
@@ -68,6 +68,13 @@
               <w:t>-03-2022</w:t>
             </w:r>
           </w:p>
+          <w:p/>
+          <w:p>
+            <w:r>
+              <w:t>NOTE: docker system prune is really helpful</w:t>
+            </w:r>
+          </w:p>
+          <w:p/>
           <w:p>
             <w:pPr>
               <w:tabs>
@@ -103,33 +110,6 @@
               </w:rPr>
               <w:t>Begin Building a Docker Image</w:t>
             </w:r>
-          </w:p>
-          <w:p>
-            <w:pPr>
-              <w:tabs>
-                <w:tab w:val="left" w:pos="560"/>
-                <w:tab w:val="left" w:pos="1120"/>
-                <w:tab w:val="left" w:pos="1680"/>
-                <w:tab w:val="left" w:pos="2240"/>
-                <w:tab w:val="left" w:pos="2800"/>
-                <w:tab w:val="left" w:pos="3360"/>
-                <w:tab w:val="left" w:pos="3920"/>
-                <w:tab w:val="left" w:pos="4480"/>
-                <w:tab w:val="left" w:pos="5040"/>
-                <w:tab w:val="left" w:pos="5600"/>
-                <w:tab w:val="left" w:pos="6160"/>
-                <w:tab w:val="left" w:pos="6720"/>
-              </w:tabs>
-              <w:autoSpaceDE w:val="0"/>
-              <w:autoSpaceDN w:val="0"/>
-              <w:adjustRightInd w:val="0"/>
-              <w:rPr>
-                <w:rFonts w:asciiTheme="minorHAnsi" w:hAnsiTheme="minorHAnsi" w:cstheme="minorHAnsi"/>
-                <w:color w:val="000000" w:themeColor="text1"/>
-                <w:sz w:val="20"/>
-                <w:szCs w:val="20"/>
-              </w:rPr>
-            </w:pPr>
           </w:p>
           <w:p>
             <w:pPr>
@@ -204,7 +184,133 @@
                 <w:sz w:val="20"/>
                 <w:szCs w:val="20"/>
               </w:rPr>
-              <w:t xml:space="preserve">Getting issues when trying to load with </w:t>
+              <w:t>Test this extension:</w:t>
+            </w:r>
+          </w:p>
+          <w:p>
+            <w:pPr>
+              <w:tabs>
+                <w:tab w:val="left" w:pos="560"/>
+                <w:tab w:val="left" w:pos="1120"/>
+                <w:tab w:val="left" w:pos="1680"/>
+                <w:tab w:val="left" w:pos="2240"/>
+                <w:tab w:val="left" w:pos="2800"/>
+                <w:tab w:val="left" w:pos="3360"/>
+                <w:tab w:val="left" w:pos="3920"/>
+                <w:tab w:val="left" w:pos="4480"/>
+                <w:tab w:val="left" w:pos="5040"/>
+                <w:tab w:val="left" w:pos="5600"/>
+                <w:tab w:val="left" w:pos="6160"/>
+                <w:tab w:val="left" w:pos="6720"/>
+              </w:tabs>
+              <w:autoSpaceDE w:val="0"/>
+              <w:autoSpaceDN w:val="0"/>
+              <w:adjustRightInd w:val="0"/>
+              <w:rPr>
+                <w:rFonts w:asciiTheme="minorHAnsi" w:hAnsiTheme="minorHAnsi" w:cstheme="minorHAnsi"/>
+                <w:color w:val="000000" w:themeColor="text1"/>
+                <w:sz w:val="20"/>
+                <w:szCs w:val="20"/>
+              </w:rPr>
+            </w:pPr>
+            <w:r>
+              <w:rPr>
+                <w:rFonts w:asciiTheme="minorHAnsi" w:hAnsiTheme="minorHAnsi" w:cstheme="minorHAnsi"/>
+                <w:color w:val="000000" w:themeColor="text1"/>
+                <w:sz w:val="20"/>
+                <w:szCs w:val="20"/>
+              </w:rPr>
+              <w:t>http://0.0.0.0:</w:t>
+            </w:r>
+            <w:r>
+              <w:rPr>
+                <w:rFonts w:asciiTheme="minorHAnsi" w:hAnsiTheme="minorHAnsi" w:cstheme="minorHAnsi"/>
+                <w:color w:val="000000" w:themeColor="text1"/>
+                <w:sz w:val="20"/>
+                <w:szCs w:val="20"/>
+              </w:rPr>
+              <w:t>9090/predict</w:t>
+            </w:r>
+            <w:r>
+              <w:rPr>
+                <w:rFonts w:asciiTheme="minorHAnsi" w:hAnsiTheme="minorHAnsi" w:cstheme="minorHAnsi"/>
+                <w:color w:val="000000" w:themeColor="text1"/>
+                <w:sz w:val="20"/>
+                <w:szCs w:val="20"/>
+              </w:rPr>
+              <w:t>?BUCKET_NAME=doggy-detector-2022-bucket-v2&amp;BLOB_NAME=test_images/test</w:t>
+            </w:r>
+          </w:p>
+          <w:p>
+            <w:pPr>
+              <w:tabs>
+                <w:tab w:val="left" w:pos="560"/>
+                <w:tab w:val="left" w:pos="1120"/>
+                <w:tab w:val="left" w:pos="1680"/>
+                <w:tab w:val="left" w:pos="2240"/>
+                <w:tab w:val="left" w:pos="2800"/>
+                <w:tab w:val="left" w:pos="3360"/>
+                <w:tab w:val="left" w:pos="3920"/>
+                <w:tab w:val="left" w:pos="4480"/>
+                <w:tab w:val="left" w:pos="5040"/>
+                <w:tab w:val="left" w:pos="5600"/>
+                <w:tab w:val="left" w:pos="6160"/>
+                <w:tab w:val="left" w:pos="6720"/>
+              </w:tabs>
+              <w:autoSpaceDE w:val="0"/>
+              <w:autoSpaceDN w:val="0"/>
+              <w:adjustRightInd w:val="0"/>
+              <w:rPr>
+                <w:rFonts w:asciiTheme="minorHAnsi" w:hAnsiTheme="minorHAnsi" w:cstheme="minorHAnsi"/>
+                <w:color w:val="000000" w:themeColor="text1"/>
+                <w:sz w:val="20"/>
+                <w:szCs w:val="20"/>
+              </w:rPr>
+            </w:pPr>
+            <w:r>
+              <w:rPr>
+                <w:rFonts w:asciiTheme="minorHAnsi" w:hAnsiTheme="minorHAnsi" w:cstheme="minorHAnsi"/>
+                <w:color w:val="000000" w:themeColor="text1"/>
+                <w:sz w:val="20"/>
+                <w:szCs w:val="20"/>
+              </w:rPr>
+              <w:t xml:space="preserve">I get this error: </w:t>
+            </w:r>
+          </w:p>
+          <w:p>
+            <w:pPr>
+              <w:tabs>
+                <w:tab w:val="left" w:pos="560"/>
+                <w:tab w:val="left" w:pos="1120"/>
+                <w:tab w:val="left" w:pos="1680"/>
+                <w:tab w:val="left" w:pos="2240"/>
+                <w:tab w:val="left" w:pos="2800"/>
+                <w:tab w:val="left" w:pos="3360"/>
+                <w:tab w:val="left" w:pos="3920"/>
+                <w:tab w:val="left" w:pos="4480"/>
+                <w:tab w:val="left" w:pos="5040"/>
+                <w:tab w:val="left" w:pos="5600"/>
+                <w:tab w:val="left" w:pos="6160"/>
+                <w:tab w:val="left" w:pos="6720"/>
+              </w:tabs>
+              <w:autoSpaceDE w:val="0"/>
+              <w:autoSpaceDN w:val="0"/>
+              <w:adjustRightInd w:val="0"/>
+              <w:rPr>
+                <w:rFonts w:asciiTheme="minorHAnsi" w:hAnsiTheme="minorHAnsi" w:cstheme="minorHAnsi"/>
+                <w:color w:val="000000" w:themeColor="text1"/>
+                <w:sz w:val="20"/>
+                <w:szCs w:val="20"/>
+              </w:rPr>
+            </w:pPr>
+            <w:r>
+              <w:rPr>
+                <w:rFonts w:asciiTheme="minorHAnsi" w:hAnsiTheme="minorHAnsi" w:cstheme="minorHAnsi"/>
+                <w:color w:val="000000" w:themeColor="text1"/>
+                <w:sz w:val="20"/>
+                <w:szCs w:val="20"/>
+              </w:rPr>
+              <w:t xml:space="preserve">Cannot find </w:t>
             </w:r>
             <w:proofErr w:type="spellStart"/>
             <w:r>
@@ -214,7 +320,7 @@
                 <w:sz w:val="20"/>
                 <w:szCs w:val="20"/>
               </w:rPr>
-              <w:t>opencv</w:t>
+              <w:t>raw_data</w:t>
             </w:r>
             <w:proofErr w:type="spellEnd"/>
             <w:r>
@@ -224,215 +330,8 @@
                 <w:sz w:val="20"/>
                 <w:szCs w:val="20"/>
               </w:rPr>
-              <w:t>:</w:t>
-            </w:r>
-          </w:p>
-          <w:p>
-            <w:pPr>
-              <w:tabs>
-                <w:tab w:val="left" w:pos="560"/>
-                <w:tab w:val="left" w:pos="1120"/>
-                <w:tab w:val="left" w:pos="1680"/>
-                <w:tab w:val="left" w:pos="2240"/>
-                <w:tab w:val="left" w:pos="2800"/>
-                <w:tab w:val="left" w:pos="3360"/>
-                <w:tab w:val="left" w:pos="3920"/>
-                <w:tab w:val="left" w:pos="4480"/>
-                <w:tab w:val="left" w:pos="5040"/>
-                <w:tab w:val="left" w:pos="5600"/>
-                <w:tab w:val="left" w:pos="6160"/>
-                <w:tab w:val="left" w:pos="6720"/>
-              </w:tabs>
-              <w:autoSpaceDE w:val="0"/>
-              <w:autoSpaceDN w:val="0"/>
-              <w:adjustRightInd w:val="0"/>
-              <w:rPr>
-                <w:rFonts w:asciiTheme="minorHAnsi" w:hAnsiTheme="minorHAnsi" w:cstheme="minorHAnsi"/>
-                <w:color w:val="000000" w:themeColor="text1"/>
-              </w:rPr>
-            </w:pPr>
-            <w:r>
-              <w:rPr>
-                <w:rFonts w:asciiTheme="minorHAnsi" w:hAnsiTheme="minorHAnsi" w:cstheme="minorHAnsi"/>
-                <w:color w:val="000000" w:themeColor="text1"/>
-                <w:sz w:val="20"/>
-                <w:szCs w:val="20"/>
-              </w:rPr>
-              <w:t>from</w:t>
-            </w:r>
-            <w:r>
-              <w:rPr>
-                <w:rFonts w:asciiTheme="minorHAnsi" w:hAnsiTheme="minorHAnsi" w:cstheme="minorHAnsi"/>
-                <w:color w:val="000000" w:themeColor="text1"/>
-              </w:rPr>
-              <w:t xml:space="preserve"> .cv2 </w:t>
-            </w:r>
-            <w:r>
-              <w:rPr>
-                <w:rFonts w:asciiTheme="minorHAnsi" w:hAnsiTheme="minorHAnsi" w:cstheme="minorHAnsi"/>
-                <w:color w:val="000000" w:themeColor="text1"/>
-                <w:sz w:val="20"/>
-                <w:szCs w:val="20"/>
-              </w:rPr>
-              <w:t>import</w:t>
-            </w:r>
-            <w:r>
-              <w:rPr>
-                <w:rFonts w:asciiTheme="minorHAnsi" w:hAnsiTheme="minorHAnsi" w:cstheme="minorHAnsi"/>
-                <w:color w:val="000000" w:themeColor="text1"/>
-              </w:rPr>
-              <w:t xml:space="preserve"> *</w:t>
-            </w:r>
-          </w:p>
-          <w:p>
-            <w:pPr>
-              <w:tabs>
-                <w:tab w:val="left" w:pos="560"/>
-                <w:tab w:val="left" w:pos="1120"/>
-                <w:tab w:val="left" w:pos="1680"/>
-                <w:tab w:val="left" w:pos="2240"/>
-                <w:tab w:val="left" w:pos="2800"/>
-                <w:tab w:val="left" w:pos="3360"/>
-                <w:tab w:val="left" w:pos="3920"/>
-                <w:tab w:val="left" w:pos="4480"/>
-                <w:tab w:val="left" w:pos="5040"/>
-                <w:tab w:val="left" w:pos="5600"/>
-                <w:tab w:val="left" w:pos="6160"/>
-                <w:tab w:val="left" w:pos="6720"/>
-              </w:tabs>
-              <w:autoSpaceDE w:val="0"/>
-              <w:autoSpaceDN w:val="0"/>
-              <w:adjustRightInd w:val="0"/>
-              <w:rPr>
-                <w:rFonts w:asciiTheme="minorHAnsi" w:hAnsiTheme="minorHAnsi" w:cstheme="minorHAnsi"/>
-                <w:color w:val="000000" w:themeColor="text1"/>
-                <w:sz w:val="20"/>
-                <w:szCs w:val="20"/>
-              </w:rPr>
-            </w:pPr>
-            <w:proofErr w:type="spellStart"/>
-            <w:r>
-              <w:rPr>
-                <w:rFonts w:asciiTheme="minorHAnsi" w:hAnsiTheme="minorHAnsi" w:cstheme="minorHAnsi"/>
-                <w:color w:val="000000" w:themeColor="text1"/>
-              </w:rPr>
-              <w:t>ImportError</w:t>
-            </w:r>
-            <w:proofErr w:type="spellEnd"/>
-            <w:r>
-              <w:rPr>
-                <w:rFonts w:asciiTheme="minorHAnsi" w:hAnsiTheme="minorHAnsi" w:cstheme="minorHAnsi"/>
-                <w:color w:val="000000" w:themeColor="text1"/>
-              </w:rPr>
-              <w:t>: libgthread-</w:t>
-            </w:r>
-            <w:r>
-              <w:rPr>
-                <w:rFonts w:asciiTheme="minorHAnsi" w:hAnsiTheme="minorHAnsi" w:cstheme="minorHAnsi"/>
-                <w:color w:val="000000" w:themeColor="text1"/>
-                <w:sz w:val="20"/>
-                <w:szCs w:val="20"/>
-              </w:rPr>
-              <w:t>2.0</w:t>
-            </w:r>
-            <w:r>
-              <w:rPr>
-                <w:rFonts w:asciiTheme="minorHAnsi" w:hAnsiTheme="minorHAnsi" w:cstheme="minorHAnsi"/>
-                <w:color w:val="000000" w:themeColor="text1"/>
-              </w:rPr>
-              <w:t>.so</w:t>
-            </w:r>
-            <w:r>
-              <w:rPr>
-                <w:rFonts w:asciiTheme="minorHAnsi" w:hAnsiTheme="minorHAnsi" w:cstheme="minorHAnsi"/>
-                <w:color w:val="000000" w:themeColor="text1"/>
-                <w:sz w:val="20"/>
-                <w:szCs w:val="20"/>
-              </w:rPr>
-              <w:t>.0</w:t>
-            </w:r>
-            <w:r>
-              <w:rPr>
-                <w:rFonts w:asciiTheme="minorHAnsi" w:hAnsiTheme="minorHAnsi" w:cstheme="minorHAnsi"/>
-                <w:color w:val="000000" w:themeColor="text1"/>
-              </w:rPr>
-              <w:t xml:space="preserve">: cannot </w:t>
-            </w:r>
-            <w:r>
-              <w:rPr>
-                <w:rFonts w:asciiTheme="minorHAnsi" w:hAnsiTheme="minorHAnsi" w:cstheme="minorHAnsi"/>
-                <w:color w:val="000000" w:themeColor="text1"/>
-                <w:sz w:val="20"/>
-                <w:szCs w:val="20"/>
-              </w:rPr>
-              <w:t>open</w:t>
-            </w:r>
-            <w:r>
-              <w:rPr>
-                <w:rFonts w:asciiTheme="minorHAnsi" w:hAnsiTheme="minorHAnsi" w:cstheme="minorHAnsi"/>
-                <w:color w:val="000000" w:themeColor="text1"/>
-              </w:rPr>
-              <w:t xml:space="preserve"> shared </w:t>
-            </w:r>
-            <w:r>
-              <w:rPr>
-                <w:rFonts w:asciiTheme="minorHAnsi" w:hAnsiTheme="minorHAnsi" w:cstheme="minorHAnsi"/>
-                <w:color w:val="000000" w:themeColor="text1"/>
-                <w:sz w:val="20"/>
-                <w:szCs w:val="20"/>
-              </w:rPr>
-              <w:t>object</w:t>
-            </w:r>
-            <w:r>
-              <w:rPr>
-                <w:rFonts w:asciiTheme="minorHAnsi" w:hAnsiTheme="minorHAnsi" w:cstheme="minorHAnsi"/>
-                <w:color w:val="000000" w:themeColor="text1"/>
-              </w:rPr>
-              <w:t xml:space="preserve"> file: No such file </w:t>
-            </w:r>
-            <w:r>
-              <w:rPr>
-                <w:rFonts w:asciiTheme="minorHAnsi" w:hAnsiTheme="minorHAnsi" w:cstheme="minorHAnsi"/>
-                <w:color w:val="000000" w:themeColor="text1"/>
-                <w:sz w:val="20"/>
-                <w:szCs w:val="20"/>
-              </w:rPr>
-              <w:t>or</w:t>
-            </w:r>
-            <w:r>
-              <w:rPr>
-                <w:rFonts w:asciiTheme="minorHAnsi" w:hAnsiTheme="minorHAnsi" w:cstheme="minorHAnsi"/>
-                <w:color w:val="000000" w:themeColor="text1"/>
-              </w:rPr>
-              <w:t xml:space="preserve"> directory</w:t>
-            </w:r>
-          </w:p>
-          <w:p>
-            <w:pPr>
-              <w:tabs>
-                <w:tab w:val="left" w:pos="560"/>
-                <w:tab w:val="left" w:pos="1120"/>
-                <w:tab w:val="left" w:pos="1680"/>
-                <w:tab w:val="left" w:pos="2240"/>
-                <w:tab w:val="left" w:pos="2800"/>
-                <w:tab w:val="left" w:pos="3360"/>
-                <w:tab w:val="left" w:pos="3920"/>
-                <w:tab w:val="left" w:pos="4480"/>
-                <w:tab w:val="left" w:pos="5040"/>
-                <w:tab w:val="left" w:pos="5600"/>
-                <w:tab w:val="left" w:pos="6160"/>
-                <w:tab w:val="left" w:pos="6720"/>
-              </w:tabs>
-              <w:autoSpaceDE w:val="0"/>
-              <w:autoSpaceDN w:val="0"/>
-              <w:adjustRightInd w:val="0"/>
-              <w:rPr>
-                <w:rFonts w:asciiTheme="minorHAnsi" w:hAnsiTheme="minorHAnsi" w:cstheme="minorHAnsi"/>
-                <w:color w:val="000000" w:themeColor="text1"/>
-                <w:sz w:val="20"/>
-                <w:szCs w:val="20"/>
-              </w:rPr>
-            </w:pPr>
+              <w:t>/ Images</w:t>
+            </w:r>
           </w:p>
           <w:p>
             <w:pPr>
@@ -507,6 +406,1526 @@
                 <w:sz w:val="20"/>
                 <w:szCs w:val="20"/>
               </w:rPr>
+              <w:t>I think it is looking for that to create a breeds list. I will try to rebuild now that I have copied back in the images into raw data</w:t>
+            </w:r>
+          </w:p>
+          <w:p>
+            <w:pPr>
+              <w:tabs>
+                <w:tab w:val="left" w:pos="560"/>
+                <w:tab w:val="left" w:pos="1120"/>
+                <w:tab w:val="left" w:pos="1680"/>
+                <w:tab w:val="left" w:pos="2240"/>
+                <w:tab w:val="left" w:pos="2800"/>
+                <w:tab w:val="left" w:pos="3360"/>
+                <w:tab w:val="left" w:pos="3920"/>
+                <w:tab w:val="left" w:pos="4480"/>
+                <w:tab w:val="left" w:pos="5040"/>
+                <w:tab w:val="left" w:pos="5600"/>
+                <w:tab w:val="left" w:pos="6160"/>
+                <w:tab w:val="left" w:pos="6720"/>
+              </w:tabs>
+              <w:autoSpaceDE w:val="0"/>
+              <w:autoSpaceDN w:val="0"/>
+              <w:adjustRightInd w:val="0"/>
+              <w:rPr>
+                <w:rFonts w:asciiTheme="minorHAnsi" w:hAnsiTheme="minorHAnsi" w:cstheme="minorHAnsi"/>
+                <w:color w:val="000000" w:themeColor="text1"/>
+                <w:sz w:val="20"/>
+                <w:szCs w:val="20"/>
+              </w:rPr>
+            </w:pPr>
+          </w:p>
+          <w:p>
+            <w:pPr>
+              <w:tabs>
+                <w:tab w:val="left" w:pos="560"/>
+                <w:tab w:val="left" w:pos="1120"/>
+                <w:tab w:val="left" w:pos="1680"/>
+                <w:tab w:val="left" w:pos="2240"/>
+                <w:tab w:val="left" w:pos="2800"/>
+                <w:tab w:val="left" w:pos="3360"/>
+                <w:tab w:val="left" w:pos="3920"/>
+                <w:tab w:val="left" w:pos="4480"/>
+                <w:tab w:val="left" w:pos="5040"/>
+                <w:tab w:val="left" w:pos="5600"/>
+                <w:tab w:val="left" w:pos="6160"/>
+                <w:tab w:val="left" w:pos="6720"/>
+              </w:tabs>
+              <w:autoSpaceDE w:val="0"/>
+              <w:autoSpaceDN w:val="0"/>
+              <w:adjustRightInd w:val="0"/>
+              <w:rPr>
+                <w:rFonts w:asciiTheme="minorHAnsi" w:hAnsiTheme="minorHAnsi" w:cstheme="minorHAnsi"/>
+                <w:color w:val="000000" w:themeColor="text1"/>
+                <w:sz w:val="20"/>
+                <w:szCs w:val="20"/>
+              </w:rPr>
+            </w:pPr>
+          </w:p>
+          <w:p>
+            <w:pPr>
+              <w:tabs>
+                <w:tab w:val="left" w:pos="560"/>
+                <w:tab w:val="left" w:pos="1120"/>
+                <w:tab w:val="left" w:pos="1680"/>
+                <w:tab w:val="left" w:pos="2240"/>
+                <w:tab w:val="left" w:pos="2800"/>
+                <w:tab w:val="left" w:pos="3360"/>
+                <w:tab w:val="left" w:pos="3920"/>
+                <w:tab w:val="left" w:pos="4480"/>
+                <w:tab w:val="left" w:pos="5040"/>
+                <w:tab w:val="left" w:pos="5600"/>
+                <w:tab w:val="left" w:pos="6160"/>
+                <w:tab w:val="left" w:pos="6720"/>
+              </w:tabs>
+              <w:autoSpaceDE w:val="0"/>
+              <w:autoSpaceDN w:val="0"/>
+              <w:adjustRightInd w:val="0"/>
+              <w:rPr>
+                <w:rFonts w:asciiTheme="minorHAnsi" w:hAnsiTheme="minorHAnsi" w:cstheme="minorHAnsi"/>
+                <w:color w:val="000000" w:themeColor="text1"/>
+                <w:sz w:val="20"/>
+                <w:szCs w:val="20"/>
+              </w:rPr>
+            </w:pPr>
+          </w:p>
+          <w:p>
+            <w:pPr>
+              <w:tabs>
+                <w:tab w:val="left" w:pos="560"/>
+                <w:tab w:val="left" w:pos="1120"/>
+                <w:tab w:val="left" w:pos="1680"/>
+                <w:tab w:val="left" w:pos="2240"/>
+                <w:tab w:val="left" w:pos="2800"/>
+                <w:tab w:val="left" w:pos="3360"/>
+                <w:tab w:val="left" w:pos="3920"/>
+                <w:tab w:val="left" w:pos="4480"/>
+                <w:tab w:val="left" w:pos="5040"/>
+                <w:tab w:val="left" w:pos="5600"/>
+                <w:tab w:val="left" w:pos="6160"/>
+                <w:tab w:val="left" w:pos="6720"/>
+              </w:tabs>
+              <w:autoSpaceDE w:val="0"/>
+              <w:autoSpaceDN w:val="0"/>
+              <w:adjustRightInd w:val="0"/>
+              <w:rPr>
+                <w:rFonts w:asciiTheme="minorHAnsi" w:hAnsiTheme="minorHAnsi" w:cstheme="minorHAnsi"/>
+                <w:color w:val="000000" w:themeColor="text1"/>
+                <w:sz w:val="20"/>
+                <w:szCs w:val="20"/>
+              </w:rPr>
+            </w:pPr>
+          </w:p>
+          <w:p>
+            <w:pPr>
+              <w:tabs>
+                <w:tab w:val="left" w:pos="560"/>
+                <w:tab w:val="left" w:pos="1120"/>
+                <w:tab w:val="left" w:pos="1680"/>
+                <w:tab w:val="left" w:pos="2240"/>
+                <w:tab w:val="left" w:pos="2800"/>
+                <w:tab w:val="left" w:pos="3360"/>
+                <w:tab w:val="left" w:pos="3920"/>
+                <w:tab w:val="left" w:pos="4480"/>
+                <w:tab w:val="left" w:pos="5040"/>
+                <w:tab w:val="left" w:pos="5600"/>
+                <w:tab w:val="left" w:pos="6160"/>
+                <w:tab w:val="left" w:pos="6720"/>
+              </w:tabs>
+              <w:autoSpaceDE w:val="0"/>
+              <w:autoSpaceDN w:val="0"/>
+              <w:adjustRightInd w:val="0"/>
+              <w:rPr>
+                <w:rFonts w:asciiTheme="minorHAnsi" w:hAnsiTheme="minorHAnsi" w:cstheme="minorHAnsi"/>
+                <w:color w:val="000000" w:themeColor="text1"/>
+                <w:sz w:val="20"/>
+                <w:szCs w:val="20"/>
+              </w:rPr>
+            </w:pPr>
+          </w:p>
+          <w:p>
+            <w:pPr>
+              <w:tabs>
+                <w:tab w:val="left" w:pos="560"/>
+                <w:tab w:val="left" w:pos="1120"/>
+                <w:tab w:val="left" w:pos="1680"/>
+                <w:tab w:val="left" w:pos="2240"/>
+                <w:tab w:val="left" w:pos="2800"/>
+                <w:tab w:val="left" w:pos="3360"/>
+                <w:tab w:val="left" w:pos="3920"/>
+                <w:tab w:val="left" w:pos="4480"/>
+                <w:tab w:val="left" w:pos="5040"/>
+                <w:tab w:val="left" w:pos="5600"/>
+                <w:tab w:val="left" w:pos="6160"/>
+                <w:tab w:val="left" w:pos="6720"/>
+              </w:tabs>
+              <w:autoSpaceDE w:val="0"/>
+              <w:autoSpaceDN w:val="0"/>
+              <w:adjustRightInd w:val="0"/>
+              <w:rPr>
+                <w:rFonts w:asciiTheme="minorHAnsi" w:hAnsiTheme="minorHAnsi" w:cstheme="minorHAnsi"/>
+                <w:b/>
+                <w:bCs/>
+                <w:color w:val="FF0000"/>
+                <w:sz w:val="20"/>
+                <w:szCs w:val="20"/>
+              </w:rPr>
+            </w:pPr>
+            <w:r>
+              <w:rPr>
+                <w:rFonts w:asciiTheme="minorHAnsi" w:hAnsiTheme="minorHAnsi" w:cstheme="minorHAnsi"/>
+                <w:b/>
+                <w:bCs/>
+                <w:color w:val="FF0000"/>
+                <w:sz w:val="20"/>
+                <w:szCs w:val="20"/>
+              </w:rPr>
+              <w:t>Issue:</w:t>
+            </w:r>
+          </w:p>
+          <w:p>
+            <w:pPr>
+              <w:tabs>
+                <w:tab w:val="left" w:pos="560"/>
+                <w:tab w:val="left" w:pos="1120"/>
+                <w:tab w:val="left" w:pos="1680"/>
+                <w:tab w:val="left" w:pos="2240"/>
+                <w:tab w:val="left" w:pos="2800"/>
+                <w:tab w:val="left" w:pos="3360"/>
+                <w:tab w:val="left" w:pos="3920"/>
+                <w:tab w:val="left" w:pos="4480"/>
+                <w:tab w:val="left" w:pos="5040"/>
+                <w:tab w:val="left" w:pos="5600"/>
+                <w:tab w:val="left" w:pos="6160"/>
+                <w:tab w:val="left" w:pos="6720"/>
+              </w:tabs>
+              <w:autoSpaceDE w:val="0"/>
+              <w:autoSpaceDN w:val="0"/>
+              <w:adjustRightInd w:val="0"/>
+              <w:rPr>
+                <w:rFonts w:asciiTheme="minorHAnsi" w:hAnsiTheme="minorHAnsi" w:cstheme="minorHAnsi"/>
+                <w:color w:val="000000" w:themeColor="text1"/>
+                <w:sz w:val="20"/>
+                <w:szCs w:val="20"/>
+              </w:rPr>
+            </w:pPr>
+            <w:r>
+              <w:rPr>
+                <w:rFonts w:asciiTheme="minorHAnsi" w:hAnsiTheme="minorHAnsi" w:cstheme="minorHAnsi"/>
+                <w:color w:val="000000" w:themeColor="text1"/>
+                <w:sz w:val="20"/>
+                <w:szCs w:val="20"/>
+              </w:rPr>
+              <w:t>Test this extension</w:t>
+            </w:r>
+            <w:r>
+              <w:rPr>
+                <w:rFonts w:asciiTheme="minorHAnsi" w:hAnsiTheme="minorHAnsi" w:cstheme="minorHAnsi"/>
+                <w:color w:val="000000" w:themeColor="text1"/>
+                <w:sz w:val="20"/>
+                <w:szCs w:val="20"/>
+              </w:rPr>
+              <w:t>:</w:t>
+            </w:r>
+          </w:p>
+          <w:p>
+            <w:pPr>
+              <w:tabs>
+                <w:tab w:val="left" w:pos="560"/>
+                <w:tab w:val="left" w:pos="1120"/>
+                <w:tab w:val="left" w:pos="1680"/>
+                <w:tab w:val="left" w:pos="2240"/>
+                <w:tab w:val="left" w:pos="2800"/>
+                <w:tab w:val="left" w:pos="3360"/>
+                <w:tab w:val="left" w:pos="3920"/>
+                <w:tab w:val="left" w:pos="4480"/>
+                <w:tab w:val="left" w:pos="5040"/>
+                <w:tab w:val="left" w:pos="5600"/>
+                <w:tab w:val="left" w:pos="6160"/>
+                <w:tab w:val="left" w:pos="6720"/>
+              </w:tabs>
+              <w:autoSpaceDE w:val="0"/>
+              <w:autoSpaceDN w:val="0"/>
+              <w:adjustRightInd w:val="0"/>
+              <w:rPr>
+                <w:rFonts w:asciiTheme="minorHAnsi" w:hAnsiTheme="minorHAnsi" w:cstheme="minorHAnsi"/>
+                <w:color w:val="000000" w:themeColor="text1"/>
+                <w:sz w:val="20"/>
+                <w:szCs w:val="20"/>
+              </w:rPr>
+            </w:pPr>
+            <w:r>
+              <w:rPr>
+                <w:rFonts w:asciiTheme="minorHAnsi" w:hAnsiTheme="minorHAnsi" w:cstheme="minorHAnsi"/>
+                <w:color w:val="000000" w:themeColor="text1"/>
+                <w:sz w:val="20"/>
+                <w:szCs w:val="20"/>
+              </w:rPr>
+              <w:t>http://0.0.0.0:</w:t>
+            </w:r>
+            <w:r>
+              <w:rPr>
+                <w:rFonts w:asciiTheme="minorHAnsi" w:hAnsiTheme="minorHAnsi" w:cstheme="minorHAnsi"/>
+                <w:color w:val="000000" w:themeColor="text1"/>
+                <w:sz w:val="20"/>
+                <w:szCs w:val="20"/>
+              </w:rPr>
+              <w:t>9090</w:t>
+            </w:r>
+            <w:r>
+              <w:rPr>
+                <w:rFonts w:asciiTheme="minorHAnsi" w:hAnsiTheme="minorHAnsi" w:cstheme="minorHAnsi"/>
+                <w:color w:val="000000" w:themeColor="text1"/>
+                <w:sz w:val="20"/>
+                <w:szCs w:val="20"/>
+              </w:rPr>
+              <w:t>/</w:t>
+            </w:r>
+            <w:r>
+              <w:rPr>
+                <w:rFonts w:asciiTheme="minorHAnsi" w:hAnsiTheme="minorHAnsi" w:cstheme="minorHAnsi"/>
+                <w:color w:val="000000" w:themeColor="text1"/>
+                <w:sz w:val="20"/>
+                <w:szCs w:val="20"/>
+              </w:rPr>
+              <w:t>predict</w:t>
+            </w:r>
+            <w:r>
+              <w:rPr>
+                <w:rFonts w:asciiTheme="minorHAnsi" w:hAnsiTheme="minorHAnsi" w:cstheme="minorHAnsi"/>
+                <w:color w:val="000000" w:themeColor="text1"/>
+                <w:sz w:val="20"/>
+                <w:szCs w:val="20"/>
+              </w:rPr>
+              <w:t>?BUCKET_NAME=doggy-detector-2022-bucket-v2&amp;BLOB_NAME=test_images/test</w:t>
+            </w:r>
+          </w:p>
+          <w:p>
+            <w:pPr>
+              <w:tabs>
+                <w:tab w:val="left" w:pos="560"/>
+                <w:tab w:val="left" w:pos="1120"/>
+                <w:tab w:val="left" w:pos="1680"/>
+                <w:tab w:val="left" w:pos="2240"/>
+                <w:tab w:val="left" w:pos="2800"/>
+                <w:tab w:val="left" w:pos="3360"/>
+                <w:tab w:val="left" w:pos="3920"/>
+                <w:tab w:val="left" w:pos="4480"/>
+                <w:tab w:val="left" w:pos="5040"/>
+                <w:tab w:val="left" w:pos="5600"/>
+                <w:tab w:val="left" w:pos="6160"/>
+                <w:tab w:val="left" w:pos="6720"/>
+              </w:tabs>
+              <w:autoSpaceDE w:val="0"/>
+              <w:autoSpaceDN w:val="0"/>
+              <w:adjustRightInd w:val="0"/>
+              <w:rPr>
+                <w:rFonts w:asciiTheme="minorHAnsi" w:hAnsiTheme="minorHAnsi" w:cstheme="minorHAnsi"/>
+                <w:color w:val="000000" w:themeColor="text1"/>
+                <w:sz w:val="20"/>
+                <w:szCs w:val="20"/>
+              </w:rPr>
+            </w:pPr>
+            <w:r>
+              <w:rPr>
+                <w:rFonts w:asciiTheme="minorHAnsi" w:hAnsiTheme="minorHAnsi" w:cstheme="minorHAnsi"/>
+                <w:color w:val="000000" w:themeColor="text1"/>
+                <w:sz w:val="20"/>
+                <w:szCs w:val="20"/>
+              </w:rPr>
+              <w:t xml:space="preserve"> I get this error</w:t>
+            </w:r>
+            <w:r>
+              <w:rPr>
+                <w:rFonts w:asciiTheme="minorHAnsi" w:hAnsiTheme="minorHAnsi" w:cstheme="minorHAnsi"/>
+                <w:color w:val="000000" w:themeColor="text1"/>
+                <w:sz w:val="20"/>
+                <w:szCs w:val="20"/>
+              </w:rPr>
+              <w:t>:</w:t>
+            </w:r>
+            <w:r>
+              <w:rPr>
+                <w:rFonts w:asciiTheme="minorHAnsi" w:hAnsiTheme="minorHAnsi" w:cstheme="minorHAnsi"/>
+                <w:color w:val="000000" w:themeColor="text1"/>
+                <w:sz w:val="20"/>
+                <w:szCs w:val="20"/>
+              </w:rPr>
+              <w:t xml:space="preserve"> </w:t>
+            </w:r>
+          </w:p>
+          <w:p>
+            <w:pPr>
+              <w:tabs>
+                <w:tab w:val="left" w:pos="560"/>
+                <w:tab w:val="left" w:pos="1120"/>
+                <w:tab w:val="left" w:pos="1680"/>
+                <w:tab w:val="left" w:pos="2240"/>
+                <w:tab w:val="left" w:pos="2800"/>
+                <w:tab w:val="left" w:pos="3360"/>
+                <w:tab w:val="left" w:pos="3920"/>
+                <w:tab w:val="left" w:pos="4480"/>
+                <w:tab w:val="left" w:pos="5040"/>
+                <w:tab w:val="left" w:pos="5600"/>
+                <w:tab w:val="left" w:pos="6160"/>
+                <w:tab w:val="left" w:pos="6720"/>
+              </w:tabs>
+              <w:autoSpaceDE w:val="0"/>
+              <w:autoSpaceDN w:val="0"/>
+              <w:adjustRightInd w:val="0"/>
+              <w:rPr>
+                <w:rFonts w:asciiTheme="minorHAnsi" w:hAnsiTheme="minorHAnsi" w:cstheme="minorHAnsi"/>
+                <w:color w:val="000000" w:themeColor="text1"/>
+                <w:sz w:val="20"/>
+                <w:szCs w:val="20"/>
+              </w:rPr>
+            </w:pPr>
+            <w:r>
+              <w:rPr>
+                <w:rFonts w:asciiTheme="minorHAnsi" w:hAnsiTheme="minorHAnsi" w:cstheme="minorHAnsi"/>
+                <w:color w:val="000000" w:themeColor="text1"/>
+                <w:sz w:val="20"/>
+                <w:szCs w:val="20"/>
+              </w:rPr>
+              <w:t>Could not automatically determine credentials. Please set GOOGLE_APPLICATION_CREDENTIALS or explicitly create credentials and re-run the application. For more information, please see https://cloud.google.com/docs/authentication/getting-started</w:t>
+            </w:r>
+          </w:p>
+          <w:p>
+            <w:pPr>
+              <w:tabs>
+                <w:tab w:val="left" w:pos="560"/>
+                <w:tab w:val="left" w:pos="1120"/>
+                <w:tab w:val="left" w:pos="1680"/>
+                <w:tab w:val="left" w:pos="2240"/>
+                <w:tab w:val="left" w:pos="2800"/>
+                <w:tab w:val="left" w:pos="3360"/>
+                <w:tab w:val="left" w:pos="3920"/>
+                <w:tab w:val="left" w:pos="4480"/>
+                <w:tab w:val="left" w:pos="5040"/>
+                <w:tab w:val="left" w:pos="5600"/>
+                <w:tab w:val="left" w:pos="6160"/>
+                <w:tab w:val="left" w:pos="6720"/>
+              </w:tabs>
+              <w:autoSpaceDE w:val="0"/>
+              <w:autoSpaceDN w:val="0"/>
+              <w:adjustRightInd w:val="0"/>
+              <w:rPr>
+                <w:rFonts w:asciiTheme="minorHAnsi" w:hAnsiTheme="minorHAnsi" w:cstheme="minorHAnsi"/>
+                <w:color w:val="000000" w:themeColor="text1"/>
+                <w:sz w:val="20"/>
+                <w:szCs w:val="20"/>
+              </w:rPr>
+            </w:pPr>
+          </w:p>
+          <w:p>
+            <w:pPr>
+              <w:tabs>
+                <w:tab w:val="left" w:pos="560"/>
+                <w:tab w:val="left" w:pos="1120"/>
+                <w:tab w:val="left" w:pos="1680"/>
+                <w:tab w:val="left" w:pos="2240"/>
+                <w:tab w:val="left" w:pos="2800"/>
+                <w:tab w:val="left" w:pos="3360"/>
+                <w:tab w:val="left" w:pos="3920"/>
+                <w:tab w:val="left" w:pos="4480"/>
+                <w:tab w:val="left" w:pos="5040"/>
+                <w:tab w:val="left" w:pos="5600"/>
+                <w:tab w:val="left" w:pos="6160"/>
+                <w:tab w:val="left" w:pos="6720"/>
+              </w:tabs>
+              <w:autoSpaceDE w:val="0"/>
+              <w:autoSpaceDN w:val="0"/>
+              <w:adjustRightInd w:val="0"/>
+              <w:rPr>
+                <w:rFonts w:asciiTheme="minorHAnsi" w:hAnsiTheme="minorHAnsi" w:cstheme="minorHAnsi"/>
+                <w:b/>
+                <w:bCs/>
+                <w:color w:val="00B050"/>
+                <w:sz w:val="20"/>
+                <w:szCs w:val="20"/>
+              </w:rPr>
+            </w:pPr>
+            <w:r>
+              <w:rPr>
+                <w:rFonts w:asciiTheme="minorHAnsi" w:hAnsiTheme="minorHAnsi" w:cstheme="minorHAnsi"/>
+                <w:b/>
+                <w:bCs/>
+                <w:color w:val="00B050"/>
+                <w:sz w:val="20"/>
+                <w:szCs w:val="20"/>
+              </w:rPr>
+              <w:t>Solution:</w:t>
+            </w:r>
+          </w:p>
+          <w:p>
+            <w:pPr>
+              <w:tabs>
+                <w:tab w:val="left" w:pos="560"/>
+                <w:tab w:val="left" w:pos="1120"/>
+                <w:tab w:val="left" w:pos="1680"/>
+                <w:tab w:val="left" w:pos="2240"/>
+                <w:tab w:val="left" w:pos="2800"/>
+                <w:tab w:val="left" w:pos="3360"/>
+                <w:tab w:val="left" w:pos="3920"/>
+                <w:tab w:val="left" w:pos="4480"/>
+                <w:tab w:val="left" w:pos="5040"/>
+                <w:tab w:val="left" w:pos="5600"/>
+                <w:tab w:val="left" w:pos="6160"/>
+                <w:tab w:val="left" w:pos="6720"/>
+              </w:tabs>
+              <w:autoSpaceDE w:val="0"/>
+              <w:autoSpaceDN w:val="0"/>
+              <w:adjustRightInd w:val="0"/>
+              <w:rPr>
+                <w:rFonts w:asciiTheme="minorHAnsi" w:hAnsiTheme="minorHAnsi" w:cstheme="minorHAnsi"/>
+                <w:color w:val="000000" w:themeColor="text1"/>
+                <w:sz w:val="20"/>
+                <w:szCs w:val="20"/>
+              </w:rPr>
+            </w:pPr>
+            <w:r>
+              <w:rPr>
+                <w:rFonts w:asciiTheme="minorHAnsi" w:hAnsiTheme="minorHAnsi" w:cstheme="minorHAnsi"/>
+                <w:color w:val="000000" w:themeColor="text1"/>
+                <w:sz w:val="20"/>
+                <w:szCs w:val="20"/>
+              </w:rPr>
+              <w:t>Following the directions here seems to have a positive effect</w:t>
+            </w:r>
+          </w:p>
+          <w:p>
+            <w:pPr>
+              <w:tabs>
+                <w:tab w:val="left" w:pos="560"/>
+                <w:tab w:val="left" w:pos="1120"/>
+                <w:tab w:val="left" w:pos="1680"/>
+                <w:tab w:val="left" w:pos="2240"/>
+                <w:tab w:val="left" w:pos="2800"/>
+                <w:tab w:val="left" w:pos="3360"/>
+                <w:tab w:val="left" w:pos="3920"/>
+                <w:tab w:val="left" w:pos="4480"/>
+                <w:tab w:val="left" w:pos="5040"/>
+                <w:tab w:val="left" w:pos="5600"/>
+                <w:tab w:val="left" w:pos="6160"/>
+                <w:tab w:val="left" w:pos="6720"/>
+              </w:tabs>
+              <w:autoSpaceDE w:val="0"/>
+              <w:autoSpaceDN w:val="0"/>
+              <w:adjustRightInd w:val="0"/>
+              <w:rPr>
+                <w:rFonts w:asciiTheme="minorHAnsi" w:hAnsiTheme="minorHAnsi" w:cstheme="minorHAnsi"/>
+                <w:color w:val="000000" w:themeColor="text1"/>
+                <w:sz w:val="20"/>
+                <w:szCs w:val="20"/>
+              </w:rPr>
+            </w:pPr>
+            <w:hyperlink r:id="rId5" w:history="1">
+              <w:r>
+                <w:rPr>
+                  <w:rStyle w:val="Hyperlink"/>
+                  <w:rFonts w:asciiTheme="minorHAnsi" w:hAnsiTheme="minorHAnsi" w:cstheme="minorHAnsi"/>
+                  <w:sz w:val="20"/>
+                  <w:szCs w:val="20"/>
+                </w:rPr>
+                <w:t>https://github.com/GoogleCloudPlatform/cloud-ops-sandbox/issues/163</w:t>
+              </w:r>
+            </w:hyperlink>
+          </w:p>
+          <w:p>
+            <w:pPr>
+              <w:tabs>
+                <w:tab w:val="left" w:pos="560"/>
+                <w:tab w:val="left" w:pos="1120"/>
+                <w:tab w:val="left" w:pos="1680"/>
+                <w:tab w:val="left" w:pos="2240"/>
+                <w:tab w:val="left" w:pos="2800"/>
+                <w:tab w:val="left" w:pos="3360"/>
+                <w:tab w:val="left" w:pos="3920"/>
+                <w:tab w:val="left" w:pos="4480"/>
+                <w:tab w:val="left" w:pos="5040"/>
+                <w:tab w:val="left" w:pos="5600"/>
+                <w:tab w:val="left" w:pos="6160"/>
+                <w:tab w:val="left" w:pos="6720"/>
+              </w:tabs>
+              <w:autoSpaceDE w:val="0"/>
+              <w:autoSpaceDN w:val="0"/>
+              <w:adjustRightInd w:val="0"/>
+              <w:rPr>
+                <w:rFonts w:asciiTheme="minorHAnsi" w:hAnsiTheme="minorHAnsi" w:cstheme="minorHAnsi"/>
+                <w:color w:val="000000" w:themeColor="text1"/>
+                <w:sz w:val="20"/>
+                <w:szCs w:val="20"/>
+              </w:rPr>
+            </w:pPr>
+            <w:r>
+              <w:rPr>
+                <w:rFonts w:asciiTheme="minorHAnsi" w:hAnsiTheme="minorHAnsi" w:cstheme="minorHAnsi"/>
+                <w:color w:val="000000" w:themeColor="text1"/>
+                <w:sz w:val="20"/>
+                <w:szCs w:val="20"/>
+              </w:rPr>
+              <w:t xml:space="preserve">docker </w:t>
+            </w:r>
+            <w:proofErr w:type="gramStart"/>
+            <w:r>
+              <w:rPr>
+                <w:rFonts w:asciiTheme="minorHAnsi" w:hAnsiTheme="minorHAnsi" w:cstheme="minorHAnsi"/>
+                <w:color w:val="000000" w:themeColor="text1"/>
+                <w:sz w:val="20"/>
+                <w:szCs w:val="20"/>
+              </w:rPr>
+              <w:t>build .</w:t>
+            </w:r>
+            <w:proofErr w:type="gramEnd"/>
+            <w:r>
+              <w:rPr>
+                <w:rFonts w:asciiTheme="minorHAnsi" w:hAnsiTheme="minorHAnsi" w:cstheme="minorHAnsi"/>
+                <w:color w:val="000000" w:themeColor="text1"/>
+                <w:sz w:val="20"/>
+                <w:szCs w:val="20"/>
+              </w:rPr>
+              <w:t xml:space="preserve"> --tag gcr.io/</w:t>
+            </w:r>
+            <w:r>
+              <w:rPr>
+                <w:rFonts w:asciiTheme="minorHAnsi" w:hAnsiTheme="minorHAnsi" w:cstheme="minorHAnsi"/>
+                <w:color w:val="000000" w:themeColor="text1"/>
+                <w:sz w:val="20"/>
+                <w:szCs w:val="20"/>
+              </w:rPr>
+              <w:t>doggy-detector-2022</w:t>
+            </w:r>
+            <w:r>
+              <w:rPr>
+                <w:rFonts w:asciiTheme="minorHAnsi" w:hAnsiTheme="minorHAnsi" w:cstheme="minorHAnsi"/>
+                <w:color w:val="000000" w:themeColor="text1"/>
+                <w:sz w:val="20"/>
+                <w:szCs w:val="20"/>
+              </w:rPr>
+              <w:t>/</w:t>
+            </w:r>
+            <w:r>
+              <w:rPr>
+                <w:rFonts w:asciiTheme="minorHAnsi" w:hAnsiTheme="minorHAnsi" w:cstheme="minorHAnsi"/>
+                <w:color w:val="000000" w:themeColor="text1"/>
+                <w:sz w:val="20"/>
+                <w:szCs w:val="20"/>
+              </w:rPr>
+              <w:t>image-name</w:t>
+            </w:r>
+          </w:p>
+          <w:p>
+            <w:pPr>
+              <w:tabs>
+                <w:tab w:val="left" w:pos="560"/>
+                <w:tab w:val="left" w:pos="1120"/>
+                <w:tab w:val="left" w:pos="1680"/>
+                <w:tab w:val="left" w:pos="2240"/>
+                <w:tab w:val="left" w:pos="2800"/>
+                <w:tab w:val="left" w:pos="3360"/>
+                <w:tab w:val="left" w:pos="3920"/>
+                <w:tab w:val="left" w:pos="4480"/>
+                <w:tab w:val="left" w:pos="5040"/>
+                <w:tab w:val="left" w:pos="5600"/>
+                <w:tab w:val="left" w:pos="6160"/>
+                <w:tab w:val="left" w:pos="6720"/>
+              </w:tabs>
+              <w:autoSpaceDE w:val="0"/>
+              <w:autoSpaceDN w:val="0"/>
+              <w:adjustRightInd w:val="0"/>
+              <w:rPr>
+                <w:rFonts w:asciiTheme="minorHAnsi" w:hAnsiTheme="minorHAnsi" w:cstheme="minorHAnsi"/>
+                <w:color w:val="000000" w:themeColor="text1"/>
+                <w:sz w:val="20"/>
+                <w:szCs w:val="20"/>
+              </w:rPr>
+            </w:pPr>
+          </w:p>
+          <w:p>
+            <w:pPr>
+              <w:tabs>
+                <w:tab w:val="left" w:pos="560"/>
+                <w:tab w:val="left" w:pos="1120"/>
+                <w:tab w:val="left" w:pos="1680"/>
+                <w:tab w:val="left" w:pos="2240"/>
+                <w:tab w:val="left" w:pos="2800"/>
+                <w:tab w:val="left" w:pos="3360"/>
+                <w:tab w:val="left" w:pos="3920"/>
+                <w:tab w:val="left" w:pos="4480"/>
+                <w:tab w:val="left" w:pos="5040"/>
+                <w:tab w:val="left" w:pos="5600"/>
+                <w:tab w:val="left" w:pos="6160"/>
+                <w:tab w:val="left" w:pos="6720"/>
+              </w:tabs>
+              <w:autoSpaceDE w:val="0"/>
+              <w:autoSpaceDN w:val="0"/>
+              <w:adjustRightInd w:val="0"/>
+              <w:rPr>
+                <w:rFonts w:asciiTheme="minorHAnsi" w:hAnsiTheme="minorHAnsi" w:cstheme="minorHAnsi"/>
+                <w:color w:val="000000" w:themeColor="text1"/>
+                <w:sz w:val="20"/>
+                <w:szCs w:val="20"/>
+              </w:rPr>
+            </w:pPr>
+            <w:proofErr w:type="spellStart"/>
+            <w:r>
+              <w:rPr>
+                <w:rFonts w:asciiTheme="minorHAnsi" w:hAnsiTheme="minorHAnsi" w:cstheme="minorHAnsi"/>
+                <w:color w:val="000000" w:themeColor="text1"/>
+                <w:sz w:val="20"/>
+                <w:szCs w:val="20"/>
+              </w:rPr>
+              <w:t>gcloud</w:t>
+            </w:r>
+            <w:proofErr w:type="spellEnd"/>
+            <w:r>
+              <w:rPr>
+                <w:rFonts w:asciiTheme="minorHAnsi" w:hAnsiTheme="minorHAnsi" w:cstheme="minorHAnsi"/>
+                <w:color w:val="000000" w:themeColor="text1"/>
+                <w:sz w:val="20"/>
+                <w:szCs w:val="20"/>
+              </w:rPr>
+              <w:t xml:space="preserve"> auth configure-docker</w:t>
+            </w:r>
+            <w:r>
+              <w:rPr>
+                <w:rFonts w:asciiTheme="minorHAnsi" w:hAnsiTheme="minorHAnsi" w:cstheme="minorHAnsi"/>
+                <w:color w:val="000000" w:themeColor="text1"/>
+                <w:sz w:val="20"/>
+                <w:szCs w:val="20"/>
+              </w:rPr>
+              <w:t xml:space="preserve"> (Don’t need to do this again)</w:t>
+            </w:r>
+          </w:p>
+          <w:p>
+            <w:pPr>
+              <w:tabs>
+                <w:tab w:val="left" w:pos="560"/>
+                <w:tab w:val="left" w:pos="1120"/>
+                <w:tab w:val="left" w:pos="1680"/>
+                <w:tab w:val="left" w:pos="2240"/>
+                <w:tab w:val="left" w:pos="2800"/>
+                <w:tab w:val="left" w:pos="3360"/>
+                <w:tab w:val="left" w:pos="3920"/>
+                <w:tab w:val="left" w:pos="4480"/>
+                <w:tab w:val="left" w:pos="5040"/>
+                <w:tab w:val="left" w:pos="5600"/>
+                <w:tab w:val="left" w:pos="6160"/>
+                <w:tab w:val="left" w:pos="6720"/>
+              </w:tabs>
+              <w:autoSpaceDE w:val="0"/>
+              <w:autoSpaceDN w:val="0"/>
+              <w:adjustRightInd w:val="0"/>
+              <w:rPr>
+                <w:rFonts w:asciiTheme="minorHAnsi" w:hAnsiTheme="minorHAnsi" w:cstheme="minorHAnsi"/>
+                <w:color w:val="000000" w:themeColor="text1"/>
+                <w:sz w:val="20"/>
+                <w:szCs w:val="20"/>
+              </w:rPr>
+            </w:pPr>
+          </w:p>
+          <w:p>
+            <w:pPr>
+              <w:tabs>
+                <w:tab w:val="left" w:pos="560"/>
+                <w:tab w:val="left" w:pos="1120"/>
+                <w:tab w:val="left" w:pos="1680"/>
+                <w:tab w:val="left" w:pos="2240"/>
+                <w:tab w:val="left" w:pos="2800"/>
+                <w:tab w:val="left" w:pos="3360"/>
+                <w:tab w:val="left" w:pos="3920"/>
+                <w:tab w:val="left" w:pos="4480"/>
+                <w:tab w:val="left" w:pos="5040"/>
+                <w:tab w:val="left" w:pos="5600"/>
+                <w:tab w:val="left" w:pos="6160"/>
+                <w:tab w:val="left" w:pos="6720"/>
+              </w:tabs>
+              <w:autoSpaceDE w:val="0"/>
+              <w:autoSpaceDN w:val="0"/>
+              <w:adjustRightInd w:val="0"/>
+              <w:rPr>
+                <w:rFonts w:asciiTheme="minorHAnsi" w:hAnsiTheme="minorHAnsi" w:cstheme="minorHAnsi"/>
+                <w:color w:val="000000" w:themeColor="text1"/>
+                <w:sz w:val="20"/>
+                <w:szCs w:val="20"/>
+              </w:rPr>
+            </w:pPr>
+            <w:r>
+              <w:rPr>
+                <w:rFonts w:asciiTheme="minorHAnsi" w:hAnsiTheme="minorHAnsi" w:cstheme="minorHAnsi"/>
+                <w:color w:val="000000" w:themeColor="text1"/>
+                <w:sz w:val="20"/>
+                <w:szCs w:val="20"/>
+              </w:rPr>
+              <w:t>PORT=8080 &amp;&amp; docker run \</w:t>
+            </w:r>
+          </w:p>
+          <w:p>
+            <w:pPr>
+              <w:tabs>
+                <w:tab w:val="left" w:pos="560"/>
+                <w:tab w:val="left" w:pos="1120"/>
+                <w:tab w:val="left" w:pos="1680"/>
+                <w:tab w:val="left" w:pos="2240"/>
+                <w:tab w:val="left" w:pos="2800"/>
+                <w:tab w:val="left" w:pos="3360"/>
+                <w:tab w:val="left" w:pos="3920"/>
+                <w:tab w:val="left" w:pos="4480"/>
+                <w:tab w:val="left" w:pos="5040"/>
+                <w:tab w:val="left" w:pos="5600"/>
+                <w:tab w:val="left" w:pos="6160"/>
+                <w:tab w:val="left" w:pos="6720"/>
+              </w:tabs>
+              <w:autoSpaceDE w:val="0"/>
+              <w:autoSpaceDN w:val="0"/>
+              <w:adjustRightInd w:val="0"/>
+              <w:rPr>
+                <w:rFonts w:asciiTheme="minorHAnsi" w:hAnsiTheme="minorHAnsi" w:cstheme="minorHAnsi"/>
+                <w:color w:val="000000" w:themeColor="text1"/>
+                <w:sz w:val="20"/>
+                <w:szCs w:val="20"/>
+              </w:rPr>
+            </w:pPr>
+            <w:r>
+              <w:rPr>
+                <w:rFonts w:asciiTheme="minorHAnsi" w:hAnsiTheme="minorHAnsi" w:cstheme="minorHAnsi"/>
+                <w:color w:val="000000" w:themeColor="text1"/>
+                <w:sz w:val="20"/>
+                <w:szCs w:val="20"/>
+              </w:rPr>
+              <w:t xml:space="preserve">-p </w:t>
+            </w:r>
+            <w:proofErr w:type="gramStart"/>
+            <w:r>
+              <w:rPr>
+                <w:rFonts w:asciiTheme="minorHAnsi" w:hAnsiTheme="minorHAnsi" w:cstheme="minorHAnsi"/>
+                <w:color w:val="000000" w:themeColor="text1"/>
+                <w:sz w:val="20"/>
+                <w:szCs w:val="20"/>
+              </w:rPr>
+              <w:t>9090:$</w:t>
+            </w:r>
+            <w:proofErr w:type="gramEnd"/>
+            <w:r>
+              <w:rPr>
+                <w:rFonts w:asciiTheme="minorHAnsi" w:hAnsiTheme="minorHAnsi" w:cstheme="minorHAnsi"/>
+                <w:color w:val="000000" w:themeColor="text1"/>
+                <w:sz w:val="20"/>
+                <w:szCs w:val="20"/>
+              </w:rPr>
+              <w:t>{PORT} \</w:t>
+            </w:r>
+          </w:p>
+          <w:p>
+            <w:pPr>
+              <w:tabs>
+                <w:tab w:val="left" w:pos="560"/>
+                <w:tab w:val="left" w:pos="1120"/>
+                <w:tab w:val="left" w:pos="1680"/>
+                <w:tab w:val="left" w:pos="2240"/>
+                <w:tab w:val="left" w:pos="2800"/>
+                <w:tab w:val="left" w:pos="3360"/>
+                <w:tab w:val="left" w:pos="3920"/>
+                <w:tab w:val="left" w:pos="4480"/>
+                <w:tab w:val="left" w:pos="5040"/>
+                <w:tab w:val="left" w:pos="5600"/>
+                <w:tab w:val="left" w:pos="6160"/>
+                <w:tab w:val="left" w:pos="6720"/>
+              </w:tabs>
+              <w:autoSpaceDE w:val="0"/>
+              <w:autoSpaceDN w:val="0"/>
+              <w:adjustRightInd w:val="0"/>
+              <w:rPr>
+                <w:rFonts w:asciiTheme="minorHAnsi" w:hAnsiTheme="minorHAnsi" w:cstheme="minorHAnsi"/>
+                <w:color w:val="000000" w:themeColor="text1"/>
+                <w:sz w:val="20"/>
+                <w:szCs w:val="20"/>
+              </w:rPr>
+            </w:pPr>
+            <w:r>
+              <w:rPr>
+                <w:rFonts w:asciiTheme="minorHAnsi" w:hAnsiTheme="minorHAnsi" w:cstheme="minorHAnsi"/>
+                <w:color w:val="000000" w:themeColor="text1"/>
+                <w:sz w:val="20"/>
+                <w:szCs w:val="20"/>
+              </w:rPr>
+              <w:t>-e PORT=${PORT} \</w:t>
+            </w:r>
+          </w:p>
+          <w:p>
+            <w:pPr>
+              <w:tabs>
+                <w:tab w:val="left" w:pos="560"/>
+                <w:tab w:val="left" w:pos="1120"/>
+                <w:tab w:val="left" w:pos="1680"/>
+                <w:tab w:val="left" w:pos="2240"/>
+                <w:tab w:val="left" w:pos="2800"/>
+                <w:tab w:val="left" w:pos="3360"/>
+                <w:tab w:val="left" w:pos="3920"/>
+                <w:tab w:val="left" w:pos="4480"/>
+                <w:tab w:val="left" w:pos="5040"/>
+                <w:tab w:val="left" w:pos="5600"/>
+                <w:tab w:val="left" w:pos="6160"/>
+                <w:tab w:val="left" w:pos="6720"/>
+              </w:tabs>
+              <w:autoSpaceDE w:val="0"/>
+              <w:autoSpaceDN w:val="0"/>
+              <w:adjustRightInd w:val="0"/>
+              <w:rPr>
+                <w:rFonts w:asciiTheme="minorHAnsi" w:hAnsiTheme="minorHAnsi" w:cstheme="minorHAnsi"/>
+                <w:color w:val="000000" w:themeColor="text1"/>
+                <w:sz w:val="20"/>
+                <w:szCs w:val="20"/>
+              </w:rPr>
+            </w:pPr>
+            <w:r>
+              <w:rPr>
+                <w:rFonts w:asciiTheme="minorHAnsi" w:hAnsiTheme="minorHAnsi" w:cstheme="minorHAnsi"/>
+                <w:color w:val="000000" w:themeColor="text1"/>
+                <w:sz w:val="20"/>
+                <w:szCs w:val="20"/>
+              </w:rPr>
+              <w:t>-e K_SERVICE=dev \</w:t>
+            </w:r>
+          </w:p>
+          <w:p>
+            <w:pPr>
+              <w:tabs>
+                <w:tab w:val="left" w:pos="560"/>
+                <w:tab w:val="left" w:pos="1120"/>
+                <w:tab w:val="left" w:pos="1680"/>
+                <w:tab w:val="left" w:pos="2240"/>
+                <w:tab w:val="left" w:pos="2800"/>
+                <w:tab w:val="left" w:pos="3360"/>
+                <w:tab w:val="left" w:pos="3920"/>
+                <w:tab w:val="left" w:pos="4480"/>
+                <w:tab w:val="left" w:pos="5040"/>
+                <w:tab w:val="left" w:pos="5600"/>
+                <w:tab w:val="left" w:pos="6160"/>
+                <w:tab w:val="left" w:pos="6720"/>
+              </w:tabs>
+              <w:autoSpaceDE w:val="0"/>
+              <w:autoSpaceDN w:val="0"/>
+              <w:adjustRightInd w:val="0"/>
+              <w:rPr>
+                <w:rFonts w:asciiTheme="minorHAnsi" w:hAnsiTheme="minorHAnsi" w:cstheme="minorHAnsi"/>
+                <w:color w:val="000000" w:themeColor="text1"/>
+                <w:sz w:val="20"/>
+                <w:szCs w:val="20"/>
+              </w:rPr>
+            </w:pPr>
+            <w:r>
+              <w:rPr>
+                <w:rFonts w:asciiTheme="minorHAnsi" w:hAnsiTheme="minorHAnsi" w:cstheme="minorHAnsi"/>
+                <w:color w:val="000000" w:themeColor="text1"/>
+                <w:sz w:val="20"/>
+                <w:szCs w:val="20"/>
+              </w:rPr>
+              <w:t>-e K_CONFIGURATION=dev \</w:t>
+            </w:r>
+          </w:p>
+          <w:p>
+            <w:pPr>
+              <w:tabs>
+                <w:tab w:val="left" w:pos="560"/>
+                <w:tab w:val="left" w:pos="1120"/>
+                <w:tab w:val="left" w:pos="1680"/>
+                <w:tab w:val="left" w:pos="2240"/>
+                <w:tab w:val="left" w:pos="2800"/>
+                <w:tab w:val="left" w:pos="3360"/>
+                <w:tab w:val="left" w:pos="3920"/>
+                <w:tab w:val="left" w:pos="4480"/>
+                <w:tab w:val="left" w:pos="5040"/>
+                <w:tab w:val="left" w:pos="5600"/>
+                <w:tab w:val="left" w:pos="6160"/>
+                <w:tab w:val="left" w:pos="6720"/>
+              </w:tabs>
+              <w:autoSpaceDE w:val="0"/>
+              <w:autoSpaceDN w:val="0"/>
+              <w:adjustRightInd w:val="0"/>
+              <w:rPr>
+                <w:rFonts w:asciiTheme="minorHAnsi" w:hAnsiTheme="minorHAnsi" w:cstheme="minorHAnsi"/>
+                <w:color w:val="000000" w:themeColor="text1"/>
+                <w:sz w:val="20"/>
+                <w:szCs w:val="20"/>
+              </w:rPr>
+            </w:pPr>
+            <w:r>
+              <w:rPr>
+                <w:rFonts w:asciiTheme="minorHAnsi" w:hAnsiTheme="minorHAnsi" w:cstheme="minorHAnsi"/>
+                <w:color w:val="000000" w:themeColor="text1"/>
+                <w:sz w:val="20"/>
+                <w:szCs w:val="20"/>
+              </w:rPr>
+              <w:t>-e K_REVISION=dev-00001 \</w:t>
+            </w:r>
+          </w:p>
+          <w:p>
+            <w:pPr>
+              <w:tabs>
+                <w:tab w:val="left" w:pos="560"/>
+                <w:tab w:val="left" w:pos="1120"/>
+                <w:tab w:val="left" w:pos="1680"/>
+                <w:tab w:val="left" w:pos="2240"/>
+                <w:tab w:val="left" w:pos="2800"/>
+                <w:tab w:val="left" w:pos="3360"/>
+                <w:tab w:val="left" w:pos="3920"/>
+                <w:tab w:val="left" w:pos="4480"/>
+                <w:tab w:val="left" w:pos="5040"/>
+                <w:tab w:val="left" w:pos="5600"/>
+                <w:tab w:val="left" w:pos="6160"/>
+                <w:tab w:val="left" w:pos="6720"/>
+              </w:tabs>
+              <w:autoSpaceDE w:val="0"/>
+              <w:autoSpaceDN w:val="0"/>
+              <w:adjustRightInd w:val="0"/>
+              <w:rPr>
+                <w:rFonts w:asciiTheme="minorHAnsi" w:hAnsiTheme="minorHAnsi" w:cstheme="minorHAnsi"/>
+                <w:color w:val="000000" w:themeColor="text1"/>
+                <w:sz w:val="20"/>
+                <w:szCs w:val="20"/>
+              </w:rPr>
+            </w:pPr>
+            <w:r>
+              <w:rPr>
+                <w:rFonts w:asciiTheme="minorHAnsi" w:hAnsiTheme="minorHAnsi" w:cstheme="minorHAnsi"/>
+                <w:color w:val="000000" w:themeColor="text1"/>
+                <w:sz w:val="20"/>
+                <w:szCs w:val="20"/>
+              </w:rPr>
+              <w:t>-e GOOGLE_APPLICATION_CREDENTIALS=/tmp/keys/doggy-detector-2022-c42f18ed1a2f.json \</w:t>
+            </w:r>
+          </w:p>
+          <w:p>
+            <w:pPr>
+              <w:tabs>
+                <w:tab w:val="left" w:pos="560"/>
+                <w:tab w:val="left" w:pos="1120"/>
+                <w:tab w:val="left" w:pos="1680"/>
+                <w:tab w:val="left" w:pos="2240"/>
+                <w:tab w:val="left" w:pos="2800"/>
+                <w:tab w:val="left" w:pos="3360"/>
+                <w:tab w:val="left" w:pos="3920"/>
+                <w:tab w:val="left" w:pos="4480"/>
+                <w:tab w:val="left" w:pos="5040"/>
+                <w:tab w:val="left" w:pos="5600"/>
+                <w:tab w:val="left" w:pos="6160"/>
+                <w:tab w:val="left" w:pos="6720"/>
+              </w:tabs>
+              <w:autoSpaceDE w:val="0"/>
+              <w:autoSpaceDN w:val="0"/>
+              <w:adjustRightInd w:val="0"/>
+              <w:rPr>
+                <w:rFonts w:asciiTheme="minorHAnsi" w:hAnsiTheme="minorHAnsi" w:cstheme="minorHAnsi"/>
+                <w:color w:val="000000" w:themeColor="text1"/>
+                <w:sz w:val="20"/>
+                <w:szCs w:val="20"/>
+              </w:rPr>
+            </w:pPr>
+            <w:r>
+              <w:rPr>
+                <w:rFonts w:asciiTheme="minorHAnsi" w:hAnsiTheme="minorHAnsi" w:cstheme="minorHAnsi"/>
+                <w:color w:val="000000" w:themeColor="text1"/>
+                <w:sz w:val="20"/>
+                <w:szCs w:val="20"/>
+              </w:rPr>
+              <w:t>-v $GOOGLE_APPLICATION_CREDENTIALS:/tmp/keys/doggy-detector-2022-c42f18ed1a2f.json:ro \</w:t>
+            </w:r>
+          </w:p>
+          <w:p>
+            <w:pPr>
+              <w:tabs>
+                <w:tab w:val="left" w:pos="560"/>
+                <w:tab w:val="left" w:pos="1120"/>
+                <w:tab w:val="left" w:pos="1680"/>
+                <w:tab w:val="left" w:pos="2240"/>
+                <w:tab w:val="left" w:pos="2800"/>
+                <w:tab w:val="left" w:pos="3360"/>
+                <w:tab w:val="left" w:pos="3920"/>
+                <w:tab w:val="left" w:pos="4480"/>
+                <w:tab w:val="left" w:pos="5040"/>
+                <w:tab w:val="left" w:pos="5600"/>
+                <w:tab w:val="left" w:pos="6160"/>
+                <w:tab w:val="left" w:pos="6720"/>
+              </w:tabs>
+              <w:autoSpaceDE w:val="0"/>
+              <w:autoSpaceDN w:val="0"/>
+              <w:adjustRightInd w:val="0"/>
+              <w:rPr>
+                <w:rFonts w:asciiTheme="minorHAnsi" w:hAnsiTheme="minorHAnsi" w:cstheme="minorHAnsi"/>
+                <w:color w:val="000000" w:themeColor="text1"/>
+                <w:sz w:val="20"/>
+                <w:szCs w:val="20"/>
+              </w:rPr>
+            </w:pPr>
+            <w:r>
+              <w:rPr>
+                <w:rFonts w:asciiTheme="minorHAnsi" w:hAnsiTheme="minorHAnsi" w:cstheme="minorHAnsi"/>
+                <w:color w:val="000000" w:themeColor="text1"/>
+                <w:sz w:val="20"/>
+                <w:szCs w:val="20"/>
+              </w:rPr>
+              <w:t>gcr.io/doggy-detector-2022/image-name</w:t>
+            </w:r>
+          </w:p>
+          <w:p>
+            <w:pPr>
+              <w:tabs>
+                <w:tab w:val="left" w:pos="560"/>
+                <w:tab w:val="left" w:pos="1120"/>
+                <w:tab w:val="left" w:pos="1680"/>
+                <w:tab w:val="left" w:pos="2240"/>
+                <w:tab w:val="left" w:pos="2800"/>
+                <w:tab w:val="left" w:pos="3360"/>
+                <w:tab w:val="left" w:pos="3920"/>
+                <w:tab w:val="left" w:pos="4480"/>
+                <w:tab w:val="left" w:pos="5040"/>
+                <w:tab w:val="left" w:pos="5600"/>
+                <w:tab w:val="left" w:pos="6160"/>
+                <w:tab w:val="left" w:pos="6720"/>
+              </w:tabs>
+              <w:autoSpaceDE w:val="0"/>
+              <w:autoSpaceDN w:val="0"/>
+              <w:adjustRightInd w:val="0"/>
+              <w:rPr>
+                <w:rFonts w:asciiTheme="minorHAnsi" w:hAnsiTheme="minorHAnsi" w:cstheme="minorHAnsi"/>
+                <w:color w:val="000000" w:themeColor="text1"/>
+                <w:sz w:val="20"/>
+                <w:szCs w:val="20"/>
+              </w:rPr>
+            </w:pPr>
+          </w:p>
+          <w:p>
+            <w:pPr>
+              <w:tabs>
+                <w:tab w:val="left" w:pos="560"/>
+                <w:tab w:val="left" w:pos="1120"/>
+                <w:tab w:val="left" w:pos="1680"/>
+                <w:tab w:val="left" w:pos="2240"/>
+                <w:tab w:val="left" w:pos="2800"/>
+                <w:tab w:val="left" w:pos="3360"/>
+                <w:tab w:val="left" w:pos="3920"/>
+                <w:tab w:val="left" w:pos="4480"/>
+                <w:tab w:val="left" w:pos="5040"/>
+                <w:tab w:val="left" w:pos="5600"/>
+                <w:tab w:val="left" w:pos="6160"/>
+                <w:tab w:val="left" w:pos="6720"/>
+              </w:tabs>
+              <w:autoSpaceDE w:val="0"/>
+              <w:autoSpaceDN w:val="0"/>
+              <w:adjustRightInd w:val="0"/>
+              <w:rPr>
+                <w:rFonts w:asciiTheme="minorHAnsi" w:hAnsiTheme="minorHAnsi" w:cstheme="minorHAnsi"/>
+                <w:color w:val="000000" w:themeColor="text1"/>
+                <w:sz w:val="20"/>
+                <w:szCs w:val="20"/>
+              </w:rPr>
+            </w:pPr>
+          </w:p>
+          <w:p>
+            <w:pPr>
+              <w:tabs>
+                <w:tab w:val="left" w:pos="560"/>
+                <w:tab w:val="left" w:pos="1120"/>
+                <w:tab w:val="left" w:pos="1680"/>
+                <w:tab w:val="left" w:pos="2240"/>
+                <w:tab w:val="left" w:pos="2800"/>
+                <w:tab w:val="left" w:pos="3360"/>
+                <w:tab w:val="left" w:pos="3920"/>
+                <w:tab w:val="left" w:pos="4480"/>
+                <w:tab w:val="left" w:pos="5040"/>
+                <w:tab w:val="left" w:pos="5600"/>
+                <w:tab w:val="left" w:pos="6160"/>
+                <w:tab w:val="left" w:pos="6720"/>
+              </w:tabs>
+              <w:autoSpaceDE w:val="0"/>
+              <w:autoSpaceDN w:val="0"/>
+              <w:adjustRightInd w:val="0"/>
+              <w:rPr>
+                <w:rFonts w:asciiTheme="minorHAnsi" w:hAnsiTheme="minorHAnsi" w:cstheme="minorHAnsi"/>
+                <w:color w:val="000000" w:themeColor="text1"/>
+                <w:sz w:val="20"/>
+                <w:szCs w:val="20"/>
+              </w:rPr>
+            </w:pPr>
+          </w:p>
+          <w:p>
+            <w:pPr>
+              <w:tabs>
+                <w:tab w:val="left" w:pos="560"/>
+                <w:tab w:val="left" w:pos="1120"/>
+                <w:tab w:val="left" w:pos="1680"/>
+                <w:tab w:val="left" w:pos="2240"/>
+                <w:tab w:val="left" w:pos="2800"/>
+                <w:tab w:val="left" w:pos="3360"/>
+                <w:tab w:val="left" w:pos="3920"/>
+                <w:tab w:val="left" w:pos="4480"/>
+                <w:tab w:val="left" w:pos="5040"/>
+                <w:tab w:val="left" w:pos="5600"/>
+                <w:tab w:val="left" w:pos="6160"/>
+                <w:tab w:val="left" w:pos="6720"/>
+              </w:tabs>
+              <w:autoSpaceDE w:val="0"/>
+              <w:autoSpaceDN w:val="0"/>
+              <w:adjustRightInd w:val="0"/>
+              <w:rPr>
+                <w:rFonts w:asciiTheme="minorHAnsi" w:hAnsiTheme="minorHAnsi" w:cstheme="minorHAnsi"/>
+                <w:b/>
+                <w:bCs/>
+                <w:color w:val="FF0000"/>
+                <w:sz w:val="20"/>
+                <w:szCs w:val="20"/>
+              </w:rPr>
+            </w:pPr>
+            <w:r>
+              <w:rPr>
+                <w:rFonts w:asciiTheme="minorHAnsi" w:hAnsiTheme="minorHAnsi" w:cstheme="minorHAnsi"/>
+                <w:b/>
+                <w:bCs/>
+                <w:color w:val="FF0000"/>
+                <w:sz w:val="20"/>
+                <w:szCs w:val="20"/>
+              </w:rPr>
+              <w:t>Issue:</w:t>
+            </w:r>
+          </w:p>
+          <w:p>
+            <w:pPr>
+              <w:tabs>
+                <w:tab w:val="left" w:pos="560"/>
+                <w:tab w:val="left" w:pos="1120"/>
+                <w:tab w:val="left" w:pos="1680"/>
+                <w:tab w:val="left" w:pos="2240"/>
+                <w:tab w:val="left" w:pos="2800"/>
+                <w:tab w:val="left" w:pos="3360"/>
+                <w:tab w:val="left" w:pos="3920"/>
+                <w:tab w:val="left" w:pos="4480"/>
+                <w:tab w:val="left" w:pos="5040"/>
+                <w:tab w:val="left" w:pos="5600"/>
+                <w:tab w:val="left" w:pos="6160"/>
+                <w:tab w:val="left" w:pos="6720"/>
+              </w:tabs>
+              <w:autoSpaceDE w:val="0"/>
+              <w:autoSpaceDN w:val="0"/>
+              <w:adjustRightInd w:val="0"/>
+              <w:rPr>
+                <w:rFonts w:asciiTheme="minorHAnsi" w:hAnsiTheme="minorHAnsi" w:cstheme="minorHAnsi"/>
+                <w:color w:val="000000" w:themeColor="text1"/>
+                <w:sz w:val="20"/>
+                <w:szCs w:val="20"/>
+              </w:rPr>
+            </w:pPr>
+            <w:r>
+              <w:rPr>
+                <w:rFonts w:asciiTheme="minorHAnsi" w:hAnsiTheme="minorHAnsi" w:cstheme="minorHAnsi"/>
+                <w:color w:val="000000" w:themeColor="text1"/>
+                <w:sz w:val="20"/>
+                <w:szCs w:val="20"/>
+              </w:rPr>
+              <w:t xml:space="preserve">Getting issues when trying to load with </w:t>
+            </w:r>
+            <w:proofErr w:type="spellStart"/>
+            <w:r>
+              <w:rPr>
+                <w:rFonts w:asciiTheme="minorHAnsi" w:hAnsiTheme="minorHAnsi" w:cstheme="minorHAnsi"/>
+                <w:color w:val="000000" w:themeColor="text1"/>
+                <w:sz w:val="20"/>
+                <w:szCs w:val="20"/>
+              </w:rPr>
+              <w:t>opencv</w:t>
+            </w:r>
+            <w:proofErr w:type="spellEnd"/>
+            <w:r>
+              <w:rPr>
+                <w:rFonts w:asciiTheme="minorHAnsi" w:hAnsiTheme="minorHAnsi" w:cstheme="minorHAnsi"/>
+                <w:color w:val="000000" w:themeColor="text1"/>
+                <w:sz w:val="20"/>
+                <w:szCs w:val="20"/>
+              </w:rPr>
+              <w:t>:</w:t>
+            </w:r>
+          </w:p>
+          <w:p>
+            <w:pPr>
+              <w:tabs>
+                <w:tab w:val="left" w:pos="560"/>
+                <w:tab w:val="left" w:pos="1120"/>
+                <w:tab w:val="left" w:pos="1680"/>
+                <w:tab w:val="left" w:pos="2240"/>
+                <w:tab w:val="left" w:pos="2800"/>
+                <w:tab w:val="left" w:pos="3360"/>
+                <w:tab w:val="left" w:pos="3920"/>
+                <w:tab w:val="left" w:pos="4480"/>
+                <w:tab w:val="left" w:pos="5040"/>
+                <w:tab w:val="left" w:pos="5600"/>
+                <w:tab w:val="left" w:pos="6160"/>
+                <w:tab w:val="left" w:pos="6720"/>
+              </w:tabs>
+              <w:autoSpaceDE w:val="0"/>
+              <w:autoSpaceDN w:val="0"/>
+              <w:adjustRightInd w:val="0"/>
+              <w:rPr>
+                <w:rFonts w:asciiTheme="minorHAnsi" w:hAnsiTheme="minorHAnsi" w:cstheme="minorHAnsi"/>
+                <w:color w:val="000000" w:themeColor="text1"/>
+              </w:rPr>
+            </w:pPr>
+            <w:r>
+              <w:rPr>
+                <w:rFonts w:asciiTheme="minorHAnsi" w:hAnsiTheme="minorHAnsi" w:cstheme="minorHAnsi"/>
+                <w:color w:val="000000" w:themeColor="text1"/>
+                <w:sz w:val="20"/>
+                <w:szCs w:val="20"/>
+              </w:rPr>
+              <w:t>from</w:t>
+            </w:r>
+            <w:r>
+              <w:rPr>
+                <w:rFonts w:asciiTheme="minorHAnsi" w:hAnsiTheme="minorHAnsi" w:cstheme="minorHAnsi"/>
+                <w:color w:val="000000" w:themeColor="text1"/>
+              </w:rPr>
+              <w:t xml:space="preserve"> .cv2 </w:t>
+            </w:r>
+            <w:r>
+              <w:rPr>
+                <w:rFonts w:asciiTheme="minorHAnsi" w:hAnsiTheme="minorHAnsi" w:cstheme="minorHAnsi"/>
+                <w:color w:val="000000" w:themeColor="text1"/>
+                <w:sz w:val="20"/>
+                <w:szCs w:val="20"/>
+              </w:rPr>
+              <w:t>import</w:t>
+            </w:r>
+            <w:r>
+              <w:rPr>
+                <w:rFonts w:asciiTheme="minorHAnsi" w:hAnsiTheme="minorHAnsi" w:cstheme="minorHAnsi"/>
+                <w:color w:val="000000" w:themeColor="text1"/>
+              </w:rPr>
+              <w:t xml:space="preserve"> *</w:t>
+            </w:r>
+          </w:p>
+          <w:p>
+            <w:pPr>
+              <w:tabs>
+                <w:tab w:val="left" w:pos="560"/>
+                <w:tab w:val="left" w:pos="1120"/>
+                <w:tab w:val="left" w:pos="1680"/>
+                <w:tab w:val="left" w:pos="2240"/>
+                <w:tab w:val="left" w:pos="2800"/>
+                <w:tab w:val="left" w:pos="3360"/>
+                <w:tab w:val="left" w:pos="3920"/>
+                <w:tab w:val="left" w:pos="4480"/>
+                <w:tab w:val="left" w:pos="5040"/>
+                <w:tab w:val="left" w:pos="5600"/>
+                <w:tab w:val="left" w:pos="6160"/>
+                <w:tab w:val="left" w:pos="6720"/>
+              </w:tabs>
+              <w:autoSpaceDE w:val="0"/>
+              <w:autoSpaceDN w:val="0"/>
+              <w:adjustRightInd w:val="0"/>
+              <w:rPr>
+                <w:rFonts w:asciiTheme="minorHAnsi" w:hAnsiTheme="minorHAnsi" w:cstheme="minorHAnsi"/>
+                <w:color w:val="000000" w:themeColor="text1"/>
+                <w:sz w:val="20"/>
+                <w:szCs w:val="20"/>
+              </w:rPr>
+            </w:pPr>
+            <w:proofErr w:type="spellStart"/>
+            <w:r>
+              <w:rPr>
+                <w:rFonts w:asciiTheme="minorHAnsi" w:hAnsiTheme="minorHAnsi" w:cstheme="minorHAnsi"/>
+                <w:color w:val="000000" w:themeColor="text1"/>
+              </w:rPr>
+              <w:t>ImportError</w:t>
+            </w:r>
+            <w:proofErr w:type="spellEnd"/>
+            <w:r>
+              <w:rPr>
+                <w:rFonts w:asciiTheme="minorHAnsi" w:hAnsiTheme="minorHAnsi" w:cstheme="minorHAnsi"/>
+                <w:color w:val="000000" w:themeColor="text1"/>
+              </w:rPr>
+              <w:t>: libgthread-</w:t>
+            </w:r>
+            <w:r>
+              <w:rPr>
+                <w:rFonts w:asciiTheme="minorHAnsi" w:hAnsiTheme="minorHAnsi" w:cstheme="minorHAnsi"/>
+                <w:color w:val="000000" w:themeColor="text1"/>
+                <w:sz w:val="20"/>
+                <w:szCs w:val="20"/>
+              </w:rPr>
+              <w:t>2.0</w:t>
+            </w:r>
+            <w:r>
+              <w:rPr>
+                <w:rFonts w:asciiTheme="minorHAnsi" w:hAnsiTheme="minorHAnsi" w:cstheme="minorHAnsi"/>
+                <w:color w:val="000000" w:themeColor="text1"/>
+              </w:rPr>
+              <w:t>.so</w:t>
+            </w:r>
+            <w:r>
+              <w:rPr>
+                <w:rFonts w:asciiTheme="minorHAnsi" w:hAnsiTheme="minorHAnsi" w:cstheme="minorHAnsi"/>
+                <w:color w:val="000000" w:themeColor="text1"/>
+                <w:sz w:val="20"/>
+                <w:szCs w:val="20"/>
+              </w:rPr>
+              <w:t>.0</w:t>
+            </w:r>
+            <w:r>
+              <w:rPr>
+                <w:rFonts w:asciiTheme="minorHAnsi" w:hAnsiTheme="minorHAnsi" w:cstheme="minorHAnsi"/>
+                <w:color w:val="000000" w:themeColor="text1"/>
+              </w:rPr>
+              <w:t xml:space="preserve">: cannot </w:t>
+            </w:r>
+            <w:r>
+              <w:rPr>
+                <w:rFonts w:asciiTheme="minorHAnsi" w:hAnsiTheme="minorHAnsi" w:cstheme="minorHAnsi"/>
+                <w:color w:val="000000" w:themeColor="text1"/>
+                <w:sz w:val="20"/>
+                <w:szCs w:val="20"/>
+              </w:rPr>
+              <w:t>open</w:t>
+            </w:r>
+            <w:r>
+              <w:rPr>
+                <w:rFonts w:asciiTheme="minorHAnsi" w:hAnsiTheme="minorHAnsi" w:cstheme="minorHAnsi"/>
+                <w:color w:val="000000" w:themeColor="text1"/>
+              </w:rPr>
+              <w:t xml:space="preserve"> shared </w:t>
+            </w:r>
+            <w:r>
+              <w:rPr>
+                <w:rFonts w:asciiTheme="minorHAnsi" w:hAnsiTheme="minorHAnsi" w:cstheme="minorHAnsi"/>
+                <w:color w:val="000000" w:themeColor="text1"/>
+                <w:sz w:val="20"/>
+                <w:szCs w:val="20"/>
+              </w:rPr>
+              <w:t>object</w:t>
+            </w:r>
+            <w:r>
+              <w:rPr>
+                <w:rFonts w:asciiTheme="minorHAnsi" w:hAnsiTheme="minorHAnsi" w:cstheme="minorHAnsi"/>
+                <w:color w:val="000000" w:themeColor="text1"/>
+              </w:rPr>
+              <w:t xml:space="preserve"> file: No such file </w:t>
+            </w:r>
+            <w:r>
+              <w:rPr>
+                <w:rFonts w:asciiTheme="minorHAnsi" w:hAnsiTheme="minorHAnsi" w:cstheme="minorHAnsi"/>
+                <w:color w:val="000000" w:themeColor="text1"/>
+                <w:sz w:val="20"/>
+                <w:szCs w:val="20"/>
+              </w:rPr>
+              <w:t>or</w:t>
+            </w:r>
+            <w:r>
+              <w:rPr>
+                <w:rFonts w:asciiTheme="minorHAnsi" w:hAnsiTheme="minorHAnsi" w:cstheme="minorHAnsi"/>
+                <w:color w:val="000000" w:themeColor="text1"/>
+              </w:rPr>
+              <w:t xml:space="preserve"> directory</w:t>
+            </w:r>
+          </w:p>
+          <w:p>
+            <w:pPr>
+              <w:tabs>
+                <w:tab w:val="left" w:pos="560"/>
+                <w:tab w:val="left" w:pos="1120"/>
+                <w:tab w:val="left" w:pos="1680"/>
+                <w:tab w:val="left" w:pos="2240"/>
+                <w:tab w:val="left" w:pos="2800"/>
+                <w:tab w:val="left" w:pos="3360"/>
+                <w:tab w:val="left" w:pos="3920"/>
+                <w:tab w:val="left" w:pos="4480"/>
+                <w:tab w:val="left" w:pos="5040"/>
+                <w:tab w:val="left" w:pos="5600"/>
+                <w:tab w:val="left" w:pos="6160"/>
+                <w:tab w:val="left" w:pos="6720"/>
+              </w:tabs>
+              <w:autoSpaceDE w:val="0"/>
+              <w:autoSpaceDN w:val="0"/>
+              <w:adjustRightInd w:val="0"/>
+              <w:rPr>
+                <w:rFonts w:asciiTheme="minorHAnsi" w:hAnsiTheme="minorHAnsi" w:cstheme="minorHAnsi"/>
+                <w:color w:val="000000" w:themeColor="text1"/>
+                <w:sz w:val="20"/>
+                <w:szCs w:val="20"/>
+              </w:rPr>
+            </w:pPr>
+          </w:p>
+          <w:p>
+            <w:pPr>
+              <w:tabs>
+                <w:tab w:val="left" w:pos="560"/>
+                <w:tab w:val="left" w:pos="1120"/>
+                <w:tab w:val="left" w:pos="1680"/>
+                <w:tab w:val="left" w:pos="2240"/>
+                <w:tab w:val="left" w:pos="2800"/>
+                <w:tab w:val="left" w:pos="3360"/>
+                <w:tab w:val="left" w:pos="3920"/>
+                <w:tab w:val="left" w:pos="4480"/>
+                <w:tab w:val="left" w:pos="5040"/>
+                <w:tab w:val="left" w:pos="5600"/>
+                <w:tab w:val="left" w:pos="6160"/>
+                <w:tab w:val="left" w:pos="6720"/>
+              </w:tabs>
+              <w:autoSpaceDE w:val="0"/>
+              <w:autoSpaceDN w:val="0"/>
+              <w:adjustRightInd w:val="0"/>
+              <w:rPr>
+                <w:rFonts w:asciiTheme="minorHAnsi" w:hAnsiTheme="minorHAnsi" w:cstheme="minorHAnsi"/>
+                <w:b/>
+                <w:bCs/>
+                <w:color w:val="00B050"/>
+                <w:sz w:val="20"/>
+                <w:szCs w:val="20"/>
+              </w:rPr>
+            </w:pPr>
+            <w:r>
+              <w:rPr>
+                <w:rFonts w:asciiTheme="minorHAnsi" w:hAnsiTheme="minorHAnsi" w:cstheme="minorHAnsi"/>
+                <w:b/>
+                <w:bCs/>
+                <w:color w:val="00B050"/>
+                <w:sz w:val="20"/>
+                <w:szCs w:val="20"/>
+              </w:rPr>
+              <w:t>Solution:</w:t>
+            </w:r>
+          </w:p>
+          <w:p>
+            <w:pPr>
+              <w:tabs>
+                <w:tab w:val="left" w:pos="560"/>
+                <w:tab w:val="left" w:pos="1120"/>
+                <w:tab w:val="left" w:pos="1680"/>
+                <w:tab w:val="left" w:pos="2240"/>
+                <w:tab w:val="left" w:pos="2800"/>
+                <w:tab w:val="left" w:pos="3360"/>
+                <w:tab w:val="left" w:pos="3920"/>
+                <w:tab w:val="left" w:pos="4480"/>
+                <w:tab w:val="left" w:pos="5040"/>
+                <w:tab w:val="left" w:pos="5600"/>
+                <w:tab w:val="left" w:pos="6160"/>
+                <w:tab w:val="left" w:pos="6720"/>
+              </w:tabs>
+              <w:autoSpaceDE w:val="0"/>
+              <w:autoSpaceDN w:val="0"/>
+              <w:adjustRightInd w:val="0"/>
+              <w:rPr>
+                <w:rFonts w:asciiTheme="minorHAnsi" w:hAnsiTheme="minorHAnsi" w:cstheme="minorHAnsi"/>
+                <w:color w:val="000000" w:themeColor="text1"/>
+                <w:sz w:val="20"/>
+                <w:szCs w:val="20"/>
+              </w:rPr>
+            </w:pPr>
+            <w:r>
+              <w:rPr>
+                <w:rFonts w:asciiTheme="minorHAnsi" w:hAnsiTheme="minorHAnsi" w:cstheme="minorHAnsi"/>
+                <w:color w:val="000000" w:themeColor="text1"/>
+                <w:sz w:val="20"/>
+                <w:szCs w:val="20"/>
+              </w:rPr>
               <w:t>I’m trying this:</w:t>
             </w:r>
           </w:p>
@@ -536,7 +1955,7 @@
                 <w:szCs w:val="20"/>
               </w:rPr>
             </w:pPr>
-            <w:hyperlink r:id="rId5" w:history="1">
+            <w:hyperlink r:id="rId6" w:history="1">
               <w:r>
                 <w:rPr>
                   <w:rStyle w:val="Hyperlink"/>
@@ -708,6 +2127,13 @@
               </w:rPr>
               <w:t>]</w:t>
             </w:r>
+            <w:r>
+              <w:rPr>
+                <w:rFonts w:asciiTheme="minorHAnsi" w:hAnsiTheme="minorHAnsi" w:cstheme="minorHAnsi"/>
+                <w:color w:val="000000" w:themeColor="text1"/>
+              </w:rPr>
+              <w:t>. That seems to have worked</w:t>
+            </w:r>
           </w:p>
           <w:p>
             <w:pPr>
@@ -908,6 +2334,7 @@
                 <w:sz w:val="20"/>
                 <w:szCs w:val="20"/>
               </w:rPr>
+              <w:lastRenderedPageBreak/>
               <w:t>I get the following error:</w:t>
             </w:r>
           </w:p>
@@ -2198,7 +3625,7 @@
               </w:rPr>
               <w:t xml:space="preserve"> here: </w:t>
             </w:r>
-            <w:hyperlink r:id="rId6" w:anchor="passing_variable" w:history="1">
+            <w:hyperlink r:id="rId7" w:anchor="passing_variable" w:history="1">
               <w:r>
                 <w:rPr>
                   <w:rStyle w:val="Hyperlink"/>
@@ -3212,7 +4639,7 @@
                 <w:lang w:val="en-GB" w:eastAsia="en-US"/>
               </w:rPr>
             </w:pPr>
-            <w:hyperlink r:id="rId7" w:history="1">
+            <w:hyperlink r:id="rId8" w:history="1">
               <w:r>
                 <w:rPr>
                   <w:rStyle w:val="Hyperlink"/>
@@ -4989,7 +6416,7 @@
               </w:rPr>
               <w:t xml:space="preserve"> I haven’t enabled permissions from this laptop. I need to see what is happening in this folder, and see if there is an equivalent for </w:t>
             </w:r>
-            <w:hyperlink r:id="rId8" w:history="1">
+            <w:hyperlink r:id="rId9" w:history="1">
               <w:r>
                 <w:rPr>
                   <w:rStyle w:val="Hyperlink"/>
@@ -12509,7 +13936,7 @@
               </w:rPr>
               <w:t xml:space="preserve">   </w:t>
             </w:r>
-            <w:hyperlink r:id="rId9" w:history="1">
+            <w:hyperlink r:id="rId10" w:history="1">
               <w:r>
                 <w:rPr>
                   <w:rStyle w:val="Hyperlink"/>
@@ -12957,7 +14384,7 @@
               </w:rPr>
               <w:t xml:space="preserve">See: </w:t>
             </w:r>
-            <w:hyperlink r:id="rId10" w:history="1">
+            <w:hyperlink r:id="rId11" w:history="1">
               <w:r>
                 <w:rPr>
                   <w:rStyle w:val="Hyperlink"/>

</xml_diff>

<commit_message>
Create a breed_list.pickle file
</commit_message>
<xml_diff>
--- a/notebooks/Progress Notes.docx
+++ b/notebooks/Progress Notes.docx
@@ -1240,6 +1240,69 @@
           </w:p>
           <w:p>
             <w:pPr>
+              <w:tabs>
+                <w:tab w:val="left" w:pos="560"/>
+                <w:tab w:val="left" w:pos="1120"/>
+                <w:tab w:val="left" w:pos="1680"/>
+                <w:tab w:val="left" w:pos="2240"/>
+                <w:tab w:val="left" w:pos="2800"/>
+                <w:tab w:val="left" w:pos="3360"/>
+                <w:tab w:val="left" w:pos="3920"/>
+                <w:tab w:val="left" w:pos="4480"/>
+                <w:tab w:val="left" w:pos="5040"/>
+                <w:tab w:val="left" w:pos="5600"/>
+                <w:tab w:val="left" w:pos="6160"/>
+                <w:tab w:val="left" w:pos="6720"/>
+              </w:tabs>
+              <w:autoSpaceDE w:val="0"/>
+              <w:autoSpaceDN w:val="0"/>
+              <w:adjustRightInd w:val="0"/>
+              <w:rPr>
+                <w:rFonts w:asciiTheme="minorHAnsi" w:hAnsiTheme="minorHAnsi" w:cstheme="minorHAnsi"/>
+                <w:color w:val="000000" w:themeColor="text1"/>
+                <w:sz w:val="20"/>
+                <w:szCs w:val="20"/>
+              </w:rPr>
+            </w:pPr>
+          </w:p>
+          <w:p>
+            <w:pPr>
+              <w:tabs>
+                <w:tab w:val="left" w:pos="560"/>
+                <w:tab w:val="left" w:pos="1120"/>
+                <w:tab w:val="left" w:pos="1680"/>
+                <w:tab w:val="left" w:pos="2240"/>
+                <w:tab w:val="left" w:pos="2800"/>
+                <w:tab w:val="left" w:pos="3360"/>
+                <w:tab w:val="left" w:pos="3920"/>
+                <w:tab w:val="left" w:pos="4480"/>
+                <w:tab w:val="left" w:pos="5040"/>
+                <w:tab w:val="left" w:pos="5600"/>
+                <w:tab w:val="left" w:pos="6160"/>
+                <w:tab w:val="left" w:pos="6720"/>
+              </w:tabs>
+              <w:autoSpaceDE w:val="0"/>
+              <w:autoSpaceDN w:val="0"/>
+              <w:adjustRightInd w:val="0"/>
+              <w:rPr>
+                <w:rFonts w:asciiTheme="minorHAnsi" w:hAnsiTheme="minorHAnsi" w:cstheme="minorHAnsi"/>
+                <w:color w:val="000000" w:themeColor="text1"/>
+                <w:sz w:val="20"/>
+                <w:szCs w:val="20"/>
+              </w:rPr>
+            </w:pPr>
+            <w:r>
+              <w:rPr>
+                <w:rFonts w:asciiTheme="minorHAnsi" w:hAnsiTheme="minorHAnsi" w:cstheme="minorHAnsi"/>
+                <w:color w:val="000000" w:themeColor="text1"/>
+                <w:sz w:val="20"/>
+                <w:szCs w:val="20"/>
+              </w:rPr>
+              <w:t>I think I will create a separate list of breed names</w:t>
+            </w:r>
+          </w:p>
+          <w:p>
+            <w:pPr>
               <w:pStyle w:val="ListParagraph"/>
               <w:numPr>
                 <w:ilvl w:val="0"/>
@@ -1330,6 +1393,7 @@
                 <w:szCs w:val="20"/>
                 <w:lang w:val="en-GB"/>
               </w:rPr>
+              <w:lastRenderedPageBreak/>
               <w:t>Future steps for Doggy Detector</w:t>
             </w:r>
           </w:p>

</xml_diff>

<commit_message>
Updated Dockerfile to copy over breed list pickle file
</commit_message>
<xml_diff>
--- a/notebooks/Progress Notes.docx
+++ b/notebooks/Progress Notes.docx
@@ -69,6 +69,46 @@
               <w:t>-03-2022</w:t>
             </w:r>
           </w:p>
+          <w:p>
+            <w:pPr>
+              <w:tabs>
+                <w:tab w:val="left" w:pos="560"/>
+                <w:tab w:val="left" w:pos="1120"/>
+                <w:tab w:val="left" w:pos="1680"/>
+                <w:tab w:val="left" w:pos="2240"/>
+                <w:tab w:val="left" w:pos="2800"/>
+                <w:tab w:val="left" w:pos="3360"/>
+                <w:tab w:val="left" w:pos="3920"/>
+                <w:tab w:val="left" w:pos="4480"/>
+                <w:tab w:val="left" w:pos="5040"/>
+                <w:tab w:val="left" w:pos="5600"/>
+                <w:tab w:val="left" w:pos="6160"/>
+                <w:tab w:val="left" w:pos="6720"/>
+              </w:tabs>
+              <w:autoSpaceDE w:val="0"/>
+              <w:autoSpaceDN w:val="0"/>
+              <w:adjustRightInd w:val="0"/>
+              <w:rPr>
+                <w:rFonts w:asciiTheme="minorHAnsi" w:hAnsiTheme="minorHAnsi" w:cstheme="minorHAnsi"/>
+                <w:b/>
+                <w:bCs/>
+                <w:color w:val="FF0000"/>
+                <w:sz w:val="20"/>
+                <w:szCs w:val="20"/>
+              </w:rPr>
+            </w:pPr>
+            <w:r>
+              <w:rPr>
+                <w:rFonts w:asciiTheme="minorHAnsi" w:hAnsiTheme="minorHAnsi" w:cstheme="minorHAnsi"/>
+                <w:b/>
+                <w:bCs/>
+                <w:color w:val="FF0000"/>
+                <w:sz w:val="20"/>
+                <w:szCs w:val="20"/>
+              </w:rPr>
+              <w:t>Issue:</w:t>
+            </w:r>
+          </w:p>
           <w:p/>
           <w:p>
             <w:r>
@@ -750,14 +790,516 @@
               <w:autoSpaceDE w:val="0"/>
               <w:autoSpaceDN w:val="0"/>
               <w:adjustRightInd w:val="0"/>
-              <w:rPr>
-                <w:color w:val="000000" w:themeColor="text1"/>
-                <w:sz w:val="20"/>
-                <w:szCs w:val="20"/>
-              </w:rPr>
             </w:pPr>
             <w:r>
               <w:t>docker system prune</w:t>
+            </w:r>
+          </w:p>
+          <w:p>
+            <w:pPr>
+              <w:tabs>
+                <w:tab w:val="left" w:pos="560"/>
+                <w:tab w:val="left" w:pos="1120"/>
+                <w:tab w:val="left" w:pos="1680"/>
+                <w:tab w:val="left" w:pos="2240"/>
+                <w:tab w:val="left" w:pos="2800"/>
+                <w:tab w:val="left" w:pos="3360"/>
+                <w:tab w:val="left" w:pos="3920"/>
+                <w:tab w:val="left" w:pos="4480"/>
+                <w:tab w:val="left" w:pos="5040"/>
+                <w:tab w:val="left" w:pos="5600"/>
+                <w:tab w:val="left" w:pos="6160"/>
+                <w:tab w:val="left" w:pos="6720"/>
+              </w:tabs>
+              <w:autoSpaceDE w:val="0"/>
+              <w:autoSpaceDN w:val="0"/>
+              <w:adjustRightInd w:val="0"/>
+              <w:rPr>
+                <w:color w:val="000000" w:themeColor="text1"/>
+                <w:sz w:val="20"/>
+                <w:szCs w:val="20"/>
+              </w:rPr>
+            </w:pPr>
+          </w:p>
+          <w:p>
+            <w:pPr>
+              <w:tabs>
+                <w:tab w:val="left" w:pos="560"/>
+                <w:tab w:val="left" w:pos="1120"/>
+                <w:tab w:val="left" w:pos="1680"/>
+                <w:tab w:val="left" w:pos="2240"/>
+                <w:tab w:val="left" w:pos="2800"/>
+                <w:tab w:val="left" w:pos="3360"/>
+                <w:tab w:val="left" w:pos="3920"/>
+                <w:tab w:val="left" w:pos="4480"/>
+                <w:tab w:val="left" w:pos="5040"/>
+                <w:tab w:val="left" w:pos="5600"/>
+                <w:tab w:val="left" w:pos="6160"/>
+                <w:tab w:val="left" w:pos="6720"/>
+              </w:tabs>
+              <w:autoSpaceDE w:val="0"/>
+              <w:autoSpaceDN w:val="0"/>
+              <w:adjustRightInd w:val="0"/>
+              <w:rPr>
+                <w:rFonts w:asciiTheme="minorHAnsi" w:hAnsiTheme="minorHAnsi" w:cstheme="minorHAnsi"/>
+                <w:b/>
+                <w:bCs/>
+                <w:color w:val="00B050"/>
+                <w:sz w:val="20"/>
+                <w:szCs w:val="20"/>
+              </w:rPr>
+            </w:pPr>
+            <w:r>
+              <w:rPr>
+                <w:rFonts w:asciiTheme="minorHAnsi" w:hAnsiTheme="minorHAnsi" w:cstheme="minorHAnsi"/>
+                <w:b/>
+                <w:bCs/>
+                <w:color w:val="00B050"/>
+                <w:sz w:val="20"/>
+                <w:szCs w:val="20"/>
+              </w:rPr>
+              <w:t>S</w:t>
+            </w:r>
+            <w:r>
+              <w:rPr>
+                <w:rFonts w:asciiTheme="minorHAnsi" w:hAnsiTheme="minorHAnsi" w:cstheme="minorHAnsi"/>
+                <w:b/>
+                <w:bCs/>
+                <w:color w:val="00B050"/>
+                <w:sz w:val="20"/>
+                <w:szCs w:val="20"/>
+              </w:rPr>
+              <w:t>olution:</w:t>
+            </w:r>
+          </w:p>
+          <w:p>
+            <w:pPr>
+              <w:tabs>
+                <w:tab w:val="left" w:pos="560"/>
+                <w:tab w:val="left" w:pos="1120"/>
+                <w:tab w:val="left" w:pos="1680"/>
+                <w:tab w:val="left" w:pos="2240"/>
+                <w:tab w:val="left" w:pos="2800"/>
+                <w:tab w:val="left" w:pos="3360"/>
+                <w:tab w:val="left" w:pos="3920"/>
+                <w:tab w:val="left" w:pos="4480"/>
+                <w:tab w:val="left" w:pos="5040"/>
+                <w:tab w:val="left" w:pos="5600"/>
+                <w:tab w:val="left" w:pos="6160"/>
+                <w:tab w:val="left" w:pos="6720"/>
+              </w:tabs>
+              <w:autoSpaceDE w:val="0"/>
+              <w:autoSpaceDN w:val="0"/>
+              <w:adjustRightInd w:val="0"/>
+              <w:rPr>
+                <w:rFonts w:asciiTheme="minorHAnsi" w:hAnsiTheme="minorHAnsi" w:cstheme="minorHAnsi"/>
+                <w:color w:val="000000" w:themeColor="text1"/>
+                <w:sz w:val="20"/>
+                <w:szCs w:val="20"/>
+              </w:rPr>
+            </w:pPr>
+            <w:r>
+              <w:rPr>
+                <w:rFonts w:asciiTheme="minorHAnsi" w:hAnsiTheme="minorHAnsi" w:cstheme="minorHAnsi"/>
+                <w:color w:val="000000" w:themeColor="text1"/>
+                <w:sz w:val="20"/>
+                <w:szCs w:val="20"/>
+              </w:rPr>
+              <w:t xml:space="preserve">By using the code </w:t>
+            </w:r>
+          </w:p>
+          <w:p>
+            <w:pPr>
+              <w:tabs>
+                <w:tab w:val="left" w:pos="560"/>
+                <w:tab w:val="left" w:pos="1120"/>
+                <w:tab w:val="left" w:pos="1680"/>
+                <w:tab w:val="left" w:pos="2240"/>
+                <w:tab w:val="left" w:pos="2800"/>
+                <w:tab w:val="left" w:pos="3360"/>
+                <w:tab w:val="left" w:pos="3920"/>
+                <w:tab w:val="left" w:pos="4480"/>
+                <w:tab w:val="left" w:pos="5040"/>
+                <w:tab w:val="left" w:pos="5600"/>
+                <w:tab w:val="left" w:pos="6160"/>
+                <w:tab w:val="left" w:pos="6720"/>
+              </w:tabs>
+              <w:autoSpaceDE w:val="0"/>
+              <w:autoSpaceDN w:val="0"/>
+              <w:adjustRightInd w:val="0"/>
+              <w:rPr>
+                <w:rFonts w:asciiTheme="minorHAnsi" w:hAnsiTheme="minorHAnsi" w:cstheme="minorHAnsi"/>
+                <w:color w:val="000000" w:themeColor="text1"/>
+                <w:sz w:val="20"/>
+                <w:szCs w:val="20"/>
+              </w:rPr>
+            </w:pPr>
+          </w:p>
+          <w:p>
+            <w:pPr>
+              <w:tabs>
+                <w:tab w:val="left" w:pos="560"/>
+                <w:tab w:val="left" w:pos="1120"/>
+                <w:tab w:val="left" w:pos="1680"/>
+                <w:tab w:val="left" w:pos="2240"/>
+                <w:tab w:val="left" w:pos="2800"/>
+                <w:tab w:val="left" w:pos="3360"/>
+                <w:tab w:val="left" w:pos="3920"/>
+                <w:tab w:val="left" w:pos="4480"/>
+                <w:tab w:val="left" w:pos="5040"/>
+                <w:tab w:val="left" w:pos="5600"/>
+                <w:tab w:val="left" w:pos="6160"/>
+                <w:tab w:val="left" w:pos="6720"/>
+              </w:tabs>
+              <w:autoSpaceDE w:val="0"/>
+              <w:autoSpaceDN w:val="0"/>
+              <w:adjustRightInd w:val="0"/>
+              <w:rPr>
+                <w:rFonts w:asciiTheme="minorHAnsi" w:hAnsiTheme="minorHAnsi" w:cstheme="minorHAnsi"/>
+                <w:color w:val="000000" w:themeColor="text1"/>
+                <w:sz w:val="20"/>
+                <w:szCs w:val="20"/>
+              </w:rPr>
+            </w:pPr>
+            <w:proofErr w:type="gramStart"/>
+            <w:r>
+              <w:rPr>
+                <w:rFonts w:asciiTheme="minorHAnsi" w:hAnsiTheme="minorHAnsi" w:cstheme="minorHAnsi"/>
+                <w:color w:val="000000" w:themeColor="text1"/>
+                <w:sz w:val="20"/>
+                <w:szCs w:val="20"/>
+              </w:rPr>
+              <w:t>print(</w:t>
+            </w:r>
+            <w:proofErr w:type="gramEnd"/>
+            <w:r>
+              <w:rPr>
+                <w:rFonts w:asciiTheme="minorHAnsi" w:hAnsiTheme="minorHAnsi" w:cstheme="minorHAnsi"/>
+                <w:color w:val="000000" w:themeColor="text1"/>
+                <w:sz w:val="20"/>
+                <w:szCs w:val="20"/>
+              </w:rPr>
+              <w:t>"Files in current directory according to fast.py")</w:t>
+            </w:r>
+          </w:p>
+          <w:p>
+            <w:pPr>
+              <w:tabs>
+                <w:tab w:val="left" w:pos="560"/>
+                <w:tab w:val="left" w:pos="1120"/>
+                <w:tab w:val="left" w:pos="1680"/>
+                <w:tab w:val="left" w:pos="2240"/>
+                <w:tab w:val="left" w:pos="2800"/>
+                <w:tab w:val="left" w:pos="3360"/>
+                <w:tab w:val="left" w:pos="3920"/>
+                <w:tab w:val="left" w:pos="4480"/>
+                <w:tab w:val="left" w:pos="5040"/>
+                <w:tab w:val="left" w:pos="5600"/>
+                <w:tab w:val="left" w:pos="6160"/>
+                <w:tab w:val="left" w:pos="6720"/>
+              </w:tabs>
+              <w:autoSpaceDE w:val="0"/>
+              <w:autoSpaceDN w:val="0"/>
+              <w:adjustRightInd w:val="0"/>
+              <w:rPr>
+                <w:rFonts w:asciiTheme="minorHAnsi" w:hAnsiTheme="minorHAnsi" w:cstheme="minorHAnsi"/>
+                <w:color w:val="000000" w:themeColor="text1"/>
+                <w:sz w:val="20"/>
+                <w:szCs w:val="20"/>
+              </w:rPr>
+            </w:pPr>
+            <w:r>
+              <w:rPr>
+                <w:rFonts w:asciiTheme="minorHAnsi" w:hAnsiTheme="minorHAnsi" w:cstheme="minorHAnsi"/>
+                <w:color w:val="000000" w:themeColor="text1"/>
+                <w:sz w:val="20"/>
+                <w:szCs w:val="20"/>
+              </w:rPr>
+              <w:t xml:space="preserve">        files = [f for f in </w:t>
+            </w:r>
+            <w:proofErr w:type="spellStart"/>
+            <w:proofErr w:type="gramStart"/>
+            <w:r>
+              <w:rPr>
+                <w:rFonts w:asciiTheme="minorHAnsi" w:hAnsiTheme="minorHAnsi" w:cstheme="minorHAnsi"/>
+                <w:color w:val="000000" w:themeColor="text1"/>
+                <w:sz w:val="20"/>
+                <w:szCs w:val="20"/>
+              </w:rPr>
+              <w:t>os.listdir</w:t>
+            </w:r>
+            <w:proofErr w:type="spellEnd"/>
+            <w:proofErr w:type="gramEnd"/>
+            <w:r>
+              <w:rPr>
+                <w:rFonts w:asciiTheme="minorHAnsi" w:hAnsiTheme="minorHAnsi" w:cstheme="minorHAnsi"/>
+                <w:color w:val="000000" w:themeColor="text1"/>
+                <w:sz w:val="20"/>
+                <w:szCs w:val="20"/>
+              </w:rPr>
+              <w:t xml:space="preserve">('.') if </w:t>
+            </w:r>
+            <w:proofErr w:type="spellStart"/>
+            <w:r>
+              <w:rPr>
+                <w:rFonts w:asciiTheme="minorHAnsi" w:hAnsiTheme="minorHAnsi" w:cstheme="minorHAnsi"/>
+                <w:color w:val="000000" w:themeColor="text1"/>
+                <w:sz w:val="20"/>
+                <w:szCs w:val="20"/>
+              </w:rPr>
+              <w:t>os.path.isfile</w:t>
+            </w:r>
+            <w:proofErr w:type="spellEnd"/>
+            <w:r>
+              <w:rPr>
+                <w:rFonts w:asciiTheme="minorHAnsi" w:hAnsiTheme="minorHAnsi" w:cstheme="minorHAnsi"/>
+                <w:color w:val="000000" w:themeColor="text1"/>
+                <w:sz w:val="20"/>
+                <w:szCs w:val="20"/>
+              </w:rPr>
+              <w:t>(f)]</w:t>
+            </w:r>
+          </w:p>
+          <w:p>
+            <w:pPr>
+              <w:tabs>
+                <w:tab w:val="left" w:pos="560"/>
+                <w:tab w:val="left" w:pos="1120"/>
+                <w:tab w:val="left" w:pos="1680"/>
+                <w:tab w:val="left" w:pos="2240"/>
+                <w:tab w:val="left" w:pos="2800"/>
+                <w:tab w:val="left" w:pos="3360"/>
+                <w:tab w:val="left" w:pos="3920"/>
+                <w:tab w:val="left" w:pos="4480"/>
+                <w:tab w:val="left" w:pos="5040"/>
+                <w:tab w:val="left" w:pos="5600"/>
+                <w:tab w:val="left" w:pos="6160"/>
+                <w:tab w:val="left" w:pos="6720"/>
+              </w:tabs>
+              <w:autoSpaceDE w:val="0"/>
+              <w:autoSpaceDN w:val="0"/>
+              <w:adjustRightInd w:val="0"/>
+              <w:rPr>
+                <w:rFonts w:asciiTheme="minorHAnsi" w:hAnsiTheme="minorHAnsi" w:cstheme="minorHAnsi"/>
+                <w:color w:val="000000" w:themeColor="text1"/>
+                <w:sz w:val="20"/>
+                <w:szCs w:val="20"/>
+              </w:rPr>
+            </w:pPr>
+            <w:r>
+              <w:rPr>
+                <w:rFonts w:asciiTheme="minorHAnsi" w:hAnsiTheme="minorHAnsi" w:cstheme="minorHAnsi"/>
+                <w:color w:val="000000" w:themeColor="text1"/>
+                <w:sz w:val="20"/>
+                <w:szCs w:val="20"/>
+              </w:rPr>
+              <w:t xml:space="preserve">        for f in files:</w:t>
+            </w:r>
+          </w:p>
+          <w:p>
+            <w:pPr>
+              <w:tabs>
+                <w:tab w:val="left" w:pos="560"/>
+                <w:tab w:val="left" w:pos="1120"/>
+                <w:tab w:val="left" w:pos="1680"/>
+                <w:tab w:val="left" w:pos="2240"/>
+                <w:tab w:val="left" w:pos="2800"/>
+                <w:tab w:val="left" w:pos="3360"/>
+                <w:tab w:val="left" w:pos="3920"/>
+                <w:tab w:val="left" w:pos="4480"/>
+                <w:tab w:val="left" w:pos="5040"/>
+                <w:tab w:val="left" w:pos="5600"/>
+                <w:tab w:val="left" w:pos="6160"/>
+                <w:tab w:val="left" w:pos="6720"/>
+              </w:tabs>
+              <w:autoSpaceDE w:val="0"/>
+              <w:autoSpaceDN w:val="0"/>
+              <w:adjustRightInd w:val="0"/>
+              <w:rPr>
+                <w:rFonts w:asciiTheme="minorHAnsi" w:hAnsiTheme="minorHAnsi" w:cstheme="minorHAnsi"/>
+                <w:color w:val="000000" w:themeColor="text1"/>
+                <w:sz w:val="20"/>
+                <w:szCs w:val="20"/>
+              </w:rPr>
+            </w:pPr>
+            <w:r>
+              <w:rPr>
+                <w:rFonts w:asciiTheme="minorHAnsi" w:hAnsiTheme="minorHAnsi" w:cstheme="minorHAnsi"/>
+                <w:color w:val="000000" w:themeColor="text1"/>
+                <w:sz w:val="20"/>
+                <w:szCs w:val="20"/>
+              </w:rPr>
+              <w:t xml:space="preserve">            print(f)</w:t>
+            </w:r>
+          </w:p>
+          <w:p>
+            <w:pPr>
+              <w:tabs>
+                <w:tab w:val="left" w:pos="560"/>
+                <w:tab w:val="left" w:pos="1120"/>
+                <w:tab w:val="left" w:pos="1680"/>
+                <w:tab w:val="left" w:pos="2240"/>
+                <w:tab w:val="left" w:pos="2800"/>
+                <w:tab w:val="left" w:pos="3360"/>
+                <w:tab w:val="left" w:pos="3920"/>
+                <w:tab w:val="left" w:pos="4480"/>
+                <w:tab w:val="left" w:pos="5040"/>
+                <w:tab w:val="left" w:pos="5600"/>
+                <w:tab w:val="left" w:pos="6160"/>
+                <w:tab w:val="left" w:pos="6720"/>
+              </w:tabs>
+              <w:autoSpaceDE w:val="0"/>
+              <w:autoSpaceDN w:val="0"/>
+              <w:adjustRightInd w:val="0"/>
+              <w:rPr>
+                <w:rFonts w:asciiTheme="minorHAnsi" w:hAnsiTheme="minorHAnsi" w:cstheme="minorHAnsi"/>
+                <w:color w:val="000000" w:themeColor="text1"/>
+                <w:sz w:val="20"/>
+                <w:szCs w:val="20"/>
+              </w:rPr>
+            </w:pPr>
+          </w:p>
+          <w:p>
+            <w:pPr>
+              <w:tabs>
+                <w:tab w:val="left" w:pos="560"/>
+                <w:tab w:val="left" w:pos="1120"/>
+                <w:tab w:val="left" w:pos="1680"/>
+                <w:tab w:val="left" w:pos="2240"/>
+                <w:tab w:val="left" w:pos="2800"/>
+                <w:tab w:val="left" w:pos="3360"/>
+                <w:tab w:val="left" w:pos="3920"/>
+                <w:tab w:val="left" w:pos="4480"/>
+                <w:tab w:val="left" w:pos="5040"/>
+                <w:tab w:val="left" w:pos="5600"/>
+                <w:tab w:val="left" w:pos="6160"/>
+                <w:tab w:val="left" w:pos="6720"/>
+              </w:tabs>
+              <w:autoSpaceDE w:val="0"/>
+              <w:autoSpaceDN w:val="0"/>
+              <w:adjustRightInd w:val="0"/>
+              <w:rPr>
+                <w:rFonts w:asciiTheme="minorHAnsi" w:hAnsiTheme="minorHAnsi" w:cstheme="minorHAnsi"/>
+                <w:color w:val="000000" w:themeColor="text1"/>
+                <w:sz w:val="20"/>
+                <w:szCs w:val="20"/>
+              </w:rPr>
+            </w:pPr>
+            <w:r>
+              <w:rPr>
+                <w:rFonts w:asciiTheme="minorHAnsi" w:hAnsiTheme="minorHAnsi" w:cstheme="minorHAnsi"/>
+                <w:color w:val="000000" w:themeColor="text1"/>
+                <w:sz w:val="20"/>
+                <w:szCs w:val="20"/>
+              </w:rPr>
+              <w:t>I was able to diagnose the problem</w:t>
+            </w:r>
+          </w:p>
+          <w:p>
+            <w:pPr>
+              <w:tabs>
+                <w:tab w:val="left" w:pos="560"/>
+                <w:tab w:val="left" w:pos="1120"/>
+                <w:tab w:val="left" w:pos="1680"/>
+                <w:tab w:val="left" w:pos="2240"/>
+                <w:tab w:val="left" w:pos="2800"/>
+                <w:tab w:val="left" w:pos="3360"/>
+                <w:tab w:val="left" w:pos="3920"/>
+                <w:tab w:val="left" w:pos="4480"/>
+                <w:tab w:val="left" w:pos="5040"/>
+                <w:tab w:val="left" w:pos="5600"/>
+                <w:tab w:val="left" w:pos="6160"/>
+                <w:tab w:val="left" w:pos="6720"/>
+              </w:tabs>
+              <w:autoSpaceDE w:val="0"/>
+              <w:autoSpaceDN w:val="0"/>
+              <w:adjustRightInd w:val="0"/>
+              <w:rPr>
+                <w:rFonts w:asciiTheme="minorHAnsi" w:hAnsiTheme="minorHAnsi" w:cstheme="minorHAnsi"/>
+                <w:color w:val="000000" w:themeColor="text1"/>
+                <w:sz w:val="20"/>
+                <w:szCs w:val="20"/>
+              </w:rPr>
+            </w:pPr>
+          </w:p>
+          <w:p>
+            <w:pPr>
+              <w:pStyle w:val="ListParagraph"/>
+              <w:numPr>
+                <w:ilvl w:val="0"/>
+                <w:numId w:val="8"/>
+              </w:numPr>
+              <w:tabs>
+                <w:tab w:val="left" w:pos="560"/>
+                <w:tab w:val="left" w:pos="1120"/>
+                <w:tab w:val="left" w:pos="1680"/>
+                <w:tab w:val="left" w:pos="2240"/>
+                <w:tab w:val="left" w:pos="2800"/>
+                <w:tab w:val="left" w:pos="3360"/>
+                <w:tab w:val="left" w:pos="3920"/>
+                <w:tab w:val="left" w:pos="4480"/>
+                <w:tab w:val="left" w:pos="5040"/>
+                <w:tab w:val="left" w:pos="5600"/>
+                <w:tab w:val="left" w:pos="6160"/>
+                <w:tab w:val="left" w:pos="6720"/>
+              </w:tabs>
+              <w:autoSpaceDE w:val="0"/>
+              <w:autoSpaceDN w:val="0"/>
+              <w:adjustRightInd w:val="0"/>
+              <w:rPr>
+                <w:rFonts w:asciiTheme="minorHAnsi" w:hAnsiTheme="minorHAnsi" w:cstheme="minorHAnsi"/>
+                <w:color w:val="000000" w:themeColor="text1"/>
+                <w:sz w:val="20"/>
+                <w:szCs w:val="20"/>
+              </w:rPr>
+            </w:pPr>
+            <w:r>
+              <w:rPr>
+                <w:rFonts w:asciiTheme="minorHAnsi" w:hAnsiTheme="minorHAnsi" w:cstheme="minorHAnsi"/>
+                <w:color w:val="000000" w:themeColor="text1"/>
+                <w:sz w:val="20"/>
+                <w:szCs w:val="20"/>
+              </w:rPr>
+              <w:t>Create a list of breeds</w:t>
+            </w:r>
+          </w:p>
+          <w:p>
+            <w:pPr>
+              <w:pStyle w:val="ListParagraph"/>
+              <w:numPr>
+                <w:ilvl w:val="0"/>
+                <w:numId w:val="8"/>
+              </w:numPr>
+              <w:tabs>
+                <w:tab w:val="left" w:pos="560"/>
+                <w:tab w:val="left" w:pos="1120"/>
+                <w:tab w:val="left" w:pos="1680"/>
+                <w:tab w:val="left" w:pos="2240"/>
+                <w:tab w:val="left" w:pos="2800"/>
+                <w:tab w:val="left" w:pos="3360"/>
+                <w:tab w:val="left" w:pos="3920"/>
+                <w:tab w:val="left" w:pos="4480"/>
+                <w:tab w:val="left" w:pos="5040"/>
+                <w:tab w:val="left" w:pos="5600"/>
+                <w:tab w:val="left" w:pos="6160"/>
+                <w:tab w:val="left" w:pos="6720"/>
+              </w:tabs>
+              <w:autoSpaceDE w:val="0"/>
+              <w:autoSpaceDN w:val="0"/>
+              <w:adjustRightInd w:val="0"/>
+              <w:rPr>
+                <w:color w:val="000000" w:themeColor="text1"/>
+                <w:sz w:val="20"/>
+                <w:szCs w:val="20"/>
+              </w:rPr>
+            </w:pPr>
+            <w:r>
+              <w:rPr>
+                <w:color w:val="000000" w:themeColor="text1"/>
+                <w:sz w:val="20"/>
+                <w:szCs w:val="20"/>
+              </w:rPr>
+              <w:t>Add this as a file to copy during the docker build</w:t>
             </w:r>
           </w:p>
           <w:p>
@@ -837,6 +1379,7 @@
                 <w:szCs w:val="20"/>
                 <w:lang w:val="en-GB"/>
               </w:rPr>
+              <w:lastRenderedPageBreak/>
               <w:t>Future steps for Doggy Detector</w:t>
             </w:r>
           </w:p>
@@ -16908,6 +17451,95 @@
     </w:lvl>
   </w:abstractNum>
   <w:abstractNum w:abstractNumId="4" w15:restartNumberingAfterBreak="0">
+    <w:nsid w:val="4CA943E0"/>
+    <w:multiLevelType w:val="hybridMultilevel"/>
+    <w:tmpl w:val="FE0CCD2E"/>
+    <w:lvl w:ilvl="0" w:tplc="431A886C">
+      <w:start w:val="1"/>
+      <w:numFmt w:val="decimal"/>
+      <w:lvlText w:val="%1."/>
+      <w:lvlJc w:val="left"/>
+      <w:pPr>
+        <w:ind w:left="720" w:hanging="360"/>
+      </w:pPr>
+      <w:rPr>
+        <w:rFonts w:hint="default"/>
+      </w:rPr>
+    </w:lvl>
+    <w:lvl w:ilvl="1" w:tplc="08090019" w:tentative="1">
+      <w:start w:val="1"/>
+      <w:numFmt w:val="lowerLetter"/>
+      <w:lvlText w:val="%2."/>
+      <w:lvlJc w:val="left"/>
+      <w:pPr>
+        <w:ind w:left="1440" w:hanging="360"/>
+      </w:pPr>
+    </w:lvl>
+    <w:lvl w:ilvl="2" w:tplc="0809001B" w:tentative="1">
+      <w:start w:val="1"/>
+      <w:numFmt w:val="lowerRoman"/>
+      <w:lvlText w:val="%3."/>
+      <w:lvlJc w:val="right"/>
+      <w:pPr>
+        <w:ind w:left="2160" w:hanging="180"/>
+      </w:pPr>
+    </w:lvl>
+    <w:lvl w:ilvl="3" w:tplc="0809000F" w:tentative="1">
+      <w:start w:val="1"/>
+      <w:numFmt w:val="decimal"/>
+      <w:lvlText w:val="%4."/>
+      <w:lvlJc w:val="left"/>
+      <w:pPr>
+        <w:ind w:left="2880" w:hanging="360"/>
+      </w:pPr>
+    </w:lvl>
+    <w:lvl w:ilvl="4" w:tplc="08090019" w:tentative="1">
+      <w:start w:val="1"/>
+      <w:numFmt w:val="lowerLetter"/>
+      <w:lvlText w:val="%5."/>
+      <w:lvlJc w:val="left"/>
+      <w:pPr>
+        <w:ind w:left="3600" w:hanging="360"/>
+      </w:pPr>
+    </w:lvl>
+    <w:lvl w:ilvl="5" w:tplc="0809001B" w:tentative="1">
+      <w:start w:val="1"/>
+      <w:numFmt w:val="lowerRoman"/>
+      <w:lvlText w:val="%6."/>
+      <w:lvlJc w:val="right"/>
+      <w:pPr>
+        <w:ind w:left="4320" w:hanging="180"/>
+      </w:pPr>
+    </w:lvl>
+    <w:lvl w:ilvl="6" w:tplc="0809000F" w:tentative="1">
+      <w:start w:val="1"/>
+      <w:numFmt w:val="decimal"/>
+      <w:lvlText w:val="%7."/>
+      <w:lvlJc w:val="left"/>
+      <w:pPr>
+        <w:ind w:left="5040" w:hanging="360"/>
+      </w:pPr>
+    </w:lvl>
+    <w:lvl w:ilvl="7" w:tplc="08090019" w:tentative="1">
+      <w:start w:val="1"/>
+      <w:numFmt w:val="lowerLetter"/>
+      <w:lvlText w:val="%8."/>
+      <w:lvlJc w:val="left"/>
+      <w:pPr>
+        <w:ind w:left="5760" w:hanging="360"/>
+      </w:pPr>
+    </w:lvl>
+    <w:lvl w:ilvl="8" w:tplc="0809001B" w:tentative="1">
+      <w:start w:val="1"/>
+      <w:numFmt w:val="lowerRoman"/>
+      <w:lvlText w:val="%9."/>
+      <w:lvlJc w:val="right"/>
+      <w:pPr>
+        <w:ind w:left="6480" w:hanging="180"/>
+      </w:pPr>
+    </w:lvl>
+  </w:abstractNum>
+  <w:abstractNum w:abstractNumId="5" w15:restartNumberingAfterBreak="0">
     <w:nsid w:val="5CB25CE4"/>
     <w:multiLevelType w:val="hybridMultilevel"/>
     <w:tmpl w:val="F40E5418"/>
@@ -16996,7 +17628,7 @@
       </w:pPr>
     </w:lvl>
   </w:abstractNum>
-  <w:abstractNum w:abstractNumId="5" w15:restartNumberingAfterBreak="0">
+  <w:abstractNum w:abstractNumId="6" w15:restartNumberingAfterBreak="0">
     <w:nsid w:val="76EF1079"/>
     <w:multiLevelType w:val="hybridMultilevel"/>
     <w:tmpl w:val="0DB67532"/>
@@ -17108,7 +17740,7 @@
       </w:rPr>
     </w:lvl>
   </w:abstractNum>
-  <w:abstractNum w:abstractNumId="6" w15:restartNumberingAfterBreak="0">
+  <w:abstractNum w:abstractNumId="7" w15:restartNumberingAfterBreak="0">
     <w:nsid w:val="7C3E2F52"/>
     <w:multiLevelType w:val="hybridMultilevel"/>
     <w:tmpl w:val="E45A0730"/>
@@ -17198,7 +17830,7 @@
     </w:lvl>
   </w:abstractNum>
   <w:num w:numId="1" w16cid:durableId="839731108">
-    <w:abstractNumId w:val="5"/>
+    <w:abstractNumId w:val="6"/>
   </w:num>
   <w:num w:numId="2" w16cid:durableId="341905597">
     <w:abstractNumId w:val="0"/>
@@ -17207,16 +17839,19 @@
     <w:abstractNumId w:val="3"/>
   </w:num>
   <w:num w:numId="4" w16cid:durableId="868228361">
-    <w:abstractNumId w:val="4"/>
+    <w:abstractNumId w:val="5"/>
   </w:num>
   <w:num w:numId="5" w16cid:durableId="801046713">
-    <w:abstractNumId w:val="6"/>
+    <w:abstractNumId w:val="7"/>
   </w:num>
   <w:num w:numId="6" w16cid:durableId="1387024923">
     <w:abstractNumId w:val="1"/>
   </w:num>
   <w:num w:numId="7" w16cid:durableId="625476085">
     <w:abstractNumId w:val="2"/>
+  </w:num>
+  <w:num w:numId="8" w16cid:durableId="1174959499">
+    <w:abstractNumId w:val="4"/>
   </w:num>
 </w:numbering>
 </file>
@@ -17615,7 +18250,7 @@
   <w:style w:type="paragraph" w:default="1" w:styleId="Normal">
     <w:name w:val="Normal"/>
     <w:qFormat/>
-    <w:rsid w:val="00F749AD"/>
+    <w:rsid w:val="00560A31"/>
     <w:rPr>
       <w:rFonts w:ascii="Times New Roman" w:eastAsia="Times New Roman" w:hAnsi="Times New Roman" w:cs="Times New Roman"/>
       <w:lang w:eastAsia="en-GB"/>

</xml_diff>

<commit_message>
API is now able to make predictions
</commit_message>
<xml_diff>
--- a/notebooks/Progress Notes.docx
+++ b/notebooks/Progress Notes.docx
@@ -34,7 +34,6 @@
               <w:t>Today</w:t>
             </w:r>
           </w:p>
-          <w:p/>
           <w:p>
             <w:pPr>
               <w:pStyle w:val="Heading2"/>
@@ -58,7 +57,7 @@
                 <w:sz w:val="20"/>
                 <w:szCs w:val="20"/>
               </w:rPr>
-              <w:t>4</w:t>
+              <w:t>5</w:t>
             </w:r>
             <w:r>
               <w:rPr>
@@ -89,1244 +88,113 @@
               <w:autoSpaceDN w:val="0"/>
               <w:adjustRightInd w:val="0"/>
               <w:rPr>
-                <w:rFonts w:asciiTheme="minorHAnsi" w:hAnsiTheme="minorHAnsi" w:cstheme="minorHAnsi"/>
-                <w:b/>
-                <w:bCs/>
-                <w:color w:val="FF0000"/>
-                <w:sz w:val="20"/>
-                <w:szCs w:val="20"/>
-              </w:rPr>
-            </w:pPr>
-            <w:r>
-              <w:rPr>
-                <w:rFonts w:asciiTheme="minorHAnsi" w:hAnsiTheme="minorHAnsi" w:cstheme="minorHAnsi"/>
-                <w:b/>
-                <w:bCs/>
-                <w:color w:val="FF0000"/>
-                <w:sz w:val="20"/>
-                <w:szCs w:val="20"/>
-              </w:rPr>
-              <w:t>Issue:</w:t>
-            </w:r>
-          </w:p>
-          <w:p/>
-          <w:p>
-            <w:r>
-              <w:t>Troubleshoot this</w:t>
-            </w:r>
-          </w:p>
-          <w:p/>
-          <w:p>
-            <w:r>
-              <w:rPr>
-                <w:rFonts w:ascii="Menlo" w:eastAsiaTheme="minorHAnsi" w:hAnsi="Menlo" w:cs="Menlo"/>
-                <w:color w:val="000000"/>
-                <w:sz w:val="22"/>
-                <w:szCs w:val="22"/>
-                <w:lang w:val="en-GB" w:eastAsia="en-US"/>
-              </w:rPr>
-              <w:t>[</w:t>
-            </w:r>
-            <w:proofErr w:type="spellStart"/>
-            <w:r>
-              <w:rPr>
-                <w:rFonts w:ascii="Menlo" w:eastAsiaTheme="minorHAnsi" w:hAnsi="Menlo" w:cs="Menlo"/>
-                <w:color w:val="000000"/>
-                <w:sz w:val="22"/>
-                <w:szCs w:val="22"/>
-                <w:lang w:val="en-GB" w:eastAsia="en-US"/>
-              </w:rPr>
-              <w:t>Errno</w:t>
-            </w:r>
-            <w:proofErr w:type="spellEnd"/>
-            <w:r>
-              <w:rPr>
-                <w:rFonts w:ascii="Menlo" w:eastAsiaTheme="minorHAnsi" w:hAnsi="Menlo" w:cs="Menlo"/>
-                <w:color w:val="000000"/>
-                <w:sz w:val="22"/>
-                <w:szCs w:val="22"/>
-                <w:lang w:val="en-GB" w:eastAsia="en-US"/>
-              </w:rPr>
-              <w:t xml:space="preserve"> 2] No such file or directory: '</w:t>
-            </w:r>
-            <w:proofErr w:type="spellStart"/>
-            <w:r>
-              <w:rPr>
-                <w:rFonts w:ascii="Menlo" w:eastAsiaTheme="minorHAnsi" w:hAnsi="Menlo" w:cs="Menlo"/>
-                <w:color w:val="000000"/>
-                <w:sz w:val="22"/>
-                <w:szCs w:val="22"/>
-                <w:lang w:val="en-GB" w:eastAsia="en-US"/>
-              </w:rPr>
-              <w:t>breed_</w:t>
-            </w:r>
-            <w:proofErr w:type="gramStart"/>
-            <w:r>
-              <w:rPr>
-                <w:rFonts w:ascii="Menlo" w:eastAsiaTheme="minorHAnsi" w:hAnsi="Menlo" w:cs="Menlo"/>
-                <w:color w:val="000000"/>
-                <w:sz w:val="22"/>
-                <w:szCs w:val="22"/>
-                <w:lang w:val="en-GB" w:eastAsia="en-US"/>
-              </w:rPr>
-              <w:t>list.pickle</w:t>
-            </w:r>
-            <w:proofErr w:type="spellEnd"/>
-            <w:proofErr w:type="gramEnd"/>
-            <w:r>
-              <w:rPr>
-                <w:rFonts w:ascii="Menlo" w:eastAsiaTheme="minorHAnsi" w:hAnsi="Menlo" w:cs="Menlo"/>
-                <w:color w:val="000000"/>
-                <w:sz w:val="22"/>
-                <w:szCs w:val="22"/>
-                <w:lang w:val="en-GB" w:eastAsia="en-US"/>
-              </w:rPr>
-              <w:t>'</w:t>
-            </w:r>
-          </w:p>
-          <w:p/>
-          <w:p>
-            <w:pPr>
-              <w:tabs>
-                <w:tab w:val="left" w:pos="560"/>
-                <w:tab w:val="left" w:pos="1120"/>
-                <w:tab w:val="left" w:pos="1680"/>
-                <w:tab w:val="left" w:pos="2240"/>
-                <w:tab w:val="left" w:pos="2800"/>
-                <w:tab w:val="left" w:pos="3360"/>
-                <w:tab w:val="left" w:pos="3920"/>
-                <w:tab w:val="left" w:pos="4480"/>
-                <w:tab w:val="left" w:pos="5040"/>
-                <w:tab w:val="left" w:pos="5600"/>
-                <w:tab w:val="left" w:pos="6160"/>
-                <w:tab w:val="left" w:pos="6720"/>
-              </w:tabs>
-              <w:autoSpaceDE w:val="0"/>
-              <w:autoSpaceDN w:val="0"/>
-              <w:adjustRightInd w:val="0"/>
-              <w:rPr>
-                <w:color w:val="000000" w:themeColor="text1"/>
-                <w:sz w:val="20"/>
-                <w:szCs w:val="20"/>
-              </w:rPr>
-            </w:pPr>
-          </w:p>
-          <w:p>
-            <w:pPr>
-              <w:tabs>
-                <w:tab w:val="left" w:pos="560"/>
-                <w:tab w:val="left" w:pos="1120"/>
-                <w:tab w:val="left" w:pos="1680"/>
-                <w:tab w:val="left" w:pos="2240"/>
-                <w:tab w:val="left" w:pos="2800"/>
-                <w:tab w:val="left" w:pos="3360"/>
-                <w:tab w:val="left" w:pos="3920"/>
-                <w:tab w:val="left" w:pos="4480"/>
-                <w:tab w:val="left" w:pos="5040"/>
-                <w:tab w:val="left" w:pos="5600"/>
-                <w:tab w:val="left" w:pos="6160"/>
-                <w:tab w:val="left" w:pos="6720"/>
-              </w:tabs>
-              <w:autoSpaceDE w:val="0"/>
-              <w:autoSpaceDN w:val="0"/>
-              <w:adjustRightInd w:val="0"/>
-              <w:rPr>
-                <w:rFonts w:asciiTheme="minorHAnsi" w:hAnsiTheme="minorHAnsi" w:cstheme="minorHAnsi"/>
-                <w:color w:val="000000" w:themeColor="text1"/>
-                <w:sz w:val="20"/>
-                <w:szCs w:val="20"/>
-              </w:rPr>
-            </w:pPr>
-            <w:r>
-              <w:rPr>
-                <w:rFonts w:asciiTheme="minorHAnsi" w:hAnsiTheme="minorHAnsi" w:cstheme="minorHAnsi"/>
-                <w:color w:val="000000" w:themeColor="text1"/>
-                <w:sz w:val="20"/>
-                <w:szCs w:val="20"/>
-              </w:rPr>
-              <w:t xml:space="preserve">docker </w:t>
-            </w:r>
-            <w:proofErr w:type="gramStart"/>
-            <w:r>
-              <w:rPr>
-                <w:rFonts w:asciiTheme="minorHAnsi" w:hAnsiTheme="minorHAnsi" w:cstheme="minorHAnsi"/>
-                <w:color w:val="000000" w:themeColor="text1"/>
-                <w:sz w:val="20"/>
-                <w:szCs w:val="20"/>
-              </w:rPr>
-              <w:t>build .</w:t>
-            </w:r>
-            <w:proofErr w:type="gramEnd"/>
-            <w:r>
-              <w:rPr>
-                <w:rFonts w:asciiTheme="minorHAnsi" w:hAnsiTheme="minorHAnsi" w:cstheme="minorHAnsi"/>
-                <w:color w:val="000000" w:themeColor="text1"/>
-                <w:sz w:val="20"/>
-                <w:szCs w:val="20"/>
-              </w:rPr>
-              <w:t xml:space="preserve"> --tag gcr.io/doggy-detector-2022/image-name</w:t>
-            </w:r>
-          </w:p>
-          <w:p>
-            <w:pPr>
-              <w:pStyle w:val="ListParagraph"/>
-              <w:tabs>
-                <w:tab w:val="left" w:pos="560"/>
-                <w:tab w:val="left" w:pos="1120"/>
-                <w:tab w:val="left" w:pos="1680"/>
-                <w:tab w:val="left" w:pos="2240"/>
-                <w:tab w:val="left" w:pos="2800"/>
-                <w:tab w:val="left" w:pos="3360"/>
-                <w:tab w:val="left" w:pos="3920"/>
-                <w:tab w:val="left" w:pos="4480"/>
-                <w:tab w:val="left" w:pos="5040"/>
-                <w:tab w:val="left" w:pos="5600"/>
-                <w:tab w:val="left" w:pos="6160"/>
-                <w:tab w:val="left" w:pos="6720"/>
-              </w:tabs>
-              <w:autoSpaceDE w:val="0"/>
-              <w:autoSpaceDN w:val="0"/>
-              <w:adjustRightInd w:val="0"/>
-              <w:rPr>
-                <w:rFonts w:asciiTheme="minorHAnsi" w:hAnsiTheme="minorHAnsi" w:cstheme="minorHAnsi"/>
-                <w:color w:val="000000" w:themeColor="text1"/>
-                <w:sz w:val="20"/>
-                <w:szCs w:val="20"/>
-              </w:rPr>
-            </w:pPr>
-          </w:p>
-          <w:p>
-            <w:pPr>
-              <w:tabs>
-                <w:tab w:val="left" w:pos="560"/>
-                <w:tab w:val="left" w:pos="1120"/>
-                <w:tab w:val="left" w:pos="1680"/>
-                <w:tab w:val="left" w:pos="2240"/>
-                <w:tab w:val="left" w:pos="2800"/>
-                <w:tab w:val="left" w:pos="3360"/>
-                <w:tab w:val="left" w:pos="3920"/>
-                <w:tab w:val="left" w:pos="4480"/>
-                <w:tab w:val="left" w:pos="5040"/>
-                <w:tab w:val="left" w:pos="5600"/>
-                <w:tab w:val="left" w:pos="6160"/>
-                <w:tab w:val="left" w:pos="6720"/>
-              </w:tabs>
-              <w:autoSpaceDE w:val="0"/>
-              <w:autoSpaceDN w:val="0"/>
-              <w:adjustRightInd w:val="0"/>
-              <w:rPr>
-                <w:rFonts w:asciiTheme="minorHAnsi" w:hAnsiTheme="minorHAnsi" w:cstheme="minorHAnsi"/>
-                <w:color w:val="000000" w:themeColor="text1"/>
-                <w:sz w:val="20"/>
-                <w:szCs w:val="20"/>
-              </w:rPr>
-            </w:pPr>
-            <w:r>
-              <w:rPr>
-                <w:rFonts w:asciiTheme="minorHAnsi" w:hAnsiTheme="minorHAnsi" w:cstheme="minorHAnsi"/>
-                <w:color w:val="000000" w:themeColor="text1"/>
-                <w:sz w:val="20"/>
-                <w:szCs w:val="20"/>
-              </w:rPr>
-              <w:t>PORT=8080 &amp;&amp; docker run \</w:t>
-            </w:r>
-          </w:p>
-          <w:p>
-            <w:pPr>
-              <w:tabs>
-                <w:tab w:val="left" w:pos="560"/>
-                <w:tab w:val="left" w:pos="1120"/>
-                <w:tab w:val="left" w:pos="1680"/>
-                <w:tab w:val="left" w:pos="2240"/>
-                <w:tab w:val="left" w:pos="2800"/>
-                <w:tab w:val="left" w:pos="3360"/>
-                <w:tab w:val="left" w:pos="3920"/>
-                <w:tab w:val="left" w:pos="4480"/>
-                <w:tab w:val="left" w:pos="5040"/>
-                <w:tab w:val="left" w:pos="5600"/>
-                <w:tab w:val="left" w:pos="6160"/>
-                <w:tab w:val="left" w:pos="6720"/>
-              </w:tabs>
-              <w:autoSpaceDE w:val="0"/>
-              <w:autoSpaceDN w:val="0"/>
-              <w:adjustRightInd w:val="0"/>
-              <w:rPr>
-                <w:rFonts w:asciiTheme="minorHAnsi" w:hAnsiTheme="minorHAnsi" w:cstheme="minorHAnsi"/>
-                <w:color w:val="000000" w:themeColor="text1"/>
-                <w:sz w:val="20"/>
-                <w:szCs w:val="20"/>
-              </w:rPr>
-            </w:pPr>
-            <w:r>
-              <w:rPr>
-                <w:rFonts w:asciiTheme="minorHAnsi" w:hAnsiTheme="minorHAnsi" w:cstheme="minorHAnsi"/>
-                <w:color w:val="000000" w:themeColor="text1"/>
-                <w:sz w:val="20"/>
-                <w:szCs w:val="20"/>
-              </w:rPr>
-              <w:t xml:space="preserve">-p </w:t>
-            </w:r>
-            <w:proofErr w:type="gramStart"/>
-            <w:r>
-              <w:rPr>
-                <w:rFonts w:asciiTheme="minorHAnsi" w:hAnsiTheme="minorHAnsi" w:cstheme="minorHAnsi"/>
-                <w:color w:val="000000" w:themeColor="text1"/>
-                <w:sz w:val="20"/>
-                <w:szCs w:val="20"/>
-              </w:rPr>
-              <w:t>9090:$</w:t>
-            </w:r>
-            <w:proofErr w:type="gramEnd"/>
-            <w:r>
-              <w:rPr>
-                <w:rFonts w:asciiTheme="minorHAnsi" w:hAnsiTheme="minorHAnsi" w:cstheme="minorHAnsi"/>
-                <w:color w:val="000000" w:themeColor="text1"/>
-                <w:sz w:val="20"/>
-                <w:szCs w:val="20"/>
-              </w:rPr>
-              <w:t>{PORT} \</w:t>
-            </w:r>
-          </w:p>
-          <w:p>
-            <w:pPr>
-              <w:tabs>
-                <w:tab w:val="left" w:pos="560"/>
-                <w:tab w:val="left" w:pos="1120"/>
-                <w:tab w:val="left" w:pos="1680"/>
-                <w:tab w:val="left" w:pos="2240"/>
-                <w:tab w:val="left" w:pos="2800"/>
-                <w:tab w:val="left" w:pos="3360"/>
-                <w:tab w:val="left" w:pos="3920"/>
-                <w:tab w:val="left" w:pos="4480"/>
-                <w:tab w:val="left" w:pos="5040"/>
-                <w:tab w:val="left" w:pos="5600"/>
-                <w:tab w:val="left" w:pos="6160"/>
-                <w:tab w:val="left" w:pos="6720"/>
-              </w:tabs>
-              <w:autoSpaceDE w:val="0"/>
-              <w:autoSpaceDN w:val="0"/>
-              <w:adjustRightInd w:val="0"/>
-              <w:rPr>
-                <w:rFonts w:asciiTheme="minorHAnsi" w:hAnsiTheme="minorHAnsi" w:cstheme="minorHAnsi"/>
-                <w:color w:val="000000" w:themeColor="text1"/>
-                <w:sz w:val="20"/>
-                <w:szCs w:val="20"/>
-              </w:rPr>
-            </w:pPr>
-            <w:r>
-              <w:rPr>
-                <w:rFonts w:asciiTheme="minorHAnsi" w:hAnsiTheme="minorHAnsi" w:cstheme="minorHAnsi"/>
-                <w:color w:val="000000" w:themeColor="text1"/>
-                <w:sz w:val="20"/>
-                <w:szCs w:val="20"/>
-              </w:rPr>
-              <w:t>-e PORT=${PORT} \</w:t>
-            </w:r>
-          </w:p>
-          <w:p>
-            <w:pPr>
-              <w:tabs>
-                <w:tab w:val="left" w:pos="560"/>
-                <w:tab w:val="left" w:pos="1120"/>
-                <w:tab w:val="left" w:pos="1680"/>
-                <w:tab w:val="left" w:pos="2240"/>
-                <w:tab w:val="left" w:pos="2800"/>
-                <w:tab w:val="left" w:pos="3360"/>
-                <w:tab w:val="left" w:pos="3920"/>
-                <w:tab w:val="left" w:pos="4480"/>
-                <w:tab w:val="left" w:pos="5040"/>
-                <w:tab w:val="left" w:pos="5600"/>
-                <w:tab w:val="left" w:pos="6160"/>
-                <w:tab w:val="left" w:pos="6720"/>
-              </w:tabs>
-              <w:autoSpaceDE w:val="0"/>
-              <w:autoSpaceDN w:val="0"/>
-              <w:adjustRightInd w:val="0"/>
-              <w:rPr>
-                <w:rFonts w:asciiTheme="minorHAnsi" w:hAnsiTheme="minorHAnsi" w:cstheme="minorHAnsi"/>
-                <w:color w:val="000000" w:themeColor="text1"/>
-                <w:sz w:val="20"/>
-                <w:szCs w:val="20"/>
-              </w:rPr>
-            </w:pPr>
-            <w:r>
-              <w:rPr>
-                <w:rFonts w:asciiTheme="minorHAnsi" w:hAnsiTheme="minorHAnsi" w:cstheme="minorHAnsi"/>
-                <w:color w:val="000000" w:themeColor="text1"/>
-                <w:sz w:val="20"/>
-                <w:szCs w:val="20"/>
-              </w:rPr>
-              <w:t>-e K_SERVICE=dev \</w:t>
-            </w:r>
-          </w:p>
-          <w:p>
-            <w:pPr>
-              <w:tabs>
-                <w:tab w:val="left" w:pos="560"/>
-                <w:tab w:val="left" w:pos="1120"/>
-                <w:tab w:val="left" w:pos="1680"/>
-                <w:tab w:val="left" w:pos="2240"/>
-                <w:tab w:val="left" w:pos="2800"/>
-                <w:tab w:val="left" w:pos="3360"/>
-                <w:tab w:val="left" w:pos="3920"/>
-                <w:tab w:val="left" w:pos="4480"/>
-                <w:tab w:val="left" w:pos="5040"/>
-                <w:tab w:val="left" w:pos="5600"/>
-                <w:tab w:val="left" w:pos="6160"/>
-                <w:tab w:val="left" w:pos="6720"/>
-              </w:tabs>
-              <w:autoSpaceDE w:val="0"/>
-              <w:autoSpaceDN w:val="0"/>
-              <w:adjustRightInd w:val="0"/>
-              <w:rPr>
-                <w:rFonts w:asciiTheme="minorHAnsi" w:hAnsiTheme="minorHAnsi" w:cstheme="minorHAnsi"/>
-                <w:color w:val="000000" w:themeColor="text1"/>
-                <w:sz w:val="20"/>
-                <w:szCs w:val="20"/>
-              </w:rPr>
-            </w:pPr>
-            <w:r>
-              <w:rPr>
-                <w:rFonts w:asciiTheme="minorHAnsi" w:hAnsiTheme="minorHAnsi" w:cstheme="minorHAnsi"/>
-                <w:color w:val="000000" w:themeColor="text1"/>
-                <w:sz w:val="20"/>
-                <w:szCs w:val="20"/>
-              </w:rPr>
-              <w:t>-e K_CONFIGURATION=dev \</w:t>
-            </w:r>
-          </w:p>
-          <w:p>
-            <w:pPr>
-              <w:tabs>
-                <w:tab w:val="left" w:pos="560"/>
-                <w:tab w:val="left" w:pos="1120"/>
-                <w:tab w:val="left" w:pos="1680"/>
-                <w:tab w:val="left" w:pos="2240"/>
-                <w:tab w:val="left" w:pos="2800"/>
-                <w:tab w:val="left" w:pos="3360"/>
-                <w:tab w:val="left" w:pos="3920"/>
-                <w:tab w:val="left" w:pos="4480"/>
-                <w:tab w:val="left" w:pos="5040"/>
-                <w:tab w:val="left" w:pos="5600"/>
-                <w:tab w:val="left" w:pos="6160"/>
-                <w:tab w:val="left" w:pos="6720"/>
-              </w:tabs>
-              <w:autoSpaceDE w:val="0"/>
-              <w:autoSpaceDN w:val="0"/>
-              <w:adjustRightInd w:val="0"/>
-              <w:rPr>
-                <w:rFonts w:asciiTheme="minorHAnsi" w:hAnsiTheme="minorHAnsi" w:cstheme="minorHAnsi"/>
-                <w:color w:val="000000" w:themeColor="text1"/>
-                <w:sz w:val="20"/>
-                <w:szCs w:val="20"/>
-              </w:rPr>
-            </w:pPr>
-            <w:r>
-              <w:rPr>
-                <w:rFonts w:asciiTheme="minorHAnsi" w:hAnsiTheme="minorHAnsi" w:cstheme="minorHAnsi"/>
-                <w:color w:val="000000" w:themeColor="text1"/>
-                <w:sz w:val="20"/>
-                <w:szCs w:val="20"/>
-              </w:rPr>
-              <w:t>-e K_REVISION=dev-00001 \</w:t>
-            </w:r>
-          </w:p>
-          <w:p>
-            <w:pPr>
-              <w:tabs>
-                <w:tab w:val="left" w:pos="560"/>
-                <w:tab w:val="left" w:pos="1120"/>
-                <w:tab w:val="left" w:pos="1680"/>
-                <w:tab w:val="left" w:pos="2240"/>
-                <w:tab w:val="left" w:pos="2800"/>
-                <w:tab w:val="left" w:pos="3360"/>
-                <w:tab w:val="left" w:pos="3920"/>
-                <w:tab w:val="left" w:pos="4480"/>
-                <w:tab w:val="left" w:pos="5040"/>
-                <w:tab w:val="left" w:pos="5600"/>
-                <w:tab w:val="left" w:pos="6160"/>
-                <w:tab w:val="left" w:pos="6720"/>
-              </w:tabs>
-              <w:autoSpaceDE w:val="0"/>
-              <w:autoSpaceDN w:val="0"/>
-              <w:adjustRightInd w:val="0"/>
-              <w:rPr>
-                <w:rFonts w:asciiTheme="minorHAnsi" w:hAnsiTheme="minorHAnsi" w:cstheme="minorHAnsi"/>
-                <w:color w:val="000000" w:themeColor="text1"/>
-                <w:sz w:val="20"/>
-                <w:szCs w:val="20"/>
-              </w:rPr>
-            </w:pPr>
-            <w:r>
-              <w:rPr>
-                <w:rFonts w:asciiTheme="minorHAnsi" w:hAnsiTheme="minorHAnsi" w:cstheme="minorHAnsi"/>
-                <w:color w:val="000000" w:themeColor="text1"/>
-                <w:sz w:val="20"/>
-                <w:szCs w:val="20"/>
-              </w:rPr>
-              <w:t>-e GOOGLE_APPLICATION_CREDENTIALS=/tmp/keys/doggy-detector-2022-c42f18ed1a2f.json \</w:t>
-            </w:r>
-          </w:p>
-          <w:p>
-            <w:pPr>
-              <w:tabs>
-                <w:tab w:val="left" w:pos="560"/>
-                <w:tab w:val="left" w:pos="1120"/>
-                <w:tab w:val="left" w:pos="1680"/>
-                <w:tab w:val="left" w:pos="2240"/>
-                <w:tab w:val="left" w:pos="2800"/>
-                <w:tab w:val="left" w:pos="3360"/>
-                <w:tab w:val="left" w:pos="3920"/>
-                <w:tab w:val="left" w:pos="4480"/>
-                <w:tab w:val="left" w:pos="5040"/>
-                <w:tab w:val="left" w:pos="5600"/>
-                <w:tab w:val="left" w:pos="6160"/>
-                <w:tab w:val="left" w:pos="6720"/>
-              </w:tabs>
-              <w:autoSpaceDE w:val="0"/>
-              <w:autoSpaceDN w:val="0"/>
-              <w:adjustRightInd w:val="0"/>
-              <w:rPr>
-                <w:rFonts w:asciiTheme="minorHAnsi" w:hAnsiTheme="minorHAnsi" w:cstheme="minorHAnsi"/>
-                <w:color w:val="000000" w:themeColor="text1"/>
-                <w:sz w:val="20"/>
-                <w:szCs w:val="20"/>
-              </w:rPr>
-            </w:pPr>
-            <w:r>
-              <w:rPr>
-                <w:rFonts w:asciiTheme="minorHAnsi" w:hAnsiTheme="minorHAnsi" w:cstheme="minorHAnsi"/>
-                <w:color w:val="000000" w:themeColor="text1"/>
-                <w:sz w:val="20"/>
-                <w:szCs w:val="20"/>
-              </w:rPr>
-              <w:t>-v $GOOGLE_APPLICATION_CREDENTIALS:/tmp/keys/doggy-detector-2022-c42f18ed1a2f.json:ro \</w:t>
-            </w:r>
-          </w:p>
-          <w:p>
-            <w:pPr>
-              <w:tabs>
-                <w:tab w:val="left" w:pos="560"/>
-                <w:tab w:val="left" w:pos="1120"/>
-                <w:tab w:val="left" w:pos="1680"/>
-                <w:tab w:val="left" w:pos="2240"/>
-                <w:tab w:val="left" w:pos="2800"/>
-                <w:tab w:val="left" w:pos="3360"/>
-                <w:tab w:val="left" w:pos="3920"/>
-                <w:tab w:val="left" w:pos="4480"/>
-                <w:tab w:val="left" w:pos="5040"/>
-                <w:tab w:val="left" w:pos="5600"/>
-                <w:tab w:val="left" w:pos="6160"/>
-                <w:tab w:val="left" w:pos="6720"/>
-              </w:tabs>
-              <w:autoSpaceDE w:val="0"/>
-              <w:autoSpaceDN w:val="0"/>
-              <w:adjustRightInd w:val="0"/>
-              <w:rPr>
-                <w:rFonts w:asciiTheme="minorHAnsi" w:hAnsiTheme="minorHAnsi" w:cstheme="minorHAnsi"/>
-                <w:color w:val="000000" w:themeColor="text1"/>
-                <w:sz w:val="20"/>
-                <w:szCs w:val="20"/>
-              </w:rPr>
-            </w:pPr>
-            <w:r>
-              <w:rPr>
-                <w:rFonts w:asciiTheme="minorHAnsi" w:hAnsiTheme="minorHAnsi" w:cstheme="minorHAnsi"/>
-                <w:color w:val="000000" w:themeColor="text1"/>
-                <w:sz w:val="20"/>
-                <w:szCs w:val="20"/>
-              </w:rPr>
-              <w:t>gcr.io/doggy-detector-2022/image-name</w:t>
-            </w:r>
-          </w:p>
-          <w:p>
-            <w:pPr>
-              <w:tabs>
-                <w:tab w:val="left" w:pos="560"/>
-                <w:tab w:val="left" w:pos="1120"/>
-                <w:tab w:val="left" w:pos="1680"/>
-                <w:tab w:val="left" w:pos="2240"/>
-                <w:tab w:val="left" w:pos="2800"/>
-                <w:tab w:val="left" w:pos="3360"/>
-                <w:tab w:val="left" w:pos="3920"/>
-                <w:tab w:val="left" w:pos="4480"/>
-                <w:tab w:val="left" w:pos="5040"/>
-                <w:tab w:val="left" w:pos="5600"/>
-                <w:tab w:val="left" w:pos="6160"/>
-                <w:tab w:val="left" w:pos="6720"/>
-              </w:tabs>
-              <w:autoSpaceDE w:val="0"/>
-              <w:autoSpaceDN w:val="0"/>
-              <w:adjustRightInd w:val="0"/>
-              <w:rPr>
-                <w:color w:val="000000" w:themeColor="text1"/>
-                <w:sz w:val="20"/>
-                <w:szCs w:val="20"/>
-              </w:rPr>
-            </w:pPr>
-          </w:p>
-          <w:p>
-            <w:pPr>
-              <w:tabs>
-                <w:tab w:val="left" w:pos="560"/>
-                <w:tab w:val="left" w:pos="1120"/>
-                <w:tab w:val="left" w:pos="1680"/>
-                <w:tab w:val="left" w:pos="2240"/>
-                <w:tab w:val="left" w:pos="2800"/>
-                <w:tab w:val="left" w:pos="3360"/>
-                <w:tab w:val="left" w:pos="3920"/>
-                <w:tab w:val="left" w:pos="4480"/>
-                <w:tab w:val="left" w:pos="5040"/>
-                <w:tab w:val="left" w:pos="5600"/>
-                <w:tab w:val="left" w:pos="6160"/>
-                <w:tab w:val="left" w:pos="6720"/>
-              </w:tabs>
-              <w:autoSpaceDE w:val="0"/>
-              <w:autoSpaceDN w:val="0"/>
-              <w:adjustRightInd w:val="0"/>
-              <w:rPr>
-                <w:rFonts w:asciiTheme="minorHAnsi" w:hAnsiTheme="minorHAnsi" w:cstheme="minorHAnsi"/>
-                <w:color w:val="000000" w:themeColor="text1"/>
-                <w:sz w:val="20"/>
-                <w:szCs w:val="20"/>
-              </w:rPr>
-            </w:pPr>
-            <w:r>
-              <w:rPr>
-                <w:rFonts w:asciiTheme="minorHAnsi" w:hAnsiTheme="minorHAnsi" w:cstheme="minorHAnsi"/>
-                <w:color w:val="000000" w:themeColor="text1"/>
-                <w:sz w:val="20"/>
-                <w:szCs w:val="20"/>
-              </w:rPr>
-              <w:t>http://0.0.0.0:</w:t>
-            </w:r>
-            <w:r>
-              <w:rPr>
-                <w:rFonts w:asciiTheme="minorHAnsi" w:hAnsiTheme="minorHAnsi" w:cstheme="minorHAnsi"/>
-                <w:color w:val="000000" w:themeColor="text1"/>
-                <w:sz w:val="20"/>
-                <w:szCs w:val="20"/>
-              </w:rPr>
-              <w:t>9090/predict</w:t>
-            </w:r>
-            <w:r>
-              <w:rPr>
-                <w:rFonts w:asciiTheme="minorHAnsi" w:hAnsiTheme="minorHAnsi" w:cstheme="minorHAnsi"/>
-                <w:color w:val="000000" w:themeColor="text1"/>
-                <w:sz w:val="20"/>
-                <w:szCs w:val="20"/>
-              </w:rPr>
-              <w:t>?BUCKET_NAME=doggy-detector-2022-bucket-v2&amp;BLOB_NAME=test_images/test</w:t>
-            </w:r>
-          </w:p>
-          <w:p>
-            <w:pPr>
-              <w:tabs>
-                <w:tab w:val="left" w:pos="560"/>
-                <w:tab w:val="left" w:pos="1120"/>
-                <w:tab w:val="left" w:pos="1680"/>
-                <w:tab w:val="left" w:pos="2240"/>
-                <w:tab w:val="left" w:pos="2800"/>
-                <w:tab w:val="left" w:pos="3360"/>
-                <w:tab w:val="left" w:pos="3920"/>
-                <w:tab w:val="left" w:pos="4480"/>
-                <w:tab w:val="left" w:pos="5040"/>
-                <w:tab w:val="left" w:pos="5600"/>
-                <w:tab w:val="left" w:pos="6160"/>
-                <w:tab w:val="left" w:pos="6720"/>
-              </w:tabs>
-              <w:autoSpaceDE w:val="0"/>
-              <w:autoSpaceDN w:val="0"/>
-              <w:adjustRightInd w:val="0"/>
-              <w:rPr>
-                <w:color w:val="000000" w:themeColor="text1"/>
-                <w:sz w:val="20"/>
-                <w:szCs w:val="20"/>
-              </w:rPr>
-            </w:pPr>
-          </w:p>
-          <w:p>
-            <w:pPr>
-              <w:tabs>
-                <w:tab w:val="left" w:pos="560"/>
-                <w:tab w:val="left" w:pos="1120"/>
-                <w:tab w:val="left" w:pos="1680"/>
-                <w:tab w:val="left" w:pos="2240"/>
-                <w:tab w:val="left" w:pos="2800"/>
-                <w:tab w:val="left" w:pos="3360"/>
-                <w:tab w:val="left" w:pos="3920"/>
-                <w:tab w:val="left" w:pos="4480"/>
-                <w:tab w:val="left" w:pos="5040"/>
-                <w:tab w:val="left" w:pos="5600"/>
-                <w:tab w:val="left" w:pos="6160"/>
-                <w:tab w:val="left" w:pos="6720"/>
-              </w:tabs>
-              <w:autoSpaceDE w:val="0"/>
-              <w:autoSpaceDN w:val="0"/>
-              <w:adjustRightInd w:val="0"/>
-              <w:rPr>
-                <w:color w:val="000000" w:themeColor="text1"/>
-                <w:sz w:val="20"/>
-                <w:szCs w:val="20"/>
-              </w:rPr>
-            </w:pPr>
-          </w:p>
-          <w:p>
-            <w:pPr>
-              <w:tabs>
-                <w:tab w:val="left" w:pos="560"/>
-                <w:tab w:val="left" w:pos="1120"/>
-                <w:tab w:val="left" w:pos="1680"/>
-                <w:tab w:val="left" w:pos="2240"/>
-                <w:tab w:val="left" w:pos="2800"/>
-                <w:tab w:val="left" w:pos="3360"/>
-                <w:tab w:val="left" w:pos="3920"/>
-                <w:tab w:val="left" w:pos="4480"/>
-                <w:tab w:val="left" w:pos="5040"/>
-                <w:tab w:val="left" w:pos="5600"/>
-                <w:tab w:val="left" w:pos="6160"/>
-                <w:tab w:val="left" w:pos="6720"/>
-              </w:tabs>
-              <w:autoSpaceDE w:val="0"/>
-              <w:autoSpaceDN w:val="0"/>
-              <w:adjustRightInd w:val="0"/>
-            </w:pPr>
-            <w:r>
-              <w:t>docker system prune</w:t>
-            </w:r>
-          </w:p>
-          <w:p>
-            <w:pPr>
-              <w:tabs>
-                <w:tab w:val="left" w:pos="560"/>
-                <w:tab w:val="left" w:pos="1120"/>
-                <w:tab w:val="left" w:pos="1680"/>
-                <w:tab w:val="left" w:pos="2240"/>
-                <w:tab w:val="left" w:pos="2800"/>
-                <w:tab w:val="left" w:pos="3360"/>
-                <w:tab w:val="left" w:pos="3920"/>
-                <w:tab w:val="left" w:pos="4480"/>
-                <w:tab w:val="left" w:pos="5040"/>
-                <w:tab w:val="left" w:pos="5600"/>
-                <w:tab w:val="left" w:pos="6160"/>
-                <w:tab w:val="left" w:pos="6720"/>
-              </w:tabs>
-              <w:autoSpaceDE w:val="0"/>
-              <w:autoSpaceDN w:val="0"/>
-              <w:adjustRightInd w:val="0"/>
-              <w:rPr>
-                <w:color w:val="000000" w:themeColor="text1"/>
-                <w:sz w:val="20"/>
-                <w:szCs w:val="20"/>
-              </w:rPr>
-            </w:pPr>
-          </w:p>
-          <w:p>
-            <w:pPr>
-              <w:tabs>
-                <w:tab w:val="left" w:pos="560"/>
-                <w:tab w:val="left" w:pos="1120"/>
-                <w:tab w:val="left" w:pos="1680"/>
-                <w:tab w:val="left" w:pos="2240"/>
-                <w:tab w:val="left" w:pos="2800"/>
-                <w:tab w:val="left" w:pos="3360"/>
-                <w:tab w:val="left" w:pos="3920"/>
-                <w:tab w:val="left" w:pos="4480"/>
-                <w:tab w:val="left" w:pos="5040"/>
-                <w:tab w:val="left" w:pos="5600"/>
-                <w:tab w:val="left" w:pos="6160"/>
-                <w:tab w:val="left" w:pos="6720"/>
-              </w:tabs>
-              <w:autoSpaceDE w:val="0"/>
-              <w:autoSpaceDN w:val="0"/>
-              <w:adjustRightInd w:val="0"/>
-              <w:rPr>
-                <w:rFonts w:asciiTheme="minorHAnsi" w:hAnsiTheme="minorHAnsi" w:cstheme="minorHAnsi"/>
-                <w:b/>
-                <w:bCs/>
-                <w:color w:val="00B050"/>
-                <w:sz w:val="20"/>
-                <w:szCs w:val="20"/>
-              </w:rPr>
-            </w:pPr>
-            <w:r>
-              <w:rPr>
-                <w:rFonts w:asciiTheme="minorHAnsi" w:hAnsiTheme="minorHAnsi" w:cstheme="minorHAnsi"/>
-                <w:b/>
-                <w:bCs/>
-                <w:color w:val="00B050"/>
-                <w:sz w:val="20"/>
-                <w:szCs w:val="20"/>
-              </w:rPr>
-              <w:t>S</w:t>
-            </w:r>
-            <w:r>
-              <w:rPr>
-                <w:rFonts w:asciiTheme="minorHAnsi" w:hAnsiTheme="minorHAnsi" w:cstheme="minorHAnsi"/>
-                <w:b/>
-                <w:bCs/>
-                <w:color w:val="00B050"/>
-                <w:sz w:val="20"/>
-                <w:szCs w:val="20"/>
-              </w:rPr>
-              <w:t>olution:</w:t>
-            </w:r>
-          </w:p>
-          <w:p>
-            <w:pPr>
-              <w:tabs>
-                <w:tab w:val="left" w:pos="560"/>
-                <w:tab w:val="left" w:pos="1120"/>
-                <w:tab w:val="left" w:pos="1680"/>
-                <w:tab w:val="left" w:pos="2240"/>
-                <w:tab w:val="left" w:pos="2800"/>
-                <w:tab w:val="left" w:pos="3360"/>
-                <w:tab w:val="left" w:pos="3920"/>
-                <w:tab w:val="left" w:pos="4480"/>
-                <w:tab w:val="left" w:pos="5040"/>
-                <w:tab w:val="left" w:pos="5600"/>
-                <w:tab w:val="left" w:pos="6160"/>
-                <w:tab w:val="left" w:pos="6720"/>
-              </w:tabs>
-              <w:autoSpaceDE w:val="0"/>
-              <w:autoSpaceDN w:val="0"/>
-              <w:adjustRightInd w:val="0"/>
-              <w:rPr>
-                <w:rFonts w:asciiTheme="minorHAnsi" w:hAnsiTheme="minorHAnsi" w:cstheme="minorHAnsi"/>
-                <w:color w:val="000000" w:themeColor="text1"/>
-                <w:sz w:val="20"/>
-                <w:szCs w:val="20"/>
-              </w:rPr>
-            </w:pPr>
-            <w:r>
-              <w:rPr>
-                <w:rFonts w:asciiTheme="minorHAnsi" w:hAnsiTheme="minorHAnsi" w:cstheme="minorHAnsi"/>
-                <w:color w:val="000000" w:themeColor="text1"/>
-                <w:sz w:val="20"/>
-                <w:szCs w:val="20"/>
-              </w:rPr>
-              <w:t xml:space="preserve">By using the code </w:t>
-            </w:r>
-          </w:p>
-          <w:p>
-            <w:pPr>
-              <w:tabs>
-                <w:tab w:val="left" w:pos="560"/>
-                <w:tab w:val="left" w:pos="1120"/>
-                <w:tab w:val="left" w:pos="1680"/>
-                <w:tab w:val="left" w:pos="2240"/>
-                <w:tab w:val="left" w:pos="2800"/>
-                <w:tab w:val="left" w:pos="3360"/>
-                <w:tab w:val="left" w:pos="3920"/>
-                <w:tab w:val="left" w:pos="4480"/>
-                <w:tab w:val="left" w:pos="5040"/>
-                <w:tab w:val="left" w:pos="5600"/>
-                <w:tab w:val="left" w:pos="6160"/>
-                <w:tab w:val="left" w:pos="6720"/>
-              </w:tabs>
-              <w:autoSpaceDE w:val="0"/>
-              <w:autoSpaceDN w:val="0"/>
-              <w:adjustRightInd w:val="0"/>
-              <w:rPr>
-                <w:rFonts w:asciiTheme="minorHAnsi" w:hAnsiTheme="minorHAnsi" w:cstheme="minorHAnsi"/>
-                <w:color w:val="000000" w:themeColor="text1"/>
-                <w:sz w:val="20"/>
-                <w:szCs w:val="20"/>
-              </w:rPr>
-            </w:pPr>
-          </w:p>
-          <w:p>
-            <w:pPr>
-              <w:tabs>
-                <w:tab w:val="left" w:pos="560"/>
-                <w:tab w:val="left" w:pos="1120"/>
-                <w:tab w:val="left" w:pos="1680"/>
-                <w:tab w:val="left" w:pos="2240"/>
-                <w:tab w:val="left" w:pos="2800"/>
-                <w:tab w:val="left" w:pos="3360"/>
-                <w:tab w:val="left" w:pos="3920"/>
-                <w:tab w:val="left" w:pos="4480"/>
-                <w:tab w:val="left" w:pos="5040"/>
-                <w:tab w:val="left" w:pos="5600"/>
-                <w:tab w:val="left" w:pos="6160"/>
-                <w:tab w:val="left" w:pos="6720"/>
-              </w:tabs>
-              <w:autoSpaceDE w:val="0"/>
-              <w:autoSpaceDN w:val="0"/>
-              <w:adjustRightInd w:val="0"/>
-              <w:rPr>
-                <w:rFonts w:asciiTheme="minorHAnsi" w:hAnsiTheme="minorHAnsi" w:cstheme="minorHAnsi"/>
-                <w:color w:val="000000" w:themeColor="text1"/>
-                <w:sz w:val="20"/>
-                <w:szCs w:val="20"/>
-              </w:rPr>
-            </w:pPr>
-            <w:proofErr w:type="gramStart"/>
-            <w:r>
-              <w:rPr>
-                <w:rFonts w:asciiTheme="minorHAnsi" w:hAnsiTheme="minorHAnsi" w:cstheme="minorHAnsi"/>
-                <w:color w:val="000000" w:themeColor="text1"/>
-                <w:sz w:val="20"/>
-                <w:szCs w:val="20"/>
-              </w:rPr>
-              <w:t>print(</w:t>
-            </w:r>
-            <w:proofErr w:type="gramEnd"/>
-            <w:r>
-              <w:rPr>
-                <w:rFonts w:asciiTheme="minorHAnsi" w:hAnsiTheme="minorHAnsi" w:cstheme="minorHAnsi"/>
-                <w:color w:val="000000" w:themeColor="text1"/>
-                <w:sz w:val="20"/>
-                <w:szCs w:val="20"/>
-              </w:rPr>
-              <w:t>"Files in current directory according to fast.py")</w:t>
-            </w:r>
-          </w:p>
-          <w:p>
-            <w:pPr>
-              <w:tabs>
-                <w:tab w:val="left" w:pos="560"/>
-                <w:tab w:val="left" w:pos="1120"/>
-                <w:tab w:val="left" w:pos="1680"/>
-                <w:tab w:val="left" w:pos="2240"/>
-                <w:tab w:val="left" w:pos="2800"/>
-                <w:tab w:val="left" w:pos="3360"/>
-                <w:tab w:val="left" w:pos="3920"/>
-                <w:tab w:val="left" w:pos="4480"/>
-                <w:tab w:val="left" w:pos="5040"/>
-                <w:tab w:val="left" w:pos="5600"/>
-                <w:tab w:val="left" w:pos="6160"/>
-                <w:tab w:val="left" w:pos="6720"/>
-              </w:tabs>
-              <w:autoSpaceDE w:val="0"/>
-              <w:autoSpaceDN w:val="0"/>
-              <w:adjustRightInd w:val="0"/>
-              <w:rPr>
-                <w:rFonts w:asciiTheme="minorHAnsi" w:hAnsiTheme="minorHAnsi" w:cstheme="minorHAnsi"/>
-                <w:color w:val="000000" w:themeColor="text1"/>
-                <w:sz w:val="20"/>
-                <w:szCs w:val="20"/>
-              </w:rPr>
-            </w:pPr>
-            <w:r>
-              <w:rPr>
-                <w:rFonts w:asciiTheme="minorHAnsi" w:hAnsiTheme="minorHAnsi" w:cstheme="minorHAnsi"/>
-                <w:color w:val="000000" w:themeColor="text1"/>
-                <w:sz w:val="20"/>
-                <w:szCs w:val="20"/>
-              </w:rPr>
-              <w:t xml:space="preserve">        files = [f for f in </w:t>
-            </w:r>
-            <w:proofErr w:type="spellStart"/>
-            <w:proofErr w:type="gramStart"/>
-            <w:r>
-              <w:rPr>
-                <w:rFonts w:asciiTheme="minorHAnsi" w:hAnsiTheme="minorHAnsi" w:cstheme="minorHAnsi"/>
-                <w:color w:val="000000" w:themeColor="text1"/>
-                <w:sz w:val="20"/>
-                <w:szCs w:val="20"/>
-              </w:rPr>
-              <w:t>os.listdir</w:t>
-            </w:r>
-            <w:proofErr w:type="spellEnd"/>
-            <w:proofErr w:type="gramEnd"/>
-            <w:r>
-              <w:rPr>
-                <w:rFonts w:asciiTheme="minorHAnsi" w:hAnsiTheme="minorHAnsi" w:cstheme="minorHAnsi"/>
-                <w:color w:val="000000" w:themeColor="text1"/>
-                <w:sz w:val="20"/>
-                <w:szCs w:val="20"/>
-              </w:rPr>
-              <w:t xml:space="preserve">('.') if </w:t>
-            </w:r>
-            <w:proofErr w:type="spellStart"/>
-            <w:r>
-              <w:rPr>
-                <w:rFonts w:asciiTheme="minorHAnsi" w:hAnsiTheme="minorHAnsi" w:cstheme="minorHAnsi"/>
-                <w:color w:val="000000" w:themeColor="text1"/>
-                <w:sz w:val="20"/>
-                <w:szCs w:val="20"/>
-              </w:rPr>
-              <w:t>os.path.isfile</w:t>
-            </w:r>
-            <w:proofErr w:type="spellEnd"/>
-            <w:r>
-              <w:rPr>
-                <w:rFonts w:asciiTheme="minorHAnsi" w:hAnsiTheme="minorHAnsi" w:cstheme="minorHAnsi"/>
-                <w:color w:val="000000" w:themeColor="text1"/>
-                <w:sz w:val="20"/>
-                <w:szCs w:val="20"/>
-              </w:rPr>
-              <w:t>(f)]</w:t>
-            </w:r>
-          </w:p>
-          <w:p>
-            <w:pPr>
-              <w:tabs>
-                <w:tab w:val="left" w:pos="560"/>
-                <w:tab w:val="left" w:pos="1120"/>
-                <w:tab w:val="left" w:pos="1680"/>
-                <w:tab w:val="left" w:pos="2240"/>
-                <w:tab w:val="left" w:pos="2800"/>
-                <w:tab w:val="left" w:pos="3360"/>
-                <w:tab w:val="left" w:pos="3920"/>
-                <w:tab w:val="left" w:pos="4480"/>
-                <w:tab w:val="left" w:pos="5040"/>
-                <w:tab w:val="left" w:pos="5600"/>
-                <w:tab w:val="left" w:pos="6160"/>
-                <w:tab w:val="left" w:pos="6720"/>
-              </w:tabs>
-              <w:autoSpaceDE w:val="0"/>
-              <w:autoSpaceDN w:val="0"/>
-              <w:adjustRightInd w:val="0"/>
-              <w:rPr>
-                <w:rFonts w:asciiTheme="minorHAnsi" w:hAnsiTheme="minorHAnsi" w:cstheme="minorHAnsi"/>
-                <w:color w:val="000000" w:themeColor="text1"/>
-                <w:sz w:val="20"/>
-                <w:szCs w:val="20"/>
-              </w:rPr>
-            </w:pPr>
-            <w:r>
-              <w:rPr>
-                <w:rFonts w:asciiTheme="minorHAnsi" w:hAnsiTheme="minorHAnsi" w:cstheme="minorHAnsi"/>
-                <w:color w:val="000000" w:themeColor="text1"/>
-                <w:sz w:val="20"/>
-                <w:szCs w:val="20"/>
-              </w:rPr>
-              <w:t xml:space="preserve">        for f in files:</w:t>
-            </w:r>
-          </w:p>
-          <w:p>
-            <w:pPr>
-              <w:tabs>
-                <w:tab w:val="left" w:pos="560"/>
-                <w:tab w:val="left" w:pos="1120"/>
-                <w:tab w:val="left" w:pos="1680"/>
-                <w:tab w:val="left" w:pos="2240"/>
-                <w:tab w:val="left" w:pos="2800"/>
-                <w:tab w:val="left" w:pos="3360"/>
-                <w:tab w:val="left" w:pos="3920"/>
-                <w:tab w:val="left" w:pos="4480"/>
-                <w:tab w:val="left" w:pos="5040"/>
-                <w:tab w:val="left" w:pos="5600"/>
-                <w:tab w:val="left" w:pos="6160"/>
-                <w:tab w:val="left" w:pos="6720"/>
-              </w:tabs>
-              <w:autoSpaceDE w:val="0"/>
-              <w:autoSpaceDN w:val="0"/>
-              <w:adjustRightInd w:val="0"/>
-              <w:rPr>
-                <w:rFonts w:asciiTheme="minorHAnsi" w:hAnsiTheme="minorHAnsi" w:cstheme="minorHAnsi"/>
-                <w:color w:val="000000" w:themeColor="text1"/>
-                <w:sz w:val="20"/>
-                <w:szCs w:val="20"/>
-              </w:rPr>
-            </w:pPr>
-            <w:r>
-              <w:rPr>
-                <w:rFonts w:asciiTheme="minorHAnsi" w:hAnsiTheme="minorHAnsi" w:cstheme="minorHAnsi"/>
-                <w:color w:val="000000" w:themeColor="text1"/>
-                <w:sz w:val="20"/>
-                <w:szCs w:val="20"/>
-              </w:rPr>
-              <w:t xml:space="preserve">            print(f)</w:t>
-            </w:r>
-          </w:p>
-          <w:p>
-            <w:pPr>
-              <w:tabs>
-                <w:tab w:val="left" w:pos="560"/>
-                <w:tab w:val="left" w:pos="1120"/>
-                <w:tab w:val="left" w:pos="1680"/>
-                <w:tab w:val="left" w:pos="2240"/>
-                <w:tab w:val="left" w:pos="2800"/>
-                <w:tab w:val="left" w:pos="3360"/>
-                <w:tab w:val="left" w:pos="3920"/>
-                <w:tab w:val="left" w:pos="4480"/>
-                <w:tab w:val="left" w:pos="5040"/>
-                <w:tab w:val="left" w:pos="5600"/>
-                <w:tab w:val="left" w:pos="6160"/>
-                <w:tab w:val="left" w:pos="6720"/>
-              </w:tabs>
-              <w:autoSpaceDE w:val="0"/>
-              <w:autoSpaceDN w:val="0"/>
-              <w:adjustRightInd w:val="0"/>
-              <w:rPr>
-                <w:rFonts w:asciiTheme="minorHAnsi" w:hAnsiTheme="minorHAnsi" w:cstheme="minorHAnsi"/>
-                <w:color w:val="000000" w:themeColor="text1"/>
-                <w:sz w:val="20"/>
-                <w:szCs w:val="20"/>
-              </w:rPr>
-            </w:pPr>
-          </w:p>
-          <w:p>
-            <w:pPr>
-              <w:tabs>
-                <w:tab w:val="left" w:pos="560"/>
-                <w:tab w:val="left" w:pos="1120"/>
-                <w:tab w:val="left" w:pos="1680"/>
-                <w:tab w:val="left" w:pos="2240"/>
-                <w:tab w:val="left" w:pos="2800"/>
-                <w:tab w:val="left" w:pos="3360"/>
-                <w:tab w:val="left" w:pos="3920"/>
-                <w:tab w:val="left" w:pos="4480"/>
-                <w:tab w:val="left" w:pos="5040"/>
-                <w:tab w:val="left" w:pos="5600"/>
-                <w:tab w:val="left" w:pos="6160"/>
-                <w:tab w:val="left" w:pos="6720"/>
-              </w:tabs>
-              <w:autoSpaceDE w:val="0"/>
-              <w:autoSpaceDN w:val="0"/>
-              <w:adjustRightInd w:val="0"/>
-              <w:rPr>
-                <w:rFonts w:asciiTheme="minorHAnsi" w:hAnsiTheme="minorHAnsi" w:cstheme="minorHAnsi"/>
-                <w:color w:val="000000" w:themeColor="text1"/>
-                <w:sz w:val="20"/>
-                <w:szCs w:val="20"/>
-              </w:rPr>
-            </w:pPr>
-            <w:r>
-              <w:rPr>
-                <w:rFonts w:asciiTheme="minorHAnsi" w:hAnsiTheme="minorHAnsi" w:cstheme="minorHAnsi"/>
-                <w:color w:val="000000" w:themeColor="text1"/>
-                <w:sz w:val="20"/>
-                <w:szCs w:val="20"/>
-              </w:rPr>
-              <w:t>I was able to diagnose the problem</w:t>
-            </w:r>
-          </w:p>
-          <w:p>
-            <w:pPr>
-              <w:tabs>
-                <w:tab w:val="left" w:pos="560"/>
-                <w:tab w:val="left" w:pos="1120"/>
-                <w:tab w:val="left" w:pos="1680"/>
-                <w:tab w:val="left" w:pos="2240"/>
-                <w:tab w:val="left" w:pos="2800"/>
-                <w:tab w:val="left" w:pos="3360"/>
-                <w:tab w:val="left" w:pos="3920"/>
-                <w:tab w:val="left" w:pos="4480"/>
-                <w:tab w:val="left" w:pos="5040"/>
-                <w:tab w:val="left" w:pos="5600"/>
-                <w:tab w:val="left" w:pos="6160"/>
-                <w:tab w:val="left" w:pos="6720"/>
-              </w:tabs>
-              <w:autoSpaceDE w:val="0"/>
-              <w:autoSpaceDN w:val="0"/>
-              <w:adjustRightInd w:val="0"/>
-              <w:rPr>
-                <w:rFonts w:asciiTheme="minorHAnsi" w:hAnsiTheme="minorHAnsi" w:cstheme="minorHAnsi"/>
-                <w:color w:val="000000" w:themeColor="text1"/>
-                <w:sz w:val="20"/>
-                <w:szCs w:val="20"/>
-              </w:rPr>
-            </w:pPr>
-          </w:p>
-          <w:p>
-            <w:pPr>
-              <w:pStyle w:val="ListParagraph"/>
-              <w:numPr>
-                <w:ilvl w:val="0"/>
-                <w:numId w:val="8"/>
-              </w:numPr>
-              <w:tabs>
-                <w:tab w:val="left" w:pos="560"/>
-                <w:tab w:val="left" w:pos="1120"/>
-                <w:tab w:val="left" w:pos="1680"/>
-                <w:tab w:val="left" w:pos="2240"/>
-                <w:tab w:val="left" w:pos="2800"/>
-                <w:tab w:val="left" w:pos="3360"/>
-                <w:tab w:val="left" w:pos="3920"/>
-                <w:tab w:val="left" w:pos="4480"/>
-                <w:tab w:val="left" w:pos="5040"/>
-                <w:tab w:val="left" w:pos="5600"/>
-                <w:tab w:val="left" w:pos="6160"/>
-                <w:tab w:val="left" w:pos="6720"/>
-              </w:tabs>
-              <w:autoSpaceDE w:val="0"/>
-              <w:autoSpaceDN w:val="0"/>
-              <w:adjustRightInd w:val="0"/>
-              <w:rPr>
-                <w:rFonts w:asciiTheme="minorHAnsi" w:hAnsiTheme="minorHAnsi" w:cstheme="minorHAnsi"/>
-                <w:color w:val="000000" w:themeColor="text1"/>
-                <w:sz w:val="20"/>
-                <w:szCs w:val="20"/>
-              </w:rPr>
-            </w:pPr>
-            <w:r>
-              <w:rPr>
-                <w:rFonts w:asciiTheme="minorHAnsi" w:hAnsiTheme="minorHAnsi" w:cstheme="minorHAnsi"/>
-                <w:color w:val="000000" w:themeColor="text1"/>
-                <w:sz w:val="20"/>
-                <w:szCs w:val="20"/>
-              </w:rPr>
-              <w:t>Create a list of breeds</w:t>
-            </w:r>
-          </w:p>
-          <w:p>
-            <w:pPr>
-              <w:pStyle w:val="ListParagraph"/>
-              <w:numPr>
-                <w:ilvl w:val="0"/>
-                <w:numId w:val="8"/>
-              </w:numPr>
-              <w:tabs>
-                <w:tab w:val="left" w:pos="560"/>
-                <w:tab w:val="left" w:pos="1120"/>
-                <w:tab w:val="left" w:pos="1680"/>
-                <w:tab w:val="left" w:pos="2240"/>
-                <w:tab w:val="left" w:pos="2800"/>
-                <w:tab w:val="left" w:pos="3360"/>
-                <w:tab w:val="left" w:pos="3920"/>
-                <w:tab w:val="left" w:pos="4480"/>
-                <w:tab w:val="left" w:pos="5040"/>
-                <w:tab w:val="left" w:pos="5600"/>
-                <w:tab w:val="left" w:pos="6160"/>
-                <w:tab w:val="left" w:pos="6720"/>
-              </w:tabs>
-              <w:autoSpaceDE w:val="0"/>
-              <w:autoSpaceDN w:val="0"/>
-              <w:adjustRightInd w:val="0"/>
-              <w:rPr>
-                <w:color w:val="000000" w:themeColor="text1"/>
-                <w:sz w:val="20"/>
-                <w:szCs w:val="20"/>
-              </w:rPr>
-            </w:pPr>
-            <w:r>
-              <w:rPr>
-                <w:color w:val="000000" w:themeColor="text1"/>
-                <w:sz w:val="20"/>
-                <w:szCs w:val="20"/>
-              </w:rPr>
-              <w:t>Add this as a file to copy during the docker build</w:t>
-            </w:r>
-          </w:p>
-          <w:p>
-            <w:pPr>
-              <w:tabs>
-                <w:tab w:val="left" w:pos="560"/>
-                <w:tab w:val="left" w:pos="1120"/>
-                <w:tab w:val="left" w:pos="1680"/>
-                <w:tab w:val="left" w:pos="2240"/>
-                <w:tab w:val="left" w:pos="2800"/>
-                <w:tab w:val="left" w:pos="3360"/>
-                <w:tab w:val="left" w:pos="3920"/>
-                <w:tab w:val="left" w:pos="4480"/>
-                <w:tab w:val="left" w:pos="5040"/>
-                <w:tab w:val="left" w:pos="5600"/>
-                <w:tab w:val="left" w:pos="6160"/>
-                <w:tab w:val="left" w:pos="6720"/>
-              </w:tabs>
-              <w:autoSpaceDE w:val="0"/>
-              <w:autoSpaceDN w:val="0"/>
-              <w:adjustRightInd w:val="0"/>
-              <w:rPr>
-                <w:color w:val="000000" w:themeColor="text1"/>
-                <w:sz w:val="20"/>
-                <w:szCs w:val="20"/>
-              </w:rPr>
-            </w:pPr>
+                <w:color w:val="000000" w:themeColor="text1"/>
+                <w:sz w:val="20"/>
+                <w:szCs w:val="20"/>
+              </w:rPr>
+            </w:pPr>
+            <w:r>
+              <w:rPr>
+                <w:color w:val="000000" w:themeColor="text1"/>
+                <w:sz w:val="20"/>
+                <w:szCs w:val="20"/>
+              </w:rPr>
+              <w:t>Clean up code</w:t>
+            </w:r>
+          </w:p>
+          <w:p>
+            <w:pPr>
+              <w:tabs>
+                <w:tab w:val="left" w:pos="560"/>
+                <w:tab w:val="left" w:pos="1120"/>
+                <w:tab w:val="left" w:pos="1680"/>
+                <w:tab w:val="left" w:pos="2240"/>
+                <w:tab w:val="left" w:pos="2800"/>
+                <w:tab w:val="left" w:pos="3360"/>
+                <w:tab w:val="left" w:pos="3920"/>
+                <w:tab w:val="left" w:pos="4480"/>
+                <w:tab w:val="left" w:pos="5040"/>
+                <w:tab w:val="left" w:pos="5600"/>
+                <w:tab w:val="left" w:pos="6160"/>
+                <w:tab w:val="left" w:pos="6720"/>
+              </w:tabs>
+              <w:autoSpaceDE w:val="0"/>
+              <w:autoSpaceDN w:val="0"/>
+              <w:adjustRightInd w:val="0"/>
+              <w:rPr>
+                <w:color w:val="000000" w:themeColor="text1"/>
+                <w:sz w:val="20"/>
+                <w:szCs w:val="20"/>
+              </w:rPr>
+            </w:pPr>
+            <w:r>
+              <w:rPr>
+                <w:color w:val="000000" w:themeColor="text1"/>
+                <w:sz w:val="20"/>
+                <w:szCs w:val="20"/>
+              </w:rPr>
+              <w:t>Merge Branches</w:t>
+            </w:r>
+          </w:p>
+          <w:p>
+            <w:pPr>
+              <w:tabs>
+                <w:tab w:val="left" w:pos="560"/>
+                <w:tab w:val="left" w:pos="1120"/>
+                <w:tab w:val="left" w:pos="1680"/>
+                <w:tab w:val="left" w:pos="2240"/>
+                <w:tab w:val="left" w:pos="2800"/>
+                <w:tab w:val="left" w:pos="3360"/>
+                <w:tab w:val="left" w:pos="3920"/>
+                <w:tab w:val="left" w:pos="4480"/>
+                <w:tab w:val="left" w:pos="5040"/>
+                <w:tab w:val="left" w:pos="5600"/>
+                <w:tab w:val="left" w:pos="6160"/>
+                <w:tab w:val="left" w:pos="6720"/>
+              </w:tabs>
+              <w:autoSpaceDE w:val="0"/>
+              <w:autoSpaceDN w:val="0"/>
+              <w:adjustRightInd w:val="0"/>
+              <w:rPr>
+                <w:color w:val="000000" w:themeColor="text1"/>
+                <w:sz w:val="20"/>
+                <w:szCs w:val="20"/>
+              </w:rPr>
+            </w:pPr>
+          </w:p>
+          <w:p>
+            <w:pPr>
+              <w:tabs>
+                <w:tab w:val="left" w:pos="560"/>
+                <w:tab w:val="left" w:pos="1120"/>
+                <w:tab w:val="left" w:pos="1680"/>
+                <w:tab w:val="left" w:pos="2240"/>
+                <w:tab w:val="left" w:pos="2800"/>
+                <w:tab w:val="left" w:pos="3360"/>
+                <w:tab w:val="left" w:pos="3920"/>
+                <w:tab w:val="left" w:pos="4480"/>
+                <w:tab w:val="left" w:pos="5040"/>
+                <w:tab w:val="left" w:pos="5600"/>
+                <w:tab w:val="left" w:pos="6160"/>
+                <w:tab w:val="left" w:pos="6720"/>
+              </w:tabs>
+              <w:autoSpaceDE w:val="0"/>
+              <w:autoSpaceDN w:val="0"/>
+              <w:adjustRightInd w:val="0"/>
+              <w:rPr>
+                <w:color w:val="000000" w:themeColor="text1"/>
+                <w:sz w:val="20"/>
+                <w:szCs w:val="20"/>
+              </w:rPr>
+            </w:pPr>
+            <w:r>
+              <w:rPr>
+                <w:color w:val="000000" w:themeColor="text1"/>
+                <w:sz w:val="20"/>
+                <w:szCs w:val="20"/>
+              </w:rPr>
+              <w:t>Continue with deploy to cloud run</w:t>
+            </w:r>
           </w:p>
           <w:p>
             <w:pPr>
@@ -1379,7 +247,6 @@
                 <w:szCs w:val="20"/>
                 <w:lang w:val="en-GB"/>
               </w:rPr>
-              <w:lastRenderedPageBreak/>
               <w:t>Future steps for Doggy Detector</w:t>
             </w:r>
           </w:p>
@@ -2366,6 +1233,737 @@
                 <w:sz w:val="20"/>
                 <w:szCs w:val="20"/>
               </w:rPr>
+              <w:t>4</w:t>
+            </w:r>
+            <w:r>
+              <w:rPr>
+                <w:rFonts w:asciiTheme="minorHAnsi" w:hAnsiTheme="minorHAnsi" w:cstheme="minorHAnsi"/>
+                <w:sz w:val="20"/>
+                <w:szCs w:val="20"/>
+              </w:rPr>
+              <w:t>-03-2022</w:t>
+            </w:r>
+          </w:p>
+          <w:p>
+            <w:pPr>
+              <w:tabs>
+                <w:tab w:val="left" w:pos="560"/>
+                <w:tab w:val="left" w:pos="1120"/>
+                <w:tab w:val="left" w:pos="1680"/>
+                <w:tab w:val="left" w:pos="2240"/>
+                <w:tab w:val="left" w:pos="2800"/>
+                <w:tab w:val="left" w:pos="3360"/>
+                <w:tab w:val="left" w:pos="3920"/>
+                <w:tab w:val="left" w:pos="4480"/>
+                <w:tab w:val="left" w:pos="5040"/>
+                <w:tab w:val="left" w:pos="5600"/>
+                <w:tab w:val="left" w:pos="6160"/>
+                <w:tab w:val="left" w:pos="6720"/>
+              </w:tabs>
+              <w:autoSpaceDE w:val="0"/>
+              <w:autoSpaceDN w:val="0"/>
+              <w:adjustRightInd w:val="0"/>
+              <w:rPr>
+                <w:rFonts w:asciiTheme="minorHAnsi" w:hAnsiTheme="minorHAnsi" w:cstheme="minorHAnsi"/>
+                <w:b/>
+                <w:bCs/>
+                <w:color w:val="FF0000"/>
+                <w:sz w:val="20"/>
+                <w:szCs w:val="20"/>
+              </w:rPr>
+            </w:pPr>
+            <w:r>
+              <w:rPr>
+                <w:rFonts w:asciiTheme="minorHAnsi" w:hAnsiTheme="minorHAnsi" w:cstheme="minorHAnsi"/>
+                <w:b/>
+                <w:bCs/>
+                <w:color w:val="FF0000"/>
+                <w:sz w:val="20"/>
+                <w:szCs w:val="20"/>
+              </w:rPr>
+              <w:t>Issue:</w:t>
+            </w:r>
+          </w:p>
+          <w:p>
+            <w:pPr>
+              <w:tabs>
+                <w:tab w:val="left" w:pos="560"/>
+                <w:tab w:val="left" w:pos="1120"/>
+                <w:tab w:val="left" w:pos="1680"/>
+                <w:tab w:val="left" w:pos="2240"/>
+                <w:tab w:val="left" w:pos="2800"/>
+                <w:tab w:val="left" w:pos="3360"/>
+                <w:tab w:val="left" w:pos="3920"/>
+                <w:tab w:val="left" w:pos="4480"/>
+                <w:tab w:val="left" w:pos="5040"/>
+                <w:tab w:val="left" w:pos="5600"/>
+                <w:tab w:val="left" w:pos="6160"/>
+                <w:tab w:val="left" w:pos="6720"/>
+              </w:tabs>
+              <w:autoSpaceDE w:val="0"/>
+              <w:autoSpaceDN w:val="0"/>
+              <w:adjustRightInd w:val="0"/>
+              <w:rPr>
+                <w:rFonts w:asciiTheme="minorHAnsi" w:hAnsiTheme="minorHAnsi" w:cstheme="minorHAnsi"/>
+                <w:color w:val="000000" w:themeColor="text1"/>
+                <w:sz w:val="20"/>
+                <w:szCs w:val="20"/>
+              </w:rPr>
+            </w:pPr>
+            <w:r>
+              <w:rPr>
+                <w:rFonts w:asciiTheme="minorHAnsi" w:hAnsiTheme="minorHAnsi" w:cstheme="minorHAnsi"/>
+                <w:color w:val="000000" w:themeColor="text1"/>
+                <w:sz w:val="20"/>
+                <w:szCs w:val="20"/>
+              </w:rPr>
+              <w:t>Troubleshoot this</w:t>
+            </w:r>
+          </w:p>
+          <w:p>
+            <w:pPr>
+              <w:tabs>
+                <w:tab w:val="left" w:pos="560"/>
+                <w:tab w:val="left" w:pos="1120"/>
+                <w:tab w:val="left" w:pos="1680"/>
+                <w:tab w:val="left" w:pos="2240"/>
+                <w:tab w:val="left" w:pos="2800"/>
+                <w:tab w:val="left" w:pos="3360"/>
+                <w:tab w:val="left" w:pos="3920"/>
+                <w:tab w:val="left" w:pos="4480"/>
+                <w:tab w:val="left" w:pos="5040"/>
+                <w:tab w:val="left" w:pos="5600"/>
+                <w:tab w:val="left" w:pos="6160"/>
+                <w:tab w:val="left" w:pos="6720"/>
+              </w:tabs>
+              <w:autoSpaceDE w:val="0"/>
+              <w:autoSpaceDN w:val="0"/>
+              <w:adjustRightInd w:val="0"/>
+              <w:rPr>
+                <w:rFonts w:asciiTheme="minorHAnsi" w:hAnsiTheme="minorHAnsi" w:cstheme="minorHAnsi"/>
+                <w:color w:val="000000" w:themeColor="text1"/>
+                <w:sz w:val="20"/>
+                <w:szCs w:val="20"/>
+              </w:rPr>
+            </w:pPr>
+          </w:p>
+          <w:p>
+            <w:pPr>
+              <w:tabs>
+                <w:tab w:val="left" w:pos="560"/>
+                <w:tab w:val="left" w:pos="1120"/>
+                <w:tab w:val="left" w:pos="1680"/>
+                <w:tab w:val="left" w:pos="2240"/>
+                <w:tab w:val="left" w:pos="2800"/>
+                <w:tab w:val="left" w:pos="3360"/>
+                <w:tab w:val="left" w:pos="3920"/>
+                <w:tab w:val="left" w:pos="4480"/>
+                <w:tab w:val="left" w:pos="5040"/>
+                <w:tab w:val="left" w:pos="5600"/>
+                <w:tab w:val="left" w:pos="6160"/>
+                <w:tab w:val="left" w:pos="6720"/>
+              </w:tabs>
+              <w:autoSpaceDE w:val="0"/>
+              <w:autoSpaceDN w:val="0"/>
+              <w:adjustRightInd w:val="0"/>
+              <w:rPr>
+                <w:rFonts w:asciiTheme="minorHAnsi" w:hAnsiTheme="minorHAnsi" w:cstheme="minorHAnsi"/>
+                <w:color w:val="000000" w:themeColor="text1"/>
+                <w:sz w:val="20"/>
+                <w:szCs w:val="20"/>
+              </w:rPr>
+            </w:pPr>
+            <w:r>
+              <w:rPr>
+                <w:rFonts w:asciiTheme="minorHAnsi" w:hAnsiTheme="minorHAnsi" w:cstheme="minorHAnsi"/>
+                <w:color w:val="000000" w:themeColor="text1"/>
+                <w:sz w:val="20"/>
+                <w:szCs w:val="20"/>
+              </w:rPr>
+              <w:t>[</w:t>
+            </w:r>
+            <w:proofErr w:type="spellStart"/>
+            <w:r>
+              <w:rPr>
+                <w:rFonts w:asciiTheme="minorHAnsi" w:hAnsiTheme="minorHAnsi" w:cstheme="minorHAnsi"/>
+                <w:color w:val="000000" w:themeColor="text1"/>
+                <w:sz w:val="20"/>
+                <w:szCs w:val="20"/>
+              </w:rPr>
+              <w:t>Errno</w:t>
+            </w:r>
+            <w:proofErr w:type="spellEnd"/>
+            <w:r>
+              <w:rPr>
+                <w:rFonts w:asciiTheme="minorHAnsi" w:hAnsiTheme="minorHAnsi" w:cstheme="minorHAnsi"/>
+                <w:color w:val="000000" w:themeColor="text1"/>
+                <w:sz w:val="20"/>
+                <w:szCs w:val="20"/>
+              </w:rPr>
+              <w:t xml:space="preserve"> 2] No such file or directory: '</w:t>
+            </w:r>
+            <w:proofErr w:type="spellStart"/>
+            <w:r>
+              <w:rPr>
+                <w:rFonts w:asciiTheme="minorHAnsi" w:hAnsiTheme="minorHAnsi" w:cstheme="minorHAnsi"/>
+                <w:color w:val="000000" w:themeColor="text1"/>
+                <w:sz w:val="20"/>
+                <w:szCs w:val="20"/>
+              </w:rPr>
+              <w:t>breed_</w:t>
+            </w:r>
+            <w:proofErr w:type="gramStart"/>
+            <w:r>
+              <w:rPr>
+                <w:rFonts w:asciiTheme="minorHAnsi" w:hAnsiTheme="minorHAnsi" w:cstheme="minorHAnsi"/>
+                <w:color w:val="000000" w:themeColor="text1"/>
+                <w:sz w:val="20"/>
+                <w:szCs w:val="20"/>
+              </w:rPr>
+              <w:t>list.pickle</w:t>
+            </w:r>
+            <w:proofErr w:type="spellEnd"/>
+            <w:proofErr w:type="gramEnd"/>
+            <w:r>
+              <w:rPr>
+                <w:rFonts w:asciiTheme="minorHAnsi" w:hAnsiTheme="minorHAnsi" w:cstheme="minorHAnsi"/>
+                <w:color w:val="000000" w:themeColor="text1"/>
+                <w:sz w:val="20"/>
+                <w:szCs w:val="20"/>
+              </w:rPr>
+              <w:t>'</w:t>
+            </w:r>
+          </w:p>
+          <w:p>
+            <w:pPr>
+              <w:tabs>
+                <w:tab w:val="left" w:pos="560"/>
+                <w:tab w:val="left" w:pos="1120"/>
+                <w:tab w:val="left" w:pos="1680"/>
+                <w:tab w:val="left" w:pos="2240"/>
+                <w:tab w:val="left" w:pos="2800"/>
+                <w:tab w:val="left" w:pos="3360"/>
+                <w:tab w:val="left" w:pos="3920"/>
+                <w:tab w:val="left" w:pos="4480"/>
+                <w:tab w:val="left" w:pos="5040"/>
+                <w:tab w:val="left" w:pos="5600"/>
+                <w:tab w:val="left" w:pos="6160"/>
+                <w:tab w:val="left" w:pos="6720"/>
+              </w:tabs>
+              <w:autoSpaceDE w:val="0"/>
+              <w:autoSpaceDN w:val="0"/>
+              <w:adjustRightInd w:val="0"/>
+              <w:rPr>
+                <w:color w:val="000000" w:themeColor="text1"/>
+                <w:sz w:val="20"/>
+                <w:szCs w:val="20"/>
+              </w:rPr>
+            </w:pPr>
+          </w:p>
+          <w:p>
+            <w:pPr>
+              <w:tabs>
+                <w:tab w:val="left" w:pos="560"/>
+                <w:tab w:val="left" w:pos="1120"/>
+                <w:tab w:val="left" w:pos="1680"/>
+                <w:tab w:val="left" w:pos="2240"/>
+                <w:tab w:val="left" w:pos="2800"/>
+                <w:tab w:val="left" w:pos="3360"/>
+                <w:tab w:val="left" w:pos="3920"/>
+                <w:tab w:val="left" w:pos="4480"/>
+                <w:tab w:val="left" w:pos="5040"/>
+                <w:tab w:val="left" w:pos="5600"/>
+                <w:tab w:val="left" w:pos="6160"/>
+                <w:tab w:val="left" w:pos="6720"/>
+              </w:tabs>
+              <w:autoSpaceDE w:val="0"/>
+              <w:autoSpaceDN w:val="0"/>
+              <w:adjustRightInd w:val="0"/>
+              <w:rPr>
+                <w:rFonts w:asciiTheme="minorHAnsi" w:hAnsiTheme="minorHAnsi" w:cstheme="minorHAnsi"/>
+                <w:b/>
+                <w:bCs/>
+                <w:color w:val="00B050"/>
+                <w:sz w:val="20"/>
+                <w:szCs w:val="20"/>
+              </w:rPr>
+            </w:pPr>
+            <w:r>
+              <w:rPr>
+                <w:rFonts w:asciiTheme="minorHAnsi" w:hAnsiTheme="minorHAnsi" w:cstheme="minorHAnsi"/>
+                <w:b/>
+                <w:bCs/>
+                <w:color w:val="00B050"/>
+                <w:sz w:val="20"/>
+                <w:szCs w:val="20"/>
+              </w:rPr>
+              <w:t>Solution:</w:t>
+            </w:r>
+          </w:p>
+          <w:p>
+            <w:pPr>
+              <w:tabs>
+                <w:tab w:val="left" w:pos="560"/>
+                <w:tab w:val="left" w:pos="1120"/>
+                <w:tab w:val="left" w:pos="1680"/>
+                <w:tab w:val="left" w:pos="2240"/>
+                <w:tab w:val="left" w:pos="2800"/>
+                <w:tab w:val="left" w:pos="3360"/>
+                <w:tab w:val="left" w:pos="3920"/>
+                <w:tab w:val="left" w:pos="4480"/>
+                <w:tab w:val="left" w:pos="5040"/>
+                <w:tab w:val="left" w:pos="5600"/>
+                <w:tab w:val="left" w:pos="6160"/>
+                <w:tab w:val="left" w:pos="6720"/>
+              </w:tabs>
+              <w:autoSpaceDE w:val="0"/>
+              <w:autoSpaceDN w:val="0"/>
+              <w:adjustRightInd w:val="0"/>
+              <w:rPr>
+                <w:rFonts w:asciiTheme="minorHAnsi" w:hAnsiTheme="minorHAnsi" w:cstheme="minorHAnsi"/>
+                <w:color w:val="000000" w:themeColor="text1"/>
+                <w:sz w:val="20"/>
+                <w:szCs w:val="20"/>
+              </w:rPr>
+            </w:pPr>
+            <w:r>
+              <w:rPr>
+                <w:rFonts w:asciiTheme="minorHAnsi" w:hAnsiTheme="minorHAnsi" w:cstheme="minorHAnsi"/>
+                <w:color w:val="000000" w:themeColor="text1"/>
+                <w:sz w:val="20"/>
+                <w:szCs w:val="20"/>
+              </w:rPr>
+              <w:t xml:space="preserve">By using the code </w:t>
+            </w:r>
+          </w:p>
+          <w:p>
+            <w:pPr>
+              <w:tabs>
+                <w:tab w:val="left" w:pos="560"/>
+                <w:tab w:val="left" w:pos="1120"/>
+                <w:tab w:val="left" w:pos="1680"/>
+                <w:tab w:val="left" w:pos="2240"/>
+                <w:tab w:val="left" w:pos="2800"/>
+                <w:tab w:val="left" w:pos="3360"/>
+                <w:tab w:val="left" w:pos="3920"/>
+                <w:tab w:val="left" w:pos="4480"/>
+                <w:tab w:val="left" w:pos="5040"/>
+                <w:tab w:val="left" w:pos="5600"/>
+                <w:tab w:val="left" w:pos="6160"/>
+                <w:tab w:val="left" w:pos="6720"/>
+              </w:tabs>
+              <w:autoSpaceDE w:val="0"/>
+              <w:autoSpaceDN w:val="0"/>
+              <w:adjustRightInd w:val="0"/>
+              <w:rPr>
+                <w:rFonts w:asciiTheme="minorHAnsi" w:hAnsiTheme="minorHAnsi" w:cstheme="minorHAnsi"/>
+                <w:color w:val="000000" w:themeColor="text1"/>
+                <w:sz w:val="20"/>
+                <w:szCs w:val="20"/>
+              </w:rPr>
+            </w:pPr>
+          </w:p>
+          <w:p>
+            <w:pPr>
+              <w:tabs>
+                <w:tab w:val="left" w:pos="560"/>
+                <w:tab w:val="left" w:pos="1120"/>
+                <w:tab w:val="left" w:pos="1680"/>
+                <w:tab w:val="left" w:pos="2240"/>
+                <w:tab w:val="left" w:pos="2800"/>
+                <w:tab w:val="left" w:pos="3360"/>
+                <w:tab w:val="left" w:pos="3920"/>
+                <w:tab w:val="left" w:pos="4480"/>
+                <w:tab w:val="left" w:pos="5040"/>
+                <w:tab w:val="left" w:pos="5600"/>
+                <w:tab w:val="left" w:pos="6160"/>
+                <w:tab w:val="left" w:pos="6720"/>
+              </w:tabs>
+              <w:autoSpaceDE w:val="0"/>
+              <w:autoSpaceDN w:val="0"/>
+              <w:adjustRightInd w:val="0"/>
+              <w:rPr>
+                <w:rFonts w:asciiTheme="minorHAnsi" w:hAnsiTheme="minorHAnsi" w:cstheme="minorHAnsi"/>
+                <w:color w:val="000000" w:themeColor="text1"/>
+                <w:sz w:val="20"/>
+                <w:szCs w:val="20"/>
+              </w:rPr>
+            </w:pPr>
+            <w:proofErr w:type="gramStart"/>
+            <w:r>
+              <w:rPr>
+                <w:rFonts w:asciiTheme="minorHAnsi" w:hAnsiTheme="minorHAnsi" w:cstheme="minorHAnsi"/>
+                <w:color w:val="000000" w:themeColor="text1"/>
+                <w:sz w:val="20"/>
+                <w:szCs w:val="20"/>
+              </w:rPr>
+              <w:t>print(</w:t>
+            </w:r>
+            <w:proofErr w:type="gramEnd"/>
+            <w:r>
+              <w:rPr>
+                <w:rFonts w:asciiTheme="minorHAnsi" w:hAnsiTheme="minorHAnsi" w:cstheme="minorHAnsi"/>
+                <w:color w:val="000000" w:themeColor="text1"/>
+                <w:sz w:val="20"/>
+                <w:szCs w:val="20"/>
+              </w:rPr>
+              <w:t>"Files in current directory according to fast.py")</w:t>
+            </w:r>
+          </w:p>
+          <w:p>
+            <w:pPr>
+              <w:tabs>
+                <w:tab w:val="left" w:pos="560"/>
+                <w:tab w:val="left" w:pos="1120"/>
+                <w:tab w:val="left" w:pos="1680"/>
+                <w:tab w:val="left" w:pos="2240"/>
+                <w:tab w:val="left" w:pos="2800"/>
+                <w:tab w:val="left" w:pos="3360"/>
+                <w:tab w:val="left" w:pos="3920"/>
+                <w:tab w:val="left" w:pos="4480"/>
+                <w:tab w:val="left" w:pos="5040"/>
+                <w:tab w:val="left" w:pos="5600"/>
+                <w:tab w:val="left" w:pos="6160"/>
+                <w:tab w:val="left" w:pos="6720"/>
+              </w:tabs>
+              <w:autoSpaceDE w:val="0"/>
+              <w:autoSpaceDN w:val="0"/>
+              <w:adjustRightInd w:val="0"/>
+              <w:rPr>
+                <w:rFonts w:asciiTheme="minorHAnsi" w:hAnsiTheme="minorHAnsi" w:cstheme="minorHAnsi"/>
+                <w:color w:val="000000" w:themeColor="text1"/>
+                <w:sz w:val="20"/>
+                <w:szCs w:val="20"/>
+              </w:rPr>
+            </w:pPr>
+            <w:r>
+              <w:rPr>
+                <w:rFonts w:asciiTheme="minorHAnsi" w:hAnsiTheme="minorHAnsi" w:cstheme="minorHAnsi"/>
+                <w:color w:val="000000" w:themeColor="text1"/>
+                <w:sz w:val="20"/>
+                <w:szCs w:val="20"/>
+              </w:rPr>
+              <w:t xml:space="preserve">        files = [f for f in </w:t>
+            </w:r>
+            <w:proofErr w:type="spellStart"/>
+            <w:proofErr w:type="gramStart"/>
+            <w:r>
+              <w:rPr>
+                <w:rFonts w:asciiTheme="minorHAnsi" w:hAnsiTheme="minorHAnsi" w:cstheme="minorHAnsi"/>
+                <w:color w:val="000000" w:themeColor="text1"/>
+                <w:sz w:val="20"/>
+                <w:szCs w:val="20"/>
+              </w:rPr>
+              <w:t>os.listdir</w:t>
+            </w:r>
+            <w:proofErr w:type="spellEnd"/>
+            <w:proofErr w:type="gramEnd"/>
+            <w:r>
+              <w:rPr>
+                <w:rFonts w:asciiTheme="minorHAnsi" w:hAnsiTheme="minorHAnsi" w:cstheme="minorHAnsi"/>
+                <w:color w:val="000000" w:themeColor="text1"/>
+                <w:sz w:val="20"/>
+                <w:szCs w:val="20"/>
+              </w:rPr>
+              <w:t xml:space="preserve">('.') if </w:t>
+            </w:r>
+            <w:proofErr w:type="spellStart"/>
+            <w:r>
+              <w:rPr>
+                <w:rFonts w:asciiTheme="minorHAnsi" w:hAnsiTheme="minorHAnsi" w:cstheme="minorHAnsi"/>
+                <w:color w:val="000000" w:themeColor="text1"/>
+                <w:sz w:val="20"/>
+                <w:szCs w:val="20"/>
+              </w:rPr>
+              <w:t>os.path.isfile</w:t>
+            </w:r>
+            <w:proofErr w:type="spellEnd"/>
+            <w:r>
+              <w:rPr>
+                <w:rFonts w:asciiTheme="minorHAnsi" w:hAnsiTheme="minorHAnsi" w:cstheme="minorHAnsi"/>
+                <w:color w:val="000000" w:themeColor="text1"/>
+                <w:sz w:val="20"/>
+                <w:szCs w:val="20"/>
+              </w:rPr>
+              <w:t>(f)]</w:t>
+            </w:r>
+          </w:p>
+          <w:p>
+            <w:pPr>
+              <w:tabs>
+                <w:tab w:val="left" w:pos="560"/>
+                <w:tab w:val="left" w:pos="1120"/>
+                <w:tab w:val="left" w:pos="1680"/>
+                <w:tab w:val="left" w:pos="2240"/>
+                <w:tab w:val="left" w:pos="2800"/>
+                <w:tab w:val="left" w:pos="3360"/>
+                <w:tab w:val="left" w:pos="3920"/>
+                <w:tab w:val="left" w:pos="4480"/>
+                <w:tab w:val="left" w:pos="5040"/>
+                <w:tab w:val="left" w:pos="5600"/>
+                <w:tab w:val="left" w:pos="6160"/>
+                <w:tab w:val="left" w:pos="6720"/>
+              </w:tabs>
+              <w:autoSpaceDE w:val="0"/>
+              <w:autoSpaceDN w:val="0"/>
+              <w:adjustRightInd w:val="0"/>
+              <w:rPr>
+                <w:rFonts w:asciiTheme="minorHAnsi" w:hAnsiTheme="minorHAnsi" w:cstheme="minorHAnsi"/>
+                <w:color w:val="000000" w:themeColor="text1"/>
+                <w:sz w:val="20"/>
+                <w:szCs w:val="20"/>
+              </w:rPr>
+            </w:pPr>
+            <w:r>
+              <w:rPr>
+                <w:rFonts w:asciiTheme="minorHAnsi" w:hAnsiTheme="minorHAnsi" w:cstheme="minorHAnsi"/>
+                <w:color w:val="000000" w:themeColor="text1"/>
+                <w:sz w:val="20"/>
+                <w:szCs w:val="20"/>
+              </w:rPr>
+              <w:t xml:space="preserve">        for f in files:</w:t>
+            </w:r>
+          </w:p>
+          <w:p>
+            <w:pPr>
+              <w:tabs>
+                <w:tab w:val="left" w:pos="560"/>
+                <w:tab w:val="left" w:pos="1120"/>
+                <w:tab w:val="left" w:pos="1680"/>
+                <w:tab w:val="left" w:pos="2240"/>
+                <w:tab w:val="left" w:pos="2800"/>
+                <w:tab w:val="left" w:pos="3360"/>
+                <w:tab w:val="left" w:pos="3920"/>
+                <w:tab w:val="left" w:pos="4480"/>
+                <w:tab w:val="left" w:pos="5040"/>
+                <w:tab w:val="left" w:pos="5600"/>
+                <w:tab w:val="left" w:pos="6160"/>
+                <w:tab w:val="left" w:pos="6720"/>
+              </w:tabs>
+              <w:autoSpaceDE w:val="0"/>
+              <w:autoSpaceDN w:val="0"/>
+              <w:adjustRightInd w:val="0"/>
+              <w:rPr>
+                <w:rFonts w:asciiTheme="minorHAnsi" w:hAnsiTheme="minorHAnsi" w:cstheme="minorHAnsi"/>
+                <w:color w:val="000000" w:themeColor="text1"/>
+                <w:sz w:val="20"/>
+                <w:szCs w:val="20"/>
+              </w:rPr>
+            </w:pPr>
+            <w:r>
+              <w:rPr>
+                <w:rFonts w:asciiTheme="minorHAnsi" w:hAnsiTheme="minorHAnsi" w:cstheme="minorHAnsi"/>
+                <w:color w:val="000000" w:themeColor="text1"/>
+                <w:sz w:val="20"/>
+                <w:szCs w:val="20"/>
+              </w:rPr>
+              <w:t xml:space="preserve">            print(f)</w:t>
+            </w:r>
+          </w:p>
+          <w:p>
+            <w:pPr>
+              <w:tabs>
+                <w:tab w:val="left" w:pos="560"/>
+                <w:tab w:val="left" w:pos="1120"/>
+                <w:tab w:val="left" w:pos="1680"/>
+                <w:tab w:val="left" w:pos="2240"/>
+                <w:tab w:val="left" w:pos="2800"/>
+                <w:tab w:val="left" w:pos="3360"/>
+                <w:tab w:val="left" w:pos="3920"/>
+                <w:tab w:val="left" w:pos="4480"/>
+                <w:tab w:val="left" w:pos="5040"/>
+                <w:tab w:val="left" w:pos="5600"/>
+                <w:tab w:val="left" w:pos="6160"/>
+                <w:tab w:val="left" w:pos="6720"/>
+              </w:tabs>
+              <w:autoSpaceDE w:val="0"/>
+              <w:autoSpaceDN w:val="0"/>
+              <w:adjustRightInd w:val="0"/>
+              <w:rPr>
+                <w:rFonts w:asciiTheme="minorHAnsi" w:hAnsiTheme="minorHAnsi" w:cstheme="minorHAnsi"/>
+                <w:color w:val="000000" w:themeColor="text1"/>
+                <w:sz w:val="20"/>
+                <w:szCs w:val="20"/>
+              </w:rPr>
+            </w:pPr>
+          </w:p>
+          <w:p>
+            <w:pPr>
+              <w:tabs>
+                <w:tab w:val="left" w:pos="560"/>
+                <w:tab w:val="left" w:pos="1120"/>
+                <w:tab w:val="left" w:pos="1680"/>
+                <w:tab w:val="left" w:pos="2240"/>
+                <w:tab w:val="left" w:pos="2800"/>
+                <w:tab w:val="left" w:pos="3360"/>
+                <w:tab w:val="left" w:pos="3920"/>
+                <w:tab w:val="left" w:pos="4480"/>
+                <w:tab w:val="left" w:pos="5040"/>
+                <w:tab w:val="left" w:pos="5600"/>
+                <w:tab w:val="left" w:pos="6160"/>
+                <w:tab w:val="left" w:pos="6720"/>
+              </w:tabs>
+              <w:autoSpaceDE w:val="0"/>
+              <w:autoSpaceDN w:val="0"/>
+              <w:adjustRightInd w:val="0"/>
+              <w:rPr>
+                <w:rFonts w:asciiTheme="minorHAnsi" w:hAnsiTheme="minorHAnsi" w:cstheme="minorHAnsi"/>
+                <w:color w:val="000000" w:themeColor="text1"/>
+                <w:sz w:val="20"/>
+                <w:szCs w:val="20"/>
+              </w:rPr>
+            </w:pPr>
+            <w:r>
+              <w:rPr>
+                <w:rFonts w:asciiTheme="minorHAnsi" w:hAnsiTheme="minorHAnsi" w:cstheme="minorHAnsi"/>
+                <w:color w:val="000000" w:themeColor="text1"/>
+                <w:sz w:val="20"/>
+                <w:szCs w:val="20"/>
+              </w:rPr>
+              <w:t>I was able to diagnose the problem</w:t>
+            </w:r>
+            <w:r>
+              <w:rPr>
+                <w:rFonts w:asciiTheme="minorHAnsi" w:hAnsiTheme="minorHAnsi" w:cstheme="minorHAnsi"/>
+                <w:color w:val="000000" w:themeColor="text1"/>
+                <w:sz w:val="20"/>
+                <w:szCs w:val="20"/>
+              </w:rPr>
+              <w:t>- the pickle file wasn’t being copied over during the docker build</w:t>
+            </w:r>
+          </w:p>
+          <w:p>
+            <w:pPr>
+              <w:tabs>
+                <w:tab w:val="left" w:pos="560"/>
+                <w:tab w:val="left" w:pos="1120"/>
+                <w:tab w:val="left" w:pos="1680"/>
+                <w:tab w:val="left" w:pos="2240"/>
+                <w:tab w:val="left" w:pos="2800"/>
+                <w:tab w:val="left" w:pos="3360"/>
+                <w:tab w:val="left" w:pos="3920"/>
+                <w:tab w:val="left" w:pos="4480"/>
+                <w:tab w:val="left" w:pos="5040"/>
+                <w:tab w:val="left" w:pos="5600"/>
+                <w:tab w:val="left" w:pos="6160"/>
+                <w:tab w:val="left" w:pos="6720"/>
+              </w:tabs>
+              <w:autoSpaceDE w:val="0"/>
+              <w:autoSpaceDN w:val="0"/>
+              <w:adjustRightInd w:val="0"/>
+              <w:rPr>
+                <w:rFonts w:asciiTheme="minorHAnsi" w:hAnsiTheme="minorHAnsi" w:cstheme="minorHAnsi"/>
+                <w:color w:val="000000" w:themeColor="text1"/>
+                <w:sz w:val="20"/>
+                <w:szCs w:val="20"/>
+              </w:rPr>
+            </w:pPr>
+          </w:p>
+          <w:p>
+            <w:pPr>
+              <w:pStyle w:val="ListParagraph"/>
+              <w:numPr>
+                <w:ilvl w:val="0"/>
+                <w:numId w:val="8"/>
+              </w:numPr>
+              <w:tabs>
+                <w:tab w:val="left" w:pos="560"/>
+                <w:tab w:val="left" w:pos="1120"/>
+                <w:tab w:val="left" w:pos="1680"/>
+                <w:tab w:val="left" w:pos="2240"/>
+                <w:tab w:val="left" w:pos="2800"/>
+                <w:tab w:val="left" w:pos="3360"/>
+                <w:tab w:val="left" w:pos="3920"/>
+                <w:tab w:val="left" w:pos="4480"/>
+                <w:tab w:val="left" w:pos="5040"/>
+                <w:tab w:val="left" w:pos="5600"/>
+                <w:tab w:val="left" w:pos="6160"/>
+                <w:tab w:val="left" w:pos="6720"/>
+              </w:tabs>
+              <w:autoSpaceDE w:val="0"/>
+              <w:autoSpaceDN w:val="0"/>
+              <w:adjustRightInd w:val="0"/>
+              <w:rPr>
+                <w:rFonts w:asciiTheme="minorHAnsi" w:hAnsiTheme="minorHAnsi" w:cstheme="minorHAnsi"/>
+                <w:color w:val="000000" w:themeColor="text1"/>
+                <w:sz w:val="20"/>
+                <w:szCs w:val="20"/>
+              </w:rPr>
+            </w:pPr>
+            <w:r>
+              <w:rPr>
+                <w:rFonts w:asciiTheme="minorHAnsi" w:hAnsiTheme="minorHAnsi" w:cstheme="minorHAnsi"/>
+                <w:color w:val="000000" w:themeColor="text1"/>
+                <w:sz w:val="20"/>
+                <w:szCs w:val="20"/>
+              </w:rPr>
+              <w:t>Create a list of breeds</w:t>
+            </w:r>
+          </w:p>
+          <w:p>
+            <w:pPr>
+              <w:pStyle w:val="ListParagraph"/>
+              <w:numPr>
+                <w:ilvl w:val="0"/>
+                <w:numId w:val="8"/>
+              </w:numPr>
+              <w:tabs>
+                <w:tab w:val="left" w:pos="560"/>
+                <w:tab w:val="left" w:pos="1120"/>
+                <w:tab w:val="left" w:pos="1680"/>
+                <w:tab w:val="left" w:pos="2240"/>
+                <w:tab w:val="left" w:pos="2800"/>
+                <w:tab w:val="left" w:pos="3360"/>
+                <w:tab w:val="left" w:pos="3920"/>
+                <w:tab w:val="left" w:pos="4480"/>
+                <w:tab w:val="left" w:pos="5040"/>
+                <w:tab w:val="left" w:pos="5600"/>
+                <w:tab w:val="left" w:pos="6160"/>
+                <w:tab w:val="left" w:pos="6720"/>
+              </w:tabs>
+              <w:autoSpaceDE w:val="0"/>
+              <w:autoSpaceDN w:val="0"/>
+              <w:adjustRightInd w:val="0"/>
+              <w:rPr>
+                <w:color w:val="000000" w:themeColor="text1"/>
+                <w:sz w:val="20"/>
+                <w:szCs w:val="20"/>
+              </w:rPr>
+            </w:pPr>
+            <w:r>
+              <w:rPr>
+                <w:color w:val="000000" w:themeColor="text1"/>
+                <w:sz w:val="20"/>
+                <w:szCs w:val="20"/>
+              </w:rPr>
+              <w:t>Add this as a file to copy during the docker build</w:t>
+            </w:r>
+          </w:p>
+          <w:p/>
+          <w:p/>
+          <w:p>
+            <w:pPr>
+              <w:pStyle w:val="Heading2"/>
+              <w:rPr>
+                <w:rFonts w:asciiTheme="minorHAnsi" w:hAnsiTheme="minorHAnsi" w:cstheme="minorHAnsi"/>
+                <w:sz w:val="20"/>
+                <w:szCs w:val="20"/>
+              </w:rPr>
+            </w:pPr>
+            <w:r>
+              <w:rPr>
+                <w:rFonts w:asciiTheme="minorHAnsi" w:hAnsiTheme="minorHAnsi" w:cstheme="minorHAnsi"/>
+                <w:sz w:val="20"/>
+                <w:szCs w:val="20"/>
+              </w:rPr>
+              <w:t>2</w:t>
+            </w:r>
+            <w:r>
+              <w:rPr>
+                <w:rFonts w:asciiTheme="minorHAnsi" w:hAnsiTheme="minorHAnsi" w:cstheme="minorHAnsi"/>
+                <w:sz w:val="20"/>
+                <w:szCs w:val="20"/>
+              </w:rPr>
               <w:t>3</w:t>
             </w:r>
             <w:r>
@@ -3728,6 +3326,7 @@
                 <w:sz w:val="20"/>
                 <w:szCs w:val="20"/>
               </w:rPr>
+              <w:lastRenderedPageBreak/>
               <w:t>Issue:</w:t>
             </w:r>
           </w:p>
@@ -4466,7 +4065,6 @@
                 <w:sz w:val="20"/>
                 <w:szCs w:val="20"/>
               </w:rPr>
-              <w:lastRenderedPageBreak/>
               <w:t>-e K_CONFIGURATION=dev \</w:t>
             </w:r>
           </w:p>
@@ -6026,6 +5624,7 @@
                 <w:sz w:val="20"/>
                 <w:szCs w:val="20"/>
               </w:rPr>
+              <w:lastRenderedPageBreak/>
               <w:t>I get the following error:</w:t>
             </w:r>
           </w:p>
@@ -6614,7 +6213,6 @@
               <w:rPr>
                 <w:color w:val="000000"/>
               </w:rPr>
-              <w:lastRenderedPageBreak/>
               <w:t>{"detail</w:t>
             </w:r>
             <w:proofErr w:type="gramStart"/>
@@ -7846,6 +7444,7 @@
                 <w:sz w:val="20"/>
                 <w:szCs w:val="20"/>
               </w:rPr>
+              <w:lastRenderedPageBreak/>
               <w:t>17-03-2022</w:t>
             </w:r>
           </w:p>
@@ -8399,7 +7998,6 @@
                 <w:sz w:val="20"/>
                 <w:szCs w:val="20"/>
               </w:rPr>
-              <w:lastRenderedPageBreak/>
               <w:t>This seems to have worked with my iMac- the issue must have been with my laptop for some reason.</w:t>
             </w:r>
           </w:p>
@@ -12112,7 +11710,6 @@
               <w:rPr>
                 <w:rFonts w:asciiTheme="minorHAnsi" w:hAnsiTheme="minorHAnsi" w:cstheme="minorHAnsi"/>
               </w:rPr>
-              <w:lastRenderedPageBreak/>
               <w:t xml:space="preserve">  File "/root/.local/lib/python3.7/site-packages/matplotlib/__init__.py", line 204, in _</w:t>
             </w:r>
             <w:proofErr w:type="spellStart"/>
@@ -13306,6 +12903,7 @@
                 <w:sz w:val="20"/>
                 <w:szCs w:val="20"/>
               </w:rPr>
+              <w:lastRenderedPageBreak/>
               <w:t>Find the current location, and return it as a string</w:t>
             </w:r>
           </w:p>
@@ -14354,7 +13952,6 @@
                 <w:sz w:val="20"/>
                 <w:szCs w:val="20"/>
               </w:rPr>
-              <w:lastRenderedPageBreak/>
               <w:t>Learning:</w:t>
             </w:r>
           </w:p>

</xml_diff>

<commit_message>
Working on cloud run
</commit_message>
<xml_diff>
--- a/notebooks/Progress Notes.docx
+++ b/notebooks/Progress Notes.docx
@@ -88,112 +88,323 @@
               <w:autoSpaceDN w:val="0"/>
               <w:adjustRightInd w:val="0"/>
               <w:rPr>
-                <w:color w:val="000000" w:themeColor="text1"/>
-                <w:sz w:val="20"/>
-                <w:szCs w:val="20"/>
-              </w:rPr>
-            </w:pPr>
-            <w:r>
-              <w:rPr>
-                <w:color w:val="000000" w:themeColor="text1"/>
-                <w:sz w:val="20"/>
-                <w:szCs w:val="20"/>
-              </w:rPr>
-              <w:t>Clean up code</w:t>
-            </w:r>
-          </w:p>
-          <w:p>
-            <w:pPr>
-              <w:tabs>
-                <w:tab w:val="left" w:pos="560"/>
-                <w:tab w:val="left" w:pos="1120"/>
-                <w:tab w:val="left" w:pos="1680"/>
-                <w:tab w:val="left" w:pos="2240"/>
-                <w:tab w:val="left" w:pos="2800"/>
-                <w:tab w:val="left" w:pos="3360"/>
-                <w:tab w:val="left" w:pos="3920"/>
-                <w:tab w:val="left" w:pos="4480"/>
-                <w:tab w:val="left" w:pos="5040"/>
-                <w:tab w:val="left" w:pos="5600"/>
-                <w:tab w:val="left" w:pos="6160"/>
-                <w:tab w:val="left" w:pos="6720"/>
-              </w:tabs>
-              <w:autoSpaceDE w:val="0"/>
-              <w:autoSpaceDN w:val="0"/>
-              <w:adjustRightInd w:val="0"/>
-              <w:rPr>
-                <w:color w:val="000000" w:themeColor="text1"/>
-                <w:sz w:val="20"/>
-                <w:szCs w:val="20"/>
-              </w:rPr>
-            </w:pPr>
-            <w:r>
-              <w:rPr>
-                <w:color w:val="000000" w:themeColor="text1"/>
-                <w:sz w:val="20"/>
-                <w:szCs w:val="20"/>
-              </w:rPr>
-              <w:t>Merge Branches</w:t>
-            </w:r>
-          </w:p>
-          <w:p>
-            <w:pPr>
-              <w:tabs>
-                <w:tab w:val="left" w:pos="560"/>
-                <w:tab w:val="left" w:pos="1120"/>
-                <w:tab w:val="left" w:pos="1680"/>
-                <w:tab w:val="left" w:pos="2240"/>
-                <w:tab w:val="left" w:pos="2800"/>
-                <w:tab w:val="left" w:pos="3360"/>
-                <w:tab w:val="left" w:pos="3920"/>
-                <w:tab w:val="left" w:pos="4480"/>
-                <w:tab w:val="left" w:pos="5040"/>
-                <w:tab w:val="left" w:pos="5600"/>
-                <w:tab w:val="left" w:pos="6160"/>
-                <w:tab w:val="left" w:pos="6720"/>
-              </w:tabs>
-              <w:autoSpaceDE w:val="0"/>
-              <w:autoSpaceDN w:val="0"/>
-              <w:adjustRightInd w:val="0"/>
-              <w:rPr>
-                <w:color w:val="000000" w:themeColor="text1"/>
-                <w:sz w:val="20"/>
-                <w:szCs w:val="20"/>
-              </w:rPr>
-            </w:pPr>
-          </w:p>
-          <w:p>
-            <w:pPr>
-              <w:tabs>
-                <w:tab w:val="left" w:pos="560"/>
-                <w:tab w:val="left" w:pos="1120"/>
-                <w:tab w:val="left" w:pos="1680"/>
-                <w:tab w:val="left" w:pos="2240"/>
-                <w:tab w:val="left" w:pos="2800"/>
-                <w:tab w:val="left" w:pos="3360"/>
-                <w:tab w:val="left" w:pos="3920"/>
-                <w:tab w:val="left" w:pos="4480"/>
-                <w:tab w:val="left" w:pos="5040"/>
-                <w:tab w:val="left" w:pos="5600"/>
-                <w:tab w:val="left" w:pos="6160"/>
-                <w:tab w:val="left" w:pos="6720"/>
-              </w:tabs>
-              <w:autoSpaceDE w:val="0"/>
-              <w:autoSpaceDN w:val="0"/>
-              <w:adjustRightInd w:val="0"/>
-              <w:rPr>
-                <w:color w:val="000000" w:themeColor="text1"/>
-                <w:sz w:val="20"/>
-                <w:szCs w:val="20"/>
-              </w:rPr>
-            </w:pPr>
-            <w:r>
-              <w:rPr>
-                <w:color w:val="000000" w:themeColor="text1"/>
-                <w:sz w:val="20"/>
-                <w:szCs w:val="20"/>
-              </w:rPr>
-              <w:t>Continue with deploy to cloud run</w:t>
+                <w:rFonts w:asciiTheme="minorHAnsi" w:hAnsiTheme="minorHAnsi" w:cstheme="minorHAnsi"/>
+                <w:b/>
+                <w:bCs/>
+                <w:color w:val="FF0000"/>
+                <w:sz w:val="20"/>
+                <w:szCs w:val="20"/>
+              </w:rPr>
+            </w:pPr>
+            <w:r>
+              <w:rPr>
+                <w:rFonts w:asciiTheme="minorHAnsi" w:hAnsiTheme="minorHAnsi" w:cstheme="minorHAnsi"/>
+                <w:b/>
+                <w:bCs/>
+                <w:color w:val="FF0000"/>
+                <w:sz w:val="20"/>
+                <w:szCs w:val="20"/>
+              </w:rPr>
+              <w:t>Issue</w:t>
+            </w:r>
+          </w:p>
+          <w:p>
+            <w:pPr>
+              <w:tabs>
+                <w:tab w:val="left" w:pos="560"/>
+                <w:tab w:val="left" w:pos="1120"/>
+                <w:tab w:val="left" w:pos="1680"/>
+                <w:tab w:val="left" w:pos="2240"/>
+                <w:tab w:val="left" w:pos="2800"/>
+                <w:tab w:val="left" w:pos="3360"/>
+                <w:tab w:val="left" w:pos="3920"/>
+                <w:tab w:val="left" w:pos="4480"/>
+                <w:tab w:val="left" w:pos="5040"/>
+                <w:tab w:val="left" w:pos="5600"/>
+                <w:tab w:val="left" w:pos="6160"/>
+                <w:tab w:val="left" w:pos="6720"/>
+              </w:tabs>
+              <w:autoSpaceDE w:val="0"/>
+              <w:autoSpaceDN w:val="0"/>
+              <w:adjustRightInd w:val="0"/>
+              <w:rPr>
+                <w:rFonts w:asciiTheme="minorHAnsi" w:hAnsiTheme="minorHAnsi" w:cstheme="minorHAnsi"/>
+                <w:color w:val="000000" w:themeColor="text1"/>
+                <w:sz w:val="20"/>
+                <w:szCs w:val="20"/>
+              </w:rPr>
+            </w:pPr>
+            <w:r>
+              <w:rPr>
+                <w:rFonts w:asciiTheme="minorHAnsi" w:hAnsiTheme="minorHAnsi" w:cstheme="minorHAnsi"/>
+                <w:color w:val="000000" w:themeColor="text1"/>
+                <w:sz w:val="20"/>
+                <w:szCs w:val="20"/>
+              </w:rPr>
+              <w:t>Getting this error</w:t>
+            </w:r>
+          </w:p>
+          <w:p>
+            <w:pPr>
+              <w:tabs>
+                <w:tab w:val="left" w:pos="560"/>
+                <w:tab w:val="left" w:pos="1120"/>
+                <w:tab w:val="left" w:pos="1680"/>
+                <w:tab w:val="left" w:pos="2240"/>
+                <w:tab w:val="left" w:pos="2800"/>
+                <w:tab w:val="left" w:pos="3360"/>
+                <w:tab w:val="left" w:pos="3920"/>
+                <w:tab w:val="left" w:pos="4480"/>
+                <w:tab w:val="left" w:pos="5040"/>
+                <w:tab w:val="left" w:pos="5600"/>
+                <w:tab w:val="left" w:pos="6160"/>
+                <w:tab w:val="left" w:pos="6720"/>
+              </w:tabs>
+              <w:autoSpaceDE w:val="0"/>
+              <w:autoSpaceDN w:val="0"/>
+              <w:adjustRightInd w:val="0"/>
+              <w:rPr>
+                <w:rFonts w:ascii="Menlo" w:eastAsiaTheme="minorHAnsi" w:hAnsi="Menlo" w:cs="Menlo"/>
+                <w:color w:val="000000"/>
+                <w:sz w:val="22"/>
+                <w:szCs w:val="22"/>
+                <w:lang w:val="en-GB" w:eastAsia="en-US"/>
+              </w:rPr>
+            </w:pPr>
+            <w:r>
+              <w:rPr>
+                <w:rFonts w:ascii="Menlo" w:eastAsiaTheme="minorHAnsi" w:hAnsi="Menlo" w:cs="Menlo"/>
+                <w:color w:val="000000"/>
+                <w:sz w:val="22"/>
+                <w:szCs w:val="22"/>
+                <w:lang w:val="en-GB" w:eastAsia="en-US"/>
+              </w:rPr>
+              <w:t>172.17.0.1:59370 - "GET /favicon.ico HTTP/1.1" 404 Not Found</w:t>
+            </w:r>
+          </w:p>
+          <w:p>
+            <w:pPr>
+              <w:tabs>
+                <w:tab w:val="left" w:pos="560"/>
+                <w:tab w:val="left" w:pos="1120"/>
+                <w:tab w:val="left" w:pos="1680"/>
+                <w:tab w:val="left" w:pos="2240"/>
+                <w:tab w:val="left" w:pos="2800"/>
+                <w:tab w:val="left" w:pos="3360"/>
+                <w:tab w:val="left" w:pos="3920"/>
+                <w:tab w:val="left" w:pos="4480"/>
+                <w:tab w:val="left" w:pos="5040"/>
+                <w:tab w:val="left" w:pos="5600"/>
+                <w:tab w:val="left" w:pos="6160"/>
+                <w:tab w:val="left" w:pos="6720"/>
+              </w:tabs>
+              <w:autoSpaceDE w:val="0"/>
+              <w:autoSpaceDN w:val="0"/>
+              <w:adjustRightInd w:val="0"/>
+              <w:rPr>
+                <w:rFonts w:ascii="Menlo" w:eastAsiaTheme="minorHAnsi" w:hAnsi="Menlo" w:cs="Menlo"/>
+                <w:color w:val="000000"/>
+                <w:sz w:val="22"/>
+                <w:szCs w:val="22"/>
+                <w:lang w:val="en-GB" w:eastAsia="en-US"/>
+              </w:rPr>
+            </w:pPr>
+            <w:r>
+              <w:rPr>
+                <w:rFonts w:ascii="Menlo" w:eastAsiaTheme="minorHAnsi" w:hAnsi="Menlo" w:cs="Menlo"/>
+                <w:color w:val="000000"/>
+                <w:sz w:val="22"/>
+                <w:szCs w:val="22"/>
+                <w:lang w:val="en-GB" w:eastAsia="en-US"/>
+              </w:rPr>
+              <w:t>Could not automatically determine credentials. Please set GOOGLE_APPLICATION_CREDENTIALS or explicitly create credentials and re-run the application. For more information, please see https://cloud.google.com/docs/authentication/getting-started</w:t>
+            </w:r>
+          </w:p>
+          <w:p>
+            <w:pPr>
+              <w:pStyle w:val="Heading2"/>
+              <w:rPr>
+                <w:rFonts w:asciiTheme="minorHAnsi" w:hAnsiTheme="minorHAnsi" w:cstheme="minorHAnsi"/>
+                <w:sz w:val="20"/>
+                <w:szCs w:val="20"/>
+              </w:rPr>
+            </w:pPr>
+          </w:p>
+          <w:p/>
+          <w:p>
+            <w:pPr>
+              <w:rPr>
+                <w:color w:val="00B050"/>
+              </w:rPr>
+            </w:pPr>
+            <w:r>
+              <w:rPr>
+                <w:color w:val="00B050"/>
+              </w:rPr>
+              <w:t xml:space="preserve">Tentative </w:t>
+            </w:r>
+            <w:r>
+              <w:rPr>
+                <w:color w:val="00B050"/>
+              </w:rPr>
+              <w:t>Solution</w:t>
+            </w:r>
+          </w:p>
+          <w:p>
+            <w:pPr>
+              <w:autoSpaceDE w:val="0"/>
+              <w:autoSpaceDN w:val="0"/>
+              <w:adjustRightInd w:val="0"/>
+              <w:spacing w:line="431" w:lineRule="atLeast"/>
+            </w:pPr>
+            <w:r>
+              <w:t>export PROJECT_ID=doggy-detector-2022</w:t>
+            </w:r>
+          </w:p>
+          <w:p>
+            <w:pPr>
+              <w:autoSpaceDE w:val="0"/>
+              <w:autoSpaceDN w:val="0"/>
+              <w:adjustRightInd w:val="0"/>
+              <w:spacing w:line="431" w:lineRule="atLeast"/>
+            </w:pPr>
+            <w:r>
+              <w:t>echo $PROJECT_ID</w:t>
+            </w:r>
+          </w:p>
+          <w:p>
+            <w:pPr>
+              <w:autoSpaceDE w:val="0"/>
+              <w:autoSpaceDN w:val="0"/>
+              <w:adjustRightInd w:val="0"/>
+              <w:spacing w:line="431" w:lineRule="atLeast"/>
+            </w:pPr>
+            <w:proofErr w:type="spellStart"/>
+            <w:r>
+              <w:t>gcloud</w:t>
+            </w:r>
+            <w:proofErr w:type="spellEnd"/>
+            <w:r>
+              <w:t xml:space="preserve"> config set project $PROJECT_ID</w:t>
+            </w:r>
+          </w:p>
+          <w:p>
+            <w:pPr>
+              <w:autoSpaceDE w:val="0"/>
+              <w:autoSpaceDN w:val="0"/>
+              <w:adjustRightInd w:val="0"/>
+              <w:spacing w:line="431" w:lineRule="atLeast"/>
+            </w:pPr>
+          </w:p>
+          <w:p>
+            <w:pPr>
+              <w:autoSpaceDE w:val="0"/>
+              <w:autoSpaceDN w:val="0"/>
+              <w:adjustRightInd w:val="0"/>
+              <w:spacing w:line="431" w:lineRule="atLeast"/>
+            </w:pPr>
+          </w:p>
+          <w:p>
+            <w:pPr>
+              <w:autoSpaceDE w:val="0"/>
+              <w:autoSpaceDN w:val="0"/>
+              <w:adjustRightInd w:val="0"/>
+              <w:spacing w:line="431" w:lineRule="atLeast"/>
+            </w:pPr>
+            <w:r>
+              <w:t>export DOCKER_IMAGE_NAME=doggy-detector-2022-image</w:t>
+            </w:r>
+          </w:p>
+          <w:p>
+            <w:pPr>
+              <w:autoSpaceDE w:val="0"/>
+              <w:autoSpaceDN w:val="0"/>
+              <w:adjustRightInd w:val="0"/>
+              <w:spacing w:line="431" w:lineRule="atLeast"/>
+            </w:pPr>
+            <w:r>
+              <w:t>echo $DOCKER_IMAGE_NAME</w:t>
+            </w:r>
+          </w:p>
+          <w:p>
+            <w:pPr>
+              <w:autoSpaceDE w:val="0"/>
+              <w:autoSpaceDN w:val="0"/>
+              <w:adjustRightInd w:val="0"/>
+              <w:spacing w:line="431" w:lineRule="atLeast"/>
+            </w:pPr>
+          </w:p>
+          <w:p>
+            <w:pPr>
+              <w:autoSpaceDE w:val="0"/>
+              <w:autoSpaceDN w:val="0"/>
+              <w:adjustRightInd w:val="0"/>
+              <w:spacing w:line="431" w:lineRule="atLeast"/>
+            </w:pPr>
+          </w:p>
+          <w:p>
+            <w:pPr>
+              <w:autoSpaceDE w:val="0"/>
+              <w:autoSpaceDN w:val="0"/>
+              <w:adjustRightInd w:val="0"/>
+              <w:spacing w:line="431" w:lineRule="atLeast"/>
+            </w:pPr>
+            <w:r>
+              <w:t>docker build -t eu.gcr.io/$PROJECT_ID/$DOCKER_IMAGE_</w:t>
+            </w:r>
+            <w:proofErr w:type="gramStart"/>
+            <w:r>
+              <w:t>NAME .</w:t>
+            </w:r>
+            <w:proofErr w:type="gramEnd"/>
+          </w:p>
+          <w:p>
+            <w:pPr>
+              <w:autoSpaceDE w:val="0"/>
+              <w:autoSpaceDN w:val="0"/>
+              <w:adjustRightInd w:val="0"/>
+            </w:pPr>
+          </w:p>
+          <w:p>
+            <w:pPr>
+              <w:autoSpaceDE w:val="0"/>
+              <w:autoSpaceDN w:val="0"/>
+              <w:adjustRightInd w:val="0"/>
+              <w:spacing w:line="431" w:lineRule="atLeast"/>
+            </w:pPr>
+            <w:r>
+              <w:t>docker run -e PORT=8000 -p 8000:8000 eu.gcr.io/$PROJECT_ID/$DOCKER_IMAGE_NAME</w:t>
+            </w:r>
+          </w:p>
+          <w:p>
+            <w:pPr>
+              <w:autoSpaceDE w:val="0"/>
+              <w:autoSpaceDN w:val="0"/>
+              <w:adjustRightInd w:val="0"/>
+            </w:pPr>
+          </w:p>
+          <w:p>
+            <w:pPr>
+              <w:autoSpaceDE w:val="0"/>
+              <w:autoSpaceDN w:val="0"/>
+              <w:adjustRightInd w:val="0"/>
+            </w:pPr>
+          </w:p>
+          <w:p>
+            <w:pPr>
+              <w:autoSpaceDE w:val="0"/>
+              <w:autoSpaceDN w:val="0"/>
+              <w:adjustRightInd w:val="0"/>
+            </w:pPr>
+          </w:p>
+          <w:p>
+            <w:proofErr w:type="spellStart"/>
+            <w:r>
+              <w:t>gcloud</w:t>
+            </w:r>
+            <w:proofErr w:type="spellEnd"/>
+            <w:r>
+              <w:t xml:space="preserve"> run deploy --image eu.gcr.io/$PROJECT_ID/$DOCKER_IMAGE_NAME --platform managed --region australia-southeast1</w:t>
             </w:r>
           </w:p>
           <w:p>
@@ -247,6 +458,7 @@
                 <w:szCs w:val="20"/>
                 <w:lang w:val="en-GB"/>
               </w:rPr>
+              <w:lastRenderedPageBreak/>
               <w:t>Future steps for Doggy Detector</w:t>
             </w:r>
           </w:p>
@@ -1154,6 +1366,26 @@
                 <w:lang w:val="en-GB"/>
               </w:rPr>
               <w:t xml:space="preserve"> model, pickle, breed list</w:t>
+            </w:r>
+            <w:r>
+              <w:rPr>
+                <w:rFonts w:asciiTheme="minorHAnsi" w:hAnsiTheme="minorHAnsi" w:cstheme="minorHAnsi"/>
+                <w:color w:val="000000"/>
+                <w:sz w:val="20"/>
+                <w:szCs w:val="20"/>
+                <w:lang w:val="en-GB"/>
+              </w:rPr>
+              <w:t xml:space="preserve">. I had to do a bit of a manual work around to </w:t>
+            </w:r>
+            <w:r>
+              <w:rPr>
+                <w:rFonts w:asciiTheme="minorHAnsi" w:hAnsiTheme="minorHAnsi" w:cstheme="minorHAnsi"/>
+                <w:color w:val="000000"/>
+                <w:sz w:val="20"/>
+                <w:szCs w:val="20"/>
+                <w:lang w:val="en-GB"/>
+              </w:rPr>
+              <w:t xml:space="preserve">be able to copy over the breed list. Could do a manual load from bucket if required. </w:t>
             </w:r>
           </w:p>
           <w:p>
@@ -1264,6 +1496,851 @@
               <w:autoSpaceDN w:val="0"/>
               <w:adjustRightInd w:val="0"/>
               <w:rPr>
+                <w:color w:val="000000" w:themeColor="text1"/>
+                <w:sz w:val="20"/>
+                <w:szCs w:val="20"/>
+              </w:rPr>
+            </w:pPr>
+            <w:r>
+              <w:rPr>
+                <w:color w:val="000000" w:themeColor="text1"/>
+                <w:sz w:val="20"/>
+                <w:szCs w:val="20"/>
+              </w:rPr>
+              <w:t>Clean up code</w:t>
+            </w:r>
+          </w:p>
+          <w:p>
+            <w:pPr>
+              <w:tabs>
+                <w:tab w:val="left" w:pos="560"/>
+                <w:tab w:val="left" w:pos="1120"/>
+                <w:tab w:val="left" w:pos="1680"/>
+                <w:tab w:val="left" w:pos="2240"/>
+                <w:tab w:val="left" w:pos="2800"/>
+                <w:tab w:val="left" w:pos="3360"/>
+                <w:tab w:val="left" w:pos="3920"/>
+                <w:tab w:val="left" w:pos="4480"/>
+                <w:tab w:val="left" w:pos="5040"/>
+                <w:tab w:val="left" w:pos="5600"/>
+                <w:tab w:val="left" w:pos="6160"/>
+                <w:tab w:val="left" w:pos="6720"/>
+              </w:tabs>
+              <w:autoSpaceDE w:val="0"/>
+              <w:autoSpaceDN w:val="0"/>
+              <w:adjustRightInd w:val="0"/>
+              <w:rPr>
+                <w:color w:val="000000" w:themeColor="text1"/>
+                <w:sz w:val="20"/>
+                <w:szCs w:val="20"/>
+              </w:rPr>
+            </w:pPr>
+            <w:r>
+              <w:rPr>
+                <w:color w:val="000000" w:themeColor="text1"/>
+                <w:sz w:val="20"/>
+                <w:szCs w:val="20"/>
+              </w:rPr>
+              <w:t xml:space="preserve">Note: </w:t>
+            </w:r>
+            <w:r>
+              <w:rPr>
+                <w:color w:val="000000" w:themeColor="text1"/>
+                <w:sz w:val="20"/>
+                <w:szCs w:val="20"/>
+              </w:rPr>
+              <w:t>DOCKER_IMAGE_NAME=doggy-detector-2022-image</w:t>
+            </w:r>
+          </w:p>
+          <w:p>
+            <w:pPr>
+              <w:tabs>
+                <w:tab w:val="left" w:pos="560"/>
+                <w:tab w:val="left" w:pos="1120"/>
+                <w:tab w:val="left" w:pos="1680"/>
+                <w:tab w:val="left" w:pos="2240"/>
+                <w:tab w:val="left" w:pos="2800"/>
+                <w:tab w:val="left" w:pos="3360"/>
+                <w:tab w:val="left" w:pos="3920"/>
+                <w:tab w:val="left" w:pos="4480"/>
+                <w:tab w:val="left" w:pos="5040"/>
+                <w:tab w:val="left" w:pos="5600"/>
+                <w:tab w:val="left" w:pos="6160"/>
+                <w:tab w:val="left" w:pos="6720"/>
+              </w:tabs>
+              <w:autoSpaceDE w:val="0"/>
+              <w:autoSpaceDN w:val="0"/>
+              <w:adjustRightInd w:val="0"/>
+              <w:rPr>
+                <w:color w:val="000000" w:themeColor="text1"/>
+                <w:sz w:val="20"/>
+                <w:szCs w:val="20"/>
+              </w:rPr>
+            </w:pPr>
+            <w:r>
+              <w:rPr>
+                <w:color w:val="000000" w:themeColor="text1"/>
+                <w:sz w:val="20"/>
+                <w:szCs w:val="20"/>
+              </w:rPr>
+              <w:t>Merge Branches</w:t>
+            </w:r>
+          </w:p>
+          <w:p>
+            <w:pPr>
+              <w:tabs>
+                <w:tab w:val="left" w:pos="560"/>
+                <w:tab w:val="left" w:pos="1120"/>
+                <w:tab w:val="left" w:pos="1680"/>
+                <w:tab w:val="left" w:pos="2240"/>
+                <w:tab w:val="left" w:pos="2800"/>
+                <w:tab w:val="left" w:pos="3360"/>
+                <w:tab w:val="left" w:pos="3920"/>
+                <w:tab w:val="left" w:pos="4480"/>
+                <w:tab w:val="left" w:pos="5040"/>
+                <w:tab w:val="left" w:pos="5600"/>
+                <w:tab w:val="left" w:pos="6160"/>
+                <w:tab w:val="left" w:pos="6720"/>
+              </w:tabs>
+              <w:autoSpaceDE w:val="0"/>
+              <w:autoSpaceDN w:val="0"/>
+              <w:adjustRightInd w:val="0"/>
+              <w:rPr>
+                <w:color w:val="000000" w:themeColor="text1"/>
+                <w:sz w:val="20"/>
+                <w:szCs w:val="20"/>
+              </w:rPr>
+            </w:pPr>
+          </w:p>
+          <w:p>
+            <w:pPr>
+              <w:tabs>
+                <w:tab w:val="left" w:pos="560"/>
+                <w:tab w:val="left" w:pos="1120"/>
+                <w:tab w:val="left" w:pos="1680"/>
+                <w:tab w:val="left" w:pos="2240"/>
+                <w:tab w:val="left" w:pos="2800"/>
+                <w:tab w:val="left" w:pos="3360"/>
+                <w:tab w:val="left" w:pos="3920"/>
+                <w:tab w:val="left" w:pos="4480"/>
+                <w:tab w:val="left" w:pos="5040"/>
+                <w:tab w:val="left" w:pos="5600"/>
+                <w:tab w:val="left" w:pos="6160"/>
+                <w:tab w:val="left" w:pos="6720"/>
+              </w:tabs>
+              <w:autoSpaceDE w:val="0"/>
+              <w:autoSpaceDN w:val="0"/>
+              <w:adjustRightInd w:val="0"/>
+              <w:rPr>
+                <w:color w:val="000000" w:themeColor="text1"/>
+                <w:sz w:val="20"/>
+                <w:szCs w:val="20"/>
+              </w:rPr>
+            </w:pPr>
+            <w:r>
+              <w:rPr>
+                <w:color w:val="000000" w:themeColor="text1"/>
+                <w:sz w:val="20"/>
+                <w:szCs w:val="20"/>
+              </w:rPr>
+              <w:t>Continue with deploy to cloud run</w:t>
+            </w:r>
+          </w:p>
+          <w:p>
+            <w:pPr>
+              <w:tabs>
+                <w:tab w:val="left" w:pos="560"/>
+                <w:tab w:val="left" w:pos="1120"/>
+                <w:tab w:val="left" w:pos="1680"/>
+                <w:tab w:val="left" w:pos="2240"/>
+                <w:tab w:val="left" w:pos="2800"/>
+                <w:tab w:val="left" w:pos="3360"/>
+                <w:tab w:val="left" w:pos="3920"/>
+                <w:tab w:val="left" w:pos="4480"/>
+                <w:tab w:val="left" w:pos="5040"/>
+                <w:tab w:val="left" w:pos="5600"/>
+                <w:tab w:val="left" w:pos="6160"/>
+                <w:tab w:val="left" w:pos="6720"/>
+              </w:tabs>
+              <w:autoSpaceDE w:val="0"/>
+              <w:autoSpaceDN w:val="0"/>
+              <w:adjustRightInd w:val="0"/>
+              <w:rPr>
+                <w:rFonts w:asciiTheme="minorHAnsi" w:hAnsiTheme="minorHAnsi" w:cstheme="minorHAnsi"/>
+                <w:color w:val="000000" w:themeColor="text1"/>
+                <w:sz w:val="20"/>
+                <w:szCs w:val="20"/>
+              </w:rPr>
+            </w:pPr>
+          </w:p>
+          <w:p>
+            <w:pPr>
+              <w:tabs>
+                <w:tab w:val="left" w:pos="560"/>
+                <w:tab w:val="left" w:pos="1120"/>
+                <w:tab w:val="left" w:pos="1680"/>
+                <w:tab w:val="left" w:pos="2240"/>
+                <w:tab w:val="left" w:pos="2800"/>
+                <w:tab w:val="left" w:pos="3360"/>
+                <w:tab w:val="left" w:pos="3920"/>
+                <w:tab w:val="left" w:pos="4480"/>
+                <w:tab w:val="left" w:pos="5040"/>
+                <w:tab w:val="left" w:pos="5600"/>
+                <w:tab w:val="left" w:pos="6160"/>
+                <w:tab w:val="left" w:pos="6720"/>
+              </w:tabs>
+              <w:autoSpaceDE w:val="0"/>
+              <w:autoSpaceDN w:val="0"/>
+              <w:adjustRightInd w:val="0"/>
+              <w:rPr>
+                <w:rFonts w:asciiTheme="minorHAnsi" w:hAnsiTheme="minorHAnsi" w:cstheme="minorHAnsi"/>
+                <w:b/>
+                <w:bCs/>
+                <w:color w:val="FF0000"/>
+                <w:sz w:val="20"/>
+                <w:szCs w:val="20"/>
+              </w:rPr>
+            </w:pPr>
+            <w:r>
+              <w:rPr>
+                <w:rFonts w:asciiTheme="minorHAnsi" w:hAnsiTheme="minorHAnsi" w:cstheme="minorHAnsi"/>
+                <w:b/>
+                <w:bCs/>
+                <w:color w:val="FF0000"/>
+                <w:sz w:val="20"/>
+                <w:szCs w:val="20"/>
+              </w:rPr>
+              <w:t>Issue</w:t>
+            </w:r>
+          </w:p>
+          <w:p>
+            <w:pPr>
+              <w:tabs>
+                <w:tab w:val="left" w:pos="560"/>
+                <w:tab w:val="left" w:pos="1120"/>
+                <w:tab w:val="left" w:pos="1680"/>
+                <w:tab w:val="left" w:pos="2240"/>
+                <w:tab w:val="left" w:pos="2800"/>
+                <w:tab w:val="left" w:pos="3360"/>
+                <w:tab w:val="left" w:pos="3920"/>
+                <w:tab w:val="left" w:pos="4480"/>
+                <w:tab w:val="left" w:pos="5040"/>
+                <w:tab w:val="left" w:pos="5600"/>
+                <w:tab w:val="left" w:pos="6160"/>
+                <w:tab w:val="left" w:pos="6720"/>
+              </w:tabs>
+              <w:autoSpaceDE w:val="0"/>
+              <w:autoSpaceDN w:val="0"/>
+              <w:adjustRightInd w:val="0"/>
+              <w:rPr>
+                <w:rFonts w:asciiTheme="minorHAnsi" w:hAnsiTheme="minorHAnsi" w:cstheme="minorHAnsi"/>
+                <w:color w:val="000000" w:themeColor="text1"/>
+                <w:sz w:val="20"/>
+                <w:szCs w:val="20"/>
+              </w:rPr>
+            </w:pPr>
+            <w:r>
+              <w:rPr>
+                <w:rFonts w:asciiTheme="minorHAnsi" w:hAnsiTheme="minorHAnsi" w:cstheme="minorHAnsi"/>
+                <w:color w:val="000000" w:themeColor="text1"/>
+                <w:sz w:val="20"/>
+                <w:szCs w:val="20"/>
+              </w:rPr>
+              <w:t>Getting this error</w:t>
+            </w:r>
+          </w:p>
+          <w:p>
+            <w:pPr>
+              <w:tabs>
+                <w:tab w:val="left" w:pos="560"/>
+                <w:tab w:val="left" w:pos="1120"/>
+                <w:tab w:val="left" w:pos="1680"/>
+                <w:tab w:val="left" w:pos="2240"/>
+                <w:tab w:val="left" w:pos="2800"/>
+                <w:tab w:val="left" w:pos="3360"/>
+                <w:tab w:val="left" w:pos="3920"/>
+                <w:tab w:val="left" w:pos="4480"/>
+                <w:tab w:val="left" w:pos="5040"/>
+                <w:tab w:val="left" w:pos="5600"/>
+                <w:tab w:val="left" w:pos="6160"/>
+                <w:tab w:val="left" w:pos="6720"/>
+              </w:tabs>
+              <w:autoSpaceDE w:val="0"/>
+              <w:autoSpaceDN w:val="0"/>
+              <w:adjustRightInd w:val="0"/>
+              <w:rPr>
+                <w:rFonts w:ascii="Menlo" w:eastAsiaTheme="minorHAnsi" w:hAnsi="Menlo" w:cs="Menlo"/>
+                <w:color w:val="000000"/>
+                <w:sz w:val="22"/>
+                <w:szCs w:val="22"/>
+                <w:lang w:val="en-GB" w:eastAsia="en-US"/>
+              </w:rPr>
+            </w:pPr>
+            <w:r>
+              <w:rPr>
+                <w:rFonts w:ascii="Menlo" w:eastAsiaTheme="minorHAnsi" w:hAnsi="Menlo" w:cs="Menlo"/>
+                <w:color w:val="000000"/>
+                <w:sz w:val="22"/>
+                <w:szCs w:val="22"/>
+                <w:lang w:val="en-GB" w:eastAsia="en-US"/>
+              </w:rPr>
+              <w:t>172.17.0.1:59370 - "GET /favicon.ico HTTP/1.1" 404 Not Found</w:t>
+            </w:r>
+          </w:p>
+          <w:p>
+            <w:pPr>
+              <w:tabs>
+                <w:tab w:val="left" w:pos="560"/>
+                <w:tab w:val="left" w:pos="1120"/>
+                <w:tab w:val="left" w:pos="1680"/>
+                <w:tab w:val="left" w:pos="2240"/>
+                <w:tab w:val="left" w:pos="2800"/>
+                <w:tab w:val="left" w:pos="3360"/>
+                <w:tab w:val="left" w:pos="3920"/>
+                <w:tab w:val="left" w:pos="4480"/>
+                <w:tab w:val="left" w:pos="5040"/>
+                <w:tab w:val="left" w:pos="5600"/>
+                <w:tab w:val="left" w:pos="6160"/>
+                <w:tab w:val="left" w:pos="6720"/>
+              </w:tabs>
+              <w:autoSpaceDE w:val="0"/>
+              <w:autoSpaceDN w:val="0"/>
+              <w:adjustRightInd w:val="0"/>
+              <w:rPr>
+                <w:rFonts w:ascii="Menlo" w:eastAsiaTheme="minorHAnsi" w:hAnsi="Menlo" w:cs="Menlo"/>
+                <w:color w:val="000000"/>
+                <w:sz w:val="22"/>
+                <w:szCs w:val="22"/>
+                <w:lang w:val="en-GB" w:eastAsia="en-US"/>
+              </w:rPr>
+            </w:pPr>
+            <w:r>
+              <w:rPr>
+                <w:rFonts w:ascii="Menlo" w:eastAsiaTheme="minorHAnsi" w:hAnsi="Menlo" w:cs="Menlo"/>
+                <w:color w:val="000000"/>
+                <w:sz w:val="22"/>
+                <w:szCs w:val="22"/>
+                <w:lang w:val="en-GB" w:eastAsia="en-US"/>
+              </w:rPr>
+              <w:t>Could not automatically determine credentials. Please set GOOGLE_APPLICATION_CREDENTIALS or explicitly create credentials and re-run the application. For more information, please see https://cloud.google.com/docs/authentication/getting-started</w:t>
+            </w:r>
+          </w:p>
+          <w:p>
+            <w:pPr>
+              <w:tabs>
+                <w:tab w:val="left" w:pos="560"/>
+                <w:tab w:val="left" w:pos="1120"/>
+                <w:tab w:val="left" w:pos="1680"/>
+                <w:tab w:val="left" w:pos="2240"/>
+                <w:tab w:val="left" w:pos="2800"/>
+                <w:tab w:val="left" w:pos="3360"/>
+                <w:tab w:val="left" w:pos="3920"/>
+                <w:tab w:val="left" w:pos="4480"/>
+                <w:tab w:val="left" w:pos="5040"/>
+                <w:tab w:val="left" w:pos="5600"/>
+                <w:tab w:val="left" w:pos="6160"/>
+                <w:tab w:val="left" w:pos="6720"/>
+              </w:tabs>
+              <w:autoSpaceDE w:val="0"/>
+              <w:autoSpaceDN w:val="0"/>
+              <w:adjustRightInd w:val="0"/>
+              <w:rPr>
+                <w:rFonts w:asciiTheme="minorHAnsi" w:hAnsiTheme="minorHAnsi" w:cstheme="minorHAnsi"/>
+                <w:color w:val="000000" w:themeColor="text1"/>
+                <w:sz w:val="20"/>
+                <w:szCs w:val="20"/>
+              </w:rPr>
+            </w:pPr>
+          </w:p>
+          <w:p>
+            <w:pPr>
+              <w:tabs>
+                <w:tab w:val="left" w:pos="560"/>
+                <w:tab w:val="left" w:pos="1120"/>
+                <w:tab w:val="left" w:pos="1680"/>
+                <w:tab w:val="left" w:pos="2240"/>
+                <w:tab w:val="left" w:pos="2800"/>
+                <w:tab w:val="left" w:pos="3360"/>
+                <w:tab w:val="left" w:pos="3920"/>
+                <w:tab w:val="left" w:pos="4480"/>
+                <w:tab w:val="left" w:pos="5040"/>
+                <w:tab w:val="left" w:pos="5600"/>
+                <w:tab w:val="left" w:pos="6160"/>
+                <w:tab w:val="left" w:pos="6720"/>
+              </w:tabs>
+              <w:autoSpaceDE w:val="0"/>
+              <w:autoSpaceDN w:val="0"/>
+              <w:adjustRightInd w:val="0"/>
+              <w:rPr>
+                <w:rFonts w:asciiTheme="minorHAnsi" w:hAnsiTheme="minorHAnsi" w:cstheme="minorHAnsi"/>
+                <w:b/>
+                <w:bCs/>
+                <w:color w:val="00B050"/>
+                <w:sz w:val="20"/>
+                <w:szCs w:val="20"/>
+              </w:rPr>
+            </w:pPr>
+            <w:r>
+              <w:rPr>
+                <w:rFonts w:asciiTheme="minorHAnsi" w:hAnsiTheme="minorHAnsi" w:cstheme="minorHAnsi"/>
+                <w:b/>
+                <w:bCs/>
+                <w:color w:val="00B050"/>
+                <w:sz w:val="20"/>
+                <w:szCs w:val="20"/>
+              </w:rPr>
+              <w:t xml:space="preserve">Tentative </w:t>
+            </w:r>
+            <w:r>
+              <w:rPr>
+                <w:rFonts w:asciiTheme="minorHAnsi" w:hAnsiTheme="minorHAnsi" w:cstheme="minorHAnsi"/>
+                <w:b/>
+                <w:bCs/>
+                <w:color w:val="00B050"/>
+                <w:sz w:val="20"/>
+                <w:szCs w:val="20"/>
+              </w:rPr>
+              <w:t>Solution</w:t>
+            </w:r>
+          </w:p>
+          <w:p>
+            <w:pPr>
+              <w:tabs>
+                <w:tab w:val="left" w:pos="560"/>
+                <w:tab w:val="left" w:pos="1120"/>
+                <w:tab w:val="left" w:pos="1680"/>
+                <w:tab w:val="left" w:pos="2240"/>
+                <w:tab w:val="left" w:pos="2800"/>
+                <w:tab w:val="left" w:pos="3360"/>
+                <w:tab w:val="left" w:pos="3920"/>
+                <w:tab w:val="left" w:pos="4480"/>
+                <w:tab w:val="left" w:pos="5040"/>
+                <w:tab w:val="left" w:pos="5600"/>
+                <w:tab w:val="left" w:pos="6160"/>
+                <w:tab w:val="left" w:pos="6720"/>
+              </w:tabs>
+              <w:autoSpaceDE w:val="0"/>
+              <w:autoSpaceDN w:val="0"/>
+              <w:adjustRightInd w:val="0"/>
+              <w:rPr>
+                <w:rFonts w:asciiTheme="minorHAnsi" w:hAnsiTheme="minorHAnsi" w:cstheme="minorHAnsi"/>
+                <w:color w:val="000000" w:themeColor="text1"/>
+                <w:sz w:val="20"/>
+                <w:szCs w:val="20"/>
+              </w:rPr>
+            </w:pPr>
+            <w:r>
+              <w:rPr>
+                <w:rFonts w:asciiTheme="minorHAnsi" w:hAnsiTheme="minorHAnsi" w:cstheme="minorHAnsi"/>
+                <w:color w:val="000000" w:themeColor="text1"/>
+                <w:sz w:val="20"/>
+                <w:szCs w:val="20"/>
+              </w:rPr>
+              <w:t>Will try to run this</w:t>
+            </w:r>
+            <w:r>
+              <w:rPr>
+                <w:rFonts w:asciiTheme="minorHAnsi" w:hAnsiTheme="minorHAnsi" w:cstheme="minorHAnsi"/>
+                <w:color w:val="000000" w:themeColor="text1"/>
+                <w:sz w:val="20"/>
+                <w:szCs w:val="20"/>
+              </w:rPr>
+              <w:t xml:space="preserve"> (I wonder what will happen though when I push to google cloud?):</w:t>
+            </w:r>
+          </w:p>
+          <w:p>
+            <w:pPr>
+              <w:tabs>
+                <w:tab w:val="left" w:pos="560"/>
+                <w:tab w:val="left" w:pos="1120"/>
+                <w:tab w:val="left" w:pos="1680"/>
+                <w:tab w:val="left" w:pos="2240"/>
+                <w:tab w:val="left" w:pos="2800"/>
+                <w:tab w:val="left" w:pos="3360"/>
+                <w:tab w:val="left" w:pos="3920"/>
+                <w:tab w:val="left" w:pos="4480"/>
+                <w:tab w:val="left" w:pos="5040"/>
+                <w:tab w:val="left" w:pos="5600"/>
+                <w:tab w:val="left" w:pos="6160"/>
+                <w:tab w:val="left" w:pos="6720"/>
+              </w:tabs>
+              <w:autoSpaceDE w:val="0"/>
+              <w:autoSpaceDN w:val="0"/>
+              <w:adjustRightInd w:val="0"/>
+              <w:rPr>
+                <w:rFonts w:asciiTheme="minorHAnsi" w:hAnsiTheme="minorHAnsi" w:cstheme="minorHAnsi"/>
+                <w:color w:val="000000" w:themeColor="text1"/>
+                <w:sz w:val="20"/>
+                <w:szCs w:val="20"/>
+              </w:rPr>
+            </w:pPr>
+          </w:p>
+          <w:p>
+            <w:pPr>
+              <w:tabs>
+                <w:tab w:val="left" w:pos="560"/>
+                <w:tab w:val="left" w:pos="1120"/>
+                <w:tab w:val="left" w:pos="1680"/>
+                <w:tab w:val="left" w:pos="2240"/>
+                <w:tab w:val="left" w:pos="2800"/>
+                <w:tab w:val="left" w:pos="3360"/>
+                <w:tab w:val="left" w:pos="3920"/>
+                <w:tab w:val="left" w:pos="4480"/>
+                <w:tab w:val="left" w:pos="5040"/>
+                <w:tab w:val="left" w:pos="5600"/>
+                <w:tab w:val="left" w:pos="6160"/>
+                <w:tab w:val="left" w:pos="6720"/>
+              </w:tabs>
+              <w:autoSpaceDE w:val="0"/>
+              <w:autoSpaceDN w:val="0"/>
+              <w:adjustRightInd w:val="0"/>
+              <w:rPr>
+                <w:rFonts w:asciiTheme="minorHAnsi" w:hAnsiTheme="minorHAnsi" w:cstheme="minorHAnsi"/>
+                <w:color w:val="000000" w:themeColor="text1"/>
+                <w:sz w:val="20"/>
+                <w:szCs w:val="20"/>
+              </w:rPr>
+            </w:pPr>
+            <w:r>
+              <w:rPr>
+                <w:rFonts w:asciiTheme="minorHAnsi" w:hAnsiTheme="minorHAnsi" w:cstheme="minorHAnsi"/>
+                <w:color w:val="000000" w:themeColor="text1"/>
+                <w:sz w:val="20"/>
+                <w:szCs w:val="20"/>
+              </w:rPr>
+              <w:t>PORT=8080 &amp;&amp; docker run \</w:t>
+            </w:r>
+          </w:p>
+          <w:p>
+            <w:pPr>
+              <w:tabs>
+                <w:tab w:val="left" w:pos="560"/>
+                <w:tab w:val="left" w:pos="1120"/>
+                <w:tab w:val="left" w:pos="1680"/>
+                <w:tab w:val="left" w:pos="2240"/>
+                <w:tab w:val="left" w:pos="2800"/>
+                <w:tab w:val="left" w:pos="3360"/>
+                <w:tab w:val="left" w:pos="3920"/>
+                <w:tab w:val="left" w:pos="4480"/>
+                <w:tab w:val="left" w:pos="5040"/>
+                <w:tab w:val="left" w:pos="5600"/>
+                <w:tab w:val="left" w:pos="6160"/>
+                <w:tab w:val="left" w:pos="6720"/>
+              </w:tabs>
+              <w:autoSpaceDE w:val="0"/>
+              <w:autoSpaceDN w:val="0"/>
+              <w:adjustRightInd w:val="0"/>
+              <w:rPr>
+                <w:rFonts w:asciiTheme="minorHAnsi" w:hAnsiTheme="minorHAnsi" w:cstheme="minorHAnsi"/>
+                <w:color w:val="000000" w:themeColor="text1"/>
+                <w:sz w:val="20"/>
+                <w:szCs w:val="20"/>
+              </w:rPr>
+            </w:pPr>
+            <w:r>
+              <w:rPr>
+                <w:rFonts w:asciiTheme="minorHAnsi" w:hAnsiTheme="minorHAnsi" w:cstheme="minorHAnsi"/>
+                <w:color w:val="000000" w:themeColor="text1"/>
+                <w:sz w:val="20"/>
+                <w:szCs w:val="20"/>
+              </w:rPr>
+              <w:t xml:space="preserve">-p </w:t>
+            </w:r>
+            <w:proofErr w:type="gramStart"/>
+            <w:r>
+              <w:rPr>
+                <w:rFonts w:asciiTheme="minorHAnsi" w:hAnsiTheme="minorHAnsi" w:cstheme="minorHAnsi"/>
+                <w:color w:val="000000" w:themeColor="text1"/>
+                <w:sz w:val="20"/>
+                <w:szCs w:val="20"/>
+              </w:rPr>
+              <w:t>9090:$</w:t>
+            </w:r>
+            <w:proofErr w:type="gramEnd"/>
+            <w:r>
+              <w:rPr>
+                <w:rFonts w:asciiTheme="minorHAnsi" w:hAnsiTheme="minorHAnsi" w:cstheme="minorHAnsi"/>
+                <w:color w:val="000000" w:themeColor="text1"/>
+                <w:sz w:val="20"/>
+                <w:szCs w:val="20"/>
+              </w:rPr>
+              <w:t>{PORT} \</w:t>
+            </w:r>
+          </w:p>
+          <w:p>
+            <w:pPr>
+              <w:tabs>
+                <w:tab w:val="left" w:pos="560"/>
+                <w:tab w:val="left" w:pos="1120"/>
+                <w:tab w:val="left" w:pos="1680"/>
+                <w:tab w:val="left" w:pos="2240"/>
+                <w:tab w:val="left" w:pos="2800"/>
+                <w:tab w:val="left" w:pos="3360"/>
+                <w:tab w:val="left" w:pos="3920"/>
+                <w:tab w:val="left" w:pos="4480"/>
+                <w:tab w:val="left" w:pos="5040"/>
+                <w:tab w:val="left" w:pos="5600"/>
+                <w:tab w:val="left" w:pos="6160"/>
+                <w:tab w:val="left" w:pos="6720"/>
+              </w:tabs>
+              <w:autoSpaceDE w:val="0"/>
+              <w:autoSpaceDN w:val="0"/>
+              <w:adjustRightInd w:val="0"/>
+              <w:rPr>
+                <w:rFonts w:asciiTheme="minorHAnsi" w:hAnsiTheme="minorHAnsi" w:cstheme="minorHAnsi"/>
+                <w:color w:val="000000" w:themeColor="text1"/>
+                <w:sz w:val="20"/>
+                <w:szCs w:val="20"/>
+              </w:rPr>
+            </w:pPr>
+            <w:r>
+              <w:rPr>
+                <w:rFonts w:asciiTheme="minorHAnsi" w:hAnsiTheme="minorHAnsi" w:cstheme="minorHAnsi"/>
+                <w:color w:val="000000" w:themeColor="text1"/>
+                <w:sz w:val="20"/>
+                <w:szCs w:val="20"/>
+              </w:rPr>
+              <w:t>-e PORT=${PORT} \</w:t>
+            </w:r>
+          </w:p>
+          <w:p>
+            <w:pPr>
+              <w:tabs>
+                <w:tab w:val="left" w:pos="560"/>
+                <w:tab w:val="left" w:pos="1120"/>
+                <w:tab w:val="left" w:pos="1680"/>
+                <w:tab w:val="left" w:pos="2240"/>
+                <w:tab w:val="left" w:pos="2800"/>
+                <w:tab w:val="left" w:pos="3360"/>
+                <w:tab w:val="left" w:pos="3920"/>
+                <w:tab w:val="left" w:pos="4480"/>
+                <w:tab w:val="left" w:pos="5040"/>
+                <w:tab w:val="left" w:pos="5600"/>
+                <w:tab w:val="left" w:pos="6160"/>
+                <w:tab w:val="left" w:pos="6720"/>
+              </w:tabs>
+              <w:autoSpaceDE w:val="0"/>
+              <w:autoSpaceDN w:val="0"/>
+              <w:adjustRightInd w:val="0"/>
+              <w:rPr>
+                <w:rFonts w:asciiTheme="minorHAnsi" w:hAnsiTheme="minorHAnsi" w:cstheme="minorHAnsi"/>
+                <w:color w:val="000000" w:themeColor="text1"/>
+                <w:sz w:val="20"/>
+                <w:szCs w:val="20"/>
+              </w:rPr>
+            </w:pPr>
+            <w:r>
+              <w:rPr>
+                <w:rFonts w:asciiTheme="minorHAnsi" w:hAnsiTheme="minorHAnsi" w:cstheme="minorHAnsi"/>
+                <w:color w:val="000000" w:themeColor="text1"/>
+                <w:sz w:val="20"/>
+                <w:szCs w:val="20"/>
+              </w:rPr>
+              <w:t>-e K_SERVICE=dev \</w:t>
+            </w:r>
+          </w:p>
+          <w:p>
+            <w:pPr>
+              <w:tabs>
+                <w:tab w:val="left" w:pos="560"/>
+                <w:tab w:val="left" w:pos="1120"/>
+                <w:tab w:val="left" w:pos="1680"/>
+                <w:tab w:val="left" w:pos="2240"/>
+                <w:tab w:val="left" w:pos="2800"/>
+                <w:tab w:val="left" w:pos="3360"/>
+                <w:tab w:val="left" w:pos="3920"/>
+                <w:tab w:val="left" w:pos="4480"/>
+                <w:tab w:val="left" w:pos="5040"/>
+                <w:tab w:val="left" w:pos="5600"/>
+                <w:tab w:val="left" w:pos="6160"/>
+                <w:tab w:val="left" w:pos="6720"/>
+              </w:tabs>
+              <w:autoSpaceDE w:val="0"/>
+              <w:autoSpaceDN w:val="0"/>
+              <w:adjustRightInd w:val="0"/>
+              <w:rPr>
+                <w:rFonts w:asciiTheme="minorHAnsi" w:hAnsiTheme="minorHAnsi" w:cstheme="minorHAnsi"/>
+                <w:color w:val="000000" w:themeColor="text1"/>
+                <w:sz w:val="20"/>
+                <w:szCs w:val="20"/>
+              </w:rPr>
+            </w:pPr>
+            <w:r>
+              <w:rPr>
+                <w:rFonts w:asciiTheme="minorHAnsi" w:hAnsiTheme="minorHAnsi" w:cstheme="minorHAnsi"/>
+                <w:color w:val="000000" w:themeColor="text1"/>
+                <w:sz w:val="20"/>
+                <w:szCs w:val="20"/>
+              </w:rPr>
+              <w:t>-e K_CONFIGURATION=dev \</w:t>
+            </w:r>
+          </w:p>
+          <w:p>
+            <w:pPr>
+              <w:tabs>
+                <w:tab w:val="left" w:pos="560"/>
+                <w:tab w:val="left" w:pos="1120"/>
+                <w:tab w:val="left" w:pos="1680"/>
+                <w:tab w:val="left" w:pos="2240"/>
+                <w:tab w:val="left" w:pos="2800"/>
+                <w:tab w:val="left" w:pos="3360"/>
+                <w:tab w:val="left" w:pos="3920"/>
+                <w:tab w:val="left" w:pos="4480"/>
+                <w:tab w:val="left" w:pos="5040"/>
+                <w:tab w:val="left" w:pos="5600"/>
+                <w:tab w:val="left" w:pos="6160"/>
+                <w:tab w:val="left" w:pos="6720"/>
+              </w:tabs>
+              <w:autoSpaceDE w:val="0"/>
+              <w:autoSpaceDN w:val="0"/>
+              <w:adjustRightInd w:val="0"/>
+              <w:rPr>
+                <w:rFonts w:asciiTheme="minorHAnsi" w:hAnsiTheme="minorHAnsi" w:cstheme="minorHAnsi"/>
+                <w:color w:val="000000" w:themeColor="text1"/>
+                <w:sz w:val="20"/>
+                <w:szCs w:val="20"/>
+              </w:rPr>
+            </w:pPr>
+            <w:r>
+              <w:rPr>
+                <w:rFonts w:asciiTheme="minorHAnsi" w:hAnsiTheme="minorHAnsi" w:cstheme="minorHAnsi"/>
+                <w:color w:val="000000" w:themeColor="text1"/>
+                <w:sz w:val="20"/>
+                <w:szCs w:val="20"/>
+              </w:rPr>
+              <w:t>-e K_REVISION=dev-00001 \</w:t>
+            </w:r>
+          </w:p>
+          <w:p>
+            <w:pPr>
+              <w:tabs>
+                <w:tab w:val="left" w:pos="560"/>
+                <w:tab w:val="left" w:pos="1120"/>
+                <w:tab w:val="left" w:pos="1680"/>
+                <w:tab w:val="left" w:pos="2240"/>
+                <w:tab w:val="left" w:pos="2800"/>
+                <w:tab w:val="left" w:pos="3360"/>
+                <w:tab w:val="left" w:pos="3920"/>
+                <w:tab w:val="left" w:pos="4480"/>
+                <w:tab w:val="left" w:pos="5040"/>
+                <w:tab w:val="left" w:pos="5600"/>
+                <w:tab w:val="left" w:pos="6160"/>
+                <w:tab w:val="left" w:pos="6720"/>
+              </w:tabs>
+              <w:autoSpaceDE w:val="0"/>
+              <w:autoSpaceDN w:val="0"/>
+              <w:adjustRightInd w:val="0"/>
+              <w:rPr>
+                <w:rFonts w:asciiTheme="minorHAnsi" w:hAnsiTheme="minorHAnsi" w:cstheme="minorHAnsi"/>
+                <w:color w:val="000000" w:themeColor="text1"/>
+                <w:sz w:val="20"/>
+                <w:szCs w:val="20"/>
+              </w:rPr>
+            </w:pPr>
+            <w:r>
+              <w:rPr>
+                <w:rFonts w:asciiTheme="minorHAnsi" w:hAnsiTheme="minorHAnsi" w:cstheme="minorHAnsi"/>
+                <w:color w:val="000000" w:themeColor="text1"/>
+                <w:sz w:val="20"/>
+                <w:szCs w:val="20"/>
+              </w:rPr>
+              <w:t>-e GOOGLE_APPLICATION_CREDENTIALS=/tmp/keys/doggy-detector-2022-c42f18ed1a2f.json \</w:t>
+            </w:r>
+          </w:p>
+          <w:p>
+            <w:pPr>
+              <w:tabs>
+                <w:tab w:val="left" w:pos="560"/>
+                <w:tab w:val="left" w:pos="1120"/>
+                <w:tab w:val="left" w:pos="1680"/>
+                <w:tab w:val="left" w:pos="2240"/>
+                <w:tab w:val="left" w:pos="2800"/>
+                <w:tab w:val="left" w:pos="3360"/>
+                <w:tab w:val="left" w:pos="3920"/>
+                <w:tab w:val="left" w:pos="4480"/>
+                <w:tab w:val="left" w:pos="5040"/>
+                <w:tab w:val="left" w:pos="5600"/>
+                <w:tab w:val="left" w:pos="6160"/>
+                <w:tab w:val="left" w:pos="6720"/>
+              </w:tabs>
+              <w:autoSpaceDE w:val="0"/>
+              <w:autoSpaceDN w:val="0"/>
+              <w:adjustRightInd w:val="0"/>
+              <w:rPr>
+                <w:rFonts w:asciiTheme="minorHAnsi" w:hAnsiTheme="minorHAnsi" w:cstheme="minorHAnsi"/>
+                <w:color w:val="000000" w:themeColor="text1"/>
+                <w:sz w:val="20"/>
+                <w:szCs w:val="20"/>
+              </w:rPr>
+            </w:pPr>
+            <w:r>
+              <w:rPr>
+                <w:rFonts w:asciiTheme="minorHAnsi" w:hAnsiTheme="minorHAnsi" w:cstheme="minorHAnsi"/>
+                <w:color w:val="000000" w:themeColor="text1"/>
+                <w:sz w:val="20"/>
+                <w:szCs w:val="20"/>
+              </w:rPr>
+              <w:t>-v $GOOGLE_APPLICATION_CREDENTIALS:/tmp/keys/doggy-detector-2022-c42f18ed1a2f.json:ro \</w:t>
+            </w:r>
+          </w:p>
+          <w:p>
+            <w:pPr>
+              <w:tabs>
+                <w:tab w:val="left" w:pos="560"/>
+                <w:tab w:val="left" w:pos="1120"/>
+                <w:tab w:val="left" w:pos="1680"/>
+                <w:tab w:val="left" w:pos="2240"/>
+                <w:tab w:val="left" w:pos="2800"/>
+                <w:tab w:val="left" w:pos="3360"/>
+                <w:tab w:val="left" w:pos="3920"/>
+                <w:tab w:val="left" w:pos="4480"/>
+                <w:tab w:val="left" w:pos="5040"/>
+                <w:tab w:val="left" w:pos="5600"/>
+                <w:tab w:val="left" w:pos="6160"/>
+                <w:tab w:val="left" w:pos="6720"/>
+              </w:tabs>
+              <w:autoSpaceDE w:val="0"/>
+              <w:autoSpaceDN w:val="0"/>
+              <w:adjustRightInd w:val="0"/>
+              <w:rPr>
+                <w:rFonts w:asciiTheme="minorHAnsi" w:hAnsiTheme="minorHAnsi" w:cstheme="minorHAnsi"/>
+                <w:color w:val="000000" w:themeColor="text1"/>
+                <w:sz w:val="20"/>
+                <w:szCs w:val="20"/>
+              </w:rPr>
+            </w:pPr>
+            <w:r>
+              <w:rPr>
+                <w:rFonts w:asciiTheme="minorHAnsi" w:hAnsiTheme="minorHAnsi" w:cstheme="minorHAnsi"/>
+                <w:color w:val="000000" w:themeColor="text1"/>
+                <w:sz w:val="20"/>
+                <w:szCs w:val="20"/>
+              </w:rPr>
+              <w:t>eu.gcr.io/$PROJECT_ID/$DOCKER_IMAGE_NAME</w:t>
+            </w:r>
+          </w:p>
+          <w:p/>
+          <w:p/>
+          <w:p>
+            <w:pPr>
+              <w:tabs>
+                <w:tab w:val="left" w:pos="560"/>
+                <w:tab w:val="left" w:pos="1120"/>
+                <w:tab w:val="left" w:pos="1680"/>
+                <w:tab w:val="left" w:pos="2240"/>
+                <w:tab w:val="left" w:pos="2800"/>
+                <w:tab w:val="left" w:pos="3360"/>
+                <w:tab w:val="left" w:pos="3920"/>
+                <w:tab w:val="left" w:pos="4480"/>
+                <w:tab w:val="left" w:pos="5040"/>
+                <w:tab w:val="left" w:pos="5600"/>
+                <w:tab w:val="left" w:pos="6160"/>
+                <w:tab w:val="left" w:pos="6720"/>
+              </w:tabs>
+              <w:autoSpaceDE w:val="0"/>
+              <w:autoSpaceDN w:val="0"/>
+              <w:adjustRightInd w:val="0"/>
+              <w:rPr>
                 <w:rFonts w:asciiTheme="minorHAnsi" w:hAnsiTheme="minorHAnsi" w:cstheme="minorHAnsi"/>
                 <w:b/>
                 <w:bCs/>
@@ -2310,6 +3387,7 @@
                 <w:sz w:val="20"/>
                 <w:szCs w:val="20"/>
               </w:rPr>
+              <w:lastRenderedPageBreak/>
               <w:t>INFO:     172.17.0.1:64624 - "GET /predict?BUCKET_NAME=doggy-detector-2022-bucket-v2&amp;BLOB_NAME=test_images/test HTTP/1.1" 200 OK</w:t>
             </w:r>
           </w:p>
@@ -3326,7 +4404,6 @@
                 <w:sz w:val="20"/>
                 <w:szCs w:val="20"/>
               </w:rPr>
-              <w:lastRenderedPageBreak/>
               <w:t>Issue:</w:t>
             </w:r>
           </w:p>
@@ -5624,7 +6701,6 @@
                 <w:sz w:val="20"/>
                 <w:szCs w:val="20"/>
               </w:rPr>
-              <w:lastRenderedPageBreak/>
               <w:t>I get the following error:</w:t>
             </w:r>
           </w:p>
@@ -6666,6 +7742,7 @@
                 <w:sz w:val="20"/>
                 <w:szCs w:val="20"/>
               </w:rPr>
+              <w:lastRenderedPageBreak/>
               <w:t xml:space="preserve">Solution: </w:t>
             </w:r>
           </w:p>
@@ -7444,7 +8521,6 @@
                 <w:sz w:val="20"/>
                 <w:szCs w:val="20"/>
               </w:rPr>
-              <w:lastRenderedPageBreak/>
               <w:t>17-03-2022</w:t>
             </w:r>
           </w:p>
@@ -8219,6 +9295,7 @@
                 <w:sz w:val="20"/>
                 <w:szCs w:val="20"/>
               </w:rPr>
+              <w:lastRenderedPageBreak/>
               <w:t>13- 03-2022</w:t>
             </w:r>
           </w:p>
@@ -11939,6 +13016,7 @@
                 <w:rFonts w:asciiTheme="minorHAnsi" w:hAnsiTheme="minorHAnsi" w:cstheme="minorHAnsi"/>
                 <w:color w:val="002060"/>
               </w:rPr>
+              <w:lastRenderedPageBreak/>
               <w:t xml:space="preserve">Changed requirements.txt to </w:t>
             </w:r>
             <w:proofErr w:type="gramStart"/>
@@ -12903,7 +13981,6 @@
                 <w:sz w:val="20"/>
                 <w:szCs w:val="20"/>
               </w:rPr>
-              <w:lastRenderedPageBreak/>
               <w:t>Find the current location, and return it as a string</w:t>
             </w:r>
           </w:p>
@@ -14302,6 +15379,7 @@
                 <w:sz w:val="20"/>
                 <w:szCs w:val="20"/>
               </w:rPr>
+              <w:lastRenderedPageBreak/>
               <w:t xml:space="preserve">Issue: </w:t>
             </w:r>
             <w:r>
@@ -17847,7 +18925,7 @@
   <w:style w:type="paragraph" w:default="1" w:styleId="Normal">
     <w:name w:val="Normal"/>
     <w:qFormat/>
-    <w:rsid w:val="00560A31"/>
+    <w:rsid w:val="009A5C89"/>
     <w:rPr>
       <w:rFonts w:ascii="Times New Roman" w:eastAsia="Times New Roman" w:hAnsi="Times New Roman" w:cs="Times New Roman"/>
       <w:lang w:eastAsia="en-GB"/>

</xml_diff>

<commit_message>
MOdify fast.py to be able to access json
</commit_message>
<xml_diff>
--- a/notebooks/Progress Notes.docx
+++ b/notebooks/Progress Notes.docx
@@ -49,23 +49,7 @@
                 <w:sz w:val="20"/>
                 <w:szCs w:val="20"/>
               </w:rPr>
-              <w:t>2</w:t>
-            </w:r>
-            <w:r>
-              <w:rPr>
-                <w:rFonts w:asciiTheme="minorHAnsi" w:hAnsiTheme="minorHAnsi" w:cstheme="minorHAnsi"/>
-                <w:sz w:val="20"/>
-                <w:szCs w:val="20"/>
-              </w:rPr>
-              <w:t>5</w:t>
-            </w:r>
-            <w:r>
-              <w:rPr>
-                <w:rFonts w:asciiTheme="minorHAnsi" w:hAnsiTheme="minorHAnsi" w:cstheme="minorHAnsi"/>
-                <w:sz w:val="20"/>
-                <w:szCs w:val="20"/>
-              </w:rPr>
-              <w:t>-03-2022</w:t>
+              <w:t>25-03-2022</w:t>
             </w:r>
           </w:p>
           <w:p>
@@ -109,6 +93,326 @@
             </w:r>
           </w:p>
           <w:p>
+            <w:r>
+              <w:t>Container not being pushed</w:t>
+            </w:r>
+          </w:p>
+          <w:p/>
+          <w:p>
+            <w:pPr>
+              <w:rPr>
+                <w:rFonts w:asciiTheme="minorHAnsi" w:hAnsiTheme="minorHAnsi" w:cstheme="minorHAnsi"/>
+                <w:color w:val="00B050"/>
+              </w:rPr>
+            </w:pPr>
+            <w:r>
+              <w:rPr>
+                <w:rFonts w:asciiTheme="minorHAnsi" w:hAnsiTheme="minorHAnsi" w:cstheme="minorHAnsi"/>
+                <w:color w:val="00B050"/>
+              </w:rPr>
+              <w:t>Tentative Solution</w:t>
+            </w:r>
+            <w:r>
+              <w:rPr>
+                <w:rFonts w:asciiTheme="minorHAnsi" w:hAnsiTheme="minorHAnsi" w:cstheme="minorHAnsi"/>
+                <w:color w:val="00B050"/>
+              </w:rPr>
+              <w:t>:</w:t>
+            </w:r>
+          </w:p>
+          <w:p>
+            <w:pPr>
+              <w:rPr>
+                <w:rFonts w:asciiTheme="minorHAnsi" w:hAnsiTheme="minorHAnsi" w:cstheme="minorHAnsi"/>
+                <w:color w:val="000000" w:themeColor="text1"/>
+              </w:rPr>
+            </w:pPr>
+            <w:r>
+              <w:rPr>
+                <w:rFonts w:asciiTheme="minorHAnsi" w:hAnsiTheme="minorHAnsi" w:cstheme="minorHAnsi"/>
+                <w:color w:val="000000" w:themeColor="text1"/>
+              </w:rPr>
+              <w:t>Clear all builds</w:t>
+            </w:r>
+          </w:p>
+          <w:p>
+            <w:pPr>
+              <w:rPr>
+                <w:rFonts w:asciiTheme="minorHAnsi" w:hAnsiTheme="minorHAnsi" w:cstheme="minorHAnsi"/>
+                <w:color w:val="000000" w:themeColor="text1"/>
+              </w:rPr>
+            </w:pPr>
+            <w:r>
+              <w:rPr>
+                <w:rFonts w:asciiTheme="minorHAnsi" w:hAnsiTheme="minorHAnsi" w:cstheme="minorHAnsi"/>
+                <w:color w:val="000000" w:themeColor="text1"/>
+              </w:rPr>
+              <w:t>Clear all images</w:t>
+            </w:r>
+          </w:p>
+          <w:p>
+            <w:pPr>
+              <w:rPr>
+                <w:rFonts w:asciiTheme="minorHAnsi" w:hAnsiTheme="minorHAnsi" w:cstheme="minorHAnsi"/>
+                <w:color w:val="000000" w:themeColor="text1"/>
+              </w:rPr>
+            </w:pPr>
+            <w:r>
+              <w:rPr>
+                <w:rFonts w:asciiTheme="minorHAnsi" w:hAnsiTheme="minorHAnsi" w:cstheme="minorHAnsi"/>
+                <w:color w:val="000000" w:themeColor="text1"/>
+              </w:rPr>
+              <w:t>Change to gcr.com</w:t>
+            </w:r>
+          </w:p>
+          <w:p>
+            <w:pPr>
+              <w:rPr>
+                <w:rFonts w:asciiTheme="minorHAnsi" w:hAnsiTheme="minorHAnsi" w:cstheme="minorHAnsi"/>
+                <w:color w:val="000000" w:themeColor="text1"/>
+              </w:rPr>
+            </w:pPr>
+          </w:p>
+          <w:p>
+            <w:pPr>
+              <w:autoSpaceDE w:val="0"/>
+              <w:autoSpaceDN w:val="0"/>
+              <w:adjustRightInd w:val="0"/>
+              <w:spacing w:line="431" w:lineRule="atLeast"/>
+              <w:rPr>
+                <w:rFonts w:asciiTheme="minorHAnsi" w:hAnsiTheme="minorHAnsi" w:cstheme="minorHAnsi"/>
+              </w:rPr>
+            </w:pPr>
+            <w:r>
+              <w:rPr>
+                <w:rFonts w:asciiTheme="minorHAnsi" w:hAnsiTheme="minorHAnsi" w:cstheme="minorHAnsi"/>
+              </w:rPr>
+              <w:t>export PROJECT_ID=doggy-detector-2022</w:t>
+            </w:r>
+          </w:p>
+          <w:p>
+            <w:pPr>
+              <w:autoSpaceDE w:val="0"/>
+              <w:autoSpaceDN w:val="0"/>
+              <w:adjustRightInd w:val="0"/>
+              <w:spacing w:line="431" w:lineRule="atLeast"/>
+              <w:rPr>
+                <w:rFonts w:asciiTheme="minorHAnsi" w:hAnsiTheme="minorHAnsi" w:cstheme="minorHAnsi"/>
+              </w:rPr>
+            </w:pPr>
+            <w:r>
+              <w:rPr>
+                <w:rFonts w:asciiTheme="minorHAnsi" w:hAnsiTheme="minorHAnsi" w:cstheme="minorHAnsi"/>
+              </w:rPr>
+              <w:t>echo $PROJECT_ID</w:t>
+            </w:r>
+          </w:p>
+          <w:p>
+            <w:pPr>
+              <w:autoSpaceDE w:val="0"/>
+              <w:autoSpaceDN w:val="0"/>
+              <w:adjustRightInd w:val="0"/>
+              <w:spacing w:line="431" w:lineRule="atLeast"/>
+              <w:rPr>
+                <w:rFonts w:asciiTheme="minorHAnsi" w:hAnsiTheme="minorHAnsi" w:cstheme="minorHAnsi"/>
+              </w:rPr>
+            </w:pPr>
+            <w:proofErr w:type="spellStart"/>
+            <w:r>
+              <w:rPr>
+                <w:rFonts w:asciiTheme="minorHAnsi" w:hAnsiTheme="minorHAnsi" w:cstheme="minorHAnsi"/>
+              </w:rPr>
+              <w:t>gcloud</w:t>
+            </w:r>
+            <w:proofErr w:type="spellEnd"/>
+            <w:r>
+              <w:rPr>
+                <w:rFonts w:asciiTheme="minorHAnsi" w:hAnsiTheme="minorHAnsi" w:cstheme="minorHAnsi"/>
+              </w:rPr>
+              <w:t xml:space="preserve"> config set project $PROJECT_ID</w:t>
+            </w:r>
+          </w:p>
+          <w:p>
+            <w:pPr>
+              <w:autoSpaceDE w:val="0"/>
+              <w:autoSpaceDN w:val="0"/>
+              <w:adjustRightInd w:val="0"/>
+              <w:spacing w:line="431" w:lineRule="atLeast"/>
+              <w:rPr>
+                <w:rFonts w:asciiTheme="minorHAnsi" w:hAnsiTheme="minorHAnsi" w:cstheme="minorHAnsi"/>
+              </w:rPr>
+            </w:pPr>
+          </w:p>
+          <w:p>
+            <w:pPr>
+              <w:autoSpaceDE w:val="0"/>
+              <w:autoSpaceDN w:val="0"/>
+              <w:adjustRightInd w:val="0"/>
+              <w:spacing w:line="431" w:lineRule="atLeast"/>
+              <w:rPr>
+                <w:rFonts w:asciiTheme="minorHAnsi" w:hAnsiTheme="minorHAnsi" w:cstheme="minorHAnsi"/>
+              </w:rPr>
+            </w:pPr>
+            <w:r>
+              <w:rPr>
+                <w:rFonts w:asciiTheme="minorHAnsi" w:hAnsiTheme="minorHAnsi" w:cstheme="minorHAnsi"/>
+              </w:rPr>
+              <w:t>export DOCKER_IMAGE_NAME=doggy-detector-2022-image</w:t>
+            </w:r>
+          </w:p>
+          <w:p>
+            <w:pPr>
+              <w:autoSpaceDE w:val="0"/>
+              <w:autoSpaceDN w:val="0"/>
+              <w:adjustRightInd w:val="0"/>
+              <w:spacing w:line="431" w:lineRule="atLeast"/>
+              <w:rPr>
+                <w:rFonts w:asciiTheme="minorHAnsi" w:hAnsiTheme="minorHAnsi" w:cstheme="minorHAnsi"/>
+              </w:rPr>
+            </w:pPr>
+            <w:r>
+              <w:rPr>
+                <w:rFonts w:asciiTheme="minorHAnsi" w:hAnsiTheme="minorHAnsi" w:cstheme="minorHAnsi"/>
+              </w:rPr>
+              <w:t>echo $DOCKER_IMAGE_NAME</w:t>
+            </w:r>
+          </w:p>
+          <w:p>
+            <w:pPr>
+              <w:autoSpaceDE w:val="0"/>
+              <w:autoSpaceDN w:val="0"/>
+              <w:adjustRightInd w:val="0"/>
+              <w:spacing w:line="431" w:lineRule="atLeast"/>
+              <w:rPr>
+                <w:rFonts w:asciiTheme="minorHAnsi" w:hAnsiTheme="minorHAnsi" w:cstheme="minorHAnsi"/>
+              </w:rPr>
+            </w:pPr>
+          </w:p>
+          <w:p>
+            <w:pPr>
+              <w:autoSpaceDE w:val="0"/>
+              <w:autoSpaceDN w:val="0"/>
+              <w:adjustRightInd w:val="0"/>
+              <w:spacing w:line="431" w:lineRule="atLeast"/>
+              <w:rPr>
+                <w:rFonts w:asciiTheme="minorHAnsi" w:hAnsiTheme="minorHAnsi" w:cstheme="minorHAnsi"/>
+              </w:rPr>
+            </w:pPr>
+            <w:r>
+              <w:rPr>
+                <w:rFonts w:asciiTheme="minorHAnsi" w:hAnsiTheme="minorHAnsi" w:cstheme="minorHAnsi"/>
+              </w:rPr>
+              <w:t>docker build -t gcr.io/$PROJECT_ID/$DOCKER_IMAGE_</w:t>
+            </w:r>
+            <w:proofErr w:type="gramStart"/>
+            <w:r>
+              <w:rPr>
+                <w:rFonts w:asciiTheme="minorHAnsi" w:hAnsiTheme="minorHAnsi" w:cstheme="minorHAnsi"/>
+              </w:rPr>
+              <w:t>NAME .</w:t>
+            </w:r>
+            <w:proofErr w:type="gramEnd"/>
+          </w:p>
+          <w:p>
+            <w:pPr>
+              <w:autoSpaceDE w:val="0"/>
+              <w:autoSpaceDN w:val="0"/>
+              <w:adjustRightInd w:val="0"/>
+              <w:rPr>
+                <w:rFonts w:asciiTheme="minorHAnsi" w:hAnsiTheme="minorHAnsi" w:cstheme="minorHAnsi"/>
+              </w:rPr>
+            </w:pPr>
+          </w:p>
+          <w:p>
+            <w:pPr>
+              <w:autoSpaceDE w:val="0"/>
+              <w:autoSpaceDN w:val="0"/>
+              <w:adjustRightInd w:val="0"/>
+              <w:rPr>
+                <w:rFonts w:asciiTheme="minorHAnsi" w:hAnsiTheme="minorHAnsi" w:cstheme="minorHAnsi"/>
+              </w:rPr>
+            </w:pPr>
+            <w:r>
+              <w:rPr>
+                <w:rFonts w:asciiTheme="minorHAnsi" w:hAnsiTheme="minorHAnsi" w:cstheme="minorHAnsi"/>
+              </w:rPr>
+              <w:t>docker push gcr.io/$PROJECT_ID/$DOCKER_IMAGE_NAME</w:t>
+            </w:r>
+          </w:p>
+          <w:p>
+            <w:pPr>
+              <w:autoSpaceDE w:val="0"/>
+              <w:autoSpaceDN w:val="0"/>
+              <w:adjustRightInd w:val="0"/>
+              <w:rPr>
+                <w:rFonts w:asciiTheme="minorHAnsi" w:hAnsiTheme="minorHAnsi" w:cstheme="minorHAnsi"/>
+              </w:rPr>
+            </w:pPr>
+          </w:p>
+          <w:p>
+            <w:pPr>
+              <w:rPr>
+                <w:rFonts w:asciiTheme="minorHAnsi" w:hAnsiTheme="minorHAnsi" w:cstheme="minorHAnsi"/>
+              </w:rPr>
+            </w:pPr>
+            <w:proofErr w:type="spellStart"/>
+            <w:r>
+              <w:rPr>
+                <w:rFonts w:asciiTheme="minorHAnsi" w:hAnsiTheme="minorHAnsi" w:cstheme="minorHAnsi"/>
+              </w:rPr>
+              <w:t>gcloud</w:t>
+            </w:r>
+            <w:proofErr w:type="spellEnd"/>
+            <w:r>
+              <w:rPr>
+                <w:rFonts w:asciiTheme="minorHAnsi" w:hAnsiTheme="minorHAnsi" w:cstheme="minorHAnsi"/>
+              </w:rPr>
+              <w:t xml:space="preserve"> run deploy --image eu.gcr.io/$PROJECT_ID/$DOCKER_IMAGE_NAME --platform managed --region australia-southeast1</w:t>
+            </w:r>
+          </w:p>
+          <w:p/>
+          <w:p/>
+          <w:p>
+            <w:pPr>
+              <w:tabs>
+                <w:tab w:val="left" w:pos="560"/>
+                <w:tab w:val="left" w:pos="1120"/>
+                <w:tab w:val="left" w:pos="1680"/>
+                <w:tab w:val="left" w:pos="2240"/>
+                <w:tab w:val="left" w:pos="2800"/>
+                <w:tab w:val="left" w:pos="3360"/>
+                <w:tab w:val="left" w:pos="3920"/>
+                <w:tab w:val="left" w:pos="4480"/>
+                <w:tab w:val="left" w:pos="5040"/>
+                <w:tab w:val="left" w:pos="5600"/>
+                <w:tab w:val="left" w:pos="6160"/>
+                <w:tab w:val="left" w:pos="6720"/>
+              </w:tabs>
+              <w:autoSpaceDE w:val="0"/>
+              <w:autoSpaceDN w:val="0"/>
+              <w:adjustRightInd w:val="0"/>
+              <w:rPr>
+                <w:rFonts w:asciiTheme="minorHAnsi" w:hAnsiTheme="minorHAnsi" w:cstheme="minorHAnsi"/>
+                <w:b/>
+                <w:bCs/>
+                <w:color w:val="FF0000"/>
+                <w:sz w:val="20"/>
+                <w:szCs w:val="20"/>
+              </w:rPr>
+            </w:pPr>
+            <w:r>
+              <w:rPr>
+                <w:rFonts w:asciiTheme="minorHAnsi" w:hAnsiTheme="minorHAnsi" w:cstheme="minorHAnsi"/>
+                <w:b/>
+                <w:bCs/>
+                <w:color w:val="FF0000"/>
+                <w:sz w:val="20"/>
+                <w:szCs w:val="20"/>
+              </w:rPr>
+              <w:t>Issue</w:t>
+            </w:r>
+          </w:p>
+          <w:p>
             <w:pPr>
               <w:tabs>
                 <w:tab w:val="left" w:pos="560"/>
@@ -164,7 +468,7 @@
               <w:autoSpaceDN w:val="0"/>
               <w:adjustRightInd w:val="0"/>
               <w:rPr>
-                <w:rFonts w:ascii="Menlo" w:eastAsiaTheme="minorHAnsi" w:hAnsi="Menlo" w:cs="Menlo"/>
+                <w:rFonts w:asciiTheme="minorHAnsi" w:eastAsiaTheme="minorHAnsi" w:hAnsiTheme="minorHAnsi" w:cstheme="minorHAnsi"/>
                 <w:color w:val="000000"/>
                 <w:sz w:val="22"/>
                 <w:szCs w:val="22"/>
@@ -173,7 +477,7 @@
             </w:pPr>
             <w:r>
               <w:rPr>
-                <w:rFonts w:ascii="Menlo" w:eastAsiaTheme="minorHAnsi" w:hAnsi="Menlo" w:cs="Menlo"/>
+                <w:rFonts w:asciiTheme="minorHAnsi" w:eastAsiaTheme="minorHAnsi" w:hAnsiTheme="minorHAnsi" w:cstheme="minorHAnsi"/>
                 <w:color w:val="000000"/>
                 <w:sz w:val="22"/>
                 <w:szCs w:val="22"/>
@@ -202,7 +506,7 @@
               <w:autoSpaceDN w:val="0"/>
               <w:adjustRightInd w:val="0"/>
               <w:rPr>
-                <w:rFonts w:ascii="Menlo" w:eastAsiaTheme="minorHAnsi" w:hAnsi="Menlo" w:cs="Menlo"/>
+                <w:rFonts w:asciiTheme="minorHAnsi" w:eastAsiaTheme="minorHAnsi" w:hAnsiTheme="minorHAnsi" w:cstheme="minorHAnsi"/>
                 <w:color w:val="000000"/>
                 <w:sz w:val="22"/>
                 <w:szCs w:val="22"/>
@@ -211,7 +515,7 @@
             </w:pPr>
             <w:r>
               <w:rPr>
-                <w:rFonts w:ascii="Menlo" w:eastAsiaTheme="minorHAnsi" w:hAnsi="Menlo" w:cs="Menlo"/>
+                <w:rFonts w:asciiTheme="minorHAnsi" w:eastAsiaTheme="minorHAnsi" w:hAnsiTheme="minorHAnsi" w:cstheme="minorHAnsi"/>
                 <w:color w:val="000000"/>
                 <w:sz w:val="22"/>
                 <w:szCs w:val="22"/>
@@ -222,42 +526,188 @@
           </w:p>
           <w:p>
             <w:pPr>
-              <w:pStyle w:val="Heading2"/>
-              <w:rPr>
-                <w:rFonts w:asciiTheme="minorHAnsi" w:hAnsiTheme="minorHAnsi" w:cstheme="minorHAnsi"/>
-                <w:sz w:val="20"/>
-                <w:szCs w:val="20"/>
-              </w:rPr>
-            </w:pPr>
-          </w:p>
-          <w:p/>
-          <w:p>
-            <w:pPr>
-              <w:rPr>
+              <w:rPr>
+                <w:rFonts w:asciiTheme="minorHAnsi" w:hAnsiTheme="minorHAnsi" w:cstheme="minorHAnsi"/>
+              </w:rPr>
+            </w:pPr>
+          </w:p>
+          <w:p>
+            <w:pPr>
+              <w:rPr>
+                <w:rFonts w:asciiTheme="minorHAnsi" w:hAnsiTheme="minorHAnsi" w:cstheme="minorHAnsi"/>
                 <w:color w:val="00B050"/>
               </w:rPr>
             </w:pPr>
             <w:r>
               <w:rPr>
+                <w:rFonts w:asciiTheme="minorHAnsi" w:hAnsiTheme="minorHAnsi" w:cstheme="minorHAnsi"/>
                 <w:color w:val="00B050"/>
               </w:rPr>
-              <w:t xml:space="preserve">Tentative </w:t>
-            </w:r>
-            <w:r>
-              <w:rPr>
-                <w:color w:val="00B050"/>
-              </w:rPr>
               <w:t>Solution</w:t>
             </w:r>
           </w:p>
           <w:p>
             <w:pPr>
+              <w:rPr>
+                <w:rFonts w:asciiTheme="minorHAnsi" w:hAnsiTheme="minorHAnsi" w:cstheme="minorHAnsi"/>
+                <w:color w:val="000000" w:themeColor="text1"/>
+              </w:rPr>
+            </w:pPr>
+          </w:p>
+          <w:p>
+            <w:pPr>
+              <w:rPr>
+                <w:rFonts w:asciiTheme="minorHAnsi" w:hAnsiTheme="minorHAnsi" w:cstheme="minorHAnsi"/>
+                <w:color w:val="000000" w:themeColor="text1"/>
+              </w:rPr>
+            </w:pPr>
+            <w:r>
+              <w:rPr>
+                <w:rFonts w:asciiTheme="minorHAnsi" w:hAnsiTheme="minorHAnsi" w:cstheme="minorHAnsi"/>
+                <w:color w:val="000000" w:themeColor="text1"/>
+              </w:rPr>
+              <w:t xml:space="preserve">What I did was </w:t>
+            </w:r>
+            <w:proofErr w:type="gramStart"/>
+            <w:r>
+              <w:rPr>
+                <w:rFonts w:asciiTheme="minorHAnsi" w:hAnsiTheme="minorHAnsi" w:cstheme="minorHAnsi"/>
+                <w:color w:val="000000" w:themeColor="text1"/>
+              </w:rPr>
+              <w:t>I :</w:t>
+            </w:r>
+            <w:proofErr w:type="gramEnd"/>
+          </w:p>
+          <w:p>
+            <w:pPr>
+              <w:pStyle w:val="ListParagraph"/>
+              <w:numPr>
+                <w:ilvl w:val="0"/>
+                <w:numId w:val="9"/>
+              </w:numPr>
+              <w:rPr>
+                <w:rFonts w:asciiTheme="minorHAnsi" w:hAnsiTheme="minorHAnsi" w:cstheme="minorHAnsi"/>
+                <w:color w:val="000000" w:themeColor="text1"/>
+              </w:rPr>
+            </w:pPr>
+            <w:r>
+              <w:rPr>
+                <w:rFonts w:asciiTheme="minorHAnsi" w:hAnsiTheme="minorHAnsi" w:cstheme="minorHAnsi"/>
+                <w:color w:val="000000" w:themeColor="text1"/>
+              </w:rPr>
+              <w:t>Copied the json file over to the root file of docker</w:t>
+            </w:r>
+          </w:p>
+          <w:p>
+            <w:pPr>
+              <w:pStyle w:val="ListParagraph"/>
+              <w:numPr>
+                <w:ilvl w:val="0"/>
+                <w:numId w:val="9"/>
+              </w:numPr>
+              <w:rPr>
+                <w:rFonts w:asciiTheme="minorHAnsi" w:hAnsiTheme="minorHAnsi" w:cstheme="minorHAnsi"/>
+                <w:color w:val="000000" w:themeColor="text1"/>
+              </w:rPr>
+            </w:pPr>
+            <w:r>
+              <w:rPr>
+                <w:rFonts w:asciiTheme="minorHAnsi" w:hAnsiTheme="minorHAnsi" w:cstheme="minorHAnsi"/>
+                <w:color w:val="000000" w:themeColor="text1"/>
+              </w:rPr>
+              <w:t>Added this to the fast.py file</w:t>
+            </w:r>
+          </w:p>
+          <w:p>
+            <w:pPr>
+              <w:pStyle w:val="HTMLPreformatted"/>
+              <w:textAlignment w:val="baseline"/>
+              <w:rPr>
+                <w:rStyle w:val="HTMLCode"/>
+                <w:rFonts w:asciiTheme="minorHAnsi" w:hAnsiTheme="minorHAnsi" w:cstheme="minorHAnsi"/>
+                <w:color w:val="000000" w:themeColor="text1"/>
+                <w:bdr w:val="none" w:sz="0" w:space="0" w:color="auto" w:frame="1"/>
+              </w:rPr>
+            </w:pPr>
+            <w:proofErr w:type="spellStart"/>
+            <w:proofErr w:type="gramStart"/>
+            <w:r>
+              <w:rPr>
+                <w:rStyle w:val="HTMLCode"/>
+                <w:rFonts w:asciiTheme="minorHAnsi" w:hAnsiTheme="minorHAnsi" w:cstheme="minorHAnsi"/>
+                <w:color w:val="000000" w:themeColor="text1"/>
+                <w:bdr w:val="none" w:sz="0" w:space="0" w:color="auto" w:frame="1"/>
+              </w:rPr>
+              <w:t>os.environ</w:t>
+            </w:r>
+            <w:proofErr w:type="spellEnd"/>
+            <w:proofErr w:type="gramEnd"/>
+            <w:r>
+              <w:rPr>
+                <w:rStyle w:val="HTMLCode"/>
+                <w:rFonts w:asciiTheme="minorHAnsi" w:hAnsiTheme="minorHAnsi" w:cstheme="minorHAnsi"/>
+                <w:color w:val="000000" w:themeColor="text1"/>
+                <w:bdr w:val="none" w:sz="0" w:space="0" w:color="auto" w:frame="1"/>
+              </w:rPr>
+              <w:t>['GOOGLE_APPLICATION_CREDENTIALS'] = '</w:t>
+            </w:r>
+            <w:proofErr w:type="spellStart"/>
+            <w:r>
+              <w:rPr>
+                <w:rStyle w:val="HTMLCode"/>
+                <w:rFonts w:asciiTheme="minorHAnsi" w:hAnsiTheme="minorHAnsi" w:cstheme="minorHAnsi"/>
+                <w:color w:val="000000" w:themeColor="text1"/>
+                <w:bdr w:val="none" w:sz="0" w:space="0" w:color="auto" w:frame="1"/>
+              </w:rPr>
+              <w:t>path_to_json_file</w:t>
+            </w:r>
+            <w:proofErr w:type="spellEnd"/>
+            <w:r>
+              <w:rPr>
+                <w:rStyle w:val="HTMLCode"/>
+                <w:rFonts w:asciiTheme="minorHAnsi" w:hAnsiTheme="minorHAnsi" w:cstheme="minorHAnsi"/>
+                <w:color w:val="000000" w:themeColor="text1"/>
+                <w:bdr w:val="none" w:sz="0" w:space="0" w:color="auto" w:frame="1"/>
+              </w:rPr>
+              <w:t>’</w:t>
+            </w:r>
+          </w:p>
+          <w:p>
+            <w:pPr>
+              <w:pStyle w:val="HTMLPreformatted"/>
+              <w:textAlignment w:val="baseline"/>
+              <w:rPr>
+                <w:rFonts w:asciiTheme="minorHAnsi" w:hAnsiTheme="minorHAnsi" w:cstheme="minorHAnsi"/>
+                <w:color w:val="000000" w:themeColor="text1"/>
+                <w:bdr w:val="none" w:sz="0" w:space="0" w:color="auto" w:frame="1"/>
+              </w:rPr>
+            </w:pPr>
+          </w:p>
+          <w:p>
+            <w:pPr>
+              <w:pStyle w:val="HTMLPreformatted"/>
+              <w:textAlignment w:val="baseline"/>
+              <w:rPr>
+                <w:rFonts w:asciiTheme="minorHAnsi" w:hAnsiTheme="minorHAnsi" w:cstheme="minorHAnsi"/>
+                <w:color w:val="000000" w:themeColor="text1"/>
+                <w:bdr w:val="none" w:sz="0" w:space="0" w:color="auto" w:frame="1"/>
+              </w:rPr>
+            </w:pPr>
+          </w:p>
+          <w:p>
+            <w:pPr>
               <w:autoSpaceDE w:val="0"/>
               <w:autoSpaceDN w:val="0"/>
               <w:adjustRightInd w:val="0"/>
               <w:spacing w:line="431" w:lineRule="atLeast"/>
-            </w:pPr>
-            <w:r>
+              <w:rPr>
+                <w:rFonts w:asciiTheme="minorHAnsi" w:hAnsiTheme="minorHAnsi" w:cstheme="minorHAnsi"/>
+              </w:rPr>
+            </w:pPr>
+            <w:r>
+              <w:rPr>
+                <w:rFonts w:asciiTheme="minorHAnsi" w:hAnsiTheme="minorHAnsi" w:cstheme="minorHAnsi"/>
+              </w:rPr>
               <w:t>export PROJECT_ID=doggy-detector-2022</w:t>
             </w:r>
           </w:p>
@@ -267,8 +717,14 @@
               <w:autoSpaceDN w:val="0"/>
               <w:adjustRightInd w:val="0"/>
               <w:spacing w:line="431" w:lineRule="atLeast"/>
-            </w:pPr>
-            <w:r>
+              <w:rPr>
+                <w:rFonts w:asciiTheme="minorHAnsi" w:hAnsiTheme="minorHAnsi" w:cstheme="minorHAnsi"/>
+              </w:rPr>
+            </w:pPr>
+            <w:r>
+              <w:rPr>
+                <w:rFonts w:asciiTheme="minorHAnsi" w:hAnsiTheme="minorHAnsi" w:cstheme="minorHAnsi"/>
+              </w:rPr>
               <w:t>echo $PROJECT_ID</w:t>
             </w:r>
           </w:p>
@@ -278,13 +734,22 @@
               <w:autoSpaceDN w:val="0"/>
               <w:adjustRightInd w:val="0"/>
               <w:spacing w:line="431" w:lineRule="atLeast"/>
+              <w:rPr>
+                <w:rFonts w:asciiTheme="minorHAnsi" w:hAnsiTheme="minorHAnsi" w:cstheme="minorHAnsi"/>
+              </w:rPr>
             </w:pPr>
             <w:proofErr w:type="spellStart"/>
             <w:r>
+              <w:rPr>
+                <w:rFonts w:asciiTheme="minorHAnsi" w:hAnsiTheme="minorHAnsi" w:cstheme="minorHAnsi"/>
+              </w:rPr>
               <w:t>gcloud</w:t>
             </w:r>
             <w:proofErr w:type="spellEnd"/>
             <w:r>
+              <w:rPr>
+                <w:rFonts w:asciiTheme="minorHAnsi" w:hAnsiTheme="minorHAnsi" w:cstheme="minorHAnsi"/>
+              </w:rPr>
               <w:t xml:space="preserve"> config set project $PROJECT_ID</w:t>
             </w:r>
           </w:p>
@@ -294,6 +759,9 @@
               <w:autoSpaceDN w:val="0"/>
               <w:adjustRightInd w:val="0"/>
               <w:spacing w:line="431" w:lineRule="atLeast"/>
+              <w:rPr>
+                <w:rFonts w:asciiTheme="minorHAnsi" w:hAnsiTheme="minorHAnsi" w:cstheme="minorHAnsi"/>
+              </w:rPr>
             </w:pPr>
           </w:p>
           <w:p>
@@ -302,6 +770,9 @@
               <w:autoSpaceDN w:val="0"/>
               <w:adjustRightInd w:val="0"/>
               <w:spacing w:line="431" w:lineRule="atLeast"/>
+              <w:rPr>
+                <w:rFonts w:asciiTheme="minorHAnsi" w:hAnsiTheme="minorHAnsi" w:cstheme="minorHAnsi"/>
+              </w:rPr>
             </w:pPr>
           </w:p>
           <w:p>
@@ -310,8 +781,14 @@
               <w:autoSpaceDN w:val="0"/>
               <w:adjustRightInd w:val="0"/>
               <w:spacing w:line="431" w:lineRule="atLeast"/>
-            </w:pPr>
-            <w:r>
+              <w:rPr>
+                <w:rFonts w:asciiTheme="minorHAnsi" w:hAnsiTheme="minorHAnsi" w:cstheme="minorHAnsi"/>
+              </w:rPr>
+            </w:pPr>
+            <w:r>
+              <w:rPr>
+                <w:rFonts w:asciiTheme="minorHAnsi" w:hAnsiTheme="minorHAnsi" w:cstheme="minorHAnsi"/>
+              </w:rPr>
               <w:t>export DOCKER_IMAGE_NAME=doggy-detector-2022-image</w:t>
             </w:r>
           </w:p>
@@ -321,8 +798,14 @@
               <w:autoSpaceDN w:val="0"/>
               <w:adjustRightInd w:val="0"/>
               <w:spacing w:line="431" w:lineRule="atLeast"/>
-            </w:pPr>
-            <w:r>
+              <w:rPr>
+                <w:rFonts w:asciiTheme="minorHAnsi" w:hAnsiTheme="minorHAnsi" w:cstheme="minorHAnsi"/>
+              </w:rPr>
+            </w:pPr>
+            <w:r>
+              <w:rPr>
+                <w:rFonts w:asciiTheme="minorHAnsi" w:hAnsiTheme="minorHAnsi" w:cstheme="minorHAnsi"/>
+              </w:rPr>
               <w:t>echo $DOCKER_IMAGE_NAME</w:t>
             </w:r>
           </w:p>
@@ -332,6 +815,9 @@
               <w:autoSpaceDN w:val="0"/>
               <w:adjustRightInd w:val="0"/>
               <w:spacing w:line="431" w:lineRule="atLeast"/>
+              <w:rPr>
+                <w:rFonts w:asciiTheme="minorHAnsi" w:hAnsiTheme="minorHAnsi" w:cstheme="minorHAnsi"/>
+              </w:rPr>
             </w:pPr>
           </w:p>
           <w:p>
@@ -340,6 +826,9 @@
               <w:autoSpaceDN w:val="0"/>
               <w:adjustRightInd w:val="0"/>
               <w:spacing w:line="431" w:lineRule="atLeast"/>
+              <w:rPr>
+                <w:rFonts w:asciiTheme="minorHAnsi" w:hAnsiTheme="minorHAnsi" w:cstheme="minorHAnsi"/>
+              </w:rPr>
             </w:pPr>
           </w:p>
           <w:p>
@@ -348,12 +837,21 @@
               <w:autoSpaceDN w:val="0"/>
               <w:adjustRightInd w:val="0"/>
               <w:spacing w:line="431" w:lineRule="atLeast"/>
-            </w:pPr>
-            <w:r>
+              <w:rPr>
+                <w:rFonts w:asciiTheme="minorHAnsi" w:hAnsiTheme="minorHAnsi" w:cstheme="minorHAnsi"/>
+              </w:rPr>
+            </w:pPr>
+            <w:r>
+              <w:rPr>
+                <w:rFonts w:asciiTheme="minorHAnsi" w:hAnsiTheme="minorHAnsi" w:cstheme="minorHAnsi"/>
+              </w:rPr>
               <w:t>docker build -t eu.gcr.io/$PROJECT_ID/$DOCKER_IMAGE_</w:t>
             </w:r>
             <w:proofErr w:type="gramStart"/>
             <w:r>
+              <w:rPr>
+                <w:rFonts w:asciiTheme="minorHAnsi" w:hAnsiTheme="minorHAnsi" w:cstheme="minorHAnsi"/>
+              </w:rPr>
               <w:t>NAME .</w:t>
             </w:r>
             <w:proofErr w:type="gramEnd"/>
@@ -363,6 +861,9 @@
               <w:autoSpaceDE w:val="0"/>
               <w:autoSpaceDN w:val="0"/>
               <w:adjustRightInd w:val="0"/>
+              <w:rPr>
+                <w:rFonts w:asciiTheme="minorHAnsi" w:hAnsiTheme="minorHAnsi" w:cstheme="minorHAnsi"/>
+              </w:rPr>
             </w:pPr>
           </w:p>
           <w:p>
@@ -371,8 +872,14 @@
               <w:autoSpaceDN w:val="0"/>
               <w:adjustRightInd w:val="0"/>
               <w:spacing w:line="431" w:lineRule="atLeast"/>
-            </w:pPr>
-            <w:r>
+              <w:rPr>
+                <w:rFonts w:asciiTheme="minorHAnsi" w:hAnsiTheme="minorHAnsi" w:cstheme="minorHAnsi"/>
+              </w:rPr>
+            </w:pPr>
+            <w:r>
+              <w:rPr>
+                <w:rFonts w:asciiTheme="minorHAnsi" w:hAnsiTheme="minorHAnsi" w:cstheme="minorHAnsi"/>
+              </w:rPr>
               <w:t>docker run -e PORT=8000 -p 8000:8000 eu.gcr.io/$PROJECT_ID/$DOCKER_IMAGE_NAME</w:t>
             </w:r>
           </w:p>
@@ -381,29 +888,139 @@
               <w:autoSpaceDE w:val="0"/>
               <w:autoSpaceDN w:val="0"/>
               <w:adjustRightInd w:val="0"/>
-            </w:pPr>
-          </w:p>
-          <w:p>
-            <w:pPr>
-              <w:autoSpaceDE w:val="0"/>
-              <w:autoSpaceDN w:val="0"/>
-              <w:adjustRightInd w:val="0"/>
-            </w:pPr>
-          </w:p>
-          <w:p>
-            <w:pPr>
-              <w:autoSpaceDE w:val="0"/>
-              <w:autoSpaceDN w:val="0"/>
-              <w:adjustRightInd w:val="0"/>
-            </w:pPr>
-          </w:p>
-          <w:p>
+              <w:rPr>
+                <w:rFonts w:asciiTheme="minorHAnsi" w:hAnsiTheme="minorHAnsi" w:cstheme="minorHAnsi"/>
+              </w:rPr>
+            </w:pPr>
+          </w:p>
+          <w:p>
+            <w:pPr>
+              <w:tabs>
+                <w:tab w:val="left" w:pos="560"/>
+                <w:tab w:val="left" w:pos="1120"/>
+                <w:tab w:val="left" w:pos="1680"/>
+                <w:tab w:val="left" w:pos="2240"/>
+                <w:tab w:val="left" w:pos="2800"/>
+                <w:tab w:val="left" w:pos="3360"/>
+                <w:tab w:val="left" w:pos="3920"/>
+                <w:tab w:val="left" w:pos="4480"/>
+                <w:tab w:val="left" w:pos="5040"/>
+                <w:tab w:val="left" w:pos="5600"/>
+                <w:tab w:val="left" w:pos="6160"/>
+                <w:tab w:val="left" w:pos="6720"/>
+              </w:tabs>
+              <w:autoSpaceDE w:val="0"/>
+              <w:autoSpaceDN w:val="0"/>
+              <w:adjustRightInd w:val="0"/>
+              <w:rPr>
+                <w:rFonts w:asciiTheme="minorHAnsi" w:hAnsiTheme="minorHAnsi" w:cstheme="minorHAnsi"/>
+                <w:color w:val="000000" w:themeColor="text1"/>
+                <w:sz w:val="20"/>
+                <w:szCs w:val="20"/>
+              </w:rPr>
+            </w:pPr>
+            <w:r>
+              <w:rPr>
+                <w:rFonts w:asciiTheme="minorHAnsi" w:hAnsiTheme="minorHAnsi" w:cstheme="minorHAnsi"/>
+                <w:color w:val="000000" w:themeColor="text1"/>
+                <w:sz w:val="20"/>
+                <w:szCs w:val="20"/>
+              </w:rPr>
+              <w:t>http://0.0.0.0:</w:t>
+            </w:r>
+            <w:r>
+              <w:rPr>
+                <w:rFonts w:asciiTheme="minorHAnsi" w:hAnsiTheme="minorHAnsi" w:cstheme="minorHAnsi"/>
+                <w:color w:val="000000" w:themeColor="text1"/>
+                <w:sz w:val="20"/>
+                <w:szCs w:val="20"/>
+              </w:rPr>
+              <w:t>8000</w:t>
+            </w:r>
+            <w:r>
+              <w:rPr>
+                <w:rFonts w:asciiTheme="minorHAnsi" w:hAnsiTheme="minorHAnsi" w:cstheme="minorHAnsi"/>
+                <w:color w:val="000000" w:themeColor="text1"/>
+                <w:sz w:val="20"/>
+                <w:szCs w:val="20"/>
+              </w:rPr>
+              <w:t>/predict?BUCKET_NAME=doggy-detector-2022-bucket-v2&amp;BLOB_NAME=test_images/test</w:t>
+            </w:r>
+          </w:p>
+          <w:p>
+            <w:pPr>
+              <w:autoSpaceDE w:val="0"/>
+              <w:autoSpaceDN w:val="0"/>
+              <w:adjustRightInd w:val="0"/>
+              <w:rPr>
+                <w:rFonts w:asciiTheme="minorHAnsi" w:hAnsiTheme="minorHAnsi" w:cstheme="minorHAnsi"/>
+              </w:rPr>
+            </w:pPr>
+          </w:p>
+          <w:p>
+            <w:pPr>
+              <w:autoSpaceDE w:val="0"/>
+              <w:autoSpaceDN w:val="0"/>
+              <w:adjustRightInd w:val="0"/>
+              <w:rPr>
+                <w:rFonts w:asciiTheme="minorHAnsi" w:hAnsiTheme="minorHAnsi" w:cstheme="minorHAnsi"/>
+              </w:rPr>
+            </w:pPr>
+          </w:p>
+          <w:p>
+            <w:pPr>
+              <w:autoSpaceDE w:val="0"/>
+              <w:autoSpaceDN w:val="0"/>
+              <w:adjustRightInd w:val="0"/>
+              <w:rPr>
+                <w:rFonts w:asciiTheme="minorHAnsi" w:hAnsiTheme="minorHAnsi" w:cstheme="minorHAnsi"/>
+              </w:rPr>
+            </w:pPr>
+          </w:p>
+          <w:p>
+            <w:pPr>
+              <w:autoSpaceDE w:val="0"/>
+              <w:autoSpaceDN w:val="0"/>
+              <w:adjustRightInd w:val="0"/>
+              <w:rPr>
+                <w:rFonts w:asciiTheme="minorHAnsi" w:hAnsiTheme="minorHAnsi" w:cstheme="minorHAnsi"/>
+              </w:rPr>
+            </w:pPr>
+            <w:r>
+              <w:rPr>
+                <w:rFonts w:asciiTheme="minorHAnsi" w:hAnsiTheme="minorHAnsi" w:cstheme="minorHAnsi"/>
+              </w:rPr>
+              <w:t>docker push eu.gcr.io/$PROJECT_ID/$DOCKER_IMAGE_NAME</w:t>
+            </w:r>
+          </w:p>
+          <w:p>
+            <w:pPr>
+              <w:autoSpaceDE w:val="0"/>
+              <w:autoSpaceDN w:val="0"/>
+              <w:adjustRightInd w:val="0"/>
+              <w:rPr>
+                <w:rFonts w:asciiTheme="minorHAnsi" w:hAnsiTheme="minorHAnsi" w:cstheme="minorHAnsi"/>
+              </w:rPr>
+            </w:pPr>
+          </w:p>
+          <w:p>
+            <w:pPr>
+              <w:rPr>
+                <w:rFonts w:asciiTheme="minorHAnsi" w:hAnsiTheme="minorHAnsi" w:cstheme="minorHAnsi"/>
+              </w:rPr>
+            </w:pPr>
             <w:proofErr w:type="spellStart"/>
             <w:r>
+              <w:rPr>
+                <w:rFonts w:asciiTheme="minorHAnsi" w:hAnsiTheme="minorHAnsi" w:cstheme="minorHAnsi"/>
+              </w:rPr>
               <w:t>gcloud</w:t>
             </w:r>
             <w:proofErr w:type="spellEnd"/>
             <w:r>
+              <w:rPr>
+                <w:rFonts w:asciiTheme="minorHAnsi" w:hAnsiTheme="minorHAnsi" w:cstheme="minorHAnsi"/>
+              </w:rPr>
               <w:t xml:space="preserve"> run deploy --image eu.gcr.io/$PROJECT_ID/$DOCKER_IMAGE_NAME --platform managed --region australia-southeast1</w:t>
             </w:r>
           </w:p>
@@ -1457,52 +2074,38 @@
                 <w:sz w:val="20"/>
                 <w:szCs w:val="20"/>
               </w:rPr>
-              <w:t>2</w:t>
-            </w:r>
-            <w:r>
-              <w:rPr>
-                <w:rFonts w:asciiTheme="minorHAnsi" w:hAnsiTheme="minorHAnsi" w:cstheme="minorHAnsi"/>
-                <w:sz w:val="20"/>
-                <w:szCs w:val="20"/>
-              </w:rPr>
-              <w:t>4</w:t>
-            </w:r>
-            <w:r>
-              <w:rPr>
-                <w:rFonts w:asciiTheme="minorHAnsi" w:hAnsiTheme="minorHAnsi" w:cstheme="minorHAnsi"/>
-                <w:sz w:val="20"/>
-                <w:szCs w:val="20"/>
-              </w:rPr>
-              <w:t>-03-2022</w:t>
-            </w:r>
-          </w:p>
-          <w:p>
-            <w:pPr>
-              <w:tabs>
-                <w:tab w:val="left" w:pos="560"/>
-                <w:tab w:val="left" w:pos="1120"/>
-                <w:tab w:val="left" w:pos="1680"/>
-                <w:tab w:val="left" w:pos="2240"/>
-                <w:tab w:val="left" w:pos="2800"/>
-                <w:tab w:val="left" w:pos="3360"/>
-                <w:tab w:val="left" w:pos="3920"/>
-                <w:tab w:val="left" w:pos="4480"/>
-                <w:tab w:val="left" w:pos="5040"/>
-                <w:tab w:val="left" w:pos="5600"/>
-                <w:tab w:val="left" w:pos="6160"/>
-                <w:tab w:val="left" w:pos="6720"/>
-              </w:tabs>
-              <w:autoSpaceDE w:val="0"/>
-              <w:autoSpaceDN w:val="0"/>
-              <w:adjustRightInd w:val="0"/>
-              <w:rPr>
-                <w:color w:val="000000" w:themeColor="text1"/>
-                <w:sz w:val="20"/>
-                <w:szCs w:val="20"/>
-              </w:rPr>
-            </w:pPr>
-            <w:r>
-              <w:rPr>
+              <w:t>24-03-2022</w:t>
+            </w:r>
+          </w:p>
+          <w:p>
+            <w:pPr>
+              <w:tabs>
+                <w:tab w:val="left" w:pos="560"/>
+                <w:tab w:val="left" w:pos="1120"/>
+                <w:tab w:val="left" w:pos="1680"/>
+                <w:tab w:val="left" w:pos="2240"/>
+                <w:tab w:val="left" w:pos="2800"/>
+                <w:tab w:val="left" w:pos="3360"/>
+                <w:tab w:val="left" w:pos="3920"/>
+                <w:tab w:val="left" w:pos="4480"/>
+                <w:tab w:val="left" w:pos="5040"/>
+                <w:tab w:val="left" w:pos="5600"/>
+                <w:tab w:val="left" w:pos="6160"/>
+                <w:tab w:val="left" w:pos="6720"/>
+              </w:tabs>
+              <w:autoSpaceDE w:val="0"/>
+              <w:autoSpaceDN w:val="0"/>
+              <w:adjustRightInd w:val="0"/>
+              <w:rPr>
+                <w:rFonts w:asciiTheme="minorHAnsi" w:hAnsiTheme="minorHAnsi" w:cstheme="minorHAnsi"/>
+                <w:color w:val="000000" w:themeColor="text1"/>
+                <w:sz w:val="20"/>
+                <w:szCs w:val="20"/>
+              </w:rPr>
+            </w:pPr>
+            <w:r>
+              <w:rPr>
+                <w:rFonts w:asciiTheme="minorHAnsi" w:hAnsiTheme="minorHAnsi" w:cstheme="minorHAnsi"/>
                 <w:color w:val="000000" w:themeColor="text1"/>
                 <w:sz w:val="20"/>
                 <w:szCs w:val="20"/>
@@ -1530,55 +2133,51 @@
               <w:autoSpaceDN w:val="0"/>
               <w:adjustRightInd w:val="0"/>
               <w:rPr>
-                <w:color w:val="000000" w:themeColor="text1"/>
-                <w:sz w:val="20"/>
-                <w:szCs w:val="20"/>
-              </w:rPr>
-            </w:pPr>
-            <w:r>
-              <w:rPr>
-                <w:color w:val="000000" w:themeColor="text1"/>
-                <w:sz w:val="20"/>
-                <w:szCs w:val="20"/>
-              </w:rPr>
-              <w:t xml:space="preserve">Note: </w:t>
-            </w:r>
-            <w:r>
-              <w:rPr>
-                <w:color w:val="000000" w:themeColor="text1"/>
-                <w:sz w:val="20"/>
-                <w:szCs w:val="20"/>
-              </w:rPr>
-              <w:t>DOCKER_IMAGE_NAME=doggy-detector-2022-image</w:t>
-            </w:r>
-          </w:p>
-          <w:p>
-            <w:pPr>
-              <w:tabs>
-                <w:tab w:val="left" w:pos="560"/>
-                <w:tab w:val="left" w:pos="1120"/>
-                <w:tab w:val="left" w:pos="1680"/>
-                <w:tab w:val="left" w:pos="2240"/>
-                <w:tab w:val="left" w:pos="2800"/>
-                <w:tab w:val="left" w:pos="3360"/>
-                <w:tab w:val="left" w:pos="3920"/>
-                <w:tab w:val="left" w:pos="4480"/>
-                <w:tab w:val="left" w:pos="5040"/>
-                <w:tab w:val="left" w:pos="5600"/>
-                <w:tab w:val="left" w:pos="6160"/>
-                <w:tab w:val="left" w:pos="6720"/>
-              </w:tabs>
-              <w:autoSpaceDE w:val="0"/>
-              <w:autoSpaceDN w:val="0"/>
-              <w:adjustRightInd w:val="0"/>
-              <w:rPr>
-                <w:color w:val="000000" w:themeColor="text1"/>
-                <w:sz w:val="20"/>
-                <w:szCs w:val="20"/>
-              </w:rPr>
-            </w:pPr>
-            <w:r>
-              <w:rPr>
+                <w:rFonts w:asciiTheme="minorHAnsi" w:hAnsiTheme="minorHAnsi" w:cstheme="minorHAnsi"/>
+                <w:color w:val="000000" w:themeColor="text1"/>
+                <w:sz w:val="20"/>
+                <w:szCs w:val="20"/>
+              </w:rPr>
+            </w:pPr>
+            <w:r>
+              <w:rPr>
+                <w:rFonts w:asciiTheme="minorHAnsi" w:hAnsiTheme="minorHAnsi" w:cstheme="minorHAnsi"/>
+                <w:color w:val="000000" w:themeColor="text1"/>
+                <w:sz w:val="20"/>
+                <w:szCs w:val="20"/>
+              </w:rPr>
+              <w:t>Note: DOCKER_IMAGE_NAME=doggy-detector-2022-image</w:t>
+            </w:r>
+          </w:p>
+          <w:p>
+            <w:pPr>
+              <w:tabs>
+                <w:tab w:val="left" w:pos="560"/>
+                <w:tab w:val="left" w:pos="1120"/>
+                <w:tab w:val="left" w:pos="1680"/>
+                <w:tab w:val="left" w:pos="2240"/>
+                <w:tab w:val="left" w:pos="2800"/>
+                <w:tab w:val="left" w:pos="3360"/>
+                <w:tab w:val="left" w:pos="3920"/>
+                <w:tab w:val="left" w:pos="4480"/>
+                <w:tab w:val="left" w:pos="5040"/>
+                <w:tab w:val="left" w:pos="5600"/>
+                <w:tab w:val="left" w:pos="6160"/>
+                <w:tab w:val="left" w:pos="6720"/>
+              </w:tabs>
+              <w:autoSpaceDE w:val="0"/>
+              <w:autoSpaceDN w:val="0"/>
+              <w:adjustRightInd w:val="0"/>
+              <w:rPr>
+                <w:rFonts w:asciiTheme="minorHAnsi" w:hAnsiTheme="minorHAnsi" w:cstheme="minorHAnsi"/>
+                <w:color w:val="000000" w:themeColor="text1"/>
+                <w:sz w:val="20"/>
+                <w:szCs w:val="20"/>
+              </w:rPr>
+            </w:pPr>
+            <w:r>
+              <w:rPr>
+                <w:rFonts w:asciiTheme="minorHAnsi" w:hAnsiTheme="minorHAnsi" w:cstheme="minorHAnsi"/>
                 <w:color w:val="000000" w:themeColor="text1"/>
                 <w:sz w:val="20"/>
                 <w:szCs w:val="20"/>
@@ -1606,39 +2205,42 @@
               <w:autoSpaceDN w:val="0"/>
               <w:adjustRightInd w:val="0"/>
               <w:rPr>
-                <w:color w:val="000000" w:themeColor="text1"/>
-                <w:sz w:val="20"/>
-                <w:szCs w:val="20"/>
-              </w:rPr>
-            </w:pPr>
-          </w:p>
-          <w:p>
-            <w:pPr>
-              <w:tabs>
-                <w:tab w:val="left" w:pos="560"/>
-                <w:tab w:val="left" w:pos="1120"/>
-                <w:tab w:val="left" w:pos="1680"/>
-                <w:tab w:val="left" w:pos="2240"/>
-                <w:tab w:val="left" w:pos="2800"/>
-                <w:tab w:val="left" w:pos="3360"/>
-                <w:tab w:val="left" w:pos="3920"/>
-                <w:tab w:val="left" w:pos="4480"/>
-                <w:tab w:val="left" w:pos="5040"/>
-                <w:tab w:val="left" w:pos="5600"/>
-                <w:tab w:val="left" w:pos="6160"/>
-                <w:tab w:val="left" w:pos="6720"/>
-              </w:tabs>
-              <w:autoSpaceDE w:val="0"/>
-              <w:autoSpaceDN w:val="0"/>
-              <w:adjustRightInd w:val="0"/>
-              <w:rPr>
-                <w:color w:val="000000" w:themeColor="text1"/>
-                <w:sz w:val="20"/>
-                <w:szCs w:val="20"/>
-              </w:rPr>
-            </w:pPr>
-            <w:r>
-              <w:rPr>
+                <w:rFonts w:asciiTheme="minorHAnsi" w:hAnsiTheme="minorHAnsi" w:cstheme="minorHAnsi"/>
+                <w:color w:val="000000" w:themeColor="text1"/>
+                <w:sz w:val="20"/>
+                <w:szCs w:val="20"/>
+              </w:rPr>
+            </w:pPr>
+          </w:p>
+          <w:p>
+            <w:pPr>
+              <w:tabs>
+                <w:tab w:val="left" w:pos="560"/>
+                <w:tab w:val="left" w:pos="1120"/>
+                <w:tab w:val="left" w:pos="1680"/>
+                <w:tab w:val="left" w:pos="2240"/>
+                <w:tab w:val="left" w:pos="2800"/>
+                <w:tab w:val="left" w:pos="3360"/>
+                <w:tab w:val="left" w:pos="3920"/>
+                <w:tab w:val="left" w:pos="4480"/>
+                <w:tab w:val="left" w:pos="5040"/>
+                <w:tab w:val="left" w:pos="5600"/>
+                <w:tab w:val="left" w:pos="6160"/>
+                <w:tab w:val="left" w:pos="6720"/>
+              </w:tabs>
+              <w:autoSpaceDE w:val="0"/>
+              <w:autoSpaceDN w:val="0"/>
+              <w:adjustRightInd w:val="0"/>
+              <w:rPr>
+                <w:rFonts w:asciiTheme="minorHAnsi" w:hAnsiTheme="minorHAnsi" w:cstheme="minorHAnsi"/>
+                <w:color w:val="000000" w:themeColor="text1"/>
+                <w:sz w:val="20"/>
+                <w:szCs w:val="20"/>
+              </w:rPr>
+            </w:pPr>
+            <w:r>
+              <w:rPr>
+                <w:rFonts w:asciiTheme="minorHAnsi" w:hAnsiTheme="minorHAnsi" w:cstheme="minorHAnsi"/>
                 <w:color w:val="000000" w:themeColor="text1"/>
                 <w:sz w:val="20"/>
                 <w:szCs w:val="20"/>
@@ -1769,7 +2371,7 @@
               <w:autoSpaceDN w:val="0"/>
               <w:adjustRightInd w:val="0"/>
               <w:rPr>
-                <w:rFonts w:ascii="Menlo" w:eastAsiaTheme="minorHAnsi" w:hAnsi="Menlo" w:cs="Menlo"/>
+                <w:rFonts w:asciiTheme="minorHAnsi" w:eastAsiaTheme="minorHAnsi" w:hAnsiTheme="minorHAnsi" w:cstheme="minorHAnsi"/>
                 <w:color w:val="000000"/>
                 <w:sz w:val="22"/>
                 <w:szCs w:val="22"/>
@@ -1778,7 +2380,7 @@
             </w:pPr>
             <w:r>
               <w:rPr>
-                <w:rFonts w:ascii="Menlo" w:eastAsiaTheme="minorHAnsi" w:hAnsi="Menlo" w:cs="Menlo"/>
+                <w:rFonts w:asciiTheme="minorHAnsi" w:eastAsiaTheme="minorHAnsi" w:hAnsiTheme="minorHAnsi" w:cstheme="minorHAnsi"/>
                 <w:color w:val="000000"/>
                 <w:sz w:val="22"/>
                 <w:szCs w:val="22"/>
@@ -1807,7 +2409,7 @@
               <w:autoSpaceDN w:val="0"/>
               <w:adjustRightInd w:val="0"/>
               <w:rPr>
-                <w:rFonts w:ascii="Menlo" w:eastAsiaTheme="minorHAnsi" w:hAnsi="Menlo" w:cs="Menlo"/>
+                <w:rFonts w:asciiTheme="minorHAnsi" w:eastAsiaTheme="minorHAnsi" w:hAnsiTheme="minorHAnsi" w:cstheme="minorHAnsi"/>
                 <w:color w:val="000000"/>
                 <w:sz w:val="22"/>
                 <w:szCs w:val="22"/>
@@ -1816,7 +2418,7 @@
             </w:pPr>
             <w:r>
               <w:rPr>
-                <w:rFonts w:ascii="Menlo" w:eastAsiaTheme="minorHAnsi" w:hAnsi="Menlo" w:cs="Menlo"/>
+                <w:rFonts w:asciiTheme="minorHAnsi" w:eastAsiaTheme="minorHAnsi" w:hAnsiTheme="minorHAnsi" w:cstheme="minorHAnsi"/>
                 <w:color w:val="000000"/>
                 <w:sz w:val="22"/>
                 <w:szCs w:val="22"/>
@@ -1889,9 +2491,666 @@
                 <w:sz w:val="20"/>
                 <w:szCs w:val="20"/>
               </w:rPr>
-              <w:t xml:space="preserve">Tentative </w:t>
-            </w:r>
-            <w:r>
+              <w:t>Tentative Solution</w:t>
+            </w:r>
+          </w:p>
+          <w:p>
+            <w:pPr>
+              <w:tabs>
+                <w:tab w:val="left" w:pos="560"/>
+                <w:tab w:val="left" w:pos="1120"/>
+                <w:tab w:val="left" w:pos="1680"/>
+                <w:tab w:val="left" w:pos="2240"/>
+                <w:tab w:val="left" w:pos="2800"/>
+                <w:tab w:val="left" w:pos="3360"/>
+                <w:tab w:val="left" w:pos="3920"/>
+                <w:tab w:val="left" w:pos="4480"/>
+                <w:tab w:val="left" w:pos="5040"/>
+                <w:tab w:val="left" w:pos="5600"/>
+                <w:tab w:val="left" w:pos="6160"/>
+                <w:tab w:val="left" w:pos="6720"/>
+              </w:tabs>
+              <w:autoSpaceDE w:val="0"/>
+              <w:autoSpaceDN w:val="0"/>
+              <w:adjustRightInd w:val="0"/>
+              <w:rPr>
+                <w:rFonts w:asciiTheme="minorHAnsi" w:hAnsiTheme="minorHAnsi" w:cstheme="minorHAnsi"/>
+                <w:color w:val="000000" w:themeColor="text1"/>
+                <w:sz w:val="20"/>
+                <w:szCs w:val="20"/>
+              </w:rPr>
+            </w:pPr>
+            <w:r>
+              <w:rPr>
+                <w:rFonts w:asciiTheme="minorHAnsi" w:hAnsiTheme="minorHAnsi" w:cstheme="minorHAnsi"/>
+                <w:color w:val="000000" w:themeColor="text1"/>
+                <w:sz w:val="20"/>
+                <w:szCs w:val="20"/>
+              </w:rPr>
+              <w:t>Will try to run this (I wonder what will happen though when I push to google cloud?):</w:t>
+            </w:r>
+          </w:p>
+          <w:p>
+            <w:pPr>
+              <w:tabs>
+                <w:tab w:val="left" w:pos="560"/>
+                <w:tab w:val="left" w:pos="1120"/>
+                <w:tab w:val="left" w:pos="1680"/>
+                <w:tab w:val="left" w:pos="2240"/>
+                <w:tab w:val="left" w:pos="2800"/>
+                <w:tab w:val="left" w:pos="3360"/>
+                <w:tab w:val="left" w:pos="3920"/>
+                <w:tab w:val="left" w:pos="4480"/>
+                <w:tab w:val="left" w:pos="5040"/>
+                <w:tab w:val="left" w:pos="5600"/>
+                <w:tab w:val="left" w:pos="6160"/>
+                <w:tab w:val="left" w:pos="6720"/>
+              </w:tabs>
+              <w:autoSpaceDE w:val="0"/>
+              <w:autoSpaceDN w:val="0"/>
+              <w:adjustRightInd w:val="0"/>
+              <w:rPr>
+                <w:rFonts w:asciiTheme="minorHAnsi" w:hAnsiTheme="minorHAnsi" w:cstheme="minorHAnsi"/>
+                <w:color w:val="000000" w:themeColor="text1"/>
+                <w:sz w:val="20"/>
+                <w:szCs w:val="20"/>
+              </w:rPr>
+            </w:pPr>
+          </w:p>
+          <w:p>
+            <w:pPr>
+              <w:tabs>
+                <w:tab w:val="left" w:pos="560"/>
+                <w:tab w:val="left" w:pos="1120"/>
+                <w:tab w:val="left" w:pos="1680"/>
+                <w:tab w:val="left" w:pos="2240"/>
+                <w:tab w:val="left" w:pos="2800"/>
+                <w:tab w:val="left" w:pos="3360"/>
+                <w:tab w:val="left" w:pos="3920"/>
+                <w:tab w:val="left" w:pos="4480"/>
+                <w:tab w:val="left" w:pos="5040"/>
+                <w:tab w:val="left" w:pos="5600"/>
+                <w:tab w:val="left" w:pos="6160"/>
+                <w:tab w:val="left" w:pos="6720"/>
+              </w:tabs>
+              <w:autoSpaceDE w:val="0"/>
+              <w:autoSpaceDN w:val="0"/>
+              <w:adjustRightInd w:val="0"/>
+              <w:rPr>
+                <w:rFonts w:asciiTheme="minorHAnsi" w:hAnsiTheme="minorHAnsi" w:cstheme="minorHAnsi"/>
+                <w:color w:val="000000" w:themeColor="text1"/>
+                <w:sz w:val="20"/>
+                <w:szCs w:val="20"/>
+              </w:rPr>
+            </w:pPr>
+            <w:r>
+              <w:rPr>
+                <w:rFonts w:asciiTheme="minorHAnsi" w:hAnsiTheme="minorHAnsi" w:cstheme="minorHAnsi"/>
+                <w:color w:val="000000" w:themeColor="text1"/>
+                <w:sz w:val="20"/>
+                <w:szCs w:val="20"/>
+              </w:rPr>
+              <w:t>PORT=8080 &amp;&amp; docker run \</w:t>
+            </w:r>
+          </w:p>
+          <w:p>
+            <w:pPr>
+              <w:tabs>
+                <w:tab w:val="left" w:pos="560"/>
+                <w:tab w:val="left" w:pos="1120"/>
+                <w:tab w:val="left" w:pos="1680"/>
+                <w:tab w:val="left" w:pos="2240"/>
+                <w:tab w:val="left" w:pos="2800"/>
+                <w:tab w:val="left" w:pos="3360"/>
+                <w:tab w:val="left" w:pos="3920"/>
+                <w:tab w:val="left" w:pos="4480"/>
+                <w:tab w:val="left" w:pos="5040"/>
+                <w:tab w:val="left" w:pos="5600"/>
+                <w:tab w:val="left" w:pos="6160"/>
+                <w:tab w:val="left" w:pos="6720"/>
+              </w:tabs>
+              <w:autoSpaceDE w:val="0"/>
+              <w:autoSpaceDN w:val="0"/>
+              <w:adjustRightInd w:val="0"/>
+              <w:rPr>
+                <w:rFonts w:asciiTheme="minorHAnsi" w:hAnsiTheme="minorHAnsi" w:cstheme="minorHAnsi"/>
+                <w:color w:val="000000" w:themeColor="text1"/>
+                <w:sz w:val="20"/>
+                <w:szCs w:val="20"/>
+              </w:rPr>
+            </w:pPr>
+            <w:r>
+              <w:rPr>
+                <w:rFonts w:asciiTheme="minorHAnsi" w:hAnsiTheme="minorHAnsi" w:cstheme="minorHAnsi"/>
+                <w:color w:val="000000" w:themeColor="text1"/>
+                <w:sz w:val="20"/>
+                <w:szCs w:val="20"/>
+              </w:rPr>
+              <w:t xml:space="preserve">-p </w:t>
+            </w:r>
+            <w:proofErr w:type="gramStart"/>
+            <w:r>
+              <w:rPr>
+                <w:rFonts w:asciiTheme="minorHAnsi" w:hAnsiTheme="minorHAnsi" w:cstheme="minorHAnsi"/>
+                <w:color w:val="000000" w:themeColor="text1"/>
+                <w:sz w:val="20"/>
+                <w:szCs w:val="20"/>
+              </w:rPr>
+              <w:t>9090:$</w:t>
+            </w:r>
+            <w:proofErr w:type="gramEnd"/>
+            <w:r>
+              <w:rPr>
+                <w:rFonts w:asciiTheme="minorHAnsi" w:hAnsiTheme="minorHAnsi" w:cstheme="minorHAnsi"/>
+                <w:color w:val="000000" w:themeColor="text1"/>
+                <w:sz w:val="20"/>
+                <w:szCs w:val="20"/>
+              </w:rPr>
+              <w:t>{PORT} \</w:t>
+            </w:r>
+          </w:p>
+          <w:p>
+            <w:pPr>
+              <w:tabs>
+                <w:tab w:val="left" w:pos="560"/>
+                <w:tab w:val="left" w:pos="1120"/>
+                <w:tab w:val="left" w:pos="1680"/>
+                <w:tab w:val="left" w:pos="2240"/>
+                <w:tab w:val="left" w:pos="2800"/>
+                <w:tab w:val="left" w:pos="3360"/>
+                <w:tab w:val="left" w:pos="3920"/>
+                <w:tab w:val="left" w:pos="4480"/>
+                <w:tab w:val="left" w:pos="5040"/>
+                <w:tab w:val="left" w:pos="5600"/>
+                <w:tab w:val="left" w:pos="6160"/>
+                <w:tab w:val="left" w:pos="6720"/>
+              </w:tabs>
+              <w:autoSpaceDE w:val="0"/>
+              <w:autoSpaceDN w:val="0"/>
+              <w:adjustRightInd w:val="0"/>
+              <w:rPr>
+                <w:rFonts w:asciiTheme="minorHAnsi" w:hAnsiTheme="minorHAnsi" w:cstheme="minorHAnsi"/>
+                <w:color w:val="000000" w:themeColor="text1"/>
+                <w:sz w:val="20"/>
+                <w:szCs w:val="20"/>
+              </w:rPr>
+            </w:pPr>
+            <w:r>
+              <w:rPr>
+                <w:rFonts w:asciiTheme="minorHAnsi" w:hAnsiTheme="minorHAnsi" w:cstheme="minorHAnsi"/>
+                <w:color w:val="000000" w:themeColor="text1"/>
+                <w:sz w:val="20"/>
+                <w:szCs w:val="20"/>
+              </w:rPr>
+              <w:t>-e PORT=${PORT} \</w:t>
+            </w:r>
+          </w:p>
+          <w:p>
+            <w:pPr>
+              <w:tabs>
+                <w:tab w:val="left" w:pos="560"/>
+                <w:tab w:val="left" w:pos="1120"/>
+                <w:tab w:val="left" w:pos="1680"/>
+                <w:tab w:val="left" w:pos="2240"/>
+                <w:tab w:val="left" w:pos="2800"/>
+                <w:tab w:val="left" w:pos="3360"/>
+                <w:tab w:val="left" w:pos="3920"/>
+                <w:tab w:val="left" w:pos="4480"/>
+                <w:tab w:val="left" w:pos="5040"/>
+                <w:tab w:val="left" w:pos="5600"/>
+                <w:tab w:val="left" w:pos="6160"/>
+                <w:tab w:val="left" w:pos="6720"/>
+              </w:tabs>
+              <w:autoSpaceDE w:val="0"/>
+              <w:autoSpaceDN w:val="0"/>
+              <w:adjustRightInd w:val="0"/>
+              <w:rPr>
+                <w:rFonts w:asciiTheme="minorHAnsi" w:hAnsiTheme="minorHAnsi" w:cstheme="minorHAnsi"/>
+                <w:color w:val="000000" w:themeColor="text1"/>
+                <w:sz w:val="20"/>
+                <w:szCs w:val="20"/>
+              </w:rPr>
+            </w:pPr>
+            <w:r>
+              <w:rPr>
+                <w:rFonts w:asciiTheme="minorHAnsi" w:hAnsiTheme="minorHAnsi" w:cstheme="minorHAnsi"/>
+                <w:color w:val="000000" w:themeColor="text1"/>
+                <w:sz w:val="20"/>
+                <w:szCs w:val="20"/>
+              </w:rPr>
+              <w:t>-e K_SERVICE=dev \</w:t>
+            </w:r>
+          </w:p>
+          <w:p>
+            <w:pPr>
+              <w:tabs>
+                <w:tab w:val="left" w:pos="560"/>
+                <w:tab w:val="left" w:pos="1120"/>
+                <w:tab w:val="left" w:pos="1680"/>
+                <w:tab w:val="left" w:pos="2240"/>
+                <w:tab w:val="left" w:pos="2800"/>
+                <w:tab w:val="left" w:pos="3360"/>
+                <w:tab w:val="left" w:pos="3920"/>
+                <w:tab w:val="left" w:pos="4480"/>
+                <w:tab w:val="left" w:pos="5040"/>
+                <w:tab w:val="left" w:pos="5600"/>
+                <w:tab w:val="left" w:pos="6160"/>
+                <w:tab w:val="left" w:pos="6720"/>
+              </w:tabs>
+              <w:autoSpaceDE w:val="0"/>
+              <w:autoSpaceDN w:val="0"/>
+              <w:adjustRightInd w:val="0"/>
+              <w:rPr>
+                <w:rFonts w:asciiTheme="minorHAnsi" w:hAnsiTheme="minorHAnsi" w:cstheme="minorHAnsi"/>
+                <w:color w:val="000000" w:themeColor="text1"/>
+                <w:sz w:val="20"/>
+                <w:szCs w:val="20"/>
+              </w:rPr>
+            </w:pPr>
+            <w:r>
+              <w:rPr>
+                <w:rFonts w:asciiTheme="minorHAnsi" w:hAnsiTheme="minorHAnsi" w:cstheme="minorHAnsi"/>
+                <w:color w:val="000000" w:themeColor="text1"/>
+                <w:sz w:val="20"/>
+                <w:szCs w:val="20"/>
+              </w:rPr>
+              <w:t>-e K_CONFIGURATION=dev \</w:t>
+            </w:r>
+          </w:p>
+          <w:p>
+            <w:pPr>
+              <w:tabs>
+                <w:tab w:val="left" w:pos="560"/>
+                <w:tab w:val="left" w:pos="1120"/>
+                <w:tab w:val="left" w:pos="1680"/>
+                <w:tab w:val="left" w:pos="2240"/>
+                <w:tab w:val="left" w:pos="2800"/>
+                <w:tab w:val="left" w:pos="3360"/>
+                <w:tab w:val="left" w:pos="3920"/>
+                <w:tab w:val="left" w:pos="4480"/>
+                <w:tab w:val="left" w:pos="5040"/>
+                <w:tab w:val="left" w:pos="5600"/>
+                <w:tab w:val="left" w:pos="6160"/>
+                <w:tab w:val="left" w:pos="6720"/>
+              </w:tabs>
+              <w:autoSpaceDE w:val="0"/>
+              <w:autoSpaceDN w:val="0"/>
+              <w:adjustRightInd w:val="0"/>
+              <w:rPr>
+                <w:rFonts w:asciiTheme="minorHAnsi" w:hAnsiTheme="minorHAnsi" w:cstheme="minorHAnsi"/>
+                <w:color w:val="000000" w:themeColor="text1"/>
+                <w:sz w:val="20"/>
+                <w:szCs w:val="20"/>
+              </w:rPr>
+            </w:pPr>
+            <w:r>
+              <w:rPr>
+                <w:rFonts w:asciiTheme="minorHAnsi" w:hAnsiTheme="minorHAnsi" w:cstheme="minorHAnsi"/>
+                <w:color w:val="000000" w:themeColor="text1"/>
+                <w:sz w:val="20"/>
+                <w:szCs w:val="20"/>
+              </w:rPr>
+              <w:t>-e K_REVISION=dev-00001 \</w:t>
+            </w:r>
+          </w:p>
+          <w:p>
+            <w:pPr>
+              <w:tabs>
+                <w:tab w:val="left" w:pos="560"/>
+                <w:tab w:val="left" w:pos="1120"/>
+                <w:tab w:val="left" w:pos="1680"/>
+                <w:tab w:val="left" w:pos="2240"/>
+                <w:tab w:val="left" w:pos="2800"/>
+                <w:tab w:val="left" w:pos="3360"/>
+                <w:tab w:val="left" w:pos="3920"/>
+                <w:tab w:val="left" w:pos="4480"/>
+                <w:tab w:val="left" w:pos="5040"/>
+                <w:tab w:val="left" w:pos="5600"/>
+                <w:tab w:val="left" w:pos="6160"/>
+                <w:tab w:val="left" w:pos="6720"/>
+              </w:tabs>
+              <w:autoSpaceDE w:val="0"/>
+              <w:autoSpaceDN w:val="0"/>
+              <w:adjustRightInd w:val="0"/>
+              <w:rPr>
+                <w:rFonts w:asciiTheme="minorHAnsi" w:hAnsiTheme="minorHAnsi" w:cstheme="minorHAnsi"/>
+                <w:color w:val="000000" w:themeColor="text1"/>
+                <w:sz w:val="20"/>
+                <w:szCs w:val="20"/>
+              </w:rPr>
+            </w:pPr>
+            <w:r>
+              <w:rPr>
+                <w:rFonts w:asciiTheme="minorHAnsi" w:hAnsiTheme="minorHAnsi" w:cstheme="minorHAnsi"/>
+                <w:color w:val="000000" w:themeColor="text1"/>
+                <w:sz w:val="20"/>
+                <w:szCs w:val="20"/>
+              </w:rPr>
+              <w:t>-e GOOGLE_APPLICATION_CREDENTIALS=/tmp/keys/doggy-detector-2022-c42f18ed1a2f.json \</w:t>
+            </w:r>
+          </w:p>
+          <w:p>
+            <w:pPr>
+              <w:tabs>
+                <w:tab w:val="left" w:pos="560"/>
+                <w:tab w:val="left" w:pos="1120"/>
+                <w:tab w:val="left" w:pos="1680"/>
+                <w:tab w:val="left" w:pos="2240"/>
+                <w:tab w:val="left" w:pos="2800"/>
+                <w:tab w:val="left" w:pos="3360"/>
+                <w:tab w:val="left" w:pos="3920"/>
+                <w:tab w:val="left" w:pos="4480"/>
+                <w:tab w:val="left" w:pos="5040"/>
+                <w:tab w:val="left" w:pos="5600"/>
+                <w:tab w:val="left" w:pos="6160"/>
+                <w:tab w:val="left" w:pos="6720"/>
+              </w:tabs>
+              <w:autoSpaceDE w:val="0"/>
+              <w:autoSpaceDN w:val="0"/>
+              <w:adjustRightInd w:val="0"/>
+              <w:rPr>
+                <w:rFonts w:asciiTheme="minorHAnsi" w:hAnsiTheme="minorHAnsi" w:cstheme="minorHAnsi"/>
+                <w:color w:val="000000" w:themeColor="text1"/>
+                <w:sz w:val="20"/>
+                <w:szCs w:val="20"/>
+              </w:rPr>
+            </w:pPr>
+            <w:r>
+              <w:rPr>
+                <w:rFonts w:asciiTheme="minorHAnsi" w:hAnsiTheme="minorHAnsi" w:cstheme="minorHAnsi"/>
+                <w:color w:val="000000" w:themeColor="text1"/>
+                <w:sz w:val="20"/>
+                <w:szCs w:val="20"/>
+              </w:rPr>
+              <w:t>-v $GOOGLE_APPLICATION_CREDENTIALS:/tmp/keys/doggy-detector-2022-c42f18ed1a2f.json:ro \</w:t>
+            </w:r>
+          </w:p>
+          <w:p>
+            <w:pPr>
+              <w:tabs>
+                <w:tab w:val="left" w:pos="560"/>
+                <w:tab w:val="left" w:pos="1120"/>
+                <w:tab w:val="left" w:pos="1680"/>
+                <w:tab w:val="left" w:pos="2240"/>
+                <w:tab w:val="left" w:pos="2800"/>
+                <w:tab w:val="left" w:pos="3360"/>
+                <w:tab w:val="left" w:pos="3920"/>
+                <w:tab w:val="left" w:pos="4480"/>
+                <w:tab w:val="left" w:pos="5040"/>
+                <w:tab w:val="left" w:pos="5600"/>
+                <w:tab w:val="left" w:pos="6160"/>
+                <w:tab w:val="left" w:pos="6720"/>
+              </w:tabs>
+              <w:autoSpaceDE w:val="0"/>
+              <w:autoSpaceDN w:val="0"/>
+              <w:adjustRightInd w:val="0"/>
+              <w:rPr>
+                <w:rFonts w:asciiTheme="minorHAnsi" w:hAnsiTheme="minorHAnsi" w:cstheme="minorHAnsi"/>
+                <w:color w:val="000000" w:themeColor="text1"/>
+                <w:sz w:val="20"/>
+                <w:szCs w:val="20"/>
+              </w:rPr>
+            </w:pPr>
+            <w:r>
+              <w:rPr>
+                <w:rFonts w:asciiTheme="minorHAnsi" w:hAnsiTheme="minorHAnsi" w:cstheme="minorHAnsi"/>
+                <w:color w:val="000000" w:themeColor="text1"/>
+                <w:sz w:val="20"/>
+                <w:szCs w:val="20"/>
+              </w:rPr>
+              <w:t>eu.gcr.io/$PROJECT_ID/$DOCKER_IMAGE_NAME</w:t>
+            </w:r>
+          </w:p>
+          <w:p>
+            <w:pPr>
+              <w:rPr>
+                <w:rFonts w:asciiTheme="minorHAnsi" w:hAnsiTheme="minorHAnsi" w:cstheme="minorHAnsi"/>
+              </w:rPr>
+            </w:pPr>
+          </w:p>
+          <w:p>
+            <w:pPr>
+              <w:rPr>
+                <w:rFonts w:asciiTheme="minorHAnsi" w:hAnsiTheme="minorHAnsi" w:cstheme="minorHAnsi"/>
+              </w:rPr>
+            </w:pPr>
+          </w:p>
+          <w:p>
+            <w:pPr>
+              <w:tabs>
+                <w:tab w:val="left" w:pos="560"/>
+                <w:tab w:val="left" w:pos="1120"/>
+                <w:tab w:val="left" w:pos="1680"/>
+                <w:tab w:val="left" w:pos="2240"/>
+                <w:tab w:val="left" w:pos="2800"/>
+                <w:tab w:val="left" w:pos="3360"/>
+                <w:tab w:val="left" w:pos="3920"/>
+                <w:tab w:val="left" w:pos="4480"/>
+                <w:tab w:val="left" w:pos="5040"/>
+                <w:tab w:val="left" w:pos="5600"/>
+                <w:tab w:val="left" w:pos="6160"/>
+                <w:tab w:val="left" w:pos="6720"/>
+              </w:tabs>
+              <w:autoSpaceDE w:val="0"/>
+              <w:autoSpaceDN w:val="0"/>
+              <w:adjustRightInd w:val="0"/>
+              <w:rPr>
+                <w:rFonts w:asciiTheme="minorHAnsi" w:hAnsiTheme="minorHAnsi" w:cstheme="minorHAnsi"/>
+                <w:b/>
+                <w:bCs/>
+                <w:color w:val="FF0000"/>
+                <w:sz w:val="20"/>
+                <w:szCs w:val="20"/>
+              </w:rPr>
+            </w:pPr>
+            <w:r>
+              <w:rPr>
+                <w:rFonts w:asciiTheme="minorHAnsi" w:hAnsiTheme="minorHAnsi" w:cstheme="minorHAnsi"/>
+                <w:b/>
+                <w:bCs/>
+                <w:color w:val="FF0000"/>
+                <w:sz w:val="20"/>
+                <w:szCs w:val="20"/>
+              </w:rPr>
+              <w:t>Issue:</w:t>
+            </w:r>
+          </w:p>
+          <w:p>
+            <w:pPr>
+              <w:tabs>
+                <w:tab w:val="left" w:pos="560"/>
+                <w:tab w:val="left" w:pos="1120"/>
+                <w:tab w:val="left" w:pos="1680"/>
+                <w:tab w:val="left" w:pos="2240"/>
+                <w:tab w:val="left" w:pos="2800"/>
+                <w:tab w:val="left" w:pos="3360"/>
+                <w:tab w:val="left" w:pos="3920"/>
+                <w:tab w:val="left" w:pos="4480"/>
+                <w:tab w:val="left" w:pos="5040"/>
+                <w:tab w:val="left" w:pos="5600"/>
+                <w:tab w:val="left" w:pos="6160"/>
+                <w:tab w:val="left" w:pos="6720"/>
+              </w:tabs>
+              <w:autoSpaceDE w:val="0"/>
+              <w:autoSpaceDN w:val="0"/>
+              <w:adjustRightInd w:val="0"/>
+              <w:rPr>
+                <w:rFonts w:asciiTheme="minorHAnsi" w:hAnsiTheme="minorHAnsi" w:cstheme="minorHAnsi"/>
+                <w:color w:val="000000" w:themeColor="text1"/>
+                <w:sz w:val="20"/>
+                <w:szCs w:val="20"/>
+              </w:rPr>
+            </w:pPr>
+            <w:r>
+              <w:rPr>
+                <w:rFonts w:asciiTheme="minorHAnsi" w:hAnsiTheme="minorHAnsi" w:cstheme="minorHAnsi"/>
+                <w:color w:val="000000" w:themeColor="text1"/>
+                <w:sz w:val="20"/>
+                <w:szCs w:val="20"/>
+              </w:rPr>
+              <w:t>Troubleshoot this</w:t>
+            </w:r>
+          </w:p>
+          <w:p>
+            <w:pPr>
+              <w:tabs>
+                <w:tab w:val="left" w:pos="560"/>
+                <w:tab w:val="left" w:pos="1120"/>
+                <w:tab w:val="left" w:pos="1680"/>
+                <w:tab w:val="left" w:pos="2240"/>
+                <w:tab w:val="left" w:pos="2800"/>
+                <w:tab w:val="left" w:pos="3360"/>
+                <w:tab w:val="left" w:pos="3920"/>
+                <w:tab w:val="left" w:pos="4480"/>
+                <w:tab w:val="left" w:pos="5040"/>
+                <w:tab w:val="left" w:pos="5600"/>
+                <w:tab w:val="left" w:pos="6160"/>
+                <w:tab w:val="left" w:pos="6720"/>
+              </w:tabs>
+              <w:autoSpaceDE w:val="0"/>
+              <w:autoSpaceDN w:val="0"/>
+              <w:adjustRightInd w:val="0"/>
+              <w:rPr>
+                <w:rFonts w:asciiTheme="minorHAnsi" w:hAnsiTheme="minorHAnsi" w:cstheme="minorHAnsi"/>
+                <w:color w:val="000000" w:themeColor="text1"/>
+                <w:sz w:val="20"/>
+                <w:szCs w:val="20"/>
+              </w:rPr>
+            </w:pPr>
+          </w:p>
+          <w:p>
+            <w:pPr>
+              <w:tabs>
+                <w:tab w:val="left" w:pos="560"/>
+                <w:tab w:val="left" w:pos="1120"/>
+                <w:tab w:val="left" w:pos="1680"/>
+                <w:tab w:val="left" w:pos="2240"/>
+                <w:tab w:val="left" w:pos="2800"/>
+                <w:tab w:val="left" w:pos="3360"/>
+                <w:tab w:val="left" w:pos="3920"/>
+                <w:tab w:val="left" w:pos="4480"/>
+                <w:tab w:val="left" w:pos="5040"/>
+                <w:tab w:val="left" w:pos="5600"/>
+                <w:tab w:val="left" w:pos="6160"/>
+                <w:tab w:val="left" w:pos="6720"/>
+              </w:tabs>
+              <w:autoSpaceDE w:val="0"/>
+              <w:autoSpaceDN w:val="0"/>
+              <w:adjustRightInd w:val="0"/>
+              <w:rPr>
+                <w:rFonts w:asciiTheme="minorHAnsi" w:hAnsiTheme="minorHAnsi" w:cstheme="minorHAnsi"/>
+                <w:color w:val="000000" w:themeColor="text1"/>
+                <w:sz w:val="20"/>
+                <w:szCs w:val="20"/>
+              </w:rPr>
+            </w:pPr>
+            <w:r>
+              <w:rPr>
+                <w:rFonts w:asciiTheme="minorHAnsi" w:hAnsiTheme="minorHAnsi" w:cstheme="minorHAnsi"/>
+                <w:color w:val="000000" w:themeColor="text1"/>
+                <w:sz w:val="20"/>
+                <w:szCs w:val="20"/>
+              </w:rPr>
+              <w:t>[</w:t>
+            </w:r>
+            <w:proofErr w:type="spellStart"/>
+            <w:r>
+              <w:rPr>
+                <w:rFonts w:asciiTheme="minorHAnsi" w:hAnsiTheme="minorHAnsi" w:cstheme="minorHAnsi"/>
+                <w:color w:val="000000" w:themeColor="text1"/>
+                <w:sz w:val="20"/>
+                <w:szCs w:val="20"/>
+              </w:rPr>
+              <w:t>Errno</w:t>
+            </w:r>
+            <w:proofErr w:type="spellEnd"/>
+            <w:r>
+              <w:rPr>
+                <w:rFonts w:asciiTheme="minorHAnsi" w:hAnsiTheme="minorHAnsi" w:cstheme="minorHAnsi"/>
+                <w:color w:val="000000" w:themeColor="text1"/>
+                <w:sz w:val="20"/>
+                <w:szCs w:val="20"/>
+              </w:rPr>
+              <w:t xml:space="preserve"> 2] No such file or directory: '</w:t>
+            </w:r>
+            <w:proofErr w:type="spellStart"/>
+            <w:r>
+              <w:rPr>
+                <w:rFonts w:asciiTheme="minorHAnsi" w:hAnsiTheme="minorHAnsi" w:cstheme="minorHAnsi"/>
+                <w:color w:val="000000" w:themeColor="text1"/>
+                <w:sz w:val="20"/>
+                <w:szCs w:val="20"/>
+              </w:rPr>
+              <w:t>breed_</w:t>
+            </w:r>
+            <w:proofErr w:type="gramStart"/>
+            <w:r>
+              <w:rPr>
+                <w:rFonts w:asciiTheme="minorHAnsi" w:hAnsiTheme="minorHAnsi" w:cstheme="minorHAnsi"/>
+                <w:color w:val="000000" w:themeColor="text1"/>
+                <w:sz w:val="20"/>
+                <w:szCs w:val="20"/>
+              </w:rPr>
+              <w:t>list.pickle</w:t>
+            </w:r>
+            <w:proofErr w:type="spellEnd"/>
+            <w:proofErr w:type="gramEnd"/>
+            <w:r>
+              <w:rPr>
+                <w:rFonts w:asciiTheme="minorHAnsi" w:hAnsiTheme="minorHAnsi" w:cstheme="minorHAnsi"/>
+                <w:color w:val="000000" w:themeColor="text1"/>
+                <w:sz w:val="20"/>
+                <w:szCs w:val="20"/>
+              </w:rPr>
+              <w:t>'</w:t>
+            </w:r>
+          </w:p>
+          <w:p>
+            <w:pPr>
+              <w:tabs>
+                <w:tab w:val="left" w:pos="560"/>
+                <w:tab w:val="left" w:pos="1120"/>
+                <w:tab w:val="left" w:pos="1680"/>
+                <w:tab w:val="left" w:pos="2240"/>
+                <w:tab w:val="left" w:pos="2800"/>
+                <w:tab w:val="left" w:pos="3360"/>
+                <w:tab w:val="left" w:pos="3920"/>
+                <w:tab w:val="left" w:pos="4480"/>
+                <w:tab w:val="left" w:pos="5040"/>
+                <w:tab w:val="left" w:pos="5600"/>
+                <w:tab w:val="left" w:pos="6160"/>
+                <w:tab w:val="left" w:pos="6720"/>
+              </w:tabs>
+              <w:autoSpaceDE w:val="0"/>
+              <w:autoSpaceDN w:val="0"/>
+              <w:adjustRightInd w:val="0"/>
+              <w:rPr>
+                <w:rFonts w:asciiTheme="minorHAnsi" w:hAnsiTheme="minorHAnsi" w:cstheme="minorHAnsi"/>
+                <w:color w:val="000000" w:themeColor="text1"/>
+                <w:sz w:val="20"/>
+                <w:szCs w:val="20"/>
+              </w:rPr>
+            </w:pPr>
+          </w:p>
+          <w:p>
+            <w:pPr>
+              <w:tabs>
+                <w:tab w:val="left" w:pos="560"/>
+                <w:tab w:val="left" w:pos="1120"/>
+                <w:tab w:val="left" w:pos="1680"/>
+                <w:tab w:val="left" w:pos="2240"/>
+                <w:tab w:val="left" w:pos="2800"/>
+                <w:tab w:val="left" w:pos="3360"/>
+                <w:tab w:val="left" w:pos="3920"/>
+                <w:tab w:val="left" w:pos="4480"/>
+                <w:tab w:val="left" w:pos="5040"/>
+                <w:tab w:val="left" w:pos="5600"/>
+                <w:tab w:val="left" w:pos="6160"/>
+                <w:tab w:val="left" w:pos="6720"/>
+              </w:tabs>
+              <w:autoSpaceDE w:val="0"/>
+              <w:autoSpaceDN w:val="0"/>
+              <w:adjustRightInd w:val="0"/>
               <w:rPr>
                 <w:rFonts w:asciiTheme="minorHAnsi" w:hAnsiTheme="minorHAnsi" w:cstheme="minorHAnsi"/>
                 <w:b/>
@@ -1900,662 +3159,8 @@
                 <w:sz w:val="20"/>
                 <w:szCs w:val="20"/>
               </w:rPr>
-              <w:t>Solution</w:t>
-            </w:r>
-          </w:p>
-          <w:p>
-            <w:pPr>
-              <w:tabs>
-                <w:tab w:val="left" w:pos="560"/>
-                <w:tab w:val="left" w:pos="1120"/>
-                <w:tab w:val="left" w:pos="1680"/>
-                <w:tab w:val="left" w:pos="2240"/>
-                <w:tab w:val="left" w:pos="2800"/>
-                <w:tab w:val="left" w:pos="3360"/>
-                <w:tab w:val="left" w:pos="3920"/>
-                <w:tab w:val="left" w:pos="4480"/>
-                <w:tab w:val="left" w:pos="5040"/>
-                <w:tab w:val="left" w:pos="5600"/>
-                <w:tab w:val="left" w:pos="6160"/>
-                <w:tab w:val="left" w:pos="6720"/>
-              </w:tabs>
-              <w:autoSpaceDE w:val="0"/>
-              <w:autoSpaceDN w:val="0"/>
-              <w:adjustRightInd w:val="0"/>
-              <w:rPr>
-                <w:rFonts w:asciiTheme="minorHAnsi" w:hAnsiTheme="minorHAnsi" w:cstheme="minorHAnsi"/>
-                <w:color w:val="000000" w:themeColor="text1"/>
-                <w:sz w:val="20"/>
-                <w:szCs w:val="20"/>
-              </w:rPr>
-            </w:pPr>
-            <w:r>
-              <w:rPr>
-                <w:rFonts w:asciiTheme="minorHAnsi" w:hAnsiTheme="minorHAnsi" w:cstheme="minorHAnsi"/>
-                <w:color w:val="000000" w:themeColor="text1"/>
-                <w:sz w:val="20"/>
-                <w:szCs w:val="20"/>
-              </w:rPr>
-              <w:t>Will try to run this</w:t>
-            </w:r>
-            <w:r>
-              <w:rPr>
-                <w:rFonts w:asciiTheme="minorHAnsi" w:hAnsiTheme="minorHAnsi" w:cstheme="minorHAnsi"/>
-                <w:color w:val="000000" w:themeColor="text1"/>
-                <w:sz w:val="20"/>
-                <w:szCs w:val="20"/>
-              </w:rPr>
-              <w:t xml:space="preserve"> (I wonder what will happen though when I push to google cloud?):</w:t>
-            </w:r>
-          </w:p>
-          <w:p>
-            <w:pPr>
-              <w:tabs>
-                <w:tab w:val="left" w:pos="560"/>
-                <w:tab w:val="left" w:pos="1120"/>
-                <w:tab w:val="left" w:pos="1680"/>
-                <w:tab w:val="left" w:pos="2240"/>
-                <w:tab w:val="left" w:pos="2800"/>
-                <w:tab w:val="left" w:pos="3360"/>
-                <w:tab w:val="left" w:pos="3920"/>
-                <w:tab w:val="left" w:pos="4480"/>
-                <w:tab w:val="left" w:pos="5040"/>
-                <w:tab w:val="left" w:pos="5600"/>
-                <w:tab w:val="left" w:pos="6160"/>
-                <w:tab w:val="left" w:pos="6720"/>
-              </w:tabs>
-              <w:autoSpaceDE w:val="0"/>
-              <w:autoSpaceDN w:val="0"/>
-              <w:adjustRightInd w:val="0"/>
-              <w:rPr>
-                <w:rFonts w:asciiTheme="minorHAnsi" w:hAnsiTheme="minorHAnsi" w:cstheme="minorHAnsi"/>
-                <w:color w:val="000000" w:themeColor="text1"/>
-                <w:sz w:val="20"/>
-                <w:szCs w:val="20"/>
-              </w:rPr>
-            </w:pPr>
-          </w:p>
-          <w:p>
-            <w:pPr>
-              <w:tabs>
-                <w:tab w:val="left" w:pos="560"/>
-                <w:tab w:val="left" w:pos="1120"/>
-                <w:tab w:val="left" w:pos="1680"/>
-                <w:tab w:val="left" w:pos="2240"/>
-                <w:tab w:val="left" w:pos="2800"/>
-                <w:tab w:val="left" w:pos="3360"/>
-                <w:tab w:val="left" w:pos="3920"/>
-                <w:tab w:val="left" w:pos="4480"/>
-                <w:tab w:val="left" w:pos="5040"/>
-                <w:tab w:val="left" w:pos="5600"/>
-                <w:tab w:val="left" w:pos="6160"/>
-                <w:tab w:val="left" w:pos="6720"/>
-              </w:tabs>
-              <w:autoSpaceDE w:val="0"/>
-              <w:autoSpaceDN w:val="0"/>
-              <w:adjustRightInd w:val="0"/>
-              <w:rPr>
-                <w:rFonts w:asciiTheme="minorHAnsi" w:hAnsiTheme="minorHAnsi" w:cstheme="minorHAnsi"/>
-                <w:color w:val="000000" w:themeColor="text1"/>
-                <w:sz w:val="20"/>
-                <w:szCs w:val="20"/>
-              </w:rPr>
-            </w:pPr>
-            <w:r>
-              <w:rPr>
-                <w:rFonts w:asciiTheme="minorHAnsi" w:hAnsiTheme="minorHAnsi" w:cstheme="minorHAnsi"/>
-                <w:color w:val="000000" w:themeColor="text1"/>
-                <w:sz w:val="20"/>
-                <w:szCs w:val="20"/>
-              </w:rPr>
-              <w:t>PORT=8080 &amp;&amp; docker run \</w:t>
-            </w:r>
-          </w:p>
-          <w:p>
-            <w:pPr>
-              <w:tabs>
-                <w:tab w:val="left" w:pos="560"/>
-                <w:tab w:val="left" w:pos="1120"/>
-                <w:tab w:val="left" w:pos="1680"/>
-                <w:tab w:val="left" w:pos="2240"/>
-                <w:tab w:val="left" w:pos="2800"/>
-                <w:tab w:val="left" w:pos="3360"/>
-                <w:tab w:val="left" w:pos="3920"/>
-                <w:tab w:val="left" w:pos="4480"/>
-                <w:tab w:val="left" w:pos="5040"/>
-                <w:tab w:val="left" w:pos="5600"/>
-                <w:tab w:val="left" w:pos="6160"/>
-                <w:tab w:val="left" w:pos="6720"/>
-              </w:tabs>
-              <w:autoSpaceDE w:val="0"/>
-              <w:autoSpaceDN w:val="0"/>
-              <w:adjustRightInd w:val="0"/>
-              <w:rPr>
-                <w:rFonts w:asciiTheme="minorHAnsi" w:hAnsiTheme="minorHAnsi" w:cstheme="minorHAnsi"/>
-                <w:color w:val="000000" w:themeColor="text1"/>
-                <w:sz w:val="20"/>
-                <w:szCs w:val="20"/>
-              </w:rPr>
-            </w:pPr>
-            <w:r>
-              <w:rPr>
-                <w:rFonts w:asciiTheme="minorHAnsi" w:hAnsiTheme="minorHAnsi" w:cstheme="minorHAnsi"/>
-                <w:color w:val="000000" w:themeColor="text1"/>
-                <w:sz w:val="20"/>
-                <w:szCs w:val="20"/>
-              </w:rPr>
-              <w:t xml:space="preserve">-p </w:t>
-            </w:r>
-            <w:proofErr w:type="gramStart"/>
-            <w:r>
-              <w:rPr>
-                <w:rFonts w:asciiTheme="minorHAnsi" w:hAnsiTheme="minorHAnsi" w:cstheme="minorHAnsi"/>
-                <w:color w:val="000000" w:themeColor="text1"/>
-                <w:sz w:val="20"/>
-                <w:szCs w:val="20"/>
-              </w:rPr>
-              <w:t>9090:$</w:t>
-            </w:r>
-            <w:proofErr w:type="gramEnd"/>
-            <w:r>
-              <w:rPr>
-                <w:rFonts w:asciiTheme="minorHAnsi" w:hAnsiTheme="minorHAnsi" w:cstheme="minorHAnsi"/>
-                <w:color w:val="000000" w:themeColor="text1"/>
-                <w:sz w:val="20"/>
-                <w:szCs w:val="20"/>
-              </w:rPr>
-              <w:t>{PORT} \</w:t>
-            </w:r>
-          </w:p>
-          <w:p>
-            <w:pPr>
-              <w:tabs>
-                <w:tab w:val="left" w:pos="560"/>
-                <w:tab w:val="left" w:pos="1120"/>
-                <w:tab w:val="left" w:pos="1680"/>
-                <w:tab w:val="left" w:pos="2240"/>
-                <w:tab w:val="left" w:pos="2800"/>
-                <w:tab w:val="left" w:pos="3360"/>
-                <w:tab w:val="left" w:pos="3920"/>
-                <w:tab w:val="left" w:pos="4480"/>
-                <w:tab w:val="left" w:pos="5040"/>
-                <w:tab w:val="left" w:pos="5600"/>
-                <w:tab w:val="left" w:pos="6160"/>
-                <w:tab w:val="left" w:pos="6720"/>
-              </w:tabs>
-              <w:autoSpaceDE w:val="0"/>
-              <w:autoSpaceDN w:val="0"/>
-              <w:adjustRightInd w:val="0"/>
-              <w:rPr>
-                <w:rFonts w:asciiTheme="minorHAnsi" w:hAnsiTheme="minorHAnsi" w:cstheme="minorHAnsi"/>
-                <w:color w:val="000000" w:themeColor="text1"/>
-                <w:sz w:val="20"/>
-                <w:szCs w:val="20"/>
-              </w:rPr>
-            </w:pPr>
-            <w:r>
-              <w:rPr>
-                <w:rFonts w:asciiTheme="minorHAnsi" w:hAnsiTheme="minorHAnsi" w:cstheme="minorHAnsi"/>
-                <w:color w:val="000000" w:themeColor="text1"/>
-                <w:sz w:val="20"/>
-                <w:szCs w:val="20"/>
-              </w:rPr>
-              <w:t>-e PORT=${PORT} \</w:t>
-            </w:r>
-          </w:p>
-          <w:p>
-            <w:pPr>
-              <w:tabs>
-                <w:tab w:val="left" w:pos="560"/>
-                <w:tab w:val="left" w:pos="1120"/>
-                <w:tab w:val="left" w:pos="1680"/>
-                <w:tab w:val="left" w:pos="2240"/>
-                <w:tab w:val="left" w:pos="2800"/>
-                <w:tab w:val="left" w:pos="3360"/>
-                <w:tab w:val="left" w:pos="3920"/>
-                <w:tab w:val="left" w:pos="4480"/>
-                <w:tab w:val="left" w:pos="5040"/>
-                <w:tab w:val="left" w:pos="5600"/>
-                <w:tab w:val="left" w:pos="6160"/>
-                <w:tab w:val="left" w:pos="6720"/>
-              </w:tabs>
-              <w:autoSpaceDE w:val="0"/>
-              <w:autoSpaceDN w:val="0"/>
-              <w:adjustRightInd w:val="0"/>
-              <w:rPr>
-                <w:rFonts w:asciiTheme="minorHAnsi" w:hAnsiTheme="minorHAnsi" w:cstheme="minorHAnsi"/>
-                <w:color w:val="000000" w:themeColor="text1"/>
-                <w:sz w:val="20"/>
-                <w:szCs w:val="20"/>
-              </w:rPr>
-            </w:pPr>
-            <w:r>
-              <w:rPr>
-                <w:rFonts w:asciiTheme="minorHAnsi" w:hAnsiTheme="minorHAnsi" w:cstheme="minorHAnsi"/>
-                <w:color w:val="000000" w:themeColor="text1"/>
-                <w:sz w:val="20"/>
-                <w:szCs w:val="20"/>
-              </w:rPr>
-              <w:t>-e K_SERVICE=dev \</w:t>
-            </w:r>
-          </w:p>
-          <w:p>
-            <w:pPr>
-              <w:tabs>
-                <w:tab w:val="left" w:pos="560"/>
-                <w:tab w:val="left" w:pos="1120"/>
-                <w:tab w:val="left" w:pos="1680"/>
-                <w:tab w:val="left" w:pos="2240"/>
-                <w:tab w:val="left" w:pos="2800"/>
-                <w:tab w:val="left" w:pos="3360"/>
-                <w:tab w:val="left" w:pos="3920"/>
-                <w:tab w:val="left" w:pos="4480"/>
-                <w:tab w:val="left" w:pos="5040"/>
-                <w:tab w:val="left" w:pos="5600"/>
-                <w:tab w:val="left" w:pos="6160"/>
-                <w:tab w:val="left" w:pos="6720"/>
-              </w:tabs>
-              <w:autoSpaceDE w:val="0"/>
-              <w:autoSpaceDN w:val="0"/>
-              <w:adjustRightInd w:val="0"/>
-              <w:rPr>
-                <w:rFonts w:asciiTheme="minorHAnsi" w:hAnsiTheme="minorHAnsi" w:cstheme="minorHAnsi"/>
-                <w:color w:val="000000" w:themeColor="text1"/>
-                <w:sz w:val="20"/>
-                <w:szCs w:val="20"/>
-              </w:rPr>
-            </w:pPr>
-            <w:r>
-              <w:rPr>
-                <w:rFonts w:asciiTheme="minorHAnsi" w:hAnsiTheme="minorHAnsi" w:cstheme="minorHAnsi"/>
-                <w:color w:val="000000" w:themeColor="text1"/>
-                <w:sz w:val="20"/>
-                <w:szCs w:val="20"/>
-              </w:rPr>
-              <w:t>-e K_CONFIGURATION=dev \</w:t>
-            </w:r>
-          </w:p>
-          <w:p>
-            <w:pPr>
-              <w:tabs>
-                <w:tab w:val="left" w:pos="560"/>
-                <w:tab w:val="left" w:pos="1120"/>
-                <w:tab w:val="left" w:pos="1680"/>
-                <w:tab w:val="left" w:pos="2240"/>
-                <w:tab w:val="left" w:pos="2800"/>
-                <w:tab w:val="left" w:pos="3360"/>
-                <w:tab w:val="left" w:pos="3920"/>
-                <w:tab w:val="left" w:pos="4480"/>
-                <w:tab w:val="left" w:pos="5040"/>
-                <w:tab w:val="left" w:pos="5600"/>
-                <w:tab w:val="left" w:pos="6160"/>
-                <w:tab w:val="left" w:pos="6720"/>
-              </w:tabs>
-              <w:autoSpaceDE w:val="0"/>
-              <w:autoSpaceDN w:val="0"/>
-              <w:adjustRightInd w:val="0"/>
-              <w:rPr>
-                <w:rFonts w:asciiTheme="minorHAnsi" w:hAnsiTheme="minorHAnsi" w:cstheme="minorHAnsi"/>
-                <w:color w:val="000000" w:themeColor="text1"/>
-                <w:sz w:val="20"/>
-                <w:szCs w:val="20"/>
-              </w:rPr>
-            </w:pPr>
-            <w:r>
-              <w:rPr>
-                <w:rFonts w:asciiTheme="minorHAnsi" w:hAnsiTheme="minorHAnsi" w:cstheme="minorHAnsi"/>
-                <w:color w:val="000000" w:themeColor="text1"/>
-                <w:sz w:val="20"/>
-                <w:szCs w:val="20"/>
-              </w:rPr>
-              <w:t>-e K_REVISION=dev-00001 \</w:t>
-            </w:r>
-          </w:p>
-          <w:p>
-            <w:pPr>
-              <w:tabs>
-                <w:tab w:val="left" w:pos="560"/>
-                <w:tab w:val="left" w:pos="1120"/>
-                <w:tab w:val="left" w:pos="1680"/>
-                <w:tab w:val="left" w:pos="2240"/>
-                <w:tab w:val="left" w:pos="2800"/>
-                <w:tab w:val="left" w:pos="3360"/>
-                <w:tab w:val="left" w:pos="3920"/>
-                <w:tab w:val="left" w:pos="4480"/>
-                <w:tab w:val="left" w:pos="5040"/>
-                <w:tab w:val="left" w:pos="5600"/>
-                <w:tab w:val="left" w:pos="6160"/>
-                <w:tab w:val="left" w:pos="6720"/>
-              </w:tabs>
-              <w:autoSpaceDE w:val="0"/>
-              <w:autoSpaceDN w:val="0"/>
-              <w:adjustRightInd w:val="0"/>
-              <w:rPr>
-                <w:rFonts w:asciiTheme="minorHAnsi" w:hAnsiTheme="minorHAnsi" w:cstheme="minorHAnsi"/>
-                <w:color w:val="000000" w:themeColor="text1"/>
-                <w:sz w:val="20"/>
-                <w:szCs w:val="20"/>
-              </w:rPr>
-            </w:pPr>
-            <w:r>
-              <w:rPr>
-                <w:rFonts w:asciiTheme="minorHAnsi" w:hAnsiTheme="minorHAnsi" w:cstheme="minorHAnsi"/>
-                <w:color w:val="000000" w:themeColor="text1"/>
-                <w:sz w:val="20"/>
-                <w:szCs w:val="20"/>
-              </w:rPr>
-              <w:t>-e GOOGLE_APPLICATION_CREDENTIALS=/tmp/keys/doggy-detector-2022-c42f18ed1a2f.json \</w:t>
-            </w:r>
-          </w:p>
-          <w:p>
-            <w:pPr>
-              <w:tabs>
-                <w:tab w:val="left" w:pos="560"/>
-                <w:tab w:val="left" w:pos="1120"/>
-                <w:tab w:val="left" w:pos="1680"/>
-                <w:tab w:val="left" w:pos="2240"/>
-                <w:tab w:val="left" w:pos="2800"/>
-                <w:tab w:val="left" w:pos="3360"/>
-                <w:tab w:val="left" w:pos="3920"/>
-                <w:tab w:val="left" w:pos="4480"/>
-                <w:tab w:val="left" w:pos="5040"/>
-                <w:tab w:val="left" w:pos="5600"/>
-                <w:tab w:val="left" w:pos="6160"/>
-                <w:tab w:val="left" w:pos="6720"/>
-              </w:tabs>
-              <w:autoSpaceDE w:val="0"/>
-              <w:autoSpaceDN w:val="0"/>
-              <w:adjustRightInd w:val="0"/>
-              <w:rPr>
-                <w:rFonts w:asciiTheme="minorHAnsi" w:hAnsiTheme="minorHAnsi" w:cstheme="minorHAnsi"/>
-                <w:color w:val="000000" w:themeColor="text1"/>
-                <w:sz w:val="20"/>
-                <w:szCs w:val="20"/>
-              </w:rPr>
-            </w:pPr>
-            <w:r>
-              <w:rPr>
-                <w:rFonts w:asciiTheme="minorHAnsi" w:hAnsiTheme="minorHAnsi" w:cstheme="minorHAnsi"/>
-                <w:color w:val="000000" w:themeColor="text1"/>
-                <w:sz w:val="20"/>
-                <w:szCs w:val="20"/>
-              </w:rPr>
-              <w:t>-v $GOOGLE_APPLICATION_CREDENTIALS:/tmp/keys/doggy-detector-2022-c42f18ed1a2f.json:ro \</w:t>
-            </w:r>
-          </w:p>
-          <w:p>
-            <w:pPr>
-              <w:tabs>
-                <w:tab w:val="left" w:pos="560"/>
-                <w:tab w:val="left" w:pos="1120"/>
-                <w:tab w:val="left" w:pos="1680"/>
-                <w:tab w:val="left" w:pos="2240"/>
-                <w:tab w:val="left" w:pos="2800"/>
-                <w:tab w:val="left" w:pos="3360"/>
-                <w:tab w:val="left" w:pos="3920"/>
-                <w:tab w:val="left" w:pos="4480"/>
-                <w:tab w:val="left" w:pos="5040"/>
-                <w:tab w:val="left" w:pos="5600"/>
-                <w:tab w:val="left" w:pos="6160"/>
-                <w:tab w:val="left" w:pos="6720"/>
-              </w:tabs>
-              <w:autoSpaceDE w:val="0"/>
-              <w:autoSpaceDN w:val="0"/>
-              <w:adjustRightInd w:val="0"/>
-              <w:rPr>
-                <w:rFonts w:asciiTheme="minorHAnsi" w:hAnsiTheme="minorHAnsi" w:cstheme="minorHAnsi"/>
-                <w:color w:val="000000" w:themeColor="text1"/>
-                <w:sz w:val="20"/>
-                <w:szCs w:val="20"/>
-              </w:rPr>
-            </w:pPr>
-            <w:r>
-              <w:rPr>
-                <w:rFonts w:asciiTheme="minorHAnsi" w:hAnsiTheme="minorHAnsi" w:cstheme="minorHAnsi"/>
-                <w:color w:val="000000" w:themeColor="text1"/>
-                <w:sz w:val="20"/>
-                <w:szCs w:val="20"/>
-              </w:rPr>
-              <w:t>eu.gcr.io/$PROJECT_ID/$DOCKER_IMAGE_NAME</w:t>
-            </w:r>
-          </w:p>
-          <w:p/>
-          <w:p/>
-          <w:p>
-            <w:pPr>
-              <w:tabs>
-                <w:tab w:val="left" w:pos="560"/>
-                <w:tab w:val="left" w:pos="1120"/>
-                <w:tab w:val="left" w:pos="1680"/>
-                <w:tab w:val="left" w:pos="2240"/>
-                <w:tab w:val="left" w:pos="2800"/>
-                <w:tab w:val="left" w:pos="3360"/>
-                <w:tab w:val="left" w:pos="3920"/>
-                <w:tab w:val="left" w:pos="4480"/>
-                <w:tab w:val="left" w:pos="5040"/>
-                <w:tab w:val="left" w:pos="5600"/>
-                <w:tab w:val="left" w:pos="6160"/>
-                <w:tab w:val="left" w:pos="6720"/>
-              </w:tabs>
-              <w:autoSpaceDE w:val="0"/>
-              <w:autoSpaceDN w:val="0"/>
-              <w:adjustRightInd w:val="0"/>
-              <w:rPr>
-                <w:rFonts w:asciiTheme="minorHAnsi" w:hAnsiTheme="minorHAnsi" w:cstheme="minorHAnsi"/>
-                <w:b/>
-                <w:bCs/>
-                <w:color w:val="FF0000"/>
-                <w:sz w:val="20"/>
-                <w:szCs w:val="20"/>
-              </w:rPr>
-            </w:pPr>
-            <w:r>
-              <w:rPr>
-                <w:rFonts w:asciiTheme="minorHAnsi" w:hAnsiTheme="minorHAnsi" w:cstheme="minorHAnsi"/>
-                <w:b/>
-                <w:bCs/>
-                <w:color w:val="FF0000"/>
-                <w:sz w:val="20"/>
-                <w:szCs w:val="20"/>
-              </w:rPr>
-              <w:t>Issue:</w:t>
-            </w:r>
-          </w:p>
-          <w:p>
-            <w:pPr>
-              <w:tabs>
-                <w:tab w:val="left" w:pos="560"/>
-                <w:tab w:val="left" w:pos="1120"/>
-                <w:tab w:val="left" w:pos="1680"/>
-                <w:tab w:val="left" w:pos="2240"/>
-                <w:tab w:val="left" w:pos="2800"/>
-                <w:tab w:val="left" w:pos="3360"/>
-                <w:tab w:val="left" w:pos="3920"/>
-                <w:tab w:val="left" w:pos="4480"/>
-                <w:tab w:val="left" w:pos="5040"/>
-                <w:tab w:val="left" w:pos="5600"/>
-                <w:tab w:val="left" w:pos="6160"/>
-                <w:tab w:val="left" w:pos="6720"/>
-              </w:tabs>
-              <w:autoSpaceDE w:val="0"/>
-              <w:autoSpaceDN w:val="0"/>
-              <w:adjustRightInd w:val="0"/>
-              <w:rPr>
-                <w:rFonts w:asciiTheme="minorHAnsi" w:hAnsiTheme="minorHAnsi" w:cstheme="minorHAnsi"/>
-                <w:color w:val="000000" w:themeColor="text1"/>
-                <w:sz w:val="20"/>
-                <w:szCs w:val="20"/>
-              </w:rPr>
-            </w:pPr>
-            <w:r>
-              <w:rPr>
-                <w:rFonts w:asciiTheme="minorHAnsi" w:hAnsiTheme="minorHAnsi" w:cstheme="minorHAnsi"/>
-                <w:color w:val="000000" w:themeColor="text1"/>
-                <w:sz w:val="20"/>
-                <w:szCs w:val="20"/>
-              </w:rPr>
-              <w:t>Troubleshoot this</w:t>
-            </w:r>
-          </w:p>
-          <w:p>
-            <w:pPr>
-              <w:tabs>
-                <w:tab w:val="left" w:pos="560"/>
-                <w:tab w:val="left" w:pos="1120"/>
-                <w:tab w:val="left" w:pos="1680"/>
-                <w:tab w:val="left" w:pos="2240"/>
-                <w:tab w:val="left" w:pos="2800"/>
-                <w:tab w:val="left" w:pos="3360"/>
-                <w:tab w:val="left" w:pos="3920"/>
-                <w:tab w:val="left" w:pos="4480"/>
-                <w:tab w:val="left" w:pos="5040"/>
-                <w:tab w:val="left" w:pos="5600"/>
-                <w:tab w:val="left" w:pos="6160"/>
-                <w:tab w:val="left" w:pos="6720"/>
-              </w:tabs>
-              <w:autoSpaceDE w:val="0"/>
-              <w:autoSpaceDN w:val="0"/>
-              <w:adjustRightInd w:val="0"/>
-              <w:rPr>
-                <w:rFonts w:asciiTheme="minorHAnsi" w:hAnsiTheme="minorHAnsi" w:cstheme="minorHAnsi"/>
-                <w:color w:val="000000" w:themeColor="text1"/>
-                <w:sz w:val="20"/>
-                <w:szCs w:val="20"/>
-              </w:rPr>
-            </w:pPr>
-          </w:p>
-          <w:p>
-            <w:pPr>
-              <w:tabs>
-                <w:tab w:val="left" w:pos="560"/>
-                <w:tab w:val="left" w:pos="1120"/>
-                <w:tab w:val="left" w:pos="1680"/>
-                <w:tab w:val="left" w:pos="2240"/>
-                <w:tab w:val="left" w:pos="2800"/>
-                <w:tab w:val="left" w:pos="3360"/>
-                <w:tab w:val="left" w:pos="3920"/>
-                <w:tab w:val="left" w:pos="4480"/>
-                <w:tab w:val="left" w:pos="5040"/>
-                <w:tab w:val="left" w:pos="5600"/>
-                <w:tab w:val="left" w:pos="6160"/>
-                <w:tab w:val="left" w:pos="6720"/>
-              </w:tabs>
-              <w:autoSpaceDE w:val="0"/>
-              <w:autoSpaceDN w:val="0"/>
-              <w:adjustRightInd w:val="0"/>
-              <w:rPr>
-                <w:rFonts w:asciiTheme="minorHAnsi" w:hAnsiTheme="minorHAnsi" w:cstheme="minorHAnsi"/>
-                <w:color w:val="000000" w:themeColor="text1"/>
-                <w:sz w:val="20"/>
-                <w:szCs w:val="20"/>
-              </w:rPr>
-            </w:pPr>
-            <w:r>
-              <w:rPr>
-                <w:rFonts w:asciiTheme="minorHAnsi" w:hAnsiTheme="minorHAnsi" w:cstheme="minorHAnsi"/>
-                <w:color w:val="000000" w:themeColor="text1"/>
-                <w:sz w:val="20"/>
-                <w:szCs w:val="20"/>
-              </w:rPr>
-              <w:t>[</w:t>
-            </w:r>
-            <w:proofErr w:type="spellStart"/>
-            <w:r>
-              <w:rPr>
-                <w:rFonts w:asciiTheme="minorHAnsi" w:hAnsiTheme="minorHAnsi" w:cstheme="minorHAnsi"/>
-                <w:color w:val="000000" w:themeColor="text1"/>
-                <w:sz w:val="20"/>
-                <w:szCs w:val="20"/>
-              </w:rPr>
-              <w:t>Errno</w:t>
-            </w:r>
-            <w:proofErr w:type="spellEnd"/>
-            <w:r>
-              <w:rPr>
-                <w:rFonts w:asciiTheme="minorHAnsi" w:hAnsiTheme="minorHAnsi" w:cstheme="minorHAnsi"/>
-                <w:color w:val="000000" w:themeColor="text1"/>
-                <w:sz w:val="20"/>
-                <w:szCs w:val="20"/>
-              </w:rPr>
-              <w:t xml:space="preserve"> 2] No such file or directory: '</w:t>
-            </w:r>
-            <w:proofErr w:type="spellStart"/>
-            <w:r>
-              <w:rPr>
-                <w:rFonts w:asciiTheme="minorHAnsi" w:hAnsiTheme="minorHAnsi" w:cstheme="minorHAnsi"/>
-                <w:color w:val="000000" w:themeColor="text1"/>
-                <w:sz w:val="20"/>
-                <w:szCs w:val="20"/>
-              </w:rPr>
-              <w:t>breed_</w:t>
-            </w:r>
-            <w:proofErr w:type="gramStart"/>
-            <w:r>
-              <w:rPr>
-                <w:rFonts w:asciiTheme="minorHAnsi" w:hAnsiTheme="minorHAnsi" w:cstheme="minorHAnsi"/>
-                <w:color w:val="000000" w:themeColor="text1"/>
-                <w:sz w:val="20"/>
-                <w:szCs w:val="20"/>
-              </w:rPr>
-              <w:t>list.pickle</w:t>
-            </w:r>
-            <w:proofErr w:type="spellEnd"/>
-            <w:proofErr w:type="gramEnd"/>
-            <w:r>
-              <w:rPr>
-                <w:rFonts w:asciiTheme="minorHAnsi" w:hAnsiTheme="minorHAnsi" w:cstheme="minorHAnsi"/>
-                <w:color w:val="000000" w:themeColor="text1"/>
-                <w:sz w:val="20"/>
-                <w:szCs w:val="20"/>
-              </w:rPr>
-              <w:t>'</w:t>
-            </w:r>
-          </w:p>
-          <w:p>
-            <w:pPr>
-              <w:tabs>
-                <w:tab w:val="left" w:pos="560"/>
-                <w:tab w:val="left" w:pos="1120"/>
-                <w:tab w:val="left" w:pos="1680"/>
-                <w:tab w:val="left" w:pos="2240"/>
-                <w:tab w:val="left" w:pos="2800"/>
-                <w:tab w:val="left" w:pos="3360"/>
-                <w:tab w:val="left" w:pos="3920"/>
-                <w:tab w:val="left" w:pos="4480"/>
-                <w:tab w:val="left" w:pos="5040"/>
-                <w:tab w:val="left" w:pos="5600"/>
-                <w:tab w:val="left" w:pos="6160"/>
-                <w:tab w:val="left" w:pos="6720"/>
-              </w:tabs>
-              <w:autoSpaceDE w:val="0"/>
-              <w:autoSpaceDN w:val="0"/>
-              <w:adjustRightInd w:val="0"/>
-              <w:rPr>
-                <w:color w:val="000000" w:themeColor="text1"/>
-                <w:sz w:val="20"/>
-                <w:szCs w:val="20"/>
-              </w:rPr>
-            </w:pPr>
-          </w:p>
-          <w:p>
-            <w:pPr>
-              <w:tabs>
-                <w:tab w:val="left" w:pos="560"/>
-                <w:tab w:val="left" w:pos="1120"/>
-                <w:tab w:val="left" w:pos="1680"/>
-                <w:tab w:val="left" w:pos="2240"/>
-                <w:tab w:val="left" w:pos="2800"/>
-                <w:tab w:val="left" w:pos="3360"/>
-                <w:tab w:val="left" w:pos="3920"/>
-                <w:tab w:val="left" w:pos="4480"/>
-                <w:tab w:val="left" w:pos="5040"/>
-                <w:tab w:val="left" w:pos="5600"/>
-                <w:tab w:val="left" w:pos="6160"/>
-                <w:tab w:val="left" w:pos="6720"/>
-              </w:tabs>
-              <w:autoSpaceDE w:val="0"/>
-              <w:autoSpaceDN w:val="0"/>
-              <w:adjustRightInd w:val="0"/>
+            </w:pPr>
+            <w:r>
               <w:rPr>
                 <w:rFonts w:asciiTheme="minorHAnsi" w:hAnsiTheme="minorHAnsi" w:cstheme="minorHAnsi"/>
                 <w:b/>
@@ -2564,16 +3169,6 @@
                 <w:sz w:val="20"/>
                 <w:szCs w:val="20"/>
               </w:rPr>
-            </w:pPr>
-            <w:r>
-              <w:rPr>
-                <w:rFonts w:asciiTheme="minorHAnsi" w:hAnsiTheme="minorHAnsi" w:cstheme="minorHAnsi"/>
-                <w:b/>
-                <w:bCs/>
-                <w:color w:val="00B050"/>
-                <w:sz w:val="20"/>
-                <w:szCs w:val="20"/>
-              </w:rPr>
               <w:t>Solution:</w:t>
             </w:r>
           </w:p>
@@ -2897,16 +3492,7 @@
                 <w:sz w:val="20"/>
                 <w:szCs w:val="20"/>
               </w:rPr>
-              <w:t>I was able to diagnose the problem</w:t>
-            </w:r>
-            <w:r>
-              <w:rPr>
-                <w:rFonts w:asciiTheme="minorHAnsi" w:hAnsiTheme="minorHAnsi" w:cstheme="minorHAnsi"/>
-                <w:color w:val="000000" w:themeColor="text1"/>
-                <w:sz w:val="20"/>
-                <w:szCs w:val="20"/>
-              </w:rPr>
-              <w:t>- the pickle file wasn’t being copied over during the docker build</w:t>
+              <w:t>I was able to diagnose the problem- the pickle file wasn’t being copied over during the docker build</w:t>
             </w:r>
           </w:p>
           <w:p>
@@ -3002,13 +3588,15 @@
               <w:autoSpaceDN w:val="0"/>
               <w:adjustRightInd w:val="0"/>
               <w:rPr>
-                <w:color w:val="000000" w:themeColor="text1"/>
-                <w:sz w:val="20"/>
-                <w:szCs w:val="20"/>
-              </w:rPr>
-            </w:pPr>
-            <w:r>
-              <w:rPr>
+                <w:rFonts w:asciiTheme="minorHAnsi" w:hAnsiTheme="minorHAnsi" w:cstheme="minorHAnsi"/>
+                <w:color w:val="000000" w:themeColor="text1"/>
+                <w:sz w:val="20"/>
+                <w:szCs w:val="20"/>
+              </w:rPr>
+            </w:pPr>
+            <w:r>
+              <w:rPr>
+                <w:rFonts w:asciiTheme="minorHAnsi" w:hAnsiTheme="minorHAnsi" w:cstheme="minorHAnsi"/>
                 <w:color w:val="000000" w:themeColor="text1"/>
                 <w:sz w:val="20"/>
                 <w:szCs w:val="20"/>
@@ -3016,8 +3604,20 @@
               <w:t>Add this as a file to copy during the docker build</w:t>
             </w:r>
           </w:p>
-          <w:p/>
-          <w:p/>
+          <w:p>
+            <w:pPr>
+              <w:rPr>
+                <w:rFonts w:asciiTheme="minorHAnsi" w:hAnsiTheme="minorHAnsi" w:cstheme="minorHAnsi"/>
+              </w:rPr>
+            </w:pPr>
+          </w:p>
+          <w:p>
+            <w:pPr>
+              <w:rPr>
+                <w:rFonts w:asciiTheme="minorHAnsi" w:hAnsiTheme="minorHAnsi" w:cstheme="minorHAnsi"/>
+              </w:rPr>
+            </w:pPr>
+          </w:p>
           <w:p>
             <w:pPr>
               <w:pStyle w:val="Heading2"/>
@@ -3033,38 +3633,48 @@
                 <w:sz w:val="20"/>
                 <w:szCs w:val="20"/>
               </w:rPr>
-              <w:t>2</w:t>
-            </w:r>
-            <w:r>
-              <w:rPr>
-                <w:rFonts w:asciiTheme="minorHAnsi" w:hAnsiTheme="minorHAnsi" w:cstheme="minorHAnsi"/>
-                <w:sz w:val="20"/>
-                <w:szCs w:val="20"/>
-              </w:rPr>
-              <w:t>3</w:t>
-            </w:r>
-            <w:r>
-              <w:rPr>
-                <w:rFonts w:asciiTheme="minorHAnsi" w:hAnsiTheme="minorHAnsi" w:cstheme="minorHAnsi"/>
-                <w:sz w:val="20"/>
-                <w:szCs w:val="20"/>
-              </w:rPr>
-              <w:t>-03-2022</w:t>
-            </w:r>
-          </w:p>
-          <w:p/>
-          <w:p>
-            <w:r>
+              <w:t>23-03-2022</w:t>
+            </w:r>
+          </w:p>
+          <w:p>
+            <w:pPr>
+              <w:rPr>
+                <w:rFonts w:asciiTheme="minorHAnsi" w:hAnsiTheme="minorHAnsi" w:cstheme="minorHAnsi"/>
+              </w:rPr>
+            </w:pPr>
+          </w:p>
+          <w:p>
+            <w:pPr>
+              <w:rPr>
+                <w:rFonts w:asciiTheme="minorHAnsi" w:hAnsiTheme="minorHAnsi" w:cstheme="minorHAnsi"/>
+              </w:rPr>
+            </w:pPr>
+            <w:r>
+              <w:rPr>
+                <w:rFonts w:asciiTheme="minorHAnsi" w:hAnsiTheme="minorHAnsi" w:cstheme="minorHAnsi"/>
+              </w:rPr>
               <w:t xml:space="preserve">NOTE: </w:t>
             </w:r>
             <w:r>
+              <w:rPr>
+                <w:rFonts w:asciiTheme="minorHAnsi" w:hAnsiTheme="minorHAnsi" w:cstheme="minorHAnsi"/>
+              </w:rPr>
               <w:t>docker system prune</w:t>
             </w:r>
             <w:r>
+              <w:rPr>
+                <w:rFonts w:asciiTheme="minorHAnsi" w:hAnsiTheme="minorHAnsi" w:cstheme="minorHAnsi"/>
+              </w:rPr>
               <w:t xml:space="preserve"> is really helpful</w:t>
             </w:r>
           </w:p>
-          <w:p/>
+          <w:p>
+            <w:pPr>
+              <w:rPr>
+                <w:rFonts w:asciiTheme="minorHAnsi" w:hAnsiTheme="minorHAnsi" w:cstheme="minorHAnsi"/>
+              </w:rPr>
+            </w:pPr>
+          </w:p>
           <w:p>
             <w:pPr>
               <w:tabs>
@@ -3210,25 +3820,7 @@
                 <w:sz w:val="20"/>
                 <w:szCs w:val="20"/>
               </w:rPr>
-              <w:t>http://0.0.0.0:</w:t>
-            </w:r>
-            <w:r>
-              <w:rPr>
-                <w:rFonts w:asciiTheme="minorHAnsi" w:hAnsiTheme="minorHAnsi" w:cstheme="minorHAnsi"/>
-                <w:color w:val="000000" w:themeColor="text1"/>
-                <w:sz w:val="20"/>
-                <w:szCs w:val="20"/>
-              </w:rPr>
-              <w:t>9090/predict</w:t>
-            </w:r>
-            <w:r>
-              <w:rPr>
-                <w:rFonts w:asciiTheme="minorHAnsi" w:hAnsiTheme="minorHAnsi" w:cstheme="minorHAnsi"/>
-                <w:color w:val="000000" w:themeColor="text1"/>
-                <w:sz w:val="20"/>
-                <w:szCs w:val="20"/>
-              </w:rPr>
-              <w:t>?BUCKET_NAME=doggy-detector-2022-bucket-v2&amp;BLOB_NAME=test_images/test</w:t>
+              <w:t>http://0.0.0.0:9090/predict?BUCKET_NAME=doggy-detector-2022-bucket-v2&amp;BLOB_NAME=test_images/test</w:t>
             </w:r>
           </w:p>
           <w:p>
@@ -4304,8 +4896,20 @@
               <w:t>Test again</w:t>
             </w:r>
           </w:p>
-          <w:p/>
-          <w:p/>
+          <w:p>
+            <w:pPr>
+              <w:rPr>
+                <w:rFonts w:asciiTheme="minorHAnsi" w:hAnsiTheme="minorHAnsi" w:cstheme="minorHAnsi"/>
+              </w:rPr>
+            </w:pPr>
+          </w:p>
+          <w:p>
+            <w:pPr>
+              <w:rPr>
+                <w:rFonts w:asciiTheme="minorHAnsi" w:hAnsiTheme="minorHAnsi" w:cstheme="minorHAnsi"/>
+              </w:rPr>
+            </w:pPr>
+          </w:p>
           <w:p>
             <w:pPr>
               <w:pStyle w:val="Heading2"/>
@@ -4321,23 +4925,7 @@
                 <w:sz w:val="20"/>
                 <w:szCs w:val="20"/>
               </w:rPr>
-              <w:t>2</w:t>
-            </w:r>
-            <w:r>
-              <w:rPr>
-                <w:rFonts w:asciiTheme="minorHAnsi" w:hAnsiTheme="minorHAnsi" w:cstheme="minorHAnsi"/>
-                <w:sz w:val="20"/>
-                <w:szCs w:val="20"/>
-              </w:rPr>
-              <w:t>2</w:t>
-            </w:r>
-            <w:r>
-              <w:rPr>
-                <w:rFonts w:asciiTheme="minorHAnsi" w:hAnsiTheme="minorHAnsi" w:cstheme="minorHAnsi"/>
-                <w:sz w:val="20"/>
-                <w:szCs w:val="20"/>
-              </w:rPr>
-              <w:t>-03-2022</w:t>
+              <w:t>22-03-2022</w:t>
             </w:r>
           </w:p>
           <w:p>
@@ -4476,25 +5064,7 @@
                 <w:sz w:val="20"/>
                 <w:szCs w:val="20"/>
               </w:rPr>
-              <w:t>http://0.0.0.0:</w:t>
-            </w:r>
-            <w:r>
-              <w:rPr>
-                <w:rFonts w:asciiTheme="minorHAnsi" w:hAnsiTheme="minorHAnsi" w:cstheme="minorHAnsi"/>
-                <w:color w:val="000000" w:themeColor="text1"/>
-                <w:sz w:val="20"/>
-                <w:szCs w:val="20"/>
-              </w:rPr>
-              <w:t>9090/predict</w:t>
-            </w:r>
-            <w:r>
-              <w:rPr>
-                <w:rFonts w:asciiTheme="minorHAnsi" w:hAnsiTheme="minorHAnsi" w:cstheme="minorHAnsi"/>
-                <w:color w:val="000000" w:themeColor="text1"/>
-                <w:sz w:val="20"/>
-                <w:szCs w:val="20"/>
-              </w:rPr>
-              <w:t>?BUCKET_NAME=doggy-detector-2022-bucket-v2&amp;BLOB_NAME=test_images/test</w:t>
+              <w:t>http://0.0.0.0:9090/predict?BUCKET_NAME=doggy-detector-2022-bucket-v2&amp;BLOB_NAME=test_images/test</w:t>
             </w:r>
           </w:p>
           <w:p>
@@ -4906,16 +5476,7 @@
                 <w:sz w:val="20"/>
                 <w:szCs w:val="20"/>
               </w:rPr>
-              <w:t xml:space="preserve"> auth configure-docker</w:t>
-            </w:r>
-            <w:r>
-              <w:rPr>
-                <w:rFonts w:asciiTheme="minorHAnsi" w:hAnsiTheme="minorHAnsi" w:cstheme="minorHAnsi"/>
-                <w:color w:val="000000" w:themeColor="text1"/>
-                <w:sz w:val="20"/>
-                <w:szCs w:val="20"/>
-              </w:rPr>
-              <w:t xml:space="preserve"> (Don’t need to do this again)</w:t>
+              <w:t xml:space="preserve"> auth configure-docker (Don’t need to do this again)</w:t>
             </w:r>
           </w:p>
           <w:p>
@@ -5848,14 +6409,7 @@
                 <w:rFonts w:asciiTheme="minorHAnsi" w:hAnsiTheme="minorHAnsi" w:cstheme="minorHAnsi"/>
                 <w:color w:val="000000" w:themeColor="text1"/>
               </w:rPr>
-              <w:t xml:space="preserve"> I changed the requirements text to contain </w:t>
-            </w:r>
-            <w:r>
-              <w:rPr>
-                <w:rFonts w:asciiTheme="minorHAnsi" w:hAnsiTheme="minorHAnsi" w:cstheme="minorHAnsi"/>
-                <w:color w:val="000000" w:themeColor="text1"/>
-              </w:rPr>
-              <w:t>[</w:t>
+              <w:t xml:space="preserve"> I changed the requirements text to contain [</w:t>
             </w:r>
             <w:proofErr w:type="spellStart"/>
             <w:r>
@@ -5871,74 +6425,39 @@
                 <w:rFonts w:asciiTheme="minorHAnsi" w:hAnsiTheme="minorHAnsi" w:cstheme="minorHAnsi"/>
                 <w:color w:val="000000" w:themeColor="text1"/>
               </w:rPr>
-              <w:t>-python-headless</w:t>
-            </w:r>
-            <w:r>
-              <w:rPr>
-                <w:rFonts w:asciiTheme="minorHAnsi" w:hAnsiTheme="minorHAnsi" w:cstheme="minorHAnsi"/>
-                <w:color w:val="000000" w:themeColor="text1"/>
-              </w:rPr>
-              <w:t>]</w:t>
-            </w:r>
-            <w:r>
-              <w:rPr>
-                <w:rFonts w:asciiTheme="minorHAnsi" w:hAnsiTheme="minorHAnsi" w:cstheme="minorHAnsi"/>
-                <w:color w:val="000000" w:themeColor="text1"/>
-              </w:rPr>
-              <w:t xml:space="preserve"> </w:t>
-            </w:r>
-          </w:p>
-          <w:p>
-            <w:pPr>
-              <w:tabs>
-                <w:tab w:val="left" w:pos="560"/>
-                <w:tab w:val="left" w:pos="1120"/>
-                <w:tab w:val="left" w:pos="1680"/>
-                <w:tab w:val="left" w:pos="2240"/>
-                <w:tab w:val="left" w:pos="2800"/>
-                <w:tab w:val="left" w:pos="3360"/>
-                <w:tab w:val="left" w:pos="3920"/>
-                <w:tab w:val="left" w:pos="4480"/>
-                <w:tab w:val="left" w:pos="5040"/>
-                <w:tab w:val="left" w:pos="5600"/>
-                <w:tab w:val="left" w:pos="6160"/>
-                <w:tab w:val="left" w:pos="6720"/>
-              </w:tabs>
-              <w:autoSpaceDE w:val="0"/>
-              <w:autoSpaceDN w:val="0"/>
-              <w:adjustRightInd w:val="0"/>
-              <w:rPr>
-                <w:rFonts w:asciiTheme="minorHAnsi" w:hAnsiTheme="minorHAnsi" w:cstheme="minorHAnsi"/>
-                <w:color w:val="000000" w:themeColor="text1"/>
-              </w:rPr>
-            </w:pPr>
-            <w:r>
-              <w:rPr>
-                <w:rFonts w:asciiTheme="minorHAnsi" w:hAnsiTheme="minorHAnsi" w:cstheme="minorHAnsi"/>
-                <w:color w:val="000000" w:themeColor="text1"/>
-              </w:rPr>
-              <w:t xml:space="preserve">instead of </w:t>
-            </w:r>
-            <w:r>
-              <w:rPr>
-                <w:rFonts w:asciiTheme="minorHAnsi" w:hAnsiTheme="minorHAnsi" w:cstheme="minorHAnsi"/>
-                <w:color w:val="000000" w:themeColor="text1"/>
-              </w:rPr>
-              <w:t>[</w:t>
-            </w:r>
-            <w:r>
-              <w:rPr>
-                <w:rFonts w:asciiTheme="minorHAnsi" w:hAnsiTheme="minorHAnsi" w:cstheme="minorHAnsi"/>
-                <w:color w:val="000000" w:themeColor="text1"/>
-              </w:rPr>
-              <w:t>open cv</w:t>
-            </w:r>
-            <w:r>
-              <w:rPr>
-                <w:rFonts w:asciiTheme="minorHAnsi" w:hAnsiTheme="minorHAnsi" w:cstheme="minorHAnsi"/>
-                <w:color w:val="000000" w:themeColor="text1"/>
-              </w:rPr>
-              <w:t>]. That seems to have worked</w:t>
+              <w:t xml:space="preserve">-python-headless] </w:t>
+            </w:r>
+          </w:p>
+          <w:p>
+            <w:pPr>
+              <w:tabs>
+                <w:tab w:val="left" w:pos="560"/>
+                <w:tab w:val="left" w:pos="1120"/>
+                <w:tab w:val="left" w:pos="1680"/>
+                <w:tab w:val="left" w:pos="2240"/>
+                <w:tab w:val="left" w:pos="2800"/>
+                <w:tab w:val="left" w:pos="3360"/>
+                <w:tab w:val="left" w:pos="3920"/>
+                <w:tab w:val="left" w:pos="4480"/>
+                <w:tab w:val="left" w:pos="5040"/>
+                <w:tab w:val="left" w:pos="5600"/>
+                <w:tab w:val="left" w:pos="6160"/>
+                <w:tab w:val="left" w:pos="6720"/>
+              </w:tabs>
+              <w:autoSpaceDE w:val="0"/>
+              <w:autoSpaceDN w:val="0"/>
+              <w:adjustRightInd w:val="0"/>
+              <w:rPr>
+                <w:rFonts w:asciiTheme="minorHAnsi" w:hAnsiTheme="minorHAnsi" w:cstheme="minorHAnsi"/>
+                <w:color w:val="000000" w:themeColor="text1"/>
+              </w:rPr>
+            </w:pPr>
+            <w:r>
+              <w:rPr>
+                <w:rFonts w:asciiTheme="minorHAnsi" w:hAnsiTheme="minorHAnsi" w:cstheme="minorHAnsi"/>
+                <w:color w:val="000000" w:themeColor="text1"/>
+              </w:rPr>
+              <w:t>instead of [open cv]. That seems to have worked</w:t>
             </w:r>
           </w:p>
           <w:p>
@@ -7036,8 +7555,20 @@
               </w:rPr>
             </w:pPr>
           </w:p>
-          <w:p/>
-          <w:p/>
+          <w:p>
+            <w:pPr>
+              <w:rPr>
+                <w:rFonts w:asciiTheme="minorHAnsi" w:hAnsiTheme="minorHAnsi" w:cstheme="minorHAnsi"/>
+              </w:rPr>
+            </w:pPr>
+          </w:p>
+          <w:p>
+            <w:pPr>
+              <w:rPr>
+                <w:rFonts w:asciiTheme="minorHAnsi" w:hAnsiTheme="minorHAnsi" w:cstheme="minorHAnsi"/>
+              </w:rPr>
+            </w:pPr>
+          </w:p>
           <w:p>
             <w:pPr>
               <w:pStyle w:val="Heading2"/>
@@ -7057,11 +7588,20 @@
             </w:r>
           </w:p>
           <w:p>
-            <w:r>
+            <w:pPr>
+              <w:rPr>
+                <w:rFonts w:asciiTheme="minorHAnsi" w:hAnsiTheme="minorHAnsi" w:cstheme="minorHAnsi"/>
+              </w:rPr>
+            </w:pPr>
+            <w:r>
+              <w:rPr>
+                <w:rFonts w:asciiTheme="minorHAnsi" w:hAnsiTheme="minorHAnsi" w:cstheme="minorHAnsi"/>
+              </w:rPr>
               <w:t xml:space="preserve">Was able to make a prediction through the API! </w:t>
             </w:r>
             <w:r>
               <w:rPr>
+                <w:rFonts w:asciiTheme="minorHAnsi" w:hAnsiTheme="minorHAnsi" w:cstheme="minorHAnsi"/>
                 <w:highlight w:val="yellow"/>
               </w:rPr>
               <w:t>Success!!</w:t>
@@ -7274,6 +7814,7 @@
             <w:pPr>
               <w:pStyle w:val="HTMLPreformatted"/>
               <w:rPr>
+                <w:rFonts w:asciiTheme="minorHAnsi" w:hAnsiTheme="minorHAnsi" w:cstheme="minorHAnsi"/>
                 <w:color w:val="000000"/>
               </w:rPr>
             </w:pPr>
@@ -7282,11 +7823,13 @@
             <w:pPr>
               <w:pStyle w:val="HTMLPreformatted"/>
               <w:rPr>
-                <w:color w:val="000000"/>
-              </w:rPr>
-            </w:pPr>
-            <w:r>
-              <w:rPr>
+                <w:rFonts w:asciiTheme="minorHAnsi" w:hAnsiTheme="minorHAnsi" w:cstheme="minorHAnsi"/>
+                <w:color w:val="000000"/>
+              </w:rPr>
+            </w:pPr>
+            <w:r>
+              <w:rPr>
+                <w:rFonts w:asciiTheme="minorHAnsi" w:hAnsiTheme="minorHAnsi" w:cstheme="minorHAnsi"/>
                 <w:color w:val="000000"/>
               </w:rPr>
               <w:t>{"detail</w:t>
@@ -7294,6 +7837,7 @@
             <w:proofErr w:type="gramStart"/>
             <w:r>
               <w:rPr>
+                <w:rFonts w:asciiTheme="minorHAnsi" w:hAnsiTheme="minorHAnsi" w:cstheme="minorHAnsi"/>
                 <w:color w:val="000000"/>
               </w:rPr>
               <w:t>":[</w:t>
@@ -7301,6 +7845,7 @@
             <w:proofErr w:type="gramEnd"/>
             <w:r>
               <w:rPr>
+                <w:rFonts w:asciiTheme="minorHAnsi" w:hAnsiTheme="minorHAnsi" w:cstheme="minorHAnsi"/>
                 <w:color w:val="000000"/>
               </w:rPr>
               <w:t>{"loc":["</w:t>
@@ -7308,6 +7853,7 @@
             <w:proofErr w:type="spellStart"/>
             <w:r>
               <w:rPr>
+                <w:rFonts w:asciiTheme="minorHAnsi" w:hAnsiTheme="minorHAnsi" w:cstheme="minorHAnsi"/>
                 <w:color w:val="000000"/>
               </w:rPr>
               <w:t>query","storage</w:t>
@@ -7315,6 +7861,7 @@
             <w:proofErr w:type="spellEnd"/>
             <w:r>
               <w:rPr>
+                <w:rFonts w:asciiTheme="minorHAnsi" w:hAnsiTheme="minorHAnsi" w:cstheme="minorHAnsi"/>
                 <w:color w:val="000000"/>
               </w:rPr>
               <w:t>"],"</w:t>
@@ -7322,6 +7869,7 @@
             <w:proofErr w:type="spellStart"/>
             <w:r>
               <w:rPr>
+                <w:rFonts w:asciiTheme="minorHAnsi" w:hAnsiTheme="minorHAnsi" w:cstheme="minorHAnsi"/>
                 <w:color w:val="000000"/>
               </w:rPr>
               <w:t>msg":"field</w:t>
@@ -7329,6 +7877,7 @@
             <w:proofErr w:type="spellEnd"/>
             <w:r>
               <w:rPr>
+                <w:rFonts w:asciiTheme="minorHAnsi" w:hAnsiTheme="minorHAnsi" w:cstheme="minorHAnsi"/>
                 <w:color w:val="000000"/>
               </w:rPr>
               <w:t xml:space="preserve"> required","type":"</w:t>
@@ -7336,6 +7885,7 @@
             <w:proofErr w:type="spellStart"/>
             <w:r>
               <w:rPr>
+                <w:rFonts w:asciiTheme="minorHAnsi" w:hAnsiTheme="minorHAnsi" w:cstheme="minorHAnsi"/>
                 <w:color w:val="000000"/>
               </w:rPr>
               <w:t>value_error.missing</w:t>
@@ -7343,6 +7893,7 @@
             <w:proofErr w:type="spellEnd"/>
             <w:r>
               <w:rPr>
+                <w:rFonts w:asciiTheme="minorHAnsi" w:hAnsiTheme="minorHAnsi" w:cstheme="minorHAnsi"/>
                 <w:color w:val="000000"/>
               </w:rPr>
               <w:t>"}]}</w:t>
@@ -7445,6 +7996,11 @@
             </w:r>
           </w:p>
           <w:p>
+            <w:pPr>
+              <w:rPr>
+                <w:rFonts w:asciiTheme="minorHAnsi" w:hAnsiTheme="minorHAnsi" w:cstheme="minorHAnsi"/>
+              </w:rPr>
+            </w:pPr>
             <w:r>
               <w:rPr>
                 <w:rFonts w:asciiTheme="minorHAnsi" w:hAnsiTheme="minorHAnsi" w:cstheme="minorHAnsi"/>
@@ -7475,7 +8031,13 @@
               <w:t>” instead of “retrieve</w:t>
             </w:r>
           </w:p>
-          <w:p/>
+          <w:p>
+            <w:pPr>
+              <w:rPr>
+                <w:rFonts w:asciiTheme="minorHAnsi" w:hAnsiTheme="minorHAnsi" w:cstheme="minorHAnsi"/>
+              </w:rPr>
+            </w:pPr>
+          </w:p>
           <w:p>
             <w:pPr>
               <w:rPr>
@@ -7742,45 +8304,45 @@
                 <w:sz w:val="20"/>
                 <w:szCs w:val="20"/>
               </w:rPr>
+              <w:t xml:space="preserve">Solution: </w:t>
+            </w:r>
+          </w:p>
+          <w:p>
+            <w:pPr>
+              <w:tabs>
+                <w:tab w:val="left" w:pos="560"/>
+                <w:tab w:val="left" w:pos="1120"/>
+                <w:tab w:val="left" w:pos="1680"/>
+                <w:tab w:val="left" w:pos="2240"/>
+                <w:tab w:val="left" w:pos="2800"/>
+                <w:tab w:val="left" w:pos="3360"/>
+                <w:tab w:val="left" w:pos="3920"/>
+                <w:tab w:val="left" w:pos="4480"/>
+                <w:tab w:val="left" w:pos="5040"/>
+                <w:tab w:val="left" w:pos="5600"/>
+                <w:tab w:val="left" w:pos="6160"/>
+                <w:tab w:val="left" w:pos="6720"/>
+              </w:tabs>
+              <w:autoSpaceDE w:val="0"/>
+              <w:autoSpaceDN w:val="0"/>
+              <w:adjustRightInd w:val="0"/>
+              <w:rPr>
+                <w:rFonts w:asciiTheme="minorHAnsi" w:hAnsiTheme="minorHAnsi" w:cstheme="minorHAnsi"/>
+                <w:color w:val="000000"/>
+                <w:sz w:val="20"/>
+                <w:szCs w:val="20"/>
+                <w:lang w:val="en-GB"/>
+              </w:rPr>
+            </w:pPr>
+            <w:r>
+              <w:rPr>
+                <w:rFonts w:asciiTheme="minorHAnsi" w:hAnsiTheme="minorHAnsi" w:cstheme="minorHAnsi"/>
+                <w:color w:val="000000"/>
+                <w:sz w:val="20"/>
+                <w:szCs w:val="20"/>
+                <w:lang w:val="en-GB"/>
+              </w:rPr>
               <w:lastRenderedPageBreak/>
-              <w:t xml:space="preserve">Solution: </w:t>
-            </w:r>
-          </w:p>
-          <w:p>
-            <w:pPr>
-              <w:tabs>
-                <w:tab w:val="left" w:pos="560"/>
-                <w:tab w:val="left" w:pos="1120"/>
-                <w:tab w:val="left" w:pos="1680"/>
-                <w:tab w:val="left" w:pos="2240"/>
-                <w:tab w:val="left" w:pos="2800"/>
-                <w:tab w:val="left" w:pos="3360"/>
-                <w:tab w:val="left" w:pos="3920"/>
-                <w:tab w:val="left" w:pos="4480"/>
-                <w:tab w:val="left" w:pos="5040"/>
-                <w:tab w:val="left" w:pos="5600"/>
-                <w:tab w:val="left" w:pos="6160"/>
-                <w:tab w:val="left" w:pos="6720"/>
-              </w:tabs>
-              <w:autoSpaceDE w:val="0"/>
-              <w:autoSpaceDN w:val="0"/>
-              <w:adjustRightInd w:val="0"/>
-              <w:rPr>
-                <w:rFonts w:asciiTheme="minorHAnsi" w:hAnsiTheme="minorHAnsi" w:cstheme="minorHAnsi"/>
-                <w:color w:val="000000"/>
-                <w:sz w:val="20"/>
-                <w:szCs w:val="20"/>
-                <w:lang w:val="en-GB"/>
-              </w:rPr>
-            </w:pPr>
-            <w:r>
-              <w:rPr>
-                <w:rFonts w:asciiTheme="minorHAnsi" w:hAnsiTheme="minorHAnsi" w:cstheme="minorHAnsi"/>
-                <w:color w:val="000000"/>
-                <w:sz w:val="20"/>
-                <w:szCs w:val="20"/>
-                <w:lang w:val="en-GB"/>
-              </w:rPr>
               <w:t>Running this code doesn’t seem to work. I’m looking at this website:</w:t>
             </w:r>
           </w:p>
@@ -7854,7 +8416,13 @@
               <w:t>This now seems to work after following the directions in the aforementioned website.</w:t>
             </w:r>
           </w:p>
-          <w:p/>
+          <w:p>
+            <w:pPr>
+              <w:rPr>
+                <w:rFonts w:asciiTheme="minorHAnsi" w:hAnsiTheme="minorHAnsi" w:cstheme="minorHAnsi"/>
+              </w:rPr>
+            </w:pPr>
+          </w:p>
           <w:p>
             <w:pPr>
               <w:pStyle w:val="Heading2"/>
@@ -17811,6 +18379,95 @@
     </w:lvl>
   </w:abstractNum>
   <w:abstractNum w:abstractNumId="1" w15:restartNumberingAfterBreak="0">
+    <w:nsid w:val="28336E25"/>
+    <w:multiLevelType w:val="hybridMultilevel"/>
+    <w:tmpl w:val="91701AD6"/>
+    <w:lvl w:ilvl="0" w:tplc="3C80763E">
+      <w:start w:val="1"/>
+      <w:numFmt w:val="decimal"/>
+      <w:lvlText w:val="%1."/>
+      <w:lvlJc w:val="left"/>
+      <w:pPr>
+        <w:ind w:left="720" w:hanging="360"/>
+      </w:pPr>
+      <w:rPr>
+        <w:rFonts w:hint="default"/>
+      </w:rPr>
+    </w:lvl>
+    <w:lvl w:ilvl="1" w:tplc="08090019" w:tentative="1">
+      <w:start w:val="1"/>
+      <w:numFmt w:val="lowerLetter"/>
+      <w:lvlText w:val="%2."/>
+      <w:lvlJc w:val="left"/>
+      <w:pPr>
+        <w:ind w:left="1440" w:hanging="360"/>
+      </w:pPr>
+    </w:lvl>
+    <w:lvl w:ilvl="2" w:tplc="0809001B" w:tentative="1">
+      <w:start w:val="1"/>
+      <w:numFmt w:val="lowerRoman"/>
+      <w:lvlText w:val="%3."/>
+      <w:lvlJc w:val="right"/>
+      <w:pPr>
+        <w:ind w:left="2160" w:hanging="180"/>
+      </w:pPr>
+    </w:lvl>
+    <w:lvl w:ilvl="3" w:tplc="0809000F" w:tentative="1">
+      <w:start w:val="1"/>
+      <w:numFmt w:val="decimal"/>
+      <w:lvlText w:val="%4."/>
+      <w:lvlJc w:val="left"/>
+      <w:pPr>
+        <w:ind w:left="2880" w:hanging="360"/>
+      </w:pPr>
+    </w:lvl>
+    <w:lvl w:ilvl="4" w:tplc="08090019" w:tentative="1">
+      <w:start w:val="1"/>
+      <w:numFmt w:val="lowerLetter"/>
+      <w:lvlText w:val="%5."/>
+      <w:lvlJc w:val="left"/>
+      <w:pPr>
+        <w:ind w:left="3600" w:hanging="360"/>
+      </w:pPr>
+    </w:lvl>
+    <w:lvl w:ilvl="5" w:tplc="0809001B" w:tentative="1">
+      <w:start w:val="1"/>
+      <w:numFmt w:val="lowerRoman"/>
+      <w:lvlText w:val="%6."/>
+      <w:lvlJc w:val="right"/>
+      <w:pPr>
+        <w:ind w:left="4320" w:hanging="180"/>
+      </w:pPr>
+    </w:lvl>
+    <w:lvl w:ilvl="6" w:tplc="0809000F" w:tentative="1">
+      <w:start w:val="1"/>
+      <w:numFmt w:val="decimal"/>
+      <w:lvlText w:val="%7."/>
+      <w:lvlJc w:val="left"/>
+      <w:pPr>
+        <w:ind w:left="5040" w:hanging="360"/>
+      </w:pPr>
+    </w:lvl>
+    <w:lvl w:ilvl="7" w:tplc="08090019" w:tentative="1">
+      <w:start w:val="1"/>
+      <w:numFmt w:val="lowerLetter"/>
+      <w:lvlText w:val="%8."/>
+      <w:lvlJc w:val="left"/>
+      <w:pPr>
+        <w:ind w:left="5760" w:hanging="360"/>
+      </w:pPr>
+    </w:lvl>
+    <w:lvl w:ilvl="8" w:tplc="0809001B" w:tentative="1">
+      <w:start w:val="1"/>
+      <w:numFmt w:val="lowerRoman"/>
+      <w:lvlText w:val="%9."/>
+      <w:lvlJc w:val="right"/>
+      <w:pPr>
+        <w:ind w:left="6480" w:hanging="180"/>
+      </w:pPr>
+    </w:lvl>
+  </w:abstractNum>
+  <w:abstractNum w:abstractNumId="2" w15:restartNumberingAfterBreak="0">
     <w:nsid w:val="2CE50945"/>
     <w:multiLevelType w:val="hybridMultilevel"/>
     <w:tmpl w:val="2938C8BA"/>
@@ -17923,7 +18580,7 @@
       </w:rPr>
     </w:lvl>
   </w:abstractNum>
-  <w:abstractNum w:abstractNumId="2" w15:restartNumberingAfterBreak="0">
+  <w:abstractNum w:abstractNumId="3" w15:restartNumberingAfterBreak="0">
     <w:nsid w:val="2D80377B"/>
     <w:multiLevelType w:val="hybridMultilevel"/>
     <w:tmpl w:val="E45A0730"/>
@@ -18012,7 +18669,7 @@
       </w:pPr>
     </w:lvl>
   </w:abstractNum>
-  <w:abstractNum w:abstractNumId="3" w15:restartNumberingAfterBreak="0">
+  <w:abstractNum w:abstractNumId="4" w15:restartNumberingAfterBreak="0">
     <w:nsid w:val="33661311"/>
     <w:multiLevelType w:val="hybridMultilevel"/>
     <w:tmpl w:val="DD6C11D0"/>
@@ -18125,7 +18782,7 @@
       </w:rPr>
     </w:lvl>
   </w:abstractNum>
-  <w:abstractNum w:abstractNumId="4" w15:restartNumberingAfterBreak="0">
+  <w:abstractNum w:abstractNumId="5" w15:restartNumberingAfterBreak="0">
     <w:nsid w:val="4CA943E0"/>
     <w:multiLevelType w:val="hybridMultilevel"/>
     <w:tmpl w:val="FE0CCD2E"/>
@@ -18214,7 +18871,7 @@
       </w:pPr>
     </w:lvl>
   </w:abstractNum>
-  <w:abstractNum w:abstractNumId="5" w15:restartNumberingAfterBreak="0">
+  <w:abstractNum w:abstractNumId="6" w15:restartNumberingAfterBreak="0">
     <w:nsid w:val="5CB25CE4"/>
     <w:multiLevelType w:val="hybridMultilevel"/>
     <w:tmpl w:val="F40E5418"/>
@@ -18303,7 +18960,7 @@
       </w:pPr>
     </w:lvl>
   </w:abstractNum>
-  <w:abstractNum w:abstractNumId="6" w15:restartNumberingAfterBreak="0">
+  <w:abstractNum w:abstractNumId="7" w15:restartNumberingAfterBreak="0">
     <w:nsid w:val="76EF1079"/>
     <w:multiLevelType w:val="hybridMultilevel"/>
     <w:tmpl w:val="0DB67532"/>
@@ -18415,7 +19072,7 @@
       </w:rPr>
     </w:lvl>
   </w:abstractNum>
-  <w:abstractNum w:abstractNumId="7" w15:restartNumberingAfterBreak="0">
+  <w:abstractNum w:abstractNumId="8" w15:restartNumberingAfterBreak="0">
     <w:nsid w:val="7C3E2F52"/>
     <w:multiLevelType w:val="hybridMultilevel"/>
     <w:tmpl w:val="E45A0730"/>
@@ -18505,28 +19162,31 @@
     </w:lvl>
   </w:abstractNum>
   <w:num w:numId="1" w16cid:durableId="839731108">
-    <w:abstractNumId w:val="6"/>
+    <w:abstractNumId w:val="7"/>
   </w:num>
   <w:num w:numId="2" w16cid:durableId="341905597">
     <w:abstractNumId w:val="0"/>
   </w:num>
   <w:num w:numId="3" w16cid:durableId="2058893726">
+    <w:abstractNumId w:val="4"/>
+  </w:num>
+  <w:num w:numId="4" w16cid:durableId="868228361">
+    <w:abstractNumId w:val="6"/>
+  </w:num>
+  <w:num w:numId="5" w16cid:durableId="801046713">
+    <w:abstractNumId w:val="8"/>
+  </w:num>
+  <w:num w:numId="6" w16cid:durableId="1387024923">
+    <w:abstractNumId w:val="2"/>
+  </w:num>
+  <w:num w:numId="7" w16cid:durableId="625476085">
     <w:abstractNumId w:val="3"/>
   </w:num>
-  <w:num w:numId="4" w16cid:durableId="868228361">
+  <w:num w:numId="8" w16cid:durableId="1174959499">
     <w:abstractNumId w:val="5"/>
   </w:num>
-  <w:num w:numId="5" w16cid:durableId="801046713">
-    <w:abstractNumId w:val="7"/>
-  </w:num>
-  <w:num w:numId="6" w16cid:durableId="1387024923">
+  <w:num w:numId="9" w16cid:durableId="237715517">
     <w:abstractNumId w:val="1"/>
-  </w:num>
-  <w:num w:numId="7" w16cid:durableId="625476085">
-    <w:abstractNumId w:val="2"/>
-  </w:num>
-  <w:num w:numId="8" w16cid:durableId="1174959499">
-    <w:abstractNumId w:val="4"/>
   </w:num>
 </w:numbering>
 </file>

</xml_diff>

<commit_message>
Change deployment memory to 1 GB and uncomment commented code on fast.py
</commit_message>
<xml_diff>
--- a/notebooks/Progress Notes.docx
+++ b/notebooks/Progress Notes.docx
@@ -31,7 +31,7 @@
                 <w:sz w:val="20"/>
                 <w:szCs w:val="20"/>
               </w:rPr>
-              <w:t>Ls</w:t>
+              <w:t>Today</w:t>
             </w:r>
           </w:p>
           <w:p>
@@ -49,12 +49,23 @@
                 <w:sz w:val="20"/>
                 <w:szCs w:val="20"/>
               </w:rPr>
-              <w:t>Today</w:t>
-            </w:r>
-          </w:p>
-          <w:p>
-            <w:r>
-              <w:t>10-03-2022</w:t>
+              <w:t>1</w:t>
+            </w:r>
+            <w:r>
+              <w:rPr>
+                <w:rFonts w:asciiTheme="minorHAnsi" w:hAnsiTheme="minorHAnsi" w:cstheme="minorHAnsi"/>
+                <w:sz w:val="20"/>
+                <w:szCs w:val="20"/>
+              </w:rPr>
+              <w:t>2</w:t>
+            </w:r>
+            <w:r>
+              <w:rPr>
+                <w:rFonts w:asciiTheme="minorHAnsi" w:hAnsiTheme="minorHAnsi" w:cstheme="minorHAnsi"/>
+                <w:sz w:val="20"/>
+                <w:szCs w:val="20"/>
+              </w:rPr>
+              <w:t>-03-2022</w:t>
             </w:r>
           </w:p>
           <w:p>
@@ -64,25 +75,9 @@
           </w:p>
           <w:p/>
           <w:p/>
-          <w:p>
-            <w:r>
-              <w:t>9-03-022</w:t>
-            </w:r>
-          </w:p>
-          <w:p>
-            <w:r>
-              <w:t>Iteratively break down and push the code until I work out what is resulting in the service unavailable error.</w:t>
-            </w:r>
-          </w:p>
           <w:p/>
           <w:p>
             <w:pPr>
-              <w:rPr>
-                <w:rFonts w:asciiTheme="minorHAnsi" w:hAnsiTheme="minorHAnsi" w:cstheme="minorHAnsi"/>
-                <w:color w:val="000000" w:themeColor="text1"/>
-              </w:rPr>
-            </w:pPr>
-            <w:r>
               <w:rPr>
                 <w:rFonts w:asciiTheme="minorHAnsi" w:hAnsiTheme="minorHAnsi" w:cstheme="minorHAnsi"/>
                 <w:b/>
@@ -91,6 +86,16 @@
                 <w:sz w:val="20"/>
                 <w:szCs w:val="20"/>
               </w:rPr>
+            </w:pPr>
+            <w:r>
+              <w:rPr>
+                <w:rFonts w:asciiTheme="minorHAnsi" w:hAnsiTheme="minorHAnsi" w:cstheme="minorHAnsi"/>
+                <w:b/>
+                <w:bCs/>
+                <w:color w:val="FF0000"/>
+                <w:sz w:val="20"/>
+                <w:szCs w:val="20"/>
+              </w:rPr>
               <w:t>Issue</w:t>
             </w:r>
           </w:p>
@@ -106,14 +111,1620 @@
                 <w:rFonts w:asciiTheme="minorHAnsi" w:hAnsiTheme="minorHAnsi" w:cstheme="minorHAnsi"/>
                 <w:color w:val="000000" w:themeColor="text1"/>
               </w:rPr>
-              <w:t>It seems to return the correct default value, but w</w:t>
-            </w:r>
-            <w:r>
-              <w:rPr>
-                <w:rFonts w:asciiTheme="minorHAnsi" w:hAnsiTheme="minorHAnsi" w:cstheme="minorHAnsi"/>
-                <w:color w:val="000000" w:themeColor="text1"/>
-              </w:rPr>
-              <w:t>hen trying to run:</w:t>
+              <w:t>I modified the code to comment out most of it.</w:t>
+            </w:r>
+          </w:p>
+          <w:p>
+            <w:pPr>
+              <w:rPr>
+                <w:rFonts w:asciiTheme="minorHAnsi" w:hAnsiTheme="minorHAnsi" w:cstheme="minorHAnsi"/>
+                <w:color w:val="000000" w:themeColor="text1"/>
+              </w:rPr>
+            </w:pPr>
+            <w:r>
+              <w:rPr>
+                <w:rFonts w:asciiTheme="minorHAnsi" w:hAnsiTheme="minorHAnsi" w:cstheme="minorHAnsi"/>
+                <w:color w:val="000000" w:themeColor="text1"/>
+              </w:rPr>
+              <w:t>When I run this line:</w:t>
+            </w:r>
+          </w:p>
+          <w:p>
+            <w:pPr>
+              <w:rPr>
+                <w:rFonts w:asciiTheme="minorHAnsi" w:hAnsiTheme="minorHAnsi" w:cstheme="minorHAnsi"/>
+                <w:color w:val="000000" w:themeColor="text1"/>
+              </w:rPr>
+            </w:pPr>
+            <w:hyperlink r:id="rId5" w:history="1">
+              <w:r>
+                <w:rPr>
+                  <w:rStyle w:val="Hyperlink"/>
+                  <w:rFonts w:asciiTheme="minorHAnsi" w:hAnsiTheme="minorHAnsi" w:cstheme="minorHAnsi"/>
+                </w:rPr>
+                <w:t>https://doggy-detector-2022-image-q34gthac5q-ts.a.run.app/</w:t>
+              </w:r>
+            </w:hyperlink>
+          </w:p>
+          <w:p>
+            <w:pPr>
+              <w:rPr>
+                <w:rFonts w:asciiTheme="minorHAnsi" w:hAnsiTheme="minorHAnsi" w:cstheme="minorHAnsi"/>
+                <w:color w:val="000000" w:themeColor="text1"/>
+              </w:rPr>
+            </w:pPr>
+          </w:p>
+          <w:p>
+            <w:pPr>
+              <w:rPr>
+                <w:rFonts w:asciiTheme="minorHAnsi" w:hAnsiTheme="minorHAnsi" w:cstheme="minorHAnsi"/>
+                <w:color w:val="000000" w:themeColor="text1"/>
+              </w:rPr>
+            </w:pPr>
+            <w:r>
+              <w:rPr>
+                <w:rFonts w:asciiTheme="minorHAnsi" w:hAnsiTheme="minorHAnsi" w:cstheme="minorHAnsi"/>
+                <w:color w:val="000000" w:themeColor="text1"/>
+              </w:rPr>
+              <w:t xml:space="preserve">It returns </w:t>
+            </w:r>
+            <w:proofErr w:type="spellStart"/>
+            <w:proofErr w:type="gramStart"/>
+            <w:r>
+              <w:rPr>
+                <w:rFonts w:asciiTheme="minorHAnsi" w:hAnsiTheme="minorHAnsi" w:cstheme="minorHAnsi"/>
+                <w:color w:val="000000" w:themeColor="text1"/>
+              </w:rPr>
+              <w:t>greetings:hello</w:t>
+            </w:r>
+            <w:proofErr w:type="spellEnd"/>
+            <w:proofErr w:type="gramEnd"/>
+            <w:r>
+              <w:rPr>
+                <w:rFonts w:asciiTheme="minorHAnsi" w:hAnsiTheme="minorHAnsi" w:cstheme="minorHAnsi"/>
+                <w:color w:val="000000" w:themeColor="text1"/>
+              </w:rPr>
+              <w:t xml:space="preserve"> world.</w:t>
+            </w:r>
+          </w:p>
+          <w:p>
+            <w:pPr>
+              <w:rPr>
+                <w:rFonts w:asciiTheme="minorHAnsi" w:hAnsiTheme="minorHAnsi" w:cstheme="minorHAnsi"/>
+                <w:color w:val="000000" w:themeColor="text1"/>
+              </w:rPr>
+            </w:pPr>
+          </w:p>
+          <w:p>
+            <w:pPr>
+              <w:rPr>
+                <w:rFonts w:asciiTheme="minorHAnsi" w:hAnsiTheme="minorHAnsi" w:cstheme="minorHAnsi"/>
+                <w:color w:val="000000" w:themeColor="text1"/>
+              </w:rPr>
+            </w:pPr>
+            <w:r>
+              <w:rPr>
+                <w:rFonts w:asciiTheme="minorHAnsi" w:hAnsiTheme="minorHAnsi" w:cstheme="minorHAnsi"/>
+                <w:color w:val="000000" w:themeColor="text1"/>
+              </w:rPr>
+              <w:t>But when I run this:</w:t>
+            </w:r>
+          </w:p>
+          <w:p>
+            <w:pPr>
+              <w:rPr>
+                <w:rFonts w:asciiTheme="minorHAnsi" w:hAnsiTheme="minorHAnsi" w:cstheme="minorHAnsi"/>
+                <w:color w:val="000000" w:themeColor="text1"/>
+              </w:rPr>
+            </w:pPr>
+          </w:p>
+          <w:p>
+            <w:pPr>
+              <w:rPr>
+                <w:rFonts w:asciiTheme="minorHAnsi" w:hAnsiTheme="minorHAnsi" w:cstheme="minorHAnsi"/>
+                <w:color w:val="000000" w:themeColor="text1"/>
+              </w:rPr>
+            </w:pPr>
+          </w:p>
+          <w:p>
+            <w:pPr>
+              <w:rPr>
+                <w:rFonts w:asciiTheme="minorHAnsi" w:hAnsiTheme="minorHAnsi" w:cstheme="minorHAnsi"/>
+                <w:color w:val="000000" w:themeColor="text1"/>
+              </w:rPr>
+            </w:pPr>
+            <w:r>
+              <w:rPr>
+                <w:rFonts w:asciiTheme="minorHAnsi" w:hAnsiTheme="minorHAnsi" w:cstheme="minorHAnsi"/>
+                <w:color w:val="000000" w:themeColor="text1"/>
+              </w:rPr>
+              <w:t>https://doggy-detector-2022-image-q34gthac5q-ts.a.run.app/predict?BUCKET_NAME=doggy-detector-2022-bucket-v2&amp;BLOB_NAME=test_images/test</w:t>
+            </w:r>
+          </w:p>
+          <w:p>
+            <w:pPr>
+              <w:rPr>
+                <w:rFonts w:asciiTheme="minorHAnsi" w:hAnsiTheme="minorHAnsi" w:cstheme="minorHAnsi"/>
+                <w:color w:val="000000" w:themeColor="text1"/>
+              </w:rPr>
+            </w:pPr>
+          </w:p>
+          <w:p>
+            <w:pPr>
+              <w:rPr>
+                <w:rFonts w:asciiTheme="minorHAnsi" w:hAnsiTheme="minorHAnsi" w:cstheme="minorHAnsi"/>
+                <w:color w:val="000000" w:themeColor="text1"/>
+              </w:rPr>
+            </w:pPr>
+            <w:r>
+              <w:rPr>
+                <w:rFonts w:asciiTheme="minorHAnsi" w:hAnsiTheme="minorHAnsi" w:cstheme="minorHAnsi"/>
+                <w:color w:val="000000" w:themeColor="text1"/>
+              </w:rPr>
+              <w:t>I get the following error:</w:t>
+            </w:r>
+          </w:p>
+          <w:p>
+            <w:pPr>
+              <w:rPr>
+                <w:rFonts w:asciiTheme="minorHAnsi" w:hAnsiTheme="minorHAnsi" w:cstheme="minorHAnsi"/>
+                <w:color w:val="000000" w:themeColor="text1"/>
+              </w:rPr>
+            </w:pPr>
+          </w:p>
+          <w:p>
+            <w:pPr>
+              <w:rPr>
+                <w:rFonts w:asciiTheme="minorHAnsi" w:hAnsiTheme="minorHAnsi" w:cstheme="minorHAnsi"/>
+                <w:b/>
+                <w:bCs/>
+                <w:color w:val="000000" w:themeColor="text1"/>
+              </w:rPr>
+            </w:pPr>
+            <w:r>
+              <w:rPr>
+                <w:rFonts w:asciiTheme="minorHAnsi" w:hAnsiTheme="minorHAnsi" w:cstheme="minorHAnsi"/>
+                <w:b/>
+                <w:bCs/>
+                <w:color w:val="000000" w:themeColor="text1"/>
+              </w:rPr>
+              <w:t xml:space="preserve">Service Unavailable. </w:t>
+            </w:r>
+          </w:p>
+          <w:p>
+            <w:pPr>
+              <w:rPr>
+                <w:rFonts w:asciiTheme="minorHAnsi" w:hAnsiTheme="minorHAnsi" w:cstheme="minorHAnsi"/>
+                <w:color w:val="000000" w:themeColor="text1"/>
+              </w:rPr>
+            </w:pPr>
+          </w:p>
+          <w:p>
+            <w:pPr>
+              <w:rPr>
+                <w:rFonts w:asciiTheme="minorHAnsi" w:hAnsiTheme="minorHAnsi" w:cstheme="minorHAnsi"/>
+                <w:color w:val="000000" w:themeColor="text1"/>
+              </w:rPr>
+            </w:pPr>
+            <w:r>
+              <w:rPr>
+                <w:rFonts w:asciiTheme="minorHAnsi" w:hAnsiTheme="minorHAnsi" w:cstheme="minorHAnsi"/>
+                <w:color w:val="000000" w:themeColor="text1"/>
+              </w:rPr>
+              <w:t>I suspect it may be because I am trying to access my google cloud</w:t>
+            </w:r>
+            <w:r>
+              <w:rPr>
+                <w:rFonts w:asciiTheme="minorHAnsi" w:hAnsiTheme="minorHAnsi" w:cstheme="minorHAnsi"/>
+                <w:color w:val="000000" w:themeColor="text1"/>
+              </w:rPr>
+              <w:t xml:space="preserve">, specifically </w:t>
+            </w:r>
+            <w:proofErr w:type="spellStart"/>
+            <w:r>
+              <w:rPr>
+                <w:rFonts w:asciiTheme="minorHAnsi" w:hAnsiTheme="minorHAnsi" w:cstheme="minorHAnsi"/>
+                <w:color w:val="000000" w:themeColor="text1"/>
+              </w:rPr>
+              <w:t>Storage.Client</w:t>
+            </w:r>
+            <w:proofErr w:type="spellEnd"/>
+            <w:r>
+              <w:rPr>
+                <w:rFonts w:asciiTheme="minorHAnsi" w:hAnsiTheme="minorHAnsi" w:cstheme="minorHAnsi"/>
+                <w:color w:val="000000" w:themeColor="text1"/>
+              </w:rPr>
+              <w:t xml:space="preserve"> in order to be able to access the buckets.</w:t>
+            </w:r>
+          </w:p>
+          <w:p>
+            <w:pPr>
+              <w:rPr>
+                <w:rFonts w:asciiTheme="minorHAnsi" w:hAnsiTheme="minorHAnsi" w:cstheme="minorHAnsi"/>
+                <w:color w:val="000000" w:themeColor="text1"/>
+              </w:rPr>
+            </w:pPr>
+          </w:p>
+          <w:p>
+            <w:pPr>
+              <w:rPr>
+                <w:rFonts w:asciiTheme="minorHAnsi" w:hAnsiTheme="minorHAnsi" w:cstheme="minorHAnsi"/>
+                <w:b/>
+                <w:bCs/>
+                <w:color w:val="000000" w:themeColor="text1"/>
+              </w:rPr>
+            </w:pPr>
+            <w:r>
+              <w:rPr>
+                <w:rFonts w:asciiTheme="minorHAnsi" w:hAnsiTheme="minorHAnsi" w:cstheme="minorHAnsi"/>
+                <w:b/>
+                <w:bCs/>
+                <w:color w:val="000000" w:themeColor="text1"/>
+              </w:rPr>
+              <w:t>What I have tried so far:</w:t>
+            </w:r>
+          </w:p>
+          <w:p>
+            <w:pPr>
+              <w:pStyle w:val="ListParagraph"/>
+              <w:numPr>
+                <w:ilvl w:val="0"/>
+                <w:numId w:val="11"/>
+              </w:numPr>
+              <w:rPr>
+                <w:rFonts w:asciiTheme="minorHAnsi" w:hAnsiTheme="minorHAnsi" w:cstheme="minorHAnsi"/>
+                <w:color w:val="000000" w:themeColor="text1"/>
+              </w:rPr>
+            </w:pPr>
+            <w:r>
+              <w:rPr>
+                <w:rFonts w:asciiTheme="minorHAnsi" w:hAnsiTheme="minorHAnsi" w:cstheme="minorHAnsi"/>
+                <w:color w:val="000000" w:themeColor="text1"/>
+              </w:rPr>
+              <w:t xml:space="preserve">Getting the response code, and it is a </w:t>
+            </w:r>
+            <w:proofErr w:type="gramStart"/>
+            <w:r>
+              <w:rPr>
+                <w:rFonts w:asciiTheme="minorHAnsi" w:hAnsiTheme="minorHAnsi" w:cstheme="minorHAnsi"/>
+                <w:color w:val="000000" w:themeColor="text1"/>
+              </w:rPr>
+              <w:t>503 status</w:t>
+            </w:r>
+            <w:proofErr w:type="gramEnd"/>
+            <w:r>
+              <w:rPr>
+                <w:rFonts w:asciiTheme="minorHAnsi" w:hAnsiTheme="minorHAnsi" w:cstheme="minorHAnsi"/>
+                <w:color w:val="000000" w:themeColor="text1"/>
+              </w:rPr>
+              <w:t xml:space="preserve"> code</w:t>
+            </w:r>
+            <w:r>
+              <w:rPr>
+                <w:rFonts w:asciiTheme="minorHAnsi" w:hAnsiTheme="minorHAnsi" w:cstheme="minorHAnsi"/>
+                <w:color w:val="000000" w:themeColor="text1"/>
+              </w:rPr>
+              <w:t>. This means that the service is unavailable to handle the request.</w:t>
+            </w:r>
+          </w:p>
+          <w:p>
+            <w:pPr>
+              <w:pStyle w:val="ListParagraph"/>
+              <w:numPr>
+                <w:ilvl w:val="0"/>
+                <w:numId w:val="11"/>
+              </w:numPr>
+              <w:rPr>
+                <w:rFonts w:asciiTheme="minorHAnsi" w:hAnsiTheme="minorHAnsi" w:cstheme="minorHAnsi"/>
+                <w:color w:val="000000" w:themeColor="text1"/>
+              </w:rPr>
+            </w:pPr>
+            <w:r>
+              <w:rPr>
+                <w:rFonts w:asciiTheme="minorHAnsi" w:hAnsiTheme="minorHAnsi" w:cstheme="minorHAnsi"/>
+                <w:color w:val="000000" w:themeColor="text1"/>
+              </w:rPr>
+              <w:t xml:space="preserve">I’ve tried following the instructions on </w:t>
+            </w:r>
+            <w:hyperlink r:id="rId6" w:history="1">
+              <w:r>
+                <w:rPr>
+                  <w:rStyle w:val="Hyperlink"/>
+                  <w:rFonts w:asciiTheme="minorHAnsi" w:hAnsiTheme="minorHAnsi" w:cstheme="minorHAnsi"/>
+                </w:rPr>
+                <w:t>this page</w:t>
+              </w:r>
+            </w:hyperlink>
+            <w:r>
+              <w:rPr>
+                <w:rFonts w:asciiTheme="minorHAnsi" w:hAnsiTheme="minorHAnsi" w:cstheme="minorHAnsi"/>
+                <w:color w:val="000000" w:themeColor="text1"/>
+              </w:rPr>
+              <w:t xml:space="preserve"> but the checkbox was already unchecked</w:t>
+            </w:r>
+          </w:p>
+          <w:p>
+            <w:pPr>
+              <w:rPr>
+                <w:rFonts w:asciiTheme="minorHAnsi" w:hAnsiTheme="minorHAnsi" w:cstheme="minorHAnsi"/>
+                <w:color w:val="000000" w:themeColor="text1"/>
+              </w:rPr>
+            </w:pPr>
+          </w:p>
+          <w:p/>
+          <w:p>
+            <w:pPr>
+              <w:rPr>
+                <w:rFonts w:asciiTheme="minorHAnsi" w:hAnsiTheme="minorHAnsi" w:cstheme="minorHAnsi"/>
+                <w:color w:val="00B050"/>
+              </w:rPr>
+            </w:pPr>
+            <w:r>
+              <w:rPr>
+                <w:rFonts w:asciiTheme="minorHAnsi" w:hAnsiTheme="minorHAnsi" w:cstheme="minorHAnsi"/>
+                <w:color w:val="00B050"/>
+              </w:rPr>
+              <w:t>Solution</w:t>
+            </w:r>
+            <w:r>
+              <w:rPr>
+                <w:rFonts w:asciiTheme="minorHAnsi" w:hAnsiTheme="minorHAnsi" w:cstheme="minorHAnsi"/>
+                <w:color w:val="00B050"/>
+              </w:rPr>
+              <w:t>:</w:t>
+            </w:r>
+          </w:p>
+          <w:p>
+            <w:pPr>
+              <w:pStyle w:val="ListParagraph"/>
+              <w:numPr>
+                <w:ilvl w:val="0"/>
+                <w:numId w:val="12"/>
+              </w:numPr>
+              <w:rPr>
+                <w:rFonts w:asciiTheme="minorHAnsi" w:hAnsiTheme="minorHAnsi" w:cstheme="minorHAnsi"/>
+                <w:color w:val="000000" w:themeColor="text1"/>
+              </w:rPr>
+            </w:pPr>
+            <w:r>
+              <w:rPr>
+                <w:rFonts w:asciiTheme="minorHAnsi" w:hAnsiTheme="minorHAnsi" w:cstheme="minorHAnsi"/>
+                <w:color w:val="000000" w:themeColor="text1"/>
+              </w:rPr>
+              <w:t xml:space="preserve">I tried looking at the </w:t>
+            </w:r>
+            <w:hyperlink r:id="rId7" w:history="1">
+              <w:r>
+                <w:rPr>
+                  <w:rStyle w:val="Hyperlink"/>
+                  <w:rFonts w:asciiTheme="minorHAnsi" w:hAnsiTheme="minorHAnsi" w:cstheme="minorHAnsi"/>
+                </w:rPr>
+                <w:t>service logs</w:t>
+              </w:r>
+            </w:hyperlink>
+            <w:r>
+              <w:rPr>
+                <w:rFonts w:asciiTheme="minorHAnsi" w:hAnsiTheme="minorHAnsi" w:cstheme="minorHAnsi"/>
+                <w:color w:val="000000" w:themeColor="text1"/>
+              </w:rPr>
+              <w:t xml:space="preserve"> to see what the issue might be. I see an error saying that the memory limit has been exceeded, where I am routinely trying to access more than 512 MB. I will try to increase the memory and redeploy the module. </w:t>
+            </w:r>
+          </w:p>
+          <w:p>
+            <w:pPr>
+              <w:pStyle w:val="ListParagraph"/>
+              <w:numPr>
+                <w:ilvl w:val="0"/>
+                <w:numId w:val="12"/>
+              </w:numPr>
+              <w:rPr>
+                <w:rFonts w:asciiTheme="minorHAnsi" w:hAnsiTheme="minorHAnsi" w:cstheme="minorHAnsi"/>
+                <w:color w:val="000000" w:themeColor="text1"/>
+              </w:rPr>
+            </w:pPr>
+            <w:r>
+              <w:rPr>
+                <w:rFonts w:asciiTheme="minorHAnsi" w:hAnsiTheme="minorHAnsi" w:cstheme="minorHAnsi"/>
+                <w:color w:val="000000" w:themeColor="text1"/>
+              </w:rPr>
+              <w:t xml:space="preserve">This seems to </w:t>
+            </w:r>
+            <w:proofErr w:type="gramStart"/>
+            <w:r>
+              <w:rPr>
+                <w:rFonts w:asciiTheme="minorHAnsi" w:hAnsiTheme="minorHAnsi" w:cstheme="minorHAnsi"/>
+                <w:color w:val="000000" w:themeColor="text1"/>
+              </w:rPr>
+              <w:t>now</w:t>
+            </w:r>
+            <w:proofErr w:type="gramEnd"/>
+            <w:r>
+              <w:rPr>
+                <w:rFonts w:asciiTheme="minorHAnsi" w:hAnsiTheme="minorHAnsi" w:cstheme="minorHAnsi"/>
+                <w:color w:val="000000" w:themeColor="text1"/>
+              </w:rPr>
+              <w:t xml:space="preserve"> not return a service is unavailable error. I’ll try to redeploy without comments.</w:t>
+            </w:r>
+          </w:p>
+          <w:p>
+            <w:pPr>
+              <w:rPr>
+                <w:rFonts w:asciiTheme="minorHAnsi" w:hAnsiTheme="minorHAnsi" w:cstheme="minorHAnsi"/>
+                <w:color w:val="00B050"/>
+              </w:rPr>
+            </w:pPr>
+          </w:p>
+          <w:p>
+            <w:pPr>
+              <w:rPr>
+                <w:rFonts w:asciiTheme="minorHAnsi" w:hAnsiTheme="minorHAnsi" w:cstheme="minorHAnsi"/>
+                <w:color w:val="000000" w:themeColor="text1"/>
+              </w:rPr>
+            </w:pPr>
+          </w:p>
+          <w:p/>
+          <w:p>
+            <w:r>
+              <w:t>Next steps:</w:t>
+            </w:r>
+          </w:p>
+          <w:p>
+            <w:pPr>
+              <w:pStyle w:val="ListParagraph"/>
+              <w:numPr>
+                <w:ilvl w:val="0"/>
+                <w:numId w:val="10"/>
+              </w:numPr>
+            </w:pPr>
+            <w:r>
+              <w:t>Check that it works when deployed locally</w:t>
+            </w:r>
+          </w:p>
+          <w:p>
+            <w:pPr>
+              <w:pStyle w:val="ListParagraph"/>
+              <w:numPr>
+                <w:ilvl w:val="0"/>
+                <w:numId w:val="10"/>
+              </w:numPr>
+            </w:pPr>
+            <w:r>
+              <w:t>Troubleshoot further</w:t>
+            </w:r>
+          </w:p>
+          <w:p>
+            <w:pPr>
+              <w:pStyle w:val="ListParagraph"/>
+              <w:numPr>
+                <w:ilvl w:val="0"/>
+                <w:numId w:val="10"/>
+              </w:numPr>
+            </w:pPr>
+            <w:r>
+              <w:t>Delete all builds and rebuild (be patient when pushing!)</w:t>
+            </w:r>
+          </w:p>
+          <w:p>
+            <w:pPr>
+              <w:pStyle w:val="ListParagraph"/>
+            </w:pPr>
+          </w:p>
+          <w:p>
+            <w:pPr>
+              <w:pStyle w:val="HTMLPreformatted"/>
+              <w:textAlignment w:val="baseline"/>
+              <w:rPr>
+                <w:rFonts w:asciiTheme="minorHAnsi" w:hAnsiTheme="minorHAnsi" w:cstheme="minorHAnsi"/>
+                <w:color w:val="000000" w:themeColor="text1"/>
+              </w:rPr>
+            </w:pPr>
+          </w:p>
+        </w:tc>
+      </w:tr>
+      <w:tr>
+        <w:tc>
+          <w:tcPr>
+            <w:tcW w:w="10456" w:type="dxa"/>
+          </w:tcPr>
+          <w:p>
+            <w:pPr>
+              <w:pStyle w:val="Heading1"/>
+              <w:rPr>
+                <w:rFonts w:asciiTheme="minorHAnsi" w:hAnsiTheme="minorHAnsi" w:cstheme="minorHAnsi"/>
+                <w:sz w:val="20"/>
+                <w:szCs w:val="20"/>
+                <w:lang w:val="en-GB"/>
+              </w:rPr>
+            </w:pPr>
+            <w:r>
+              <w:rPr>
+                <w:rFonts w:asciiTheme="minorHAnsi" w:hAnsiTheme="minorHAnsi" w:cstheme="minorHAnsi"/>
+                <w:sz w:val="20"/>
+                <w:szCs w:val="20"/>
+                <w:lang w:val="en-GB"/>
+              </w:rPr>
+              <w:lastRenderedPageBreak/>
+              <w:t>Future steps for Doggy Detector</w:t>
+            </w:r>
+          </w:p>
+          <w:p>
+            <w:pPr>
+              <w:tabs>
+                <w:tab w:val="left" w:pos="560"/>
+                <w:tab w:val="left" w:pos="1120"/>
+                <w:tab w:val="left" w:pos="1680"/>
+                <w:tab w:val="left" w:pos="2240"/>
+                <w:tab w:val="left" w:pos="2800"/>
+                <w:tab w:val="left" w:pos="3360"/>
+                <w:tab w:val="left" w:pos="3920"/>
+                <w:tab w:val="left" w:pos="4480"/>
+                <w:tab w:val="left" w:pos="5040"/>
+                <w:tab w:val="left" w:pos="5600"/>
+                <w:tab w:val="left" w:pos="6160"/>
+                <w:tab w:val="left" w:pos="6720"/>
+              </w:tabs>
+              <w:autoSpaceDE w:val="0"/>
+              <w:autoSpaceDN w:val="0"/>
+              <w:adjustRightInd w:val="0"/>
+              <w:rPr>
+                <w:rFonts w:asciiTheme="minorHAnsi" w:hAnsiTheme="minorHAnsi" w:cstheme="minorHAnsi"/>
+                <w:b/>
+                <w:bCs/>
+                <w:color w:val="000000"/>
+                <w:sz w:val="20"/>
+                <w:szCs w:val="20"/>
+                <w:lang w:val="en-GB"/>
+              </w:rPr>
+            </w:pPr>
+          </w:p>
+          <w:p>
+            <w:pPr>
+              <w:pStyle w:val="ListParagraph"/>
+              <w:numPr>
+                <w:ilvl w:val="0"/>
+                <w:numId w:val="6"/>
+              </w:numPr>
+              <w:tabs>
+                <w:tab w:val="left" w:pos="560"/>
+                <w:tab w:val="left" w:pos="1120"/>
+                <w:tab w:val="left" w:pos="1680"/>
+                <w:tab w:val="left" w:pos="2240"/>
+                <w:tab w:val="left" w:pos="2800"/>
+                <w:tab w:val="left" w:pos="3360"/>
+                <w:tab w:val="left" w:pos="3920"/>
+                <w:tab w:val="left" w:pos="4480"/>
+                <w:tab w:val="left" w:pos="5040"/>
+                <w:tab w:val="left" w:pos="5600"/>
+                <w:tab w:val="left" w:pos="6160"/>
+                <w:tab w:val="left" w:pos="6720"/>
+              </w:tabs>
+              <w:autoSpaceDE w:val="0"/>
+              <w:autoSpaceDN w:val="0"/>
+              <w:adjustRightInd w:val="0"/>
+              <w:rPr>
+                <w:rFonts w:asciiTheme="minorHAnsi" w:hAnsiTheme="minorHAnsi" w:cstheme="minorHAnsi"/>
+                <w:color w:val="000000"/>
+                <w:sz w:val="20"/>
+                <w:szCs w:val="20"/>
+                <w:lang w:val="en-GB"/>
+              </w:rPr>
+            </w:pPr>
+            <w:r>
+              <w:rPr>
+                <w:rFonts w:asciiTheme="minorHAnsi" w:hAnsiTheme="minorHAnsi" w:cstheme="minorHAnsi"/>
+                <w:color w:val="000000"/>
+                <w:sz w:val="20"/>
+                <w:szCs w:val="20"/>
+                <w:lang w:val="en-GB"/>
+              </w:rPr>
+              <w:t>(optional) Find a way to create my own server and upload results to ML Flow using the below link</w:t>
+            </w:r>
+          </w:p>
+          <w:p>
+            <w:pPr>
+              <w:tabs>
+                <w:tab w:val="left" w:pos="560"/>
+                <w:tab w:val="left" w:pos="1120"/>
+                <w:tab w:val="left" w:pos="1680"/>
+                <w:tab w:val="left" w:pos="2240"/>
+                <w:tab w:val="left" w:pos="2800"/>
+                <w:tab w:val="left" w:pos="3360"/>
+                <w:tab w:val="left" w:pos="3920"/>
+                <w:tab w:val="left" w:pos="4480"/>
+                <w:tab w:val="left" w:pos="5040"/>
+                <w:tab w:val="left" w:pos="5600"/>
+                <w:tab w:val="left" w:pos="6160"/>
+                <w:tab w:val="left" w:pos="6720"/>
+              </w:tabs>
+              <w:autoSpaceDE w:val="0"/>
+              <w:autoSpaceDN w:val="0"/>
+              <w:adjustRightInd w:val="0"/>
+              <w:rPr>
+                <w:rFonts w:asciiTheme="minorHAnsi" w:hAnsiTheme="minorHAnsi" w:cstheme="minorHAnsi"/>
+                <w:b/>
+                <w:bCs/>
+                <w:color w:val="000000"/>
+                <w:sz w:val="20"/>
+                <w:szCs w:val="20"/>
+                <w:lang w:val="en-GB"/>
+              </w:rPr>
+            </w:pPr>
+          </w:p>
+          <w:p>
+            <w:pPr>
+              <w:pStyle w:val="ListParagraph"/>
+              <w:numPr>
+                <w:ilvl w:val="0"/>
+                <w:numId w:val="6"/>
+              </w:numPr>
+              <w:tabs>
+                <w:tab w:val="left" w:pos="560"/>
+                <w:tab w:val="left" w:pos="1120"/>
+                <w:tab w:val="left" w:pos="1680"/>
+                <w:tab w:val="left" w:pos="2240"/>
+                <w:tab w:val="left" w:pos="2800"/>
+                <w:tab w:val="left" w:pos="3360"/>
+                <w:tab w:val="left" w:pos="3920"/>
+                <w:tab w:val="left" w:pos="4480"/>
+                <w:tab w:val="left" w:pos="5040"/>
+                <w:tab w:val="left" w:pos="5600"/>
+                <w:tab w:val="left" w:pos="6160"/>
+                <w:tab w:val="left" w:pos="6720"/>
+              </w:tabs>
+              <w:autoSpaceDE w:val="0"/>
+              <w:autoSpaceDN w:val="0"/>
+              <w:adjustRightInd w:val="0"/>
+              <w:rPr>
+                <w:rFonts w:asciiTheme="minorHAnsi" w:hAnsiTheme="minorHAnsi" w:cstheme="minorHAnsi"/>
+                <w:color w:val="000000"/>
+                <w:sz w:val="20"/>
+                <w:szCs w:val="20"/>
+                <w:lang w:val="en-GB"/>
+              </w:rPr>
+            </w:pPr>
+            <w:r>
+              <w:rPr>
+                <w:rFonts w:asciiTheme="minorHAnsi" w:hAnsiTheme="minorHAnsi" w:cstheme="minorHAnsi"/>
+                <w:color w:val="000000"/>
+                <w:sz w:val="20"/>
+                <w:szCs w:val="20"/>
+                <w:lang w:val="en-GB"/>
+              </w:rPr>
+              <w:t xml:space="preserve">Write a </w:t>
+            </w:r>
+            <w:proofErr w:type="spellStart"/>
+            <w:r>
+              <w:rPr>
+                <w:rFonts w:asciiTheme="minorHAnsi" w:hAnsiTheme="minorHAnsi" w:cstheme="minorHAnsi"/>
+                <w:color w:val="000000"/>
+                <w:sz w:val="20"/>
+                <w:szCs w:val="20"/>
+                <w:lang w:val="en-GB"/>
+              </w:rPr>
+              <w:t>predict_locally</w:t>
+            </w:r>
+            <w:proofErr w:type="spellEnd"/>
+            <w:r>
+              <w:rPr>
+                <w:rFonts w:asciiTheme="minorHAnsi" w:hAnsiTheme="minorHAnsi" w:cstheme="minorHAnsi"/>
+                <w:color w:val="000000"/>
+                <w:sz w:val="20"/>
+                <w:szCs w:val="20"/>
+                <w:lang w:val="en-GB"/>
+              </w:rPr>
+              <w:t xml:space="preserve"> function within the </w:t>
+            </w:r>
+            <w:proofErr w:type="spellStart"/>
+            <w:r>
+              <w:rPr>
+                <w:rFonts w:asciiTheme="minorHAnsi" w:hAnsiTheme="minorHAnsi" w:cstheme="minorHAnsi"/>
+                <w:color w:val="000000"/>
+                <w:sz w:val="20"/>
+                <w:szCs w:val="20"/>
+                <w:lang w:val="en-GB"/>
+              </w:rPr>
+              <w:t>Makefile</w:t>
+            </w:r>
+            <w:proofErr w:type="spellEnd"/>
+          </w:p>
+          <w:p>
+            <w:pPr>
+              <w:tabs>
+                <w:tab w:val="left" w:pos="560"/>
+                <w:tab w:val="left" w:pos="1120"/>
+                <w:tab w:val="left" w:pos="1680"/>
+                <w:tab w:val="left" w:pos="2240"/>
+                <w:tab w:val="left" w:pos="2800"/>
+                <w:tab w:val="left" w:pos="3360"/>
+                <w:tab w:val="left" w:pos="3920"/>
+                <w:tab w:val="left" w:pos="4480"/>
+                <w:tab w:val="left" w:pos="5040"/>
+                <w:tab w:val="left" w:pos="5600"/>
+                <w:tab w:val="left" w:pos="6160"/>
+                <w:tab w:val="left" w:pos="6720"/>
+              </w:tabs>
+              <w:autoSpaceDE w:val="0"/>
+              <w:autoSpaceDN w:val="0"/>
+              <w:adjustRightInd w:val="0"/>
+              <w:rPr>
+                <w:rFonts w:asciiTheme="minorHAnsi" w:hAnsiTheme="minorHAnsi" w:cstheme="minorHAnsi"/>
+                <w:b/>
+                <w:bCs/>
+                <w:color w:val="000000"/>
+                <w:sz w:val="20"/>
+                <w:szCs w:val="20"/>
+                <w:lang w:val="en-GB"/>
+              </w:rPr>
+            </w:pPr>
+          </w:p>
+          <w:p>
+            <w:pPr>
+              <w:pStyle w:val="ListParagraph"/>
+              <w:numPr>
+                <w:ilvl w:val="0"/>
+                <w:numId w:val="6"/>
+              </w:numPr>
+              <w:tabs>
+                <w:tab w:val="left" w:pos="560"/>
+                <w:tab w:val="left" w:pos="1120"/>
+                <w:tab w:val="left" w:pos="1680"/>
+                <w:tab w:val="left" w:pos="2240"/>
+                <w:tab w:val="left" w:pos="2800"/>
+                <w:tab w:val="left" w:pos="3360"/>
+                <w:tab w:val="left" w:pos="3920"/>
+                <w:tab w:val="left" w:pos="4480"/>
+                <w:tab w:val="left" w:pos="5040"/>
+                <w:tab w:val="left" w:pos="5600"/>
+                <w:tab w:val="left" w:pos="6160"/>
+                <w:tab w:val="left" w:pos="6720"/>
+              </w:tabs>
+              <w:autoSpaceDE w:val="0"/>
+              <w:autoSpaceDN w:val="0"/>
+              <w:adjustRightInd w:val="0"/>
+              <w:rPr>
+                <w:rFonts w:asciiTheme="minorHAnsi" w:hAnsiTheme="minorHAnsi" w:cstheme="minorHAnsi"/>
+                <w:color w:val="000000"/>
+                <w:sz w:val="20"/>
+                <w:szCs w:val="20"/>
+                <w:lang w:val="en-GB"/>
+              </w:rPr>
+            </w:pPr>
+            <w:r>
+              <w:rPr>
+                <w:rFonts w:asciiTheme="minorHAnsi" w:hAnsiTheme="minorHAnsi" w:cstheme="minorHAnsi"/>
+                <w:color w:val="000000"/>
+                <w:sz w:val="20"/>
+                <w:szCs w:val="20"/>
+                <w:lang w:val="en-GB"/>
+              </w:rPr>
+              <w:t>Figure out how to deploy ML flow to GCP on this website: https://dlabs.ai/blog/a-step-by-step-guide-to-setting-up-mlflow-on-the-google-cloud-platform/</w:t>
+            </w:r>
+          </w:p>
+          <w:p>
+            <w:pPr>
+              <w:tabs>
+                <w:tab w:val="left" w:pos="560"/>
+                <w:tab w:val="left" w:pos="1120"/>
+                <w:tab w:val="left" w:pos="1680"/>
+                <w:tab w:val="left" w:pos="2240"/>
+                <w:tab w:val="left" w:pos="2800"/>
+                <w:tab w:val="left" w:pos="3360"/>
+                <w:tab w:val="left" w:pos="3920"/>
+                <w:tab w:val="left" w:pos="4480"/>
+                <w:tab w:val="left" w:pos="5040"/>
+                <w:tab w:val="left" w:pos="5600"/>
+                <w:tab w:val="left" w:pos="6160"/>
+                <w:tab w:val="left" w:pos="6720"/>
+              </w:tabs>
+              <w:autoSpaceDE w:val="0"/>
+              <w:autoSpaceDN w:val="0"/>
+              <w:adjustRightInd w:val="0"/>
+              <w:rPr>
+                <w:rFonts w:asciiTheme="minorHAnsi" w:hAnsiTheme="minorHAnsi" w:cstheme="minorHAnsi"/>
+                <w:color w:val="000000"/>
+                <w:sz w:val="20"/>
+                <w:szCs w:val="20"/>
+                <w:lang w:val="en-GB"/>
+              </w:rPr>
+            </w:pPr>
+          </w:p>
+          <w:p>
+            <w:pPr>
+              <w:tabs>
+                <w:tab w:val="left" w:pos="560"/>
+                <w:tab w:val="left" w:pos="1120"/>
+                <w:tab w:val="left" w:pos="1680"/>
+                <w:tab w:val="left" w:pos="2240"/>
+                <w:tab w:val="left" w:pos="2800"/>
+                <w:tab w:val="left" w:pos="3360"/>
+                <w:tab w:val="left" w:pos="3920"/>
+                <w:tab w:val="left" w:pos="4480"/>
+                <w:tab w:val="left" w:pos="5040"/>
+                <w:tab w:val="left" w:pos="5600"/>
+                <w:tab w:val="left" w:pos="6160"/>
+                <w:tab w:val="left" w:pos="6720"/>
+              </w:tabs>
+              <w:autoSpaceDE w:val="0"/>
+              <w:autoSpaceDN w:val="0"/>
+              <w:adjustRightInd w:val="0"/>
+              <w:rPr>
+                <w:rFonts w:asciiTheme="minorHAnsi" w:hAnsiTheme="minorHAnsi" w:cstheme="minorHAnsi"/>
+                <w:b/>
+                <w:bCs/>
+                <w:color w:val="000000"/>
+                <w:sz w:val="20"/>
+                <w:szCs w:val="20"/>
+                <w:lang w:val="en-GB"/>
+              </w:rPr>
+            </w:pPr>
+          </w:p>
+          <w:p>
+            <w:pPr>
+              <w:pStyle w:val="ListParagraph"/>
+              <w:numPr>
+                <w:ilvl w:val="0"/>
+                <w:numId w:val="6"/>
+              </w:numPr>
+              <w:tabs>
+                <w:tab w:val="left" w:pos="560"/>
+                <w:tab w:val="left" w:pos="1120"/>
+                <w:tab w:val="left" w:pos="1680"/>
+                <w:tab w:val="left" w:pos="2240"/>
+                <w:tab w:val="left" w:pos="2800"/>
+                <w:tab w:val="left" w:pos="3360"/>
+                <w:tab w:val="left" w:pos="3920"/>
+                <w:tab w:val="left" w:pos="4480"/>
+                <w:tab w:val="left" w:pos="5040"/>
+                <w:tab w:val="left" w:pos="5600"/>
+                <w:tab w:val="left" w:pos="6160"/>
+                <w:tab w:val="left" w:pos="6720"/>
+              </w:tabs>
+              <w:autoSpaceDE w:val="0"/>
+              <w:autoSpaceDN w:val="0"/>
+              <w:adjustRightInd w:val="0"/>
+              <w:rPr>
+                <w:rFonts w:asciiTheme="minorHAnsi" w:hAnsiTheme="minorHAnsi" w:cstheme="minorHAnsi"/>
+                <w:color w:val="000000"/>
+                <w:sz w:val="20"/>
+                <w:szCs w:val="20"/>
+                <w:lang w:val="en-GB"/>
+              </w:rPr>
+            </w:pPr>
+            <w:r>
+              <w:rPr>
+                <w:rFonts w:asciiTheme="minorHAnsi" w:hAnsiTheme="minorHAnsi" w:cstheme="minorHAnsi"/>
+                <w:color w:val="000000"/>
+                <w:sz w:val="20"/>
+                <w:szCs w:val="20"/>
+                <w:lang w:val="en-GB"/>
+              </w:rPr>
+              <w:t xml:space="preserve">Create a params file </w:t>
+            </w:r>
+          </w:p>
+          <w:p>
+            <w:pPr>
+              <w:tabs>
+                <w:tab w:val="left" w:pos="560"/>
+                <w:tab w:val="left" w:pos="1120"/>
+                <w:tab w:val="left" w:pos="1680"/>
+                <w:tab w:val="left" w:pos="2240"/>
+                <w:tab w:val="left" w:pos="2800"/>
+                <w:tab w:val="left" w:pos="3360"/>
+                <w:tab w:val="left" w:pos="3920"/>
+                <w:tab w:val="left" w:pos="4480"/>
+                <w:tab w:val="left" w:pos="5040"/>
+                <w:tab w:val="left" w:pos="5600"/>
+                <w:tab w:val="left" w:pos="6160"/>
+                <w:tab w:val="left" w:pos="6720"/>
+              </w:tabs>
+              <w:autoSpaceDE w:val="0"/>
+              <w:autoSpaceDN w:val="0"/>
+              <w:adjustRightInd w:val="0"/>
+              <w:rPr>
+                <w:rFonts w:asciiTheme="minorHAnsi" w:hAnsiTheme="minorHAnsi" w:cstheme="minorHAnsi"/>
+                <w:color w:val="000000"/>
+                <w:sz w:val="20"/>
+                <w:szCs w:val="20"/>
+                <w:lang w:val="en-GB"/>
+              </w:rPr>
+            </w:pPr>
+          </w:p>
+          <w:p>
+            <w:pPr>
+              <w:pStyle w:val="ListParagraph"/>
+              <w:numPr>
+                <w:ilvl w:val="0"/>
+                <w:numId w:val="2"/>
+              </w:numPr>
+              <w:rPr>
+                <w:rFonts w:asciiTheme="minorHAnsi" w:hAnsiTheme="minorHAnsi" w:cstheme="minorHAnsi"/>
+                <w:color w:val="000000"/>
+                <w:sz w:val="20"/>
+                <w:szCs w:val="20"/>
+                <w:lang w:val="en-GB"/>
+              </w:rPr>
+            </w:pPr>
+            <w:r>
+              <w:rPr>
+                <w:rFonts w:asciiTheme="minorHAnsi" w:hAnsiTheme="minorHAnsi" w:cstheme="minorHAnsi"/>
+                <w:color w:val="000000"/>
+                <w:sz w:val="20"/>
+                <w:szCs w:val="20"/>
+                <w:lang w:val="en-GB"/>
+              </w:rPr>
+              <w:t>Create tests for:</w:t>
+            </w:r>
+          </w:p>
+          <w:p>
+            <w:pPr>
+              <w:pStyle w:val="ListParagraph"/>
+              <w:numPr>
+                <w:ilvl w:val="0"/>
+                <w:numId w:val="2"/>
+              </w:numPr>
+              <w:rPr>
+                <w:rFonts w:asciiTheme="minorHAnsi" w:hAnsiTheme="minorHAnsi" w:cstheme="minorHAnsi"/>
+                <w:color w:val="000000"/>
+                <w:sz w:val="20"/>
+                <w:szCs w:val="20"/>
+                <w:lang w:val="en-GB"/>
+              </w:rPr>
+            </w:pPr>
+            <w:proofErr w:type="spellStart"/>
+            <w:proofErr w:type="gramStart"/>
+            <w:r>
+              <w:rPr>
+                <w:rFonts w:asciiTheme="minorHAnsi" w:hAnsiTheme="minorHAnsi" w:cstheme="minorHAnsi"/>
+                <w:color w:val="000000"/>
+                <w:sz w:val="20"/>
+                <w:szCs w:val="20"/>
+                <w:lang w:val="en-GB"/>
+              </w:rPr>
+              <w:t>utils.array</w:t>
+            </w:r>
+            <w:proofErr w:type="gramEnd"/>
+            <w:r>
+              <w:rPr>
+                <w:rFonts w:asciiTheme="minorHAnsi" w:hAnsiTheme="minorHAnsi" w:cstheme="minorHAnsi"/>
+                <w:color w:val="000000"/>
+                <w:sz w:val="20"/>
+                <w:szCs w:val="20"/>
+                <w:lang w:val="en-GB"/>
+              </w:rPr>
+              <w:t>_to_tensor</w:t>
+            </w:r>
+            <w:proofErr w:type="spellEnd"/>
+            <w:r>
+              <w:rPr>
+                <w:rFonts w:asciiTheme="minorHAnsi" w:hAnsiTheme="minorHAnsi" w:cstheme="minorHAnsi"/>
+                <w:color w:val="000000"/>
+                <w:sz w:val="20"/>
+                <w:szCs w:val="20"/>
+                <w:lang w:val="en-GB"/>
+              </w:rPr>
+              <w:t>()</w:t>
+            </w:r>
+          </w:p>
+          <w:p>
+            <w:pPr>
+              <w:pStyle w:val="ListParagraph"/>
+              <w:numPr>
+                <w:ilvl w:val="0"/>
+                <w:numId w:val="2"/>
+              </w:numPr>
+              <w:rPr>
+                <w:rFonts w:asciiTheme="minorHAnsi" w:hAnsiTheme="minorHAnsi" w:cstheme="minorHAnsi"/>
+                <w:color w:val="000000"/>
+                <w:sz w:val="20"/>
+                <w:szCs w:val="20"/>
+                <w:lang w:val="en-GB"/>
+              </w:rPr>
+            </w:pPr>
+            <w:proofErr w:type="spellStart"/>
+            <w:proofErr w:type="gramStart"/>
+            <w:r>
+              <w:rPr>
+                <w:rFonts w:asciiTheme="minorHAnsi" w:hAnsiTheme="minorHAnsi" w:cstheme="minorHAnsi"/>
+                <w:color w:val="000000"/>
+                <w:sz w:val="20"/>
+                <w:szCs w:val="20"/>
+                <w:lang w:val="en-GB"/>
+              </w:rPr>
+              <w:t>model.init</w:t>
+            </w:r>
+            <w:proofErr w:type="gramEnd"/>
+            <w:r>
+              <w:rPr>
+                <w:rFonts w:asciiTheme="minorHAnsi" w:hAnsiTheme="minorHAnsi" w:cstheme="minorHAnsi"/>
+                <w:color w:val="000000"/>
+                <w:sz w:val="20"/>
+                <w:szCs w:val="20"/>
+                <w:lang w:val="en-GB"/>
+              </w:rPr>
+              <w:t>_model</w:t>
+            </w:r>
+            <w:proofErr w:type="spellEnd"/>
+            <w:r>
+              <w:rPr>
+                <w:rFonts w:asciiTheme="minorHAnsi" w:hAnsiTheme="minorHAnsi" w:cstheme="minorHAnsi"/>
+                <w:color w:val="000000"/>
+                <w:sz w:val="20"/>
+                <w:szCs w:val="20"/>
+                <w:lang w:val="en-GB"/>
+              </w:rPr>
+              <w:t>()</w:t>
+            </w:r>
+          </w:p>
+          <w:p>
+            <w:pPr>
+              <w:pStyle w:val="ListParagraph"/>
+              <w:numPr>
+                <w:ilvl w:val="0"/>
+                <w:numId w:val="2"/>
+              </w:numPr>
+              <w:rPr>
+                <w:rFonts w:asciiTheme="minorHAnsi" w:hAnsiTheme="minorHAnsi" w:cstheme="minorHAnsi"/>
+                <w:color w:val="000000"/>
+                <w:sz w:val="20"/>
+                <w:szCs w:val="20"/>
+                <w:lang w:val="en-GB"/>
+              </w:rPr>
+            </w:pPr>
+            <w:proofErr w:type="spellStart"/>
+            <w:proofErr w:type="gramStart"/>
+            <w:r>
+              <w:rPr>
+                <w:rFonts w:asciiTheme="minorHAnsi" w:hAnsiTheme="minorHAnsi" w:cstheme="minorHAnsi"/>
+                <w:color w:val="000000"/>
+                <w:sz w:val="20"/>
+                <w:szCs w:val="20"/>
+                <w:lang w:val="en-GB"/>
+              </w:rPr>
+              <w:t>data.model</w:t>
+            </w:r>
+            <w:proofErr w:type="gramEnd"/>
+            <w:r>
+              <w:rPr>
+                <w:rFonts w:asciiTheme="minorHAnsi" w:hAnsiTheme="minorHAnsi" w:cstheme="minorHAnsi"/>
+                <w:color w:val="000000"/>
+                <w:sz w:val="20"/>
+                <w:szCs w:val="20"/>
+                <w:lang w:val="en-GB"/>
+              </w:rPr>
+              <w:t>_to_pickle</w:t>
+            </w:r>
+            <w:proofErr w:type="spellEnd"/>
+            <w:r>
+              <w:rPr>
+                <w:rFonts w:asciiTheme="minorHAnsi" w:hAnsiTheme="minorHAnsi" w:cstheme="minorHAnsi"/>
+                <w:color w:val="000000"/>
+                <w:sz w:val="20"/>
+                <w:szCs w:val="20"/>
+                <w:lang w:val="en-GB"/>
+              </w:rPr>
+              <w:t>()</w:t>
+            </w:r>
+          </w:p>
+          <w:p>
+            <w:pPr>
+              <w:pStyle w:val="ListParagraph"/>
+              <w:numPr>
+                <w:ilvl w:val="0"/>
+                <w:numId w:val="2"/>
+              </w:numPr>
+              <w:rPr>
+                <w:rFonts w:asciiTheme="minorHAnsi" w:hAnsiTheme="minorHAnsi" w:cstheme="minorHAnsi"/>
+                <w:color w:val="000000"/>
+                <w:sz w:val="20"/>
+                <w:szCs w:val="20"/>
+                <w:lang w:val="en-GB"/>
+              </w:rPr>
+            </w:pPr>
+            <w:proofErr w:type="spellStart"/>
+            <w:proofErr w:type="gramStart"/>
+            <w:r>
+              <w:rPr>
+                <w:rFonts w:asciiTheme="minorHAnsi" w:hAnsiTheme="minorHAnsi" w:cstheme="minorHAnsi"/>
+                <w:color w:val="000000"/>
+                <w:sz w:val="20"/>
+                <w:szCs w:val="20"/>
+                <w:lang w:val="en-GB"/>
+              </w:rPr>
+              <w:t>data.model</w:t>
+            </w:r>
+            <w:proofErr w:type="gramEnd"/>
+            <w:r>
+              <w:rPr>
+                <w:rFonts w:asciiTheme="minorHAnsi" w:hAnsiTheme="minorHAnsi" w:cstheme="minorHAnsi"/>
+                <w:color w:val="000000"/>
+                <w:sz w:val="20"/>
+                <w:szCs w:val="20"/>
+                <w:lang w:val="en-GB"/>
+              </w:rPr>
+              <w:t>_from_pickle</w:t>
+            </w:r>
+            <w:proofErr w:type="spellEnd"/>
+            <w:r>
+              <w:rPr>
+                <w:rFonts w:asciiTheme="minorHAnsi" w:hAnsiTheme="minorHAnsi" w:cstheme="minorHAnsi"/>
+                <w:color w:val="000000"/>
+                <w:sz w:val="20"/>
+                <w:szCs w:val="20"/>
+                <w:lang w:val="en-GB"/>
+              </w:rPr>
+              <w:t>()</w:t>
+            </w:r>
+          </w:p>
+          <w:p>
+            <w:pPr>
+              <w:pStyle w:val="ListParagraph"/>
+              <w:numPr>
+                <w:ilvl w:val="0"/>
+                <w:numId w:val="2"/>
+              </w:numPr>
+              <w:rPr>
+                <w:rFonts w:asciiTheme="minorHAnsi" w:hAnsiTheme="minorHAnsi" w:cstheme="minorHAnsi"/>
+                <w:color w:val="000000"/>
+                <w:sz w:val="20"/>
+                <w:szCs w:val="20"/>
+                <w:lang w:val="en-GB"/>
+              </w:rPr>
+            </w:pPr>
+            <w:proofErr w:type="spellStart"/>
+            <w:proofErr w:type="gramStart"/>
+            <w:r>
+              <w:rPr>
+                <w:rFonts w:asciiTheme="minorHAnsi" w:hAnsiTheme="minorHAnsi" w:cstheme="minorHAnsi"/>
+                <w:color w:val="000000"/>
+                <w:sz w:val="20"/>
+                <w:szCs w:val="20"/>
+                <w:lang w:val="en-GB"/>
+              </w:rPr>
+              <w:t>utils.predict</w:t>
+            </w:r>
+            <w:proofErr w:type="gramEnd"/>
+            <w:r>
+              <w:rPr>
+                <w:rFonts w:asciiTheme="minorHAnsi" w:hAnsiTheme="minorHAnsi" w:cstheme="minorHAnsi"/>
+                <w:color w:val="000000"/>
+                <w:sz w:val="20"/>
+                <w:szCs w:val="20"/>
+                <w:lang w:val="en-GB"/>
+              </w:rPr>
+              <w:t>_breed</w:t>
+            </w:r>
+            <w:proofErr w:type="spellEnd"/>
+            <w:r>
+              <w:rPr>
+                <w:rFonts w:asciiTheme="minorHAnsi" w:hAnsiTheme="minorHAnsi" w:cstheme="minorHAnsi"/>
+                <w:color w:val="000000"/>
+                <w:sz w:val="20"/>
+                <w:szCs w:val="20"/>
+                <w:lang w:val="en-GB"/>
+              </w:rPr>
+              <w:t>()</w:t>
+            </w:r>
+          </w:p>
+          <w:p>
+            <w:pPr>
+              <w:pStyle w:val="ListParagraph"/>
+              <w:numPr>
+                <w:ilvl w:val="0"/>
+                <w:numId w:val="2"/>
+              </w:numPr>
+              <w:rPr>
+                <w:rFonts w:asciiTheme="minorHAnsi" w:hAnsiTheme="minorHAnsi" w:cstheme="minorHAnsi"/>
+                <w:color w:val="000000"/>
+                <w:sz w:val="20"/>
+                <w:szCs w:val="20"/>
+                <w:lang w:val="en-GB"/>
+              </w:rPr>
+            </w:pPr>
+            <w:r>
+              <w:rPr>
+                <w:rFonts w:asciiTheme="minorHAnsi" w:hAnsiTheme="minorHAnsi" w:cstheme="minorHAnsi"/>
+                <w:color w:val="000000"/>
+                <w:sz w:val="20"/>
+                <w:szCs w:val="20"/>
+                <w:lang w:val="en-GB"/>
+              </w:rPr>
+              <w:t>trainer.py</w:t>
+            </w:r>
+          </w:p>
+          <w:p>
+            <w:pPr>
+              <w:pStyle w:val="ListParagraph"/>
+              <w:numPr>
+                <w:ilvl w:val="0"/>
+                <w:numId w:val="2"/>
+              </w:numPr>
+              <w:rPr>
+                <w:rFonts w:asciiTheme="minorHAnsi" w:hAnsiTheme="minorHAnsi" w:cstheme="minorHAnsi"/>
+                <w:color w:val="000000"/>
+                <w:sz w:val="20"/>
+                <w:szCs w:val="20"/>
+                <w:lang w:val="en-GB"/>
+              </w:rPr>
+            </w:pPr>
+            <w:proofErr w:type="spellStart"/>
+            <w:r>
+              <w:rPr>
+                <w:rFonts w:asciiTheme="minorHAnsi" w:hAnsiTheme="minorHAnsi" w:cstheme="minorHAnsi"/>
+                <w:color w:val="000000"/>
+                <w:sz w:val="20"/>
+                <w:szCs w:val="20"/>
+                <w:lang w:val="en-GB"/>
+              </w:rPr>
+              <w:t>data_from_pickle</w:t>
+            </w:r>
+            <w:proofErr w:type="spellEnd"/>
+          </w:p>
+          <w:p>
+            <w:pPr>
+              <w:pStyle w:val="ListParagraph"/>
+              <w:rPr>
+                <w:rFonts w:asciiTheme="minorHAnsi" w:hAnsiTheme="minorHAnsi" w:cstheme="minorHAnsi"/>
+                <w:color w:val="000000"/>
+                <w:sz w:val="20"/>
+                <w:szCs w:val="20"/>
+                <w:lang w:val="en-GB"/>
+              </w:rPr>
+            </w:pPr>
+          </w:p>
+          <w:p>
+            <w:pPr>
+              <w:pStyle w:val="ListParagraph"/>
+              <w:numPr>
+                <w:ilvl w:val="0"/>
+                <w:numId w:val="2"/>
+              </w:numPr>
+              <w:rPr>
+                <w:rFonts w:asciiTheme="minorHAnsi" w:hAnsiTheme="minorHAnsi" w:cstheme="minorHAnsi"/>
+                <w:sz w:val="20"/>
+                <w:szCs w:val="20"/>
+              </w:rPr>
+            </w:pPr>
+            <w:r>
+              <w:rPr>
+                <w:rFonts w:asciiTheme="minorHAnsi" w:hAnsiTheme="minorHAnsi" w:cstheme="minorHAnsi"/>
+                <w:sz w:val="20"/>
+                <w:szCs w:val="20"/>
+              </w:rPr>
+              <w:t xml:space="preserve">Continue with the implementation of “Your first CD”- Deploy on a free Heroku dyno when building the front end. </w:t>
+            </w:r>
+          </w:p>
+          <w:p>
+            <w:pPr>
+              <w:pStyle w:val="ListParagraph"/>
+              <w:rPr>
+                <w:rFonts w:asciiTheme="minorHAnsi" w:hAnsiTheme="minorHAnsi" w:cstheme="minorHAnsi"/>
+                <w:color w:val="000000"/>
+                <w:sz w:val="20"/>
+                <w:szCs w:val="20"/>
+                <w:lang w:val="en-GB"/>
+              </w:rPr>
+            </w:pPr>
+          </w:p>
+          <w:p>
+            <w:pPr>
+              <w:pStyle w:val="ListParagraph"/>
+              <w:numPr>
+                <w:ilvl w:val="0"/>
+                <w:numId w:val="2"/>
+              </w:numPr>
+              <w:rPr>
+                <w:rFonts w:asciiTheme="minorHAnsi" w:hAnsiTheme="minorHAnsi" w:cstheme="minorHAnsi"/>
+                <w:color w:val="000000"/>
+                <w:sz w:val="20"/>
+                <w:szCs w:val="20"/>
+                <w:lang w:val="en-GB"/>
+              </w:rPr>
+            </w:pPr>
+            <w:r>
+              <w:rPr>
+                <w:rFonts w:asciiTheme="minorHAnsi" w:hAnsiTheme="minorHAnsi" w:cstheme="minorHAnsi"/>
+                <w:color w:val="000000"/>
+                <w:sz w:val="20"/>
+                <w:szCs w:val="20"/>
+                <w:lang w:val="en-GB"/>
+              </w:rPr>
+              <w:t xml:space="preserve">Update readme file on </w:t>
+            </w:r>
+            <w:proofErr w:type="spellStart"/>
+            <w:r>
+              <w:rPr>
+                <w:rFonts w:asciiTheme="minorHAnsi" w:hAnsiTheme="minorHAnsi" w:cstheme="minorHAnsi"/>
+                <w:color w:val="000000"/>
+                <w:sz w:val="20"/>
+                <w:szCs w:val="20"/>
+                <w:lang w:val="en-GB"/>
+              </w:rPr>
+              <w:t>github</w:t>
+            </w:r>
+            <w:proofErr w:type="spellEnd"/>
+          </w:p>
+          <w:p>
+            <w:pPr>
+              <w:pStyle w:val="ListParagraph"/>
+              <w:rPr>
+                <w:rFonts w:asciiTheme="minorHAnsi" w:hAnsiTheme="minorHAnsi" w:cstheme="minorHAnsi"/>
+                <w:color w:val="000000"/>
+                <w:sz w:val="20"/>
+                <w:szCs w:val="20"/>
+                <w:lang w:val="en-GB"/>
+              </w:rPr>
+            </w:pPr>
+          </w:p>
+          <w:p>
+            <w:pPr>
+              <w:pStyle w:val="ListParagraph"/>
+              <w:numPr>
+                <w:ilvl w:val="0"/>
+                <w:numId w:val="2"/>
+              </w:numPr>
+              <w:rPr>
+                <w:rFonts w:asciiTheme="minorHAnsi" w:hAnsiTheme="minorHAnsi" w:cstheme="minorHAnsi"/>
+                <w:color w:val="000000"/>
+                <w:sz w:val="20"/>
+                <w:szCs w:val="20"/>
+                <w:lang w:val="en-GB"/>
+              </w:rPr>
+            </w:pPr>
+            <w:proofErr w:type="spellStart"/>
+            <w:r>
+              <w:rPr>
+                <w:rFonts w:asciiTheme="minorHAnsi" w:hAnsiTheme="minorHAnsi" w:cstheme="minorHAnsi"/>
+                <w:color w:val="000000"/>
+                <w:sz w:val="20"/>
+                <w:szCs w:val="20"/>
+                <w:lang w:val="en-GB"/>
+              </w:rPr>
+              <w:t>Simplfy</w:t>
+            </w:r>
+            <w:proofErr w:type="spellEnd"/>
+            <w:r>
+              <w:rPr>
+                <w:rFonts w:asciiTheme="minorHAnsi" w:hAnsiTheme="minorHAnsi" w:cstheme="minorHAnsi"/>
+                <w:color w:val="000000"/>
+                <w:sz w:val="20"/>
+                <w:szCs w:val="20"/>
+                <w:lang w:val="en-GB"/>
+              </w:rPr>
+              <w:t xml:space="preserve"> folder structure</w:t>
+            </w:r>
+          </w:p>
+          <w:p>
+            <w:pPr>
+              <w:pStyle w:val="ListParagraph"/>
+              <w:rPr>
+                <w:rFonts w:asciiTheme="minorHAnsi" w:hAnsiTheme="minorHAnsi" w:cstheme="minorHAnsi"/>
+                <w:color w:val="000000"/>
+                <w:sz w:val="20"/>
+                <w:szCs w:val="20"/>
+                <w:lang w:val="en-GB"/>
+              </w:rPr>
+            </w:pPr>
+          </w:p>
+          <w:p>
+            <w:pPr>
+              <w:pStyle w:val="ListParagraph"/>
+              <w:numPr>
+                <w:ilvl w:val="0"/>
+                <w:numId w:val="2"/>
+              </w:numPr>
+              <w:rPr>
+                <w:rFonts w:asciiTheme="minorHAnsi" w:hAnsiTheme="minorHAnsi" w:cstheme="minorHAnsi"/>
+                <w:color w:val="000000"/>
+                <w:sz w:val="20"/>
+                <w:szCs w:val="20"/>
+                <w:lang w:val="en-GB"/>
+              </w:rPr>
+            </w:pPr>
+            <w:r>
+              <w:rPr>
+                <w:rFonts w:asciiTheme="minorHAnsi" w:hAnsiTheme="minorHAnsi" w:cstheme="minorHAnsi"/>
+                <w:color w:val="000000"/>
+                <w:sz w:val="20"/>
+                <w:szCs w:val="20"/>
+                <w:lang w:val="en-GB"/>
+              </w:rPr>
+              <w:t xml:space="preserve">Run test but first delete all local files </w:t>
+            </w:r>
+            <w:proofErr w:type="gramStart"/>
+            <w:r>
+              <w:rPr>
+                <w:rFonts w:asciiTheme="minorHAnsi" w:hAnsiTheme="minorHAnsi" w:cstheme="minorHAnsi"/>
+                <w:color w:val="000000"/>
+                <w:sz w:val="20"/>
+                <w:szCs w:val="20"/>
+                <w:lang w:val="en-GB"/>
+              </w:rPr>
+              <w:t>e.g.</w:t>
+            </w:r>
+            <w:proofErr w:type="gramEnd"/>
+            <w:r>
+              <w:rPr>
+                <w:rFonts w:asciiTheme="minorHAnsi" w:hAnsiTheme="minorHAnsi" w:cstheme="minorHAnsi"/>
+                <w:color w:val="000000"/>
+                <w:sz w:val="20"/>
+                <w:szCs w:val="20"/>
+                <w:lang w:val="en-GB"/>
+              </w:rPr>
+              <w:t xml:space="preserve"> model, pickle, breed list</w:t>
+            </w:r>
+            <w:r>
+              <w:rPr>
+                <w:rFonts w:asciiTheme="minorHAnsi" w:hAnsiTheme="minorHAnsi" w:cstheme="minorHAnsi"/>
+                <w:color w:val="000000"/>
+                <w:sz w:val="20"/>
+                <w:szCs w:val="20"/>
+                <w:lang w:val="en-GB"/>
+              </w:rPr>
+              <w:t xml:space="preserve">. I had to do a bit of a manual work around to </w:t>
+            </w:r>
+            <w:r>
+              <w:rPr>
+                <w:rFonts w:asciiTheme="minorHAnsi" w:hAnsiTheme="minorHAnsi" w:cstheme="minorHAnsi"/>
+                <w:color w:val="000000"/>
+                <w:sz w:val="20"/>
+                <w:szCs w:val="20"/>
+                <w:lang w:val="en-GB"/>
+              </w:rPr>
+              <w:t xml:space="preserve">be able to copy over the breed list. Could do a manual load from bucket if required. </w:t>
+            </w:r>
+          </w:p>
+          <w:p>
+            <w:pPr>
+              <w:tabs>
+                <w:tab w:val="left" w:pos="560"/>
+                <w:tab w:val="left" w:pos="1120"/>
+                <w:tab w:val="left" w:pos="1680"/>
+                <w:tab w:val="left" w:pos="2240"/>
+                <w:tab w:val="left" w:pos="2800"/>
+                <w:tab w:val="left" w:pos="3360"/>
+                <w:tab w:val="left" w:pos="3920"/>
+                <w:tab w:val="left" w:pos="4480"/>
+                <w:tab w:val="left" w:pos="5040"/>
+                <w:tab w:val="left" w:pos="5600"/>
+                <w:tab w:val="left" w:pos="6160"/>
+                <w:tab w:val="left" w:pos="6720"/>
+              </w:tabs>
+              <w:autoSpaceDE w:val="0"/>
+              <w:autoSpaceDN w:val="0"/>
+              <w:adjustRightInd w:val="0"/>
+              <w:rPr>
+                <w:rFonts w:asciiTheme="minorHAnsi" w:hAnsiTheme="minorHAnsi" w:cstheme="minorHAnsi"/>
+                <w:color w:val="000000"/>
+                <w:sz w:val="20"/>
+                <w:szCs w:val="20"/>
+                <w:lang w:val="en-GB"/>
+              </w:rPr>
+            </w:pPr>
+          </w:p>
+        </w:tc>
+      </w:tr>
+      <w:tr>
+        <w:tc>
+          <w:tcPr>
+            <w:tcW w:w="10456" w:type="dxa"/>
+          </w:tcPr>
+          <w:p>
+            <w:pPr>
+              <w:pStyle w:val="Heading1"/>
+              <w:rPr>
+                <w:rFonts w:asciiTheme="minorHAnsi" w:hAnsiTheme="minorHAnsi" w:cstheme="minorHAnsi"/>
+                <w:sz w:val="20"/>
+                <w:szCs w:val="20"/>
+              </w:rPr>
+            </w:pPr>
+            <w:r>
+              <w:rPr>
+                <w:rFonts w:asciiTheme="minorHAnsi" w:hAnsiTheme="minorHAnsi" w:cstheme="minorHAnsi"/>
+                <w:sz w:val="20"/>
+                <w:szCs w:val="20"/>
+              </w:rPr>
+              <w:lastRenderedPageBreak/>
+              <w:t>History</w:t>
+            </w:r>
+          </w:p>
+          <w:p>
+            <w:r>
+              <w:t>1</w:t>
+            </w:r>
+            <w:r>
+              <w:t>1</w:t>
+            </w:r>
+            <w:r>
+              <w:t>-03-2022</w:t>
+            </w:r>
+          </w:p>
+          <w:p>
+            <w:r>
+              <w:t>Did not code</w:t>
+            </w:r>
+          </w:p>
+          <w:p/>
+          <w:p/>
+          <w:p>
+            <w:r>
+              <w:t>1</w:t>
+            </w:r>
+            <w:r>
+              <w:t>0</w:t>
+            </w:r>
+            <w:r>
+              <w:t>-03-2022</w:t>
+            </w:r>
+          </w:p>
+          <w:p>
+            <w:r>
+              <w:t>Did not code</w:t>
+            </w:r>
+          </w:p>
+          <w:p/>
+          <w:p>
+            <w:pPr>
+              <w:rPr>
+                <w:rFonts w:asciiTheme="minorHAnsi" w:eastAsiaTheme="majorEastAsia" w:hAnsiTheme="minorHAnsi" w:cs="Calibri"/>
+                <w:color w:val="2F5496" w:themeColor="accent1" w:themeShade="BF"/>
+                <w:sz w:val="20"/>
+                <w:szCs w:val="20"/>
+              </w:rPr>
+            </w:pPr>
+            <w:r>
+              <w:rPr>
+                <w:rFonts w:asciiTheme="minorHAnsi" w:eastAsiaTheme="majorEastAsia" w:hAnsiTheme="minorHAnsi" w:cs="Calibri"/>
+                <w:color w:val="2F5496" w:themeColor="accent1" w:themeShade="BF"/>
+                <w:sz w:val="20"/>
+                <w:szCs w:val="20"/>
+              </w:rPr>
+              <w:t>9-03-022</w:t>
+            </w:r>
+          </w:p>
+          <w:p>
+            <w:r>
+              <w:t>Iteratively break down and push the code until I work out what is resulting in the service unavailable error.</w:t>
+            </w:r>
+          </w:p>
+          <w:p/>
+          <w:p>
+            <w:r>
+              <w:t>I was able to replicate the error (remotely!). I’ll have to figure out a way to iteratively disable parts of the code to get it to work.</w:t>
+            </w:r>
+          </w:p>
+          <w:p/>
+          <w:p>
+            <w:pPr>
+              <w:rPr>
+                <w:rFonts w:asciiTheme="minorHAnsi" w:hAnsiTheme="minorHAnsi" w:cstheme="minorHAnsi"/>
+                <w:color w:val="000000" w:themeColor="text1"/>
+              </w:rPr>
+            </w:pPr>
+            <w:r>
+              <w:rPr>
+                <w:rFonts w:asciiTheme="minorHAnsi" w:hAnsiTheme="minorHAnsi" w:cstheme="minorHAnsi"/>
+                <w:b/>
+                <w:bCs/>
+                <w:color w:val="FF0000"/>
+                <w:sz w:val="20"/>
+                <w:szCs w:val="20"/>
+              </w:rPr>
+              <w:t>Issue</w:t>
+            </w:r>
+          </w:p>
+          <w:p>
+            <w:pPr>
+              <w:rPr>
+                <w:rFonts w:asciiTheme="minorHAnsi" w:hAnsiTheme="minorHAnsi" w:cstheme="minorHAnsi"/>
+                <w:color w:val="000000" w:themeColor="text1"/>
+              </w:rPr>
+            </w:pPr>
+            <w:r>
+              <w:rPr>
+                <w:rFonts w:asciiTheme="minorHAnsi" w:hAnsiTheme="minorHAnsi" w:cstheme="minorHAnsi"/>
+                <w:color w:val="000000" w:themeColor="text1"/>
+              </w:rPr>
+              <w:t>It seems to return the correct default value, but when trying to run:</w:t>
             </w:r>
           </w:p>
           <w:p>
@@ -351,7 +1962,7 @@
                 <w:lang w:val="en-GB" w:eastAsia="en-US"/>
               </w:rPr>
             </w:pPr>
-            <w:hyperlink r:id="rId5" w:history="1">
+            <w:hyperlink r:id="rId8" w:history="1">
               <w:r>
                 <w:rPr>
                   <w:rStyle w:val="Hyperlink"/>
@@ -405,1075 +2016,6 @@
             </w:r>
           </w:p>
           <w:p/>
-          <w:p>
-            <w:r>
-              <w:t>Next steps:</w:t>
-            </w:r>
-          </w:p>
-          <w:p>
-            <w:pPr>
-              <w:pStyle w:val="ListParagraph"/>
-              <w:numPr>
-                <w:ilvl w:val="0"/>
-                <w:numId w:val="10"/>
-              </w:numPr>
-            </w:pPr>
-            <w:r>
-              <w:t>Check that it works when deployed locally</w:t>
-            </w:r>
-          </w:p>
-          <w:p>
-            <w:pPr>
-              <w:pStyle w:val="ListParagraph"/>
-              <w:numPr>
-                <w:ilvl w:val="0"/>
-                <w:numId w:val="10"/>
-              </w:numPr>
-            </w:pPr>
-            <w:r>
-              <w:t>Troubleshoot further</w:t>
-            </w:r>
-          </w:p>
-          <w:p>
-            <w:pPr>
-              <w:pStyle w:val="ListParagraph"/>
-              <w:numPr>
-                <w:ilvl w:val="0"/>
-                <w:numId w:val="10"/>
-              </w:numPr>
-            </w:pPr>
-            <w:r>
-              <w:t>Delete all builds and rebuild (be patient when pushing!)</w:t>
-            </w:r>
-          </w:p>
-          <w:p>
-            <w:pPr>
-              <w:pStyle w:val="ListParagraph"/>
-            </w:pPr>
-          </w:p>
-          <w:p>
-            <w:pPr>
-              <w:pStyle w:val="HTMLPreformatted"/>
-              <w:textAlignment w:val="baseline"/>
-              <w:rPr>
-                <w:rFonts w:asciiTheme="minorHAnsi" w:hAnsiTheme="minorHAnsi" w:cstheme="minorHAnsi"/>
-                <w:color w:val="000000" w:themeColor="text1"/>
-              </w:rPr>
-            </w:pPr>
-          </w:p>
-        </w:tc>
-      </w:tr>
-      <w:tr>
-        <w:tc>
-          <w:tcPr>
-            <w:tcW w:w="10456" w:type="dxa"/>
-          </w:tcPr>
-          <w:p>
-            <w:pPr>
-              <w:pStyle w:val="Heading1"/>
-              <w:rPr>
-                <w:rFonts w:asciiTheme="minorHAnsi" w:hAnsiTheme="minorHAnsi" w:cstheme="minorHAnsi"/>
-                <w:sz w:val="20"/>
-                <w:szCs w:val="20"/>
-                <w:lang w:val="en-GB"/>
-              </w:rPr>
-            </w:pPr>
-            <w:r>
-              <w:rPr>
-                <w:rFonts w:asciiTheme="minorHAnsi" w:hAnsiTheme="minorHAnsi" w:cstheme="minorHAnsi"/>
-                <w:sz w:val="20"/>
-                <w:szCs w:val="20"/>
-                <w:lang w:val="en-GB"/>
-              </w:rPr>
-              <w:lastRenderedPageBreak/>
-              <w:t>Future steps for Doggy Detector</w:t>
-            </w:r>
-          </w:p>
-          <w:p>
-            <w:pPr>
-              <w:tabs>
-                <w:tab w:val="left" w:pos="560"/>
-                <w:tab w:val="left" w:pos="1120"/>
-                <w:tab w:val="left" w:pos="1680"/>
-                <w:tab w:val="left" w:pos="2240"/>
-                <w:tab w:val="left" w:pos="2800"/>
-                <w:tab w:val="left" w:pos="3360"/>
-                <w:tab w:val="left" w:pos="3920"/>
-                <w:tab w:val="left" w:pos="4480"/>
-                <w:tab w:val="left" w:pos="5040"/>
-                <w:tab w:val="left" w:pos="5600"/>
-                <w:tab w:val="left" w:pos="6160"/>
-                <w:tab w:val="left" w:pos="6720"/>
-              </w:tabs>
-              <w:autoSpaceDE w:val="0"/>
-              <w:autoSpaceDN w:val="0"/>
-              <w:adjustRightInd w:val="0"/>
-              <w:rPr>
-                <w:rFonts w:asciiTheme="minorHAnsi" w:hAnsiTheme="minorHAnsi" w:cstheme="minorHAnsi"/>
-                <w:b/>
-                <w:bCs/>
-                <w:color w:val="000000"/>
-                <w:sz w:val="20"/>
-                <w:szCs w:val="20"/>
-                <w:lang w:val="en-GB"/>
-              </w:rPr>
-            </w:pPr>
-          </w:p>
-          <w:p>
-            <w:pPr>
-              <w:pStyle w:val="ListParagraph"/>
-              <w:numPr>
-                <w:ilvl w:val="0"/>
-                <w:numId w:val="6"/>
-              </w:numPr>
-              <w:tabs>
-                <w:tab w:val="left" w:pos="560"/>
-                <w:tab w:val="left" w:pos="1120"/>
-                <w:tab w:val="left" w:pos="1680"/>
-                <w:tab w:val="left" w:pos="2240"/>
-                <w:tab w:val="left" w:pos="2800"/>
-                <w:tab w:val="left" w:pos="3360"/>
-                <w:tab w:val="left" w:pos="3920"/>
-                <w:tab w:val="left" w:pos="4480"/>
-                <w:tab w:val="left" w:pos="5040"/>
-                <w:tab w:val="left" w:pos="5600"/>
-                <w:tab w:val="left" w:pos="6160"/>
-                <w:tab w:val="left" w:pos="6720"/>
-              </w:tabs>
-              <w:autoSpaceDE w:val="0"/>
-              <w:autoSpaceDN w:val="0"/>
-              <w:adjustRightInd w:val="0"/>
-              <w:rPr>
-                <w:rFonts w:asciiTheme="minorHAnsi" w:hAnsiTheme="minorHAnsi" w:cstheme="minorHAnsi"/>
-                <w:color w:val="000000"/>
-                <w:sz w:val="20"/>
-                <w:szCs w:val="20"/>
-                <w:lang w:val="en-GB"/>
-              </w:rPr>
-            </w:pPr>
-            <w:r>
-              <w:rPr>
-                <w:rFonts w:asciiTheme="minorHAnsi" w:hAnsiTheme="minorHAnsi" w:cstheme="minorHAnsi"/>
-                <w:color w:val="000000"/>
-                <w:sz w:val="20"/>
-                <w:szCs w:val="20"/>
-                <w:lang w:val="en-GB"/>
-              </w:rPr>
-              <w:t>(optional) Find a way to create my own server and upload results to ML Flow using the below link</w:t>
-            </w:r>
-          </w:p>
-          <w:p>
-            <w:pPr>
-              <w:tabs>
-                <w:tab w:val="left" w:pos="560"/>
-                <w:tab w:val="left" w:pos="1120"/>
-                <w:tab w:val="left" w:pos="1680"/>
-                <w:tab w:val="left" w:pos="2240"/>
-                <w:tab w:val="left" w:pos="2800"/>
-                <w:tab w:val="left" w:pos="3360"/>
-                <w:tab w:val="left" w:pos="3920"/>
-                <w:tab w:val="left" w:pos="4480"/>
-                <w:tab w:val="left" w:pos="5040"/>
-                <w:tab w:val="left" w:pos="5600"/>
-                <w:tab w:val="left" w:pos="6160"/>
-                <w:tab w:val="left" w:pos="6720"/>
-              </w:tabs>
-              <w:autoSpaceDE w:val="0"/>
-              <w:autoSpaceDN w:val="0"/>
-              <w:adjustRightInd w:val="0"/>
-              <w:rPr>
-                <w:rFonts w:asciiTheme="minorHAnsi" w:hAnsiTheme="minorHAnsi" w:cstheme="minorHAnsi"/>
-                <w:b/>
-                <w:bCs/>
-                <w:color w:val="000000"/>
-                <w:sz w:val="20"/>
-                <w:szCs w:val="20"/>
-                <w:lang w:val="en-GB"/>
-              </w:rPr>
-            </w:pPr>
-          </w:p>
-          <w:p>
-            <w:pPr>
-              <w:pStyle w:val="ListParagraph"/>
-              <w:numPr>
-                <w:ilvl w:val="0"/>
-                <w:numId w:val="6"/>
-              </w:numPr>
-              <w:tabs>
-                <w:tab w:val="left" w:pos="560"/>
-                <w:tab w:val="left" w:pos="1120"/>
-                <w:tab w:val="left" w:pos="1680"/>
-                <w:tab w:val="left" w:pos="2240"/>
-                <w:tab w:val="left" w:pos="2800"/>
-                <w:tab w:val="left" w:pos="3360"/>
-                <w:tab w:val="left" w:pos="3920"/>
-                <w:tab w:val="left" w:pos="4480"/>
-                <w:tab w:val="left" w:pos="5040"/>
-                <w:tab w:val="left" w:pos="5600"/>
-                <w:tab w:val="left" w:pos="6160"/>
-                <w:tab w:val="left" w:pos="6720"/>
-              </w:tabs>
-              <w:autoSpaceDE w:val="0"/>
-              <w:autoSpaceDN w:val="0"/>
-              <w:adjustRightInd w:val="0"/>
-              <w:rPr>
-                <w:rFonts w:asciiTheme="minorHAnsi" w:hAnsiTheme="minorHAnsi" w:cstheme="minorHAnsi"/>
-                <w:color w:val="000000"/>
-                <w:sz w:val="20"/>
-                <w:szCs w:val="20"/>
-                <w:lang w:val="en-GB"/>
-              </w:rPr>
-            </w:pPr>
-            <w:r>
-              <w:rPr>
-                <w:rFonts w:asciiTheme="minorHAnsi" w:hAnsiTheme="minorHAnsi" w:cstheme="minorHAnsi"/>
-                <w:color w:val="000000"/>
-                <w:sz w:val="20"/>
-                <w:szCs w:val="20"/>
-                <w:lang w:val="en-GB"/>
-              </w:rPr>
-              <w:t xml:space="preserve">Write a </w:t>
-            </w:r>
-            <w:proofErr w:type="spellStart"/>
-            <w:r>
-              <w:rPr>
-                <w:rFonts w:asciiTheme="minorHAnsi" w:hAnsiTheme="minorHAnsi" w:cstheme="minorHAnsi"/>
-                <w:color w:val="000000"/>
-                <w:sz w:val="20"/>
-                <w:szCs w:val="20"/>
-                <w:lang w:val="en-GB"/>
-              </w:rPr>
-              <w:t>predict_locally</w:t>
-            </w:r>
-            <w:proofErr w:type="spellEnd"/>
-            <w:r>
-              <w:rPr>
-                <w:rFonts w:asciiTheme="minorHAnsi" w:hAnsiTheme="minorHAnsi" w:cstheme="minorHAnsi"/>
-                <w:color w:val="000000"/>
-                <w:sz w:val="20"/>
-                <w:szCs w:val="20"/>
-                <w:lang w:val="en-GB"/>
-              </w:rPr>
-              <w:t xml:space="preserve"> function within the </w:t>
-            </w:r>
-            <w:proofErr w:type="spellStart"/>
-            <w:r>
-              <w:rPr>
-                <w:rFonts w:asciiTheme="minorHAnsi" w:hAnsiTheme="minorHAnsi" w:cstheme="minorHAnsi"/>
-                <w:color w:val="000000"/>
-                <w:sz w:val="20"/>
-                <w:szCs w:val="20"/>
-                <w:lang w:val="en-GB"/>
-              </w:rPr>
-              <w:t>Makefile</w:t>
-            </w:r>
-            <w:proofErr w:type="spellEnd"/>
-          </w:p>
-          <w:p>
-            <w:pPr>
-              <w:tabs>
-                <w:tab w:val="left" w:pos="560"/>
-                <w:tab w:val="left" w:pos="1120"/>
-                <w:tab w:val="left" w:pos="1680"/>
-                <w:tab w:val="left" w:pos="2240"/>
-                <w:tab w:val="left" w:pos="2800"/>
-                <w:tab w:val="left" w:pos="3360"/>
-                <w:tab w:val="left" w:pos="3920"/>
-                <w:tab w:val="left" w:pos="4480"/>
-                <w:tab w:val="left" w:pos="5040"/>
-                <w:tab w:val="left" w:pos="5600"/>
-                <w:tab w:val="left" w:pos="6160"/>
-                <w:tab w:val="left" w:pos="6720"/>
-              </w:tabs>
-              <w:autoSpaceDE w:val="0"/>
-              <w:autoSpaceDN w:val="0"/>
-              <w:adjustRightInd w:val="0"/>
-              <w:rPr>
-                <w:rFonts w:asciiTheme="minorHAnsi" w:hAnsiTheme="minorHAnsi" w:cstheme="minorHAnsi"/>
-                <w:b/>
-                <w:bCs/>
-                <w:color w:val="000000"/>
-                <w:sz w:val="20"/>
-                <w:szCs w:val="20"/>
-                <w:lang w:val="en-GB"/>
-              </w:rPr>
-            </w:pPr>
-          </w:p>
-          <w:p>
-            <w:pPr>
-              <w:pStyle w:val="ListParagraph"/>
-              <w:numPr>
-                <w:ilvl w:val="0"/>
-                <w:numId w:val="6"/>
-              </w:numPr>
-              <w:tabs>
-                <w:tab w:val="left" w:pos="560"/>
-                <w:tab w:val="left" w:pos="1120"/>
-                <w:tab w:val="left" w:pos="1680"/>
-                <w:tab w:val="left" w:pos="2240"/>
-                <w:tab w:val="left" w:pos="2800"/>
-                <w:tab w:val="left" w:pos="3360"/>
-                <w:tab w:val="left" w:pos="3920"/>
-                <w:tab w:val="left" w:pos="4480"/>
-                <w:tab w:val="left" w:pos="5040"/>
-                <w:tab w:val="left" w:pos="5600"/>
-                <w:tab w:val="left" w:pos="6160"/>
-                <w:tab w:val="left" w:pos="6720"/>
-              </w:tabs>
-              <w:autoSpaceDE w:val="0"/>
-              <w:autoSpaceDN w:val="0"/>
-              <w:adjustRightInd w:val="0"/>
-              <w:rPr>
-                <w:rFonts w:asciiTheme="minorHAnsi" w:hAnsiTheme="minorHAnsi" w:cstheme="minorHAnsi"/>
-                <w:color w:val="000000"/>
-                <w:sz w:val="20"/>
-                <w:szCs w:val="20"/>
-                <w:lang w:val="en-GB"/>
-              </w:rPr>
-            </w:pPr>
-            <w:r>
-              <w:rPr>
-                <w:rFonts w:asciiTheme="minorHAnsi" w:hAnsiTheme="minorHAnsi" w:cstheme="minorHAnsi"/>
-                <w:color w:val="000000"/>
-                <w:sz w:val="20"/>
-                <w:szCs w:val="20"/>
-                <w:lang w:val="en-GB"/>
-              </w:rPr>
-              <w:t>Figure out how to deploy ML flow to GCP on this website: https://dlabs.ai/blog/a-step-by-step-guide-to-setting-up-mlflow-on-the-google-cloud-platform/</w:t>
-            </w:r>
-          </w:p>
-          <w:p>
-            <w:pPr>
-              <w:tabs>
-                <w:tab w:val="left" w:pos="560"/>
-                <w:tab w:val="left" w:pos="1120"/>
-                <w:tab w:val="left" w:pos="1680"/>
-                <w:tab w:val="left" w:pos="2240"/>
-                <w:tab w:val="left" w:pos="2800"/>
-                <w:tab w:val="left" w:pos="3360"/>
-                <w:tab w:val="left" w:pos="3920"/>
-                <w:tab w:val="left" w:pos="4480"/>
-                <w:tab w:val="left" w:pos="5040"/>
-                <w:tab w:val="left" w:pos="5600"/>
-                <w:tab w:val="left" w:pos="6160"/>
-                <w:tab w:val="left" w:pos="6720"/>
-              </w:tabs>
-              <w:autoSpaceDE w:val="0"/>
-              <w:autoSpaceDN w:val="0"/>
-              <w:adjustRightInd w:val="0"/>
-              <w:rPr>
-                <w:rFonts w:asciiTheme="minorHAnsi" w:hAnsiTheme="minorHAnsi" w:cstheme="minorHAnsi"/>
-                <w:color w:val="000000"/>
-                <w:sz w:val="20"/>
-                <w:szCs w:val="20"/>
-                <w:lang w:val="en-GB"/>
-              </w:rPr>
-            </w:pPr>
-          </w:p>
-          <w:p>
-            <w:pPr>
-              <w:tabs>
-                <w:tab w:val="left" w:pos="560"/>
-                <w:tab w:val="left" w:pos="1120"/>
-                <w:tab w:val="left" w:pos="1680"/>
-                <w:tab w:val="left" w:pos="2240"/>
-                <w:tab w:val="left" w:pos="2800"/>
-                <w:tab w:val="left" w:pos="3360"/>
-                <w:tab w:val="left" w:pos="3920"/>
-                <w:tab w:val="left" w:pos="4480"/>
-                <w:tab w:val="left" w:pos="5040"/>
-                <w:tab w:val="left" w:pos="5600"/>
-                <w:tab w:val="left" w:pos="6160"/>
-                <w:tab w:val="left" w:pos="6720"/>
-              </w:tabs>
-              <w:autoSpaceDE w:val="0"/>
-              <w:autoSpaceDN w:val="0"/>
-              <w:adjustRightInd w:val="0"/>
-              <w:rPr>
-                <w:rFonts w:asciiTheme="minorHAnsi" w:hAnsiTheme="minorHAnsi" w:cstheme="minorHAnsi"/>
-                <w:b/>
-                <w:bCs/>
-                <w:color w:val="000000"/>
-                <w:sz w:val="20"/>
-                <w:szCs w:val="20"/>
-                <w:lang w:val="en-GB"/>
-              </w:rPr>
-            </w:pPr>
-          </w:p>
-          <w:p>
-            <w:pPr>
-              <w:pStyle w:val="ListParagraph"/>
-              <w:numPr>
-                <w:ilvl w:val="0"/>
-                <w:numId w:val="6"/>
-              </w:numPr>
-              <w:tabs>
-                <w:tab w:val="left" w:pos="560"/>
-                <w:tab w:val="left" w:pos="1120"/>
-                <w:tab w:val="left" w:pos="1680"/>
-                <w:tab w:val="left" w:pos="2240"/>
-                <w:tab w:val="left" w:pos="2800"/>
-                <w:tab w:val="left" w:pos="3360"/>
-                <w:tab w:val="left" w:pos="3920"/>
-                <w:tab w:val="left" w:pos="4480"/>
-                <w:tab w:val="left" w:pos="5040"/>
-                <w:tab w:val="left" w:pos="5600"/>
-                <w:tab w:val="left" w:pos="6160"/>
-                <w:tab w:val="left" w:pos="6720"/>
-              </w:tabs>
-              <w:autoSpaceDE w:val="0"/>
-              <w:autoSpaceDN w:val="0"/>
-              <w:adjustRightInd w:val="0"/>
-              <w:rPr>
-                <w:rFonts w:asciiTheme="minorHAnsi" w:hAnsiTheme="minorHAnsi" w:cstheme="minorHAnsi"/>
-                <w:color w:val="000000"/>
-                <w:sz w:val="20"/>
-                <w:szCs w:val="20"/>
-                <w:lang w:val="en-GB"/>
-              </w:rPr>
-            </w:pPr>
-            <w:r>
-              <w:rPr>
-                <w:rFonts w:asciiTheme="minorHAnsi" w:hAnsiTheme="minorHAnsi" w:cstheme="minorHAnsi"/>
-                <w:color w:val="000000"/>
-                <w:sz w:val="20"/>
-                <w:szCs w:val="20"/>
-                <w:lang w:val="en-GB"/>
-              </w:rPr>
-              <w:t xml:space="preserve">Create a params file </w:t>
-            </w:r>
-          </w:p>
-          <w:p>
-            <w:pPr>
-              <w:tabs>
-                <w:tab w:val="left" w:pos="560"/>
-                <w:tab w:val="left" w:pos="1120"/>
-                <w:tab w:val="left" w:pos="1680"/>
-                <w:tab w:val="left" w:pos="2240"/>
-                <w:tab w:val="left" w:pos="2800"/>
-                <w:tab w:val="left" w:pos="3360"/>
-                <w:tab w:val="left" w:pos="3920"/>
-                <w:tab w:val="left" w:pos="4480"/>
-                <w:tab w:val="left" w:pos="5040"/>
-                <w:tab w:val="left" w:pos="5600"/>
-                <w:tab w:val="left" w:pos="6160"/>
-                <w:tab w:val="left" w:pos="6720"/>
-              </w:tabs>
-              <w:autoSpaceDE w:val="0"/>
-              <w:autoSpaceDN w:val="0"/>
-              <w:adjustRightInd w:val="0"/>
-              <w:rPr>
-                <w:rFonts w:asciiTheme="minorHAnsi" w:hAnsiTheme="minorHAnsi" w:cstheme="minorHAnsi"/>
-                <w:color w:val="000000"/>
-                <w:sz w:val="20"/>
-                <w:szCs w:val="20"/>
-                <w:lang w:val="en-GB"/>
-              </w:rPr>
-            </w:pPr>
-          </w:p>
-          <w:p>
-            <w:pPr>
-              <w:pStyle w:val="ListParagraph"/>
-              <w:numPr>
-                <w:ilvl w:val="0"/>
-                <w:numId w:val="2"/>
-              </w:numPr>
-              <w:rPr>
-                <w:rFonts w:asciiTheme="minorHAnsi" w:hAnsiTheme="minorHAnsi" w:cstheme="minorHAnsi"/>
-                <w:color w:val="000000"/>
-                <w:sz w:val="20"/>
-                <w:szCs w:val="20"/>
-                <w:lang w:val="en-GB"/>
-              </w:rPr>
-            </w:pPr>
-            <w:r>
-              <w:rPr>
-                <w:rFonts w:asciiTheme="minorHAnsi" w:hAnsiTheme="minorHAnsi" w:cstheme="minorHAnsi"/>
-                <w:color w:val="000000"/>
-                <w:sz w:val="20"/>
-                <w:szCs w:val="20"/>
-                <w:lang w:val="en-GB"/>
-              </w:rPr>
-              <w:t>Create tests for:</w:t>
-            </w:r>
-          </w:p>
-          <w:p>
-            <w:pPr>
-              <w:pStyle w:val="ListParagraph"/>
-              <w:numPr>
-                <w:ilvl w:val="0"/>
-                <w:numId w:val="2"/>
-              </w:numPr>
-              <w:rPr>
-                <w:rFonts w:asciiTheme="minorHAnsi" w:hAnsiTheme="minorHAnsi" w:cstheme="minorHAnsi"/>
-                <w:color w:val="000000"/>
-                <w:sz w:val="20"/>
-                <w:szCs w:val="20"/>
-                <w:lang w:val="en-GB"/>
-              </w:rPr>
-            </w:pPr>
-            <w:proofErr w:type="spellStart"/>
-            <w:proofErr w:type="gramStart"/>
-            <w:r>
-              <w:rPr>
-                <w:rFonts w:asciiTheme="minorHAnsi" w:hAnsiTheme="minorHAnsi" w:cstheme="minorHAnsi"/>
-                <w:color w:val="000000"/>
-                <w:sz w:val="20"/>
-                <w:szCs w:val="20"/>
-                <w:lang w:val="en-GB"/>
-              </w:rPr>
-              <w:t>utils.array</w:t>
-            </w:r>
-            <w:proofErr w:type="gramEnd"/>
-            <w:r>
-              <w:rPr>
-                <w:rFonts w:asciiTheme="minorHAnsi" w:hAnsiTheme="minorHAnsi" w:cstheme="minorHAnsi"/>
-                <w:color w:val="000000"/>
-                <w:sz w:val="20"/>
-                <w:szCs w:val="20"/>
-                <w:lang w:val="en-GB"/>
-              </w:rPr>
-              <w:t>_to_tensor</w:t>
-            </w:r>
-            <w:proofErr w:type="spellEnd"/>
-            <w:r>
-              <w:rPr>
-                <w:rFonts w:asciiTheme="minorHAnsi" w:hAnsiTheme="minorHAnsi" w:cstheme="minorHAnsi"/>
-                <w:color w:val="000000"/>
-                <w:sz w:val="20"/>
-                <w:szCs w:val="20"/>
-                <w:lang w:val="en-GB"/>
-              </w:rPr>
-              <w:t>()</w:t>
-            </w:r>
-          </w:p>
-          <w:p>
-            <w:pPr>
-              <w:pStyle w:val="ListParagraph"/>
-              <w:numPr>
-                <w:ilvl w:val="0"/>
-                <w:numId w:val="2"/>
-              </w:numPr>
-              <w:rPr>
-                <w:rFonts w:asciiTheme="minorHAnsi" w:hAnsiTheme="minorHAnsi" w:cstheme="minorHAnsi"/>
-                <w:color w:val="000000"/>
-                <w:sz w:val="20"/>
-                <w:szCs w:val="20"/>
-                <w:lang w:val="en-GB"/>
-              </w:rPr>
-            </w:pPr>
-            <w:proofErr w:type="spellStart"/>
-            <w:proofErr w:type="gramStart"/>
-            <w:r>
-              <w:rPr>
-                <w:rFonts w:asciiTheme="minorHAnsi" w:hAnsiTheme="minorHAnsi" w:cstheme="minorHAnsi"/>
-                <w:color w:val="000000"/>
-                <w:sz w:val="20"/>
-                <w:szCs w:val="20"/>
-                <w:lang w:val="en-GB"/>
-              </w:rPr>
-              <w:t>model.init</w:t>
-            </w:r>
-            <w:proofErr w:type="gramEnd"/>
-            <w:r>
-              <w:rPr>
-                <w:rFonts w:asciiTheme="minorHAnsi" w:hAnsiTheme="minorHAnsi" w:cstheme="minorHAnsi"/>
-                <w:color w:val="000000"/>
-                <w:sz w:val="20"/>
-                <w:szCs w:val="20"/>
-                <w:lang w:val="en-GB"/>
-              </w:rPr>
-              <w:t>_model</w:t>
-            </w:r>
-            <w:proofErr w:type="spellEnd"/>
-            <w:r>
-              <w:rPr>
-                <w:rFonts w:asciiTheme="minorHAnsi" w:hAnsiTheme="minorHAnsi" w:cstheme="minorHAnsi"/>
-                <w:color w:val="000000"/>
-                <w:sz w:val="20"/>
-                <w:szCs w:val="20"/>
-                <w:lang w:val="en-GB"/>
-              </w:rPr>
-              <w:t>()</w:t>
-            </w:r>
-          </w:p>
-          <w:p>
-            <w:pPr>
-              <w:pStyle w:val="ListParagraph"/>
-              <w:numPr>
-                <w:ilvl w:val="0"/>
-                <w:numId w:val="2"/>
-              </w:numPr>
-              <w:rPr>
-                <w:rFonts w:asciiTheme="minorHAnsi" w:hAnsiTheme="minorHAnsi" w:cstheme="minorHAnsi"/>
-                <w:color w:val="000000"/>
-                <w:sz w:val="20"/>
-                <w:szCs w:val="20"/>
-                <w:lang w:val="en-GB"/>
-              </w:rPr>
-            </w:pPr>
-            <w:proofErr w:type="spellStart"/>
-            <w:proofErr w:type="gramStart"/>
-            <w:r>
-              <w:rPr>
-                <w:rFonts w:asciiTheme="minorHAnsi" w:hAnsiTheme="minorHAnsi" w:cstheme="minorHAnsi"/>
-                <w:color w:val="000000"/>
-                <w:sz w:val="20"/>
-                <w:szCs w:val="20"/>
-                <w:lang w:val="en-GB"/>
-              </w:rPr>
-              <w:t>data.model</w:t>
-            </w:r>
-            <w:proofErr w:type="gramEnd"/>
-            <w:r>
-              <w:rPr>
-                <w:rFonts w:asciiTheme="minorHAnsi" w:hAnsiTheme="minorHAnsi" w:cstheme="minorHAnsi"/>
-                <w:color w:val="000000"/>
-                <w:sz w:val="20"/>
-                <w:szCs w:val="20"/>
-                <w:lang w:val="en-GB"/>
-              </w:rPr>
-              <w:t>_to_pickle</w:t>
-            </w:r>
-            <w:proofErr w:type="spellEnd"/>
-            <w:r>
-              <w:rPr>
-                <w:rFonts w:asciiTheme="minorHAnsi" w:hAnsiTheme="minorHAnsi" w:cstheme="minorHAnsi"/>
-                <w:color w:val="000000"/>
-                <w:sz w:val="20"/>
-                <w:szCs w:val="20"/>
-                <w:lang w:val="en-GB"/>
-              </w:rPr>
-              <w:t>()</w:t>
-            </w:r>
-          </w:p>
-          <w:p>
-            <w:pPr>
-              <w:pStyle w:val="ListParagraph"/>
-              <w:numPr>
-                <w:ilvl w:val="0"/>
-                <w:numId w:val="2"/>
-              </w:numPr>
-              <w:rPr>
-                <w:rFonts w:asciiTheme="minorHAnsi" w:hAnsiTheme="minorHAnsi" w:cstheme="minorHAnsi"/>
-                <w:color w:val="000000"/>
-                <w:sz w:val="20"/>
-                <w:szCs w:val="20"/>
-                <w:lang w:val="en-GB"/>
-              </w:rPr>
-            </w:pPr>
-            <w:proofErr w:type="spellStart"/>
-            <w:proofErr w:type="gramStart"/>
-            <w:r>
-              <w:rPr>
-                <w:rFonts w:asciiTheme="minorHAnsi" w:hAnsiTheme="minorHAnsi" w:cstheme="minorHAnsi"/>
-                <w:color w:val="000000"/>
-                <w:sz w:val="20"/>
-                <w:szCs w:val="20"/>
-                <w:lang w:val="en-GB"/>
-              </w:rPr>
-              <w:t>data.model</w:t>
-            </w:r>
-            <w:proofErr w:type="gramEnd"/>
-            <w:r>
-              <w:rPr>
-                <w:rFonts w:asciiTheme="minorHAnsi" w:hAnsiTheme="minorHAnsi" w:cstheme="minorHAnsi"/>
-                <w:color w:val="000000"/>
-                <w:sz w:val="20"/>
-                <w:szCs w:val="20"/>
-                <w:lang w:val="en-GB"/>
-              </w:rPr>
-              <w:t>_from_pickle</w:t>
-            </w:r>
-            <w:proofErr w:type="spellEnd"/>
-            <w:r>
-              <w:rPr>
-                <w:rFonts w:asciiTheme="minorHAnsi" w:hAnsiTheme="minorHAnsi" w:cstheme="minorHAnsi"/>
-                <w:color w:val="000000"/>
-                <w:sz w:val="20"/>
-                <w:szCs w:val="20"/>
-                <w:lang w:val="en-GB"/>
-              </w:rPr>
-              <w:t>()</w:t>
-            </w:r>
-          </w:p>
-          <w:p>
-            <w:pPr>
-              <w:pStyle w:val="ListParagraph"/>
-              <w:numPr>
-                <w:ilvl w:val="0"/>
-                <w:numId w:val="2"/>
-              </w:numPr>
-              <w:rPr>
-                <w:rFonts w:asciiTheme="minorHAnsi" w:hAnsiTheme="minorHAnsi" w:cstheme="minorHAnsi"/>
-                <w:color w:val="000000"/>
-                <w:sz w:val="20"/>
-                <w:szCs w:val="20"/>
-                <w:lang w:val="en-GB"/>
-              </w:rPr>
-            </w:pPr>
-            <w:proofErr w:type="spellStart"/>
-            <w:proofErr w:type="gramStart"/>
-            <w:r>
-              <w:rPr>
-                <w:rFonts w:asciiTheme="minorHAnsi" w:hAnsiTheme="minorHAnsi" w:cstheme="minorHAnsi"/>
-                <w:color w:val="000000"/>
-                <w:sz w:val="20"/>
-                <w:szCs w:val="20"/>
-                <w:lang w:val="en-GB"/>
-              </w:rPr>
-              <w:t>utils.predict</w:t>
-            </w:r>
-            <w:proofErr w:type="gramEnd"/>
-            <w:r>
-              <w:rPr>
-                <w:rFonts w:asciiTheme="minorHAnsi" w:hAnsiTheme="minorHAnsi" w:cstheme="minorHAnsi"/>
-                <w:color w:val="000000"/>
-                <w:sz w:val="20"/>
-                <w:szCs w:val="20"/>
-                <w:lang w:val="en-GB"/>
-              </w:rPr>
-              <w:t>_breed</w:t>
-            </w:r>
-            <w:proofErr w:type="spellEnd"/>
-            <w:r>
-              <w:rPr>
-                <w:rFonts w:asciiTheme="minorHAnsi" w:hAnsiTheme="minorHAnsi" w:cstheme="minorHAnsi"/>
-                <w:color w:val="000000"/>
-                <w:sz w:val="20"/>
-                <w:szCs w:val="20"/>
-                <w:lang w:val="en-GB"/>
-              </w:rPr>
-              <w:t>()</w:t>
-            </w:r>
-          </w:p>
-          <w:p>
-            <w:pPr>
-              <w:pStyle w:val="ListParagraph"/>
-              <w:numPr>
-                <w:ilvl w:val="0"/>
-                <w:numId w:val="2"/>
-              </w:numPr>
-              <w:rPr>
-                <w:rFonts w:asciiTheme="minorHAnsi" w:hAnsiTheme="minorHAnsi" w:cstheme="minorHAnsi"/>
-                <w:color w:val="000000"/>
-                <w:sz w:val="20"/>
-                <w:szCs w:val="20"/>
-                <w:lang w:val="en-GB"/>
-              </w:rPr>
-            </w:pPr>
-            <w:r>
-              <w:rPr>
-                <w:rFonts w:asciiTheme="minorHAnsi" w:hAnsiTheme="minorHAnsi" w:cstheme="minorHAnsi"/>
-                <w:color w:val="000000"/>
-                <w:sz w:val="20"/>
-                <w:szCs w:val="20"/>
-                <w:lang w:val="en-GB"/>
-              </w:rPr>
-              <w:t>trainer.py</w:t>
-            </w:r>
-          </w:p>
-          <w:p>
-            <w:pPr>
-              <w:pStyle w:val="ListParagraph"/>
-              <w:numPr>
-                <w:ilvl w:val="0"/>
-                <w:numId w:val="2"/>
-              </w:numPr>
-              <w:rPr>
-                <w:rFonts w:asciiTheme="minorHAnsi" w:hAnsiTheme="minorHAnsi" w:cstheme="minorHAnsi"/>
-                <w:color w:val="000000"/>
-                <w:sz w:val="20"/>
-                <w:szCs w:val="20"/>
-                <w:lang w:val="en-GB"/>
-              </w:rPr>
-            </w:pPr>
-            <w:proofErr w:type="spellStart"/>
-            <w:r>
-              <w:rPr>
-                <w:rFonts w:asciiTheme="minorHAnsi" w:hAnsiTheme="minorHAnsi" w:cstheme="minorHAnsi"/>
-                <w:color w:val="000000"/>
-                <w:sz w:val="20"/>
-                <w:szCs w:val="20"/>
-                <w:lang w:val="en-GB"/>
-              </w:rPr>
-              <w:t>data_from_pickle</w:t>
-            </w:r>
-            <w:proofErr w:type="spellEnd"/>
-          </w:p>
-          <w:p>
-            <w:pPr>
-              <w:pStyle w:val="ListParagraph"/>
-              <w:rPr>
-                <w:rFonts w:asciiTheme="minorHAnsi" w:hAnsiTheme="minorHAnsi" w:cstheme="minorHAnsi"/>
-                <w:color w:val="000000"/>
-                <w:sz w:val="20"/>
-                <w:szCs w:val="20"/>
-                <w:lang w:val="en-GB"/>
-              </w:rPr>
-            </w:pPr>
-          </w:p>
-          <w:p>
-            <w:pPr>
-              <w:pStyle w:val="ListParagraph"/>
-              <w:numPr>
-                <w:ilvl w:val="0"/>
-                <w:numId w:val="2"/>
-              </w:numPr>
-              <w:rPr>
-                <w:rFonts w:asciiTheme="minorHAnsi" w:hAnsiTheme="minorHAnsi" w:cstheme="minorHAnsi"/>
-                <w:sz w:val="20"/>
-                <w:szCs w:val="20"/>
-              </w:rPr>
-            </w:pPr>
-            <w:r>
-              <w:rPr>
-                <w:rFonts w:asciiTheme="minorHAnsi" w:hAnsiTheme="minorHAnsi" w:cstheme="minorHAnsi"/>
-                <w:sz w:val="20"/>
-                <w:szCs w:val="20"/>
-              </w:rPr>
-              <w:t xml:space="preserve">Continue with the implementation of “Your first CD”- Deploy on a free Heroku dyno when building the front end. </w:t>
-            </w:r>
-          </w:p>
-          <w:p>
-            <w:pPr>
-              <w:pStyle w:val="ListParagraph"/>
-              <w:rPr>
-                <w:rFonts w:asciiTheme="minorHAnsi" w:hAnsiTheme="minorHAnsi" w:cstheme="minorHAnsi"/>
-                <w:color w:val="000000"/>
-                <w:sz w:val="20"/>
-                <w:szCs w:val="20"/>
-                <w:lang w:val="en-GB"/>
-              </w:rPr>
-            </w:pPr>
-          </w:p>
-          <w:p>
-            <w:pPr>
-              <w:pStyle w:val="ListParagraph"/>
-              <w:numPr>
-                <w:ilvl w:val="0"/>
-                <w:numId w:val="2"/>
-              </w:numPr>
-              <w:rPr>
-                <w:rFonts w:asciiTheme="minorHAnsi" w:hAnsiTheme="minorHAnsi" w:cstheme="minorHAnsi"/>
-                <w:color w:val="000000"/>
-                <w:sz w:val="20"/>
-                <w:szCs w:val="20"/>
-                <w:lang w:val="en-GB"/>
-              </w:rPr>
-            </w:pPr>
-            <w:r>
-              <w:rPr>
-                <w:rFonts w:asciiTheme="minorHAnsi" w:hAnsiTheme="minorHAnsi" w:cstheme="minorHAnsi"/>
-                <w:color w:val="000000"/>
-                <w:sz w:val="20"/>
-                <w:szCs w:val="20"/>
-                <w:lang w:val="en-GB"/>
-              </w:rPr>
-              <w:t xml:space="preserve">Update readme file on </w:t>
-            </w:r>
-            <w:proofErr w:type="spellStart"/>
-            <w:r>
-              <w:rPr>
-                <w:rFonts w:asciiTheme="minorHAnsi" w:hAnsiTheme="minorHAnsi" w:cstheme="minorHAnsi"/>
-                <w:color w:val="000000"/>
-                <w:sz w:val="20"/>
-                <w:szCs w:val="20"/>
-                <w:lang w:val="en-GB"/>
-              </w:rPr>
-              <w:t>github</w:t>
-            </w:r>
-            <w:proofErr w:type="spellEnd"/>
-          </w:p>
-          <w:p>
-            <w:pPr>
-              <w:pStyle w:val="ListParagraph"/>
-              <w:rPr>
-                <w:rFonts w:asciiTheme="minorHAnsi" w:hAnsiTheme="minorHAnsi" w:cstheme="minorHAnsi"/>
-                <w:color w:val="000000"/>
-                <w:sz w:val="20"/>
-                <w:szCs w:val="20"/>
-                <w:lang w:val="en-GB"/>
-              </w:rPr>
-            </w:pPr>
-          </w:p>
-          <w:p>
-            <w:pPr>
-              <w:pStyle w:val="ListParagraph"/>
-              <w:numPr>
-                <w:ilvl w:val="0"/>
-                <w:numId w:val="2"/>
-              </w:numPr>
-              <w:rPr>
-                <w:rFonts w:asciiTheme="minorHAnsi" w:hAnsiTheme="minorHAnsi" w:cstheme="minorHAnsi"/>
-                <w:color w:val="000000"/>
-                <w:sz w:val="20"/>
-                <w:szCs w:val="20"/>
-                <w:lang w:val="en-GB"/>
-              </w:rPr>
-            </w:pPr>
-            <w:proofErr w:type="spellStart"/>
-            <w:r>
-              <w:rPr>
-                <w:rFonts w:asciiTheme="minorHAnsi" w:hAnsiTheme="minorHAnsi" w:cstheme="minorHAnsi"/>
-                <w:color w:val="000000"/>
-                <w:sz w:val="20"/>
-                <w:szCs w:val="20"/>
-                <w:lang w:val="en-GB"/>
-              </w:rPr>
-              <w:t>Simplfy</w:t>
-            </w:r>
-            <w:proofErr w:type="spellEnd"/>
-            <w:r>
-              <w:rPr>
-                <w:rFonts w:asciiTheme="minorHAnsi" w:hAnsiTheme="minorHAnsi" w:cstheme="minorHAnsi"/>
-                <w:color w:val="000000"/>
-                <w:sz w:val="20"/>
-                <w:szCs w:val="20"/>
-                <w:lang w:val="en-GB"/>
-              </w:rPr>
-              <w:t xml:space="preserve"> folder structure</w:t>
-            </w:r>
-          </w:p>
-          <w:p>
-            <w:pPr>
-              <w:pStyle w:val="ListParagraph"/>
-              <w:rPr>
-                <w:rFonts w:asciiTheme="minorHAnsi" w:hAnsiTheme="minorHAnsi" w:cstheme="minorHAnsi"/>
-                <w:color w:val="000000"/>
-                <w:sz w:val="20"/>
-                <w:szCs w:val="20"/>
-                <w:lang w:val="en-GB"/>
-              </w:rPr>
-            </w:pPr>
-          </w:p>
-          <w:p>
-            <w:pPr>
-              <w:pStyle w:val="ListParagraph"/>
-              <w:numPr>
-                <w:ilvl w:val="0"/>
-                <w:numId w:val="2"/>
-              </w:numPr>
-              <w:rPr>
-                <w:rFonts w:asciiTheme="minorHAnsi" w:hAnsiTheme="minorHAnsi" w:cstheme="minorHAnsi"/>
-                <w:color w:val="000000"/>
-                <w:sz w:val="20"/>
-                <w:szCs w:val="20"/>
-                <w:lang w:val="en-GB"/>
-              </w:rPr>
-            </w:pPr>
-            <w:r>
-              <w:rPr>
-                <w:rFonts w:asciiTheme="minorHAnsi" w:hAnsiTheme="minorHAnsi" w:cstheme="minorHAnsi"/>
-                <w:color w:val="000000"/>
-                <w:sz w:val="20"/>
-                <w:szCs w:val="20"/>
-                <w:lang w:val="en-GB"/>
-              </w:rPr>
-              <w:t xml:space="preserve">Run test but first delete all local files </w:t>
-            </w:r>
-            <w:proofErr w:type="gramStart"/>
-            <w:r>
-              <w:rPr>
-                <w:rFonts w:asciiTheme="minorHAnsi" w:hAnsiTheme="minorHAnsi" w:cstheme="minorHAnsi"/>
-                <w:color w:val="000000"/>
-                <w:sz w:val="20"/>
-                <w:szCs w:val="20"/>
-                <w:lang w:val="en-GB"/>
-              </w:rPr>
-              <w:t>e.g.</w:t>
-            </w:r>
-            <w:proofErr w:type="gramEnd"/>
-            <w:r>
-              <w:rPr>
-                <w:rFonts w:asciiTheme="minorHAnsi" w:hAnsiTheme="minorHAnsi" w:cstheme="minorHAnsi"/>
-                <w:color w:val="000000"/>
-                <w:sz w:val="20"/>
-                <w:szCs w:val="20"/>
-                <w:lang w:val="en-GB"/>
-              </w:rPr>
-              <w:t xml:space="preserve"> model, pickle, breed list</w:t>
-            </w:r>
-            <w:r>
-              <w:rPr>
-                <w:rFonts w:asciiTheme="minorHAnsi" w:hAnsiTheme="minorHAnsi" w:cstheme="minorHAnsi"/>
-                <w:color w:val="000000"/>
-                <w:sz w:val="20"/>
-                <w:szCs w:val="20"/>
-                <w:lang w:val="en-GB"/>
-              </w:rPr>
-              <w:t xml:space="preserve">. I had to do a bit of a manual work around to </w:t>
-            </w:r>
-            <w:r>
-              <w:rPr>
-                <w:rFonts w:asciiTheme="minorHAnsi" w:hAnsiTheme="minorHAnsi" w:cstheme="minorHAnsi"/>
-                <w:color w:val="000000"/>
-                <w:sz w:val="20"/>
-                <w:szCs w:val="20"/>
-                <w:lang w:val="en-GB"/>
-              </w:rPr>
-              <w:t xml:space="preserve">be able to copy over the breed list. Could do a manual load from bucket if required. </w:t>
-            </w:r>
-          </w:p>
-          <w:p>
-            <w:pPr>
-              <w:tabs>
-                <w:tab w:val="left" w:pos="560"/>
-                <w:tab w:val="left" w:pos="1120"/>
-                <w:tab w:val="left" w:pos="1680"/>
-                <w:tab w:val="left" w:pos="2240"/>
-                <w:tab w:val="left" w:pos="2800"/>
-                <w:tab w:val="left" w:pos="3360"/>
-                <w:tab w:val="left" w:pos="3920"/>
-                <w:tab w:val="left" w:pos="4480"/>
-                <w:tab w:val="left" w:pos="5040"/>
-                <w:tab w:val="left" w:pos="5600"/>
-                <w:tab w:val="left" w:pos="6160"/>
-                <w:tab w:val="left" w:pos="6720"/>
-              </w:tabs>
-              <w:autoSpaceDE w:val="0"/>
-              <w:autoSpaceDN w:val="0"/>
-              <w:adjustRightInd w:val="0"/>
-              <w:rPr>
-                <w:rFonts w:asciiTheme="minorHAnsi" w:hAnsiTheme="minorHAnsi" w:cstheme="minorHAnsi"/>
-                <w:color w:val="000000"/>
-                <w:sz w:val="20"/>
-                <w:szCs w:val="20"/>
-                <w:lang w:val="en-GB"/>
-              </w:rPr>
-            </w:pPr>
-          </w:p>
-        </w:tc>
-      </w:tr>
-      <w:tr>
-        <w:tc>
-          <w:tcPr>
-            <w:tcW w:w="10456" w:type="dxa"/>
-          </w:tcPr>
-          <w:p>
-            <w:pPr>
-              <w:pStyle w:val="Heading1"/>
-              <w:rPr>
-                <w:rFonts w:asciiTheme="minorHAnsi" w:hAnsiTheme="minorHAnsi" w:cstheme="minorHAnsi"/>
-                <w:sz w:val="20"/>
-                <w:szCs w:val="20"/>
-              </w:rPr>
-            </w:pPr>
-            <w:r>
-              <w:rPr>
-                <w:rFonts w:asciiTheme="minorHAnsi" w:hAnsiTheme="minorHAnsi" w:cstheme="minorHAnsi"/>
-                <w:sz w:val="20"/>
-                <w:szCs w:val="20"/>
-              </w:rPr>
-              <w:lastRenderedPageBreak/>
-              <w:t>History</w:t>
-            </w:r>
-          </w:p>
-          <w:p>
-            <w:r>
-              <w:t>I was able to replicate the error (remotely!). I’ll have to figure out a way to iteratively disable parts of the code to get it to work.</w:t>
-            </w:r>
-          </w:p>
           <w:p/>
           <w:p>
             <w:pPr>
@@ -1647,6 +2189,7 @@
                 <w:rFonts w:asciiTheme="minorHAnsi" w:hAnsiTheme="minorHAnsi" w:cstheme="minorHAnsi"/>
                 <w:color w:val="000000" w:themeColor="text1"/>
               </w:rPr>
+              <w:lastRenderedPageBreak/>
               <w:t xml:space="preserve">What happens if I just let it all load? It just loads. I just needed to be patient. </w:t>
             </w:r>
           </w:p>
@@ -1886,41 +2429,13 @@
                 <w:color w:val="000000" w:themeColor="text1"/>
               </w:rPr>
             </w:pPr>
-            <w:hyperlink r:id="rId6" w:history="1">
+            <w:hyperlink r:id="rId9" w:history="1">
               <w:r>
                 <w:rPr>
                   <w:rFonts w:asciiTheme="minorHAnsi" w:hAnsiTheme="minorHAnsi" w:cstheme="minorHAnsi"/>
                   <w:color w:val="000000" w:themeColor="text1"/>
                 </w:rPr>
-                <w:t>https://doggy-detector-</w:t>
-              </w:r>
-              <w:r>
-                <w:rPr>
-                  <w:rFonts w:asciiTheme="minorHAnsi" w:hAnsiTheme="minorHAnsi" w:cstheme="minorHAnsi"/>
-                  <w:color w:val="000000" w:themeColor="text1"/>
-                </w:rPr>
-                <w:t>2</w:t>
-              </w:r>
-              <w:r>
-                <w:rPr>
-                  <w:rFonts w:asciiTheme="minorHAnsi" w:hAnsiTheme="minorHAnsi" w:cstheme="minorHAnsi"/>
-                  <w:color w:val="000000" w:themeColor="text1"/>
-                </w:rPr>
-                <w:t>022-image-q34gthac5q-ts.a.run.app/predict?BUCKET_NAME=doggy-detector-2022-bucket-v2&amp;BLOB_NAME=test_im</w:t>
-              </w:r>
-              <w:r>
-                <w:rPr>
-                  <w:rFonts w:asciiTheme="minorHAnsi" w:hAnsiTheme="minorHAnsi" w:cstheme="minorHAnsi"/>
-                  <w:color w:val="000000" w:themeColor="text1"/>
-                </w:rPr>
-                <w:t>a</w:t>
-              </w:r>
-              <w:r>
-                <w:rPr>
-                  <w:rFonts w:asciiTheme="minorHAnsi" w:hAnsiTheme="minorHAnsi" w:cstheme="minorHAnsi"/>
-                  <w:color w:val="000000" w:themeColor="text1"/>
-                </w:rPr>
-                <w:t>ges/test</w:t>
+                <w:t>https://doggy-detector-2022-image-q34gthac5q-ts.a.run.app/predict?BUCKET_NAME=doggy-detector-2022-bucket-v2&amp;BLOB_NAME=test_images/test</w:t>
               </w:r>
             </w:hyperlink>
           </w:p>
@@ -2154,7 +2669,6 @@
                 <w:szCs w:val="22"/>
                 <w:lang w:val="en-GB" w:eastAsia="en-US"/>
               </w:rPr>
-              <w:lastRenderedPageBreak/>
               <w:t>172.17.0.1:59370 - "GET /favicon.ico HTTP/1.1" 404 Not Found</w:t>
             </w:r>
           </w:p>
@@ -2469,6 +2983,7 @@
                 <w:sz w:val="20"/>
                 <w:szCs w:val="20"/>
               </w:rPr>
+              <w:lastRenderedPageBreak/>
               <w:t>Merge Branches</w:t>
             </w:r>
           </w:p>
@@ -4523,6 +5038,7 @@
                 <w:sz w:val="20"/>
                 <w:szCs w:val="20"/>
               </w:rPr>
+              <w:lastRenderedPageBreak/>
               <w:t>Check that this still works when run locally without docker</w:t>
             </w:r>
           </w:p>
@@ -5554,7 +6070,7 @@
                 <w:szCs w:val="20"/>
               </w:rPr>
             </w:pPr>
-            <w:hyperlink r:id="rId7" w:history="1">
+            <w:hyperlink r:id="rId10" w:history="1">
               <w:r>
                 <w:rPr>
                   <w:rStyle w:val="Hyperlink"/>
@@ -5989,7 +6505,6 @@
                 <w:sz w:val="20"/>
                 <w:szCs w:val="20"/>
               </w:rPr>
-              <w:lastRenderedPageBreak/>
               <w:t>-e K_CONFIGURATION=dev \</w:t>
             </w:r>
           </w:p>
@@ -6623,7 +7138,7 @@
                 <w:szCs w:val="20"/>
               </w:rPr>
             </w:pPr>
-            <w:hyperlink r:id="rId8" w:history="1">
+            <w:hyperlink r:id="rId11" w:history="1">
               <w:r>
                 <w:rPr>
                   <w:rStyle w:val="Hyperlink"/>
@@ -6744,6 +7259,7 @@
                 <w:rFonts w:asciiTheme="minorHAnsi" w:hAnsiTheme="minorHAnsi" w:cstheme="minorHAnsi"/>
                 <w:color w:val="000000" w:themeColor="text1"/>
               </w:rPr>
+              <w:lastRenderedPageBreak/>
               <w:t>instead of [open cv]. That seems to have worked</w:t>
             </w:r>
           </w:p>
@@ -8018,7 +8534,7 @@
                 <w:lang w:val="en-GB" w:eastAsia="en-US"/>
               </w:rPr>
             </w:pPr>
-            <w:hyperlink r:id="rId9" w:history="1">
+            <w:hyperlink r:id="rId12" w:history="1">
               <w:r>
                 <w:rPr>
                   <w:rStyle w:val="Hyperlink"/>
@@ -8119,7 +8635,6 @@
                 <w:rFonts w:asciiTheme="minorHAnsi" w:hAnsiTheme="minorHAnsi" w:cstheme="minorHAnsi"/>
                 <w:color w:val="000000"/>
               </w:rPr>
-              <w:lastRenderedPageBreak/>
               <w:t>{"detail</w:t>
             </w:r>
             <w:proofErr w:type="gramStart"/>
@@ -8725,6 +9240,7 @@
                 <w:sz w:val="20"/>
                 <w:szCs w:val="20"/>
               </w:rPr>
+              <w:lastRenderedPageBreak/>
               <w:t>20-03-2022</w:t>
             </w:r>
           </w:p>
@@ -9813,7 +10329,7 @@
               </w:rPr>
               <w:t xml:space="preserve"> I haven’t enabled permissions from this laptop. I need to see what is happening in this folder, and see if there is an equivalent for </w:t>
             </w:r>
-            <w:hyperlink r:id="rId10" w:history="1">
+            <w:hyperlink r:id="rId13" w:history="1">
               <w:r>
                 <w:rPr>
                   <w:rStyle w:val="Hyperlink"/>
@@ -9929,447 +10445,447 @@
                 <w:sz w:val="20"/>
                 <w:szCs w:val="20"/>
               </w:rPr>
+              <w:t>This seems to have worked with my iMac- the issue must have been with my laptop for some reason.</w:t>
+            </w:r>
+          </w:p>
+          <w:p>
+            <w:pPr>
+              <w:rPr>
+                <w:rFonts w:asciiTheme="minorHAnsi" w:hAnsiTheme="minorHAnsi" w:cstheme="minorHAnsi"/>
+                <w:sz w:val="20"/>
+                <w:szCs w:val="20"/>
+              </w:rPr>
+            </w:pPr>
+          </w:p>
+          <w:p>
+            <w:pPr>
+              <w:pStyle w:val="Heading2"/>
+              <w:rPr>
+                <w:rFonts w:asciiTheme="minorHAnsi" w:hAnsiTheme="minorHAnsi" w:cstheme="minorHAnsi"/>
+                <w:sz w:val="20"/>
+                <w:szCs w:val="20"/>
+              </w:rPr>
+            </w:pPr>
+            <w:r>
+              <w:rPr>
+                <w:rFonts w:asciiTheme="minorHAnsi" w:hAnsiTheme="minorHAnsi" w:cstheme="minorHAnsi"/>
+                <w:sz w:val="20"/>
+                <w:szCs w:val="20"/>
+              </w:rPr>
+              <w:t>15-03-2022</w:t>
+            </w:r>
+          </w:p>
+          <w:p>
+            <w:pPr>
+              <w:rPr>
+                <w:rFonts w:asciiTheme="minorHAnsi" w:hAnsiTheme="minorHAnsi" w:cstheme="minorHAnsi"/>
+                <w:sz w:val="20"/>
+                <w:szCs w:val="20"/>
+              </w:rPr>
+            </w:pPr>
+            <w:r>
+              <w:rPr>
+                <w:rFonts w:asciiTheme="minorHAnsi" w:hAnsiTheme="minorHAnsi" w:cstheme="minorHAnsi"/>
+                <w:sz w:val="20"/>
+                <w:szCs w:val="20"/>
+              </w:rPr>
+              <w:t>Did not code</w:t>
+            </w:r>
+          </w:p>
+          <w:p>
+            <w:pPr>
+              <w:rPr>
+                <w:rFonts w:asciiTheme="minorHAnsi" w:hAnsiTheme="minorHAnsi" w:cstheme="minorHAnsi"/>
+                <w:sz w:val="20"/>
+                <w:szCs w:val="20"/>
+              </w:rPr>
+            </w:pPr>
+          </w:p>
+          <w:p>
+            <w:pPr>
+              <w:pStyle w:val="Heading2"/>
+              <w:rPr>
+                <w:rFonts w:asciiTheme="minorHAnsi" w:hAnsiTheme="minorHAnsi" w:cstheme="minorHAnsi"/>
+                <w:sz w:val="20"/>
+                <w:szCs w:val="20"/>
+              </w:rPr>
+            </w:pPr>
+            <w:r>
+              <w:rPr>
+                <w:rFonts w:asciiTheme="minorHAnsi" w:hAnsiTheme="minorHAnsi" w:cstheme="minorHAnsi"/>
+                <w:sz w:val="20"/>
+                <w:szCs w:val="20"/>
+              </w:rPr>
+              <w:t>14-03-2022</w:t>
+            </w:r>
+          </w:p>
+          <w:p>
+            <w:pPr>
+              <w:tabs>
+                <w:tab w:val="left" w:pos="560"/>
+                <w:tab w:val="left" w:pos="1120"/>
+                <w:tab w:val="left" w:pos="1680"/>
+                <w:tab w:val="left" w:pos="2240"/>
+                <w:tab w:val="left" w:pos="2800"/>
+                <w:tab w:val="left" w:pos="3360"/>
+                <w:tab w:val="left" w:pos="3920"/>
+                <w:tab w:val="left" w:pos="4480"/>
+                <w:tab w:val="left" w:pos="5040"/>
+                <w:tab w:val="left" w:pos="5600"/>
+                <w:tab w:val="left" w:pos="6160"/>
+                <w:tab w:val="left" w:pos="6720"/>
+              </w:tabs>
+              <w:autoSpaceDE w:val="0"/>
+              <w:autoSpaceDN w:val="0"/>
+              <w:adjustRightInd w:val="0"/>
+              <w:rPr>
+                <w:rFonts w:asciiTheme="minorHAnsi" w:hAnsiTheme="minorHAnsi" w:cstheme="minorHAnsi"/>
+                <w:color w:val="000000"/>
+                <w:sz w:val="20"/>
+                <w:szCs w:val="20"/>
+                <w:lang w:val="en-GB"/>
+              </w:rPr>
+            </w:pPr>
+            <w:r>
+              <w:rPr>
+                <w:rFonts w:asciiTheme="minorHAnsi" w:hAnsiTheme="minorHAnsi" w:cstheme="minorHAnsi"/>
+                <w:color w:val="000000"/>
+                <w:sz w:val="20"/>
+                <w:szCs w:val="20"/>
+                <w:lang w:val="en-GB"/>
+              </w:rPr>
+              <w:t>Run trainer.py locally, to see if it evaluates.</w:t>
+            </w:r>
+          </w:p>
+          <w:p>
+            <w:pPr>
+              <w:tabs>
+                <w:tab w:val="left" w:pos="560"/>
+                <w:tab w:val="left" w:pos="1120"/>
+                <w:tab w:val="left" w:pos="1680"/>
+                <w:tab w:val="left" w:pos="2240"/>
+                <w:tab w:val="left" w:pos="2800"/>
+                <w:tab w:val="left" w:pos="3360"/>
+                <w:tab w:val="left" w:pos="3920"/>
+                <w:tab w:val="left" w:pos="4480"/>
+                <w:tab w:val="left" w:pos="5040"/>
+                <w:tab w:val="left" w:pos="5600"/>
+                <w:tab w:val="left" w:pos="6160"/>
+                <w:tab w:val="left" w:pos="6720"/>
+              </w:tabs>
+              <w:autoSpaceDE w:val="0"/>
+              <w:autoSpaceDN w:val="0"/>
+              <w:adjustRightInd w:val="0"/>
+              <w:rPr>
+                <w:rFonts w:asciiTheme="minorHAnsi" w:hAnsiTheme="minorHAnsi" w:cstheme="minorHAnsi"/>
+                <w:color w:val="000000"/>
+                <w:sz w:val="20"/>
+                <w:szCs w:val="20"/>
+                <w:lang w:val="en-GB"/>
+              </w:rPr>
+            </w:pPr>
+            <w:r>
+              <w:rPr>
+                <w:rFonts w:asciiTheme="minorHAnsi" w:hAnsiTheme="minorHAnsi" w:cstheme="minorHAnsi"/>
+                <w:color w:val="000000"/>
+                <w:sz w:val="20"/>
+                <w:szCs w:val="20"/>
+                <w:lang w:val="en-GB"/>
+              </w:rPr>
+              <w:t>Assign the metric name and the metric value to variables when run locally</w:t>
+            </w:r>
+          </w:p>
+          <w:p>
+            <w:pPr>
+              <w:tabs>
+                <w:tab w:val="left" w:pos="560"/>
+                <w:tab w:val="left" w:pos="1120"/>
+                <w:tab w:val="left" w:pos="1680"/>
+                <w:tab w:val="left" w:pos="2240"/>
+                <w:tab w:val="left" w:pos="2800"/>
+                <w:tab w:val="left" w:pos="3360"/>
+                <w:tab w:val="left" w:pos="3920"/>
+                <w:tab w:val="left" w:pos="4480"/>
+                <w:tab w:val="left" w:pos="5040"/>
+                <w:tab w:val="left" w:pos="5600"/>
+                <w:tab w:val="left" w:pos="6160"/>
+                <w:tab w:val="left" w:pos="6720"/>
+              </w:tabs>
+              <w:autoSpaceDE w:val="0"/>
+              <w:autoSpaceDN w:val="0"/>
+              <w:adjustRightInd w:val="0"/>
+              <w:rPr>
+                <w:rFonts w:asciiTheme="minorHAnsi" w:hAnsiTheme="minorHAnsi" w:cstheme="minorHAnsi"/>
+                <w:color w:val="000000"/>
+                <w:sz w:val="20"/>
+                <w:szCs w:val="20"/>
+                <w:lang w:val="en-GB"/>
+              </w:rPr>
+            </w:pPr>
+            <w:r>
+              <w:rPr>
+                <w:rFonts w:asciiTheme="minorHAnsi" w:hAnsiTheme="minorHAnsi" w:cstheme="minorHAnsi"/>
+                <w:color w:val="000000"/>
+                <w:sz w:val="20"/>
+                <w:szCs w:val="20"/>
+                <w:lang w:val="en-GB"/>
+              </w:rPr>
+              <w:t>Start to test the ML flow with the upload to GCP part</w:t>
+            </w:r>
+          </w:p>
+          <w:p>
+            <w:pPr>
+              <w:rPr>
+                <w:rFonts w:asciiTheme="minorHAnsi" w:hAnsiTheme="minorHAnsi" w:cstheme="minorHAnsi"/>
+                <w:sz w:val="20"/>
+                <w:szCs w:val="20"/>
+              </w:rPr>
+            </w:pPr>
+          </w:p>
+          <w:p>
+            <w:pPr>
+              <w:rPr>
+                <w:rFonts w:asciiTheme="minorHAnsi" w:hAnsiTheme="minorHAnsi" w:cstheme="minorHAnsi"/>
+                <w:sz w:val="20"/>
+                <w:szCs w:val="20"/>
+              </w:rPr>
+            </w:pPr>
+          </w:p>
+          <w:p>
+            <w:pPr>
+              <w:pStyle w:val="Heading2"/>
+              <w:rPr>
+                <w:rFonts w:asciiTheme="minorHAnsi" w:hAnsiTheme="minorHAnsi" w:cstheme="minorHAnsi"/>
+                <w:sz w:val="20"/>
+                <w:szCs w:val="20"/>
+              </w:rPr>
+            </w:pPr>
+            <w:r>
+              <w:rPr>
+                <w:rFonts w:asciiTheme="minorHAnsi" w:hAnsiTheme="minorHAnsi" w:cstheme="minorHAnsi"/>
+                <w:sz w:val="20"/>
+                <w:szCs w:val="20"/>
+              </w:rPr>
+              <w:t>13- 03-2022</w:t>
+            </w:r>
+          </w:p>
+          <w:p>
+            <w:pPr>
+              <w:tabs>
+                <w:tab w:val="left" w:pos="560"/>
+                <w:tab w:val="left" w:pos="1120"/>
+                <w:tab w:val="left" w:pos="1680"/>
+                <w:tab w:val="left" w:pos="2240"/>
+                <w:tab w:val="left" w:pos="2800"/>
+                <w:tab w:val="left" w:pos="3360"/>
+                <w:tab w:val="left" w:pos="3920"/>
+                <w:tab w:val="left" w:pos="4480"/>
+                <w:tab w:val="left" w:pos="5040"/>
+                <w:tab w:val="left" w:pos="5600"/>
+                <w:tab w:val="left" w:pos="6160"/>
+                <w:tab w:val="left" w:pos="6720"/>
+              </w:tabs>
+              <w:autoSpaceDE w:val="0"/>
+              <w:autoSpaceDN w:val="0"/>
+              <w:adjustRightInd w:val="0"/>
+              <w:rPr>
+                <w:rFonts w:asciiTheme="minorHAnsi" w:hAnsiTheme="minorHAnsi" w:cstheme="minorHAnsi"/>
+                <w:color w:val="000000"/>
+                <w:sz w:val="20"/>
+                <w:szCs w:val="20"/>
+                <w:lang w:val="en-GB"/>
+              </w:rPr>
+            </w:pPr>
+            <w:r>
+              <w:rPr>
+                <w:rFonts w:asciiTheme="minorHAnsi" w:hAnsiTheme="minorHAnsi" w:cstheme="minorHAnsi"/>
+                <w:color w:val="000000"/>
+                <w:sz w:val="20"/>
+                <w:szCs w:val="20"/>
+                <w:lang w:val="en-GB"/>
+              </w:rPr>
+              <w:t>Copy the “</w:t>
+            </w:r>
+            <w:proofErr w:type="spellStart"/>
+            <w:r>
+              <w:rPr>
+                <w:rFonts w:asciiTheme="minorHAnsi" w:hAnsiTheme="minorHAnsi" w:cstheme="minorHAnsi"/>
+                <w:color w:val="000000"/>
+                <w:sz w:val="20"/>
+                <w:szCs w:val="20"/>
+                <w:lang w:val="en-GB"/>
+              </w:rPr>
+              <w:t>MLFlow</w:t>
+            </w:r>
+            <w:proofErr w:type="spellEnd"/>
+            <w:r>
+              <w:rPr>
+                <w:rFonts w:asciiTheme="minorHAnsi" w:hAnsiTheme="minorHAnsi" w:cstheme="minorHAnsi"/>
+                <w:color w:val="000000"/>
+                <w:sz w:val="20"/>
+                <w:szCs w:val="20"/>
+                <w:lang w:val="en-GB"/>
+              </w:rPr>
+              <w:t>-for-</w:t>
+            </w:r>
+            <w:proofErr w:type="spellStart"/>
+            <w:r>
+              <w:rPr>
+                <w:rFonts w:asciiTheme="minorHAnsi" w:hAnsiTheme="minorHAnsi" w:cstheme="minorHAnsi"/>
+                <w:color w:val="000000"/>
+                <w:sz w:val="20"/>
+                <w:szCs w:val="20"/>
+                <w:lang w:val="en-GB"/>
+              </w:rPr>
+              <w:t>gcp</w:t>
+            </w:r>
+            <w:proofErr w:type="spellEnd"/>
+            <w:r>
+              <w:rPr>
+                <w:rFonts w:asciiTheme="minorHAnsi" w:hAnsiTheme="minorHAnsi" w:cstheme="minorHAnsi"/>
+                <w:color w:val="000000"/>
+                <w:sz w:val="20"/>
+                <w:szCs w:val="20"/>
+                <w:lang w:val="en-GB"/>
+              </w:rPr>
+              <w:t xml:space="preserve">” into my personal </w:t>
+            </w:r>
+            <w:proofErr w:type="spellStart"/>
+            <w:r>
+              <w:rPr>
+                <w:rFonts w:asciiTheme="minorHAnsi" w:hAnsiTheme="minorHAnsi" w:cstheme="minorHAnsi"/>
+                <w:color w:val="000000"/>
+                <w:sz w:val="20"/>
+                <w:szCs w:val="20"/>
+                <w:lang w:val="en-GB"/>
+              </w:rPr>
+              <w:t>github</w:t>
+            </w:r>
+            <w:proofErr w:type="spellEnd"/>
+            <w:r>
+              <w:rPr>
+                <w:rFonts w:asciiTheme="minorHAnsi" w:hAnsiTheme="minorHAnsi" w:cstheme="minorHAnsi"/>
+                <w:color w:val="000000"/>
+                <w:sz w:val="20"/>
+                <w:szCs w:val="20"/>
+                <w:lang w:val="en-GB"/>
+              </w:rPr>
+              <w:t xml:space="preserve"> repository</w:t>
+            </w:r>
+          </w:p>
+          <w:p>
+            <w:pPr>
+              <w:rPr>
+                <w:rFonts w:asciiTheme="minorHAnsi" w:hAnsiTheme="minorHAnsi" w:cstheme="minorHAnsi"/>
+                <w:sz w:val="20"/>
+                <w:szCs w:val="20"/>
+              </w:rPr>
+            </w:pPr>
+          </w:p>
+          <w:p>
+            <w:pPr>
+              <w:pStyle w:val="Heading2"/>
+              <w:rPr>
+                <w:rFonts w:asciiTheme="minorHAnsi" w:hAnsiTheme="minorHAnsi" w:cstheme="minorHAnsi"/>
+                <w:sz w:val="20"/>
+                <w:szCs w:val="20"/>
+              </w:rPr>
+            </w:pPr>
+            <w:r>
+              <w:rPr>
+                <w:rFonts w:asciiTheme="minorHAnsi" w:hAnsiTheme="minorHAnsi" w:cstheme="minorHAnsi"/>
+                <w:sz w:val="20"/>
+                <w:szCs w:val="20"/>
+              </w:rPr>
+              <w:t>12- 03-2022</w:t>
+            </w:r>
+          </w:p>
+          <w:p>
+            <w:pPr>
+              <w:rPr>
+                <w:rFonts w:asciiTheme="minorHAnsi" w:hAnsiTheme="minorHAnsi" w:cstheme="minorHAnsi"/>
+                <w:sz w:val="20"/>
+                <w:szCs w:val="20"/>
+              </w:rPr>
+            </w:pPr>
+            <w:r>
+              <w:rPr>
+                <w:rFonts w:asciiTheme="minorHAnsi" w:hAnsiTheme="minorHAnsi" w:cstheme="minorHAnsi"/>
+                <w:sz w:val="20"/>
+                <w:szCs w:val="20"/>
+              </w:rPr>
+              <w:t xml:space="preserve">Create starting </w:t>
+            </w:r>
+            <w:proofErr w:type="spellStart"/>
+            <w:r>
+              <w:rPr>
+                <w:rFonts w:asciiTheme="minorHAnsi" w:hAnsiTheme="minorHAnsi" w:cstheme="minorHAnsi"/>
+                <w:sz w:val="20"/>
+                <w:szCs w:val="20"/>
+              </w:rPr>
+              <w:t>ml_flow</w:t>
+            </w:r>
+            <w:proofErr w:type="spellEnd"/>
+            <w:r>
+              <w:rPr>
+                <w:rFonts w:asciiTheme="minorHAnsi" w:hAnsiTheme="minorHAnsi" w:cstheme="minorHAnsi"/>
+                <w:sz w:val="20"/>
+                <w:szCs w:val="20"/>
+              </w:rPr>
+              <w:t xml:space="preserve"> file</w:t>
+            </w:r>
+          </w:p>
+          <w:p>
+            <w:pPr>
+              <w:rPr>
+                <w:rFonts w:asciiTheme="minorHAnsi" w:hAnsiTheme="minorHAnsi" w:cstheme="minorHAnsi"/>
+                <w:sz w:val="20"/>
+                <w:szCs w:val="20"/>
+              </w:rPr>
+            </w:pPr>
+            <w:r>
+              <w:rPr>
+                <w:rFonts w:asciiTheme="minorHAnsi" w:hAnsiTheme="minorHAnsi" w:cstheme="minorHAnsi"/>
+                <w:color w:val="000000"/>
+                <w:sz w:val="20"/>
+                <w:szCs w:val="20"/>
+                <w:lang w:val="en-GB"/>
+              </w:rPr>
+              <w:t>Create a params file</w:t>
+            </w:r>
+          </w:p>
+          <w:p>
+            <w:pPr>
+              <w:rPr>
+                <w:rFonts w:asciiTheme="minorHAnsi" w:hAnsiTheme="minorHAnsi" w:cstheme="minorHAnsi"/>
+                <w:sz w:val="20"/>
+                <w:szCs w:val="20"/>
+              </w:rPr>
+            </w:pPr>
+            <w:r>
+              <w:rPr>
+                <w:rFonts w:asciiTheme="minorHAnsi" w:hAnsiTheme="minorHAnsi" w:cstheme="minorHAnsi"/>
+                <w:sz w:val="20"/>
+                <w:szCs w:val="20"/>
+              </w:rPr>
+              <w:t>Resolve git pull request conflict</w:t>
+            </w:r>
+          </w:p>
+          <w:p>
+            <w:pPr>
+              <w:rPr>
+                <w:rFonts w:asciiTheme="minorHAnsi" w:hAnsiTheme="minorHAnsi" w:cstheme="minorHAnsi"/>
+                <w:sz w:val="20"/>
+                <w:szCs w:val="20"/>
+              </w:rPr>
+            </w:pPr>
+            <w:r>
+              <w:rPr>
+                <w:rFonts w:asciiTheme="minorHAnsi" w:hAnsiTheme="minorHAnsi" w:cstheme="minorHAnsi"/>
+                <w:sz w:val="20"/>
+                <w:szCs w:val="20"/>
+              </w:rPr>
               <w:lastRenderedPageBreak/>
-              <w:t>This seems to have worked with my iMac- the issue must have been with my laptop for some reason.</w:t>
-            </w:r>
-          </w:p>
-          <w:p>
-            <w:pPr>
-              <w:rPr>
-                <w:rFonts w:asciiTheme="minorHAnsi" w:hAnsiTheme="minorHAnsi" w:cstheme="minorHAnsi"/>
-                <w:sz w:val="20"/>
-                <w:szCs w:val="20"/>
-              </w:rPr>
-            </w:pPr>
-          </w:p>
-          <w:p>
-            <w:pPr>
-              <w:pStyle w:val="Heading2"/>
-              <w:rPr>
-                <w:rFonts w:asciiTheme="minorHAnsi" w:hAnsiTheme="minorHAnsi" w:cstheme="minorHAnsi"/>
-                <w:sz w:val="20"/>
-                <w:szCs w:val="20"/>
-              </w:rPr>
-            </w:pPr>
-            <w:r>
-              <w:rPr>
-                <w:rFonts w:asciiTheme="minorHAnsi" w:hAnsiTheme="minorHAnsi" w:cstheme="minorHAnsi"/>
-                <w:sz w:val="20"/>
-                <w:szCs w:val="20"/>
-              </w:rPr>
-              <w:t>15-03-2022</w:t>
-            </w:r>
-          </w:p>
-          <w:p>
-            <w:pPr>
-              <w:rPr>
-                <w:rFonts w:asciiTheme="minorHAnsi" w:hAnsiTheme="minorHAnsi" w:cstheme="minorHAnsi"/>
-                <w:sz w:val="20"/>
-                <w:szCs w:val="20"/>
-              </w:rPr>
-            </w:pPr>
-            <w:r>
-              <w:rPr>
-                <w:rFonts w:asciiTheme="minorHAnsi" w:hAnsiTheme="minorHAnsi" w:cstheme="minorHAnsi"/>
-                <w:sz w:val="20"/>
-                <w:szCs w:val="20"/>
-              </w:rPr>
-              <w:t>Did not code</w:t>
-            </w:r>
-          </w:p>
-          <w:p>
-            <w:pPr>
-              <w:rPr>
-                <w:rFonts w:asciiTheme="minorHAnsi" w:hAnsiTheme="minorHAnsi" w:cstheme="minorHAnsi"/>
-                <w:sz w:val="20"/>
-                <w:szCs w:val="20"/>
-              </w:rPr>
-            </w:pPr>
-          </w:p>
-          <w:p>
-            <w:pPr>
-              <w:pStyle w:val="Heading2"/>
-              <w:rPr>
-                <w:rFonts w:asciiTheme="minorHAnsi" w:hAnsiTheme="minorHAnsi" w:cstheme="minorHAnsi"/>
-                <w:sz w:val="20"/>
-                <w:szCs w:val="20"/>
-              </w:rPr>
-            </w:pPr>
-            <w:r>
-              <w:rPr>
-                <w:rFonts w:asciiTheme="minorHAnsi" w:hAnsiTheme="minorHAnsi" w:cstheme="minorHAnsi"/>
-                <w:sz w:val="20"/>
-                <w:szCs w:val="20"/>
-              </w:rPr>
-              <w:t>14-03-2022</w:t>
-            </w:r>
-          </w:p>
-          <w:p>
-            <w:pPr>
-              <w:tabs>
-                <w:tab w:val="left" w:pos="560"/>
-                <w:tab w:val="left" w:pos="1120"/>
-                <w:tab w:val="left" w:pos="1680"/>
-                <w:tab w:val="left" w:pos="2240"/>
-                <w:tab w:val="left" w:pos="2800"/>
-                <w:tab w:val="left" w:pos="3360"/>
-                <w:tab w:val="left" w:pos="3920"/>
-                <w:tab w:val="left" w:pos="4480"/>
-                <w:tab w:val="left" w:pos="5040"/>
-                <w:tab w:val="left" w:pos="5600"/>
-                <w:tab w:val="left" w:pos="6160"/>
-                <w:tab w:val="left" w:pos="6720"/>
-              </w:tabs>
-              <w:autoSpaceDE w:val="0"/>
-              <w:autoSpaceDN w:val="0"/>
-              <w:adjustRightInd w:val="0"/>
-              <w:rPr>
-                <w:rFonts w:asciiTheme="minorHAnsi" w:hAnsiTheme="minorHAnsi" w:cstheme="minorHAnsi"/>
-                <w:color w:val="000000"/>
-                <w:sz w:val="20"/>
-                <w:szCs w:val="20"/>
-                <w:lang w:val="en-GB"/>
-              </w:rPr>
-            </w:pPr>
-            <w:r>
-              <w:rPr>
-                <w:rFonts w:asciiTheme="minorHAnsi" w:hAnsiTheme="minorHAnsi" w:cstheme="minorHAnsi"/>
-                <w:color w:val="000000"/>
-                <w:sz w:val="20"/>
-                <w:szCs w:val="20"/>
-                <w:lang w:val="en-GB"/>
-              </w:rPr>
-              <w:t>Run trainer.py locally, to see if it evaluates.</w:t>
-            </w:r>
-          </w:p>
-          <w:p>
-            <w:pPr>
-              <w:tabs>
-                <w:tab w:val="left" w:pos="560"/>
-                <w:tab w:val="left" w:pos="1120"/>
-                <w:tab w:val="left" w:pos="1680"/>
-                <w:tab w:val="left" w:pos="2240"/>
-                <w:tab w:val="left" w:pos="2800"/>
-                <w:tab w:val="left" w:pos="3360"/>
-                <w:tab w:val="left" w:pos="3920"/>
-                <w:tab w:val="left" w:pos="4480"/>
-                <w:tab w:val="left" w:pos="5040"/>
-                <w:tab w:val="left" w:pos="5600"/>
-                <w:tab w:val="left" w:pos="6160"/>
-                <w:tab w:val="left" w:pos="6720"/>
-              </w:tabs>
-              <w:autoSpaceDE w:val="0"/>
-              <w:autoSpaceDN w:val="0"/>
-              <w:adjustRightInd w:val="0"/>
-              <w:rPr>
-                <w:rFonts w:asciiTheme="minorHAnsi" w:hAnsiTheme="minorHAnsi" w:cstheme="minorHAnsi"/>
-                <w:color w:val="000000"/>
-                <w:sz w:val="20"/>
-                <w:szCs w:val="20"/>
-                <w:lang w:val="en-GB"/>
-              </w:rPr>
-            </w:pPr>
-            <w:r>
-              <w:rPr>
-                <w:rFonts w:asciiTheme="minorHAnsi" w:hAnsiTheme="minorHAnsi" w:cstheme="minorHAnsi"/>
-                <w:color w:val="000000"/>
-                <w:sz w:val="20"/>
-                <w:szCs w:val="20"/>
-                <w:lang w:val="en-GB"/>
-              </w:rPr>
-              <w:t>Assign the metric name and the metric value to variables when run locally</w:t>
-            </w:r>
-          </w:p>
-          <w:p>
-            <w:pPr>
-              <w:tabs>
-                <w:tab w:val="left" w:pos="560"/>
-                <w:tab w:val="left" w:pos="1120"/>
-                <w:tab w:val="left" w:pos="1680"/>
-                <w:tab w:val="left" w:pos="2240"/>
-                <w:tab w:val="left" w:pos="2800"/>
-                <w:tab w:val="left" w:pos="3360"/>
-                <w:tab w:val="left" w:pos="3920"/>
-                <w:tab w:val="left" w:pos="4480"/>
-                <w:tab w:val="left" w:pos="5040"/>
-                <w:tab w:val="left" w:pos="5600"/>
-                <w:tab w:val="left" w:pos="6160"/>
-                <w:tab w:val="left" w:pos="6720"/>
-              </w:tabs>
-              <w:autoSpaceDE w:val="0"/>
-              <w:autoSpaceDN w:val="0"/>
-              <w:adjustRightInd w:val="0"/>
-              <w:rPr>
-                <w:rFonts w:asciiTheme="minorHAnsi" w:hAnsiTheme="minorHAnsi" w:cstheme="minorHAnsi"/>
-                <w:color w:val="000000"/>
-                <w:sz w:val="20"/>
-                <w:szCs w:val="20"/>
-                <w:lang w:val="en-GB"/>
-              </w:rPr>
-            </w:pPr>
-            <w:r>
-              <w:rPr>
-                <w:rFonts w:asciiTheme="minorHAnsi" w:hAnsiTheme="minorHAnsi" w:cstheme="minorHAnsi"/>
-                <w:color w:val="000000"/>
-                <w:sz w:val="20"/>
-                <w:szCs w:val="20"/>
-                <w:lang w:val="en-GB"/>
-              </w:rPr>
-              <w:t>Start to test the ML flow with the upload to GCP part</w:t>
-            </w:r>
-          </w:p>
-          <w:p>
-            <w:pPr>
-              <w:rPr>
-                <w:rFonts w:asciiTheme="minorHAnsi" w:hAnsiTheme="minorHAnsi" w:cstheme="minorHAnsi"/>
-                <w:sz w:val="20"/>
-                <w:szCs w:val="20"/>
-              </w:rPr>
-            </w:pPr>
-          </w:p>
-          <w:p>
-            <w:pPr>
-              <w:rPr>
-                <w:rFonts w:asciiTheme="minorHAnsi" w:hAnsiTheme="minorHAnsi" w:cstheme="minorHAnsi"/>
-                <w:sz w:val="20"/>
-                <w:szCs w:val="20"/>
-              </w:rPr>
-            </w:pPr>
-          </w:p>
-          <w:p>
-            <w:pPr>
-              <w:pStyle w:val="Heading2"/>
-              <w:rPr>
-                <w:rFonts w:asciiTheme="minorHAnsi" w:hAnsiTheme="minorHAnsi" w:cstheme="minorHAnsi"/>
-                <w:sz w:val="20"/>
-                <w:szCs w:val="20"/>
-              </w:rPr>
-            </w:pPr>
-            <w:r>
-              <w:rPr>
-                <w:rFonts w:asciiTheme="minorHAnsi" w:hAnsiTheme="minorHAnsi" w:cstheme="minorHAnsi"/>
-                <w:sz w:val="20"/>
-                <w:szCs w:val="20"/>
-              </w:rPr>
-              <w:t>13- 03-2022</w:t>
-            </w:r>
-          </w:p>
-          <w:p>
-            <w:pPr>
-              <w:tabs>
-                <w:tab w:val="left" w:pos="560"/>
-                <w:tab w:val="left" w:pos="1120"/>
-                <w:tab w:val="left" w:pos="1680"/>
-                <w:tab w:val="left" w:pos="2240"/>
-                <w:tab w:val="left" w:pos="2800"/>
-                <w:tab w:val="left" w:pos="3360"/>
-                <w:tab w:val="left" w:pos="3920"/>
-                <w:tab w:val="left" w:pos="4480"/>
-                <w:tab w:val="left" w:pos="5040"/>
-                <w:tab w:val="left" w:pos="5600"/>
-                <w:tab w:val="left" w:pos="6160"/>
-                <w:tab w:val="left" w:pos="6720"/>
-              </w:tabs>
-              <w:autoSpaceDE w:val="0"/>
-              <w:autoSpaceDN w:val="0"/>
-              <w:adjustRightInd w:val="0"/>
-              <w:rPr>
-                <w:rFonts w:asciiTheme="minorHAnsi" w:hAnsiTheme="minorHAnsi" w:cstheme="minorHAnsi"/>
-                <w:color w:val="000000"/>
-                <w:sz w:val="20"/>
-                <w:szCs w:val="20"/>
-                <w:lang w:val="en-GB"/>
-              </w:rPr>
-            </w:pPr>
-            <w:r>
-              <w:rPr>
-                <w:rFonts w:asciiTheme="minorHAnsi" w:hAnsiTheme="minorHAnsi" w:cstheme="minorHAnsi"/>
-                <w:color w:val="000000"/>
-                <w:sz w:val="20"/>
-                <w:szCs w:val="20"/>
-                <w:lang w:val="en-GB"/>
-              </w:rPr>
-              <w:t>Copy the “</w:t>
-            </w:r>
-            <w:proofErr w:type="spellStart"/>
-            <w:r>
-              <w:rPr>
-                <w:rFonts w:asciiTheme="minorHAnsi" w:hAnsiTheme="minorHAnsi" w:cstheme="minorHAnsi"/>
-                <w:color w:val="000000"/>
-                <w:sz w:val="20"/>
-                <w:szCs w:val="20"/>
-                <w:lang w:val="en-GB"/>
-              </w:rPr>
-              <w:t>MLFlow</w:t>
-            </w:r>
-            <w:proofErr w:type="spellEnd"/>
-            <w:r>
-              <w:rPr>
-                <w:rFonts w:asciiTheme="minorHAnsi" w:hAnsiTheme="minorHAnsi" w:cstheme="minorHAnsi"/>
-                <w:color w:val="000000"/>
-                <w:sz w:val="20"/>
-                <w:szCs w:val="20"/>
-                <w:lang w:val="en-GB"/>
-              </w:rPr>
-              <w:t>-for-</w:t>
-            </w:r>
-            <w:proofErr w:type="spellStart"/>
-            <w:r>
-              <w:rPr>
-                <w:rFonts w:asciiTheme="minorHAnsi" w:hAnsiTheme="minorHAnsi" w:cstheme="minorHAnsi"/>
-                <w:color w:val="000000"/>
-                <w:sz w:val="20"/>
-                <w:szCs w:val="20"/>
-                <w:lang w:val="en-GB"/>
-              </w:rPr>
-              <w:t>gcp</w:t>
-            </w:r>
-            <w:proofErr w:type="spellEnd"/>
-            <w:r>
-              <w:rPr>
-                <w:rFonts w:asciiTheme="minorHAnsi" w:hAnsiTheme="minorHAnsi" w:cstheme="minorHAnsi"/>
-                <w:color w:val="000000"/>
-                <w:sz w:val="20"/>
-                <w:szCs w:val="20"/>
-                <w:lang w:val="en-GB"/>
-              </w:rPr>
-              <w:t xml:space="preserve">” into my personal </w:t>
-            </w:r>
-            <w:proofErr w:type="spellStart"/>
-            <w:r>
-              <w:rPr>
-                <w:rFonts w:asciiTheme="minorHAnsi" w:hAnsiTheme="minorHAnsi" w:cstheme="minorHAnsi"/>
-                <w:color w:val="000000"/>
-                <w:sz w:val="20"/>
-                <w:szCs w:val="20"/>
-                <w:lang w:val="en-GB"/>
-              </w:rPr>
-              <w:t>github</w:t>
-            </w:r>
-            <w:proofErr w:type="spellEnd"/>
-            <w:r>
-              <w:rPr>
-                <w:rFonts w:asciiTheme="minorHAnsi" w:hAnsiTheme="minorHAnsi" w:cstheme="minorHAnsi"/>
-                <w:color w:val="000000"/>
-                <w:sz w:val="20"/>
-                <w:szCs w:val="20"/>
-                <w:lang w:val="en-GB"/>
-              </w:rPr>
-              <w:t xml:space="preserve"> repository</w:t>
-            </w:r>
-          </w:p>
-          <w:p>
-            <w:pPr>
-              <w:rPr>
-                <w:rFonts w:asciiTheme="minorHAnsi" w:hAnsiTheme="minorHAnsi" w:cstheme="minorHAnsi"/>
-                <w:sz w:val="20"/>
-                <w:szCs w:val="20"/>
-              </w:rPr>
-            </w:pPr>
-          </w:p>
-          <w:p>
-            <w:pPr>
-              <w:pStyle w:val="Heading2"/>
-              <w:rPr>
-                <w:rFonts w:asciiTheme="minorHAnsi" w:hAnsiTheme="minorHAnsi" w:cstheme="minorHAnsi"/>
-                <w:sz w:val="20"/>
-                <w:szCs w:val="20"/>
-              </w:rPr>
-            </w:pPr>
-            <w:r>
-              <w:rPr>
-                <w:rFonts w:asciiTheme="minorHAnsi" w:hAnsiTheme="minorHAnsi" w:cstheme="minorHAnsi"/>
-                <w:sz w:val="20"/>
-                <w:szCs w:val="20"/>
-              </w:rPr>
-              <w:t>12- 03-2022</w:t>
-            </w:r>
-          </w:p>
-          <w:p>
-            <w:pPr>
-              <w:rPr>
-                <w:rFonts w:asciiTheme="minorHAnsi" w:hAnsiTheme="minorHAnsi" w:cstheme="minorHAnsi"/>
-                <w:sz w:val="20"/>
-                <w:szCs w:val="20"/>
-              </w:rPr>
-            </w:pPr>
-            <w:r>
-              <w:rPr>
-                <w:rFonts w:asciiTheme="minorHAnsi" w:hAnsiTheme="minorHAnsi" w:cstheme="minorHAnsi"/>
-                <w:sz w:val="20"/>
-                <w:szCs w:val="20"/>
-              </w:rPr>
-              <w:t xml:space="preserve">Create starting </w:t>
-            </w:r>
-            <w:proofErr w:type="spellStart"/>
-            <w:r>
-              <w:rPr>
-                <w:rFonts w:asciiTheme="minorHAnsi" w:hAnsiTheme="minorHAnsi" w:cstheme="minorHAnsi"/>
-                <w:sz w:val="20"/>
-                <w:szCs w:val="20"/>
-              </w:rPr>
-              <w:t>ml_flow</w:t>
-            </w:r>
-            <w:proofErr w:type="spellEnd"/>
-            <w:r>
-              <w:rPr>
-                <w:rFonts w:asciiTheme="minorHAnsi" w:hAnsiTheme="minorHAnsi" w:cstheme="minorHAnsi"/>
-                <w:sz w:val="20"/>
-                <w:szCs w:val="20"/>
-              </w:rPr>
-              <w:t xml:space="preserve"> file</w:t>
-            </w:r>
-          </w:p>
-          <w:p>
-            <w:pPr>
-              <w:rPr>
-                <w:rFonts w:asciiTheme="minorHAnsi" w:hAnsiTheme="minorHAnsi" w:cstheme="minorHAnsi"/>
-                <w:sz w:val="20"/>
-                <w:szCs w:val="20"/>
-              </w:rPr>
-            </w:pPr>
-            <w:r>
-              <w:rPr>
-                <w:rFonts w:asciiTheme="minorHAnsi" w:hAnsiTheme="minorHAnsi" w:cstheme="minorHAnsi"/>
-                <w:color w:val="000000"/>
-                <w:sz w:val="20"/>
-                <w:szCs w:val="20"/>
-                <w:lang w:val="en-GB"/>
-              </w:rPr>
-              <w:t>Create a params file</w:t>
-            </w:r>
-          </w:p>
-          <w:p>
-            <w:pPr>
-              <w:rPr>
-                <w:rFonts w:asciiTheme="minorHAnsi" w:hAnsiTheme="minorHAnsi" w:cstheme="minorHAnsi"/>
-                <w:sz w:val="20"/>
-                <w:szCs w:val="20"/>
-              </w:rPr>
-            </w:pPr>
-            <w:r>
-              <w:rPr>
-                <w:rFonts w:asciiTheme="minorHAnsi" w:hAnsiTheme="minorHAnsi" w:cstheme="minorHAnsi"/>
-                <w:sz w:val="20"/>
-                <w:szCs w:val="20"/>
-              </w:rPr>
-              <w:t>Resolve git pull request conflict</w:t>
-            </w:r>
-          </w:p>
-          <w:p>
-            <w:pPr>
-              <w:rPr>
-                <w:rFonts w:asciiTheme="minorHAnsi" w:hAnsiTheme="minorHAnsi" w:cstheme="minorHAnsi"/>
-                <w:sz w:val="20"/>
-                <w:szCs w:val="20"/>
-              </w:rPr>
-            </w:pPr>
-            <w:r>
-              <w:rPr>
-                <w:rFonts w:asciiTheme="minorHAnsi" w:hAnsiTheme="minorHAnsi" w:cstheme="minorHAnsi"/>
-                <w:sz w:val="20"/>
-                <w:szCs w:val="20"/>
-              </w:rPr>
               <w:t>Update git for the laptop</w:t>
             </w:r>
           </w:p>
@@ -12227,6 +12743,7 @@
                 <w:sz w:val="20"/>
                 <w:szCs w:val="20"/>
               </w:rPr>
+              <w:lastRenderedPageBreak/>
               <w:t>07-03-2022</w:t>
             </w:r>
           </w:p>
@@ -13642,7 +14159,6 @@
               <w:rPr>
                 <w:rFonts w:asciiTheme="minorHAnsi" w:hAnsiTheme="minorHAnsi" w:cstheme="minorHAnsi"/>
               </w:rPr>
-              <w:lastRenderedPageBreak/>
               <w:t xml:space="preserve">  File "/root/.local/lib/python3.7/site-packages/matplotlib/__init__.py", line 204, in _</w:t>
             </w:r>
             <w:proofErr w:type="spellStart"/>
@@ -15884,7 +16400,6 @@
                 <w:sz w:val="20"/>
                 <w:szCs w:val="20"/>
               </w:rPr>
-              <w:lastRenderedPageBreak/>
               <w:t>Learning:</w:t>
             </w:r>
           </w:p>
@@ -17333,7 +17848,7 @@
               </w:rPr>
               <w:t xml:space="preserve">   </w:t>
             </w:r>
-            <w:hyperlink r:id="rId11" w:history="1">
+            <w:hyperlink r:id="rId14" w:history="1">
               <w:r>
                 <w:rPr>
                   <w:rStyle w:val="Hyperlink"/>
@@ -17781,7 +18296,7 @@
               </w:rPr>
               <w:t xml:space="preserve">See: </w:t>
             </w:r>
-            <w:hyperlink r:id="rId12" w:history="1">
+            <w:hyperlink r:id="rId15" w:history="1">
               <w:r>
                 <w:rPr>
                   <w:rStyle w:val="Hyperlink"/>
@@ -18868,6 +19383,95 @@
     </w:lvl>
   </w:abstractNum>
   <w:abstractNum w:abstractNumId="3" w15:restartNumberingAfterBreak="0">
+    <w:nsid w:val="29D87F9B"/>
+    <w:multiLevelType w:val="hybridMultilevel"/>
+    <w:tmpl w:val="569E5010"/>
+    <w:lvl w:ilvl="0" w:tplc="FFFFFFFF">
+      <w:start w:val="1"/>
+      <w:numFmt w:val="decimal"/>
+      <w:lvlText w:val="%1."/>
+      <w:lvlJc w:val="left"/>
+      <w:pPr>
+        <w:ind w:left="720" w:hanging="360"/>
+      </w:pPr>
+      <w:rPr>
+        <w:rFonts w:hint="default"/>
+      </w:rPr>
+    </w:lvl>
+    <w:lvl w:ilvl="1" w:tplc="FFFFFFFF" w:tentative="1">
+      <w:start w:val="1"/>
+      <w:numFmt w:val="lowerLetter"/>
+      <w:lvlText w:val="%2."/>
+      <w:lvlJc w:val="left"/>
+      <w:pPr>
+        <w:ind w:left="1440" w:hanging="360"/>
+      </w:pPr>
+    </w:lvl>
+    <w:lvl w:ilvl="2" w:tplc="FFFFFFFF" w:tentative="1">
+      <w:start w:val="1"/>
+      <w:numFmt w:val="lowerRoman"/>
+      <w:lvlText w:val="%3."/>
+      <w:lvlJc w:val="right"/>
+      <w:pPr>
+        <w:ind w:left="2160" w:hanging="180"/>
+      </w:pPr>
+    </w:lvl>
+    <w:lvl w:ilvl="3" w:tplc="FFFFFFFF" w:tentative="1">
+      <w:start w:val="1"/>
+      <w:numFmt w:val="decimal"/>
+      <w:lvlText w:val="%4."/>
+      <w:lvlJc w:val="left"/>
+      <w:pPr>
+        <w:ind w:left="2880" w:hanging="360"/>
+      </w:pPr>
+    </w:lvl>
+    <w:lvl w:ilvl="4" w:tplc="FFFFFFFF" w:tentative="1">
+      <w:start w:val="1"/>
+      <w:numFmt w:val="lowerLetter"/>
+      <w:lvlText w:val="%5."/>
+      <w:lvlJc w:val="left"/>
+      <w:pPr>
+        <w:ind w:left="3600" w:hanging="360"/>
+      </w:pPr>
+    </w:lvl>
+    <w:lvl w:ilvl="5" w:tplc="FFFFFFFF" w:tentative="1">
+      <w:start w:val="1"/>
+      <w:numFmt w:val="lowerRoman"/>
+      <w:lvlText w:val="%6."/>
+      <w:lvlJc w:val="right"/>
+      <w:pPr>
+        <w:ind w:left="4320" w:hanging="180"/>
+      </w:pPr>
+    </w:lvl>
+    <w:lvl w:ilvl="6" w:tplc="FFFFFFFF" w:tentative="1">
+      <w:start w:val="1"/>
+      <w:numFmt w:val="decimal"/>
+      <w:lvlText w:val="%7."/>
+      <w:lvlJc w:val="left"/>
+      <w:pPr>
+        <w:ind w:left="5040" w:hanging="360"/>
+      </w:pPr>
+    </w:lvl>
+    <w:lvl w:ilvl="7" w:tplc="FFFFFFFF" w:tentative="1">
+      <w:start w:val="1"/>
+      <w:numFmt w:val="lowerLetter"/>
+      <w:lvlText w:val="%8."/>
+      <w:lvlJc w:val="left"/>
+      <w:pPr>
+        <w:ind w:left="5760" w:hanging="360"/>
+      </w:pPr>
+    </w:lvl>
+    <w:lvl w:ilvl="8" w:tplc="FFFFFFFF" w:tentative="1">
+      <w:start w:val="1"/>
+      <w:numFmt w:val="lowerRoman"/>
+      <w:lvlText w:val="%9."/>
+      <w:lvlJc w:val="right"/>
+      <w:pPr>
+        <w:ind w:left="6480" w:hanging="180"/>
+      </w:pPr>
+    </w:lvl>
+  </w:abstractNum>
+  <w:abstractNum w:abstractNumId="4" w15:restartNumberingAfterBreak="0">
     <w:nsid w:val="2CE50945"/>
     <w:multiLevelType w:val="hybridMultilevel"/>
     <w:tmpl w:val="2938C8BA"/>
@@ -18980,7 +19584,7 @@
       </w:rPr>
     </w:lvl>
   </w:abstractNum>
-  <w:abstractNum w:abstractNumId="4" w15:restartNumberingAfterBreak="0">
+  <w:abstractNum w:abstractNumId="5" w15:restartNumberingAfterBreak="0">
     <w:nsid w:val="2D80377B"/>
     <w:multiLevelType w:val="hybridMultilevel"/>
     <w:tmpl w:val="E45A0730"/>
@@ -19069,7 +19673,7 @@
       </w:pPr>
     </w:lvl>
   </w:abstractNum>
-  <w:abstractNum w:abstractNumId="5" w15:restartNumberingAfterBreak="0">
+  <w:abstractNum w:abstractNumId="6" w15:restartNumberingAfterBreak="0">
     <w:nsid w:val="33661311"/>
     <w:multiLevelType w:val="hybridMultilevel"/>
     <w:tmpl w:val="DD6C11D0"/>
@@ -19182,7 +19786,96 @@
       </w:rPr>
     </w:lvl>
   </w:abstractNum>
-  <w:abstractNum w:abstractNumId="6" w15:restartNumberingAfterBreak="0">
+  <w:abstractNum w:abstractNumId="7" w15:restartNumberingAfterBreak="0">
+    <w:nsid w:val="341B1B1E"/>
+    <w:multiLevelType w:val="hybridMultilevel"/>
+    <w:tmpl w:val="569E5010"/>
+    <w:lvl w:ilvl="0" w:tplc="694ABD8C">
+      <w:start w:val="1"/>
+      <w:numFmt w:val="decimal"/>
+      <w:lvlText w:val="%1."/>
+      <w:lvlJc w:val="left"/>
+      <w:pPr>
+        <w:ind w:left="720" w:hanging="360"/>
+      </w:pPr>
+      <w:rPr>
+        <w:rFonts w:hint="default"/>
+      </w:rPr>
+    </w:lvl>
+    <w:lvl w:ilvl="1" w:tplc="08090019" w:tentative="1">
+      <w:start w:val="1"/>
+      <w:numFmt w:val="lowerLetter"/>
+      <w:lvlText w:val="%2."/>
+      <w:lvlJc w:val="left"/>
+      <w:pPr>
+        <w:ind w:left="1440" w:hanging="360"/>
+      </w:pPr>
+    </w:lvl>
+    <w:lvl w:ilvl="2" w:tplc="0809001B" w:tentative="1">
+      <w:start w:val="1"/>
+      <w:numFmt w:val="lowerRoman"/>
+      <w:lvlText w:val="%3."/>
+      <w:lvlJc w:val="right"/>
+      <w:pPr>
+        <w:ind w:left="2160" w:hanging="180"/>
+      </w:pPr>
+    </w:lvl>
+    <w:lvl w:ilvl="3" w:tplc="0809000F" w:tentative="1">
+      <w:start w:val="1"/>
+      <w:numFmt w:val="decimal"/>
+      <w:lvlText w:val="%4."/>
+      <w:lvlJc w:val="left"/>
+      <w:pPr>
+        <w:ind w:left="2880" w:hanging="360"/>
+      </w:pPr>
+    </w:lvl>
+    <w:lvl w:ilvl="4" w:tplc="08090019" w:tentative="1">
+      <w:start w:val="1"/>
+      <w:numFmt w:val="lowerLetter"/>
+      <w:lvlText w:val="%5."/>
+      <w:lvlJc w:val="left"/>
+      <w:pPr>
+        <w:ind w:left="3600" w:hanging="360"/>
+      </w:pPr>
+    </w:lvl>
+    <w:lvl w:ilvl="5" w:tplc="0809001B" w:tentative="1">
+      <w:start w:val="1"/>
+      <w:numFmt w:val="lowerRoman"/>
+      <w:lvlText w:val="%6."/>
+      <w:lvlJc w:val="right"/>
+      <w:pPr>
+        <w:ind w:left="4320" w:hanging="180"/>
+      </w:pPr>
+    </w:lvl>
+    <w:lvl w:ilvl="6" w:tplc="0809000F" w:tentative="1">
+      <w:start w:val="1"/>
+      <w:numFmt w:val="decimal"/>
+      <w:lvlText w:val="%7."/>
+      <w:lvlJc w:val="left"/>
+      <w:pPr>
+        <w:ind w:left="5040" w:hanging="360"/>
+      </w:pPr>
+    </w:lvl>
+    <w:lvl w:ilvl="7" w:tplc="08090019" w:tentative="1">
+      <w:start w:val="1"/>
+      <w:numFmt w:val="lowerLetter"/>
+      <w:lvlText w:val="%8."/>
+      <w:lvlJc w:val="left"/>
+      <w:pPr>
+        <w:ind w:left="5760" w:hanging="360"/>
+      </w:pPr>
+    </w:lvl>
+    <w:lvl w:ilvl="8" w:tplc="0809001B" w:tentative="1">
+      <w:start w:val="1"/>
+      <w:numFmt w:val="lowerRoman"/>
+      <w:lvlText w:val="%9."/>
+      <w:lvlJc w:val="right"/>
+      <w:pPr>
+        <w:ind w:left="6480" w:hanging="180"/>
+      </w:pPr>
+    </w:lvl>
+  </w:abstractNum>
+  <w:abstractNum w:abstractNumId="8" w15:restartNumberingAfterBreak="0">
     <w:nsid w:val="4CA943E0"/>
     <w:multiLevelType w:val="hybridMultilevel"/>
     <w:tmpl w:val="FE0CCD2E"/>
@@ -19271,7 +19964,7 @@
       </w:pPr>
     </w:lvl>
   </w:abstractNum>
-  <w:abstractNum w:abstractNumId="7" w15:restartNumberingAfterBreak="0">
+  <w:abstractNum w:abstractNumId="9" w15:restartNumberingAfterBreak="0">
     <w:nsid w:val="5CB25CE4"/>
     <w:multiLevelType w:val="hybridMultilevel"/>
     <w:tmpl w:val="F40E5418"/>
@@ -19360,7 +20053,7 @@
       </w:pPr>
     </w:lvl>
   </w:abstractNum>
-  <w:abstractNum w:abstractNumId="8" w15:restartNumberingAfterBreak="0">
+  <w:abstractNum w:abstractNumId="10" w15:restartNumberingAfterBreak="0">
     <w:nsid w:val="76EF1079"/>
     <w:multiLevelType w:val="hybridMultilevel"/>
     <w:tmpl w:val="0DB67532"/>
@@ -19472,7 +20165,7 @@
       </w:rPr>
     </w:lvl>
   </w:abstractNum>
-  <w:abstractNum w:abstractNumId="9" w15:restartNumberingAfterBreak="0">
+  <w:abstractNum w:abstractNumId="11" w15:restartNumberingAfterBreak="0">
     <w:nsid w:val="7C3E2F52"/>
     <w:multiLevelType w:val="hybridMultilevel"/>
     <w:tmpl w:val="E45A0730"/>
@@ -19562,34 +20255,40 @@
     </w:lvl>
   </w:abstractNum>
   <w:num w:numId="1" w16cid:durableId="839731108">
-    <w:abstractNumId w:val="8"/>
+    <w:abstractNumId w:val="10"/>
   </w:num>
   <w:num w:numId="2" w16cid:durableId="341905597">
     <w:abstractNumId w:val="0"/>
   </w:num>
   <w:num w:numId="3" w16cid:durableId="2058893726">
+    <w:abstractNumId w:val="6"/>
+  </w:num>
+  <w:num w:numId="4" w16cid:durableId="868228361">
+    <w:abstractNumId w:val="9"/>
+  </w:num>
+  <w:num w:numId="5" w16cid:durableId="801046713">
+    <w:abstractNumId w:val="11"/>
+  </w:num>
+  <w:num w:numId="6" w16cid:durableId="1387024923">
+    <w:abstractNumId w:val="4"/>
+  </w:num>
+  <w:num w:numId="7" w16cid:durableId="625476085">
     <w:abstractNumId w:val="5"/>
   </w:num>
-  <w:num w:numId="4" w16cid:durableId="868228361">
-    <w:abstractNumId w:val="7"/>
-  </w:num>
-  <w:num w:numId="5" w16cid:durableId="801046713">
-    <w:abstractNumId w:val="9"/>
-  </w:num>
-  <w:num w:numId="6" w16cid:durableId="1387024923">
-    <w:abstractNumId w:val="3"/>
-  </w:num>
-  <w:num w:numId="7" w16cid:durableId="625476085">
-    <w:abstractNumId w:val="4"/>
-  </w:num>
   <w:num w:numId="8" w16cid:durableId="1174959499">
-    <w:abstractNumId w:val="6"/>
+    <w:abstractNumId w:val="8"/>
   </w:num>
   <w:num w:numId="9" w16cid:durableId="237715517">
     <w:abstractNumId w:val="2"/>
   </w:num>
   <w:num w:numId="10" w16cid:durableId="419643869">
     <w:abstractNumId w:val="1"/>
+  </w:num>
+  <w:num w:numId="11" w16cid:durableId="710036088">
+    <w:abstractNumId w:val="7"/>
+  </w:num>
+  <w:num w:numId="12" w16cid:durableId="1025525713">
+    <w:abstractNumId w:val="3"/>
   </w:num>
 </w:numbering>
 </file>

</xml_diff>

<commit_message>
Remove compromised API key
</commit_message>
<xml_diff>
--- a/notebooks/Progress Notes.docx
+++ b/notebooks/Progress Notes.docx
@@ -43,6 +43,17 @@
                 <w:szCs w:val="20"/>
               </w:rPr>
             </w:pPr>
+          </w:p>
+          <w:p/>
+          <w:p>
+            <w:pPr>
+              <w:pStyle w:val="Heading2"/>
+              <w:rPr>
+                <w:rFonts w:asciiTheme="minorHAnsi" w:hAnsiTheme="minorHAnsi" w:cstheme="minorHAnsi"/>
+                <w:sz w:val="20"/>
+                <w:szCs w:val="20"/>
+              </w:rPr>
+            </w:pPr>
             <w:r>
               <w:rPr>
                 <w:rFonts w:asciiTheme="minorHAnsi" w:hAnsiTheme="minorHAnsi" w:cstheme="minorHAnsi"/>
@@ -57,7 +68,7 @@
                 <w:sz w:val="20"/>
                 <w:szCs w:val="20"/>
               </w:rPr>
-              <w:t>5</w:t>
+              <w:t>6</w:t>
             </w:r>
             <w:r>
               <w:rPr>
@@ -68,41 +79,28 @@
               <w:t>-04-2022</w:t>
             </w:r>
           </w:p>
+          <w:p>
+            <w:pPr>
+              <w:rPr>
+                <w:color w:val="FF0000"/>
+              </w:rPr>
+            </w:pPr>
+            <w:r>
+              <w:rPr>
+                <w:color w:val="FF0000"/>
+              </w:rPr>
+              <w:t>Issue:</w:t>
+            </w:r>
+          </w:p>
+          <w:p>
+            <w:r>
+              <w:t>Suspended Account</w:t>
+            </w:r>
+          </w:p>
           <w:p/>
           <w:p>
             <w:pPr>
               <w:rPr>
-                <w:color w:val="FF0000"/>
-              </w:rPr>
-            </w:pPr>
-            <w:r>
-              <w:rPr>
-                <w:color w:val="FF0000"/>
-              </w:rPr>
-              <w:t>Issue:</w:t>
-            </w:r>
-          </w:p>
-          <w:p>
-            <w:r>
-              <w:t>Suspended Account</w:t>
-            </w:r>
-          </w:p>
-          <w:p/>
-          <w:p>
-            <w:r>
-              <w:t>I got this email today-</w:t>
-            </w:r>
-          </w:p>
-          <w:p/>
-          <w:p>
-            <w:r>
-              <w:t>Your project doggy-detector-2022 (id: doggy-detector-2022) is being suspended for repeatedly violating our Google Cloud Platform Terms of Service or Acceptable Use Policy (including Terms of Service of the Google API you may be using).</w:t>
-            </w:r>
-          </w:p>
-          <w:p/>
-          <w:p>
-            <w:pPr>
-              <w:rPr>
                 <w:color w:val="00B050"/>
               </w:rPr>
             </w:pPr>
@@ -111,59 +109,6 @@
                 <w:color w:val="00B050"/>
               </w:rPr>
               <w:t>Solution:</w:t>
-            </w:r>
-          </w:p>
-          <w:p>
-            <w:pPr>
-              <w:rPr>
-                <w:color w:val="000000" w:themeColor="text1"/>
-              </w:rPr>
-            </w:pPr>
-            <w:r>
-              <w:rPr>
-                <w:color w:val="000000" w:themeColor="text1"/>
-              </w:rPr>
-              <w:t xml:space="preserve">Figure out a better way to store and access </w:t>
-            </w:r>
-            <w:proofErr w:type="spellStart"/>
-            <w:r>
-              <w:rPr>
-                <w:color w:val="000000" w:themeColor="text1"/>
-              </w:rPr>
-              <w:t>json</w:t>
-            </w:r>
-            <w:proofErr w:type="spellEnd"/>
-            <w:r>
-              <w:rPr>
-                <w:color w:val="000000" w:themeColor="text1"/>
-              </w:rPr>
-              <w:t xml:space="preserve"> for google cloud</w:t>
-            </w:r>
-          </w:p>
-          <w:p>
-            <w:pPr>
-              <w:rPr>
-                <w:color w:val="000000" w:themeColor="text1"/>
-              </w:rPr>
-            </w:pPr>
-            <w:r>
-              <w:rPr>
-                <w:color w:val="000000" w:themeColor="text1"/>
-              </w:rPr>
-              <w:t>Check emails more often</w:t>
-            </w:r>
-          </w:p>
-          <w:p>
-            <w:pPr>
-              <w:rPr>
-                <w:color w:val="000000" w:themeColor="text1"/>
-              </w:rPr>
-            </w:pPr>
-            <w:r>
-              <w:rPr>
-                <w:color w:val="000000" w:themeColor="text1"/>
-              </w:rPr>
-              <w:t>Try to create new project with new test image and bucket name</w:t>
             </w:r>
           </w:p>
           <w:p>
@@ -171,7 +116,7 @@
               <w:pStyle w:val="ListParagraph"/>
               <w:numPr>
                 <w:ilvl w:val="0"/>
-                <w:numId w:val="13"/>
+                <w:numId w:val="16"/>
               </w:numPr>
               <w:rPr>
                 <w:color w:val="000000" w:themeColor="text1"/>
@@ -181,8 +126,132 @@
               <w:rPr>
                 <w:color w:val="000000" w:themeColor="text1"/>
               </w:rPr>
-              <w:t>Create new bucket</w:t>
-            </w:r>
+              <w:t xml:space="preserve">I appealed and asked that the account be unsuspended, citing that I will change some settings to make my </w:t>
+            </w:r>
+            <w:proofErr w:type="spellStart"/>
+            <w:r>
+              <w:rPr>
+                <w:color w:val="000000" w:themeColor="text1"/>
+              </w:rPr>
+              <w:t>github</w:t>
+            </w:r>
+            <w:proofErr w:type="spellEnd"/>
+            <w:r>
+              <w:rPr>
+                <w:color w:val="000000" w:themeColor="text1"/>
+              </w:rPr>
+              <w:t xml:space="preserve"> private and also delete the </w:t>
+            </w:r>
+            <w:proofErr w:type="spellStart"/>
+            <w:r>
+              <w:rPr>
+                <w:color w:val="000000" w:themeColor="text1"/>
+              </w:rPr>
+              <w:t>json</w:t>
+            </w:r>
+            <w:proofErr w:type="spellEnd"/>
+            <w:r>
+              <w:rPr>
+                <w:color w:val="000000" w:themeColor="text1"/>
+              </w:rPr>
+              <w:t xml:space="preserve"> private keys and make them disabled</w:t>
+            </w:r>
+          </w:p>
+          <w:p>
+            <w:pPr>
+              <w:pStyle w:val="ListParagraph"/>
+              <w:numPr>
+                <w:ilvl w:val="0"/>
+                <w:numId w:val="16"/>
+              </w:numPr>
+              <w:rPr>
+                <w:color w:val="000000" w:themeColor="text1"/>
+              </w:rPr>
+            </w:pPr>
+          </w:p>
+          <w:p>
+            <w:pPr>
+              <w:rPr>
+                <w:color w:val="00B050"/>
+              </w:rPr>
+            </w:pPr>
+          </w:p>
+          <w:p>
+            <w:pPr>
+              <w:rPr>
+                <w:color w:val="000000" w:themeColor="text1"/>
+              </w:rPr>
+            </w:pPr>
+            <w:r>
+              <w:rPr>
+                <w:color w:val="000000" w:themeColor="text1"/>
+              </w:rPr>
+              <w:t>Learnings</w:t>
+            </w:r>
+            <w:r>
+              <w:rPr>
+                <w:color w:val="000000" w:themeColor="text1"/>
+              </w:rPr>
+              <w:t>:</w:t>
+            </w:r>
+          </w:p>
+          <w:p>
+            <w:pPr>
+              <w:pStyle w:val="ListParagraph"/>
+              <w:numPr>
+                <w:ilvl w:val="0"/>
+                <w:numId w:val="14"/>
+              </w:numPr>
+              <w:rPr>
+                <w:color w:val="000000" w:themeColor="text1"/>
+              </w:rPr>
+            </w:pPr>
+            <w:r>
+              <w:rPr>
+                <w:color w:val="000000" w:themeColor="text1"/>
+              </w:rPr>
+              <w:t xml:space="preserve">Figure out a better way to store and access </w:t>
+            </w:r>
+            <w:proofErr w:type="spellStart"/>
+            <w:r>
+              <w:rPr>
+                <w:color w:val="000000" w:themeColor="text1"/>
+              </w:rPr>
+              <w:t>json</w:t>
+            </w:r>
+            <w:proofErr w:type="spellEnd"/>
+            <w:r>
+              <w:rPr>
+                <w:color w:val="000000" w:themeColor="text1"/>
+              </w:rPr>
+              <w:t xml:space="preserve"> for google cloud</w:t>
+            </w:r>
+          </w:p>
+          <w:p>
+            <w:pPr>
+              <w:pStyle w:val="ListParagraph"/>
+              <w:numPr>
+                <w:ilvl w:val="0"/>
+                <w:numId w:val="14"/>
+              </w:numPr>
+              <w:rPr>
+                <w:color w:val="000000" w:themeColor="text1"/>
+              </w:rPr>
+            </w:pPr>
+            <w:r>
+              <w:rPr>
+                <w:color w:val="000000" w:themeColor="text1"/>
+              </w:rPr>
+              <w:t>Check emails more often</w:t>
+            </w:r>
+          </w:p>
+          <w:p>
+            <w:pPr>
+              <w:pStyle w:val="ListParagraph"/>
+              <w:rPr>
+                <w:color w:val="000000" w:themeColor="text1"/>
+              </w:rPr>
+            </w:pPr>
           </w:p>
           <w:p>
             <w:pPr>
@@ -297,11 +366,48 @@
                 <w:lang w:val="en-GB"/>
               </w:rPr>
             </w:pPr>
-            <w:r>
-              <w:rPr>
-                <w:lang w:val="en-GB"/>
-              </w:rPr>
-              <w:t>https://doggydetector2022.herokuapp.com/</w:t>
+            <w:hyperlink r:id="rId5" w:history="1">
+              <w:r>
+                <w:rPr>
+                  <w:rStyle w:val="Hyperlink"/>
+                  <w:lang w:val="en-GB"/>
+                </w:rPr>
+                <w:t>https://doggydetector2022.herokuapp.com/</w:t>
+              </w:r>
+            </w:hyperlink>
+          </w:p>
+          <w:p>
+            <w:pPr>
+              <w:rPr>
+                <w:lang w:val="en-GB"/>
+              </w:rPr>
+            </w:pPr>
+          </w:p>
+          <w:p>
+            <w:pPr>
+              <w:rPr>
+                <w:lang w:val="en-GB"/>
+              </w:rPr>
+            </w:pPr>
+            <w:r>
+              <w:rPr>
+                <w:lang w:val="en-GB"/>
+              </w:rPr>
+              <w:t xml:space="preserve">Find a way to store the API access key as a secret on </w:t>
+            </w:r>
+            <w:proofErr w:type="spellStart"/>
+            <w:r>
+              <w:rPr>
+                <w:lang w:val="en-GB"/>
+              </w:rPr>
+              <w:t>github</w:t>
+            </w:r>
+            <w:proofErr w:type="spellEnd"/>
+            <w:r>
+              <w:rPr>
+                <w:lang w:val="en-GB"/>
+              </w:rPr>
+              <w:t xml:space="preserve"> and still have the application work</w:t>
             </w:r>
           </w:p>
           <w:p>
@@ -1774,7 +1880,7 @@
             <w:r>
               <w:t xml:space="preserve">Start working on front end </w:t>
             </w:r>
-            <w:hyperlink r:id="rId5" w:history="1">
+            <w:hyperlink r:id="rId6" w:history="1">
               <w:r>
                 <w:rPr>
                   <w:rStyle w:val="Hyperlink"/>
@@ -1892,7 +1998,7 @@
                 <w:color w:val="000000" w:themeColor="text1"/>
               </w:rPr>
             </w:pPr>
-            <w:hyperlink r:id="rId6" w:history="1">
+            <w:hyperlink r:id="rId7" w:history="1">
               <w:r>
                 <w:rPr>
                   <w:rStyle w:val="Hyperlink"/>
@@ -2176,7 +2282,7 @@
               </w:rPr>
               <w:t xml:space="preserve">I’ve tried following the instructions on </w:t>
             </w:r>
-            <w:hyperlink r:id="rId7" w:history="1">
+            <w:hyperlink r:id="rId8" w:history="1">
               <w:r>
                 <w:rPr>
                   <w:rStyle w:val="Hyperlink"/>
@@ -2243,7 +2349,7 @@
               </w:rPr>
               <w:t xml:space="preserve">I tried looking at the </w:t>
             </w:r>
-            <w:hyperlink r:id="rId8" w:history="1">
+            <w:hyperlink r:id="rId9" w:history="1">
               <w:r>
                 <w:rPr>
                   <w:rStyle w:val="Hyperlink"/>
@@ -2972,7 +3078,7 @@
                 <w:lang w:val="en-GB" w:eastAsia="en-US"/>
               </w:rPr>
             </w:pPr>
-            <w:hyperlink r:id="rId9" w:history="1">
+            <w:hyperlink r:id="rId10" w:history="1">
               <w:r>
                 <w:rPr>
                   <w:rStyle w:val="Hyperlink"/>
@@ -3438,7 +3544,7 @@
                 <w:color w:val="000000" w:themeColor="text1"/>
               </w:rPr>
             </w:pPr>
-            <w:hyperlink r:id="rId10" w:history="1">
+            <w:hyperlink r:id="rId11" w:history="1">
               <w:r>
                 <w:rPr>
                   <w:rFonts w:asciiTheme="minorHAnsi" w:hAnsiTheme="minorHAnsi" w:cstheme="minorHAnsi"/>
@@ -7079,7 +7185,7 @@
                 <w:szCs w:val="20"/>
               </w:rPr>
             </w:pPr>
-            <w:hyperlink r:id="rId11" w:history="1">
+            <w:hyperlink r:id="rId12" w:history="1">
               <w:r>
                 <w:rPr>
                   <w:rStyle w:val="Hyperlink"/>
@@ -8147,7 +8253,7 @@
                 <w:szCs w:val="20"/>
               </w:rPr>
             </w:pPr>
-            <w:hyperlink r:id="rId12" w:history="1">
+            <w:hyperlink r:id="rId13" w:history="1">
               <w:r>
                 <w:rPr>
                   <w:rStyle w:val="Hyperlink"/>
@@ -9543,7 +9649,7 @@
                 <w:lang w:val="en-GB" w:eastAsia="en-US"/>
               </w:rPr>
             </w:pPr>
-            <w:hyperlink r:id="rId13" w:history="1">
+            <w:hyperlink r:id="rId14" w:history="1">
               <w:r>
                 <w:rPr>
                   <w:rStyle w:val="Hyperlink"/>
@@ -11338,7 +11444,7 @@
               </w:rPr>
               <w:t xml:space="preserve"> I haven’t enabled permissions from this laptop. I need to see what is happening in this folder, and see if there is an equivalent for </w:t>
             </w:r>
-            <w:hyperlink r:id="rId14" w:history="1">
+            <w:hyperlink r:id="rId15" w:history="1">
               <w:r>
                 <w:rPr>
                   <w:rStyle w:val="Hyperlink"/>
@@ -18858,7 +18964,7 @@
               </w:rPr>
               <w:t xml:space="preserve">   </w:t>
             </w:r>
-            <w:hyperlink r:id="rId15" w:history="1">
+            <w:hyperlink r:id="rId16" w:history="1">
               <w:r>
                 <w:rPr>
                   <w:rStyle w:val="Hyperlink"/>
@@ -19306,7 +19412,7 @@
               </w:rPr>
               <w:t xml:space="preserve">See: </w:t>
             </w:r>
-            <w:hyperlink r:id="rId16" w:history="1">
+            <w:hyperlink r:id="rId17" w:history="1">
               <w:r>
                 <w:rPr>
                   <w:rStyle w:val="Hyperlink"/>
@@ -20393,6 +20499,118 @@
     </w:lvl>
   </w:abstractNum>
   <w:abstractNum w:abstractNumId="3" w15:restartNumberingAfterBreak="0">
+    <w:nsid w:val="294045D4"/>
+    <w:multiLevelType w:val="hybridMultilevel"/>
+    <w:tmpl w:val="E63E8D4C"/>
+    <w:lvl w:ilvl="0" w:tplc="84D0A296">
+      <w:numFmt w:val="bullet"/>
+      <w:lvlText w:val="-"/>
+      <w:lvlJc w:val="left"/>
+      <w:pPr>
+        <w:ind w:left="720" w:hanging="360"/>
+      </w:pPr>
+      <w:rPr>
+        <w:rFonts w:ascii="Times New Roman" w:eastAsia="Times New Roman" w:hAnsi="Times New Roman" w:cs="Times New Roman" w:hint="default"/>
+      </w:rPr>
+    </w:lvl>
+    <w:lvl w:ilvl="1" w:tplc="08090003" w:tentative="1">
+      <w:start w:val="1"/>
+      <w:numFmt w:val="bullet"/>
+      <w:lvlText w:val="o"/>
+      <w:lvlJc w:val="left"/>
+      <w:pPr>
+        <w:ind w:left="1440" w:hanging="360"/>
+      </w:pPr>
+      <w:rPr>
+        <w:rFonts w:ascii="Courier New" w:hAnsi="Courier New" w:cs="Courier New" w:hint="default"/>
+      </w:rPr>
+    </w:lvl>
+    <w:lvl w:ilvl="2" w:tplc="08090005" w:tentative="1">
+      <w:start w:val="1"/>
+      <w:numFmt w:val="bullet"/>
+      <w:lvlText w:val=""/>
+      <w:lvlJc w:val="left"/>
+      <w:pPr>
+        <w:ind w:left="2160" w:hanging="360"/>
+      </w:pPr>
+      <w:rPr>
+        <w:rFonts w:ascii="Wingdings" w:hAnsi="Wingdings" w:hint="default"/>
+      </w:rPr>
+    </w:lvl>
+    <w:lvl w:ilvl="3" w:tplc="08090001" w:tentative="1">
+      <w:start w:val="1"/>
+      <w:numFmt w:val="bullet"/>
+      <w:lvlText w:val=""/>
+      <w:lvlJc w:val="left"/>
+      <w:pPr>
+        <w:ind w:left="2880" w:hanging="360"/>
+      </w:pPr>
+      <w:rPr>
+        <w:rFonts w:ascii="Symbol" w:hAnsi="Symbol" w:hint="default"/>
+      </w:rPr>
+    </w:lvl>
+    <w:lvl w:ilvl="4" w:tplc="08090003" w:tentative="1">
+      <w:start w:val="1"/>
+      <w:numFmt w:val="bullet"/>
+      <w:lvlText w:val="o"/>
+      <w:lvlJc w:val="left"/>
+      <w:pPr>
+        <w:ind w:left="3600" w:hanging="360"/>
+      </w:pPr>
+      <w:rPr>
+        <w:rFonts w:ascii="Courier New" w:hAnsi="Courier New" w:cs="Courier New" w:hint="default"/>
+      </w:rPr>
+    </w:lvl>
+    <w:lvl w:ilvl="5" w:tplc="08090005" w:tentative="1">
+      <w:start w:val="1"/>
+      <w:numFmt w:val="bullet"/>
+      <w:lvlText w:val=""/>
+      <w:lvlJc w:val="left"/>
+      <w:pPr>
+        <w:ind w:left="4320" w:hanging="360"/>
+      </w:pPr>
+      <w:rPr>
+        <w:rFonts w:ascii="Wingdings" w:hAnsi="Wingdings" w:hint="default"/>
+      </w:rPr>
+    </w:lvl>
+    <w:lvl w:ilvl="6" w:tplc="08090001" w:tentative="1">
+      <w:start w:val="1"/>
+      <w:numFmt w:val="bullet"/>
+      <w:lvlText w:val=""/>
+      <w:lvlJc w:val="left"/>
+      <w:pPr>
+        <w:ind w:left="5040" w:hanging="360"/>
+      </w:pPr>
+      <w:rPr>
+        <w:rFonts w:ascii="Symbol" w:hAnsi="Symbol" w:hint="default"/>
+      </w:rPr>
+    </w:lvl>
+    <w:lvl w:ilvl="7" w:tplc="08090003" w:tentative="1">
+      <w:start w:val="1"/>
+      <w:numFmt w:val="bullet"/>
+      <w:lvlText w:val="o"/>
+      <w:lvlJc w:val="left"/>
+      <w:pPr>
+        <w:ind w:left="5760" w:hanging="360"/>
+      </w:pPr>
+      <w:rPr>
+        <w:rFonts w:ascii="Courier New" w:hAnsi="Courier New" w:cs="Courier New" w:hint="default"/>
+      </w:rPr>
+    </w:lvl>
+    <w:lvl w:ilvl="8" w:tplc="08090005" w:tentative="1">
+      <w:start w:val="1"/>
+      <w:numFmt w:val="bullet"/>
+      <w:lvlText w:val=""/>
+      <w:lvlJc w:val="left"/>
+      <w:pPr>
+        <w:ind w:left="6480" w:hanging="360"/>
+      </w:pPr>
+      <w:rPr>
+        <w:rFonts w:ascii="Wingdings" w:hAnsi="Wingdings" w:hint="default"/>
+      </w:rPr>
+    </w:lvl>
+  </w:abstractNum>
+  <w:abstractNum w:abstractNumId="4" w15:restartNumberingAfterBreak="0">
     <w:nsid w:val="29D87F9B"/>
     <w:multiLevelType w:val="hybridMultilevel"/>
     <w:tmpl w:val="569E5010"/>
@@ -20481,7 +20699,119 @@
       </w:pPr>
     </w:lvl>
   </w:abstractNum>
-  <w:abstractNum w:abstractNumId="4" w15:restartNumberingAfterBreak="0">
+  <w:abstractNum w:abstractNumId="5" w15:restartNumberingAfterBreak="0">
+    <w:nsid w:val="2B0B0FEB"/>
+    <w:multiLevelType w:val="hybridMultilevel"/>
+    <w:tmpl w:val="14A68F60"/>
+    <w:lvl w:ilvl="0" w:tplc="B1E8AD12">
+      <w:numFmt w:val="bullet"/>
+      <w:lvlText w:val="-"/>
+      <w:lvlJc w:val="left"/>
+      <w:pPr>
+        <w:ind w:left="720" w:hanging="360"/>
+      </w:pPr>
+      <w:rPr>
+        <w:rFonts w:ascii="Times New Roman" w:eastAsia="Times New Roman" w:hAnsi="Times New Roman" w:cs="Times New Roman" w:hint="default"/>
+      </w:rPr>
+    </w:lvl>
+    <w:lvl w:ilvl="1" w:tplc="08090003" w:tentative="1">
+      <w:start w:val="1"/>
+      <w:numFmt w:val="bullet"/>
+      <w:lvlText w:val="o"/>
+      <w:lvlJc w:val="left"/>
+      <w:pPr>
+        <w:ind w:left="1440" w:hanging="360"/>
+      </w:pPr>
+      <w:rPr>
+        <w:rFonts w:ascii="Courier New" w:hAnsi="Courier New" w:cs="Courier New" w:hint="default"/>
+      </w:rPr>
+    </w:lvl>
+    <w:lvl w:ilvl="2" w:tplc="08090005" w:tentative="1">
+      <w:start w:val="1"/>
+      <w:numFmt w:val="bullet"/>
+      <w:lvlText w:val=""/>
+      <w:lvlJc w:val="left"/>
+      <w:pPr>
+        <w:ind w:left="2160" w:hanging="360"/>
+      </w:pPr>
+      <w:rPr>
+        <w:rFonts w:ascii="Wingdings" w:hAnsi="Wingdings" w:hint="default"/>
+      </w:rPr>
+    </w:lvl>
+    <w:lvl w:ilvl="3" w:tplc="08090001" w:tentative="1">
+      <w:start w:val="1"/>
+      <w:numFmt w:val="bullet"/>
+      <w:lvlText w:val=""/>
+      <w:lvlJc w:val="left"/>
+      <w:pPr>
+        <w:ind w:left="2880" w:hanging="360"/>
+      </w:pPr>
+      <w:rPr>
+        <w:rFonts w:ascii="Symbol" w:hAnsi="Symbol" w:hint="default"/>
+      </w:rPr>
+    </w:lvl>
+    <w:lvl w:ilvl="4" w:tplc="08090003" w:tentative="1">
+      <w:start w:val="1"/>
+      <w:numFmt w:val="bullet"/>
+      <w:lvlText w:val="o"/>
+      <w:lvlJc w:val="left"/>
+      <w:pPr>
+        <w:ind w:left="3600" w:hanging="360"/>
+      </w:pPr>
+      <w:rPr>
+        <w:rFonts w:ascii="Courier New" w:hAnsi="Courier New" w:cs="Courier New" w:hint="default"/>
+      </w:rPr>
+    </w:lvl>
+    <w:lvl w:ilvl="5" w:tplc="08090005" w:tentative="1">
+      <w:start w:val="1"/>
+      <w:numFmt w:val="bullet"/>
+      <w:lvlText w:val=""/>
+      <w:lvlJc w:val="left"/>
+      <w:pPr>
+        <w:ind w:left="4320" w:hanging="360"/>
+      </w:pPr>
+      <w:rPr>
+        <w:rFonts w:ascii="Wingdings" w:hAnsi="Wingdings" w:hint="default"/>
+      </w:rPr>
+    </w:lvl>
+    <w:lvl w:ilvl="6" w:tplc="08090001" w:tentative="1">
+      <w:start w:val="1"/>
+      <w:numFmt w:val="bullet"/>
+      <w:lvlText w:val=""/>
+      <w:lvlJc w:val="left"/>
+      <w:pPr>
+        <w:ind w:left="5040" w:hanging="360"/>
+      </w:pPr>
+      <w:rPr>
+        <w:rFonts w:ascii="Symbol" w:hAnsi="Symbol" w:hint="default"/>
+      </w:rPr>
+    </w:lvl>
+    <w:lvl w:ilvl="7" w:tplc="08090003" w:tentative="1">
+      <w:start w:val="1"/>
+      <w:numFmt w:val="bullet"/>
+      <w:lvlText w:val="o"/>
+      <w:lvlJc w:val="left"/>
+      <w:pPr>
+        <w:ind w:left="5760" w:hanging="360"/>
+      </w:pPr>
+      <w:rPr>
+        <w:rFonts w:ascii="Courier New" w:hAnsi="Courier New" w:cs="Courier New" w:hint="default"/>
+      </w:rPr>
+    </w:lvl>
+    <w:lvl w:ilvl="8" w:tplc="08090005" w:tentative="1">
+      <w:start w:val="1"/>
+      <w:numFmt w:val="bullet"/>
+      <w:lvlText w:val=""/>
+      <w:lvlJc w:val="left"/>
+      <w:pPr>
+        <w:ind w:left="6480" w:hanging="360"/>
+      </w:pPr>
+      <w:rPr>
+        <w:rFonts w:ascii="Wingdings" w:hAnsi="Wingdings" w:hint="default"/>
+      </w:rPr>
+    </w:lvl>
+  </w:abstractNum>
+  <w:abstractNum w:abstractNumId="6" w15:restartNumberingAfterBreak="0">
     <w:nsid w:val="2CE50945"/>
     <w:multiLevelType w:val="hybridMultilevel"/>
     <w:tmpl w:val="2938C8BA"/>
@@ -20594,7 +20924,7 @@
       </w:rPr>
     </w:lvl>
   </w:abstractNum>
-  <w:abstractNum w:abstractNumId="5" w15:restartNumberingAfterBreak="0">
+  <w:abstractNum w:abstractNumId="7" w15:restartNumberingAfterBreak="0">
     <w:nsid w:val="2D80377B"/>
     <w:multiLevelType w:val="hybridMultilevel"/>
     <w:tmpl w:val="E45A0730"/>
@@ -20683,7 +21013,7 @@
       </w:pPr>
     </w:lvl>
   </w:abstractNum>
-  <w:abstractNum w:abstractNumId="6" w15:restartNumberingAfterBreak="0">
+  <w:abstractNum w:abstractNumId="8" w15:restartNumberingAfterBreak="0">
     <w:nsid w:val="33661311"/>
     <w:multiLevelType w:val="hybridMultilevel"/>
     <w:tmpl w:val="DD6C11D0"/>
@@ -20796,7 +21126,7 @@
       </w:rPr>
     </w:lvl>
   </w:abstractNum>
-  <w:abstractNum w:abstractNumId="7" w15:restartNumberingAfterBreak="0">
+  <w:abstractNum w:abstractNumId="9" w15:restartNumberingAfterBreak="0">
     <w:nsid w:val="341B1B1E"/>
     <w:multiLevelType w:val="hybridMultilevel"/>
     <w:tmpl w:val="569E5010"/>
@@ -20885,7 +21215,7 @@
       </w:pPr>
     </w:lvl>
   </w:abstractNum>
-  <w:abstractNum w:abstractNumId="8" w15:restartNumberingAfterBreak="0">
+  <w:abstractNum w:abstractNumId="10" w15:restartNumberingAfterBreak="0">
     <w:nsid w:val="39FA6BD9"/>
     <w:multiLevelType w:val="hybridMultilevel"/>
     <w:tmpl w:val="8BE8A3DC"/>
@@ -20997,7 +21327,7 @@
       </w:rPr>
     </w:lvl>
   </w:abstractNum>
-  <w:abstractNum w:abstractNumId="9" w15:restartNumberingAfterBreak="0">
+  <w:abstractNum w:abstractNumId="11" w15:restartNumberingAfterBreak="0">
     <w:nsid w:val="4CA943E0"/>
     <w:multiLevelType w:val="hybridMultilevel"/>
     <w:tmpl w:val="FE0CCD2E"/>
@@ -21086,7 +21416,119 @@
       </w:pPr>
     </w:lvl>
   </w:abstractNum>
-  <w:abstractNum w:abstractNumId="10" w15:restartNumberingAfterBreak="0">
+  <w:abstractNum w:abstractNumId="12" w15:restartNumberingAfterBreak="0">
+    <w:nsid w:val="53511539"/>
+    <w:multiLevelType w:val="hybridMultilevel"/>
+    <w:tmpl w:val="AA52BEA2"/>
+    <w:lvl w:ilvl="0" w:tplc="B43E44A4">
+      <w:numFmt w:val="bullet"/>
+      <w:lvlText w:val="-"/>
+      <w:lvlJc w:val="left"/>
+      <w:pPr>
+        <w:ind w:left="720" w:hanging="360"/>
+      </w:pPr>
+      <w:rPr>
+        <w:rFonts w:ascii="Times New Roman" w:eastAsia="Times New Roman" w:hAnsi="Times New Roman" w:cs="Times New Roman" w:hint="default"/>
+      </w:rPr>
+    </w:lvl>
+    <w:lvl w:ilvl="1" w:tplc="08090003" w:tentative="1">
+      <w:start w:val="1"/>
+      <w:numFmt w:val="bullet"/>
+      <w:lvlText w:val="o"/>
+      <w:lvlJc w:val="left"/>
+      <w:pPr>
+        <w:ind w:left="1440" w:hanging="360"/>
+      </w:pPr>
+      <w:rPr>
+        <w:rFonts w:ascii="Courier New" w:hAnsi="Courier New" w:cs="Courier New" w:hint="default"/>
+      </w:rPr>
+    </w:lvl>
+    <w:lvl w:ilvl="2" w:tplc="08090005" w:tentative="1">
+      <w:start w:val="1"/>
+      <w:numFmt w:val="bullet"/>
+      <w:lvlText w:val=""/>
+      <w:lvlJc w:val="left"/>
+      <w:pPr>
+        <w:ind w:left="2160" w:hanging="360"/>
+      </w:pPr>
+      <w:rPr>
+        <w:rFonts w:ascii="Wingdings" w:hAnsi="Wingdings" w:hint="default"/>
+      </w:rPr>
+    </w:lvl>
+    <w:lvl w:ilvl="3" w:tplc="08090001" w:tentative="1">
+      <w:start w:val="1"/>
+      <w:numFmt w:val="bullet"/>
+      <w:lvlText w:val=""/>
+      <w:lvlJc w:val="left"/>
+      <w:pPr>
+        <w:ind w:left="2880" w:hanging="360"/>
+      </w:pPr>
+      <w:rPr>
+        <w:rFonts w:ascii="Symbol" w:hAnsi="Symbol" w:hint="default"/>
+      </w:rPr>
+    </w:lvl>
+    <w:lvl w:ilvl="4" w:tplc="08090003" w:tentative="1">
+      <w:start w:val="1"/>
+      <w:numFmt w:val="bullet"/>
+      <w:lvlText w:val="o"/>
+      <w:lvlJc w:val="left"/>
+      <w:pPr>
+        <w:ind w:left="3600" w:hanging="360"/>
+      </w:pPr>
+      <w:rPr>
+        <w:rFonts w:ascii="Courier New" w:hAnsi="Courier New" w:cs="Courier New" w:hint="default"/>
+      </w:rPr>
+    </w:lvl>
+    <w:lvl w:ilvl="5" w:tplc="08090005" w:tentative="1">
+      <w:start w:val="1"/>
+      <w:numFmt w:val="bullet"/>
+      <w:lvlText w:val=""/>
+      <w:lvlJc w:val="left"/>
+      <w:pPr>
+        <w:ind w:left="4320" w:hanging="360"/>
+      </w:pPr>
+      <w:rPr>
+        <w:rFonts w:ascii="Wingdings" w:hAnsi="Wingdings" w:hint="default"/>
+      </w:rPr>
+    </w:lvl>
+    <w:lvl w:ilvl="6" w:tplc="08090001" w:tentative="1">
+      <w:start w:val="1"/>
+      <w:numFmt w:val="bullet"/>
+      <w:lvlText w:val=""/>
+      <w:lvlJc w:val="left"/>
+      <w:pPr>
+        <w:ind w:left="5040" w:hanging="360"/>
+      </w:pPr>
+      <w:rPr>
+        <w:rFonts w:ascii="Symbol" w:hAnsi="Symbol" w:hint="default"/>
+      </w:rPr>
+    </w:lvl>
+    <w:lvl w:ilvl="7" w:tplc="08090003" w:tentative="1">
+      <w:start w:val="1"/>
+      <w:numFmt w:val="bullet"/>
+      <w:lvlText w:val="o"/>
+      <w:lvlJc w:val="left"/>
+      <w:pPr>
+        <w:ind w:left="5760" w:hanging="360"/>
+      </w:pPr>
+      <w:rPr>
+        <w:rFonts w:ascii="Courier New" w:hAnsi="Courier New" w:cs="Courier New" w:hint="default"/>
+      </w:rPr>
+    </w:lvl>
+    <w:lvl w:ilvl="8" w:tplc="08090005" w:tentative="1">
+      <w:start w:val="1"/>
+      <w:numFmt w:val="bullet"/>
+      <w:lvlText w:val=""/>
+      <w:lvlJc w:val="left"/>
+      <w:pPr>
+        <w:ind w:left="6480" w:hanging="360"/>
+      </w:pPr>
+      <w:rPr>
+        <w:rFonts w:ascii="Wingdings" w:hAnsi="Wingdings" w:hint="default"/>
+      </w:rPr>
+    </w:lvl>
+  </w:abstractNum>
+  <w:abstractNum w:abstractNumId="13" w15:restartNumberingAfterBreak="0">
     <w:nsid w:val="5CB25CE4"/>
     <w:multiLevelType w:val="hybridMultilevel"/>
     <w:tmpl w:val="F40E5418"/>
@@ -21175,7 +21617,7 @@
       </w:pPr>
     </w:lvl>
   </w:abstractNum>
-  <w:abstractNum w:abstractNumId="11" w15:restartNumberingAfterBreak="0">
+  <w:abstractNum w:abstractNumId="14" w15:restartNumberingAfterBreak="0">
     <w:nsid w:val="76EF1079"/>
     <w:multiLevelType w:val="hybridMultilevel"/>
     <w:tmpl w:val="0DB67532"/>
@@ -21287,7 +21729,7 @@
       </w:rPr>
     </w:lvl>
   </w:abstractNum>
-  <w:abstractNum w:abstractNumId="12" w15:restartNumberingAfterBreak="0">
+  <w:abstractNum w:abstractNumId="15" w15:restartNumberingAfterBreak="0">
     <w:nsid w:val="7C3E2F52"/>
     <w:multiLevelType w:val="hybridMultilevel"/>
     <w:tmpl w:val="E45A0730"/>
@@ -21377,28 +21819,28 @@
     </w:lvl>
   </w:abstractNum>
   <w:num w:numId="1" w16cid:durableId="839731108">
-    <w:abstractNumId w:val="11"/>
+    <w:abstractNumId w:val="14"/>
   </w:num>
   <w:num w:numId="2" w16cid:durableId="341905597">
     <w:abstractNumId w:val="0"/>
   </w:num>
   <w:num w:numId="3" w16cid:durableId="2058893726">
+    <w:abstractNumId w:val="8"/>
+  </w:num>
+  <w:num w:numId="4" w16cid:durableId="868228361">
+    <w:abstractNumId w:val="13"/>
+  </w:num>
+  <w:num w:numId="5" w16cid:durableId="801046713">
+    <w:abstractNumId w:val="15"/>
+  </w:num>
+  <w:num w:numId="6" w16cid:durableId="1387024923">
     <w:abstractNumId w:val="6"/>
   </w:num>
-  <w:num w:numId="4" w16cid:durableId="868228361">
-    <w:abstractNumId w:val="10"/>
-  </w:num>
-  <w:num w:numId="5" w16cid:durableId="801046713">
-    <w:abstractNumId w:val="12"/>
-  </w:num>
-  <w:num w:numId="6" w16cid:durableId="1387024923">
-    <w:abstractNumId w:val="4"/>
-  </w:num>
   <w:num w:numId="7" w16cid:durableId="625476085">
-    <w:abstractNumId w:val="5"/>
+    <w:abstractNumId w:val="7"/>
   </w:num>
   <w:num w:numId="8" w16cid:durableId="1174959499">
-    <w:abstractNumId w:val="9"/>
+    <w:abstractNumId w:val="11"/>
   </w:num>
   <w:num w:numId="9" w16cid:durableId="237715517">
     <w:abstractNumId w:val="2"/>
@@ -21407,13 +21849,22 @@
     <w:abstractNumId w:val="1"/>
   </w:num>
   <w:num w:numId="11" w16cid:durableId="710036088">
-    <w:abstractNumId w:val="7"/>
+    <w:abstractNumId w:val="9"/>
   </w:num>
   <w:num w:numId="12" w16cid:durableId="1025525713">
+    <w:abstractNumId w:val="4"/>
+  </w:num>
+  <w:num w:numId="13" w16cid:durableId="1895462950">
+    <w:abstractNumId w:val="10"/>
+  </w:num>
+  <w:num w:numId="14" w16cid:durableId="1260069361">
     <w:abstractNumId w:val="3"/>
   </w:num>
-  <w:num w:numId="13" w16cid:durableId="1895462950">
-    <w:abstractNumId w:val="8"/>
+  <w:num w:numId="15" w16cid:durableId="1928953155">
+    <w:abstractNumId w:val="12"/>
+  </w:num>
+  <w:num w:numId="16" w16cid:durableId="81344003">
+    <w:abstractNumId w:val="5"/>
   </w:num>
 </w:numbering>
 </file>

</xml_diff>

<commit_message>
Update fast.py with new .json file
</commit_message>
<xml_diff>
--- a/notebooks/Progress Notes.docx
+++ b/notebooks/Progress Notes.docx
@@ -49,36 +49,53 @@
                 <w:sz w:val="20"/>
                 <w:szCs w:val="20"/>
               </w:rPr>
-              <w:t>2</w:t>
-            </w:r>
-            <w:r>
-              <w:rPr>
-                <w:rFonts w:asciiTheme="minorHAnsi" w:hAnsiTheme="minorHAnsi" w:cstheme="minorHAnsi"/>
-                <w:sz w:val="20"/>
-                <w:szCs w:val="20"/>
-              </w:rPr>
-              <w:t>4</w:t>
-            </w:r>
-            <w:r>
-              <w:rPr>
-                <w:rFonts w:asciiTheme="minorHAnsi" w:hAnsiTheme="minorHAnsi" w:cstheme="minorHAnsi"/>
-                <w:sz w:val="20"/>
-                <w:szCs w:val="20"/>
-              </w:rPr>
-              <w:t>-04-2022</w:t>
-            </w:r>
-          </w:p>
-          <w:p>
-            <w:pPr>
-              <w:rPr>
-                <w:color w:val="000000" w:themeColor="text1"/>
-              </w:rPr>
-            </w:pPr>
-            <w:r>
-              <w:rPr>
+              <w:t>24-04-2022</w:t>
+            </w:r>
+          </w:p>
+          <w:p>
+            <w:r>
+              <w:t xml:space="preserve">Rebuild and </w:t>
+            </w:r>
+            <w:proofErr w:type="spellStart"/>
+            <w:r>
+              <w:t>redeploy</w:t>
+            </w:r>
+            <w:proofErr w:type="spellEnd"/>
+            <w:r>
+              <w:t xml:space="preserve"> docker</w:t>
+            </w:r>
+          </w:p>
+          <w:p/>
+          <w:p/>
+          <w:p/>
+          <w:p>
+            <w:pPr>
+              <w:rPr>
+                <w:b/>
+                <w:bCs/>
                 <w:color w:val="FF0000"/>
               </w:rPr>
+            </w:pPr>
+            <w:r>
+              <w:rPr>
+                <w:b/>
+                <w:bCs/>
+                <w:color w:val="FF0000"/>
+              </w:rPr>
               <w:t>Issue</w:t>
+            </w:r>
+          </w:p>
+          <w:p>
+            <w:pPr>
+              <w:rPr>
+                <w:color w:val="ED7D31" w:themeColor="accent2"/>
+              </w:rPr>
+            </w:pPr>
+            <w:r>
+              <w:rPr>
+                <w:color w:val="ED7D31" w:themeColor="accent2"/>
+              </w:rPr>
+              <w:t>Note for future reference, this is the fastest way to iterate through the API</w:t>
             </w:r>
           </w:p>
           <w:p>
@@ -97,7 +114,25 @@
                 <w:rPr>
                   <w:rStyle w:val="Hyperlink"/>
                 </w:rPr>
-                <w:t>http://localhost:8000/</w:t>
+                <w:t>http://localhost:80</w:t>
+              </w:r>
+              <w:r>
+                <w:rPr>
+                  <w:rStyle w:val="Hyperlink"/>
+                </w:rPr>
+                <w:t>0</w:t>
+              </w:r>
+              <w:r>
+                <w:rPr>
+                  <w:rStyle w:val="Hyperlink"/>
+                </w:rPr>
+                <w:t>0</w:t>
+              </w:r>
+              <w:r>
+                <w:rPr>
+                  <w:rStyle w:val="Hyperlink"/>
+                </w:rPr>
+                <w:t>/</w:t>
               </w:r>
             </w:hyperlink>
           </w:p>
@@ -132,6 +167,31 @@
           </w:p>
           <w:p/>
           <w:p>
+            <w:pPr>
+              <w:rPr>
+                <w:b/>
+                <w:bCs/>
+                <w:color w:val="00B050"/>
+              </w:rPr>
+            </w:pPr>
+            <w:r>
+              <w:rPr>
+                <w:b/>
+                <w:bCs/>
+                <w:color w:val="00B050"/>
+              </w:rPr>
+              <w:t>Solutio</w:t>
+            </w:r>
+            <w:r>
+              <w:rPr>
+                <w:b/>
+                <w:bCs/>
+                <w:color w:val="00B050"/>
+              </w:rPr>
+              <w:t>n:</w:t>
+            </w:r>
+          </w:p>
+          <w:p>
             <w:r>
               <w:t xml:space="preserve">Next steps: Find references to the old </w:t>
             </w:r>
@@ -149,29 +209,25 @@
             </w:r>
             <w:proofErr w:type="spellEnd"/>
           </w:p>
-          <w:p/>
-          <w:p/>
-          <w:p>
-            <w:r>
-              <w:t>docker images</w:t>
-            </w:r>
-          </w:p>
-          <w:p>
-            <w:r>
-              <w:t>docker run -e PORT=8000 -p 8000:8000</w:t>
-            </w:r>
-            <w:r>
-              <w:t xml:space="preserve"> </w:t>
-            </w:r>
-            <w:r>
-              <w:rPr>
-                <w:rFonts w:ascii="Menlo" w:eastAsiaTheme="minorHAnsi" w:hAnsi="Menlo" w:cs="Menlo"/>
-                <w:color w:val="000000"/>
-                <w:sz w:val="22"/>
-                <w:szCs w:val="22"/>
-                <w:lang w:val="en-GB" w:eastAsia="en-US"/>
-              </w:rPr>
-              <w:t>gcr.io/doggy-detector-2022/doggy-detector-2022-image</w:t>
+          <w:p>
+            <w:r>
+              <w:t>I found that in line 26 of fast.py, there is a reference to the old .</w:t>
+            </w:r>
+            <w:proofErr w:type="spellStart"/>
+            <w:r>
+              <w:t>json</w:t>
+            </w:r>
+            <w:proofErr w:type="spellEnd"/>
+            <w:r>
+              <w:t xml:space="preserve"> file. I replaced it with the new .</w:t>
+            </w:r>
+            <w:proofErr w:type="spellStart"/>
+            <w:r>
+              <w:t>json</w:t>
+            </w:r>
+            <w:proofErr w:type="spellEnd"/>
+            <w:r>
+              <w:t xml:space="preserve"> file and it now works.</w:t>
             </w:r>
           </w:p>
           <w:p/>
@@ -2096,23 +2152,7 @@
                 <w:sz w:val="20"/>
                 <w:szCs w:val="20"/>
               </w:rPr>
-              <w:t>2</w:t>
-            </w:r>
-            <w:r>
-              <w:rPr>
-                <w:rFonts w:asciiTheme="minorHAnsi" w:hAnsiTheme="minorHAnsi" w:cstheme="minorHAnsi"/>
-                <w:sz w:val="20"/>
-                <w:szCs w:val="20"/>
-              </w:rPr>
-              <w:t>2</w:t>
-            </w:r>
-            <w:r>
-              <w:rPr>
-                <w:rFonts w:asciiTheme="minorHAnsi" w:hAnsiTheme="minorHAnsi" w:cstheme="minorHAnsi"/>
-                <w:sz w:val="20"/>
-                <w:szCs w:val="20"/>
-              </w:rPr>
-              <w:t>-04-2022</w:t>
+              <w:t>22-04-2022</w:t>
             </w:r>
           </w:p>
           <w:p>
@@ -24493,6 +24533,7 @@
   <w:style w:type="character" w:default="1" w:styleId="DefaultParagraphFont">
     <w:name w:val="Default Paragraph Font"/>
     <w:uiPriority w:val="1"/>
+    <w:semiHidden/>
     <w:unhideWhenUsed/>
   </w:style>
   <w:style w:type="table" w:default="1" w:styleId="TableNormal">

</xml_diff>

<commit_message>
Re-train model with all images
</commit_message>
<xml_diff>
--- a/notebooks/Progress Notes.docx
+++ b/notebooks/Progress Notes.docx
@@ -66,19 +66,6 @@
                 <w:szCs w:val="20"/>
               </w:rPr>
               <w:t>-04-2022</w:t>
-            </w:r>
-          </w:p>
-          <w:p>
-            <w:pPr>
-              <w:rPr>
-                <w:color w:val="000000" w:themeColor="text1"/>
-              </w:rPr>
-            </w:pPr>
-            <w:r>
-              <w:rPr>
-                <w:color w:val="000000" w:themeColor="text1"/>
-              </w:rPr>
-              <w:t>Improve machine learning model</w:t>
             </w:r>
           </w:p>
           <w:p>

</xml_diff>

<commit_message>
update predictor to investigate how to extract multiple predictions
</commit_message>
<xml_diff>
--- a/notebooks/Progress Notes.docx
+++ b/notebooks/Progress Notes.docx
@@ -49,28 +49,68 @@
                 <w:sz w:val="20"/>
                 <w:szCs w:val="20"/>
               </w:rPr>
-              <w:t>30</w:t>
-            </w:r>
-            <w:r>
-              <w:rPr>
-                <w:rFonts w:asciiTheme="minorHAnsi" w:hAnsiTheme="minorHAnsi" w:cstheme="minorHAnsi"/>
-                <w:sz w:val="20"/>
-                <w:szCs w:val="20"/>
-              </w:rPr>
-              <w:t>-04-2022</w:t>
-            </w:r>
-          </w:p>
-          <w:p>
-            <w:r>
-              <w:t xml:space="preserve">Work on </w:t>
+              <w:t>2</w:t>
+            </w:r>
+            <w:r>
+              <w:rPr>
+                <w:rFonts w:asciiTheme="minorHAnsi" w:hAnsiTheme="minorHAnsi" w:cstheme="minorHAnsi"/>
+                <w:sz w:val="20"/>
+                <w:szCs w:val="20"/>
+              </w:rPr>
+              <w:t>-05</w:t>
+            </w:r>
+            <w:r>
+              <w:rPr>
+                <w:rFonts w:asciiTheme="minorHAnsi" w:hAnsiTheme="minorHAnsi" w:cstheme="minorHAnsi"/>
+                <w:sz w:val="20"/>
+                <w:szCs w:val="20"/>
+              </w:rPr>
+              <w:t>-2022</w:t>
+            </w:r>
+          </w:p>
+          <w:p>
+            <w:r>
+              <w:t xml:space="preserve">Work out how to extract multiple predictions from </w:t>
             </w:r>
             <w:proofErr w:type="spellStart"/>
             <w:r>
-              <w:t>Github</w:t>
+              <w:t>dog_breed_prediction</w:t>
             </w:r>
             <w:proofErr w:type="spellEnd"/>
             <w:r>
-              <w:t xml:space="preserve"> Secrets</w:t>
+              <w:t xml:space="preserve"> using “make predict_locally”</w:t>
+            </w:r>
+          </w:p>
+          <w:p/>
+          <w:p>
+            <w:pPr>
+              <w:pStyle w:val="Heading2"/>
+              <w:rPr>
+                <w:rFonts w:asciiTheme="minorHAnsi" w:hAnsiTheme="minorHAnsi" w:cstheme="minorHAnsi"/>
+                <w:sz w:val="20"/>
+                <w:szCs w:val="20"/>
+              </w:rPr>
+            </w:pPr>
+            <w:r>
+              <w:rPr>
+                <w:rFonts w:asciiTheme="minorHAnsi" w:hAnsiTheme="minorHAnsi" w:cstheme="minorHAnsi"/>
+                <w:sz w:val="20"/>
+                <w:szCs w:val="20"/>
+              </w:rPr>
+              <w:t>1-05</w:t>
+            </w:r>
+            <w:r>
+              <w:rPr>
+                <w:rFonts w:asciiTheme="minorHAnsi" w:hAnsiTheme="minorHAnsi" w:cstheme="minorHAnsi"/>
+                <w:sz w:val="20"/>
+                <w:szCs w:val="20"/>
+              </w:rPr>
+              <w:t>-2022</w:t>
+            </w:r>
+          </w:p>
+          <w:p>
+            <w:r>
+              <w:t>Work on extracting multiple breed predictions</w:t>
             </w:r>
           </w:p>
           <w:p>
@@ -1048,6 +1088,70 @@
           <w:p>
             <w:pPr>
               <w:rPr>
+                <w:rFonts w:asciiTheme="minorHAnsi" w:hAnsiTheme="minorHAnsi" w:cstheme="minorHAnsi"/>
+                <w:color w:val="000000"/>
+                <w:sz w:val="20"/>
+                <w:szCs w:val="20"/>
+                <w:lang w:val="en-GB"/>
+              </w:rPr>
+            </w:pPr>
+          </w:p>
+          <w:p/>
+          <w:p>
+            <w:r>
+              <w:t>Test on local docker</w:t>
+            </w:r>
+          </w:p>
+          <w:p>
+            <w:r>
+              <w:t>Test on API</w:t>
+            </w:r>
+          </w:p>
+          <w:p>
+            <w:r>
+              <w:t>Test with front end</w:t>
+            </w:r>
+          </w:p>
+          <w:p/>
+          <w:p/>
+          <w:p>
+            <w:r>
+              <w:t xml:space="preserve">Work on </w:t>
+            </w:r>
+            <w:proofErr w:type="spellStart"/>
+            <w:r>
+              <w:t>Github</w:t>
+            </w:r>
+            <w:proofErr w:type="spellEnd"/>
+            <w:r>
+              <w:t xml:space="preserve"> Secrets</w:t>
+            </w:r>
+          </w:p>
+          <w:p>
+            <w:pPr>
+              <w:rPr>
+                <w:rFonts w:asciiTheme="minorHAnsi" w:hAnsiTheme="minorHAnsi" w:cstheme="minorHAnsi"/>
+                <w:color w:val="000000"/>
+                <w:sz w:val="20"/>
+                <w:szCs w:val="20"/>
+                <w:lang w:val="en-GB"/>
+              </w:rPr>
+            </w:pPr>
+          </w:p>
+          <w:p>
+            <w:pPr>
+              <w:rPr>
+                <w:rFonts w:asciiTheme="minorHAnsi" w:hAnsiTheme="minorHAnsi" w:cstheme="minorHAnsi"/>
+                <w:color w:val="000000"/>
+                <w:sz w:val="20"/>
+                <w:szCs w:val="20"/>
+                <w:lang w:val="en-GB"/>
+              </w:rPr>
+            </w:pPr>
+          </w:p>
+          <w:p>
+            <w:pPr>
+              <w:rPr>
                 <w:color w:val="00B050"/>
               </w:rPr>
             </w:pPr>
@@ -1436,6 +1540,7 @@
                 <w:bCs/>
                 <w:color w:val="000000" w:themeColor="text1"/>
               </w:rPr>
+              <w:lastRenderedPageBreak/>
               <w:t xml:space="preserve">- </w:t>
             </w:r>
             <w:proofErr w:type="spellStart"/>
@@ -1601,6 +1706,102 @@
               <w:t>History</w:t>
             </w:r>
           </w:p>
+          <w:p>
+            <w:pPr>
+              <w:pStyle w:val="Heading2"/>
+              <w:rPr>
+                <w:rFonts w:asciiTheme="minorHAnsi" w:hAnsiTheme="minorHAnsi" w:cstheme="minorHAnsi"/>
+                <w:sz w:val="20"/>
+                <w:szCs w:val="20"/>
+              </w:rPr>
+            </w:pPr>
+            <w:r>
+              <w:rPr>
+                <w:rFonts w:asciiTheme="minorHAnsi" w:hAnsiTheme="minorHAnsi" w:cstheme="minorHAnsi"/>
+                <w:sz w:val="20"/>
+                <w:szCs w:val="20"/>
+              </w:rPr>
+              <w:t>30</w:t>
+            </w:r>
+            <w:r>
+              <w:rPr>
+                <w:rFonts w:asciiTheme="minorHAnsi" w:hAnsiTheme="minorHAnsi" w:cstheme="minorHAnsi"/>
+                <w:sz w:val="20"/>
+                <w:szCs w:val="20"/>
+              </w:rPr>
+              <w:t>-04-2022</w:t>
+            </w:r>
+          </w:p>
+          <w:p>
+            <w:r>
+              <w:t>Created secrets in GitHub</w:t>
+            </w:r>
+          </w:p>
+          <w:p>
+            <w:r>
+              <w:t>Update code to include secrets:</w:t>
+            </w:r>
+          </w:p>
+          <w:p/>
+          <w:p>
+            <w:r>
+              <w:t>Fast.py --line 26</w:t>
+            </w:r>
+          </w:p>
+          <w:p/>
+          <w:p>
+            <w:r>
+              <w:t>Still not quite sure how to inject secrets. It looks like Rebecca found a way to do it using secrets. Might need to use a .</w:t>
+            </w:r>
+            <w:proofErr w:type="spellStart"/>
+            <w:r>
+              <w:t>yaml</w:t>
+            </w:r>
+            <w:proofErr w:type="spellEnd"/>
+            <w:r>
+              <w:t xml:space="preserve"> file</w:t>
+            </w:r>
+          </w:p>
+          <w:p>
+            <w:r>
+              <w:t>https://canovasjm.netlify.app/2021/01/12/github-secrets-from-python-and-r/</w:t>
+            </w:r>
+            <w:r>
+              <w:t xml:space="preserve"> </w:t>
+            </w:r>
+          </w:p>
+          <w:p/>
+          <w:p>
+            <w:r>
+              <w:t xml:space="preserve">Give up on </w:t>
+            </w:r>
+            <w:proofErr w:type="spellStart"/>
+            <w:r>
+              <w:t>github</w:t>
+            </w:r>
+            <w:proofErr w:type="spellEnd"/>
+            <w:r>
+              <w:t xml:space="preserve"> secrets, just upload a public repository without </w:t>
+            </w:r>
+            <w:proofErr w:type="gramStart"/>
+            <w:r>
+              <w:t>the .</w:t>
+            </w:r>
+            <w:proofErr w:type="spellStart"/>
+            <w:r>
+              <w:t>json</w:t>
+            </w:r>
+            <w:proofErr w:type="spellEnd"/>
+            <w:proofErr w:type="gramEnd"/>
+            <w:r>
+              <w:t xml:space="preserve"> key</w:t>
+            </w:r>
+          </w:p>
+          <w:p/>
+          <w:p/>
+          <w:p/>
+          <w:p/>
+          <w:p/>
           <w:p>
             <w:pPr>
               <w:pStyle w:val="Heading2"/>
@@ -2167,6 +2368,7 @@
                 <w:bCs/>
                 <w:color w:val="000000" w:themeColor="text1"/>
               </w:rPr>
+              <w:lastRenderedPageBreak/>
               <w:t>ModuleNotFoundError</w:t>
             </w:r>
             <w:proofErr w:type="spellEnd"/>
@@ -2992,7 +3194,6 @@
                 <w:bCs/>
                 <w:color w:val="000000" w:themeColor="text1"/>
               </w:rPr>
-              <w:lastRenderedPageBreak/>
               <w:t xml:space="preserve">    --image gcr.io/$PROJECT_ID/$DOCKER_IMAGE_NAME \</w:t>
             </w:r>
           </w:p>
@@ -3608,6 +3809,7 @@
               <w:rPr>
                 <w:rFonts w:asciiTheme="minorHAnsi" w:hAnsiTheme="minorHAnsi" w:cstheme="minorHAnsi"/>
               </w:rPr>
+              <w:lastRenderedPageBreak/>
               <w:t>I found that in line 26 of fast.py, there is a reference to the old .</w:t>
             </w:r>
             <w:proofErr w:type="spellStart"/>
@@ -3809,7 +4011,6 @@
                 <w:rFonts w:asciiTheme="minorHAnsi" w:hAnsiTheme="minorHAnsi" w:cstheme="minorHAnsi"/>
                 <w:color w:val="000000" w:themeColor="text1"/>
               </w:rPr>
-              <w:lastRenderedPageBreak/>
               <w:t>I get the following response:</w:t>
             </w:r>
           </w:p>
@@ -4225,6 +4426,7 @@
                 <w:sz w:val="20"/>
                 <w:szCs w:val="20"/>
               </w:rPr>
+              <w:lastRenderedPageBreak/>
               <w:t>20-04-2022</w:t>
             </w:r>
           </w:p>
@@ -4524,7 +4726,6 @@
               <w:rPr>
                 <w:rFonts w:asciiTheme="minorHAnsi" w:hAnsiTheme="minorHAnsi" w:cstheme="minorHAnsi"/>
               </w:rPr>
-              <w:lastRenderedPageBreak/>
               <w:t xml:space="preserve">- echo $DOCKER_IMAGE_NAME </w:t>
             </w:r>
             <w:r>
@@ -5109,6 +5310,7 @@
                 <w:sz w:val="20"/>
                 <w:szCs w:val="20"/>
               </w:rPr>
+              <w:lastRenderedPageBreak/>
               <w:t>16-04-2022</w:t>
             </w:r>
           </w:p>
@@ -6042,6 +6244,7 @@
               <w:rPr>
                 <w:rFonts w:asciiTheme="minorHAnsi" w:hAnsiTheme="minorHAnsi" w:cstheme="minorHAnsi"/>
               </w:rPr>
+              <w:lastRenderedPageBreak/>
               <w:t xml:space="preserve">Start working on front end </w:t>
             </w:r>
             <w:hyperlink r:id="rId17" w:history="1">
@@ -6746,6 +6949,7 @@
               <w:rPr>
                 <w:rFonts w:asciiTheme="minorHAnsi" w:hAnsiTheme="minorHAnsi" w:cstheme="minorHAnsi"/>
               </w:rPr>
+              <w:lastRenderedPageBreak/>
               <w:t>echo $DOCKER_IMAGE_NAME</w:t>
             </w:r>
           </w:p>
@@ -6980,7 +7184,6 @@
               <w:rPr>
                 <w:rFonts w:asciiTheme="minorHAnsi" w:hAnsiTheme="minorHAnsi" w:cstheme="minorHAnsi"/>
               </w:rPr>
-              <w:lastRenderedPageBreak/>
               <w:t>11-03-2022</w:t>
             </w:r>
           </w:p>
@@ -8030,6 +8233,7 @@
                 <w:sz w:val="20"/>
                 <w:szCs w:val="20"/>
               </w:rPr>
+              <w:lastRenderedPageBreak/>
               <w:t>Issue</w:t>
             </w:r>
           </w:p>
@@ -10541,7 +10745,6 @@
                 <w:sz w:val="20"/>
                 <w:szCs w:val="20"/>
               </w:rPr>
-              <w:lastRenderedPageBreak/>
               <w:t>Run the docker build process</w:t>
             </w:r>
           </w:p>
@@ -11931,6 +12134,7 @@
                 <w:sz w:val="20"/>
                 <w:szCs w:val="20"/>
               </w:rPr>
+              <w:lastRenderedPageBreak/>
               <w:t>-e K_SERVICE=dev \</w:t>
             </w:r>
           </w:p>
@@ -14701,7 +14905,6 @@
                 <w:sz w:val="20"/>
                 <w:szCs w:val="20"/>
               </w:rPr>
-              <w:lastRenderedPageBreak/>
               <w:t>20-03-2022</w:t>
             </w:r>
           </w:p>
@@ -15887,6 +16090,7 @@
                 <w:sz w:val="20"/>
                 <w:szCs w:val="20"/>
               </w:rPr>
+              <w:lastRenderedPageBreak/>
               <w:t>Solution</w:t>
             </w:r>
           </w:p>
@@ -16346,7 +16550,6 @@
                 <w:sz w:val="20"/>
                 <w:szCs w:val="20"/>
               </w:rPr>
-              <w:lastRenderedPageBreak/>
               <w:t>Update git for the laptop</w:t>
             </w:r>
           </w:p>
@@ -17764,6 +17967,7 @@
                 <w:sz w:val="20"/>
                 <w:szCs w:val="20"/>
               </w:rPr>
+              <w:lastRenderedPageBreak/>
               <w:t xml:space="preserve">It looks like the current working directory doesn’t have </w:t>
             </w:r>
             <w:proofErr w:type="spellStart"/>
@@ -18204,7 +18408,6 @@
                 <w:sz w:val="20"/>
                 <w:szCs w:val="20"/>
               </w:rPr>
-              <w:lastRenderedPageBreak/>
               <w:t>07-03-2022</w:t>
             </w:r>
           </w:p>
@@ -19560,6 +19763,7 @@
               <w:rPr>
                 <w:rFonts w:asciiTheme="minorHAnsi" w:hAnsiTheme="minorHAnsi" w:cstheme="minorHAnsi"/>
               </w:rPr>
+              <w:lastRenderedPageBreak/>
               <w:t xml:space="preserve">  File "/root/.local/lib/python3.7/site-packages/matplotlib/__init__.py", line 208, in &lt;module&gt;</w:t>
             </w:r>
           </w:p>
@@ -21783,6 +21987,7 @@
                 <w:szCs w:val="20"/>
                 <w:lang w:val="en-GB"/>
               </w:rPr>
+              <w:lastRenderedPageBreak/>
               <w:t>-</w:t>
             </w:r>
             <w:r>
@@ -24130,6 +24335,7 @@
                 <w:sz w:val="20"/>
                 <w:szCs w:val="20"/>
               </w:rPr>
+              <w:lastRenderedPageBreak/>
               <w:t>26-02-2022</w:t>
             </w:r>
           </w:p>

</xml_diff>

<commit_message>
Update predictor.py to explore the outcome matrix
</commit_message>
<xml_diff>
--- a/notebooks/Progress Notes.docx
+++ b/notebooks/Progress Notes.docx
@@ -49,7 +49,7 @@
                 <w:sz w:val="20"/>
                 <w:szCs w:val="20"/>
               </w:rPr>
-              <w:t>2</w:t>
+              <w:t>3</w:t>
             </w:r>
             <w:r>
               <w:rPr>
@@ -68,51 +68,19 @@
               <w:t>-2022</w:t>
             </w:r>
           </w:p>
-          <w:p>
-            <w:r>
-              <w:t xml:space="preserve">Work out how to extract multiple predictions from </w:t>
-            </w:r>
-            <w:proofErr w:type="spellStart"/>
-            <w:r>
-              <w:t>dog_breed_prediction</w:t>
-            </w:r>
-            <w:proofErr w:type="spellEnd"/>
-            <w:r>
-              <w:t xml:space="preserve"> using “make predict_locally”</w:t>
-            </w:r>
-          </w:p>
           <w:p/>
           <w:p>
-            <w:pPr>
-              <w:pStyle w:val="Heading2"/>
-              <w:rPr>
-                <w:rFonts w:asciiTheme="minorHAnsi" w:hAnsiTheme="minorHAnsi" w:cstheme="minorHAnsi"/>
-                <w:sz w:val="20"/>
-                <w:szCs w:val="20"/>
-              </w:rPr>
-            </w:pPr>
-            <w:r>
-              <w:rPr>
-                <w:rFonts w:asciiTheme="minorHAnsi" w:hAnsiTheme="minorHAnsi" w:cstheme="minorHAnsi"/>
-                <w:sz w:val="20"/>
-                <w:szCs w:val="20"/>
-              </w:rPr>
-              <w:t>1-05</w:t>
-            </w:r>
-            <w:r>
-              <w:rPr>
-                <w:rFonts w:asciiTheme="minorHAnsi" w:hAnsiTheme="minorHAnsi" w:cstheme="minorHAnsi"/>
-                <w:sz w:val="20"/>
-                <w:szCs w:val="20"/>
-              </w:rPr>
-              <w:t>-2022</w:t>
-            </w:r>
-          </w:p>
-          <w:p>
-            <w:r>
-              <w:t>Work on extracting multiple breed predictions</w:t>
-            </w:r>
-          </w:p>
+            <w:r>
+              <w:t>Utilise arg. Partition to get the top values in the prediction</w:t>
+            </w:r>
+          </w:p>
+          <w:p/>
+          <w:p>
+            <w:r>
+              <w:t>https://stackoverflow.com/questions/6910641/how-do-i-get-indices-of-n-maximum-values-in-a-numpy-array/23734295#23734295</w:t>
+            </w:r>
+          </w:p>
+          <w:p/>
           <w:p>
             <w:pPr>
               <w:rPr>
@@ -178,6 +146,13 @@
               </w:rPr>
               <w:t xml:space="preserve"> and still have the application work</w:t>
             </w:r>
+            <w:r>
+              <w:rPr>
+                <w:rFonts w:asciiTheme="minorHAnsi" w:hAnsiTheme="minorHAnsi" w:cstheme="minorHAnsi"/>
+                <w:lang w:val="en-GB"/>
+              </w:rPr>
+              <w:t>-&gt; Just create a repo copy and publish</w:t>
+            </w:r>
           </w:p>
           <w:p>
             <w:pPr>
@@ -1485,6 +1460,7 @@
                 <w:b/>
                 <w:bCs/>
               </w:rPr>
+              <w:lastRenderedPageBreak/>
               <w:t xml:space="preserve">- </w:t>
             </w:r>
             <w:proofErr w:type="spellStart"/>
@@ -1540,7 +1516,6 @@
                 <w:bCs/>
                 <w:color w:val="000000" w:themeColor="text1"/>
               </w:rPr>
-              <w:lastRenderedPageBreak/>
               <w:t xml:space="preserve">- </w:t>
             </w:r>
             <w:proofErr w:type="spellStart"/>
@@ -1706,6 +1681,7 @@
               <w:t>History</w:t>
             </w:r>
           </w:p>
+          <w:p/>
           <w:p>
             <w:pPr>
               <w:pStyle w:val="Heading2"/>
@@ -1721,85 +1697,172 @@
                 <w:sz w:val="20"/>
                 <w:szCs w:val="20"/>
               </w:rPr>
-              <w:t>30</w:t>
-            </w:r>
-            <w:r>
-              <w:rPr>
-                <w:rFonts w:asciiTheme="minorHAnsi" w:hAnsiTheme="minorHAnsi" w:cstheme="minorHAnsi"/>
-                <w:sz w:val="20"/>
-                <w:szCs w:val="20"/>
-              </w:rPr>
-              <w:t>-04-2022</w:t>
-            </w:r>
-          </w:p>
-          <w:p>
-            <w:r>
-              <w:t>Created secrets in GitHub</w:t>
-            </w:r>
-          </w:p>
-          <w:p>
-            <w:r>
-              <w:t>Update code to include secrets:</w:t>
+              <w:t>2-05</w:t>
+            </w:r>
+            <w:r>
+              <w:rPr>
+                <w:rFonts w:asciiTheme="minorHAnsi" w:hAnsiTheme="minorHAnsi" w:cstheme="minorHAnsi"/>
+                <w:sz w:val="20"/>
+                <w:szCs w:val="20"/>
+              </w:rPr>
+              <w:t>-2022</w:t>
+            </w:r>
+          </w:p>
+          <w:p>
+            <w:r>
+              <w:t xml:space="preserve">Start to break down the prediction matrix </w:t>
             </w:r>
           </w:p>
           <w:p/>
           <w:p>
             <w:r>
-              <w:t>Fast.py --line 26</w:t>
-            </w:r>
-          </w:p>
-          <w:p/>
-          <w:p>
-            <w:r>
-              <w:t>Still not quite sure how to inject secrets. It looks like Rebecca found a way to do it using secrets. Might need to use a .</w:t>
+              <w:t xml:space="preserve">Work out how to extract multiple predictions from </w:t>
             </w:r>
             <w:proofErr w:type="spellStart"/>
             <w:r>
-              <w:t>yaml</w:t>
+              <w:t>dog_breed_prediction</w:t>
             </w:r>
             <w:proofErr w:type="spellEnd"/>
             <w:r>
-              <w:t xml:space="preserve"> file</w:t>
-            </w:r>
-          </w:p>
-          <w:p>
-            <w:r>
-              <w:t>https://canovasjm.netlify.app/2021/01/12/github-secrets-from-python-and-r/</w:t>
-            </w:r>
-            <w:r>
-              <w:t xml:space="preserve"> </w:t>
-            </w:r>
-          </w:p>
-          <w:p/>
-          <w:p>
-            <w:r>
-              <w:t xml:space="preserve">Give up on </w:t>
+              <w:t xml:space="preserve"> using “make </w:t>
             </w:r>
             <w:proofErr w:type="spellStart"/>
             <w:r>
-              <w:t>github</w:t>
-            </w:r>
-            <w:proofErr w:type="spellEnd"/>
-            <w:r>
-              <w:t xml:space="preserve"> secrets, just upload a public repository without </w:t>
+              <w:t>predict_</w:t>
             </w:r>
             <w:proofErr w:type="gramStart"/>
             <w:r>
-              <w:t>the .</w:t>
-            </w:r>
-            <w:proofErr w:type="spellStart"/>
-            <w:r>
-              <w:t>json</w:t>
+              <w:t>locally”gst</w:t>
             </w:r>
             <w:proofErr w:type="spellEnd"/>
             <w:proofErr w:type="gramEnd"/>
-            <w:r>
-              <w:t xml:space="preserve"> key</w:t>
-            </w:r>
           </w:p>
           <w:p/>
           <w:p/>
+          <w:p>
+            <w:pPr>
+              <w:pStyle w:val="Heading2"/>
+              <w:rPr>
+                <w:rFonts w:asciiTheme="minorHAnsi" w:hAnsiTheme="minorHAnsi" w:cstheme="minorHAnsi"/>
+                <w:sz w:val="20"/>
+                <w:szCs w:val="20"/>
+              </w:rPr>
+            </w:pPr>
+            <w:r>
+              <w:rPr>
+                <w:rFonts w:asciiTheme="minorHAnsi" w:hAnsiTheme="minorHAnsi" w:cstheme="minorHAnsi"/>
+                <w:sz w:val="20"/>
+                <w:szCs w:val="20"/>
+              </w:rPr>
+              <w:t>1-05</w:t>
+            </w:r>
+            <w:r>
+              <w:rPr>
+                <w:rFonts w:asciiTheme="minorHAnsi" w:hAnsiTheme="minorHAnsi" w:cstheme="minorHAnsi"/>
+                <w:sz w:val="20"/>
+                <w:szCs w:val="20"/>
+              </w:rPr>
+              <w:t>-2022</w:t>
+            </w:r>
+          </w:p>
+          <w:p>
+            <w:r>
+              <w:t>Work on extracting multiple breed predictions</w:t>
+            </w:r>
+          </w:p>
           <w:p/>
+          <w:p/>
+          <w:p>
+            <w:pPr>
+              <w:pStyle w:val="Heading2"/>
+              <w:rPr>
+                <w:rFonts w:asciiTheme="minorHAnsi" w:hAnsiTheme="minorHAnsi" w:cstheme="minorHAnsi"/>
+                <w:sz w:val="20"/>
+                <w:szCs w:val="20"/>
+              </w:rPr>
+            </w:pPr>
+            <w:r>
+              <w:rPr>
+                <w:rFonts w:asciiTheme="minorHAnsi" w:hAnsiTheme="minorHAnsi" w:cstheme="minorHAnsi"/>
+                <w:sz w:val="20"/>
+                <w:szCs w:val="20"/>
+              </w:rPr>
+              <w:t>30</w:t>
+            </w:r>
+            <w:r>
+              <w:rPr>
+                <w:rFonts w:asciiTheme="minorHAnsi" w:hAnsiTheme="minorHAnsi" w:cstheme="minorHAnsi"/>
+                <w:sz w:val="20"/>
+                <w:szCs w:val="20"/>
+              </w:rPr>
+              <w:t>-04-2022</w:t>
+            </w:r>
+          </w:p>
+          <w:p>
+            <w:r>
+              <w:t>Created secrets in GitHub</w:t>
+            </w:r>
+          </w:p>
+          <w:p>
+            <w:r>
+              <w:t>Update code to include secrets:</w:t>
+            </w:r>
+          </w:p>
+          <w:p/>
+          <w:p>
+            <w:r>
+              <w:t>Fast.py --line 26</w:t>
+            </w:r>
+          </w:p>
+          <w:p/>
+          <w:p>
+            <w:r>
+              <w:t>Still not quite sure how to inject secrets. It looks like Rebecca found a way to do it using secrets. Might need to use a .</w:t>
+            </w:r>
+            <w:proofErr w:type="spellStart"/>
+            <w:r>
+              <w:t>yaml</w:t>
+            </w:r>
+            <w:proofErr w:type="spellEnd"/>
+            <w:r>
+              <w:t xml:space="preserve"> file</w:t>
+            </w:r>
+          </w:p>
+          <w:p>
+            <w:r>
+              <w:t>https://canovasjm.netlify.app/2021/01/12/github-secrets-from-python-and-r/</w:t>
+            </w:r>
+            <w:r>
+              <w:t xml:space="preserve"> </w:t>
+            </w:r>
+          </w:p>
+          <w:p/>
+          <w:p>
+            <w:r>
+              <w:t xml:space="preserve">Give up on </w:t>
+            </w:r>
+            <w:proofErr w:type="spellStart"/>
+            <w:r>
+              <w:t>github</w:t>
+            </w:r>
+            <w:proofErr w:type="spellEnd"/>
+            <w:r>
+              <w:t xml:space="preserve"> secrets, just upload a public repository without </w:t>
+            </w:r>
+            <w:proofErr w:type="gramStart"/>
+            <w:r>
+              <w:t>the .</w:t>
+            </w:r>
+            <w:proofErr w:type="spellStart"/>
+            <w:r>
+              <w:t>json</w:t>
+            </w:r>
+            <w:proofErr w:type="spellEnd"/>
+            <w:proofErr w:type="gramEnd"/>
+            <w:r>
+              <w:t xml:space="preserve"> key</w:t>
+            </w:r>
+          </w:p>
           <w:p/>
           <w:p/>
           <w:p>
@@ -2368,7 +2431,6 @@
                 <w:bCs/>
                 <w:color w:val="000000" w:themeColor="text1"/>
               </w:rPr>
-              <w:lastRenderedPageBreak/>
               <w:t>ModuleNotFoundError</w:t>
             </w:r>
             <w:proofErr w:type="spellEnd"/>
@@ -2893,6 +2955,7 @@
           </w:p>
           <w:p>
             <w:r>
+              <w:lastRenderedPageBreak/>
               <w:t>Merge branch</w:t>
             </w:r>
           </w:p>
@@ -3698,6 +3761,7 @@
               <w:rPr>
                 <w:rFonts w:asciiTheme="minorHAnsi" w:hAnsiTheme="minorHAnsi" w:cstheme="minorHAnsi"/>
               </w:rPr>
+              <w:lastRenderedPageBreak/>
               <w:t>http://localhost:8000/predict?BUCKET_NAME=doggy-detector-2022-bucket-v2&amp;BLOB_NAME=test_images/test</w:t>
             </w:r>
           </w:p>
@@ -3809,7 +3873,6 @@
               <w:rPr>
                 <w:rFonts w:asciiTheme="minorHAnsi" w:hAnsiTheme="minorHAnsi" w:cstheme="minorHAnsi"/>
               </w:rPr>
-              <w:lastRenderedPageBreak/>
               <w:t>I found that in line 26 of fast.py, there is a reference to the old .</w:t>
             </w:r>
             <w:proofErr w:type="spellStart"/>
@@ -4426,7 +4489,6 @@
                 <w:sz w:val="20"/>
                 <w:szCs w:val="20"/>
               </w:rPr>
-              <w:lastRenderedPageBreak/>
               <w:t>20-04-2022</w:t>
             </w:r>
           </w:p>
@@ -5310,7 +5372,6 @@
                 <w:sz w:val="20"/>
                 <w:szCs w:val="20"/>
               </w:rPr>
-              <w:lastRenderedPageBreak/>
               <w:t>16-04-2022</w:t>
             </w:r>
           </w:p>
@@ -6151,6 +6212,7 @@
               <w:rPr>
                 <w:rFonts w:asciiTheme="minorHAnsi" w:hAnsiTheme="minorHAnsi" w:cstheme="minorHAnsi"/>
               </w:rPr>
+              <w:lastRenderedPageBreak/>
               <w:t>$ git commit -am "make it better"</w:t>
             </w:r>
           </w:p>
@@ -6244,7 +6306,6 @@
               <w:rPr>
                 <w:rFonts w:asciiTheme="minorHAnsi" w:hAnsiTheme="minorHAnsi" w:cstheme="minorHAnsi"/>
               </w:rPr>
-              <w:lastRenderedPageBreak/>
               <w:t xml:space="preserve">Start working on front end </w:t>
             </w:r>
             <w:hyperlink r:id="rId17" w:history="1">
@@ -6862,6 +6923,7 @@
               <w:rPr>
                 <w:rFonts w:asciiTheme="minorHAnsi" w:hAnsiTheme="minorHAnsi" w:cstheme="minorHAnsi"/>
               </w:rPr>
+              <w:lastRenderedPageBreak/>
               <w:t>export PROJECT_ID=doggy-detector-2022</w:t>
             </w:r>
           </w:p>
@@ -6949,7 +7011,6 @@
               <w:rPr>
                 <w:rFonts w:asciiTheme="minorHAnsi" w:hAnsiTheme="minorHAnsi" w:cstheme="minorHAnsi"/>
               </w:rPr>
-              <w:lastRenderedPageBreak/>
               <w:t>echo $DOCKER_IMAGE_NAME</w:t>
             </w:r>
           </w:p>
@@ -8233,7 +8294,6 @@
                 <w:sz w:val="20"/>
                 <w:szCs w:val="20"/>
               </w:rPr>
-              <w:lastRenderedPageBreak/>
               <w:t>Issue</w:t>
             </w:r>
           </w:p>
@@ -9737,6 +9797,7 @@
                 <w:sz w:val="20"/>
                 <w:szCs w:val="20"/>
               </w:rPr>
+              <w:lastRenderedPageBreak/>
               <w:t>print(</w:t>
             </w:r>
             <w:proofErr w:type="gramEnd"/>
@@ -12134,7 +12195,6 @@
                 <w:sz w:val="20"/>
                 <w:szCs w:val="20"/>
               </w:rPr>
-              <w:lastRenderedPageBreak/>
               <w:t>-e K_SERVICE=dev \</w:t>
             </w:r>
           </w:p>
@@ -15858,7 +15918,18 @@
                 <w:szCs w:val="20"/>
                 <w:lang w:val="en-GB" w:eastAsia="en-US"/>
               </w:rPr>
-              <w:t xml:space="preserve">) 403 Could not upload file [/var/folders/hl/mxkcyvl567x5q4rj2mwx3yp40000gn/T/tmp5sno5184/output/DoggyDetector-1.0.tar.gz] to [doggy-detector-2022-bucket-v2/training/packages/e846fa167fcbdb7c9f4fb9760b8a604179d3ac8ba7bcdbed5b4897b967ffb1f3/DoggyDetector-1.0.tar.gz]: joegulay@gmail.com does not have </w:t>
+              <w:t>) 403 Could not upload file [/var/folders/hl/mxkcyvl567x5q4rj2mwx3yp40000gn/T/tmp5sno5184/output/DoggyDetector-1.0.tar.gz] to [doggy-detector-2022-bucket-</w:t>
+            </w:r>
+            <w:r>
+              <w:rPr>
+                <w:rFonts w:asciiTheme="minorHAnsi" w:eastAsiaTheme="minorHAnsi" w:hAnsiTheme="minorHAnsi" w:cstheme="minorHAnsi"/>
+                <w:color w:val="000000"/>
+                <w:sz w:val="20"/>
+                <w:szCs w:val="20"/>
+                <w:lang w:val="en-GB" w:eastAsia="en-US"/>
+              </w:rPr>
+              <w:lastRenderedPageBreak/>
+              <w:t xml:space="preserve">v2/training/packages/e846fa167fcbdb7c9f4fb9760b8a604179d3ac8ba7bcdbed5b4897b967ffb1f3/DoggyDetector-1.0.tar.gz]: joegulay@gmail.com does not have </w:t>
             </w:r>
             <w:proofErr w:type="spellStart"/>
             <w:r>
@@ -16090,7 +16161,6 @@
                 <w:sz w:val="20"/>
                 <w:szCs w:val="20"/>
               </w:rPr>
-              <w:lastRenderedPageBreak/>
               <w:t>Solution</w:t>
             </w:r>
           </w:p>
@@ -17967,7 +18037,6 @@
                 <w:sz w:val="20"/>
                 <w:szCs w:val="20"/>
               </w:rPr>
-              <w:lastRenderedPageBreak/>
               <w:t xml:space="preserve">It looks like the current working directory doesn’t have </w:t>
             </w:r>
             <w:proofErr w:type="spellStart"/>
@@ -19419,6 +19488,7 @@
               <w:rPr>
                 <w:rFonts w:asciiTheme="minorHAnsi" w:hAnsiTheme="minorHAnsi" w:cstheme="minorHAnsi"/>
               </w:rPr>
+              <w:lastRenderedPageBreak/>
               <w:t xml:space="preserve">  File "/</w:t>
             </w:r>
             <w:proofErr w:type="spellStart"/>
@@ -19763,7 +19833,6 @@
               <w:rPr>
                 <w:rFonts w:asciiTheme="minorHAnsi" w:hAnsiTheme="minorHAnsi" w:cstheme="minorHAnsi"/>
               </w:rPr>
-              <w:lastRenderedPageBreak/>
               <w:t xml:space="preserve">  File "/root/.local/lib/python3.7/site-packages/matplotlib/__init__.py", line 208, in &lt;module&gt;</w:t>
             </w:r>
           </w:p>
@@ -21987,7 +22056,6 @@
                 <w:szCs w:val="20"/>
                 <w:lang w:val="en-GB"/>
               </w:rPr>
-              <w:lastRenderedPageBreak/>
               <w:t>-</w:t>
             </w:r>
             <w:r>
@@ -24335,7 +24403,6 @@
                 <w:sz w:val="20"/>
                 <w:szCs w:val="20"/>
               </w:rPr>
-              <w:lastRenderedPageBreak/>
               <w:t>26-02-2022</w:t>
             </w:r>
           </w:p>

</xml_diff>

<commit_message>
Modify predictor.py to output a the top two predictions and liklihood of guess
</commit_message>
<xml_diff>
--- a/notebooks/Progress Notes.docx
+++ b/notebooks/Progress Notes.docx
@@ -49,7 +49,7 @@
                 <w:sz w:val="20"/>
                 <w:szCs w:val="20"/>
               </w:rPr>
-              <w:t>3</w:t>
+              <w:t>4</w:t>
             </w:r>
             <w:r>
               <w:rPr>
@@ -68,19 +68,39 @@
               <w:t>-2022</w:t>
             </w:r>
           </w:p>
-          <w:p/>
-          <w:p>
-            <w:r>
-              <w:t>Utilise arg. Partition to get the top values in the prediction</w:t>
-            </w:r>
-          </w:p>
-          <w:p/>
-          <w:p>
-            <w:r>
-              <w:t>https://stackoverflow.com/questions/6910641/how-do-i-get-indices-of-n-maximum-values-in-a-numpy-array/23734295#23734295</w:t>
-            </w:r>
-          </w:p>
-          <w:p/>
+          <w:p>
+            <w:r>
+              <w:t xml:space="preserve">Incorporate the updated code into the </w:t>
+            </w:r>
+            <w:proofErr w:type="spellStart"/>
+            <w:r>
+              <w:t>streamlit</w:t>
+            </w:r>
+            <w:proofErr w:type="spellEnd"/>
+          </w:p>
+          <w:p>
+            <w:r>
+              <w:t xml:space="preserve">Test </w:t>
+            </w:r>
+            <w:proofErr w:type="spellStart"/>
+            <w:r>
+              <w:t>streamlit</w:t>
+            </w:r>
+            <w:proofErr w:type="spellEnd"/>
+            <w:r>
+              <w:t xml:space="preserve"> locally</w:t>
+            </w:r>
+          </w:p>
+          <w:p>
+            <w:r>
+              <w:t>Rebuild model</w:t>
+            </w:r>
+          </w:p>
+          <w:p>
+            <w:r>
+              <w:t xml:space="preserve">Rebuild model and deploy to docker </w:t>
+            </w:r>
+          </w:p>
           <w:p>
             <w:pPr>
               <w:rPr>
@@ -1681,6 +1701,45 @@
               <w:t>History</w:t>
             </w:r>
           </w:p>
+          <w:p>
+            <w:pPr>
+              <w:pStyle w:val="Heading2"/>
+              <w:rPr>
+                <w:rFonts w:asciiTheme="minorHAnsi" w:hAnsiTheme="minorHAnsi" w:cstheme="minorHAnsi"/>
+                <w:sz w:val="20"/>
+                <w:szCs w:val="20"/>
+              </w:rPr>
+            </w:pPr>
+            <w:r>
+              <w:rPr>
+                <w:rFonts w:asciiTheme="minorHAnsi" w:hAnsiTheme="minorHAnsi" w:cstheme="minorHAnsi"/>
+                <w:sz w:val="20"/>
+                <w:szCs w:val="20"/>
+              </w:rPr>
+              <w:t>3-05</w:t>
+            </w:r>
+            <w:r>
+              <w:rPr>
+                <w:rFonts w:asciiTheme="minorHAnsi" w:hAnsiTheme="minorHAnsi" w:cstheme="minorHAnsi"/>
+                <w:sz w:val="20"/>
+                <w:szCs w:val="20"/>
+              </w:rPr>
+              <w:t>-2022</w:t>
+            </w:r>
+          </w:p>
+          <w:p/>
+          <w:p>
+            <w:r>
+              <w:t>Utilise arg. Partition to get the top values in the prediction</w:t>
+            </w:r>
+          </w:p>
+          <w:p/>
+          <w:p>
+            <w:r>
+              <w:t>https://stackoverflow.com/questions/6910641/how-do-i-get-indices-of-n-maximum-values-in-a-numpy-array/23734295#23734295</w:t>
+            </w:r>
+          </w:p>
+          <w:p/>
           <w:p/>
           <w:p>
             <w:pPr>
@@ -2955,7 +3014,6 @@
           </w:p>
           <w:p>
             <w:r>
-              <w:lastRenderedPageBreak/>
               <w:t>Merge branch</w:t>
             </w:r>
           </w:p>
@@ -3676,6 +3734,7 @@
                 <w:bCs/>
                 <w:color w:val="FF0000"/>
               </w:rPr>
+              <w:lastRenderedPageBreak/>
               <w:t>Issue</w:t>
             </w:r>
           </w:p>
@@ -3761,7 +3820,6 @@
               <w:rPr>
                 <w:rFonts w:asciiTheme="minorHAnsi" w:hAnsiTheme="minorHAnsi" w:cstheme="minorHAnsi"/>
               </w:rPr>
-              <w:lastRenderedPageBreak/>
               <w:t>http://localhost:8000/predict?BUCKET_NAME=doggy-detector-2022-bucket-v2&amp;BLOB_NAME=test_images/test</w:t>
             </w:r>
           </w:p>
@@ -5188,6 +5246,7 @@
                 <w:sz w:val="20"/>
                 <w:szCs w:val="20"/>
               </w:rPr>
+              <w:lastRenderedPageBreak/>
               <w:t>17-04-2022</w:t>
             </w:r>
           </w:p>
@@ -6087,6 +6146,7 @@
               <w:rPr>
                 <w:rFonts w:asciiTheme="minorHAnsi" w:hAnsiTheme="minorHAnsi" w:cstheme="minorHAnsi"/>
               </w:rPr>
+              <w:lastRenderedPageBreak/>
               <w:t>I looked at the Heroku website, as the error I kept getting was to check that the remote exists. What I tried was</w:t>
             </w:r>
           </w:p>
@@ -6212,7 +6272,6 @@
               <w:rPr>
                 <w:rFonts w:asciiTheme="minorHAnsi" w:hAnsiTheme="minorHAnsi" w:cstheme="minorHAnsi"/>
               </w:rPr>
-              <w:lastRenderedPageBreak/>
               <w:t>$ git commit -am "make it better"</w:t>
             </w:r>
           </w:p>
@@ -6826,6 +6885,7 @@
                 <w:rFonts w:asciiTheme="minorHAnsi" w:hAnsiTheme="minorHAnsi" w:cstheme="minorHAnsi"/>
                 <w:color w:val="000000" w:themeColor="text1"/>
               </w:rPr>
+              <w:lastRenderedPageBreak/>
               <w:t xml:space="preserve">I tried looking at the </w:t>
             </w:r>
             <w:hyperlink r:id="rId20" w:history="1">
@@ -6923,7 +6983,6 @@
               <w:rPr>
                 <w:rFonts w:asciiTheme="minorHAnsi" w:hAnsiTheme="minorHAnsi" w:cstheme="minorHAnsi"/>
               </w:rPr>
-              <w:lastRenderedPageBreak/>
               <w:t>export PROJECT_ID=doggy-detector-2022</w:t>
             </w:r>
           </w:p>
@@ -7467,6 +7526,7 @@
                 <w:rFonts w:asciiTheme="minorHAnsi" w:hAnsiTheme="minorHAnsi" w:cstheme="minorHAnsi"/>
                 <w:color w:val="000000" w:themeColor="text1"/>
               </w:rPr>
+              <w:lastRenderedPageBreak/>
               <w:t xml:space="preserve">Service Unavailable. </w:t>
             </w:r>
           </w:p>
@@ -9480,6 +9540,7 @@
                 <w:sz w:val="20"/>
                 <w:szCs w:val="20"/>
               </w:rPr>
+              <w:lastRenderedPageBreak/>
               <w:t>Issue:</w:t>
             </w:r>
           </w:p>
@@ -9797,7 +9858,6 @@
                 <w:sz w:val="20"/>
                 <w:szCs w:val="20"/>
               </w:rPr>
-              <w:lastRenderedPageBreak/>
               <w:t>print(</w:t>
             </w:r>
             <w:proofErr w:type="gramEnd"/>
@@ -11628,6 +11688,7 @@
                 <w:sz w:val="20"/>
                 <w:szCs w:val="20"/>
               </w:rPr>
+              <w:lastRenderedPageBreak/>
               <w:t xml:space="preserve"> I get this error: </w:t>
             </w:r>
           </w:p>
@@ -15704,6 +15765,7 @@
                 <w:sz w:val="20"/>
                 <w:szCs w:val="20"/>
               </w:rPr>
+              <w:lastRenderedPageBreak/>
               <w:t>16-03-2022</w:t>
             </w:r>
           </w:p>
@@ -15918,18 +15980,7 @@
                 <w:szCs w:val="20"/>
                 <w:lang w:val="en-GB" w:eastAsia="en-US"/>
               </w:rPr>
-              <w:t>) 403 Could not upload file [/var/folders/hl/mxkcyvl567x5q4rj2mwx3yp40000gn/T/tmp5sno5184/output/DoggyDetector-1.0.tar.gz] to [doggy-detector-2022-bucket-</w:t>
-            </w:r>
-            <w:r>
-              <w:rPr>
-                <w:rFonts w:asciiTheme="minorHAnsi" w:eastAsiaTheme="minorHAnsi" w:hAnsiTheme="minorHAnsi" w:cstheme="minorHAnsi"/>
-                <w:color w:val="000000"/>
-                <w:sz w:val="20"/>
-                <w:szCs w:val="20"/>
-                <w:lang w:val="en-GB" w:eastAsia="en-US"/>
-              </w:rPr>
-              <w:lastRenderedPageBreak/>
-              <w:t xml:space="preserve">v2/training/packages/e846fa167fcbdb7c9f4fb9760b8a604179d3ac8ba7bcdbed5b4897b967ffb1f3/DoggyDetector-1.0.tar.gz]: joegulay@gmail.com does not have </w:t>
+              <w:t xml:space="preserve">) 403 Could not upload file [/var/folders/hl/mxkcyvl567x5q4rj2mwx3yp40000gn/T/tmp5sno5184/output/DoggyDetector-1.0.tar.gz] to [doggy-detector-2022-bucket-v2/training/packages/e846fa167fcbdb7c9f4fb9760b8a604179d3ac8ba7bcdbed5b4897b967ffb1f3/DoggyDetector-1.0.tar.gz]: joegulay@gmail.com does not have </w:t>
             </w:r>
             <w:proofErr w:type="spellStart"/>
             <w:r>
@@ -17295,6 +17346,7 @@
                 <w:sz w:val="20"/>
                 <w:szCs w:val="20"/>
               </w:rPr>
+              <w:lastRenderedPageBreak/>
               <w:t>GCP doesn’t seem to be able to find the pickle file locally.</w:t>
             </w:r>
           </w:p>
@@ -19237,6 +19289,7 @@
                 <w:sz w:val="20"/>
                 <w:szCs w:val="20"/>
               </w:rPr>
+              <w:lastRenderedPageBreak/>
               <w:t>Troubleshooting option 3:</w:t>
             </w:r>
           </w:p>
@@ -19488,7 +19541,6 @@
               <w:rPr>
                 <w:rFonts w:asciiTheme="minorHAnsi" w:hAnsiTheme="minorHAnsi" w:cstheme="minorHAnsi"/>
               </w:rPr>
-              <w:lastRenderedPageBreak/>
               <w:t xml:space="preserve">  File "/</w:t>
             </w:r>
             <w:proofErr w:type="spellStart"/>

</xml_diff>

<commit_message>
Update predictor to output predictions
</commit_message>
<xml_diff>
--- a/notebooks/Progress Notes.docx
+++ b/notebooks/Progress Notes.docx
@@ -49,7 +49,7 @@
                 <w:sz w:val="20"/>
                 <w:szCs w:val="20"/>
               </w:rPr>
-              <w:t>4</w:t>
+              <w:t>5</w:t>
             </w:r>
             <w:r>
               <w:rPr>
@@ -70,37 +70,22 @@
           </w:p>
           <w:p>
             <w:r>
-              <w:t xml:space="preserve">Incorporate the updated code into the </w:t>
+              <w:t xml:space="preserve">deploy to docker/ </w:t>
             </w:r>
             <w:proofErr w:type="spellStart"/>
             <w:r>
-              <w:t>streamlit</w:t>
+              <w:t>heroku</w:t>
             </w:r>
             <w:proofErr w:type="spellEnd"/>
           </w:p>
           <w:p>
             <w:r>
-              <w:t xml:space="preserve">Test </w:t>
-            </w:r>
-            <w:proofErr w:type="spellStart"/>
-            <w:r>
-              <w:t>streamlit</w:t>
-            </w:r>
-            <w:proofErr w:type="spellEnd"/>
-            <w:r>
-              <w:t xml:space="preserve"> locally</w:t>
-            </w:r>
-          </w:p>
-          <w:p>
-            <w:r>
-              <w:t>Rebuild model</w:t>
-            </w:r>
-          </w:p>
-          <w:p>
-            <w:r>
-              <w:t xml:space="preserve">Rebuild model and deploy to docker </w:t>
-            </w:r>
-          </w:p>
+              <w:t>Test</w:t>
+            </w:r>
+          </w:p>
+          <w:p/>
+          <w:p/>
+          <w:p/>
           <w:p>
             <w:pPr>
               <w:rPr>
@@ -1701,6 +1686,90 @@
               <w:t>History</w:t>
             </w:r>
           </w:p>
+          <w:p>
+            <w:pPr>
+              <w:pStyle w:val="Heading2"/>
+              <w:rPr>
+                <w:rFonts w:asciiTheme="minorHAnsi" w:hAnsiTheme="minorHAnsi" w:cstheme="minorHAnsi"/>
+                <w:sz w:val="20"/>
+                <w:szCs w:val="20"/>
+              </w:rPr>
+            </w:pPr>
+            <w:r>
+              <w:rPr>
+                <w:rFonts w:asciiTheme="minorHAnsi" w:hAnsiTheme="minorHAnsi" w:cstheme="minorHAnsi"/>
+                <w:sz w:val="20"/>
+                <w:szCs w:val="20"/>
+              </w:rPr>
+              <w:t>4-05</w:t>
+            </w:r>
+            <w:r>
+              <w:rPr>
+                <w:rFonts w:asciiTheme="minorHAnsi" w:hAnsiTheme="minorHAnsi" w:cstheme="minorHAnsi"/>
+                <w:sz w:val="20"/>
+                <w:szCs w:val="20"/>
+              </w:rPr>
+              <w:t>-2022</w:t>
+            </w:r>
+          </w:p>
+          <w:p>
+            <w:r>
+              <w:t xml:space="preserve">Incorporate the updated code into the </w:t>
+            </w:r>
+            <w:proofErr w:type="spellStart"/>
+            <w:r>
+              <w:t>streamlit</w:t>
+            </w:r>
+            <w:proofErr w:type="spellEnd"/>
+          </w:p>
+          <w:p>
+            <w:r>
+              <w:t>Rebuild model</w:t>
+            </w:r>
+          </w:p>
+          <w:p/>
+          <w:p>
+            <w:pPr>
+              <w:rPr>
+                <w:color w:val="FF0000"/>
+              </w:rPr>
+            </w:pPr>
+            <w:r>
+              <w:rPr>
+                <w:color w:val="FF0000"/>
+              </w:rPr>
+              <w:t xml:space="preserve">Note: For some reason, the </w:t>
+            </w:r>
+            <w:proofErr w:type="spellStart"/>
+            <w:r>
+              <w:rPr>
+                <w:color w:val="FF0000"/>
+              </w:rPr>
+              <w:t>Makefile</w:t>
+            </w:r>
+            <w:proofErr w:type="spellEnd"/>
+            <w:r>
+              <w:rPr>
+                <w:color w:val="FF0000"/>
+              </w:rPr>
+              <w:t xml:space="preserve"> doesn’t work for “</w:t>
+            </w:r>
+            <w:proofErr w:type="spellStart"/>
+            <w:r>
+              <w:rPr>
+                <w:color w:val="FF0000"/>
+              </w:rPr>
+              <w:t>train_locally</w:t>
+            </w:r>
+            <w:proofErr w:type="spellEnd"/>
+            <w:r>
+              <w:rPr>
+                <w:color w:val="FF0000"/>
+              </w:rPr>
+              <w:t xml:space="preserve">” unless “Predict Locally” is commented out. </w:t>
+            </w:r>
+          </w:p>
+          <w:p/>
           <w:p>
             <w:pPr>
               <w:pStyle w:val="Heading2"/>
@@ -2854,6 +2923,7 @@
               <w:rPr>
                 <w:rFonts w:asciiTheme="minorHAnsi" w:hAnsiTheme="minorHAnsi" w:cstheme="minorHAnsi"/>
               </w:rPr>
+              <w:lastRenderedPageBreak/>
               <w:t>Find a way to upload images to google cloud locally</w:t>
             </w:r>
           </w:p>
@@ -3734,7 +3804,6 @@
                 <w:bCs/>
                 <w:color w:val="FF0000"/>
               </w:rPr>
-              <w:lastRenderedPageBreak/>
               <w:t>Issue</w:t>
             </w:r>
           </w:p>
@@ -5092,6 +5161,7 @@
                 <w:sz w:val="20"/>
                 <w:szCs w:val="20"/>
               </w:rPr>
+              <w:lastRenderedPageBreak/>
               <w:t>Trying to redeploy docker</w:t>
             </w:r>
           </w:p>
@@ -5246,7 +5316,6 @@
                 <w:sz w:val="20"/>
                 <w:szCs w:val="20"/>
               </w:rPr>
-              <w:lastRenderedPageBreak/>
               <w:t>17-04-2022</w:t>
             </w:r>
           </w:p>
@@ -6146,7 +6215,6 @@
               <w:rPr>
                 <w:rFonts w:asciiTheme="minorHAnsi" w:hAnsiTheme="minorHAnsi" w:cstheme="minorHAnsi"/>
               </w:rPr>
-              <w:lastRenderedPageBreak/>
               <w:t>I looked at the Heroku website, as the error I kept getting was to check that the remote exists. What I tried was</w:t>
             </w:r>
           </w:p>
@@ -6763,6 +6831,7 @@
                 <w:bCs/>
                 <w:color w:val="000000" w:themeColor="text1"/>
               </w:rPr>
+              <w:lastRenderedPageBreak/>
               <w:t>What I have tried so far:</w:t>
             </w:r>
           </w:p>
@@ -6885,7 +6954,6 @@
                 <w:rFonts w:asciiTheme="minorHAnsi" w:hAnsiTheme="minorHAnsi" w:cstheme="minorHAnsi"/>
                 <w:color w:val="000000" w:themeColor="text1"/>
               </w:rPr>
-              <w:lastRenderedPageBreak/>
               <w:t xml:space="preserve">I tried looking at the </w:t>
             </w:r>
             <w:hyperlink r:id="rId20" w:history="1">
@@ -7457,6 +7525,7 @@
                 <w:rFonts w:asciiTheme="minorHAnsi" w:hAnsiTheme="minorHAnsi" w:cstheme="minorHAnsi"/>
                 <w:color w:val="000000" w:themeColor="text1"/>
               </w:rPr>
+              <w:lastRenderedPageBreak/>
               <w:t>It seems to return the correct default value, but when trying to run:</w:t>
             </w:r>
           </w:p>
@@ -7526,7 +7595,6 @@
                 <w:rFonts w:asciiTheme="minorHAnsi" w:hAnsiTheme="minorHAnsi" w:cstheme="minorHAnsi"/>
                 <w:color w:val="000000" w:themeColor="text1"/>
               </w:rPr>
-              <w:lastRenderedPageBreak/>
               <w:t xml:space="preserve">Service Unavailable. </w:t>
             </w:r>
           </w:p>
@@ -9342,6 +9410,7 @@
                 <w:sz w:val="20"/>
                 <w:szCs w:val="20"/>
               </w:rPr>
+              <w:lastRenderedPageBreak/>
               <w:t>-e K_CONFIGURATION=dev \</w:t>
             </w:r>
           </w:p>
@@ -9540,7 +9609,6 @@
                 <w:sz w:val="20"/>
                 <w:szCs w:val="20"/>
               </w:rPr>
-              <w:lastRenderedPageBreak/>
               <w:t>Issue:</w:t>
             </w:r>
           </w:p>
@@ -11688,7 +11756,6 @@
                 <w:sz w:val="20"/>
                 <w:szCs w:val="20"/>
               </w:rPr>
-              <w:lastRenderedPageBreak/>
               <w:t xml:space="preserve"> I get this error: </w:t>
             </w:r>
           </w:p>
@@ -13674,6 +13741,7 @@
                 <w:sz w:val="20"/>
                 <w:szCs w:val="20"/>
               </w:rPr>
+              <w:lastRenderedPageBreak/>
               <w:t>Issue:</w:t>
             </w:r>
           </w:p>
@@ -15614,6 +15682,7 @@
                 <w:sz w:val="20"/>
                 <w:szCs w:val="20"/>
               </w:rPr>
+              <w:lastRenderedPageBreak/>
               <w:t>18-03-2022</w:t>
             </w:r>
           </w:p>
@@ -15765,7 +15834,6 @@
                 <w:sz w:val="20"/>
                 <w:szCs w:val="20"/>
               </w:rPr>
-              <w:lastRenderedPageBreak/>
               <w:t>16-03-2022</w:t>
             </w:r>
           </w:p>
@@ -17087,6 +17155,7 @@
                 <w:sz w:val="20"/>
                 <w:szCs w:val="20"/>
               </w:rPr>
+              <w:lastRenderedPageBreak/>
               <w:t>I needed to use “</w:t>
             </w:r>
             <w:proofErr w:type="spellStart"/>
@@ -17346,7 +17415,6 @@
                 <w:sz w:val="20"/>
                 <w:szCs w:val="20"/>
               </w:rPr>
-              <w:lastRenderedPageBreak/>
               <w:t>GCP doesn’t seem to be able to find the pickle file locally.</w:t>
             </w:r>
           </w:p>
@@ -19289,7 +19357,6 @@
                 <w:sz w:val="20"/>
                 <w:szCs w:val="20"/>
               </w:rPr>
-              <w:lastRenderedPageBreak/>
               <w:t>Troubleshooting option 3:</w:t>
             </w:r>
           </w:p>
@@ -20994,6 +21061,7 @@
                 <w:sz w:val="20"/>
                 <w:szCs w:val="20"/>
               </w:rPr>
+              <w:lastRenderedPageBreak/>
               <w:t xml:space="preserve">What I think is happening is similar to what happened on 25-02-2022, when running the make file, the trainer.py file is running as if it is from the same location as the make file. I need to find a way to make it work such that it always works no matter where it is being run from. It needs to run according to an absolute path. </w:t>
             </w:r>
           </w:p>
@@ -23478,6 +23546,7 @@
                 <w:szCs w:val="20"/>
                 <w:lang w:val="en-GB"/>
               </w:rPr>
+              <w:lastRenderedPageBreak/>
               <w:t>remote:</w:t>
             </w:r>
             <w:proofErr w:type="gramStart"/>

</xml_diff>

<commit_message>
Updated code to allow for multiple predictions
</commit_message>
<xml_diff>
--- a/notebooks/Progress Notes.docx
+++ b/notebooks/Progress Notes.docx
@@ -36,115 +36,48 @@
           </w:p>
           <w:p>
             <w:pPr>
-              <w:rPr>
-                <w:color w:val="000000" w:themeColor="text1"/>
-              </w:rPr>
-            </w:pPr>
-            <w:r>
-              <w:rPr>
-                <w:color w:val="000000" w:themeColor="text1"/>
-              </w:rPr>
-              <w:t>06/05/2022</w:t>
-            </w:r>
-          </w:p>
-          <w:p>
-            <w:pPr>
-              <w:rPr>
-                <w:color w:val="FF0000"/>
-              </w:rPr>
-            </w:pPr>
-            <w:r>
-              <w:rPr>
-                <w:color w:val="FF0000"/>
-              </w:rPr>
-              <w:t>Issue</w:t>
-            </w:r>
-          </w:p>
-          <w:p>
-            <w:pPr>
-              <w:rPr>
-                <w:color w:val="000000" w:themeColor="text1"/>
-              </w:rPr>
-            </w:pPr>
-            <w:r>
-              <w:rPr>
-                <w:color w:val="000000" w:themeColor="text1"/>
-              </w:rPr>
-              <w:t xml:space="preserve">When trying to run </w:t>
-            </w:r>
-          </w:p>
-          <w:p>
-            <w:pPr>
-              <w:rPr>
-                <w:color w:val="000000" w:themeColor="text1"/>
-              </w:rPr>
-            </w:pPr>
-            <w:hyperlink r:id="rId5" w:history="1">
-              <w:r>
-                <w:rPr>
-                  <w:rStyle w:val="Hyperlink"/>
-                </w:rPr>
-                <w:t>https://doggy-detector-2022-image-q34gthac5q-ts.a.run.app/predict?BUCKET_NAME=doggy-detector-2022-bucket-v2&amp;BLOB_NAME=test_images/test</w:t>
-              </w:r>
-            </w:hyperlink>
-          </w:p>
-          <w:p>
-            <w:pPr>
-              <w:rPr>
-                <w:color w:val="000000" w:themeColor="text1"/>
-              </w:rPr>
-            </w:pPr>
-          </w:p>
-          <w:p>
-            <w:pPr>
-              <w:rPr>
-                <w:color w:val="000000" w:themeColor="text1"/>
-              </w:rPr>
-            </w:pPr>
-            <w:r>
-              <w:rPr>
-                <w:color w:val="000000" w:themeColor="text1"/>
-              </w:rPr>
-              <w:t>I get the following issue:</w:t>
-            </w:r>
-          </w:p>
-          <w:p>
-            <w:pPr>
-              <w:pStyle w:val="HTMLPreformatted"/>
-              <w:rPr>
-                <w:color w:val="000000"/>
-              </w:rPr>
-            </w:pPr>
-            <w:r>
-              <w:rPr>
-                <w:color w:val="000000"/>
-              </w:rPr>
-              <w:t>Internal Server Error</w:t>
-            </w:r>
-          </w:p>
-          <w:p>
-            <w:pPr>
-              <w:rPr>
-                <w:color w:val="000000" w:themeColor="text1"/>
-              </w:rPr>
-            </w:pPr>
-          </w:p>
-          <w:p>
-            <w:pPr>
-              <w:rPr>
-                <w:color w:val="00B050"/>
-              </w:rPr>
-            </w:pPr>
-            <w:r>
-              <w:rPr>
-                <w:color w:val="00B050"/>
-              </w:rPr>
-              <w:t>Solution</w:t>
-            </w:r>
-          </w:p>
-          <w:p>
-            <w:r>
-              <w:t>Troubleshoot locally</w:t>
+              <w:pStyle w:val="Heading2"/>
+              <w:rPr>
+                <w:rFonts w:asciiTheme="minorHAnsi" w:hAnsiTheme="minorHAnsi" w:cstheme="minorHAnsi"/>
+                <w:sz w:val="20"/>
+                <w:szCs w:val="20"/>
+              </w:rPr>
+            </w:pPr>
+            <w:r>
+              <w:rPr>
+                <w:rFonts w:asciiTheme="minorHAnsi" w:hAnsiTheme="minorHAnsi" w:cstheme="minorHAnsi"/>
+                <w:sz w:val="20"/>
+                <w:szCs w:val="20"/>
+              </w:rPr>
+              <w:t>7/5/2021</w:t>
+            </w:r>
+          </w:p>
+          <w:p>
+            <w:r>
+              <w:t>Clean up code</w:t>
+            </w:r>
+          </w:p>
+          <w:p>
+            <w:r>
+              <w:t xml:space="preserve">Create </w:t>
+            </w:r>
+            <w:proofErr w:type="spellStart"/>
+            <w:r>
+              <w:t>github</w:t>
+            </w:r>
+            <w:proofErr w:type="spellEnd"/>
+            <w:r>
+              <w:t xml:space="preserve"> clone </w:t>
+            </w:r>
+          </w:p>
+          <w:p>
+            <w:r>
+              <w:t>Create readme</w:t>
+            </w:r>
+          </w:p>
+          <w:p>
+            <w:r>
+              <w:t>Close project.</w:t>
             </w:r>
           </w:p>
           <w:p/>
@@ -1234,6 +1167,15 @@
               </w:rPr>
               <w:t>Rebuild and redeploy docker</w:t>
             </w:r>
+            <w:r>
+              <w:rPr>
+                <w:rFonts w:asciiTheme="minorHAnsi" w:hAnsiTheme="minorHAnsi" w:cstheme="minorHAnsi"/>
+                <w:sz w:val="20"/>
+                <w:szCs w:val="20"/>
+                <w:lang w:val="en-GB"/>
+              </w:rPr>
+              <w:t xml:space="preserve"> to google cloud</w:t>
+            </w:r>
           </w:p>
           <w:p>
             <w:pPr>
@@ -1855,6 +1797,225 @@
                 <w:sz w:val="20"/>
                 <w:szCs w:val="20"/>
               </w:rPr>
+              <w:t>06/05/2022</w:t>
+            </w:r>
+          </w:p>
+          <w:p>
+            <w:pPr>
+              <w:rPr>
+                <w:color w:val="000000" w:themeColor="text1"/>
+              </w:rPr>
+            </w:pPr>
+            <w:r>
+              <w:rPr>
+                <w:color w:val="000000" w:themeColor="text1"/>
+              </w:rPr>
+              <w:t>Redeploy docker</w:t>
+            </w:r>
+          </w:p>
+          <w:p>
+            <w:pPr>
+              <w:rPr>
+                <w:color w:val="000000" w:themeColor="text1"/>
+              </w:rPr>
+            </w:pPr>
+          </w:p>
+          <w:p>
+            <w:pPr>
+              <w:rPr>
+                <w:color w:val="FF0000"/>
+              </w:rPr>
+            </w:pPr>
+            <w:r>
+              <w:rPr>
+                <w:color w:val="FF0000"/>
+              </w:rPr>
+              <w:t>Issue</w:t>
+            </w:r>
+          </w:p>
+          <w:p>
+            <w:pPr>
+              <w:rPr>
+                <w:color w:val="000000" w:themeColor="text1"/>
+              </w:rPr>
+            </w:pPr>
+            <w:r>
+              <w:rPr>
+                <w:color w:val="000000" w:themeColor="text1"/>
+              </w:rPr>
+              <w:t xml:space="preserve">When trying to run </w:t>
+            </w:r>
+          </w:p>
+          <w:p>
+            <w:pPr>
+              <w:rPr>
+                <w:color w:val="000000" w:themeColor="text1"/>
+              </w:rPr>
+            </w:pPr>
+            <w:r>
+              <w:t>https://doggy-detector-2022-image-q34gthac5q-ts.a.run.app/predict?BUCKET_NAME=doggy-detector-2022-bucket-v2&amp;BLOB_NAME=test_images/test</w:t>
+            </w:r>
+          </w:p>
+          <w:p>
+            <w:pPr>
+              <w:rPr>
+                <w:color w:val="000000" w:themeColor="text1"/>
+              </w:rPr>
+            </w:pPr>
+          </w:p>
+          <w:p>
+            <w:pPr>
+              <w:rPr>
+                <w:color w:val="000000" w:themeColor="text1"/>
+              </w:rPr>
+            </w:pPr>
+            <w:r>
+              <w:rPr>
+                <w:color w:val="000000" w:themeColor="text1"/>
+              </w:rPr>
+              <w:t>I get the following issue:</w:t>
+            </w:r>
+          </w:p>
+          <w:p>
+            <w:pPr>
+              <w:pStyle w:val="HTMLPreformatted"/>
+              <w:rPr>
+                <w:color w:val="000000"/>
+              </w:rPr>
+            </w:pPr>
+            <w:r>
+              <w:rPr>
+                <w:color w:val="000000"/>
+              </w:rPr>
+              <w:t>Internal Server Error</w:t>
+            </w:r>
+          </w:p>
+          <w:p>
+            <w:pPr>
+              <w:rPr>
+                <w:color w:val="000000" w:themeColor="text1"/>
+              </w:rPr>
+            </w:pPr>
+          </w:p>
+          <w:p>
+            <w:pPr>
+              <w:rPr>
+                <w:color w:val="00B050"/>
+              </w:rPr>
+            </w:pPr>
+            <w:r>
+              <w:rPr>
+                <w:color w:val="00B050"/>
+              </w:rPr>
+              <w:t>Solution</w:t>
+            </w:r>
+          </w:p>
+          <w:p>
+            <w:r>
+              <w:t>Troubleshoot locally</w:t>
+            </w:r>
+          </w:p>
+          <w:p/>
+          <w:p>
+            <w:pPr>
+              <w:rPr>
+                <w:b/>
+                <w:bCs/>
+              </w:rPr>
+            </w:pPr>
+            <w:r>
+              <w:rPr>
+                <w:b/>
+                <w:bCs/>
+              </w:rPr>
+              <w:t>docker build --tag=local-</w:t>
+            </w:r>
+            <w:proofErr w:type="gramStart"/>
+            <w:r>
+              <w:rPr>
+                <w:b/>
+                <w:bCs/>
+              </w:rPr>
+              <w:t>image .</w:t>
+            </w:r>
+            <w:proofErr w:type="gramEnd"/>
+          </w:p>
+          <w:p>
+            <w:pPr>
+              <w:rPr>
+                <w:b/>
+                <w:bCs/>
+              </w:rPr>
+            </w:pPr>
+            <w:r>
+              <w:rPr>
+                <w:b/>
+                <w:bCs/>
+              </w:rPr>
+              <w:t>docker images</w:t>
+            </w:r>
+          </w:p>
+          <w:p>
+            <w:pPr>
+              <w:rPr>
+                <w:b/>
+                <w:bCs/>
+              </w:rPr>
+            </w:pPr>
+            <w:r>
+              <w:rPr>
+                <w:b/>
+                <w:bCs/>
+              </w:rPr>
+              <w:t>docker run -e PORT=8000 -p 8000:8000 local-image</w:t>
+            </w:r>
+          </w:p>
+          <w:p/>
+          <w:p>
+            <w:r>
+              <w:t xml:space="preserve">docker </w:t>
+            </w:r>
+            <w:proofErr w:type="spellStart"/>
+            <w:r>
+              <w:t>ps</w:t>
+            </w:r>
+            <w:proofErr w:type="spellEnd"/>
+          </w:p>
+          <w:p/>
+          <w:p>
+            <w:r>
+              <w:t xml:space="preserve">There seems to be a problem related to </w:t>
+            </w:r>
+            <w:proofErr w:type="spellStart"/>
+            <w:r>
+              <w:t>numpy</w:t>
+            </w:r>
+            <w:proofErr w:type="spellEnd"/>
+            <w:r>
+              <w:t>. I want to see what the data type is. It’s a tuple.</w:t>
+            </w:r>
+          </w:p>
+          <w:p>
+            <w:r>
+              <w:t>I converted one of the tuples into a normal float, and it now seems to work ok</w:t>
+            </w:r>
+          </w:p>
+          <w:p/>
+          <w:p>
+            <w:pPr>
+              <w:pStyle w:val="Heading2"/>
+              <w:rPr>
+                <w:rFonts w:asciiTheme="minorHAnsi" w:hAnsiTheme="minorHAnsi" w:cstheme="minorHAnsi"/>
+                <w:sz w:val="20"/>
+                <w:szCs w:val="20"/>
+              </w:rPr>
+            </w:pPr>
+            <w:r>
+              <w:rPr>
+                <w:rFonts w:asciiTheme="minorHAnsi" w:hAnsiTheme="minorHAnsi" w:cstheme="minorHAnsi"/>
+                <w:sz w:val="20"/>
+                <w:szCs w:val="20"/>
+              </w:rPr>
               <w:t>5-05</w:t>
             </w:r>
             <w:r>
@@ -2764,7 +2925,7 @@
                 <w:lang w:val="en-GB" w:eastAsia="en-US"/>
               </w:rPr>
             </w:pPr>
-            <w:hyperlink r:id="rId6" w:history="1">
+            <w:hyperlink r:id="rId5" w:history="1">
               <w:r>
                 <w:rPr>
                   <w:rStyle w:val="Hyperlink"/>
@@ -2853,6 +3014,7 @@
             <w:proofErr w:type="spellStart"/>
             <w:proofErr w:type="gramStart"/>
             <w:r>
+              <w:lastRenderedPageBreak/>
               <w:t>google.cloud</w:t>
             </w:r>
             <w:proofErr w:type="spellEnd"/>
@@ -2942,7 +3104,7 @@
             <w:r>
               <w:t xml:space="preserve">Try </w:t>
             </w:r>
-            <w:hyperlink r:id="rId7" w:history="1">
+            <w:hyperlink r:id="rId6" w:history="1">
               <w:r>
                 <w:rPr>
                   <w:rStyle w:val="Hyperlink"/>
@@ -2953,7 +3115,7 @@
             <w:r>
               <w:t xml:space="preserve">, as there appears to be an </w:t>
             </w:r>
-            <w:hyperlink r:id="rId8" w:history="1">
+            <w:hyperlink r:id="rId7" w:history="1">
               <w:r>
                 <w:rPr>
                   <w:rStyle w:val="Hyperlink"/>
@@ -2996,6 +3158,244 @@
             <w:r>
               <w:t>Test weblinks</w:t>
             </w:r>
+          </w:p>
+          <w:p>
+            <w:pPr>
+              <w:pStyle w:val="ListParagraph"/>
+              <w:numPr>
+                <w:ilvl w:val="0"/>
+                <w:numId w:val="6"/>
+              </w:numPr>
+              <w:rPr>
+                <w:rStyle w:val="Hyperlink"/>
+                <w:rFonts w:asciiTheme="minorHAnsi" w:hAnsiTheme="minorHAnsi" w:cstheme="minorHAnsi"/>
+                <w:color w:val="auto"/>
+                <w:u w:val="none"/>
+                <w:lang w:val="en-GB"/>
+              </w:rPr>
+            </w:pPr>
+            <w:hyperlink r:id="rId8" w:history="1">
+              <w:r>
+                <w:rPr>
+                  <w:rStyle w:val="Hyperlink"/>
+                  <w:rFonts w:asciiTheme="minorHAnsi" w:hAnsiTheme="minorHAnsi" w:cstheme="minorHAnsi"/>
+                  <w:lang w:val="en-GB"/>
+                </w:rPr>
+                <w:t>https://doggydetector2022.herokuapp.com/</w:t>
+              </w:r>
+            </w:hyperlink>
+          </w:p>
+          <w:p>
+            <w:pPr>
+              <w:pStyle w:val="ListParagraph"/>
+              <w:numPr>
+                <w:ilvl w:val="0"/>
+                <w:numId w:val="6"/>
+              </w:numPr>
+              <w:rPr>
+                <w:rStyle w:val="Hyperlink"/>
+                <w:rFonts w:asciiTheme="minorHAnsi" w:hAnsiTheme="minorHAnsi" w:cstheme="minorHAnsi"/>
+                <w:color w:val="auto"/>
+                <w:u w:val="none"/>
+                <w:lang w:val="en-GB"/>
+              </w:rPr>
+            </w:pPr>
+            <w:r>
+              <w:rPr>
+                <w:rStyle w:val="Hyperlink"/>
+                <w:rFonts w:asciiTheme="minorHAnsi" w:hAnsiTheme="minorHAnsi" w:cstheme="minorHAnsi"/>
+                <w:lang w:val="en-GB"/>
+              </w:rPr>
+              <w:t>It works!</w:t>
+            </w:r>
+          </w:p>
+          <w:p/>
+          <w:p/>
+          <w:p/>
+          <w:p/>
+          <w:p>
+            <w:pPr>
+              <w:pStyle w:val="Heading2"/>
+              <w:rPr>
+                <w:rFonts w:asciiTheme="minorHAnsi" w:hAnsiTheme="minorHAnsi" w:cstheme="minorHAnsi"/>
+                <w:sz w:val="20"/>
+                <w:szCs w:val="20"/>
+              </w:rPr>
+            </w:pPr>
+            <w:r>
+              <w:rPr>
+                <w:rFonts w:asciiTheme="minorHAnsi" w:hAnsiTheme="minorHAnsi" w:cstheme="minorHAnsi"/>
+                <w:sz w:val="20"/>
+                <w:szCs w:val="20"/>
+              </w:rPr>
+              <w:t>2</w:t>
+            </w:r>
+            <w:r>
+              <w:rPr>
+                <w:rFonts w:asciiTheme="minorHAnsi" w:hAnsiTheme="minorHAnsi" w:cstheme="minorHAnsi"/>
+                <w:sz w:val="20"/>
+                <w:szCs w:val="20"/>
+              </w:rPr>
+              <w:t>5</w:t>
+            </w:r>
+            <w:r>
+              <w:rPr>
+                <w:rFonts w:asciiTheme="minorHAnsi" w:hAnsiTheme="minorHAnsi" w:cstheme="minorHAnsi"/>
+                <w:sz w:val="20"/>
+                <w:szCs w:val="20"/>
+              </w:rPr>
+              <w:t>-04-2022</w:t>
+            </w:r>
+          </w:p>
+          <w:p>
+            <w:r>
+              <w:t>Deploy to Heroku</w:t>
+            </w:r>
+          </w:p>
+          <w:p/>
+          <w:p>
+            <w:proofErr w:type="spellStart"/>
+            <w:r>
+              <w:t>heroku</w:t>
+            </w:r>
+            <w:proofErr w:type="spellEnd"/>
+            <w:r>
+              <w:t xml:space="preserve"> login</w:t>
+            </w:r>
+          </w:p>
+          <w:p>
+            <w:proofErr w:type="spellStart"/>
+            <w:r>
+              <w:t>heroku</w:t>
+            </w:r>
+            <w:proofErr w:type="spellEnd"/>
+            <w:r>
+              <w:t xml:space="preserve"> create --</w:t>
+            </w:r>
+            <w:proofErr w:type="spellStart"/>
+            <w:r>
+              <w:t>ssh</w:t>
+            </w:r>
+            <w:proofErr w:type="spellEnd"/>
+            <w:r>
+              <w:t xml:space="preserve">-git doggydetector2022 --region </w:t>
+            </w:r>
+            <w:proofErr w:type="spellStart"/>
+            <w:r>
+              <w:t>eu</w:t>
+            </w:r>
+            <w:proofErr w:type="spellEnd"/>
+          </w:p>
+          <w:p>
+            <w:r>
+              <w:t>git add --all</w:t>
+            </w:r>
+          </w:p>
+          <w:p>
+            <w:r>
+              <w:t>git commit -m "code ready to be deployed to production"</w:t>
+            </w:r>
+          </w:p>
+          <w:p>
+            <w:r>
+              <w:t xml:space="preserve">git push </w:t>
+            </w:r>
+            <w:proofErr w:type="spellStart"/>
+            <w:r>
+              <w:t>heroku</w:t>
+            </w:r>
+            <w:proofErr w:type="spellEnd"/>
+            <w:r>
+              <w:t xml:space="preserve"> master</w:t>
+            </w:r>
+          </w:p>
+          <w:p/>
+          <w:p>
+            <w:pPr>
+              <w:rPr>
+                <w:rFonts w:asciiTheme="minorHAnsi" w:hAnsiTheme="minorHAnsi" w:cstheme="minorHAnsi"/>
+              </w:rPr>
+            </w:pPr>
+            <w:r>
+              <w:rPr>
+                <w:rFonts w:asciiTheme="minorHAnsi" w:hAnsiTheme="minorHAnsi" w:cstheme="minorHAnsi"/>
+              </w:rPr>
+              <w:t>Find a way to upload images to google cloud locally</w:t>
+            </w:r>
+          </w:p>
+          <w:p>
+            <w:pPr>
+              <w:rPr>
+                <w:rFonts w:asciiTheme="minorHAnsi" w:hAnsiTheme="minorHAnsi" w:cstheme="minorHAnsi"/>
+              </w:rPr>
+            </w:pPr>
+            <w:r>
+              <w:rPr>
+                <w:rFonts w:asciiTheme="minorHAnsi" w:hAnsiTheme="minorHAnsi" w:cstheme="minorHAnsi"/>
+              </w:rPr>
+              <w:t>https://youtu.be/vwFR2bXXzTw</w:t>
+            </w:r>
+          </w:p>
+          <w:p>
+            <w:pPr>
+              <w:pStyle w:val="ListParagraph"/>
+              <w:numPr>
+                <w:ilvl w:val="0"/>
+                <w:numId w:val="6"/>
+              </w:numPr>
+              <w:rPr>
+                <w:rFonts w:asciiTheme="minorHAnsi" w:hAnsiTheme="minorHAnsi" w:cstheme="minorHAnsi"/>
+                <w:lang w:val="en-GB"/>
+              </w:rPr>
+            </w:pPr>
+            <w:r>
+              <w:rPr>
+                <w:rFonts w:asciiTheme="minorHAnsi" w:hAnsiTheme="minorHAnsi" w:cstheme="minorHAnsi"/>
+                <w:lang w:val="en-GB"/>
+              </w:rPr>
+              <w:t xml:space="preserve">Upload images through </w:t>
+            </w:r>
+            <w:proofErr w:type="spellStart"/>
+            <w:r>
+              <w:rPr>
+                <w:rFonts w:asciiTheme="minorHAnsi" w:hAnsiTheme="minorHAnsi" w:cstheme="minorHAnsi"/>
+                <w:lang w:val="en-GB"/>
+              </w:rPr>
+              <w:t>streamlit</w:t>
+            </w:r>
+            <w:proofErr w:type="spellEnd"/>
+          </w:p>
+          <w:p>
+            <w:pPr>
+              <w:rPr>
+                <w:rFonts w:asciiTheme="minorHAnsi" w:hAnsiTheme="minorHAnsi" w:cstheme="minorHAnsi"/>
+                <w:lang w:val="en-GB"/>
+              </w:rPr>
+            </w:pPr>
+            <w:r>
+              <w:rPr>
+                <w:rFonts w:asciiTheme="minorHAnsi" w:hAnsiTheme="minorHAnsi" w:cstheme="minorHAnsi"/>
+                <w:lang w:val="en-GB"/>
+              </w:rPr>
+              <w:t xml:space="preserve">make </w:t>
+            </w:r>
+            <w:proofErr w:type="spellStart"/>
+            <w:r>
+              <w:rPr>
+                <w:rFonts w:asciiTheme="minorHAnsi" w:hAnsiTheme="minorHAnsi" w:cstheme="minorHAnsi"/>
+                <w:lang w:val="en-GB"/>
+              </w:rPr>
+              <w:t>streamlit</w:t>
+            </w:r>
+            <w:proofErr w:type="spellEnd"/>
+          </w:p>
+          <w:p>
+            <w:pPr>
+              <w:rPr>
+                <w:rFonts w:asciiTheme="minorHAnsi" w:hAnsiTheme="minorHAnsi" w:cstheme="minorHAnsi"/>
+                <w:lang w:val="en-GB"/>
+              </w:rPr>
+            </w:pPr>
           </w:p>
           <w:p>
             <w:pPr>
@@ -3023,329 +3423,91 @@
               </w:r>
             </w:hyperlink>
           </w:p>
-          <w:p>
-            <w:pPr>
-              <w:pStyle w:val="ListParagraph"/>
-              <w:numPr>
-                <w:ilvl w:val="0"/>
-                <w:numId w:val="6"/>
-              </w:numPr>
-              <w:rPr>
-                <w:rStyle w:val="Hyperlink"/>
-                <w:rFonts w:asciiTheme="minorHAnsi" w:hAnsiTheme="minorHAnsi" w:cstheme="minorHAnsi"/>
-                <w:color w:val="auto"/>
-                <w:u w:val="none"/>
-                <w:lang w:val="en-GB"/>
-              </w:rPr>
-            </w:pPr>
-            <w:r>
-              <w:rPr>
-                <w:rStyle w:val="Hyperlink"/>
-                <w:rFonts w:asciiTheme="minorHAnsi" w:hAnsiTheme="minorHAnsi" w:cstheme="minorHAnsi"/>
-                <w:lang w:val="en-GB"/>
-              </w:rPr>
-              <w:t>It works!</w:t>
-            </w:r>
-          </w:p>
           <w:p/>
           <w:p/>
+          <w:p>
+            <w:pPr>
+              <w:pStyle w:val="Heading2"/>
+              <w:rPr>
+                <w:rFonts w:asciiTheme="minorHAnsi" w:hAnsiTheme="minorHAnsi" w:cstheme="minorHAnsi"/>
+                <w:sz w:val="20"/>
+                <w:szCs w:val="20"/>
+              </w:rPr>
+            </w:pPr>
+            <w:r>
+              <w:rPr>
+                <w:rFonts w:asciiTheme="minorHAnsi" w:hAnsiTheme="minorHAnsi" w:cstheme="minorHAnsi"/>
+                <w:sz w:val="20"/>
+                <w:szCs w:val="20"/>
+              </w:rPr>
+              <w:t>24-04-2022</w:t>
+            </w:r>
+          </w:p>
+          <w:p>
+            <w:r>
+              <w:t>#</w:t>
+            </w:r>
+            <w:r>
+              <w:t>#</w:t>
+            </w:r>
+          </w:p>
+          <w:p>
+            <w:r>
+              <w:t xml:space="preserve">Check </w:t>
+            </w:r>
+            <w:proofErr w:type="spellStart"/>
+            <w:r>
+              <w:t>streamlit</w:t>
+            </w:r>
+            <w:proofErr w:type="spellEnd"/>
+            <w:r>
+              <w:t xml:space="preserve">- it works </w:t>
+            </w:r>
+          </w:p>
+          <w:p>
+            <w:r>
+              <w:t>#</w:t>
+            </w:r>
+            <w:r>
+              <w:t>#</w:t>
+            </w:r>
+          </w:p>
+          <w:p/>
+          <w:p>
+            <w:r>
+              <w:t>##</w:t>
+            </w:r>
+          </w:p>
+          <w:p>
+            <w:r>
+              <w:t>Merge branch</w:t>
+            </w:r>
+          </w:p>
+          <w:p>
+            <w:r>
+              <w:t>##</w:t>
+            </w:r>
+          </w:p>
           <w:p/>
           <w:p/>
           <w:p>
-            <w:pPr>
-              <w:pStyle w:val="Heading2"/>
-              <w:rPr>
-                <w:rFonts w:asciiTheme="minorHAnsi" w:hAnsiTheme="minorHAnsi" w:cstheme="minorHAnsi"/>
-                <w:sz w:val="20"/>
-                <w:szCs w:val="20"/>
-              </w:rPr>
-            </w:pPr>
-            <w:r>
-              <w:rPr>
-                <w:rFonts w:asciiTheme="minorHAnsi" w:hAnsiTheme="minorHAnsi" w:cstheme="minorHAnsi"/>
-                <w:sz w:val="20"/>
-                <w:szCs w:val="20"/>
-              </w:rPr>
-              <w:t>2</w:t>
-            </w:r>
-            <w:r>
-              <w:rPr>
-                <w:rFonts w:asciiTheme="minorHAnsi" w:hAnsiTheme="minorHAnsi" w:cstheme="minorHAnsi"/>
-                <w:sz w:val="20"/>
-                <w:szCs w:val="20"/>
-              </w:rPr>
-              <w:t>5</w:t>
-            </w:r>
-            <w:r>
-              <w:rPr>
-                <w:rFonts w:asciiTheme="minorHAnsi" w:hAnsiTheme="minorHAnsi" w:cstheme="minorHAnsi"/>
-                <w:sz w:val="20"/>
-                <w:szCs w:val="20"/>
-              </w:rPr>
-              <w:t>-04-2022</w:t>
-            </w:r>
-          </w:p>
-          <w:p>
-            <w:r>
-              <w:t>Deploy to Heroku</w:t>
-            </w:r>
-          </w:p>
-          <w:p/>
-          <w:p>
-            <w:proofErr w:type="spellStart"/>
-            <w:r>
-              <w:t>heroku</w:t>
-            </w:r>
-            <w:proofErr w:type="spellEnd"/>
-            <w:r>
-              <w:t xml:space="preserve"> login</w:t>
-            </w:r>
-          </w:p>
-          <w:p>
-            <w:proofErr w:type="spellStart"/>
-            <w:r>
-              <w:t>heroku</w:t>
-            </w:r>
-            <w:proofErr w:type="spellEnd"/>
-            <w:r>
-              <w:t xml:space="preserve"> create --</w:t>
-            </w:r>
-            <w:proofErr w:type="spellStart"/>
-            <w:r>
-              <w:t>ssh</w:t>
-            </w:r>
-            <w:proofErr w:type="spellEnd"/>
-            <w:r>
-              <w:t xml:space="preserve">-git doggydetector2022 --region </w:t>
-            </w:r>
-            <w:proofErr w:type="spellStart"/>
-            <w:r>
-              <w:t>eu</w:t>
-            </w:r>
-            <w:proofErr w:type="spellEnd"/>
-          </w:p>
-          <w:p>
-            <w:r>
-              <w:t>git add --all</w:t>
-            </w:r>
-          </w:p>
-          <w:p>
-            <w:r>
-              <w:t>git commit -m "code ready to be deployed to production"</w:t>
-            </w:r>
-          </w:p>
-          <w:p>
-            <w:r>
-              <w:t xml:space="preserve">git push </w:t>
-            </w:r>
-            <w:proofErr w:type="spellStart"/>
-            <w:r>
-              <w:t>heroku</w:t>
-            </w:r>
-            <w:proofErr w:type="spellEnd"/>
-            <w:r>
-              <w:t xml:space="preserve"> master</w:t>
-            </w:r>
-          </w:p>
-          <w:p/>
-          <w:p>
-            <w:pPr>
-              <w:rPr>
-                <w:rFonts w:asciiTheme="minorHAnsi" w:hAnsiTheme="minorHAnsi" w:cstheme="minorHAnsi"/>
-              </w:rPr>
-            </w:pPr>
-            <w:r>
-              <w:rPr>
-                <w:rFonts w:asciiTheme="minorHAnsi" w:hAnsiTheme="minorHAnsi" w:cstheme="minorHAnsi"/>
-              </w:rPr>
-              <w:t>Find a way to upload images to google cloud locally</w:t>
-            </w:r>
-          </w:p>
-          <w:p>
-            <w:pPr>
-              <w:rPr>
-                <w:rFonts w:asciiTheme="minorHAnsi" w:hAnsiTheme="minorHAnsi" w:cstheme="minorHAnsi"/>
-              </w:rPr>
-            </w:pPr>
-            <w:r>
-              <w:rPr>
-                <w:rFonts w:asciiTheme="minorHAnsi" w:hAnsiTheme="minorHAnsi" w:cstheme="minorHAnsi"/>
-              </w:rPr>
-              <w:t>https://youtu.be/vwFR2bXXzTw</w:t>
-            </w:r>
-          </w:p>
-          <w:p>
-            <w:pPr>
-              <w:pStyle w:val="ListParagraph"/>
-              <w:numPr>
-                <w:ilvl w:val="0"/>
-                <w:numId w:val="6"/>
-              </w:numPr>
-              <w:rPr>
-                <w:rFonts w:asciiTheme="minorHAnsi" w:hAnsiTheme="minorHAnsi" w:cstheme="minorHAnsi"/>
-                <w:lang w:val="en-GB"/>
-              </w:rPr>
-            </w:pPr>
-            <w:r>
-              <w:rPr>
-                <w:rFonts w:asciiTheme="minorHAnsi" w:hAnsiTheme="minorHAnsi" w:cstheme="minorHAnsi"/>
-                <w:lang w:val="en-GB"/>
-              </w:rPr>
-              <w:t xml:space="preserve">Upload images through </w:t>
-            </w:r>
-            <w:proofErr w:type="spellStart"/>
-            <w:r>
-              <w:rPr>
-                <w:rFonts w:asciiTheme="minorHAnsi" w:hAnsiTheme="minorHAnsi" w:cstheme="minorHAnsi"/>
-                <w:lang w:val="en-GB"/>
-              </w:rPr>
-              <w:t>streamlit</w:t>
-            </w:r>
-            <w:proofErr w:type="spellEnd"/>
-          </w:p>
-          <w:p>
-            <w:pPr>
-              <w:rPr>
-                <w:rFonts w:asciiTheme="minorHAnsi" w:hAnsiTheme="minorHAnsi" w:cstheme="minorHAnsi"/>
-                <w:lang w:val="en-GB"/>
-              </w:rPr>
-            </w:pPr>
-            <w:r>
-              <w:rPr>
-                <w:rFonts w:asciiTheme="minorHAnsi" w:hAnsiTheme="minorHAnsi" w:cstheme="minorHAnsi"/>
-                <w:lang w:val="en-GB"/>
-              </w:rPr>
-              <w:t xml:space="preserve">make </w:t>
-            </w:r>
-            <w:proofErr w:type="spellStart"/>
-            <w:r>
-              <w:rPr>
-                <w:rFonts w:asciiTheme="minorHAnsi" w:hAnsiTheme="minorHAnsi" w:cstheme="minorHAnsi"/>
-                <w:lang w:val="en-GB"/>
-              </w:rPr>
-              <w:t>streamlit</w:t>
-            </w:r>
-            <w:proofErr w:type="spellEnd"/>
-          </w:p>
-          <w:p>
-            <w:pPr>
-              <w:rPr>
-                <w:rFonts w:asciiTheme="minorHAnsi" w:hAnsiTheme="minorHAnsi" w:cstheme="minorHAnsi"/>
-                <w:lang w:val="en-GB"/>
-              </w:rPr>
-            </w:pPr>
-          </w:p>
-          <w:p>
-            <w:pPr>
-              <w:pStyle w:val="ListParagraph"/>
-              <w:numPr>
-                <w:ilvl w:val="0"/>
-                <w:numId w:val="6"/>
-              </w:numPr>
+            <w:r>
+              <w:t>##</w:t>
+            </w:r>
+          </w:p>
+          <w:p>
+            <w:r>
+              <w:t>Test this</w:t>
+            </w:r>
+          </w:p>
+          <w:p>
+            <w:pPr>
               <w:rPr>
                 <w:rStyle w:val="Hyperlink"/>
                 <w:rFonts w:asciiTheme="minorHAnsi" w:hAnsiTheme="minorHAnsi" w:cstheme="minorHAnsi"/>
-                <w:color w:val="auto"/>
-                <w:u w:val="none"/>
-                <w:lang w:val="en-GB"/>
               </w:rPr>
             </w:pPr>
             <w:hyperlink r:id="rId10" w:history="1">
-              <w:r>
-                <w:rPr>
-                  <w:rStyle w:val="Hyperlink"/>
-                  <w:rFonts w:asciiTheme="minorHAnsi" w:hAnsiTheme="minorHAnsi" w:cstheme="minorHAnsi"/>
-                  <w:lang w:val="en-GB"/>
-                </w:rPr>
-                <w:t>https://doggydetector2022.herokuapp.com/</w:t>
-              </w:r>
-            </w:hyperlink>
-          </w:p>
-          <w:p/>
-          <w:p/>
-          <w:p>
-            <w:pPr>
-              <w:pStyle w:val="Heading2"/>
-              <w:rPr>
-                <w:rFonts w:asciiTheme="minorHAnsi" w:hAnsiTheme="minorHAnsi" w:cstheme="minorHAnsi"/>
-                <w:sz w:val="20"/>
-                <w:szCs w:val="20"/>
-              </w:rPr>
-            </w:pPr>
-            <w:r>
-              <w:rPr>
-                <w:rFonts w:asciiTheme="minorHAnsi" w:hAnsiTheme="minorHAnsi" w:cstheme="minorHAnsi"/>
-                <w:sz w:val="20"/>
-                <w:szCs w:val="20"/>
-              </w:rPr>
-              <w:t>24-04-2022</w:t>
-            </w:r>
-          </w:p>
-          <w:p>
-            <w:r>
-              <w:t>#</w:t>
-            </w:r>
-            <w:r>
-              <w:t>#</w:t>
-            </w:r>
-          </w:p>
-          <w:p>
-            <w:r>
-              <w:t xml:space="preserve">Check </w:t>
-            </w:r>
-            <w:proofErr w:type="spellStart"/>
-            <w:r>
-              <w:t>streamlit</w:t>
-            </w:r>
-            <w:proofErr w:type="spellEnd"/>
-            <w:r>
-              <w:t xml:space="preserve">- it works </w:t>
-            </w:r>
-          </w:p>
-          <w:p>
-            <w:r>
-              <w:t>#</w:t>
-            </w:r>
-            <w:r>
-              <w:t>#</w:t>
-            </w:r>
-          </w:p>
-          <w:p/>
-          <w:p>
-            <w:r>
-              <w:t>##</w:t>
-            </w:r>
-          </w:p>
-          <w:p>
-            <w:r>
-              <w:t>Merge branch</w:t>
-            </w:r>
-          </w:p>
-          <w:p>
-            <w:r>
-              <w:t>##</w:t>
-            </w:r>
-          </w:p>
-          <w:p/>
-          <w:p/>
-          <w:p>
-            <w:r>
-              <w:t>##</w:t>
-            </w:r>
-          </w:p>
-          <w:p>
-            <w:r>
-              <w:t>Test this</w:t>
-            </w:r>
-          </w:p>
-          <w:p>
-            <w:pPr>
-              <w:rPr>
-                <w:rStyle w:val="Hyperlink"/>
-                <w:rFonts w:asciiTheme="minorHAnsi" w:hAnsiTheme="minorHAnsi" w:cstheme="minorHAnsi"/>
-              </w:rPr>
-            </w:pPr>
-            <w:hyperlink r:id="rId11" w:history="1">
               <w:r>
                 <w:rPr>
                   <w:rStyle w:val="Hyperlink"/>
@@ -3389,27 +3551,13 @@
                 <w:color w:val="000000" w:themeColor="text1"/>
               </w:rPr>
             </w:pPr>
-            <w:hyperlink r:id="rId12" w:history="1">
+            <w:hyperlink r:id="rId11" w:history="1">
               <w:r>
                 <w:rPr>
                   <w:rStyle w:val="Hyperlink"/>
                   <w:rFonts w:asciiTheme="minorHAnsi" w:hAnsiTheme="minorHAnsi" w:cstheme="minorHAnsi"/>
                 </w:rPr>
-                <w:t>https://doggy-detector-2022-image-q34gthac5q-ts.a.ru</w:t>
-              </w:r>
-              <w:r>
-                <w:rPr>
-                  <w:rStyle w:val="Hyperlink"/>
-                  <w:rFonts w:asciiTheme="minorHAnsi" w:hAnsiTheme="minorHAnsi" w:cstheme="minorHAnsi"/>
-                </w:rPr>
-                <w:t>n</w:t>
-              </w:r>
-              <w:r>
-                <w:rPr>
-                  <w:rStyle w:val="Hyperlink"/>
-                  <w:rFonts w:asciiTheme="minorHAnsi" w:hAnsiTheme="minorHAnsi" w:cstheme="minorHAnsi"/>
-                </w:rPr>
-                <w:t>.app/predict?BUCKET_NAME=doggy-detector-2022-bucket-v2&amp;BLOB_NAME=test_images/test</w:t>
+                <w:t>https://doggy-detector-2022-image-q34gthac5q-ts.a.run.app/predict?BUCKET_NAME=doggy-detector-2022-bucket-v2&amp;BLOB_NAME=test_images/test</w:t>
               </w:r>
             </w:hyperlink>
           </w:p>
@@ -3747,7 +3895,6 @@
               <w:rPr>
                 <w:rFonts w:asciiTheme="minorHAnsi" w:hAnsiTheme="minorHAnsi" w:cstheme="minorHAnsi"/>
               </w:rPr>
-              <w:lastRenderedPageBreak/>
               <w:t xml:space="preserve">Updated </w:t>
             </w:r>
             <w:proofErr w:type="spellStart"/>
@@ -4098,7 +4245,7 @@
                 <w:rFonts w:asciiTheme="minorHAnsi" w:hAnsiTheme="minorHAnsi" w:cstheme="minorHAnsi"/>
               </w:rPr>
             </w:pPr>
-            <w:hyperlink r:id="rId13" w:history="1">
+            <w:hyperlink r:id="rId12" w:history="1">
               <w:r>
                 <w:rPr>
                   <w:rStyle w:val="Hyperlink"/>
@@ -4304,6 +4451,7 @@
                 <w:sz w:val="20"/>
                 <w:szCs w:val="20"/>
               </w:rPr>
+              <w:lastRenderedPageBreak/>
               <w:t>23-04-2022</w:t>
             </w:r>
           </w:p>
@@ -4349,7 +4497,7 @@
                 <w:color w:val="000000" w:themeColor="text1"/>
               </w:rPr>
             </w:pPr>
-            <w:hyperlink r:id="rId14" w:history="1">
+            <w:hyperlink r:id="rId13" w:history="1">
               <w:r>
                 <w:rPr>
                   <w:rStyle w:val="Hyperlink"/>
@@ -4420,7 +4568,7 @@
                 <w:color w:val="000000" w:themeColor="text1"/>
               </w:rPr>
             </w:pPr>
-            <w:hyperlink r:id="rId15" w:history="1">
+            <w:hyperlink r:id="rId14" w:history="1">
               <w:r>
                 <w:rPr>
                   <w:rStyle w:val="Hyperlink"/>
@@ -4675,7 +4823,7 @@
                 <w:color w:val="000000" w:themeColor="text1"/>
               </w:rPr>
             </w:pPr>
-            <w:hyperlink r:id="rId16" w:history="1">
+            <w:hyperlink r:id="rId15" w:history="1">
               <w:r>
                 <w:rPr>
                   <w:rStyle w:val="Hyperlink"/>
@@ -4746,7 +4894,7 @@
                 <w:color w:val="000000" w:themeColor="text1"/>
               </w:rPr>
             </w:pPr>
-            <w:hyperlink r:id="rId17" w:history="1">
+            <w:hyperlink r:id="rId16" w:history="1">
               <w:r>
                 <w:rPr>
                   <w:rStyle w:val="Hyperlink"/>
@@ -4910,6 +5058,7 @@
                 <w:sz w:val="20"/>
                 <w:szCs w:val="20"/>
               </w:rPr>
+              <w:lastRenderedPageBreak/>
               <w:t>19-04-2022</w:t>
             </w:r>
           </w:p>
@@ -5342,7 +5491,6 @@
                 <w:rFonts w:asciiTheme="minorHAnsi" w:hAnsiTheme="minorHAnsi" w:cstheme="minorHAnsi"/>
                 <w:color w:val="000000" w:themeColor="text1"/>
               </w:rPr>
-              <w:lastRenderedPageBreak/>
               <w:t xml:space="preserve">    --region australia-southeast1 \</w:t>
             </w:r>
           </w:p>
@@ -5799,6 +5947,7 @@
                 <w:rFonts w:asciiTheme="minorHAnsi" w:hAnsiTheme="minorHAnsi" w:cstheme="minorHAnsi"/>
                 <w:color w:val="00B050"/>
               </w:rPr>
+              <w:lastRenderedPageBreak/>
               <w:t>Solution:</w:t>
             </w:r>
           </w:p>
@@ -6163,7 +6312,6 @@
                 <w:rFonts w:asciiTheme="minorHAnsi" w:hAnsiTheme="minorHAnsi" w:cstheme="minorHAnsi"/>
                 <w:color w:val="000000" w:themeColor="text1"/>
               </w:rPr>
-              <w:lastRenderedPageBreak/>
               <w:t xml:space="preserve">git push </w:t>
             </w:r>
             <w:proofErr w:type="spellStart"/>
@@ -6685,7 +6833,7 @@
               </w:rPr>
               <w:t xml:space="preserve">Start working on front end </w:t>
             </w:r>
-            <w:hyperlink r:id="rId18" w:history="1">
+            <w:hyperlink r:id="rId17" w:history="1">
               <w:r>
                 <w:rPr>
                   <w:rStyle w:val="Hyperlink"/>
@@ -6863,7 +7011,7 @@
                 <w:color w:val="000000" w:themeColor="text1"/>
               </w:rPr>
             </w:pPr>
-            <w:hyperlink r:id="rId19" w:history="1">
+            <w:hyperlink r:id="rId18" w:history="1">
               <w:r>
                 <w:rPr>
                   <w:rStyle w:val="Hyperlink"/>
@@ -7139,7 +7287,7 @@
               </w:rPr>
               <w:t xml:space="preserve">I’ve tried following the instructions on </w:t>
             </w:r>
-            <w:hyperlink r:id="rId20" w:history="1">
+            <w:hyperlink r:id="rId19" w:history="1">
               <w:r>
                 <w:rPr>
                   <w:rStyle w:val="Hyperlink"/>
@@ -7205,7 +7353,7 @@
               </w:rPr>
               <w:t xml:space="preserve">I tried looking at the </w:t>
             </w:r>
-            <w:hyperlink r:id="rId21" w:history="1">
+            <w:hyperlink r:id="rId20" w:history="1">
               <w:r>
                 <w:rPr>
                   <w:rStyle w:val="Hyperlink"/>
@@ -7713,7 +7861,6 @@
               <w:rPr>
                 <w:rFonts w:asciiTheme="minorHAnsi" w:hAnsiTheme="minorHAnsi" w:cstheme="minorHAnsi"/>
               </w:rPr>
-              <w:lastRenderedPageBreak/>
               <w:t>Iteratively break down and push the code until I work out what is resulting in the service unavailable error.</w:t>
             </w:r>
           </w:p>
@@ -8018,7 +8165,7 @@
                 <w:lang w:val="en-GB" w:eastAsia="en-US"/>
               </w:rPr>
             </w:pPr>
-            <w:hyperlink r:id="rId22" w:history="1">
+            <w:hyperlink r:id="rId21" w:history="1">
               <w:r>
                 <w:rPr>
                   <w:rStyle w:val="Hyperlink"/>
@@ -8495,7 +8642,7 @@
                 <w:color w:val="000000" w:themeColor="text1"/>
               </w:rPr>
             </w:pPr>
-            <w:hyperlink r:id="rId23" w:history="1">
+            <w:hyperlink r:id="rId22" w:history="1">
               <w:r>
                 <w:rPr>
                   <w:rFonts w:asciiTheme="minorHAnsi" w:hAnsiTheme="minorHAnsi" w:cstheme="minorHAnsi"/>
@@ -8783,6 +8930,7 @@
                 <w:szCs w:val="22"/>
                 <w:lang w:val="en-GB" w:eastAsia="en-US"/>
               </w:rPr>
+              <w:lastRenderedPageBreak/>
               <w:t>Could not automatically determine credentials. Please set GOOGLE_APPLICATION_CREDENTIALS or explicitly create credentials and re-run the application. For more information, please see https://cloud.google.com/docs/authentication/getting-started</w:t>
             </w:r>
           </w:p>
@@ -9329,7 +9477,6 @@
                 <w:szCs w:val="22"/>
                 <w:lang w:val="en-GB" w:eastAsia="en-US"/>
               </w:rPr>
-              <w:lastRenderedPageBreak/>
               <w:t>Could not automatically determine credentials. Please set GOOGLE_APPLICATION_CREDENTIALS or explicitly create credentials and re-run the application. For more information, please see https://cloud.google.com/docs/authentication/getting-started</w:t>
             </w:r>
           </w:p>
@@ -10539,6 +10686,7 @@
                 <w:sz w:val="20"/>
                 <w:szCs w:val="20"/>
               </w:rPr>
+              <w:lastRenderedPageBreak/>
               <w:t>23-03-2022</w:t>
             </w:r>
           </w:p>
@@ -11431,7 +11579,6 @@
                 <w:sz w:val="20"/>
                 <w:szCs w:val="20"/>
               </w:rPr>
-              <w:lastRenderedPageBreak/>
               <w:t>-e K_SERVICE=dev \</w:t>
             </w:r>
           </w:p>
@@ -12174,7 +12321,7 @@
                 <w:szCs w:val="20"/>
               </w:rPr>
             </w:pPr>
-            <w:hyperlink r:id="rId24" w:history="1">
+            <w:hyperlink r:id="rId23" w:history="1">
               <w:r>
                 <w:rPr>
                   <w:rStyle w:val="Hyperlink"/>
@@ -12645,6 +12792,7 @@
                 <w:sz w:val="20"/>
                 <w:szCs w:val="20"/>
               </w:rPr>
+              <w:lastRenderedPageBreak/>
               <w:t>-e K_REVISION=dev-00001 \</w:t>
             </w:r>
           </w:p>
@@ -13242,7 +13390,7 @@
                 <w:szCs w:val="20"/>
               </w:rPr>
             </w:pPr>
-            <w:hyperlink r:id="rId25" w:history="1">
+            <w:hyperlink r:id="rId24" w:history="1">
               <w:r>
                 <w:rPr>
                   <w:rStyle w:val="Hyperlink"/>
@@ -13602,7 +13750,6 @@
                 <w:sz w:val="20"/>
                 <w:szCs w:val="20"/>
               </w:rPr>
-              <w:lastRenderedPageBreak/>
               <w:t>ModuleNotFoundError</w:t>
             </w:r>
             <w:proofErr w:type="spellEnd"/>
@@ -14638,7 +14785,7 @@
                 <w:lang w:val="en-GB" w:eastAsia="en-US"/>
               </w:rPr>
             </w:pPr>
-            <w:hyperlink r:id="rId26" w:history="1">
+            <w:hyperlink r:id="rId25" w:history="1">
               <w:r>
                 <w:rPr>
                   <w:rStyle w:val="Hyperlink"/>
@@ -15676,7 +15823,6 @@
                 <w:sz w:val="20"/>
                 <w:szCs w:val="20"/>
               </w:rPr>
-              <w:lastRenderedPageBreak/>
               <w:t xml:space="preserve">Potential Solution: </w:t>
             </w:r>
           </w:p>
@@ -16433,7 +16579,7 @@
               </w:rPr>
               <w:t xml:space="preserve"> I haven’t enabled permissions from this laptop. I need to see what is happening in this folder, and see if there is an equivalent for </w:t>
             </w:r>
-            <w:hyperlink r:id="rId27" w:history="1">
+            <w:hyperlink r:id="rId26" w:history="1">
               <w:r>
                 <w:rPr>
                   <w:rStyle w:val="Hyperlink"/>
@@ -17090,7 +17236,6 @@
                 <w:sz w:val="20"/>
                 <w:szCs w:val="20"/>
               </w:rPr>
-              <w:lastRenderedPageBreak/>
               <w:br/>
             </w:r>
             <w:r>
@@ -18485,6 +18630,7 @@
                 <w:sz w:val="20"/>
                 <w:szCs w:val="20"/>
               </w:rPr>
+              <w:lastRenderedPageBreak/>
               <w:t xml:space="preserve">Troubleshooting option 0. Try to run it as a package locally from somewhere else in the system. I suspect that when being run as a package it doesn’t “know” that the package name is </w:t>
             </w:r>
             <w:proofErr w:type="spellStart"/>
@@ -18995,7 +19141,6 @@
                 <w:sz w:val="20"/>
                 <w:szCs w:val="20"/>
               </w:rPr>
-              <w:lastRenderedPageBreak/>
               <w:t>Troubleshoot this error:</w:t>
             </w:r>
           </w:p>
@@ -20287,6 +20432,7 @@
               <w:rPr>
                 <w:rFonts w:asciiTheme="minorHAnsi" w:hAnsiTheme="minorHAnsi" w:cstheme="minorHAnsi"/>
               </w:rPr>
+              <w:lastRenderedPageBreak/>
               <w:t xml:space="preserve">    raise </w:t>
             </w:r>
             <w:proofErr w:type="spellStart"/>
@@ -20902,7 +21048,6 @@
                 <w:sz w:val="20"/>
                 <w:szCs w:val="20"/>
               </w:rPr>
-              <w:lastRenderedPageBreak/>
               <w:t>I changed the location to ‘australia-southeast1’ (note the lowercase) as it doesn’t look like Google AI platform is available on Australia Southeast 2. I also had to re-create the bucket.</w:t>
             </w:r>
           </w:p>
@@ -22544,6 +22689,7 @@
                 <w:sz w:val="20"/>
                 <w:szCs w:val="20"/>
               </w:rPr>
+              <w:lastRenderedPageBreak/>
               <w:t>I first had to Google Cloud Platform -&gt; Credentials -&gt; Under the heading “Service Accounts”, click the first project -&gt; Navigate to the “Keys” tab -&gt; Click “Add Key”</w:t>
             </w:r>
           </w:p>
@@ -23301,7 +23447,6 @@
                 <w:szCs w:val="20"/>
                 <w:lang w:val="en-GB"/>
               </w:rPr>
-              <w:lastRenderedPageBreak/>
               <w:t>## Warning - The same version of this code has already been built: 553cdf8d698cfb45cae0cf39df1b5c44fe20325c</w:t>
             </w:r>
           </w:p>
@@ -23954,7 +24099,7 @@
               </w:rPr>
               <w:t xml:space="preserve">   </w:t>
             </w:r>
-            <w:hyperlink r:id="rId28" w:history="1">
+            <w:hyperlink r:id="rId27" w:history="1">
               <w:r>
                 <w:rPr>
                   <w:rStyle w:val="Hyperlink"/>
@@ -24402,7 +24547,7 @@
               </w:rPr>
               <w:t xml:space="preserve">See: </w:t>
             </w:r>
-            <w:hyperlink r:id="rId29" w:history="1">
+            <w:hyperlink r:id="rId28" w:history="1">
               <w:r>
                 <w:rPr>
                   <w:rStyle w:val="Hyperlink"/>
@@ -24866,6 +25011,7 @@
                 <w:szCs w:val="20"/>
                 <w:lang w:val="en-GB"/>
               </w:rPr>
+              <w:lastRenderedPageBreak/>
               <w:t>25-02-22</w:t>
             </w:r>
           </w:p>
@@ -27629,7 +27775,6 @@
   <w:style w:type="character" w:default="1" w:styleId="DefaultParagraphFont">
     <w:name w:val="Default Paragraph Font"/>
     <w:uiPriority w:val="1"/>
-    <w:semiHidden/>
     <w:unhideWhenUsed/>
   </w:style>
   <w:style w:type="table" w:default="1" w:styleId="TableNormal">

</xml_diff>